<commit_message>
-- Phuc -- commit SRS_CNPM.docx
</commit_message>
<xml_diff>
--- a/CNPM/SRS_CNPM.docx
+++ b/CNPM/SRS_CNPM.docx
@@ -4,8 +4,9 @@
   <w:body>
     <w:p>
       <w:pPr>
-        <w:rPr>
-          <w:rFonts w:ascii="Times New Roman" w:hAnsi="Times New Roman" w:cs="Times New Roman"/>
+        <w:spacing w:line="240" w:lineRule="auto"/>
+        <w:rPr>
+          <w:rFonts w:ascii="Segoe UI" w:hAnsi="Segoe UI" w:cs="Segoe UI"/>
           <w:sz w:val="24"/>
           <w:szCs w:val="24"/>
           <w:u w:val="single"/>
@@ -14,9 +15,10 @@
     </w:p>
     <w:p>
       <w:pPr>
+        <w:spacing w:line="240" w:lineRule="auto"/>
         <w:jc w:val="center"/>
         <w:rPr>
-          <w:rFonts w:ascii="Times New Roman" w:hAnsi="Times New Roman" w:cs="Times New Roman"/>
+          <w:rFonts w:ascii="Segoe UI" w:hAnsi="Segoe UI" w:cs="Segoe UI"/>
           <w:sz w:val="24"/>
           <w:szCs w:val="24"/>
           <w:u w:val="single"/>
@@ -25,9 +27,10 @@
     </w:p>
     <w:p>
       <w:pPr>
+        <w:spacing w:line="240" w:lineRule="auto"/>
         <w:jc w:val="center"/>
         <w:rPr>
-          <w:rFonts w:ascii="Times New Roman" w:hAnsi="Times New Roman" w:cs="Times New Roman"/>
+          <w:rFonts w:ascii="Segoe UI" w:hAnsi="Segoe UI" w:cs="Segoe UI"/>
           <w:sz w:val="24"/>
           <w:szCs w:val="24"/>
           <w:u w:val="single"/>
@@ -36,9 +39,10 @@
     </w:p>
     <w:p>
       <w:pPr>
+        <w:spacing w:line="240" w:lineRule="auto"/>
         <w:jc w:val="center"/>
         <w:rPr>
-          <w:rFonts w:ascii="Times New Roman" w:hAnsi="Times New Roman" w:cs="Times New Roman"/>
+          <w:rFonts w:ascii="Segoe UI" w:hAnsi="Segoe UI" w:cs="Segoe UI"/>
           <w:sz w:val="24"/>
           <w:szCs w:val="24"/>
           <w:u w:val="single"/>
@@ -47,9 +51,10 @@
     </w:p>
     <w:p>
       <w:pPr>
+        <w:spacing w:line="240" w:lineRule="auto"/>
         <w:jc w:val="center"/>
         <w:rPr>
-          <w:rFonts w:ascii="Times New Roman" w:hAnsi="Times New Roman" w:cs="Times New Roman"/>
+          <w:rFonts w:ascii="Segoe UI" w:hAnsi="Segoe UI" w:cs="Segoe UI"/>
           <w:sz w:val="24"/>
           <w:szCs w:val="24"/>
           <w:u w:val="single"/>
@@ -57,7 +62,7 @@
       </w:pPr>
       <w:r>
         <w:rPr>
-          <w:rFonts w:ascii="Times New Roman" w:hAnsi="Times New Roman" w:cs="Times New Roman"/>
+          <w:rFonts w:ascii="Segoe UI" w:hAnsi="Segoe UI" w:cs="Segoe UI"/>
           <w:sz w:val="24"/>
           <w:szCs w:val="24"/>
           <w:u w:val="single"/>
@@ -67,9 +72,10 @@
     </w:p>
     <w:p>
       <w:pPr>
+        <w:spacing w:line="240" w:lineRule="auto"/>
         <w:jc w:val="center"/>
         <w:rPr>
-          <w:rFonts w:ascii="Times New Roman" w:hAnsi="Times New Roman" w:cs="Times New Roman"/>
+          <w:rFonts w:ascii="Segoe UI" w:hAnsi="Segoe UI" w:cs="Segoe UI"/>
           <w:b/>
           <w:sz w:val="24"/>
           <w:szCs w:val="24"/>
@@ -77,7 +83,7 @@
       </w:pPr>
       <w:r>
         <w:rPr>
-          <w:rFonts w:ascii="Times New Roman" w:hAnsi="Times New Roman" w:cs="Times New Roman"/>
+          <w:rFonts w:ascii="Segoe UI" w:hAnsi="Segoe UI" w:cs="Segoe UI"/>
           <w:b/>
           <w:sz w:val="24"/>
           <w:szCs w:val="24"/>
@@ -87,116 +93,127 @@
     </w:p>
     <w:p>
       <w:pPr>
+        <w:spacing w:line="240" w:lineRule="auto"/>
         <w:jc w:val="center"/>
         <w:rPr>
-          <w:rFonts w:ascii="Times New Roman" w:hAnsi="Times New Roman" w:cs="Times New Roman"/>
-          <w:sz w:val="24"/>
-          <w:szCs w:val="24"/>
-        </w:rPr>
-      </w:pPr>
-    </w:p>
-    <w:p>
-      <w:pPr>
+          <w:rFonts w:ascii="Segoe UI" w:hAnsi="Segoe UI" w:cs="Segoe UI"/>
+          <w:sz w:val="24"/>
+          <w:szCs w:val="24"/>
+        </w:rPr>
+      </w:pPr>
+    </w:p>
+    <w:p>
+      <w:pPr>
+        <w:spacing w:line="240" w:lineRule="auto"/>
         <w:jc w:val="center"/>
         <w:rPr>
-          <w:rFonts w:ascii="Times New Roman" w:hAnsi="Times New Roman" w:cs="Times New Roman"/>
-          <w:sz w:val="24"/>
-          <w:szCs w:val="24"/>
-        </w:rPr>
-      </w:pPr>
-    </w:p>
-    <w:p>
-      <w:pPr>
+          <w:rFonts w:ascii="Segoe UI" w:hAnsi="Segoe UI" w:cs="Segoe UI"/>
+          <w:sz w:val="24"/>
+          <w:szCs w:val="24"/>
+        </w:rPr>
+      </w:pPr>
+    </w:p>
+    <w:p>
+      <w:pPr>
+        <w:spacing w:line="240" w:lineRule="auto"/>
         <w:jc w:val="center"/>
         <w:rPr>
-          <w:rFonts w:ascii="Times New Roman" w:hAnsi="Times New Roman" w:cs="Times New Roman"/>
-          <w:sz w:val="24"/>
-          <w:szCs w:val="24"/>
-        </w:rPr>
-      </w:pPr>
-    </w:p>
-    <w:p>
-      <w:pPr>
+          <w:rFonts w:ascii="Segoe UI" w:hAnsi="Segoe UI" w:cs="Segoe UI"/>
+          <w:sz w:val="24"/>
+          <w:szCs w:val="24"/>
+        </w:rPr>
+      </w:pPr>
+    </w:p>
+    <w:p>
+      <w:pPr>
+        <w:spacing w:line="240" w:lineRule="auto"/>
         <w:jc w:val="center"/>
         <w:rPr>
-          <w:rFonts w:ascii="Times New Roman" w:hAnsi="Times New Roman" w:cs="Times New Roman"/>
-          <w:sz w:val="24"/>
-          <w:szCs w:val="24"/>
-        </w:rPr>
-      </w:pPr>
-    </w:p>
-    <w:p>
-      <w:pPr>
+          <w:rFonts w:ascii="Segoe UI" w:hAnsi="Segoe UI" w:cs="Segoe UI"/>
+          <w:sz w:val="24"/>
+          <w:szCs w:val="24"/>
+        </w:rPr>
+      </w:pPr>
+    </w:p>
+    <w:p>
+      <w:pPr>
+        <w:spacing w:line="240" w:lineRule="auto"/>
         <w:jc w:val="center"/>
         <w:rPr>
-          <w:rFonts w:ascii="Times New Roman" w:hAnsi="Times New Roman" w:cs="Times New Roman"/>
-          <w:sz w:val="24"/>
-          <w:szCs w:val="24"/>
-        </w:rPr>
-      </w:pPr>
-    </w:p>
-    <w:p>
-      <w:pPr>
+          <w:rFonts w:ascii="Segoe UI" w:hAnsi="Segoe UI" w:cs="Segoe UI"/>
+          <w:sz w:val="24"/>
+          <w:szCs w:val="24"/>
+        </w:rPr>
+      </w:pPr>
+    </w:p>
+    <w:p>
+      <w:pPr>
+        <w:spacing w:line="240" w:lineRule="auto"/>
         <w:jc w:val="center"/>
         <w:rPr>
-          <w:rFonts w:ascii="Times New Roman" w:hAnsi="Times New Roman" w:cs="Times New Roman"/>
-          <w:sz w:val="24"/>
-          <w:szCs w:val="24"/>
-        </w:rPr>
-      </w:pPr>
-    </w:p>
-    <w:p>
-      <w:pPr>
+          <w:rFonts w:ascii="Segoe UI" w:hAnsi="Segoe UI" w:cs="Segoe UI"/>
+          <w:sz w:val="24"/>
+          <w:szCs w:val="24"/>
+        </w:rPr>
+      </w:pPr>
+    </w:p>
+    <w:p>
+      <w:pPr>
+        <w:spacing w:line="240" w:lineRule="auto"/>
         <w:jc w:val="center"/>
         <w:rPr>
-          <w:rFonts w:ascii="Times New Roman" w:hAnsi="Times New Roman" w:cs="Times New Roman"/>
-          <w:sz w:val="24"/>
-          <w:szCs w:val="24"/>
-        </w:rPr>
-      </w:pPr>
-    </w:p>
-    <w:p>
-      <w:pPr>
+          <w:rFonts w:ascii="Segoe UI" w:hAnsi="Segoe UI" w:cs="Segoe UI"/>
+          <w:sz w:val="24"/>
+          <w:szCs w:val="24"/>
+        </w:rPr>
+      </w:pPr>
+    </w:p>
+    <w:p>
+      <w:pPr>
+        <w:spacing w:line="240" w:lineRule="auto"/>
         <w:jc w:val="center"/>
         <w:rPr>
-          <w:rFonts w:ascii="Times New Roman" w:hAnsi="Times New Roman" w:cs="Times New Roman"/>
-          <w:sz w:val="24"/>
-          <w:szCs w:val="24"/>
-        </w:rPr>
-      </w:pPr>
-    </w:p>
-    <w:p>
-      <w:pPr>
+          <w:rFonts w:ascii="Segoe UI" w:hAnsi="Segoe UI" w:cs="Segoe UI"/>
+          <w:sz w:val="24"/>
+          <w:szCs w:val="24"/>
+        </w:rPr>
+      </w:pPr>
+    </w:p>
+    <w:p>
+      <w:pPr>
+        <w:spacing w:line="240" w:lineRule="auto"/>
         <w:jc w:val="center"/>
         <w:rPr>
-          <w:rFonts w:ascii="Times New Roman" w:hAnsi="Times New Roman" w:cs="Times New Roman"/>
-          <w:sz w:val="24"/>
-          <w:szCs w:val="24"/>
-        </w:rPr>
-      </w:pPr>
-    </w:p>
-    <w:p>
-      <w:pPr>
+          <w:rFonts w:ascii="Segoe UI" w:hAnsi="Segoe UI" w:cs="Segoe UI"/>
+          <w:sz w:val="24"/>
+          <w:szCs w:val="24"/>
+        </w:rPr>
+      </w:pPr>
+    </w:p>
+    <w:p>
+      <w:pPr>
+        <w:spacing w:line="240" w:lineRule="auto"/>
         <w:jc w:val="center"/>
         <w:rPr>
-          <w:rFonts w:ascii="Times New Roman" w:hAnsi="Times New Roman" w:cs="Times New Roman"/>
-          <w:sz w:val="24"/>
-          <w:szCs w:val="24"/>
-        </w:rPr>
-      </w:pPr>
-    </w:p>
-    <w:p>
-      <w:pPr>
+          <w:rFonts w:ascii="Segoe UI" w:hAnsi="Segoe UI" w:cs="Segoe UI"/>
+          <w:sz w:val="24"/>
+          <w:szCs w:val="24"/>
+        </w:rPr>
+      </w:pPr>
+    </w:p>
+    <w:p>
+      <w:pPr>
+        <w:spacing w:line="240" w:lineRule="auto"/>
         <w:jc w:val="center"/>
         <w:rPr>
-          <w:rFonts w:ascii="Times New Roman" w:hAnsi="Times New Roman" w:cs="Times New Roman"/>
-          <w:sz w:val="24"/>
-          <w:szCs w:val="24"/>
-        </w:rPr>
-      </w:pPr>
-      <w:r>
-        <w:rPr>
-          <w:rFonts w:ascii="Times New Roman" w:hAnsi="Times New Roman" w:cs="Times New Roman"/>
+          <w:rFonts w:ascii="Segoe UI" w:hAnsi="Segoe UI" w:cs="Segoe UI"/>
+          <w:sz w:val="24"/>
+          <w:szCs w:val="24"/>
+        </w:rPr>
+      </w:pPr>
+      <w:r>
+        <w:rPr>
+          <w:rFonts w:ascii="Segoe UI" w:hAnsi="Segoe UI" w:cs="Segoe UI"/>
           <w:sz w:val="24"/>
           <w:szCs w:val="24"/>
         </w:rPr>
@@ -205,16 +222,17 @@
     </w:p>
     <w:p>
       <w:pPr>
+        <w:spacing w:line="240" w:lineRule="auto"/>
         <w:jc w:val="center"/>
         <w:rPr>
-          <w:rFonts w:ascii="Times New Roman" w:hAnsi="Times New Roman" w:cs="Times New Roman"/>
-          <w:sz w:val="24"/>
-          <w:szCs w:val="24"/>
-        </w:rPr>
-      </w:pPr>
-      <w:r>
-        <w:rPr>
-          <w:rFonts w:ascii="Times New Roman" w:hAnsi="Times New Roman" w:cs="Times New Roman"/>
+          <w:rFonts w:ascii="Segoe UI" w:hAnsi="Segoe UI" w:cs="Segoe UI"/>
+          <w:sz w:val="24"/>
+          <w:szCs w:val="24"/>
+        </w:rPr>
+      </w:pPr>
+      <w:r>
+        <w:rPr>
+          <w:rFonts w:ascii="Segoe UI" w:hAnsi="Segoe UI" w:cs="Segoe UI"/>
           <w:sz w:val="24"/>
           <w:szCs w:val="24"/>
         </w:rPr>
@@ -223,16 +241,17 @@
     </w:p>
     <w:p>
       <w:pPr>
+        <w:spacing w:line="240" w:lineRule="auto"/>
         <w:jc w:val="center"/>
         <w:rPr>
-          <w:rFonts w:ascii="Times New Roman" w:hAnsi="Times New Roman" w:cs="Times New Roman"/>
-          <w:sz w:val="24"/>
-          <w:szCs w:val="24"/>
-        </w:rPr>
-      </w:pPr>
-      <w:r>
-        <w:rPr>
-          <w:rFonts w:ascii="Times New Roman" w:hAnsi="Times New Roman" w:cs="Times New Roman"/>
+          <w:rFonts w:ascii="Segoe UI" w:hAnsi="Segoe UI" w:cs="Segoe UI"/>
+          <w:sz w:val="24"/>
+          <w:szCs w:val="24"/>
+        </w:rPr>
+      </w:pPr>
+      <w:r>
+        <w:rPr>
+          <w:rFonts w:ascii="Segoe UI" w:hAnsi="Segoe UI" w:cs="Segoe UI"/>
           <w:sz w:val="24"/>
           <w:szCs w:val="24"/>
         </w:rPr>
@@ -241,16 +260,17 @@
     </w:p>
     <w:p>
       <w:pPr>
+        <w:spacing w:line="240" w:lineRule="auto"/>
         <w:jc w:val="center"/>
         <w:rPr>
-          <w:rFonts w:ascii="Times New Roman" w:hAnsi="Times New Roman" w:cs="Times New Roman"/>
-          <w:sz w:val="24"/>
-          <w:szCs w:val="24"/>
-        </w:rPr>
-      </w:pPr>
-      <w:r>
-        <w:rPr>
-          <w:rFonts w:ascii="Times New Roman" w:hAnsi="Times New Roman" w:cs="Times New Roman"/>
+          <w:rFonts w:ascii="Segoe UI" w:hAnsi="Segoe UI" w:cs="Segoe UI"/>
+          <w:sz w:val="24"/>
+          <w:szCs w:val="24"/>
+        </w:rPr>
+      </w:pPr>
+      <w:r>
+        <w:rPr>
+          <w:rFonts w:ascii="Segoe UI" w:hAnsi="Segoe UI" w:cs="Segoe UI"/>
           <w:sz w:val="24"/>
           <w:szCs w:val="24"/>
         </w:rPr>
@@ -259,19 +279,21 @@
     </w:p>
     <w:p>
       <w:pPr>
+        <w:spacing w:line="240" w:lineRule="auto"/>
         <w:jc w:val="center"/>
         <w:rPr>
-          <w:rFonts w:ascii="Times New Roman" w:hAnsi="Times New Roman" w:cs="Times New Roman"/>
-          <w:sz w:val="24"/>
-          <w:szCs w:val="24"/>
-        </w:rPr>
-      </w:pPr>
-    </w:p>
-    <w:p>
-      <w:pPr>
+          <w:rFonts w:ascii="Segoe UI" w:hAnsi="Segoe UI" w:cs="Segoe UI"/>
+          <w:sz w:val="24"/>
+          <w:szCs w:val="24"/>
+        </w:rPr>
+      </w:pPr>
+    </w:p>
+    <w:p>
+      <w:pPr>
+        <w:spacing w:line="240" w:lineRule="auto"/>
         <w:jc w:val="center"/>
         <w:rPr>
-          <w:rFonts w:ascii="Times New Roman" w:hAnsi="Times New Roman" w:cs="Times New Roman"/>
+          <w:rFonts w:ascii="Segoe UI" w:hAnsi="Segoe UI" w:cs="Segoe UI"/>
           <w:i/>
           <w:sz w:val="24"/>
           <w:szCs w:val="24"/>
@@ -279,7 +301,7 @@
       </w:pPr>
       <w:r>
         <w:rPr>
-          <w:rFonts w:ascii="Times New Roman" w:hAnsi="Times New Roman" w:cs="Times New Roman"/>
+          <w:rFonts w:ascii="Segoe UI" w:hAnsi="Segoe UI" w:cs="Segoe UI"/>
           <w:i/>
           <w:sz w:val="24"/>
           <w:szCs w:val="24"/>
@@ -289,8 +311,9 @@
     </w:p>
     <w:p>
       <w:pPr>
-        <w:rPr>
-          <w:rFonts w:ascii="Times New Roman" w:hAnsi="Times New Roman" w:cs="Times New Roman"/>
+        <w:spacing w:line="240" w:lineRule="auto"/>
+        <w:rPr>
+          <w:rFonts w:ascii="Segoe UI" w:hAnsi="Segoe UI" w:cs="Segoe UI"/>
           <w:i/>
           <w:sz w:val="24"/>
           <w:szCs w:val="24"/>
@@ -298,7 +321,7 @@
       </w:pPr>
       <w:r>
         <w:rPr>
-          <w:rFonts w:ascii="Times New Roman" w:hAnsi="Times New Roman" w:cs="Times New Roman"/>
+          <w:rFonts w:ascii="Segoe UI" w:hAnsi="Segoe UI" w:cs="Segoe UI"/>
           <w:i/>
           <w:sz w:val="24"/>
           <w:szCs w:val="24"/>
@@ -308,16 +331,15 @@
     </w:p>
     <w:p>
       <w:pPr>
+        <w:spacing w:line="240" w:lineRule="auto"/>
         <w:jc w:val="center"/>
         <w:rPr>
-          <w:rFonts w:ascii="Times New Roman" w:hAnsi="Times New Roman" w:cs="Times New Roman"/>
+          <w:rFonts w:ascii="Segoe UI" w:hAnsi="Segoe UI" w:cs="Segoe UI"/>
           <w:i/>
           <w:sz w:val="24"/>
           <w:szCs w:val="24"/>
         </w:rPr>
       </w:pPr>
-      <w:bookmarkStart w:id="0" w:name="_GoBack"/>
-      <w:bookmarkEnd w:id="0"/>
     </w:p>
     <w:p>
       <w:pPr>
@@ -326,15 +348,16 @@
           <w:ilvl w:val="0"/>
           <w:numId w:val="1"/>
         </w:numPr>
-        <w:rPr>
-          <w:rFonts w:ascii="Times New Roman" w:hAnsi="Times New Roman" w:cs="Times New Roman"/>
-          <w:sz w:val="24"/>
-          <w:szCs w:val="24"/>
-        </w:rPr>
-      </w:pPr>
-      <w:r>
-        <w:rPr>
-          <w:rFonts w:ascii="Times New Roman" w:hAnsi="Times New Roman" w:cs="Times New Roman"/>
+        <w:spacing w:line="240" w:lineRule="auto"/>
+        <w:rPr>
+          <w:rFonts w:ascii="Segoe UI" w:hAnsi="Segoe UI" w:cs="Segoe UI"/>
+          <w:sz w:val="24"/>
+          <w:szCs w:val="24"/>
+        </w:rPr>
+      </w:pPr>
+      <w:r>
+        <w:rPr>
+          <w:rFonts w:ascii="Segoe UI" w:hAnsi="Segoe UI" w:cs="Segoe UI"/>
           <w:sz w:val="24"/>
           <w:szCs w:val="24"/>
         </w:rPr>
@@ -348,20 +371,49 @@
           <w:ilvl w:val="1"/>
           <w:numId w:val="3"/>
         </w:numPr>
-        <w:rPr>
-          <w:rFonts w:ascii="Times New Roman" w:hAnsi="Times New Roman" w:cs="Times New Roman"/>
-          <w:sz w:val="24"/>
-          <w:szCs w:val="24"/>
-        </w:rPr>
-      </w:pPr>
-      <w:r>
-        <w:rPr>
-          <w:rFonts w:ascii="Times New Roman" w:hAnsi="Times New Roman" w:cs="Times New Roman"/>
+        <w:spacing w:line="240" w:lineRule="auto"/>
+        <w:rPr>
+          <w:rFonts w:ascii="Segoe UI" w:hAnsi="Segoe UI" w:cs="Segoe UI"/>
+          <w:sz w:val="24"/>
+          <w:szCs w:val="24"/>
+        </w:rPr>
+      </w:pPr>
+      <w:r>
+        <w:rPr>
+          <w:rFonts w:ascii="Segoe UI" w:hAnsi="Segoe UI" w:cs="Segoe UI"/>
           <w:sz w:val="24"/>
           <w:szCs w:val="24"/>
         </w:rPr>
         <w:t>Mục tiêu tài liệu</w:t>
       </w:r>
+    </w:p>
+    <w:p>
+      <w:pPr>
+        <w:spacing w:after="120" w:line="240" w:lineRule="auto"/>
+        <w:ind w:left="360" w:firstLine="360"/>
+        <w:jc w:val="both"/>
+        <w:rPr>
+          <w:rFonts w:ascii="Segoe UI" w:hAnsi="Segoe UI" w:cs="Segoe UI"/>
+          <w:sz w:val="24"/>
+          <w:szCs w:val="24"/>
+        </w:rPr>
+      </w:pPr>
+      <w:r>
+        <w:rPr>
+          <w:rFonts w:ascii="Segoe UI" w:hAnsi="Segoe UI" w:cs="Segoe UI"/>
+          <w:sz w:val="24"/>
+          <w:szCs w:val="24"/>
+        </w:rPr>
+        <w:t>Tài liệu phân tích, đặc tả yêu cẩu phần mềm cung cấp một cách đầy đủ các thông tin, mô tả của các chức năng, và đặc tả của Hệ thống giả lập cây ATM trên nền tảng web. Tài liệu được sử dụng nhằm mục đích cung cấp phương pháp tiếp cận đối với các yêu cầu của hệ thống ATM để từ đó các thành viên trong đội phát triển sẽ triển khai làm việc và xác định đúng các chức năng của hệ thống.</w:t>
+      </w:r>
+    </w:p>
+    <w:p>
+      <w:pPr>
+        <w:spacing w:line="240" w:lineRule="auto"/>
+        <w:rPr>
+          <w:rFonts w:ascii="Segoe UI" w:hAnsi="Segoe UI" w:cs="Segoe UI"/>
+        </w:rPr>
+      </w:pPr>
     </w:p>
     <w:p>
       <w:pPr>
@@ -370,19 +422,37 @@
           <w:ilvl w:val="1"/>
           <w:numId w:val="3"/>
         </w:numPr>
-        <w:rPr>
-          <w:rFonts w:ascii="Times New Roman" w:hAnsi="Times New Roman" w:cs="Times New Roman"/>
-          <w:sz w:val="24"/>
-          <w:szCs w:val="24"/>
-        </w:rPr>
-      </w:pPr>
-      <w:r>
-        <w:rPr>
-          <w:rFonts w:ascii="Times New Roman" w:hAnsi="Times New Roman" w:cs="Times New Roman"/>
+        <w:spacing w:line="240" w:lineRule="auto"/>
+        <w:rPr>
+          <w:rFonts w:ascii="Segoe UI" w:hAnsi="Segoe UI" w:cs="Segoe UI"/>
+          <w:sz w:val="24"/>
+          <w:szCs w:val="24"/>
+        </w:rPr>
+      </w:pPr>
+      <w:r>
+        <w:rPr>
+          <w:rFonts w:ascii="Segoe UI" w:hAnsi="Segoe UI" w:cs="Segoe UI"/>
           <w:sz w:val="24"/>
           <w:szCs w:val="24"/>
         </w:rPr>
         <w:t>Phạm vi tài liệu</w:t>
+      </w:r>
+    </w:p>
+    <w:p>
+      <w:pPr>
+        <w:spacing w:line="240" w:lineRule="auto"/>
+        <w:ind w:left="360" w:firstLine="360"/>
+        <w:rPr>
+          <w:rFonts w:ascii="Segoe UI" w:hAnsi="Segoe UI" w:cs="Segoe UI"/>
+        </w:rPr>
+      </w:pPr>
+      <w:r>
+        <w:rPr>
+          <w:rFonts w:ascii="Segoe UI" w:hAnsi="Segoe UI" w:cs="Segoe UI"/>
+          <w:sz w:val="24"/>
+          <w:szCs w:val="24"/>
+        </w:rPr>
+        <w:t>Nội dung của tài liệu là kết quả của việc khảo sát yêu cầu, tìm hiểu các tài liệu liên quan. Nó là cơ sở giao tiếp giữa các thành viên trong nhóm, là căn cứ để thiết kế: tài liệu thiết kế CSDL, tài liệu thiết kế phần mềm, tài liệu testcase.</w:t>
       </w:r>
     </w:p>
     <w:p>
@@ -392,20 +462,524 @@
           <w:ilvl w:val="1"/>
           <w:numId w:val="3"/>
         </w:numPr>
-        <w:rPr>
-          <w:rFonts w:ascii="Times New Roman" w:hAnsi="Times New Roman" w:cs="Times New Roman"/>
-          <w:sz w:val="24"/>
-          <w:szCs w:val="24"/>
-        </w:rPr>
-      </w:pPr>
-      <w:r>
-        <w:rPr>
-          <w:rFonts w:ascii="Times New Roman" w:hAnsi="Times New Roman" w:cs="Times New Roman"/>
+        <w:spacing w:line="240" w:lineRule="auto"/>
+        <w:rPr>
+          <w:rFonts w:ascii="Segoe UI" w:hAnsi="Segoe UI" w:cs="Segoe UI"/>
+          <w:sz w:val="24"/>
+          <w:szCs w:val="24"/>
+        </w:rPr>
+      </w:pPr>
+      <w:r>
+        <w:rPr>
+          <w:rFonts w:ascii="Segoe UI" w:hAnsi="Segoe UI" w:cs="Segoe UI"/>
           <w:sz w:val="24"/>
           <w:szCs w:val="24"/>
         </w:rPr>
         <w:t>Thuật ngữ và các từ viết tắt</w:t>
       </w:r>
+    </w:p>
+    <w:p>
+      <w:pPr>
+        <w:spacing w:line="240" w:lineRule="auto"/>
+        <w:rPr>
+          <w:rFonts w:ascii="Segoe UI" w:hAnsi="Segoe UI" w:cs="Segoe UI"/>
+        </w:rPr>
+      </w:pPr>
+    </w:p>
+    <w:tbl>
+      <w:tblPr>
+        <w:tblW w:w="0" w:type="auto"/>
+        <w:tblInd w:w="108" w:type="dxa"/>
+        <w:tblBorders>
+          <w:top w:val="single" w:sz="4" w:space="0" w:color="000000"/>
+          <w:left w:val="single" w:sz="4" w:space="0" w:color="000000"/>
+          <w:bottom w:val="single" w:sz="4" w:space="0" w:color="000000"/>
+          <w:right w:val="single" w:sz="4" w:space="0" w:color="000000"/>
+          <w:insideH w:val="single" w:sz="4" w:space="0" w:color="000000"/>
+          <w:insideV w:val="single" w:sz="4" w:space="0" w:color="000000"/>
+        </w:tblBorders>
+        <w:tblLook w:val="04A0" w:firstRow="1" w:lastRow="0" w:firstColumn="1" w:lastColumn="0" w:noHBand="0" w:noVBand="1"/>
+      </w:tblPr>
+      <w:tblGrid>
+        <w:gridCol w:w="1288"/>
+        <w:gridCol w:w="2168"/>
+        <w:gridCol w:w="5786"/>
+      </w:tblGrid>
+      <w:tr>
+        <w:trPr>
+          <w:tblHeader/>
+        </w:trPr>
+        <w:tc>
+          <w:tcPr>
+            <w:tcW w:w="1350" w:type="dxa"/>
+            <w:vAlign w:val="center"/>
+          </w:tcPr>
+          <w:p>
+            <w:pPr>
+              <w:spacing w:line="240" w:lineRule="auto"/>
+              <w:jc w:val="center"/>
+              <w:rPr>
+                <w:rFonts w:ascii="Segoe UI" w:hAnsi="Segoe UI" w:cs="Segoe UI"/>
+                <w:b/>
+                <w:sz w:val="24"/>
+                <w:szCs w:val="24"/>
+              </w:rPr>
+            </w:pPr>
+            <w:r>
+              <w:rPr>
+                <w:rFonts w:ascii="Segoe UI" w:hAnsi="Segoe UI" w:cs="Segoe UI"/>
+                <w:b/>
+                <w:sz w:val="24"/>
+                <w:szCs w:val="24"/>
+              </w:rPr>
+              <w:t>Thuật ngữ</w:t>
+            </w:r>
+          </w:p>
+        </w:tc>
+        <w:tc>
+          <w:tcPr>
+            <w:tcW w:w="2250" w:type="dxa"/>
+            <w:vAlign w:val="center"/>
+          </w:tcPr>
+          <w:p>
+            <w:pPr>
+              <w:spacing w:line="240" w:lineRule="auto"/>
+              <w:jc w:val="center"/>
+              <w:rPr>
+                <w:rFonts w:ascii="Segoe UI" w:hAnsi="Segoe UI" w:cs="Segoe UI"/>
+                <w:b/>
+                <w:sz w:val="24"/>
+                <w:szCs w:val="24"/>
+              </w:rPr>
+            </w:pPr>
+            <w:r>
+              <w:rPr>
+                <w:rFonts w:ascii="Segoe UI" w:hAnsi="Segoe UI" w:cs="Segoe UI"/>
+                <w:b/>
+                <w:sz w:val="24"/>
+                <w:szCs w:val="24"/>
+              </w:rPr>
+              <w:t>Định nghĩa</w:t>
+            </w:r>
+          </w:p>
+        </w:tc>
+        <w:tc>
+          <w:tcPr>
+            <w:tcW w:w="6480" w:type="dxa"/>
+            <w:vAlign w:val="center"/>
+          </w:tcPr>
+          <w:p>
+            <w:pPr>
+              <w:spacing w:line="240" w:lineRule="auto"/>
+              <w:jc w:val="center"/>
+              <w:rPr>
+                <w:rFonts w:ascii="Segoe UI" w:hAnsi="Segoe UI" w:cs="Segoe UI"/>
+                <w:b/>
+                <w:sz w:val="24"/>
+                <w:szCs w:val="24"/>
+              </w:rPr>
+            </w:pPr>
+            <w:r>
+              <w:rPr>
+                <w:rFonts w:ascii="Segoe UI" w:hAnsi="Segoe UI" w:cs="Segoe UI"/>
+                <w:b/>
+                <w:sz w:val="24"/>
+                <w:szCs w:val="24"/>
+              </w:rPr>
+              <w:t>Giải thích</w:t>
+            </w:r>
+          </w:p>
+        </w:tc>
+      </w:tr>
+      <w:tr>
+        <w:tc>
+          <w:tcPr>
+            <w:tcW w:w="1350" w:type="dxa"/>
+            <w:vAlign w:val="center"/>
+          </w:tcPr>
+          <w:p>
+            <w:pPr>
+              <w:spacing w:line="240" w:lineRule="auto"/>
+              <w:jc w:val="both"/>
+              <w:rPr>
+                <w:rFonts w:ascii="Segoe UI" w:hAnsi="Segoe UI" w:cs="Segoe UI"/>
+                <w:sz w:val="24"/>
+                <w:szCs w:val="24"/>
+              </w:rPr>
+            </w:pPr>
+            <w:r>
+              <w:rPr>
+                <w:rFonts w:ascii="Segoe UI" w:hAnsi="Segoe UI" w:cs="Segoe UI"/>
+                <w:sz w:val="24"/>
+                <w:szCs w:val="24"/>
+              </w:rPr>
+              <w:t>CSDL</w:t>
+            </w:r>
+          </w:p>
+        </w:tc>
+        <w:tc>
+          <w:tcPr>
+            <w:tcW w:w="2250" w:type="dxa"/>
+            <w:vAlign w:val="center"/>
+          </w:tcPr>
+          <w:p>
+            <w:pPr>
+              <w:spacing w:line="240" w:lineRule="auto"/>
+              <w:rPr>
+                <w:rFonts w:ascii="Segoe UI" w:hAnsi="Segoe UI" w:cs="Segoe UI"/>
+                <w:sz w:val="24"/>
+                <w:szCs w:val="24"/>
+              </w:rPr>
+            </w:pPr>
+            <w:r>
+              <w:rPr>
+                <w:rFonts w:ascii="Segoe UI" w:hAnsi="Segoe UI" w:cs="Segoe UI"/>
+                <w:sz w:val="24"/>
+                <w:szCs w:val="24"/>
+              </w:rPr>
+              <w:t>Cơ sở dữ liệu</w:t>
+            </w:r>
+          </w:p>
+        </w:tc>
+        <w:tc>
+          <w:tcPr>
+            <w:tcW w:w="6480" w:type="dxa"/>
+            <w:vAlign w:val="center"/>
+          </w:tcPr>
+          <w:p>
+            <w:pPr>
+              <w:spacing w:line="240" w:lineRule="auto"/>
+              <w:jc w:val="both"/>
+              <w:rPr>
+                <w:rFonts w:ascii="Segoe UI" w:hAnsi="Segoe UI" w:cs="Segoe UI"/>
+                <w:sz w:val="24"/>
+                <w:szCs w:val="24"/>
+              </w:rPr>
+            </w:pPr>
+            <w:r>
+              <w:rPr>
+                <w:rFonts w:ascii="Segoe UI" w:hAnsi="Segoe UI" w:cs="Segoe UI"/>
+                <w:sz w:val="24"/>
+                <w:szCs w:val="24"/>
+              </w:rPr>
+              <w:t>Nơi lưu trữ thông tin và cho phép truy cập.</w:t>
+            </w:r>
+          </w:p>
+        </w:tc>
+      </w:tr>
+      <w:tr>
+        <w:tc>
+          <w:tcPr>
+            <w:tcW w:w="1350" w:type="dxa"/>
+            <w:vAlign w:val="center"/>
+          </w:tcPr>
+          <w:p>
+            <w:pPr>
+              <w:spacing w:line="240" w:lineRule="auto"/>
+              <w:jc w:val="both"/>
+              <w:rPr>
+                <w:rFonts w:ascii="Segoe UI" w:hAnsi="Segoe UI" w:cs="Segoe UI"/>
+                <w:sz w:val="24"/>
+                <w:szCs w:val="24"/>
+              </w:rPr>
+            </w:pPr>
+            <w:r>
+              <w:rPr>
+                <w:rFonts w:ascii="Segoe UI" w:hAnsi="Segoe UI" w:cs="Segoe UI"/>
+                <w:sz w:val="24"/>
+                <w:szCs w:val="24"/>
+              </w:rPr>
+              <w:t>Bên B</w:t>
+            </w:r>
+          </w:p>
+        </w:tc>
+        <w:tc>
+          <w:tcPr>
+            <w:tcW w:w="2250" w:type="dxa"/>
+            <w:vAlign w:val="center"/>
+          </w:tcPr>
+          <w:p>
+            <w:pPr>
+              <w:spacing w:line="240" w:lineRule="auto"/>
+              <w:rPr>
+                <w:rFonts w:ascii="Segoe UI" w:hAnsi="Segoe UI" w:cs="Segoe UI"/>
+                <w:sz w:val="24"/>
+                <w:szCs w:val="24"/>
+              </w:rPr>
+            </w:pPr>
+            <w:r>
+              <w:rPr>
+                <w:rFonts w:ascii="Segoe UI" w:hAnsi="Segoe UI" w:cs="Segoe UI"/>
+                <w:sz w:val="24"/>
+                <w:szCs w:val="24"/>
+              </w:rPr>
+              <w:t>n/a</w:t>
+            </w:r>
+          </w:p>
+        </w:tc>
+        <w:tc>
+          <w:tcPr>
+            <w:tcW w:w="6480" w:type="dxa"/>
+            <w:vAlign w:val="center"/>
+          </w:tcPr>
+          <w:p>
+            <w:pPr>
+              <w:spacing w:line="240" w:lineRule="auto"/>
+              <w:jc w:val="both"/>
+              <w:rPr>
+                <w:rFonts w:ascii="Segoe UI" w:hAnsi="Segoe UI" w:cs="Segoe UI"/>
+                <w:sz w:val="24"/>
+                <w:szCs w:val="24"/>
+              </w:rPr>
+            </w:pPr>
+            <w:r>
+              <w:rPr>
+                <w:rFonts w:ascii="Segoe UI" w:hAnsi="Segoe UI" w:cs="Segoe UI"/>
+                <w:sz w:val="24"/>
+                <w:szCs w:val="24"/>
+              </w:rPr>
+              <w:t>Đơn vị đặt hàng phần mềm</w:t>
+            </w:r>
+          </w:p>
+        </w:tc>
+      </w:tr>
+      <w:tr>
+        <w:tc>
+          <w:tcPr>
+            <w:tcW w:w="1350" w:type="dxa"/>
+            <w:vAlign w:val="center"/>
+          </w:tcPr>
+          <w:p>
+            <w:pPr>
+              <w:spacing w:line="240" w:lineRule="auto"/>
+              <w:jc w:val="both"/>
+              <w:rPr>
+                <w:rFonts w:ascii="Segoe UI" w:hAnsi="Segoe UI" w:cs="Segoe UI"/>
+                <w:sz w:val="24"/>
+                <w:szCs w:val="24"/>
+              </w:rPr>
+            </w:pPr>
+            <w:r>
+              <w:rPr>
+                <w:rFonts w:ascii="Segoe UI" w:hAnsi="Segoe UI" w:cs="Segoe UI"/>
+                <w:sz w:val="24"/>
+                <w:szCs w:val="24"/>
+              </w:rPr>
+              <w:t>YC</w:t>
+            </w:r>
+          </w:p>
+        </w:tc>
+        <w:tc>
+          <w:tcPr>
+            <w:tcW w:w="2250" w:type="dxa"/>
+            <w:vAlign w:val="center"/>
+          </w:tcPr>
+          <w:p>
+            <w:pPr>
+              <w:spacing w:line="240" w:lineRule="auto"/>
+              <w:rPr>
+                <w:rFonts w:ascii="Segoe UI" w:hAnsi="Segoe UI" w:cs="Segoe UI"/>
+                <w:sz w:val="24"/>
+                <w:szCs w:val="24"/>
+              </w:rPr>
+            </w:pPr>
+            <w:r>
+              <w:rPr>
+                <w:rFonts w:ascii="Segoe UI" w:hAnsi="Segoe UI" w:cs="Segoe UI"/>
+                <w:sz w:val="24"/>
+                <w:szCs w:val="24"/>
+              </w:rPr>
+              <w:t>Yêu cầu</w:t>
+            </w:r>
+          </w:p>
+        </w:tc>
+        <w:tc>
+          <w:tcPr>
+            <w:tcW w:w="6480" w:type="dxa"/>
+            <w:vAlign w:val="center"/>
+          </w:tcPr>
+          <w:p>
+            <w:pPr>
+              <w:spacing w:line="240" w:lineRule="auto"/>
+              <w:jc w:val="both"/>
+              <w:rPr>
+                <w:rFonts w:ascii="Segoe UI" w:hAnsi="Segoe UI" w:cs="Segoe UI"/>
+                <w:sz w:val="24"/>
+                <w:szCs w:val="24"/>
+              </w:rPr>
+            </w:pPr>
+            <w:r>
+              <w:rPr>
+                <w:rFonts w:ascii="Segoe UI" w:hAnsi="Segoe UI" w:cs="Segoe UI"/>
+                <w:sz w:val="24"/>
+                <w:szCs w:val="24"/>
+              </w:rPr>
+              <w:t>Yêu cầu cần thực hiện</w:t>
+            </w:r>
+          </w:p>
+        </w:tc>
+      </w:tr>
+      <w:tr>
+        <w:tc>
+          <w:tcPr>
+            <w:tcW w:w="1350" w:type="dxa"/>
+            <w:vAlign w:val="center"/>
+          </w:tcPr>
+          <w:p>
+            <w:pPr>
+              <w:spacing w:line="240" w:lineRule="auto"/>
+              <w:jc w:val="both"/>
+              <w:rPr>
+                <w:rFonts w:ascii="Segoe UI" w:hAnsi="Segoe UI" w:cs="Segoe UI"/>
+                <w:sz w:val="24"/>
+                <w:szCs w:val="24"/>
+              </w:rPr>
+            </w:pPr>
+            <w:r>
+              <w:rPr>
+                <w:rFonts w:ascii="Segoe UI" w:hAnsi="Segoe UI" w:cs="Segoe UI"/>
+                <w:sz w:val="24"/>
+                <w:szCs w:val="24"/>
+              </w:rPr>
+              <w:t>n/a</w:t>
+            </w:r>
+          </w:p>
+        </w:tc>
+        <w:tc>
+          <w:tcPr>
+            <w:tcW w:w="2250" w:type="dxa"/>
+            <w:vAlign w:val="center"/>
+          </w:tcPr>
+          <w:p>
+            <w:pPr>
+              <w:spacing w:line="240" w:lineRule="auto"/>
+              <w:rPr>
+                <w:rFonts w:ascii="Segoe UI" w:hAnsi="Segoe UI" w:cs="Segoe UI"/>
+                <w:sz w:val="24"/>
+                <w:szCs w:val="24"/>
+              </w:rPr>
+            </w:pPr>
+            <w:r>
+              <w:rPr>
+                <w:rFonts w:ascii="Segoe UI" w:hAnsi="Segoe UI" w:cs="Segoe UI"/>
+                <w:sz w:val="24"/>
+                <w:szCs w:val="24"/>
+              </w:rPr>
+              <w:t>Not Available</w:t>
+            </w:r>
+          </w:p>
+        </w:tc>
+        <w:tc>
+          <w:tcPr>
+            <w:tcW w:w="6480" w:type="dxa"/>
+            <w:vAlign w:val="center"/>
+          </w:tcPr>
+          <w:p>
+            <w:pPr>
+              <w:spacing w:line="240" w:lineRule="auto"/>
+              <w:jc w:val="both"/>
+              <w:rPr>
+                <w:rFonts w:ascii="Segoe UI" w:hAnsi="Segoe UI" w:cs="Segoe UI"/>
+                <w:sz w:val="24"/>
+                <w:szCs w:val="24"/>
+              </w:rPr>
+            </w:pPr>
+            <w:r>
+              <w:rPr>
+                <w:rFonts w:ascii="Segoe UI" w:hAnsi="Segoe UI" w:cs="Segoe UI"/>
+                <w:sz w:val="24"/>
+                <w:szCs w:val="24"/>
+              </w:rPr>
+              <w:t>Chưa có thông tin</w:t>
+            </w:r>
+          </w:p>
+        </w:tc>
+      </w:tr>
+      <w:tr>
+        <w:tc>
+          <w:tcPr>
+            <w:tcW w:w="1350" w:type="dxa"/>
+            <w:vAlign w:val="center"/>
+          </w:tcPr>
+          <w:p>
+            <w:pPr>
+              <w:spacing w:line="240" w:lineRule="auto"/>
+              <w:jc w:val="both"/>
+              <w:rPr>
+                <w:rFonts w:ascii="Segoe UI" w:hAnsi="Segoe UI" w:cs="Segoe UI"/>
+                <w:sz w:val="24"/>
+                <w:szCs w:val="24"/>
+              </w:rPr>
+            </w:pPr>
+            <w:r>
+              <w:rPr>
+                <w:rFonts w:ascii="Segoe UI" w:hAnsi="Segoe UI" w:cs="Segoe UI"/>
+                <w:sz w:val="24"/>
+                <w:szCs w:val="24"/>
+              </w:rPr>
+              <w:t>PIN</w:t>
+            </w:r>
+          </w:p>
+        </w:tc>
+        <w:tc>
+          <w:tcPr>
+            <w:tcW w:w="2250" w:type="dxa"/>
+            <w:vAlign w:val="center"/>
+          </w:tcPr>
+          <w:p>
+            <w:pPr>
+              <w:spacing w:line="240" w:lineRule="auto"/>
+              <w:rPr>
+                <w:rFonts w:ascii="Segoe UI" w:hAnsi="Segoe UI" w:cs="Segoe UI"/>
+                <w:sz w:val="24"/>
+                <w:szCs w:val="24"/>
+              </w:rPr>
+            </w:pPr>
+            <w:r>
+              <w:rPr>
+                <w:rFonts w:ascii="Segoe UI" w:hAnsi="Segoe UI" w:cs="Segoe UI"/>
+                <w:sz w:val="24"/>
+                <w:szCs w:val="24"/>
+                <w:shd w:val="clear" w:color="auto" w:fill="FFFFFF"/>
+              </w:rPr>
+              <w:t>Personal Identification Number</w:t>
+            </w:r>
+          </w:p>
+        </w:tc>
+        <w:tc>
+          <w:tcPr>
+            <w:tcW w:w="6480" w:type="dxa"/>
+            <w:vAlign w:val="center"/>
+          </w:tcPr>
+          <w:p>
+            <w:pPr>
+              <w:spacing w:line="240" w:lineRule="auto"/>
+              <w:jc w:val="both"/>
+              <w:rPr>
+                <w:rFonts w:ascii="Segoe UI" w:hAnsi="Segoe UI" w:cs="Segoe UI"/>
+                <w:sz w:val="24"/>
+                <w:szCs w:val="24"/>
+              </w:rPr>
+            </w:pPr>
+            <w:r>
+              <w:rPr>
+                <w:rFonts w:ascii="Segoe UI" w:hAnsi="Segoe UI" w:cs="Segoe UI"/>
+                <w:sz w:val="24"/>
+                <w:szCs w:val="24"/>
+              </w:rPr>
+              <w:t>Mật khẩu truy cập account</w:t>
+            </w:r>
+          </w:p>
+        </w:tc>
+      </w:tr>
+    </w:tbl>
+    <w:p>
+      <w:pPr>
+        <w:spacing w:line="240" w:lineRule="auto"/>
+        <w:rPr>
+          <w:rFonts w:ascii="Segoe UI" w:hAnsi="Segoe UI" w:cs="Segoe UI"/>
+        </w:rPr>
+      </w:pPr>
     </w:p>
     <w:p>
       <w:pPr>
@@ -414,20 +988,629 @@
           <w:ilvl w:val="1"/>
           <w:numId w:val="3"/>
         </w:numPr>
-        <w:rPr>
-          <w:rFonts w:ascii="Times New Roman" w:hAnsi="Times New Roman" w:cs="Times New Roman"/>
-          <w:sz w:val="24"/>
-          <w:szCs w:val="24"/>
-        </w:rPr>
-      </w:pPr>
-      <w:r>
-        <w:rPr>
-          <w:rFonts w:ascii="Times New Roman" w:hAnsi="Times New Roman" w:cs="Times New Roman"/>
+        <w:spacing w:line="240" w:lineRule="auto"/>
+        <w:rPr>
+          <w:rFonts w:ascii="Segoe UI" w:hAnsi="Segoe UI" w:cs="Segoe UI"/>
+          <w:sz w:val="24"/>
+          <w:szCs w:val="24"/>
+        </w:rPr>
+      </w:pPr>
+      <w:r>
+        <w:rPr>
+          <w:rFonts w:ascii="Segoe UI" w:hAnsi="Segoe UI" w:cs="Segoe UI"/>
           <w:sz w:val="24"/>
           <w:szCs w:val="24"/>
         </w:rPr>
         <w:t>Các tài liệu tham khảo</w:t>
       </w:r>
+    </w:p>
+    <w:tbl>
+      <w:tblPr>
+        <w:tblW w:w="0" w:type="auto"/>
+        <w:tblBorders>
+          <w:top w:val="single" w:sz="4" w:space="0" w:color="000000"/>
+          <w:left w:val="single" w:sz="4" w:space="0" w:color="000000"/>
+          <w:bottom w:val="single" w:sz="4" w:space="0" w:color="000000"/>
+          <w:right w:val="single" w:sz="4" w:space="0" w:color="000000"/>
+          <w:insideH w:val="single" w:sz="4" w:space="0" w:color="000000"/>
+          <w:insideV w:val="single" w:sz="4" w:space="0" w:color="000000"/>
+        </w:tblBorders>
+        <w:tblLayout w:type="fixed"/>
+        <w:tblLook w:val="04A0" w:firstRow="1" w:lastRow="0" w:firstColumn="1" w:lastColumn="0" w:noHBand="0" w:noVBand="1"/>
+      </w:tblPr>
+      <w:tblGrid>
+        <w:gridCol w:w="918"/>
+        <w:gridCol w:w="3690"/>
+        <w:gridCol w:w="4230"/>
+        <w:gridCol w:w="1350"/>
+      </w:tblGrid>
+      <w:tr>
+        <w:tc>
+          <w:tcPr>
+            <w:tcW w:w="918" w:type="dxa"/>
+            <w:vAlign w:val="center"/>
+          </w:tcPr>
+          <w:p>
+            <w:pPr>
+              <w:spacing w:after="0" w:line="240" w:lineRule="auto"/>
+              <w:jc w:val="center"/>
+              <w:rPr>
+                <w:rFonts w:ascii="Segoe UI" w:hAnsi="Segoe UI" w:cs="Segoe UI"/>
+                <w:b/>
+                <w:sz w:val="24"/>
+                <w:szCs w:val="24"/>
+              </w:rPr>
+            </w:pPr>
+            <w:r>
+              <w:rPr>
+                <w:rFonts w:ascii="Segoe UI" w:hAnsi="Segoe UI" w:cs="Segoe UI"/>
+                <w:b/>
+                <w:sz w:val="24"/>
+                <w:szCs w:val="24"/>
+              </w:rPr>
+              <w:t>STT</w:t>
+            </w:r>
+          </w:p>
+        </w:tc>
+        <w:tc>
+          <w:tcPr>
+            <w:tcW w:w="3690" w:type="dxa"/>
+            <w:shd w:val="clear" w:color="auto" w:fill="auto"/>
+            <w:vAlign w:val="center"/>
+          </w:tcPr>
+          <w:p>
+            <w:pPr>
+              <w:spacing w:after="0" w:line="240" w:lineRule="auto"/>
+              <w:jc w:val="both"/>
+              <w:rPr>
+                <w:rFonts w:ascii="Segoe UI" w:hAnsi="Segoe UI" w:cs="Segoe UI"/>
+                <w:b/>
+                <w:sz w:val="24"/>
+                <w:szCs w:val="24"/>
+              </w:rPr>
+            </w:pPr>
+            <w:r>
+              <w:rPr>
+                <w:rFonts w:ascii="Segoe UI" w:hAnsi="Segoe UI" w:cs="Segoe UI"/>
+                <w:b/>
+                <w:sz w:val="24"/>
+                <w:szCs w:val="24"/>
+              </w:rPr>
+              <w:t xml:space="preserve">              Tên tài liệu</w:t>
+            </w:r>
+          </w:p>
+        </w:tc>
+        <w:tc>
+          <w:tcPr>
+            <w:tcW w:w="4230" w:type="dxa"/>
+            <w:shd w:val="clear" w:color="auto" w:fill="auto"/>
+            <w:vAlign w:val="center"/>
+          </w:tcPr>
+          <w:p>
+            <w:pPr>
+              <w:spacing w:after="0" w:line="240" w:lineRule="auto"/>
+              <w:jc w:val="both"/>
+              <w:rPr>
+                <w:rFonts w:ascii="Segoe UI" w:hAnsi="Segoe UI" w:cs="Segoe UI"/>
+                <w:b/>
+                <w:sz w:val="24"/>
+                <w:szCs w:val="24"/>
+              </w:rPr>
+            </w:pPr>
+            <w:r>
+              <w:rPr>
+                <w:rFonts w:ascii="Segoe UI" w:hAnsi="Segoe UI" w:cs="Segoe UI"/>
+                <w:b/>
+                <w:sz w:val="24"/>
+                <w:szCs w:val="24"/>
+              </w:rPr>
+              <w:t xml:space="preserve">                     Nguồn</w:t>
+            </w:r>
+          </w:p>
+        </w:tc>
+        <w:tc>
+          <w:tcPr>
+            <w:tcW w:w="1350" w:type="dxa"/>
+            <w:shd w:val="clear" w:color="auto" w:fill="auto"/>
+            <w:vAlign w:val="center"/>
+          </w:tcPr>
+          <w:p>
+            <w:pPr>
+              <w:spacing w:after="0" w:line="240" w:lineRule="auto"/>
+              <w:jc w:val="both"/>
+              <w:rPr>
+                <w:rFonts w:ascii="Segoe UI" w:hAnsi="Segoe UI" w:cs="Segoe UI"/>
+                <w:b/>
+                <w:sz w:val="24"/>
+                <w:szCs w:val="24"/>
+              </w:rPr>
+            </w:pPr>
+            <w:r>
+              <w:rPr>
+                <w:rFonts w:ascii="Segoe UI" w:hAnsi="Segoe UI" w:cs="Segoe UI"/>
+                <w:b/>
+                <w:sz w:val="24"/>
+                <w:szCs w:val="24"/>
+              </w:rPr>
+              <w:t>Ngày phát hành</w:t>
+            </w:r>
+          </w:p>
+        </w:tc>
+      </w:tr>
+      <w:tr>
+        <w:tc>
+          <w:tcPr>
+            <w:tcW w:w="918" w:type="dxa"/>
+            <w:vAlign w:val="center"/>
+          </w:tcPr>
+          <w:p>
+            <w:pPr>
+              <w:spacing w:after="0" w:line="240" w:lineRule="auto"/>
+              <w:jc w:val="center"/>
+              <w:rPr>
+                <w:rFonts w:ascii="Segoe UI" w:hAnsi="Segoe UI" w:cs="Segoe UI"/>
+                <w:sz w:val="24"/>
+                <w:szCs w:val="24"/>
+              </w:rPr>
+            </w:pPr>
+            <w:r>
+              <w:rPr>
+                <w:rFonts w:ascii="Segoe UI" w:hAnsi="Segoe UI" w:cs="Segoe UI"/>
+                <w:sz w:val="24"/>
+                <w:szCs w:val="24"/>
+              </w:rPr>
+              <w:t>1</w:t>
+            </w:r>
+          </w:p>
+        </w:tc>
+        <w:tc>
+          <w:tcPr>
+            <w:tcW w:w="3690" w:type="dxa"/>
+            <w:shd w:val="clear" w:color="auto" w:fill="auto"/>
+            <w:vAlign w:val="center"/>
+          </w:tcPr>
+          <w:p>
+            <w:pPr>
+              <w:spacing w:after="0" w:line="240" w:lineRule="auto"/>
+              <w:jc w:val="both"/>
+              <w:rPr>
+                <w:rFonts w:ascii="Segoe UI" w:hAnsi="Segoe UI" w:cs="Segoe UI"/>
+                <w:sz w:val="24"/>
+                <w:szCs w:val="24"/>
+                <w:lang w:val="fr-FR"/>
+              </w:rPr>
+            </w:pPr>
+            <w:hyperlink r:id="rId5" w:history="1">
+              <w:r>
+                <w:rPr>
+                  <w:rStyle w:val="Hyperlink"/>
+                  <w:rFonts w:ascii="Segoe UI" w:hAnsi="Segoe UI" w:cs="Segoe UI"/>
+                  <w:sz w:val="24"/>
+                  <w:szCs w:val="24"/>
+                  <w:lang w:val="fr-FR"/>
+                </w:rPr>
+                <w:t>mau-bm-qtpm-cnpm-dac-ta-yeu-cau-phan-memsrs-v2-0.doc</w:t>
+              </w:r>
+            </w:hyperlink>
+          </w:p>
+        </w:tc>
+        <w:tc>
+          <w:tcPr>
+            <w:tcW w:w="4230" w:type="dxa"/>
+            <w:shd w:val="clear" w:color="auto" w:fill="auto"/>
+            <w:vAlign w:val="center"/>
+          </w:tcPr>
+          <w:p>
+            <w:pPr>
+              <w:spacing w:after="0" w:line="240" w:lineRule="auto"/>
+              <w:jc w:val="both"/>
+              <w:rPr>
+                <w:rFonts w:ascii="Segoe UI" w:hAnsi="Segoe UI" w:cs="Segoe UI"/>
+                <w:sz w:val="24"/>
+                <w:szCs w:val="24"/>
+                <w:lang w:val="fr-FR"/>
+              </w:rPr>
+            </w:pPr>
+            <w:hyperlink r:id="rId6" w:tgtFrame="_blank" w:history="1">
+              <w:r>
+                <w:rPr>
+                  <w:rStyle w:val="Hyperlink"/>
+                  <w:rFonts w:ascii="Segoe UI" w:hAnsi="Segoe UI" w:cs="Segoe UI"/>
+                  <w:color w:val="5566DD"/>
+                  <w:sz w:val="24"/>
+                  <w:szCs w:val="24"/>
+                  <w:lang w:val="fr-FR"/>
+                </w:rPr>
+                <w:t>https://hienngong.files.wordpress.com/2012/09/mau-bm-qtpm-cnpm-dac-ta-yeu-cau-phan-memsrs-v2-0.doc</w:t>
+              </w:r>
+            </w:hyperlink>
+          </w:p>
+        </w:tc>
+        <w:tc>
+          <w:tcPr>
+            <w:tcW w:w="1350" w:type="dxa"/>
+            <w:shd w:val="clear" w:color="auto" w:fill="auto"/>
+            <w:vAlign w:val="center"/>
+          </w:tcPr>
+          <w:p>
+            <w:pPr>
+              <w:spacing w:after="0" w:line="240" w:lineRule="auto"/>
+              <w:jc w:val="both"/>
+              <w:rPr>
+                <w:rFonts w:ascii="Segoe UI" w:hAnsi="Segoe UI" w:cs="Segoe UI"/>
+                <w:sz w:val="24"/>
+                <w:szCs w:val="24"/>
+                <w:lang w:val="fr-FR"/>
+              </w:rPr>
+            </w:pPr>
+            <w:r>
+              <w:rPr>
+                <w:rFonts w:ascii="Segoe UI" w:hAnsi="Segoe UI" w:cs="Segoe UI"/>
+                <w:sz w:val="24"/>
+                <w:szCs w:val="24"/>
+                <w:lang w:val="fr-FR"/>
+              </w:rPr>
+              <w:t>n/a</w:t>
+            </w:r>
+          </w:p>
+        </w:tc>
+      </w:tr>
+      <w:tr>
+        <w:tc>
+          <w:tcPr>
+            <w:tcW w:w="918" w:type="dxa"/>
+            <w:vAlign w:val="center"/>
+          </w:tcPr>
+          <w:p>
+            <w:pPr>
+              <w:spacing w:after="0" w:line="240" w:lineRule="auto"/>
+              <w:jc w:val="center"/>
+              <w:rPr>
+                <w:rFonts w:ascii="Segoe UI" w:hAnsi="Segoe UI" w:cs="Segoe UI"/>
+                <w:color w:val="141414"/>
+                <w:sz w:val="24"/>
+                <w:szCs w:val="24"/>
+                <w:shd w:val="clear" w:color="auto" w:fill="FCFCFF"/>
+              </w:rPr>
+            </w:pPr>
+            <w:r>
+              <w:rPr>
+                <w:rFonts w:ascii="Segoe UI" w:hAnsi="Segoe UI" w:cs="Segoe UI"/>
+                <w:color w:val="141414"/>
+                <w:sz w:val="24"/>
+                <w:szCs w:val="24"/>
+                <w:shd w:val="clear" w:color="auto" w:fill="FCFCFF"/>
+              </w:rPr>
+              <w:t>2</w:t>
+            </w:r>
+          </w:p>
+        </w:tc>
+        <w:tc>
+          <w:tcPr>
+            <w:tcW w:w="3690" w:type="dxa"/>
+            <w:shd w:val="clear" w:color="auto" w:fill="auto"/>
+            <w:vAlign w:val="center"/>
+          </w:tcPr>
+          <w:p>
+            <w:pPr>
+              <w:spacing w:after="0" w:line="240" w:lineRule="auto"/>
+              <w:jc w:val="both"/>
+              <w:rPr>
+                <w:rFonts w:ascii="Segoe UI" w:hAnsi="Segoe UI" w:cs="Segoe UI"/>
+                <w:sz w:val="24"/>
+                <w:szCs w:val="24"/>
+              </w:rPr>
+            </w:pPr>
+            <w:r>
+              <w:rPr>
+                <w:rFonts w:ascii="Segoe UI" w:hAnsi="Segoe UI" w:cs="Segoe UI"/>
+                <w:sz w:val="24"/>
+                <w:szCs w:val="24"/>
+              </w:rPr>
+              <w:t>YourBank_CRM_SRS_v1.0.1.docx</w:t>
+            </w:r>
+          </w:p>
+        </w:tc>
+        <w:tc>
+          <w:tcPr>
+            <w:tcW w:w="4230" w:type="dxa"/>
+            <w:shd w:val="clear" w:color="auto" w:fill="auto"/>
+            <w:vAlign w:val="center"/>
+          </w:tcPr>
+          <w:p>
+            <w:pPr>
+              <w:spacing w:after="0" w:line="240" w:lineRule="auto"/>
+              <w:jc w:val="both"/>
+              <w:rPr>
+                <w:rFonts w:ascii="Segoe UI" w:hAnsi="Segoe UI" w:cs="Segoe UI"/>
+                <w:sz w:val="24"/>
+                <w:szCs w:val="24"/>
+              </w:rPr>
+            </w:pPr>
+            <w:r>
+              <w:rPr>
+                <w:rFonts w:ascii="Segoe UI" w:hAnsi="Segoe UI" w:cs="Segoe UI"/>
+                <w:sz w:val="24"/>
+                <w:szCs w:val="24"/>
+              </w:rPr>
+              <w:t>FPT GST Program</w:t>
+            </w:r>
+          </w:p>
+        </w:tc>
+        <w:tc>
+          <w:tcPr>
+            <w:tcW w:w="1350" w:type="dxa"/>
+            <w:shd w:val="clear" w:color="auto" w:fill="auto"/>
+            <w:vAlign w:val="center"/>
+          </w:tcPr>
+          <w:p>
+            <w:pPr>
+              <w:spacing w:after="0" w:line="240" w:lineRule="auto"/>
+              <w:jc w:val="both"/>
+              <w:rPr>
+                <w:rFonts w:ascii="Segoe UI" w:hAnsi="Segoe UI" w:cs="Segoe UI"/>
+                <w:sz w:val="24"/>
+                <w:szCs w:val="24"/>
+              </w:rPr>
+            </w:pPr>
+            <w:r>
+              <w:rPr>
+                <w:rFonts w:ascii="Segoe UI" w:hAnsi="Segoe UI" w:cs="Segoe UI"/>
+                <w:sz w:val="24"/>
+                <w:szCs w:val="24"/>
+              </w:rPr>
+              <w:t>n/a</w:t>
+            </w:r>
+          </w:p>
+        </w:tc>
+      </w:tr>
+      <w:tr>
+        <w:tc>
+          <w:tcPr>
+            <w:tcW w:w="918" w:type="dxa"/>
+            <w:vAlign w:val="center"/>
+          </w:tcPr>
+          <w:p>
+            <w:pPr>
+              <w:spacing w:after="0" w:line="240" w:lineRule="auto"/>
+              <w:jc w:val="center"/>
+              <w:rPr>
+                <w:rFonts w:ascii="Segoe UI" w:hAnsi="Segoe UI" w:cs="Segoe UI"/>
+                <w:color w:val="141414"/>
+                <w:sz w:val="24"/>
+                <w:szCs w:val="24"/>
+                <w:shd w:val="clear" w:color="auto" w:fill="FCFCFF"/>
+              </w:rPr>
+            </w:pPr>
+            <w:r>
+              <w:rPr>
+                <w:rFonts w:ascii="Segoe UI" w:hAnsi="Segoe UI" w:cs="Segoe UI"/>
+                <w:color w:val="141414"/>
+                <w:sz w:val="24"/>
+                <w:szCs w:val="24"/>
+                <w:shd w:val="clear" w:color="auto" w:fill="FCFCFF"/>
+              </w:rPr>
+              <w:t>3</w:t>
+            </w:r>
+          </w:p>
+        </w:tc>
+        <w:tc>
+          <w:tcPr>
+            <w:tcW w:w="3690" w:type="dxa"/>
+            <w:shd w:val="clear" w:color="auto" w:fill="auto"/>
+            <w:vAlign w:val="center"/>
+          </w:tcPr>
+          <w:p>
+            <w:pPr>
+              <w:spacing w:after="0" w:line="240" w:lineRule="auto"/>
+              <w:jc w:val="both"/>
+              <w:rPr>
+                <w:rFonts w:ascii="Segoe UI" w:hAnsi="Segoe UI" w:cs="Segoe UI"/>
+                <w:sz w:val="24"/>
+                <w:szCs w:val="24"/>
+              </w:rPr>
+            </w:pPr>
+            <w:r>
+              <w:rPr>
+                <w:rFonts w:ascii="Segoe UI" w:hAnsi="Segoe UI" w:cs="Segoe UI"/>
+                <w:sz w:val="24"/>
+                <w:szCs w:val="24"/>
+              </w:rPr>
+              <w:t>ATMRequirement.docx</w:t>
+            </w:r>
+          </w:p>
+        </w:tc>
+        <w:tc>
+          <w:tcPr>
+            <w:tcW w:w="4230" w:type="dxa"/>
+            <w:shd w:val="clear" w:color="auto" w:fill="auto"/>
+            <w:vAlign w:val="center"/>
+          </w:tcPr>
+          <w:p>
+            <w:pPr>
+              <w:spacing w:after="0" w:line="240" w:lineRule="auto"/>
+              <w:jc w:val="both"/>
+              <w:rPr>
+                <w:rFonts w:ascii="Segoe UI" w:hAnsi="Segoe UI" w:cs="Segoe UI"/>
+                <w:sz w:val="24"/>
+                <w:szCs w:val="24"/>
+              </w:rPr>
+            </w:pPr>
+            <w:r>
+              <w:rPr>
+                <w:rFonts w:ascii="Segoe UI" w:hAnsi="Segoe UI" w:cs="Segoe UI"/>
+                <w:sz w:val="24"/>
+                <w:szCs w:val="24"/>
+              </w:rPr>
+              <w:t>FPT GST Program</w:t>
+            </w:r>
+          </w:p>
+        </w:tc>
+        <w:tc>
+          <w:tcPr>
+            <w:tcW w:w="1350" w:type="dxa"/>
+            <w:shd w:val="clear" w:color="auto" w:fill="auto"/>
+            <w:vAlign w:val="center"/>
+          </w:tcPr>
+          <w:p>
+            <w:pPr>
+              <w:spacing w:after="0" w:line="240" w:lineRule="auto"/>
+              <w:jc w:val="both"/>
+              <w:rPr>
+                <w:rFonts w:ascii="Segoe UI" w:hAnsi="Segoe UI" w:cs="Segoe UI"/>
+                <w:sz w:val="24"/>
+                <w:szCs w:val="24"/>
+              </w:rPr>
+            </w:pPr>
+            <w:r>
+              <w:rPr>
+                <w:rFonts w:ascii="Segoe UI" w:hAnsi="Segoe UI" w:cs="Segoe UI"/>
+                <w:sz w:val="24"/>
+                <w:szCs w:val="24"/>
+              </w:rPr>
+              <w:t>n/a</w:t>
+            </w:r>
+          </w:p>
+        </w:tc>
+      </w:tr>
+      <w:tr>
+        <w:tc>
+          <w:tcPr>
+            <w:tcW w:w="918" w:type="dxa"/>
+            <w:vAlign w:val="center"/>
+          </w:tcPr>
+          <w:p>
+            <w:pPr>
+              <w:spacing w:after="0" w:line="240" w:lineRule="auto"/>
+              <w:jc w:val="center"/>
+              <w:rPr>
+                <w:rFonts w:ascii="Segoe UI" w:hAnsi="Segoe UI" w:cs="Segoe UI"/>
+                <w:color w:val="141414"/>
+                <w:sz w:val="24"/>
+                <w:szCs w:val="24"/>
+                <w:shd w:val="clear" w:color="auto" w:fill="FCFCFF"/>
+              </w:rPr>
+            </w:pPr>
+            <w:r>
+              <w:rPr>
+                <w:rFonts w:ascii="Segoe UI" w:hAnsi="Segoe UI" w:cs="Segoe UI"/>
+                <w:color w:val="141414"/>
+                <w:sz w:val="24"/>
+                <w:szCs w:val="24"/>
+                <w:shd w:val="clear" w:color="auto" w:fill="FCFCFF"/>
+              </w:rPr>
+              <w:lastRenderedPageBreak/>
+              <w:t>4</w:t>
+            </w:r>
+          </w:p>
+        </w:tc>
+        <w:tc>
+          <w:tcPr>
+            <w:tcW w:w="3690" w:type="dxa"/>
+            <w:shd w:val="clear" w:color="auto" w:fill="auto"/>
+            <w:vAlign w:val="center"/>
+          </w:tcPr>
+          <w:p>
+            <w:pPr>
+              <w:spacing w:after="0" w:line="240" w:lineRule="auto"/>
+              <w:rPr>
+                <w:rFonts w:ascii="Segoe UI" w:hAnsi="Segoe UI" w:cs="Segoe UI"/>
+                <w:sz w:val="24"/>
+                <w:szCs w:val="24"/>
+              </w:rPr>
+            </w:pPr>
+            <w:r>
+              <w:rPr>
+                <w:rFonts w:ascii="Segoe UI" w:hAnsi="Segoe UI" w:cs="Segoe UI"/>
+                <w:color w:val="000000"/>
+                <w:sz w:val="24"/>
+                <w:szCs w:val="24"/>
+              </w:rPr>
+              <w:t>Software Requirements</w:t>
+            </w:r>
+            <w:r>
+              <w:rPr>
+                <w:rFonts w:ascii="Segoe UI" w:hAnsi="Segoe UI" w:cs="Segoe UI"/>
+                <w:color w:val="000000"/>
+                <w:sz w:val="24"/>
+                <w:szCs w:val="24"/>
+              </w:rPr>
+              <w:br/>
+              <w:t>Specification</w:t>
+            </w:r>
+            <w:r>
+              <w:rPr>
+                <w:rFonts w:ascii="Segoe UI" w:hAnsi="Segoe UI" w:cs="Segoe UI"/>
+                <w:color w:val="000000"/>
+                <w:sz w:val="24"/>
+                <w:szCs w:val="24"/>
+              </w:rPr>
+              <w:br/>
+              <w:t>Amazing Lunch Indicator</w:t>
+            </w:r>
+          </w:p>
+        </w:tc>
+        <w:tc>
+          <w:tcPr>
+            <w:tcW w:w="4230" w:type="dxa"/>
+            <w:shd w:val="clear" w:color="auto" w:fill="auto"/>
+            <w:vAlign w:val="center"/>
+          </w:tcPr>
+          <w:p>
+            <w:pPr>
+              <w:spacing w:after="0" w:line="240" w:lineRule="auto"/>
+              <w:jc w:val="both"/>
+              <w:rPr>
+                <w:rFonts w:ascii="Segoe UI" w:hAnsi="Segoe UI" w:cs="Segoe UI"/>
+                <w:sz w:val="24"/>
+                <w:szCs w:val="24"/>
+              </w:rPr>
+            </w:pPr>
+            <w:r>
+              <w:rPr>
+                <w:rFonts w:ascii="Segoe UI" w:hAnsi="Segoe UI" w:cs="Segoe UI"/>
+                <w:sz w:val="24"/>
+                <w:szCs w:val="24"/>
+              </w:rPr>
+              <w:t>Internet</w:t>
+            </w:r>
+          </w:p>
+        </w:tc>
+        <w:tc>
+          <w:tcPr>
+            <w:tcW w:w="1350" w:type="dxa"/>
+            <w:shd w:val="clear" w:color="auto" w:fill="auto"/>
+            <w:vAlign w:val="center"/>
+          </w:tcPr>
+          <w:p>
+            <w:pPr>
+              <w:spacing w:after="0" w:line="240" w:lineRule="auto"/>
+              <w:jc w:val="both"/>
+              <w:rPr>
+                <w:rFonts w:ascii="Segoe UI" w:hAnsi="Segoe UI" w:cs="Segoe UI"/>
+                <w:sz w:val="24"/>
+                <w:szCs w:val="24"/>
+              </w:rPr>
+            </w:pPr>
+            <w:r>
+              <w:rPr>
+                <w:rFonts w:ascii="Segoe UI" w:hAnsi="Segoe UI" w:cs="Segoe UI"/>
+                <w:sz w:val="24"/>
+                <w:szCs w:val="24"/>
+              </w:rPr>
+              <w:t>n/a</w:t>
+            </w:r>
+          </w:p>
+        </w:tc>
+      </w:tr>
+    </w:tbl>
+    <w:p>
+      <w:pPr>
+        <w:spacing w:line="240" w:lineRule="auto"/>
+        <w:rPr>
+          <w:rFonts w:ascii="Segoe UI" w:hAnsi="Segoe UI" w:cs="Segoe UI"/>
+        </w:rPr>
+      </w:pPr>
     </w:p>
     <w:p>
       <w:pPr>
@@ -436,20 +1619,285 @@
           <w:ilvl w:val="1"/>
           <w:numId w:val="3"/>
         </w:numPr>
-        <w:rPr>
-          <w:rFonts w:ascii="Times New Roman" w:hAnsi="Times New Roman" w:cs="Times New Roman"/>
-          <w:sz w:val="24"/>
-          <w:szCs w:val="24"/>
-        </w:rPr>
-      </w:pPr>
-      <w:r>
-        <w:rPr>
-          <w:rFonts w:ascii="Times New Roman" w:hAnsi="Times New Roman" w:cs="Times New Roman"/>
+        <w:spacing w:line="240" w:lineRule="auto"/>
+        <w:rPr>
+          <w:rFonts w:ascii="Segoe UI" w:hAnsi="Segoe UI" w:cs="Segoe UI"/>
+          <w:sz w:val="24"/>
+          <w:szCs w:val="24"/>
+        </w:rPr>
+      </w:pPr>
+      <w:r>
+        <w:rPr>
+          <w:rFonts w:ascii="Segoe UI" w:hAnsi="Segoe UI" w:cs="Segoe UI"/>
           <w:sz w:val="24"/>
           <w:szCs w:val="24"/>
         </w:rPr>
         <w:t>Tổng quan</w:t>
       </w:r>
+    </w:p>
+    <w:p>
+      <w:pPr>
+        <w:spacing w:after="0" w:line="240" w:lineRule="auto"/>
+        <w:ind w:left="360"/>
+        <w:rPr>
+          <w:rFonts w:ascii="Segoe UI" w:hAnsi="Segoe UI" w:cs="Segoe UI"/>
+          <w:sz w:val="24"/>
+          <w:szCs w:val="24"/>
+        </w:rPr>
+      </w:pPr>
+      <w:r>
+        <w:rPr>
+          <w:rFonts w:ascii="Segoe UI" w:hAnsi="Segoe UI" w:cs="Segoe UI"/>
+          <w:sz w:val="24"/>
+          <w:szCs w:val="24"/>
+        </w:rPr>
+        <w:t>Cấu trúc của tài liệu đặc tả bao gồm các phần:</w:t>
+      </w:r>
+    </w:p>
+    <w:p>
+      <w:pPr>
+        <w:numPr>
+          <w:ilvl w:val="0"/>
+          <w:numId w:val="12"/>
+        </w:numPr>
+        <w:spacing w:after="0" w:line="240" w:lineRule="auto"/>
+        <w:rPr>
+          <w:rFonts w:ascii="Segoe UI" w:hAnsi="Segoe UI" w:cs="Segoe UI"/>
+          <w:sz w:val="24"/>
+          <w:szCs w:val="24"/>
+        </w:rPr>
+      </w:pPr>
+      <w:r>
+        <w:rPr>
+          <w:rFonts w:ascii="Segoe UI" w:hAnsi="Segoe UI" w:cs="Segoe UI"/>
+          <w:b/>
+          <w:bCs/>
+          <w:color w:val="000000"/>
+          <w:sz w:val="24"/>
+          <w:szCs w:val="24"/>
+        </w:rPr>
+        <w:t xml:space="preserve">Phần 1 </w:t>
+      </w:r>
+      <w:r>
+        <w:rPr>
+          <w:rFonts w:ascii="Segoe UI" w:hAnsi="Segoe UI" w:cs="Segoe UI"/>
+          <w:b/>
+          <w:color w:val="000000"/>
+          <w:sz w:val="24"/>
+          <w:szCs w:val="24"/>
+        </w:rPr>
+        <w:t>- Giới thiệu</w:t>
+      </w:r>
+      <w:r>
+        <w:rPr>
+          <w:rFonts w:ascii="Segoe UI" w:hAnsi="Segoe UI" w:cs="Segoe UI"/>
+          <w:color w:val="000000"/>
+          <w:sz w:val="24"/>
+          <w:szCs w:val="24"/>
+        </w:rPr>
+        <w:t>: phần này giới thiệu chung về tài liệu, giúp người đọc hình dung được nội dung, mục đích và bố cục chung của tài liệu.</w:t>
+      </w:r>
+    </w:p>
+    <w:p>
+      <w:pPr>
+        <w:pStyle w:val="ListParagraph"/>
+        <w:numPr>
+          <w:ilvl w:val="0"/>
+          <w:numId w:val="12"/>
+        </w:numPr>
+        <w:spacing w:after="0" w:line="240" w:lineRule="auto"/>
+        <w:rPr>
+          <w:rFonts w:ascii="Segoe UI" w:hAnsi="Segoe UI" w:cs="Segoe UI"/>
+          <w:sz w:val="24"/>
+          <w:szCs w:val="24"/>
+        </w:rPr>
+      </w:pPr>
+      <w:r>
+        <w:rPr>
+          <w:rFonts w:ascii="Segoe UI" w:hAnsi="Segoe UI" w:cs="Segoe UI"/>
+          <w:b/>
+          <w:sz w:val="24"/>
+          <w:szCs w:val="24"/>
+        </w:rPr>
+        <w:t>Phần 2 - Tổng quan về phần mềm</w:t>
+      </w:r>
+      <w:r>
+        <w:rPr>
+          <w:rFonts w:ascii="Segoe UI" w:hAnsi="Segoe UI" w:cs="Segoe UI"/>
+          <w:sz w:val="24"/>
+          <w:szCs w:val="24"/>
+        </w:rPr>
+        <w:t>: Xác định các yêu cầu chung, mục tiêu, các đối tượng người dùng và xây dựng mô hình tổng thể của phần mềm.</w:t>
+      </w:r>
+    </w:p>
+    <w:p>
+      <w:pPr>
+        <w:pStyle w:val="ListParagraph"/>
+        <w:numPr>
+          <w:ilvl w:val="0"/>
+          <w:numId w:val="12"/>
+        </w:numPr>
+        <w:spacing w:after="0" w:line="240" w:lineRule="auto"/>
+        <w:rPr>
+          <w:rFonts w:ascii="Segoe UI" w:hAnsi="Segoe UI" w:cs="Segoe UI"/>
+          <w:sz w:val="24"/>
+          <w:szCs w:val="24"/>
+        </w:rPr>
+      </w:pPr>
+      <w:r>
+        <w:rPr>
+          <w:rFonts w:ascii="Segoe UI" w:hAnsi="Segoe UI" w:cs="Segoe UI"/>
+          <w:b/>
+          <w:sz w:val="24"/>
+          <w:szCs w:val="24"/>
+        </w:rPr>
+        <w:t>Phầ</w:t>
+      </w:r>
+      <w:r>
+        <w:rPr>
+          <w:rFonts w:ascii="Segoe UI" w:hAnsi="Segoe UI" w:cs="Segoe UI"/>
+          <w:b/>
+          <w:sz w:val="24"/>
+          <w:szCs w:val="24"/>
+        </w:rPr>
+        <w:t>n 3</w:t>
+      </w:r>
+      <w:r>
+        <w:rPr>
+          <w:rFonts w:ascii="Segoe UI" w:hAnsi="Segoe UI" w:cs="Segoe UI"/>
+          <w:b/>
+          <w:sz w:val="24"/>
+          <w:szCs w:val="24"/>
+        </w:rPr>
+        <w:t xml:space="preserve"> </w:t>
+      </w:r>
+      <w:r>
+        <w:rPr>
+          <w:rFonts w:ascii="Segoe UI" w:hAnsi="Segoe UI" w:cs="Segoe UI"/>
+          <w:b/>
+          <w:sz w:val="24"/>
+          <w:szCs w:val="24"/>
+        </w:rPr>
+        <w:t>–</w:t>
+      </w:r>
+      <w:r>
+        <w:rPr>
+          <w:rFonts w:ascii="Segoe UI" w:hAnsi="Segoe UI" w:cs="Segoe UI"/>
+          <w:b/>
+          <w:sz w:val="24"/>
+          <w:szCs w:val="24"/>
+        </w:rPr>
+        <w:t xml:space="preserve"> </w:t>
+      </w:r>
+      <w:r>
+        <w:rPr>
+          <w:rFonts w:ascii="Segoe UI" w:hAnsi="Segoe UI" w:cs="Segoe UI"/>
+          <w:b/>
+          <w:sz w:val="24"/>
+          <w:szCs w:val="24"/>
+        </w:rPr>
+        <w:t xml:space="preserve">Đặc tả các yêu cầu </w:t>
+      </w:r>
+      <w:r>
+        <w:rPr>
+          <w:rFonts w:ascii="Segoe UI" w:hAnsi="Segoe UI" w:cs="Segoe UI"/>
+          <w:b/>
+          <w:sz w:val="24"/>
+          <w:szCs w:val="24"/>
+        </w:rPr>
+        <w:t xml:space="preserve">của phần mềm: </w:t>
+      </w:r>
+      <w:r>
+        <w:rPr>
+          <w:rFonts w:ascii="Segoe UI" w:hAnsi="Segoe UI" w:cs="Segoe UI"/>
+          <w:sz w:val="24"/>
+          <w:szCs w:val="24"/>
+        </w:rPr>
+        <w:t>Trình bày các yêu cầu về mặt chức năng</w:t>
+      </w:r>
+      <w:r>
+        <w:rPr>
+          <w:rFonts w:ascii="Segoe UI" w:hAnsi="Segoe UI" w:cs="Segoe UI"/>
+          <w:sz w:val="24"/>
+          <w:szCs w:val="24"/>
+        </w:rPr>
+        <w:t>, phi chức năng</w:t>
+      </w:r>
+      <w:r>
+        <w:rPr>
+          <w:rFonts w:ascii="Segoe UI" w:hAnsi="Segoe UI" w:cs="Segoe UI"/>
+          <w:sz w:val="24"/>
+          <w:szCs w:val="24"/>
+        </w:rPr>
+        <w:t xml:space="preserve"> mà phần mềm cần đáp ứng.</w:t>
+      </w:r>
+    </w:p>
+    <w:p>
+      <w:pPr>
+        <w:pStyle w:val="ListParagraph"/>
+        <w:numPr>
+          <w:ilvl w:val="0"/>
+          <w:numId w:val="12"/>
+        </w:numPr>
+        <w:spacing w:after="0" w:line="240" w:lineRule="auto"/>
+        <w:rPr>
+          <w:rFonts w:ascii="Segoe UI" w:hAnsi="Segoe UI" w:cs="Segoe UI"/>
+          <w:sz w:val="24"/>
+          <w:szCs w:val="24"/>
+        </w:rPr>
+      </w:pPr>
+      <w:r>
+        <w:rPr>
+          <w:rFonts w:ascii="Segoe UI" w:hAnsi="Segoe UI" w:cs="Segoe UI"/>
+          <w:b/>
+          <w:sz w:val="24"/>
+          <w:szCs w:val="24"/>
+        </w:rPr>
+        <w:t>Phầ</w:t>
+      </w:r>
+      <w:r>
+        <w:rPr>
+          <w:rFonts w:ascii="Segoe UI" w:hAnsi="Segoe UI" w:cs="Segoe UI"/>
+          <w:b/>
+          <w:sz w:val="24"/>
+          <w:szCs w:val="24"/>
+        </w:rPr>
+        <w:t>n 4</w:t>
+      </w:r>
+      <w:r>
+        <w:rPr>
+          <w:rFonts w:ascii="Segoe UI" w:hAnsi="Segoe UI" w:cs="Segoe UI"/>
+          <w:b/>
+          <w:sz w:val="24"/>
+          <w:szCs w:val="24"/>
+        </w:rPr>
+        <w:t xml:space="preserve"> - Các tiêu chuẩn nghiệm thu phần mềm</w:t>
+      </w:r>
+      <w:r>
+        <w:rPr>
+          <w:rFonts w:ascii="Segoe UI" w:hAnsi="Segoe UI" w:cs="Segoe UI"/>
+          <w:b/>
+          <w:sz w:val="24"/>
+          <w:szCs w:val="24"/>
+        </w:rPr>
+        <w:t xml:space="preserve"> và kế hoạch phát hành</w:t>
+      </w:r>
+      <w:r>
+        <w:rPr>
+          <w:rFonts w:ascii="Segoe UI" w:hAnsi="Segoe UI" w:cs="Segoe UI"/>
+          <w:sz w:val="24"/>
+          <w:szCs w:val="24"/>
+        </w:rPr>
+        <w:t>: Trình bày các tiêu chuẩn nghiệm thu phần mềm xem có đạt yêu cầu hay không.</w:t>
+      </w:r>
+    </w:p>
+    <w:p>
+      <w:pPr>
+        <w:spacing w:line="240" w:lineRule="auto"/>
+        <w:rPr>
+          <w:rFonts w:ascii="Segoe UI" w:hAnsi="Segoe UI" w:cs="Segoe UI"/>
+        </w:rPr>
+      </w:pPr>
     </w:p>
     <w:p>
       <w:pPr>
@@ -458,15 +1906,16 @@
           <w:ilvl w:val="0"/>
           <w:numId w:val="1"/>
         </w:numPr>
-        <w:rPr>
-          <w:rFonts w:ascii="Times New Roman" w:hAnsi="Times New Roman" w:cs="Times New Roman"/>
-          <w:sz w:val="24"/>
-          <w:szCs w:val="24"/>
-        </w:rPr>
-      </w:pPr>
-      <w:r>
-        <w:rPr>
-          <w:rFonts w:ascii="Times New Roman" w:hAnsi="Times New Roman" w:cs="Times New Roman"/>
+        <w:spacing w:line="240" w:lineRule="auto"/>
+        <w:rPr>
+          <w:rFonts w:ascii="Segoe UI" w:hAnsi="Segoe UI" w:cs="Segoe UI"/>
+          <w:sz w:val="24"/>
+          <w:szCs w:val="24"/>
+        </w:rPr>
+      </w:pPr>
+      <w:r>
+        <w:rPr>
+          <w:rFonts w:ascii="Segoe UI" w:hAnsi="Segoe UI" w:cs="Segoe UI"/>
           <w:sz w:val="24"/>
           <w:szCs w:val="24"/>
         </w:rPr>
@@ -480,8 +1929,9 @@
           <w:ilvl w:val="0"/>
           <w:numId w:val="4"/>
         </w:numPr>
-        <w:rPr>
-          <w:rFonts w:ascii="Times New Roman" w:hAnsi="Times New Roman" w:cs="Times New Roman"/>
+        <w:spacing w:line="240" w:lineRule="auto"/>
+        <w:rPr>
+          <w:rFonts w:ascii="Segoe UI" w:hAnsi="Segoe UI" w:cs="Segoe UI"/>
           <w:vanish/>
           <w:sz w:val="24"/>
           <w:szCs w:val="24"/>
@@ -495,8 +1945,9 @@
           <w:ilvl w:val="0"/>
           <w:numId w:val="4"/>
         </w:numPr>
-        <w:rPr>
-          <w:rFonts w:ascii="Times New Roman" w:hAnsi="Times New Roman" w:cs="Times New Roman"/>
+        <w:spacing w:line="240" w:lineRule="auto"/>
+        <w:rPr>
+          <w:rFonts w:ascii="Segoe UI" w:hAnsi="Segoe UI" w:cs="Segoe UI"/>
           <w:vanish/>
           <w:sz w:val="24"/>
           <w:szCs w:val="24"/>
@@ -510,20 +1961,396 @@
           <w:ilvl w:val="1"/>
           <w:numId w:val="4"/>
         </w:numPr>
-        <w:rPr>
-          <w:rFonts w:ascii="Times New Roman" w:hAnsi="Times New Roman" w:cs="Times New Roman"/>
-          <w:sz w:val="24"/>
-          <w:szCs w:val="24"/>
-        </w:rPr>
-      </w:pPr>
-      <w:r>
-        <w:rPr>
-          <w:rFonts w:ascii="Times New Roman" w:hAnsi="Times New Roman" w:cs="Times New Roman"/>
+        <w:spacing w:line="240" w:lineRule="auto"/>
+        <w:rPr>
+          <w:rFonts w:ascii="Segoe UI" w:hAnsi="Segoe UI" w:cs="Segoe UI"/>
+          <w:sz w:val="24"/>
+          <w:szCs w:val="24"/>
+        </w:rPr>
+      </w:pPr>
+      <w:r>
+        <w:rPr>
+          <w:rFonts w:ascii="Segoe UI" w:hAnsi="Segoe UI" w:cs="Segoe UI"/>
           <w:sz w:val="24"/>
           <w:szCs w:val="24"/>
         </w:rPr>
         <w:t>Yêu cầu chung của phần mềm</w:t>
       </w:r>
+    </w:p>
+    <w:p>
+      <w:pPr>
+        <w:spacing w:line="240" w:lineRule="auto"/>
+        <w:ind w:firstLine="360"/>
+        <w:rPr>
+          <w:rFonts w:ascii="Segoe UI" w:hAnsi="Segoe UI" w:cs="Segoe UI"/>
+          <w:sz w:val="24"/>
+          <w:szCs w:val="24"/>
+        </w:rPr>
+      </w:pPr>
+      <w:r>
+        <w:rPr>
+          <w:rFonts w:ascii="Segoe UI" w:hAnsi="Segoe UI" w:cs="Segoe UI"/>
+          <w:sz w:val="24"/>
+          <w:szCs w:val="24"/>
+        </w:rPr>
+        <w:t>Yêu cầu của khách hàng</w:t>
+      </w:r>
+    </w:p>
+    <w:p>
+      <w:pPr>
+        <w:spacing w:line="240" w:lineRule="auto"/>
+        <w:ind w:left="360" w:firstLine="360"/>
+        <w:rPr>
+          <w:rFonts w:ascii="Segoe UI" w:hAnsi="Segoe UI" w:cs="Segoe UI"/>
+          <w:sz w:val="24"/>
+          <w:szCs w:val="24"/>
+        </w:rPr>
+      </w:pPr>
+      <w:r>
+        <w:rPr>
+          <w:rFonts w:ascii="Segoe UI" w:hAnsi="Segoe UI" w:cs="Segoe UI"/>
+          <w:sz w:val="24"/>
+          <w:szCs w:val="24"/>
+        </w:rPr>
+        <w:t>Giới thiệu dịch vụ ATM để cung cấp cho khách hàng của mình. Khách hàng có thể nhận được thẻ ATM theo yêu cầu. Người sử dụng chỉ có thể xem số dư hoặc rút tiền sử dụng các thẻ. Thẻ được trao cho một tài khoản, nhưng một tài khoản có thể được truy cập bằng cách sử dụng thẻ khác nhau. Một thẻ có thể bị chặn tạm thời hoặc vĩnh viễn bởi Ngân hàng (ví dụ: Nếu nó bị mất hoặc nhập sai PIN quá 3 lần). Một PIN được kết hợp với mỗi thẻ để xác minh tính xác thực của người sử dụng. Có một Over Draft (OD) giới hạn kết hợp với mỗi tài khoản kiểm tra. Về mặt lý thuyết, một số tiền bất kỳ là bội của 50,000 VNĐ được rút ra từ một tài khoản, bất cứ lúc nào (miễn là nó là ít hơn so với hạn mức dư + OD và giả sử luôn đủ tiền còn lại trong máy), nhưng có một giới hạn rút tiền (trong một ngày) cho mỗi tài khoản tiết kiệm. Không có cơ sở OD cho một tài khoản tiết kiệm.</w:t>
+      </w:r>
+    </w:p>
+    <w:p>
+      <w:pPr>
+        <w:pStyle w:val="ListParagraph"/>
+        <w:numPr>
+          <w:ilvl w:val="0"/>
+          <w:numId w:val="17"/>
+        </w:numPr>
+        <w:spacing w:before="100" w:beforeAutospacing="1" w:after="100" w:afterAutospacing="1" w:line="240" w:lineRule="auto"/>
+        <w:rPr>
+          <w:rFonts w:ascii="Segoe UI" w:hAnsi="Segoe UI" w:cs="Segoe UI"/>
+          <w:sz w:val="24"/>
+          <w:szCs w:val="24"/>
+        </w:rPr>
+      </w:pPr>
+      <w:r>
+        <w:rPr>
+          <w:rFonts w:ascii="Segoe UI" w:hAnsi="Segoe UI" w:cs="Segoe UI"/>
+          <w:sz w:val="24"/>
+          <w:szCs w:val="24"/>
+        </w:rPr>
+        <w:t>Hệ thống ATM để đáp ứng các nhu cầu trên phải cung cấp ít nhất các hoạt động sau đây:</w:t>
+      </w:r>
+    </w:p>
+    <w:p>
+      <w:pPr>
+        <w:pStyle w:val="ListParagraph"/>
+        <w:numPr>
+          <w:ilvl w:val="0"/>
+          <w:numId w:val="17"/>
+        </w:numPr>
+        <w:spacing w:before="100" w:beforeAutospacing="1" w:after="100" w:afterAutospacing="1" w:line="240" w:lineRule="auto"/>
+        <w:rPr>
+          <w:rFonts w:ascii="Segoe UI" w:hAnsi="Segoe UI" w:cs="Segoe UI"/>
+          <w:sz w:val="24"/>
+          <w:szCs w:val="24"/>
+        </w:rPr>
+      </w:pPr>
+      <w:r>
+        <w:rPr>
+          <w:rFonts w:ascii="Segoe UI" w:hAnsi="Segoe UI" w:cs="Segoe UI"/>
+          <w:sz w:val="24"/>
+          <w:szCs w:val="24"/>
+        </w:rPr>
+        <w:t>Thêm một chi tiết thẻ mới</w:t>
+      </w:r>
+    </w:p>
+    <w:p>
+      <w:pPr>
+        <w:pStyle w:val="ListParagraph"/>
+        <w:numPr>
+          <w:ilvl w:val="0"/>
+          <w:numId w:val="17"/>
+        </w:numPr>
+        <w:spacing w:before="100" w:beforeAutospacing="1" w:after="100" w:afterAutospacing="1" w:line="240" w:lineRule="auto"/>
+        <w:rPr>
+          <w:rFonts w:ascii="Segoe UI" w:hAnsi="Segoe UI" w:cs="Segoe UI"/>
+          <w:sz w:val="24"/>
+          <w:szCs w:val="24"/>
+        </w:rPr>
+      </w:pPr>
+      <w:r>
+        <w:rPr>
+          <w:rFonts w:ascii="Segoe UI" w:hAnsi="Segoe UI" w:cs="Segoe UI"/>
+          <w:sz w:val="24"/>
+          <w:szCs w:val="24"/>
+        </w:rPr>
+        <w:t>Thay đổi tính hợp lệ của thẻ</w:t>
+      </w:r>
+    </w:p>
+    <w:p>
+      <w:pPr>
+        <w:pStyle w:val="ListParagraph"/>
+        <w:numPr>
+          <w:ilvl w:val="0"/>
+          <w:numId w:val="17"/>
+        </w:numPr>
+        <w:spacing w:before="100" w:beforeAutospacing="1" w:after="100" w:afterAutospacing="1" w:line="240" w:lineRule="auto"/>
+        <w:rPr>
+          <w:rFonts w:ascii="Segoe UI" w:hAnsi="Segoe UI" w:cs="Segoe UI"/>
+          <w:sz w:val="24"/>
+          <w:szCs w:val="24"/>
+        </w:rPr>
+      </w:pPr>
+      <w:r>
+        <w:rPr>
+          <w:rFonts w:ascii="Segoe UI" w:hAnsi="Segoe UI" w:cs="Segoe UI"/>
+          <w:sz w:val="24"/>
+          <w:szCs w:val="24"/>
+        </w:rPr>
+        <w:t>Kiểm tra tính hợp lệ của thẻ, tính xác thực của người dùng</w:t>
+      </w:r>
+    </w:p>
+    <w:p>
+      <w:pPr>
+        <w:pStyle w:val="ListParagraph"/>
+        <w:numPr>
+          <w:ilvl w:val="0"/>
+          <w:numId w:val="17"/>
+        </w:numPr>
+        <w:spacing w:before="100" w:beforeAutospacing="1" w:after="100" w:afterAutospacing="1" w:line="240" w:lineRule="auto"/>
+        <w:rPr>
+          <w:rFonts w:ascii="Segoe UI" w:hAnsi="Segoe UI" w:cs="Segoe UI"/>
+          <w:sz w:val="24"/>
+          <w:szCs w:val="24"/>
+        </w:rPr>
+      </w:pPr>
+      <w:r>
+        <w:rPr>
+          <w:rFonts w:ascii="Segoe UI" w:hAnsi="Segoe UI" w:cs="Segoe UI"/>
+          <w:sz w:val="24"/>
+          <w:szCs w:val="24"/>
+        </w:rPr>
+        <w:t>Xem số dư tài khoản</w:t>
+      </w:r>
+    </w:p>
+    <w:p>
+      <w:pPr>
+        <w:pStyle w:val="ListParagraph"/>
+        <w:numPr>
+          <w:ilvl w:val="0"/>
+          <w:numId w:val="17"/>
+        </w:numPr>
+        <w:spacing w:before="100" w:beforeAutospacing="1" w:after="100" w:afterAutospacing="1" w:line="240" w:lineRule="auto"/>
+        <w:rPr>
+          <w:rFonts w:ascii="Segoe UI" w:hAnsi="Segoe UI" w:cs="Segoe UI"/>
+          <w:sz w:val="24"/>
+          <w:szCs w:val="24"/>
+        </w:rPr>
+      </w:pPr>
+      <w:r>
+        <w:rPr>
+          <w:rFonts w:ascii="Segoe UI" w:hAnsi="Segoe UI" w:cs="Segoe UI"/>
+          <w:sz w:val="24"/>
+          <w:szCs w:val="24"/>
+        </w:rPr>
+        <w:t>Xem số tiền được rút từ tài khoản</w:t>
+      </w:r>
+    </w:p>
+    <w:p>
+      <w:pPr>
+        <w:pStyle w:val="ListParagraph"/>
+        <w:numPr>
+          <w:ilvl w:val="0"/>
+          <w:numId w:val="17"/>
+        </w:numPr>
+        <w:spacing w:before="100" w:beforeAutospacing="1" w:after="100" w:afterAutospacing="1" w:line="240" w:lineRule="auto"/>
+        <w:rPr>
+          <w:rFonts w:ascii="Segoe UI" w:hAnsi="Segoe UI" w:cs="Segoe UI"/>
+          <w:sz w:val="24"/>
+          <w:szCs w:val="24"/>
+        </w:rPr>
+      </w:pPr>
+      <w:r>
+        <w:rPr>
+          <w:rFonts w:ascii="Segoe UI" w:hAnsi="Segoe UI" w:cs="Segoe UI"/>
+          <w:sz w:val="24"/>
+          <w:szCs w:val="24"/>
+        </w:rPr>
+        <w:t>Thông tin các hoạt động sẽ được lưu trữ để sử dụng sau</w:t>
+      </w:r>
+    </w:p>
+    <w:p>
+      <w:pPr>
+        <w:pStyle w:val="ListParagraph"/>
+        <w:spacing w:line="240" w:lineRule="auto"/>
+        <w:ind w:left="1800"/>
+        <w:rPr>
+          <w:rFonts w:ascii="Segoe UI" w:hAnsi="Segoe UI" w:cs="Segoe UI"/>
+          <w:sz w:val="24"/>
+          <w:szCs w:val="24"/>
+        </w:rPr>
+      </w:pPr>
+      <w:r>
+        <w:rPr>
+          <w:rFonts w:ascii="Segoe UI" w:hAnsi="Segoe UI" w:cs="Segoe UI"/>
+          <w:sz w:val="24"/>
+          <w:szCs w:val="24"/>
+        </w:rPr>
+        <w:t>(Bao gồm: ngày, giờ, machineNo, CardNo, và số lượng)</w:t>
+      </w:r>
+    </w:p>
+    <w:p>
+      <w:pPr>
+        <w:pStyle w:val="ListParagraph"/>
+        <w:numPr>
+          <w:ilvl w:val="0"/>
+          <w:numId w:val="17"/>
+        </w:numPr>
+        <w:spacing w:before="100" w:beforeAutospacing="1" w:after="100" w:afterAutospacing="1" w:line="240" w:lineRule="auto"/>
+        <w:rPr>
+          <w:rFonts w:ascii="Segoe UI" w:hAnsi="Segoe UI" w:cs="Segoe UI"/>
+          <w:sz w:val="24"/>
+          <w:szCs w:val="24"/>
+        </w:rPr>
+      </w:pPr>
+      <w:r>
+        <w:rPr>
+          <w:rFonts w:ascii="Segoe UI" w:hAnsi="Segoe UI" w:cs="Segoe UI"/>
+          <w:sz w:val="24"/>
+          <w:szCs w:val="24"/>
+        </w:rPr>
+        <w:lastRenderedPageBreak/>
+        <w:t>Đổi mã PIN của thẻ</w:t>
+      </w:r>
+    </w:p>
+    <w:p>
+      <w:pPr>
+        <w:spacing w:line="240" w:lineRule="auto"/>
+        <w:ind w:left="720"/>
+        <w:rPr>
+          <w:rFonts w:ascii="Segoe UI" w:hAnsi="Segoe UI" w:cs="Segoe UI"/>
+          <w:sz w:val="24"/>
+          <w:szCs w:val="24"/>
+        </w:rPr>
+      </w:pPr>
+      <w:r>
+        <w:rPr>
+          <w:rFonts w:ascii="Segoe UI" w:hAnsi="Segoe UI" w:cs="Segoe UI"/>
+          <w:sz w:val="24"/>
+          <w:szCs w:val="24"/>
+        </w:rPr>
+        <w:t>Ở đây, hai hoạt động đầu tiên sẽ được thực hiện bởi Ngân hàng và phần còn lại của người dùng.</w:t>
+      </w:r>
+    </w:p>
+    <w:p>
+      <w:pPr>
+        <w:tabs>
+          <w:tab w:val="left" w:pos="720"/>
+        </w:tabs>
+        <w:spacing w:before="100" w:beforeAutospacing="1" w:after="100" w:afterAutospacing="1" w:line="240" w:lineRule="auto"/>
+        <w:ind w:left="720"/>
+        <w:rPr>
+          <w:rFonts w:ascii="Segoe UI" w:hAnsi="Segoe UI" w:cs="Segoe UI"/>
+          <w:sz w:val="24"/>
+          <w:szCs w:val="24"/>
+        </w:rPr>
+      </w:pPr>
+      <w:r>
+        <w:rPr>
+          <w:rFonts w:ascii="Segoe UI" w:hAnsi="Segoe UI" w:cs="Segoe UI"/>
+          <w:b/>
+          <w:sz w:val="24"/>
+          <w:szCs w:val="24"/>
+        </w:rPr>
+        <w:t>Các yêu cầu chung của phần mềm Giả Lập ATM:</w:t>
+      </w:r>
+    </w:p>
+    <w:p>
+      <w:pPr>
+        <w:pStyle w:val="ListParagraph"/>
+        <w:numPr>
+          <w:ilvl w:val="0"/>
+          <w:numId w:val="18"/>
+        </w:numPr>
+        <w:tabs>
+          <w:tab w:val="left" w:pos="720"/>
+        </w:tabs>
+        <w:spacing w:before="100" w:beforeAutospacing="1" w:after="100" w:afterAutospacing="1" w:line="240" w:lineRule="auto"/>
+        <w:rPr>
+          <w:rFonts w:ascii="Segoe UI" w:hAnsi="Segoe UI" w:cs="Segoe UI"/>
+          <w:sz w:val="24"/>
+          <w:szCs w:val="24"/>
+        </w:rPr>
+      </w:pPr>
+      <w:r>
+        <w:rPr>
+          <w:rFonts w:ascii="Segoe UI" w:hAnsi="Segoe UI" w:cs="Segoe UI"/>
+          <w:sz w:val="24"/>
+          <w:szCs w:val="24"/>
+        </w:rPr>
+        <w:t>Ứng dụng có đầy đủ các tính năng giao dich đối với cây ATM: Rút tiền, kiểm tra tài khoản, xem lịch sử, chuyển tiền, thay đổi mã pin, xác nhận thẻ, ghi lại thao tác giao dịch.</w:t>
+      </w:r>
+    </w:p>
+    <w:p>
+      <w:pPr>
+        <w:pStyle w:val="ListParagraph"/>
+        <w:numPr>
+          <w:ilvl w:val="0"/>
+          <w:numId w:val="18"/>
+        </w:numPr>
+        <w:tabs>
+          <w:tab w:val="left" w:pos="720"/>
+        </w:tabs>
+        <w:spacing w:before="100" w:beforeAutospacing="1" w:after="100" w:afterAutospacing="1" w:line="240" w:lineRule="auto"/>
+        <w:rPr>
+          <w:rFonts w:ascii="Segoe UI" w:hAnsi="Segoe UI" w:cs="Segoe UI"/>
+          <w:sz w:val="24"/>
+          <w:szCs w:val="24"/>
+        </w:rPr>
+      </w:pPr>
+      <w:r>
+        <w:rPr>
+          <w:rFonts w:ascii="Segoe UI" w:hAnsi="Segoe UI" w:cs="Segoe UI"/>
+          <w:sz w:val="24"/>
+          <w:szCs w:val="24"/>
+        </w:rPr>
+        <w:t>Ứng dụng viết trên nền .Net ngôn ngữ C#.</w:t>
+      </w:r>
+    </w:p>
+    <w:p>
+      <w:pPr>
+        <w:pStyle w:val="ListParagraph"/>
+        <w:numPr>
+          <w:ilvl w:val="0"/>
+          <w:numId w:val="18"/>
+        </w:numPr>
+        <w:tabs>
+          <w:tab w:val="left" w:pos="720"/>
+        </w:tabs>
+        <w:spacing w:before="100" w:beforeAutospacing="1" w:after="100" w:afterAutospacing="1" w:line="240" w:lineRule="auto"/>
+        <w:rPr>
+          <w:rFonts w:ascii="Segoe UI" w:hAnsi="Segoe UI" w:cs="Segoe UI"/>
+          <w:sz w:val="24"/>
+          <w:szCs w:val="24"/>
+        </w:rPr>
+      </w:pPr>
+      <w:r>
+        <w:rPr>
+          <w:rFonts w:ascii="Segoe UI" w:hAnsi="Segoe UI" w:cs="Segoe UI"/>
+          <w:sz w:val="24"/>
+          <w:szCs w:val="24"/>
+        </w:rPr>
+        <w:t>Thời gian thực hiện: 3 tháng</w:t>
+      </w:r>
+    </w:p>
+    <w:p>
+      <w:pPr>
+        <w:pStyle w:val="ListParagraph"/>
+        <w:spacing w:line="240" w:lineRule="auto"/>
+        <w:ind w:left="792"/>
+        <w:rPr>
+          <w:rFonts w:ascii="Segoe UI" w:hAnsi="Segoe UI" w:cs="Segoe UI"/>
+          <w:sz w:val="24"/>
+          <w:szCs w:val="24"/>
+        </w:rPr>
+      </w:pPr>
     </w:p>
     <w:p>
       <w:pPr>
@@ -532,15 +2359,16 @@
           <w:ilvl w:val="1"/>
           <w:numId w:val="4"/>
         </w:numPr>
-        <w:rPr>
-          <w:rFonts w:ascii="Times New Roman" w:hAnsi="Times New Roman" w:cs="Times New Roman"/>
-          <w:sz w:val="24"/>
-          <w:szCs w:val="24"/>
-        </w:rPr>
-      </w:pPr>
-      <w:r>
-        <w:rPr>
-          <w:rFonts w:ascii="Times New Roman" w:hAnsi="Times New Roman" w:cs="Times New Roman"/>
+        <w:spacing w:line="240" w:lineRule="auto"/>
+        <w:rPr>
+          <w:rFonts w:ascii="Segoe UI" w:hAnsi="Segoe UI" w:cs="Segoe UI"/>
+          <w:sz w:val="24"/>
+          <w:szCs w:val="24"/>
+        </w:rPr>
+      </w:pPr>
+      <w:r>
+        <w:rPr>
+          <w:rFonts w:ascii="Segoe UI" w:hAnsi="Segoe UI" w:cs="Segoe UI"/>
           <w:sz w:val="24"/>
           <w:szCs w:val="24"/>
         </w:rPr>
@@ -554,20 +2382,104 @@
           <w:ilvl w:val="1"/>
           <w:numId w:val="4"/>
         </w:numPr>
-        <w:rPr>
-          <w:rFonts w:ascii="Times New Roman" w:hAnsi="Times New Roman" w:cs="Times New Roman"/>
-          <w:sz w:val="24"/>
-          <w:szCs w:val="24"/>
-        </w:rPr>
-      </w:pPr>
-      <w:r>
-        <w:rPr>
-          <w:rFonts w:ascii="Times New Roman" w:hAnsi="Times New Roman" w:cs="Times New Roman"/>
+        <w:spacing w:line="240" w:lineRule="auto"/>
+        <w:rPr>
+          <w:rFonts w:ascii="Segoe UI" w:hAnsi="Segoe UI" w:cs="Segoe UI"/>
+          <w:sz w:val="24"/>
+          <w:szCs w:val="24"/>
+        </w:rPr>
+      </w:pPr>
+      <w:r>
+        <w:rPr>
+          <w:rFonts w:ascii="Segoe UI" w:hAnsi="Segoe UI" w:cs="Segoe UI"/>
           <w:sz w:val="24"/>
           <w:szCs w:val="24"/>
         </w:rPr>
         <w:t>Đối tượng người dùng</w:t>
       </w:r>
+    </w:p>
+    <w:p>
+      <w:pPr>
+        <w:spacing w:after="0"/>
+        <w:ind w:left="720"/>
+        <w:rPr>
+          <w:rFonts w:ascii="Segoe UI" w:hAnsi="Segoe UI" w:cs="Segoe UI"/>
+          <w:sz w:val="24"/>
+          <w:szCs w:val="24"/>
+        </w:rPr>
+      </w:pPr>
+      <w:r>
+        <w:rPr>
+          <w:rFonts w:ascii="Segoe UI" w:hAnsi="Segoe UI" w:cs="Segoe UI"/>
+          <w:sz w:val="24"/>
+          <w:szCs w:val="24"/>
+        </w:rPr>
+        <w:t xml:space="preserve">- Hệ thống Ngân Hàng: </w:t>
+      </w:r>
+      <w:r>
+        <w:rPr>
+          <w:rFonts w:ascii="Segoe UI" w:hAnsi="Segoe UI" w:cs="Segoe UI"/>
+          <w:sz w:val="24"/>
+          <w:szCs w:val="24"/>
+        </w:rPr>
+        <w:t>C</w:t>
+      </w:r>
+      <w:r>
+        <w:rPr>
+          <w:rFonts w:ascii="Segoe UI" w:hAnsi="Segoe UI" w:cs="Segoe UI"/>
+          <w:sz w:val="24"/>
+          <w:szCs w:val="24"/>
+        </w:rPr>
+        <w:t xml:space="preserve">ung cấp tài nguyên phục vụ hệ thống (gồm có các dữ liệu thông tin khách hàng) </w:t>
+      </w:r>
+    </w:p>
+    <w:p>
+      <w:pPr>
+        <w:spacing w:after="0"/>
+        <w:ind w:left="720"/>
+        <w:rPr>
+          <w:sz w:val="24"/>
+          <w:szCs w:val="24"/>
+        </w:rPr>
+      </w:pPr>
+      <w:r>
+        <w:rPr>
+          <w:rFonts w:ascii="Segoe UI" w:hAnsi="Segoe UI" w:cs="Segoe UI"/>
+          <w:sz w:val="24"/>
+          <w:szCs w:val="24"/>
+        </w:rPr>
+        <w:t xml:space="preserve">- Khách hàng: Là người trực tiếp sử dụng các tính năng: rút tiền, chuyển tiền, kiểm tra tài khoản, thay đổi mã </w:t>
+      </w:r>
+      <w:r>
+        <w:rPr>
+          <w:rFonts w:ascii="Segoe UI" w:hAnsi="Segoe UI" w:cs="Segoe UI"/>
+          <w:sz w:val="24"/>
+          <w:szCs w:val="24"/>
+        </w:rPr>
+        <w:t>PIN</w:t>
+      </w:r>
+      <w:bookmarkStart w:id="0" w:name="_GoBack"/>
+      <w:bookmarkEnd w:id="0"/>
+      <w:r>
+        <w:rPr>
+          <w:rFonts w:ascii="Segoe UI" w:hAnsi="Segoe UI" w:cs="Segoe UI"/>
+          <w:sz w:val="24"/>
+          <w:szCs w:val="24"/>
+        </w:rPr>
+        <w:t>, xem lại lịch sử giao dịch.</w:t>
+      </w:r>
+    </w:p>
+    <w:p>
+      <w:pPr>
+        <w:pStyle w:val="ListParagraph"/>
+        <w:spacing w:line="240" w:lineRule="auto"/>
+        <w:ind w:left="792"/>
+        <w:rPr>
+          <w:rFonts w:ascii="Segoe UI" w:hAnsi="Segoe UI" w:cs="Segoe UI"/>
+          <w:sz w:val="24"/>
+          <w:szCs w:val="24"/>
+        </w:rPr>
+      </w:pPr>
     </w:p>
     <w:p>
       <w:pPr>
@@ -576,15 +2488,16 @@
           <w:ilvl w:val="1"/>
           <w:numId w:val="4"/>
         </w:numPr>
-        <w:rPr>
-          <w:rFonts w:ascii="Times New Roman" w:hAnsi="Times New Roman" w:cs="Times New Roman"/>
-          <w:sz w:val="24"/>
-          <w:szCs w:val="24"/>
-        </w:rPr>
-      </w:pPr>
-      <w:r>
-        <w:rPr>
-          <w:rFonts w:ascii="Times New Roman" w:hAnsi="Times New Roman" w:cs="Times New Roman"/>
+        <w:spacing w:line="240" w:lineRule="auto"/>
+        <w:rPr>
+          <w:rFonts w:ascii="Segoe UI" w:hAnsi="Segoe UI" w:cs="Segoe UI"/>
+          <w:sz w:val="24"/>
+          <w:szCs w:val="24"/>
+        </w:rPr>
+      </w:pPr>
+      <w:r>
+        <w:rPr>
+          <w:rFonts w:ascii="Segoe UI" w:hAnsi="Segoe UI" w:cs="Segoe UI"/>
           <w:sz w:val="24"/>
           <w:szCs w:val="24"/>
         </w:rPr>
@@ -598,15 +2511,16 @@
           <w:ilvl w:val="1"/>
           <w:numId w:val="4"/>
         </w:numPr>
-        <w:rPr>
-          <w:rFonts w:ascii="Times New Roman" w:hAnsi="Times New Roman" w:cs="Times New Roman"/>
-          <w:sz w:val="24"/>
-          <w:szCs w:val="24"/>
-        </w:rPr>
-      </w:pPr>
-      <w:r>
-        <w:rPr>
-          <w:rFonts w:ascii="Times New Roman" w:hAnsi="Times New Roman" w:cs="Times New Roman"/>
+        <w:spacing w:line="240" w:lineRule="auto"/>
+        <w:rPr>
+          <w:rFonts w:ascii="Segoe UI" w:hAnsi="Segoe UI" w:cs="Segoe UI"/>
+          <w:sz w:val="24"/>
+          <w:szCs w:val="24"/>
+        </w:rPr>
+      </w:pPr>
+      <w:r>
+        <w:rPr>
+          <w:rFonts w:ascii="Segoe UI" w:hAnsi="Segoe UI" w:cs="Segoe UI"/>
           <w:sz w:val="24"/>
           <w:szCs w:val="24"/>
         </w:rPr>
@@ -620,15 +2534,16 @@
           <w:ilvl w:val="0"/>
           <w:numId w:val="1"/>
         </w:numPr>
-        <w:rPr>
-          <w:rFonts w:ascii="Times New Roman" w:hAnsi="Times New Roman" w:cs="Times New Roman"/>
-          <w:sz w:val="24"/>
-          <w:szCs w:val="24"/>
-        </w:rPr>
-      </w:pPr>
-      <w:r>
-        <w:rPr>
-          <w:rFonts w:ascii="Times New Roman" w:hAnsi="Times New Roman" w:cs="Times New Roman"/>
+        <w:spacing w:line="240" w:lineRule="auto"/>
+        <w:rPr>
+          <w:rFonts w:ascii="Segoe UI" w:hAnsi="Segoe UI" w:cs="Segoe UI"/>
+          <w:sz w:val="24"/>
+          <w:szCs w:val="24"/>
+        </w:rPr>
+      </w:pPr>
+      <w:r>
+        <w:rPr>
+          <w:rFonts w:ascii="Segoe UI" w:hAnsi="Segoe UI" w:cs="Segoe UI"/>
           <w:sz w:val="24"/>
           <w:szCs w:val="24"/>
         </w:rPr>
@@ -644,11 +2559,11 @@
           <w:ilvl w:val="0"/>
           <w:numId w:val="5"/>
         </w:numPr>
-        <w:spacing w:before="40" w:after="0"/>
+        <w:spacing w:before="40" w:after="0" w:line="240" w:lineRule="auto"/>
         <w:contextualSpacing w:val="0"/>
         <w:outlineLvl w:val="1"/>
         <w:rPr>
-          <w:rFonts w:ascii="Times New Roman" w:eastAsiaTheme="majorEastAsia" w:hAnsi="Times New Roman" w:cs="Times New Roman"/>
+          <w:rFonts w:ascii="Segoe UI" w:eastAsiaTheme="majorEastAsia" w:hAnsi="Segoe UI" w:cs="Segoe UI"/>
           <w:vanish/>
           <w:color w:val="2E74B5" w:themeColor="accent1" w:themeShade="BF"/>
           <w:sz w:val="24"/>
@@ -665,11 +2580,11 @@
           <w:ilvl w:val="0"/>
           <w:numId w:val="5"/>
         </w:numPr>
-        <w:spacing w:before="40" w:after="0"/>
+        <w:spacing w:before="40" w:after="0" w:line="240" w:lineRule="auto"/>
         <w:contextualSpacing w:val="0"/>
         <w:outlineLvl w:val="1"/>
         <w:rPr>
-          <w:rFonts w:ascii="Times New Roman" w:eastAsiaTheme="majorEastAsia" w:hAnsi="Times New Roman" w:cs="Times New Roman"/>
+          <w:rFonts w:ascii="Segoe UI" w:eastAsiaTheme="majorEastAsia" w:hAnsi="Segoe UI" w:cs="Segoe UI"/>
           <w:vanish/>
           <w:color w:val="2E74B5" w:themeColor="accent1" w:themeShade="BF"/>
           <w:sz w:val="24"/>
@@ -686,11 +2601,11 @@
           <w:ilvl w:val="0"/>
           <w:numId w:val="5"/>
         </w:numPr>
-        <w:spacing w:before="40" w:after="0"/>
+        <w:spacing w:before="40" w:after="0" w:line="240" w:lineRule="auto"/>
         <w:contextualSpacing w:val="0"/>
         <w:outlineLvl w:val="1"/>
         <w:rPr>
-          <w:rFonts w:ascii="Times New Roman" w:eastAsiaTheme="majorEastAsia" w:hAnsi="Times New Roman" w:cs="Times New Roman"/>
+          <w:rFonts w:ascii="Segoe UI" w:eastAsiaTheme="majorEastAsia" w:hAnsi="Segoe UI" w:cs="Segoe UI"/>
           <w:vanish/>
           <w:color w:val="2E74B5" w:themeColor="accent1" w:themeShade="BF"/>
           <w:sz w:val="24"/>
@@ -705,15 +2620,16 @@
           <w:ilvl w:val="1"/>
           <w:numId w:val="5"/>
         </w:numPr>
-        <w:rPr>
-          <w:rFonts w:ascii="Times New Roman" w:hAnsi="Times New Roman" w:cs="Times New Roman"/>
-          <w:sz w:val="24"/>
-          <w:szCs w:val="24"/>
-        </w:rPr>
-      </w:pPr>
-      <w:r>
-        <w:rPr>
-          <w:rFonts w:ascii="Times New Roman" w:hAnsi="Times New Roman" w:cs="Times New Roman"/>
+        <w:spacing w:line="240" w:lineRule="auto"/>
+        <w:rPr>
+          <w:rFonts w:ascii="Segoe UI" w:hAnsi="Segoe UI" w:cs="Segoe UI"/>
+          <w:sz w:val="24"/>
+          <w:szCs w:val="24"/>
+        </w:rPr>
+      </w:pPr>
+      <w:r>
+        <w:rPr>
+          <w:rFonts w:ascii="Segoe UI" w:hAnsi="Segoe UI" w:cs="Segoe UI"/>
           <w:sz w:val="24"/>
           <w:szCs w:val="24"/>
         </w:rPr>
@@ -727,8 +2643,9 @@
           <w:ilvl w:val="0"/>
           <w:numId w:val="8"/>
         </w:numPr>
-        <w:rPr>
-          <w:rFonts w:ascii="Times New Roman" w:hAnsi="Times New Roman" w:cs="Times New Roman"/>
+        <w:spacing w:line="240" w:lineRule="auto"/>
+        <w:rPr>
+          <w:rFonts w:ascii="Segoe UI" w:hAnsi="Segoe UI" w:cs="Segoe UI"/>
           <w:vanish/>
           <w:sz w:val="24"/>
           <w:szCs w:val="24"/>
@@ -742,8 +2659,9 @@
           <w:ilvl w:val="0"/>
           <w:numId w:val="8"/>
         </w:numPr>
-        <w:rPr>
-          <w:rFonts w:ascii="Times New Roman" w:hAnsi="Times New Roman" w:cs="Times New Roman"/>
+        <w:spacing w:line="240" w:lineRule="auto"/>
+        <w:rPr>
+          <w:rFonts w:ascii="Segoe UI" w:hAnsi="Segoe UI" w:cs="Segoe UI"/>
           <w:vanish/>
           <w:sz w:val="24"/>
           <w:szCs w:val="24"/>
@@ -757,8 +2675,9 @@
           <w:ilvl w:val="0"/>
           <w:numId w:val="8"/>
         </w:numPr>
-        <w:rPr>
-          <w:rFonts w:ascii="Times New Roman" w:hAnsi="Times New Roman" w:cs="Times New Roman"/>
+        <w:spacing w:line="240" w:lineRule="auto"/>
+        <w:rPr>
+          <w:rFonts w:ascii="Segoe UI" w:hAnsi="Segoe UI" w:cs="Segoe UI"/>
           <w:vanish/>
           <w:sz w:val="24"/>
           <w:szCs w:val="24"/>
@@ -772,8 +2691,9 @@
           <w:ilvl w:val="1"/>
           <w:numId w:val="8"/>
         </w:numPr>
-        <w:rPr>
-          <w:rFonts w:ascii="Times New Roman" w:hAnsi="Times New Roman" w:cs="Times New Roman"/>
+        <w:spacing w:line="240" w:lineRule="auto"/>
+        <w:rPr>
+          <w:rFonts w:ascii="Segoe UI" w:hAnsi="Segoe UI" w:cs="Segoe UI"/>
           <w:vanish/>
           <w:sz w:val="24"/>
           <w:szCs w:val="24"/>
@@ -787,15 +2707,16 @@
           <w:ilvl w:val="2"/>
           <w:numId w:val="8"/>
         </w:numPr>
-        <w:rPr>
-          <w:rFonts w:ascii="Times New Roman" w:hAnsi="Times New Roman" w:cs="Times New Roman"/>
-          <w:sz w:val="24"/>
-          <w:szCs w:val="24"/>
-        </w:rPr>
-      </w:pPr>
-      <w:r>
-        <w:rPr>
-          <w:rFonts w:ascii="Times New Roman" w:hAnsi="Times New Roman" w:cs="Times New Roman"/>
+        <w:spacing w:line="240" w:lineRule="auto"/>
+        <w:rPr>
+          <w:rFonts w:ascii="Segoe UI" w:hAnsi="Segoe UI" w:cs="Segoe UI"/>
+          <w:sz w:val="24"/>
+          <w:szCs w:val="24"/>
+        </w:rPr>
+      </w:pPr>
+      <w:r>
+        <w:rPr>
+          <w:rFonts w:ascii="Segoe UI" w:hAnsi="Segoe UI" w:cs="Segoe UI"/>
           <w:sz w:val="24"/>
           <w:szCs w:val="24"/>
         </w:rPr>
@@ -809,15 +2730,16 @@
           <w:ilvl w:val="2"/>
           <w:numId w:val="8"/>
         </w:numPr>
-        <w:rPr>
-          <w:rFonts w:ascii="Times New Roman" w:hAnsi="Times New Roman" w:cs="Times New Roman"/>
-          <w:sz w:val="24"/>
-          <w:szCs w:val="24"/>
-        </w:rPr>
-      </w:pPr>
-      <w:r>
-        <w:rPr>
-          <w:rFonts w:ascii="Times New Roman" w:hAnsi="Times New Roman" w:cs="Times New Roman"/>
+        <w:spacing w:line="240" w:lineRule="auto"/>
+        <w:rPr>
+          <w:rFonts w:ascii="Segoe UI" w:hAnsi="Segoe UI" w:cs="Segoe UI"/>
+          <w:sz w:val="24"/>
+          <w:szCs w:val="24"/>
+        </w:rPr>
+      </w:pPr>
+      <w:r>
+        <w:rPr>
+          <w:rFonts w:ascii="Segoe UI" w:hAnsi="Segoe UI" w:cs="Segoe UI"/>
           <w:sz w:val="24"/>
           <w:szCs w:val="24"/>
         </w:rPr>
@@ -831,15 +2753,16 @@
           <w:ilvl w:val="2"/>
           <w:numId w:val="8"/>
         </w:numPr>
-        <w:rPr>
-          <w:rFonts w:ascii="Times New Roman" w:hAnsi="Times New Roman" w:cs="Times New Roman"/>
-          <w:sz w:val="24"/>
-          <w:szCs w:val="24"/>
-        </w:rPr>
-      </w:pPr>
-      <w:r>
-        <w:rPr>
-          <w:rFonts w:ascii="Times New Roman" w:hAnsi="Times New Roman" w:cs="Times New Roman"/>
+        <w:spacing w:line="240" w:lineRule="auto"/>
+        <w:rPr>
+          <w:rFonts w:ascii="Segoe UI" w:hAnsi="Segoe UI" w:cs="Segoe UI"/>
+          <w:sz w:val="24"/>
+          <w:szCs w:val="24"/>
+        </w:rPr>
+      </w:pPr>
+      <w:r>
+        <w:rPr>
+          <w:rFonts w:ascii="Segoe UI" w:hAnsi="Segoe UI" w:cs="Segoe UI"/>
           <w:sz w:val="24"/>
           <w:szCs w:val="24"/>
         </w:rPr>
@@ -853,15 +2776,16 @@
           <w:ilvl w:val="2"/>
           <w:numId w:val="8"/>
         </w:numPr>
-        <w:rPr>
-          <w:rFonts w:ascii="Times New Roman" w:hAnsi="Times New Roman" w:cs="Times New Roman"/>
-          <w:sz w:val="24"/>
-          <w:szCs w:val="24"/>
-        </w:rPr>
-      </w:pPr>
-      <w:r>
-        <w:rPr>
-          <w:rFonts w:ascii="Times New Roman" w:hAnsi="Times New Roman" w:cs="Times New Roman"/>
+        <w:spacing w:line="240" w:lineRule="auto"/>
+        <w:rPr>
+          <w:rFonts w:ascii="Segoe UI" w:hAnsi="Segoe UI" w:cs="Segoe UI"/>
+          <w:sz w:val="24"/>
+          <w:szCs w:val="24"/>
+        </w:rPr>
+      </w:pPr>
+      <w:r>
+        <w:rPr>
+          <w:rFonts w:ascii="Segoe UI" w:hAnsi="Segoe UI" w:cs="Segoe UI"/>
           <w:sz w:val="24"/>
           <w:szCs w:val="24"/>
         </w:rPr>
@@ -875,15 +2799,16 @@
           <w:ilvl w:val="1"/>
           <w:numId w:val="5"/>
         </w:numPr>
-        <w:rPr>
-          <w:rFonts w:ascii="Times New Roman" w:hAnsi="Times New Roman" w:cs="Times New Roman"/>
-          <w:sz w:val="24"/>
-          <w:szCs w:val="24"/>
-        </w:rPr>
-      </w:pPr>
-      <w:r>
-        <w:rPr>
-          <w:rFonts w:ascii="Times New Roman" w:hAnsi="Times New Roman" w:cs="Times New Roman"/>
+        <w:spacing w:line="240" w:lineRule="auto"/>
+        <w:rPr>
+          <w:rFonts w:ascii="Segoe UI" w:hAnsi="Segoe UI" w:cs="Segoe UI"/>
+          <w:sz w:val="24"/>
+          <w:szCs w:val="24"/>
+        </w:rPr>
+      </w:pPr>
+      <w:r>
+        <w:rPr>
+          <w:rFonts w:ascii="Segoe UI" w:hAnsi="Segoe UI" w:cs="Segoe UI"/>
           <w:sz w:val="24"/>
           <w:szCs w:val="24"/>
         </w:rPr>
@@ -899,11 +2824,11 @@
           <w:ilvl w:val="0"/>
           <w:numId w:val="9"/>
         </w:numPr>
-        <w:spacing w:before="40" w:after="0"/>
+        <w:spacing w:before="40" w:after="0" w:line="240" w:lineRule="auto"/>
         <w:contextualSpacing w:val="0"/>
         <w:outlineLvl w:val="2"/>
         <w:rPr>
-          <w:rFonts w:ascii="Times New Roman" w:eastAsiaTheme="majorEastAsia" w:hAnsi="Times New Roman" w:cs="Times New Roman"/>
+          <w:rFonts w:ascii="Segoe UI" w:eastAsiaTheme="majorEastAsia" w:hAnsi="Segoe UI" w:cs="Segoe UI"/>
           <w:vanish/>
           <w:color w:val="1F4D78" w:themeColor="accent1" w:themeShade="7F"/>
           <w:sz w:val="24"/>
@@ -920,11 +2845,11 @@
           <w:ilvl w:val="0"/>
           <w:numId w:val="9"/>
         </w:numPr>
-        <w:spacing w:before="40" w:after="0"/>
+        <w:spacing w:before="40" w:after="0" w:line="240" w:lineRule="auto"/>
         <w:contextualSpacing w:val="0"/>
         <w:outlineLvl w:val="2"/>
         <w:rPr>
-          <w:rFonts w:ascii="Times New Roman" w:eastAsiaTheme="majorEastAsia" w:hAnsi="Times New Roman" w:cs="Times New Roman"/>
+          <w:rFonts w:ascii="Segoe UI" w:eastAsiaTheme="majorEastAsia" w:hAnsi="Segoe UI" w:cs="Segoe UI"/>
           <w:vanish/>
           <w:color w:val="1F4D78" w:themeColor="accent1" w:themeShade="7F"/>
           <w:sz w:val="24"/>
@@ -941,11 +2866,11 @@
           <w:ilvl w:val="0"/>
           <w:numId w:val="9"/>
         </w:numPr>
-        <w:spacing w:before="40" w:after="0"/>
+        <w:spacing w:before="40" w:after="0" w:line="240" w:lineRule="auto"/>
         <w:contextualSpacing w:val="0"/>
         <w:outlineLvl w:val="2"/>
         <w:rPr>
-          <w:rFonts w:ascii="Times New Roman" w:eastAsiaTheme="majorEastAsia" w:hAnsi="Times New Roman" w:cs="Times New Roman"/>
+          <w:rFonts w:ascii="Segoe UI" w:eastAsiaTheme="majorEastAsia" w:hAnsi="Segoe UI" w:cs="Segoe UI"/>
           <w:vanish/>
           <w:color w:val="1F4D78" w:themeColor="accent1" w:themeShade="7F"/>
           <w:sz w:val="24"/>
@@ -962,11 +2887,11 @@
           <w:ilvl w:val="1"/>
           <w:numId w:val="9"/>
         </w:numPr>
-        <w:spacing w:before="40" w:after="0"/>
+        <w:spacing w:before="40" w:after="0" w:line="240" w:lineRule="auto"/>
         <w:contextualSpacing w:val="0"/>
         <w:outlineLvl w:val="2"/>
         <w:rPr>
-          <w:rFonts w:ascii="Times New Roman" w:eastAsiaTheme="majorEastAsia" w:hAnsi="Times New Roman" w:cs="Times New Roman"/>
+          <w:rFonts w:ascii="Segoe UI" w:eastAsiaTheme="majorEastAsia" w:hAnsi="Segoe UI" w:cs="Segoe UI"/>
           <w:vanish/>
           <w:color w:val="1F4D78" w:themeColor="accent1" w:themeShade="7F"/>
           <w:sz w:val="24"/>
@@ -983,11 +2908,11 @@
           <w:ilvl w:val="1"/>
           <w:numId w:val="9"/>
         </w:numPr>
-        <w:spacing w:before="40" w:after="0"/>
+        <w:spacing w:before="40" w:after="0" w:line="240" w:lineRule="auto"/>
         <w:contextualSpacing w:val="0"/>
         <w:outlineLvl w:val="2"/>
         <w:rPr>
-          <w:rFonts w:ascii="Times New Roman" w:eastAsiaTheme="majorEastAsia" w:hAnsi="Times New Roman" w:cs="Times New Roman"/>
+          <w:rFonts w:ascii="Segoe UI" w:eastAsiaTheme="majorEastAsia" w:hAnsi="Segoe UI" w:cs="Segoe UI"/>
           <w:vanish/>
           <w:color w:val="1F4D78" w:themeColor="accent1" w:themeShade="7F"/>
           <w:sz w:val="24"/>
@@ -1002,13 +2927,14 @@
           <w:ilvl w:val="2"/>
           <w:numId w:val="9"/>
         </w:numPr>
-        <w:rPr>
-          <w:rFonts w:ascii="Times New Roman" w:hAnsi="Times New Roman" w:cs="Times New Roman"/>
-        </w:rPr>
-      </w:pPr>
-      <w:r>
-        <w:rPr>
-          <w:rFonts w:ascii="Times New Roman" w:hAnsi="Times New Roman" w:cs="Times New Roman"/>
+        <w:spacing w:line="240" w:lineRule="auto"/>
+        <w:rPr>
+          <w:rFonts w:ascii="Segoe UI" w:hAnsi="Segoe UI" w:cs="Segoe UI"/>
+        </w:rPr>
+      </w:pPr>
+      <w:r>
+        <w:rPr>
+          <w:rFonts w:ascii="Segoe UI" w:hAnsi="Segoe UI" w:cs="Segoe UI"/>
         </w:rPr>
         <w:t>User class 1 -  Khách hàng sử dụng dịch vụ</w:t>
       </w:r>
@@ -1016,15 +2942,16 @@
     <w:p>
       <w:pPr>
         <w:pStyle w:val="Heading4"/>
-        <w:rPr>
-          <w:rFonts w:ascii="Times New Roman" w:hAnsi="Times New Roman" w:cs="Times New Roman"/>
-          <w:sz w:val="24"/>
-          <w:szCs w:val="24"/>
-        </w:rPr>
-      </w:pPr>
-      <w:r>
-        <w:rPr>
-          <w:rFonts w:ascii="Times New Roman" w:hAnsi="Times New Roman" w:cs="Times New Roman"/>
+        <w:spacing w:line="240" w:lineRule="auto"/>
+        <w:rPr>
+          <w:rFonts w:ascii="Segoe UI" w:hAnsi="Segoe UI" w:cs="Segoe UI"/>
+          <w:sz w:val="24"/>
+          <w:szCs w:val="24"/>
+        </w:rPr>
+      </w:pPr>
+      <w:r>
+        <w:rPr>
+          <w:rFonts w:ascii="Segoe UI" w:hAnsi="Segoe UI" w:cs="Segoe UI"/>
           <w:sz w:val="24"/>
           <w:szCs w:val="24"/>
         </w:rPr>
@@ -1032,7 +2959,7 @@
       </w:r>
       <w:r>
         <w:rPr>
-          <w:rFonts w:ascii="Times New Roman" w:hAnsi="Times New Roman" w:cs="Times New Roman"/>
+          <w:rFonts w:ascii="Segoe UI" w:hAnsi="Segoe UI" w:cs="Segoe UI"/>
           <w:sz w:val="24"/>
           <w:szCs w:val="24"/>
         </w:rPr>
@@ -1040,7 +2967,7 @@
       </w:r>
       <w:r>
         <w:rPr>
-          <w:rFonts w:ascii="Times New Roman" w:hAnsi="Times New Roman" w:cs="Times New Roman"/>
+          <w:rFonts w:ascii="Segoe UI" w:hAnsi="Segoe UI" w:cs="Segoe UI"/>
           <w:sz w:val="24"/>
           <w:szCs w:val="24"/>
         </w:rPr>
@@ -1048,7 +2975,7 @@
       </w:r>
       <w:r>
         <w:rPr>
-          <w:rFonts w:ascii="Times New Roman" w:hAnsi="Times New Roman" w:cs="Times New Roman"/>
+          <w:rFonts w:ascii="Segoe UI" w:hAnsi="Segoe UI" w:cs="Segoe UI"/>
           <w:sz w:val="24"/>
           <w:szCs w:val="24"/>
         </w:rPr>
@@ -1057,15 +2984,16 @@
     </w:p>
     <w:p>
       <w:pPr>
-        <w:rPr>
-          <w:rFonts w:ascii="Times New Roman" w:hAnsi="Times New Roman" w:cs="Times New Roman"/>
-          <w:sz w:val="24"/>
-          <w:szCs w:val="24"/>
-        </w:rPr>
-      </w:pPr>
-      <w:r>
-        <w:rPr>
-          <w:rFonts w:ascii="Times New Roman" w:hAnsi="Times New Roman" w:cs="Times New Roman"/>
+        <w:spacing w:line="240" w:lineRule="auto"/>
+        <w:rPr>
+          <w:rFonts w:ascii="Segoe UI" w:hAnsi="Segoe UI" w:cs="Segoe UI"/>
+          <w:sz w:val="24"/>
+          <w:szCs w:val="24"/>
+        </w:rPr>
+      </w:pPr>
+      <w:r>
+        <w:rPr>
+          <w:rFonts w:ascii="Segoe UI" w:hAnsi="Segoe UI" w:cs="Segoe UI"/>
           <w:sz w:val="24"/>
           <w:szCs w:val="24"/>
         </w:rPr>
@@ -1074,7 +3002,7 @@
       </w:r>
       <w:r>
         <w:rPr>
-          <w:rFonts w:ascii="Times New Roman" w:hAnsi="Times New Roman" w:cs="Times New Roman"/>
+          <w:rFonts w:ascii="Segoe UI" w:hAnsi="Segoe UI" w:cs="Segoe UI"/>
           <w:sz w:val="24"/>
           <w:szCs w:val="24"/>
         </w:rPr>
@@ -1083,16 +3011,17 @@
     </w:p>
     <w:p>
       <w:pPr>
+        <w:spacing w:line="240" w:lineRule="auto"/>
         <w:ind w:firstLine="720"/>
         <w:rPr>
-          <w:rFonts w:ascii="Times New Roman" w:hAnsi="Times New Roman" w:cs="Times New Roman"/>
-          <w:sz w:val="24"/>
-          <w:szCs w:val="24"/>
-        </w:rPr>
-      </w:pPr>
-      <w:r>
-        <w:rPr>
-          <w:rFonts w:ascii="Times New Roman" w:hAnsi="Times New Roman" w:cs="Times New Roman"/>
+          <w:rFonts w:ascii="Segoe UI" w:hAnsi="Segoe UI" w:cs="Segoe UI"/>
+          <w:sz w:val="24"/>
+          <w:szCs w:val="24"/>
+        </w:rPr>
+      </w:pPr>
+      <w:r>
+        <w:rPr>
+          <w:rFonts w:ascii="Segoe UI" w:hAnsi="Segoe UI" w:cs="Segoe UI"/>
           <w:sz w:val="24"/>
           <w:szCs w:val="24"/>
         </w:rPr>
@@ -1101,15 +3030,16 @@
     </w:p>
     <w:p>
       <w:pPr>
-        <w:rPr>
-          <w:rFonts w:ascii="Times New Roman" w:hAnsi="Times New Roman" w:cs="Times New Roman"/>
-          <w:sz w:val="24"/>
-          <w:szCs w:val="24"/>
-        </w:rPr>
-      </w:pPr>
-      <w:r>
-        <w:rPr>
-          <w:rFonts w:ascii="Times New Roman" w:hAnsi="Times New Roman" w:cs="Times New Roman"/>
+        <w:spacing w:line="240" w:lineRule="auto"/>
+        <w:rPr>
+          <w:rFonts w:ascii="Segoe UI" w:hAnsi="Segoe UI" w:cs="Segoe UI"/>
+          <w:sz w:val="24"/>
+          <w:szCs w:val="24"/>
+        </w:rPr>
+      </w:pPr>
+      <w:r>
+        <w:rPr>
+          <w:rFonts w:ascii="Segoe UI" w:hAnsi="Segoe UI" w:cs="Segoe UI"/>
           <w:sz w:val="24"/>
           <w:szCs w:val="24"/>
         </w:rPr>
@@ -1117,7 +3047,7 @@
       </w:r>
       <w:r>
         <w:rPr>
-          <w:rFonts w:ascii="Times New Roman" w:hAnsi="Times New Roman" w:cs="Times New Roman"/>
+          <w:rFonts w:ascii="Segoe UI" w:hAnsi="Segoe UI" w:cs="Segoe UI"/>
           <w:sz w:val="24"/>
           <w:szCs w:val="24"/>
         </w:rPr>
@@ -1125,7 +3055,7 @@
       </w:r>
       <w:r>
         <w:rPr>
-          <w:rFonts w:ascii="Times New Roman" w:hAnsi="Times New Roman" w:cs="Times New Roman"/>
+          <w:rFonts w:ascii="Segoe UI" w:hAnsi="Segoe UI" w:cs="Segoe UI"/>
           <w:sz w:val="24"/>
           <w:szCs w:val="24"/>
         </w:rPr>
@@ -1133,7 +3063,7 @@
       </w:r>
       <w:r>
         <w:rPr>
-          <w:rFonts w:ascii="Times New Roman" w:hAnsi="Times New Roman" w:cs="Times New Roman"/>
+          <w:rFonts w:ascii="Segoe UI" w:hAnsi="Segoe UI" w:cs="Segoe UI"/>
           <w:sz w:val="24"/>
           <w:szCs w:val="24"/>
         </w:rPr>
@@ -1142,16 +3072,17 @@
     </w:p>
     <w:p>
       <w:pPr>
+        <w:spacing w:line="240" w:lineRule="auto"/>
         <w:ind w:firstLine="720"/>
         <w:rPr>
-          <w:rFonts w:ascii="Times New Roman" w:hAnsi="Times New Roman" w:cs="Times New Roman"/>
-          <w:sz w:val="24"/>
-          <w:szCs w:val="24"/>
-        </w:rPr>
-      </w:pPr>
-      <w:r>
-        <w:rPr>
-          <w:rFonts w:ascii="Times New Roman" w:hAnsi="Times New Roman" w:cs="Times New Roman"/>
+          <w:rFonts w:ascii="Segoe UI" w:hAnsi="Segoe UI" w:cs="Segoe UI"/>
+          <w:sz w:val="24"/>
+          <w:szCs w:val="24"/>
+        </w:rPr>
+      </w:pPr>
+      <w:r>
+        <w:rPr>
+          <w:rFonts w:ascii="Segoe UI" w:hAnsi="Segoe UI" w:cs="Segoe UI"/>
           <w:sz w:val="24"/>
           <w:szCs w:val="24"/>
         </w:rPr>
@@ -1160,16 +3091,17 @@
     </w:p>
     <w:p>
       <w:pPr>
+        <w:spacing w:line="240" w:lineRule="auto"/>
         <w:ind w:firstLine="720"/>
         <w:rPr>
-          <w:rFonts w:ascii="Times New Roman" w:hAnsi="Times New Roman" w:cs="Times New Roman"/>
-          <w:sz w:val="24"/>
-          <w:szCs w:val="24"/>
-        </w:rPr>
-      </w:pPr>
-      <w:r>
-        <w:rPr>
-          <w:rFonts w:ascii="Times New Roman" w:hAnsi="Times New Roman" w:cs="Times New Roman"/>
+          <w:rFonts w:ascii="Segoe UI" w:hAnsi="Segoe UI" w:cs="Segoe UI"/>
+          <w:sz w:val="24"/>
+          <w:szCs w:val="24"/>
+        </w:rPr>
+      </w:pPr>
+      <w:r>
+        <w:rPr>
+          <w:rFonts w:ascii="Segoe UI" w:hAnsi="Segoe UI" w:cs="Segoe UI"/>
           <w:sz w:val="24"/>
           <w:szCs w:val="24"/>
         </w:rPr>
@@ -1178,16 +3110,17 @@
     </w:p>
     <w:p>
       <w:pPr>
+        <w:spacing w:line="240" w:lineRule="auto"/>
         <w:ind w:firstLine="720"/>
         <w:rPr>
-          <w:rFonts w:ascii="Times New Roman" w:hAnsi="Times New Roman" w:cs="Times New Roman"/>
-          <w:sz w:val="24"/>
-          <w:szCs w:val="24"/>
-        </w:rPr>
-      </w:pPr>
-      <w:r>
-        <w:rPr>
-          <w:rFonts w:ascii="Times New Roman" w:hAnsi="Times New Roman" w:cs="Times New Roman"/>
+          <w:rFonts w:ascii="Segoe UI" w:hAnsi="Segoe UI" w:cs="Segoe UI"/>
+          <w:sz w:val="24"/>
+          <w:szCs w:val="24"/>
+        </w:rPr>
+      </w:pPr>
+      <w:r>
+        <w:rPr>
+          <w:rFonts w:ascii="Segoe UI" w:hAnsi="Segoe UI" w:cs="Segoe UI"/>
           <w:sz w:val="24"/>
           <w:szCs w:val="24"/>
         </w:rPr>
@@ -1196,24 +3129,26 @@
     </w:p>
     <w:p>
       <w:pPr>
+        <w:spacing w:line="240" w:lineRule="auto"/>
         <w:ind w:left="720" w:firstLine="720"/>
         <w:rPr>
-          <w:rFonts w:ascii="Times New Roman" w:hAnsi="Times New Roman" w:cs="Times New Roman"/>
-          <w:sz w:val="24"/>
-          <w:szCs w:val="24"/>
-        </w:rPr>
-      </w:pPr>
-      <w:r>
-        <w:rPr>
-          <w:rFonts w:ascii="Times New Roman" w:hAnsi="Times New Roman" w:cs="Times New Roman"/>
-          <w:sz w:val="24"/>
-          <w:szCs w:val="24"/>
-        </w:rPr>
+          <w:rFonts w:ascii="Segoe UI" w:hAnsi="Segoe UI" w:cs="Segoe UI"/>
+          <w:sz w:val="24"/>
+          <w:szCs w:val="24"/>
+        </w:rPr>
+      </w:pPr>
+      <w:r>
+        <w:rPr>
+          <w:rFonts w:ascii="Segoe UI" w:hAnsi="Segoe UI" w:cs="Segoe UI"/>
+          <w:sz w:val="24"/>
+          <w:szCs w:val="24"/>
+        </w:rPr>
+        <w:lastRenderedPageBreak/>
         <w:t xml:space="preserve">Kịch bản 1: </w:t>
       </w:r>
       <w:r>
         <w:rPr>
-          <w:rFonts w:ascii="Times New Roman" w:hAnsi="Times New Roman" w:cs="Times New Roman"/>
+          <w:rFonts w:ascii="Segoe UI" w:hAnsi="Segoe UI" w:cs="Segoe UI"/>
           <w:sz w:val="24"/>
           <w:szCs w:val="24"/>
         </w:rPr>
@@ -1222,44 +3157,21 @@
     </w:p>
     <w:p>
       <w:pPr>
+        <w:spacing w:line="240" w:lineRule="auto"/>
         <w:ind w:left="720" w:firstLine="720"/>
         <w:rPr>
-          <w:rFonts w:ascii="Times New Roman" w:hAnsi="Times New Roman" w:cs="Times New Roman"/>
-          <w:sz w:val="24"/>
-          <w:szCs w:val="24"/>
-        </w:rPr>
-      </w:pPr>
-      <w:r>
-        <w:rPr>
-          <w:rFonts w:ascii="Times New Roman" w:hAnsi="Times New Roman" w:cs="Times New Roman"/>
-          <w:sz w:val="24"/>
-          <w:szCs w:val="24"/>
-        </w:rPr>
-        <w:t>Kịch bản</w:t>
-      </w:r>
-      <w:r>
-        <w:rPr>
-          <w:rFonts w:ascii="Times New Roman" w:hAnsi="Times New Roman" w:cs="Times New Roman"/>
-          <w:sz w:val="24"/>
-          <w:szCs w:val="24"/>
-        </w:rPr>
-        <w:t xml:space="preserve"> 2</w:t>
-      </w:r>
-      <w:r>
-        <w:rPr>
-          <w:rFonts w:ascii="Times New Roman" w:hAnsi="Times New Roman" w:cs="Times New Roman"/>
-          <w:sz w:val="24"/>
-          <w:szCs w:val="24"/>
-        </w:rPr>
-        <w:t xml:space="preserve">: </w:t>
-      </w:r>
-      <w:r>
-        <w:rPr>
-          <w:rFonts w:ascii="Times New Roman" w:hAnsi="Times New Roman" w:cs="Times New Roman"/>
-          <w:sz w:val="24"/>
-          <w:szCs w:val="24"/>
-        </w:rPr>
-        <w:t>Xác nhận đổi pass</w:t>
+          <w:rFonts w:ascii="Segoe UI" w:hAnsi="Segoe UI" w:cs="Segoe UI"/>
+          <w:sz w:val="24"/>
+          <w:szCs w:val="24"/>
+        </w:rPr>
+      </w:pPr>
+      <w:r>
+        <w:rPr>
+          <w:rFonts w:ascii="Segoe UI" w:hAnsi="Segoe UI" w:cs="Segoe UI"/>
+          <w:sz w:val="24"/>
+          <w:szCs w:val="24"/>
+        </w:rPr>
+        <w:t>Kịch bản 2: Xác nhận đổi pass</w:t>
       </w:r>
     </w:p>
     <w:p>
@@ -1269,31 +3181,33 @@
           <w:ilvl w:val="2"/>
           <w:numId w:val="9"/>
         </w:numPr>
-        <w:rPr>
-          <w:rFonts w:ascii="Times New Roman" w:hAnsi="Times New Roman" w:cs="Times New Roman"/>
-        </w:rPr>
-      </w:pPr>
-      <w:r>
-        <w:rPr>
-          <w:rFonts w:ascii="Times New Roman" w:hAnsi="Times New Roman" w:cs="Times New Roman"/>
+        <w:spacing w:line="240" w:lineRule="auto"/>
+        <w:rPr>
+          <w:rFonts w:ascii="Segoe UI" w:hAnsi="Segoe UI" w:cs="Segoe UI"/>
+        </w:rPr>
+      </w:pPr>
+      <w:r>
+        <w:rPr>
+          <w:rFonts w:ascii="Segoe UI" w:hAnsi="Segoe UI" w:cs="Segoe UI"/>
         </w:rPr>
         <w:t>User class 2 -  Người quản trị</w:t>
       </w:r>
     </w:p>
     <w:p>
       <w:pPr>
-        <w:pStyle w:val="Heading3"/>
+        <w:pStyle w:val="Heading2"/>
         <w:numPr>
           <w:ilvl w:val="1"/>
-          <w:numId w:val="5"/>
+          <w:numId w:val="9"/>
         </w:numPr>
-        <w:rPr>
-          <w:rFonts w:ascii="Times New Roman" w:hAnsi="Times New Roman" w:cs="Times New Roman"/>
-        </w:rPr>
-      </w:pPr>
-      <w:r>
-        <w:rPr>
-          <w:rFonts w:ascii="Times New Roman" w:hAnsi="Times New Roman" w:cs="Times New Roman"/>
+        <w:spacing w:line="240" w:lineRule="auto"/>
+        <w:rPr>
+          <w:rFonts w:ascii="Segoe UI" w:hAnsi="Segoe UI" w:cs="Segoe UI"/>
+        </w:rPr>
+      </w:pPr>
+      <w:r>
+        <w:rPr>
+          <w:rFonts w:ascii="Segoe UI" w:hAnsi="Segoe UI" w:cs="Segoe UI"/>
         </w:rPr>
         <w:t>Yêu cầu hiệu năng</w:t>
       </w:r>
@@ -1301,30 +3215,32 @@
     <w:p>
       <w:pPr>
         <w:pStyle w:val="Heading3"/>
+        <w:spacing w:line="240" w:lineRule="auto"/>
         <w:ind w:firstLine="720"/>
         <w:rPr>
-          <w:rFonts w:ascii="Times New Roman" w:hAnsi="Times New Roman" w:cs="Times New Roman"/>
-        </w:rPr>
-      </w:pPr>
-      <w:r>
-        <w:rPr>
-          <w:rFonts w:ascii="Times New Roman" w:hAnsi="Times New Roman" w:cs="Times New Roman"/>
+          <w:rFonts w:ascii="Segoe UI" w:hAnsi="Segoe UI" w:cs="Segoe UI"/>
+        </w:rPr>
+      </w:pPr>
+      <w:r>
+        <w:rPr>
+          <w:rFonts w:ascii="Segoe UI" w:hAnsi="Segoe UI" w:cs="Segoe UI"/>
         </w:rPr>
         <w:t>3.3.x Yêu cầu hiệu năng x</w:t>
       </w:r>
     </w:p>
     <w:p>
       <w:pPr>
+        <w:spacing w:line="240" w:lineRule="auto"/>
         <w:ind w:left="720"/>
         <w:rPr>
-          <w:rFonts w:ascii="Times New Roman" w:hAnsi="Times New Roman" w:cs="Times New Roman"/>
-          <w:sz w:val="24"/>
-          <w:szCs w:val="24"/>
-        </w:rPr>
-      </w:pPr>
-      <w:r>
-        <w:rPr>
-          <w:rFonts w:ascii="Times New Roman" w:hAnsi="Times New Roman" w:cs="Times New Roman"/>
+          <w:rFonts w:ascii="Segoe UI" w:hAnsi="Segoe UI" w:cs="Segoe UI"/>
+          <w:sz w:val="24"/>
+          <w:szCs w:val="24"/>
+        </w:rPr>
+      </w:pPr>
+      <w:r>
+        <w:rPr>
+          <w:rFonts w:ascii="Segoe UI" w:hAnsi="Segoe UI" w:cs="Segoe UI"/>
           <w:sz w:val="24"/>
           <w:szCs w:val="24"/>
         </w:rPr>
@@ -1333,16 +3249,17 @@
     </w:p>
     <w:p>
       <w:pPr>
+        <w:spacing w:line="240" w:lineRule="auto"/>
         <w:ind w:left="720"/>
         <w:rPr>
-          <w:rFonts w:ascii="Times New Roman" w:hAnsi="Times New Roman" w:cs="Times New Roman"/>
-          <w:sz w:val="24"/>
-          <w:szCs w:val="24"/>
-        </w:rPr>
-      </w:pPr>
-      <w:r>
-        <w:rPr>
-          <w:rFonts w:ascii="Times New Roman" w:hAnsi="Times New Roman" w:cs="Times New Roman"/>
+          <w:rFonts w:ascii="Segoe UI" w:hAnsi="Segoe UI" w:cs="Segoe UI"/>
+          <w:sz w:val="24"/>
+          <w:szCs w:val="24"/>
+        </w:rPr>
+      </w:pPr>
+      <w:r>
+        <w:rPr>
+          <w:rFonts w:ascii="Segoe UI" w:hAnsi="Segoe UI" w:cs="Segoe UI"/>
           <w:sz w:val="24"/>
           <w:szCs w:val="24"/>
         </w:rPr>
@@ -1351,16 +3268,17 @@
     </w:p>
     <w:p>
       <w:pPr>
+        <w:spacing w:line="240" w:lineRule="auto"/>
         <w:ind w:left="720"/>
         <w:rPr>
-          <w:rFonts w:ascii="Times New Roman" w:hAnsi="Times New Roman" w:cs="Times New Roman"/>
-          <w:sz w:val="24"/>
-          <w:szCs w:val="24"/>
-        </w:rPr>
-      </w:pPr>
-      <w:r>
-        <w:rPr>
-          <w:rFonts w:ascii="Times New Roman" w:hAnsi="Times New Roman" w:cs="Times New Roman"/>
+          <w:rFonts w:ascii="Segoe UI" w:hAnsi="Segoe UI" w:cs="Segoe UI"/>
+          <w:sz w:val="24"/>
+          <w:szCs w:val="24"/>
+        </w:rPr>
+      </w:pPr>
+      <w:r>
+        <w:rPr>
+          <w:rFonts w:ascii="Segoe UI" w:hAnsi="Segoe UI" w:cs="Segoe UI"/>
           <w:sz w:val="24"/>
           <w:szCs w:val="24"/>
         </w:rPr>
@@ -1369,35 +3287,36 @@
     </w:p>
     <w:p>
       <w:pPr>
+        <w:spacing w:line="240" w:lineRule="auto"/>
         <w:ind w:left="720"/>
         <w:rPr>
-          <w:rFonts w:ascii="Times New Roman" w:hAnsi="Times New Roman" w:cs="Times New Roman"/>
-          <w:sz w:val="24"/>
-          <w:szCs w:val="24"/>
-        </w:rPr>
-      </w:pPr>
-      <w:r>
-        <w:rPr>
-          <w:rFonts w:ascii="Times New Roman" w:hAnsi="Times New Roman" w:cs="Times New Roman"/>
-          <w:sz w:val="24"/>
-          <w:szCs w:val="24"/>
-        </w:rPr>
-        <w:lastRenderedPageBreak/>
+          <w:rFonts w:ascii="Segoe UI" w:hAnsi="Segoe UI" w:cs="Segoe UI"/>
+          <w:sz w:val="24"/>
+          <w:szCs w:val="24"/>
+        </w:rPr>
+      </w:pPr>
+      <w:r>
+        <w:rPr>
+          <w:rFonts w:ascii="Segoe UI" w:hAnsi="Segoe UI" w:cs="Segoe UI"/>
+          <w:sz w:val="24"/>
+          <w:szCs w:val="24"/>
+        </w:rPr>
         <w:t>Tính năng:</w:t>
       </w:r>
     </w:p>
     <w:p>
       <w:pPr>
+        <w:spacing w:line="240" w:lineRule="auto"/>
         <w:ind w:left="720"/>
         <w:rPr>
-          <w:rFonts w:ascii="Times New Roman" w:hAnsi="Times New Roman" w:cs="Times New Roman"/>
-          <w:sz w:val="24"/>
-          <w:szCs w:val="24"/>
-        </w:rPr>
-      </w:pPr>
-      <w:r>
-        <w:rPr>
-          <w:rFonts w:ascii="Times New Roman" w:hAnsi="Times New Roman" w:cs="Times New Roman"/>
+          <w:rFonts w:ascii="Segoe UI" w:hAnsi="Segoe UI" w:cs="Segoe UI"/>
+          <w:sz w:val="24"/>
+          <w:szCs w:val="24"/>
+        </w:rPr>
+      </w:pPr>
+      <w:r>
+        <w:rPr>
+          <w:rFonts w:ascii="Segoe UI" w:hAnsi="Segoe UI" w:cs="Segoe UI"/>
           <w:sz w:val="24"/>
           <w:szCs w:val="24"/>
         </w:rPr>
@@ -1407,26 +3326,31 @@
     <w:p>
       <w:pPr>
         <w:pStyle w:val="Heading2"/>
-        <w:ind w:left="450"/>
-        <w:rPr>
-          <w:rFonts w:ascii="Times New Roman" w:hAnsi="Times New Roman" w:cs="Times New Roman"/>
-          <w:sz w:val="24"/>
-          <w:szCs w:val="24"/>
-        </w:rPr>
-      </w:pPr>
-      <w:r>
-        <w:rPr>
-          <w:rFonts w:ascii="Times New Roman" w:hAnsi="Times New Roman" w:cs="Times New Roman"/>
-          <w:sz w:val="24"/>
-          <w:szCs w:val="24"/>
-        </w:rPr>
-        <w:t>3.4 Ràng buộc thiết kế</w:t>
-      </w:r>
-    </w:p>
-    <w:p>
-      <w:pPr>
-        <w:rPr>
-          <w:rFonts w:ascii="Times New Roman" w:hAnsi="Times New Roman" w:cs="Times New Roman"/>
+        <w:numPr>
+          <w:ilvl w:val="1"/>
+          <w:numId w:val="9"/>
+        </w:numPr>
+        <w:spacing w:line="240" w:lineRule="auto"/>
+        <w:rPr>
+          <w:rFonts w:ascii="Segoe UI" w:hAnsi="Segoe UI" w:cs="Segoe UI"/>
+          <w:sz w:val="24"/>
+          <w:szCs w:val="24"/>
+        </w:rPr>
+      </w:pPr>
+      <w:r>
+        <w:rPr>
+          <w:rFonts w:ascii="Segoe UI" w:hAnsi="Segoe UI" w:cs="Segoe UI"/>
+          <w:sz w:val="24"/>
+          <w:szCs w:val="24"/>
+        </w:rPr>
+        <w:t>Ràng buộc thiết kế</w:t>
+      </w:r>
+    </w:p>
+    <w:p>
+      <w:pPr>
+        <w:spacing w:line="240" w:lineRule="auto"/>
+        <w:rPr>
+          <w:rFonts w:ascii="Segoe UI" w:hAnsi="Segoe UI" w:cs="Segoe UI"/>
           <w:sz w:val="24"/>
           <w:szCs w:val="24"/>
         </w:rPr>
@@ -1435,34 +3359,39 @@
     <w:p>
       <w:pPr>
         <w:pStyle w:val="Heading2"/>
-        <w:ind w:left="450"/>
-        <w:rPr>
-          <w:rFonts w:ascii="Times New Roman" w:hAnsi="Times New Roman" w:cs="Times New Roman"/>
-          <w:sz w:val="24"/>
-          <w:szCs w:val="24"/>
-        </w:rPr>
-      </w:pPr>
-      <w:r>
-        <w:rPr>
-          <w:rFonts w:ascii="Times New Roman" w:hAnsi="Times New Roman" w:cs="Times New Roman"/>
-          <w:sz w:val="24"/>
-          <w:szCs w:val="24"/>
-        </w:rPr>
-        <w:t>3.5 Đặc tính hệ thống phần mềm</w:t>
-      </w:r>
-    </w:p>
-    <w:p>
-      <w:pPr>
+        <w:numPr>
+          <w:ilvl w:val="1"/>
+          <w:numId w:val="9"/>
+        </w:numPr>
+        <w:spacing w:line="240" w:lineRule="auto"/>
+        <w:rPr>
+          <w:rFonts w:ascii="Segoe UI" w:hAnsi="Segoe UI" w:cs="Segoe UI"/>
+          <w:sz w:val="24"/>
+          <w:szCs w:val="24"/>
+        </w:rPr>
+      </w:pPr>
+      <w:r>
+        <w:rPr>
+          <w:rFonts w:ascii="Segoe UI" w:hAnsi="Segoe UI" w:cs="Segoe UI"/>
+          <w:sz w:val="24"/>
+          <w:szCs w:val="24"/>
+        </w:rPr>
+        <w:t>Đặc tính hệ thống phần mềm</w:t>
+      </w:r>
+    </w:p>
+    <w:p>
+      <w:pPr>
+        <w:spacing w:line="240" w:lineRule="auto"/>
         <w:ind w:firstLine="720"/>
         <w:rPr>
-          <w:rFonts w:ascii="Times New Roman" w:hAnsi="Times New Roman" w:cs="Times New Roman"/>
-          <w:sz w:val="24"/>
-          <w:szCs w:val="24"/>
-        </w:rPr>
-      </w:pPr>
-      <w:r>
-        <w:rPr>
-          <w:rFonts w:ascii="Times New Roman" w:hAnsi="Times New Roman" w:cs="Times New Roman"/>
+          <w:rFonts w:ascii="Segoe UI" w:hAnsi="Segoe UI" w:cs="Segoe UI"/>
+          <w:sz w:val="24"/>
+          <w:szCs w:val="24"/>
+        </w:rPr>
+      </w:pPr>
+      <w:r>
+        <w:rPr>
+          <w:rFonts w:ascii="Segoe UI" w:hAnsi="Segoe UI" w:cs="Segoe UI"/>
           <w:sz w:val="24"/>
           <w:szCs w:val="24"/>
         </w:rPr>
@@ -1476,15 +3405,16 @@
           <w:ilvl w:val="0"/>
           <w:numId w:val="1"/>
         </w:numPr>
-        <w:rPr>
-          <w:rFonts w:ascii="Times New Roman" w:hAnsi="Times New Roman" w:cs="Times New Roman"/>
-          <w:sz w:val="24"/>
-          <w:szCs w:val="24"/>
-        </w:rPr>
-      </w:pPr>
-      <w:r>
-        <w:rPr>
-          <w:rFonts w:ascii="Times New Roman" w:hAnsi="Times New Roman" w:cs="Times New Roman"/>
+        <w:spacing w:line="240" w:lineRule="auto"/>
+        <w:rPr>
+          <w:rFonts w:ascii="Segoe UI" w:hAnsi="Segoe UI" w:cs="Segoe UI"/>
+          <w:sz w:val="24"/>
+          <w:szCs w:val="24"/>
+        </w:rPr>
+      </w:pPr>
+      <w:r>
+        <w:rPr>
+          <w:rFonts w:ascii="Segoe UI" w:hAnsi="Segoe UI" w:cs="Segoe UI"/>
           <w:sz w:val="24"/>
           <w:szCs w:val="24"/>
         </w:rPr>
@@ -1500,11 +3430,11 @@
           <w:ilvl w:val="0"/>
           <w:numId w:val="11"/>
         </w:numPr>
-        <w:spacing w:before="40" w:after="0"/>
+        <w:spacing w:before="40" w:after="0" w:line="240" w:lineRule="auto"/>
         <w:contextualSpacing w:val="0"/>
         <w:outlineLvl w:val="1"/>
         <w:rPr>
-          <w:rFonts w:ascii="Times New Roman" w:eastAsiaTheme="majorEastAsia" w:hAnsi="Times New Roman" w:cs="Times New Roman"/>
+          <w:rFonts w:ascii="Segoe UI" w:eastAsiaTheme="majorEastAsia" w:hAnsi="Segoe UI" w:cs="Segoe UI"/>
           <w:vanish/>
           <w:color w:val="2E74B5" w:themeColor="accent1" w:themeShade="BF"/>
           <w:sz w:val="24"/>
@@ -1521,11 +3451,11 @@
           <w:ilvl w:val="0"/>
           <w:numId w:val="11"/>
         </w:numPr>
-        <w:spacing w:before="40" w:after="0"/>
+        <w:spacing w:before="40" w:after="0" w:line="240" w:lineRule="auto"/>
         <w:contextualSpacing w:val="0"/>
         <w:outlineLvl w:val="1"/>
         <w:rPr>
-          <w:rFonts w:ascii="Times New Roman" w:eastAsiaTheme="majorEastAsia" w:hAnsi="Times New Roman" w:cs="Times New Roman"/>
+          <w:rFonts w:ascii="Segoe UI" w:eastAsiaTheme="majorEastAsia" w:hAnsi="Segoe UI" w:cs="Segoe UI"/>
           <w:vanish/>
           <w:color w:val="2E74B5" w:themeColor="accent1" w:themeShade="BF"/>
           <w:sz w:val="24"/>
@@ -1542,11 +3472,11 @@
           <w:ilvl w:val="0"/>
           <w:numId w:val="11"/>
         </w:numPr>
-        <w:spacing w:before="40" w:after="0"/>
+        <w:spacing w:before="40" w:after="0" w:line="240" w:lineRule="auto"/>
         <w:contextualSpacing w:val="0"/>
         <w:outlineLvl w:val="1"/>
         <w:rPr>
-          <w:rFonts w:ascii="Times New Roman" w:eastAsiaTheme="majorEastAsia" w:hAnsi="Times New Roman" w:cs="Times New Roman"/>
+          <w:rFonts w:ascii="Segoe UI" w:eastAsiaTheme="majorEastAsia" w:hAnsi="Segoe UI" w:cs="Segoe UI"/>
           <w:vanish/>
           <w:color w:val="2E74B5" w:themeColor="accent1" w:themeShade="BF"/>
           <w:sz w:val="24"/>
@@ -1563,11 +3493,11 @@
           <w:ilvl w:val="0"/>
           <w:numId w:val="11"/>
         </w:numPr>
-        <w:spacing w:before="40" w:after="0"/>
+        <w:spacing w:before="40" w:after="0" w:line="240" w:lineRule="auto"/>
         <w:contextualSpacing w:val="0"/>
         <w:outlineLvl w:val="1"/>
         <w:rPr>
-          <w:rFonts w:ascii="Times New Roman" w:eastAsiaTheme="majorEastAsia" w:hAnsi="Times New Roman" w:cs="Times New Roman"/>
+          <w:rFonts w:ascii="Segoe UI" w:eastAsiaTheme="majorEastAsia" w:hAnsi="Segoe UI" w:cs="Segoe UI"/>
           <w:vanish/>
           <w:color w:val="2E74B5" w:themeColor="accent1" w:themeShade="BF"/>
           <w:sz w:val="24"/>
@@ -1582,15 +3512,16 @@
           <w:ilvl w:val="1"/>
           <w:numId w:val="11"/>
         </w:numPr>
-        <w:rPr>
-          <w:rFonts w:ascii="Times New Roman" w:hAnsi="Times New Roman" w:cs="Times New Roman"/>
-          <w:sz w:val="24"/>
-          <w:szCs w:val="24"/>
-        </w:rPr>
-      </w:pPr>
-      <w:r>
-        <w:rPr>
-          <w:rFonts w:ascii="Times New Roman" w:hAnsi="Times New Roman" w:cs="Times New Roman"/>
+        <w:spacing w:line="240" w:lineRule="auto"/>
+        <w:rPr>
+          <w:rFonts w:ascii="Segoe UI" w:hAnsi="Segoe UI" w:cs="Segoe UI"/>
+          <w:sz w:val="24"/>
+          <w:szCs w:val="24"/>
+        </w:rPr>
+      </w:pPr>
+      <w:r>
+        <w:rPr>
+          <w:rFonts w:ascii="Segoe UI" w:hAnsi="Segoe UI" w:cs="Segoe UI"/>
           <w:sz w:val="24"/>
           <w:szCs w:val="24"/>
         </w:rPr>
@@ -1604,15 +3535,16 @@
           <w:ilvl w:val="1"/>
           <w:numId w:val="11"/>
         </w:numPr>
-        <w:rPr>
-          <w:rFonts w:ascii="Times New Roman" w:hAnsi="Times New Roman" w:cs="Times New Roman"/>
-          <w:sz w:val="24"/>
-          <w:szCs w:val="24"/>
-        </w:rPr>
-      </w:pPr>
-      <w:r>
-        <w:rPr>
-          <w:rFonts w:ascii="Times New Roman" w:hAnsi="Times New Roman" w:cs="Times New Roman"/>
+        <w:spacing w:line="240" w:lineRule="auto"/>
+        <w:rPr>
+          <w:rFonts w:ascii="Segoe UI" w:hAnsi="Segoe UI" w:cs="Segoe UI"/>
+          <w:sz w:val="24"/>
+          <w:szCs w:val="24"/>
+        </w:rPr>
+      </w:pPr>
+      <w:r>
+        <w:rPr>
+          <w:rFonts w:ascii="Segoe UI" w:hAnsi="Segoe UI" w:cs="Segoe UI"/>
           <w:sz w:val="24"/>
           <w:szCs w:val="24"/>
         </w:rPr>
@@ -1621,17 +3553,19 @@
     </w:p>
     <w:p>
       <w:pPr>
-        <w:rPr>
-          <w:rFonts w:ascii="Times New Roman" w:hAnsi="Times New Roman" w:cs="Times New Roman"/>
-          <w:sz w:val="24"/>
-          <w:szCs w:val="24"/>
-        </w:rPr>
-      </w:pPr>
-    </w:p>
-    <w:p>
-      <w:pPr>
-        <w:rPr>
-          <w:rFonts w:ascii="Times New Roman" w:hAnsi="Times New Roman" w:cs="Times New Roman"/>
+        <w:spacing w:line="240" w:lineRule="auto"/>
+        <w:rPr>
+          <w:rFonts w:ascii="Segoe UI" w:hAnsi="Segoe UI" w:cs="Segoe UI"/>
+          <w:sz w:val="24"/>
+          <w:szCs w:val="24"/>
+        </w:rPr>
+      </w:pPr>
+    </w:p>
+    <w:p>
+      <w:pPr>
+        <w:spacing w:line="240" w:lineRule="auto"/>
+        <w:rPr>
+          <w:rFonts w:ascii="Segoe UI" w:hAnsi="Segoe UI" w:cs="Segoe UI"/>
           <w:i/>
           <w:sz w:val="24"/>
           <w:szCs w:val="24"/>
@@ -1651,6 +3585,233 @@
 <file path=word/numbering.xml><?xml version="1.0" encoding="utf-8"?>
 <w:numbering xmlns:wpc="http://schemas.microsoft.com/office/word/2010/wordprocessingCanvas" xmlns:mc="http://schemas.openxmlformats.org/markup-compatibility/2006" xmlns:o="urn:schemas-microsoft-com:office:office" xmlns:r="http://schemas.openxmlformats.org/officeDocument/2006/relationships" xmlns:m="http://schemas.openxmlformats.org/officeDocument/2006/math" xmlns:v="urn:schemas-microsoft-com:vml" xmlns:wp14="http://schemas.microsoft.com/office/word/2010/wordprocessingDrawing" xmlns:wp="http://schemas.openxmlformats.org/drawingml/2006/wordprocessingDrawing" xmlns:w10="urn:schemas-microsoft-com:office:word" xmlns:w="http://schemas.openxmlformats.org/wordprocessingml/2006/main" xmlns:w14="http://schemas.microsoft.com/office/word/2010/wordml" xmlns:w15="http://schemas.microsoft.com/office/word/2012/wordml" xmlns:wpg="http://schemas.microsoft.com/office/word/2010/wordprocessingGroup" xmlns:wpi="http://schemas.microsoft.com/office/word/2010/wordprocessingInk" xmlns:wne="http://schemas.microsoft.com/office/word/2006/wordml" xmlns:wps="http://schemas.microsoft.com/office/word/2010/wordprocessingShape" mc:Ignorable="w14 w15 wp14">
   <w:abstractNum w:abstractNumId="0">
+    <w:nsid w:val="0179392D"/>
+    <w:multiLevelType w:val="hybridMultilevel"/>
+    <w:tmpl w:val="AD52D4BA"/>
+    <w:lvl w:ilvl="0" w:tplc="BE1A6DA4">
+      <w:start w:val="2"/>
+      <w:numFmt w:val="bullet"/>
+      <w:lvlText w:val=""/>
+      <w:lvlJc w:val="left"/>
+      <w:pPr>
+        <w:ind w:left="1080" w:hanging="360"/>
+      </w:pPr>
+      <w:rPr>
+        <w:rFonts w:ascii="Wingdings" w:eastAsia="MS Mincho" w:hAnsi="Wingdings" w:cs="Times New Roman" w:hint="default"/>
+        <w:b w:val="0"/>
+      </w:rPr>
+    </w:lvl>
+    <w:lvl w:ilvl="1" w:tplc="04090003" w:tentative="1">
+      <w:start w:val="1"/>
+      <w:numFmt w:val="bullet"/>
+      <w:lvlText w:val="o"/>
+      <w:lvlJc w:val="left"/>
+      <w:pPr>
+        <w:ind w:left="1800" w:hanging="360"/>
+      </w:pPr>
+      <w:rPr>
+        <w:rFonts w:ascii="Courier New" w:hAnsi="Courier New" w:cs="Courier New" w:hint="default"/>
+      </w:rPr>
+    </w:lvl>
+    <w:lvl w:ilvl="2" w:tplc="04090005" w:tentative="1">
+      <w:start w:val="1"/>
+      <w:numFmt w:val="bullet"/>
+      <w:lvlText w:val=""/>
+      <w:lvlJc w:val="left"/>
+      <w:pPr>
+        <w:ind w:left="2520" w:hanging="360"/>
+      </w:pPr>
+      <w:rPr>
+        <w:rFonts w:ascii="Wingdings" w:hAnsi="Wingdings" w:hint="default"/>
+      </w:rPr>
+    </w:lvl>
+    <w:lvl w:ilvl="3" w:tplc="04090001" w:tentative="1">
+      <w:start w:val="1"/>
+      <w:numFmt w:val="bullet"/>
+      <w:lvlText w:val=""/>
+      <w:lvlJc w:val="left"/>
+      <w:pPr>
+        <w:ind w:left="3240" w:hanging="360"/>
+      </w:pPr>
+      <w:rPr>
+        <w:rFonts w:ascii="Symbol" w:hAnsi="Symbol" w:hint="default"/>
+      </w:rPr>
+    </w:lvl>
+    <w:lvl w:ilvl="4" w:tplc="04090003" w:tentative="1">
+      <w:start w:val="1"/>
+      <w:numFmt w:val="bullet"/>
+      <w:lvlText w:val="o"/>
+      <w:lvlJc w:val="left"/>
+      <w:pPr>
+        <w:ind w:left="3960" w:hanging="360"/>
+      </w:pPr>
+      <w:rPr>
+        <w:rFonts w:ascii="Courier New" w:hAnsi="Courier New" w:cs="Courier New" w:hint="default"/>
+      </w:rPr>
+    </w:lvl>
+    <w:lvl w:ilvl="5" w:tplc="04090005" w:tentative="1">
+      <w:start w:val="1"/>
+      <w:numFmt w:val="bullet"/>
+      <w:lvlText w:val=""/>
+      <w:lvlJc w:val="left"/>
+      <w:pPr>
+        <w:ind w:left="4680" w:hanging="360"/>
+      </w:pPr>
+      <w:rPr>
+        <w:rFonts w:ascii="Wingdings" w:hAnsi="Wingdings" w:hint="default"/>
+      </w:rPr>
+    </w:lvl>
+    <w:lvl w:ilvl="6" w:tplc="04090001" w:tentative="1">
+      <w:start w:val="1"/>
+      <w:numFmt w:val="bullet"/>
+      <w:lvlText w:val=""/>
+      <w:lvlJc w:val="left"/>
+      <w:pPr>
+        <w:ind w:left="5400" w:hanging="360"/>
+      </w:pPr>
+      <w:rPr>
+        <w:rFonts w:ascii="Symbol" w:hAnsi="Symbol" w:hint="default"/>
+      </w:rPr>
+    </w:lvl>
+    <w:lvl w:ilvl="7" w:tplc="04090003" w:tentative="1">
+      <w:start w:val="1"/>
+      <w:numFmt w:val="bullet"/>
+      <w:lvlText w:val="o"/>
+      <w:lvlJc w:val="left"/>
+      <w:pPr>
+        <w:ind w:left="6120" w:hanging="360"/>
+      </w:pPr>
+      <w:rPr>
+        <w:rFonts w:ascii="Courier New" w:hAnsi="Courier New" w:cs="Courier New" w:hint="default"/>
+      </w:rPr>
+    </w:lvl>
+    <w:lvl w:ilvl="8" w:tplc="04090005" w:tentative="1">
+      <w:start w:val="1"/>
+      <w:numFmt w:val="bullet"/>
+      <w:lvlText w:val=""/>
+      <w:lvlJc w:val="left"/>
+      <w:pPr>
+        <w:ind w:left="6840" w:hanging="360"/>
+      </w:pPr>
+      <w:rPr>
+        <w:rFonts w:ascii="Wingdings" w:hAnsi="Wingdings" w:hint="default"/>
+      </w:rPr>
+    </w:lvl>
+  </w:abstractNum>
+  <w:abstractNum w:abstractNumId="1">
+    <w:nsid w:val="02AC2DB0"/>
+    <w:multiLevelType w:val="hybridMultilevel"/>
+    <w:tmpl w:val="C5B8B956"/>
+    <w:lvl w:ilvl="0" w:tplc="BD4CBFC4">
+      <w:start w:val="1"/>
+      <w:numFmt w:val="bullet"/>
+      <w:lvlText w:val="-"/>
+      <w:lvlJc w:val="left"/>
+      <w:pPr>
+        <w:ind w:left="1080" w:hanging="360"/>
+      </w:pPr>
+      <w:rPr>
+        <w:rFonts w:ascii="Times New Roman" w:eastAsia="MS Mincho" w:hAnsi="Times New Roman" w:cs="Times New Roman" w:hint="default"/>
+      </w:rPr>
+    </w:lvl>
+    <w:lvl w:ilvl="1" w:tplc="04090003" w:tentative="1">
+      <w:start w:val="1"/>
+      <w:numFmt w:val="bullet"/>
+      <w:lvlText w:val="o"/>
+      <w:lvlJc w:val="left"/>
+      <w:pPr>
+        <w:ind w:left="1800" w:hanging="360"/>
+      </w:pPr>
+      <w:rPr>
+        <w:rFonts w:ascii="Courier New" w:hAnsi="Courier New" w:cs="Courier New" w:hint="default"/>
+      </w:rPr>
+    </w:lvl>
+    <w:lvl w:ilvl="2" w:tplc="04090005" w:tentative="1">
+      <w:start w:val="1"/>
+      <w:numFmt w:val="bullet"/>
+      <w:lvlText w:val=""/>
+      <w:lvlJc w:val="left"/>
+      <w:pPr>
+        <w:ind w:left="2520" w:hanging="360"/>
+      </w:pPr>
+      <w:rPr>
+        <w:rFonts w:ascii="Wingdings" w:hAnsi="Wingdings" w:hint="default"/>
+      </w:rPr>
+    </w:lvl>
+    <w:lvl w:ilvl="3" w:tplc="04090001" w:tentative="1">
+      <w:start w:val="1"/>
+      <w:numFmt w:val="bullet"/>
+      <w:lvlText w:val=""/>
+      <w:lvlJc w:val="left"/>
+      <w:pPr>
+        <w:ind w:left="3240" w:hanging="360"/>
+      </w:pPr>
+      <w:rPr>
+        <w:rFonts w:ascii="Symbol" w:hAnsi="Symbol" w:hint="default"/>
+      </w:rPr>
+    </w:lvl>
+    <w:lvl w:ilvl="4" w:tplc="04090003" w:tentative="1">
+      <w:start w:val="1"/>
+      <w:numFmt w:val="bullet"/>
+      <w:lvlText w:val="o"/>
+      <w:lvlJc w:val="left"/>
+      <w:pPr>
+        <w:ind w:left="3960" w:hanging="360"/>
+      </w:pPr>
+      <w:rPr>
+        <w:rFonts w:ascii="Courier New" w:hAnsi="Courier New" w:cs="Courier New" w:hint="default"/>
+      </w:rPr>
+    </w:lvl>
+    <w:lvl w:ilvl="5" w:tplc="04090005" w:tentative="1">
+      <w:start w:val="1"/>
+      <w:numFmt w:val="bullet"/>
+      <w:lvlText w:val=""/>
+      <w:lvlJc w:val="left"/>
+      <w:pPr>
+        <w:ind w:left="4680" w:hanging="360"/>
+      </w:pPr>
+      <w:rPr>
+        <w:rFonts w:ascii="Wingdings" w:hAnsi="Wingdings" w:hint="default"/>
+      </w:rPr>
+    </w:lvl>
+    <w:lvl w:ilvl="6" w:tplc="04090001" w:tentative="1">
+      <w:start w:val="1"/>
+      <w:numFmt w:val="bullet"/>
+      <w:lvlText w:val=""/>
+      <w:lvlJc w:val="left"/>
+      <w:pPr>
+        <w:ind w:left="5400" w:hanging="360"/>
+      </w:pPr>
+      <w:rPr>
+        <w:rFonts w:ascii="Symbol" w:hAnsi="Symbol" w:hint="default"/>
+      </w:rPr>
+    </w:lvl>
+    <w:lvl w:ilvl="7" w:tplc="04090003" w:tentative="1">
+      <w:start w:val="1"/>
+      <w:numFmt w:val="bullet"/>
+      <w:lvlText w:val="o"/>
+      <w:lvlJc w:val="left"/>
+      <w:pPr>
+        <w:ind w:left="6120" w:hanging="360"/>
+      </w:pPr>
+      <w:rPr>
+        <w:rFonts w:ascii="Courier New" w:hAnsi="Courier New" w:cs="Courier New" w:hint="default"/>
+      </w:rPr>
+    </w:lvl>
+    <w:lvl w:ilvl="8" w:tplc="04090005" w:tentative="1">
+      <w:start w:val="1"/>
+      <w:numFmt w:val="bullet"/>
+      <w:lvlText w:val=""/>
+      <w:lvlJc w:val="left"/>
+      <w:pPr>
+        <w:ind w:left="6840" w:hanging="360"/>
+      </w:pPr>
+      <w:rPr>
+        <w:rFonts w:ascii="Wingdings" w:hAnsi="Wingdings" w:hint="default"/>
+      </w:rPr>
+    </w:lvl>
+  </w:abstractNum>
+  <w:abstractNum w:abstractNumId="2">
     <w:nsid w:val="11EC2E6F"/>
     <w:multiLevelType w:val="multilevel"/>
     <w:tmpl w:val="0409001F"/>
@@ -1736,7 +3897,7 @@
       </w:pPr>
     </w:lvl>
   </w:abstractNum>
-  <w:abstractNum w:abstractNumId="1">
+  <w:abstractNum w:abstractNumId="3">
     <w:nsid w:val="19197D61"/>
     <w:multiLevelType w:val="multilevel"/>
     <w:tmpl w:val="0409001F"/>
@@ -1822,7 +3983,7 @@
       </w:pPr>
     </w:lvl>
   </w:abstractNum>
-  <w:abstractNum w:abstractNumId="2">
+  <w:abstractNum w:abstractNumId="4">
     <w:nsid w:val="220545F1"/>
     <w:multiLevelType w:val="hybridMultilevel"/>
     <w:tmpl w:val="F0C08494"/>
@@ -1908,7 +4069,293 @@
       </w:pPr>
     </w:lvl>
   </w:abstractNum>
-  <w:abstractNum w:abstractNumId="3">
+  <w:abstractNum w:abstractNumId="5">
+    <w:nsid w:val="22252E62"/>
+    <w:multiLevelType w:val="multilevel"/>
+    <w:tmpl w:val="0409001F"/>
+    <w:lvl w:ilvl="0">
+      <w:start w:val="1"/>
+      <w:numFmt w:val="decimal"/>
+      <w:lvlText w:val="%1."/>
+      <w:lvlJc w:val="left"/>
+      <w:pPr>
+        <w:ind w:left="360" w:hanging="360"/>
+      </w:pPr>
+    </w:lvl>
+    <w:lvl w:ilvl="1">
+      <w:start w:val="1"/>
+      <w:numFmt w:val="decimal"/>
+      <w:lvlText w:val="%1.%2."/>
+      <w:lvlJc w:val="left"/>
+      <w:pPr>
+        <w:ind w:left="792" w:hanging="432"/>
+      </w:pPr>
+    </w:lvl>
+    <w:lvl w:ilvl="2">
+      <w:start w:val="1"/>
+      <w:numFmt w:val="decimal"/>
+      <w:lvlText w:val="%1.%2.%3."/>
+      <w:lvlJc w:val="left"/>
+      <w:pPr>
+        <w:ind w:left="1224" w:hanging="504"/>
+      </w:pPr>
+    </w:lvl>
+    <w:lvl w:ilvl="3">
+      <w:start w:val="1"/>
+      <w:numFmt w:val="decimal"/>
+      <w:lvlText w:val="%1.%2.%3.%4."/>
+      <w:lvlJc w:val="left"/>
+      <w:pPr>
+        <w:ind w:left="1728" w:hanging="648"/>
+      </w:pPr>
+    </w:lvl>
+    <w:lvl w:ilvl="4">
+      <w:start w:val="1"/>
+      <w:numFmt w:val="decimal"/>
+      <w:lvlText w:val="%1.%2.%3.%4.%5."/>
+      <w:lvlJc w:val="left"/>
+      <w:pPr>
+        <w:ind w:left="2232" w:hanging="792"/>
+      </w:pPr>
+    </w:lvl>
+    <w:lvl w:ilvl="5">
+      <w:start w:val="1"/>
+      <w:numFmt w:val="decimal"/>
+      <w:lvlText w:val="%1.%2.%3.%4.%5.%6."/>
+      <w:lvlJc w:val="left"/>
+      <w:pPr>
+        <w:ind w:left="2736" w:hanging="936"/>
+      </w:pPr>
+    </w:lvl>
+    <w:lvl w:ilvl="6">
+      <w:start w:val="1"/>
+      <w:numFmt w:val="decimal"/>
+      <w:lvlText w:val="%1.%2.%3.%4.%5.%6.%7."/>
+      <w:lvlJc w:val="left"/>
+      <w:pPr>
+        <w:ind w:left="3240" w:hanging="1080"/>
+      </w:pPr>
+    </w:lvl>
+    <w:lvl w:ilvl="7">
+      <w:start w:val="1"/>
+      <w:numFmt w:val="decimal"/>
+      <w:lvlText w:val="%1.%2.%3.%4.%5.%6.%7.%8."/>
+      <w:lvlJc w:val="left"/>
+      <w:pPr>
+        <w:ind w:left="3744" w:hanging="1224"/>
+      </w:pPr>
+    </w:lvl>
+    <w:lvl w:ilvl="8">
+      <w:start w:val="1"/>
+      <w:numFmt w:val="decimal"/>
+      <w:lvlText w:val="%1.%2.%3.%4.%5.%6.%7.%8.%9."/>
+      <w:lvlJc w:val="left"/>
+      <w:pPr>
+        <w:ind w:left="4320" w:hanging="1440"/>
+      </w:pPr>
+    </w:lvl>
+  </w:abstractNum>
+  <w:abstractNum w:abstractNumId="6">
+    <w:nsid w:val="23F11B76"/>
+    <w:multiLevelType w:val="hybridMultilevel"/>
+    <w:tmpl w:val="434C5030"/>
+    <w:lvl w:ilvl="0" w:tplc="04090005">
+      <w:start w:val="1"/>
+      <w:numFmt w:val="bullet"/>
+      <w:lvlText w:val=""/>
+      <w:lvlJc w:val="left"/>
+      <w:pPr>
+        <w:ind w:left="1800" w:hanging="360"/>
+      </w:pPr>
+      <w:rPr>
+        <w:rFonts w:ascii="Wingdings" w:hAnsi="Wingdings" w:hint="default"/>
+        <w:b w:val="0"/>
+      </w:rPr>
+    </w:lvl>
+    <w:lvl w:ilvl="1" w:tplc="04090003" w:tentative="1">
+      <w:start w:val="1"/>
+      <w:numFmt w:val="bullet"/>
+      <w:lvlText w:val="o"/>
+      <w:lvlJc w:val="left"/>
+      <w:pPr>
+        <w:ind w:left="2160" w:hanging="360"/>
+      </w:pPr>
+      <w:rPr>
+        <w:rFonts w:ascii="Courier New" w:hAnsi="Courier New" w:cs="Courier New" w:hint="default"/>
+      </w:rPr>
+    </w:lvl>
+    <w:lvl w:ilvl="2" w:tplc="04090005" w:tentative="1">
+      <w:start w:val="1"/>
+      <w:numFmt w:val="bullet"/>
+      <w:lvlText w:val=""/>
+      <w:lvlJc w:val="left"/>
+      <w:pPr>
+        <w:ind w:left="2880" w:hanging="360"/>
+      </w:pPr>
+      <w:rPr>
+        <w:rFonts w:ascii="Wingdings" w:hAnsi="Wingdings" w:hint="default"/>
+      </w:rPr>
+    </w:lvl>
+    <w:lvl w:ilvl="3" w:tplc="04090001" w:tentative="1">
+      <w:start w:val="1"/>
+      <w:numFmt w:val="bullet"/>
+      <w:lvlText w:val=""/>
+      <w:lvlJc w:val="left"/>
+      <w:pPr>
+        <w:ind w:left="3600" w:hanging="360"/>
+      </w:pPr>
+      <w:rPr>
+        <w:rFonts w:ascii="Symbol" w:hAnsi="Symbol" w:hint="default"/>
+      </w:rPr>
+    </w:lvl>
+    <w:lvl w:ilvl="4" w:tplc="04090003" w:tentative="1">
+      <w:start w:val="1"/>
+      <w:numFmt w:val="bullet"/>
+      <w:lvlText w:val="o"/>
+      <w:lvlJc w:val="left"/>
+      <w:pPr>
+        <w:ind w:left="4320" w:hanging="360"/>
+      </w:pPr>
+      <w:rPr>
+        <w:rFonts w:ascii="Courier New" w:hAnsi="Courier New" w:cs="Courier New" w:hint="default"/>
+      </w:rPr>
+    </w:lvl>
+    <w:lvl w:ilvl="5" w:tplc="04090005" w:tentative="1">
+      <w:start w:val="1"/>
+      <w:numFmt w:val="bullet"/>
+      <w:lvlText w:val=""/>
+      <w:lvlJc w:val="left"/>
+      <w:pPr>
+        <w:ind w:left="5040" w:hanging="360"/>
+      </w:pPr>
+      <w:rPr>
+        <w:rFonts w:ascii="Wingdings" w:hAnsi="Wingdings" w:hint="default"/>
+      </w:rPr>
+    </w:lvl>
+    <w:lvl w:ilvl="6" w:tplc="04090001" w:tentative="1">
+      <w:start w:val="1"/>
+      <w:numFmt w:val="bullet"/>
+      <w:lvlText w:val=""/>
+      <w:lvlJc w:val="left"/>
+      <w:pPr>
+        <w:ind w:left="5760" w:hanging="360"/>
+      </w:pPr>
+      <w:rPr>
+        <w:rFonts w:ascii="Symbol" w:hAnsi="Symbol" w:hint="default"/>
+      </w:rPr>
+    </w:lvl>
+    <w:lvl w:ilvl="7" w:tplc="04090003" w:tentative="1">
+      <w:start w:val="1"/>
+      <w:numFmt w:val="bullet"/>
+      <w:lvlText w:val="o"/>
+      <w:lvlJc w:val="left"/>
+      <w:pPr>
+        <w:ind w:left="6480" w:hanging="360"/>
+      </w:pPr>
+      <w:rPr>
+        <w:rFonts w:ascii="Courier New" w:hAnsi="Courier New" w:cs="Courier New" w:hint="default"/>
+      </w:rPr>
+    </w:lvl>
+    <w:lvl w:ilvl="8" w:tplc="04090005" w:tentative="1">
+      <w:start w:val="1"/>
+      <w:numFmt w:val="bullet"/>
+      <w:lvlText w:val=""/>
+      <w:lvlJc w:val="left"/>
+      <w:pPr>
+        <w:ind w:left="7200" w:hanging="360"/>
+      </w:pPr>
+      <w:rPr>
+        <w:rFonts w:ascii="Wingdings" w:hAnsi="Wingdings" w:hint="default"/>
+      </w:rPr>
+    </w:lvl>
+  </w:abstractNum>
+  <w:abstractNum w:abstractNumId="7">
+    <w:nsid w:val="358E3AAC"/>
+    <w:multiLevelType w:val="multilevel"/>
+    <w:tmpl w:val="0409001F"/>
+    <w:lvl w:ilvl="0">
+      <w:start w:val="1"/>
+      <w:numFmt w:val="decimal"/>
+      <w:lvlText w:val="%1."/>
+      <w:lvlJc w:val="left"/>
+      <w:pPr>
+        <w:ind w:left="360" w:hanging="360"/>
+      </w:pPr>
+    </w:lvl>
+    <w:lvl w:ilvl="1">
+      <w:start w:val="1"/>
+      <w:numFmt w:val="decimal"/>
+      <w:lvlText w:val="%1.%2."/>
+      <w:lvlJc w:val="left"/>
+      <w:pPr>
+        <w:ind w:left="792" w:hanging="432"/>
+      </w:pPr>
+    </w:lvl>
+    <w:lvl w:ilvl="2">
+      <w:start w:val="1"/>
+      <w:numFmt w:val="decimal"/>
+      <w:lvlText w:val="%1.%2.%3."/>
+      <w:lvlJc w:val="left"/>
+      <w:pPr>
+        <w:ind w:left="1224" w:hanging="504"/>
+      </w:pPr>
+    </w:lvl>
+    <w:lvl w:ilvl="3">
+      <w:start w:val="1"/>
+      <w:numFmt w:val="decimal"/>
+      <w:lvlText w:val="%1.%2.%3.%4."/>
+      <w:lvlJc w:val="left"/>
+      <w:pPr>
+        <w:ind w:left="1728" w:hanging="648"/>
+      </w:pPr>
+    </w:lvl>
+    <w:lvl w:ilvl="4">
+      <w:start w:val="1"/>
+      <w:numFmt w:val="decimal"/>
+      <w:lvlText w:val="%1.%2.%3.%4.%5."/>
+      <w:lvlJc w:val="left"/>
+      <w:pPr>
+        <w:ind w:left="2232" w:hanging="792"/>
+      </w:pPr>
+    </w:lvl>
+    <w:lvl w:ilvl="5">
+      <w:start w:val="1"/>
+      <w:numFmt w:val="decimal"/>
+      <w:lvlText w:val="%1.%2.%3.%4.%5.%6."/>
+      <w:lvlJc w:val="left"/>
+      <w:pPr>
+        <w:ind w:left="2736" w:hanging="936"/>
+      </w:pPr>
+    </w:lvl>
+    <w:lvl w:ilvl="6">
+      <w:start w:val="1"/>
+      <w:numFmt w:val="decimal"/>
+      <w:lvlText w:val="%1.%2.%3.%4.%5.%6.%7."/>
+      <w:lvlJc w:val="left"/>
+      <w:pPr>
+        <w:ind w:left="3240" w:hanging="1080"/>
+      </w:pPr>
+    </w:lvl>
+    <w:lvl w:ilvl="7">
+      <w:start w:val="1"/>
+      <w:numFmt w:val="decimal"/>
+      <w:lvlText w:val="%1.%2.%3.%4.%5.%6.%7.%8."/>
+      <w:lvlJc w:val="left"/>
+      <w:pPr>
+        <w:ind w:left="3744" w:hanging="1224"/>
+      </w:pPr>
+    </w:lvl>
+    <w:lvl w:ilvl="8">
+      <w:start w:val="1"/>
+      <w:numFmt w:val="decimal"/>
+      <w:lvlText w:val="%1.%2.%3.%4.%5.%6.%7.%8.%9."/>
+      <w:lvlJc w:val="left"/>
+      <w:pPr>
+        <w:ind w:left="4320" w:hanging="1440"/>
+      </w:pPr>
+    </w:lvl>
+  </w:abstractNum>
+  <w:abstractNum w:abstractNumId="8">
     <w:nsid w:val="3B6307D8"/>
     <w:multiLevelType w:val="multilevel"/>
     <w:tmpl w:val="0409001F"/>
@@ -1994,7 +4441,7 @@
       </w:pPr>
     </w:lvl>
   </w:abstractNum>
-  <w:abstractNum w:abstractNumId="4">
+  <w:abstractNum w:abstractNumId="9">
     <w:nsid w:val="3DFF10C3"/>
     <w:multiLevelType w:val="multilevel"/>
     <w:tmpl w:val="0409001F"/>
@@ -2080,7 +4527,7 @@
       </w:pPr>
     </w:lvl>
   </w:abstractNum>
-  <w:abstractNum w:abstractNumId="5">
+  <w:abstractNum w:abstractNumId="10">
     <w:nsid w:val="3EC53EF7"/>
     <w:multiLevelType w:val="multilevel"/>
     <w:tmpl w:val="584243E2"/>
@@ -2193,7 +4640,7 @@
       </w:rPr>
     </w:lvl>
   </w:abstractNum>
-  <w:abstractNum w:abstractNumId="6">
+  <w:abstractNum w:abstractNumId="11">
     <w:nsid w:val="4976719D"/>
     <w:multiLevelType w:val="multilevel"/>
     <w:tmpl w:val="0409001F"/>
@@ -2279,7 +4726,7 @@
       </w:pPr>
     </w:lvl>
   </w:abstractNum>
-  <w:abstractNum w:abstractNumId="7">
+  <w:abstractNum w:abstractNumId="12">
     <w:nsid w:val="4B7A4C07"/>
     <w:multiLevelType w:val="multilevel"/>
     <w:tmpl w:val="0409001F"/>
@@ -2365,7 +4812,120 @@
       </w:pPr>
     </w:lvl>
   </w:abstractNum>
-  <w:abstractNum w:abstractNumId="8">
+  <w:abstractNum w:abstractNumId="13">
+    <w:nsid w:val="5A8A25A0"/>
+    <w:multiLevelType w:val="hybridMultilevel"/>
+    <w:tmpl w:val="3D7A004C"/>
+    <w:lvl w:ilvl="0" w:tplc="04090001">
+      <w:start w:val="1"/>
+      <w:numFmt w:val="bullet"/>
+      <w:lvlText w:val=""/>
+      <w:lvlJc w:val="left"/>
+      <w:pPr>
+        <w:ind w:left="1080" w:hanging="360"/>
+      </w:pPr>
+      <w:rPr>
+        <w:rFonts w:ascii="Symbol" w:hAnsi="Symbol" w:hint="default"/>
+      </w:rPr>
+    </w:lvl>
+    <w:lvl w:ilvl="1" w:tplc="04090003" w:tentative="1">
+      <w:start w:val="1"/>
+      <w:numFmt w:val="bullet"/>
+      <w:lvlText w:val="o"/>
+      <w:lvlJc w:val="left"/>
+      <w:pPr>
+        <w:ind w:left="1800" w:hanging="360"/>
+      </w:pPr>
+      <w:rPr>
+        <w:rFonts w:ascii="Courier New" w:hAnsi="Courier New" w:cs="Courier New" w:hint="default"/>
+      </w:rPr>
+    </w:lvl>
+    <w:lvl w:ilvl="2" w:tplc="04090005" w:tentative="1">
+      <w:start w:val="1"/>
+      <w:numFmt w:val="bullet"/>
+      <w:lvlText w:val=""/>
+      <w:lvlJc w:val="left"/>
+      <w:pPr>
+        <w:ind w:left="2520" w:hanging="360"/>
+      </w:pPr>
+      <w:rPr>
+        <w:rFonts w:ascii="Wingdings" w:hAnsi="Wingdings" w:hint="default"/>
+      </w:rPr>
+    </w:lvl>
+    <w:lvl w:ilvl="3" w:tplc="04090001" w:tentative="1">
+      <w:start w:val="1"/>
+      <w:numFmt w:val="bullet"/>
+      <w:lvlText w:val=""/>
+      <w:lvlJc w:val="left"/>
+      <w:pPr>
+        <w:ind w:left="3240" w:hanging="360"/>
+      </w:pPr>
+      <w:rPr>
+        <w:rFonts w:ascii="Symbol" w:hAnsi="Symbol" w:hint="default"/>
+      </w:rPr>
+    </w:lvl>
+    <w:lvl w:ilvl="4" w:tplc="04090003" w:tentative="1">
+      <w:start w:val="1"/>
+      <w:numFmt w:val="bullet"/>
+      <w:lvlText w:val="o"/>
+      <w:lvlJc w:val="left"/>
+      <w:pPr>
+        <w:ind w:left="3960" w:hanging="360"/>
+      </w:pPr>
+      <w:rPr>
+        <w:rFonts w:ascii="Courier New" w:hAnsi="Courier New" w:cs="Courier New" w:hint="default"/>
+      </w:rPr>
+    </w:lvl>
+    <w:lvl w:ilvl="5" w:tplc="04090005" w:tentative="1">
+      <w:start w:val="1"/>
+      <w:numFmt w:val="bullet"/>
+      <w:lvlText w:val=""/>
+      <w:lvlJc w:val="left"/>
+      <w:pPr>
+        <w:ind w:left="4680" w:hanging="360"/>
+      </w:pPr>
+      <w:rPr>
+        <w:rFonts w:ascii="Wingdings" w:hAnsi="Wingdings" w:hint="default"/>
+      </w:rPr>
+    </w:lvl>
+    <w:lvl w:ilvl="6" w:tplc="04090001" w:tentative="1">
+      <w:start w:val="1"/>
+      <w:numFmt w:val="bullet"/>
+      <w:lvlText w:val=""/>
+      <w:lvlJc w:val="left"/>
+      <w:pPr>
+        <w:ind w:left="5400" w:hanging="360"/>
+      </w:pPr>
+      <w:rPr>
+        <w:rFonts w:ascii="Symbol" w:hAnsi="Symbol" w:hint="default"/>
+      </w:rPr>
+    </w:lvl>
+    <w:lvl w:ilvl="7" w:tplc="04090003" w:tentative="1">
+      <w:start w:val="1"/>
+      <w:numFmt w:val="bullet"/>
+      <w:lvlText w:val="o"/>
+      <w:lvlJc w:val="left"/>
+      <w:pPr>
+        <w:ind w:left="6120" w:hanging="360"/>
+      </w:pPr>
+      <w:rPr>
+        <w:rFonts w:ascii="Courier New" w:hAnsi="Courier New" w:cs="Courier New" w:hint="default"/>
+      </w:rPr>
+    </w:lvl>
+    <w:lvl w:ilvl="8" w:tplc="04090005" w:tentative="1">
+      <w:start w:val="1"/>
+      <w:numFmt w:val="bullet"/>
+      <w:lvlText w:val=""/>
+      <w:lvlJc w:val="left"/>
+      <w:pPr>
+        <w:ind w:left="6840" w:hanging="360"/>
+      </w:pPr>
+      <w:rPr>
+        <w:rFonts w:ascii="Wingdings" w:hAnsi="Wingdings" w:hint="default"/>
+      </w:rPr>
+    </w:lvl>
+  </w:abstractNum>
+  <w:abstractNum w:abstractNumId="14">
     <w:nsid w:val="5E8B40C8"/>
     <w:multiLevelType w:val="multilevel"/>
     <w:tmpl w:val="0409001F"/>
@@ -2451,7 +5011,7 @@
       </w:pPr>
     </w:lvl>
   </w:abstractNum>
-  <w:abstractNum w:abstractNumId="9">
+  <w:abstractNum w:abstractNumId="15">
     <w:nsid w:val="741D5B96"/>
     <w:multiLevelType w:val="multilevel"/>
     <w:tmpl w:val="0409001F"/>
@@ -2537,7 +5097,7 @@
       </w:pPr>
     </w:lvl>
   </w:abstractNum>
-  <w:abstractNum w:abstractNumId="10">
+  <w:abstractNum w:abstractNumId="16">
     <w:nsid w:val="77AF5186"/>
     <w:multiLevelType w:val="multilevel"/>
     <w:tmpl w:val="0409001F"/>
@@ -2623,38 +5183,172 @@
       </w:pPr>
     </w:lvl>
   </w:abstractNum>
+  <w:abstractNum w:abstractNumId="17">
+    <w:nsid w:val="7BC762CD"/>
+    <w:multiLevelType w:val="hybridMultilevel"/>
+    <w:tmpl w:val="C250F294"/>
+    <w:lvl w:ilvl="0" w:tplc="BD4CBFC4">
+      <w:start w:val="1"/>
+      <w:numFmt w:val="bullet"/>
+      <w:lvlText w:val="-"/>
+      <w:lvlJc w:val="left"/>
+      <w:pPr>
+        <w:ind w:left="1080" w:hanging="360"/>
+      </w:pPr>
+      <w:rPr>
+        <w:rFonts w:ascii="Times New Roman" w:eastAsia="MS Mincho" w:hAnsi="Times New Roman" w:cs="Times New Roman" w:hint="default"/>
+      </w:rPr>
+    </w:lvl>
+    <w:lvl w:ilvl="1" w:tplc="04090003" w:tentative="1">
+      <w:start w:val="1"/>
+      <w:numFmt w:val="bullet"/>
+      <w:lvlText w:val="o"/>
+      <w:lvlJc w:val="left"/>
+      <w:pPr>
+        <w:ind w:left="1800" w:hanging="360"/>
+      </w:pPr>
+      <w:rPr>
+        <w:rFonts w:ascii="Courier New" w:hAnsi="Courier New" w:cs="Courier New" w:hint="default"/>
+      </w:rPr>
+    </w:lvl>
+    <w:lvl w:ilvl="2" w:tplc="04090005" w:tentative="1">
+      <w:start w:val="1"/>
+      <w:numFmt w:val="bullet"/>
+      <w:lvlText w:val=""/>
+      <w:lvlJc w:val="left"/>
+      <w:pPr>
+        <w:ind w:left="2520" w:hanging="360"/>
+      </w:pPr>
+      <w:rPr>
+        <w:rFonts w:ascii="Wingdings" w:hAnsi="Wingdings" w:hint="default"/>
+      </w:rPr>
+    </w:lvl>
+    <w:lvl w:ilvl="3" w:tplc="04090001" w:tentative="1">
+      <w:start w:val="1"/>
+      <w:numFmt w:val="bullet"/>
+      <w:lvlText w:val=""/>
+      <w:lvlJc w:val="left"/>
+      <w:pPr>
+        <w:ind w:left="3240" w:hanging="360"/>
+      </w:pPr>
+      <w:rPr>
+        <w:rFonts w:ascii="Symbol" w:hAnsi="Symbol" w:hint="default"/>
+      </w:rPr>
+    </w:lvl>
+    <w:lvl w:ilvl="4" w:tplc="04090003" w:tentative="1">
+      <w:start w:val="1"/>
+      <w:numFmt w:val="bullet"/>
+      <w:lvlText w:val="o"/>
+      <w:lvlJc w:val="left"/>
+      <w:pPr>
+        <w:ind w:left="3960" w:hanging="360"/>
+      </w:pPr>
+      <w:rPr>
+        <w:rFonts w:ascii="Courier New" w:hAnsi="Courier New" w:cs="Courier New" w:hint="default"/>
+      </w:rPr>
+    </w:lvl>
+    <w:lvl w:ilvl="5" w:tplc="04090005" w:tentative="1">
+      <w:start w:val="1"/>
+      <w:numFmt w:val="bullet"/>
+      <w:lvlText w:val=""/>
+      <w:lvlJc w:val="left"/>
+      <w:pPr>
+        <w:ind w:left="4680" w:hanging="360"/>
+      </w:pPr>
+      <w:rPr>
+        <w:rFonts w:ascii="Wingdings" w:hAnsi="Wingdings" w:hint="default"/>
+      </w:rPr>
+    </w:lvl>
+    <w:lvl w:ilvl="6" w:tplc="04090001" w:tentative="1">
+      <w:start w:val="1"/>
+      <w:numFmt w:val="bullet"/>
+      <w:lvlText w:val=""/>
+      <w:lvlJc w:val="left"/>
+      <w:pPr>
+        <w:ind w:left="5400" w:hanging="360"/>
+      </w:pPr>
+      <w:rPr>
+        <w:rFonts w:ascii="Symbol" w:hAnsi="Symbol" w:hint="default"/>
+      </w:rPr>
+    </w:lvl>
+    <w:lvl w:ilvl="7" w:tplc="04090003" w:tentative="1">
+      <w:start w:val="1"/>
+      <w:numFmt w:val="bullet"/>
+      <w:lvlText w:val="o"/>
+      <w:lvlJc w:val="left"/>
+      <w:pPr>
+        <w:ind w:left="6120" w:hanging="360"/>
+      </w:pPr>
+      <w:rPr>
+        <w:rFonts w:ascii="Courier New" w:hAnsi="Courier New" w:cs="Courier New" w:hint="default"/>
+      </w:rPr>
+    </w:lvl>
+    <w:lvl w:ilvl="8" w:tplc="04090005" w:tentative="1">
+      <w:start w:val="1"/>
+      <w:numFmt w:val="bullet"/>
+      <w:lvlText w:val=""/>
+      <w:lvlJc w:val="left"/>
+      <w:pPr>
+        <w:ind w:left="6840" w:hanging="360"/>
+      </w:pPr>
+      <w:rPr>
+        <w:rFonts w:ascii="Wingdings" w:hAnsi="Wingdings" w:hint="default"/>
+      </w:rPr>
+    </w:lvl>
+  </w:abstractNum>
   <w:num w:numId="1">
+    <w:abstractNumId w:val="4"/>
+  </w:num>
+  <w:num w:numId="2">
+    <w:abstractNumId w:val="10"/>
+  </w:num>
+  <w:num w:numId="3">
+    <w:abstractNumId w:val="15"/>
+  </w:num>
+  <w:num w:numId="4">
+    <w:abstractNumId w:val="14"/>
+  </w:num>
+  <w:num w:numId="5">
+    <w:abstractNumId w:val="11"/>
+  </w:num>
+  <w:num w:numId="6">
+    <w:abstractNumId w:val="12"/>
+  </w:num>
+  <w:num w:numId="7">
+    <w:abstractNumId w:val="8"/>
+  </w:num>
+  <w:num w:numId="8">
     <w:abstractNumId w:val="2"/>
   </w:num>
-  <w:num w:numId="2">
+  <w:num w:numId="9">
+    <w:abstractNumId w:val="16"/>
+  </w:num>
+  <w:num w:numId="10">
+    <w:abstractNumId w:val="9"/>
+  </w:num>
+  <w:num w:numId="11">
+    <w:abstractNumId w:val="3"/>
+  </w:num>
+  <w:num w:numId="12">
+    <w:abstractNumId w:val="17"/>
+  </w:num>
+  <w:num w:numId="13">
+    <w:abstractNumId w:val="7"/>
+  </w:num>
+  <w:num w:numId="14">
     <w:abstractNumId w:val="5"/>
   </w:num>
-  <w:num w:numId="3">
-    <w:abstractNumId w:val="9"/>
+  <w:num w:numId="15">
+    <w:abstractNumId w:val="1"/>
   </w:num>
-  <w:num w:numId="4">
-    <w:abstractNumId w:val="8"/>
+  <w:num w:numId="16">
+    <w:abstractNumId w:val="0"/>
   </w:num>
-  <w:num w:numId="5">
+  <w:num w:numId="17">
     <w:abstractNumId w:val="6"/>
   </w:num>
-  <w:num w:numId="6">
-    <w:abstractNumId w:val="7"/>
-  </w:num>
-  <w:num w:numId="7">
-    <w:abstractNumId w:val="3"/>
-  </w:num>
-  <w:num w:numId="8">
-    <w:abstractNumId w:val="0"/>
-  </w:num>
-  <w:num w:numId="9">
-    <w:abstractNumId w:val="10"/>
-  </w:num>
-  <w:num w:numId="10">
-    <w:abstractNumId w:val="4"/>
-  </w:num>
-  <w:num w:numId="11">
-    <w:abstractNumId w:val="1"/>
+  <w:num w:numId="18">
+    <w:abstractNumId w:val="13"/>
   </w:num>
 </w:numbering>
 </file>
@@ -3260,6 +5954,17 @@
       <w:szCs w:val="18"/>
     </w:rPr>
   </w:style>
+  <w:style w:type="character" w:styleId="Hyperlink">
+    <w:name w:val="Hyperlink"/>
+    <w:basedOn w:val="DefaultParagraphFont"/>
+    <w:uiPriority w:val="99"/>
+    <w:rsid w:val="00AE0C92"/>
+    <w:rPr>
+      <w:color w:val="0000FF"/>
+      <w:sz w:val="20"/>
+      <w:u w:val="single"/>
+    </w:rPr>
+  </w:style>
 </w:styles>
 </file>
 

</xml_diff>

<commit_message>
-- Phuc -- update SRS_CNPM.docx
</commit_message>
<xml_diff>
--- a/CNPM/SRS_CNPM.docx
+++ b/CNPM/SRS_CNPM.docx
@@ -89,6 +89,15 @@
           <w:szCs w:val="24"/>
         </w:rPr>
         <w:t>GIẢ LẬP CÂY ATM</w:t>
+      </w:r>
+      <w:r>
+        <w:rPr>
+          <w:rFonts w:ascii="Segoe UI" w:hAnsi="Segoe UI" w:cs="Segoe UI"/>
+          <w:b/>
+          <w:sz w:val="24"/>
+          <w:szCs w:val="24"/>
+        </w:rPr>
+        <w:t xml:space="preserve"> TRÊN NỀN WEB</w:t>
       </w:r>
     </w:p>
     <w:p>
@@ -2017,10 +2026,31 @@
     </w:p>
     <w:p>
       <w:pPr>
+        <w:spacing w:before="100" w:beforeAutospacing="1" w:after="100" w:afterAutospacing="1" w:line="240" w:lineRule="auto"/>
+        <w:ind w:left="360" w:firstLine="720"/>
+        <w:rPr>
+          <w:rFonts w:ascii="Segoe UI" w:hAnsi="Segoe UI" w:cs="Segoe UI"/>
+          <w:b/>
+          <w:sz w:val="24"/>
+          <w:szCs w:val="24"/>
+        </w:rPr>
+      </w:pPr>
+      <w:r>
+        <w:rPr>
+          <w:rFonts w:ascii="Segoe UI" w:hAnsi="Segoe UI" w:cs="Segoe UI"/>
+          <w:b/>
+          <w:sz w:val="24"/>
+          <w:szCs w:val="24"/>
+        </w:rPr>
+        <w:t>Hệ thống ATM để đáp ứng các nhu cầu trên phải cung cấp ít nhất các hoạt động sau đây:</w:t>
+      </w:r>
+    </w:p>
+    <w:p>
+      <w:pPr>
         <w:pStyle w:val="ListParagraph"/>
         <w:numPr>
           <w:ilvl w:val="0"/>
-          <w:numId w:val="17"/>
+          <w:numId w:val="19"/>
         </w:numPr>
         <w:spacing w:before="100" w:beforeAutospacing="1" w:after="100" w:afterAutospacing="1" w:line="240" w:lineRule="auto"/>
         <w:rPr>
@@ -2035,7 +2065,7 @@
           <w:sz w:val="24"/>
           <w:szCs w:val="24"/>
         </w:rPr>
-        <w:t>Hệ thống ATM để đáp ứng các nhu cầu trên phải cung cấp ít nhất các hoạt động sau đây:</w:t>
+        <w:t>Kiểm tra tính hợp lệ của thẻ, tính xác thực của người dùng</w:t>
       </w:r>
     </w:p>
     <w:p>
@@ -2043,7 +2073,7 @@
         <w:pStyle w:val="ListParagraph"/>
         <w:numPr>
           <w:ilvl w:val="0"/>
-          <w:numId w:val="17"/>
+          <w:numId w:val="19"/>
         </w:numPr>
         <w:spacing w:before="100" w:beforeAutospacing="1" w:after="100" w:afterAutospacing="1" w:line="240" w:lineRule="auto"/>
         <w:rPr>
@@ -2058,7 +2088,7 @@
           <w:sz w:val="24"/>
           <w:szCs w:val="24"/>
         </w:rPr>
-        <w:t>Thêm một chi tiết thẻ mới</w:t>
+        <w:t>Xem số dư tài khoản</w:t>
       </w:r>
     </w:p>
     <w:p>
@@ -2066,7 +2096,7 @@
         <w:pStyle w:val="ListParagraph"/>
         <w:numPr>
           <w:ilvl w:val="0"/>
-          <w:numId w:val="17"/>
+          <w:numId w:val="19"/>
         </w:numPr>
         <w:spacing w:before="100" w:beforeAutospacing="1" w:after="100" w:afterAutospacing="1" w:line="240" w:lineRule="auto"/>
         <w:rPr>
@@ -2081,7 +2111,7 @@
           <w:sz w:val="24"/>
           <w:szCs w:val="24"/>
         </w:rPr>
-        <w:t>Thay đổi tính hợp lệ của thẻ</w:t>
+        <w:t>Xem số tiền được rút từ tài khoản</w:t>
       </w:r>
     </w:p>
     <w:p>
@@ -2089,7 +2119,7 @@
         <w:pStyle w:val="ListParagraph"/>
         <w:numPr>
           <w:ilvl w:val="0"/>
-          <w:numId w:val="17"/>
+          <w:numId w:val="19"/>
         </w:numPr>
         <w:spacing w:before="100" w:beforeAutospacing="1" w:after="100" w:afterAutospacing="1" w:line="240" w:lineRule="auto"/>
         <w:rPr>
@@ -2104,7 +2134,39 @@
           <w:sz w:val="24"/>
           <w:szCs w:val="24"/>
         </w:rPr>
-        <w:t>Kiểm tra tính hợp lệ của thẻ, tính xác thực của người dùng</w:t>
+        <w:t>Thông tin các hoạt động sẽ được lưu trữ để sử dụng sau</w:t>
+      </w:r>
+      <w:r>
+        <w:rPr>
+          <w:rFonts w:ascii="Segoe UI" w:hAnsi="Segoe UI" w:cs="Segoe UI"/>
+          <w:sz w:val="24"/>
+          <w:szCs w:val="24"/>
+        </w:rPr>
+        <w:t xml:space="preserve"> </w:t>
+      </w:r>
+      <w:r>
+        <w:rPr>
+          <w:rFonts w:ascii="Segoe UI" w:hAnsi="Segoe UI" w:cs="Segoe UI"/>
+          <w:sz w:val="24"/>
+          <w:szCs w:val="24"/>
+        </w:rPr>
+        <w:t xml:space="preserve">(Bao gồm: ngày, giờ, </w:t>
+      </w:r>
+      <w:r>
+        <w:rPr>
+          <w:rFonts w:ascii="Segoe UI" w:hAnsi="Segoe UI" w:cs="Segoe UI"/>
+          <w:sz w:val="24"/>
+          <w:szCs w:val="24"/>
+        </w:rPr>
+        <w:t>ATMID</w:t>
+      </w:r>
+      <w:r>
+        <w:rPr>
+          <w:rFonts w:ascii="Segoe UI" w:hAnsi="Segoe UI" w:cs="Segoe UI"/>
+          <w:sz w:val="24"/>
+          <w:szCs w:val="24"/>
+        </w:rPr>
+        <w:t>, CardNo, và số lượng)</w:t>
       </w:r>
     </w:p>
     <w:p>
@@ -2112,7 +2174,7 @@
         <w:pStyle w:val="ListParagraph"/>
         <w:numPr>
           <w:ilvl w:val="0"/>
-          <w:numId w:val="17"/>
+          <w:numId w:val="19"/>
         </w:numPr>
         <w:spacing w:before="100" w:beforeAutospacing="1" w:after="100" w:afterAutospacing="1" w:line="240" w:lineRule="auto"/>
         <w:rPr>
@@ -2127,116 +2189,7 @@
           <w:sz w:val="24"/>
           <w:szCs w:val="24"/>
         </w:rPr>
-        <w:t>Xem số dư tài khoản</w:t>
-      </w:r>
-    </w:p>
-    <w:p>
-      <w:pPr>
-        <w:pStyle w:val="ListParagraph"/>
-        <w:numPr>
-          <w:ilvl w:val="0"/>
-          <w:numId w:val="17"/>
-        </w:numPr>
-        <w:spacing w:before="100" w:beforeAutospacing="1" w:after="100" w:afterAutospacing="1" w:line="240" w:lineRule="auto"/>
-        <w:rPr>
-          <w:rFonts w:ascii="Segoe UI" w:hAnsi="Segoe UI" w:cs="Segoe UI"/>
-          <w:sz w:val="24"/>
-          <w:szCs w:val="24"/>
-        </w:rPr>
-      </w:pPr>
-      <w:r>
-        <w:rPr>
-          <w:rFonts w:ascii="Segoe UI" w:hAnsi="Segoe UI" w:cs="Segoe UI"/>
-          <w:sz w:val="24"/>
-          <w:szCs w:val="24"/>
-        </w:rPr>
-        <w:t>Xem số tiền được rút từ tài khoản</w:t>
-      </w:r>
-    </w:p>
-    <w:p>
-      <w:pPr>
-        <w:pStyle w:val="ListParagraph"/>
-        <w:numPr>
-          <w:ilvl w:val="0"/>
-          <w:numId w:val="17"/>
-        </w:numPr>
-        <w:spacing w:before="100" w:beforeAutospacing="1" w:after="100" w:afterAutospacing="1" w:line="240" w:lineRule="auto"/>
-        <w:rPr>
-          <w:rFonts w:ascii="Segoe UI" w:hAnsi="Segoe UI" w:cs="Segoe UI"/>
-          <w:sz w:val="24"/>
-          <w:szCs w:val="24"/>
-        </w:rPr>
-      </w:pPr>
-      <w:r>
-        <w:rPr>
-          <w:rFonts w:ascii="Segoe UI" w:hAnsi="Segoe UI" w:cs="Segoe UI"/>
-          <w:sz w:val="24"/>
-          <w:szCs w:val="24"/>
-        </w:rPr>
-        <w:t>Thông tin các hoạt động sẽ được lưu trữ để sử dụng sau</w:t>
-      </w:r>
-    </w:p>
-    <w:p>
-      <w:pPr>
-        <w:pStyle w:val="ListParagraph"/>
-        <w:spacing w:line="240" w:lineRule="auto"/>
-        <w:ind w:left="1800"/>
-        <w:rPr>
-          <w:rFonts w:ascii="Segoe UI" w:hAnsi="Segoe UI" w:cs="Segoe UI"/>
-          <w:sz w:val="24"/>
-          <w:szCs w:val="24"/>
-        </w:rPr>
-      </w:pPr>
-      <w:r>
-        <w:rPr>
-          <w:rFonts w:ascii="Segoe UI" w:hAnsi="Segoe UI" w:cs="Segoe UI"/>
-          <w:sz w:val="24"/>
-          <w:szCs w:val="24"/>
-        </w:rPr>
-        <w:t>(Bao gồm: ngày, giờ, machineNo, CardNo, và số lượng)</w:t>
-      </w:r>
-    </w:p>
-    <w:p>
-      <w:pPr>
-        <w:pStyle w:val="ListParagraph"/>
-        <w:numPr>
-          <w:ilvl w:val="0"/>
-          <w:numId w:val="17"/>
-        </w:numPr>
-        <w:spacing w:before="100" w:beforeAutospacing="1" w:after="100" w:afterAutospacing="1" w:line="240" w:lineRule="auto"/>
-        <w:rPr>
-          <w:rFonts w:ascii="Segoe UI" w:hAnsi="Segoe UI" w:cs="Segoe UI"/>
-          <w:sz w:val="24"/>
-          <w:szCs w:val="24"/>
-        </w:rPr>
-      </w:pPr>
-      <w:r>
-        <w:rPr>
-          <w:rFonts w:ascii="Segoe UI" w:hAnsi="Segoe UI" w:cs="Segoe UI"/>
-          <w:sz w:val="24"/>
-          <w:szCs w:val="24"/>
-        </w:rPr>
-        <w:lastRenderedPageBreak/>
         <w:t>Đổi mã PIN của thẻ</w:t>
-      </w:r>
-    </w:p>
-    <w:p>
-      <w:pPr>
-        <w:spacing w:line="240" w:lineRule="auto"/>
-        <w:ind w:left="720"/>
-        <w:rPr>
-          <w:rFonts w:ascii="Segoe UI" w:hAnsi="Segoe UI" w:cs="Segoe UI"/>
-          <w:sz w:val="24"/>
-          <w:szCs w:val="24"/>
-        </w:rPr>
-      </w:pPr>
-      <w:r>
-        <w:rPr>
-          <w:rFonts w:ascii="Segoe UI" w:hAnsi="Segoe UI" w:cs="Segoe UI"/>
-          <w:sz w:val="24"/>
-          <w:szCs w:val="24"/>
-        </w:rPr>
-        <w:t>Ở đây, hai hoạt động đầu tiên sẽ được thực hiện bởi Ngân hàng và phần còn lại của người dùng.</w:t>
       </w:r>
     </w:p>
     <w:p>
@@ -2259,6 +2212,7 @@
           <w:sz w:val="24"/>
           <w:szCs w:val="24"/>
         </w:rPr>
+        <w:lastRenderedPageBreak/>
         <w:t>Các yêu cầu chung của phần mềm Giả Lập ATM:</w:t>
       </w:r>
     </w:p>
@@ -2430,7 +2384,23 @@
           <w:sz w:val="24"/>
           <w:szCs w:val="24"/>
         </w:rPr>
-        <w:t xml:space="preserve">ung cấp tài nguyên phục vụ hệ thống (gồm có các dữ liệu thông tin khách hàng) </w:t>
+        <w:t>ung cấp tài nguyên phục vụ hệ thống (gồm có các dữ liệu thông tin khách hàng</w:t>
+      </w:r>
+      <w:r>
+        <w:rPr>
+          <w:rFonts w:ascii="Segoe UI" w:hAnsi="Segoe UI" w:cs="Segoe UI"/>
+          <w:sz w:val="24"/>
+          <w:szCs w:val="24"/>
+        </w:rPr>
+        <w:t>, internet</w:t>
+      </w:r>
+      <w:r>
+        <w:rPr>
+          <w:rFonts w:ascii="Segoe UI" w:hAnsi="Segoe UI" w:cs="Segoe UI"/>
+          <w:sz w:val="24"/>
+          <w:szCs w:val="24"/>
+        </w:rPr>
+        <w:t xml:space="preserve">) </w:t>
       </w:r>
     </w:p>
     <w:p>
@@ -2458,8 +2428,6 @@
         </w:rPr>
         <w:t>PIN</w:t>
       </w:r>
-      <w:bookmarkStart w:id="0" w:name="_GoBack"/>
-      <w:bookmarkEnd w:id="0"/>
       <w:r>
         <w:rPr>
           <w:rFonts w:ascii="Segoe UI" w:hAnsi="Segoe UI" w:cs="Segoe UI"/>
@@ -2506,6 +2474,71 @@
     </w:p>
     <w:p>
       <w:pPr>
+        <w:spacing w:line="240" w:lineRule="auto"/>
+        <w:ind w:left="720"/>
+        <w:rPr>
+          <w:rFonts w:ascii="Segoe UI" w:hAnsi="Segoe UI" w:cs="Segoe UI"/>
+          <w:sz w:val="24"/>
+          <w:szCs w:val="24"/>
+        </w:rPr>
+      </w:pPr>
+      <w:r>
+        <w:rPr>
+          <w:rFonts w:ascii="Segoe UI" w:hAnsi="Segoe UI" w:cs="Segoe UI"/>
+          <w:sz w:val="24"/>
+          <w:szCs w:val="24"/>
+        </w:rPr>
+        <w:t>Cơ sở dữ liệu là một trong các ràng buộc của hệ thống, cơ sở dữ liệu này chứa các thông tin về người dùng, các cây ATM, các tài khoản, lịch sử giao dịch.</w:t>
+      </w:r>
+    </w:p>
+    <w:p>
+      <w:pPr>
+        <w:spacing w:line="240" w:lineRule="auto"/>
+        <w:ind w:left="720"/>
+        <w:rPr>
+          <w:rFonts w:ascii="Segoe UI" w:hAnsi="Segoe UI" w:cs="Segoe UI"/>
+          <w:sz w:val="24"/>
+          <w:szCs w:val="24"/>
+        </w:rPr>
+      </w:pPr>
+      <w:r>
+        <w:rPr>
+          <w:rFonts w:ascii="Segoe UI" w:hAnsi="Segoe UI" w:cs="Segoe UI"/>
+          <w:sz w:val="24"/>
+          <w:szCs w:val="24"/>
+        </w:rPr>
+        <w:t>Do hệ thống hoạt động trên nền web nên một ràng buộc nữa của hệ thống là Internet, cơ sở dữ liệu phải được kết nối với mạng Internet để có thể tiến hành</w:t>
+      </w:r>
+      <w:r>
+        <w:rPr>
+          <w:rFonts w:ascii="Segoe UI" w:hAnsi="Segoe UI" w:cs="Segoe UI"/>
+          <w:sz w:val="24"/>
+          <w:szCs w:val="24"/>
+        </w:rPr>
+        <w:t xml:space="preserve"> giả lập các giao dịch cũng như các thao tác khác.</w:t>
+      </w:r>
+    </w:p>
+    <w:p>
+      <w:pPr>
+        <w:spacing w:line="240" w:lineRule="auto"/>
+        <w:ind w:left="720"/>
+        <w:rPr>
+          <w:rFonts w:ascii="Segoe UI" w:hAnsi="Segoe UI" w:cs="Segoe UI"/>
+          <w:sz w:val="24"/>
+          <w:szCs w:val="24"/>
+        </w:rPr>
+      </w:pPr>
+      <w:r>
+        <w:rPr>
+          <w:rFonts w:ascii="Segoe UI" w:hAnsi="Segoe UI" w:cs="Segoe UI"/>
+          <w:sz w:val="24"/>
+          <w:szCs w:val="24"/>
+        </w:rPr>
+        <w:t>Cuối cùng, người sử dụng hệ thống giả lập buộc phải sử dụng một máy tính để sử dụng hệ thống, kết nối Internet được thiết lập giữa CSDL của ngân hàng với máy tính sử dụng phần mềm giả lập ATM.</w:t>
+      </w:r>
+    </w:p>
+    <w:p>
+      <w:pPr>
         <w:pStyle w:val="ListParagraph"/>
         <w:numPr>
           <w:ilvl w:val="1"/>
@@ -2525,6 +2558,178 @@
           <w:szCs w:val="24"/>
         </w:rPr>
         <w:t>Giả định và phụ thuộc</w:t>
+      </w:r>
+    </w:p>
+    <w:p>
+      <w:pPr>
+        <w:spacing w:line="240" w:lineRule="auto"/>
+        <w:ind w:left="720"/>
+        <w:rPr>
+          <w:rFonts w:ascii="Segoe UI" w:hAnsi="Segoe UI" w:cs="Segoe UI"/>
+          <w:sz w:val="24"/>
+          <w:szCs w:val="24"/>
+        </w:rPr>
+      </w:pPr>
+      <w:r>
+        <w:rPr>
+          <w:rFonts w:ascii="Segoe UI" w:hAnsi="Segoe UI" w:cs="Segoe UI"/>
+          <w:sz w:val="24"/>
+          <w:szCs w:val="24"/>
+        </w:rPr>
+        <w:t>Giả định ở đây là kết nối Internet giữa máy tính sử dụng hệ thống giả lập với máy chủ chứa CSDL của ngân hàng là luôn ổn định</w:t>
+      </w:r>
+      <w:r>
+        <w:rPr>
+          <w:rFonts w:ascii="Segoe UI" w:hAnsi="Segoe UI" w:cs="Segoe UI"/>
+          <w:sz w:val="24"/>
+          <w:szCs w:val="24"/>
+        </w:rPr>
+        <w:t>.</w:t>
+      </w:r>
+    </w:p>
+    <w:p>
+      <w:pPr>
+        <w:spacing w:line="240" w:lineRule="auto"/>
+        <w:ind w:left="720"/>
+        <w:rPr>
+          <w:rFonts w:ascii="Segoe UI" w:hAnsi="Segoe UI" w:cs="Segoe UI"/>
+          <w:sz w:val="24"/>
+          <w:szCs w:val="24"/>
+        </w:rPr>
+      </w:pPr>
+      <w:r>
+        <w:rPr>
+          <w:rFonts w:ascii="Segoe UI" w:hAnsi="Segoe UI" w:cs="Segoe UI"/>
+          <w:sz w:val="24"/>
+          <w:szCs w:val="24"/>
+        </w:rPr>
+        <w:t xml:space="preserve">Một giả định khác nữa, ở đây coi máy tính sử dụng phần mềm giả lập cây ATM hoạt động gần giống như một cây ATM thực sự, các giao dịch, thao tác từ người sử dụng, các kịch bản trên giao diện sẽ diễn ra như trên một cây ATM. </w:t>
+      </w:r>
+    </w:p>
+    <w:p>
+      <w:pPr>
+        <w:pStyle w:val="ListParagraph"/>
+        <w:numPr>
+          <w:ilvl w:val="0"/>
+          <w:numId w:val="20"/>
+        </w:numPr>
+        <w:spacing w:line="240" w:lineRule="auto"/>
+        <w:rPr>
+          <w:rFonts w:ascii="Segoe UI" w:hAnsi="Segoe UI" w:cs="Segoe UI"/>
+          <w:sz w:val="24"/>
+          <w:szCs w:val="24"/>
+        </w:rPr>
+      </w:pPr>
+      <w:r>
+        <w:rPr>
+          <w:rFonts w:ascii="Segoe UI" w:hAnsi="Segoe UI" w:cs="Segoe UI"/>
+          <w:sz w:val="24"/>
+          <w:szCs w:val="24"/>
+        </w:rPr>
+        <w:t>Giả định 6 nút ảo trên màn hình trình duyệt chính là 6 nút chức năng trên cây ATM,</w:t>
+      </w:r>
+    </w:p>
+    <w:p>
+      <w:pPr>
+        <w:pStyle w:val="ListParagraph"/>
+        <w:numPr>
+          <w:ilvl w:val="0"/>
+          <w:numId w:val="20"/>
+        </w:numPr>
+        <w:spacing w:line="240" w:lineRule="auto"/>
+        <w:rPr>
+          <w:rFonts w:ascii="Segoe UI" w:hAnsi="Segoe UI" w:cs="Segoe UI"/>
+          <w:sz w:val="24"/>
+          <w:szCs w:val="24"/>
+        </w:rPr>
+      </w:pPr>
+      <w:r>
+        <w:rPr>
+          <w:rFonts w:ascii="Segoe UI" w:hAnsi="Segoe UI" w:cs="Segoe UI"/>
+          <w:sz w:val="24"/>
+          <w:szCs w:val="24"/>
+        </w:rPr>
+        <w:t>Bàn phím số ảo trên màn hình trình duyệt chính là bàn phím số của cây ATM</w:t>
+      </w:r>
+    </w:p>
+    <w:p>
+      <w:pPr>
+        <w:pStyle w:val="ListParagraph"/>
+        <w:numPr>
+          <w:ilvl w:val="0"/>
+          <w:numId w:val="20"/>
+        </w:numPr>
+        <w:spacing w:line="240" w:lineRule="auto"/>
+        <w:rPr>
+          <w:rFonts w:ascii="Segoe UI" w:hAnsi="Segoe UI" w:cs="Segoe UI"/>
+          <w:sz w:val="24"/>
+          <w:szCs w:val="24"/>
+        </w:rPr>
+      </w:pPr>
+      <w:r>
+        <w:rPr>
+          <w:rFonts w:ascii="Segoe UI" w:hAnsi="Segoe UI" w:cs="Segoe UI"/>
+          <w:sz w:val="24"/>
+          <w:szCs w:val="24"/>
+        </w:rPr>
+        <w:t>Chức năng in hóa đơn khi được lệnh in hóa đơn, nhả tiền khi người dùng thực hiện thao tác rút tiền thành công cũng không có trên hệ thống giả lập.</w:t>
+      </w:r>
+      <w:bookmarkStart w:id="0" w:name="_GoBack"/>
+      <w:bookmarkEnd w:id="0"/>
+    </w:p>
+    <w:p>
+      <w:pPr>
+        <w:pStyle w:val="ListParagraph"/>
+        <w:numPr>
+          <w:ilvl w:val="0"/>
+          <w:numId w:val="20"/>
+        </w:numPr>
+        <w:spacing w:line="240" w:lineRule="auto"/>
+        <w:rPr>
+          <w:rFonts w:ascii="Segoe UI" w:hAnsi="Segoe UI" w:cs="Segoe UI"/>
+          <w:sz w:val="24"/>
+          <w:szCs w:val="24"/>
+        </w:rPr>
+      </w:pPr>
+      <w:r>
+        <w:rPr>
+          <w:rFonts w:ascii="Segoe UI" w:hAnsi="Segoe UI" w:cs="Segoe UI"/>
+          <w:sz w:val="24"/>
+          <w:szCs w:val="24"/>
+        </w:rPr>
+        <w:lastRenderedPageBreak/>
+        <w:t>Thao tác đưa thẻ vào khe đọc thẻ trên máy ATM sẽ tương đương với thao tác nhập số thẻ (CardNo) trên hệ thống giả lập, thao tác nuốt thẻ khi nhập sai mã PIN 3 lầ</w:t>
+      </w:r>
+      <w:r>
+        <w:rPr>
+          <w:rFonts w:ascii="Segoe UI" w:hAnsi="Segoe UI" w:cs="Segoe UI"/>
+          <w:sz w:val="24"/>
+          <w:szCs w:val="24"/>
+        </w:rPr>
+        <w:t>n trên cây ATM sẽ ngầm định là được thực hiện trên hệ thống giả lập; Thao tác nhả thẻ khi kết thúc giao dịch trên cây ATM cũng sẽ ngầm định là được thực hiện trên hệ thống.</w:t>
+      </w:r>
+    </w:p>
+    <w:p>
+      <w:pPr>
+        <w:pStyle w:val="ListParagraph"/>
+        <w:numPr>
+          <w:ilvl w:val="0"/>
+          <w:numId w:val="20"/>
+        </w:numPr>
+        <w:spacing w:line="240" w:lineRule="auto"/>
+        <w:rPr>
+          <w:rFonts w:ascii="Segoe UI" w:hAnsi="Segoe UI" w:cs="Segoe UI"/>
+          <w:sz w:val="24"/>
+          <w:szCs w:val="24"/>
+        </w:rPr>
+      </w:pPr>
+      <w:r>
+        <w:rPr>
+          <w:rFonts w:ascii="Segoe UI" w:hAnsi="Segoe UI" w:cs="Segoe UI"/>
+          <w:sz w:val="24"/>
+          <w:szCs w:val="24"/>
+        </w:rPr>
+        <w:t xml:space="preserve">Các thao tác bằng tay sẽ tương đương với các thao tác bằng chuột. </w:t>
       </w:r>
     </w:p>
     <w:p>
@@ -3143,7 +3348,6 @@
           <w:sz w:val="24"/>
           <w:szCs w:val="24"/>
         </w:rPr>
-        <w:lastRenderedPageBreak/>
         <w:t xml:space="preserve">Kịch bản 1: </w:t>
       </w:r>
       <w:r>
@@ -3376,6 +3580,7 @@
           <w:sz w:val="24"/>
           <w:szCs w:val="24"/>
         </w:rPr>
+        <w:lastRenderedPageBreak/>
         <w:t>Đặc tính hệ thống phần mềm</w:t>
       </w:r>
     </w:p>
@@ -4270,6 +4475,119 @@
     </w:lvl>
   </w:abstractNum>
   <w:abstractNum w:abstractNumId="7">
+    <w:nsid w:val="2EB93C47"/>
+    <w:multiLevelType w:val="hybridMultilevel"/>
+    <w:tmpl w:val="46269190"/>
+    <w:lvl w:ilvl="0" w:tplc="04090001">
+      <w:start w:val="1"/>
+      <w:numFmt w:val="bullet"/>
+      <w:lvlText w:val=""/>
+      <w:lvlJc w:val="left"/>
+      <w:pPr>
+        <w:ind w:left="1080" w:hanging="360"/>
+      </w:pPr>
+      <w:rPr>
+        <w:rFonts w:ascii="Symbol" w:hAnsi="Symbol" w:hint="default"/>
+      </w:rPr>
+    </w:lvl>
+    <w:lvl w:ilvl="1" w:tplc="04090003" w:tentative="1">
+      <w:start w:val="1"/>
+      <w:numFmt w:val="bullet"/>
+      <w:lvlText w:val="o"/>
+      <w:lvlJc w:val="left"/>
+      <w:pPr>
+        <w:ind w:left="1800" w:hanging="360"/>
+      </w:pPr>
+      <w:rPr>
+        <w:rFonts w:ascii="Courier New" w:hAnsi="Courier New" w:cs="Courier New" w:hint="default"/>
+      </w:rPr>
+    </w:lvl>
+    <w:lvl w:ilvl="2" w:tplc="04090005">
+      <w:start w:val="1"/>
+      <w:numFmt w:val="bullet"/>
+      <w:lvlText w:val=""/>
+      <w:lvlJc w:val="left"/>
+      <w:pPr>
+        <w:ind w:left="2520" w:hanging="360"/>
+      </w:pPr>
+      <w:rPr>
+        <w:rFonts w:ascii="Wingdings" w:hAnsi="Wingdings" w:hint="default"/>
+      </w:rPr>
+    </w:lvl>
+    <w:lvl w:ilvl="3" w:tplc="04090001" w:tentative="1">
+      <w:start w:val="1"/>
+      <w:numFmt w:val="bullet"/>
+      <w:lvlText w:val=""/>
+      <w:lvlJc w:val="left"/>
+      <w:pPr>
+        <w:ind w:left="3240" w:hanging="360"/>
+      </w:pPr>
+      <w:rPr>
+        <w:rFonts w:ascii="Symbol" w:hAnsi="Symbol" w:hint="default"/>
+      </w:rPr>
+    </w:lvl>
+    <w:lvl w:ilvl="4" w:tplc="04090003" w:tentative="1">
+      <w:start w:val="1"/>
+      <w:numFmt w:val="bullet"/>
+      <w:lvlText w:val="o"/>
+      <w:lvlJc w:val="left"/>
+      <w:pPr>
+        <w:ind w:left="3960" w:hanging="360"/>
+      </w:pPr>
+      <w:rPr>
+        <w:rFonts w:ascii="Courier New" w:hAnsi="Courier New" w:cs="Courier New" w:hint="default"/>
+      </w:rPr>
+    </w:lvl>
+    <w:lvl w:ilvl="5" w:tplc="04090005" w:tentative="1">
+      <w:start w:val="1"/>
+      <w:numFmt w:val="bullet"/>
+      <w:lvlText w:val=""/>
+      <w:lvlJc w:val="left"/>
+      <w:pPr>
+        <w:ind w:left="4680" w:hanging="360"/>
+      </w:pPr>
+      <w:rPr>
+        <w:rFonts w:ascii="Wingdings" w:hAnsi="Wingdings" w:hint="default"/>
+      </w:rPr>
+    </w:lvl>
+    <w:lvl w:ilvl="6" w:tplc="04090001" w:tentative="1">
+      <w:start w:val="1"/>
+      <w:numFmt w:val="bullet"/>
+      <w:lvlText w:val=""/>
+      <w:lvlJc w:val="left"/>
+      <w:pPr>
+        <w:ind w:left="5400" w:hanging="360"/>
+      </w:pPr>
+      <w:rPr>
+        <w:rFonts w:ascii="Symbol" w:hAnsi="Symbol" w:hint="default"/>
+      </w:rPr>
+    </w:lvl>
+    <w:lvl w:ilvl="7" w:tplc="04090003" w:tentative="1">
+      <w:start w:val="1"/>
+      <w:numFmt w:val="bullet"/>
+      <w:lvlText w:val="o"/>
+      <w:lvlJc w:val="left"/>
+      <w:pPr>
+        <w:ind w:left="6120" w:hanging="360"/>
+      </w:pPr>
+      <w:rPr>
+        <w:rFonts w:ascii="Courier New" w:hAnsi="Courier New" w:cs="Courier New" w:hint="default"/>
+      </w:rPr>
+    </w:lvl>
+    <w:lvl w:ilvl="8" w:tplc="04090005" w:tentative="1">
+      <w:start w:val="1"/>
+      <w:numFmt w:val="bullet"/>
+      <w:lvlText w:val=""/>
+      <w:lvlJc w:val="left"/>
+      <w:pPr>
+        <w:ind w:left="6840" w:hanging="360"/>
+      </w:pPr>
+      <w:rPr>
+        <w:rFonts w:ascii="Wingdings" w:hAnsi="Wingdings" w:hint="default"/>
+      </w:rPr>
+    </w:lvl>
+  </w:abstractNum>
+  <w:abstractNum w:abstractNumId="8">
     <w:nsid w:val="358E3AAC"/>
     <w:multiLevelType w:val="multilevel"/>
     <w:tmpl w:val="0409001F"/>
@@ -4355,7 +4673,7 @@
       </w:pPr>
     </w:lvl>
   </w:abstractNum>
-  <w:abstractNum w:abstractNumId="8">
+  <w:abstractNum w:abstractNumId="9">
     <w:nsid w:val="3B6307D8"/>
     <w:multiLevelType w:val="multilevel"/>
     <w:tmpl w:val="0409001F"/>
@@ -4441,7 +4759,7 @@
       </w:pPr>
     </w:lvl>
   </w:abstractNum>
-  <w:abstractNum w:abstractNumId="9">
+  <w:abstractNum w:abstractNumId="10">
     <w:nsid w:val="3DFF10C3"/>
     <w:multiLevelType w:val="multilevel"/>
     <w:tmpl w:val="0409001F"/>
@@ -4527,7 +4845,7 @@
       </w:pPr>
     </w:lvl>
   </w:abstractNum>
-  <w:abstractNum w:abstractNumId="10">
+  <w:abstractNum w:abstractNumId="11">
     <w:nsid w:val="3EC53EF7"/>
     <w:multiLevelType w:val="multilevel"/>
     <w:tmpl w:val="584243E2"/>
@@ -4640,7 +4958,7 @@
       </w:rPr>
     </w:lvl>
   </w:abstractNum>
-  <w:abstractNum w:abstractNumId="11">
+  <w:abstractNum w:abstractNumId="12">
     <w:nsid w:val="4976719D"/>
     <w:multiLevelType w:val="multilevel"/>
     <w:tmpl w:val="0409001F"/>
@@ -4726,7 +5044,7 @@
       </w:pPr>
     </w:lvl>
   </w:abstractNum>
-  <w:abstractNum w:abstractNumId="12">
+  <w:abstractNum w:abstractNumId="13">
     <w:nsid w:val="4B7A4C07"/>
     <w:multiLevelType w:val="multilevel"/>
     <w:tmpl w:val="0409001F"/>
@@ -4812,7 +5130,7 @@
       </w:pPr>
     </w:lvl>
   </w:abstractNum>
-  <w:abstractNum w:abstractNumId="13">
+  <w:abstractNum w:abstractNumId="14">
     <w:nsid w:val="5A8A25A0"/>
     <w:multiLevelType w:val="hybridMultilevel"/>
     <w:tmpl w:val="3D7A004C"/>
@@ -4925,7 +5243,7 @@
       </w:rPr>
     </w:lvl>
   </w:abstractNum>
-  <w:abstractNum w:abstractNumId="14">
+  <w:abstractNum w:abstractNumId="15">
     <w:nsid w:val="5E8B40C8"/>
     <w:multiLevelType w:val="multilevel"/>
     <w:tmpl w:val="0409001F"/>
@@ -5011,7 +5329,120 @@
       </w:pPr>
     </w:lvl>
   </w:abstractNum>
-  <w:abstractNum w:abstractNumId="15">
+  <w:abstractNum w:abstractNumId="16">
+    <w:nsid w:val="6AA872B7"/>
+    <w:multiLevelType w:val="hybridMultilevel"/>
+    <w:tmpl w:val="7488E4B6"/>
+    <w:lvl w:ilvl="0" w:tplc="BD4CBFC4">
+      <w:start w:val="1"/>
+      <w:numFmt w:val="bullet"/>
+      <w:lvlText w:val="-"/>
+      <w:lvlJc w:val="left"/>
+      <w:pPr>
+        <w:ind w:left="1440" w:hanging="360"/>
+      </w:pPr>
+      <w:rPr>
+        <w:rFonts w:ascii="Times New Roman" w:eastAsia="MS Mincho" w:hAnsi="Times New Roman" w:cs="Times New Roman" w:hint="default"/>
+      </w:rPr>
+    </w:lvl>
+    <w:lvl w:ilvl="1" w:tplc="04090003" w:tentative="1">
+      <w:start w:val="1"/>
+      <w:numFmt w:val="bullet"/>
+      <w:lvlText w:val="o"/>
+      <w:lvlJc w:val="left"/>
+      <w:pPr>
+        <w:ind w:left="2160" w:hanging="360"/>
+      </w:pPr>
+      <w:rPr>
+        <w:rFonts w:ascii="Courier New" w:hAnsi="Courier New" w:cs="Courier New" w:hint="default"/>
+      </w:rPr>
+    </w:lvl>
+    <w:lvl w:ilvl="2" w:tplc="04090005" w:tentative="1">
+      <w:start w:val="1"/>
+      <w:numFmt w:val="bullet"/>
+      <w:lvlText w:val=""/>
+      <w:lvlJc w:val="left"/>
+      <w:pPr>
+        <w:ind w:left="2880" w:hanging="360"/>
+      </w:pPr>
+      <w:rPr>
+        <w:rFonts w:ascii="Wingdings" w:hAnsi="Wingdings" w:hint="default"/>
+      </w:rPr>
+    </w:lvl>
+    <w:lvl w:ilvl="3" w:tplc="04090001" w:tentative="1">
+      <w:start w:val="1"/>
+      <w:numFmt w:val="bullet"/>
+      <w:lvlText w:val=""/>
+      <w:lvlJc w:val="left"/>
+      <w:pPr>
+        <w:ind w:left="3600" w:hanging="360"/>
+      </w:pPr>
+      <w:rPr>
+        <w:rFonts w:ascii="Symbol" w:hAnsi="Symbol" w:hint="default"/>
+      </w:rPr>
+    </w:lvl>
+    <w:lvl w:ilvl="4" w:tplc="04090003" w:tentative="1">
+      <w:start w:val="1"/>
+      <w:numFmt w:val="bullet"/>
+      <w:lvlText w:val="o"/>
+      <w:lvlJc w:val="left"/>
+      <w:pPr>
+        <w:ind w:left="4320" w:hanging="360"/>
+      </w:pPr>
+      <w:rPr>
+        <w:rFonts w:ascii="Courier New" w:hAnsi="Courier New" w:cs="Courier New" w:hint="default"/>
+      </w:rPr>
+    </w:lvl>
+    <w:lvl w:ilvl="5" w:tplc="04090005" w:tentative="1">
+      <w:start w:val="1"/>
+      <w:numFmt w:val="bullet"/>
+      <w:lvlText w:val=""/>
+      <w:lvlJc w:val="left"/>
+      <w:pPr>
+        <w:ind w:left="5040" w:hanging="360"/>
+      </w:pPr>
+      <w:rPr>
+        <w:rFonts w:ascii="Wingdings" w:hAnsi="Wingdings" w:hint="default"/>
+      </w:rPr>
+    </w:lvl>
+    <w:lvl w:ilvl="6" w:tplc="04090001" w:tentative="1">
+      <w:start w:val="1"/>
+      <w:numFmt w:val="bullet"/>
+      <w:lvlText w:val=""/>
+      <w:lvlJc w:val="left"/>
+      <w:pPr>
+        <w:ind w:left="5760" w:hanging="360"/>
+      </w:pPr>
+      <w:rPr>
+        <w:rFonts w:ascii="Symbol" w:hAnsi="Symbol" w:hint="default"/>
+      </w:rPr>
+    </w:lvl>
+    <w:lvl w:ilvl="7" w:tplc="04090003" w:tentative="1">
+      <w:start w:val="1"/>
+      <w:numFmt w:val="bullet"/>
+      <w:lvlText w:val="o"/>
+      <w:lvlJc w:val="left"/>
+      <w:pPr>
+        <w:ind w:left="6480" w:hanging="360"/>
+      </w:pPr>
+      <w:rPr>
+        <w:rFonts w:ascii="Courier New" w:hAnsi="Courier New" w:cs="Courier New" w:hint="default"/>
+      </w:rPr>
+    </w:lvl>
+    <w:lvl w:ilvl="8" w:tplc="04090005" w:tentative="1">
+      <w:start w:val="1"/>
+      <w:numFmt w:val="bullet"/>
+      <w:lvlText w:val=""/>
+      <w:lvlJc w:val="left"/>
+      <w:pPr>
+        <w:ind w:left="7200" w:hanging="360"/>
+      </w:pPr>
+      <w:rPr>
+        <w:rFonts w:ascii="Wingdings" w:hAnsi="Wingdings" w:hint="default"/>
+      </w:rPr>
+    </w:lvl>
+  </w:abstractNum>
+  <w:abstractNum w:abstractNumId="17">
     <w:nsid w:val="741D5B96"/>
     <w:multiLevelType w:val="multilevel"/>
     <w:tmpl w:val="0409001F"/>
@@ -5097,7 +5528,7 @@
       </w:pPr>
     </w:lvl>
   </w:abstractNum>
-  <w:abstractNum w:abstractNumId="16">
+  <w:abstractNum w:abstractNumId="18">
     <w:nsid w:val="77AF5186"/>
     <w:multiLevelType w:val="multilevel"/>
     <w:tmpl w:val="0409001F"/>
@@ -5183,7 +5614,7 @@
       </w:pPr>
     </w:lvl>
   </w:abstractNum>
-  <w:abstractNum w:abstractNumId="17">
+  <w:abstractNum w:abstractNumId="19">
     <w:nsid w:val="7BC762CD"/>
     <w:multiLevelType w:val="hybridMultilevel"/>
     <w:tmpl w:val="C250F294"/>
@@ -5300,40 +5731,40 @@
     <w:abstractNumId w:val="4"/>
   </w:num>
   <w:num w:numId="2">
-    <w:abstractNumId w:val="10"/>
+    <w:abstractNumId w:val="11"/>
   </w:num>
   <w:num w:numId="3">
+    <w:abstractNumId w:val="17"/>
+  </w:num>
+  <w:num w:numId="4">
     <w:abstractNumId w:val="15"/>
   </w:num>
-  <w:num w:numId="4">
-    <w:abstractNumId w:val="14"/>
-  </w:num>
   <w:num w:numId="5">
-    <w:abstractNumId w:val="11"/>
+    <w:abstractNumId w:val="12"/>
   </w:num>
   <w:num w:numId="6">
-    <w:abstractNumId w:val="12"/>
+    <w:abstractNumId w:val="13"/>
   </w:num>
   <w:num w:numId="7">
-    <w:abstractNumId w:val="8"/>
+    <w:abstractNumId w:val="9"/>
   </w:num>
   <w:num w:numId="8">
     <w:abstractNumId w:val="2"/>
   </w:num>
   <w:num w:numId="9">
-    <w:abstractNumId w:val="16"/>
+    <w:abstractNumId w:val="18"/>
   </w:num>
   <w:num w:numId="10">
-    <w:abstractNumId w:val="9"/>
+    <w:abstractNumId w:val="10"/>
   </w:num>
   <w:num w:numId="11">
     <w:abstractNumId w:val="3"/>
   </w:num>
   <w:num w:numId="12">
-    <w:abstractNumId w:val="17"/>
+    <w:abstractNumId w:val="19"/>
   </w:num>
   <w:num w:numId="13">
-    <w:abstractNumId w:val="7"/>
+    <w:abstractNumId w:val="8"/>
   </w:num>
   <w:num w:numId="14">
     <w:abstractNumId w:val="5"/>
@@ -5348,7 +5779,13 @@
     <w:abstractNumId w:val="6"/>
   </w:num>
   <w:num w:numId="18">
-    <w:abstractNumId w:val="13"/>
+    <w:abstractNumId w:val="14"/>
+  </w:num>
+  <w:num w:numId="19">
+    <w:abstractNumId w:val="7"/>
+  </w:num>
+  <w:num w:numId="20">
+    <w:abstractNumId w:val="16"/>
   </w:num>
 </w:numbering>
 </file>

</xml_diff>

<commit_message>
-- Phuc -- update 1,2 3.1.2-3.1.4
</commit_message>
<xml_diff>
--- a/CNPM/SRS_CNPM.docx
+++ b/CNPM/SRS_CNPM.docx
@@ -55,7 +55,7 @@
         <w:jc w:val="center"/>
         <w:rPr>
           <w:rFonts w:ascii="Segoe UI" w:hAnsi="Segoe UI" w:cs="Segoe UI"/>
-          <w:sz w:val="24"/>
+          <w:sz w:val="44"/>
           <w:szCs w:val="24"/>
           <w:u w:val="single"/>
         </w:rPr>
@@ -63,7 +63,7 @@
       <w:r>
         <w:rPr>
           <w:rFonts w:ascii="Segoe UI" w:hAnsi="Segoe UI" w:cs="Segoe UI"/>
-          <w:sz w:val="24"/>
+          <w:sz w:val="44"/>
           <w:szCs w:val="24"/>
           <w:u w:val="single"/>
         </w:rPr>
@@ -77,7 +77,7 @@
         <w:rPr>
           <w:rFonts w:ascii="Segoe UI" w:hAnsi="Segoe UI" w:cs="Segoe UI"/>
           <w:b/>
-          <w:sz w:val="24"/>
+          <w:sz w:val="44"/>
           <w:szCs w:val="24"/>
         </w:rPr>
       </w:pPr>
@@ -85,7 +85,7 @@
         <w:rPr>
           <w:rFonts w:ascii="Segoe UI" w:hAnsi="Segoe UI" w:cs="Segoe UI"/>
           <w:b/>
-          <w:sz w:val="24"/>
+          <w:sz w:val="44"/>
           <w:szCs w:val="24"/>
         </w:rPr>
         <w:t>GIẢ LẬP CÂY ATM</w:t>
@@ -94,7 +94,7 @@
         <w:rPr>
           <w:rFonts w:ascii="Segoe UI" w:hAnsi="Segoe UI" w:cs="Segoe UI"/>
           <w:b/>
-          <w:sz w:val="24"/>
+          <w:sz w:val="44"/>
           <w:szCs w:val="24"/>
         </w:rPr>
         <w:t xml:space="preserve"> TRÊN NỀN WEB</w:t>
@@ -106,7 +106,7 @@
         <w:jc w:val="center"/>
         <w:rPr>
           <w:rFonts w:ascii="Segoe UI" w:hAnsi="Segoe UI" w:cs="Segoe UI"/>
-          <w:sz w:val="24"/>
+          <w:sz w:val="44"/>
           <w:szCs w:val="24"/>
         </w:rPr>
       </w:pPr>
@@ -205,7 +205,7 @@
         <w:jc w:val="center"/>
         <w:rPr>
           <w:rFonts w:ascii="Segoe UI" w:hAnsi="Segoe UI" w:cs="Segoe UI"/>
-          <w:sz w:val="24"/>
+          <w:sz w:val="28"/>
           <w:szCs w:val="24"/>
         </w:rPr>
       </w:pPr>
@@ -216,14 +216,14 @@
         <w:jc w:val="center"/>
         <w:rPr>
           <w:rFonts w:ascii="Segoe UI" w:hAnsi="Segoe UI" w:cs="Segoe UI"/>
-          <w:sz w:val="24"/>
-          <w:szCs w:val="24"/>
-        </w:rPr>
-      </w:pPr>
-      <w:r>
-        <w:rPr>
-          <w:rFonts w:ascii="Segoe UI" w:hAnsi="Segoe UI" w:cs="Segoe UI"/>
-          <w:sz w:val="24"/>
+          <w:sz w:val="28"/>
+          <w:szCs w:val="24"/>
+        </w:rPr>
+      </w:pPr>
+      <w:r>
+        <w:rPr>
+          <w:rFonts w:ascii="Segoe UI" w:hAnsi="Segoe UI" w:cs="Segoe UI"/>
+          <w:sz w:val="28"/>
           <w:szCs w:val="24"/>
         </w:rPr>
         <w:t>Trương Tiến Phúc – Lớp TH11A</w:t>
@@ -235,14 +235,14 @@
         <w:jc w:val="center"/>
         <w:rPr>
           <w:rFonts w:ascii="Segoe UI" w:hAnsi="Segoe UI" w:cs="Segoe UI"/>
-          <w:sz w:val="24"/>
-          <w:szCs w:val="24"/>
-        </w:rPr>
-      </w:pPr>
-      <w:r>
-        <w:rPr>
-          <w:rFonts w:ascii="Segoe UI" w:hAnsi="Segoe UI" w:cs="Segoe UI"/>
-          <w:sz w:val="24"/>
+          <w:sz w:val="28"/>
+          <w:szCs w:val="24"/>
+        </w:rPr>
+      </w:pPr>
+      <w:r>
+        <w:rPr>
+          <w:rFonts w:ascii="Segoe UI" w:hAnsi="Segoe UI" w:cs="Segoe UI"/>
+          <w:sz w:val="28"/>
           <w:szCs w:val="24"/>
         </w:rPr>
         <w:t>Lê Văn Thứ - Lớp TH11A</w:t>
@@ -254,14 +254,14 @@
         <w:jc w:val="center"/>
         <w:rPr>
           <w:rFonts w:ascii="Segoe UI" w:hAnsi="Segoe UI" w:cs="Segoe UI"/>
-          <w:sz w:val="24"/>
-          <w:szCs w:val="24"/>
-        </w:rPr>
-      </w:pPr>
-      <w:r>
-        <w:rPr>
-          <w:rFonts w:ascii="Segoe UI" w:hAnsi="Segoe UI" w:cs="Segoe UI"/>
-          <w:sz w:val="24"/>
+          <w:sz w:val="28"/>
+          <w:szCs w:val="24"/>
+        </w:rPr>
+      </w:pPr>
+      <w:r>
+        <w:rPr>
+          <w:rFonts w:ascii="Segoe UI" w:hAnsi="Segoe UI" w:cs="Segoe UI"/>
+          <w:sz w:val="28"/>
           <w:szCs w:val="24"/>
         </w:rPr>
         <w:t>Phạm Hồng Thuận – Lớp TH11A</w:t>
@@ -273,14 +273,14 @@
         <w:jc w:val="center"/>
         <w:rPr>
           <w:rFonts w:ascii="Segoe UI" w:hAnsi="Segoe UI" w:cs="Segoe UI"/>
-          <w:sz w:val="24"/>
-          <w:szCs w:val="24"/>
-        </w:rPr>
-      </w:pPr>
-      <w:r>
-        <w:rPr>
-          <w:rFonts w:ascii="Segoe UI" w:hAnsi="Segoe UI" w:cs="Segoe UI"/>
-          <w:sz w:val="24"/>
+          <w:sz w:val="28"/>
+          <w:szCs w:val="24"/>
+        </w:rPr>
+      </w:pPr>
+      <w:r>
+        <w:rPr>
+          <w:rFonts w:ascii="Segoe UI" w:hAnsi="Segoe UI" w:cs="Segoe UI"/>
+          <w:sz w:val="28"/>
           <w:szCs w:val="24"/>
         </w:rPr>
         <w:t>Dương Hồ Minh Tú – Lớp TH11A</w:t>
@@ -292,7 +292,7 @@
         <w:jc w:val="center"/>
         <w:rPr>
           <w:rFonts w:ascii="Segoe UI" w:hAnsi="Segoe UI" w:cs="Segoe UI"/>
-          <w:sz w:val="24"/>
+          <w:sz w:val="28"/>
           <w:szCs w:val="24"/>
         </w:rPr>
       </w:pPr>
@@ -304,16 +304,18 @@
         <w:rPr>
           <w:rFonts w:ascii="Segoe UI" w:hAnsi="Segoe UI" w:cs="Segoe UI"/>
           <w:i/>
-          <w:sz w:val="24"/>
-          <w:szCs w:val="24"/>
+          <w:sz w:val="28"/>
+          <w:szCs w:val="24"/>
+          <w:u w:val="single"/>
         </w:rPr>
       </w:pPr>
       <w:r>
         <w:rPr>
           <w:rFonts w:ascii="Segoe UI" w:hAnsi="Segoe UI" w:cs="Segoe UI"/>
           <w:i/>
-          <w:sz w:val="24"/>
-          <w:szCs w:val="24"/>
+          <w:sz w:val="28"/>
+          <w:szCs w:val="24"/>
+          <w:u w:val="single"/>
         </w:rPr>
         <w:t>06/2015</w:t>
       </w:r>
@@ -321,6 +323,713 @@
     <w:p>
       <w:pPr>
         <w:spacing w:line="240" w:lineRule="auto"/>
+        <w:rPr>
+          <w:rFonts w:ascii="Segoe UI" w:hAnsi="Segoe UI" w:cs="Segoe UI"/>
+          <w:i/>
+          <w:sz w:val="24"/>
+          <w:szCs w:val="24"/>
+        </w:rPr>
+      </w:pPr>
+      <w:r>
+        <w:rPr>
+          <w:rFonts w:ascii="Segoe UI" w:hAnsi="Segoe UI" w:cs="Segoe UI"/>
+          <w:i/>
+          <w:sz w:val="24"/>
+          <w:szCs w:val="24"/>
+        </w:rPr>
+        <w:br w:type="page"/>
+      </w:r>
+    </w:p>
+    <w:tbl>
+      <w:tblPr>
+        <w:tblStyle w:val="TableGrid"/>
+        <w:tblW w:w="0" w:type="auto"/>
+        <w:tblLook w:val="04A0" w:firstRow="1" w:lastRow="0" w:firstColumn="1" w:lastColumn="0" w:noHBand="0" w:noVBand="1"/>
+      </w:tblPr>
+      <w:tblGrid>
+        <w:gridCol w:w="2337"/>
+        <w:gridCol w:w="2337"/>
+        <w:gridCol w:w="2338"/>
+        <w:gridCol w:w="2338"/>
+      </w:tblGrid>
+      <w:tr>
+        <w:tc>
+          <w:tcPr>
+            <w:tcW w:w="2337" w:type="dxa"/>
+            <w:vAlign w:val="center"/>
+          </w:tcPr>
+          <w:p>
+            <w:pPr>
+              <w:jc w:val="center"/>
+              <w:rPr>
+                <w:rFonts w:ascii="Segoe UI" w:hAnsi="Segoe UI" w:cs="Segoe UI"/>
+                <w:b/>
+                <w:sz w:val="24"/>
+                <w:szCs w:val="24"/>
+              </w:rPr>
+            </w:pPr>
+            <w:r>
+              <w:rPr>
+                <w:rFonts w:ascii="Segoe UI" w:hAnsi="Segoe UI" w:cs="Segoe UI"/>
+                <w:i/>
+                <w:sz w:val="24"/>
+                <w:szCs w:val="24"/>
+              </w:rPr>
+              <w:lastRenderedPageBreak/>
+              <w:br w:type="page"/>
+            </w:r>
+            <w:r>
+              <w:rPr>
+                <w:rFonts w:ascii="Segoe UI" w:hAnsi="Segoe UI" w:cs="Segoe UI"/>
+                <w:b/>
+                <w:sz w:val="24"/>
+                <w:szCs w:val="24"/>
+              </w:rPr>
+              <w:t>Date</w:t>
+            </w:r>
+          </w:p>
+        </w:tc>
+        <w:tc>
+          <w:tcPr>
+            <w:tcW w:w="2337" w:type="dxa"/>
+            <w:vAlign w:val="center"/>
+          </w:tcPr>
+          <w:p>
+            <w:pPr>
+              <w:jc w:val="center"/>
+              <w:rPr>
+                <w:rFonts w:ascii="Segoe UI" w:hAnsi="Segoe UI" w:cs="Segoe UI"/>
+                <w:b/>
+                <w:sz w:val="24"/>
+                <w:szCs w:val="24"/>
+              </w:rPr>
+            </w:pPr>
+            <w:r>
+              <w:rPr>
+                <w:rFonts w:ascii="Segoe UI" w:hAnsi="Segoe UI" w:cs="Segoe UI"/>
+                <w:b/>
+                <w:sz w:val="24"/>
+                <w:szCs w:val="24"/>
+              </w:rPr>
+              <w:t>User</w:t>
+            </w:r>
+          </w:p>
+        </w:tc>
+        <w:tc>
+          <w:tcPr>
+            <w:tcW w:w="2338" w:type="dxa"/>
+            <w:vAlign w:val="center"/>
+          </w:tcPr>
+          <w:p>
+            <w:pPr>
+              <w:jc w:val="center"/>
+              <w:rPr>
+                <w:rFonts w:ascii="Segoe UI" w:hAnsi="Segoe UI" w:cs="Segoe UI"/>
+                <w:b/>
+                <w:sz w:val="24"/>
+                <w:szCs w:val="24"/>
+              </w:rPr>
+            </w:pPr>
+            <w:r>
+              <w:rPr>
+                <w:rFonts w:ascii="Segoe UI" w:hAnsi="Segoe UI" w:cs="Segoe UI"/>
+                <w:b/>
+                <w:sz w:val="24"/>
+                <w:szCs w:val="24"/>
+              </w:rPr>
+              <w:t>Content</w:t>
+            </w:r>
+          </w:p>
+        </w:tc>
+        <w:tc>
+          <w:tcPr>
+            <w:tcW w:w="2338" w:type="dxa"/>
+            <w:vAlign w:val="center"/>
+          </w:tcPr>
+          <w:p>
+            <w:pPr>
+              <w:jc w:val="center"/>
+              <w:rPr>
+                <w:rFonts w:ascii="Segoe UI" w:hAnsi="Segoe UI" w:cs="Segoe UI"/>
+                <w:b/>
+                <w:sz w:val="24"/>
+                <w:szCs w:val="24"/>
+              </w:rPr>
+            </w:pPr>
+            <w:r>
+              <w:rPr>
+                <w:rFonts w:ascii="Segoe UI" w:hAnsi="Segoe UI" w:cs="Segoe UI"/>
+                <w:b/>
+                <w:sz w:val="24"/>
+                <w:szCs w:val="24"/>
+              </w:rPr>
+              <w:t>Version</w:t>
+            </w:r>
+          </w:p>
+        </w:tc>
+      </w:tr>
+      <w:tr>
+        <w:tc>
+          <w:tcPr>
+            <w:tcW w:w="2337" w:type="dxa"/>
+            <w:vAlign w:val="center"/>
+          </w:tcPr>
+          <w:p>
+            <w:pPr>
+              <w:rPr>
+                <w:rFonts w:ascii="Segoe UI" w:hAnsi="Segoe UI" w:cs="Segoe UI"/>
+                <w:sz w:val="24"/>
+                <w:szCs w:val="24"/>
+              </w:rPr>
+            </w:pPr>
+            <w:r>
+              <w:rPr>
+                <w:rFonts w:ascii="Segoe UI" w:hAnsi="Segoe UI" w:cs="Segoe UI"/>
+                <w:sz w:val="24"/>
+                <w:szCs w:val="24"/>
+              </w:rPr>
+              <w:t>16/06/2015</w:t>
+            </w:r>
+          </w:p>
+        </w:tc>
+        <w:tc>
+          <w:tcPr>
+            <w:tcW w:w="2337" w:type="dxa"/>
+            <w:vAlign w:val="center"/>
+          </w:tcPr>
+          <w:p>
+            <w:pPr>
+              <w:rPr>
+                <w:rFonts w:ascii="Segoe UI" w:hAnsi="Segoe UI" w:cs="Segoe UI"/>
+                <w:sz w:val="24"/>
+                <w:szCs w:val="24"/>
+              </w:rPr>
+            </w:pPr>
+            <w:r>
+              <w:rPr>
+                <w:rFonts w:ascii="Segoe UI" w:hAnsi="Segoe UI" w:cs="Segoe UI"/>
+                <w:sz w:val="24"/>
+                <w:szCs w:val="24"/>
+              </w:rPr>
+              <w:t>PhucTT</w:t>
+            </w:r>
+          </w:p>
+        </w:tc>
+        <w:tc>
+          <w:tcPr>
+            <w:tcW w:w="2338" w:type="dxa"/>
+            <w:vAlign w:val="center"/>
+          </w:tcPr>
+          <w:p>
+            <w:pPr>
+              <w:rPr>
+                <w:rFonts w:ascii="Segoe UI" w:hAnsi="Segoe UI" w:cs="Segoe UI"/>
+                <w:sz w:val="24"/>
+                <w:szCs w:val="24"/>
+              </w:rPr>
+            </w:pPr>
+            <w:r>
+              <w:rPr>
+                <w:rFonts w:ascii="Segoe UI" w:hAnsi="Segoe UI" w:cs="Segoe UI"/>
+                <w:sz w:val="24"/>
+                <w:szCs w:val="24"/>
+              </w:rPr>
+              <w:t>Tạo mới</w:t>
+            </w:r>
+          </w:p>
+        </w:tc>
+        <w:tc>
+          <w:tcPr>
+            <w:tcW w:w="2338" w:type="dxa"/>
+            <w:vAlign w:val="center"/>
+          </w:tcPr>
+          <w:p>
+            <w:pPr>
+              <w:rPr>
+                <w:rFonts w:ascii="Segoe UI" w:hAnsi="Segoe UI" w:cs="Segoe UI"/>
+                <w:sz w:val="24"/>
+                <w:szCs w:val="24"/>
+              </w:rPr>
+            </w:pPr>
+            <w:r>
+              <w:rPr>
+                <w:rFonts w:ascii="Segoe UI" w:hAnsi="Segoe UI" w:cs="Segoe UI"/>
+                <w:sz w:val="24"/>
+                <w:szCs w:val="24"/>
+              </w:rPr>
+              <w:t>V1.0</w:t>
+            </w:r>
+          </w:p>
+        </w:tc>
+      </w:tr>
+      <w:tr>
+        <w:tc>
+          <w:tcPr>
+            <w:tcW w:w="2337" w:type="dxa"/>
+            <w:vAlign w:val="center"/>
+          </w:tcPr>
+          <w:p>
+            <w:pPr>
+              <w:rPr>
+                <w:rFonts w:ascii="Segoe UI" w:hAnsi="Segoe UI" w:cs="Segoe UI"/>
+                <w:sz w:val="24"/>
+                <w:szCs w:val="24"/>
+              </w:rPr>
+            </w:pPr>
+            <w:r>
+              <w:rPr>
+                <w:rFonts w:ascii="Segoe UI" w:hAnsi="Segoe UI" w:cs="Segoe UI"/>
+                <w:sz w:val="24"/>
+                <w:szCs w:val="24"/>
+              </w:rPr>
+              <w:t>16/06/2015</w:t>
+            </w:r>
+          </w:p>
+        </w:tc>
+        <w:tc>
+          <w:tcPr>
+            <w:tcW w:w="2337" w:type="dxa"/>
+            <w:vAlign w:val="center"/>
+          </w:tcPr>
+          <w:p>
+            <w:pPr>
+              <w:rPr>
+                <w:rFonts w:ascii="Segoe UI" w:hAnsi="Segoe UI" w:cs="Segoe UI"/>
+                <w:sz w:val="24"/>
+                <w:szCs w:val="24"/>
+              </w:rPr>
+            </w:pPr>
+            <w:r>
+              <w:rPr>
+                <w:rFonts w:ascii="Segoe UI" w:hAnsi="Segoe UI" w:cs="Segoe UI"/>
+                <w:sz w:val="24"/>
+                <w:szCs w:val="24"/>
+              </w:rPr>
+              <w:t>PhucTT</w:t>
+            </w:r>
+          </w:p>
+        </w:tc>
+        <w:tc>
+          <w:tcPr>
+            <w:tcW w:w="2338" w:type="dxa"/>
+            <w:vAlign w:val="center"/>
+          </w:tcPr>
+          <w:p>
+            <w:pPr>
+              <w:rPr>
+                <w:rFonts w:ascii="Segoe UI" w:hAnsi="Segoe UI" w:cs="Segoe UI"/>
+                <w:sz w:val="24"/>
+                <w:szCs w:val="24"/>
+              </w:rPr>
+            </w:pPr>
+            <w:r>
+              <w:rPr>
+                <w:rFonts w:ascii="Segoe UI" w:hAnsi="Segoe UI" w:cs="Segoe UI"/>
+                <w:sz w:val="24"/>
+                <w:szCs w:val="24"/>
+              </w:rPr>
+              <w:t>Tạo phần</w:t>
+            </w:r>
+          </w:p>
+          <w:p>
+            <w:pPr>
+              <w:rPr>
+                <w:rFonts w:ascii="Segoe UI" w:hAnsi="Segoe UI" w:cs="Segoe UI"/>
+                <w:sz w:val="24"/>
+                <w:szCs w:val="24"/>
+              </w:rPr>
+            </w:pPr>
+            <w:r>
+              <w:rPr>
+                <w:rFonts w:ascii="Segoe UI" w:hAnsi="Segoe UI" w:cs="Segoe UI"/>
+                <w:sz w:val="24"/>
+                <w:szCs w:val="24"/>
+              </w:rPr>
+              <w:t>1. Giới thiệu</w:t>
+            </w:r>
+          </w:p>
+          <w:p>
+            <w:pPr>
+              <w:rPr>
+                <w:rFonts w:ascii="Segoe UI" w:hAnsi="Segoe UI" w:cs="Segoe UI"/>
+                <w:sz w:val="24"/>
+                <w:szCs w:val="24"/>
+              </w:rPr>
+            </w:pPr>
+            <w:r>
+              <w:rPr>
+                <w:rFonts w:ascii="Segoe UI" w:hAnsi="Segoe UI" w:cs="Segoe UI"/>
+                <w:sz w:val="24"/>
+                <w:szCs w:val="24"/>
+              </w:rPr>
+              <w:t>2. Tổng quan</w:t>
+            </w:r>
+          </w:p>
+          <w:p>
+            <w:pPr>
+              <w:rPr>
+                <w:rFonts w:ascii="Segoe UI" w:hAnsi="Segoe UI" w:cs="Segoe UI"/>
+                <w:sz w:val="24"/>
+                <w:szCs w:val="24"/>
+              </w:rPr>
+            </w:pPr>
+            <w:r>
+              <w:rPr>
+                <w:rFonts w:ascii="Segoe UI" w:hAnsi="Segoe UI" w:cs="Segoe UI"/>
+                <w:sz w:val="24"/>
+                <w:szCs w:val="24"/>
+              </w:rPr>
+              <w:t>3.1.2-4</w:t>
+            </w:r>
+          </w:p>
+        </w:tc>
+        <w:tc>
+          <w:tcPr>
+            <w:tcW w:w="2338" w:type="dxa"/>
+            <w:vAlign w:val="center"/>
+          </w:tcPr>
+          <w:p>
+            <w:pPr>
+              <w:rPr>
+                <w:rFonts w:ascii="Segoe UI" w:hAnsi="Segoe UI" w:cs="Segoe UI"/>
+                <w:sz w:val="24"/>
+                <w:szCs w:val="24"/>
+              </w:rPr>
+            </w:pPr>
+            <w:r>
+              <w:rPr>
+                <w:rFonts w:ascii="Segoe UI" w:hAnsi="Segoe UI" w:cs="Segoe UI"/>
+                <w:sz w:val="24"/>
+                <w:szCs w:val="24"/>
+              </w:rPr>
+              <w:t>v.10</w:t>
+            </w:r>
+          </w:p>
+        </w:tc>
+      </w:tr>
+      <w:tr>
+        <w:tc>
+          <w:tcPr>
+            <w:tcW w:w="2337" w:type="dxa"/>
+            <w:vAlign w:val="center"/>
+          </w:tcPr>
+          <w:p>
+            <w:pPr>
+              <w:rPr>
+                <w:rFonts w:ascii="Segoe UI" w:hAnsi="Segoe UI" w:cs="Segoe UI"/>
+                <w:sz w:val="24"/>
+                <w:szCs w:val="24"/>
+              </w:rPr>
+            </w:pPr>
+          </w:p>
+        </w:tc>
+        <w:tc>
+          <w:tcPr>
+            <w:tcW w:w="2337" w:type="dxa"/>
+            <w:vAlign w:val="center"/>
+          </w:tcPr>
+          <w:p>
+            <w:pPr>
+              <w:rPr>
+                <w:rFonts w:ascii="Segoe UI" w:hAnsi="Segoe UI" w:cs="Segoe UI"/>
+                <w:sz w:val="24"/>
+                <w:szCs w:val="24"/>
+              </w:rPr>
+            </w:pPr>
+          </w:p>
+        </w:tc>
+        <w:tc>
+          <w:tcPr>
+            <w:tcW w:w="2338" w:type="dxa"/>
+            <w:vAlign w:val="center"/>
+          </w:tcPr>
+          <w:p>
+            <w:pPr>
+              <w:rPr>
+                <w:rFonts w:ascii="Segoe UI" w:hAnsi="Segoe UI" w:cs="Segoe UI"/>
+                <w:sz w:val="24"/>
+                <w:szCs w:val="24"/>
+              </w:rPr>
+            </w:pPr>
+          </w:p>
+        </w:tc>
+        <w:tc>
+          <w:tcPr>
+            <w:tcW w:w="2338" w:type="dxa"/>
+            <w:vAlign w:val="center"/>
+          </w:tcPr>
+          <w:p>
+            <w:pPr>
+              <w:rPr>
+                <w:rFonts w:ascii="Segoe UI" w:hAnsi="Segoe UI" w:cs="Segoe UI"/>
+                <w:sz w:val="24"/>
+                <w:szCs w:val="24"/>
+              </w:rPr>
+            </w:pPr>
+          </w:p>
+        </w:tc>
+      </w:tr>
+      <w:tr>
+        <w:tc>
+          <w:tcPr>
+            <w:tcW w:w="2337" w:type="dxa"/>
+            <w:vAlign w:val="center"/>
+          </w:tcPr>
+          <w:p>
+            <w:pPr>
+              <w:rPr>
+                <w:rFonts w:ascii="Segoe UI" w:hAnsi="Segoe UI" w:cs="Segoe UI"/>
+                <w:sz w:val="24"/>
+                <w:szCs w:val="24"/>
+              </w:rPr>
+            </w:pPr>
+          </w:p>
+        </w:tc>
+        <w:tc>
+          <w:tcPr>
+            <w:tcW w:w="2337" w:type="dxa"/>
+            <w:vAlign w:val="center"/>
+          </w:tcPr>
+          <w:p>
+            <w:pPr>
+              <w:rPr>
+                <w:rFonts w:ascii="Segoe UI" w:hAnsi="Segoe UI" w:cs="Segoe UI"/>
+                <w:sz w:val="24"/>
+                <w:szCs w:val="24"/>
+              </w:rPr>
+            </w:pPr>
+          </w:p>
+        </w:tc>
+        <w:tc>
+          <w:tcPr>
+            <w:tcW w:w="2338" w:type="dxa"/>
+            <w:vAlign w:val="center"/>
+          </w:tcPr>
+          <w:p>
+            <w:pPr>
+              <w:rPr>
+                <w:rFonts w:ascii="Segoe UI" w:hAnsi="Segoe UI" w:cs="Segoe UI"/>
+                <w:sz w:val="24"/>
+                <w:szCs w:val="24"/>
+              </w:rPr>
+            </w:pPr>
+          </w:p>
+        </w:tc>
+        <w:tc>
+          <w:tcPr>
+            <w:tcW w:w="2338" w:type="dxa"/>
+            <w:vAlign w:val="center"/>
+          </w:tcPr>
+          <w:p>
+            <w:pPr>
+              <w:rPr>
+                <w:rFonts w:ascii="Segoe UI" w:hAnsi="Segoe UI" w:cs="Segoe UI"/>
+                <w:sz w:val="24"/>
+                <w:szCs w:val="24"/>
+              </w:rPr>
+            </w:pPr>
+          </w:p>
+        </w:tc>
+      </w:tr>
+      <w:tr>
+        <w:tc>
+          <w:tcPr>
+            <w:tcW w:w="2337" w:type="dxa"/>
+            <w:vAlign w:val="center"/>
+          </w:tcPr>
+          <w:p>
+            <w:pPr>
+              <w:rPr>
+                <w:rFonts w:ascii="Segoe UI" w:hAnsi="Segoe UI" w:cs="Segoe UI"/>
+                <w:sz w:val="24"/>
+                <w:szCs w:val="24"/>
+              </w:rPr>
+            </w:pPr>
+          </w:p>
+        </w:tc>
+        <w:tc>
+          <w:tcPr>
+            <w:tcW w:w="2337" w:type="dxa"/>
+            <w:vAlign w:val="center"/>
+          </w:tcPr>
+          <w:p>
+            <w:pPr>
+              <w:rPr>
+                <w:rFonts w:ascii="Segoe UI" w:hAnsi="Segoe UI" w:cs="Segoe UI"/>
+                <w:sz w:val="24"/>
+                <w:szCs w:val="24"/>
+              </w:rPr>
+            </w:pPr>
+          </w:p>
+        </w:tc>
+        <w:tc>
+          <w:tcPr>
+            <w:tcW w:w="2338" w:type="dxa"/>
+            <w:vAlign w:val="center"/>
+          </w:tcPr>
+          <w:p>
+            <w:pPr>
+              <w:rPr>
+                <w:rFonts w:ascii="Segoe UI" w:hAnsi="Segoe UI" w:cs="Segoe UI"/>
+                <w:sz w:val="24"/>
+                <w:szCs w:val="24"/>
+              </w:rPr>
+            </w:pPr>
+          </w:p>
+        </w:tc>
+        <w:tc>
+          <w:tcPr>
+            <w:tcW w:w="2338" w:type="dxa"/>
+            <w:vAlign w:val="center"/>
+          </w:tcPr>
+          <w:p>
+            <w:pPr>
+              <w:rPr>
+                <w:rFonts w:ascii="Segoe UI" w:hAnsi="Segoe UI" w:cs="Segoe UI"/>
+                <w:sz w:val="24"/>
+                <w:szCs w:val="24"/>
+              </w:rPr>
+            </w:pPr>
+          </w:p>
+        </w:tc>
+      </w:tr>
+      <w:tr>
+        <w:tc>
+          <w:tcPr>
+            <w:tcW w:w="2337" w:type="dxa"/>
+            <w:vAlign w:val="center"/>
+          </w:tcPr>
+          <w:p>
+            <w:pPr>
+              <w:rPr>
+                <w:rFonts w:ascii="Segoe UI" w:hAnsi="Segoe UI" w:cs="Segoe UI"/>
+                <w:sz w:val="24"/>
+                <w:szCs w:val="24"/>
+              </w:rPr>
+            </w:pPr>
+          </w:p>
+        </w:tc>
+        <w:tc>
+          <w:tcPr>
+            <w:tcW w:w="2337" w:type="dxa"/>
+            <w:vAlign w:val="center"/>
+          </w:tcPr>
+          <w:p>
+            <w:pPr>
+              <w:rPr>
+                <w:rFonts w:ascii="Segoe UI" w:hAnsi="Segoe UI" w:cs="Segoe UI"/>
+                <w:sz w:val="24"/>
+                <w:szCs w:val="24"/>
+              </w:rPr>
+            </w:pPr>
+          </w:p>
+        </w:tc>
+        <w:tc>
+          <w:tcPr>
+            <w:tcW w:w="2338" w:type="dxa"/>
+            <w:vAlign w:val="center"/>
+          </w:tcPr>
+          <w:p>
+            <w:pPr>
+              <w:rPr>
+                <w:rFonts w:ascii="Segoe UI" w:hAnsi="Segoe UI" w:cs="Segoe UI"/>
+                <w:sz w:val="24"/>
+                <w:szCs w:val="24"/>
+              </w:rPr>
+            </w:pPr>
+          </w:p>
+        </w:tc>
+        <w:tc>
+          <w:tcPr>
+            <w:tcW w:w="2338" w:type="dxa"/>
+            <w:vAlign w:val="center"/>
+          </w:tcPr>
+          <w:p>
+            <w:pPr>
+              <w:rPr>
+                <w:rFonts w:ascii="Segoe UI" w:hAnsi="Segoe UI" w:cs="Segoe UI"/>
+                <w:sz w:val="24"/>
+                <w:szCs w:val="24"/>
+              </w:rPr>
+            </w:pPr>
+          </w:p>
+        </w:tc>
+      </w:tr>
+      <w:tr>
+        <w:tc>
+          <w:tcPr>
+            <w:tcW w:w="2337" w:type="dxa"/>
+            <w:vAlign w:val="center"/>
+          </w:tcPr>
+          <w:p>
+            <w:pPr>
+              <w:rPr>
+                <w:rFonts w:ascii="Segoe UI" w:hAnsi="Segoe UI" w:cs="Segoe UI"/>
+                <w:sz w:val="24"/>
+                <w:szCs w:val="24"/>
+              </w:rPr>
+            </w:pPr>
+          </w:p>
+        </w:tc>
+        <w:tc>
+          <w:tcPr>
+            <w:tcW w:w="2337" w:type="dxa"/>
+            <w:vAlign w:val="center"/>
+          </w:tcPr>
+          <w:p>
+            <w:pPr>
+              <w:rPr>
+                <w:rFonts w:ascii="Segoe UI" w:hAnsi="Segoe UI" w:cs="Segoe UI"/>
+                <w:sz w:val="24"/>
+                <w:szCs w:val="24"/>
+              </w:rPr>
+            </w:pPr>
+          </w:p>
+        </w:tc>
+        <w:tc>
+          <w:tcPr>
+            <w:tcW w:w="2338" w:type="dxa"/>
+            <w:vAlign w:val="center"/>
+          </w:tcPr>
+          <w:p>
+            <w:pPr>
+              <w:rPr>
+                <w:rFonts w:ascii="Segoe UI" w:hAnsi="Segoe UI" w:cs="Segoe UI"/>
+                <w:sz w:val="24"/>
+                <w:szCs w:val="24"/>
+              </w:rPr>
+            </w:pPr>
+          </w:p>
+        </w:tc>
+        <w:tc>
+          <w:tcPr>
+            <w:tcW w:w="2338" w:type="dxa"/>
+            <w:vAlign w:val="center"/>
+          </w:tcPr>
+          <w:p>
+            <w:pPr>
+              <w:rPr>
+                <w:rFonts w:ascii="Segoe UI" w:hAnsi="Segoe UI" w:cs="Segoe UI"/>
+                <w:sz w:val="24"/>
+                <w:szCs w:val="24"/>
+              </w:rPr>
+            </w:pPr>
+          </w:p>
+        </w:tc>
+      </w:tr>
+    </w:tbl>
+    <w:p>
+      <w:pPr>
+        <w:rPr>
+          <w:rFonts w:ascii="Segoe UI" w:hAnsi="Segoe UI" w:cs="Segoe UI"/>
+          <w:i/>
+          <w:sz w:val="24"/>
+          <w:szCs w:val="24"/>
+        </w:rPr>
+      </w:pPr>
+    </w:p>
+    <w:p>
+      <w:pPr>
         <w:rPr>
           <w:rFonts w:ascii="Segoe UI" w:hAnsi="Segoe UI" w:cs="Segoe UI"/>
           <w:i/>
@@ -1013,6 +1722,7 @@
         <w:t>Các tài liệu tham khảo</w:t>
       </w:r>
     </w:p>
+    <w:p/>
     <w:tbl>
       <w:tblPr>
         <w:tblW w:w="0" w:type="auto"/>
@@ -2021,7 +2731,111 @@
           <w:sz w:val="24"/>
           <w:szCs w:val="24"/>
         </w:rPr>
-        <w:t>Giới thiệu dịch vụ ATM để cung cấp cho khách hàng của mình. Khách hàng có thể nhận được thẻ ATM theo yêu cầu. Người sử dụng chỉ có thể xem số dư hoặc rút tiền sử dụng các thẻ. Thẻ được trao cho một tài khoản, nhưng một tài khoản có thể được truy cập bằng cách sử dụng thẻ khác nhau. Một thẻ có thể bị chặn tạm thời hoặc vĩnh viễn bởi Ngân hàng (ví dụ: Nếu nó bị mất hoặc nhập sai PIN quá 3 lần). Một PIN được kết hợp với mỗi thẻ để xác minh tính xác thực của người sử dụng. Có một Over Draft (OD) giới hạn kết hợp với mỗi tài khoản kiểm tra. Về mặt lý thuyết, một số tiền bất kỳ là bội của 50,000 VNĐ được rút ra từ một tài khoản, bất cứ lúc nào (miễn là nó là ít hơn so với hạn mức dư + OD và giả sử luôn đủ tiền còn lại trong máy), nhưng có một giới hạn rút tiền (trong một ngày) cho mỗi tài khoản tiết kiệm. Không có cơ sở OD cho một tài khoản tiết kiệm.</w:t>
+        <w:t xml:space="preserve">Hệ thống giả lập ATM trên nền web được sử dụng mang tính chất thử nghiệm trước khi đưa vào cài đặt thực tế trên các cây ATM. </w:t>
+      </w:r>
+      <w:r>
+        <w:rPr>
+          <w:rFonts w:ascii="Segoe UI" w:hAnsi="Segoe UI" w:cs="Segoe UI"/>
+          <w:sz w:val="24"/>
+          <w:szCs w:val="24"/>
+        </w:rPr>
+        <w:t>Người sử dụ</w:t>
+      </w:r>
+      <w:r>
+        <w:rPr>
+          <w:rFonts w:ascii="Segoe UI" w:hAnsi="Segoe UI" w:cs="Segoe UI"/>
+          <w:sz w:val="24"/>
+          <w:szCs w:val="24"/>
+        </w:rPr>
+        <w:t>ng</w:t>
+      </w:r>
+      <w:r>
+        <w:rPr>
+          <w:rFonts w:ascii="Segoe UI" w:hAnsi="Segoe UI" w:cs="Segoe UI"/>
+          <w:sz w:val="24"/>
+          <w:szCs w:val="24"/>
+        </w:rPr>
+        <w:t xml:space="preserve"> có thể xem số dư</w:t>
+      </w:r>
+      <w:r>
+        <w:rPr>
+          <w:rFonts w:ascii="Segoe UI" w:hAnsi="Segoe UI" w:cs="Segoe UI"/>
+          <w:sz w:val="24"/>
+          <w:szCs w:val="24"/>
+        </w:rPr>
+        <w:t>,</w:t>
+      </w:r>
+      <w:r>
+        <w:rPr>
+          <w:rFonts w:ascii="Segoe UI" w:hAnsi="Segoe UI" w:cs="Segoe UI"/>
+          <w:sz w:val="24"/>
+          <w:szCs w:val="24"/>
+        </w:rPr>
+        <w:t xml:space="preserve"> rút tiền</w:t>
+      </w:r>
+      <w:r>
+        <w:rPr>
+          <w:rFonts w:ascii="Segoe UI" w:hAnsi="Segoe UI" w:cs="Segoe UI"/>
+          <w:sz w:val="24"/>
+          <w:szCs w:val="24"/>
+        </w:rPr>
+        <w:t>, chuyển tiền, xem lịch sử giao dịch, đổi PIN</w:t>
+      </w:r>
+      <w:r>
+        <w:rPr>
+          <w:rFonts w:ascii="Segoe UI" w:hAnsi="Segoe UI" w:cs="Segoe UI"/>
+          <w:sz w:val="24"/>
+          <w:szCs w:val="24"/>
+        </w:rPr>
+        <w:t xml:space="preserve">. </w:t>
+      </w:r>
+      <w:r>
+        <w:rPr>
+          <w:rFonts w:ascii="Segoe UI" w:hAnsi="Segoe UI" w:cs="Segoe UI"/>
+          <w:sz w:val="24"/>
+          <w:szCs w:val="24"/>
+        </w:rPr>
+        <w:t xml:space="preserve">Mỗi thẻ tương ứng với một tài khoản. Một người dùng có thể có nhiều tài khoảng. </w:t>
+      </w:r>
+      <w:r>
+        <w:rPr>
+          <w:rFonts w:ascii="Segoe UI" w:hAnsi="Segoe UI" w:cs="Segoe UI"/>
+          <w:sz w:val="24"/>
+          <w:szCs w:val="24"/>
+        </w:rPr>
+        <w:t>Một thẻ có thể bị chặn tạm thời hoặc vĩnh viễn bởi Ngân hàng (ví dụ: Nếu nó bị mất hoặc nhập sai PIN quá 3 lần). Mộ</w:t>
+      </w:r>
+      <w:r>
+        <w:rPr>
+          <w:rFonts w:ascii="Segoe UI" w:hAnsi="Segoe UI" w:cs="Segoe UI"/>
+          <w:sz w:val="24"/>
+          <w:szCs w:val="24"/>
+        </w:rPr>
+        <w:t xml:space="preserve">t mã PIN tương ứng với </w:t>
+      </w:r>
+      <w:r>
+        <w:rPr>
+          <w:rFonts w:ascii="Segoe UI" w:hAnsi="Segoe UI" w:cs="Segoe UI"/>
+          <w:sz w:val="24"/>
+          <w:szCs w:val="24"/>
+        </w:rPr>
+        <w:t>mỗi thẻ để xác minh tính xác thực của người sử dụng. Có một Over Draft (OD) giới hạn kết hợp với mỗi tài khoản kiểm tra. Về mặt lý thuyết, một số tiền bất kỳ là bội của 50,000 VNĐ được rút ra từ một tài khoản, bất cứ lúc nào (</w:t>
+      </w:r>
+      <w:r>
+        <w:rPr>
+          <w:rFonts w:ascii="Segoe UI" w:hAnsi="Segoe UI" w:cs="Segoe UI"/>
+          <w:sz w:val="24"/>
+          <w:szCs w:val="24"/>
+        </w:rPr>
+        <w:t>í</w:t>
+      </w:r>
+      <w:r>
+        <w:rPr>
+          <w:rFonts w:ascii="Segoe UI" w:hAnsi="Segoe UI" w:cs="Segoe UI"/>
+          <w:sz w:val="24"/>
+          <w:szCs w:val="24"/>
+        </w:rPr>
+        <w:t xml:space="preserve">t hơn so với hạn mức dư + OD và giả sử luôn đủ tiền còn lại trong máy), nhưng có một giới hạn rút tiền (trong một ngày) cho mỗi tài khoản tiết kiệm. </w:t>
       </w:r>
     </w:p>
     <w:p>
@@ -2331,6 +3145,265 @@
     </w:p>
     <w:p>
       <w:pPr>
+        <w:spacing w:line="240" w:lineRule="auto"/>
+        <w:ind w:left="720"/>
+        <w:rPr>
+          <w:rFonts w:ascii="Segoe UI" w:hAnsi="Segoe UI" w:cs="Segoe UI"/>
+          <w:sz w:val="24"/>
+          <w:szCs w:val="24"/>
+        </w:rPr>
+      </w:pPr>
+      <w:r>
+        <w:rPr>
+          <w:rFonts w:ascii="Segoe UI" w:hAnsi="Segoe UI" w:cs="Segoe UI"/>
+          <w:sz w:val="24"/>
+          <w:szCs w:val="24"/>
+        </w:rPr>
+        <w:t xml:space="preserve">Với </w:t>
+      </w:r>
+      <w:r>
+        <w:rPr>
+          <w:rFonts w:ascii="Segoe UI" w:hAnsi="Segoe UI" w:cs="Segoe UI"/>
+          <w:sz w:val="24"/>
+          <w:szCs w:val="24"/>
+        </w:rPr>
+        <w:t>hệ thống giả lập trên nèn web, khách hàng có thể sử dụng các chức năng tương ứng như với một cây ATM trong thực tế. Các thao tác của người dùng được thực hiện bằng chuột trên các nút hiện ngay trên màn hình.</w:t>
+      </w:r>
+    </w:p>
+    <w:p>
+      <w:pPr>
+        <w:spacing w:line="240" w:lineRule="auto"/>
+        <w:ind w:left="720"/>
+        <w:rPr>
+          <w:rFonts w:ascii="Segoe UI" w:hAnsi="Segoe UI" w:cs="Segoe UI"/>
+          <w:sz w:val="24"/>
+          <w:szCs w:val="24"/>
+        </w:rPr>
+      </w:pPr>
+      <w:r>
+        <w:rPr>
+          <w:rFonts w:ascii="Segoe UI" w:hAnsi="Segoe UI" w:cs="Segoe UI"/>
+          <w:sz w:val="24"/>
+          <w:szCs w:val="24"/>
+        </w:rPr>
+        <w:t xml:space="preserve">Với chức năng xác thực người dùng, người dùng nhập số thẻ, PIN vào textbox trên màn hình, hệ thống sẽ tiến hành xác thực, nếu hợp lệ sẽ chuyển hướng đến màn </w:t>
+      </w:r>
+      <w:r>
+        <w:rPr>
+          <w:rFonts w:ascii="Segoe UI" w:hAnsi="Segoe UI" w:cs="Segoe UI"/>
+          <w:sz w:val="24"/>
+          <w:szCs w:val="24"/>
+        </w:rPr>
+        <w:t>hình</w:t>
+      </w:r>
+      <w:r>
+        <w:rPr>
+          <w:rFonts w:ascii="Segoe UI" w:hAnsi="Segoe UI" w:cs="Segoe UI"/>
+          <w:sz w:val="24"/>
+          <w:szCs w:val="24"/>
+        </w:rPr>
+        <w:t xml:space="preserve"> giao dịch chính</w:t>
+      </w:r>
+      <w:r>
+        <w:rPr>
+          <w:rFonts w:ascii="Segoe UI" w:hAnsi="Segoe UI" w:cs="Segoe UI"/>
+          <w:sz w:val="24"/>
+          <w:szCs w:val="24"/>
+        </w:rPr>
+        <w:t>, nếu nhưng thẻ không hợp lệ sẽ có thông báo, nếu như PIN không khớp cũng sẽ có thông báo, sai 3 lần thẻ sẽ bị khóa</w:t>
+      </w:r>
+      <w:r>
+        <w:rPr>
+          <w:rFonts w:ascii="Segoe UI" w:hAnsi="Segoe UI" w:cs="Segoe UI"/>
+          <w:sz w:val="24"/>
+          <w:szCs w:val="24"/>
+        </w:rPr>
+        <w:t>.</w:t>
+      </w:r>
+    </w:p>
+    <w:p>
+      <w:pPr>
+        <w:spacing w:line="240" w:lineRule="auto"/>
+        <w:ind w:left="720"/>
+        <w:rPr>
+          <w:rFonts w:ascii="Segoe UI" w:hAnsi="Segoe UI" w:cs="Segoe UI"/>
+          <w:sz w:val="24"/>
+          <w:szCs w:val="24"/>
+        </w:rPr>
+      </w:pPr>
+      <w:r>
+        <w:rPr>
+          <w:rFonts w:ascii="Segoe UI" w:hAnsi="Segoe UI" w:cs="Segoe UI"/>
+          <w:sz w:val="24"/>
+          <w:szCs w:val="24"/>
+        </w:rPr>
+        <w:t>Với chức năng rút tiền, người dùng có thể chọn các mức tiền muốn rút hoặc nhập số tiền mình muốn rút (phải là bội của 50,000) nếu thành công sẽ có thông báo</w:t>
+      </w:r>
+      <w:r>
+        <w:rPr>
+          <w:rFonts w:ascii="Segoe UI" w:hAnsi="Segoe UI" w:cs="Segoe UI"/>
+          <w:sz w:val="24"/>
+          <w:szCs w:val="24"/>
+        </w:rPr>
+        <w:t>, hủy bỏ thao tác người dùng sẽ quay lại màn hình chính.</w:t>
+      </w:r>
+    </w:p>
+    <w:p>
+      <w:pPr>
+        <w:spacing w:line="240" w:lineRule="auto"/>
+        <w:ind w:left="720"/>
+        <w:rPr>
+          <w:rFonts w:ascii="Segoe UI" w:hAnsi="Segoe UI" w:cs="Segoe UI"/>
+          <w:sz w:val="24"/>
+          <w:szCs w:val="24"/>
+        </w:rPr>
+      </w:pPr>
+      <w:r>
+        <w:rPr>
+          <w:rFonts w:ascii="Segoe UI" w:hAnsi="Segoe UI" w:cs="Segoe UI"/>
+          <w:sz w:val="24"/>
+          <w:szCs w:val="24"/>
+        </w:rPr>
+        <w:t>Với chức năng kiểm tra số dư, người dùng có thể xem số dư qua hóa đơn hoặc chỉ</w:t>
+      </w:r>
+      <w:r>
+        <w:rPr>
+          <w:rFonts w:ascii="Segoe UI" w:hAnsi="Segoe UI" w:cs="Segoe UI"/>
+          <w:sz w:val="24"/>
+          <w:szCs w:val="24"/>
+        </w:rPr>
+        <w:t xml:space="preserve"> trên màn hình máy</w:t>
+      </w:r>
+      <w:r>
+        <w:rPr>
+          <w:rFonts w:ascii="Segoe UI" w:hAnsi="Segoe UI" w:cs="Segoe UI"/>
+          <w:sz w:val="24"/>
+          <w:szCs w:val="24"/>
+        </w:rPr>
+        <w:t>, hủy bỏ thao tác người dùng sẽ quay lại màn hình chính.</w:t>
+      </w:r>
+    </w:p>
+    <w:p>
+      <w:pPr>
+        <w:spacing w:line="240" w:lineRule="auto"/>
+        <w:ind w:left="720"/>
+        <w:rPr>
+          <w:rFonts w:ascii="Segoe UI" w:hAnsi="Segoe UI" w:cs="Segoe UI"/>
+          <w:sz w:val="24"/>
+          <w:szCs w:val="24"/>
+        </w:rPr>
+      </w:pPr>
+      <w:r>
+        <w:rPr>
+          <w:rFonts w:ascii="Segoe UI" w:hAnsi="Segoe UI" w:cs="Segoe UI"/>
+          <w:sz w:val="24"/>
+          <w:szCs w:val="24"/>
+        </w:rPr>
+        <w:t>Với chức năng xem lịch sử giao dịch, người dùng chọn các mức thời gian để xem lại các giao dịch của tài khoản đó, các giao dịch sẽ được hiển thị trên bảng một các chi tiế</w:t>
+      </w:r>
+      <w:r>
+        <w:rPr>
+          <w:rFonts w:ascii="Segoe UI" w:hAnsi="Segoe UI" w:cs="Segoe UI"/>
+          <w:sz w:val="24"/>
+          <w:szCs w:val="24"/>
+        </w:rPr>
+        <w:t>t, hủy bỏ thao tác người dùng sẽ quay lại màn hình chính.</w:t>
+      </w:r>
+    </w:p>
+    <w:p>
+      <w:pPr>
+        <w:spacing w:line="240" w:lineRule="auto"/>
+        <w:ind w:left="720"/>
+        <w:rPr>
+          <w:rFonts w:ascii="Segoe UI" w:hAnsi="Segoe UI" w:cs="Segoe UI"/>
+          <w:sz w:val="24"/>
+          <w:szCs w:val="24"/>
+        </w:rPr>
+      </w:pPr>
+      <w:r>
+        <w:rPr>
+          <w:rFonts w:ascii="Segoe UI" w:hAnsi="Segoe UI" w:cs="Segoe UI"/>
+          <w:sz w:val="24"/>
+          <w:szCs w:val="24"/>
+        </w:rPr>
+        <w:t>Với chức năng đổi mã PIN, người dùng nhập mã PIN cũ để xác thực, rồi sau đó nhập 2 lần PIN mới, khi đổi thành công sẽ có thông báo từ hệ thống</w:t>
+      </w:r>
+      <w:r>
+        <w:rPr>
+          <w:rFonts w:ascii="Segoe UI" w:hAnsi="Segoe UI" w:cs="Segoe UI"/>
+          <w:sz w:val="24"/>
+          <w:szCs w:val="24"/>
+        </w:rPr>
+        <w:t>, nếu không người dùng quay lại màn hình chính.</w:t>
+      </w:r>
+    </w:p>
+    <w:p>
+      <w:pPr>
+        <w:spacing w:line="240" w:lineRule="auto"/>
+        <w:ind w:left="720"/>
+        <w:rPr>
+          <w:rFonts w:ascii="Segoe UI" w:hAnsi="Segoe UI" w:cs="Segoe UI"/>
+          <w:sz w:val="24"/>
+          <w:szCs w:val="24"/>
+        </w:rPr>
+      </w:pPr>
+      <w:r>
+        <w:rPr>
+          <w:rFonts w:ascii="Segoe UI" w:hAnsi="Segoe UI" w:cs="Segoe UI"/>
+          <w:sz w:val="24"/>
+          <w:szCs w:val="24"/>
+        </w:rPr>
+        <w:t>Với chức năng chuyển tiền, người dùng nhậ</w:t>
+      </w:r>
+      <w:r>
+        <w:rPr>
+          <w:rFonts w:ascii="Segoe UI" w:hAnsi="Segoe UI" w:cs="Segoe UI"/>
+          <w:sz w:val="24"/>
+          <w:szCs w:val="24"/>
+        </w:rPr>
+        <w:t>p số tài khoản nhận tiền, nếu người dùng xác nhận đó là tài khoản mà mình muốn chuyển tiền thì nhập số tiền chuyển, hệ thống sẽ xác thực một lần nữa, nếu như đồng ý thì giao dịch diễn ra và có thông báo thành công (nếu các yêu cầu không bị vi phạm), còn nếu người dùng không đồng ý thì quay lại bước trước đó.</w:t>
+      </w:r>
+    </w:p>
+    <w:p>
+      <w:pPr>
+        <w:spacing w:line="240" w:lineRule="auto"/>
+        <w:ind w:left="720"/>
+        <w:rPr>
+          <w:rFonts w:ascii="Segoe UI" w:hAnsi="Segoe UI" w:cs="Segoe UI"/>
+          <w:sz w:val="24"/>
+          <w:szCs w:val="24"/>
+        </w:rPr>
+      </w:pPr>
+      <w:r>
+        <w:rPr>
+          <w:rFonts w:ascii="Segoe UI" w:hAnsi="Segoe UI" w:cs="Segoe UI"/>
+          <w:sz w:val="24"/>
+          <w:szCs w:val="24"/>
+        </w:rPr>
+        <w:t>Với chức năng rút thẻ kết thúc giao dịch, nếu như người dùng chọn chức năng này, hệ thống sẽ quay trở lại màn hình nhập số thẻ.</w:t>
+      </w:r>
+    </w:p>
+    <w:p>
+      <w:pPr>
+        <w:spacing w:line="240" w:lineRule="auto"/>
+        <w:ind w:left="720"/>
+        <w:rPr>
+          <w:rFonts w:ascii="Segoe UI" w:hAnsi="Segoe UI" w:cs="Segoe UI"/>
+          <w:sz w:val="24"/>
+          <w:szCs w:val="24"/>
+        </w:rPr>
+      </w:pPr>
+      <w:r>
+        <w:rPr>
+          <w:rFonts w:ascii="Segoe UI" w:hAnsi="Segoe UI" w:cs="Segoe UI"/>
+          <w:sz w:val="24"/>
+          <w:szCs w:val="24"/>
+        </w:rPr>
+        <w:t>Sau mỗi thao tác với một chức năng thành công, , người dùng có thể tiếp tục sử dụng chức năng đó hoặc quay lại màn hình chính để sử dụng chức năng khác.</w:t>
+      </w:r>
+    </w:p>
+    <w:p>
+      <w:pPr>
         <w:pStyle w:val="ListParagraph"/>
         <w:numPr>
           <w:ilvl w:val="1"/>
@@ -2368,6 +3441,7 @@
           <w:sz w:val="24"/>
           <w:szCs w:val="24"/>
         </w:rPr>
+        <w:lastRenderedPageBreak/>
         <w:t xml:space="preserve">- Hệ thống Ngân Hàng: </w:t>
       </w:r>
       <w:r>
@@ -2674,8 +3748,6 @@
         </w:rPr>
         <w:t>Chức năng in hóa đơn khi được lệnh in hóa đơn, nhả tiền khi người dùng thực hiện thao tác rút tiền thành công cũng không có trên hệ thống giả lập.</w:t>
       </w:r>
-      <w:bookmarkStart w:id="0" w:name="_GoBack"/>
-      <w:bookmarkEnd w:id="0"/>
     </w:p>
     <w:p>
       <w:pPr>
@@ -2697,7 +3769,6 @@
           <w:sz w:val="24"/>
           <w:szCs w:val="24"/>
         </w:rPr>
-        <w:lastRenderedPageBreak/>
         <w:t>Thao tác đưa thẻ vào khe đọc thẻ trên máy ATM sẽ tương đương với thao tác nhập số thẻ (CardNo) trên hệ thống giả lập, thao tác nuốt thẻ khi nhập sai mã PIN 3 lầ</w:t>
       </w:r>
       <w:r>
@@ -2729,7 +3800,23 @@
           <w:sz w:val="24"/>
           <w:szCs w:val="24"/>
         </w:rPr>
-        <w:t xml:space="preserve">Các thao tác bằng tay sẽ tương đương với các thao tác bằng chuột. </w:t>
+        <w:t>Các thao tác bằng tay</w:t>
+      </w:r>
+      <w:r>
+        <w:rPr>
+          <w:rFonts w:ascii="Segoe UI" w:hAnsi="Segoe UI" w:cs="Segoe UI"/>
+          <w:sz w:val="24"/>
+          <w:szCs w:val="24"/>
+        </w:rPr>
+        <w:t xml:space="preserve"> ngón tay</w:t>
+      </w:r>
+      <w:r>
+        <w:rPr>
+          <w:rFonts w:ascii="Segoe UI" w:hAnsi="Segoe UI" w:cs="Segoe UI"/>
+          <w:sz w:val="24"/>
+          <w:szCs w:val="24"/>
+        </w:rPr>
+        <w:t xml:space="preserve"> sẽ tương đương với các thao tác bằng chuột. </w:t>
       </w:r>
     </w:p>
     <w:p>
@@ -2948,7 +4035,67 @@
           <w:sz w:val="24"/>
           <w:szCs w:val="24"/>
         </w:rPr>
+        <w:lastRenderedPageBreak/>
         <w:t>Giao diện phần cứng</w:t>
+      </w:r>
+    </w:p>
+    <w:p>
+      <w:pPr>
+        <w:spacing w:line="240" w:lineRule="auto"/>
+        <w:ind w:left="720"/>
+        <w:rPr>
+          <w:rFonts w:ascii="Segoe UI" w:hAnsi="Segoe UI" w:cs="Segoe UI"/>
+          <w:sz w:val="24"/>
+          <w:szCs w:val="24"/>
+        </w:rPr>
+      </w:pPr>
+      <w:r>
+        <w:rPr>
+          <w:rFonts w:ascii="Segoe UI" w:hAnsi="Segoe UI" w:cs="Segoe UI"/>
+          <w:sz w:val="24"/>
+          <w:szCs w:val="24"/>
+        </w:rPr>
+        <w:t>Trên tất cả các thiết bị sử dụng hệ thống nếu không phải thiết bị cảm ứng đều được trang bị bàn phím và chuột .</w:t>
+      </w:r>
+      <w:bookmarkStart w:id="0" w:name="_GoBack"/>
+      <w:bookmarkEnd w:id="0"/>
+    </w:p>
+    <w:p>
+      <w:pPr>
+        <w:spacing w:line="240" w:lineRule="auto"/>
+        <w:ind w:left="720"/>
+        <w:rPr>
+          <w:rFonts w:ascii="Segoe UI" w:hAnsi="Segoe UI" w:cs="Segoe UI"/>
+          <w:sz w:val="24"/>
+          <w:szCs w:val="24"/>
+        </w:rPr>
+      </w:pPr>
+      <w:r>
+        <w:rPr>
+          <w:rFonts w:ascii="Segoe UI" w:hAnsi="Segoe UI" w:cs="Segoe UI"/>
+          <w:sz w:val="24"/>
+          <w:szCs w:val="24"/>
+        </w:rPr>
+        <w:t>Phần cứng hỗ trợ kết nối với mạng Internet, hay các thao tác khác trên chuột hay bàn phím của máy đóng vai trò cây ATM sẽ do máy tính đó quản lý.</w:t>
+      </w:r>
+    </w:p>
+    <w:p>
+      <w:pPr>
+        <w:spacing w:line="240" w:lineRule="auto"/>
+        <w:ind w:left="720"/>
+        <w:rPr>
+          <w:rFonts w:ascii="Segoe UI" w:hAnsi="Segoe UI" w:cs="Segoe UI"/>
+          <w:sz w:val="24"/>
+          <w:szCs w:val="24"/>
+        </w:rPr>
+      </w:pPr>
+      <w:r>
+        <w:rPr>
+          <w:rFonts w:ascii="Segoe UI" w:hAnsi="Segoe UI" w:cs="Segoe UI"/>
+          <w:sz w:val="24"/>
+          <w:szCs w:val="24"/>
+        </w:rPr>
+        <w:t>Phần cứng hỗ trợ kết nối Internet cũng như lưu trữ CSDL trên máy chủ sẽ do máy chủ quản lý.</w:t>
       </w:r>
     </w:p>
     <w:p>
@@ -2971,7 +4118,80 @@
           <w:sz w:val="24"/>
           <w:szCs w:val="24"/>
         </w:rPr>
-        <w:t>Giạo diện phàn mềm</w:t>
+        <w:t>Giạo diệ</w:t>
+      </w:r>
+      <w:r>
+        <w:rPr>
+          <w:rFonts w:ascii="Segoe UI" w:hAnsi="Segoe UI" w:cs="Segoe UI"/>
+          <w:sz w:val="24"/>
+          <w:szCs w:val="24"/>
+        </w:rPr>
+        <w:t>n phầ</w:t>
+      </w:r>
+      <w:r>
+        <w:rPr>
+          <w:rFonts w:ascii="Segoe UI" w:hAnsi="Segoe UI" w:cs="Segoe UI"/>
+          <w:sz w:val="24"/>
+          <w:szCs w:val="24"/>
+        </w:rPr>
+        <w:t>n mềm</w:t>
+      </w:r>
+    </w:p>
+    <w:p>
+      <w:pPr>
+        <w:spacing w:line="240" w:lineRule="auto"/>
+        <w:ind w:left="720"/>
+        <w:rPr>
+          <w:rFonts w:ascii="Segoe UI" w:hAnsi="Segoe UI" w:cs="Segoe UI"/>
+          <w:sz w:val="24"/>
+          <w:szCs w:val="24"/>
+        </w:rPr>
+      </w:pPr>
+      <w:r>
+        <w:rPr>
+          <w:rFonts w:ascii="Segoe UI" w:hAnsi="Segoe UI" w:cs="Segoe UI"/>
+          <w:sz w:val="24"/>
+          <w:szCs w:val="24"/>
+        </w:rPr>
+        <w:t>Máy tính đóng vao trò cây ATM phải được cài đặt hệ điều hành Windows 7 trở lên, sử dụng các trình duyệt Internet Explorer 10 (hoặc cao hơn), Mozilla Firefox 30.x (hoặc cao hơn), Google Chrome 40 (hoặc cao hơn).</w:t>
+      </w:r>
+    </w:p>
+    <w:p>
+      <w:pPr>
+        <w:spacing w:line="240" w:lineRule="auto"/>
+        <w:ind w:left="720"/>
+        <w:rPr>
+          <w:rFonts w:ascii="Segoe UI" w:hAnsi="Segoe UI" w:cs="Segoe UI"/>
+          <w:sz w:val="24"/>
+          <w:szCs w:val="24"/>
+        </w:rPr>
+      </w:pPr>
+      <w:r>
+        <w:rPr>
+          <w:rFonts w:ascii="Segoe UI" w:hAnsi="Segoe UI" w:cs="Segoe UI"/>
+          <w:sz w:val="24"/>
+          <w:szCs w:val="24"/>
+        </w:rPr>
+        <w:t>Máy tính đóng vai trò cơ sở dữ liệu phải chạy trên nền hệ điều hành Windows Server 2012 R2 (hoặc cao hơn).</w:t>
+      </w:r>
+    </w:p>
+    <w:p>
+      <w:pPr>
+        <w:spacing w:line="240" w:lineRule="auto"/>
+        <w:ind w:left="720"/>
+        <w:rPr>
+          <w:rFonts w:ascii="Segoe UI" w:hAnsi="Segoe UI" w:cs="Segoe UI"/>
+          <w:sz w:val="24"/>
+          <w:szCs w:val="24"/>
+        </w:rPr>
+      </w:pPr>
+      <w:r>
+        <w:rPr>
+          <w:rFonts w:ascii="Segoe UI" w:hAnsi="Segoe UI" w:cs="Segoe UI"/>
+          <w:sz w:val="24"/>
+          <w:szCs w:val="24"/>
+        </w:rPr>
+        <w:t>Hệ quản trị cơ sử dữ liệu Microsoft SQL Server 2012 trở lên.</w:t>
       </w:r>
     </w:p>
     <w:p>
@@ -2994,7 +4214,42 @@
           <w:sz w:val="24"/>
           <w:szCs w:val="24"/>
         </w:rPr>
-        <w:t>Giao diện két nối</w:t>
+        <w:t>G</w:t>
+      </w:r>
+      <w:r>
+        <w:rPr>
+          <w:rFonts w:ascii="Segoe UI" w:hAnsi="Segoe UI" w:cs="Segoe UI"/>
+          <w:sz w:val="24"/>
+          <w:szCs w:val="24"/>
+        </w:rPr>
+        <w:t>iao diện giao tiếp</w:t>
+      </w:r>
+    </w:p>
+    <w:p>
+      <w:pPr>
+        <w:spacing w:line="240" w:lineRule="auto"/>
+        <w:ind w:left="720"/>
+        <w:rPr>
+          <w:rFonts w:ascii="Segoe UI" w:hAnsi="Segoe UI" w:cs="Segoe UI"/>
+          <w:sz w:val="24"/>
+          <w:szCs w:val="24"/>
+        </w:rPr>
+      </w:pPr>
+      <w:r>
+        <w:rPr>
+          <w:rFonts w:ascii="Segoe UI" w:hAnsi="Segoe UI" w:cs="Segoe UI"/>
+          <w:sz w:val="24"/>
+          <w:szCs w:val="24"/>
+        </w:rPr>
+        <w:t>Từng thành phần khác nhau của hệ thống đều đóng vai trò rất quan trọng và chúng phụ thuộc lẫn nhau.</w:t>
+      </w:r>
+      <w:r>
+        <w:rPr>
+          <w:rFonts w:ascii="Segoe UI" w:hAnsi="Segoe UI" w:cs="Segoe UI"/>
+          <w:sz w:val="24"/>
+          <w:szCs w:val="24"/>
+        </w:rPr>
+        <w:t xml:space="preserve"> Tất cả đều được quản lý bởi hệ thống.</w:t>
       </w:r>
     </w:p>
     <w:p>
@@ -3467,6 +4722,7 @@
           <w:sz w:val="24"/>
           <w:szCs w:val="24"/>
         </w:rPr>
+        <w:lastRenderedPageBreak/>
         <w:t>Tên:</w:t>
       </w:r>
     </w:p>
@@ -3580,7 +4836,6 @@
           <w:sz w:val="24"/>
           <w:szCs w:val="24"/>
         </w:rPr>
-        <w:lastRenderedPageBreak/>
         <w:t>Đặc tính hệ thống phần mềm</w:t>
       </w:r>
     </w:p>
@@ -6402,6 +7657,32 @@
       <w:u w:val="single"/>
     </w:rPr>
   </w:style>
+  <w:style w:type="table" w:styleId="TableGrid">
+    <w:name w:val="Table Grid"/>
+    <w:basedOn w:val="TableNormal"/>
+    <w:uiPriority w:val="39"/>
+    <w:rsid w:val="00DB7710"/>
+    <w:pPr>
+      <w:spacing w:after="0" w:line="240" w:lineRule="auto"/>
+    </w:pPr>
+    <w:tblPr>
+      <w:tblInd w:w="0" w:type="dxa"/>
+      <w:tblBorders>
+        <w:top w:val="single" w:sz="4" w:space="0" w:color="auto"/>
+        <w:left w:val="single" w:sz="4" w:space="0" w:color="auto"/>
+        <w:bottom w:val="single" w:sz="4" w:space="0" w:color="auto"/>
+        <w:right w:val="single" w:sz="4" w:space="0" w:color="auto"/>
+        <w:insideH w:val="single" w:sz="4" w:space="0" w:color="auto"/>
+        <w:insideV w:val="single" w:sz="4" w:space="0" w:color="auto"/>
+      </w:tblBorders>
+      <w:tblCellMar>
+        <w:top w:w="0" w:type="dxa"/>
+        <w:left w:w="108" w:type="dxa"/>
+        <w:bottom w:w="0" w:type="dxa"/>
+        <w:right w:w="108" w:type="dxa"/>
+      </w:tblCellMar>
+    </w:tblPr>
+  </w:style>
 </w:styles>
 </file>
 

</xml_diff>

<commit_message>
ThuanPH tạo mới 3.2 3.3
</commit_message>
<xml_diff>
--- a/CNPM/SRS_CNPM.docx
+++ b/CNPM/SRS_CNPM.docx
@@ -1,6 +1,6 @@
 
 <file path=word/document.xml><?xml version="1.0" encoding="utf-8"?>
-<w:document xmlns:wpc="http://schemas.microsoft.com/office/word/2010/wordprocessingCanvas" xmlns:mc="http://schemas.openxmlformats.org/markup-compatibility/2006" xmlns:o="urn:schemas-microsoft-com:office:office" xmlns:r="http://schemas.openxmlformats.org/officeDocument/2006/relationships" xmlns:m="http://schemas.openxmlformats.org/officeDocument/2006/math" xmlns:v="urn:schemas-microsoft-com:vml" xmlns:wp14="http://schemas.microsoft.com/office/word/2010/wordprocessingDrawing" xmlns:wp="http://schemas.openxmlformats.org/drawingml/2006/wordprocessingDrawing" xmlns:w10="urn:schemas-microsoft-com:office:word" xmlns:w="http://schemas.openxmlformats.org/wordprocessingml/2006/main" xmlns:w14="http://schemas.microsoft.com/office/word/2010/wordml" xmlns:w15="http://schemas.microsoft.com/office/word/2012/wordml" xmlns:wpg="http://schemas.microsoft.com/office/word/2010/wordprocessingGroup" xmlns:wpi="http://schemas.microsoft.com/office/word/2010/wordprocessingInk" xmlns:wne="http://schemas.microsoft.com/office/word/2006/wordml" xmlns:wps="http://schemas.microsoft.com/office/word/2010/wordprocessingShape" mc:Ignorable="w14 w15 wp14">
+<w:document xmlns:wpc="http://schemas.microsoft.com/office/word/2010/wordprocessingCanvas" xmlns:mc="http://schemas.openxmlformats.org/markup-compatibility/2006" xmlns:o="urn:schemas-microsoft-com:office:office" xmlns:r="http://schemas.openxmlformats.org/officeDocument/2006/relationships" xmlns:m="http://schemas.openxmlformats.org/officeDocument/2006/math" xmlns:v="urn:schemas-microsoft-com:vml" xmlns:wp14="http://schemas.microsoft.com/office/word/2010/wordprocessingDrawing" xmlns:wp="http://schemas.openxmlformats.org/drawingml/2006/wordprocessingDrawing" xmlns:w10="urn:schemas-microsoft-com:office:word" xmlns:w="http://schemas.openxmlformats.org/wordprocessingml/2006/main" xmlns:w14="http://schemas.microsoft.com/office/word/2010/wordml" xmlns:wpg="http://schemas.microsoft.com/office/word/2010/wordprocessingGroup" xmlns:wpi="http://schemas.microsoft.com/office/word/2010/wordprocessingInk" xmlns:wne="http://schemas.microsoft.com/office/word/2006/wordml" xmlns:wps="http://schemas.microsoft.com/office/word/2010/wordprocessingShape" mc:Ignorable="w14 wp14">
   <w:body>
     <w:p>
       <w:pPr>
@@ -721,6 +721,14 @@
                 <w:szCs w:val="24"/>
               </w:rPr>
             </w:pPr>
+            <w:r>
+              <w:rPr>
+                <w:rFonts w:ascii="Segoe UI" w:hAnsi="Segoe UI" w:cs="Segoe UI"/>
+                <w:sz w:val="24"/>
+                <w:szCs w:val="24"/>
+              </w:rPr>
+              <w:t>17/06/2015</w:t>
+            </w:r>
           </w:p>
         </w:tc>
         <w:tc>
@@ -736,6 +744,14 @@
                 <w:szCs w:val="24"/>
               </w:rPr>
             </w:pPr>
+            <w:r>
+              <w:rPr>
+                <w:rFonts w:ascii="Segoe UI" w:hAnsi="Segoe UI" w:cs="Segoe UI"/>
+                <w:sz w:val="24"/>
+                <w:szCs w:val="24"/>
+              </w:rPr>
+              <w:t>ThuanPH</w:t>
+            </w:r>
           </w:p>
         </w:tc>
         <w:tc>
@@ -751,6 +767,48 @@
                 <w:szCs w:val="24"/>
               </w:rPr>
             </w:pPr>
+            <w:r>
+              <w:rPr>
+                <w:rFonts w:ascii="Segoe UI" w:hAnsi="Segoe UI" w:cs="Segoe UI"/>
+                <w:sz w:val="24"/>
+                <w:szCs w:val="24"/>
+              </w:rPr>
+              <w:t>Tạo phần</w:t>
+            </w:r>
+          </w:p>
+          <w:p>
+            <w:pPr>
+              <w:rPr>
+                <w:rFonts w:ascii="Segoe UI" w:hAnsi="Segoe UI" w:cs="Segoe UI"/>
+                <w:sz w:val="24"/>
+                <w:szCs w:val="24"/>
+              </w:rPr>
+            </w:pPr>
+            <w:r>
+              <w:rPr>
+                <w:rFonts w:ascii="Segoe UI" w:hAnsi="Segoe UI" w:cs="Segoe UI"/>
+                <w:sz w:val="24"/>
+                <w:szCs w:val="24"/>
+              </w:rPr>
+              <w:t>3.2 Yêu cầu chức năng</w:t>
+            </w:r>
+          </w:p>
+          <w:p>
+            <w:pPr>
+              <w:rPr>
+                <w:rFonts w:ascii="Segoe UI" w:hAnsi="Segoe UI" w:cs="Segoe UI"/>
+                <w:sz w:val="24"/>
+                <w:szCs w:val="24"/>
+              </w:rPr>
+            </w:pPr>
+            <w:r>
+              <w:rPr>
+                <w:rFonts w:ascii="Segoe UI" w:hAnsi="Segoe UI" w:cs="Segoe UI"/>
+                <w:sz w:val="24"/>
+                <w:szCs w:val="24"/>
+              </w:rPr>
+              <w:t>3.3 Yêu cầu hiệu năng</w:t>
+            </w:r>
           </w:p>
         </w:tc>
         <w:tc>
@@ -766,6 +824,16 @@
                 <w:szCs w:val="24"/>
               </w:rPr>
             </w:pPr>
+            <w:r>
+              <w:rPr>
+                <w:rFonts w:ascii="Segoe UI" w:hAnsi="Segoe UI" w:cs="Segoe UI"/>
+                <w:sz w:val="24"/>
+                <w:szCs w:val="24"/>
+              </w:rPr>
+              <w:t>v.10</w:t>
+            </w:r>
+            <w:bookmarkStart w:id="0" w:name="_GoBack"/>
+            <w:bookmarkEnd w:id="0"/>
           </w:p>
         </w:tc>
       </w:tr>
@@ -1237,9 +1305,9 @@
         <w:tblLook w:val="04A0" w:firstRow="1" w:lastRow="0" w:firstColumn="1" w:lastColumn="0" w:noHBand="0" w:noVBand="1"/>
       </w:tblPr>
       <w:tblGrid>
-        <w:gridCol w:w="1288"/>
-        <w:gridCol w:w="2168"/>
-        <w:gridCol w:w="5786"/>
+        <w:gridCol w:w="1305"/>
+        <w:gridCol w:w="2190"/>
+        <w:gridCol w:w="5973"/>
       </w:tblGrid>
       <w:tr>
         <w:trPr>
@@ -1917,7 +1985,7 @@
                 <w:lang w:val="fr-FR"/>
               </w:rPr>
             </w:pPr>
-            <w:hyperlink r:id="rId6" w:history="1">
+            <w:hyperlink r:id="rId7" w:history="1">
               <w:r>
                 <w:rPr>
                   <w:rStyle w:val="Hyperlink"/>
@@ -1948,7 +2016,7 @@
                 <w:lang w:val="fr-FR"/>
               </w:rPr>
             </w:pPr>
-            <w:hyperlink r:id="rId7" w:tgtFrame="_blank" w:history="1">
+            <w:hyperlink r:id="rId8" w:tgtFrame="_blank" w:history="1">
               <w:r>
                 <w:rPr>
                   <w:rStyle w:val="Hyperlink"/>
@@ -2127,6 +2195,7 @@
                 <w:szCs w:val="24"/>
                 <w:shd w:val="clear" w:color="auto" w:fill="FCFCFF"/>
               </w:rPr>
+              <w:lastRenderedPageBreak/>
               <w:t>3</w:t>
             </w:r>
           </w:p>
@@ -2236,7 +2305,6 @@
                 <w:szCs w:val="24"/>
                 <w:shd w:val="clear" w:color="auto" w:fill="FCFCFF"/>
               </w:rPr>
-              <w:lastRenderedPageBreak/>
               <w:t>4</w:t>
             </w:r>
           </w:p>
@@ -4299,6 +4367,7 @@
                 <w:noProof/>
                 <w:sz w:val="24"/>
                 <w:szCs w:val="24"/>
+                <w:lang w:val="vi-VN" w:eastAsia="vi-VN"/>
               </w:rPr>
               <w:drawing>
                 <wp:inline distT="0" distB="0" distL="0" distR="0">
@@ -4318,7 +4387,7 @@
                           </pic:cNvPicPr>
                         </pic:nvPicPr>
                         <pic:blipFill>
-                          <a:blip r:embed="rId8">
+                          <a:blip r:embed="rId9">
                             <a:extLst>
                               <a:ext uri="{28A0092B-C50C-407E-A947-70E740481C1C}">
                                 <a14:useLocalDpi xmlns:a14="http://schemas.microsoft.com/office/drawing/2010/main" val="0"/>
@@ -4390,6 +4459,7 @@
                 <w:noProof/>
                 <w:sz w:val="24"/>
                 <w:szCs w:val="24"/>
+                <w:lang w:val="vi-VN" w:eastAsia="vi-VN"/>
               </w:rPr>
               <w:drawing>
                 <wp:inline distT="0" distB="0" distL="0" distR="0">
@@ -4409,7 +4479,7 @@
                           </pic:cNvPicPr>
                         </pic:nvPicPr>
                         <pic:blipFill>
-                          <a:blip r:embed="rId9">
+                          <a:blip r:embed="rId10">
                             <a:extLst>
                               <a:ext uri="{28A0092B-C50C-407E-A947-70E740481C1C}">
                                 <a14:useLocalDpi xmlns:a14="http://schemas.microsoft.com/office/drawing/2010/main" val="0"/>
@@ -4481,6 +4551,7 @@
                 <w:noProof/>
                 <w:sz w:val="24"/>
                 <w:szCs w:val="24"/>
+                <w:lang w:val="vi-VN" w:eastAsia="vi-VN"/>
               </w:rPr>
               <w:drawing>
                 <wp:inline distT="0" distB="0" distL="0" distR="0">
@@ -4500,7 +4571,7 @@
                           </pic:cNvPicPr>
                         </pic:nvPicPr>
                         <pic:blipFill>
-                          <a:blip r:embed="rId10">
+                          <a:blip r:embed="rId11">
                             <a:extLst>
                               <a:ext uri="{28A0092B-C50C-407E-A947-70E740481C1C}">
                                 <a14:useLocalDpi xmlns:a14="http://schemas.microsoft.com/office/drawing/2010/main" val="0"/>
@@ -4575,6 +4646,7 @@
                 <w:noProof/>
                 <w:sz w:val="24"/>
                 <w:szCs w:val="24"/>
+                <w:lang w:val="vi-VN" w:eastAsia="vi-VN"/>
               </w:rPr>
               <w:drawing>
                 <wp:inline distT="0" distB="0" distL="0" distR="0">
@@ -4594,7 +4666,7 @@
                           </pic:cNvPicPr>
                         </pic:nvPicPr>
                         <pic:blipFill>
-                          <a:blip r:embed="rId11">
+                          <a:blip r:embed="rId12">
                             <a:extLst>
                               <a:ext uri="{28A0092B-C50C-407E-A947-70E740481C1C}">
                                 <a14:useLocalDpi xmlns:a14="http://schemas.microsoft.com/office/drawing/2010/main" val="0"/>
@@ -4669,6 +4741,7 @@
                 <w:noProof/>
                 <w:sz w:val="24"/>
                 <w:szCs w:val="24"/>
+                <w:lang w:val="vi-VN" w:eastAsia="vi-VN"/>
               </w:rPr>
               <w:drawing>
                 <wp:inline distT="0" distB="0" distL="0" distR="0">
@@ -4688,7 +4761,7 @@
                           </pic:cNvPicPr>
                         </pic:nvPicPr>
                         <pic:blipFill>
-                          <a:blip r:embed="rId12">
+                          <a:blip r:embed="rId13">
                             <a:extLst>
                               <a:ext uri="{28A0092B-C50C-407E-A947-70E740481C1C}">
                                 <a14:useLocalDpi xmlns:a14="http://schemas.microsoft.com/office/drawing/2010/main" val="0"/>
@@ -4763,6 +4836,7 @@
                 <w:noProof/>
                 <w:sz w:val="24"/>
                 <w:szCs w:val="24"/>
+                <w:lang w:val="vi-VN" w:eastAsia="vi-VN"/>
               </w:rPr>
               <w:drawing>
                 <wp:inline distT="0" distB="0" distL="0" distR="0">
@@ -4782,7 +4856,7 @@
                           </pic:cNvPicPr>
                         </pic:nvPicPr>
                         <pic:blipFill>
-                          <a:blip r:embed="rId13">
+                          <a:blip r:embed="rId14">
                             <a:extLst>
                               <a:ext uri="{28A0092B-C50C-407E-A947-70E740481C1C}">
                                 <a14:useLocalDpi xmlns:a14="http://schemas.microsoft.com/office/drawing/2010/main" val="0"/>
@@ -4859,6 +4933,7 @@
                 <w:noProof/>
                 <w:sz w:val="24"/>
                 <w:szCs w:val="24"/>
+                <w:lang w:val="vi-VN" w:eastAsia="vi-VN"/>
               </w:rPr>
               <w:drawing>
                 <wp:inline distT="0" distB="0" distL="0" distR="0">
@@ -4878,7 +4953,7 @@
                           </pic:cNvPicPr>
                         </pic:nvPicPr>
                         <pic:blipFill>
-                          <a:blip r:embed="rId14">
+                          <a:blip r:embed="rId15">
                             <a:extLst>
                               <a:ext uri="{28A0092B-C50C-407E-A947-70E740481C1C}">
                                 <a14:useLocalDpi xmlns:a14="http://schemas.microsoft.com/office/drawing/2010/main" val="0"/>
@@ -5073,8 +5148,8 @@
       </w:tblPr>
       <w:tblGrid>
         <w:gridCol w:w="3336"/>
-        <w:gridCol w:w="2993"/>
-        <w:gridCol w:w="1591"/>
+        <w:gridCol w:w="3009"/>
+        <w:gridCol w:w="1791"/>
       </w:tblGrid>
       <w:tr>
         <w:tc>
@@ -5097,6 +5172,7 @@
                 <w:noProof/>
                 <w:sz w:val="24"/>
                 <w:szCs w:val="24"/>
+                <w:lang w:val="vi-VN" w:eastAsia="vi-VN"/>
               </w:rPr>
               <w:drawing>
                 <wp:inline distT="0" distB="0" distL="0" distR="0">
@@ -5116,7 +5192,7 @@
                           </pic:cNvPicPr>
                         </pic:nvPicPr>
                         <pic:blipFill>
-                          <a:blip r:embed="rId15" cstate="print">
+                          <a:blip r:embed="rId16" cstate="print">
                             <a:extLst>
                               <a:ext uri="{28A0092B-C50C-407E-A947-70E740481C1C}">
                                 <a14:useLocalDpi xmlns:a14="http://schemas.microsoft.com/office/drawing/2010/main" val="0"/>
@@ -5190,6 +5266,7 @@
                 <w:noProof/>
                 <w:sz w:val="24"/>
                 <w:szCs w:val="24"/>
+                <w:lang w:val="vi-VN" w:eastAsia="vi-VN"/>
               </w:rPr>
               <w:drawing>
                 <wp:inline distT="0" distB="0" distL="0" distR="0">
@@ -5209,7 +5286,7 @@
                           </pic:cNvPicPr>
                         </pic:nvPicPr>
                         <pic:blipFill>
-                          <a:blip r:embed="rId16">
+                          <a:blip r:embed="rId17">
                             <a:extLst>
                               <a:ext uri="{28A0092B-C50C-407E-A947-70E740481C1C}">
                                 <a14:useLocalDpi xmlns:a14="http://schemas.microsoft.com/office/drawing/2010/main" val="0"/>
@@ -5387,6 +5464,7 @@
                 <w:noProof/>
                 <w:sz w:val="24"/>
                 <w:szCs w:val="24"/>
+                <w:lang w:val="vi-VN" w:eastAsia="vi-VN"/>
               </w:rPr>
               <w:drawing>
                 <wp:inline distT="0" distB="0" distL="0" distR="0">
@@ -5406,7 +5484,7 @@
                           </pic:cNvPicPr>
                         </pic:nvPicPr>
                         <pic:blipFill>
-                          <a:blip r:embed="rId17">
+                          <a:blip r:embed="rId18">
                             <a:extLst>
                               <a:ext uri="{28A0092B-C50C-407E-A947-70E740481C1C}">
                                 <a14:useLocalDpi xmlns:a14="http://schemas.microsoft.com/office/drawing/2010/main" val="0"/>
@@ -5483,6 +5561,7 @@
                 <w:noProof/>
                 <w:sz w:val="24"/>
                 <w:szCs w:val="24"/>
+                <w:lang w:val="vi-VN" w:eastAsia="vi-VN"/>
               </w:rPr>
               <w:drawing>
                 <wp:inline distT="0" distB="0" distL="0" distR="0">
@@ -5502,7 +5581,7 @@
                           </pic:cNvPicPr>
                         </pic:nvPicPr>
                         <pic:blipFill>
-                          <a:blip r:embed="rId18" cstate="print">
+                          <a:blip r:embed="rId19" cstate="print">
                             <a:extLst>
                               <a:ext uri="{28A0092B-C50C-407E-A947-70E740481C1C}">
                                 <a14:useLocalDpi xmlns:a14="http://schemas.microsoft.com/office/drawing/2010/main" val="0"/>
@@ -5579,6 +5658,7 @@
                 <w:noProof/>
                 <w:sz w:val="24"/>
                 <w:szCs w:val="24"/>
+                <w:lang w:val="vi-VN" w:eastAsia="vi-VN"/>
               </w:rPr>
               <w:drawing>
                 <wp:inline distT="0" distB="0" distL="0" distR="0">
@@ -5598,7 +5678,7 @@
                           </pic:cNvPicPr>
                         </pic:nvPicPr>
                         <pic:blipFill>
-                          <a:blip r:embed="rId19" cstate="print">
+                          <a:blip r:embed="rId20" cstate="print">
                             <a:extLst>
                               <a:ext uri="{28A0092B-C50C-407E-A947-70E740481C1C}">
                                 <a14:useLocalDpi xmlns:a14="http://schemas.microsoft.com/office/drawing/2010/main" val="0"/>
@@ -5729,9 +5809,9 @@
         <w:tblLook w:val="04A0" w:firstRow="1" w:lastRow="0" w:firstColumn="1" w:lastColumn="0" w:noHBand="0" w:noVBand="1"/>
       </w:tblPr>
       <w:tblGrid>
-        <w:gridCol w:w="2511"/>
-        <w:gridCol w:w="2809"/>
-        <w:gridCol w:w="2600"/>
+        <w:gridCol w:w="2598"/>
+        <w:gridCol w:w="2861"/>
+        <w:gridCol w:w="2677"/>
       </w:tblGrid>
       <w:tr>
         <w:tc>
@@ -5756,6 +5836,7 @@
                 <w:noProof/>
                 <w:sz w:val="24"/>
                 <w:szCs w:val="24"/>
+                <w:lang w:val="vi-VN" w:eastAsia="vi-VN"/>
               </w:rPr>
               <w:drawing>
                 <wp:inline distT="0" distB="0" distL="0" distR="0">
@@ -5775,7 +5856,7 @@
                           </pic:cNvPicPr>
                         </pic:nvPicPr>
                         <pic:blipFill>
-                          <a:blip r:embed="rId20">
+                          <a:blip r:embed="rId21">
                             <a:extLst>
                               <a:ext uri="{28A0092B-C50C-407E-A947-70E740481C1C}">
                                 <a14:useLocalDpi xmlns:a14="http://schemas.microsoft.com/office/drawing/2010/main" val="0"/>
@@ -5852,6 +5933,7 @@
                 <w:noProof/>
                 <w:sz w:val="24"/>
                 <w:szCs w:val="24"/>
+                <w:lang w:val="vi-VN" w:eastAsia="vi-VN"/>
               </w:rPr>
               <w:drawing>
                 <wp:inline distT="0" distB="0" distL="0" distR="0">
@@ -5871,7 +5953,7 @@
                           </pic:cNvPicPr>
                         </pic:nvPicPr>
                         <pic:blipFill>
-                          <a:blip r:embed="rId21" cstate="print">
+                          <a:blip r:embed="rId22" cstate="print">
                             <a:extLst>
                               <a:ext uri="{28A0092B-C50C-407E-A947-70E740481C1C}">
                                 <a14:useLocalDpi xmlns:a14="http://schemas.microsoft.com/office/drawing/2010/main" val="0"/>
@@ -5948,6 +6030,7 @@
                 <w:noProof/>
                 <w:sz w:val="24"/>
                 <w:szCs w:val="24"/>
+                <w:lang w:val="vi-VN" w:eastAsia="vi-VN"/>
               </w:rPr>
               <w:drawing>
                 <wp:inline distT="0" distB="0" distL="0" distR="0">
@@ -5967,7 +6050,7 @@
                           </pic:cNvPicPr>
                         </pic:nvPicPr>
                         <pic:blipFill>
-                          <a:blip r:embed="rId22">
+                          <a:blip r:embed="rId23">
                             <a:extLst>
                               <a:ext uri="{28A0092B-C50C-407E-A947-70E740481C1C}">
                                 <a14:useLocalDpi xmlns:a14="http://schemas.microsoft.com/office/drawing/2010/main" val="0"/>
@@ -6164,8 +6247,8 @@
         <w:tblLook w:val="04A0" w:firstRow="1" w:lastRow="0" w:firstColumn="1" w:lastColumn="0" w:noHBand="0" w:noVBand="1"/>
       </w:tblPr>
       <w:tblGrid>
-        <w:gridCol w:w="3836"/>
-        <w:gridCol w:w="4084"/>
+        <w:gridCol w:w="3963"/>
+        <w:gridCol w:w="4173"/>
       </w:tblGrid>
       <w:tr>
         <w:tc>
@@ -6190,6 +6273,7 @@
                 <w:noProof/>
                 <w:sz w:val="24"/>
                 <w:szCs w:val="24"/>
+                <w:lang w:val="vi-VN" w:eastAsia="vi-VN"/>
               </w:rPr>
               <w:drawing>
                 <wp:inline distT="0" distB="0" distL="0" distR="0">
@@ -6209,7 +6293,7 @@
                           </pic:cNvPicPr>
                         </pic:nvPicPr>
                         <pic:blipFill>
-                          <a:blip r:embed="rId23">
+                          <a:blip r:embed="rId24">
                             <a:extLst>
                               <a:ext uri="{28A0092B-C50C-407E-A947-70E740481C1C}">
                                 <a14:useLocalDpi xmlns:a14="http://schemas.microsoft.com/office/drawing/2010/main" val="0"/>
@@ -6286,6 +6370,7 @@
                 <w:noProof/>
                 <w:sz w:val="24"/>
                 <w:szCs w:val="24"/>
+                <w:lang w:val="vi-VN" w:eastAsia="vi-VN"/>
               </w:rPr>
               <w:drawing>
                 <wp:inline distT="0" distB="0" distL="0" distR="0">
@@ -6305,7 +6390,7 @@
                           </pic:cNvPicPr>
                         </pic:nvPicPr>
                         <pic:blipFill>
-                          <a:blip r:embed="rId24">
+                          <a:blip r:embed="rId25">
                             <a:extLst>
                               <a:ext uri="{28A0092B-C50C-407E-A947-70E740481C1C}">
                                 <a14:useLocalDpi xmlns:a14="http://schemas.microsoft.com/office/drawing/2010/main" val="0"/>
@@ -6384,6 +6469,7 @@
                 <w:noProof/>
                 <w:sz w:val="24"/>
                 <w:szCs w:val="24"/>
+                <w:lang w:val="vi-VN" w:eastAsia="vi-VN"/>
               </w:rPr>
               <w:drawing>
                 <wp:inline distT="0" distB="0" distL="0" distR="0">
@@ -6403,7 +6489,7 @@
                           </pic:cNvPicPr>
                         </pic:nvPicPr>
                         <pic:blipFill>
-                          <a:blip r:embed="rId25">
+                          <a:blip r:embed="rId26">
                             <a:extLst>
                               <a:ext uri="{28A0092B-C50C-407E-A947-70E740481C1C}">
                                 <a14:useLocalDpi xmlns:a14="http://schemas.microsoft.com/office/drawing/2010/main" val="0"/>
@@ -6480,6 +6566,7 @@
                 <w:noProof/>
                 <w:sz w:val="24"/>
                 <w:szCs w:val="24"/>
+                <w:lang w:val="vi-VN" w:eastAsia="vi-VN"/>
               </w:rPr>
               <w:drawing>
                 <wp:inline distT="0" distB="0" distL="0" distR="0">
@@ -6499,7 +6586,7 @@
                           </pic:cNvPicPr>
                         </pic:nvPicPr>
                         <pic:blipFill>
-                          <a:blip r:embed="rId26" cstate="print">
+                          <a:blip r:embed="rId27" cstate="print">
                             <a:extLst>
                               <a:ext uri="{28A0092B-C50C-407E-A947-70E740481C1C}">
                                 <a14:useLocalDpi xmlns:a14="http://schemas.microsoft.com/office/drawing/2010/main" val="0"/>
@@ -6612,8 +6699,8 @@
         <w:tblLook w:val="04A0" w:firstRow="1" w:lastRow="0" w:firstColumn="1" w:lastColumn="0" w:noHBand="0" w:noVBand="1"/>
       </w:tblPr>
       <w:tblGrid>
-        <w:gridCol w:w="4048"/>
-        <w:gridCol w:w="3872"/>
+        <w:gridCol w:w="4142"/>
+        <w:gridCol w:w="3994"/>
       </w:tblGrid>
       <w:tr>
         <w:tc>
@@ -6638,6 +6725,7 @@
                 <w:noProof/>
                 <w:sz w:val="24"/>
                 <w:szCs w:val="24"/>
+                <w:lang w:val="vi-VN" w:eastAsia="vi-VN"/>
               </w:rPr>
               <w:drawing>
                 <wp:inline distT="0" distB="0" distL="0" distR="0">
@@ -6657,7 +6745,7 @@
                           </pic:cNvPicPr>
                         </pic:nvPicPr>
                         <pic:blipFill>
-                          <a:blip r:embed="rId27">
+                          <a:blip r:embed="rId28">
                             <a:extLst>
                               <a:ext uri="{28A0092B-C50C-407E-A947-70E740481C1C}">
                                 <a14:useLocalDpi xmlns:a14="http://schemas.microsoft.com/office/drawing/2010/main" val="0"/>
@@ -6734,6 +6822,7 @@
                 <w:noProof/>
                 <w:sz w:val="24"/>
                 <w:szCs w:val="24"/>
+                <w:lang w:val="vi-VN" w:eastAsia="vi-VN"/>
               </w:rPr>
               <w:drawing>
                 <wp:inline distT="0" distB="0" distL="0" distR="0">
@@ -6753,7 +6842,7 @@
                           </pic:cNvPicPr>
                         </pic:nvPicPr>
                         <pic:blipFill>
-                          <a:blip r:embed="rId28" cstate="print">
+                          <a:blip r:embed="rId29" cstate="print">
                             <a:extLst>
                               <a:ext uri="{28A0092B-C50C-407E-A947-70E740481C1C}">
                                 <a14:useLocalDpi xmlns:a14="http://schemas.microsoft.com/office/drawing/2010/main" val="0"/>
@@ -6808,8 +6897,6 @@
             </w:r>
           </w:p>
         </w:tc>
-        <w:bookmarkStart w:id="0" w:name="_GoBack"/>
-        <w:bookmarkEnd w:id="0"/>
       </w:tr>
     </w:tbl>
     <w:p>
@@ -7251,46 +7338,890 @@
           <w:sz w:val="24"/>
           <w:szCs w:val="24"/>
         </w:rPr>
-        <w:t>3.2</w:t>
+        <w:t>3.2.1.1 Yêu cầu chức năng 1.1</w:t>
+      </w:r>
+    </w:p>
+    <w:p>
+      <w:pPr>
+        <w:spacing w:line="240" w:lineRule="auto"/>
+        <w:ind w:left="709"/>
+        <w:rPr>
+          <w:rFonts w:ascii="Segoe UI" w:hAnsi="Segoe UI" w:cs="Segoe UI"/>
+          <w:b/>
+          <w:sz w:val="24"/>
+          <w:szCs w:val="24"/>
+        </w:rPr>
+      </w:pPr>
+      <w:r>
+        <w:rPr>
+          <w:rFonts w:ascii="Segoe UI" w:hAnsi="Segoe UI" w:cs="Segoe UI"/>
+          <w:sz w:val="24"/>
+          <w:szCs w:val="24"/>
+        </w:rPr>
+        <w:tab/>
+      </w:r>
+      <w:r>
+        <w:rPr>
+          <w:rFonts w:ascii="Segoe UI" w:hAnsi="Segoe UI" w:cs="Segoe UI"/>
+          <w:b/>
+          <w:sz w:val="24"/>
+          <w:szCs w:val="24"/>
+        </w:rPr>
+        <w:t>ID: FR1</w:t>
+      </w:r>
+    </w:p>
+    <w:p>
+      <w:pPr>
+        <w:spacing w:line="240" w:lineRule="auto"/>
+        <w:ind w:left="709"/>
+        <w:rPr>
+          <w:rFonts w:ascii="Segoe UI" w:hAnsi="Segoe UI" w:cs="Segoe UI"/>
+          <w:sz w:val="24"/>
+          <w:szCs w:val="24"/>
+        </w:rPr>
+      </w:pPr>
+      <w:r>
+        <w:rPr>
+          <w:rFonts w:ascii="Segoe UI" w:hAnsi="Segoe UI" w:cs="Segoe UI"/>
+          <w:sz w:val="24"/>
+          <w:szCs w:val="24"/>
+        </w:rPr>
+        <w:t>TÊN CHỨC NĂNG: Đăng nhập</w:t>
+      </w:r>
+    </w:p>
+    <w:p>
+      <w:pPr>
+        <w:spacing w:line="240" w:lineRule="auto"/>
+        <w:ind w:left="709"/>
+        <w:rPr>
+          <w:rFonts w:ascii="Segoe UI" w:hAnsi="Segoe UI" w:cs="Segoe UI"/>
+          <w:sz w:val="24"/>
+          <w:szCs w:val="24"/>
+        </w:rPr>
+      </w:pPr>
+      <w:r>
+        <w:rPr>
+          <w:rFonts w:ascii="Segoe UI" w:hAnsi="Segoe UI" w:cs="Segoe UI"/>
+          <w:sz w:val="24"/>
+          <w:szCs w:val="24"/>
+        </w:rPr>
+        <w:t>MÔ TẢ: Người dùng đăng nhập vào hệ thống cây ATM bằng cách ghi số thẻ và mã PIN của tài khoản tại màn hình đăng nhập của hệ thống</w:t>
+      </w:r>
+    </w:p>
+    <w:p>
+      <w:pPr>
+        <w:spacing w:line="240" w:lineRule="auto"/>
+        <w:ind w:left="709"/>
+        <w:rPr>
+          <w:rFonts w:ascii="Segoe UI" w:hAnsi="Segoe UI" w:cs="Segoe UI"/>
+          <w:sz w:val="24"/>
+          <w:szCs w:val="24"/>
+        </w:rPr>
+      </w:pPr>
+      <w:r>
+        <w:rPr>
+          <w:rFonts w:ascii="Segoe UI" w:hAnsi="Segoe UI" w:cs="Segoe UI"/>
+          <w:sz w:val="24"/>
+          <w:szCs w:val="24"/>
+        </w:rPr>
+        <w:t>TÍNH NĂNG: Để cho người dùng đăng nhập vào hệ thống cây ATM</w:t>
+      </w:r>
+    </w:p>
+    <w:p>
+      <w:pPr>
+        <w:spacing w:line="240" w:lineRule="auto"/>
+        <w:ind w:left="709"/>
+        <w:rPr>
+          <w:rFonts w:ascii="Segoe UI" w:hAnsi="Segoe UI" w:cs="Segoe UI"/>
+          <w:sz w:val="24"/>
+          <w:szCs w:val="24"/>
+        </w:rPr>
+      </w:pPr>
+      <w:r>
+        <w:rPr>
+          <w:rFonts w:ascii="Segoe UI" w:hAnsi="Segoe UI" w:cs="Segoe UI"/>
+          <w:sz w:val="24"/>
+          <w:szCs w:val="24"/>
+        </w:rPr>
+        <w:t>CHỨC NĂNG LIÊN QUAN: không.</w:t>
+      </w:r>
+    </w:p>
+    <w:p>
+      <w:pPr>
+        <w:spacing w:line="240" w:lineRule="auto"/>
+        <w:ind w:left="709"/>
+        <w:rPr>
+          <w:rFonts w:ascii="Segoe UI" w:hAnsi="Segoe UI" w:cs="Segoe UI"/>
+          <w:sz w:val="24"/>
+          <w:szCs w:val="24"/>
+        </w:rPr>
+      </w:pPr>
+      <w:r>
+        <w:rPr>
+          <w:rFonts w:ascii="Segoe UI" w:hAnsi="Segoe UI" w:cs="Segoe UI"/>
+          <w:sz w:val="24"/>
+          <w:szCs w:val="24"/>
+        </w:rPr>
+        <w:t>KỊCH BẢN TIẾN HÀNH:</w:t>
+      </w:r>
+    </w:p>
+    <w:p>
+      <w:pPr>
+        <w:spacing w:line="240" w:lineRule="auto"/>
+        <w:ind w:left="709"/>
+        <w:rPr>
+          <w:rFonts w:ascii="Segoe UI" w:hAnsi="Segoe UI" w:cs="Segoe UI"/>
+          <w:sz w:val="24"/>
+          <w:szCs w:val="24"/>
+        </w:rPr>
+      </w:pPr>
+      <w:r>
+        <w:rPr>
+          <w:rFonts w:ascii="Segoe UI" w:hAnsi="Segoe UI" w:cs="Segoe UI"/>
+          <w:sz w:val="24"/>
+          <w:szCs w:val="24"/>
+        </w:rPr>
+        <w:tab/>
+      </w:r>
+      <w:r>
+        <w:rPr>
+          <w:rFonts w:ascii="Segoe UI" w:hAnsi="Segoe UI" w:cs="Segoe UI"/>
+          <w:sz w:val="24"/>
+          <w:szCs w:val="24"/>
+        </w:rPr>
+        <w:tab/>
+        <w:t>Kịch bản 1: Người dùng nhập mã thẻ và mã PIN của tài khoản</w:t>
+      </w:r>
+    </w:p>
+    <w:p>
+      <w:pPr>
+        <w:pStyle w:val="Heading4"/>
+        <w:spacing w:line="240" w:lineRule="auto"/>
+        <w:rPr>
+          <w:rFonts w:ascii="Segoe UI" w:hAnsi="Segoe UI" w:cs="Segoe UI"/>
+          <w:i w:val="0"/>
+          <w:color w:val="000000" w:themeColor="text1"/>
+          <w:sz w:val="24"/>
+          <w:szCs w:val="24"/>
+        </w:rPr>
+      </w:pPr>
+      <w:r>
+        <w:rPr>
+          <w:rFonts w:ascii="Segoe UI" w:hAnsi="Segoe UI" w:cs="Segoe UI"/>
+          <w:sz w:val="24"/>
+          <w:szCs w:val="24"/>
+        </w:rPr>
+        <w:tab/>
+      </w:r>
+      <w:r>
+        <w:rPr>
+          <w:rFonts w:ascii="Segoe UI" w:hAnsi="Segoe UI" w:cs="Segoe UI"/>
+          <w:sz w:val="24"/>
+          <w:szCs w:val="24"/>
+        </w:rPr>
+        <w:tab/>
+      </w:r>
+      <w:r>
+        <w:rPr>
+          <w:rFonts w:ascii="Segoe UI" w:hAnsi="Segoe UI" w:cs="Segoe UI"/>
+          <w:i w:val="0"/>
+          <w:color w:val="000000" w:themeColor="text1"/>
+          <w:sz w:val="24"/>
+          <w:szCs w:val="24"/>
+        </w:rPr>
+        <w:t>Kịch bản 2: Hệ thống xác thực tài khoản</w:t>
+      </w:r>
+    </w:p>
+    <w:p>
+      <w:pPr>
+        <w:spacing w:line="240" w:lineRule="auto"/>
+        <w:ind w:firstLine="709"/>
+        <w:rPr>
+          <w:rFonts w:ascii="Segoe UI" w:hAnsi="Segoe UI" w:cs="Segoe UI"/>
+          <w:i/>
+          <w:color w:val="4472C4" w:themeColor="accent5"/>
+          <w:sz w:val="24"/>
+          <w:szCs w:val="24"/>
+        </w:rPr>
+      </w:pPr>
+    </w:p>
+    <w:p>
+      <w:pPr>
+        <w:spacing w:line="240" w:lineRule="auto"/>
+        <w:ind w:firstLine="709"/>
+        <w:rPr>
+          <w:rFonts w:ascii="Segoe UI" w:hAnsi="Segoe UI" w:cs="Segoe UI"/>
+          <w:i/>
+          <w:color w:val="4472C4" w:themeColor="accent5"/>
+          <w:sz w:val="24"/>
+          <w:szCs w:val="24"/>
+        </w:rPr>
+      </w:pPr>
+    </w:p>
+    <w:p>
+      <w:pPr>
+        <w:spacing w:line="240" w:lineRule="auto"/>
+        <w:ind w:firstLine="709"/>
+        <w:rPr>
+          <w:rFonts w:ascii="Segoe UI" w:hAnsi="Segoe UI" w:cs="Segoe UI"/>
+          <w:i/>
+          <w:color w:val="4472C4" w:themeColor="accent5"/>
+          <w:sz w:val="24"/>
+          <w:szCs w:val="24"/>
+        </w:rPr>
+      </w:pPr>
+      <w:r>
+        <w:rPr>
+          <w:rFonts w:ascii="Segoe UI" w:hAnsi="Segoe UI" w:cs="Segoe UI"/>
+          <w:i/>
+          <w:color w:val="4472C4" w:themeColor="accent5"/>
+          <w:sz w:val="24"/>
+          <w:szCs w:val="24"/>
+        </w:rPr>
+        <w:lastRenderedPageBreak/>
+        <w:t>3.2.1.2 Yêu cầu chức năng 1.2</w:t>
+      </w:r>
+    </w:p>
+    <w:p>
+      <w:pPr>
+        <w:spacing w:line="240" w:lineRule="auto"/>
+        <w:ind w:left="709"/>
+        <w:rPr>
+          <w:rFonts w:ascii="Segoe UI" w:hAnsi="Segoe UI" w:cs="Segoe UI"/>
+          <w:b/>
+          <w:sz w:val="24"/>
+          <w:szCs w:val="24"/>
+        </w:rPr>
+      </w:pPr>
+      <w:r>
+        <w:rPr>
+          <w:rFonts w:ascii="Segoe UI" w:hAnsi="Segoe UI" w:cs="Segoe UI"/>
+          <w:b/>
+          <w:sz w:val="24"/>
+          <w:szCs w:val="24"/>
+        </w:rPr>
+        <w:tab/>
+        <w:t>ID: FR2</w:t>
+      </w:r>
+    </w:p>
+    <w:p>
+      <w:pPr>
+        <w:spacing w:line="240" w:lineRule="auto"/>
+        <w:ind w:left="709"/>
+        <w:rPr>
+          <w:rFonts w:ascii="Segoe UI" w:hAnsi="Segoe UI" w:cs="Segoe UI"/>
+          <w:sz w:val="24"/>
+          <w:szCs w:val="24"/>
+        </w:rPr>
+      </w:pPr>
+      <w:r>
+        <w:rPr>
+          <w:rFonts w:ascii="Segoe UI" w:hAnsi="Segoe UI" w:cs="Segoe UI"/>
+          <w:sz w:val="24"/>
+          <w:szCs w:val="24"/>
+        </w:rPr>
+        <w:t>TÊN CHỨC NĂNG: Kiểm tra số dư</w:t>
+      </w:r>
+    </w:p>
+    <w:p>
+      <w:pPr>
+        <w:spacing w:line="240" w:lineRule="auto"/>
+        <w:ind w:left="709"/>
+        <w:rPr>
+          <w:rFonts w:ascii="Segoe UI" w:hAnsi="Segoe UI" w:cs="Segoe UI"/>
+          <w:sz w:val="24"/>
+          <w:szCs w:val="24"/>
+        </w:rPr>
+      </w:pPr>
+      <w:r>
+        <w:rPr>
+          <w:rFonts w:ascii="Segoe UI" w:hAnsi="Segoe UI" w:cs="Segoe UI"/>
+          <w:sz w:val="24"/>
+          <w:szCs w:val="24"/>
+        </w:rPr>
+        <w:t>MÔ TẢ: Người dùng kiểm tra số dư của tài khoản sau khi đăng nhập thành công vào hệ thống.</w:t>
+      </w:r>
+    </w:p>
+    <w:p>
+      <w:pPr>
+        <w:spacing w:line="240" w:lineRule="auto"/>
+        <w:ind w:left="709"/>
+        <w:rPr>
+          <w:rFonts w:ascii="Segoe UI" w:hAnsi="Segoe UI" w:cs="Segoe UI"/>
+          <w:sz w:val="24"/>
+          <w:szCs w:val="24"/>
+        </w:rPr>
+      </w:pPr>
+      <w:r>
+        <w:rPr>
+          <w:rFonts w:ascii="Segoe UI" w:hAnsi="Segoe UI" w:cs="Segoe UI"/>
+          <w:sz w:val="24"/>
+          <w:szCs w:val="24"/>
+        </w:rPr>
+        <w:t>TÍNH NĂNG: Để cho người dùng có thể biết được thông tin số dư tài khoản.</w:t>
+      </w:r>
+    </w:p>
+    <w:p>
+      <w:pPr>
+        <w:spacing w:line="240" w:lineRule="auto"/>
+        <w:ind w:left="709"/>
+        <w:rPr>
+          <w:rFonts w:ascii="Segoe UI" w:hAnsi="Segoe UI" w:cs="Segoe UI"/>
+          <w:sz w:val="24"/>
+          <w:szCs w:val="24"/>
+        </w:rPr>
+      </w:pPr>
+      <w:r>
+        <w:rPr>
+          <w:rFonts w:ascii="Segoe UI" w:hAnsi="Segoe UI" w:cs="Segoe UI"/>
+          <w:sz w:val="24"/>
+          <w:szCs w:val="24"/>
+        </w:rPr>
+        <w:t>CHỨC NĂNG LIÊN QUAN: FR1</w:t>
+      </w:r>
+    </w:p>
+    <w:p>
+      <w:pPr>
+        <w:spacing w:line="240" w:lineRule="auto"/>
+        <w:ind w:left="709"/>
+        <w:rPr>
+          <w:rFonts w:ascii="Segoe UI" w:hAnsi="Segoe UI" w:cs="Segoe UI"/>
+          <w:sz w:val="24"/>
+          <w:szCs w:val="24"/>
+        </w:rPr>
+      </w:pPr>
+      <w:r>
+        <w:rPr>
+          <w:rFonts w:ascii="Segoe UI" w:hAnsi="Segoe UI" w:cs="Segoe UI"/>
+          <w:sz w:val="24"/>
+          <w:szCs w:val="24"/>
+        </w:rPr>
+        <w:t>KỊCH BẢN TIẾN HÀNH:</w:t>
+      </w:r>
+    </w:p>
+    <w:p>
+      <w:pPr>
+        <w:spacing w:line="240" w:lineRule="auto"/>
+        <w:ind w:left="709"/>
+        <w:rPr>
+          <w:rFonts w:ascii="Segoe UI" w:hAnsi="Segoe UI" w:cs="Segoe UI"/>
+          <w:sz w:val="24"/>
+          <w:szCs w:val="24"/>
+        </w:rPr>
+      </w:pPr>
+      <w:r>
+        <w:rPr>
+          <w:rFonts w:ascii="Segoe UI" w:hAnsi="Segoe UI" w:cs="Segoe UI"/>
+          <w:sz w:val="24"/>
+          <w:szCs w:val="24"/>
+        </w:rPr>
+        <w:tab/>
+      </w:r>
+      <w:r>
+        <w:rPr>
+          <w:rFonts w:ascii="Segoe UI" w:hAnsi="Segoe UI" w:cs="Segoe UI"/>
+          <w:sz w:val="24"/>
+          <w:szCs w:val="24"/>
+        </w:rPr>
+        <w:tab/>
+        <w:t>Kịch bản 1: Nhận yêu cầu kiểm tra số dư tài khoản</w:t>
+      </w:r>
+    </w:p>
+    <w:p>
+      <w:pPr>
+        <w:spacing w:line="240" w:lineRule="auto"/>
+        <w:ind w:left="709"/>
+        <w:rPr>
+          <w:rFonts w:ascii="Segoe UI" w:hAnsi="Segoe UI" w:cs="Segoe UI"/>
+          <w:sz w:val="24"/>
+          <w:szCs w:val="24"/>
+        </w:rPr>
+      </w:pPr>
+      <w:r>
+        <w:rPr>
+          <w:rFonts w:ascii="Segoe UI" w:hAnsi="Segoe UI" w:cs="Segoe UI"/>
+          <w:sz w:val="24"/>
+          <w:szCs w:val="24"/>
+        </w:rPr>
+        <w:tab/>
+      </w:r>
+      <w:r>
+        <w:rPr>
+          <w:rFonts w:ascii="Segoe UI" w:hAnsi="Segoe UI" w:cs="Segoe UI"/>
+          <w:sz w:val="24"/>
+          <w:szCs w:val="24"/>
+        </w:rPr>
+        <w:tab/>
+        <w:t>Kịch bản 2: Hệ thống hiển thị số dư tài khoản hoặc in hóa đơn số dư tài     khoản</w:t>
+      </w:r>
+    </w:p>
+    <w:p>
+      <w:pPr>
+        <w:spacing w:line="240" w:lineRule="auto"/>
+        <w:ind w:firstLine="709"/>
+        <w:rPr>
+          <w:rFonts w:ascii="Segoe UI" w:hAnsi="Segoe UI" w:cs="Segoe UI"/>
+          <w:i/>
+          <w:color w:val="4472C4" w:themeColor="accent5"/>
+          <w:sz w:val="24"/>
+          <w:szCs w:val="24"/>
+        </w:rPr>
+      </w:pPr>
+      <w:r>
+        <w:rPr>
+          <w:rFonts w:ascii="Segoe UI" w:hAnsi="Segoe UI" w:cs="Segoe UI"/>
+          <w:i/>
+          <w:color w:val="4472C4" w:themeColor="accent5"/>
+          <w:sz w:val="24"/>
+          <w:szCs w:val="24"/>
+        </w:rPr>
+        <w:t>3.2.1.3 Yêu cầu chức năng 1.3</w:t>
+      </w:r>
+    </w:p>
+    <w:p>
+      <w:pPr>
+        <w:spacing w:line="240" w:lineRule="auto"/>
+        <w:ind w:left="709"/>
+        <w:rPr>
+          <w:rFonts w:ascii="Segoe UI" w:hAnsi="Segoe UI" w:cs="Segoe UI"/>
+          <w:b/>
+          <w:sz w:val="24"/>
+          <w:szCs w:val="24"/>
+        </w:rPr>
+      </w:pPr>
+      <w:r>
+        <w:rPr>
+          <w:rFonts w:ascii="Segoe UI" w:hAnsi="Segoe UI" w:cs="Segoe UI"/>
+          <w:b/>
+          <w:sz w:val="24"/>
+          <w:szCs w:val="24"/>
+        </w:rPr>
+        <w:tab/>
+        <w:t>ID: FR3</w:t>
+      </w:r>
+    </w:p>
+    <w:p>
+      <w:pPr>
+        <w:spacing w:line="240" w:lineRule="auto"/>
+        <w:ind w:left="709"/>
+        <w:rPr>
+          <w:rFonts w:ascii="Segoe UI" w:hAnsi="Segoe UI" w:cs="Segoe UI"/>
+          <w:sz w:val="24"/>
+          <w:szCs w:val="24"/>
+        </w:rPr>
+      </w:pPr>
+      <w:r>
+        <w:rPr>
+          <w:rFonts w:ascii="Segoe UI" w:hAnsi="Segoe UI" w:cs="Segoe UI"/>
+          <w:sz w:val="24"/>
+          <w:szCs w:val="24"/>
+        </w:rPr>
+        <w:t>TÊN CHỨC NĂNG: Chức năng rút tiền</w:t>
+      </w:r>
+    </w:p>
+    <w:p>
+      <w:pPr>
+        <w:spacing w:line="240" w:lineRule="auto"/>
+        <w:ind w:left="709"/>
+        <w:rPr>
+          <w:rFonts w:ascii="Segoe UI" w:hAnsi="Segoe UI" w:cs="Segoe UI"/>
+          <w:sz w:val="24"/>
+          <w:szCs w:val="24"/>
+        </w:rPr>
+      </w:pPr>
+      <w:r>
+        <w:rPr>
+          <w:rFonts w:ascii="Segoe UI" w:hAnsi="Segoe UI" w:cs="Segoe UI"/>
+          <w:sz w:val="24"/>
+          <w:szCs w:val="24"/>
+        </w:rPr>
+        <w:t>MÔ TẢ:</w:t>
+      </w:r>
+      <w:r>
+        <w:rPr>
+          <w:rFonts w:ascii="Segoe UI" w:hAnsi="Segoe UI" w:cs="Segoe UI"/>
+          <w:sz w:val="26"/>
+          <w:szCs w:val="26"/>
+        </w:rPr>
+        <w:t xml:space="preserve"> </w:t>
+      </w:r>
+      <w:r>
+        <w:rPr>
+          <w:rFonts w:ascii="Segoe UI" w:eastAsia="Times New Roman" w:hAnsi="Segoe UI" w:cs="Segoe UI"/>
+          <w:bCs/>
+          <w:sz w:val="26"/>
+          <w:szCs w:val="26"/>
+        </w:rPr>
+        <w:t>Sau khi đăng nhập thành công vào hệ thống người dùng có thể rút tiền trong tài khoản của mình từ cây ATM</w:t>
+      </w:r>
+    </w:p>
+    <w:p>
+      <w:pPr>
+        <w:spacing w:line="240" w:lineRule="auto"/>
+        <w:ind w:left="709"/>
+        <w:rPr>
+          <w:rFonts w:ascii="Segoe UI" w:hAnsi="Segoe UI" w:cs="Segoe UI"/>
+          <w:sz w:val="24"/>
+          <w:szCs w:val="24"/>
+        </w:rPr>
+      </w:pPr>
+      <w:r>
+        <w:rPr>
+          <w:rFonts w:ascii="Segoe UI" w:hAnsi="Segoe UI" w:cs="Segoe UI"/>
+          <w:sz w:val="24"/>
+          <w:szCs w:val="24"/>
+        </w:rPr>
+        <w:t>TÍNH NĂNG: Để cho người dùng rút tiền trong tài khoản của mình từ cây ATM.</w:t>
+      </w:r>
+    </w:p>
+    <w:p>
+      <w:pPr>
+        <w:spacing w:line="240" w:lineRule="auto"/>
+        <w:ind w:left="709"/>
+        <w:rPr>
+          <w:rFonts w:ascii="Segoe UI" w:hAnsi="Segoe UI" w:cs="Segoe UI"/>
+          <w:sz w:val="24"/>
+          <w:szCs w:val="24"/>
+        </w:rPr>
+      </w:pPr>
+      <w:r>
+        <w:rPr>
+          <w:rFonts w:ascii="Segoe UI" w:hAnsi="Segoe UI" w:cs="Segoe UI"/>
+          <w:sz w:val="24"/>
+          <w:szCs w:val="24"/>
+        </w:rPr>
+        <w:t>CHỨC NĂNG LIÊN QUAN: FR1</w:t>
+      </w:r>
+    </w:p>
+    <w:p>
+      <w:pPr>
+        <w:spacing w:line="240" w:lineRule="auto"/>
+        <w:ind w:left="709"/>
+        <w:rPr>
+          <w:rFonts w:ascii="Segoe UI" w:hAnsi="Segoe UI" w:cs="Segoe UI"/>
+          <w:sz w:val="24"/>
+          <w:szCs w:val="24"/>
+        </w:rPr>
+      </w:pPr>
+      <w:r>
+        <w:rPr>
+          <w:rFonts w:ascii="Segoe UI" w:hAnsi="Segoe UI" w:cs="Segoe UI"/>
+          <w:sz w:val="24"/>
+          <w:szCs w:val="24"/>
+        </w:rPr>
+        <w:t>KỊCH BẢN TIẾN HÀNH:</w:t>
+      </w:r>
+    </w:p>
+    <w:p>
+      <w:pPr>
+        <w:spacing w:line="240" w:lineRule="auto"/>
+        <w:ind w:left="709"/>
+        <w:rPr>
+          <w:rFonts w:ascii="Segoe UI" w:hAnsi="Segoe UI" w:cs="Segoe UI"/>
+          <w:sz w:val="24"/>
+          <w:szCs w:val="24"/>
+        </w:rPr>
+      </w:pPr>
+      <w:r>
+        <w:rPr>
+          <w:rFonts w:ascii="Segoe UI" w:hAnsi="Segoe UI" w:cs="Segoe UI"/>
+          <w:sz w:val="24"/>
+          <w:szCs w:val="24"/>
+        </w:rPr>
+        <w:tab/>
+      </w:r>
+      <w:r>
+        <w:rPr>
+          <w:rFonts w:ascii="Segoe UI" w:hAnsi="Segoe UI" w:cs="Segoe UI"/>
+          <w:sz w:val="24"/>
+          <w:szCs w:val="24"/>
+        </w:rPr>
+        <w:tab/>
+        <w:t>Kịch bản 1: Người dùng nhập vào số tiền rút</w:t>
+      </w:r>
+    </w:p>
+    <w:p>
+      <w:pPr>
+        <w:spacing w:line="240" w:lineRule="auto"/>
+        <w:ind w:left="709"/>
+        <w:rPr>
+          <w:rFonts w:ascii="Segoe UI" w:hAnsi="Segoe UI" w:cs="Segoe UI"/>
+          <w:sz w:val="24"/>
+          <w:szCs w:val="24"/>
+        </w:rPr>
+      </w:pPr>
+      <w:r>
+        <w:rPr>
+          <w:rFonts w:ascii="Segoe UI" w:hAnsi="Segoe UI" w:cs="Segoe UI"/>
+          <w:sz w:val="24"/>
+          <w:szCs w:val="24"/>
+        </w:rPr>
+        <w:tab/>
+      </w:r>
+      <w:r>
+        <w:rPr>
+          <w:rFonts w:ascii="Segoe UI" w:hAnsi="Segoe UI" w:cs="Segoe UI"/>
+          <w:sz w:val="24"/>
+          <w:szCs w:val="24"/>
+        </w:rPr>
+        <w:tab/>
+        <w:t>Kịch bản 2: Hệ thống kiểm tra số dư tài khoản</w:t>
+      </w:r>
+      <w:r>
+        <w:rPr>
+          <w:rFonts w:ascii="Segoe UI" w:hAnsi="Segoe UI" w:cs="Segoe UI"/>
+          <w:sz w:val="24"/>
+          <w:szCs w:val="24"/>
+        </w:rPr>
+        <w:tab/>
+      </w:r>
+    </w:p>
+    <w:p>
+      <w:pPr>
+        <w:spacing w:line="240" w:lineRule="auto"/>
+        <w:ind w:left="709"/>
+        <w:rPr>
+          <w:rFonts w:ascii="Segoe UI" w:hAnsi="Segoe UI" w:cs="Segoe UI"/>
+          <w:sz w:val="24"/>
+          <w:szCs w:val="24"/>
+        </w:rPr>
+      </w:pPr>
+      <w:r>
+        <w:rPr>
+          <w:rFonts w:ascii="Segoe UI" w:hAnsi="Segoe UI" w:cs="Segoe UI"/>
+          <w:sz w:val="24"/>
+          <w:szCs w:val="24"/>
+        </w:rPr>
+        <w:tab/>
+      </w:r>
+      <w:r>
+        <w:rPr>
+          <w:rFonts w:ascii="Segoe UI" w:hAnsi="Segoe UI" w:cs="Segoe UI"/>
+          <w:sz w:val="24"/>
+          <w:szCs w:val="24"/>
+        </w:rPr>
+        <w:tab/>
+        <w:t>Kịch bản 3: Trả về tiền cho khách hàng nếu số dư tài khoản còn đủ</w:t>
+      </w:r>
+    </w:p>
+    <w:p>
+      <w:pPr>
+        <w:spacing w:line="240" w:lineRule="auto"/>
+        <w:ind w:firstLine="709"/>
+        <w:rPr>
+          <w:rFonts w:ascii="Segoe UI" w:hAnsi="Segoe UI" w:cs="Segoe UI"/>
+          <w:i/>
+          <w:color w:val="4472C4" w:themeColor="accent5"/>
+          <w:sz w:val="24"/>
+          <w:szCs w:val="24"/>
+        </w:rPr>
+      </w:pPr>
+      <w:r>
+        <w:rPr>
+          <w:rFonts w:ascii="Segoe UI" w:hAnsi="Segoe UI" w:cs="Segoe UI"/>
+          <w:i/>
+          <w:color w:val="4472C4" w:themeColor="accent5"/>
+          <w:sz w:val="24"/>
+          <w:szCs w:val="24"/>
+        </w:rPr>
+        <w:t>3.2.1.4 Yêu cầu chức năng 1.4</w:t>
+      </w:r>
+    </w:p>
+    <w:p>
+      <w:pPr>
+        <w:spacing w:line="240" w:lineRule="auto"/>
+        <w:ind w:left="709"/>
+        <w:rPr>
+          <w:rFonts w:ascii="Segoe UI" w:hAnsi="Segoe UI" w:cs="Segoe UI"/>
+          <w:b/>
+          <w:sz w:val="24"/>
+          <w:szCs w:val="24"/>
+        </w:rPr>
+      </w:pPr>
+      <w:r>
+        <w:rPr>
+          <w:rFonts w:ascii="Segoe UI" w:hAnsi="Segoe UI" w:cs="Segoe UI"/>
+          <w:b/>
+          <w:sz w:val="24"/>
+          <w:szCs w:val="24"/>
+        </w:rPr>
+        <w:tab/>
+        <w:t>ID: FR4</w:t>
+      </w:r>
+    </w:p>
+    <w:p>
+      <w:pPr>
+        <w:spacing w:line="240" w:lineRule="auto"/>
+        <w:ind w:left="709"/>
+        <w:rPr>
+          <w:rFonts w:ascii="Segoe UI" w:hAnsi="Segoe UI" w:cs="Segoe UI"/>
+          <w:sz w:val="24"/>
+          <w:szCs w:val="24"/>
+        </w:rPr>
+      </w:pPr>
+      <w:r>
+        <w:rPr>
+          <w:rFonts w:ascii="Segoe UI" w:hAnsi="Segoe UI" w:cs="Segoe UI"/>
+          <w:sz w:val="24"/>
+          <w:szCs w:val="24"/>
+        </w:rPr>
+        <w:t>TÊN CHỨC NĂNG: Xem lịch sử giao dịch</w:t>
+      </w:r>
+    </w:p>
+    <w:p>
+      <w:pPr>
+        <w:spacing w:line="240" w:lineRule="auto"/>
+        <w:ind w:left="709"/>
+        <w:rPr>
+          <w:rFonts w:ascii="Segoe UI" w:hAnsi="Segoe UI" w:cs="Segoe UI"/>
+          <w:sz w:val="24"/>
+          <w:szCs w:val="24"/>
+        </w:rPr>
+      </w:pPr>
+      <w:r>
+        <w:rPr>
+          <w:rFonts w:ascii="Segoe UI" w:hAnsi="Segoe UI" w:cs="Segoe UI"/>
+          <w:sz w:val="24"/>
+          <w:szCs w:val="24"/>
+        </w:rPr>
+        <w:t>MÔ TẢ:</w:t>
+      </w:r>
+      <w:r>
+        <w:rPr>
+          <w:rFonts w:ascii="Segoe UI" w:hAnsi="Segoe UI" w:cs="Segoe UI"/>
+          <w:sz w:val="26"/>
+          <w:szCs w:val="26"/>
+        </w:rPr>
+        <w:t xml:space="preserve"> </w:t>
+      </w:r>
+      <w:r>
+        <w:rPr>
+          <w:rFonts w:ascii="Segoe UI" w:eastAsia="Times New Roman" w:hAnsi="Segoe UI" w:cs="Segoe UI"/>
+          <w:bCs/>
+          <w:sz w:val="26"/>
+          <w:szCs w:val="26"/>
+        </w:rPr>
+        <w:t>Sau khi đăng nhập vào hệ thống người dùng có thể xem lịch sử các giao dịch đã thực hiện với hệ thống 1 tuần trước, 1 tháng trước v.v</w:t>
       </w:r>
       <w:proofErr w:type="gramStart"/>
       <w:r>
         <w:rPr>
-          <w:rFonts w:ascii="Segoe UI" w:hAnsi="Segoe UI" w:cs="Segoe UI"/>
-          <w:sz w:val="24"/>
-          <w:szCs w:val="24"/>
-        </w:rPr>
-        <w:t>.x.y</w:t>
+          <w:rFonts w:ascii="Segoe UI" w:eastAsia="Times New Roman" w:hAnsi="Segoe UI" w:cs="Segoe UI"/>
+          <w:bCs/>
+          <w:sz w:val="26"/>
+          <w:szCs w:val="26"/>
+        </w:rPr>
+        <w:t>..</w:t>
       </w:r>
       <w:proofErr w:type="gramEnd"/>
       <w:r>
         <w:rPr>
-          <w:rFonts w:ascii="Segoe UI" w:hAnsi="Segoe UI" w:cs="Segoe UI"/>
-          <w:sz w:val="24"/>
-          <w:szCs w:val="24"/>
+          <w:rFonts w:ascii="Segoe UI" w:eastAsia="Times New Roman" w:hAnsi="Segoe UI" w:cs="Segoe UI"/>
+          <w:bCs/>
+          <w:sz w:val="26"/>
+          <w:szCs w:val="26"/>
         </w:rPr>
         <w:t xml:space="preserve"> </w:t>
       </w:r>
-      <w:r>
-        <w:rPr>
-          <w:rFonts w:ascii="Segoe UI" w:hAnsi="Segoe UI" w:cs="Segoe UI"/>
-          <w:sz w:val="24"/>
-          <w:szCs w:val="24"/>
-        </w:rPr>
-        <w:t>Yêu cầu chứ</w:t>
-      </w:r>
-      <w:r>
-        <w:rPr>
-          <w:rFonts w:ascii="Segoe UI" w:hAnsi="Segoe UI" w:cs="Segoe UI"/>
-          <w:sz w:val="24"/>
-          <w:szCs w:val="24"/>
-        </w:rPr>
-        <w:t>c năng x.y</w:t>
-      </w:r>
-    </w:p>
-    <w:p>
-      <w:pPr>
-        <w:spacing w:line="240" w:lineRule="auto"/>
+      <w:proofErr w:type="gramStart"/>
+      <w:r>
+        <w:rPr>
+          <w:rFonts w:ascii="Segoe UI" w:eastAsia="Times New Roman" w:hAnsi="Segoe UI" w:cs="Segoe UI"/>
+          <w:bCs/>
+          <w:sz w:val="26"/>
+          <w:szCs w:val="26"/>
+        </w:rPr>
+        <w:t>tùy</w:t>
+      </w:r>
+      <w:proofErr w:type="gramEnd"/>
+      <w:r>
+        <w:rPr>
+          <w:rFonts w:ascii="Segoe UI" w:eastAsia="Times New Roman" w:hAnsi="Segoe UI" w:cs="Segoe UI"/>
+          <w:bCs/>
+          <w:sz w:val="26"/>
+          <w:szCs w:val="26"/>
+        </w:rPr>
+        <w:t xml:space="preserve"> vào lựa chọn của người dùng </w:t>
+      </w:r>
+    </w:p>
+    <w:p>
+      <w:pPr>
+        <w:spacing w:line="240" w:lineRule="auto"/>
+        <w:ind w:left="709"/>
+        <w:rPr>
+          <w:rFonts w:ascii="Segoe UI" w:hAnsi="Segoe UI" w:cs="Segoe UI"/>
+          <w:sz w:val="24"/>
+          <w:szCs w:val="24"/>
+        </w:rPr>
+      </w:pPr>
+      <w:r>
+        <w:rPr>
+          <w:rFonts w:ascii="Segoe UI" w:hAnsi="Segoe UI" w:cs="Segoe UI"/>
+          <w:sz w:val="24"/>
+          <w:szCs w:val="24"/>
+        </w:rPr>
+        <w:t>TÍNH NĂNG: Để cho người dùng xem lịch sử các giao dịch đã thực hiện với cây ATM trước đó.</w:t>
+      </w:r>
+    </w:p>
+    <w:p>
+      <w:pPr>
+        <w:spacing w:line="240" w:lineRule="auto"/>
+        <w:ind w:left="709"/>
+        <w:rPr>
+          <w:rFonts w:ascii="Segoe UI" w:hAnsi="Segoe UI" w:cs="Segoe UI"/>
+          <w:sz w:val="24"/>
+          <w:szCs w:val="24"/>
+        </w:rPr>
+      </w:pPr>
+      <w:r>
+        <w:rPr>
+          <w:rFonts w:ascii="Segoe UI" w:hAnsi="Segoe UI" w:cs="Segoe UI"/>
+          <w:sz w:val="24"/>
+          <w:szCs w:val="24"/>
+        </w:rPr>
+        <w:lastRenderedPageBreak/>
+        <w:t>CHỨC NĂNG LIÊN QUAN:</w:t>
+      </w:r>
+      <w:r>
+        <w:rPr>
+          <w:rFonts w:ascii="Segoe UI" w:hAnsi="Segoe UI" w:cs="Segoe UI"/>
+          <w:sz w:val="24"/>
+          <w:szCs w:val="24"/>
+        </w:rPr>
+        <w:t xml:space="preserve"> </w:t>
+      </w:r>
+      <w:r>
+        <w:rPr>
+          <w:rFonts w:ascii="Segoe UI" w:hAnsi="Segoe UI" w:cs="Segoe UI"/>
+          <w:sz w:val="24"/>
+          <w:szCs w:val="24"/>
+        </w:rPr>
+        <w:t>FR1</w:t>
+      </w:r>
+    </w:p>
+    <w:p>
+      <w:pPr>
+        <w:spacing w:line="240" w:lineRule="auto"/>
+        <w:ind w:left="709"/>
+        <w:rPr>
+          <w:rFonts w:ascii="Segoe UI" w:hAnsi="Segoe UI" w:cs="Segoe UI"/>
+          <w:sz w:val="24"/>
+          <w:szCs w:val="24"/>
+        </w:rPr>
+      </w:pPr>
+      <w:r>
+        <w:rPr>
+          <w:rFonts w:ascii="Segoe UI" w:hAnsi="Segoe UI" w:cs="Segoe UI"/>
+          <w:sz w:val="24"/>
+          <w:szCs w:val="24"/>
+        </w:rPr>
+        <w:t>KỊCH BẢN TIẾN HÀNH:</w:t>
+      </w:r>
+    </w:p>
+    <w:p>
+      <w:pPr>
+        <w:spacing w:line="240" w:lineRule="auto"/>
+        <w:ind w:left="709"/>
         <w:rPr>
           <w:rFonts w:ascii="Segoe UI" w:hAnsi="Segoe UI" w:cs="Segoe UI"/>
           <w:sz w:val="24"/>
@@ -7304,7 +8235,43 @@
           <w:szCs w:val="24"/>
         </w:rPr>
         <w:tab/>
-        <w:t>ID</w:t>
+      </w:r>
+      <w:r>
+        <w:rPr>
+          <w:rFonts w:ascii="Segoe UI" w:hAnsi="Segoe UI" w:cs="Segoe UI"/>
+          <w:sz w:val="24"/>
+          <w:szCs w:val="24"/>
+        </w:rPr>
+        <w:tab/>
+        <w:t xml:space="preserve">Kịch bản 1: Người dùng lựa chọn tiêu chí xem lịch sử giao dịch </w:t>
+      </w:r>
+    </w:p>
+    <w:p>
+      <w:pPr>
+        <w:spacing w:line="240" w:lineRule="auto"/>
+        <w:ind w:left="709"/>
+        <w:rPr>
+          <w:rFonts w:ascii="Segoe UI" w:hAnsi="Segoe UI" w:cs="Segoe UI"/>
+          <w:sz w:val="24"/>
+          <w:szCs w:val="24"/>
+        </w:rPr>
+      </w:pPr>
+      <w:r>
+        <w:rPr>
+          <w:rFonts w:ascii="Segoe UI" w:hAnsi="Segoe UI" w:cs="Segoe UI"/>
+          <w:sz w:val="24"/>
+          <w:szCs w:val="24"/>
+        </w:rPr>
+        <w:tab/>
+      </w:r>
+      <w:r>
+        <w:rPr>
+          <w:rFonts w:ascii="Segoe UI" w:hAnsi="Segoe UI" w:cs="Segoe UI"/>
+          <w:sz w:val="24"/>
+          <w:szCs w:val="24"/>
+        </w:rPr>
+        <w:tab/>
+        <w:t xml:space="preserve">Kịch bản 2: Hệ thống hiện thị lịch sử </w:t>
       </w:r>
       <w:proofErr w:type="gramStart"/>
       <w:r>
@@ -7313,7 +8280,7 @@
           <w:sz w:val="24"/>
           <w:szCs w:val="24"/>
         </w:rPr>
-        <w:t>:[</w:t>
+        <w:t>theo</w:t>
       </w:r>
       <w:proofErr w:type="gramEnd"/>
       <w:r>
@@ -7322,41 +8289,39 @@
           <w:sz w:val="24"/>
           <w:szCs w:val="24"/>
         </w:rPr>
-        <w:t>FR]10</w:t>
-      </w:r>
-      <w:r>
-        <w:rPr>
-          <w:rFonts w:ascii="Segoe UI" w:hAnsi="Segoe UI" w:cs="Segoe UI"/>
-          <w:sz w:val="24"/>
-          <w:szCs w:val="24"/>
-        </w:rPr>
-        <w:t xml:space="preserve"> (cứ theo thứ tự từ 1 đến hết)</w:t>
-      </w:r>
-    </w:p>
-    <w:p>
-      <w:pPr>
-        <w:spacing w:line="240" w:lineRule="auto"/>
-        <w:ind w:firstLine="720"/>
-        <w:rPr>
-          <w:rFonts w:ascii="Segoe UI" w:hAnsi="Segoe UI" w:cs="Segoe UI"/>
-          <w:sz w:val="24"/>
-          <w:szCs w:val="24"/>
-        </w:rPr>
-      </w:pPr>
-      <w:r>
-        <w:rPr>
-          <w:rFonts w:ascii="Segoe UI" w:hAnsi="Segoe UI" w:cs="Segoe UI"/>
-          <w:sz w:val="24"/>
-          <w:szCs w:val="24"/>
-        </w:rPr>
-        <w:t>Tên chưs năng: Đổi mật khẩu</w:t>
-      </w:r>
-    </w:p>
-    <w:p>
-      <w:pPr>
-        <w:spacing w:line="240" w:lineRule="auto"/>
-        <w:rPr>
-          <w:rFonts w:ascii="Segoe UI" w:hAnsi="Segoe UI" w:cs="Segoe UI"/>
+        <w:t xml:space="preserve"> tiêu chí người dùng đã lựa chọn</w:t>
+      </w:r>
+    </w:p>
+    <w:p>
+      <w:pPr>
+        <w:spacing w:line="240" w:lineRule="auto"/>
+        <w:ind w:firstLine="709"/>
+        <w:rPr>
+          <w:rFonts w:ascii="Segoe UI" w:hAnsi="Segoe UI" w:cs="Segoe UI"/>
+          <w:i/>
+          <w:color w:val="4472C4" w:themeColor="accent5"/>
+          <w:sz w:val="24"/>
+          <w:szCs w:val="24"/>
+        </w:rPr>
+      </w:pPr>
+      <w:r>
+        <w:rPr>
+          <w:rFonts w:ascii="Segoe UI" w:hAnsi="Segoe UI" w:cs="Segoe UI"/>
+          <w:i/>
+          <w:color w:val="4472C4" w:themeColor="accent5"/>
+          <w:sz w:val="24"/>
+          <w:szCs w:val="24"/>
+        </w:rPr>
+        <w:t>3.2.1.5 Yêu cầu chức năng 1.5</w:t>
+      </w:r>
+    </w:p>
+    <w:p>
+      <w:pPr>
+        <w:spacing w:line="240" w:lineRule="auto"/>
+        <w:ind w:left="709"/>
+        <w:rPr>
+          <w:rFonts w:ascii="Segoe UI" w:hAnsi="Segoe UI" w:cs="Segoe UI"/>
+          <w:b/>
           <w:sz w:val="24"/>
           <w:szCs w:val="24"/>
         </w:rPr>
@@ -7372,148 +8337,505 @@
       <w:r>
         <w:rPr>
           <w:rFonts w:ascii="Segoe UI" w:hAnsi="Segoe UI" w:cs="Segoe UI"/>
-          <w:sz w:val="24"/>
-          <w:szCs w:val="24"/>
-        </w:rPr>
-        <w:t>Mô tả</w:t>
-      </w:r>
-      <w:r>
-        <w:rPr>
-          <w:rFonts w:ascii="Segoe UI" w:hAnsi="Segoe UI" w:cs="Segoe UI"/>
-          <w:sz w:val="24"/>
-          <w:szCs w:val="24"/>
-        </w:rPr>
-        <w:t xml:space="preserve">: </w:t>
-      </w:r>
-      <w:r>
-        <w:rPr>
-          <w:rFonts w:ascii="Segoe UI" w:hAnsi="Segoe UI" w:cs="Segoe UI"/>
-          <w:sz w:val="24"/>
-          <w:szCs w:val="24"/>
-        </w:rPr>
-        <w:t>Người dùng tahy mật khẩu cũ bằng mật khẩu mới</w:t>
-      </w:r>
-    </w:p>
-    <w:p>
-      <w:pPr>
-        <w:spacing w:line="240" w:lineRule="auto"/>
-        <w:ind w:firstLine="720"/>
-        <w:rPr>
-          <w:rFonts w:ascii="Segoe UI" w:hAnsi="Segoe UI" w:cs="Segoe UI"/>
-          <w:sz w:val="24"/>
-          <w:szCs w:val="24"/>
-        </w:rPr>
-      </w:pPr>
-      <w:r>
-        <w:rPr>
-          <w:rFonts w:ascii="Segoe UI" w:hAnsi="Segoe UI" w:cs="Segoe UI"/>
-          <w:sz w:val="24"/>
-          <w:szCs w:val="24"/>
-        </w:rPr>
-        <w:t>Tính năng: Thay đổi mật khẩu tăng tính bảo mật</w:t>
-      </w:r>
-    </w:p>
-    <w:p>
-      <w:pPr>
-        <w:spacing w:line="240" w:lineRule="auto"/>
-        <w:ind w:firstLine="720"/>
-        <w:rPr>
-          <w:rFonts w:ascii="Segoe UI" w:hAnsi="Segoe UI" w:cs="Segoe UI"/>
-          <w:sz w:val="24"/>
-          <w:szCs w:val="24"/>
-        </w:rPr>
-      </w:pPr>
-      <w:r>
-        <w:rPr>
-          <w:rFonts w:ascii="Segoe UI" w:hAnsi="Segoe UI" w:cs="Segoe UI"/>
-          <w:sz w:val="24"/>
-          <w:szCs w:val="24"/>
-        </w:rPr>
-        <w:t>Phu thuộc vào Yêu cầu chức năng a.b.c</w:t>
-      </w:r>
-    </w:p>
-    <w:p>
-      <w:pPr>
-        <w:spacing w:line="240" w:lineRule="auto"/>
-        <w:ind w:firstLine="720"/>
-        <w:rPr>
-          <w:rFonts w:ascii="Segoe UI" w:hAnsi="Segoe UI" w:cs="Segoe UI"/>
-          <w:sz w:val="24"/>
-          <w:szCs w:val="24"/>
-        </w:rPr>
-      </w:pPr>
-      <w:r>
-        <w:rPr>
-          <w:rFonts w:ascii="Segoe UI" w:hAnsi="Segoe UI" w:cs="Segoe UI"/>
-          <w:sz w:val="24"/>
-          <w:szCs w:val="24"/>
-        </w:rPr>
-        <w:t>Các kịch bản tiến hành:</w:t>
-      </w:r>
-    </w:p>
-    <w:p>
-      <w:pPr>
-        <w:spacing w:line="240" w:lineRule="auto"/>
-        <w:ind w:left="720" w:firstLine="720"/>
-        <w:rPr>
-          <w:rFonts w:ascii="Segoe UI" w:hAnsi="Segoe UI" w:cs="Segoe UI"/>
-          <w:sz w:val="24"/>
-          <w:szCs w:val="24"/>
-        </w:rPr>
-      </w:pPr>
-      <w:r>
-        <w:rPr>
-          <w:rFonts w:ascii="Segoe UI" w:hAnsi="Segoe UI" w:cs="Segoe UI"/>
-          <w:sz w:val="24"/>
-          <w:szCs w:val="24"/>
-        </w:rPr>
-        <w:t xml:space="preserve">Kịch bản 1: </w:t>
-      </w:r>
-      <w:r>
-        <w:rPr>
-          <w:rFonts w:ascii="Segoe UI" w:hAnsi="Segoe UI" w:cs="Segoe UI"/>
-          <w:sz w:val="24"/>
-          <w:szCs w:val="24"/>
-        </w:rPr>
-        <w:t>Yêu cầu pass hiện tại, mới</w:t>
-      </w:r>
-    </w:p>
-    <w:p>
-      <w:pPr>
-        <w:spacing w:line="240" w:lineRule="auto"/>
-        <w:ind w:left="720" w:firstLine="720"/>
-        <w:rPr>
-          <w:rFonts w:ascii="Segoe UI" w:hAnsi="Segoe UI" w:cs="Segoe UI"/>
-          <w:sz w:val="24"/>
-          <w:szCs w:val="24"/>
-        </w:rPr>
-      </w:pPr>
-      <w:r>
-        <w:rPr>
-          <w:rFonts w:ascii="Segoe UI" w:hAnsi="Segoe UI" w:cs="Segoe UI"/>
-          <w:sz w:val="24"/>
-          <w:szCs w:val="24"/>
-        </w:rPr>
-        <w:t>Kịch bản 2: Xác nhận đổi pass</w:t>
+          <w:b/>
+          <w:sz w:val="24"/>
+          <w:szCs w:val="24"/>
+        </w:rPr>
+        <w:t>ID: FR5</w:t>
+      </w:r>
+    </w:p>
+    <w:p>
+      <w:pPr>
+        <w:spacing w:line="240" w:lineRule="auto"/>
+        <w:ind w:left="709"/>
+        <w:rPr>
+          <w:rFonts w:ascii="Segoe UI" w:hAnsi="Segoe UI" w:cs="Segoe UI"/>
+          <w:sz w:val="24"/>
+          <w:szCs w:val="24"/>
+        </w:rPr>
+      </w:pPr>
+      <w:r>
+        <w:rPr>
+          <w:rFonts w:ascii="Segoe UI" w:hAnsi="Segoe UI" w:cs="Segoe UI"/>
+          <w:sz w:val="24"/>
+          <w:szCs w:val="24"/>
+        </w:rPr>
+        <w:t>TÊN CHỨC NĂNG: Chuyển tiền</w:t>
+      </w:r>
+    </w:p>
+    <w:p>
+      <w:pPr>
+        <w:spacing w:line="240" w:lineRule="auto"/>
+        <w:ind w:left="709"/>
+        <w:rPr>
+          <w:rFonts w:ascii="Segoe UI" w:eastAsia="Times New Roman" w:hAnsi="Segoe UI" w:cs="Segoe UI"/>
+          <w:bCs/>
+          <w:sz w:val="26"/>
+          <w:szCs w:val="26"/>
+        </w:rPr>
+      </w:pPr>
+      <w:r>
+        <w:rPr>
+          <w:rFonts w:ascii="Segoe UI" w:hAnsi="Segoe UI" w:cs="Segoe UI"/>
+          <w:sz w:val="24"/>
+          <w:szCs w:val="24"/>
+        </w:rPr>
+        <w:t>MÔ TẢ:</w:t>
+      </w:r>
+      <w:r>
+        <w:rPr>
+          <w:rFonts w:ascii="Segoe UI" w:hAnsi="Segoe UI" w:cs="Segoe UI"/>
+          <w:sz w:val="26"/>
+          <w:szCs w:val="26"/>
+        </w:rPr>
+        <w:t xml:space="preserve"> </w:t>
+      </w:r>
+      <w:r>
+        <w:rPr>
+          <w:rFonts w:ascii="Segoe UI" w:eastAsia="Times New Roman" w:hAnsi="Segoe UI" w:cs="Segoe UI"/>
+          <w:bCs/>
+          <w:sz w:val="26"/>
+          <w:szCs w:val="26"/>
+        </w:rPr>
+        <w:t>Sau khi đăng nhập vào hệ thống người dùng có thể chuyển tiền từ tài khoản của mình đến một tài khoản khác</w:t>
+      </w:r>
+    </w:p>
+    <w:p>
+      <w:pPr>
+        <w:spacing w:line="240" w:lineRule="auto"/>
+        <w:ind w:left="709"/>
+        <w:rPr>
+          <w:rFonts w:ascii="Segoe UI" w:hAnsi="Segoe UI" w:cs="Segoe UI"/>
+          <w:sz w:val="24"/>
+          <w:szCs w:val="24"/>
+        </w:rPr>
+      </w:pPr>
+      <w:r>
+        <w:rPr>
+          <w:rFonts w:ascii="Segoe UI" w:hAnsi="Segoe UI" w:cs="Segoe UI"/>
+          <w:sz w:val="24"/>
+          <w:szCs w:val="24"/>
+        </w:rPr>
+        <w:t>TÍNH NĂNG: Để cho người dùng chuyển tiền cho tài khoản khác</w:t>
+      </w:r>
+    </w:p>
+    <w:p>
+      <w:pPr>
+        <w:spacing w:line="240" w:lineRule="auto"/>
+        <w:ind w:left="709"/>
+        <w:rPr>
+          <w:rFonts w:ascii="Segoe UI" w:hAnsi="Segoe UI" w:cs="Segoe UI"/>
+          <w:sz w:val="24"/>
+          <w:szCs w:val="24"/>
+        </w:rPr>
+      </w:pPr>
+      <w:r>
+        <w:rPr>
+          <w:rFonts w:ascii="Segoe UI" w:hAnsi="Segoe UI" w:cs="Segoe UI"/>
+          <w:sz w:val="24"/>
+          <w:szCs w:val="24"/>
+        </w:rPr>
+        <w:t>CHỨC NĂNG LIÊN QUAN: FR1</w:t>
+      </w:r>
+    </w:p>
+    <w:p>
+      <w:pPr>
+        <w:spacing w:line="240" w:lineRule="auto"/>
+        <w:ind w:left="709"/>
+        <w:rPr>
+          <w:rFonts w:ascii="Segoe UI" w:hAnsi="Segoe UI" w:cs="Segoe UI"/>
+          <w:sz w:val="24"/>
+          <w:szCs w:val="24"/>
+        </w:rPr>
+      </w:pPr>
+      <w:r>
+        <w:rPr>
+          <w:rFonts w:ascii="Segoe UI" w:hAnsi="Segoe UI" w:cs="Segoe UI"/>
+          <w:sz w:val="24"/>
+          <w:szCs w:val="24"/>
+        </w:rPr>
+        <w:t>KỊCH BẢN TIẾN HÀNH:</w:t>
+      </w:r>
+    </w:p>
+    <w:p>
+      <w:pPr>
+        <w:spacing w:line="240" w:lineRule="auto"/>
+        <w:ind w:left="709"/>
+        <w:rPr>
+          <w:rFonts w:ascii="Segoe UI" w:hAnsi="Segoe UI" w:cs="Segoe UI"/>
+          <w:sz w:val="24"/>
+          <w:szCs w:val="24"/>
+        </w:rPr>
+      </w:pPr>
+      <w:r>
+        <w:rPr>
+          <w:rFonts w:ascii="Segoe UI" w:hAnsi="Segoe UI" w:cs="Segoe UI"/>
+          <w:sz w:val="24"/>
+          <w:szCs w:val="24"/>
+        </w:rPr>
+        <w:tab/>
+      </w:r>
+      <w:r>
+        <w:rPr>
+          <w:rFonts w:ascii="Segoe UI" w:hAnsi="Segoe UI" w:cs="Segoe UI"/>
+          <w:sz w:val="24"/>
+          <w:szCs w:val="24"/>
+        </w:rPr>
+        <w:tab/>
+        <w:t xml:space="preserve">Kịch bản 1: Người dùng nhập số tài khoản nhận và số tiền gửi </w:t>
+      </w:r>
+    </w:p>
+    <w:p>
+      <w:pPr>
+        <w:spacing w:line="240" w:lineRule="auto"/>
+        <w:ind w:left="709"/>
+        <w:rPr>
+          <w:rFonts w:ascii="Segoe UI" w:hAnsi="Segoe UI" w:cs="Segoe UI"/>
+          <w:sz w:val="24"/>
+          <w:szCs w:val="24"/>
+        </w:rPr>
+      </w:pPr>
+      <w:r>
+        <w:rPr>
+          <w:rFonts w:ascii="Segoe UI" w:hAnsi="Segoe UI" w:cs="Segoe UI"/>
+          <w:sz w:val="24"/>
+          <w:szCs w:val="24"/>
+        </w:rPr>
+        <w:tab/>
+      </w:r>
+      <w:r>
+        <w:rPr>
+          <w:rFonts w:ascii="Segoe UI" w:hAnsi="Segoe UI" w:cs="Segoe UI"/>
+          <w:sz w:val="24"/>
+          <w:szCs w:val="24"/>
+        </w:rPr>
+        <w:tab/>
+        <w:t xml:space="preserve">Kịch bản 2: Hệ thống kiểm tra số tài khoản nhận và số tiền gửi </w:t>
+      </w:r>
+    </w:p>
+    <w:p>
+      <w:pPr>
+        <w:spacing w:line="240" w:lineRule="auto"/>
+        <w:ind w:left="709"/>
+        <w:rPr>
+          <w:rFonts w:ascii="Segoe UI" w:hAnsi="Segoe UI" w:cs="Segoe UI"/>
+          <w:sz w:val="24"/>
+          <w:szCs w:val="24"/>
+        </w:rPr>
+      </w:pPr>
+      <w:r>
+        <w:rPr>
+          <w:rFonts w:ascii="Segoe UI" w:hAnsi="Segoe UI" w:cs="Segoe UI"/>
+          <w:sz w:val="24"/>
+          <w:szCs w:val="24"/>
+        </w:rPr>
+        <w:tab/>
+      </w:r>
+      <w:r>
+        <w:rPr>
+          <w:rFonts w:ascii="Segoe UI" w:hAnsi="Segoe UI" w:cs="Segoe UI"/>
+          <w:sz w:val="24"/>
+          <w:szCs w:val="24"/>
+        </w:rPr>
+        <w:tab/>
+        <w:t>Kịch bản 3: Thực hiện chuyển tiền nếu thỏa mãn</w:t>
+      </w:r>
+    </w:p>
+    <w:p>
+      <w:pPr>
+        <w:spacing w:line="240" w:lineRule="auto"/>
+        <w:ind w:firstLine="709"/>
+        <w:rPr>
+          <w:rFonts w:ascii="Segoe UI" w:hAnsi="Segoe UI" w:cs="Segoe UI"/>
+          <w:i/>
+          <w:color w:val="4472C4" w:themeColor="accent5"/>
+          <w:sz w:val="24"/>
+          <w:szCs w:val="24"/>
+        </w:rPr>
+      </w:pPr>
+      <w:r>
+        <w:rPr>
+          <w:rFonts w:ascii="Segoe UI" w:hAnsi="Segoe UI" w:cs="Segoe UI"/>
+          <w:i/>
+          <w:color w:val="4472C4" w:themeColor="accent5"/>
+          <w:sz w:val="24"/>
+          <w:szCs w:val="24"/>
+        </w:rPr>
+        <w:t>3.2.1.6 Yêu cầu chức năng 1.6</w:t>
+      </w:r>
+    </w:p>
+    <w:p>
+      <w:pPr>
+        <w:spacing w:line="240" w:lineRule="auto"/>
+        <w:ind w:left="709"/>
+        <w:rPr>
+          <w:rFonts w:ascii="Segoe UI" w:hAnsi="Segoe UI" w:cs="Segoe UI"/>
+          <w:b/>
+          <w:sz w:val="24"/>
+          <w:szCs w:val="24"/>
+        </w:rPr>
+      </w:pPr>
+      <w:r>
+        <w:rPr>
+          <w:rFonts w:ascii="Segoe UI" w:hAnsi="Segoe UI" w:cs="Segoe UI"/>
+          <w:b/>
+          <w:sz w:val="24"/>
+          <w:szCs w:val="24"/>
+        </w:rPr>
+        <w:tab/>
+        <w:t>ID: FR6</w:t>
+      </w:r>
+    </w:p>
+    <w:p>
+      <w:pPr>
+        <w:spacing w:line="240" w:lineRule="auto"/>
+        <w:ind w:left="709"/>
+        <w:rPr>
+          <w:rFonts w:ascii="Segoe UI" w:hAnsi="Segoe UI" w:cs="Segoe UI"/>
+          <w:sz w:val="24"/>
+          <w:szCs w:val="24"/>
+        </w:rPr>
+      </w:pPr>
+      <w:r>
+        <w:rPr>
+          <w:rFonts w:ascii="Segoe UI" w:hAnsi="Segoe UI" w:cs="Segoe UI"/>
+          <w:sz w:val="24"/>
+          <w:szCs w:val="24"/>
+        </w:rPr>
+        <w:t>TÊN CHỨC NĂNG: Đổi mã PIN</w:t>
+      </w:r>
+    </w:p>
+    <w:p>
+      <w:pPr>
+        <w:spacing w:line="240" w:lineRule="auto"/>
+        <w:ind w:left="709"/>
+        <w:rPr>
+          <w:rFonts w:ascii="Segoe UI" w:eastAsia="Times New Roman" w:hAnsi="Segoe UI" w:cs="Segoe UI"/>
+          <w:bCs/>
+          <w:sz w:val="26"/>
+          <w:szCs w:val="26"/>
+        </w:rPr>
+      </w:pPr>
+      <w:r>
+        <w:rPr>
+          <w:rFonts w:ascii="Segoe UI" w:hAnsi="Segoe UI" w:cs="Segoe UI"/>
+          <w:sz w:val="24"/>
+          <w:szCs w:val="24"/>
+        </w:rPr>
+        <w:t>MÔ TẢ:</w:t>
+      </w:r>
+      <w:r>
+        <w:rPr>
+          <w:rFonts w:ascii="Segoe UI" w:hAnsi="Segoe UI" w:cs="Segoe UI"/>
+          <w:sz w:val="26"/>
+          <w:szCs w:val="26"/>
+        </w:rPr>
+        <w:t xml:space="preserve"> </w:t>
+      </w:r>
+      <w:r>
+        <w:rPr>
+          <w:rFonts w:ascii="Segoe UI" w:eastAsia="Times New Roman" w:hAnsi="Segoe UI" w:cs="Segoe UI"/>
+          <w:bCs/>
+          <w:sz w:val="26"/>
+          <w:szCs w:val="26"/>
+        </w:rPr>
+        <w:t>Sau khi đăng nhập vào hệ thống người dùng có thể đổi mã PIN của thẻ</w:t>
+      </w:r>
+    </w:p>
+    <w:p>
+      <w:pPr>
+        <w:spacing w:line="240" w:lineRule="auto"/>
+        <w:ind w:left="709"/>
+        <w:rPr>
+          <w:rFonts w:ascii="Segoe UI" w:hAnsi="Segoe UI" w:cs="Segoe UI"/>
+          <w:sz w:val="24"/>
+          <w:szCs w:val="24"/>
+        </w:rPr>
+      </w:pPr>
+      <w:r>
+        <w:rPr>
+          <w:rFonts w:ascii="Segoe UI" w:hAnsi="Segoe UI" w:cs="Segoe UI"/>
+          <w:sz w:val="24"/>
+          <w:szCs w:val="24"/>
+        </w:rPr>
+        <w:t>TÍNH NĂNG: Để cho người dùng đổi mã PIN của thẻ</w:t>
+      </w:r>
+    </w:p>
+    <w:p>
+      <w:pPr>
+        <w:spacing w:line="240" w:lineRule="auto"/>
+        <w:ind w:left="709"/>
+        <w:rPr>
+          <w:rFonts w:ascii="Segoe UI" w:hAnsi="Segoe UI" w:cs="Segoe UI"/>
+          <w:sz w:val="24"/>
+          <w:szCs w:val="24"/>
+        </w:rPr>
+      </w:pPr>
+      <w:r>
+        <w:rPr>
+          <w:rFonts w:ascii="Segoe UI" w:hAnsi="Segoe UI" w:cs="Segoe UI"/>
+          <w:sz w:val="24"/>
+          <w:szCs w:val="24"/>
+        </w:rPr>
+        <w:t>CHỨC NĂNG LIÊN QUAN: FR1</w:t>
+      </w:r>
+    </w:p>
+    <w:p>
+      <w:pPr>
+        <w:spacing w:line="240" w:lineRule="auto"/>
+        <w:ind w:left="709"/>
+        <w:rPr>
+          <w:rFonts w:ascii="Segoe UI" w:hAnsi="Segoe UI" w:cs="Segoe UI"/>
+          <w:sz w:val="24"/>
+          <w:szCs w:val="24"/>
+        </w:rPr>
+      </w:pPr>
+      <w:r>
+        <w:rPr>
+          <w:rFonts w:ascii="Segoe UI" w:hAnsi="Segoe UI" w:cs="Segoe UI"/>
+          <w:sz w:val="24"/>
+          <w:szCs w:val="24"/>
+        </w:rPr>
+        <w:t>KỊCH BẢN TIẾN HÀNH:</w:t>
+      </w:r>
+    </w:p>
+    <w:p>
+      <w:pPr>
+        <w:spacing w:line="240" w:lineRule="auto"/>
+        <w:ind w:left="709"/>
+        <w:rPr>
+          <w:rFonts w:ascii="Segoe UI" w:hAnsi="Segoe UI" w:cs="Segoe UI"/>
+          <w:sz w:val="24"/>
+          <w:szCs w:val="24"/>
+        </w:rPr>
+      </w:pPr>
+      <w:r>
+        <w:rPr>
+          <w:rFonts w:ascii="Segoe UI" w:hAnsi="Segoe UI" w:cs="Segoe UI"/>
+          <w:sz w:val="24"/>
+          <w:szCs w:val="24"/>
+        </w:rPr>
+        <w:tab/>
+      </w:r>
+      <w:r>
+        <w:rPr>
+          <w:rFonts w:ascii="Segoe UI" w:hAnsi="Segoe UI" w:cs="Segoe UI"/>
+          <w:sz w:val="24"/>
+          <w:szCs w:val="24"/>
+        </w:rPr>
+        <w:tab/>
+        <w:t>Kịch bản 1: Người dùng mã PIN hiện tại, mã PIN mới</w:t>
+      </w:r>
+    </w:p>
+    <w:p>
+      <w:pPr>
+        <w:spacing w:line="240" w:lineRule="auto"/>
+        <w:ind w:left="709"/>
+        <w:rPr>
+          <w:rFonts w:ascii="Segoe UI" w:hAnsi="Segoe UI" w:cs="Segoe UI"/>
+          <w:sz w:val="24"/>
+          <w:szCs w:val="24"/>
+        </w:rPr>
+      </w:pPr>
+      <w:r>
+        <w:rPr>
+          <w:rFonts w:ascii="Segoe UI" w:hAnsi="Segoe UI" w:cs="Segoe UI"/>
+          <w:sz w:val="24"/>
+          <w:szCs w:val="24"/>
+        </w:rPr>
+        <w:tab/>
+      </w:r>
+      <w:r>
+        <w:rPr>
+          <w:rFonts w:ascii="Segoe UI" w:hAnsi="Segoe UI" w:cs="Segoe UI"/>
+          <w:sz w:val="24"/>
+          <w:szCs w:val="24"/>
+        </w:rPr>
+        <w:tab/>
+        <w:t xml:space="preserve">Kịch bản 2: Hệ thống xác thực mã PIN hiện tại, kiểm tra ràng buộc mã PIN mới </w:t>
+      </w:r>
+    </w:p>
+    <w:p>
+      <w:pPr>
+        <w:spacing w:line="240" w:lineRule="auto"/>
+        <w:ind w:left="709"/>
+        <w:rPr>
+          <w:rFonts w:ascii="Segoe UI" w:hAnsi="Segoe UI" w:cs="Segoe UI"/>
+          <w:sz w:val="24"/>
+          <w:szCs w:val="24"/>
+        </w:rPr>
+      </w:pPr>
+      <w:r>
+        <w:rPr>
+          <w:rFonts w:ascii="Segoe UI" w:hAnsi="Segoe UI" w:cs="Segoe UI"/>
+          <w:sz w:val="24"/>
+          <w:szCs w:val="24"/>
+        </w:rPr>
+        <w:tab/>
+      </w:r>
+      <w:r>
+        <w:rPr>
+          <w:rFonts w:ascii="Segoe UI" w:hAnsi="Segoe UI" w:cs="Segoe UI"/>
+          <w:sz w:val="24"/>
+          <w:szCs w:val="24"/>
+        </w:rPr>
+        <w:tab/>
+        <w:t>Kịch bản 3: Thực hiện đổi PIN nếu thỏa mãn</w:t>
+      </w:r>
+    </w:p>
+    <w:p>
+      <w:pPr>
+        <w:spacing w:line="240" w:lineRule="auto"/>
+        <w:ind w:left="709"/>
+        <w:rPr>
+          <w:rFonts w:ascii="Segoe UI" w:hAnsi="Segoe UI" w:cs="Segoe UI"/>
+          <w:sz w:val="24"/>
+          <w:szCs w:val="24"/>
+        </w:rPr>
+      </w:pPr>
+    </w:p>
+    <w:p>
+      <w:pPr>
+        <w:pStyle w:val="Heading4"/>
+        <w:spacing w:line="240" w:lineRule="auto"/>
+        <w:ind w:left="709"/>
+        <w:rPr>
+          <w:rFonts w:ascii="Segoe UI" w:hAnsi="Segoe UI" w:cs="Segoe UI"/>
+          <w:i w:val="0"/>
+          <w:sz w:val="24"/>
+          <w:szCs w:val="24"/>
+        </w:rPr>
+      </w:pPr>
+      <w:r>
+        <w:rPr>
+          <w:rFonts w:ascii="Segoe UI" w:hAnsi="Segoe UI" w:cs="Segoe UI"/>
+          <w:i w:val="0"/>
+          <w:color w:val="000000" w:themeColor="text1"/>
+          <w:sz w:val="24"/>
+          <w:szCs w:val="24"/>
+        </w:rPr>
+        <w:lastRenderedPageBreak/>
+        <w:tab/>
       </w:r>
     </w:p>
     <w:p>
       <w:pPr>
         <w:pStyle w:val="Heading3"/>
-        <w:numPr>
-          <w:ilvl w:val="2"/>
-          <w:numId w:val="9"/>
-        </w:numPr>
-        <w:spacing w:line="240" w:lineRule="auto"/>
-        <w:rPr>
-          <w:rFonts w:ascii="Segoe UI" w:hAnsi="Segoe UI" w:cs="Segoe UI"/>
-        </w:rPr>
-      </w:pPr>
-      <w:r>
-        <w:rPr>
-          <w:rFonts w:ascii="Segoe UI" w:hAnsi="Segoe UI" w:cs="Segoe UI"/>
-        </w:rPr>
-        <w:lastRenderedPageBreak/>
+        <w:ind w:firstLine="709"/>
+        <w:rPr>
+          <w:rFonts w:ascii="Segoe UI" w:hAnsi="Segoe UI" w:cs="Segoe UI"/>
+        </w:rPr>
+      </w:pPr>
+      <w:r>
+        <w:rPr>
+          <w:rFonts w:ascii="Segoe UI" w:hAnsi="Segoe UI" w:cs="Segoe UI"/>
+        </w:rPr>
+        <w:t xml:space="preserve">3.2.2 </w:t>
+      </w:r>
+      <w:r>
+        <w:rPr>
+          <w:rFonts w:ascii="Segoe UI" w:hAnsi="Segoe UI" w:cs="Segoe UI"/>
+        </w:rPr>
         <w:t xml:space="preserve">User class 2 </w:t>
       </w:r>
       <w:proofErr w:type="gramStart"/>
@@ -7530,6 +8852,430 @@
         </w:rPr>
         <w:t xml:space="preserve"> quản trị</w:t>
       </w:r>
+    </w:p>
+    <w:p>
+      <w:pPr>
+        <w:spacing w:line="240" w:lineRule="auto"/>
+        <w:ind w:left="709"/>
+        <w:rPr>
+          <w:rFonts w:ascii="Segoe UI" w:hAnsi="Segoe UI" w:cs="Segoe UI"/>
+          <w:i/>
+          <w:color w:val="4472C4" w:themeColor="accent5"/>
+          <w:sz w:val="24"/>
+          <w:szCs w:val="24"/>
+        </w:rPr>
+      </w:pPr>
+      <w:r>
+        <w:rPr>
+          <w:rFonts w:ascii="Segoe UI" w:hAnsi="Segoe UI" w:cs="Segoe UI"/>
+          <w:i/>
+          <w:color w:val="4472C4" w:themeColor="accent5"/>
+          <w:sz w:val="24"/>
+          <w:szCs w:val="24"/>
+        </w:rPr>
+        <w:t>3.2.2.1 Yêu cầu chức năng 2.1</w:t>
+      </w:r>
+    </w:p>
+    <w:p>
+      <w:pPr>
+        <w:spacing w:line="240" w:lineRule="auto"/>
+        <w:ind w:left="709"/>
+        <w:rPr>
+          <w:rFonts w:ascii="Segoe UI" w:hAnsi="Segoe UI" w:cs="Segoe UI"/>
+          <w:b/>
+          <w:sz w:val="24"/>
+          <w:szCs w:val="24"/>
+        </w:rPr>
+      </w:pPr>
+      <w:r>
+        <w:rPr>
+          <w:rFonts w:ascii="Segoe UI" w:hAnsi="Segoe UI" w:cs="Segoe UI"/>
+          <w:b/>
+          <w:sz w:val="24"/>
+          <w:szCs w:val="24"/>
+        </w:rPr>
+        <w:tab/>
+        <w:t>ID: FR7</w:t>
+      </w:r>
+    </w:p>
+    <w:p>
+      <w:pPr>
+        <w:spacing w:line="240" w:lineRule="auto"/>
+        <w:ind w:left="709"/>
+        <w:rPr>
+          <w:rFonts w:ascii="Segoe UI" w:hAnsi="Segoe UI" w:cs="Segoe UI"/>
+          <w:sz w:val="24"/>
+          <w:szCs w:val="24"/>
+        </w:rPr>
+      </w:pPr>
+      <w:r>
+        <w:rPr>
+          <w:rFonts w:ascii="Segoe UI" w:hAnsi="Segoe UI" w:cs="Segoe UI"/>
+          <w:sz w:val="24"/>
+          <w:szCs w:val="24"/>
+        </w:rPr>
+        <w:t xml:space="preserve">TÊN CHỨC NĂNG: </w:t>
+      </w:r>
+      <w:r>
+        <w:rPr>
+          <w:rFonts w:ascii="Segoe UI" w:hAnsi="Segoe UI" w:cs="Segoe UI"/>
+          <w:sz w:val="24"/>
+          <w:szCs w:val="24"/>
+        </w:rPr>
+        <w:t>Xác thực thẻ</w:t>
+      </w:r>
+      <w:r>
+        <w:rPr>
+          <w:rFonts w:ascii="Segoe UI" w:hAnsi="Segoe UI" w:cs="Segoe UI"/>
+          <w:sz w:val="24"/>
+          <w:szCs w:val="24"/>
+        </w:rPr>
+        <w:tab/>
+      </w:r>
+    </w:p>
+    <w:p>
+      <w:pPr>
+        <w:spacing w:line="240" w:lineRule="auto"/>
+        <w:ind w:left="709"/>
+        <w:rPr>
+          <w:rFonts w:ascii="Segoe UI" w:eastAsia="Times New Roman" w:hAnsi="Segoe UI" w:cs="Segoe UI"/>
+          <w:bCs/>
+          <w:sz w:val="26"/>
+          <w:szCs w:val="26"/>
+        </w:rPr>
+      </w:pPr>
+      <w:r>
+        <w:rPr>
+          <w:rFonts w:ascii="Segoe UI" w:hAnsi="Segoe UI" w:cs="Segoe UI"/>
+          <w:sz w:val="24"/>
+          <w:szCs w:val="24"/>
+        </w:rPr>
+        <w:t>MÔ TẢ:</w:t>
+      </w:r>
+      <w:r>
+        <w:rPr>
+          <w:rFonts w:ascii="Segoe UI" w:hAnsi="Segoe UI" w:cs="Segoe UI"/>
+          <w:sz w:val="26"/>
+          <w:szCs w:val="26"/>
+        </w:rPr>
+        <w:t xml:space="preserve"> </w:t>
+      </w:r>
+      <w:r>
+        <w:rPr>
+          <w:rFonts w:ascii="Segoe UI" w:eastAsia="Times New Roman" w:hAnsi="Segoe UI" w:cs="Segoe UI"/>
+          <w:bCs/>
+          <w:sz w:val="26"/>
+          <w:szCs w:val="26"/>
+        </w:rPr>
+        <w:t xml:space="preserve">Sau khi </w:t>
+      </w:r>
+      <w:r>
+        <w:rPr>
+          <w:rFonts w:ascii="Segoe UI" w:eastAsia="Times New Roman" w:hAnsi="Segoe UI" w:cs="Segoe UI"/>
+          <w:bCs/>
+          <w:sz w:val="26"/>
+          <w:szCs w:val="26"/>
+        </w:rPr>
+        <w:t>người dùng nhập mã thẻ, hệ thống sẽ kiểm tra xem mã thẻ có tồn tại trong CSDL không</w:t>
+      </w:r>
+    </w:p>
+    <w:p>
+      <w:pPr>
+        <w:spacing w:line="240" w:lineRule="auto"/>
+        <w:ind w:left="709"/>
+        <w:rPr>
+          <w:rFonts w:ascii="Segoe UI" w:hAnsi="Segoe UI" w:cs="Segoe UI"/>
+          <w:sz w:val="24"/>
+          <w:szCs w:val="24"/>
+        </w:rPr>
+      </w:pPr>
+      <w:r>
+        <w:rPr>
+          <w:rFonts w:ascii="Segoe UI" w:hAnsi="Segoe UI" w:cs="Segoe UI"/>
+          <w:sz w:val="24"/>
+          <w:szCs w:val="24"/>
+        </w:rPr>
+        <w:t xml:space="preserve">TÍNH NĂNG: </w:t>
+      </w:r>
+      <w:r>
+        <w:rPr>
+          <w:rFonts w:ascii="Segoe UI" w:hAnsi="Segoe UI" w:cs="Segoe UI"/>
+          <w:sz w:val="24"/>
+          <w:szCs w:val="24"/>
+        </w:rPr>
+        <w:t>Hệ thống xác thực thẻ cho người dùng</w:t>
+      </w:r>
+    </w:p>
+    <w:p>
+      <w:pPr>
+        <w:spacing w:line="240" w:lineRule="auto"/>
+        <w:ind w:left="709"/>
+        <w:rPr>
+          <w:rFonts w:ascii="Segoe UI" w:hAnsi="Segoe UI" w:cs="Segoe UI"/>
+          <w:sz w:val="24"/>
+          <w:szCs w:val="24"/>
+        </w:rPr>
+      </w:pPr>
+      <w:r>
+        <w:rPr>
+          <w:rFonts w:ascii="Segoe UI" w:hAnsi="Segoe UI" w:cs="Segoe UI"/>
+          <w:sz w:val="24"/>
+          <w:szCs w:val="24"/>
+        </w:rPr>
+        <w:t>CHỨC NĂNG LIÊN QUAN: FR1</w:t>
+      </w:r>
+    </w:p>
+    <w:p>
+      <w:pPr>
+        <w:spacing w:line="240" w:lineRule="auto"/>
+        <w:ind w:left="709"/>
+        <w:rPr>
+          <w:rFonts w:ascii="Segoe UI" w:hAnsi="Segoe UI" w:cs="Segoe UI"/>
+          <w:sz w:val="24"/>
+          <w:szCs w:val="24"/>
+        </w:rPr>
+      </w:pPr>
+      <w:r>
+        <w:rPr>
+          <w:rFonts w:ascii="Segoe UI" w:hAnsi="Segoe UI" w:cs="Segoe UI"/>
+          <w:sz w:val="24"/>
+          <w:szCs w:val="24"/>
+        </w:rPr>
+        <w:t>KỊCH BẢN TIẾN HÀNH:</w:t>
+      </w:r>
+    </w:p>
+    <w:p>
+      <w:pPr>
+        <w:spacing w:line="240" w:lineRule="auto"/>
+        <w:ind w:left="709"/>
+        <w:rPr>
+          <w:rFonts w:ascii="Segoe UI" w:hAnsi="Segoe UI" w:cs="Segoe UI"/>
+          <w:sz w:val="24"/>
+          <w:szCs w:val="24"/>
+        </w:rPr>
+      </w:pPr>
+      <w:r>
+        <w:rPr>
+          <w:rFonts w:ascii="Segoe UI" w:hAnsi="Segoe UI" w:cs="Segoe UI"/>
+          <w:sz w:val="24"/>
+          <w:szCs w:val="24"/>
+        </w:rPr>
+        <w:tab/>
+      </w:r>
+      <w:r>
+        <w:rPr>
+          <w:rFonts w:ascii="Segoe UI" w:hAnsi="Segoe UI" w:cs="Segoe UI"/>
+          <w:sz w:val="24"/>
+          <w:szCs w:val="24"/>
+        </w:rPr>
+        <w:tab/>
+        <w:t>Kịch bản 1: Người dùng mã thẻ</w:t>
+      </w:r>
+    </w:p>
+    <w:p>
+      <w:pPr>
+        <w:spacing w:line="240" w:lineRule="auto"/>
+        <w:ind w:left="709"/>
+        <w:rPr>
+          <w:rFonts w:ascii="Segoe UI" w:hAnsi="Segoe UI" w:cs="Segoe UI"/>
+          <w:sz w:val="24"/>
+          <w:szCs w:val="24"/>
+        </w:rPr>
+      </w:pPr>
+      <w:r>
+        <w:rPr>
+          <w:rFonts w:ascii="Segoe UI" w:hAnsi="Segoe UI" w:cs="Segoe UI"/>
+          <w:sz w:val="24"/>
+          <w:szCs w:val="24"/>
+        </w:rPr>
+        <w:tab/>
+      </w:r>
+      <w:r>
+        <w:rPr>
+          <w:rFonts w:ascii="Segoe UI" w:hAnsi="Segoe UI" w:cs="Segoe UI"/>
+          <w:sz w:val="24"/>
+          <w:szCs w:val="24"/>
+        </w:rPr>
+        <w:tab/>
+        <w:t xml:space="preserve">Kịch bản 2: Hệ thống xác thực mã thẻ cho người dùng </w:t>
+      </w:r>
+    </w:p>
+    <w:p>
+      <w:pPr>
+        <w:spacing w:line="240" w:lineRule="auto"/>
+        <w:ind w:left="709"/>
+        <w:rPr>
+          <w:rFonts w:ascii="Segoe UI" w:hAnsi="Segoe UI" w:cs="Segoe UI"/>
+          <w:i/>
+          <w:color w:val="4472C4" w:themeColor="accent5"/>
+          <w:sz w:val="24"/>
+          <w:szCs w:val="24"/>
+        </w:rPr>
+      </w:pPr>
+      <w:r>
+        <w:rPr>
+          <w:rFonts w:ascii="Segoe UI" w:hAnsi="Segoe UI" w:cs="Segoe UI"/>
+          <w:i/>
+          <w:color w:val="4472C4" w:themeColor="accent5"/>
+          <w:sz w:val="24"/>
+          <w:szCs w:val="24"/>
+        </w:rPr>
+        <w:t>3.2.2.2 Yêu cầu chức năng 2.2</w:t>
+      </w:r>
+    </w:p>
+    <w:p>
+      <w:pPr>
+        <w:spacing w:line="240" w:lineRule="auto"/>
+        <w:ind w:left="709"/>
+        <w:rPr>
+          <w:rFonts w:ascii="Segoe UI" w:hAnsi="Segoe UI" w:cs="Segoe UI"/>
+          <w:b/>
+          <w:sz w:val="24"/>
+          <w:szCs w:val="24"/>
+        </w:rPr>
+      </w:pPr>
+      <w:r>
+        <w:rPr>
+          <w:rFonts w:ascii="Segoe UI" w:hAnsi="Segoe UI" w:cs="Segoe UI"/>
+          <w:b/>
+          <w:sz w:val="24"/>
+          <w:szCs w:val="24"/>
+        </w:rPr>
+        <w:tab/>
+        <w:t>ID: FR8</w:t>
+      </w:r>
+    </w:p>
+    <w:p>
+      <w:pPr>
+        <w:spacing w:line="240" w:lineRule="auto"/>
+        <w:ind w:left="709"/>
+        <w:rPr>
+          <w:rFonts w:ascii="Segoe UI" w:hAnsi="Segoe UI" w:cs="Segoe UI"/>
+          <w:sz w:val="24"/>
+          <w:szCs w:val="24"/>
+        </w:rPr>
+      </w:pPr>
+      <w:r>
+        <w:rPr>
+          <w:rFonts w:ascii="Segoe UI" w:hAnsi="Segoe UI" w:cs="Segoe UI"/>
+          <w:sz w:val="24"/>
+          <w:szCs w:val="24"/>
+        </w:rPr>
+        <w:t xml:space="preserve">TÊN CHỨC NĂNG: </w:t>
+      </w:r>
+      <w:r>
+        <w:rPr>
+          <w:rFonts w:ascii="Segoe UI" w:hAnsi="Segoe UI" w:cs="Segoe UI"/>
+          <w:sz w:val="24"/>
+          <w:szCs w:val="24"/>
+        </w:rPr>
+        <w:t>Xác thực tài khoản</w:t>
+      </w:r>
+      <w:r>
+        <w:rPr>
+          <w:rFonts w:ascii="Segoe UI" w:hAnsi="Segoe UI" w:cs="Segoe UI"/>
+          <w:sz w:val="24"/>
+          <w:szCs w:val="24"/>
+        </w:rPr>
+        <w:tab/>
+      </w:r>
+    </w:p>
+    <w:p>
+      <w:pPr>
+        <w:spacing w:line="240" w:lineRule="auto"/>
+        <w:ind w:left="709"/>
+        <w:rPr>
+          <w:rFonts w:ascii="Segoe UI" w:eastAsia="Times New Roman" w:hAnsi="Segoe UI" w:cs="Segoe UI"/>
+          <w:bCs/>
+          <w:sz w:val="26"/>
+          <w:szCs w:val="26"/>
+        </w:rPr>
+      </w:pPr>
+      <w:r>
+        <w:rPr>
+          <w:rFonts w:ascii="Segoe UI" w:hAnsi="Segoe UI" w:cs="Segoe UI"/>
+          <w:sz w:val="24"/>
+          <w:szCs w:val="24"/>
+        </w:rPr>
+        <w:t>MÔ TẢ:</w:t>
+      </w:r>
+      <w:r>
+        <w:rPr>
+          <w:rFonts w:ascii="Segoe UI" w:hAnsi="Segoe UI" w:cs="Segoe UI"/>
+          <w:sz w:val="26"/>
+          <w:szCs w:val="26"/>
+        </w:rPr>
+        <w:t xml:space="preserve"> </w:t>
+      </w:r>
+      <w:r>
+        <w:rPr>
+          <w:rFonts w:ascii="Segoe UI" w:eastAsia="Times New Roman" w:hAnsi="Segoe UI" w:cs="Segoe UI"/>
+          <w:bCs/>
+          <w:sz w:val="26"/>
+          <w:szCs w:val="26"/>
+        </w:rPr>
+        <w:t xml:space="preserve">Sau khi </w:t>
+      </w:r>
+      <w:r>
+        <w:rPr>
+          <w:rFonts w:ascii="Segoe UI" w:eastAsia="Times New Roman" w:hAnsi="Segoe UI" w:cs="Segoe UI"/>
+          <w:bCs/>
+          <w:sz w:val="26"/>
+          <w:szCs w:val="26"/>
+        </w:rPr>
+        <w:t>người dùng nhập mã PIN, hệ thống sẽ kiểm tra xem mã PIN có chính xác so với tài khoản không để từ đó quyết định người dùng có được đăng nhập vào hệ thống không.</w:t>
+      </w:r>
+    </w:p>
+    <w:p>
+      <w:pPr>
+        <w:spacing w:line="240" w:lineRule="auto"/>
+        <w:ind w:left="709"/>
+        <w:rPr>
+          <w:rFonts w:ascii="Segoe UI" w:hAnsi="Segoe UI" w:cs="Segoe UI"/>
+          <w:sz w:val="24"/>
+          <w:szCs w:val="24"/>
+        </w:rPr>
+      </w:pPr>
+      <w:r>
+        <w:rPr>
+          <w:rFonts w:ascii="Segoe UI" w:hAnsi="Segoe UI" w:cs="Segoe UI"/>
+          <w:sz w:val="24"/>
+          <w:szCs w:val="24"/>
+        </w:rPr>
+        <w:t xml:space="preserve">TÍNH NĂNG: </w:t>
+      </w:r>
+      <w:r>
+        <w:rPr>
+          <w:rFonts w:ascii="Segoe UI" w:hAnsi="Segoe UI" w:cs="Segoe UI"/>
+          <w:sz w:val="24"/>
+          <w:szCs w:val="24"/>
+        </w:rPr>
+        <w:t>Hệ thống xác thực tài khoản cho người dùng đăng nhập hệ thống</w:t>
+      </w:r>
+    </w:p>
+    <w:p>
+      <w:pPr>
+        <w:spacing w:line="240" w:lineRule="auto"/>
+        <w:ind w:left="709"/>
+      </w:pPr>
+      <w:r>
+        <w:rPr>
+          <w:rFonts w:ascii="Segoe UI" w:hAnsi="Segoe UI" w:cs="Segoe UI"/>
+          <w:sz w:val="24"/>
+          <w:szCs w:val="24"/>
+        </w:rPr>
+        <w:t>CHỨC NĂNG LIÊN QUAN: FR1</w:t>
+      </w:r>
+      <w:proofErr w:type="gramStart"/>
+      <w:r>
+        <w:rPr>
+          <w:rFonts w:ascii="Segoe UI" w:hAnsi="Segoe UI" w:cs="Segoe UI"/>
+          <w:sz w:val="24"/>
+          <w:szCs w:val="24"/>
+        </w:rPr>
+        <w:t>,FR7</w:t>
+      </w:r>
+      <w:proofErr w:type="gramEnd"/>
     </w:p>
     <w:p>
       <w:pPr>
@@ -7557,27 +9303,228 @@
         <w:ind w:firstLine="720"/>
         <w:rPr>
           <w:rFonts w:ascii="Segoe UI" w:hAnsi="Segoe UI" w:cs="Segoe UI"/>
-        </w:rPr>
-      </w:pPr>
-      <w:r>
-        <w:rPr>
-          <w:rFonts w:ascii="Segoe UI" w:hAnsi="Segoe UI" w:cs="Segoe UI"/>
-        </w:rPr>
-        <w:t>3.3</w:t>
-      </w:r>
+          <w:i/>
+        </w:rPr>
+      </w:pPr>
+      <w:r>
+        <w:rPr>
+          <w:rFonts w:ascii="Segoe UI" w:hAnsi="Segoe UI" w:cs="Segoe UI"/>
+          <w:i/>
+        </w:rPr>
+        <w:t>3.3.1 Tốc độ phục vụ của hệ thống</w:t>
+      </w:r>
+    </w:p>
+    <w:p>
+      <w:pPr>
+        <w:spacing w:line="240" w:lineRule="auto"/>
+        <w:ind w:left="720"/>
+        <w:rPr>
+          <w:rFonts w:ascii="Segoe UI" w:hAnsi="Segoe UI" w:cs="Segoe UI"/>
+          <w:b/>
+          <w:sz w:val="24"/>
+          <w:szCs w:val="24"/>
+        </w:rPr>
+      </w:pPr>
+      <w:r>
+        <w:rPr>
+          <w:rFonts w:ascii="Segoe UI" w:hAnsi="Segoe UI" w:cs="Segoe UI"/>
+          <w:b/>
+          <w:sz w:val="24"/>
+          <w:szCs w:val="24"/>
+        </w:rPr>
+        <w:t>ID: PR1</w:t>
+      </w:r>
+    </w:p>
+    <w:p>
+      <w:pPr>
+        <w:spacing w:line="240" w:lineRule="auto"/>
+        <w:ind w:left="720"/>
+        <w:rPr>
+          <w:rFonts w:ascii="Segoe UI" w:hAnsi="Segoe UI" w:cs="Segoe UI"/>
+          <w:sz w:val="24"/>
+          <w:szCs w:val="24"/>
+        </w:rPr>
+      </w:pPr>
+      <w:r>
+        <w:rPr>
+          <w:rFonts w:ascii="Segoe UI" w:hAnsi="Segoe UI" w:cs="Segoe UI"/>
+          <w:sz w:val="24"/>
+          <w:szCs w:val="24"/>
+        </w:rPr>
+        <w:t>TÊN</w:t>
+      </w:r>
+      <w:r>
+        <w:rPr>
+          <w:rFonts w:ascii="Segoe UI" w:hAnsi="Segoe UI" w:cs="Segoe UI"/>
+          <w:sz w:val="24"/>
+          <w:szCs w:val="24"/>
+        </w:rPr>
+        <w:t>:</w:t>
+      </w:r>
+      <w:r>
+        <w:rPr>
+          <w:rFonts w:ascii="Segoe UI" w:hAnsi="Segoe UI" w:cs="Segoe UI"/>
+          <w:sz w:val="24"/>
+          <w:szCs w:val="24"/>
+        </w:rPr>
+        <w:t xml:space="preserve"> Tốc độ phục vụ nhanh</w:t>
+      </w:r>
+    </w:p>
+    <w:p>
+      <w:pPr>
+        <w:spacing w:line="240" w:lineRule="auto"/>
+        <w:ind w:left="720"/>
+        <w:rPr>
+          <w:rFonts w:ascii="Segoe UI" w:hAnsi="Segoe UI" w:cs="Segoe UI"/>
+          <w:sz w:val="24"/>
+          <w:szCs w:val="24"/>
+        </w:rPr>
+      </w:pPr>
+      <w:r>
+        <w:rPr>
+          <w:rFonts w:ascii="Segoe UI" w:hAnsi="Segoe UI" w:cs="Segoe UI"/>
+          <w:sz w:val="24"/>
+          <w:szCs w:val="24"/>
+        </w:rPr>
+        <w:t>M</w:t>
+      </w:r>
+      <w:r>
+        <w:rPr>
+          <w:rFonts w:ascii="Segoe UI" w:hAnsi="Segoe UI" w:cs="Segoe UI"/>
+          <w:sz w:val="24"/>
+          <w:szCs w:val="24"/>
+        </w:rPr>
+        <w:t>Ô TẢ</w:t>
+      </w:r>
+      <w:r>
+        <w:rPr>
+          <w:rFonts w:ascii="Segoe UI" w:hAnsi="Segoe UI" w:cs="Segoe UI"/>
+          <w:sz w:val="24"/>
+          <w:szCs w:val="24"/>
+        </w:rPr>
+        <w:t>:</w:t>
+      </w:r>
+      <w:r>
+        <w:rPr>
+          <w:rFonts w:ascii="Segoe UI" w:hAnsi="Segoe UI" w:cs="Segoe UI"/>
+          <w:sz w:val="24"/>
+          <w:szCs w:val="24"/>
+        </w:rPr>
+        <w:t xml:space="preserve"> Tốc độ phục vụ của hệ thống nhanh, đáp ứng yêu cầu thời gian cho người sử dụng sau mỗi thao tác, không bắt người sử dụng phải chờ đợi quá 2 giây sau mỗi thao tác như rút tiền, chuyển tiền, đổi PIN, kiểm tra tài khoản..</w:t>
+      </w:r>
+    </w:p>
+    <w:p>
+      <w:pPr>
+        <w:spacing w:line="240" w:lineRule="auto"/>
+        <w:ind w:left="720"/>
+        <w:rPr>
+          <w:rFonts w:ascii="Segoe UI" w:hAnsi="Segoe UI" w:cs="Segoe UI"/>
+          <w:sz w:val="24"/>
+          <w:szCs w:val="24"/>
+        </w:rPr>
+      </w:pPr>
+      <w:r>
+        <w:rPr>
+          <w:rFonts w:ascii="Segoe UI" w:hAnsi="Segoe UI" w:cs="Segoe UI"/>
+          <w:sz w:val="24"/>
+          <w:szCs w:val="24"/>
+        </w:rPr>
+        <w:t>T</w:t>
+      </w:r>
+      <w:r>
+        <w:rPr>
+          <w:rFonts w:ascii="Segoe UI" w:hAnsi="Segoe UI" w:cs="Segoe UI"/>
+          <w:sz w:val="24"/>
+          <w:szCs w:val="24"/>
+        </w:rPr>
+        <w:t>ÍNH NĂNG</w:t>
+      </w:r>
+      <w:r>
+        <w:rPr>
+          <w:rFonts w:ascii="Segoe UI" w:hAnsi="Segoe UI" w:cs="Segoe UI"/>
+          <w:sz w:val="24"/>
+          <w:szCs w:val="24"/>
+        </w:rPr>
+        <w:t>:</w:t>
+      </w:r>
+      <w:r>
+        <w:rPr>
+          <w:rFonts w:ascii="Segoe UI" w:hAnsi="Segoe UI" w:cs="Segoe UI"/>
+          <w:sz w:val="24"/>
+          <w:szCs w:val="24"/>
+        </w:rPr>
+        <w:t xml:space="preserve"> Đáp ứng thời gian cho người sử dụng</w:t>
+      </w:r>
+    </w:p>
+    <w:p>
+      <w:pPr>
+        <w:spacing w:line="240" w:lineRule="auto"/>
+        <w:ind w:left="720"/>
+        <w:rPr>
+          <w:rFonts w:ascii="Segoe UI" w:hAnsi="Segoe UI" w:cs="Segoe UI"/>
+          <w:sz w:val="24"/>
+          <w:szCs w:val="24"/>
+        </w:rPr>
+      </w:pPr>
+      <w:r>
+        <w:rPr>
+          <w:rFonts w:ascii="Segoe UI" w:hAnsi="Segoe UI" w:cs="Segoe UI"/>
+          <w:sz w:val="24"/>
+          <w:szCs w:val="24"/>
+        </w:rPr>
+        <w:t>HIỆU NĂNG LIÊN QUAN: Không</w:t>
+      </w:r>
+    </w:p>
+    <w:p>
+      <w:pPr>
+        <w:pStyle w:val="Heading3"/>
+        <w:spacing w:line="240" w:lineRule="auto"/>
+        <w:ind w:firstLine="720"/>
+        <w:rPr>
+          <w:rFonts w:ascii="Segoe UI" w:hAnsi="Segoe UI" w:cs="Segoe UI"/>
+          <w:i/>
+        </w:rPr>
+      </w:pPr>
+    </w:p>
+    <w:p>
+      <w:pPr>
+        <w:pStyle w:val="Heading3"/>
+        <w:spacing w:line="240" w:lineRule="auto"/>
+        <w:ind w:firstLine="720"/>
+        <w:rPr>
+          <w:rFonts w:ascii="Segoe UI" w:hAnsi="Segoe UI" w:cs="Segoe UI"/>
+          <w:i/>
+        </w:rPr>
+      </w:pPr>
       <w:proofErr w:type="gramStart"/>
       <w:r>
         <w:rPr>
           <w:rFonts w:ascii="Segoe UI" w:hAnsi="Segoe UI" w:cs="Segoe UI"/>
-        </w:rPr>
-        <w:t>.x</w:t>
+          <w:i/>
+        </w:rPr>
+        <w:t xml:space="preserve">3.3.2 </w:t>
+      </w:r>
+      <w:r>
+        <w:rPr>
+          <w:rFonts w:ascii="Segoe UI" w:hAnsi="Segoe UI" w:cs="Segoe UI"/>
+          <w:i/>
+        </w:rPr>
+        <w:t xml:space="preserve"> </w:t>
+      </w:r>
+      <w:r>
+        <w:rPr>
+          <w:rFonts w:ascii="Segoe UI" w:hAnsi="Segoe UI" w:cs="Segoe UI"/>
+          <w:i/>
+        </w:rPr>
+        <w:t>Giao</w:t>
       </w:r>
       <w:proofErr w:type="gramEnd"/>
       <w:r>
         <w:rPr>
           <w:rFonts w:ascii="Segoe UI" w:hAnsi="Segoe UI" w:cs="Segoe UI"/>
-        </w:rPr>
-        <w:t xml:space="preserve"> Yêu cầu hiệu năng x</w:t>
+          <w:i/>
+        </w:rPr>
+        <w:t xml:space="preserve"> hiện đơn giản, thân thiện</w:t>
       </w:r>
     </w:p>
     <w:p>
@@ -7586,19 +9533,28 @@
         <w:ind w:left="720"/>
         <w:rPr>
           <w:rFonts w:ascii="Segoe UI" w:hAnsi="Segoe UI" w:cs="Segoe UI"/>
-          <w:sz w:val="24"/>
-          <w:szCs w:val="24"/>
-          <w:lang w:val="fr-FR"/>
-        </w:rPr>
-      </w:pPr>
-      <w:r>
-        <w:rPr>
-          <w:rFonts w:ascii="Segoe UI" w:hAnsi="Segoe UI" w:cs="Segoe UI"/>
-          <w:sz w:val="24"/>
-          <w:szCs w:val="24"/>
-          <w:lang w:val="fr-FR"/>
-        </w:rPr>
-        <w:t>ID: [PR] 1</w:t>
+          <w:b/>
+          <w:sz w:val="24"/>
+          <w:szCs w:val="24"/>
+        </w:rPr>
+      </w:pPr>
+      <w:r>
+        <w:rPr>
+          <w:rFonts w:ascii="Segoe UI" w:hAnsi="Segoe UI" w:cs="Segoe UI"/>
+          <w:b/>
+          <w:sz w:val="24"/>
+          <w:szCs w:val="24"/>
+        </w:rPr>
+        <w:t>ID: PR</w:t>
+      </w:r>
+      <w:r>
+        <w:rPr>
+          <w:rFonts w:ascii="Segoe UI" w:hAnsi="Segoe UI" w:cs="Segoe UI"/>
+          <w:b/>
+          <w:sz w:val="24"/>
+          <w:szCs w:val="24"/>
+        </w:rPr>
+        <w:t>2</w:t>
       </w:r>
     </w:p>
     <w:p>
@@ -7609,17 +9565,31 @@
           <w:rFonts w:ascii="Segoe UI" w:hAnsi="Segoe UI" w:cs="Segoe UI"/>
           <w:sz w:val="24"/>
           <w:szCs w:val="24"/>
-          <w:lang w:val="fr-FR"/>
-        </w:rPr>
-      </w:pPr>
-      <w:r>
-        <w:rPr>
-          <w:rFonts w:ascii="Segoe UI" w:hAnsi="Segoe UI" w:cs="Segoe UI"/>
-          <w:sz w:val="24"/>
-          <w:szCs w:val="24"/>
-          <w:lang w:val="fr-FR"/>
-        </w:rPr>
-        <w:t>Tên:</w:t>
+        </w:rPr>
+      </w:pPr>
+      <w:r>
+        <w:rPr>
+          <w:rFonts w:ascii="Segoe UI" w:hAnsi="Segoe UI" w:cs="Segoe UI"/>
+          <w:sz w:val="24"/>
+          <w:szCs w:val="24"/>
+        </w:rPr>
+        <w:t>TÊN</w:t>
+      </w:r>
+      <w:r>
+        <w:rPr>
+          <w:rFonts w:ascii="Segoe UI" w:hAnsi="Segoe UI" w:cs="Segoe UI"/>
+          <w:sz w:val="24"/>
+          <w:szCs w:val="24"/>
+        </w:rPr>
+        <w:t>:</w:t>
+      </w:r>
+      <w:r>
+        <w:rPr>
+          <w:rFonts w:ascii="Segoe UI" w:hAnsi="Segoe UI" w:cs="Segoe UI"/>
+          <w:sz w:val="24"/>
+          <w:szCs w:val="24"/>
+        </w:rPr>
+        <w:t xml:space="preserve"> Giao diện đơn giản, thân thiện</w:t>
       </w:r>
     </w:p>
     <w:p>
@@ -7630,17 +9600,39 @@
           <w:rFonts w:ascii="Segoe UI" w:hAnsi="Segoe UI" w:cs="Segoe UI"/>
           <w:sz w:val="24"/>
           <w:szCs w:val="24"/>
-          <w:lang w:val="fr-FR"/>
-        </w:rPr>
-      </w:pPr>
-      <w:r>
-        <w:rPr>
-          <w:rFonts w:ascii="Segoe UI" w:hAnsi="Segoe UI" w:cs="Segoe UI"/>
-          <w:sz w:val="24"/>
-          <w:szCs w:val="24"/>
-          <w:lang w:val="fr-FR"/>
-        </w:rPr>
-        <w:t>Mô tả:</w:t>
+        </w:rPr>
+      </w:pPr>
+      <w:r>
+        <w:rPr>
+          <w:rFonts w:ascii="Segoe UI" w:hAnsi="Segoe UI" w:cs="Segoe UI"/>
+          <w:sz w:val="24"/>
+          <w:szCs w:val="24"/>
+        </w:rPr>
+        <w:t>M</w:t>
+      </w:r>
+      <w:r>
+        <w:rPr>
+          <w:rFonts w:ascii="Segoe UI" w:hAnsi="Segoe UI" w:cs="Segoe UI"/>
+          <w:sz w:val="24"/>
+          <w:szCs w:val="24"/>
+        </w:rPr>
+        <w:t>Ô TẢ</w:t>
+      </w:r>
+      <w:r>
+        <w:rPr>
+          <w:rFonts w:ascii="Segoe UI" w:hAnsi="Segoe UI" w:cs="Segoe UI"/>
+          <w:sz w:val="24"/>
+          <w:szCs w:val="24"/>
+        </w:rPr>
+        <w:t>:</w:t>
+      </w:r>
+      <w:r>
+        <w:rPr>
+          <w:rFonts w:ascii="Segoe UI" w:hAnsi="Segoe UI" w:cs="Segoe UI"/>
+          <w:sz w:val="24"/>
+          <w:szCs w:val="24"/>
+        </w:rPr>
+        <w:t xml:space="preserve"> Giao diện phần mềm đơn giản dễ sử dụng, dễ thao tác, dễ nhìn không quá cầu kì, không quá rối, ít màu sắc, thân thiện với người dùng</w:t>
       </w:r>
     </w:p>
     <w:p>
@@ -7659,7 +9651,31 @@
           <w:sz w:val="24"/>
           <w:szCs w:val="24"/>
         </w:rPr>
-        <w:t>Tính năng:</w:t>
+        <w:t>T</w:t>
+      </w:r>
+      <w:r>
+        <w:rPr>
+          <w:rFonts w:ascii="Segoe UI" w:hAnsi="Segoe UI" w:cs="Segoe UI"/>
+          <w:sz w:val="24"/>
+          <w:szCs w:val="24"/>
+        </w:rPr>
+        <w:t>ÍNH NĂNG</w:t>
+      </w:r>
+      <w:r>
+        <w:rPr>
+          <w:rFonts w:ascii="Segoe UI" w:hAnsi="Segoe UI" w:cs="Segoe UI"/>
+          <w:sz w:val="24"/>
+          <w:szCs w:val="24"/>
+        </w:rPr>
+        <w:t>:</w:t>
+      </w:r>
+      <w:r>
+        <w:rPr>
+          <w:rFonts w:ascii="Segoe UI" w:hAnsi="Segoe UI" w:cs="Segoe UI"/>
+          <w:sz w:val="24"/>
+          <w:szCs w:val="24"/>
+        </w:rPr>
+        <w:t xml:space="preserve"> Để người sử dụng đỡ mất thời gian trong việc sử dụng do giao diện quá phức tạp</w:t>
       </w:r>
     </w:p>
     <w:p>
@@ -7678,7 +9694,176 @@
           <w:sz w:val="24"/>
           <w:szCs w:val="24"/>
         </w:rPr>
-        <w:t>Phục thuộc:</w:t>
+        <w:t>HIỆU NĂNG LIÊN QUAN</w:t>
+      </w:r>
+      <w:r>
+        <w:rPr>
+          <w:rFonts w:ascii="Segoe UI" w:hAnsi="Segoe UI" w:cs="Segoe UI"/>
+          <w:sz w:val="24"/>
+          <w:szCs w:val="24"/>
+        </w:rPr>
+        <w:t>:</w:t>
+      </w:r>
+      <w:r>
+        <w:rPr>
+          <w:rFonts w:ascii="Segoe UI" w:hAnsi="Segoe UI" w:cs="Segoe UI"/>
+          <w:sz w:val="24"/>
+          <w:szCs w:val="24"/>
+        </w:rPr>
+        <w:t xml:space="preserve"> Không</w:t>
+      </w:r>
+    </w:p>
+    <w:p>
+      <w:pPr>
+        <w:pStyle w:val="Heading3"/>
+        <w:spacing w:line="240" w:lineRule="auto"/>
+        <w:ind w:firstLine="720"/>
+        <w:rPr>
+          <w:rFonts w:ascii="Segoe UI" w:hAnsi="Segoe UI" w:cs="Segoe UI"/>
+          <w:i/>
+        </w:rPr>
+      </w:pPr>
+      <w:r>
+        <w:rPr>
+          <w:rFonts w:ascii="Segoe UI" w:hAnsi="Segoe UI" w:cs="Segoe UI"/>
+          <w:i/>
+        </w:rPr>
+        <w:t>3.3.3 Giao diện cho các chức năng hợp lý</w:t>
+      </w:r>
+    </w:p>
+    <w:p>
+      <w:pPr>
+        <w:spacing w:line="240" w:lineRule="auto"/>
+        <w:ind w:left="720"/>
+        <w:rPr>
+          <w:rFonts w:ascii="Segoe UI" w:hAnsi="Segoe UI" w:cs="Segoe UI"/>
+          <w:b/>
+          <w:sz w:val="24"/>
+          <w:szCs w:val="24"/>
+        </w:rPr>
+      </w:pPr>
+      <w:r>
+        <w:rPr>
+          <w:rFonts w:ascii="Segoe UI" w:hAnsi="Segoe UI" w:cs="Segoe UI"/>
+          <w:b/>
+          <w:sz w:val="24"/>
+          <w:szCs w:val="24"/>
+        </w:rPr>
+        <w:t>ID: PR</w:t>
+      </w:r>
+      <w:r>
+        <w:rPr>
+          <w:rFonts w:ascii="Segoe UI" w:hAnsi="Segoe UI" w:cs="Segoe UI"/>
+          <w:b/>
+          <w:sz w:val="24"/>
+          <w:szCs w:val="24"/>
+        </w:rPr>
+        <w:t>3</w:t>
+      </w:r>
+    </w:p>
+    <w:p>
+      <w:pPr>
+        <w:spacing w:line="240" w:lineRule="auto"/>
+        <w:ind w:left="720"/>
+        <w:rPr>
+          <w:rFonts w:ascii="Segoe UI" w:hAnsi="Segoe UI" w:cs="Segoe UI"/>
+          <w:sz w:val="24"/>
+          <w:szCs w:val="24"/>
+        </w:rPr>
+      </w:pPr>
+      <w:r>
+        <w:rPr>
+          <w:rFonts w:ascii="Segoe UI" w:hAnsi="Segoe UI" w:cs="Segoe UI"/>
+          <w:sz w:val="24"/>
+          <w:szCs w:val="24"/>
+        </w:rPr>
+        <w:t>TÊN</w:t>
+      </w:r>
+      <w:r>
+        <w:rPr>
+          <w:rFonts w:ascii="Segoe UI" w:hAnsi="Segoe UI" w:cs="Segoe UI"/>
+          <w:sz w:val="24"/>
+          <w:szCs w:val="24"/>
+        </w:rPr>
+        <w:t>:</w:t>
+      </w:r>
+      <w:r>
+        <w:rPr>
+          <w:rFonts w:ascii="Segoe UI" w:hAnsi="Segoe UI" w:cs="Segoe UI"/>
+          <w:sz w:val="24"/>
+          <w:szCs w:val="24"/>
+        </w:rPr>
+        <w:t xml:space="preserve"> Bố cục giao diện cho các chức năng hợp lý</w:t>
+      </w:r>
+    </w:p>
+    <w:p>
+      <w:pPr>
+        <w:spacing w:line="240" w:lineRule="auto"/>
+        <w:ind w:left="720"/>
+        <w:rPr>
+          <w:rFonts w:ascii="Segoe UI" w:hAnsi="Segoe UI" w:cs="Segoe UI"/>
+          <w:sz w:val="24"/>
+          <w:szCs w:val="24"/>
+        </w:rPr>
+      </w:pPr>
+      <w:r>
+        <w:rPr>
+          <w:rFonts w:ascii="Segoe UI" w:hAnsi="Segoe UI" w:cs="Segoe UI"/>
+          <w:sz w:val="24"/>
+          <w:szCs w:val="24"/>
+        </w:rPr>
+        <w:t>MÔ TẢ</w:t>
+      </w:r>
+      <w:r>
+        <w:rPr>
+          <w:rFonts w:ascii="Segoe UI" w:hAnsi="Segoe UI" w:cs="Segoe UI"/>
+          <w:sz w:val="24"/>
+          <w:szCs w:val="24"/>
+        </w:rPr>
+        <w:t>:</w:t>
+      </w:r>
+      <w:r>
+        <w:rPr>
+          <w:rFonts w:ascii="Segoe UI" w:hAnsi="Segoe UI" w:cs="Segoe UI"/>
+          <w:sz w:val="24"/>
+          <w:szCs w:val="24"/>
+        </w:rPr>
+        <w:t xml:space="preserve"> Giao diện tại mỗi chức năng phải đáp ứng cho khách hàng hiểu và sử dụng dễ dàng, khi nhìn vào giao diện khách hàng phải biết được giao diện đang thực hiện công việc gì, cần nhập xuất dữ liệu gì và thao tác nhập xuất dễ dàng v.v…</w:t>
+      </w:r>
+    </w:p>
+    <w:p>
+      <w:pPr>
+        <w:spacing w:line="240" w:lineRule="auto"/>
+        <w:ind w:left="720"/>
+        <w:rPr>
+          <w:rFonts w:ascii="Segoe UI" w:hAnsi="Segoe UI" w:cs="Segoe UI"/>
+          <w:sz w:val="24"/>
+          <w:szCs w:val="24"/>
+        </w:rPr>
+      </w:pPr>
+      <w:r>
+        <w:rPr>
+          <w:rFonts w:ascii="Segoe UI" w:hAnsi="Segoe UI" w:cs="Segoe UI"/>
+          <w:sz w:val="24"/>
+          <w:szCs w:val="24"/>
+        </w:rPr>
+        <w:t>TÍNH NĂNG</w:t>
+      </w:r>
+      <w:r>
+        <w:rPr>
+          <w:rFonts w:ascii="Segoe UI" w:hAnsi="Segoe UI" w:cs="Segoe UI"/>
+          <w:sz w:val="24"/>
+          <w:szCs w:val="24"/>
+        </w:rPr>
+        <w:t>:</w:t>
+      </w:r>
+      <w:r>
+        <w:rPr>
+          <w:rFonts w:ascii="Segoe UI" w:hAnsi="Segoe UI" w:cs="Segoe UI"/>
+          <w:sz w:val="24"/>
+          <w:szCs w:val="24"/>
+        </w:rPr>
+        <w:t xml:space="preserve"> Đáp ứng tính dễ sử dụng cho mỗi giao diễn, mỗi thao tác của người dùng</w:t>
       </w:r>
     </w:p>
     <w:p>
@@ -7695,6 +9880,38 @@
           <w:szCs w:val="24"/>
         </w:rPr>
       </w:pPr>
+      <w:r>
+        <w:rPr>
+          <w:rFonts w:ascii="Segoe UI" w:hAnsi="Segoe UI" w:cs="Segoe UI"/>
+          <w:sz w:val="24"/>
+          <w:szCs w:val="24"/>
+        </w:rPr>
+        <w:t>HIỆU NĂNG LIÊN QUAN</w:t>
+      </w:r>
+      <w:r>
+        <w:rPr>
+          <w:rFonts w:ascii="Segoe UI" w:hAnsi="Segoe UI" w:cs="Segoe UI"/>
+          <w:sz w:val="24"/>
+          <w:szCs w:val="24"/>
+        </w:rPr>
+        <w:t>:</w:t>
+      </w:r>
+      <w:r>
+        <w:rPr>
+          <w:rFonts w:ascii="Segoe UI" w:hAnsi="Segoe UI" w:cs="Segoe UI"/>
+          <w:sz w:val="24"/>
+          <w:szCs w:val="24"/>
+        </w:rPr>
+        <w:t xml:space="preserve"> Không</w:t>
+      </w:r>
+      <w:r>
+        <w:rPr>
+          <w:rFonts w:ascii="Segoe UI" w:hAnsi="Segoe UI" w:cs="Segoe UI"/>
+          <w:sz w:val="24"/>
+          <w:szCs w:val="24"/>
+        </w:rPr>
+        <w:t xml:space="preserve"> </w:t>
+      </w:r>
       <w:r>
         <w:rPr>
           <w:rFonts w:ascii="Segoe UI" w:hAnsi="Segoe UI" w:cs="Segoe UI"/>
@@ -7941,7 +10158,7 @@
 </file>
 
 <file path=word/numbering.xml><?xml version="1.0" encoding="utf-8"?>
-<w:numbering xmlns:wpc="http://schemas.microsoft.com/office/word/2010/wordprocessingCanvas" xmlns:mc="http://schemas.openxmlformats.org/markup-compatibility/2006" xmlns:o="urn:schemas-microsoft-com:office:office" xmlns:r="http://schemas.openxmlformats.org/officeDocument/2006/relationships" xmlns:m="http://schemas.openxmlformats.org/officeDocument/2006/math" xmlns:v="urn:schemas-microsoft-com:vml" xmlns:wp14="http://schemas.microsoft.com/office/word/2010/wordprocessingDrawing" xmlns:wp="http://schemas.openxmlformats.org/drawingml/2006/wordprocessingDrawing" xmlns:w10="urn:schemas-microsoft-com:office:word" xmlns:w="http://schemas.openxmlformats.org/wordprocessingml/2006/main" xmlns:w14="http://schemas.microsoft.com/office/word/2010/wordml" xmlns:w15="http://schemas.microsoft.com/office/word/2012/wordml" xmlns:wpg="http://schemas.microsoft.com/office/word/2010/wordprocessingGroup" xmlns:wpi="http://schemas.microsoft.com/office/word/2010/wordprocessingInk" xmlns:wne="http://schemas.microsoft.com/office/word/2006/wordml" xmlns:wps="http://schemas.microsoft.com/office/word/2010/wordprocessingShape" mc:Ignorable="w14 w15 wp14">
+<w:numbering xmlns:wpc="http://schemas.microsoft.com/office/word/2010/wordprocessingCanvas" xmlns:mc="http://schemas.openxmlformats.org/markup-compatibility/2006" xmlns:o="urn:schemas-microsoft-com:office:office" xmlns:r="http://schemas.openxmlformats.org/officeDocument/2006/relationships" xmlns:m="http://schemas.openxmlformats.org/officeDocument/2006/math" xmlns:v="urn:schemas-microsoft-com:vml" xmlns:wp14="http://schemas.microsoft.com/office/word/2010/wordprocessingDrawing" xmlns:wp="http://schemas.openxmlformats.org/drawingml/2006/wordprocessingDrawing" xmlns:w10="urn:schemas-microsoft-com:office:word" xmlns:w="http://schemas.openxmlformats.org/wordprocessingml/2006/main" xmlns:w14="http://schemas.microsoft.com/office/word/2010/wordml" xmlns:wpg="http://schemas.microsoft.com/office/word/2010/wordprocessingGroup" xmlns:wpi="http://schemas.microsoft.com/office/word/2010/wordprocessingInk" xmlns:wne="http://schemas.microsoft.com/office/word/2006/wordml" xmlns:wps="http://schemas.microsoft.com/office/word/2010/wordprocessingShape" mc:Ignorable="w14 wp14">
   <w:abstractNum w:abstractNumId="0">
     <w:nsid w:val="0179392D"/>
     <w:multiLevelType w:val="hybridMultilevel"/>
@@ -9942,21 +12159,12 @@
   </w:num>
   <w:num w:numId="21">
     <w:abstractNumId w:val="16"/>
-    <w:lvlOverride w:ilvl="0"/>
-    <w:lvlOverride w:ilvl="1"/>
-    <w:lvlOverride w:ilvl="2"/>
-    <w:lvlOverride w:ilvl="3"/>
-    <w:lvlOverride w:ilvl="4"/>
-    <w:lvlOverride w:ilvl="5"/>
-    <w:lvlOverride w:ilvl="6"/>
-    <w:lvlOverride w:ilvl="7"/>
-    <w:lvlOverride w:ilvl="8"/>
   </w:num>
 </w:numbering>
 </file>
 
 <file path=word/styles.xml><?xml version="1.0" encoding="utf-8"?>
-<w:styles xmlns:mc="http://schemas.openxmlformats.org/markup-compatibility/2006" xmlns:r="http://schemas.openxmlformats.org/officeDocument/2006/relationships" xmlns:w="http://schemas.openxmlformats.org/wordprocessingml/2006/main" xmlns:w14="http://schemas.microsoft.com/office/word/2010/wordml" xmlns:w15="http://schemas.microsoft.com/office/word/2012/wordml" mc:Ignorable="w14 w15">
+<w:styles xmlns:mc="http://schemas.openxmlformats.org/markup-compatibility/2006" xmlns:r="http://schemas.openxmlformats.org/officeDocument/2006/relationships" xmlns:w="http://schemas.openxmlformats.org/wordprocessingml/2006/main" xmlns:w14="http://schemas.microsoft.com/office/word/2010/wordml" mc:Ignorable="w14">
   <w:docDefaults>
     <w:rPrDefault>
       <w:rPr>
@@ -9972,378 +12180,144 @@
       </w:pPr>
     </w:pPrDefault>
   </w:docDefaults>
-  <w:latentStyles w:defLockedState="0" w:defUIPriority="99" w:defSemiHidden="0" w:defUnhideWhenUsed="0" w:defQFormat="0" w:count="371">
-    <w:lsdException w:name="Normal" w:uiPriority="0" w:qFormat="1"/>
-    <w:lsdException w:name="heading 1" w:uiPriority="9" w:qFormat="1"/>
-    <w:lsdException w:name="heading 2" w:semiHidden="1" w:uiPriority="9" w:unhideWhenUsed="1" w:qFormat="1"/>
-    <w:lsdException w:name="heading 3" w:semiHidden="1" w:uiPriority="9" w:unhideWhenUsed="1" w:qFormat="1"/>
-    <w:lsdException w:name="heading 4" w:semiHidden="1" w:uiPriority="9" w:unhideWhenUsed="1" w:qFormat="1"/>
-    <w:lsdException w:name="heading 5" w:semiHidden="1" w:uiPriority="9" w:unhideWhenUsed="1" w:qFormat="1"/>
-    <w:lsdException w:name="heading 6" w:semiHidden="1" w:uiPriority="9" w:unhideWhenUsed="1" w:qFormat="1"/>
-    <w:lsdException w:name="heading 7" w:semiHidden="1" w:uiPriority="9" w:unhideWhenUsed="1" w:qFormat="1"/>
-    <w:lsdException w:name="heading 8" w:semiHidden="1" w:uiPriority="9" w:unhideWhenUsed="1" w:qFormat="1"/>
-    <w:lsdException w:name="heading 9" w:semiHidden="1" w:uiPriority="9" w:unhideWhenUsed="1" w:qFormat="1"/>
-    <w:lsdException w:name="index 1" w:semiHidden="1" w:unhideWhenUsed="1"/>
-    <w:lsdException w:name="index 2" w:semiHidden="1" w:unhideWhenUsed="1"/>
-    <w:lsdException w:name="index 3" w:semiHidden="1" w:unhideWhenUsed="1"/>
-    <w:lsdException w:name="index 4" w:semiHidden="1" w:unhideWhenUsed="1"/>
-    <w:lsdException w:name="index 5" w:semiHidden="1" w:unhideWhenUsed="1"/>
-    <w:lsdException w:name="index 6" w:semiHidden="1" w:unhideWhenUsed="1"/>
-    <w:lsdException w:name="index 7" w:semiHidden="1" w:unhideWhenUsed="1"/>
-    <w:lsdException w:name="index 8" w:semiHidden="1" w:unhideWhenUsed="1"/>
-    <w:lsdException w:name="index 9" w:semiHidden="1" w:unhideWhenUsed="1"/>
-    <w:lsdException w:name="toc 1" w:semiHidden="1" w:uiPriority="39" w:unhideWhenUsed="1"/>
-    <w:lsdException w:name="toc 2" w:semiHidden="1" w:uiPriority="39" w:unhideWhenUsed="1"/>
-    <w:lsdException w:name="toc 3" w:semiHidden="1" w:uiPriority="39" w:unhideWhenUsed="1"/>
-    <w:lsdException w:name="toc 4" w:semiHidden="1" w:uiPriority="39" w:unhideWhenUsed="1"/>
-    <w:lsdException w:name="toc 5" w:semiHidden="1" w:uiPriority="39" w:unhideWhenUsed="1"/>
-    <w:lsdException w:name="toc 6" w:semiHidden="1" w:uiPriority="39" w:unhideWhenUsed="1"/>
-    <w:lsdException w:name="toc 7" w:semiHidden="1" w:uiPriority="39" w:unhideWhenUsed="1"/>
-    <w:lsdException w:name="toc 8" w:semiHidden="1" w:uiPriority="39" w:unhideWhenUsed="1"/>
-    <w:lsdException w:name="toc 9" w:semiHidden="1" w:uiPriority="39" w:unhideWhenUsed="1"/>
-    <w:lsdException w:name="Normal Indent" w:semiHidden="1" w:unhideWhenUsed="1"/>
-    <w:lsdException w:name="footnote text" w:semiHidden="1" w:unhideWhenUsed="1"/>
-    <w:lsdException w:name="annotation text" w:semiHidden="1" w:unhideWhenUsed="1"/>
-    <w:lsdException w:name="header" w:semiHidden="1" w:unhideWhenUsed="1"/>
-    <w:lsdException w:name="footer" w:semiHidden="1" w:unhideWhenUsed="1"/>
-    <w:lsdException w:name="index heading" w:semiHidden="1" w:unhideWhenUsed="1"/>
-    <w:lsdException w:name="caption" w:semiHidden="1" w:uiPriority="35" w:unhideWhenUsed="1" w:qFormat="1"/>
-    <w:lsdException w:name="table of figures" w:semiHidden="1" w:unhideWhenUsed="1"/>
-    <w:lsdException w:name="envelope address" w:semiHidden="1" w:unhideWhenUsed="1"/>
-    <w:lsdException w:name="envelope return" w:semiHidden="1" w:unhideWhenUsed="1"/>
-    <w:lsdException w:name="footnote reference" w:semiHidden="1" w:unhideWhenUsed="1"/>
-    <w:lsdException w:name="annotation reference" w:semiHidden="1" w:unhideWhenUsed="1"/>
-    <w:lsdException w:name="line number" w:semiHidden="1" w:unhideWhenUsed="1"/>
-    <w:lsdException w:name="page number" w:semiHidden="1" w:unhideWhenUsed="1"/>
-    <w:lsdException w:name="endnote reference" w:semiHidden="1" w:unhideWhenUsed="1"/>
-    <w:lsdException w:name="endnote text" w:semiHidden="1" w:unhideWhenUsed="1"/>
-    <w:lsdException w:name="table of authorities" w:semiHidden="1" w:unhideWhenUsed="1"/>
-    <w:lsdException w:name="macro" w:semiHidden="1" w:unhideWhenUsed="1"/>
-    <w:lsdException w:name="toa heading" w:semiHidden="1" w:unhideWhenUsed="1"/>
-    <w:lsdException w:name="List" w:semiHidden="1" w:unhideWhenUsed="1"/>
-    <w:lsdException w:name="List Bullet" w:semiHidden="1" w:unhideWhenUsed="1"/>
-    <w:lsdException w:name="List Number" w:semiHidden="1" w:unhideWhenUsed="1"/>
-    <w:lsdException w:name="List 2" w:semiHidden="1" w:unhideWhenUsed="1"/>
-    <w:lsdException w:name="List 3" w:semiHidden="1" w:unhideWhenUsed="1"/>
-    <w:lsdException w:name="List 4" w:semiHidden="1" w:unhideWhenUsed="1"/>
-    <w:lsdException w:name="List 5" w:semiHidden="1" w:unhideWhenUsed="1"/>
-    <w:lsdException w:name="List Bullet 2" w:semiHidden="1" w:unhideWhenUsed="1"/>
-    <w:lsdException w:name="List Bullet 3" w:semiHidden="1" w:unhideWhenUsed="1"/>
-    <w:lsdException w:name="List Bullet 4" w:semiHidden="1" w:unhideWhenUsed="1"/>
-    <w:lsdException w:name="List Bullet 5" w:semiHidden="1" w:unhideWhenUsed="1"/>
-    <w:lsdException w:name="List Number 2" w:semiHidden="1" w:unhideWhenUsed="1"/>
-    <w:lsdException w:name="List Number 3" w:semiHidden="1" w:unhideWhenUsed="1"/>
-    <w:lsdException w:name="List Number 4" w:semiHidden="1" w:unhideWhenUsed="1"/>
-    <w:lsdException w:name="List Number 5" w:semiHidden="1" w:unhideWhenUsed="1"/>
-    <w:lsdException w:name="Title" w:uiPriority="10" w:qFormat="1"/>
-    <w:lsdException w:name="Closing" w:semiHidden="1" w:unhideWhenUsed="1"/>
-    <w:lsdException w:name="Signature" w:semiHidden="1" w:unhideWhenUsed="1"/>
-    <w:lsdException w:name="Default Paragraph Font" w:semiHidden="1" w:uiPriority="1" w:unhideWhenUsed="1"/>
-    <w:lsdException w:name="Body Text" w:semiHidden="1" w:unhideWhenUsed="1"/>
-    <w:lsdException w:name="Body Text Indent" w:semiHidden="1" w:unhideWhenUsed="1"/>
-    <w:lsdException w:name="List Continue" w:semiHidden="1" w:unhideWhenUsed="1"/>
-    <w:lsdException w:name="List Continue 2" w:semiHidden="1" w:unhideWhenUsed="1"/>
-    <w:lsdException w:name="List Continue 3" w:semiHidden="1" w:unhideWhenUsed="1"/>
-    <w:lsdException w:name="List Continue 4" w:semiHidden="1" w:unhideWhenUsed="1"/>
-    <w:lsdException w:name="List Continue 5" w:semiHidden="1" w:unhideWhenUsed="1"/>
-    <w:lsdException w:name="Message Header" w:semiHidden="1" w:unhideWhenUsed="1"/>
-    <w:lsdException w:name="Subtitle" w:uiPriority="11" w:qFormat="1"/>
-    <w:lsdException w:name="Salutation" w:semiHidden="1" w:unhideWhenUsed="1"/>
-    <w:lsdException w:name="Date" w:semiHidden="1" w:unhideWhenUsed="1"/>
-    <w:lsdException w:name="Body Text First Indent" w:semiHidden="1" w:unhideWhenUsed="1"/>
-    <w:lsdException w:name="Body Text First Indent 2" w:semiHidden="1" w:unhideWhenUsed="1"/>
-    <w:lsdException w:name="Note Heading" w:semiHidden="1" w:unhideWhenUsed="1"/>
-    <w:lsdException w:name="Body Text 2" w:semiHidden="1" w:unhideWhenUsed="1"/>
-    <w:lsdException w:name="Body Text 3" w:semiHidden="1" w:unhideWhenUsed="1"/>
-    <w:lsdException w:name="Body Text Indent 2" w:semiHidden="1" w:unhideWhenUsed="1"/>
-    <w:lsdException w:name="Body Text Indent 3" w:semiHidden="1" w:unhideWhenUsed="1"/>
-    <w:lsdException w:name="Block Text" w:semiHidden="1" w:unhideWhenUsed="1"/>
-    <w:lsdException w:name="Hyperlink" w:semiHidden="1" w:unhideWhenUsed="1"/>
-    <w:lsdException w:name="FollowedHyperlink" w:semiHidden="1" w:unhideWhenUsed="1"/>
-    <w:lsdException w:name="Strong" w:uiPriority="22" w:qFormat="1"/>
-    <w:lsdException w:name="Emphasis" w:uiPriority="20" w:qFormat="1"/>
-    <w:lsdException w:name="Document Map" w:semiHidden="1" w:unhideWhenUsed="1"/>
-    <w:lsdException w:name="Plain Text" w:semiHidden="1" w:unhideWhenUsed="1"/>
-    <w:lsdException w:name="E-mail Signature" w:semiHidden="1" w:unhideWhenUsed="1"/>
-    <w:lsdException w:name="HTML Top of Form" w:semiHidden="1" w:unhideWhenUsed="1"/>
-    <w:lsdException w:name="HTML Bottom of Form" w:semiHidden="1" w:unhideWhenUsed="1"/>
-    <w:lsdException w:name="Normal (Web)" w:semiHidden="1" w:unhideWhenUsed="1"/>
-    <w:lsdException w:name="HTML Acronym" w:semiHidden="1" w:unhideWhenUsed="1"/>
-    <w:lsdException w:name="HTML Address" w:semiHidden="1" w:unhideWhenUsed="1"/>
-    <w:lsdException w:name="HTML Cite" w:semiHidden="1" w:unhideWhenUsed="1"/>
-    <w:lsdException w:name="HTML Code" w:semiHidden="1" w:unhideWhenUsed="1"/>
-    <w:lsdException w:name="HTML Definition" w:semiHidden="1" w:unhideWhenUsed="1"/>
-    <w:lsdException w:name="HTML Keyboard" w:semiHidden="1" w:unhideWhenUsed="1"/>
-    <w:lsdException w:name="HTML Preformatted" w:semiHidden="1" w:unhideWhenUsed="1"/>
-    <w:lsdException w:name="HTML Sample" w:semiHidden="1" w:unhideWhenUsed="1"/>
-    <w:lsdException w:name="HTML Typewriter" w:semiHidden="1" w:unhideWhenUsed="1"/>
-    <w:lsdException w:name="HTML Variable" w:semiHidden="1" w:unhideWhenUsed="1"/>
-    <w:lsdException w:name="Normal Table" w:semiHidden="1" w:unhideWhenUsed="1"/>
-    <w:lsdException w:name="annotation subject" w:semiHidden="1" w:unhideWhenUsed="1"/>
-    <w:lsdException w:name="No List" w:semiHidden="1" w:unhideWhenUsed="1"/>
-    <w:lsdException w:name="Outline List 1" w:semiHidden="1" w:unhideWhenUsed="1"/>
-    <w:lsdException w:name="Outline List 2" w:semiHidden="1" w:unhideWhenUsed="1"/>
-    <w:lsdException w:name="Outline List 3" w:semiHidden="1" w:unhideWhenUsed="1"/>
-    <w:lsdException w:name="Table Simple 1" w:semiHidden="1" w:unhideWhenUsed="1"/>
-    <w:lsdException w:name="Table Simple 2" w:semiHidden="1" w:unhideWhenUsed="1"/>
-    <w:lsdException w:name="Table Simple 3" w:semiHidden="1" w:unhideWhenUsed="1"/>
-    <w:lsdException w:name="Table Classic 1" w:semiHidden="1" w:unhideWhenUsed="1"/>
-    <w:lsdException w:name="Table Classic 2" w:semiHidden="1" w:unhideWhenUsed="1"/>
-    <w:lsdException w:name="Table Classic 3" w:semiHidden="1" w:unhideWhenUsed="1"/>
-    <w:lsdException w:name="Table Classic 4" w:semiHidden="1" w:unhideWhenUsed="1"/>
-    <w:lsdException w:name="Table Colorful 1" w:semiHidden="1" w:unhideWhenUsed="1"/>
-    <w:lsdException w:name="Table Colorful 2" w:semiHidden="1" w:unhideWhenUsed="1"/>
-    <w:lsdException w:name="Table Colorful 3" w:semiHidden="1" w:unhideWhenUsed="1"/>
-    <w:lsdException w:name="Table Columns 1" w:semiHidden="1" w:unhideWhenUsed="1"/>
-    <w:lsdException w:name="Table Columns 2" w:semiHidden="1" w:unhideWhenUsed="1"/>
-    <w:lsdException w:name="Table Columns 3" w:semiHidden="1" w:unhideWhenUsed="1"/>
-    <w:lsdException w:name="Table Columns 4" w:semiHidden="1" w:unhideWhenUsed="1"/>
-    <w:lsdException w:name="Table Columns 5" w:semiHidden="1" w:unhideWhenUsed="1"/>
-    <w:lsdException w:name="Table Grid 1" w:semiHidden="1" w:unhideWhenUsed="1"/>
-    <w:lsdException w:name="Table Grid 2" w:semiHidden="1" w:unhideWhenUsed="1"/>
-    <w:lsdException w:name="Table Grid 3" w:semiHidden="1" w:unhideWhenUsed="1"/>
-    <w:lsdException w:name="Table Grid 4" w:semiHidden="1" w:unhideWhenUsed="1"/>
-    <w:lsdException w:name="Table Grid 5" w:semiHidden="1" w:unhideWhenUsed="1"/>
-    <w:lsdException w:name="Table Grid 6" w:semiHidden="1" w:unhideWhenUsed="1"/>
-    <w:lsdException w:name="Table Grid 7" w:semiHidden="1" w:unhideWhenUsed="1"/>
-    <w:lsdException w:name="Table Grid 8" w:semiHidden="1" w:unhideWhenUsed="1"/>
-    <w:lsdException w:name="Table List 1" w:semiHidden="1" w:unhideWhenUsed="1"/>
-    <w:lsdException w:name="Table List 2" w:semiHidden="1" w:unhideWhenUsed="1"/>
-    <w:lsdException w:name="Table List 3" w:semiHidden="1" w:unhideWhenUsed="1"/>
-    <w:lsdException w:name="Table List 4" w:semiHidden="1" w:unhideWhenUsed="1"/>
-    <w:lsdException w:name="Table List 5" w:semiHidden="1" w:unhideWhenUsed="1"/>
-    <w:lsdException w:name="Table List 6" w:semiHidden="1" w:unhideWhenUsed="1"/>
-    <w:lsdException w:name="Table List 7" w:semiHidden="1" w:unhideWhenUsed="1"/>
-    <w:lsdException w:name="Table List 8" w:semiHidden="1" w:unhideWhenUsed="1"/>
-    <w:lsdException w:name="Table 3D effects 1" w:semiHidden="1" w:unhideWhenUsed="1"/>
-    <w:lsdException w:name="Table 3D effects 2" w:semiHidden="1" w:unhideWhenUsed="1"/>
-    <w:lsdException w:name="Table 3D effects 3" w:semiHidden="1" w:unhideWhenUsed="1"/>
-    <w:lsdException w:name="Table Contemporary" w:semiHidden="1" w:unhideWhenUsed="1"/>
-    <w:lsdException w:name="Table Elegant" w:semiHidden="1" w:unhideWhenUsed="1"/>
-    <w:lsdException w:name="Table Professional" w:semiHidden="1" w:unhideWhenUsed="1"/>
-    <w:lsdException w:name="Table Subtle 1" w:semiHidden="1" w:unhideWhenUsed="1"/>
-    <w:lsdException w:name="Table Subtle 2" w:semiHidden="1" w:unhideWhenUsed="1"/>
-    <w:lsdException w:name="Table Web 1" w:semiHidden="1" w:unhideWhenUsed="1"/>
-    <w:lsdException w:name="Table Web 2" w:semiHidden="1" w:unhideWhenUsed="1"/>
-    <w:lsdException w:name="Table Web 3" w:semiHidden="1" w:unhideWhenUsed="1"/>
-    <w:lsdException w:name="Balloon Text" w:semiHidden="1" w:unhideWhenUsed="1"/>
-    <w:lsdException w:name="Table Grid" w:uiPriority="39"/>
-    <w:lsdException w:name="Table Theme" w:semiHidden="1" w:unhideWhenUsed="1"/>
-    <w:lsdException w:name="Placeholder Text" w:semiHidden="1"/>
-    <w:lsdException w:name="No Spacing" w:uiPriority="1" w:qFormat="1"/>
-    <w:lsdException w:name="Light Shading" w:uiPriority="60"/>
-    <w:lsdException w:name="Light List" w:uiPriority="61"/>
-    <w:lsdException w:name="Light Grid" w:uiPriority="62"/>
-    <w:lsdException w:name="Medium Shading 1" w:uiPriority="63"/>
-    <w:lsdException w:name="Medium Shading 2" w:uiPriority="64"/>
-    <w:lsdException w:name="Medium List 1" w:uiPriority="65"/>
-    <w:lsdException w:name="Medium List 2" w:uiPriority="66"/>
-    <w:lsdException w:name="Medium Grid 1" w:uiPriority="67"/>
-    <w:lsdException w:name="Medium Grid 2" w:uiPriority="68"/>
-    <w:lsdException w:name="Medium Grid 3" w:uiPriority="69"/>
-    <w:lsdException w:name="Dark List" w:uiPriority="70"/>
-    <w:lsdException w:name="Colorful Shading" w:uiPriority="71"/>
-    <w:lsdException w:name="Colorful List" w:uiPriority="72"/>
-    <w:lsdException w:name="Colorful Grid" w:uiPriority="73"/>
-    <w:lsdException w:name="Light Shading Accent 1" w:uiPriority="60"/>
-    <w:lsdException w:name="Light List Accent 1" w:uiPriority="61"/>
-    <w:lsdException w:name="Light Grid Accent 1" w:uiPriority="62"/>
-    <w:lsdException w:name="Medium Shading 1 Accent 1" w:uiPriority="63"/>
-    <w:lsdException w:name="Medium Shading 2 Accent 1" w:uiPriority="64"/>
-    <w:lsdException w:name="Medium List 1 Accent 1" w:uiPriority="65"/>
-    <w:lsdException w:name="Revision" w:semiHidden="1"/>
-    <w:lsdException w:name="List Paragraph" w:uiPriority="34" w:qFormat="1"/>
-    <w:lsdException w:name="Quote" w:uiPriority="29" w:qFormat="1"/>
-    <w:lsdException w:name="Intense Quote" w:uiPriority="30" w:qFormat="1"/>
-    <w:lsdException w:name="Medium List 2 Accent 1" w:uiPriority="66"/>
-    <w:lsdException w:name="Medium Grid 1 Accent 1" w:uiPriority="67"/>
-    <w:lsdException w:name="Medium Grid 2 Accent 1" w:uiPriority="68"/>
-    <w:lsdException w:name="Medium Grid 3 Accent 1" w:uiPriority="69"/>
-    <w:lsdException w:name="Dark List Accent 1" w:uiPriority="70"/>
-    <w:lsdException w:name="Colorful Shading Accent 1" w:uiPriority="71"/>
-    <w:lsdException w:name="Colorful List Accent 1" w:uiPriority="72"/>
-    <w:lsdException w:name="Colorful Grid Accent 1" w:uiPriority="73"/>
-    <w:lsdException w:name="Light Shading Accent 2" w:uiPriority="60"/>
-    <w:lsdException w:name="Light List Accent 2" w:uiPriority="61"/>
-    <w:lsdException w:name="Light Grid Accent 2" w:uiPriority="62"/>
-    <w:lsdException w:name="Medium Shading 1 Accent 2" w:uiPriority="63"/>
-    <w:lsdException w:name="Medium Shading 2 Accent 2" w:uiPriority="64"/>
-    <w:lsdException w:name="Medium List 1 Accent 2" w:uiPriority="65"/>
-    <w:lsdException w:name="Medium List 2 Accent 2" w:uiPriority="66"/>
-    <w:lsdException w:name="Medium Grid 1 Accent 2" w:uiPriority="67"/>
-    <w:lsdException w:name="Medium Grid 2 Accent 2" w:uiPriority="68"/>
-    <w:lsdException w:name="Medium Grid 3 Accent 2" w:uiPriority="69"/>
-    <w:lsdException w:name="Dark List Accent 2" w:uiPriority="70"/>
-    <w:lsdException w:name="Colorful Shading Accent 2" w:uiPriority="71"/>
-    <w:lsdException w:name="Colorful List Accent 2" w:uiPriority="72"/>
-    <w:lsdException w:name="Colorful Grid Accent 2" w:uiPriority="73"/>
-    <w:lsdException w:name="Light Shading Accent 3" w:uiPriority="60"/>
-    <w:lsdException w:name="Light List Accent 3" w:uiPriority="61"/>
-    <w:lsdException w:name="Light Grid Accent 3" w:uiPriority="62"/>
-    <w:lsdException w:name="Medium Shading 1 Accent 3" w:uiPriority="63"/>
-    <w:lsdException w:name="Medium Shading 2 Accent 3" w:uiPriority="64"/>
-    <w:lsdException w:name="Medium List 1 Accent 3" w:uiPriority="65"/>
-    <w:lsdException w:name="Medium List 2 Accent 3" w:uiPriority="66"/>
-    <w:lsdException w:name="Medium Grid 1 Accent 3" w:uiPriority="67"/>
-    <w:lsdException w:name="Medium Grid 2 Accent 3" w:uiPriority="68"/>
-    <w:lsdException w:name="Medium Grid 3 Accent 3" w:uiPriority="69"/>
-    <w:lsdException w:name="Dark List Accent 3" w:uiPriority="70"/>
-    <w:lsdException w:name="Colorful Shading Accent 3" w:uiPriority="71"/>
-    <w:lsdException w:name="Colorful List Accent 3" w:uiPriority="72"/>
-    <w:lsdException w:name="Colorful Grid Accent 3" w:uiPriority="73"/>
-    <w:lsdException w:name="Light Shading Accent 4" w:uiPriority="60"/>
-    <w:lsdException w:name="Light List Accent 4" w:uiPriority="61"/>
-    <w:lsdException w:name="Light Grid Accent 4" w:uiPriority="62"/>
-    <w:lsdException w:name="Medium Shading 1 Accent 4" w:uiPriority="63"/>
-    <w:lsdException w:name="Medium Shading 2 Accent 4" w:uiPriority="64"/>
-    <w:lsdException w:name="Medium List 1 Accent 4" w:uiPriority="65"/>
-    <w:lsdException w:name="Medium List 2 Accent 4" w:uiPriority="66"/>
-    <w:lsdException w:name="Medium Grid 1 Accent 4" w:uiPriority="67"/>
-    <w:lsdException w:name="Medium Grid 2 Accent 4" w:uiPriority="68"/>
-    <w:lsdException w:name="Medium Grid 3 Accent 4" w:uiPriority="69"/>
-    <w:lsdException w:name="Dark List Accent 4" w:uiPriority="70"/>
-    <w:lsdException w:name="Colorful Shading Accent 4" w:uiPriority="71"/>
-    <w:lsdException w:name="Colorful List Accent 4" w:uiPriority="72"/>
-    <w:lsdException w:name="Colorful Grid Accent 4" w:uiPriority="73"/>
-    <w:lsdException w:name="Light Shading Accent 5" w:uiPriority="60"/>
-    <w:lsdException w:name="Light List Accent 5" w:uiPriority="61"/>
-    <w:lsdException w:name="Light Grid Accent 5" w:uiPriority="62"/>
-    <w:lsdException w:name="Medium Shading 1 Accent 5" w:uiPriority="63"/>
-    <w:lsdException w:name="Medium Shading 2 Accent 5" w:uiPriority="64"/>
-    <w:lsdException w:name="Medium List 1 Accent 5" w:uiPriority="65"/>
-    <w:lsdException w:name="Medium List 2 Accent 5" w:uiPriority="66"/>
-    <w:lsdException w:name="Medium Grid 1 Accent 5" w:uiPriority="67"/>
-    <w:lsdException w:name="Medium Grid 2 Accent 5" w:uiPriority="68"/>
-    <w:lsdException w:name="Medium Grid 3 Accent 5" w:uiPriority="69"/>
-    <w:lsdException w:name="Dark List Accent 5" w:uiPriority="70"/>
-    <w:lsdException w:name="Colorful Shading Accent 5" w:uiPriority="71"/>
-    <w:lsdException w:name="Colorful List Accent 5" w:uiPriority="72"/>
-    <w:lsdException w:name="Colorful Grid Accent 5" w:uiPriority="73"/>
-    <w:lsdException w:name="Light Shading Accent 6" w:uiPriority="60"/>
-    <w:lsdException w:name="Light List Accent 6" w:uiPriority="61"/>
-    <w:lsdException w:name="Light Grid Accent 6" w:uiPriority="62"/>
-    <w:lsdException w:name="Medium Shading 1 Accent 6" w:uiPriority="63"/>
-    <w:lsdException w:name="Medium Shading 2 Accent 6" w:uiPriority="64"/>
-    <w:lsdException w:name="Medium List 1 Accent 6" w:uiPriority="65"/>
-    <w:lsdException w:name="Medium List 2 Accent 6" w:uiPriority="66"/>
-    <w:lsdException w:name="Medium Grid 1 Accent 6" w:uiPriority="67"/>
-    <w:lsdException w:name="Medium Grid 2 Accent 6" w:uiPriority="68"/>
-    <w:lsdException w:name="Medium Grid 3 Accent 6" w:uiPriority="69"/>
-    <w:lsdException w:name="Dark List Accent 6" w:uiPriority="70"/>
-    <w:lsdException w:name="Colorful Shading Accent 6" w:uiPriority="71"/>
-    <w:lsdException w:name="Colorful List Accent 6" w:uiPriority="72"/>
-    <w:lsdException w:name="Colorful Grid Accent 6" w:uiPriority="73"/>
-    <w:lsdException w:name="Subtle Emphasis" w:uiPriority="19" w:qFormat="1"/>
-    <w:lsdException w:name="Intense Emphasis" w:uiPriority="21" w:qFormat="1"/>
-    <w:lsdException w:name="Subtle Reference" w:uiPriority="31" w:qFormat="1"/>
-    <w:lsdException w:name="Intense Reference" w:uiPriority="32" w:qFormat="1"/>
-    <w:lsdException w:name="Book Title" w:uiPriority="33" w:qFormat="1"/>
-    <w:lsdException w:name="Bibliography" w:semiHidden="1" w:uiPriority="37" w:unhideWhenUsed="1"/>
-    <w:lsdException w:name="TOC Heading" w:semiHidden="1" w:uiPriority="39" w:unhideWhenUsed="1" w:qFormat="1"/>
-    <w:lsdException w:name="Plain Table 1" w:uiPriority="41"/>
-    <w:lsdException w:name="Plain Table 2" w:uiPriority="42"/>
-    <w:lsdException w:name="Plain Table 3" w:uiPriority="43"/>
-    <w:lsdException w:name="Plain Table 4" w:uiPriority="44"/>
-    <w:lsdException w:name="Plain Table 5" w:uiPriority="45"/>
-    <w:lsdException w:name="Grid Table Light" w:uiPriority="40"/>
-    <w:lsdException w:name="Grid Table 1 Light" w:uiPriority="46"/>
-    <w:lsdException w:name="Grid Table 2" w:uiPriority="47"/>
-    <w:lsdException w:name="Grid Table 3" w:uiPriority="48"/>
-    <w:lsdException w:name="Grid Table 4" w:uiPriority="49"/>
-    <w:lsdException w:name="Grid Table 5 Dark" w:uiPriority="50"/>
-    <w:lsdException w:name="Grid Table 6 Colorful" w:uiPriority="51"/>
-    <w:lsdException w:name="Grid Table 7 Colorful" w:uiPriority="52"/>
-    <w:lsdException w:name="Grid Table 1 Light Accent 1" w:uiPriority="46"/>
-    <w:lsdException w:name="Grid Table 2 Accent 1" w:uiPriority="47"/>
-    <w:lsdException w:name="Grid Table 3 Accent 1" w:uiPriority="48"/>
-    <w:lsdException w:name="Grid Table 4 Accent 1" w:uiPriority="49"/>
-    <w:lsdException w:name="Grid Table 5 Dark Accent 1" w:uiPriority="50"/>
-    <w:lsdException w:name="Grid Table 6 Colorful Accent 1" w:uiPriority="51"/>
-    <w:lsdException w:name="Grid Table 7 Colorful Accent 1" w:uiPriority="52"/>
-    <w:lsdException w:name="Grid Table 1 Light Accent 2" w:uiPriority="46"/>
-    <w:lsdException w:name="Grid Table 2 Accent 2" w:uiPriority="47"/>
-    <w:lsdException w:name="Grid Table 3 Accent 2" w:uiPriority="48"/>
-    <w:lsdException w:name="Grid Table 4 Accent 2" w:uiPriority="49"/>
-    <w:lsdException w:name="Grid Table 5 Dark Accent 2" w:uiPriority="50"/>
-    <w:lsdException w:name="Grid Table 6 Colorful Accent 2" w:uiPriority="51"/>
-    <w:lsdException w:name="Grid Table 7 Colorful Accent 2" w:uiPriority="52"/>
-    <w:lsdException w:name="Grid Table 1 Light Accent 3" w:uiPriority="46"/>
-    <w:lsdException w:name="Grid Table 2 Accent 3" w:uiPriority="47"/>
-    <w:lsdException w:name="Grid Table 3 Accent 3" w:uiPriority="48"/>
-    <w:lsdException w:name="Grid Table 4 Accent 3" w:uiPriority="49"/>
-    <w:lsdException w:name="Grid Table 5 Dark Accent 3" w:uiPriority="50"/>
-    <w:lsdException w:name="Grid Table 6 Colorful Accent 3" w:uiPriority="51"/>
-    <w:lsdException w:name="Grid Table 7 Colorful Accent 3" w:uiPriority="52"/>
-    <w:lsdException w:name="Grid Table 1 Light Accent 4" w:uiPriority="46"/>
-    <w:lsdException w:name="Grid Table 2 Accent 4" w:uiPriority="47"/>
-    <w:lsdException w:name="Grid Table 3 Accent 4" w:uiPriority="48"/>
-    <w:lsdException w:name="Grid Table 4 Accent 4" w:uiPriority="49"/>
-    <w:lsdException w:name="Grid Table 5 Dark Accent 4" w:uiPriority="50"/>
-    <w:lsdException w:name="Grid Table 6 Colorful Accent 4" w:uiPriority="51"/>
-    <w:lsdException w:name="Grid Table 7 Colorful Accent 4" w:uiPriority="52"/>
-    <w:lsdException w:name="Grid Table 1 Light Accent 5" w:uiPriority="46"/>
-    <w:lsdException w:name="Grid Table 2 Accent 5" w:uiPriority="47"/>
-    <w:lsdException w:name="Grid Table 3 Accent 5" w:uiPriority="48"/>
-    <w:lsdException w:name="Grid Table 4 Accent 5" w:uiPriority="49"/>
-    <w:lsdException w:name="Grid Table 5 Dark Accent 5" w:uiPriority="50"/>
-    <w:lsdException w:name="Grid Table 6 Colorful Accent 5" w:uiPriority="51"/>
-    <w:lsdException w:name="Grid Table 7 Colorful Accent 5" w:uiPriority="52"/>
-    <w:lsdException w:name="Grid Table 1 Light Accent 6" w:uiPriority="46"/>
-    <w:lsdException w:name="Grid Table 2 Accent 6" w:uiPriority="47"/>
-    <w:lsdException w:name="Grid Table 3 Accent 6" w:uiPriority="48"/>
-    <w:lsdException w:name="Grid Table 4 Accent 6" w:uiPriority="49"/>
-    <w:lsdException w:name="Grid Table 5 Dark Accent 6" w:uiPriority="50"/>
-    <w:lsdException w:name="Grid Table 6 Colorful Accent 6" w:uiPriority="51"/>
-    <w:lsdException w:name="Grid Table 7 Colorful Accent 6" w:uiPriority="52"/>
-    <w:lsdException w:name="List Table 1 Light" w:uiPriority="46"/>
-    <w:lsdException w:name="List Table 2" w:uiPriority="47"/>
-    <w:lsdException w:name="List Table 3" w:uiPriority="48"/>
-    <w:lsdException w:name="List Table 4" w:uiPriority="49"/>
-    <w:lsdException w:name="List Table 5 Dark" w:uiPriority="50"/>
-    <w:lsdException w:name="List Table 6 Colorful" w:uiPriority="51"/>
-    <w:lsdException w:name="List Table 7 Colorful" w:uiPriority="52"/>
-    <w:lsdException w:name="List Table 1 Light Accent 1" w:uiPriority="46"/>
-    <w:lsdException w:name="List Table 2 Accent 1" w:uiPriority="47"/>
-    <w:lsdException w:name="List Table 3 Accent 1" w:uiPriority="48"/>
-    <w:lsdException w:name="List Table 4 Accent 1" w:uiPriority="49"/>
-    <w:lsdException w:name="List Table 5 Dark Accent 1" w:uiPriority="50"/>
-    <w:lsdException w:name="List Table 6 Colorful Accent 1" w:uiPriority="51"/>
-    <w:lsdException w:name="List Table 7 Colorful Accent 1" w:uiPriority="52"/>
-    <w:lsdException w:name="List Table 1 Light Accent 2" w:uiPriority="46"/>
-    <w:lsdException w:name="List Table 2 Accent 2" w:uiPriority="47"/>
-    <w:lsdException w:name="List Table 3 Accent 2" w:uiPriority="48"/>
-    <w:lsdException w:name="List Table 4 Accent 2" w:uiPriority="49"/>
-    <w:lsdException w:name="List Table 5 Dark Accent 2" w:uiPriority="50"/>
-    <w:lsdException w:name="List Table 6 Colorful Accent 2" w:uiPriority="51"/>
-    <w:lsdException w:name="List Table 7 Colorful Accent 2" w:uiPriority="52"/>
-    <w:lsdException w:name="List Table 1 Light Accent 3" w:uiPriority="46"/>
-    <w:lsdException w:name="List Table 2 Accent 3" w:uiPriority="47"/>
-    <w:lsdException w:name="List Table 3 Accent 3" w:uiPriority="48"/>
-    <w:lsdException w:name="List Table 4 Accent 3" w:uiPriority="49"/>
-    <w:lsdException w:name="List Table 5 Dark Accent 3" w:uiPriority="50"/>
-    <w:lsdException w:name="List Table 6 Colorful Accent 3" w:uiPriority="51"/>
-    <w:lsdException w:name="List Table 7 Colorful Accent 3" w:uiPriority="52"/>
-    <w:lsdException w:name="List Table 1 Light Accent 4" w:uiPriority="46"/>
-    <w:lsdException w:name="List Table 2 Accent 4" w:uiPriority="47"/>
-    <w:lsdException w:name="List Table 3 Accent 4" w:uiPriority="48"/>
-    <w:lsdException w:name="List Table 4 Accent 4" w:uiPriority="49"/>
-    <w:lsdException w:name="List Table 5 Dark Accent 4" w:uiPriority="50"/>
-    <w:lsdException w:name="List Table 6 Colorful Accent 4" w:uiPriority="51"/>
-    <w:lsdException w:name="List Table 7 Colorful Accent 4" w:uiPriority="52"/>
-    <w:lsdException w:name="List Table 1 Light Accent 5" w:uiPriority="46"/>
-    <w:lsdException w:name="List Table 2 Accent 5" w:uiPriority="47"/>
-    <w:lsdException w:name="List Table 3 Accent 5" w:uiPriority="48"/>
-    <w:lsdException w:name="List Table 4 Accent 5" w:uiPriority="49"/>
-    <w:lsdException w:name="List Table 5 Dark Accent 5" w:uiPriority="50"/>
-    <w:lsdException w:name="List Table 6 Colorful Accent 5" w:uiPriority="51"/>
-    <w:lsdException w:name="List Table 7 Colorful Accent 5" w:uiPriority="52"/>
-    <w:lsdException w:name="List Table 1 Light Accent 6" w:uiPriority="46"/>
-    <w:lsdException w:name="List Table 2 Accent 6" w:uiPriority="47"/>
-    <w:lsdException w:name="List Table 3 Accent 6" w:uiPriority="48"/>
-    <w:lsdException w:name="List Table 4 Accent 6" w:uiPriority="49"/>
-    <w:lsdException w:name="List Table 5 Dark Accent 6" w:uiPriority="50"/>
-    <w:lsdException w:name="List Table 6 Colorful Accent 6" w:uiPriority="51"/>
-    <w:lsdException w:name="List Table 7 Colorful Accent 6" w:uiPriority="52"/>
+  <w:latentStyles w:defLockedState="0" w:defUIPriority="99" w:defSemiHidden="1" w:defUnhideWhenUsed="1" w:defQFormat="0" w:count="267">
+    <w:lsdException w:name="Normal" w:semiHidden="0" w:uiPriority="0" w:unhideWhenUsed="0" w:qFormat="1"/>
+    <w:lsdException w:name="heading 1" w:semiHidden="0" w:uiPriority="9" w:unhideWhenUsed="0" w:qFormat="1"/>
+    <w:lsdException w:name="heading 2" w:uiPriority="9" w:qFormat="1"/>
+    <w:lsdException w:name="heading 3" w:uiPriority="9" w:qFormat="1"/>
+    <w:lsdException w:name="heading 4" w:uiPriority="9" w:qFormat="1"/>
+    <w:lsdException w:name="heading 5" w:uiPriority="9" w:qFormat="1"/>
+    <w:lsdException w:name="heading 6" w:uiPriority="9" w:qFormat="1"/>
+    <w:lsdException w:name="heading 7" w:uiPriority="9" w:qFormat="1"/>
+    <w:lsdException w:name="heading 8" w:uiPriority="9" w:qFormat="1"/>
+    <w:lsdException w:name="heading 9" w:uiPriority="9" w:qFormat="1"/>
+    <w:lsdException w:name="toc 1" w:uiPriority="39"/>
+    <w:lsdException w:name="toc 2" w:uiPriority="39"/>
+    <w:lsdException w:name="toc 3" w:uiPriority="39"/>
+    <w:lsdException w:name="toc 4" w:uiPriority="39"/>
+    <w:lsdException w:name="toc 5" w:uiPriority="39"/>
+    <w:lsdException w:name="toc 6" w:uiPriority="39"/>
+    <w:lsdException w:name="toc 7" w:uiPriority="39"/>
+    <w:lsdException w:name="toc 8" w:uiPriority="39"/>
+    <w:lsdException w:name="toc 9" w:uiPriority="39"/>
+    <w:lsdException w:name="caption" w:uiPriority="35" w:qFormat="1"/>
+    <w:lsdException w:name="Title" w:semiHidden="0" w:uiPriority="10" w:unhideWhenUsed="0" w:qFormat="1"/>
+    <w:lsdException w:name="Default Paragraph Font" w:uiPriority="1"/>
+    <w:lsdException w:name="Subtitle" w:semiHidden="0" w:uiPriority="11" w:unhideWhenUsed="0" w:qFormat="1"/>
+    <w:lsdException w:name="Strong" w:semiHidden="0" w:uiPriority="22" w:unhideWhenUsed="0" w:qFormat="1"/>
+    <w:lsdException w:name="Emphasis" w:semiHidden="0" w:uiPriority="20" w:unhideWhenUsed="0" w:qFormat="1"/>
+    <w:lsdException w:name="Table Grid" w:semiHidden="0" w:uiPriority="39" w:unhideWhenUsed="0"/>
+    <w:lsdException w:name="Placeholder Text" w:unhideWhenUsed="0"/>
+    <w:lsdException w:name="No Spacing" w:semiHidden="0" w:uiPriority="1" w:unhideWhenUsed="0" w:qFormat="1"/>
+    <w:lsdException w:name="Light Shading" w:semiHidden="0" w:uiPriority="60" w:unhideWhenUsed="0"/>
+    <w:lsdException w:name="Light List" w:semiHidden="0" w:uiPriority="61" w:unhideWhenUsed="0"/>
+    <w:lsdException w:name="Light Grid" w:semiHidden="0" w:uiPriority="62" w:unhideWhenUsed="0"/>
+    <w:lsdException w:name="Medium Shading 1" w:semiHidden="0" w:uiPriority="63" w:unhideWhenUsed="0"/>
+    <w:lsdException w:name="Medium Shading 2" w:semiHidden="0" w:uiPriority="64" w:unhideWhenUsed="0"/>
+    <w:lsdException w:name="Medium List 1" w:semiHidden="0" w:uiPriority="65" w:unhideWhenUsed="0"/>
+    <w:lsdException w:name="Medium List 2" w:semiHidden="0" w:uiPriority="66" w:unhideWhenUsed="0"/>
+    <w:lsdException w:name="Medium Grid 1" w:semiHidden="0" w:uiPriority="67" w:unhideWhenUsed="0"/>
+    <w:lsdException w:name="Medium Grid 2" w:semiHidden="0" w:uiPriority="68" w:unhideWhenUsed="0"/>
+    <w:lsdException w:name="Medium Grid 3" w:semiHidden="0" w:uiPriority="69" w:unhideWhenUsed="0"/>
+    <w:lsdException w:name="Dark List" w:semiHidden="0" w:uiPriority="70" w:unhideWhenUsed="0"/>
+    <w:lsdException w:name="Colorful Shading" w:semiHidden="0" w:uiPriority="71" w:unhideWhenUsed="0"/>
+    <w:lsdException w:name="Colorful List" w:semiHidden="0" w:uiPriority="72" w:unhideWhenUsed="0"/>
+    <w:lsdException w:name="Colorful Grid" w:semiHidden="0" w:uiPriority="73" w:unhideWhenUsed="0"/>
+    <w:lsdException w:name="Light Shading Accent 1" w:semiHidden="0" w:uiPriority="60" w:unhideWhenUsed="0"/>
+    <w:lsdException w:name="Light List Accent 1" w:semiHidden="0" w:uiPriority="61" w:unhideWhenUsed="0"/>
+    <w:lsdException w:name="Light Grid Accent 1" w:semiHidden="0" w:uiPriority="62" w:unhideWhenUsed="0"/>
+    <w:lsdException w:name="Medium Shading 1 Accent 1" w:semiHidden="0" w:uiPriority="63" w:unhideWhenUsed="0"/>
+    <w:lsdException w:name="Medium Shading 2 Accent 1" w:semiHidden="0" w:uiPriority="64" w:unhideWhenUsed="0"/>
+    <w:lsdException w:name="Medium List 1 Accent 1" w:semiHidden="0" w:uiPriority="65" w:unhideWhenUsed="0"/>
+    <w:lsdException w:name="Revision" w:unhideWhenUsed="0"/>
+    <w:lsdException w:name="List Paragraph" w:semiHidden="0" w:uiPriority="34" w:unhideWhenUsed="0" w:qFormat="1"/>
+    <w:lsdException w:name="Quote" w:semiHidden="0" w:uiPriority="29" w:unhideWhenUsed="0" w:qFormat="1"/>
+    <w:lsdException w:name="Intense Quote" w:semiHidden="0" w:uiPriority="30" w:unhideWhenUsed="0" w:qFormat="1"/>
+    <w:lsdException w:name="Medium List 2 Accent 1" w:semiHidden="0" w:uiPriority="66" w:unhideWhenUsed="0"/>
+    <w:lsdException w:name="Medium Grid 1 Accent 1" w:semiHidden="0" w:uiPriority="67" w:unhideWhenUsed="0"/>
+    <w:lsdException w:name="Medium Grid 2 Accent 1" w:semiHidden="0" w:uiPriority="68" w:unhideWhenUsed="0"/>
+    <w:lsdException w:name="Medium Grid 3 Accent 1" w:semiHidden="0" w:uiPriority="69" w:unhideWhenUsed="0"/>
+    <w:lsdException w:name="Dark List Accent 1" w:semiHidden="0" w:uiPriority="70" w:unhideWhenUsed="0"/>
+    <w:lsdException w:name="Colorful Shading Accent 1" w:semiHidden="0" w:uiPriority="71" w:unhideWhenUsed="0"/>
+    <w:lsdException w:name="Colorful List Accent 1" w:semiHidden="0" w:uiPriority="72" w:unhideWhenUsed="0"/>
+    <w:lsdException w:name="Colorful Grid Accent 1" w:semiHidden="0" w:uiPriority="73" w:unhideWhenUsed="0"/>
+    <w:lsdException w:name="Light Shading Accent 2" w:semiHidden="0" w:uiPriority="60" w:unhideWhenUsed="0"/>
+    <w:lsdException w:name="Light List Accent 2" w:semiHidden="0" w:uiPriority="61" w:unhideWhenUsed="0"/>
+    <w:lsdException w:name="Light Grid Accent 2" w:semiHidden="0" w:uiPriority="62" w:unhideWhenUsed="0"/>
+    <w:lsdException w:name="Medium Shading 1 Accent 2" w:semiHidden="0" w:uiPriority="63" w:unhideWhenUsed="0"/>
+    <w:lsdException w:name="Medium Shading 2 Accent 2" w:semiHidden="0" w:uiPriority="64" w:unhideWhenUsed="0"/>
+    <w:lsdException w:name="Medium List 1 Accent 2" w:semiHidden="0" w:uiPriority="65" w:unhideWhenUsed="0"/>
+    <w:lsdException w:name="Medium List 2 Accent 2" w:semiHidden="0" w:uiPriority="66" w:unhideWhenUsed="0"/>
+    <w:lsdException w:name="Medium Grid 1 Accent 2" w:semiHidden="0" w:uiPriority="67" w:unhideWhenUsed="0"/>
+    <w:lsdException w:name="Medium Grid 2 Accent 2" w:semiHidden="0" w:uiPriority="68" w:unhideWhenUsed="0"/>
+    <w:lsdException w:name="Medium Grid 3 Accent 2" w:semiHidden="0" w:uiPriority="69" w:unhideWhenUsed="0"/>
+    <w:lsdException w:name="Dark List Accent 2" w:semiHidden="0" w:uiPriority="70" w:unhideWhenUsed="0"/>
+    <w:lsdException w:name="Colorful Shading Accent 2" w:semiHidden="0" w:uiPriority="71" w:unhideWhenUsed="0"/>
+    <w:lsdException w:name="Colorful List Accent 2" w:semiHidden="0" w:uiPriority="72" w:unhideWhenUsed="0"/>
+    <w:lsdException w:name="Colorful Grid Accent 2" w:semiHidden="0" w:uiPriority="73" w:unhideWhenUsed="0"/>
+    <w:lsdException w:name="Light Shading Accent 3" w:semiHidden="0" w:uiPriority="60" w:unhideWhenUsed="0"/>
+    <w:lsdException w:name="Light List Accent 3" w:semiHidden="0" w:uiPriority="61" w:unhideWhenUsed="0"/>
+    <w:lsdException w:name="Light Grid Accent 3" w:semiHidden="0" w:uiPriority="62" w:unhideWhenUsed="0"/>
+    <w:lsdException w:name="Medium Shading 1 Accent 3" w:semiHidden="0" w:uiPriority="63" w:unhideWhenUsed="0"/>
+    <w:lsdException w:name="Medium Shading 2 Accent 3" w:semiHidden="0" w:uiPriority="64" w:unhideWhenUsed="0"/>
+    <w:lsdException w:name="Medium List 1 Accent 3" w:semiHidden="0" w:uiPriority="65" w:unhideWhenUsed="0"/>
+    <w:lsdException w:name="Medium List 2 Accent 3" w:semiHidden="0" w:uiPriority="66" w:unhideWhenUsed="0"/>
+    <w:lsdException w:name="Medium Grid 1 Accent 3" w:semiHidden="0" w:uiPriority="67" w:unhideWhenUsed="0"/>
+    <w:lsdException w:name="Medium Grid 2 Accent 3" w:semiHidden="0" w:uiPriority="68" w:unhideWhenUsed="0"/>
+    <w:lsdException w:name="Medium Grid 3 Accent 3" w:semiHidden="0" w:uiPriority="69" w:unhideWhenUsed="0"/>
+    <w:lsdException w:name="Dark List Accent 3" w:semiHidden="0" w:uiPriority="70" w:unhideWhenUsed="0"/>
+    <w:lsdException w:name="Colorful Shading Accent 3" w:semiHidden="0" w:uiPriority="71" w:unhideWhenUsed="0"/>
+    <w:lsdException w:name="Colorful List Accent 3" w:semiHidden="0" w:uiPriority="72" w:unhideWhenUsed="0"/>
+    <w:lsdException w:name="Colorful Grid Accent 3" w:semiHidden="0" w:uiPriority="73" w:unhideWhenUsed="0"/>
+    <w:lsdException w:name="Light Shading Accent 4" w:semiHidden="0" w:uiPriority="60" w:unhideWhenUsed="0"/>
+    <w:lsdException w:name="Light List Accent 4" w:semiHidden="0" w:uiPriority="61" w:unhideWhenUsed="0"/>
+    <w:lsdException w:name="Light Grid Accent 4" w:semiHidden="0" w:uiPriority="62" w:unhideWhenUsed="0"/>
+    <w:lsdException w:name="Medium Shading 1 Accent 4" w:semiHidden="0" w:uiPriority="63" w:unhideWhenUsed="0"/>
+    <w:lsdException w:name="Medium Shading 2 Accent 4" w:semiHidden="0" w:uiPriority="64" w:unhideWhenUsed="0"/>
+    <w:lsdException w:name="Medium List 1 Accent 4" w:semiHidden="0" w:uiPriority="65" w:unhideWhenUsed="0"/>
+    <w:lsdException w:name="Medium List 2 Accent 4" w:semiHidden="0" w:uiPriority="66" w:unhideWhenUsed="0"/>
+    <w:lsdException w:name="Medium Grid 1 Accent 4" w:semiHidden="0" w:uiPriority="67" w:unhideWhenUsed="0"/>
+    <w:lsdException w:name="Medium Grid 2 Accent 4" w:semiHidden="0" w:uiPriority="68" w:unhideWhenUsed="0"/>
+    <w:lsdException w:name="Medium Grid 3 Accent 4" w:semiHidden="0" w:uiPriority="69" w:unhideWhenUsed="0"/>
+    <w:lsdException w:name="Dark List Accent 4" w:semiHidden="0" w:uiPriority="70" w:unhideWhenUsed="0"/>
+    <w:lsdException w:name="Colorful Shading Accent 4" w:semiHidden="0" w:uiPriority="71" w:unhideWhenUsed="0"/>
+    <w:lsdException w:name="Colorful List Accent 4" w:semiHidden="0" w:uiPriority="72" w:unhideWhenUsed="0"/>
+    <w:lsdException w:name="Colorful Grid Accent 4" w:semiHidden="0" w:uiPriority="73" w:unhideWhenUsed="0"/>
+    <w:lsdException w:name="Light Shading Accent 5" w:semiHidden="0" w:uiPriority="60" w:unhideWhenUsed="0"/>
+    <w:lsdException w:name="Light List Accent 5" w:semiHidden="0" w:uiPriority="61" w:unhideWhenUsed="0"/>
+    <w:lsdException w:name="Light Grid Accent 5" w:semiHidden="0" w:uiPriority="62" w:unhideWhenUsed="0"/>
+    <w:lsdException w:name="Medium Shading 1 Accent 5" w:semiHidden="0" w:uiPriority="63" w:unhideWhenUsed="0"/>
+    <w:lsdException w:name="Medium Shading 2 Accent 5" w:semiHidden="0" w:uiPriority="64" w:unhideWhenUsed="0"/>
+    <w:lsdException w:name="Medium List 1 Accent 5" w:semiHidden="0" w:uiPriority="65" w:unhideWhenUsed="0"/>
+    <w:lsdException w:name="Medium List 2 Accent 5" w:semiHidden="0" w:uiPriority="66" w:unhideWhenUsed="0"/>
+    <w:lsdException w:name="Medium Grid 1 Accent 5" w:semiHidden="0" w:uiPriority="67" w:unhideWhenUsed="0"/>
+    <w:lsdException w:name="Medium Grid 2 Accent 5" w:semiHidden="0" w:uiPriority="68" w:unhideWhenUsed="0"/>
+    <w:lsdException w:name="Medium Grid 3 Accent 5" w:semiHidden="0" w:uiPriority="69" w:unhideWhenUsed="0"/>
+    <w:lsdException w:name="Dark List Accent 5" w:semiHidden="0" w:uiPriority="70" w:unhideWhenUsed="0"/>
+    <w:lsdException w:name="Colorful Shading Accent 5" w:semiHidden="0" w:uiPriority="71" w:unhideWhenUsed="0"/>
+    <w:lsdException w:name="Colorful List Accent 5" w:semiHidden="0" w:uiPriority="72" w:unhideWhenUsed="0"/>
+    <w:lsdException w:name="Colorful Grid Accent 5" w:semiHidden="0" w:uiPriority="73" w:unhideWhenUsed="0"/>
+    <w:lsdException w:name="Light Shading Accent 6" w:semiHidden="0" w:uiPriority="60" w:unhideWhenUsed="0"/>
+    <w:lsdException w:name="Light List Accent 6" w:semiHidden="0" w:uiPriority="61" w:unhideWhenUsed="0"/>
+    <w:lsdException w:name="Light Grid Accent 6" w:semiHidden="0" w:uiPriority="62" w:unhideWhenUsed="0"/>
+    <w:lsdException w:name="Medium Shading 1 Accent 6" w:semiHidden="0" w:uiPriority="63" w:unhideWhenUsed="0"/>
+    <w:lsdException w:name="Medium Shading 2 Accent 6" w:semiHidden="0" w:uiPriority="64" w:unhideWhenUsed="0"/>
+    <w:lsdException w:name="Medium List 1 Accent 6" w:semiHidden="0" w:uiPriority="65" w:unhideWhenUsed="0"/>
+    <w:lsdException w:name="Medium List 2 Accent 6" w:semiHidden="0" w:uiPriority="66" w:unhideWhenUsed="0"/>
+    <w:lsdException w:name="Medium Grid 1 Accent 6" w:semiHidden="0" w:uiPriority="67" w:unhideWhenUsed="0"/>
+    <w:lsdException w:name="Medium Grid 2 Accent 6" w:semiHidden="0" w:uiPriority="68" w:unhideWhenUsed="0"/>
+    <w:lsdException w:name="Medium Grid 3 Accent 6" w:semiHidden="0" w:uiPriority="69" w:unhideWhenUsed="0"/>
+    <w:lsdException w:name="Dark List Accent 6" w:semiHidden="0" w:uiPriority="70" w:unhideWhenUsed="0"/>
+    <w:lsdException w:name="Colorful Shading Accent 6" w:semiHidden="0" w:uiPriority="71" w:unhideWhenUsed="0"/>
+    <w:lsdException w:name="Colorful List Accent 6" w:semiHidden="0" w:uiPriority="72" w:unhideWhenUsed="0"/>
+    <w:lsdException w:name="Colorful Grid Accent 6" w:semiHidden="0" w:uiPriority="73" w:unhideWhenUsed="0"/>
+    <w:lsdException w:name="Subtle Emphasis" w:semiHidden="0" w:uiPriority="19" w:unhideWhenUsed="0" w:qFormat="1"/>
+    <w:lsdException w:name="Intense Emphasis" w:semiHidden="0" w:uiPriority="21" w:unhideWhenUsed="0" w:qFormat="1"/>
+    <w:lsdException w:name="Subtle Reference" w:semiHidden="0" w:uiPriority="31" w:unhideWhenUsed="0" w:qFormat="1"/>
+    <w:lsdException w:name="Intense Reference" w:semiHidden="0" w:uiPriority="32" w:unhideWhenUsed="0" w:qFormat="1"/>
+    <w:lsdException w:name="Book Title" w:semiHidden="0" w:uiPriority="33" w:unhideWhenUsed="0" w:qFormat="1"/>
+    <w:lsdException w:name="Bibliography" w:uiPriority="37"/>
+    <w:lsdException w:name="TOC Heading" w:uiPriority="39" w:qFormat="1"/>
   </w:latentStyles>
   <w:style w:type="paragraph" w:default="1" w:styleId="Normal">
     <w:name w:val="Normal"/>
@@ -10439,6 +12413,7 @@
   <w:style w:type="character" w:default="1" w:styleId="DefaultParagraphFont">
     <w:name w:val="Default Paragraph Font"/>
     <w:uiPriority w:val="1"/>
+    <w:semiHidden/>
     <w:unhideWhenUsed/>
   </w:style>
   <w:style w:type="table" w:default="1" w:styleId="TableNormal">
@@ -10575,6 +12550,7 @@
       <w:spacing w:after="0" w:line="240" w:lineRule="auto"/>
     </w:pPr>
     <w:tblPr>
+      <w:tblInd w:w="0" w:type="dxa"/>
       <w:tblBorders>
         <w:top w:val="single" w:sz="4" w:space="0" w:color="auto"/>
         <w:left w:val="single" w:sz="4" w:space="0" w:color="auto"/>
@@ -10583,6 +12559,419 @@
         <w:insideH w:val="single" w:sz="4" w:space="0" w:color="auto"/>
         <w:insideV w:val="single" w:sz="4" w:space="0" w:color="auto"/>
       </w:tblBorders>
+      <w:tblCellMar>
+        <w:top w:w="0" w:type="dxa"/>
+        <w:left w:w="108" w:type="dxa"/>
+        <w:bottom w:w="0" w:type="dxa"/>
+        <w:right w:w="108" w:type="dxa"/>
+      </w:tblCellMar>
+    </w:tblPr>
+  </w:style>
+</w:styles>
+</file>
+
+<file path=word/stylesWithEffects.xml><?xml version="1.0" encoding="utf-8"?>
+<w:styles xmlns:wpc="http://schemas.microsoft.com/office/word/2010/wordprocessingCanvas" xmlns:mc="http://schemas.openxmlformats.org/markup-compatibility/2006" xmlns:o="urn:schemas-microsoft-com:office:office" xmlns:r="http://schemas.openxmlformats.org/officeDocument/2006/relationships" xmlns:m="http://schemas.openxmlformats.org/officeDocument/2006/math" xmlns:v="urn:schemas-microsoft-com:vml" xmlns:wp14="http://schemas.microsoft.com/office/word/2010/wordprocessingDrawing" xmlns:wp="http://schemas.openxmlformats.org/drawingml/2006/wordprocessingDrawing" xmlns:w10="urn:schemas-microsoft-com:office:word" xmlns:w="http://schemas.openxmlformats.org/wordprocessingml/2006/main" xmlns:w14="http://schemas.microsoft.com/office/word/2010/wordml" xmlns:wpg="http://schemas.microsoft.com/office/word/2010/wordprocessingGroup" xmlns:wpi="http://schemas.microsoft.com/office/word/2010/wordprocessingInk" xmlns:wne="http://schemas.microsoft.com/office/word/2006/wordml" xmlns:wps="http://schemas.microsoft.com/office/word/2010/wordprocessingShape" mc:Ignorable="w14 wp14">
+  <w:docDefaults>
+    <w:rPrDefault>
+      <w:rPr>
+        <w:rFonts w:asciiTheme="minorHAnsi" w:eastAsiaTheme="minorHAnsi" w:hAnsiTheme="minorHAnsi" w:cstheme="minorBidi"/>
+        <w:sz w:val="22"/>
+        <w:szCs w:val="22"/>
+        <w:lang w:val="en-US" w:eastAsia="en-US" w:bidi="ar-SA"/>
+      </w:rPr>
+    </w:rPrDefault>
+    <w:pPrDefault>
+      <w:pPr>
+        <w:spacing w:after="160" w:line="259" w:lineRule="auto"/>
+      </w:pPr>
+    </w:pPrDefault>
+  </w:docDefaults>
+  <w:latentStyles w:defLockedState="0" w:defUIPriority="99" w:defSemiHidden="1" w:defUnhideWhenUsed="1" w:defQFormat="0" w:count="267">
+    <w:lsdException w:name="Normal" w:semiHidden="0" w:uiPriority="0" w:unhideWhenUsed="0" w:qFormat="1"/>
+    <w:lsdException w:name="heading 1" w:semiHidden="0" w:uiPriority="9" w:unhideWhenUsed="0" w:qFormat="1"/>
+    <w:lsdException w:name="heading 2" w:uiPriority="9" w:qFormat="1"/>
+    <w:lsdException w:name="heading 3" w:uiPriority="9" w:qFormat="1"/>
+    <w:lsdException w:name="heading 4" w:uiPriority="9" w:qFormat="1"/>
+    <w:lsdException w:name="heading 5" w:uiPriority="9" w:qFormat="1"/>
+    <w:lsdException w:name="heading 6" w:uiPriority="9" w:qFormat="1"/>
+    <w:lsdException w:name="heading 7" w:uiPriority="9" w:qFormat="1"/>
+    <w:lsdException w:name="heading 8" w:uiPriority="9" w:qFormat="1"/>
+    <w:lsdException w:name="heading 9" w:uiPriority="9" w:qFormat="1"/>
+    <w:lsdException w:name="toc 1" w:uiPriority="39"/>
+    <w:lsdException w:name="toc 2" w:uiPriority="39"/>
+    <w:lsdException w:name="toc 3" w:uiPriority="39"/>
+    <w:lsdException w:name="toc 4" w:uiPriority="39"/>
+    <w:lsdException w:name="toc 5" w:uiPriority="39"/>
+    <w:lsdException w:name="toc 6" w:uiPriority="39"/>
+    <w:lsdException w:name="toc 7" w:uiPriority="39"/>
+    <w:lsdException w:name="toc 8" w:uiPriority="39"/>
+    <w:lsdException w:name="toc 9" w:uiPriority="39"/>
+    <w:lsdException w:name="caption" w:uiPriority="35" w:qFormat="1"/>
+    <w:lsdException w:name="Title" w:semiHidden="0" w:uiPriority="10" w:unhideWhenUsed="0" w:qFormat="1"/>
+    <w:lsdException w:name="Default Paragraph Font" w:uiPriority="1"/>
+    <w:lsdException w:name="Subtitle" w:semiHidden="0" w:uiPriority="11" w:unhideWhenUsed="0" w:qFormat="1"/>
+    <w:lsdException w:name="Strong" w:semiHidden="0" w:uiPriority="22" w:unhideWhenUsed="0" w:qFormat="1"/>
+    <w:lsdException w:name="Emphasis" w:semiHidden="0" w:uiPriority="20" w:unhideWhenUsed="0" w:qFormat="1"/>
+    <w:lsdException w:name="Table Grid" w:semiHidden="0" w:uiPriority="39" w:unhideWhenUsed="0"/>
+    <w:lsdException w:name="Placeholder Text" w:unhideWhenUsed="0"/>
+    <w:lsdException w:name="No Spacing" w:semiHidden="0" w:uiPriority="1" w:unhideWhenUsed="0" w:qFormat="1"/>
+    <w:lsdException w:name="Light Shading" w:semiHidden="0" w:uiPriority="60" w:unhideWhenUsed="0"/>
+    <w:lsdException w:name="Light List" w:semiHidden="0" w:uiPriority="61" w:unhideWhenUsed="0"/>
+    <w:lsdException w:name="Light Grid" w:semiHidden="0" w:uiPriority="62" w:unhideWhenUsed="0"/>
+    <w:lsdException w:name="Medium Shading 1" w:semiHidden="0" w:uiPriority="63" w:unhideWhenUsed="0"/>
+    <w:lsdException w:name="Medium Shading 2" w:semiHidden="0" w:uiPriority="64" w:unhideWhenUsed="0"/>
+    <w:lsdException w:name="Medium List 1" w:semiHidden="0" w:uiPriority="65" w:unhideWhenUsed="0"/>
+    <w:lsdException w:name="Medium List 2" w:semiHidden="0" w:uiPriority="66" w:unhideWhenUsed="0"/>
+    <w:lsdException w:name="Medium Grid 1" w:semiHidden="0" w:uiPriority="67" w:unhideWhenUsed="0"/>
+    <w:lsdException w:name="Medium Grid 2" w:semiHidden="0" w:uiPriority="68" w:unhideWhenUsed="0"/>
+    <w:lsdException w:name="Medium Grid 3" w:semiHidden="0" w:uiPriority="69" w:unhideWhenUsed="0"/>
+    <w:lsdException w:name="Dark List" w:semiHidden="0" w:uiPriority="70" w:unhideWhenUsed="0"/>
+    <w:lsdException w:name="Colorful Shading" w:semiHidden="0" w:uiPriority="71" w:unhideWhenUsed="0"/>
+    <w:lsdException w:name="Colorful List" w:semiHidden="0" w:uiPriority="72" w:unhideWhenUsed="0"/>
+    <w:lsdException w:name="Colorful Grid" w:semiHidden="0" w:uiPriority="73" w:unhideWhenUsed="0"/>
+    <w:lsdException w:name="Light Shading Accent 1" w:semiHidden="0" w:uiPriority="60" w:unhideWhenUsed="0"/>
+    <w:lsdException w:name="Light List Accent 1" w:semiHidden="0" w:uiPriority="61" w:unhideWhenUsed="0"/>
+    <w:lsdException w:name="Light Grid Accent 1" w:semiHidden="0" w:uiPriority="62" w:unhideWhenUsed="0"/>
+    <w:lsdException w:name="Medium Shading 1 Accent 1" w:semiHidden="0" w:uiPriority="63" w:unhideWhenUsed="0"/>
+    <w:lsdException w:name="Medium Shading 2 Accent 1" w:semiHidden="0" w:uiPriority="64" w:unhideWhenUsed="0"/>
+    <w:lsdException w:name="Medium List 1 Accent 1" w:semiHidden="0" w:uiPriority="65" w:unhideWhenUsed="0"/>
+    <w:lsdException w:name="Revision" w:unhideWhenUsed="0"/>
+    <w:lsdException w:name="List Paragraph" w:semiHidden="0" w:uiPriority="34" w:unhideWhenUsed="0" w:qFormat="1"/>
+    <w:lsdException w:name="Quote" w:semiHidden="0" w:uiPriority="29" w:unhideWhenUsed="0" w:qFormat="1"/>
+    <w:lsdException w:name="Intense Quote" w:semiHidden="0" w:uiPriority="30" w:unhideWhenUsed="0" w:qFormat="1"/>
+    <w:lsdException w:name="Medium List 2 Accent 1" w:semiHidden="0" w:uiPriority="66" w:unhideWhenUsed="0"/>
+    <w:lsdException w:name="Medium Grid 1 Accent 1" w:semiHidden="0" w:uiPriority="67" w:unhideWhenUsed="0"/>
+    <w:lsdException w:name="Medium Grid 2 Accent 1" w:semiHidden="0" w:uiPriority="68" w:unhideWhenUsed="0"/>
+    <w:lsdException w:name="Medium Grid 3 Accent 1" w:semiHidden="0" w:uiPriority="69" w:unhideWhenUsed="0"/>
+    <w:lsdException w:name="Dark List Accent 1" w:semiHidden="0" w:uiPriority="70" w:unhideWhenUsed="0"/>
+    <w:lsdException w:name="Colorful Shading Accent 1" w:semiHidden="0" w:uiPriority="71" w:unhideWhenUsed="0"/>
+    <w:lsdException w:name="Colorful List Accent 1" w:semiHidden="0" w:uiPriority="72" w:unhideWhenUsed="0"/>
+    <w:lsdException w:name="Colorful Grid Accent 1" w:semiHidden="0" w:uiPriority="73" w:unhideWhenUsed="0"/>
+    <w:lsdException w:name="Light Shading Accent 2" w:semiHidden="0" w:uiPriority="60" w:unhideWhenUsed="0"/>
+    <w:lsdException w:name="Light List Accent 2" w:semiHidden="0" w:uiPriority="61" w:unhideWhenUsed="0"/>
+    <w:lsdException w:name="Light Grid Accent 2" w:semiHidden="0" w:uiPriority="62" w:unhideWhenUsed="0"/>
+    <w:lsdException w:name="Medium Shading 1 Accent 2" w:semiHidden="0" w:uiPriority="63" w:unhideWhenUsed="0"/>
+    <w:lsdException w:name="Medium Shading 2 Accent 2" w:semiHidden="0" w:uiPriority="64" w:unhideWhenUsed="0"/>
+    <w:lsdException w:name="Medium List 1 Accent 2" w:semiHidden="0" w:uiPriority="65" w:unhideWhenUsed="0"/>
+    <w:lsdException w:name="Medium List 2 Accent 2" w:semiHidden="0" w:uiPriority="66" w:unhideWhenUsed="0"/>
+    <w:lsdException w:name="Medium Grid 1 Accent 2" w:semiHidden="0" w:uiPriority="67" w:unhideWhenUsed="0"/>
+    <w:lsdException w:name="Medium Grid 2 Accent 2" w:semiHidden="0" w:uiPriority="68" w:unhideWhenUsed="0"/>
+    <w:lsdException w:name="Medium Grid 3 Accent 2" w:semiHidden="0" w:uiPriority="69" w:unhideWhenUsed="0"/>
+    <w:lsdException w:name="Dark List Accent 2" w:semiHidden="0" w:uiPriority="70" w:unhideWhenUsed="0"/>
+    <w:lsdException w:name="Colorful Shading Accent 2" w:semiHidden="0" w:uiPriority="71" w:unhideWhenUsed="0"/>
+    <w:lsdException w:name="Colorful List Accent 2" w:semiHidden="0" w:uiPriority="72" w:unhideWhenUsed="0"/>
+    <w:lsdException w:name="Colorful Grid Accent 2" w:semiHidden="0" w:uiPriority="73" w:unhideWhenUsed="0"/>
+    <w:lsdException w:name="Light Shading Accent 3" w:semiHidden="0" w:uiPriority="60" w:unhideWhenUsed="0"/>
+    <w:lsdException w:name="Light List Accent 3" w:semiHidden="0" w:uiPriority="61" w:unhideWhenUsed="0"/>
+    <w:lsdException w:name="Light Grid Accent 3" w:semiHidden="0" w:uiPriority="62" w:unhideWhenUsed="0"/>
+    <w:lsdException w:name="Medium Shading 1 Accent 3" w:semiHidden="0" w:uiPriority="63" w:unhideWhenUsed="0"/>
+    <w:lsdException w:name="Medium Shading 2 Accent 3" w:semiHidden="0" w:uiPriority="64" w:unhideWhenUsed="0"/>
+    <w:lsdException w:name="Medium List 1 Accent 3" w:semiHidden="0" w:uiPriority="65" w:unhideWhenUsed="0"/>
+    <w:lsdException w:name="Medium List 2 Accent 3" w:semiHidden="0" w:uiPriority="66" w:unhideWhenUsed="0"/>
+    <w:lsdException w:name="Medium Grid 1 Accent 3" w:semiHidden="0" w:uiPriority="67" w:unhideWhenUsed="0"/>
+    <w:lsdException w:name="Medium Grid 2 Accent 3" w:semiHidden="0" w:uiPriority="68" w:unhideWhenUsed="0"/>
+    <w:lsdException w:name="Medium Grid 3 Accent 3" w:semiHidden="0" w:uiPriority="69" w:unhideWhenUsed="0"/>
+    <w:lsdException w:name="Dark List Accent 3" w:semiHidden="0" w:uiPriority="70" w:unhideWhenUsed="0"/>
+    <w:lsdException w:name="Colorful Shading Accent 3" w:semiHidden="0" w:uiPriority="71" w:unhideWhenUsed="0"/>
+    <w:lsdException w:name="Colorful List Accent 3" w:semiHidden="0" w:uiPriority="72" w:unhideWhenUsed="0"/>
+    <w:lsdException w:name="Colorful Grid Accent 3" w:semiHidden="0" w:uiPriority="73" w:unhideWhenUsed="0"/>
+    <w:lsdException w:name="Light Shading Accent 4" w:semiHidden="0" w:uiPriority="60" w:unhideWhenUsed="0"/>
+    <w:lsdException w:name="Light List Accent 4" w:semiHidden="0" w:uiPriority="61" w:unhideWhenUsed="0"/>
+    <w:lsdException w:name="Light Grid Accent 4" w:semiHidden="0" w:uiPriority="62" w:unhideWhenUsed="0"/>
+    <w:lsdException w:name="Medium Shading 1 Accent 4" w:semiHidden="0" w:uiPriority="63" w:unhideWhenUsed="0"/>
+    <w:lsdException w:name="Medium Shading 2 Accent 4" w:semiHidden="0" w:uiPriority="64" w:unhideWhenUsed="0"/>
+    <w:lsdException w:name="Medium List 1 Accent 4" w:semiHidden="0" w:uiPriority="65" w:unhideWhenUsed="0"/>
+    <w:lsdException w:name="Medium List 2 Accent 4" w:semiHidden="0" w:uiPriority="66" w:unhideWhenUsed="0"/>
+    <w:lsdException w:name="Medium Grid 1 Accent 4" w:semiHidden="0" w:uiPriority="67" w:unhideWhenUsed="0"/>
+    <w:lsdException w:name="Medium Grid 2 Accent 4" w:semiHidden="0" w:uiPriority="68" w:unhideWhenUsed="0"/>
+    <w:lsdException w:name="Medium Grid 3 Accent 4" w:semiHidden="0" w:uiPriority="69" w:unhideWhenUsed="0"/>
+    <w:lsdException w:name="Dark List Accent 4" w:semiHidden="0" w:uiPriority="70" w:unhideWhenUsed="0"/>
+    <w:lsdException w:name="Colorful Shading Accent 4" w:semiHidden="0" w:uiPriority="71" w:unhideWhenUsed="0"/>
+    <w:lsdException w:name="Colorful List Accent 4" w:semiHidden="0" w:uiPriority="72" w:unhideWhenUsed="0"/>
+    <w:lsdException w:name="Colorful Grid Accent 4" w:semiHidden="0" w:uiPriority="73" w:unhideWhenUsed="0"/>
+    <w:lsdException w:name="Light Shading Accent 5" w:semiHidden="0" w:uiPriority="60" w:unhideWhenUsed="0"/>
+    <w:lsdException w:name="Light List Accent 5" w:semiHidden="0" w:uiPriority="61" w:unhideWhenUsed="0"/>
+    <w:lsdException w:name="Light Grid Accent 5" w:semiHidden="0" w:uiPriority="62" w:unhideWhenUsed="0"/>
+    <w:lsdException w:name="Medium Shading 1 Accent 5" w:semiHidden="0" w:uiPriority="63" w:unhideWhenUsed="0"/>
+    <w:lsdException w:name="Medium Shading 2 Accent 5" w:semiHidden="0" w:uiPriority="64" w:unhideWhenUsed="0"/>
+    <w:lsdException w:name="Medium List 1 Accent 5" w:semiHidden="0" w:uiPriority="65" w:unhideWhenUsed="0"/>
+    <w:lsdException w:name="Medium List 2 Accent 5" w:semiHidden="0" w:uiPriority="66" w:unhideWhenUsed="0"/>
+    <w:lsdException w:name="Medium Grid 1 Accent 5" w:semiHidden="0" w:uiPriority="67" w:unhideWhenUsed="0"/>
+    <w:lsdException w:name="Medium Grid 2 Accent 5" w:semiHidden="0" w:uiPriority="68" w:unhideWhenUsed="0"/>
+    <w:lsdException w:name="Medium Grid 3 Accent 5" w:semiHidden="0" w:uiPriority="69" w:unhideWhenUsed="0"/>
+    <w:lsdException w:name="Dark List Accent 5" w:semiHidden="0" w:uiPriority="70" w:unhideWhenUsed="0"/>
+    <w:lsdException w:name="Colorful Shading Accent 5" w:semiHidden="0" w:uiPriority="71" w:unhideWhenUsed="0"/>
+    <w:lsdException w:name="Colorful List Accent 5" w:semiHidden="0" w:uiPriority="72" w:unhideWhenUsed="0"/>
+    <w:lsdException w:name="Colorful Grid Accent 5" w:semiHidden="0" w:uiPriority="73" w:unhideWhenUsed="0"/>
+    <w:lsdException w:name="Light Shading Accent 6" w:semiHidden="0" w:uiPriority="60" w:unhideWhenUsed="0"/>
+    <w:lsdException w:name="Light List Accent 6" w:semiHidden="0" w:uiPriority="61" w:unhideWhenUsed="0"/>
+    <w:lsdException w:name="Light Grid Accent 6" w:semiHidden="0" w:uiPriority="62" w:unhideWhenUsed="0"/>
+    <w:lsdException w:name="Medium Shading 1 Accent 6" w:semiHidden="0" w:uiPriority="63" w:unhideWhenUsed="0"/>
+    <w:lsdException w:name="Medium Shading 2 Accent 6" w:semiHidden="0" w:uiPriority="64" w:unhideWhenUsed="0"/>
+    <w:lsdException w:name="Medium List 1 Accent 6" w:semiHidden="0" w:uiPriority="65" w:unhideWhenUsed="0"/>
+    <w:lsdException w:name="Medium List 2 Accent 6" w:semiHidden="0" w:uiPriority="66" w:unhideWhenUsed="0"/>
+    <w:lsdException w:name="Medium Grid 1 Accent 6" w:semiHidden="0" w:uiPriority="67" w:unhideWhenUsed="0"/>
+    <w:lsdException w:name="Medium Grid 2 Accent 6" w:semiHidden="0" w:uiPriority="68" w:unhideWhenUsed="0"/>
+    <w:lsdException w:name="Medium Grid 3 Accent 6" w:semiHidden="0" w:uiPriority="69" w:unhideWhenUsed="0"/>
+    <w:lsdException w:name="Dark List Accent 6" w:semiHidden="0" w:uiPriority="70" w:unhideWhenUsed="0"/>
+    <w:lsdException w:name="Colorful Shading Accent 6" w:semiHidden="0" w:uiPriority="71" w:unhideWhenUsed="0"/>
+    <w:lsdException w:name="Colorful List Accent 6" w:semiHidden="0" w:uiPriority="72" w:unhideWhenUsed="0"/>
+    <w:lsdException w:name="Colorful Grid Accent 6" w:semiHidden="0" w:uiPriority="73" w:unhideWhenUsed="0"/>
+    <w:lsdException w:name="Subtle Emphasis" w:semiHidden="0" w:uiPriority="19" w:unhideWhenUsed="0" w:qFormat="1"/>
+    <w:lsdException w:name="Intense Emphasis" w:semiHidden="0" w:uiPriority="21" w:unhideWhenUsed="0" w:qFormat="1"/>
+    <w:lsdException w:name="Subtle Reference" w:semiHidden="0" w:uiPriority="31" w:unhideWhenUsed="0" w:qFormat="1"/>
+    <w:lsdException w:name="Intense Reference" w:semiHidden="0" w:uiPriority="32" w:unhideWhenUsed="0" w:qFormat="1"/>
+    <w:lsdException w:name="Book Title" w:semiHidden="0" w:uiPriority="33" w:unhideWhenUsed="0" w:qFormat="1"/>
+    <w:lsdException w:name="Bibliography" w:uiPriority="37"/>
+    <w:lsdException w:name="TOC Heading" w:uiPriority="39" w:qFormat="1"/>
+  </w:latentStyles>
+  <w:style w:type="paragraph" w:default="1" w:styleId="Normal">
+    <w:name w:val="Normal"/>
+    <w:qFormat/>
+  </w:style>
+  <w:style w:type="paragraph" w:styleId="Heading1">
+    <w:name w:val="heading 1"/>
+    <w:basedOn w:val="Normal"/>
+    <w:next w:val="Normal"/>
+    <w:link w:val="Heading1Char"/>
+    <w:uiPriority w:val="9"/>
+    <w:qFormat/>
+    <w:rsid w:val="00982828"/>
+    <w:pPr>
+      <w:keepNext/>
+      <w:keepLines/>
+      <w:spacing w:before="240" w:after="0"/>
+      <w:outlineLvl w:val="0"/>
+    </w:pPr>
+    <w:rPr>
+      <w:rFonts w:asciiTheme="majorHAnsi" w:eastAsiaTheme="majorEastAsia" w:hAnsiTheme="majorHAnsi" w:cstheme="majorBidi"/>
+      <w:color w:val="2E74B5" w:themeColor="accent1" w:themeShade="BF"/>
+      <w:sz w:val="32"/>
+      <w:szCs w:val="32"/>
+    </w:rPr>
+  </w:style>
+  <w:style w:type="paragraph" w:styleId="Heading2">
+    <w:name w:val="heading 2"/>
+    <w:basedOn w:val="Normal"/>
+    <w:next w:val="Normal"/>
+    <w:link w:val="Heading2Char"/>
+    <w:uiPriority w:val="9"/>
+    <w:unhideWhenUsed/>
+    <w:qFormat/>
+    <w:rsid w:val="008D1BDD"/>
+    <w:pPr>
+      <w:keepNext/>
+      <w:keepLines/>
+      <w:spacing w:before="40" w:after="0"/>
+      <w:outlineLvl w:val="1"/>
+    </w:pPr>
+    <w:rPr>
+      <w:rFonts w:asciiTheme="majorHAnsi" w:eastAsiaTheme="majorEastAsia" w:hAnsiTheme="majorHAnsi" w:cstheme="majorBidi"/>
+      <w:color w:val="2E74B5" w:themeColor="accent1" w:themeShade="BF"/>
+      <w:sz w:val="26"/>
+      <w:szCs w:val="26"/>
+    </w:rPr>
+  </w:style>
+  <w:style w:type="paragraph" w:styleId="Heading3">
+    <w:name w:val="heading 3"/>
+    <w:basedOn w:val="Normal"/>
+    <w:next w:val="Normal"/>
+    <w:link w:val="Heading3Char"/>
+    <w:uiPriority w:val="9"/>
+    <w:unhideWhenUsed/>
+    <w:qFormat/>
+    <w:rsid w:val="00D10704"/>
+    <w:pPr>
+      <w:keepNext/>
+      <w:keepLines/>
+      <w:spacing w:before="40" w:after="0"/>
+      <w:outlineLvl w:val="2"/>
+    </w:pPr>
+    <w:rPr>
+      <w:rFonts w:asciiTheme="majorHAnsi" w:eastAsiaTheme="majorEastAsia" w:hAnsiTheme="majorHAnsi" w:cstheme="majorBidi"/>
+      <w:color w:val="1F4D78" w:themeColor="accent1" w:themeShade="7F"/>
+      <w:sz w:val="24"/>
+      <w:szCs w:val="24"/>
+    </w:rPr>
+  </w:style>
+  <w:style w:type="paragraph" w:styleId="Heading4">
+    <w:name w:val="heading 4"/>
+    <w:basedOn w:val="Normal"/>
+    <w:next w:val="Normal"/>
+    <w:link w:val="Heading4Char"/>
+    <w:uiPriority w:val="9"/>
+    <w:unhideWhenUsed/>
+    <w:qFormat/>
+    <w:rsid w:val="00D10704"/>
+    <w:pPr>
+      <w:keepNext/>
+      <w:keepLines/>
+      <w:spacing w:before="40" w:after="0"/>
+      <w:outlineLvl w:val="3"/>
+    </w:pPr>
+    <w:rPr>
+      <w:rFonts w:asciiTheme="majorHAnsi" w:eastAsiaTheme="majorEastAsia" w:hAnsiTheme="majorHAnsi" w:cstheme="majorBidi"/>
+      <w:i/>
+      <w:iCs/>
+      <w:color w:val="2E74B5" w:themeColor="accent1" w:themeShade="BF"/>
+    </w:rPr>
+  </w:style>
+  <w:style w:type="character" w:default="1" w:styleId="DefaultParagraphFont">
+    <w:name w:val="Default Paragraph Font"/>
+    <w:uiPriority w:val="1"/>
+    <w:semiHidden/>
+    <w:unhideWhenUsed/>
+  </w:style>
+  <w:style w:type="table" w:default="1" w:styleId="TableNormal">
+    <w:name w:val="Normal Table"/>
+    <w:uiPriority w:val="99"/>
+    <w:semiHidden/>
+    <w:unhideWhenUsed/>
+    <w:tblPr>
+      <w:tblInd w:w="0" w:type="dxa"/>
+      <w:tblCellMar>
+        <w:top w:w="0" w:type="dxa"/>
+        <w:left w:w="108" w:type="dxa"/>
+        <w:bottom w:w="0" w:type="dxa"/>
+        <w:right w:w="108" w:type="dxa"/>
+      </w:tblCellMar>
+    </w:tblPr>
+  </w:style>
+  <w:style w:type="numbering" w:default="1" w:styleId="NoList">
+    <w:name w:val="No List"/>
+    <w:uiPriority w:val="99"/>
+    <w:semiHidden/>
+    <w:unhideWhenUsed/>
+  </w:style>
+  <w:style w:type="character" w:customStyle="1" w:styleId="Heading1Char">
+    <w:name w:val="Heading 1 Char"/>
+    <w:basedOn w:val="DefaultParagraphFont"/>
+    <w:link w:val="Heading1"/>
+    <w:uiPriority w:val="9"/>
+    <w:rsid w:val="00982828"/>
+    <w:rPr>
+      <w:rFonts w:asciiTheme="majorHAnsi" w:eastAsiaTheme="majorEastAsia" w:hAnsiTheme="majorHAnsi" w:cstheme="majorBidi"/>
+      <w:color w:val="2E74B5" w:themeColor="accent1" w:themeShade="BF"/>
+      <w:sz w:val="32"/>
+      <w:szCs w:val="32"/>
+    </w:rPr>
+  </w:style>
+  <w:style w:type="character" w:customStyle="1" w:styleId="Heading2Char">
+    <w:name w:val="Heading 2 Char"/>
+    <w:basedOn w:val="DefaultParagraphFont"/>
+    <w:link w:val="Heading2"/>
+    <w:uiPriority w:val="9"/>
+    <w:rsid w:val="008D1BDD"/>
+    <w:rPr>
+      <w:rFonts w:asciiTheme="majorHAnsi" w:eastAsiaTheme="majorEastAsia" w:hAnsiTheme="majorHAnsi" w:cstheme="majorBidi"/>
+      <w:color w:val="2E74B5" w:themeColor="accent1" w:themeShade="BF"/>
+      <w:sz w:val="26"/>
+      <w:szCs w:val="26"/>
+    </w:rPr>
+  </w:style>
+  <w:style w:type="paragraph" w:styleId="ListParagraph">
+    <w:name w:val="List Paragraph"/>
+    <w:basedOn w:val="Normal"/>
+    <w:uiPriority w:val="34"/>
+    <w:qFormat/>
+    <w:rsid w:val="008D1BDD"/>
+    <w:pPr>
+      <w:ind w:left="720"/>
+      <w:contextualSpacing/>
+    </w:pPr>
+  </w:style>
+  <w:style w:type="character" w:customStyle="1" w:styleId="Heading3Char">
+    <w:name w:val="Heading 3 Char"/>
+    <w:basedOn w:val="DefaultParagraphFont"/>
+    <w:link w:val="Heading3"/>
+    <w:uiPriority w:val="9"/>
+    <w:rsid w:val="00D10704"/>
+    <w:rPr>
+      <w:rFonts w:asciiTheme="majorHAnsi" w:eastAsiaTheme="majorEastAsia" w:hAnsiTheme="majorHAnsi" w:cstheme="majorBidi"/>
+      <w:color w:val="1F4D78" w:themeColor="accent1" w:themeShade="7F"/>
+      <w:sz w:val="24"/>
+      <w:szCs w:val="24"/>
+    </w:rPr>
+  </w:style>
+  <w:style w:type="character" w:customStyle="1" w:styleId="Heading4Char">
+    <w:name w:val="Heading 4 Char"/>
+    <w:basedOn w:val="DefaultParagraphFont"/>
+    <w:link w:val="Heading4"/>
+    <w:uiPriority w:val="9"/>
+    <w:rsid w:val="00D10704"/>
+    <w:rPr>
+      <w:rFonts w:asciiTheme="majorHAnsi" w:eastAsiaTheme="majorEastAsia" w:hAnsiTheme="majorHAnsi" w:cstheme="majorBidi"/>
+      <w:i/>
+      <w:iCs/>
+      <w:color w:val="2E74B5" w:themeColor="accent1" w:themeShade="BF"/>
+    </w:rPr>
+  </w:style>
+  <w:style w:type="paragraph" w:styleId="BalloonText">
+    <w:name w:val="Balloon Text"/>
+    <w:basedOn w:val="Normal"/>
+    <w:link w:val="BalloonTextChar"/>
+    <w:uiPriority w:val="99"/>
+    <w:semiHidden/>
+    <w:unhideWhenUsed/>
+    <w:rsid w:val="008E11DE"/>
+    <w:pPr>
+      <w:spacing w:after="0" w:line="240" w:lineRule="auto"/>
+    </w:pPr>
+    <w:rPr>
+      <w:rFonts w:ascii="Segoe UI" w:hAnsi="Segoe UI" w:cs="Segoe UI"/>
+      <w:sz w:val="18"/>
+      <w:szCs w:val="18"/>
+    </w:rPr>
+  </w:style>
+  <w:style w:type="character" w:customStyle="1" w:styleId="BalloonTextChar">
+    <w:name w:val="Balloon Text Char"/>
+    <w:basedOn w:val="DefaultParagraphFont"/>
+    <w:link w:val="BalloonText"/>
+    <w:uiPriority w:val="99"/>
+    <w:semiHidden/>
+    <w:rsid w:val="008E11DE"/>
+    <w:rPr>
+      <w:rFonts w:ascii="Segoe UI" w:hAnsi="Segoe UI" w:cs="Segoe UI"/>
+      <w:sz w:val="18"/>
+      <w:szCs w:val="18"/>
+    </w:rPr>
+  </w:style>
+  <w:style w:type="character" w:styleId="Hyperlink">
+    <w:name w:val="Hyperlink"/>
+    <w:basedOn w:val="DefaultParagraphFont"/>
+    <w:uiPriority w:val="99"/>
+    <w:rsid w:val="00AE0C92"/>
+    <w:rPr>
+      <w:color w:val="0000FF"/>
+      <w:sz w:val="20"/>
+      <w:u w:val="single"/>
+    </w:rPr>
+  </w:style>
+  <w:style w:type="table" w:styleId="TableGrid">
+    <w:name w:val="Table Grid"/>
+    <w:basedOn w:val="TableNormal"/>
+    <w:uiPriority w:val="39"/>
+    <w:rsid w:val="00DB7710"/>
+    <w:pPr>
+      <w:spacing w:after="0" w:line="240" w:lineRule="auto"/>
+    </w:pPr>
+    <w:tblPr>
+      <w:tblInd w:w="0" w:type="dxa"/>
+      <w:tblBorders>
+        <w:top w:val="single" w:sz="4" w:space="0" w:color="auto"/>
+        <w:left w:val="single" w:sz="4" w:space="0" w:color="auto"/>
+        <w:bottom w:val="single" w:sz="4" w:space="0" w:color="auto"/>
+        <w:right w:val="single" w:sz="4" w:space="0" w:color="auto"/>
+        <w:insideH w:val="single" w:sz="4" w:space="0" w:color="auto"/>
+        <w:insideV w:val="single" w:sz="4" w:space="0" w:color="auto"/>
+      </w:tblBorders>
+      <w:tblCellMar>
+        <w:top w:w="0" w:type="dxa"/>
+        <w:left w:w="108" w:type="dxa"/>
+        <w:bottom w:w="0" w:type="dxa"/>
+        <w:right w:w="108" w:type="dxa"/>
+      </w:tblCellMar>
     </w:tblPr>
   </w:style>
 </w:styles>
@@ -10631,7 +13020,7 @@
     </a:clrScheme>
     <a:fontScheme name="Office">
       <a:majorFont>
-        <a:latin typeface="Calibri Light" panose="020F0302020204030204"/>
+        <a:latin typeface="Calibri Light"/>
         <a:ea typeface=""/>
         <a:cs typeface=""/>
         <a:font script="Jpan" typeface="ＭＳ ゴシック"/>
@@ -10666,7 +13055,7 @@
         <a:font script="Geor" typeface="Sylfaen"/>
       </a:majorFont>
       <a:minorFont>
-        <a:latin typeface="Calibri" panose="020F0502020204030204"/>
+        <a:latin typeface="Calibri"/>
         <a:ea typeface=""/>
         <a:cs typeface=""/>
         <a:font script="Jpan" typeface="ＭＳ 明朝"/>
@@ -10843,7 +13232,7 @@
   <a:extraClrSchemeLst/>
   <a:extLst>
     <a:ext uri="{05A4C25C-085E-4340-85A3-A5531E510DB2}">
-      <thm15:themeFamily xmlns:thm15="http://schemas.microsoft.com/office/thememl/2012/main" name="Office Theme" id="{62F939B6-93AF-4DB8-9C6B-D6C7DFDC589F}" vid="{4A3C46E8-61CC-4603-A589-7422A47A8E4A}"/>
+      <thm15:themeFamily xmlns="" xmlns:thm15="http://schemas.microsoft.com/office/thememl/2012/main" name="Office Theme" id="{62F939B6-93AF-4DB8-9C6B-D6C7DFDC589F}" vid="{4A3C46E8-61CC-4603-A589-7422A47A8E4A}"/>
     </a:ext>
   </a:extLst>
 </a:theme>
@@ -10854,7 +13243,7 @@
 </file>
 
 <file path=customXml/itemProps1.xml><?xml version="1.0" encoding="utf-8"?>
-<ds:datastoreItem xmlns:ds="http://schemas.openxmlformats.org/officeDocument/2006/customXml" ds:itemID="{E992A236-E9B8-4990-A071-17DB77707BB9}">
+<ds:datastoreItem xmlns:ds="http://schemas.openxmlformats.org/officeDocument/2006/customXml" ds:itemID="{26D3FA20-764B-4AF4-9864-147DC4580755}">
   <ds:schemaRefs>
     <ds:schemaRef ds:uri="http://schemas.openxmlformats.org/officeDocument/2006/bibliography"/>
   </ds:schemaRefs>

</xml_diff>

<commit_message>
-- phuc -- update 3.4
</commit_message>
<xml_diff>
--- a/CNPM/SRS_CNPM.docx
+++ b/CNPM/SRS_CNPM.docx
@@ -1054,6 +1054,14 @@
                 <w:szCs w:val="24"/>
               </w:rPr>
             </w:pPr>
+            <w:r>
+              <w:rPr>
+                <w:rFonts w:ascii="Times New Roman" w:hAnsi="Times New Roman" w:cs="Times New Roman"/>
+                <w:sz w:val="24"/>
+                <w:szCs w:val="24"/>
+              </w:rPr>
+              <w:t>17/06/2015</w:t>
+            </w:r>
           </w:p>
         </w:tc>
         <w:tc>
@@ -1069,6 +1077,14 @@
                 <w:szCs w:val="24"/>
               </w:rPr>
             </w:pPr>
+            <w:r>
+              <w:rPr>
+                <w:rFonts w:ascii="Times New Roman" w:hAnsi="Times New Roman" w:cs="Times New Roman"/>
+                <w:sz w:val="24"/>
+                <w:szCs w:val="24"/>
+              </w:rPr>
+              <w:t>PhucTT</w:t>
+            </w:r>
           </w:p>
         </w:tc>
         <w:tc>
@@ -1084,6 +1100,16 @@
                 <w:szCs w:val="24"/>
               </w:rPr>
             </w:pPr>
+            <w:r>
+              <w:rPr>
+                <w:rFonts w:ascii="Times New Roman" w:hAnsi="Times New Roman" w:cs="Times New Roman"/>
+                <w:sz w:val="24"/>
+                <w:szCs w:val="24"/>
+              </w:rPr>
+              <w:t>Thêm 3.4</w:t>
+            </w:r>
+            <w:bookmarkStart w:id="0" w:name="_GoBack"/>
+            <w:bookmarkEnd w:id="0"/>
           </w:p>
         </w:tc>
         <w:tc>
@@ -1099,6 +1125,14 @@
                 <w:szCs w:val="24"/>
               </w:rPr>
             </w:pPr>
+            <w:r>
+              <w:rPr>
+                <w:rFonts w:ascii="Times New Roman" w:hAnsi="Times New Roman" w:cs="Times New Roman"/>
+                <w:sz w:val="24"/>
+                <w:szCs w:val="24"/>
+              </w:rPr>
+              <w:t>V1.0</w:t>
+            </w:r>
           </w:p>
         </w:tc>
       </w:tr>
@@ -5658,9 +5692,9 @@
         <w:tblLook w:val="04A0" w:firstRow="1" w:lastRow="0" w:firstColumn="1" w:lastColumn="0" w:noHBand="0" w:noVBand="1"/>
       </w:tblPr>
       <w:tblGrid>
-        <w:gridCol w:w="2598"/>
-        <w:gridCol w:w="2861"/>
-        <w:gridCol w:w="2677"/>
+        <w:gridCol w:w="3116"/>
+        <w:gridCol w:w="3117"/>
+        <w:gridCol w:w="3117"/>
       </w:tblGrid>
       <w:tr>
         <w:trPr>
@@ -5682,7 +5716,6 @@
                 <w:szCs w:val="24"/>
               </w:rPr>
             </w:pPr>
-            <w:bookmarkStart w:id="0" w:name="_GoBack"/>
             <w:r>
               <w:rPr>
                 <w:rFonts w:ascii="Times New Roman" w:hAnsi="Times New Roman" w:cs="Times New Roman"/>
@@ -5956,7 +5989,6 @@
           </w:p>
         </w:tc>
       </w:tr>
-      <w:bookmarkEnd w:id="0"/>
     </w:tbl>
     <w:p>
       <w:pPr>
@@ -7674,25 +7706,7 @@
           <w:sz w:val="24"/>
           <w:szCs w:val="24"/>
         </w:rPr>
-        <w:t>TÊ</w:t>
-      </w:r>
-      <w:r>
-        <w:rPr>
-          <w:rFonts w:ascii="Times New Roman" w:hAnsi="Times New Roman" w:cs="Times New Roman"/>
-          <w:b/>
-          <w:sz w:val="24"/>
-          <w:szCs w:val="24"/>
-        </w:rPr>
-        <w:t>N</w:t>
-      </w:r>
-      <w:r>
-        <w:rPr>
-          <w:rFonts w:ascii="Times New Roman" w:hAnsi="Times New Roman" w:cs="Times New Roman"/>
-          <w:b/>
-          <w:sz w:val="24"/>
-          <w:szCs w:val="24"/>
-        </w:rPr>
-        <w:t>: Xác thực thẻ</w:t>
+        <w:t>TÊN: Xác thực thẻ</w:t>
       </w:r>
     </w:p>
     <w:p>
@@ -7996,16 +8010,7 @@
           <w:sz w:val="24"/>
           <w:szCs w:val="24"/>
         </w:rPr>
-        <w:t>TÊN</w:t>
-      </w:r>
-      <w:r>
-        <w:rPr>
-          <w:rFonts w:ascii="Times New Roman" w:hAnsi="Times New Roman" w:cs="Times New Roman"/>
-          <w:b/>
-          <w:sz w:val="24"/>
-          <w:szCs w:val="24"/>
-        </w:rPr>
-        <w:t>: Xác thực tài khoản</w:t>
+        <w:t>TÊN: Xác thực tài khoản</w:t>
       </w:r>
       <w:r>
         <w:rPr>
@@ -9851,6 +9856,29 @@
     </w:p>
     <w:p>
       <w:pPr>
+        <w:pStyle w:val="Heading2"/>
+        <w:numPr>
+          <w:ilvl w:val="1"/>
+          <w:numId w:val="9"/>
+        </w:numPr>
+        <w:spacing w:line="240" w:lineRule="auto"/>
+        <w:rPr>
+          <w:rFonts w:ascii="Times New Roman" w:hAnsi="Times New Roman" w:cs="Times New Roman"/>
+          <w:sz w:val="24"/>
+          <w:szCs w:val="24"/>
+        </w:rPr>
+      </w:pPr>
+      <w:r>
+        <w:rPr>
+          <w:rFonts w:ascii="Times New Roman" w:hAnsi="Times New Roman" w:cs="Times New Roman"/>
+          <w:sz w:val="24"/>
+          <w:szCs w:val="24"/>
+        </w:rPr>
+        <w:t>Ràng buộc thiết kế</w:t>
+      </w:r>
+    </w:p>
+    <w:p>
+      <w:pPr>
         <w:pStyle w:val="Heading3"/>
         <w:numPr>
           <w:ilvl w:val="2"/>
@@ -9861,79 +9889,152 @@
           <w:rFonts w:ascii="Times New Roman" w:hAnsi="Times New Roman" w:cs="Times New Roman"/>
         </w:rPr>
       </w:pPr>
-    </w:p>
-    <w:p>
-      <w:pPr>
-        <w:pStyle w:val="Heading4"/>
-        <w:spacing w:line="240" w:lineRule="auto"/>
-        <w:ind w:left="709"/>
-        <w:rPr>
-          <w:rFonts w:ascii="Times New Roman" w:hAnsi="Times New Roman" w:cs="Times New Roman"/>
-          <w:i w:val="0"/>
-          <w:sz w:val="24"/>
-          <w:szCs w:val="24"/>
-        </w:rPr>
-      </w:pPr>
-      <w:r>
-        <w:rPr>
-          <w:rFonts w:ascii="Times New Roman" w:hAnsi="Times New Roman" w:cs="Times New Roman"/>
-          <w:i w:val="0"/>
-          <w:color w:val="000000" w:themeColor="text1"/>
-          <w:sz w:val="24"/>
-          <w:szCs w:val="24"/>
-        </w:rPr>
-        <w:tab/>
+      <w:r>
+        <w:rPr>
+          <w:rFonts w:ascii="Times New Roman" w:hAnsi="Times New Roman" w:cs="Times New Roman"/>
+        </w:rPr>
+        <w:t>Không gian lưu trữ phần cứng</w:t>
+      </w:r>
+    </w:p>
+    <w:p>
+      <w:pPr>
+        <w:spacing w:line="240" w:lineRule="auto"/>
+        <w:ind w:left="720"/>
+        <w:rPr>
+          <w:rFonts w:ascii="Times New Roman" w:hAnsi="Times New Roman" w:cs="Times New Roman"/>
+          <w:b/>
+          <w:sz w:val="24"/>
+          <w:szCs w:val="24"/>
+        </w:rPr>
+      </w:pPr>
+      <w:r>
+        <w:rPr>
+          <w:rFonts w:ascii="Times New Roman" w:hAnsi="Times New Roman" w:cs="Times New Roman"/>
+          <w:b/>
+          <w:sz w:val="24"/>
+          <w:szCs w:val="24"/>
+        </w:rPr>
+        <w:t>ID: DC1</w:t>
+      </w:r>
+    </w:p>
+    <w:p>
+      <w:pPr>
+        <w:spacing w:line="240" w:lineRule="auto"/>
+        <w:ind w:left="720"/>
+        <w:rPr>
+          <w:rFonts w:ascii="Times New Roman" w:hAnsi="Times New Roman" w:cs="Times New Roman"/>
+          <w:sz w:val="24"/>
+          <w:szCs w:val="24"/>
+        </w:rPr>
+      </w:pPr>
+      <w:r>
+        <w:rPr>
+          <w:rFonts w:ascii="Times New Roman" w:hAnsi="Times New Roman" w:cs="Times New Roman"/>
+          <w:sz w:val="24"/>
+          <w:szCs w:val="24"/>
+        </w:rPr>
+        <w:t>MÔ TẢ: Yêu cầu của hệ thống về ổ cứng lưu trữ dữ liệu người dùng.</w:t>
+      </w:r>
+    </w:p>
+    <w:p>
+      <w:pPr>
+        <w:spacing w:line="240" w:lineRule="auto"/>
+        <w:ind w:left="720"/>
+        <w:rPr>
+          <w:rFonts w:ascii="Times New Roman" w:hAnsi="Times New Roman" w:cs="Times New Roman"/>
+          <w:sz w:val="24"/>
+          <w:szCs w:val="24"/>
+        </w:rPr>
+      </w:pPr>
+      <w:r>
+        <w:rPr>
+          <w:rFonts w:ascii="Times New Roman" w:hAnsi="Times New Roman" w:cs="Times New Roman"/>
+          <w:sz w:val="24"/>
+          <w:szCs w:val="24"/>
+        </w:rPr>
+        <w:t>ĐƠN VỊ ĐO: GB (Gigabyte)</w:t>
+      </w:r>
+    </w:p>
+    <w:p>
+      <w:pPr>
+        <w:spacing w:line="240" w:lineRule="auto"/>
+        <w:ind w:left="720"/>
+        <w:rPr>
+          <w:rFonts w:ascii="Times New Roman" w:hAnsi="Times New Roman" w:cs="Times New Roman"/>
+          <w:sz w:val="24"/>
+          <w:szCs w:val="24"/>
+        </w:rPr>
+      </w:pPr>
+      <w:r>
+        <w:rPr>
+          <w:rFonts w:ascii="Times New Roman" w:hAnsi="Times New Roman" w:cs="Times New Roman"/>
+          <w:sz w:val="24"/>
+          <w:szCs w:val="24"/>
+        </w:rPr>
+        <w:t>TỐI THIỂU: 1GB</w:t>
+      </w:r>
+    </w:p>
+    <w:p>
+      <w:pPr>
+        <w:spacing w:line="240" w:lineRule="auto"/>
+        <w:ind w:left="720"/>
+        <w:rPr>
+          <w:rFonts w:ascii="Times New Roman" w:hAnsi="Times New Roman" w:cs="Times New Roman"/>
+          <w:sz w:val="24"/>
+          <w:szCs w:val="24"/>
+        </w:rPr>
+      </w:pPr>
+      <w:r>
+        <w:rPr>
+          <w:rFonts w:ascii="Times New Roman" w:hAnsi="Times New Roman" w:cs="Times New Roman"/>
+          <w:sz w:val="24"/>
+          <w:szCs w:val="24"/>
+        </w:rPr>
+        <w:t>YÊU CẦU: 3GB</w:t>
+      </w:r>
+    </w:p>
+    <w:p>
+      <w:pPr>
+        <w:spacing w:line="240" w:lineRule="auto"/>
+        <w:ind w:left="720"/>
+        <w:rPr>
+          <w:rFonts w:ascii="Times New Roman" w:hAnsi="Times New Roman" w:cs="Times New Roman"/>
+          <w:sz w:val="24"/>
+          <w:szCs w:val="24"/>
+        </w:rPr>
+      </w:pPr>
+      <w:r>
+        <w:rPr>
+          <w:rFonts w:ascii="Times New Roman" w:hAnsi="Times New Roman" w:cs="Times New Roman"/>
+          <w:sz w:val="24"/>
+          <w:szCs w:val="24"/>
+        </w:rPr>
+        <w:t>MONG MUỐN: 10GB</w:t>
       </w:r>
     </w:p>
     <w:p>
       <w:pPr>
         <w:pStyle w:val="Heading3"/>
-        <w:spacing w:line="240" w:lineRule="auto"/>
-        <w:ind w:firstLine="709"/>
-        <w:rPr>
-          <w:rFonts w:ascii="Times New Roman" w:hAnsi="Times New Roman" w:cs="Times New Roman"/>
-        </w:rPr>
-      </w:pPr>
-      <w:r>
-        <w:rPr>
-          <w:rFonts w:ascii="Times New Roman" w:hAnsi="Times New Roman" w:cs="Times New Roman"/>
-        </w:rPr>
-        <w:t xml:space="preserve">3.2.2 </w:t>
-      </w:r>
-      <w:r>
-        <w:rPr>
-          <w:rFonts w:ascii="Times New Roman" w:hAnsi="Times New Roman" w:cs="Times New Roman"/>
-        </w:rPr>
-        <w:t>User class 2 -  Người quản trị</w:t>
-      </w:r>
-    </w:p>
-    <w:p>
-      <w:pPr>
-        <w:spacing w:line="240" w:lineRule="auto"/>
-        <w:ind w:left="709"/>
-        <w:rPr>
-          <w:rFonts w:ascii="Times New Roman" w:hAnsi="Times New Roman" w:cs="Times New Roman"/>
-          <w:i/>
-          <w:color w:val="4472C4" w:themeColor="accent5"/>
-          <w:sz w:val="24"/>
-          <w:szCs w:val="24"/>
-        </w:rPr>
-      </w:pPr>
-      <w:r>
-        <w:rPr>
-          <w:rFonts w:ascii="Times New Roman" w:hAnsi="Times New Roman" w:cs="Times New Roman"/>
-          <w:i/>
-          <w:color w:val="4472C4" w:themeColor="accent5"/>
-          <w:sz w:val="24"/>
-          <w:szCs w:val="24"/>
-        </w:rPr>
-        <w:t>3.2.2.1 Yêu cầu chức năng 2.1</w:t>
-      </w:r>
-    </w:p>
-    <w:p>
-      <w:pPr>
-        <w:spacing w:line="240" w:lineRule="auto"/>
-        <w:ind w:left="709"/>
+        <w:numPr>
+          <w:ilvl w:val="2"/>
+          <w:numId w:val="9"/>
+        </w:numPr>
+        <w:spacing w:line="240" w:lineRule="auto"/>
+        <w:rPr>
+          <w:rFonts w:ascii="Times New Roman" w:hAnsi="Times New Roman" w:cs="Times New Roman"/>
+        </w:rPr>
+      </w:pPr>
+      <w:r>
+        <w:rPr>
+          <w:rFonts w:ascii="Times New Roman" w:hAnsi="Times New Roman" w:cs="Times New Roman"/>
+        </w:rPr>
+        <w:t>Bộ nhớ mà phần mềm sử dụng</w:t>
+      </w:r>
+    </w:p>
+    <w:p>
+      <w:pPr>
+        <w:spacing w:line="240" w:lineRule="auto"/>
+        <w:ind w:left="720"/>
         <w:rPr>
           <w:rFonts w:ascii="Times New Roman" w:hAnsi="Times New Roman" w:cs="Times New Roman"/>
           <w:b/>
@@ -9948,318 +10049,164 @@
           <w:sz w:val="24"/>
           <w:szCs w:val="24"/>
         </w:rPr>
-        <w:tab/>
-        <w:t>ID: FR7</w:t>
-      </w:r>
-    </w:p>
-    <w:p>
-      <w:pPr>
-        <w:spacing w:line="240" w:lineRule="auto"/>
-        <w:ind w:left="709"/>
-        <w:rPr>
-          <w:rFonts w:ascii="Times New Roman" w:hAnsi="Times New Roman" w:cs="Times New Roman"/>
-          <w:sz w:val="24"/>
-          <w:szCs w:val="24"/>
-        </w:rPr>
-      </w:pPr>
-      <w:r>
-        <w:rPr>
-          <w:rFonts w:ascii="Times New Roman" w:hAnsi="Times New Roman" w:cs="Times New Roman"/>
-          <w:sz w:val="24"/>
-          <w:szCs w:val="24"/>
-        </w:rPr>
-        <w:t>TÊN CHỨC NĂNG: Xác thực thẻ</w:t>
-      </w:r>
-      <w:r>
-        <w:rPr>
-          <w:rFonts w:ascii="Times New Roman" w:hAnsi="Times New Roman" w:cs="Times New Roman"/>
-          <w:sz w:val="24"/>
-          <w:szCs w:val="24"/>
-        </w:rPr>
-        <w:tab/>
-      </w:r>
-    </w:p>
-    <w:p>
-      <w:pPr>
-        <w:spacing w:line="240" w:lineRule="auto"/>
-        <w:ind w:left="709"/>
-        <w:rPr>
-          <w:rFonts w:ascii="Times New Roman" w:eastAsia="Times New Roman" w:hAnsi="Times New Roman" w:cs="Times New Roman"/>
-          <w:bCs/>
-          <w:sz w:val="24"/>
-          <w:szCs w:val="24"/>
-        </w:rPr>
-      </w:pPr>
-      <w:r>
-        <w:rPr>
-          <w:rFonts w:ascii="Times New Roman" w:hAnsi="Times New Roman" w:cs="Times New Roman"/>
-          <w:sz w:val="24"/>
-          <w:szCs w:val="24"/>
-        </w:rPr>
-        <w:t xml:space="preserve">MÔ TẢ: </w:t>
-      </w:r>
-      <w:r>
-        <w:rPr>
-          <w:rFonts w:ascii="Times New Roman" w:eastAsia="Times New Roman" w:hAnsi="Times New Roman" w:cs="Times New Roman"/>
-          <w:bCs/>
-          <w:sz w:val="24"/>
-          <w:szCs w:val="24"/>
-        </w:rPr>
-        <w:t>Sau khi người dùng nhập mã thẻ, hệ thống sẽ kiểm tra xem mã thẻ có tồn tại trong CSDL không</w:t>
-      </w:r>
-    </w:p>
-    <w:p>
-      <w:pPr>
-        <w:spacing w:line="240" w:lineRule="auto"/>
-        <w:ind w:left="709"/>
-        <w:rPr>
-          <w:rFonts w:ascii="Times New Roman" w:hAnsi="Times New Roman" w:cs="Times New Roman"/>
-          <w:sz w:val="24"/>
-          <w:szCs w:val="24"/>
-        </w:rPr>
-      </w:pPr>
-      <w:r>
-        <w:rPr>
-          <w:rFonts w:ascii="Times New Roman" w:hAnsi="Times New Roman" w:cs="Times New Roman"/>
-          <w:sz w:val="24"/>
-          <w:szCs w:val="24"/>
-        </w:rPr>
-        <w:t>TÍNH NĂNG: Hệ thống xác thực thẻ cho người dùng</w:t>
-      </w:r>
-    </w:p>
-    <w:p>
-      <w:pPr>
-        <w:spacing w:line="240" w:lineRule="auto"/>
-        <w:ind w:left="709"/>
-        <w:rPr>
-          <w:rFonts w:ascii="Times New Roman" w:hAnsi="Times New Roman" w:cs="Times New Roman"/>
-          <w:sz w:val="24"/>
-          <w:szCs w:val="24"/>
-        </w:rPr>
-      </w:pPr>
-      <w:r>
-        <w:rPr>
-          <w:rFonts w:ascii="Times New Roman" w:hAnsi="Times New Roman" w:cs="Times New Roman"/>
-          <w:sz w:val="24"/>
-          <w:szCs w:val="24"/>
-        </w:rPr>
-        <w:t>CHỨC NĂNG LIÊN QUAN: FR1</w:t>
-      </w:r>
-    </w:p>
-    <w:p>
-      <w:pPr>
-        <w:spacing w:line="240" w:lineRule="auto"/>
-        <w:ind w:left="709"/>
-        <w:rPr>
-          <w:rFonts w:ascii="Times New Roman" w:hAnsi="Times New Roman" w:cs="Times New Roman"/>
-          <w:sz w:val="24"/>
-          <w:szCs w:val="24"/>
-        </w:rPr>
-      </w:pPr>
-      <w:r>
-        <w:rPr>
-          <w:rFonts w:ascii="Times New Roman" w:hAnsi="Times New Roman" w:cs="Times New Roman"/>
-          <w:sz w:val="24"/>
-          <w:szCs w:val="24"/>
-        </w:rPr>
-        <w:t>KỊCH BẢN TIẾN HÀNH:</w:t>
-      </w:r>
-    </w:p>
-    <w:p>
-      <w:pPr>
-        <w:spacing w:line="240" w:lineRule="auto"/>
-        <w:ind w:left="709"/>
-        <w:rPr>
-          <w:rFonts w:ascii="Times New Roman" w:hAnsi="Times New Roman" w:cs="Times New Roman"/>
-          <w:sz w:val="24"/>
-          <w:szCs w:val="24"/>
-        </w:rPr>
-      </w:pPr>
-      <w:r>
-        <w:rPr>
-          <w:rFonts w:ascii="Times New Roman" w:hAnsi="Times New Roman" w:cs="Times New Roman"/>
-          <w:sz w:val="24"/>
-          <w:szCs w:val="24"/>
-        </w:rPr>
-        <w:tab/>
-      </w:r>
-      <w:r>
-        <w:rPr>
-          <w:rFonts w:ascii="Times New Roman" w:hAnsi="Times New Roman" w:cs="Times New Roman"/>
-          <w:sz w:val="24"/>
-          <w:szCs w:val="24"/>
-        </w:rPr>
-        <w:tab/>
-        <w:t>Kịch bản 1: Người dùng mã thẻ</w:t>
-      </w:r>
-    </w:p>
-    <w:p>
-      <w:pPr>
-        <w:spacing w:line="240" w:lineRule="auto"/>
-        <w:ind w:left="709"/>
-        <w:rPr>
-          <w:rFonts w:ascii="Times New Roman" w:hAnsi="Times New Roman" w:cs="Times New Roman"/>
-          <w:sz w:val="24"/>
-          <w:szCs w:val="24"/>
-        </w:rPr>
-      </w:pPr>
-      <w:r>
-        <w:rPr>
-          <w:rFonts w:ascii="Times New Roman" w:hAnsi="Times New Roman" w:cs="Times New Roman"/>
-          <w:sz w:val="24"/>
-          <w:szCs w:val="24"/>
-        </w:rPr>
-        <w:tab/>
-      </w:r>
-      <w:r>
-        <w:rPr>
-          <w:rFonts w:ascii="Times New Roman" w:hAnsi="Times New Roman" w:cs="Times New Roman"/>
-          <w:sz w:val="24"/>
-          <w:szCs w:val="24"/>
-        </w:rPr>
-        <w:tab/>
-        <w:t xml:space="preserve">Kịch bản 2: Hệ thống xác thực mã thẻ cho người dùng </w:t>
-      </w:r>
-    </w:p>
-    <w:p>
-      <w:pPr>
-        <w:spacing w:line="240" w:lineRule="auto"/>
-        <w:ind w:left="709"/>
-        <w:rPr>
-          <w:rFonts w:ascii="Times New Roman" w:hAnsi="Times New Roman" w:cs="Times New Roman"/>
-          <w:i/>
-          <w:color w:val="4472C4" w:themeColor="accent5"/>
-          <w:sz w:val="24"/>
-          <w:szCs w:val="24"/>
-        </w:rPr>
-      </w:pPr>
-      <w:r>
-        <w:rPr>
-          <w:rFonts w:ascii="Times New Roman" w:hAnsi="Times New Roman" w:cs="Times New Roman"/>
-          <w:i/>
-          <w:color w:val="4472C4" w:themeColor="accent5"/>
-          <w:sz w:val="24"/>
-          <w:szCs w:val="24"/>
-        </w:rPr>
-        <w:t>3.2.2.2 Yêu cầu chức năng 2.2</w:t>
-      </w:r>
-    </w:p>
-    <w:p>
-      <w:pPr>
-        <w:spacing w:line="240" w:lineRule="auto"/>
-        <w:ind w:left="709"/>
-        <w:rPr>
-          <w:rFonts w:ascii="Times New Roman" w:hAnsi="Times New Roman" w:cs="Times New Roman"/>
-          <w:b/>
-          <w:sz w:val="24"/>
-          <w:szCs w:val="24"/>
-        </w:rPr>
-      </w:pPr>
-      <w:r>
-        <w:rPr>
-          <w:rFonts w:ascii="Times New Roman" w:hAnsi="Times New Roman" w:cs="Times New Roman"/>
-          <w:b/>
-          <w:sz w:val="24"/>
-          <w:szCs w:val="24"/>
-        </w:rPr>
-        <w:tab/>
-        <w:t>ID: FR8</w:t>
-      </w:r>
-    </w:p>
-    <w:p>
-      <w:pPr>
-        <w:spacing w:line="240" w:lineRule="auto"/>
-        <w:ind w:left="709"/>
-        <w:rPr>
-          <w:rFonts w:ascii="Times New Roman" w:hAnsi="Times New Roman" w:cs="Times New Roman"/>
-          <w:sz w:val="24"/>
-          <w:szCs w:val="24"/>
-        </w:rPr>
-      </w:pPr>
-      <w:r>
-        <w:rPr>
-          <w:rFonts w:ascii="Times New Roman" w:hAnsi="Times New Roman" w:cs="Times New Roman"/>
-          <w:sz w:val="24"/>
-          <w:szCs w:val="24"/>
-        </w:rPr>
-        <w:t>TÊN CHỨC NĂNG: Xác thực tài khoản</w:t>
-      </w:r>
-      <w:r>
-        <w:rPr>
-          <w:rFonts w:ascii="Times New Roman" w:hAnsi="Times New Roman" w:cs="Times New Roman"/>
-          <w:sz w:val="24"/>
-          <w:szCs w:val="24"/>
-        </w:rPr>
-        <w:tab/>
-      </w:r>
-    </w:p>
-    <w:p>
-      <w:pPr>
-        <w:spacing w:line="240" w:lineRule="auto"/>
-        <w:ind w:left="709"/>
-        <w:rPr>
-          <w:rFonts w:ascii="Times New Roman" w:eastAsia="Times New Roman" w:hAnsi="Times New Roman" w:cs="Times New Roman"/>
-          <w:bCs/>
-          <w:sz w:val="24"/>
-          <w:szCs w:val="24"/>
-        </w:rPr>
-      </w:pPr>
-      <w:r>
-        <w:rPr>
-          <w:rFonts w:ascii="Times New Roman" w:hAnsi="Times New Roman" w:cs="Times New Roman"/>
-          <w:sz w:val="24"/>
-          <w:szCs w:val="24"/>
-        </w:rPr>
-        <w:t xml:space="preserve">MÔ TẢ: </w:t>
-      </w:r>
-      <w:r>
-        <w:rPr>
-          <w:rFonts w:ascii="Times New Roman" w:eastAsia="Times New Roman" w:hAnsi="Times New Roman" w:cs="Times New Roman"/>
-          <w:bCs/>
-          <w:sz w:val="24"/>
-          <w:szCs w:val="24"/>
-        </w:rPr>
-        <w:t>Sau khi người dùng nhập mã PIN, hệ thống sẽ kiểm tra xem mã PIN có chính xác so với tài khoản không để từ đó quyết định người dùng có được đăng nhập vào hệ thống không.</w:t>
-      </w:r>
-    </w:p>
-    <w:p>
-      <w:pPr>
-        <w:spacing w:line="240" w:lineRule="auto"/>
-        <w:ind w:left="709"/>
-        <w:rPr>
-          <w:rFonts w:ascii="Times New Roman" w:hAnsi="Times New Roman" w:cs="Times New Roman"/>
-          <w:sz w:val="24"/>
-          <w:szCs w:val="24"/>
-        </w:rPr>
-      </w:pPr>
-      <w:r>
-        <w:rPr>
-          <w:rFonts w:ascii="Times New Roman" w:hAnsi="Times New Roman" w:cs="Times New Roman"/>
-          <w:sz w:val="24"/>
-          <w:szCs w:val="24"/>
-        </w:rPr>
-        <w:t>TÍNH NĂNG: Hệ thống xác thực tài khoản cho người dùng đăng nhập hệ thống</w:t>
-      </w:r>
-    </w:p>
-    <w:p>
-      <w:pPr>
-        <w:spacing w:line="240" w:lineRule="auto"/>
-        <w:ind w:left="709"/>
-        <w:rPr>
-          <w:rFonts w:ascii="Times New Roman" w:hAnsi="Times New Roman" w:cs="Times New Roman"/>
-          <w:sz w:val="24"/>
-          <w:szCs w:val="24"/>
-        </w:rPr>
-      </w:pPr>
-      <w:r>
-        <w:rPr>
-          <w:rFonts w:ascii="Times New Roman" w:hAnsi="Times New Roman" w:cs="Times New Roman"/>
-          <w:sz w:val="24"/>
-          <w:szCs w:val="24"/>
-        </w:rPr>
-        <w:lastRenderedPageBreak/>
-        <w:t>CHỨC NĂNG LIÊN QUAN: FR1,FR7</w:t>
-      </w:r>
+        <w:t>ID: DC2</w:t>
+      </w:r>
+    </w:p>
+    <w:p>
+      <w:pPr>
+        <w:spacing w:line="240" w:lineRule="auto"/>
+        <w:ind w:left="720"/>
+        <w:rPr>
+          <w:rFonts w:ascii="Times New Roman" w:hAnsi="Times New Roman" w:cs="Times New Roman"/>
+          <w:sz w:val="24"/>
+          <w:szCs w:val="24"/>
+        </w:rPr>
+      </w:pPr>
+      <w:r>
+        <w:rPr>
+          <w:rFonts w:ascii="Times New Roman" w:hAnsi="Times New Roman" w:cs="Times New Roman"/>
+          <w:sz w:val="24"/>
+          <w:szCs w:val="24"/>
+        </w:rPr>
+        <w:t xml:space="preserve">MÔ TẢ: Yêu cầu của hệ thống về </w:t>
+      </w:r>
+      <w:r>
+        <w:rPr>
+          <w:rFonts w:ascii="Times New Roman" w:hAnsi="Times New Roman" w:cs="Times New Roman"/>
+          <w:sz w:val="24"/>
+          <w:szCs w:val="24"/>
+        </w:rPr>
+        <w:t>bộ nhớ RAM</w:t>
+      </w:r>
+      <w:r>
+        <w:rPr>
+          <w:rFonts w:ascii="Times New Roman" w:hAnsi="Times New Roman" w:cs="Times New Roman"/>
+          <w:sz w:val="24"/>
+          <w:szCs w:val="24"/>
+        </w:rPr>
+        <w:t xml:space="preserve"> trên máy tính sử dụng hệ thống</w:t>
+      </w:r>
+      <w:r>
+        <w:rPr>
+          <w:rFonts w:ascii="Times New Roman" w:hAnsi="Times New Roman" w:cs="Times New Roman"/>
+          <w:sz w:val="24"/>
+          <w:szCs w:val="24"/>
+        </w:rPr>
+        <w:t>.</w:t>
+      </w:r>
+    </w:p>
+    <w:p>
+      <w:pPr>
+        <w:spacing w:line="240" w:lineRule="auto"/>
+        <w:ind w:left="720"/>
+        <w:rPr>
+          <w:rFonts w:ascii="Times New Roman" w:hAnsi="Times New Roman" w:cs="Times New Roman"/>
+          <w:sz w:val="24"/>
+          <w:szCs w:val="24"/>
+        </w:rPr>
+      </w:pPr>
+      <w:r>
+        <w:rPr>
+          <w:rFonts w:ascii="Times New Roman" w:hAnsi="Times New Roman" w:cs="Times New Roman"/>
+          <w:sz w:val="24"/>
+          <w:szCs w:val="24"/>
+        </w:rPr>
+        <w:t>ĐƠN VỊ ĐO: GB (Gigabyte)</w:t>
+      </w:r>
+    </w:p>
+    <w:p>
+      <w:pPr>
+        <w:spacing w:line="240" w:lineRule="auto"/>
+        <w:ind w:left="720"/>
+        <w:rPr>
+          <w:rFonts w:ascii="Times New Roman" w:hAnsi="Times New Roman" w:cs="Times New Roman"/>
+          <w:sz w:val="24"/>
+          <w:szCs w:val="24"/>
+        </w:rPr>
+      </w:pPr>
+      <w:r>
+        <w:rPr>
+          <w:rFonts w:ascii="Times New Roman" w:hAnsi="Times New Roman" w:cs="Times New Roman"/>
+          <w:sz w:val="24"/>
+          <w:szCs w:val="24"/>
+        </w:rPr>
+        <w:t>TỐI THIỂU: 1GB</w:t>
+      </w:r>
+    </w:p>
+    <w:p>
+      <w:pPr>
+        <w:spacing w:line="240" w:lineRule="auto"/>
+        <w:ind w:left="720"/>
+        <w:rPr>
+          <w:rFonts w:ascii="Times New Roman" w:hAnsi="Times New Roman" w:cs="Times New Roman"/>
+          <w:sz w:val="24"/>
+          <w:szCs w:val="24"/>
+        </w:rPr>
+      </w:pPr>
+      <w:r>
+        <w:rPr>
+          <w:rFonts w:ascii="Times New Roman" w:hAnsi="Times New Roman" w:cs="Times New Roman"/>
+          <w:sz w:val="24"/>
+          <w:szCs w:val="24"/>
+        </w:rPr>
+        <w:t>YÊU CẦU</w:t>
+      </w:r>
+      <w:r>
+        <w:rPr>
+          <w:rFonts w:ascii="Times New Roman" w:hAnsi="Times New Roman" w:cs="Times New Roman"/>
+          <w:sz w:val="24"/>
+          <w:szCs w:val="24"/>
+        </w:rPr>
+        <w:t>: 2</w:t>
+      </w:r>
+      <w:r>
+        <w:rPr>
+          <w:rFonts w:ascii="Times New Roman" w:hAnsi="Times New Roman" w:cs="Times New Roman"/>
+          <w:sz w:val="24"/>
+          <w:szCs w:val="24"/>
+        </w:rPr>
+        <w:t>GB</w:t>
+      </w:r>
+    </w:p>
+    <w:p>
+      <w:pPr>
+        <w:spacing w:line="240" w:lineRule="auto"/>
+        <w:ind w:left="720"/>
+        <w:rPr>
+          <w:rFonts w:ascii="Times New Roman" w:hAnsi="Times New Roman" w:cs="Times New Roman"/>
+          <w:sz w:val="24"/>
+          <w:szCs w:val="24"/>
+        </w:rPr>
+      </w:pPr>
+      <w:r>
+        <w:rPr>
+          <w:rFonts w:ascii="Times New Roman" w:hAnsi="Times New Roman" w:cs="Times New Roman"/>
+          <w:sz w:val="24"/>
+          <w:szCs w:val="24"/>
+        </w:rPr>
+        <w:t>MONG MUỐ</w:t>
+      </w:r>
+      <w:r>
+        <w:rPr>
+          <w:rFonts w:ascii="Times New Roman" w:hAnsi="Times New Roman" w:cs="Times New Roman"/>
+          <w:sz w:val="24"/>
+          <w:szCs w:val="24"/>
+        </w:rPr>
+        <w:t>N: 4</w:t>
+      </w:r>
+      <w:r>
+        <w:rPr>
+          <w:rFonts w:ascii="Times New Roman" w:hAnsi="Times New Roman" w:cs="Times New Roman"/>
+          <w:sz w:val="24"/>
+          <w:szCs w:val="24"/>
+        </w:rPr>
+        <w:t>GB</w:t>
+      </w:r>
+    </w:p>
+    <w:p>
+      <w:pPr>
+        <w:spacing w:line="240" w:lineRule="auto"/>
+      </w:pPr>
     </w:p>
     <w:p>
       <w:pPr>
@@ -10281,407 +10228,6 @@
           <w:sz w:val="24"/>
           <w:szCs w:val="24"/>
         </w:rPr>
-        <w:t>Yêu cầu hiệu năng</w:t>
-      </w:r>
-    </w:p>
-    <w:p>
-      <w:pPr>
-        <w:pStyle w:val="Heading3"/>
-        <w:spacing w:line="240" w:lineRule="auto"/>
-        <w:ind w:firstLine="720"/>
-        <w:rPr>
-          <w:rFonts w:ascii="Times New Roman" w:hAnsi="Times New Roman" w:cs="Times New Roman"/>
-          <w:i/>
-        </w:rPr>
-      </w:pPr>
-      <w:r>
-        <w:rPr>
-          <w:rFonts w:ascii="Times New Roman" w:hAnsi="Times New Roman" w:cs="Times New Roman"/>
-          <w:i/>
-        </w:rPr>
-        <w:t>3.3.1 Tốc độ phục vụ của hệ thống</w:t>
-      </w:r>
-    </w:p>
-    <w:p>
-      <w:pPr>
-        <w:spacing w:line="240" w:lineRule="auto"/>
-        <w:ind w:left="720"/>
-        <w:rPr>
-          <w:rFonts w:ascii="Times New Roman" w:hAnsi="Times New Roman" w:cs="Times New Roman"/>
-          <w:b/>
-          <w:sz w:val="24"/>
-          <w:szCs w:val="24"/>
-        </w:rPr>
-      </w:pPr>
-      <w:r>
-        <w:rPr>
-          <w:rFonts w:ascii="Times New Roman" w:hAnsi="Times New Roman" w:cs="Times New Roman"/>
-          <w:b/>
-          <w:sz w:val="24"/>
-          <w:szCs w:val="24"/>
-        </w:rPr>
-        <w:t>ID: PR1</w:t>
-      </w:r>
-    </w:p>
-    <w:p>
-      <w:pPr>
-        <w:spacing w:line="240" w:lineRule="auto"/>
-        <w:ind w:left="720"/>
-        <w:rPr>
-          <w:rFonts w:ascii="Times New Roman" w:hAnsi="Times New Roman" w:cs="Times New Roman"/>
-          <w:sz w:val="24"/>
-          <w:szCs w:val="24"/>
-        </w:rPr>
-      </w:pPr>
-      <w:r>
-        <w:rPr>
-          <w:rFonts w:ascii="Times New Roman" w:hAnsi="Times New Roman" w:cs="Times New Roman"/>
-          <w:sz w:val="24"/>
-          <w:szCs w:val="24"/>
-        </w:rPr>
-        <w:t>TÊN: Tốc độ phục vụ nhanh</w:t>
-      </w:r>
-    </w:p>
-    <w:p>
-      <w:pPr>
-        <w:spacing w:line="240" w:lineRule="auto"/>
-        <w:ind w:left="720"/>
-        <w:rPr>
-          <w:rFonts w:ascii="Times New Roman" w:hAnsi="Times New Roman" w:cs="Times New Roman"/>
-          <w:sz w:val="24"/>
-          <w:szCs w:val="24"/>
-        </w:rPr>
-      </w:pPr>
-      <w:r>
-        <w:rPr>
-          <w:rFonts w:ascii="Times New Roman" w:hAnsi="Times New Roman" w:cs="Times New Roman"/>
-          <w:sz w:val="24"/>
-          <w:szCs w:val="24"/>
-        </w:rPr>
-        <w:t>MÔ TẢ: Tốc độ phục vụ của hệ thống nhanh, đáp ứng yêu cầu thời gian cho người sử dụng sau mỗi thao tác, không bắt người sử dụng phải chờ đợi quá 2 giây sau mỗi thao tác như rút tiền, chuyển tiền, đổi PIN, kiểm tra tài khoản..</w:t>
-      </w:r>
-    </w:p>
-    <w:p>
-      <w:pPr>
-        <w:spacing w:line="240" w:lineRule="auto"/>
-        <w:ind w:left="720"/>
-        <w:rPr>
-          <w:rFonts w:ascii="Times New Roman" w:hAnsi="Times New Roman" w:cs="Times New Roman"/>
-          <w:sz w:val="24"/>
-          <w:szCs w:val="24"/>
-        </w:rPr>
-      </w:pPr>
-      <w:r>
-        <w:rPr>
-          <w:rFonts w:ascii="Times New Roman" w:hAnsi="Times New Roman" w:cs="Times New Roman"/>
-          <w:sz w:val="24"/>
-          <w:szCs w:val="24"/>
-        </w:rPr>
-        <w:t>TÍNH NĂNG: Đáp ứng thời gian cho người sử dụng</w:t>
-      </w:r>
-    </w:p>
-    <w:p>
-      <w:pPr>
-        <w:spacing w:line="240" w:lineRule="auto"/>
-        <w:ind w:left="720"/>
-        <w:rPr>
-          <w:rFonts w:ascii="Times New Roman" w:hAnsi="Times New Roman" w:cs="Times New Roman"/>
-          <w:sz w:val="24"/>
-          <w:szCs w:val="24"/>
-        </w:rPr>
-      </w:pPr>
-      <w:r>
-        <w:rPr>
-          <w:rFonts w:ascii="Times New Roman" w:hAnsi="Times New Roman" w:cs="Times New Roman"/>
-          <w:sz w:val="24"/>
-          <w:szCs w:val="24"/>
-        </w:rPr>
-        <w:t>HIỆU NĂNG LIÊN QUAN: Không</w:t>
-      </w:r>
-    </w:p>
-    <w:p>
-      <w:pPr>
-        <w:pStyle w:val="Heading3"/>
-        <w:spacing w:line="240" w:lineRule="auto"/>
-        <w:ind w:firstLine="720"/>
-        <w:rPr>
-          <w:rFonts w:ascii="Times New Roman" w:hAnsi="Times New Roman" w:cs="Times New Roman"/>
-          <w:i/>
-        </w:rPr>
-      </w:pPr>
-    </w:p>
-    <w:p>
-      <w:pPr>
-        <w:pStyle w:val="Heading3"/>
-        <w:spacing w:line="240" w:lineRule="auto"/>
-        <w:ind w:firstLine="720"/>
-        <w:rPr>
-          <w:rFonts w:ascii="Times New Roman" w:hAnsi="Times New Roman" w:cs="Times New Roman"/>
-          <w:i/>
-        </w:rPr>
-      </w:pPr>
-      <w:r>
-        <w:rPr>
-          <w:rFonts w:ascii="Times New Roman" w:hAnsi="Times New Roman" w:cs="Times New Roman"/>
-          <w:i/>
-        </w:rPr>
-        <w:t>3.3.2  Giao hiện đơn giản, thân thiện</w:t>
-      </w:r>
-    </w:p>
-    <w:p>
-      <w:pPr>
-        <w:spacing w:line="240" w:lineRule="auto"/>
-        <w:ind w:left="720"/>
-        <w:rPr>
-          <w:rFonts w:ascii="Times New Roman" w:hAnsi="Times New Roman" w:cs="Times New Roman"/>
-          <w:b/>
-          <w:sz w:val="24"/>
-          <w:szCs w:val="24"/>
-        </w:rPr>
-      </w:pPr>
-      <w:r>
-        <w:rPr>
-          <w:rFonts w:ascii="Times New Roman" w:hAnsi="Times New Roman" w:cs="Times New Roman"/>
-          <w:b/>
-          <w:sz w:val="24"/>
-          <w:szCs w:val="24"/>
-        </w:rPr>
-        <w:t>ID: PR2</w:t>
-      </w:r>
-    </w:p>
-    <w:p>
-      <w:pPr>
-        <w:spacing w:line="240" w:lineRule="auto"/>
-        <w:ind w:left="720"/>
-        <w:rPr>
-          <w:rFonts w:ascii="Times New Roman" w:hAnsi="Times New Roman" w:cs="Times New Roman"/>
-          <w:sz w:val="24"/>
-          <w:szCs w:val="24"/>
-        </w:rPr>
-      </w:pPr>
-      <w:r>
-        <w:rPr>
-          <w:rFonts w:ascii="Times New Roman" w:hAnsi="Times New Roman" w:cs="Times New Roman"/>
-          <w:sz w:val="24"/>
-          <w:szCs w:val="24"/>
-        </w:rPr>
-        <w:t>TÊN: Giao diện đơn giản, thân thiện</w:t>
-      </w:r>
-    </w:p>
-    <w:p>
-      <w:pPr>
-        <w:spacing w:line="240" w:lineRule="auto"/>
-        <w:ind w:left="720"/>
-        <w:rPr>
-          <w:rFonts w:ascii="Times New Roman" w:hAnsi="Times New Roman" w:cs="Times New Roman"/>
-          <w:sz w:val="24"/>
-          <w:szCs w:val="24"/>
-        </w:rPr>
-      </w:pPr>
-      <w:r>
-        <w:rPr>
-          <w:rFonts w:ascii="Times New Roman" w:hAnsi="Times New Roman" w:cs="Times New Roman"/>
-          <w:sz w:val="24"/>
-          <w:szCs w:val="24"/>
-        </w:rPr>
-        <w:t>MÔ TẢ: Giao diện phần mềm đơn giản dễ sử dụng, dễ thao tác, dễ nhìn không quá cầu kì, không quá rối, ít màu sắc, thân thiện với người dùng</w:t>
-      </w:r>
-    </w:p>
-    <w:p>
-      <w:pPr>
-        <w:spacing w:line="240" w:lineRule="auto"/>
-        <w:ind w:left="720"/>
-        <w:rPr>
-          <w:rFonts w:ascii="Times New Roman" w:hAnsi="Times New Roman" w:cs="Times New Roman"/>
-          <w:sz w:val="24"/>
-          <w:szCs w:val="24"/>
-        </w:rPr>
-      </w:pPr>
-      <w:r>
-        <w:rPr>
-          <w:rFonts w:ascii="Times New Roman" w:hAnsi="Times New Roman" w:cs="Times New Roman"/>
-          <w:sz w:val="24"/>
-          <w:szCs w:val="24"/>
-        </w:rPr>
-        <w:t>TÍNH NĂNG: Để người sử dụng đỡ mất thời gian trong việc sử dụng do giao diện quá phức tạp</w:t>
-      </w:r>
-    </w:p>
-    <w:p>
-      <w:pPr>
-        <w:spacing w:line="240" w:lineRule="auto"/>
-        <w:ind w:left="720"/>
-        <w:rPr>
-          <w:rFonts w:ascii="Times New Roman" w:hAnsi="Times New Roman" w:cs="Times New Roman"/>
-          <w:sz w:val="24"/>
-          <w:szCs w:val="24"/>
-        </w:rPr>
-      </w:pPr>
-      <w:r>
-        <w:rPr>
-          <w:rFonts w:ascii="Times New Roman" w:hAnsi="Times New Roman" w:cs="Times New Roman"/>
-          <w:sz w:val="24"/>
-          <w:szCs w:val="24"/>
-        </w:rPr>
-        <w:t>HIỆU NĂNG LIÊN QUAN: Không</w:t>
-      </w:r>
-    </w:p>
-    <w:p>
-      <w:pPr>
-        <w:pStyle w:val="Heading3"/>
-        <w:spacing w:line="240" w:lineRule="auto"/>
-        <w:ind w:firstLine="720"/>
-        <w:rPr>
-          <w:rFonts w:ascii="Times New Roman" w:hAnsi="Times New Roman" w:cs="Times New Roman"/>
-          <w:i/>
-        </w:rPr>
-      </w:pPr>
-      <w:r>
-        <w:rPr>
-          <w:rFonts w:ascii="Times New Roman" w:hAnsi="Times New Roman" w:cs="Times New Roman"/>
-          <w:i/>
-        </w:rPr>
-        <w:t>3.3.3 Giao diện cho các chức năng hợp lý</w:t>
-      </w:r>
-    </w:p>
-    <w:p>
-      <w:pPr>
-        <w:spacing w:line="240" w:lineRule="auto"/>
-        <w:ind w:left="720"/>
-        <w:rPr>
-          <w:rFonts w:ascii="Times New Roman" w:hAnsi="Times New Roman" w:cs="Times New Roman"/>
-          <w:b/>
-          <w:sz w:val="24"/>
-          <w:szCs w:val="24"/>
-        </w:rPr>
-      </w:pPr>
-      <w:r>
-        <w:rPr>
-          <w:rFonts w:ascii="Times New Roman" w:hAnsi="Times New Roman" w:cs="Times New Roman"/>
-          <w:b/>
-          <w:sz w:val="24"/>
-          <w:szCs w:val="24"/>
-        </w:rPr>
-        <w:t>ID: PR3</w:t>
-      </w:r>
-    </w:p>
-    <w:p>
-      <w:pPr>
-        <w:spacing w:line="240" w:lineRule="auto"/>
-        <w:ind w:left="720"/>
-        <w:rPr>
-          <w:rFonts w:ascii="Times New Roman" w:hAnsi="Times New Roman" w:cs="Times New Roman"/>
-          <w:sz w:val="24"/>
-          <w:szCs w:val="24"/>
-        </w:rPr>
-      </w:pPr>
-      <w:r>
-        <w:rPr>
-          <w:rFonts w:ascii="Times New Roman" w:hAnsi="Times New Roman" w:cs="Times New Roman"/>
-          <w:sz w:val="24"/>
-          <w:szCs w:val="24"/>
-        </w:rPr>
-        <w:t>TÊN: Bố cục giao diện cho các chức năng hợp lý</w:t>
-      </w:r>
-    </w:p>
-    <w:p>
-      <w:pPr>
-        <w:spacing w:line="240" w:lineRule="auto"/>
-        <w:ind w:left="720"/>
-        <w:rPr>
-          <w:rFonts w:ascii="Times New Roman" w:hAnsi="Times New Roman" w:cs="Times New Roman"/>
-          <w:sz w:val="24"/>
-          <w:szCs w:val="24"/>
-        </w:rPr>
-      </w:pPr>
-      <w:r>
-        <w:rPr>
-          <w:rFonts w:ascii="Times New Roman" w:hAnsi="Times New Roman" w:cs="Times New Roman"/>
-          <w:sz w:val="24"/>
-          <w:szCs w:val="24"/>
-        </w:rPr>
-        <w:t>MÔ TẢ: Giao diện tại mỗi chức năng phải đáp ứng cho khách hàng hiểu và sử dụng dễ dàng, khi nhìn vào giao diện khách hàng phải biết được giao diện đang thực hiện công việc gì, cần nhập xuất dữ liệu gì và thao tác nhập xuất dễ dàng v.v…</w:t>
-      </w:r>
-    </w:p>
-    <w:p>
-      <w:pPr>
-        <w:spacing w:line="240" w:lineRule="auto"/>
-        <w:ind w:left="720"/>
-        <w:rPr>
-          <w:rFonts w:ascii="Times New Roman" w:hAnsi="Times New Roman" w:cs="Times New Roman"/>
-          <w:sz w:val="24"/>
-          <w:szCs w:val="24"/>
-        </w:rPr>
-      </w:pPr>
-      <w:r>
-        <w:rPr>
-          <w:rFonts w:ascii="Times New Roman" w:hAnsi="Times New Roman" w:cs="Times New Roman"/>
-          <w:sz w:val="24"/>
-          <w:szCs w:val="24"/>
-        </w:rPr>
-        <w:t>TÍNH NĂNG: Đáp ứng tính dễ sử dụng cho mỗi giao diễn, mỗi thao tác của người dùng</w:t>
-      </w:r>
-    </w:p>
-    <w:p>
-      <w:pPr>
-        <w:pStyle w:val="Heading2"/>
-        <w:numPr>
-          <w:ilvl w:val="1"/>
-          <w:numId w:val="9"/>
-        </w:numPr>
-        <w:spacing w:line="240" w:lineRule="auto"/>
-        <w:rPr>
-          <w:rFonts w:ascii="Times New Roman" w:hAnsi="Times New Roman" w:cs="Times New Roman"/>
-          <w:sz w:val="24"/>
-          <w:szCs w:val="24"/>
-        </w:rPr>
-      </w:pPr>
-      <w:r>
-        <w:rPr>
-          <w:rFonts w:ascii="Times New Roman" w:hAnsi="Times New Roman" w:cs="Times New Roman"/>
-          <w:sz w:val="24"/>
-          <w:szCs w:val="24"/>
-        </w:rPr>
-        <w:t xml:space="preserve">HIỆU NĂNG LIÊN QUAN: Không </w:t>
-      </w:r>
-      <w:r>
-        <w:rPr>
-          <w:rFonts w:ascii="Times New Roman" w:hAnsi="Times New Roman" w:cs="Times New Roman"/>
-          <w:sz w:val="24"/>
-          <w:szCs w:val="24"/>
-        </w:rPr>
-        <w:t>Ràng buộc thiết kế</w:t>
-      </w:r>
-    </w:p>
-    <w:p>
-      <w:pPr>
-        <w:spacing w:line="240" w:lineRule="auto"/>
-        <w:rPr>
-          <w:rFonts w:ascii="Times New Roman" w:hAnsi="Times New Roman" w:cs="Times New Roman"/>
-          <w:sz w:val="24"/>
-          <w:szCs w:val="24"/>
-        </w:rPr>
-      </w:pPr>
-    </w:p>
-    <w:p>
-      <w:pPr>
-        <w:pStyle w:val="Heading2"/>
-        <w:numPr>
-          <w:ilvl w:val="1"/>
-          <w:numId w:val="9"/>
-        </w:numPr>
-        <w:spacing w:line="240" w:lineRule="auto"/>
-        <w:rPr>
-          <w:rFonts w:ascii="Times New Roman" w:hAnsi="Times New Roman" w:cs="Times New Roman"/>
-          <w:sz w:val="24"/>
-          <w:szCs w:val="24"/>
-        </w:rPr>
-      </w:pPr>
-      <w:r>
-        <w:rPr>
-          <w:rFonts w:ascii="Times New Roman" w:hAnsi="Times New Roman" w:cs="Times New Roman"/>
-          <w:sz w:val="24"/>
-          <w:szCs w:val="24"/>
-        </w:rPr>
         <w:t>Đặc tính hệ thống phần mềm</w:t>
       </w:r>
     </w:p>
@@ -10726,6 +10272,7 @@
           <w:sz w:val="24"/>
           <w:szCs w:val="24"/>
         </w:rPr>
+        <w:lastRenderedPageBreak/>
         <w:t>Độ tin cậy</w:t>
       </w:r>
     </w:p>
@@ -10804,7 +10351,6 @@
           <w:sz w:val="24"/>
           <w:szCs w:val="24"/>
         </w:rPr>
-        <w:lastRenderedPageBreak/>
         <w:t>YÊU CẦU: 100% kết quả trả về là chính xác.</w:t>
       </w:r>
     </w:p>
@@ -10830,7 +10376,16 @@
           <w:sz w:val="24"/>
           <w:szCs w:val="24"/>
         </w:rPr>
-        <w:t>Sự sẵn sàng</w:t>
+        <w:t>Tính</w:t>
+      </w:r>
+      <w:r>
+        <w:rPr>
+          <w:rFonts w:ascii="Times New Roman" w:hAnsi="Times New Roman" w:cs="Times New Roman"/>
+          <w:color w:val="5B9BD5" w:themeColor="accent1"/>
+          <w:sz w:val="24"/>
+          <w:szCs w:val="24"/>
+        </w:rPr>
+        <w:t xml:space="preserve"> sẵn sàng</w:t>
       </w:r>
     </w:p>
     <w:p>
@@ -10953,7 +10508,16 @@
           <w:sz w:val="24"/>
           <w:szCs w:val="24"/>
         </w:rPr>
-        <w:t>Bảo mật</w:t>
+        <w:t>Tính b</w:t>
+      </w:r>
+      <w:r>
+        <w:rPr>
+          <w:rFonts w:ascii="Times New Roman" w:hAnsi="Times New Roman" w:cs="Times New Roman"/>
+          <w:color w:val="5B9BD5" w:themeColor="accent1"/>
+          <w:sz w:val="24"/>
+          <w:szCs w:val="24"/>
+        </w:rPr>
+        <w:t>ảo mật</w:t>
       </w:r>
     </w:p>
     <w:p>
@@ -11274,6 +10838,7 @@
           <w:sz w:val="24"/>
           <w:szCs w:val="24"/>
         </w:rPr>
+        <w:lastRenderedPageBreak/>
         <w:t>YÊU CẦU: 99% chức năng trong tương lai dễ dàng được thực hiện</w:t>
       </w:r>
     </w:p>
@@ -13500,6 +13065,92 @@
     </w:lvl>
   </w:abstractNum>
   <w:abstractNum w:abstractNumId="21">
+    <w:nsid w:val="79DF2717"/>
+    <w:multiLevelType w:val="multilevel"/>
+    <w:tmpl w:val="0409001F"/>
+    <w:lvl w:ilvl="0">
+      <w:start w:val="1"/>
+      <w:numFmt w:val="decimal"/>
+      <w:lvlText w:val="%1."/>
+      <w:lvlJc w:val="left"/>
+      <w:pPr>
+        <w:ind w:left="360" w:hanging="360"/>
+      </w:pPr>
+    </w:lvl>
+    <w:lvl w:ilvl="1">
+      <w:start w:val="1"/>
+      <w:numFmt w:val="decimal"/>
+      <w:lvlText w:val="%1.%2."/>
+      <w:lvlJc w:val="left"/>
+      <w:pPr>
+        <w:ind w:left="792" w:hanging="432"/>
+      </w:pPr>
+    </w:lvl>
+    <w:lvl w:ilvl="2">
+      <w:start w:val="1"/>
+      <w:numFmt w:val="decimal"/>
+      <w:lvlText w:val="%1.%2.%3."/>
+      <w:lvlJc w:val="left"/>
+      <w:pPr>
+        <w:ind w:left="1224" w:hanging="504"/>
+      </w:pPr>
+    </w:lvl>
+    <w:lvl w:ilvl="3">
+      <w:start w:val="1"/>
+      <w:numFmt w:val="decimal"/>
+      <w:lvlText w:val="%1.%2.%3.%4."/>
+      <w:lvlJc w:val="left"/>
+      <w:pPr>
+        <w:ind w:left="1728" w:hanging="648"/>
+      </w:pPr>
+    </w:lvl>
+    <w:lvl w:ilvl="4">
+      <w:start w:val="1"/>
+      <w:numFmt w:val="decimal"/>
+      <w:lvlText w:val="%1.%2.%3.%4.%5."/>
+      <w:lvlJc w:val="left"/>
+      <w:pPr>
+        <w:ind w:left="2232" w:hanging="792"/>
+      </w:pPr>
+    </w:lvl>
+    <w:lvl w:ilvl="5">
+      <w:start w:val="1"/>
+      <w:numFmt w:val="decimal"/>
+      <w:lvlText w:val="%1.%2.%3.%4.%5.%6."/>
+      <w:lvlJc w:val="left"/>
+      <w:pPr>
+        <w:ind w:left="2736" w:hanging="936"/>
+      </w:pPr>
+    </w:lvl>
+    <w:lvl w:ilvl="6">
+      <w:start w:val="1"/>
+      <w:numFmt w:val="decimal"/>
+      <w:lvlText w:val="%1.%2.%3.%4.%5.%6.%7."/>
+      <w:lvlJc w:val="left"/>
+      <w:pPr>
+        <w:ind w:left="3240" w:hanging="1080"/>
+      </w:pPr>
+    </w:lvl>
+    <w:lvl w:ilvl="7">
+      <w:start w:val="1"/>
+      <w:numFmt w:val="decimal"/>
+      <w:lvlText w:val="%1.%2.%3.%4.%5.%6.%7.%8."/>
+      <w:lvlJc w:val="left"/>
+      <w:pPr>
+        <w:ind w:left="3744" w:hanging="1224"/>
+      </w:pPr>
+    </w:lvl>
+    <w:lvl w:ilvl="8">
+      <w:start w:val="1"/>
+      <w:numFmt w:val="decimal"/>
+      <w:lvlText w:val="%1.%2.%3.%4.%5.%6.%7.%8.%9."/>
+      <w:lvlJc w:val="left"/>
+      <w:pPr>
+        <w:ind w:left="4320" w:hanging="1440"/>
+      </w:pPr>
+    </w:lvl>
+  </w:abstractNum>
+  <w:abstractNum w:abstractNumId="22">
     <w:nsid w:val="7A450ABF"/>
     <w:multiLevelType w:val="hybridMultilevel"/>
     <w:tmpl w:val="E18E859C"/>
@@ -13612,7 +13263,7 @@
       </w:rPr>
     </w:lvl>
   </w:abstractNum>
-  <w:abstractNum w:abstractNumId="22">
+  <w:abstractNum w:abstractNumId="23">
     <w:nsid w:val="7BC762CD"/>
     <w:multiLevelType w:val="hybridMultilevel"/>
     <w:tmpl w:val="C250F294"/>
@@ -13759,7 +13410,7 @@
     <w:abstractNumId w:val="3"/>
   </w:num>
   <w:num w:numId="12">
-    <w:abstractNumId w:val="22"/>
+    <w:abstractNumId w:val="23"/>
   </w:num>
   <w:num w:numId="13">
     <w:abstractNumId w:val="9"/>
@@ -13789,13 +13440,16 @@
     <w:abstractNumId w:val="18"/>
   </w:num>
   <w:num w:numId="22">
-    <w:abstractNumId w:val="21"/>
+    <w:abstractNumId w:val="22"/>
   </w:num>
   <w:num w:numId="23">
     <w:abstractNumId w:val="15"/>
   </w:num>
   <w:num w:numId="24">
     <w:abstractNumId w:val="8"/>
+  </w:num>
+  <w:num w:numId="25">
+    <w:abstractNumId w:val="21"/>
   </w:num>
 </w:numbering>
 </file>
@@ -14707,7 +14361,7 @@
 </file>
 
 <file path=customXml/itemProps1.xml><?xml version="1.0" encoding="utf-8"?>
-<ds:datastoreItem xmlns:ds="http://schemas.openxmlformats.org/officeDocument/2006/customXml" ds:itemID="{ECEC1318-8B02-4A70-8A2E-E85FB72A3BEC}">
+<ds:datastoreItem xmlns:ds="http://schemas.openxmlformats.org/officeDocument/2006/customXml" ds:itemID="{A78894E8-4A6D-4E22-8EDC-57BD5E46B13F}">
   <ds:schemaRefs>
     <ds:schemaRef ds:uri="http://schemas.openxmlformats.org/officeDocument/2006/bibliography"/>
   </ds:schemaRefs>

</xml_diff>

<commit_message>
ThuanPH: thay doi noi dung phan 3.2.1
</commit_message>
<xml_diff>
--- a/CNPM/SRS_CNPM.docx
+++ b/CNPM/SRS_CNPM.docx
@@ -1,6 +1,6 @@
 
 <file path=word/document.xml><?xml version="1.0" encoding="utf-8"?>
-<w:document xmlns:wpc="http://schemas.microsoft.com/office/word/2010/wordprocessingCanvas" xmlns:mc="http://schemas.openxmlformats.org/markup-compatibility/2006" xmlns:o="urn:schemas-microsoft-com:office:office" xmlns:r="http://schemas.openxmlformats.org/officeDocument/2006/relationships" xmlns:m="http://schemas.openxmlformats.org/officeDocument/2006/math" xmlns:v="urn:schemas-microsoft-com:vml" xmlns:wp14="http://schemas.microsoft.com/office/word/2010/wordprocessingDrawing" xmlns:wp="http://schemas.openxmlformats.org/drawingml/2006/wordprocessingDrawing" xmlns:w10="urn:schemas-microsoft-com:office:word" xmlns:w="http://schemas.openxmlformats.org/wordprocessingml/2006/main" xmlns:w14="http://schemas.microsoft.com/office/word/2010/wordml" xmlns:w15="http://schemas.microsoft.com/office/word/2012/wordml" xmlns:wpg="http://schemas.microsoft.com/office/word/2010/wordprocessingGroup" xmlns:wpi="http://schemas.microsoft.com/office/word/2010/wordprocessingInk" xmlns:wne="http://schemas.microsoft.com/office/word/2006/wordml" xmlns:wps="http://schemas.microsoft.com/office/word/2010/wordprocessingShape" mc:Ignorable="w14 w15 wp14">
+<w:document xmlns:wpc="http://schemas.microsoft.com/office/word/2010/wordprocessingCanvas" xmlns:mc="http://schemas.openxmlformats.org/markup-compatibility/2006" xmlns:o="urn:schemas-microsoft-com:office:office" xmlns:r="http://schemas.openxmlformats.org/officeDocument/2006/relationships" xmlns:m="http://schemas.openxmlformats.org/officeDocument/2006/math" xmlns:v="urn:schemas-microsoft-com:vml" xmlns:wp14="http://schemas.microsoft.com/office/word/2010/wordprocessingDrawing" xmlns:wp="http://schemas.openxmlformats.org/drawingml/2006/wordprocessingDrawing" xmlns:w10="urn:schemas-microsoft-com:office:word" xmlns:w="http://schemas.openxmlformats.org/wordprocessingml/2006/main" xmlns:w14="http://schemas.microsoft.com/office/word/2010/wordml" xmlns:wpg="http://schemas.microsoft.com/office/word/2010/wordprocessingGroup" xmlns:wpi="http://schemas.microsoft.com/office/word/2010/wordprocessingInk" xmlns:wne="http://schemas.microsoft.com/office/word/2006/wordml" xmlns:wps="http://schemas.microsoft.com/office/word/2010/wordprocessingShape" mc:Ignorable="w14 wp14">
   <w:body>
     <w:p>
       <w:pPr>
@@ -1336,6 +1336,102 @@
               </w:rPr>
               <w:t>V1.0</w:t>
             </w:r>
+          </w:p>
+        </w:tc>
+      </w:tr>
+      <w:tr>
+        <w:tc>
+          <w:tcPr>
+            <w:tcW w:w="2337" w:type="dxa"/>
+            <w:vAlign w:val="center"/>
+          </w:tcPr>
+          <w:p>
+            <w:pPr>
+              <w:rPr>
+                <w:rFonts w:ascii="Times New Roman" w:hAnsi="Times New Roman" w:cs="Times New Roman"/>
+                <w:sz w:val="24"/>
+                <w:szCs w:val="24"/>
+              </w:rPr>
+            </w:pPr>
+            <w:r>
+              <w:rPr>
+                <w:rFonts w:ascii="Times New Roman" w:hAnsi="Times New Roman" w:cs="Times New Roman"/>
+                <w:sz w:val="24"/>
+                <w:szCs w:val="24"/>
+              </w:rPr>
+              <w:t>17/06/2015</w:t>
+            </w:r>
+          </w:p>
+        </w:tc>
+        <w:tc>
+          <w:tcPr>
+            <w:tcW w:w="2337" w:type="dxa"/>
+            <w:vAlign w:val="center"/>
+          </w:tcPr>
+          <w:p>
+            <w:pPr>
+              <w:rPr>
+                <w:rFonts w:ascii="Times New Roman" w:hAnsi="Times New Roman" w:cs="Times New Roman"/>
+                <w:sz w:val="24"/>
+                <w:szCs w:val="24"/>
+              </w:rPr>
+            </w:pPr>
+            <w:r>
+              <w:rPr>
+                <w:rFonts w:ascii="Times New Roman" w:hAnsi="Times New Roman" w:cs="Times New Roman"/>
+                <w:sz w:val="24"/>
+                <w:szCs w:val="24"/>
+              </w:rPr>
+              <w:t>ThuanPH</w:t>
+            </w:r>
+          </w:p>
+        </w:tc>
+        <w:tc>
+          <w:tcPr>
+            <w:tcW w:w="2338" w:type="dxa"/>
+            <w:vAlign w:val="center"/>
+          </w:tcPr>
+          <w:p>
+            <w:pPr>
+              <w:rPr>
+                <w:rFonts w:ascii="Times New Roman" w:hAnsi="Times New Roman" w:cs="Times New Roman"/>
+                <w:sz w:val="24"/>
+                <w:szCs w:val="24"/>
+              </w:rPr>
+            </w:pPr>
+            <w:r>
+              <w:rPr>
+                <w:rFonts w:ascii="Times New Roman" w:hAnsi="Times New Roman" w:cs="Times New Roman"/>
+                <w:sz w:val="24"/>
+                <w:szCs w:val="24"/>
+              </w:rPr>
+              <w:t>Thay đổi nội dung phần 3.2</w:t>
+            </w:r>
+          </w:p>
+        </w:tc>
+        <w:tc>
+          <w:tcPr>
+            <w:tcW w:w="2338" w:type="dxa"/>
+            <w:vAlign w:val="center"/>
+          </w:tcPr>
+          <w:p>
+            <w:pPr>
+              <w:rPr>
+                <w:rFonts w:ascii="Times New Roman" w:hAnsi="Times New Roman" w:cs="Times New Roman"/>
+                <w:sz w:val="24"/>
+                <w:szCs w:val="24"/>
+              </w:rPr>
+            </w:pPr>
+            <w:r>
+              <w:rPr>
+                <w:rFonts w:ascii="Times New Roman" w:hAnsi="Times New Roman" w:cs="Times New Roman"/>
+                <w:sz w:val="24"/>
+                <w:szCs w:val="24"/>
+              </w:rPr>
+              <w:t>v.10</w:t>
+            </w:r>
+            <w:bookmarkStart w:id="0" w:name="_GoBack"/>
+            <w:bookmarkEnd w:id="0"/>
           </w:p>
         </w:tc>
       </w:tr>
@@ -2258,7 +2354,7 @@
                 <w:lang w:val="fr-FR"/>
               </w:rPr>
             </w:pPr>
-            <w:hyperlink r:id="rId6" w:history="1">
+            <w:hyperlink r:id="rId7" w:history="1">
               <w:r>
                 <w:rPr>
                   <w:rStyle w:val="Hyperlink"/>
@@ -2289,7 +2385,7 @@
                 <w:lang w:val="fr-FR"/>
               </w:rPr>
             </w:pPr>
-            <w:hyperlink r:id="rId7" w:tgtFrame="_blank" w:history="1">
+            <w:hyperlink r:id="rId8" w:tgtFrame="_blank" w:history="1">
               <w:r>
                 <w:rPr>
                   <w:rStyle w:val="Hyperlink"/>
@@ -4630,6 +4726,7 @@
                 <w:noProof/>
                 <w:sz w:val="24"/>
                 <w:szCs w:val="24"/>
+                <w:lang w:val="vi-VN" w:eastAsia="vi-VN"/>
               </w:rPr>
               <w:drawing>
                 <wp:inline distT="0" distB="0" distL="0" distR="0" wp14:anchorId="6AF98AC9" wp14:editId="024E365D">
@@ -4649,7 +4746,7 @@
                           </pic:cNvPicPr>
                         </pic:nvPicPr>
                         <pic:blipFill rotWithShape="1">
-                          <a:blip r:embed="rId8">
+                          <a:blip r:embed="rId9">
                             <a:extLst>
                               <a:ext uri="{28A0092B-C50C-407E-A947-70E740481C1C}">
                                 <a14:useLocalDpi xmlns:a14="http://schemas.microsoft.com/office/drawing/2010/main" val="0"/>
@@ -4728,6 +4825,7 @@
                 <w:noProof/>
                 <w:sz w:val="24"/>
                 <w:szCs w:val="24"/>
+                <w:lang w:val="vi-VN" w:eastAsia="vi-VN"/>
               </w:rPr>
               <w:drawing>
                 <wp:inline distT="0" distB="0" distL="0" distR="0" wp14:anchorId="0D882C49" wp14:editId="3C179D3A">
@@ -4747,7 +4845,7 @@
                           </pic:cNvPicPr>
                         </pic:nvPicPr>
                         <pic:blipFill rotWithShape="1">
-                          <a:blip r:embed="rId9">
+                          <a:blip r:embed="rId10">
                             <a:extLst>
                               <a:ext uri="{28A0092B-C50C-407E-A947-70E740481C1C}">
                                 <a14:useLocalDpi xmlns:a14="http://schemas.microsoft.com/office/drawing/2010/main" val="0"/>
@@ -4820,13 +4918,13 @@
                 <w:szCs w:val="24"/>
               </w:rPr>
             </w:pPr>
-            <w:bookmarkStart w:id="0" w:name="_GoBack"/>
             <w:r>
               <w:rPr>
                 <w:rFonts w:ascii="Times New Roman" w:hAnsi="Times New Roman" w:cs="Times New Roman"/>
                 <w:noProof/>
                 <w:sz w:val="24"/>
                 <w:szCs w:val="24"/>
+                <w:lang w:val="vi-VN" w:eastAsia="vi-VN"/>
               </w:rPr>
               <w:drawing>
                 <wp:inline distT="0" distB="0" distL="0" distR="0" wp14:anchorId="70F78718" wp14:editId="6306996E">
@@ -4846,7 +4944,7 @@
                           </pic:cNvPicPr>
                         </pic:nvPicPr>
                         <pic:blipFill rotWithShape="1">
-                          <a:blip r:embed="rId10">
+                          <a:blip r:embed="rId11">
                             <a:extLst>
                               <a:ext uri="{28A0092B-C50C-407E-A947-70E740481C1C}">
                                 <a14:useLocalDpi xmlns:a14="http://schemas.microsoft.com/office/drawing/2010/main" val="0"/>
@@ -4886,7 +4984,6 @@
                 </wp:inline>
               </w:drawing>
             </w:r>
-            <w:bookmarkEnd w:id="0"/>
           </w:p>
           <w:p>
             <w:pPr>
@@ -4929,6 +5026,7 @@
                 <w:noProof/>
                 <w:sz w:val="24"/>
                 <w:szCs w:val="24"/>
+                <w:lang w:val="vi-VN" w:eastAsia="vi-VN"/>
               </w:rPr>
               <w:drawing>
                 <wp:inline distT="0" distB="0" distL="0" distR="0" wp14:anchorId="0F38F897" wp14:editId="17A5745A">
@@ -4948,7 +5046,7 @@
                           </pic:cNvPicPr>
                         </pic:nvPicPr>
                         <pic:blipFill rotWithShape="1">
-                          <a:blip r:embed="rId11">
+                          <a:blip r:embed="rId12">
                             <a:extLst>
                               <a:ext uri="{28A0092B-C50C-407E-A947-70E740481C1C}">
                                 <a14:useLocalDpi xmlns:a14="http://schemas.microsoft.com/office/drawing/2010/main" val="0"/>
@@ -5041,6 +5139,7 @@
                 <w:noProof/>
                 <w:sz w:val="24"/>
                 <w:szCs w:val="24"/>
+                <w:lang w:val="vi-VN" w:eastAsia="vi-VN"/>
               </w:rPr>
               <w:drawing>
                 <wp:inline distT="0" distB="0" distL="0" distR="0" wp14:anchorId="416D5CB7" wp14:editId="1B8A9EEA">
@@ -5060,7 +5159,7 @@
                           </pic:cNvPicPr>
                         </pic:nvPicPr>
                         <pic:blipFill rotWithShape="1">
-                          <a:blip r:embed="rId12">
+                          <a:blip r:embed="rId13">
                             <a:extLst>
                               <a:ext uri="{28A0092B-C50C-407E-A947-70E740481C1C}">
                                 <a14:useLocalDpi xmlns:a14="http://schemas.microsoft.com/office/drawing/2010/main" val="0"/>
@@ -5142,6 +5241,7 @@
                 <w:noProof/>
                 <w:sz w:val="24"/>
                 <w:szCs w:val="24"/>
+                <w:lang w:val="vi-VN" w:eastAsia="vi-VN"/>
               </w:rPr>
               <w:drawing>
                 <wp:inline distT="0" distB="0" distL="0" distR="0" wp14:anchorId="2FFF46F5" wp14:editId="6F51F793">
@@ -5161,7 +5261,7 @@
                           </pic:cNvPicPr>
                         </pic:nvPicPr>
                         <pic:blipFill rotWithShape="1">
-                          <a:blip r:embed="rId13">
+                          <a:blip r:embed="rId14">
                             <a:extLst>
                               <a:ext uri="{28A0092B-C50C-407E-A947-70E740481C1C}">
                                 <a14:useLocalDpi xmlns:a14="http://schemas.microsoft.com/office/drawing/2010/main" val="0"/>
@@ -5245,6 +5345,7 @@
                 <w:noProof/>
                 <w:sz w:val="24"/>
                 <w:szCs w:val="24"/>
+                <w:lang w:val="vi-VN" w:eastAsia="vi-VN"/>
               </w:rPr>
               <w:drawing>
                 <wp:inline distT="0" distB="0" distL="0" distR="0" wp14:anchorId="3693A2B0" wp14:editId="58D4FD26">
@@ -5264,7 +5365,7 @@
                           </pic:cNvPicPr>
                         </pic:nvPicPr>
                         <pic:blipFill rotWithShape="1">
-                          <a:blip r:embed="rId14">
+                          <a:blip r:embed="rId15">
                             <a:extLst>
                               <a:ext uri="{28A0092B-C50C-407E-A947-70E740481C1C}">
                                 <a14:useLocalDpi xmlns:a14="http://schemas.microsoft.com/office/drawing/2010/main" val="0"/>
@@ -5500,6 +5601,7 @@
                 <w:noProof/>
                 <w:sz w:val="24"/>
                 <w:szCs w:val="24"/>
+                <w:lang w:val="vi-VN" w:eastAsia="vi-VN"/>
               </w:rPr>
               <w:lastRenderedPageBreak/>
               <w:drawing>
@@ -5520,7 +5622,7 @@
                           </pic:cNvPicPr>
                         </pic:nvPicPr>
                         <pic:blipFill rotWithShape="1">
-                          <a:blip r:embed="rId15" cstate="print">
+                          <a:blip r:embed="rId16" cstate="print">
                             <a:extLst>
                               <a:ext uri="{28A0092B-C50C-407E-A947-70E740481C1C}">
                                 <a14:useLocalDpi xmlns:a14="http://schemas.microsoft.com/office/drawing/2010/main" val="0"/>
@@ -5601,6 +5703,7 @@
                 <w:noProof/>
                 <w:sz w:val="24"/>
                 <w:szCs w:val="24"/>
+                <w:lang w:val="vi-VN" w:eastAsia="vi-VN"/>
               </w:rPr>
               <w:drawing>
                 <wp:inline distT="0" distB="0" distL="0" distR="0" wp14:anchorId="46C87954" wp14:editId="13E353AD">
@@ -5620,7 +5723,7 @@
                           </pic:cNvPicPr>
                         </pic:nvPicPr>
                         <pic:blipFill rotWithShape="1">
-                          <a:blip r:embed="rId16">
+                          <a:blip r:embed="rId17">
                             <a:extLst>
                               <a:ext uri="{28A0092B-C50C-407E-A947-70E740481C1C}">
                                 <a14:useLocalDpi xmlns:a14="http://schemas.microsoft.com/office/drawing/2010/main" val="0"/>
@@ -5808,6 +5911,7 @@
                 <w:noProof/>
                 <w:sz w:val="24"/>
                 <w:szCs w:val="24"/>
+                <w:lang w:val="vi-VN" w:eastAsia="vi-VN"/>
               </w:rPr>
               <w:drawing>
                 <wp:inline distT="0" distB="0" distL="0" distR="0" wp14:anchorId="130DC441" wp14:editId="122EB221">
@@ -5827,7 +5931,7 @@
                           </pic:cNvPicPr>
                         </pic:nvPicPr>
                         <pic:blipFill rotWithShape="1">
-                          <a:blip r:embed="rId17">
+                          <a:blip r:embed="rId18">
                             <a:extLst>
                               <a:ext uri="{28A0092B-C50C-407E-A947-70E740481C1C}">
                                 <a14:useLocalDpi xmlns:a14="http://schemas.microsoft.com/office/drawing/2010/main" val="0"/>
@@ -5911,6 +6015,7 @@
                 <w:noProof/>
                 <w:sz w:val="24"/>
                 <w:szCs w:val="24"/>
+                <w:lang w:val="vi-VN" w:eastAsia="vi-VN"/>
               </w:rPr>
               <w:drawing>
                 <wp:inline distT="0" distB="0" distL="0" distR="0" wp14:anchorId="24745E87" wp14:editId="1F5B1FE9">
@@ -5930,7 +6035,7 @@
                           </pic:cNvPicPr>
                         </pic:nvPicPr>
                         <pic:blipFill rotWithShape="1">
-                          <a:blip r:embed="rId18" cstate="print">
+                          <a:blip r:embed="rId19" cstate="print">
                             <a:extLst>
                               <a:ext uri="{28A0092B-C50C-407E-A947-70E740481C1C}">
                                 <a14:useLocalDpi xmlns:a14="http://schemas.microsoft.com/office/drawing/2010/main" val="0"/>
@@ -6014,6 +6119,7 @@
                 <w:noProof/>
                 <w:sz w:val="24"/>
                 <w:szCs w:val="24"/>
+                <w:lang w:val="vi-VN" w:eastAsia="vi-VN"/>
               </w:rPr>
               <w:drawing>
                 <wp:inline distT="0" distB="0" distL="0" distR="0" wp14:anchorId="05E3F056" wp14:editId="1487B9AF">
@@ -6033,7 +6139,7 @@
                           </pic:cNvPicPr>
                         </pic:nvPicPr>
                         <pic:blipFill rotWithShape="1">
-                          <a:blip r:embed="rId19" cstate="print">
+                          <a:blip r:embed="rId20" cstate="print">
                             <a:extLst>
                               <a:ext uri="{28A0092B-C50C-407E-A947-70E740481C1C}">
                                 <a14:useLocalDpi xmlns:a14="http://schemas.microsoft.com/office/drawing/2010/main" val="0"/>
@@ -6198,6 +6304,7 @@
                 <w:noProof/>
                 <w:sz w:val="24"/>
                 <w:szCs w:val="24"/>
+                <w:lang w:val="vi-VN" w:eastAsia="vi-VN"/>
               </w:rPr>
               <w:drawing>
                 <wp:inline distT="0" distB="0" distL="0" distR="0" wp14:anchorId="35EB2905" wp14:editId="1991725F">
@@ -6217,7 +6324,7 @@
                           </pic:cNvPicPr>
                         </pic:nvPicPr>
                         <pic:blipFill rotWithShape="1">
-                          <a:blip r:embed="rId20">
+                          <a:blip r:embed="rId21">
                             <a:extLst>
                               <a:ext uri="{28A0092B-C50C-407E-A947-70E740481C1C}">
                                 <a14:useLocalDpi xmlns:a14="http://schemas.microsoft.com/office/drawing/2010/main" val="0"/>
@@ -6301,6 +6408,7 @@
                 <w:noProof/>
                 <w:sz w:val="24"/>
                 <w:szCs w:val="24"/>
+                <w:lang w:val="vi-VN" w:eastAsia="vi-VN"/>
               </w:rPr>
               <w:drawing>
                 <wp:inline distT="0" distB="0" distL="0" distR="0" wp14:anchorId="7BDD59E9" wp14:editId="75CF30B5">
@@ -6320,7 +6428,7 @@
                           </pic:cNvPicPr>
                         </pic:nvPicPr>
                         <pic:blipFill rotWithShape="1">
-                          <a:blip r:embed="rId21" cstate="print">
+                          <a:blip r:embed="rId22" cstate="print">
                             <a:extLst>
                               <a:ext uri="{28A0092B-C50C-407E-A947-70E740481C1C}">
                                 <a14:useLocalDpi xmlns:a14="http://schemas.microsoft.com/office/drawing/2010/main" val="0"/>
@@ -6404,6 +6512,7 @@
                 <w:noProof/>
                 <w:sz w:val="24"/>
                 <w:szCs w:val="24"/>
+                <w:lang w:val="vi-VN" w:eastAsia="vi-VN"/>
               </w:rPr>
               <w:drawing>
                 <wp:inline distT="0" distB="0" distL="0" distR="0" wp14:anchorId="288C93B4" wp14:editId="340B3549">
@@ -6423,7 +6532,7 @@
                           </pic:cNvPicPr>
                         </pic:nvPicPr>
                         <pic:blipFill rotWithShape="1">
-                          <a:blip r:embed="rId22">
+                          <a:blip r:embed="rId23">
                             <a:extLst>
                               <a:ext uri="{28A0092B-C50C-407E-A947-70E740481C1C}">
                                 <a14:useLocalDpi xmlns:a14="http://schemas.microsoft.com/office/drawing/2010/main" val="0"/>
@@ -6653,6 +6762,7 @@
                 <w:noProof/>
                 <w:sz w:val="24"/>
                 <w:szCs w:val="24"/>
+                <w:lang w:val="vi-VN" w:eastAsia="vi-VN"/>
               </w:rPr>
               <w:lastRenderedPageBreak/>
               <w:drawing>
@@ -6673,7 +6783,7 @@
                           </pic:cNvPicPr>
                         </pic:nvPicPr>
                         <pic:blipFill rotWithShape="1">
-                          <a:blip r:embed="rId23">
+                          <a:blip r:embed="rId24">
                             <a:extLst>
                               <a:ext uri="{28A0092B-C50C-407E-A947-70E740481C1C}">
                                 <a14:useLocalDpi xmlns:a14="http://schemas.microsoft.com/office/drawing/2010/main" val="0"/>
@@ -6757,6 +6867,7 @@
                 <w:noProof/>
                 <w:sz w:val="24"/>
                 <w:szCs w:val="24"/>
+                <w:lang w:val="vi-VN" w:eastAsia="vi-VN"/>
               </w:rPr>
               <w:drawing>
                 <wp:inline distT="0" distB="0" distL="0" distR="0" wp14:anchorId="08D7C960" wp14:editId="59550F83">
@@ -6776,7 +6887,7 @@
                           </pic:cNvPicPr>
                         </pic:nvPicPr>
                         <pic:blipFill rotWithShape="1">
-                          <a:blip r:embed="rId24">
+                          <a:blip r:embed="rId25">
                             <a:extLst>
                               <a:ext uri="{28A0092B-C50C-407E-A947-70E740481C1C}">
                                 <a14:useLocalDpi xmlns:a14="http://schemas.microsoft.com/office/drawing/2010/main" val="0"/>
@@ -6862,6 +6973,7 @@
                 <w:noProof/>
                 <w:sz w:val="24"/>
                 <w:szCs w:val="24"/>
+                <w:lang w:val="vi-VN" w:eastAsia="vi-VN"/>
               </w:rPr>
               <w:drawing>
                 <wp:inline distT="0" distB="0" distL="0" distR="0" wp14:anchorId="2F40F1CD" wp14:editId="69891DD0">
@@ -6881,7 +6993,7 @@
                           </pic:cNvPicPr>
                         </pic:nvPicPr>
                         <pic:blipFill rotWithShape="1">
-                          <a:blip r:embed="rId25">
+                          <a:blip r:embed="rId26">
                             <a:extLst>
                               <a:ext uri="{28A0092B-C50C-407E-A947-70E740481C1C}">
                                 <a14:useLocalDpi xmlns:a14="http://schemas.microsoft.com/office/drawing/2010/main" val="0"/>
@@ -6966,6 +7078,7 @@
                 <w:noProof/>
                 <w:sz w:val="24"/>
                 <w:szCs w:val="24"/>
+                <w:lang w:val="vi-VN" w:eastAsia="vi-VN"/>
               </w:rPr>
               <w:drawing>
                 <wp:inline distT="0" distB="0" distL="0" distR="0" wp14:anchorId="4C499452" wp14:editId="3DCBECE0">
@@ -6985,7 +7098,7 @@
                           </pic:cNvPicPr>
                         </pic:nvPicPr>
                         <pic:blipFill rotWithShape="1">
-                          <a:blip r:embed="rId26" cstate="print">
+                          <a:blip r:embed="rId27" cstate="print">
                             <a:extLst>
                               <a:ext uri="{28A0092B-C50C-407E-A947-70E740481C1C}">
                                 <a14:useLocalDpi xmlns:a14="http://schemas.microsoft.com/office/drawing/2010/main" val="0"/>
@@ -7133,6 +7246,7 @@
                 <w:noProof/>
                 <w:sz w:val="24"/>
                 <w:szCs w:val="24"/>
+                <w:lang w:val="vi-VN" w:eastAsia="vi-VN"/>
               </w:rPr>
               <w:drawing>
                 <wp:inline distT="0" distB="0" distL="0" distR="0" wp14:anchorId="534B141B" wp14:editId="024F3BA2">
@@ -7152,7 +7266,7 @@
                           </pic:cNvPicPr>
                         </pic:nvPicPr>
                         <pic:blipFill rotWithShape="1">
-                          <a:blip r:embed="rId27">
+                          <a:blip r:embed="rId28">
                             <a:extLst>
                               <a:ext uri="{28A0092B-C50C-407E-A947-70E740481C1C}">
                                 <a14:useLocalDpi xmlns:a14="http://schemas.microsoft.com/office/drawing/2010/main" val="0"/>
@@ -7236,6 +7350,7 @@
                 <w:noProof/>
                 <w:sz w:val="24"/>
                 <w:szCs w:val="24"/>
+                <w:lang w:val="vi-VN" w:eastAsia="vi-VN"/>
               </w:rPr>
               <w:drawing>
                 <wp:inline distT="0" distB="0" distL="0" distR="0" wp14:anchorId="34AF77F0" wp14:editId="4A9913F9">
@@ -7255,7 +7370,7 @@
                           </pic:cNvPicPr>
                         </pic:nvPicPr>
                         <pic:blipFill rotWithShape="1">
-                          <a:blip r:embed="rId28" cstate="print">
+                          <a:blip r:embed="rId29" cstate="print">
                             <a:extLst>
                               <a:ext uri="{28A0092B-C50C-407E-A947-70E740481C1C}">
                                 <a14:useLocalDpi xmlns:a14="http://schemas.microsoft.com/office/drawing/2010/main" val="0"/>
@@ -7339,6 +7454,7 @@
                 <w:noProof/>
                 <w:sz w:val="24"/>
                 <w:szCs w:val="24"/>
+                <w:lang w:val="vi-VN" w:eastAsia="vi-VN"/>
               </w:rPr>
               <w:drawing>
                 <wp:inline distT="0" distB="0" distL="0" distR="0" wp14:anchorId="6DA00382" wp14:editId="2EB37A14">
@@ -7358,7 +7474,7 @@
                           </pic:cNvPicPr>
                         </pic:nvPicPr>
                         <pic:blipFill rotWithShape="1">
-                          <a:blip r:embed="rId29">
+                          <a:blip r:embed="rId30">
                             <a:extLst>
                               <a:ext uri="{28A0092B-C50C-407E-A947-70E740481C1C}">
                                 <a14:useLocalDpi xmlns:a14="http://schemas.microsoft.com/office/drawing/2010/main" val="0"/>
@@ -8265,14 +8381,34 @@
           <w:szCs w:val="24"/>
         </w:rPr>
       </w:pPr>
-      <w:r>
-        <w:rPr>
-          <w:rFonts w:ascii="Times New Roman" w:hAnsi="Times New Roman" w:cs="Times New Roman"/>
-          <w:sz w:val="24"/>
-          <w:szCs w:val="24"/>
-        </w:rPr>
-        <w:t>Khi người dùng/PC đáp ứng được các yêu cầu trên thì màn hinh nhập thẻ của hệ thống sẽ bắt đầu. Người dùng có thể sử dụng hệ thống.</w:t>
-      </w:r>
+      <w:proofErr w:type="gramStart"/>
+      <w:r>
+        <w:rPr>
+          <w:rFonts w:ascii="Times New Roman" w:hAnsi="Times New Roman" w:cs="Times New Roman"/>
+          <w:sz w:val="24"/>
+          <w:szCs w:val="24"/>
+        </w:rPr>
+        <w:t>Khi người dùng/PC đáp ứng được các yêu cầu trên thì màn hinh nhập thẻ của hệ thống sẽ bắt đầu.</w:t>
+      </w:r>
+      <w:proofErr w:type="gramEnd"/>
+      <w:r>
+        <w:rPr>
+          <w:rFonts w:ascii="Times New Roman" w:hAnsi="Times New Roman" w:cs="Times New Roman"/>
+          <w:sz w:val="24"/>
+          <w:szCs w:val="24"/>
+        </w:rPr>
+        <w:t xml:space="preserve"> </w:t>
+      </w:r>
+      <w:proofErr w:type="gramStart"/>
+      <w:r>
+        <w:rPr>
+          <w:rFonts w:ascii="Times New Roman" w:hAnsi="Times New Roman" w:cs="Times New Roman"/>
+          <w:sz w:val="24"/>
+          <w:szCs w:val="24"/>
+        </w:rPr>
+        <w:t>Người dùng có thể sử dụng hệ thống.</w:t>
+      </w:r>
+      <w:proofErr w:type="gramEnd"/>
     </w:p>
     <w:p>
       <w:pPr>
@@ -8396,6 +8532,7 @@
           <w:szCs w:val="24"/>
         </w:rPr>
       </w:pPr>
+      <w:proofErr w:type="gramStart"/>
       <w:r>
         <w:rPr>
           <w:rFonts w:ascii="Times New Roman" w:hAnsi="Times New Roman" w:cs="Times New Roman"/>
@@ -8404,6 +8541,7 @@
         </w:rPr>
         <w:t>Khi người dùng/PC không đáp ứng được một trong các yêu cầu trên thì màn hinh nhập thẻ của hệ thống sẽ không xuât hiện, sẽ có thông bao từ trình duyệt về lỗi xảy ra.</w:t>
       </w:r>
+      <w:proofErr w:type="gramEnd"/>
     </w:p>
     <w:p>
       <w:pPr>
@@ -8485,16 +8623,281 @@
           <w:sz w:val="24"/>
           <w:szCs w:val="24"/>
         </w:rPr>
-        <w:t>Sau khi người dùng</w:t>
-      </w:r>
-      <w:r>
+        <w:t>Sau khi người dùng truy cập vào hệ thống nhập mã thẻ, hệ thống sẽ kiểm tra xem mã thẻ đó có hợp lệ không.</w:t>
+      </w:r>
+    </w:p>
+    <w:p>
+      <w:pPr>
+        <w:spacing w:line="240" w:lineRule="auto"/>
+        <w:ind w:left="1429"/>
+        <w:rPr>
+          <w:rFonts w:ascii="Times New Roman" w:hAnsi="Times New Roman" w:cs="Times New Roman"/>
+          <w:sz w:val="24"/>
+          <w:szCs w:val="24"/>
+        </w:rPr>
+      </w:pPr>
+      <w:r>
+        <w:rPr>
+          <w:rFonts w:ascii="Times New Roman" w:hAnsi="Times New Roman" w:cs="Times New Roman"/>
+          <w:sz w:val="24"/>
+          <w:szCs w:val="24"/>
+        </w:rPr>
+        <w:t>TÍNH NĂNG: Hệ thống xác thực thẻ cho người dùng</w:t>
+      </w:r>
+    </w:p>
+    <w:p>
+      <w:pPr>
+        <w:spacing w:line="240" w:lineRule="auto"/>
+        <w:ind w:left="1429"/>
+        <w:rPr>
+          <w:rFonts w:ascii="Times New Roman" w:hAnsi="Times New Roman" w:cs="Times New Roman"/>
+          <w:sz w:val="24"/>
+          <w:szCs w:val="24"/>
+        </w:rPr>
+      </w:pPr>
+      <w:r>
+        <w:rPr>
+          <w:rFonts w:ascii="Times New Roman" w:hAnsi="Times New Roman" w:cs="Times New Roman"/>
+          <w:sz w:val="24"/>
+          <w:szCs w:val="24"/>
+        </w:rPr>
+        <w:t>CHỨC NĂNG LIÊN QUAN: FR1</w:t>
+      </w:r>
+    </w:p>
+    <w:p>
+      <w:pPr>
+        <w:spacing w:line="240" w:lineRule="auto"/>
+        <w:ind w:left="1429"/>
+        <w:rPr>
+          <w:rFonts w:ascii="Times New Roman" w:hAnsi="Times New Roman" w:cs="Times New Roman"/>
+          <w:sz w:val="24"/>
+          <w:szCs w:val="24"/>
+        </w:rPr>
+      </w:pPr>
+      <w:r>
+        <w:rPr>
+          <w:rFonts w:ascii="Times New Roman" w:hAnsi="Times New Roman" w:cs="Times New Roman"/>
+          <w:sz w:val="24"/>
+          <w:szCs w:val="24"/>
+        </w:rPr>
+        <w:t>KỊCH BẢN TIẾN HÀNH:</w:t>
+      </w:r>
+    </w:p>
+    <w:p>
+      <w:pPr>
+        <w:spacing w:line="240" w:lineRule="auto"/>
+        <w:ind w:left="1429"/>
+        <w:rPr>
+          <w:rFonts w:ascii="Times New Roman" w:hAnsi="Times New Roman" w:cs="Times New Roman"/>
+          <w:b/>
+          <w:sz w:val="24"/>
+          <w:szCs w:val="24"/>
+        </w:rPr>
+      </w:pPr>
+      <w:r>
+        <w:rPr>
+          <w:rFonts w:ascii="Times New Roman" w:hAnsi="Times New Roman" w:cs="Times New Roman"/>
+          <w:b/>
+          <w:sz w:val="24"/>
+          <w:szCs w:val="24"/>
+        </w:rPr>
+        <w:lastRenderedPageBreak/>
+        <w:tab/>
+      </w:r>
+      <w:r>
+        <w:rPr>
+          <w:rFonts w:ascii="Times New Roman" w:hAnsi="Times New Roman" w:cs="Times New Roman"/>
+          <w:b/>
+          <w:sz w:val="24"/>
+          <w:szCs w:val="24"/>
+        </w:rPr>
+        <w:tab/>
+        <w:t xml:space="preserve">Kịch </w:t>
+      </w:r>
+      <w:proofErr w:type="gramStart"/>
+      <w:r>
+        <w:rPr>
+          <w:rFonts w:ascii="Times New Roman" w:hAnsi="Times New Roman" w:cs="Times New Roman"/>
+          <w:b/>
+          <w:sz w:val="24"/>
+          <w:szCs w:val="24"/>
+        </w:rPr>
+        <w:t>bản :</w:t>
+      </w:r>
+      <w:proofErr w:type="gramEnd"/>
+      <w:r>
+        <w:rPr>
+          <w:rFonts w:ascii="Times New Roman" w:hAnsi="Times New Roman" w:cs="Times New Roman"/>
+          <w:b/>
+          <w:sz w:val="24"/>
+          <w:szCs w:val="24"/>
+        </w:rPr>
+        <w:t xml:space="preserve"> Hệ thống xác thực mã thẻ cho người dùng</w:t>
+      </w:r>
+    </w:p>
+    <w:p>
+      <w:pPr>
+        <w:spacing w:line="240" w:lineRule="auto"/>
+        <w:ind w:left="1429"/>
+        <w:rPr>
+          <w:rFonts w:ascii="Times New Roman" w:hAnsi="Times New Roman" w:cs="Times New Roman"/>
+          <w:sz w:val="24"/>
+          <w:szCs w:val="24"/>
+        </w:rPr>
+      </w:pPr>
+      <w:r>
+        <w:rPr>
+          <w:rFonts w:ascii="Times New Roman" w:hAnsi="Times New Roman" w:cs="Times New Roman"/>
+          <w:sz w:val="24"/>
+          <w:szCs w:val="24"/>
+        </w:rPr>
+        <w:tab/>
+      </w:r>
+      <w:r>
+        <w:rPr>
+          <w:rFonts w:ascii="Times New Roman" w:hAnsi="Times New Roman" w:cs="Times New Roman"/>
+          <w:sz w:val="24"/>
+          <w:szCs w:val="24"/>
+        </w:rPr>
+        <w:tab/>
+      </w:r>
+      <w:proofErr w:type="gramStart"/>
+      <w:r>
+        <w:rPr>
+          <w:rFonts w:ascii="Times New Roman" w:hAnsi="Times New Roman" w:cs="Times New Roman"/>
+          <w:sz w:val="24"/>
+          <w:szCs w:val="24"/>
+        </w:rPr>
+        <w:t>Người dùng truy cập vào màn hình nhập thẻ.</w:t>
+      </w:r>
+      <w:proofErr w:type="gramEnd"/>
+    </w:p>
+    <w:p>
+      <w:pPr>
+        <w:spacing w:line="240" w:lineRule="auto"/>
+        <w:ind w:left="2149" w:firstLine="11"/>
+        <w:rPr>
+          <w:rFonts w:ascii="Times New Roman" w:hAnsi="Times New Roman" w:cs="Times New Roman"/>
+          <w:sz w:val="24"/>
+          <w:szCs w:val="24"/>
+        </w:rPr>
+      </w:pPr>
+      <w:proofErr w:type="gramStart"/>
+      <w:r>
+        <w:rPr>
+          <w:rFonts w:ascii="Times New Roman" w:hAnsi="Times New Roman" w:cs="Times New Roman"/>
+          <w:sz w:val="24"/>
+          <w:szCs w:val="24"/>
+        </w:rPr>
+        <w:t>Người dùng nhập số thẻ vào ô nhập số thẻ.</w:t>
+      </w:r>
+      <w:proofErr w:type="gramEnd"/>
+    </w:p>
+    <w:p>
+      <w:pPr>
+        <w:spacing w:line="240" w:lineRule="auto"/>
+        <w:ind w:left="2149" w:firstLine="11"/>
+        <w:rPr>
+          <w:rFonts w:ascii="Times New Roman" w:hAnsi="Times New Roman" w:cs="Times New Roman"/>
+          <w:sz w:val="24"/>
+          <w:szCs w:val="24"/>
+        </w:rPr>
+      </w:pPr>
+      <w:r>
+        <w:rPr>
+          <w:rFonts w:ascii="Times New Roman" w:hAnsi="Times New Roman" w:cs="Times New Roman"/>
+          <w:sz w:val="24"/>
+          <w:szCs w:val="24"/>
+        </w:rPr>
+        <w:t>Nếu như số thẻ được nhập là hợp lệ, hê thống tiếp tục chuyển sang màn hình nhậ</w:t>
+      </w:r>
+      <w:r>
+        <w:rPr>
+          <w:rFonts w:ascii="Times New Roman" w:hAnsi="Times New Roman" w:cs="Times New Roman"/>
+          <w:sz w:val="24"/>
+          <w:szCs w:val="24"/>
+        </w:rPr>
+        <w:t>p PIN, nếu số thẻ không hợp lệ hệ thống sẽ đưa ra màn hình báo lỗi.</w:t>
+      </w:r>
+    </w:p>
+    <w:p>
+      <w:pPr>
+        <w:spacing w:line="240" w:lineRule="auto"/>
+        <w:ind w:left="1429"/>
+        <w:rPr>
+          <w:rFonts w:ascii="Times New Roman" w:hAnsi="Times New Roman" w:cs="Times New Roman"/>
+          <w:b/>
+          <w:sz w:val="24"/>
+          <w:szCs w:val="24"/>
+        </w:rPr>
+      </w:pPr>
+      <w:r>
+        <w:rPr>
+          <w:rFonts w:ascii="Times New Roman" w:hAnsi="Times New Roman" w:cs="Times New Roman"/>
+          <w:b/>
+          <w:sz w:val="24"/>
+          <w:szCs w:val="24"/>
+        </w:rPr>
+        <w:tab/>
+        <w:t>ID: FR3</w:t>
+      </w:r>
+    </w:p>
+    <w:p>
+      <w:pPr>
+        <w:spacing w:line="240" w:lineRule="auto"/>
+        <w:ind w:left="1429"/>
+        <w:rPr>
+          <w:rFonts w:ascii="Times New Roman" w:hAnsi="Times New Roman" w:cs="Times New Roman"/>
+          <w:b/>
+          <w:sz w:val="24"/>
+          <w:szCs w:val="24"/>
+        </w:rPr>
+      </w:pPr>
+      <w:r>
+        <w:rPr>
+          <w:rFonts w:ascii="Times New Roman" w:hAnsi="Times New Roman" w:cs="Times New Roman"/>
+          <w:b/>
+          <w:sz w:val="24"/>
+          <w:szCs w:val="24"/>
+        </w:rPr>
+        <w:t>TÊN: Xác thực tài khoản</w:t>
+      </w:r>
+      <w:r>
+        <w:rPr>
+          <w:rFonts w:ascii="Times New Roman" w:hAnsi="Times New Roman" w:cs="Times New Roman"/>
+          <w:b/>
+          <w:sz w:val="24"/>
+          <w:szCs w:val="24"/>
+        </w:rPr>
+        <w:tab/>
+      </w:r>
+    </w:p>
+    <w:p>
+      <w:pPr>
+        <w:spacing w:line="240" w:lineRule="auto"/>
+        <w:ind w:left="1429"/>
         <w:rPr>
           <w:rFonts w:ascii="Times New Roman" w:eastAsia="Times New Roman" w:hAnsi="Times New Roman" w:cs="Times New Roman"/>
           <w:bCs/>
           <w:sz w:val="24"/>
           <w:szCs w:val="24"/>
         </w:rPr>
-        <w:t xml:space="preserve"> truy cập vào hệ thống</w:t>
+      </w:pPr>
+      <w:r>
+        <w:rPr>
+          <w:rFonts w:ascii="Times New Roman" w:hAnsi="Times New Roman" w:cs="Times New Roman"/>
+          <w:sz w:val="24"/>
+          <w:szCs w:val="24"/>
+        </w:rPr>
+        <w:t xml:space="preserve">MÔ TẢ: </w:t>
+      </w:r>
+      <w:r>
+        <w:rPr>
+          <w:rFonts w:ascii="Times New Roman" w:hAnsi="Times New Roman" w:cs="Times New Roman"/>
+          <w:sz w:val="24"/>
+          <w:szCs w:val="24"/>
+        </w:rPr>
+        <w:t xml:space="preserve">Khi người dùng nhập mã thẻ thành công hệ thống yêu cầu nhập mã PIN </w:t>
       </w:r>
       <w:r>
         <w:rPr>
@@ -8503,16 +8906,7 @@
           <w:sz w:val="24"/>
           <w:szCs w:val="24"/>
         </w:rPr>
-        <w:t xml:space="preserve"> nhập mã thẻ, hệ thống sẽ kiểm tra xem mã thẻ</w:t>
-      </w:r>
-      <w:r>
-        <w:rPr>
-          <w:rFonts w:ascii="Times New Roman" w:eastAsia="Times New Roman" w:hAnsi="Times New Roman" w:cs="Times New Roman"/>
-          <w:bCs/>
-          <w:sz w:val="24"/>
-          <w:szCs w:val="24"/>
-        </w:rPr>
-        <w:t xml:space="preserve"> đó có hợp lệ không.</w:t>
+        <w:t>Sau khi người dùng nhập mã PIN, hệ thống sẽ kiểm tra xem mã PIN có chính xác so với tài khoản không để từ đó quyết định người dùng có được đăng nhập vào hệ thống không.</w:t>
       </w:r>
     </w:p>
     <w:p>
@@ -8531,7 +8925,7 @@
           <w:sz w:val="24"/>
           <w:szCs w:val="24"/>
         </w:rPr>
-        <w:t>TÍNH NĂNG: Hệ thống xác thực thẻ cho người dùng</w:t>
+        <w:t>TÍNH NĂNG: Hệ thống xác thực tài khoản cho người dùng đăng nhập hệ thống</w:t>
       </w:r>
     </w:p>
     <w:p>
@@ -8550,16 +8944,18 @@
           <w:sz w:val="24"/>
           <w:szCs w:val="24"/>
         </w:rPr>
-        <w:t xml:space="preserve">CHỨC NĂNG LIÊN QUAN: </w:t>
-      </w:r>
-      <w:r>
-        <w:rPr>
-          <w:rFonts w:ascii="Times New Roman" w:hAnsi="Times New Roman" w:cs="Times New Roman"/>
-          <w:sz w:val="24"/>
-          <w:szCs w:val="24"/>
-        </w:rPr>
-        <w:t>FR1</w:t>
-      </w:r>
+        <w:t>CHỨC NĂNG LIÊN QUAN: FR1</w:t>
+      </w:r>
+      <w:proofErr w:type="gramStart"/>
+      <w:r>
+        <w:rPr>
+          <w:rFonts w:ascii="Times New Roman" w:hAnsi="Times New Roman" w:cs="Times New Roman"/>
+          <w:sz w:val="24"/>
+          <w:szCs w:val="24"/>
+        </w:rPr>
+        <w:t>,FR2</w:t>
+      </w:r>
+      <w:proofErr w:type="gramEnd"/>
     </w:p>
     <w:p>
       <w:pPr>
@@ -8583,7 +8979,7 @@
     <w:p>
       <w:pPr>
         <w:spacing w:line="240" w:lineRule="auto"/>
-        <w:ind w:left="1429"/>
+        <w:ind w:left="2160"/>
         <w:rPr>
           <w:rFonts w:ascii="Times New Roman" w:hAnsi="Times New Roman" w:cs="Times New Roman"/>
           <w:b/>
@@ -8598,20 +8994,79 @@
           <w:sz w:val="24"/>
           <w:szCs w:val="24"/>
         </w:rPr>
-        <w:lastRenderedPageBreak/>
-        <w:tab/>
-      </w:r>
-      <w:r>
+        <w:t>Kịch bản 1: Hệ thống xác nhận mã PIN đúng</w:t>
+      </w:r>
+    </w:p>
+    <w:p>
+      <w:pPr>
+        <w:spacing w:line="240" w:lineRule="auto"/>
+        <w:ind w:left="2160"/>
+        <w:rPr>
+          <w:rFonts w:ascii="Times New Roman" w:hAnsi="Times New Roman" w:cs="Times New Roman"/>
+          <w:sz w:val="24"/>
+          <w:szCs w:val="24"/>
+        </w:rPr>
+      </w:pPr>
+      <w:r>
+        <w:rPr>
+          <w:rFonts w:ascii="Times New Roman" w:hAnsi="Times New Roman" w:cs="Times New Roman"/>
+          <w:sz w:val="24"/>
+          <w:szCs w:val="24"/>
+        </w:rPr>
+        <w:t>Người dùng truy cập vào màn hình nhập PIN</w:t>
+      </w:r>
+    </w:p>
+    <w:p>
+      <w:pPr>
+        <w:spacing w:line="240" w:lineRule="auto"/>
+        <w:ind w:left="2160"/>
+        <w:rPr>
+          <w:rFonts w:ascii="Times New Roman" w:hAnsi="Times New Roman" w:cs="Times New Roman"/>
+          <w:sz w:val="24"/>
+          <w:szCs w:val="24"/>
+        </w:rPr>
+      </w:pPr>
+      <w:proofErr w:type="gramStart"/>
+      <w:r>
+        <w:rPr>
+          <w:rFonts w:ascii="Times New Roman" w:hAnsi="Times New Roman" w:cs="Times New Roman"/>
+          <w:sz w:val="24"/>
+          <w:szCs w:val="24"/>
+        </w:rPr>
+        <w:t>Người dùng nhập PIN vào ô nhập PIN trên màn hình.</w:t>
+      </w:r>
+      <w:proofErr w:type="gramEnd"/>
+    </w:p>
+    <w:p>
+      <w:pPr>
+        <w:spacing w:line="240" w:lineRule="auto"/>
+        <w:ind w:left="2160"/>
+        <w:rPr>
+          <w:rFonts w:ascii="Times New Roman" w:hAnsi="Times New Roman" w:cs="Times New Roman"/>
+          <w:sz w:val="24"/>
+          <w:szCs w:val="24"/>
+        </w:rPr>
+      </w:pPr>
+      <w:r>
+        <w:rPr>
+          <w:rFonts w:ascii="Times New Roman" w:hAnsi="Times New Roman" w:cs="Times New Roman"/>
+          <w:sz w:val="24"/>
+          <w:szCs w:val="24"/>
+        </w:rPr>
+        <w:t>Hệ thống xác nhận mã PIN, nếu đúng chuyển sang màn hình giao dịch chính.</w:t>
+      </w:r>
+    </w:p>
+    <w:p>
+      <w:pPr>
+        <w:spacing w:line="240" w:lineRule="auto"/>
+        <w:ind w:left="2160"/>
         <w:rPr>
           <w:rFonts w:ascii="Times New Roman" w:hAnsi="Times New Roman" w:cs="Times New Roman"/>
           <w:b/>
           <w:sz w:val="24"/>
           <w:szCs w:val="24"/>
         </w:rPr>
-        <w:tab/>
-        <w:t xml:space="preserve">Kịch </w:t>
-      </w:r>
-      <w:proofErr w:type="gramStart"/>
+      </w:pPr>
       <w:r>
         <w:rPr>
           <w:rFonts w:ascii="Times New Roman" w:hAnsi="Times New Roman" w:cs="Times New Roman"/>
@@ -8619,282 +9074,7 @@
           <w:sz w:val="24"/>
           <w:szCs w:val="24"/>
         </w:rPr>
-        <w:t>bả</w:t>
-      </w:r>
-      <w:r>
-        <w:rPr>
-          <w:rFonts w:ascii="Times New Roman" w:hAnsi="Times New Roman" w:cs="Times New Roman"/>
-          <w:b/>
-          <w:sz w:val="24"/>
-          <w:szCs w:val="24"/>
-        </w:rPr>
-        <w:t xml:space="preserve">n </w:t>
-      </w:r>
-      <w:r>
-        <w:rPr>
-          <w:rFonts w:ascii="Times New Roman" w:hAnsi="Times New Roman" w:cs="Times New Roman"/>
-          <w:b/>
-          <w:sz w:val="24"/>
-          <w:szCs w:val="24"/>
-        </w:rPr>
-        <w:t>:</w:t>
-      </w:r>
-      <w:proofErr w:type="gramEnd"/>
-      <w:r>
-        <w:rPr>
-          <w:rFonts w:ascii="Times New Roman" w:hAnsi="Times New Roman" w:cs="Times New Roman"/>
-          <w:b/>
-          <w:sz w:val="24"/>
-          <w:szCs w:val="24"/>
-        </w:rPr>
-        <w:t xml:space="preserve"> </w:t>
-      </w:r>
-      <w:r>
-        <w:rPr>
-          <w:rFonts w:ascii="Times New Roman" w:hAnsi="Times New Roman" w:cs="Times New Roman"/>
-          <w:b/>
-          <w:sz w:val="24"/>
-          <w:szCs w:val="24"/>
-        </w:rPr>
-        <w:t>Hệ thống xác thực mã thẻ cho người dùng</w:t>
-      </w:r>
-    </w:p>
-    <w:p>
-      <w:pPr>
-        <w:spacing w:line="240" w:lineRule="auto"/>
-        <w:ind w:left="1429"/>
-        <w:rPr>
-          <w:rFonts w:ascii="Times New Roman" w:hAnsi="Times New Roman" w:cs="Times New Roman"/>
-          <w:sz w:val="24"/>
-          <w:szCs w:val="24"/>
-        </w:rPr>
-      </w:pPr>
-      <w:r>
-        <w:rPr>
-          <w:rFonts w:ascii="Times New Roman" w:hAnsi="Times New Roman" w:cs="Times New Roman"/>
-          <w:sz w:val="24"/>
-          <w:szCs w:val="24"/>
-        </w:rPr>
-        <w:tab/>
-      </w:r>
-      <w:r>
-        <w:rPr>
-          <w:rFonts w:ascii="Times New Roman" w:hAnsi="Times New Roman" w:cs="Times New Roman"/>
-          <w:sz w:val="24"/>
-          <w:szCs w:val="24"/>
-        </w:rPr>
-        <w:tab/>
-        <w:t>Người dùng truy cập vào màn hình nhập thẻ.</w:t>
-      </w:r>
-    </w:p>
-    <w:p>
-      <w:pPr>
-        <w:spacing w:line="240" w:lineRule="auto"/>
-        <w:ind w:left="2149" w:firstLine="11"/>
-        <w:rPr>
-          <w:rFonts w:ascii="Times New Roman" w:hAnsi="Times New Roman" w:cs="Times New Roman"/>
-          <w:sz w:val="24"/>
-          <w:szCs w:val="24"/>
-        </w:rPr>
-      </w:pPr>
-      <w:r>
-        <w:rPr>
-          <w:rFonts w:ascii="Times New Roman" w:hAnsi="Times New Roman" w:cs="Times New Roman"/>
-          <w:sz w:val="24"/>
-          <w:szCs w:val="24"/>
-        </w:rPr>
-        <w:t>Người dùng nhập số thẻ vào ô nhập số thẻ.</w:t>
-      </w:r>
-    </w:p>
-    <w:p>
-      <w:pPr>
-        <w:spacing w:line="240" w:lineRule="auto"/>
-        <w:ind w:left="2149" w:firstLine="11"/>
-        <w:rPr>
-          <w:rFonts w:ascii="Times New Roman" w:hAnsi="Times New Roman" w:cs="Times New Roman"/>
-          <w:sz w:val="24"/>
-          <w:szCs w:val="24"/>
-        </w:rPr>
-      </w:pPr>
-      <w:r>
-        <w:rPr>
-          <w:rFonts w:ascii="Times New Roman" w:hAnsi="Times New Roman" w:cs="Times New Roman"/>
-          <w:sz w:val="24"/>
-          <w:szCs w:val="24"/>
-        </w:rPr>
-        <w:t>Nếu như số thẻ được nhập là hợp lệ, hê thống tiếp tục chuyển sang màn hình nhập PIN.</w:t>
-      </w:r>
-      <w:r>
-        <w:rPr>
-          <w:rFonts w:ascii="Times New Roman" w:hAnsi="Times New Roman" w:cs="Times New Roman"/>
-          <w:sz w:val="24"/>
-          <w:szCs w:val="24"/>
-        </w:rPr>
-        <w:t xml:space="preserve"> </w:t>
-      </w:r>
-    </w:p>
-    <w:p>
-      <w:pPr>
-        <w:spacing w:line="240" w:lineRule="auto"/>
-        <w:ind w:left="1429"/>
-        <w:rPr>
-          <w:rFonts w:ascii="Times New Roman" w:hAnsi="Times New Roman" w:cs="Times New Roman"/>
-          <w:b/>
-          <w:sz w:val="24"/>
-          <w:szCs w:val="24"/>
-        </w:rPr>
-      </w:pPr>
-      <w:r>
-        <w:rPr>
-          <w:rFonts w:ascii="Times New Roman" w:hAnsi="Times New Roman" w:cs="Times New Roman"/>
-          <w:b/>
-          <w:sz w:val="24"/>
-          <w:szCs w:val="24"/>
-        </w:rPr>
-        <w:tab/>
-      </w:r>
-      <w:r>
-        <w:rPr>
-          <w:rFonts w:ascii="Times New Roman" w:hAnsi="Times New Roman" w:cs="Times New Roman"/>
-          <w:b/>
-          <w:sz w:val="24"/>
-          <w:szCs w:val="24"/>
-        </w:rPr>
-        <w:t>ID: FR3</w:t>
-      </w:r>
-    </w:p>
-    <w:p>
-      <w:pPr>
-        <w:spacing w:line="240" w:lineRule="auto"/>
-        <w:ind w:left="1429"/>
-        <w:rPr>
-          <w:rFonts w:ascii="Times New Roman" w:hAnsi="Times New Roman" w:cs="Times New Roman"/>
-          <w:b/>
-          <w:sz w:val="24"/>
-          <w:szCs w:val="24"/>
-        </w:rPr>
-      </w:pPr>
-      <w:r>
-        <w:rPr>
-          <w:rFonts w:ascii="Times New Roman" w:hAnsi="Times New Roman" w:cs="Times New Roman"/>
-          <w:b/>
-          <w:sz w:val="24"/>
-          <w:szCs w:val="24"/>
-        </w:rPr>
-        <w:t>TÊN: Xác thực tài khoản</w:t>
-      </w:r>
-      <w:r>
-        <w:rPr>
-          <w:rFonts w:ascii="Times New Roman" w:hAnsi="Times New Roman" w:cs="Times New Roman"/>
-          <w:b/>
-          <w:sz w:val="24"/>
-          <w:szCs w:val="24"/>
-        </w:rPr>
-        <w:tab/>
-      </w:r>
-    </w:p>
-    <w:p>
-      <w:pPr>
-        <w:spacing w:line="240" w:lineRule="auto"/>
-        <w:ind w:left="1429"/>
-        <w:rPr>
-          <w:rFonts w:ascii="Times New Roman" w:eastAsia="Times New Roman" w:hAnsi="Times New Roman" w:cs="Times New Roman"/>
-          <w:bCs/>
-          <w:sz w:val="24"/>
-          <w:szCs w:val="24"/>
-        </w:rPr>
-      </w:pPr>
-      <w:r>
-        <w:rPr>
-          <w:rFonts w:ascii="Times New Roman" w:hAnsi="Times New Roman" w:cs="Times New Roman"/>
-          <w:sz w:val="24"/>
-          <w:szCs w:val="24"/>
-        </w:rPr>
-        <w:t xml:space="preserve">MÔ TẢ: </w:t>
-      </w:r>
-      <w:r>
-        <w:rPr>
-          <w:rFonts w:ascii="Times New Roman" w:eastAsia="Times New Roman" w:hAnsi="Times New Roman" w:cs="Times New Roman"/>
-          <w:bCs/>
-          <w:sz w:val="24"/>
-          <w:szCs w:val="24"/>
-        </w:rPr>
-        <w:t>Sau khi người dùng nhập mã PIN, hệ thống sẽ kiểm tra xem mã PIN có chính xác so với tài khoản không để từ đó quyết định người dùng có được đăng nhập vào hệ thống không.</w:t>
-      </w:r>
-    </w:p>
-    <w:p>
-      <w:pPr>
-        <w:spacing w:line="240" w:lineRule="auto"/>
-        <w:ind w:left="1429"/>
-        <w:rPr>
-          <w:rFonts w:ascii="Times New Roman" w:hAnsi="Times New Roman" w:cs="Times New Roman"/>
-          <w:sz w:val="24"/>
-          <w:szCs w:val="24"/>
-        </w:rPr>
-      </w:pPr>
-      <w:r>
-        <w:rPr>
-          <w:rFonts w:ascii="Times New Roman" w:hAnsi="Times New Roman" w:cs="Times New Roman"/>
-          <w:sz w:val="24"/>
-          <w:szCs w:val="24"/>
-        </w:rPr>
-        <w:t>TÍNH NĂNG: Hệ thống xác thực tài khoản cho người dùng đăng nhập hệ thống</w:t>
-      </w:r>
-    </w:p>
-    <w:p>
-      <w:pPr>
-        <w:spacing w:line="240" w:lineRule="auto"/>
-        <w:ind w:left="1429"/>
-        <w:rPr>
-          <w:rFonts w:ascii="Times New Roman" w:hAnsi="Times New Roman" w:cs="Times New Roman"/>
-          <w:sz w:val="24"/>
-          <w:szCs w:val="24"/>
-        </w:rPr>
-      </w:pPr>
-      <w:r>
-        <w:rPr>
-          <w:rFonts w:ascii="Times New Roman" w:hAnsi="Times New Roman" w:cs="Times New Roman"/>
-          <w:sz w:val="24"/>
-          <w:szCs w:val="24"/>
-        </w:rPr>
-        <w:t xml:space="preserve">CHỨC NĂNG </w:t>
-      </w:r>
-      <w:r>
-        <w:rPr>
-          <w:rFonts w:ascii="Times New Roman" w:hAnsi="Times New Roman" w:cs="Times New Roman"/>
-          <w:sz w:val="24"/>
-          <w:szCs w:val="24"/>
-        </w:rPr>
-        <w:t>LIÊN QUAN: FR1</w:t>
-      </w:r>
-      <w:proofErr w:type="gramStart"/>
-      <w:r>
-        <w:rPr>
-          <w:rFonts w:ascii="Times New Roman" w:hAnsi="Times New Roman" w:cs="Times New Roman"/>
-          <w:sz w:val="24"/>
-          <w:szCs w:val="24"/>
-        </w:rPr>
-        <w:t>,FR2</w:t>
-      </w:r>
-      <w:proofErr w:type="gramEnd"/>
-    </w:p>
-    <w:p>
-      <w:pPr>
-        <w:spacing w:line="240" w:lineRule="auto"/>
-        <w:ind w:left="1429"/>
-        <w:rPr>
-          <w:rFonts w:ascii="Times New Roman" w:hAnsi="Times New Roman" w:cs="Times New Roman"/>
-          <w:sz w:val="24"/>
-          <w:szCs w:val="24"/>
-        </w:rPr>
-      </w:pPr>
-      <w:r>
-        <w:rPr>
-          <w:rFonts w:ascii="Times New Roman" w:hAnsi="Times New Roman" w:cs="Times New Roman"/>
-          <w:sz w:val="24"/>
-          <w:szCs w:val="24"/>
-        </w:rPr>
-        <w:t>KỊCH BẢN TIẾN HÀNH:</w:t>
+        <w:t>Kịch bản 2: Hệ thống xác nhận mã PIN sai</w:t>
       </w:r>
     </w:p>
     <w:p>
@@ -8903,151 +9083,33 @@
         <w:ind w:left="2160"/>
         <w:rPr>
           <w:rFonts w:ascii="Times New Roman" w:hAnsi="Times New Roman" w:cs="Times New Roman"/>
-          <w:b/>
-          <w:sz w:val="24"/>
-          <w:szCs w:val="24"/>
-        </w:rPr>
-      </w:pPr>
-      <w:r>
-        <w:rPr>
-          <w:rFonts w:ascii="Times New Roman" w:hAnsi="Times New Roman" w:cs="Times New Roman"/>
-          <w:b/>
-          <w:sz w:val="24"/>
-          <w:szCs w:val="24"/>
-        </w:rPr>
-        <w:t>Kịch bản</w:t>
-      </w:r>
-      <w:r>
-        <w:rPr>
-          <w:rFonts w:ascii="Times New Roman" w:hAnsi="Times New Roman" w:cs="Times New Roman"/>
-          <w:b/>
-          <w:sz w:val="24"/>
-          <w:szCs w:val="24"/>
-        </w:rPr>
-        <w:t xml:space="preserve"> 1</w:t>
-      </w:r>
-      <w:r>
-        <w:rPr>
-          <w:rFonts w:ascii="Times New Roman" w:hAnsi="Times New Roman" w:cs="Times New Roman"/>
-          <w:b/>
-          <w:sz w:val="24"/>
-          <w:szCs w:val="24"/>
-        </w:rPr>
-        <w:t>: Hệ thống xác nhận mã PIN</w:t>
-      </w:r>
-      <w:r>
-        <w:rPr>
-          <w:rFonts w:ascii="Times New Roman" w:hAnsi="Times New Roman" w:cs="Times New Roman"/>
-          <w:b/>
+          <w:sz w:val="24"/>
+          <w:szCs w:val="24"/>
+        </w:rPr>
+      </w:pPr>
+      <w:r>
+        <w:rPr>
+          <w:rFonts w:ascii="Times New Roman" w:hAnsi="Times New Roman" w:cs="Times New Roman"/>
+          <w:sz w:val="24"/>
+          <w:szCs w:val="24"/>
+        </w:rPr>
+        <w:t xml:space="preserve">Kịch bản: Hệ thống xác nhận mã </w:t>
+      </w:r>
+      <w:r>
+        <w:rPr>
+          <w:rFonts w:ascii="Times New Roman" w:hAnsi="Times New Roman" w:cs="Times New Roman"/>
+          <w:sz w:val="24"/>
+          <w:szCs w:val="24"/>
+        </w:rPr>
+        <w:t>thẻ</w:t>
+      </w:r>
+      <w:r>
+        <w:rPr>
+          <w:rFonts w:ascii="Times New Roman" w:hAnsi="Times New Roman" w:cs="Times New Roman"/>
           <w:sz w:val="24"/>
           <w:szCs w:val="24"/>
         </w:rPr>
         <w:t xml:space="preserve"> đúng</w:t>
-      </w:r>
-    </w:p>
-    <w:p>
-      <w:pPr>
-        <w:spacing w:line="240" w:lineRule="auto"/>
-        <w:ind w:left="2160"/>
-        <w:rPr>
-          <w:rFonts w:ascii="Times New Roman" w:hAnsi="Times New Roman" w:cs="Times New Roman"/>
-          <w:sz w:val="24"/>
-          <w:szCs w:val="24"/>
-        </w:rPr>
-      </w:pPr>
-      <w:r>
-        <w:rPr>
-          <w:rFonts w:ascii="Times New Roman" w:hAnsi="Times New Roman" w:cs="Times New Roman"/>
-          <w:sz w:val="24"/>
-          <w:szCs w:val="24"/>
-        </w:rPr>
-        <w:t>Người dùng truy cập vào màn hình nhập PIN</w:t>
-      </w:r>
-    </w:p>
-    <w:p>
-      <w:pPr>
-        <w:spacing w:line="240" w:lineRule="auto"/>
-        <w:ind w:left="2160"/>
-        <w:rPr>
-          <w:rFonts w:ascii="Times New Roman" w:hAnsi="Times New Roman" w:cs="Times New Roman"/>
-          <w:sz w:val="24"/>
-          <w:szCs w:val="24"/>
-        </w:rPr>
-      </w:pPr>
-      <w:r>
-        <w:rPr>
-          <w:rFonts w:ascii="Times New Roman" w:hAnsi="Times New Roman" w:cs="Times New Roman"/>
-          <w:sz w:val="24"/>
-          <w:szCs w:val="24"/>
-        </w:rPr>
-        <w:t>Người dùng nhập PIN vào ô nhập PIN trên màn hình</w:t>
-      </w:r>
-      <w:r>
-        <w:rPr>
-          <w:rFonts w:ascii="Times New Roman" w:hAnsi="Times New Roman" w:cs="Times New Roman"/>
-          <w:sz w:val="24"/>
-          <w:szCs w:val="24"/>
-        </w:rPr>
-        <w:t>.</w:t>
-      </w:r>
-    </w:p>
-    <w:p>
-      <w:pPr>
-        <w:spacing w:line="240" w:lineRule="auto"/>
-        <w:ind w:left="2160"/>
-        <w:rPr>
-          <w:rFonts w:ascii="Times New Roman" w:hAnsi="Times New Roman" w:cs="Times New Roman"/>
-          <w:sz w:val="24"/>
-          <w:szCs w:val="24"/>
-        </w:rPr>
-      </w:pPr>
-      <w:r>
-        <w:rPr>
-          <w:rFonts w:ascii="Times New Roman" w:hAnsi="Times New Roman" w:cs="Times New Roman"/>
-          <w:sz w:val="24"/>
-          <w:szCs w:val="24"/>
-        </w:rPr>
-        <w:t>Hệ thống xác nhận mã PIN, nếu đúng chuyển sang màn hình giao dịch chính.</w:t>
-      </w:r>
-    </w:p>
-    <w:p>
-      <w:pPr>
-        <w:spacing w:line="240" w:lineRule="auto"/>
-        <w:ind w:left="2160"/>
-        <w:rPr>
-          <w:rFonts w:ascii="Times New Roman" w:hAnsi="Times New Roman" w:cs="Times New Roman"/>
-          <w:b/>
-          <w:sz w:val="24"/>
-          <w:szCs w:val="24"/>
-        </w:rPr>
-      </w:pPr>
-      <w:r>
-        <w:rPr>
-          <w:rFonts w:ascii="Times New Roman" w:hAnsi="Times New Roman" w:cs="Times New Roman"/>
-          <w:b/>
-          <w:sz w:val="24"/>
-          <w:szCs w:val="24"/>
-        </w:rPr>
-        <w:t>Kịch bản 2: Hệ thống xác nhận mã PIN sai</w:t>
-      </w:r>
-    </w:p>
-    <w:p>
-      <w:pPr>
-        <w:spacing w:line="240" w:lineRule="auto"/>
-        <w:ind w:left="2160"/>
-        <w:rPr>
-          <w:rFonts w:ascii="Times New Roman" w:hAnsi="Times New Roman" w:cs="Times New Roman"/>
-          <w:sz w:val="24"/>
-          <w:szCs w:val="24"/>
-        </w:rPr>
-      </w:pPr>
-      <w:r>
-        <w:rPr>
-          <w:rFonts w:ascii="Times New Roman" w:hAnsi="Times New Roman" w:cs="Times New Roman"/>
-          <w:sz w:val="24"/>
-          <w:szCs w:val="24"/>
-        </w:rPr>
-        <w:t>Kịch bản: Hệ thống xác nhận mã PIN đúng</w:t>
       </w:r>
     </w:p>
     <w:p>
@@ -9081,6 +9143,7 @@
           <w:szCs w:val="24"/>
         </w:rPr>
       </w:pPr>
+      <w:proofErr w:type="gramStart"/>
       <w:r>
         <w:rPr>
           <w:rFonts w:ascii="Times New Roman" w:hAnsi="Times New Roman" w:cs="Times New Roman"/>
@@ -9089,6 +9152,7 @@
         </w:rPr>
         <w:t>Hệ thống xác nhận mã PIN sai và hiện lên thông báo trên màn hình về số lần nhập sai, nếu nhập sai 3 lần liên tiếp thì hệ thống sẽ tiền hành khóa thẻ.</w:t>
       </w:r>
+      <w:proofErr w:type="gramEnd"/>
     </w:p>
     <w:p>
       <w:pPr>
@@ -9132,7 +9196,7 @@
           <w:sz w:val="24"/>
           <w:szCs w:val="24"/>
         </w:rPr>
-        <w:t>ID: FR2</w:t>
+        <w:t>ID: FR4</w:t>
       </w:r>
     </w:p>
     <w:p>
@@ -9141,25 +9205,19 @@
         <w:ind w:left="1418"/>
         <w:rPr>
           <w:rFonts w:ascii="Times New Roman" w:hAnsi="Times New Roman" w:cs="Times New Roman"/>
-          <w:sz w:val="24"/>
-          <w:szCs w:val="24"/>
-        </w:rPr>
-      </w:pPr>
-      <w:r>
-        <w:rPr>
-          <w:rFonts w:ascii="Times New Roman" w:hAnsi="Times New Roman" w:cs="Times New Roman"/>
-          <w:sz w:val="24"/>
-          <w:szCs w:val="24"/>
-        </w:rPr>
-        <w:t>TÊN</w:t>
-      </w:r>
-      <w:r>
-        <w:rPr>
-          <w:rFonts w:ascii="Times New Roman" w:hAnsi="Times New Roman" w:cs="Times New Roman"/>
-          <w:sz w:val="24"/>
-          <w:szCs w:val="24"/>
-        </w:rPr>
-        <w:t>: Kiểm tra số dư</w:t>
+          <w:b/>
+          <w:sz w:val="24"/>
+          <w:szCs w:val="24"/>
+        </w:rPr>
+      </w:pPr>
+      <w:r>
+        <w:rPr>
+          <w:rFonts w:ascii="Times New Roman" w:hAnsi="Times New Roman" w:cs="Times New Roman"/>
+          <w:b/>
+          <w:sz w:val="24"/>
+          <w:szCs w:val="24"/>
+        </w:rPr>
+        <w:t>TÊN: Kiểm tra số dư</w:t>
       </w:r>
     </w:p>
     <w:p>
@@ -9218,6 +9276,16 @@
         </w:rPr>
         <w:t>CHỨC NĂNG LIÊN QUAN: FR1</w:t>
       </w:r>
+      <w:proofErr w:type="gramStart"/>
+      <w:r>
+        <w:rPr>
+          <w:rFonts w:ascii="Times New Roman" w:hAnsi="Times New Roman" w:cs="Times New Roman"/>
+          <w:sz w:val="24"/>
+          <w:szCs w:val="24"/>
+        </w:rPr>
+        <w:t>,FR2,FR3</w:t>
+      </w:r>
+      <w:proofErr w:type="gramEnd"/>
     </w:p>
     <w:p>
       <w:pPr>
@@ -9272,7 +9340,98 @@
           <w:sz w:val="24"/>
           <w:szCs w:val="24"/>
         </w:rPr>
-        <w:t>Kịch bản 1: Nhận yêu cầu kiểm tra số dư tài khoản</w:t>
+        <w:t>Kịch bản 1:</w:t>
+      </w:r>
+      <w:r>
+        <w:rPr>
+          <w:rFonts w:ascii="Times New Roman" w:hAnsi="Times New Roman" w:cs="Times New Roman"/>
+          <w:b/>
+          <w:sz w:val="24"/>
+          <w:szCs w:val="24"/>
+        </w:rPr>
+        <w:t xml:space="preserve"> Hệ thống hiển thị thông tin số dư lên màn hình</w:t>
+      </w:r>
+    </w:p>
+    <w:p>
+      <w:pPr>
+        <w:spacing w:line="240" w:lineRule="auto"/>
+        <w:ind w:left="1418"/>
+        <w:rPr>
+          <w:rFonts w:ascii="Times New Roman" w:hAnsi="Times New Roman" w:cs="Times New Roman"/>
+          <w:sz w:val="24"/>
+          <w:szCs w:val="24"/>
+        </w:rPr>
+      </w:pPr>
+      <w:r>
+        <w:rPr>
+          <w:rFonts w:ascii="Times New Roman" w:hAnsi="Times New Roman" w:cs="Times New Roman"/>
+          <w:b/>
+          <w:sz w:val="24"/>
+          <w:szCs w:val="24"/>
+        </w:rPr>
+        <w:lastRenderedPageBreak/>
+        <w:tab/>
+      </w:r>
+      <w:r>
+        <w:rPr>
+          <w:rFonts w:ascii="Times New Roman" w:hAnsi="Times New Roman" w:cs="Times New Roman"/>
+          <w:b/>
+          <w:sz w:val="24"/>
+          <w:szCs w:val="24"/>
+        </w:rPr>
+        <w:tab/>
+      </w:r>
+      <w:r>
+        <w:rPr>
+          <w:rFonts w:ascii="Times New Roman" w:hAnsi="Times New Roman" w:cs="Times New Roman"/>
+          <w:sz w:val="24"/>
+          <w:szCs w:val="24"/>
+        </w:rPr>
+        <w:t>Người dùng chọn hình thức kiểm tra số dư tài khoản: Hiển thị</w:t>
+      </w:r>
+    </w:p>
+    <w:p>
+      <w:pPr>
+        <w:spacing w:line="240" w:lineRule="auto"/>
+        <w:ind w:left="1418"/>
+        <w:rPr>
+          <w:rFonts w:ascii="Times New Roman" w:hAnsi="Times New Roman" w:cs="Times New Roman"/>
+          <w:sz w:val="24"/>
+          <w:szCs w:val="24"/>
+        </w:rPr>
+      </w:pPr>
+      <w:r>
+        <w:rPr>
+          <w:rFonts w:ascii="Times New Roman" w:hAnsi="Times New Roman" w:cs="Times New Roman"/>
+          <w:sz w:val="24"/>
+          <w:szCs w:val="24"/>
+        </w:rPr>
+        <w:tab/>
+      </w:r>
+      <w:r>
+        <w:rPr>
+          <w:rFonts w:ascii="Times New Roman" w:hAnsi="Times New Roman" w:cs="Times New Roman"/>
+          <w:sz w:val="24"/>
+          <w:szCs w:val="24"/>
+        </w:rPr>
+        <w:tab/>
+        <w:t>Hệ thống sẽ hiển thị số dư tài khoản lên màn hình</w:t>
+      </w:r>
+      <w:r>
+        <w:rPr>
+          <w:rFonts w:ascii="Times New Roman" w:hAnsi="Times New Roman" w:cs="Times New Roman"/>
+          <w:sz w:val="24"/>
+          <w:szCs w:val="24"/>
+        </w:rPr>
+        <w:tab/>
+      </w:r>
+      <w:r>
+        <w:rPr>
+          <w:rFonts w:ascii="Times New Roman" w:hAnsi="Times New Roman" w:cs="Times New Roman"/>
+          <w:sz w:val="24"/>
+          <w:szCs w:val="24"/>
+        </w:rPr>
+        <w:tab/>
       </w:r>
     </w:p>
     <w:p>
@@ -9293,7 +9452,45 @@
           <w:sz w:val="24"/>
           <w:szCs w:val="24"/>
         </w:rPr>
-        <w:t>Kịch bản 2: Hệ thống hiển thị số dư tài khoản hoặc in hóa đơn số dư tài khoản</w:t>
+        <w:t>Kịch bản 2: Hệ thống in hóa đơn số dư tài khoản</w:t>
+      </w:r>
+    </w:p>
+    <w:p>
+      <w:pPr>
+        <w:spacing w:line="240" w:lineRule="auto"/>
+        <w:ind w:left="2160"/>
+        <w:rPr>
+          <w:rFonts w:ascii="Times New Roman" w:hAnsi="Times New Roman" w:cs="Times New Roman"/>
+          <w:sz w:val="24"/>
+          <w:szCs w:val="24"/>
+        </w:rPr>
+      </w:pPr>
+      <w:r>
+        <w:rPr>
+          <w:rFonts w:ascii="Times New Roman" w:hAnsi="Times New Roman" w:cs="Times New Roman"/>
+          <w:sz w:val="24"/>
+          <w:szCs w:val="24"/>
+        </w:rPr>
+        <w:t>Người dùng chọn hình thức kiểm tra số dư tài khoản: In hóa đơn</w:t>
+      </w:r>
+    </w:p>
+    <w:p>
+      <w:pPr>
+        <w:spacing w:line="240" w:lineRule="auto"/>
+        <w:ind w:left="2160"/>
+        <w:rPr>
+          <w:rFonts w:ascii="Times New Roman" w:hAnsi="Times New Roman" w:cs="Times New Roman"/>
+          <w:sz w:val="24"/>
+          <w:szCs w:val="24"/>
+        </w:rPr>
+      </w:pPr>
+      <w:r>
+        <w:rPr>
+          <w:rFonts w:ascii="Times New Roman" w:hAnsi="Times New Roman" w:cs="Times New Roman"/>
+          <w:sz w:val="24"/>
+          <w:szCs w:val="24"/>
+        </w:rPr>
+        <w:t xml:space="preserve">Hệ thống in hóa đơn số dư tài khoản cho người dùng </w:t>
       </w:r>
     </w:p>
     <w:p>
@@ -9316,7 +9513,6 @@
           <w:sz w:val="24"/>
           <w:szCs w:val="24"/>
         </w:rPr>
-        <w:lastRenderedPageBreak/>
         <w:t>Yêu cầu chức năng 1.3</w:t>
       </w:r>
     </w:p>
@@ -9338,7 +9534,7 @@
           <w:sz w:val="24"/>
           <w:szCs w:val="24"/>
         </w:rPr>
-        <w:t>ID: FR3</w:t>
+        <w:t>ID: FR5</w:t>
       </w:r>
     </w:p>
     <w:p>
@@ -9357,15 +9553,7 @@
           <w:sz w:val="24"/>
           <w:szCs w:val="24"/>
         </w:rPr>
-        <w:t>TÊN</w:t>
-      </w:r>
-      <w:r>
-        <w:rPr>
-          <w:rFonts w:ascii="Times New Roman" w:hAnsi="Times New Roman" w:cs="Times New Roman"/>
-          <w:sz w:val="24"/>
-          <w:szCs w:val="24"/>
-        </w:rPr>
-        <w:t>: Chức năng rút tiền</w:t>
+        <w:t>TÊN: Chức năng rút tiền</w:t>
       </w:r>
     </w:p>
     <w:p>
@@ -9433,6 +9621,14 @@
         </w:rPr>
         <w:t>CHỨC NĂNG LIÊN QUAN: FR1</w:t>
       </w:r>
+      <w:r>
+        <w:rPr>
+          <w:rFonts w:ascii="Times New Roman" w:hAnsi="Times New Roman" w:cs="Times New Roman"/>
+          <w:sz w:val="24"/>
+          <w:szCs w:val="24"/>
+        </w:rPr>
+        <w:t>, FR2, FR3</w:t>
+      </w:r>
     </w:p>
     <w:p>
       <w:pPr>
@@ -9480,7 +9676,16 @@
           <w:sz w:val="24"/>
           <w:szCs w:val="24"/>
         </w:rPr>
-        <w:t>Kịch bản 1: Người dùng nhập vào số tiền rút</w:t>
+        <w:t xml:space="preserve">Kịch bản 1: </w:t>
+      </w:r>
+      <w:r>
+        <w:rPr>
+          <w:rFonts w:ascii="Times New Roman" w:hAnsi="Times New Roman" w:cs="Times New Roman"/>
+          <w:b/>
+          <w:sz w:val="24"/>
+          <w:szCs w:val="24"/>
+        </w:rPr>
+        <w:t>Người dùng rút tiền thành công</w:t>
       </w:r>
     </w:p>
     <w:p>
@@ -9489,20 +9694,88 @@
         <w:ind w:left="1530"/>
         <w:rPr>
           <w:rFonts w:ascii="Times New Roman" w:hAnsi="Times New Roman" w:cs="Times New Roman"/>
+          <w:sz w:val="24"/>
+          <w:szCs w:val="24"/>
+        </w:rPr>
+      </w:pPr>
+      <w:r>
+        <w:rPr>
+          <w:rFonts w:ascii="Times New Roman" w:hAnsi="Times New Roman" w:cs="Times New Roman"/>
           <w:b/>
           <w:sz w:val="24"/>
           <w:szCs w:val="24"/>
         </w:rPr>
-      </w:pPr>
-      <w:r>
+        <w:tab/>
+      </w:r>
+      <w:r>
+        <w:rPr>
+          <w:rFonts w:ascii="Times New Roman" w:hAnsi="Times New Roman" w:cs="Times New Roman"/>
+          <w:sz w:val="24"/>
+          <w:szCs w:val="24"/>
+        </w:rPr>
+        <w:t>Người dùng chọn hoặc nhập số tiền cần rút</w:t>
+      </w:r>
+    </w:p>
+    <w:p>
+      <w:pPr>
+        <w:spacing w:line="240" w:lineRule="auto"/>
+        <w:ind w:left="1530"/>
+        <w:rPr>
+          <w:rFonts w:ascii="Times New Roman" w:hAnsi="Times New Roman" w:cs="Times New Roman"/>
+          <w:sz w:val="24"/>
+          <w:szCs w:val="24"/>
+        </w:rPr>
+      </w:pPr>
+      <w:r>
+        <w:rPr>
+          <w:rFonts w:ascii="Times New Roman" w:hAnsi="Times New Roman" w:cs="Times New Roman"/>
+          <w:sz w:val="24"/>
+          <w:szCs w:val="24"/>
+        </w:rPr>
+        <w:tab/>
+        <w:t>Hệ thống kiểm tra dữ liệu số tiền nhập vào là bội của 50000 và không lớn hơn số dư tài khoản cộng với khấu chi của tài khoản</w:t>
+      </w:r>
+    </w:p>
+    <w:p>
+      <w:pPr>
+        <w:spacing w:line="240" w:lineRule="auto"/>
+        <w:ind w:left="1530"/>
+        <w:rPr>
+          <w:rFonts w:ascii="Times New Roman" w:hAnsi="Times New Roman" w:cs="Times New Roman"/>
+          <w:sz w:val="24"/>
+          <w:szCs w:val="24"/>
+        </w:rPr>
+      </w:pPr>
+      <w:r>
+        <w:rPr>
+          <w:rFonts w:ascii="Times New Roman" w:hAnsi="Times New Roman" w:cs="Times New Roman"/>
+          <w:sz w:val="24"/>
+          <w:szCs w:val="24"/>
+        </w:rPr>
+        <w:tab/>
+        <w:t xml:space="preserve">Hệ thống hiển thị số lượng và mệnh giá các tờ tiền mà khách hàng nhận được </w:t>
+      </w:r>
+    </w:p>
+    <w:p>
+      <w:pPr>
+        <w:spacing w:line="240" w:lineRule="auto"/>
+        <w:ind w:left="1530"/>
         <w:rPr>
           <w:rFonts w:ascii="Times New Roman" w:hAnsi="Times New Roman" w:cs="Times New Roman"/>
           <w:b/>
           <w:sz w:val="24"/>
           <w:szCs w:val="24"/>
         </w:rPr>
+      </w:pPr>
+      <w:r>
+        <w:rPr>
+          <w:rFonts w:ascii="Times New Roman" w:hAnsi="Times New Roman" w:cs="Times New Roman"/>
+          <w:b/>
+          <w:sz w:val="24"/>
+          <w:szCs w:val="24"/>
+        </w:rPr>
         <w:tab/>
-        <w:t>Kịch bản 2: Hệ thống kiểm tra số dư tài khoản</w:t>
+        <w:t xml:space="preserve">Kịch bản 2: </w:t>
       </w:r>
       <w:r>
         <w:rPr>
@@ -9511,28 +9784,155 @@
           <w:sz w:val="24"/>
           <w:szCs w:val="24"/>
         </w:rPr>
+        <w:t>Người dùng rút tiền không thành công, Hệ thống đưa ra thông báo lỗi</w:t>
+      </w:r>
+    </w:p>
+    <w:p>
+      <w:pPr>
+        <w:pStyle w:val="ListParagraph"/>
+        <w:numPr>
+          <w:ilvl w:val="0"/>
+          <w:numId w:val="26"/>
+        </w:numPr>
+        <w:spacing w:line="240" w:lineRule="auto"/>
+        <w:rPr>
+          <w:rFonts w:ascii="Times New Roman" w:hAnsi="Times New Roman" w:cs="Times New Roman"/>
+          <w:b/>
+          <w:sz w:val="24"/>
+          <w:szCs w:val="24"/>
+        </w:rPr>
+      </w:pPr>
+      <w:r>
+        <w:rPr>
+          <w:rFonts w:ascii="Times New Roman" w:hAnsi="Times New Roman" w:cs="Times New Roman"/>
+          <w:b/>
+          <w:sz w:val="24"/>
+          <w:szCs w:val="24"/>
+        </w:rPr>
+        <w:t>Kịch bản 2.1: Hê thống thông báo lỗi dữ liệu nhập vào</w:t>
+      </w:r>
+    </w:p>
+    <w:p>
+      <w:pPr>
+        <w:spacing w:line="240" w:lineRule="auto"/>
+        <w:ind w:left="1530"/>
+        <w:rPr>
+          <w:rFonts w:ascii="Times New Roman" w:hAnsi="Times New Roman" w:cs="Times New Roman"/>
+          <w:sz w:val="24"/>
+          <w:szCs w:val="24"/>
+        </w:rPr>
+      </w:pPr>
+      <w:r>
+        <w:rPr>
+          <w:rFonts w:ascii="Times New Roman" w:hAnsi="Times New Roman" w:cs="Times New Roman"/>
+          <w:b/>
+          <w:sz w:val="24"/>
+          <w:szCs w:val="24"/>
+        </w:rPr>
         <w:tab/>
       </w:r>
-    </w:p>
-    <w:p>
-      <w:pPr>
-        <w:spacing w:line="240" w:lineRule="auto"/>
-        <w:ind w:left="1440" w:firstLine="720"/>
-        <w:rPr>
-          <w:rFonts w:ascii="Times New Roman" w:hAnsi="Times New Roman" w:cs="Times New Roman"/>
-          <w:sz w:val="24"/>
-          <w:szCs w:val="24"/>
-        </w:rPr>
-      </w:pPr>
-      <w:r>
+      <w:r>
+        <w:rPr>
+          <w:rFonts w:ascii="Times New Roman" w:hAnsi="Times New Roman" w:cs="Times New Roman"/>
+          <w:sz w:val="24"/>
+          <w:szCs w:val="24"/>
+        </w:rPr>
+        <w:t xml:space="preserve">Người </w:t>
+      </w:r>
+      <w:proofErr w:type="gramStart"/>
+      <w:r>
+        <w:rPr>
+          <w:rFonts w:ascii="Times New Roman" w:hAnsi="Times New Roman" w:cs="Times New Roman"/>
+          <w:sz w:val="24"/>
+          <w:szCs w:val="24"/>
+        </w:rPr>
+        <w:t>dùng  nhập</w:t>
+      </w:r>
+      <w:proofErr w:type="gramEnd"/>
+      <w:r>
+        <w:rPr>
+          <w:rFonts w:ascii="Times New Roman" w:hAnsi="Times New Roman" w:cs="Times New Roman"/>
+          <w:sz w:val="24"/>
+          <w:szCs w:val="24"/>
+        </w:rPr>
+        <w:t xml:space="preserve"> số tiền cần rút</w:t>
+      </w:r>
+    </w:p>
+    <w:p>
+      <w:pPr>
+        <w:spacing w:line="240" w:lineRule="auto"/>
+        <w:ind w:left="1530"/>
+        <w:rPr>
+          <w:rFonts w:ascii="Times New Roman" w:hAnsi="Times New Roman" w:cs="Times New Roman"/>
+          <w:sz w:val="24"/>
+          <w:szCs w:val="24"/>
+        </w:rPr>
+      </w:pPr>
+      <w:r>
+        <w:rPr>
+          <w:rFonts w:ascii="Times New Roman" w:hAnsi="Times New Roman" w:cs="Times New Roman"/>
+          <w:sz w:val="24"/>
+          <w:szCs w:val="24"/>
+        </w:rPr>
+        <w:tab/>
+        <w:t>Hệ thống kiểm tra dữ liệu nhập vào không bảo là bội của 50000</w:t>
+      </w:r>
+    </w:p>
+    <w:p>
+      <w:pPr>
+        <w:spacing w:line="240" w:lineRule="auto"/>
+        <w:ind w:left="1530"/>
+        <w:rPr>
+          <w:rFonts w:ascii="Times New Roman" w:hAnsi="Times New Roman" w:cs="Times New Roman"/>
+          <w:sz w:val="24"/>
+          <w:szCs w:val="24"/>
+        </w:rPr>
+      </w:pPr>
+      <w:r>
+        <w:rPr>
+          <w:rFonts w:ascii="Times New Roman" w:hAnsi="Times New Roman" w:cs="Times New Roman"/>
+          <w:sz w:val="24"/>
+          <w:szCs w:val="24"/>
+        </w:rPr>
+        <w:tab/>
+        <w:t>Hệ thống thông báo lỗi sai dữ liệu nhập vào cho khách hàng</w:t>
+      </w:r>
+    </w:p>
+    <w:p>
+      <w:pPr>
+        <w:pStyle w:val="ListParagraph"/>
+        <w:numPr>
+          <w:ilvl w:val="0"/>
+          <w:numId w:val="26"/>
+        </w:numPr>
+        <w:spacing w:line="240" w:lineRule="auto"/>
         <w:rPr>
           <w:rFonts w:ascii="Times New Roman" w:hAnsi="Times New Roman" w:cs="Times New Roman"/>
           <w:b/>
           <w:sz w:val="24"/>
           <w:szCs w:val="24"/>
         </w:rPr>
-        <w:t>Kịch bản 3: Trả về tiền cho khách hàng nếu số dư tài khoản còn đủ</w:t>
-      </w:r>
+      </w:pPr>
+      <w:r>
+        <w:rPr>
+          <w:rFonts w:ascii="Times New Roman" w:hAnsi="Times New Roman" w:cs="Times New Roman"/>
+          <w:b/>
+          <w:sz w:val="24"/>
+          <w:szCs w:val="24"/>
+        </w:rPr>
+        <w:t xml:space="preserve">Kịch bản 2.2: Hệ thống thông báo lỗi tài khoản không đủ </w:t>
+      </w:r>
+    </w:p>
+    <w:p>
+      <w:pPr>
+        <w:spacing w:line="240" w:lineRule="auto"/>
+        <w:ind w:left="1530"/>
+        <w:rPr>
+          <w:rFonts w:ascii="Times New Roman" w:hAnsi="Times New Roman" w:cs="Times New Roman"/>
+          <w:sz w:val="24"/>
+          <w:szCs w:val="24"/>
+        </w:rPr>
+      </w:pPr>
       <w:r>
         <w:rPr>
           <w:rFonts w:ascii="Times New Roman" w:hAnsi="Times New Roman" w:cs="Times New Roman"/>
@@ -9540,6 +9940,47 @@
           <w:szCs w:val="24"/>
         </w:rPr>
         <w:tab/>
+        <w:t>Người dùng chọn hoặc nhập số tiền cần rút thỏa mãn là bội của 50000</w:t>
+      </w:r>
+    </w:p>
+    <w:p>
+      <w:pPr>
+        <w:spacing w:line="240" w:lineRule="auto"/>
+        <w:ind w:left="1530"/>
+        <w:rPr>
+          <w:rFonts w:ascii="Times New Roman" w:hAnsi="Times New Roman" w:cs="Times New Roman"/>
+          <w:sz w:val="24"/>
+          <w:szCs w:val="24"/>
+        </w:rPr>
+      </w:pPr>
+      <w:r>
+        <w:rPr>
+          <w:rFonts w:ascii="Times New Roman" w:hAnsi="Times New Roman" w:cs="Times New Roman"/>
+          <w:sz w:val="24"/>
+          <w:szCs w:val="24"/>
+        </w:rPr>
+        <w:tab/>
+        <w:t xml:space="preserve">Hệ thống kiểm tra số tiền muốn rút lớn hơn số dư tài khoản cộng với khấu chi của tài khoản </w:t>
+      </w:r>
+    </w:p>
+    <w:p>
+      <w:pPr>
+        <w:spacing w:line="240" w:lineRule="auto"/>
+        <w:ind w:left="1530"/>
+        <w:rPr>
+          <w:rFonts w:ascii="Times New Roman" w:hAnsi="Times New Roman" w:cs="Times New Roman"/>
+          <w:sz w:val="24"/>
+          <w:szCs w:val="24"/>
+        </w:rPr>
+      </w:pPr>
+      <w:r>
+        <w:rPr>
+          <w:rFonts w:ascii="Times New Roman" w:hAnsi="Times New Roman" w:cs="Times New Roman"/>
+          <w:sz w:val="24"/>
+          <w:szCs w:val="24"/>
+        </w:rPr>
+        <w:tab/>
+        <w:t>Hệ thống đưa ra thông báo lỗi tài khoản không đủ cho người dùng</w:t>
       </w:r>
     </w:p>
     <w:p>
@@ -9583,7 +10024,7 @@
           <w:sz w:val="24"/>
           <w:szCs w:val="24"/>
         </w:rPr>
-        <w:t>ID: FR4</w:t>
+        <w:t>ID: FR6</w:t>
       </w:r>
     </w:p>
     <w:p>
@@ -9602,15 +10043,7 @@
           <w:sz w:val="24"/>
           <w:szCs w:val="24"/>
         </w:rPr>
-        <w:t>TÊN</w:t>
-      </w:r>
-      <w:r>
-        <w:rPr>
-          <w:rFonts w:ascii="Times New Roman" w:hAnsi="Times New Roman" w:cs="Times New Roman"/>
-          <w:sz w:val="24"/>
-          <w:szCs w:val="24"/>
-        </w:rPr>
-        <w:t>: Xem lịch sử giao dịch</w:t>
+        <w:t>TÊN: Xem lịch sử giao dịch</w:t>
       </w:r>
     </w:p>
     <w:p>
@@ -9629,6 +10062,7 @@
           <w:sz w:val="24"/>
           <w:szCs w:val="24"/>
         </w:rPr>
+        <w:lastRenderedPageBreak/>
         <w:t xml:space="preserve">MÔ TẢ: </w:t>
       </w:r>
       <w:r>
@@ -9697,7 +10131,23 @@
           <w:sz w:val="24"/>
           <w:szCs w:val="24"/>
         </w:rPr>
-        <w:t>TÍNH NĂNG: Để cho người dùng xem lịch sử các giao dịch đã thực hiện với cây ATM trước đó.</w:t>
+        <w:t xml:space="preserve">TÍNH NĂNG: Để cho người dùng xem lịch sử các giao dịch đã thực hiện với </w:t>
+      </w:r>
+      <w:r>
+        <w:rPr>
+          <w:rFonts w:ascii="Times New Roman" w:hAnsi="Times New Roman" w:cs="Times New Roman"/>
+          <w:sz w:val="24"/>
+          <w:szCs w:val="24"/>
+        </w:rPr>
+        <w:t>hệ thống</w:t>
+      </w:r>
+      <w:r>
+        <w:rPr>
+          <w:rFonts w:ascii="Times New Roman" w:hAnsi="Times New Roman" w:cs="Times New Roman"/>
+          <w:sz w:val="24"/>
+          <w:szCs w:val="24"/>
+        </w:rPr>
+        <w:t xml:space="preserve"> ATM trước đó.</w:t>
       </w:r>
     </w:p>
     <w:p>
@@ -9718,6 +10168,14 @@
         </w:rPr>
         <w:t>CHỨC NĂNG LIÊN QUAN: FR1</w:t>
       </w:r>
+      <w:r>
+        <w:rPr>
+          <w:rFonts w:ascii="Times New Roman" w:hAnsi="Times New Roman" w:cs="Times New Roman"/>
+          <w:sz w:val="24"/>
+          <w:szCs w:val="24"/>
+        </w:rPr>
+        <w:t>, FR2, FR3</w:t>
+      </w:r>
     </w:p>
     <w:p>
       <w:pPr>
@@ -9764,7 +10222,82 @@
           <w:sz w:val="24"/>
           <w:szCs w:val="24"/>
         </w:rPr>
-        <w:t xml:space="preserve">Kịch bản 1: Người dùng lựa chọn tiêu chí xem lịch sử giao dịch </w:t>
+        <w:t xml:space="preserve">Kịch bản 1: </w:t>
+      </w:r>
+      <w:r>
+        <w:rPr>
+          <w:rFonts w:ascii="Times New Roman" w:hAnsi="Times New Roman" w:cs="Times New Roman"/>
+          <w:b/>
+          <w:sz w:val="24"/>
+          <w:szCs w:val="24"/>
+        </w:rPr>
+        <w:t>Hệ thống hiển thị lịch sử giao dịch lên màn hình cho người dùng</w:t>
+      </w:r>
+    </w:p>
+    <w:p>
+      <w:pPr>
+        <w:spacing w:line="240" w:lineRule="auto"/>
+        <w:ind w:left="1440"/>
+        <w:rPr>
+          <w:rFonts w:ascii="Times New Roman" w:hAnsi="Times New Roman" w:cs="Times New Roman"/>
+          <w:sz w:val="24"/>
+          <w:szCs w:val="24"/>
+        </w:rPr>
+      </w:pPr>
+      <w:r>
+        <w:rPr>
+          <w:rFonts w:ascii="Times New Roman" w:hAnsi="Times New Roman" w:cs="Times New Roman"/>
+          <w:b/>
+          <w:sz w:val="24"/>
+          <w:szCs w:val="24"/>
+        </w:rPr>
+        <w:tab/>
+      </w:r>
+      <w:r>
+        <w:rPr>
+          <w:rFonts w:ascii="Times New Roman" w:hAnsi="Times New Roman" w:cs="Times New Roman"/>
+          <w:sz w:val="24"/>
+          <w:szCs w:val="24"/>
+        </w:rPr>
+        <w:t>Người dùng lựa chọn tiêu chí xem lịch sử trên màn hình</w:t>
+      </w:r>
+    </w:p>
+    <w:p>
+      <w:pPr>
+        <w:spacing w:line="240" w:lineRule="auto"/>
+        <w:ind w:left="1440"/>
+        <w:rPr>
+          <w:rFonts w:ascii="Times New Roman" w:hAnsi="Times New Roman" w:cs="Times New Roman"/>
+          <w:sz w:val="24"/>
+          <w:szCs w:val="24"/>
+        </w:rPr>
+      </w:pPr>
+      <w:r>
+        <w:rPr>
+          <w:rFonts w:ascii="Times New Roman" w:hAnsi="Times New Roman" w:cs="Times New Roman"/>
+          <w:sz w:val="24"/>
+          <w:szCs w:val="24"/>
+        </w:rPr>
+        <w:tab/>
+        <w:t xml:space="preserve">Hệ thống hiển thị lịch sử giao dịch của tài khoản tùy </w:t>
+      </w:r>
+      <w:proofErr w:type="gramStart"/>
+      <w:r>
+        <w:rPr>
+          <w:rFonts w:ascii="Times New Roman" w:hAnsi="Times New Roman" w:cs="Times New Roman"/>
+          <w:sz w:val="24"/>
+          <w:szCs w:val="24"/>
+        </w:rPr>
+        <w:t>theo</w:t>
+      </w:r>
+      <w:proofErr w:type="gramEnd"/>
+      <w:r>
+        <w:rPr>
+          <w:rFonts w:ascii="Times New Roman" w:hAnsi="Times New Roman" w:cs="Times New Roman"/>
+          <w:sz w:val="24"/>
+          <w:szCs w:val="24"/>
+        </w:rPr>
+        <w:t xml:space="preserve"> tiêu chí người dùng đã chọn</w:t>
       </w:r>
     </w:p>
     <w:p>
@@ -9778,35 +10311,6 @@
           <w:szCs w:val="24"/>
         </w:rPr>
       </w:pPr>
-      <w:r>
-        <w:rPr>
-          <w:rFonts w:ascii="Times New Roman" w:hAnsi="Times New Roman" w:cs="Times New Roman"/>
-          <w:b/>
-          <w:sz w:val="24"/>
-          <w:szCs w:val="24"/>
-        </w:rPr>
-        <w:t xml:space="preserve">Kịch bản 2: Hệ thống hiện thị lịch sử </w:t>
-      </w:r>
-      <w:proofErr w:type="gramStart"/>
-      <w:r>
-        <w:rPr>
-          <w:rFonts w:ascii="Times New Roman" w:hAnsi="Times New Roman" w:cs="Times New Roman"/>
-          <w:b/>
-          <w:sz w:val="24"/>
-          <w:szCs w:val="24"/>
-        </w:rPr>
-        <w:t>theo</w:t>
-      </w:r>
-      <w:proofErr w:type="gramEnd"/>
-      <w:r>
-        <w:rPr>
-          <w:rFonts w:ascii="Times New Roman" w:hAnsi="Times New Roman" w:cs="Times New Roman"/>
-          <w:b/>
-          <w:sz w:val="24"/>
-          <w:szCs w:val="24"/>
-        </w:rPr>
-        <w:t xml:space="preserve"> tiêu chí người dùng đã lựa chọn</w:t>
-      </w:r>
     </w:p>
     <w:p>
       <w:pPr>
@@ -9857,7 +10361,7 @@
           <w:sz w:val="24"/>
           <w:szCs w:val="24"/>
         </w:rPr>
-        <w:t>ID: FR5</w:t>
+        <w:t>ID: FR7</w:t>
       </w:r>
     </w:p>
     <w:p>
@@ -9876,15 +10380,7 @@
           <w:sz w:val="24"/>
           <w:szCs w:val="24"/>
         </w:rPr>
-        <w:t>TÊN</w:t>
-      </w:r>
-      <w:r>
-        <w:rPr>
-          <w:rFonts w:ascii="Times New Roman" w:hAnsi="Times New Roman" w:cs="Times New Roman"/>
-          <w:sz w:val="24"/>
-          <w:szCs w:val="24"/>
-        </w:rPr>
-        <w:t>: Chuyển tiền</w:t>
+        <w:t>TÊN: Chuyển tiền</w:t>
       </w:r>
     </w:p>
     <w:p>
@@ -9932,7 +10428,7 @@
           <w:sz w:val="24"/>
           <w:szCs w:val="24"/>
         </w:rPr>
-        <w:t>TÍNH NĂNG: Để cho người dùng chuyển tiền cho tài khoản khác</w:t>
+        <w:t>TÍNH NĂNG: Để người dùng chuyển tiền cho tài khoản khác</w:t>
       </w:r>
     </w:p>
     <w:p>
@@ -9953,6 +10449,14 @@
         </w:rPr>
         <w:t>CHỨC NĂNG LIÊN QUAN: FR1</w:t>
       </w:r>
+      <w:r>
+        <w:rPr>
+          <w:rFonts w:ascii="Times New Roman" w:hAnsi="Times New Roman" w:cs="Times New Roman"/>
+          <w:sz w:val="24"/>
+          <w:szCs w:val="24"/>
+        </w:rPr>
+        <w:t>, FR2, FR3</w:t>
+      </w:r>
     </w:p>
     <w:p>
       <w:pPr>
@@ -10007,7 +10511,41 @@
           <w:sz w:val="24"/>
           <w:szCs w:val="24"/>
         </w:rPr>
-        <w:t xml:space="preserve">Kịch bản 1: Người dùng nhập số tài khoản nhận và số tiền gửi </w:t>
+        <w:t xml:space="preserve">Kịch bản 1: Hệ thống </w:t>
+      </w:r>
+      <w:r>
+        <w:rPr>
+          <w:rFonts w:ascii="Times New Roman" w:hAnsi="Times New Roman" w:cs="Times New Roman"/>
+          <w:b/>
+          <w:sz w:val="24"/>
+          <w:szCs w:val="24"/>
+        </w:rPr>
+        <w:t>thông báo lỗi, người dùng chuyên tiền thất bại</w:t>
+      </w:r>
+    </w:p>
+    <w:p>
+      <w:pPr>
+        <w:pStyle w:val="ListParagraph"/>
+        <w:numPr>
+          <w:ilvl w:val="0"/>
+          <w:numId w:val="26"/>
+        </w:numPr>
+        <w:spacing w:line="240" w:lineRule="auto"/>
+        <w:rPr>
+          <w:rFonts w:ascii="Times New Roman" w:hAnsi="Times New Roman" w:cs="Times New Roman"/>
+          <w:b/>
+          <w:sz w:val="24"/>
+          <w:szCs w:val="24"/>
+        </w:rPr>
+      </w:pPr>
+      <w:r>
+        <w:rPr>
+          <w:rFonts w:ascii="Times New Roman" w:hAnsi="Times New Roman" w:cs="Times New Roman"/>
+          <w:b/>
+          <w:sz w:val="24"/>
+          <w:szCs w:val="24"/>
+        </w:rPr>
+        <w:t>Kịch bản 1.1: Hệ thống thông báo lỗi tài khoản nhận không tồn tại</w:t>
       </w:r>
     </w:p>
     <w:p>
@@ -10016,6 +10554,118 @@
         <w:ind w:left="1530" w:hanging="11"/>
         <w:rPr>
           <w:rFonts w:ascii="Times New Roman" w:hAnsi="Times New Roman" w:cs="Times New Roman"/>
+          <w:sz w:val="24"/>
+          <w:szCs w:val="24"/>
+        </w:rPr>
+      </w:pPr>
+      <w:r>
+        <w:rPr>
+          <w:rFonts w:ascii="Times New Roman" w:hAnsi="Times New Roman" w:cs="Times New Roman"/>
+          <w:sz w:val="24"/>
+          <w:szCs w:val="24"/>
+        </w:rPr>
+        <w:tab/>
+      </w:r>
+      <w:r>
+        <w:rPr>
+          <w:rFonts w:ascii="Times New Roman" w:hAnsi="Times New Roman" w:cs="Times New Roman"/>
+          <w:sz w:val="24"/>
+          <w:szCs w:val="24"/>
+        </w:rPr>
+        <w:tab/>
+      </w:r>
+      <w:r>
+        <w:rPr>
+          <w:rFonts w:ascii="Times New Roman" w:hAnsi="Times New Roman" w:cs="Times New Roman"/>
+          <w:sz w:val="24"/>
+          <w:szCs w:val="24"/>
+        </w:rPr>
+        <w:tab/>
+        <w:t>Người dùng nhập ID tài khoản của người nhận</w:t>
+      </w:r>
+    </w:p>
+    <w:p>
+      <w:pPr>
+        <w:spacing w:line="240" w:lineRule="auto"/>
+        <w:ind w:left="1530" w:hanging="11"/>
+        <w:rPr>
+          <w:rFonts w:ascii="Times New Roman" w:hAnsi="Times New Roman" w:cs="Times New Roman"/>
+          <w:sz w:val="24"/>
+          <w:szCs w:val="24"/>
+        </w:rPr>
+      </w:pPr>
+      <w:r>
+        <w:rPr>
+          <w:rFonts w:ascii="Times New Roman" w:hAnsi="Times New Roman" w:cs="Times New Roman"/>
+          <w:sz w:val="24"/>
+          <w:szCs w:val="24"/>
+        </w:rPr>
+        <w:tab/>
+      </w:r>
+      <w:r>
+        <w:rPr>
+          <w:rFonts w:ascii="Times New Roman" w:hAnsi="Times New Roman" w:cs="Times New Roman"/>
+          <w:sz w:val="24"/>
+          <w:szCs w:val="24"/>
+        </w:rPr>
+        <w:tab/>
+      </w:r>
+      <w:r>
+        <w:rPr>
+          <w:rFonts w:ascii="Times New Roman" w:hAnsi="Times New Roman" w:cs="Times New Roman"/>
+          <w:sz w:val="24"/>
+          <w:szCs w:val="24"/>
+        </w:rPr>
+        <w:tab/>
+        <w:t>Hệ thống kiểm tra thấy ID tài khoản nhận không tồn tại</w:t>
+      </w:r>
+    </w:p>
+    <w:p>
+      <w:pPr>
+        <w:spacing w:line="240" w:lineRule="auto"/>
+        <w:ind w:left="1530" w:hanging="11"/>
+        <w:rPr>
+          <w:rFonts w:ascii="Times New Roman" w:hAnsi="Times New Roman" w:cs="Times New Roman"/>
+          <w:sz w:val="24"/>
+          <w:szCs w:val="24"/>
+        </w:rPr>
+      </w:pPr>
+      <w:r>
+        <w:rPr>
+          <w:rFonts w:ascii="Times New Roman" w:hAnsi="Times New Roman" w:cs="Times New Roman"/>
+          <w:sz w:val="24"/>
+          <w:szCs w:val="24"/>
+        </w:rPr>
+        <w:tab/>
+      </w:r>
+      <w:r>
+        <w:rPr>
+          <w:rFonts w:ascii="Times New Roman" w:hAnsi="Times New Roman" w:cs="Times New Roman"/>
+          <w:sz w:val="24"/>
+          <w:szCs w:val="24"/>
+        </w:rPr>
+        <w:tab/>
+      </w:r>
+      <w:r>
+        <w:rPr>
+          <w:rFonts w:ascii="Times New Roman" w:hAnsi="Times New Roman" w:cs="Times New Roman"/>
+          <w:sz w:val="24"/>
+          <w:szCs w:val="24"/>
+        </w:rPr>
+        <w:tab/>
+        <w:t>Thông báo lỗi tài khoản nhận không tồn tại cho người dùng</w:t>
+      </w:r>
+    </w:p>
+    <w:p>
+      <w:pPr>
+        <w:pStyle w:val="ListParagraph"/>
+        <w:numPr>
+          <w:ilvl w:val="0"/>
+          <w:numId w:val="26"/>
+        </w:numPr>
+        <w:spacing w:line="240" w:lineRule="auto"/>
+        <w:rPr>
+          <w:rFonts w:ascii="Times New Roman" w:hAnsi="Times New Roman" w:cs="Times New Roman"/>
           <w:b/>
           <w:sz w:val="24"/>
           <w:szCs w:val="24"/>
@@ -10028,17 +10678,174 @@
           <w:sz w:val="24"/>
           <w:szCs w:val="24"/>
         </w:rPr>
+        <w:t>Kịch bản 1.2: Hệ thống thông báo lỗi tài khoản nhận không được trùng tài khoản gửi</w:t>
+      </w:r>
+    </w:p>
+    <w:p>
+      <w:pPr>
+        <w:spacing w:line="240" w:lineRule="auto"/>
+        <w:ind w:left="1530" w:hanging="11"/>
+        <w:rPr>
+          <w:rFonts w:ascii="Times New Roman" w:hAnsi="Times New Roman" w:cs="Times New Roman"/>
+          <w:sz w:val="24"/>
+          <w:szCs w:val="24"/>
+        </w:rPr>
+      </w:pPr>
+      <w:r>
+        <w:rPr>
+          <w:rFonts w:ascii="Times New Roman" w:hAnsi="Times New Roman" w:cs="Times New Roman"/>
+          <w:i/>
+          <w:sz w:val="24"/>
+          <w:szCs w:val="24"/>
+        </w:rPr>
         <w:tab/>
       </w:r>
       <w:r>
         <w:rPr>
           <w:rFonts w:ascii="Times New Roman" w:hAnsi="Times New Roman" w:cs="Times New Roman"/>
+          <w:i/>
+          <w:sz w:val="24"/>
+          <w:szCs w:val="24"/>
+        </w:rPr>
+        <w:tab/>
+      </w:r>
+      <w:r>
+        <w:rPr>
+          <w:rFonts w:ascii="Times New Roman" w:hAnsi="Times New Roman" w:cs="Times New Roman"/>
+          <w:i/>
+          <w:sz w:val="24"/>
+          <w:szCs w:val="24"/>
+        </w:rPr>
+        <w:tab/>
+      </w:r>
+      <w:r>
+        <w:rPr>
+          <w:rFonts w:ascii="Times New Roman" w:hAnsi="Times New Roman" w:cs="Times New Roman"/>
+          <w:sz w:val="24"/>
+          <w:szCs w:val="24"/>
+        </w:rPr>
+        <w:t>Người dùng nhập ID tài khoản của người nhận</w:t>
+      </w:r>
+    </w:p>
+    <w:p>
+      <w:pPr>
+        <w:spacing w:line="240" w:lineRule="auto"/>
+        <w:ind w:left="2880" w:hanging="11"/>
+        <w:rPr>
+          <w:rFonts w:ascii="Times New Roman" w:hAnsi="Times New Roman" w:cs="Times New Roman"/>
+          <w:sz w:val="24"/>
+          <w:szCs w:val="24"/>
+        </w:rPr>
+      </w:pPr>
+      <w:r>
+        <w:rPr>
+          <w:rFonts w:ascii="Times New Roman" w:hAnsi="Times New Roman" w:cs="Times New Roman"/>
+          <w:sz w:val="24"/>
+          <w:szCs w:val="24"/>
+        </w:rPr>
+        <w:tab/>
+        <w:t>Hệ thống kiểm tra thấy ID tài khoản nhận trùng với ID tài khoản gửi</w:t>
+      </w:r>
+    </w:p>
+    <w:p>
+      <w:pPr>
+        <w:spacing w:line="240" w:lineRule="auto"/>
+        <w:ind w:left="2869" w:firstLine="15"/>
+        <w:rPr>
+          <w:rFonts w:ascii="Times New Roman" w:hAnsi="Times New Roman" w:cs="Times New Roman"/>
+          <w:sz w:val="24"/>
+          <w:szCs w:val="24"/>
+        </w:rPr>
+      </w:pPr>
+      <w:r>
+        <w:rPr>
+          <w:rFonts w:ascii="Times New Roman" w:hAnsi="Times New Roman" w:cs="Times New Roman"/>
+          <w:sz w:val="24"/>
+          <w:szCs w:val="24"/>
+        </w:rPr>
+        <w:t>Thông báo lỗi tài khoản nhận không được trùng với tài khoản gửi cho người dùng</w:t>
+      </w:r>
+    </w:p>
+    <w:p>
+      <w:pPr>
+        <w:pStyle w:val="ListParagraph"/>
+        <w:numPr>
+          <w:ilvl w:val="0"/>
+          <w:numId w:val="26"/>
+        </w:numPr>
+        <w:spacing w:line="240" w:lineRule="auto"/>
+        <w:rPr>
+          <w:rFonts w:ascii="Times New Roman" w:hAnsi="Times New Roman" w:cs="Times New Roman"/>
           <w:b/>
           <w:sz w:val="24"/>
           <w:szCs w:val="24"/>
         </w:rPr>
+      </w:pPr>
+      <w:r>
+        <w:rPr>
+          <w:rFonts w:ascii="Times New Roman" w:hAnsi="Times New Roman" w:cs="Times New Roman"/>
+          <w:b/>
+          <w:sz w:val="24"/>
+          <w:szCs w:val="24"/>
+        </w:rPr>
+        <w:lastRenderedPageBreak/>
+        <w:t>Kịch bản 1.3: Hệ thống thông báo lỗi số dư tài khoản không đủ để chuyển tiền</w:t>
+      </w:r>
+    </w:p>
+    <w:p>
+      <w:pPr>
+        <w:spacing w:line="240" w:lineRule="auto"/>
+        <w:ind w:left="1530" w:hanging="11"/>
+        <w:rPr>
+          <w:rFonts w:ascii="Times New Roman" w:hAnsi="Times New Roman" w:cs="Times New Roman"/>
+          <w:sz w:val="24"/>
+          <w:szCs w:val="24"/>
+        </w:rPr>
+      </w:pPr>
+      <w:r>
+        <w:rPr>
+          <w:rFonts w:ascii="Times New Roman" w:hAnsi="Times New Roman" w:cs="Times New Roman"/>
+          <w:sz w:val="24"/>
+          <w:szCs w:val="24"/>
+        </w:rPr>
         <w:tab/>
-        <w:t xml:space="preserve">Kịch bản 2: Hệ thống kiểm tra số tài khoản nhận và số tiền gửi </w:t>
+      </w:r>
+      <w:r>
+        <w:rPr>
+          <w:rFonts w:ascii="Times New Roman" w:hAnsi="Times New Roman" w:cs="Times New Roman"/>
+          <w:sz w:val="24"/>
+          <w:szCs w:val="24"/>
+        </w:rPr>
+        <w:tab/>
+      </w:r>
+      <w:r>
+        <w:rPr>
+          <w:rFonts w:ascii="Times New Roman" w:hAnsi="Times New Roman" w:cs="Times New Roman"/>
+          <w:sz w:val="24"/>
+          <w:szCs w:val="24"/>
+        </w:rPr>
+        <w:tab/>
+        <w:t>Người dùng nhập ID tài khoản của người nhận</w:t>
+      </w:r>
+    </w:p>
+    <w:p>
+      <w:pPr>
+        <w:spacing w:line="240" w:lineRule="auto"/>
+        <w:ind w:left="2880" w:hanging="11"/>
+        <w:rPr>
+          <w:rFonts w:ascii="Times New Roman" w:hAnsi="Times New Roman" w:cs="Times New Roman"/>
+          <w:sz w:val="24"/>
+          <w:szCs w:val="24"/>
+        </w:rPr>
+      </w:pPr>
+      <w:r>
+        <w:rPr>
+          <w:rFonts w:ascii="Times New Roman" w:hAnsi="Times New Roman" w:cs="Times New Roman"/>
+          <w:sz w:val="24"/>
+          <w:szCs w:val="24"/>
+        </w:rPr>
+        <w:tab/>
+        <w:t>Hệ thống kiểm tra thấy ID tài khoản nhận tồn tại và không trùng với ID tài khoản gửi</w:t>
       </w:r>
     </w:p>
     <w:p>
@@ -10047,6 +10854,114 @@
         <w:ind w:left="1530" w:hanging="11"/>
         <w:rPr>
           <w:rFonts w:ascii="Times New Roman" w:hAnsi="Times New Roman" w:cs="Times New Roman"/>
+          <w:sz w:val="24"/>
+          <w:szCs w:val="24"/>
+        </w:rPr>
+      </w:pPr>
+      <w:r>
+        <w:rPr>
+          <w:rFonts w:ascii="Times New Roman" w:hAnsi="Times New Roman" w:cs="Times New Roman"/>
+          <w:sz w:val="24"/>
+          <w:szCs w:val="24"/>
+        </w:rPr>
+        <w:tab/>
+      </w:r>
+      <w:r>
+        <w:rPr>
+          <w:rFonts w:ascii="Times New Roman" w:hAnsi="Times New Roman" w:cs="Times New Roman"/>
+          <w:sz w:val="24"/>
+          <w:szCs w:val="24"/>
+        </w:rPr>
+        <w:tab/>
+      </w:r>
+      <w:r>
+        <w:rPr>
+          <w:rFonts w:ascii="Times New Roman" w:hAnsi="Times New Roman" w:cs="Times New Roman"/>
+          <w:sz w:val="24"/>
+          <w:szCs w:val="24"/>
+        </w:rPr>
+        <w:tab/>
+        <w:t>Người dùng nhập số tiền cần chuyển</w:t>
+      </w:r>
+    </w:p>
+    <w:p>
+      <w:pPr>
+        <w:spacing w:line="240" w:lineRule="auto"/>
+        <w:ind w:left="2880" w:hanging="11"/>
+        <w:rPr>
+          <w:rFonts w:ascii="Times New Roman" w:hAnsi="Times New Roman" w:cs="Times New Roman"/>
+          <w:sz w:val="24"/>
+          <w:szCs w:val="24"/>
+        </w:rPr>
+      </w:pPr>
+      <w:r>
+        <w:rPr>
+          <w:rFonts w:ascii="Times New Roman" w:hAnsi="Times New Roman" w:cs="Times New Roman"/>
+          <w:sz w:val="24"/>
+          <w:szCs w:val="24"/>
+        </w:rPr>
+        <w:tab/>
+        <w:t>Hệ thống kiểm tra thấy số tiền cần chuyển lớn hơn số dư tài khoản của người gửi</w:t>
+      </w:r>
+    </w:p>
+    <w:p>
+      <w:pPr>
+        <w:spacing w:line="240" w:lineRule="auto"/>
+        <w:ind w:left="1530" w:hanging="11"/>
+        <w:rPr>
+          <w:rFonts w:ascii="Times New Roman" w:hAnsi="Times New Roman" w:cs="Times New Roman"/>
+          <w:sz w:val="24"/>
+          <w:szCs w:val="24"/>
+        </w:rPr>
+      </w:pPr>
+      <w:r>
+        <w:rPr>
+          <w:rFonts w:ascii="Times New Roman" w:hAnsi="Times New Roman" w:cs="Times New Roman"/>
+          <w:sz w:val="24"/>
+          <w:szCs w:val="24"/>
+        </w:rPr>
+        <w:tab/>
+      </w:r>
+      <w:r>
+        <w:rPr>
+          <w:rFonts w:ascii="Times New Roman" w:hAnsi="Times New Roman" w:cs="Times New Roman"/>
+          <w:sz w:val="24"/>
+          <w:szCs w:val="24"/>
+        </w:rPr>
+        <w:tab/>
+      </w:r>
+      <w:r>
+        <w:rPr>
+          <w:rFonts w:ascii="Times New Roman" w:hAnsi="Times New Roman" w:cs="Times New Roman"/>
+          <w:sz w:val="24"/>
+          <w:szCs w:val="24"/>
+        </w:rPr>
+        <w:tab/>
+        <w:t>Hệ thống thông báo số dư tài khoản không đủ để giao dịch</w:t>
+      </w:r>
+      <w:r>
+        <w:rPr>
+          <w:rFonts w:ascii="Times New Roman" w:hAnsi="Times New Roman" w:cs="Times New Roman"/>
+          <w:sz w:val="24"/>
+          <w:szCs w:val="24"/>
+        </w:rPr>
+        <w:tab/>
+      </w:r>
+      <w:r>
+        <w:rPr>
+          <w:rFonts w:ascii="Times New Roman" w:hAnsi="Times New Roman" w:cs="Times New Roman"/>
+          <w:sz w:val="24"/>
+          <w:szCs w:val="24"/>
+        </w:rPr>
+        <w:tab/>
+      </w:r>
+    </w:p>
+    <w:p>
+      <w:pPr>
+        <w:spacing w:line="240" w:lineRule="auto"/>
+        <w:ind w:left="1530" w:hanging="11"/>
+        <w:rPr>
+          <w:rFonts w:ascii="Times New Roman" w:hAnsi="Times New Roman" w:cs="Times New Roman"/>
           <w:b/>
           <w:sz w:val="24"/>
           <w:szCs w:val="24"/>
@@ -10059,7 +10974,6 @@
           <w:sz w:val="24"/>
           <w:szCs w:val="24"/>
         </w:rPr>
-        <w:lastRenderedPageBreak/>
         <w:tab/>
       </w:r>
       <w:r>
@@ -10070,7 +10984,183 @@
           <w:szCs w:val="24"/>
         </w:rPr>
         <w:tab/>
-        <w:t>Kịch bản 3: Thực hiện chuyển tiền nếu thỏa mãn</w:t>
+        <w:t xml:space="preserve">Kịch bản 2: </w:t>
+      </w:r>
+      <w:r>
+        <w:rPr>
+          <w:rFonts w:ascii="Times New Roman" w:hAnsi="Times New Roman" w:cs="Times New Roman"/>
+          <w:b/>
+          <w:sz w:val="24"/>
+          <w:szCs w:val="24"/>
+        </w:rPr>
+        <w:t>Người dùng chuyển tiền thành công</w:t>
+      </w:r>
+      <w:r>
+        <w:rPr>
+          <w:rFonts w:ascii="Times New Roman" w:hAnsi="Times New Roman" w:cs="Times New Roman"/>
+          <w:b/>
+          <w:sz w:val="24"/>
+          <w:szCs w:val="24"/>
+        </w:rPr>
+        <w:t xml:space="preserve"> </w:t>
+      </w:r>
+    </w:p>
+    <w:p>
+      <w:pPr>
+        <w:spacing w:line="240" w:lineRule="auto"/>
+        <w:ind w:left="1530" w:hanging="11"/>
+        <w:rPr>
+          <w:rFonts w:ascii="Times New Roman" w:hAnsi="Times New Roman" w:cs="Times New Roman"/>
+          <w:sz w:val="24"/>
+          <w:szCs w:val="24"/>
+        </w:rPr>
+      </w:pPr>
+      <w:r>
+        <w:rPr>
+          <w:rFonts w:ascii="Times New Roman" w:hAnsi="Times New Roman" w:cs="Times New Roman"/>
+          <w:b/>
+          <w:sz w:val="24"/>
+          <w:szCs w:val="24"/>
+        </w:rPr>
+        <w:tab/>
+      </w:r>
+      <w:r>
+        <w:rPr>
+          <w:rFonts w:ascii="Times New Roman" w:hAnsi="Times New Roman" w:cs="Times New Roman"/>
+          <w:b/>
+          <w:sz w:val="24"/>
+          <w:szCs w:val="24"/>
+        </w:rPr>
+        <w:tab/>
+      </w:r>
+      <w:r>
+        <w:rPr>
+          <w:rFonts w:ascii="Times New Roman" w:hAnsi="Times New Roman" w:cs="Times New Roman"/>
+          <w:b/>
+          <w:sz w:val="24"/>
+          <w:szCs w:val="24"/>
+        </w:rPr>
+        <w:tab/>
+      </w:r>
+      <w:r>
+        <w:rPr>
+          <w:rFonts w:ascii="Times New Roman" w:hAnsi="Times New Roman" w:cs="Times New Roman"/>
+          <w:sz w:val="24"/>
+          <w:szCs w:val="24"/>
+        </w:rPr>
+        <w:t>Người dùng nhập ID tài khoản của người nhận</w:t>
+      </w:r>
+    </w:p>
+    <w:p>
+      <w:pPr>
+        <w:spacing w:line="240" w:lineRule="auto"/>
+        <w:ind w:left="2880" w:hanging="11"/>
+        <w:rPr>
+          <w:rFonts w:ascii="Times New Roman" w:hAnsi="Times New Roman" w:cs="Times New Roman"/>
+          <w:sz w:val="24"/>
+          <w:szCs w:val="24"/>
+        </w:rPr>
+      </w:pPr>
+      <w:r>
+        <w:rPr>
+          <w:rFonts w:ascii="Times New Roman" w:hAnsi="Times New Roman" w:cs="Times New Roman"/>
+          <w:sz w:val="24"/>
+          <w:szCs w:val="24"/>
+        </w:rPr>
+        <w:tab/>
+        <w:t>Hệ thống kiểm tra ID tài khoản nhận tồn tại và không trùng với ID tài khoản gửi</w:t>
+      </w:r>
+    </w:p>
+    <w:p>
+      <w:pPr>
+        <w:spacing w:line="240" w:lineRule="auto"/>
+        <w:ind w:left="1530" w:hanging="11"/>
+        <w:rPr>
+          <w:rFonts w:ascii="Times New Roman" w:hAnsi="Times New Roman" w:cs="Times New Roman"/>
+          <w:sz w:val="24"/>
+          <w:szCs w:val="24"/>
+        </w:rPr>
+      </w:pPr>
+      <w:r>
+        <w:rPr>
+          <w:rFonts w:ascii="Times New Roman" w:hAnsi="Times New Roman" w:cs="Times New Roman"/>
+          <w:sz w:val="24"/>
+          <w:szCs w:val="24"/>
+        </w:rPr>
+        <w:tab/>
+      </w:r>
+      <w:r>
+        <w:rPr>
+          <w:rFonts w:ascii="Times New Roman" w:hAnsi="Times New Roman" w:cs="Times New Roman"/>
+          <w:sz w:val="24"/>
+          <w:szCs w:val="24"/>
+        </w:rPr>
+        <w:tab/>
+      </w:r>
+      <w:r>
+        <w:rPr>
+          <w:rFonts w:ascii="Times New Roman" w:hAnsi="Times New Roman" w:cs="Times New Roman"/>
+          <w:sz w:val="24"/>
+          <w:szCs w:val="24"/>
+        </w:rPr>
+        <w:tab/>
+        <w:t>Người dùng nhập số tiền cần chuyển</w:t>
+      </w:r>
+    </w:p>
+    <w:p>
+      <w:pPr>
+        <w:spacing w:line="240" w:lineRule="auto"/>
+        <w:ind w:left="2880" w:hanging="11"/>
+        <w:rPr>
+          <w:rFonts w:ascii="Times New Roman" w:hAnsi="Times New Roman" w:cs="Times New Roman"/>
+          <w:sz w:val="24"/>
+          <w:szCs w:val="24"/>
+        </w:rPr>
+      </w:pPr>
+      <w:r>
+        <w:rPr>
+          <w:rFonts w:ascii="Times New Roman" w:hAnsi="Times New Roman" w:cs="Times New Roman"/>
+          <w:sz w:val="24"/>
+          <w:szCs w:val="24"/>
+        </w:rPr>
+        <w:tab/>
+        <w:t>Hệ thống kiểm tra thấy số tiền cần chuyển thỏa mãn nhỏ hơn số dư tài khoản của người gửi</w:t>
+      </w:r>
+    </w:p>
+    <w:p>
+      <w:pPr>
+        <w:spacing w:line="240" w:lineRule="auto"/>
+        <w:ind w:left="1530" w:hanging="11"/>
+        <w:rPr>
+          <w:rFonts w:ascii="Times New Roman" w:hAnsi="Times New Roman" w:cs="Times New Roman"/>
+          <w:sz w:val="24"/>
+          <w:szCs w:val="24"/>
+        </w:rPr>
+      </w:pPr>
+      <w:r>
+        <w:rPr>
+          <w:rFonts w:ascii="Times New Roman" w:hAnsi="Times New Roman" w:cs="Times New Roman"/>
+          <w:sz w:val="24"/>
+          <w:szCs w:val="24"/>
+        </w:rPr>
+        <w:tab/>
+      </w:r>
+      <w:r>
+        <w:rPr>
+          <w:rFonts w:ascii="Times New Roman" w:hAnsi="Times New Roman" w:cs="Times New Roman"/>
+          <w:sz w:val="24"/>
+          <w:szCs w:val="24"/>
+        </w:rPr>
+        <w:tab/>
+      </w:r>
+      <w:r>
+        <w:rPr>
+          <w:rFonts w:ascii="Times New Roman" w:hAnsi="Times New Roman" w:cs="Times New Roman"/>
+          <w:sz w:val="24"/>
+          <w:szCs w:val="24"/>
+        </w:rPr>
+        <w:tab/>
+        <w:t>Hệ thống chờ xác nhận từ người dùng và thực hiện giao dịch</w:t>
       </w:r>
     </w:p>
     <w:p>
@@ -10114,7 +11204,7 @@
           <w:sz w:val="24"/>
           <w:szCs w:val="24"/>
         </w:rPr>
-        <w:t>ID: FR6</w:t>
+        <w:t>ID: FR8</w:t>
       </w:r>
     </w:p>
     <w:p>
@@ -10133,15 +11223,7 @@
           <w:sz w:val="24"/>
           <w:szCs w:val="24"/>
         </w:rPr>
-        <w:t>TÊN</w:t>
-      </w:r>
-      <w:r>
-        <w:rPr>
-          <w:rFonts w:ascii="Times New Roman" w:hAnsi="Times New Roman" w:cs="Times New Roman"/>
-          <w:sz w:val="24"/>
-          <w:szCs w:val="24"/>
-        </w:rPr>
-        <w:t>: Đổi mã PIN</w:t>
+        <w:t>TÊN: Đổi mã PIN</w:t>
       </w:r>
     </w:p>
     <w:p>
@@ -10210,6 +11292,16 @@
         </w:rPr>
         <w:t>CHỨC NĂNG LIÊN QUAN: FR1</w:t>
       </w:r>
+      <w:proofErr w:type="gramStart"/>
+      <w:r>
+        <w:rPr>
+          <w:rFonts w:ascii="Times New Roman" w:hAnsi="Times New Roman" w:cs="Times New Roman"/>
+          <w:sz w:val="24"/>
+          <w:szCs w:val="24"/>
+        </w:rPr>
+        <w:t>,FR2,FR3</w:t>
+      </w:r>
+      <w:proofErr w:type="gramEnd"/>
     </w:p>
     <w:p>
       <w:pPr>
@@ -10233,7 +11325,7 @@
     <w:p>
       <w:pPr>
         <w:spacing w:line="240" w:lineRule="auto"/>
-        <w:ind w:left="1620"/>
+        <w:ind w:left="1440" w:firstLine="720"/>
         <w:rPr>
           <w:rFonts w:ascii="Times New Roman" w:hAnsi="Times New Roman" w:cs="Times New Roman"/>
           <w:b/>
@@ -10244,6 +11336,60 @@
       <w:r>
         <w:rPr>
           <w:rFonts w:ascii="Times New Roman" w:hAnsi="Times New Roman" w:cs="Times New Roman"/>
+          <w:b/>
+          <w:sz w:val="24"/>
+          <w:szCs w:val="24"/>
+        </w:rPr>
+        <w:t>Kịch bản 1:</w:t>
+      </w:r>
+      <w:r>
+        <w:rPr>
+          <w:rFonts w:ascii="Times New Roman" w:hAnsi="Times New Roman" w:cs="Times New Roman"/>
+          <w:b/>
+          <w:sz w:val="24"/>
+          <w:szCs w:val="24"/>
+        </w:rPr>
+        <w:t xml:space="preserve"> Hệ thống thông báo lỗi, người dùng đổi mã PIN thất bại</w:t>
+      </w:r>
+    </w:p>
+    <w:p>
+      <w:pPr>
+        <w:pStyle w:val="ListParagraph"/>
+        <w:numPr>
+          <w:ilvl w:val="0"/>
+          <w:numId w:val="26"/>
+        </w:numPr>
+        <w:spacing w:line="240" w:lineRule="auto"/>
+        <w:rPr>
+          <w:rFonts w:ascii="Times New Roman" w:hAnsi="Times New Roman" w:cs="Times New Roman"/>
+          <w:b/>
+          <w:sz w:val="24"/>
+          <w:szCs w:val="24"/>
+        </w:rPr>
+      </w:pPr>
+      <w:r>
+        <w:rPr>
+          <w:rFonts w:ascii="Times New Roman" w:hAnsi="Times New Roman" w:cs="Times New Roman"/>
+          <w:b/>
+          <w:sz w:val="24"/>
+          <w:szCs w:val="24"/>
+        </w:rPr>
+        <w:t>Kịch bản 1.1: Hệ thống thông báo lỗi nhập sai mã PIN cũ.</w:t>
+      </w:r>
+    </w:p>
+    <w:p>
+      <w:pPr>
+        <w:spacing w:line="240" w:lineRule="auto"/>
+        <w:ind w:left="900" w:firstLine="720"/>
+        <w:rPr>
+          <w:rFonts w:ascii="Times New Roman" w:hAnsi="Times New Roman" w:cs="Times New Roman"/>
+          <w:sz w:val="24"/>
+          <w:szCs w:val="24"/>
+        </w:rPr>
+      </w:pPr>
+      <w:r>
+        <w:rPr>
+          <w:rFonts w:ascii="Times New Roman" w:hAnsi="Times New Roman" w:cs="Times New Roman"/>
           <w:sz w:val="24"/>
           <w:szCs w:val="24"/>
         </w:rPr>
@@ -10252,43 +11398,206 @@
       <w:r>
         <w:rPr>
           <w:rFonts w:ascii="Times New Roman" w:hAnsi="Times New Roman" w:cs="Times New Roman"/>
+          <w:sz w:val="24"/>
+          <w:szCs w:val="24"/>
+        </w:rPr>
+        <w:tab/>
+      </w:r>
+      <w:proofErr w:type="gramStart"/>
+      <w:r>
+        <w:rPr>
+          <w:rFonts w:ascii="Times New Roman" w:hAnsi="Times New Roman" w:cs="Times New Roman"/>
+          <w:sz w:val="24"/>
+          <w:szCs w:val="24"/>
+        </w:rPr>
+        <w:t>Người dùng nhập vào mã PIN hiện tại của tài khoản.</w:t>
+      </w:r>
+      <w:proofErr w:type="gramEnd"/>
+    </w:p>
+    <w:p>
+      <w:pPr>
+        <w:spacing w:line="240" w:lineRule="auto"/>
+        <w:ind w:left="2880"/>
+        <w:rPr>
+          <w:rFonts w:ascii="Times New Roman" w:hAnsi="Times New Roman" w:cs="Times New Roman"/>
+          <w:sz w:val="24"/>
+          <w:szCs w:val="24"/>
+        </w:rPr>
+      </w:pPr>
+      <w:proofErr w:type="gramStart"/>
+      <w:r>
+        <w:rPr>
+          <w:rFonts w:ascii="Times New Roman" w:hAnsi="Times New Roman" w:cs="Times New Roman"/>
+          <w:sz w:val="24"/>
+          <w:szCs w:val="24"/>
+        </w:rPr>
+        <w:t>Hệ thống kiểm tra thấy mã PIN hiện tại nhập vào không đúng với CSDL.</w:t>
+      </w:r>
+      <w:proofErr w:type="gramEnd"/>
+    </w:p>
+    <w:p>
+      <w:pPr>
+        <w:spacing w:line="240" w:lineRule="auto"/>
+        <w:ind w:left="900" w:firstLine="720"/>
+        <w:rPr>
+          <w:rFonts w:ascii="Times New Roman" w:hAnsi="Times New Roman" w:cs="Times New Roman"/>
+          <w:sz w:val="24"/>
+          <w:szCs w:val="24"/>
+        </w:rPr>
+      </w:pPr>
+      <w:r>
+        <w:rPr>
+          <w:rFonts w:ascii="Times New Roman" w:hAnsi="Times New Roman" w:cs="Times New Roman"/>
+          <w:sz w:val="24"/>
+          <w:szCs w:val="24"/>
+        </w:rPr>
+        <w:tab/>
+      </w:r>
+      <w:r>
+        <w:rPr>
+          <w:rFonts w:ascii="Times New Roman" w:hAnsi="Times New Roman" w:cs="Times New Roman"/>
+          <w:sz w:val="24"/>
+          <w:szCs w:val="24"/>
+        </w:rPr>
+        <w:tab/>
+        <w:t>Hệ thống thông báo lỗi nhập sai mã PIN cũ ra màn hình.</w:t>
+      </w:r>
+    </w:p>
+    <w:p>
+      <w:pPr>
+        <w:pStyle w:val="ListParagraph"/>
+        <w:numPr>
+          <w:ilvl w:val="0"/>
+          <w:numId w:val="26"/>
+        </w:numPr>
+        <w:spacing w:line="240" w:lineRule="auto"/>
+        <w:rPr>
+          <w:rFonts w:ascii="Times New Roman" w:hAnsi="Times New Roman" w:cs="Times New Roman"/>
           <w:b/>
           <w:sz w:val="24"/>
           <w:szCs w:val="24"/>
         </w:rPr>
-        <w:t>Kịch bản 1: Người dùng mã PIN hiện tại, mã PIN mới</w:t>
-      </w:r>
-    </w:p>
-    <w:p>
-      <w:pPr>
-        <w:spacing w:line="240" w:lineRule="auto"/>
-        <w:ind w:left="2160"/>
+      </w:pPr>
+      <w:r>
         <w:rPr>
           <w:rFonts w:ascii="Times New Roman" w:hAnsi="Times New Roman" w:cs="Times New Roman"/>
           <w:b/>
           <w:sz w:val="24"/>
           <w:szCs w:val="24"/>
         </w:rPr>
-      </w:pPr>
-      <w:r>
+        <w:t>Kịch bản 1.1: Hệ thống thông báo lỗi nhập mã PIN sai cú pháp</w:t>
+      </w:r>
+    </w:p>
+    <w:p>
+      <w:pPr>
+        <w:spacing w:line="240" w:lineRule="auto"/>
+        <w:ind w:left="900" w:firstLine="720"/>
+        <w:rPr>
+          <w:rFonts w:ascii="Times New Roman" w:hAnsi="Times New Roman" w:cs="Times New Roman"/>
+          <w:sz w:val="24"/>
+          <w:szCs w:val="24"/>
+        </w:rPr>
+      </w:pPr>
+      <w:r>
+        <w:rPr>
+          <w:rFonts w:ascii="Times New Roman" w:hAnsi="Times New Roman" w:cs="Times New Roman"/>
+          <w:sz w:val="24"/>
+          <w:szCs w:val="24"/>
+        </w:rPr>
+        <w:tab/>
+      </w:r>
+      <w:r>
+        <w:rPr>
+          <w:rFonts w:ascii="Times New Roman" w:hAnsi="Times New Roman" w:cs="Times New Roman"/>
+          <w:sz w:val="24"/>
+          <w:szCs w:val="24"/>
+        </w:rPr>
+        <w:tab/>
+      </w:r>
+      <w:proofErr w:type="gramStart"/>
+      <w:r>
+        <w:rPr>
+          <w:rFonts w:ascii="Times New Roman" w:hAnsi="Times New Roman" w:cs="Times New Roman"/>
+          <w:sz w:val="24"/>
+          <w:szCs w:val="24"/>
+        </w:rPr>
+        <w:t>Người dùng nhập mã PIN.</w:t>
+      </w:r>
+      <w:proofErr w:type="gramEnd"/>
+    </w:p>
+    <w:p>
+      <w:pPr>
+        <w:spacing w:line="240" w:lineRule="auto"/>
+        <w:ind w:left="2880"/>
+        <w:rPr>
+          <w:rFonts w:ascii="Times New Roman" w:hAnsi="Times New Roman" w:cs="Times New Roman"/>
+          <w:sz w:val="24"/>
+          <w:szCs w:val="24"/>
+        </w:rPr>
+      </w:pPr>
+      <w:proofErr w:type="gramStart"/>
+      <w:r>
+        <w:rPr>
+          <w:rFonts w:ascii="Times New Roman" w:hAnsi="Times New Roman" w:cs="Times New Roman"/>
+          <w:sz w:val="24"/>
+          <w:szCs w:val="24"/>
+        </w:rPr>
+        <w:t>Hệ thống kiểm tra thấy mã PIN nhập vào nhỏ hơn hoặc lớn hơn 6 kí tự.</w:t>
+      </w:r>
+      <w:proofErr w:type="gramEnd"/>
+    </w:p>
+    <w:p>
+      <w:pPr>
+        <w:spacing w:line="240" w:lineRule="auto"/>
+        <w:ind w:left="900" w:firstLine="720"/>
+        <w:rPr>
+          <w:rFonts w:ascii="Times New Roman" w:hAnsi="Times New Roman" w:cs="Times New Roman"/>
+          <w:sz w:val="24"/>
+          <w:szCs w:val="24"/>
+        </w:rPr>
+      </w:pPr>
+      <w:r>
+        <w:rPr>
+          <w:rFonts w:ascii="Times New Roman" w:hAnsi="Times New Roman" w:cs="Times New Roman"/>
+          <w:sz w:val="24"/>
+          <w:szCs w:val="24"/>
+        </w:rPr>
+        <w:lastRenderedPageBreak/>
+        <w:tab/>
+      </w:r>
+      <w:r>
+        <w:rPr>
+          <w:rFonts w:ascii="Times New Roman" w:hAnsi="Times New Roman" w:cs="Times New Roman"/>
+          <w:sz w:val="24"/>
+          <w:szCs w:val="24"/>
+        </w:rPr>
+        <w:tab/>
+      </w:r>
+      <w:proofErr w:type="gramStart"/>
+      <w:r>
+        <w:rPr>
+          <w:rFonts w:ascii="Times New Roman" w:hAnsi="Times New Roman" w:cs="Times New Roman"/>
+          <w:sz w:val="24"/>
+          <w:szCs w:val="24"/>
+        </w:rPr>
+        <w:t>Hệ thống thông báo lỗi mã PIN sai cú pháp.</w:t>
+      </w:r>
+      <w:proofErr w:type="gramEnd"/>
+    </w:p>
+    <w:p>
+      <w:pPr>
+        <w:pStyle w:val="ListParagraph"/>
+        <w:numPr>
+          <w:ilvl w:val="0"/>
+          <w:numId w:val="26"/>
+        </w:numPr>
+        <w:spacing w:line="240" w:lineRule="auto"/>
         <w:rPr>
           <w:rFonts w:ascii="Times New Roman" w:hAnsi="Times New Roman" w:cs="Times New Roman"/>
           <w:b/>
           <w:sz w:val="24"/>
           <w:szCs w:val="24"/>
         </w:rPr>
-        <w:t xml:space="preserve">Kịch bản 2: Hệ thống xác thực mã PIN hiện tại, kiểm tra ràng buộc mã PIN mới </w:t>
-      </w:r>
-    </w:p>
-    <w:p>
-      <w:pPr>
-        <w:spacing w:line="240" w:lineRule="auto"/>
-        <w:ind w:left="1620"/>
-        <w:rPr>
-          <w:rFonts w:ascii="Times New Roman" w:hAnsi="Times New Roman" w:cs="Times New Roman"/>
-          <w:sz w:val="24"/>
-          <w:szCs w:val="24"/>
-        </w:rPr>
       </w:pPr>
       <w:r>
         <w:rPr>
@@ -10297,8 +11606,273 @@
           <w:sz w:val="24"/>
           <w:szCs w:val="24"/>
         </w:rPr>
+        <w:t>Kịch bản 1.3: Hệ thống thông báo lỗi mã PIN trùng với mã PIN cũ</w:t>
+      </w:r>
+    </w:p>
+    <w:p>
+      <w:pPr>
+        <w:spacing w:line="240" w:lineRule="auto"/>
+        <w:ind w:left="2880"/>
+        <w:rPr>
+          <w:rFonts w:ascii="Times New Roman" w:hAnsi="Times New Roman" w:cs="Times New Roman"/>
+          <w:sz w:val="24"/>
+          <w:szCs w:val="24"/>
+        </w:rPr>
+      </w:pPr>
+      <w:r>
+        <w:rPr>
+          <w:rFonts w:ascii="Times New Roman" w:hAnsi="Times New Roman" w:cs="Times New Roman"/>
+          <w:sz w:val="24"/>
+          <w:szCs w:val="24"/>
+        </w:rPr>
+        <w:t xml:space="preserve">Người dùng nhập mã PIN cũ đúng, nhập mã PIN mới thỏa mãn cú </w:t>
+      </w:r>
+      <w:proofErr w:type="gramStart"/>
+      <w:r>
+        <w:rPr>
+          <w:rFonts w:ascii="Times New Roman" w:hAnsi="Times New Roman" w:cs="Times New Roman"/>
+          <w:sz w:val="24"/>
+          <w:szCs w:val="24"/>
+        </w:rPr>
+        <w:t>pháp .</w:t>
+      </w:r>
+      <w:r>
+        <w:rPr>
+          <w:rFonts w:ascii="Times New Roman" w:hAnsi="Times New Roman" w:cs="Times New Roman"/>
+          <w:sz w:val="24"/>
+          <w:szCs w:val="24"/>
+        </w:rPr>
         <w:tab/>
-        <w:t>Kịch bản 3: Thực hiện đổi PIN nếu thỏa mãn</w:t>
+      </w:r>
+      <w:proofErr w:type="gramEnd"/>
+    </w:p>
+    <w:p>
+      <w:pPr>
+        <w:spacing w:line="240" w:lineRule="auto"/>
+        <w:ind w:left="2880"/>
+        <w:rPr>
+          <w:rFonts w:ascii="Times New Roman" w:hAnsi="Times New Roman" w:cs="Times New Roman"/>
+          <w:sz w:val="24"/>
+          <w:szCs w:val="24"/>
+        </w:rPr>
+      </w:pPr>
+      <w:r>
+        <w:rPr>
+          <w:rFonts w:ascii="Times New Roman" w:hAnsi="Times New Roman" w:cs="Times New Roman"/>
+          <w:sz w:val="24"/>
+          <w:szCs w:val="24"/>
+        </w:rPr>
+        <w:t xml:space="preserve">Hệ thống kiểm tra thấy mã PIN mới nhập vào trùng với mã PIN cũ. </w:t>
+      </w:r>
+    </w:p>
+    <w:p>
+      <w:pPr>
+        <w:spacing w:line="240" w:lineRule="auto"/>
+        <w:ind w:left="2880"/>
+        <w:rPr>
+          <w:rFonts w:ascii="Times New Roman" w:hAnsi="Times New Roman" w:cs="Times New Roman"/>
+          <w:sz w:val="24"/>
+          <w:szCs w:val="24"/>
+        </w:rPr>
+      </w:pPr>
+      <w:r>
+        <w:rPr>
+          <w:rFonts w:ascii="Times New Roman" w:hAnsi="Times New Roman" w:cs="Times New Roman"/>
+          <w:sz w:val="24"/>
+          <w:szCs w:val="24"/>
+        </w:rPr>
+        <w:t>Hệ thống thông báo lỗi trùng mã PIN cũ.</w:t>
+      </w:r>
+    </w:p>
+    <w:p>
+      <w:pPr>
+        <w:pStyle w:val="ListParagraph"/>
+        <w:numPr>
+          <w:ilvl w:val="0"/>
+          <w:numId w:val="26"/>
+        </w:numPr>
+        <w:spacing w:line="240" w:lineRule="auto"/>
+        <w:rPr>
+          <w:rFonts w:ascii="Times New Roman" w:hAnsi="Times New Roman" w:cs="Times New Roman"/>
+          <w:b/>
+          <w:sz w:val="24"/>
+          <w:szCs w:val="24"/>
+        </w:rPr>
+      </w:pPr>
+      <w:r>
+        <w:rPr>
+          <w:rFonts w:ascii="Times New Roman" w:hAnsi="Times New Roman" w:cs="Times New Roman"/>
+          <w:b/>
+          <w:sz w:val="24"/>
+          <w:szCs w:val="24"/>
+        </w:rPr>
+        <w:t>Kịch bản 1.4: Hệ thống thông báo lỗi nhập lại mã PIN mới không đúng</w:t>
+      </w:r>
+    </w:p>
+    <w:p>
+      <w:pPr>
+        <w:spacing w:line="240" w:lineRule="auto"/>
+        <w:ind w:left="2880"/>
+        <w:rPr>
+          <w:rFonts w:ascii="Times New Roman" w:hAnsi="Times New Roman" w:cs="Times New Roman"/>
+          <w:sz w:val="24"/>
+          <w:szCs w:val="24"/>
+        </w:rPr>
+      </w:pPr>
+      <w:r>
+        <w:rPr>
+          <w:rFonts w:ascii="Times New Roman" w:hAnsi="Times New Roman" w:cs="Times New Roman"/>
+          <w:sz w:val="24"/>
+          <w:szCs w:val="24"/>
+        </w:rPr>
+        <w:t>Người dùng nhập mã PIN cũ đúng, nhập mã PIN mới và nhập lại mã PIN mới thỏa mãn cú pháp và không trùng với mã PIN cũ.</w:t>
+      </w:r>
+    </w:p>
+    <w:p>
+      <w:pPr>
+        <w:spacing w:line="240" w:lineRule="auto"/>
+        <w:ind w:left="2880"/>
+        <w:rPr>
+          <w:rFonts w:ascii="Times New Roman" w:hAnsi="Times New Roman" w:cs="Times New Roman"/>
+          <w:sz w:val="24"/>
+          <w:szCs w:val="24"/>
+        </w:rPr>
+      </w:pPr>
+      <w:proofErr w:type="gramStart"/>
+      <w:r>
+        <w:rPr>
+          <w:rFonts w:ascii="Times New Roman" w:hAnsi="Times New Roman" w:cs="Times New Roman"/>
+          <w:sz w:val="24"/>
+          <w:szCs w:val="24"/>
+        </w:rPr>
+        <w:t>Hệ thống kiểm tra thấy mã PIN mới của 2 lần nhập khác nhau.</w:t>
+      </w:r>
+      <w:proofErr w:type="gramEnd"/>
+    </w:p>
+    <w:p>
+      <w:pPr>
+        <w:spacing w:line="240" w:lineRule="auto"/>
+        <w:ind w:left="2880"/>
+        <w:rPr>
+          <w:rFonts w:ascii="Times New Roman" w:hAnsi="Times New Roman" w:cs="Times New Roman"/>
+          <w:sz w:val="24"/>
+          <w:szCs w:val="24"/>
+        </w:rPr>
+      </w:pPr>
+      <w:proofErr w:type="gramStart"/>
+      <w:r>
+        <w:rPr>
+          <w:rFonts w:ascii="Times New Roman" w:hAnsi="Times New Roman" w:cs="Times New Roman"/>
+          <w:sz w:val="24"/>
+          <w:szCs w:val="24"/>
+        </w:rPr>
+        <w:t>Hệ thống thông báo lỗi nhập lại mã PIN mới không đúng.</w:t>
+      </w:r>
+      <w:proofErr w:type="gramEnd"/>
+    </w:p>
+    <w:p>
+      <w:pPr>
+        <w:spacing w:line="240" w:lineRule="auto"/>
+        <w:ind w:left="1620" w:firstLine="540"/>
+        <w:rPr>
+          <w:rFonts w:ascii="Times New Roman" w:hAnsi="Times New Roman" w:cs="Times New Roman"/>
+          <w:b/>
+          <w:sz w:val="24"/>
+          <w:szCs w:val="24"/>
+        </w:rPr>
+      </w:pPr>
+      <w:r>
+        <w:rPr>
+          <w:rFonts w:ascii="Times New Roman" w:hAnsi="Times New Roman" w:cs="Times New Roman"/>
+          <w:b/>
+          <w:sz w:val="24"/>
+          <w:szCs w:val="24"/>
+        </w:rPr>
+        <w:t xml:space="preserve">Kịch bản 2: </w:t>
+      </w:r>
+      <w:r>
+        <w:rPr>
+          <w:rFonts w:ascii="Times New Roman" w:hAnsi="Times New Roman" w:cs="Times New Roman"/>
+          <w:b/>
+          <w:sz w:val="24"/>
+          <w:szCs w:val="24"/>
+        </w:rPr>
+        <w:t>Người dùng thay đổi mã PIN thành công</w:t>
+      </w:r>
+    </w:p>
+    <w:p>
+      <w:pPr>
+        <w:spacing w:line="240" w:lineRule="auto"/>
+        <w:ind w:left="2880"/>
+        <w:rPr>
+          <w:rFonts w:ascii="Times New Roman" w:hAnsi="Times New Roman" w:cs="Times New Roman"/>
+          <w:sz w:val="24"/>
+          <w:szCs w:val="24"/>
+        </w:rPr>
+      </w:pPr>
+      <w:r>
+        <w:rPr>
+          <w:rFonts w:ascii="Times New Roman" w:hAnsi="Times New Roman" w:cs="Times New Roman"/>
+          <w:sz w:val="24"/>
+          <w:szCs w:val="24"/>
+        </w:rPr>
+        <w:t xml:space="preserve">Người dùng nhập mã PIN cũ đúng, nhập mã PIN mới và nhập lại mã PIN mới thỏa mãn cú pháp, không trùng với mã PIN cũ, </w:t>
+      </w:r>
+      <w:proofErr w:type="gramStart"/>
+      <w:r>
+        <w:rPr>
+          <w:rFonts w:ascii="Times New Roman" w:hAnsi="Times New Roman" w:cs="Times New Roman"/>
+          <w:sz w:val="24"/>
+          <w:szCs w:val="24"/>
+        </w:rPr>
+        <w:t>2</w:t>
+      </w:r>
+      <w:proofErr w:type="gramEnd"/>
+      <w:r>
+        <w:rPr>
+          <w:rFonts w:ascii="Times New Roman" w:hAnsi="Times New Roman" w:cs="Times New Roman"/>
+          <w:sz w:val="24"/>
+          <w:szCs w:val="24"/>
+        </w:rPr>
+        <w:t xml:space="preserve"> mã PIN mới nhập trùng nhau</w:t>
+      </w:r>
+    </w:p>
+    <w:p>
+      <w:pPr>
+        <w:spacing w:line="240" w:lineRule="auto"/>
+        <w:ind w:left="2880"/>
+        <w:rPr>
+          <w:rFonts w:ascii="Times New Roman" w:hAnsi="Times New Roman" w:cs="Times New Roman"/>
+          <w:sz w:val="24"/>
+          <w:szCs w:val="24"/>
+        </w:rPr>
+      </w:pPr>
+      <w:r>
+        <w:rPr>
+          <w:rFonts w:ascii="Times New Roman" w:hAnsi="Times New Roman" w:cs="Times New Roman"/>
+          <w:sz w:val="24"/>
+          <w:szCs w:val="24"/>
+        </w:rPr>
+        <w:t>Hệ thống kiểm tra mã thỏa mãn</w:t>
+      </w:r>
+    </w:p>
+    <w:p>
+      <w:pPr>
+        <w:spacing w:line="240" w:lineRule="auto"/>
+        <w:ind w:left="2880"/>
+        <w:rPr>
+          <w:rFonts w:ascii="Times New Roman" w:hAnsi="Times New Roman" w:cs="Times New Roman"/>
+          <w:sz w:val="24"/>
+          <w:szCs w:val="24"/>
+        </w:rPr>
+      </w:pPr>
+      <w:r>
+        <w:rPr>
+          <w:rFonts w:ascii="Times New Roman" w:hAnsi="Times New Roman" w:cs="Times New Roman"/>
+          <w:sz w:val="24"/>
+          <w:szCs w:val="24"/>
+        </w:rPr>
+        <w:t>Hệ thống thực hiện đổi mã PIN và đưa thông báo thành công ra màn hình</w:t>
       </w:r>
     </w:p>
     <w:p>
@@ -10567,6 +12141,7 @@
           <w:sz w:val="24"/>
           <w:szCs w:val="24"/>
         </w:rPr>
+        <w:lastRenderedPageBreak/>
         <w:t>MÔ TẢ: Giao diện phần mềm đơn giản dễ sử dụng, dễ thao tác, dễ nhìn không quá cầu kì, không quá rối, ít màu sắc, thân thiện với người dùng</w:t>
       </w:r>
     </w:p>
@@ -10682,7 +12257,6 @@
           <w:sz w:val="24"/>
           <w:szCs w:val="24"/>
         </w:rPr>
-        <w:lastRenderedPageBreak/>
         <w:t>MÔ TẢ: Giao diện tại mỗi chức năng phải đáp ứng cho khách hàng hiểu và sử dụng dễ dàng, khi nhìn vào giao diện khách hàng phải biết được giao diện đang thực hiện công việc gì, cần nhập xuất dữ liệu gì và thao tác nhập xuất dễ dàng v.v…</w:t>
       </w:r>
     </w:p>
@@ -11182,6 +12756,7 @@
           <w:sz w:val="24"/>
           <w:szCs w:val="24"/>
         </w:rPr>
+        <w:lastRenderedPageBreak/>
         <w:t>QUY MÔ: Hệ thống cung cấp các kết quả tìm kiếm (thông tin thẻ, tài khoản khách hàng, thông tin tài khoản nhận tiền chuyển…) là chính xác.</w:t>
       </w:r>
     </w:p>
@@ -11321,7 +12896,6 @@
           <w:sz w:val="24"/>
           <w:szCs w:val="24"/>
         </w:rPr>
-        <w:lastRenderedPageBreak/>
         <w:t>MONG MUỐN: Hệ thống đáp ứng 100% thời gian.</w:t>
       </w:r>
     </w:p>
@@ -11724,6 +13298,7 @@
           <w:sz w:val="24"/>
           <w:szCs w:val="24"/>
         </w:rPr>
+        <w:lastRenderedPageBreak/>
         <w:t>Những ưu tiên và kế hoạch phát hành</w:t>
       </w:r>
     </w:p>
@@ -11889,7 +13464,7 @@
 </file>
 
 <file path=word/numbering.xml><?xml version="1.0" encoding="utf-8"?>
-<w:numbering xmlns:wpc="http://schemas.microsoft.com/office/word/2010/wordprocessingCanvas" xmlns:mc="http://schemas.openxmlformats.org/markup-compatibility/2006" xmlns:o="urn:schemas-microsoft-com:office:office" xmlns:r="http://schemas.openxmlformats.org/officeDocument/2006/relationships" xmlns:m="http://schemas.openxmlformats.org/officeDocument/2006/math" xmlns:v="urn:schemas-microsoft-com:vml" xmlns:wp14="http://schemas.microsoft.com/office/word/2010/wordprocessingDrawing" xmlns:wp="http://schemas.openxmlformats.org/drawingml/2006/wordprocessingDrawing" xmlns:w10="urn:schemas-microsoft-com:office:word" xmlns:w="http://schemas.openxmlformats.org/wordprocessingml/2006/main" xmlns:w14="http://schemas.microsoft.com/office/word/2010/wordml" xmlns:w15="http://schemas.microsoft.com/office/word/2012/wordml" xmlns:wpg="http://schemas.microsoft.com/office/word/2010/wordprocessingGroup" xmlns:wpi="http://schemas.microsoft.com/office/word/2010/wordprocessingInk" xmlns:wne="http://schemas.microsoft.com/office/word/2006/wordml" xmlns:wps="http://schemas.microsoft.com/office/word/2010/wordprocessingShape" mc:Ignorable="w14 w15 wp14">
+<w:numbering xmlns:wpc="http://schemas.microsoft.com/office/word/2010/wordprocessingCanvas" xmlns:mc="http://schemas.openxmlformats.org/markup-compatibility/2006" xmlns:o="urn:schemas-microsoft-com:office:office" xmlns:r="http://schemas.openxmlformats.org/officeDocument/2006/relationships" xmlns:m="http://schemas.openxmlformats.org/officeDocument/2006/math" xmlns:v="urn:schemas-microsoft-com:vml" xmlns:wp14="http://schemas.microsoft.com/office/word/2010/wordprocessingDrawing" xmlns:wp="http://schemas.openxmlformats.org/drawingml/2006/wordprocessingDrawing" xmlns:w10="urn:schemas-microsoft-com:office:word" xmlns:w="http://schemas.openxmlformats.org/wordprocessingml/2006/main" xmlns:w14="http://schemas.microsoft.com/office/word/2010/wordml" xmlns:wpg="http://schemas.microsoft.com/office/word/2010/wordprocessingGroup" xmlns:wpi="http://schemas.microsoft.com/office/word/2010/wordprocessingInk" xmlns:wne="http://schemas.microsoft.com/office/word/2006/wordml" xmlns:wps="http://schemas.microsoft.com/office/word/2010/wordprocessingShape" mc:Ignorable="w14 wp14">
   <w:abstractNum w:abstractNumId="0">
     <w:nsid w:val="0179392D"/>
     <w:multiLevelType w:val="hybridMultilevel"/>
@@ -12775,6 +14350,119 @@
     </w:lvl>
   </w:abstractNum>
   <w:abstractNum w:abstractNumId="9">
+    <w:nsid w:val="3526275B"/>
+    <w:multiLevelType w:val="hybridMultilevel"/>
+    <w:tmpl w:val="B1601BE2"/>
+    <w:lvl w:ilvl="0" w:tplc="042A0001">
+      <w:start w:val="1"/>
+      <w:numFmt w:val="bullet"/>
+      <w:lvlText w:val=""/>
+      <w:lvlJc w:val="left"/>
+      <w:pPr>
+        <w:ind w:left="2880" w:hanging="360"/>
+      </w:pPr>
+      <w:rPr>
+        <w:rFonts w:ascii="Symbol" w:hAnsi="Symbol" w:hint="default"/>
+      </w:rPr>
+    </w:lvl>
+    <w:lvl w:ilvl="1" w:tplc="042A0003" w:tentative="1">
+      <w:start w:val="1"/>
+      <w:numFmt w:val="bullet"/>
+      <w:lvlText w:val="o"/>
+      <w:lvlJc w:val="left"/>
+      <w:pPr>
+        <w:ind w:left="3600" w:hanging="360"/>
+      </w:pPr>
+      <w:rPr>
+        <w:rFonts w:ascii="Courier New" w:hAnsi="Courier New" w:cs="Courier New" w:hint="default"/>
+      </w:rPr>
+    </w:lvl>
+    <w:lvl w:ilvl="2" w:tplc="042A0005" w:tentative="1">
+      <w:start w:val="1"/>
+      <w:numFmt w:val="bullet"/>
+      <w:lvlText w:val=""/>
+      <w:lvlJc w:val="left"/>
+      <w:pPr>
+        <w:ind w:left="4320" w:hanging="360"/>
+      </w:pPr>
+      <w:rPr>
+        <w:rFonts w:ascii="Wingdings" w:hAnsi="Wingdings" w:hint="default"/>
+      </w:rPr>
+    </w:lvl>
+    <w:lvl w:ilvl="3" w:tplc="042A0001" w:tentative="1">
+      <w:start w:val="1"/>
+      <w:numFmt w:val="bullet"/>
+      <w:lvlText w:val=""/>
+      <w:lvlJc w:val="left"/>
+      <w:pPr>
+        <w:ind w:left="5040" w:hanging="360"/>
+      </w:pPr>
+      <w:rPr>
+        <w:rFonts w:ascii="Symbol" w:hAnsi="Symbol" w:hint="default"/>
+      </w:rPr>
+    </w:lvl>
+    <w:lvl w:ilvl="4" w:tplc="042A0003" w:tentative="1">
+      <w:start w:val="1"/>
+      <w:numFmt w:val="bullet"/>
+      <w:lvlText w:val="o"/>
+      <w:lvlJc w:val="left"/>
+      <w:pPr>
+        <w:ind w:left="5760" w:hanging="360"/>
+      </w:pPr>
+      <w:rPr>
+        <w:rFonts w:ascii="Courier New" w:hAnsi="Courier New" w:cs="Courier New" w:hint="default"/>
+      </w:rPr>
+    </w:lvl>
+    <w:lvl w:ilvl="5" w:tplc="042A0005" w:tentative="1">
+      <w:start w:val="1"/>
+      <w:numFmt w:val="bullet"/>
+      <w:lvlText w:val=""/>
+      <w:lvlJc w:val="left"/>
+      <w:pPr>
+        <w:ind w:left="6480" w:hanging="360"/>
+      </w:pPr>
+      <w:rPr>
+        <w:rFonts w:ascii="Wingdings" w:hAnsi="Wingdings" w:hint="default"/>
+      </w:rPr>
+    </w:lvl>
+    <w:lvl w:ilvl="6" w:tplc="042A0001" w:tentative="1">
+      <w:start w:val="1"/>
+      <w:numFmt w:val="bullet"/>
+      <w:lvlText w:val=""/>
+      <w:lvlJc w:val="left"/>
+      <w:pPr>
+        <w:ind w:left="7200" w:hanging="360"/>
+      </w:pPr>
+      <w:rPr>
+        <w:rFonts w:ascii="Symbol" w:hAnsi="Symbol" w:hint="default"/>
+      </w:rPr>
+    </w:lvl>
+    <w:lvl w:ilvl="7" w:tplc="042A0003" w:tentative="1">
+      <w:start w:val="1"/>
+      <w:numFmt w:val="bullet"/>
+      <w:lvlText w:val="o"/>
+      <w:lvlJc w:val="left"/>
+      <w:pPr>
+        <w:ind w:left="7920" w:hanging="360"/>
+      </w:pPr>
+      <w:rPr>
+        <w:rFonts w:ascii="Courier New" w:hAnsi="Courier New" w:cs="Courier New" w:hint="default"/>
+      </w:rPr>
+    </w:lvl>
+    <w:lvl w:ilvl="8" w:tplc="042A0005" w:tentative="1">
+      <w:start w:val="1"/>
+      <w:numFmt w:val="bullet"/>
+      <w:lvlText w:val=""/>
+      <w:lvlJc w:val="left"/>
+      <w:pPr>
+        <w:ind w:left="8640" w:hanging="360"/>
+      </w:pPr>
+      <w:rPr>
+        <w:rFonts w:ascii="Wingdings" w:hAnsi="Wingdings" w:hint="default"/>
+      </w:rPr>
+    </w:lvl>
+  </w:abstractNum>
+  <w:abstractNum w:abstractNumId="10">
     <w:nsid w:val="358E3AAC"/>
     <w:multiLevelType w:val="multilevel"/>
     <w:tmpl w:val="0409001F"/>
@@ -12860,7 +14548,7 @@
       </w:pPr>
     </w:lvl>
   </w:abstractNum>
-  <w:abstractNum w:abstractNumId="10">
+  <w:abstractNum w:abstractNumId="11">
     <w:nsid w:val="3B6307D8"/>
     <w:multiLevelType w:val="multilevel"/>
     <w:tmpl w:val="0409001F"/>
@@ -12946,7 +14634,7 @@
       </w:pPr>
     </w:lvl>
   </w:abstractNum>
-  <w:abstractNum w:abstractNumId="11">
+  <w:abstractNum w:abstractNumId="12">
     <w:nsid w:val="3DFF10C3"/>
     <w:multiLevelType w:val="multilevel"/>
     <w:tmpl w:val="0409001F"/>
@@ -13032,7 +14720,7 @@
       </w:pPr>
     </w:lvl>
   </w:abstractNum>
-  <w:abstractNum w:abstractNumId="12">
+  <w:abstractNum w:abstractNumId="13">
     <w:nsid w:val="3EC53EF7"/>
     <w:multiLevelType w:val="multilevel"/>
     <w:tmpl w:val="584243E2"/>
@@ -13145,7 +14833,7 @@
       </w:rPr>
     </w:lvl>
   </w:abstractNum>
-  <w:abstractNum w:abstractNumId="13">
+  <w:abstractNum w:abstractNumId="14">
     <w:nsid w:val="4976719D"/>
     <w:multiLevelType w:val="multilevel"/>
     <w:tmpl w:val="0409001F"/>
@@ -13231,7 +14919,7 @@
       </w:pPr>
     </w:lvl>
   </w:abstractNum>
-  <w:abstractNum w:abstractNumId="14">
+  <w:abstractNum w:abstractNumId="15">
     <w:nsid w:val="4B7A4C07"/>
     <w:multiLevelType w:val="multilevel"/>
     <w:tmpl w:val="0409001F"/>
@@ -13317,7 +15005,7 @@
       </w:pPr>
     </w:lvl>
   </w:abstractNum>
-  <w:abstractNum w:abstractNumId="15">
+  <w:abstractNum w:abstractNumId="16">
     <w:nsid w:val="4F6A6E3B"/>
     <w:multiLevelType w:val="hybridMultilevel"/>
     <w:tmpl w:val="2D7405D4"/>
@@ -13430,7 +15118,7 @@
       </w:rPr>
     </w:lvl>
   </w:abstractNum>
-  <w:abstractNum w:abstractNumId="16">
+  <w:abstractNum w:abstractNumId="17">
     <w:nsid w:val="5A8A25A0"/>
     <w:multiLevelType w:val="hybridMultilevel"/>
     <w:tmpl w:val="3D7A004C"/>
@@ -13543,7 +15231,7 @@
       </w:rPr>
     </w:lvl>
   </w:abstractNum>
-  <w:abstractNum w:abstractNumId="17">
+  <w:abstractNum w:abstractNumId="18">
     <w:nsid w:val="5E8B40C8"/>
     <w:multiLevelType w:val="multilevel"/>
     <w:tmpl w:val="0409001F"/>
@@ -13629,7 +15317,7 @@
       </w:pPr>
     </w:lvl>
   </w:abstractNum>
-  <w:abstractNum w:abstractNumId="18">
+  <w:abstractNum w:abstractNumId="19">
     <w:nsid w:val="6AA872B7"/>
     <w:multiLevelType w:val="hybridMultilevel"/>
     <w:tmpl w:val="7488E4B6"/>
@@ -13742,7 +15430,7 @@
       </w:rPr>
     </w:lvl>
   </w:abstractNum>
-  <w:abstractNum w:abstractNumId="19">
+  <w:abstractNum w:abstractNumId="20">
     <w:nsid w:val="741D5B96"/>
     <w:multiLevelType w:val="multilevel"/>
     <w:tmpl w:val="0409001F"/>
@@ -13828,7 +15516,7 @@
       </w:pPr>
     </w:lvl>
   </w:abstractNum>
-  <w:abstractNum w:abstractNumId="20">
+  <w:abstractNum w:abstractNumId="21">
     <w:nsid w:val="77AF5186"/>
     <w:multiLevelType w:val="multilevel"/>
     <w:tmpl w:val="0409001F"/>
@@ -13914,7 +15602,7 @@
       </w:pPr>
     </w:lvl>
   </w:abstractNum>
-  <w:abstractNum w:abstractNumId="21">
+  <w:abstractNum w:abstractNumId="22">
     <w:nsid w:val="79DF2717"/>
     <w:multiLevelType w:val="multilevel"/>
     <w:tmpl w:val="0409001F"/>
@@ -14000,7 +15688,7 @@
       </w:pPr>
     </w:lvl>
   </w:abstractNum>
-  <w:abstractNum w:abstractNumId="22">
+  <w:abstractNum w:abstractNumId="23">
     <w:nsid w:val="7A450ABF"/>
     <w:multiLevelType w:val="hybridMultilevel"/>
     <w:tmpl w:val="E18E859C"/>
@@ -14113,7 +15801,7 @@
       </w:rPr>
     </w:lvl>
   </w:abstractNum>
-  <w:abstractNum w:abstractNumId="23">
+  <w:abstractNum w:abstractNumId="24">
     <w:nsid w:val="7BC762CD"/>
     <w:multiLevelType w:val="hybridMultilevel"/>
     <w:tmpl w:val="C250F294"/>
@@ -14230,40 +15918,40 @@
     <w:abstractNumId w:val="4"/>
   </w:num>
   <w:num w:numId="2">
-    <w:abstractNumId w:val="12"/>
+    <w:abstractNumId w:val="13"/>
   </w:num>
   <w:num w:numId="3">
-    <w:abstractNumId w:val="19"/>
+    <w:abstractNumId w:val="20"/>
   </w:num>
   <w:num w:numId="4">
-    <w:abstractNumId w:val="17"/>
+    <w:abstractNumId w:val="18"/>
   </w:num>
   <w:num w:numId="5">
-    <w:abstractNumId w:val="13"/>
+    <w:abstractNumId w:val="14"/>
   </w:num>
   <w:num w:numId="6">
-    <w:abstractNumId w:val="14"/>
+    <w:abstractNumId w:val="15"/>
   </w:num>
   <w:num w:numId="7">
-    <w:abstractNumId w:val="10"/>
+    <w:abstractNumId w:val="11"/>
   </w:num>
   <w:num w:numId="8">
     <w:abstractNumId w:val="2"/>
   </w:num>
   <w:num w:numId="9">
-    <w:abstractNumId w:val="20"/>
+    <w:abstractNumId w:val="21"/>
   </w:num>
   <w:num w:numId="10">
-    <w:abstractNumId w:val="11"/>
+    <w:abstractNumId w:val="12"/>
   </w:num>
   <w:num w:numId="11">
     <w:abstractNumId w:val="3"/>
   </w:num>
   <w:num w:numId="12">
-    <w:abstractNumId w:val="23"/>
+    <w:abstractNumId w:val="24"/>
   </w:num>
   <w:num w:numId="13">
-    <w:abstractNumId w:val="9"/>
+    <w:abstractNumId w:val="10"/>
   </w:num>
   <w:num w:numId="14">
     <w:abstractNumId w:val="5"/>
@@ -14278,34 +15966,37 @@
     <w:abstractNumId w:val="6"/>
   </w:num>
   <w:num w:numId="18">
-    <w:abstractNumId w:val="16"/>
+    <w:abstractNumId w:val="17"/>
   </w:num>
   <w:num w:numId="19">
     <w:abstractNumId w:val="7"/>
   </w:num>
   <w:num w:numId="20">
-    <w:abstractNumId w:val="18"/>
+    <w:abstractNumId w:val="19"/>
   </w:num>
   <w:num w:numId="21">
-    <w:abstractNumId w:val="18"/>
+    <w:abstractNumId w:val="19"/>
   </w:num>
   <w:num w:numId="22">
-    <w:abstractNumId w:val="22"/>
+    <w:abstractNumId w:val="23"/>
   </w:num>
   <w:num w:numId="23">
-    <w:abstractNumId w:val="15"/>
+    <w:abstractNumId w:val="16"/>
   </w:num>
   <w:num w:numId="24">
     <w:abstractNumId w:val="8"/>
   </w:num>
   <w:num w:numId="25">
-    <w:abstractNumId w:val="21"/>
+    <w:abstractNumId w:val="22"/>
+  </w:num>
+  <w:num w:numId="26">
+    <w:abstractNumId w:val="9"/>
   </w:num>
 </w:numbering>
 </file>
 
 <file path=word/styles.xml><?xml version="1.0" encoding="utf-8"?>
-<w:styles xmlns:mc="http://schemas.openxmlformats.org/markup-compatibility/2006" xmlns:r="http://schemas.openxmlformats.org/officeDocument/2006/relationships" xmlns:w="http://schemas.openxmlformats.org/wordprocessingml/2006/main" xmlns:w14="http://schemas.microsoft.com/office/word/2010/wordml" xmlns:w15="http://schemas.microsoft.com/office/word/2012/wordml" mc:Ignorable="w14 w15">
+<w:styles xmlns:mc="http://schemas.openxmlformats.org/markup-compatibility/2006" xmlns:r="http://schemas.openxmlformats.org/officeDocument/2006/relationships" xmlns:w="http://schemas.openxmlformats.org/wordprocessingml/2006/main" xmlns:w14="http://schemas.microsoft.com/office/word/2010/wordml" mc:Ignorable="w14">
   <w:docDefaults>
     <w:rPrDefault>
       <w:rPr>
@@ -14321,378 +16012,144 @@
       </w:pPr>
     </w:pPrDefault>
   </w:docDefaults>
-  <w:latentStyles w:defLockedState="0" w:defUIPriority="99" w:defSemiHidden="0" w:defUnhideWhenUsed="0" w:defQFormat="0" w:count="371">
-    <w:lsdException w:name="Normal" w:uiPriority="0" w:qFormat="1"/>
-    <w:lsdException w:name="heading 1" w:uiPriority="9" w:qFormat="1"/>
-    <w:lsdException w:name="heading 2" w:semiHidden="1" w:uiPriority="9" w:unhideWhenUsed="1" w:qFormat="1"/>
-    <w:lsdException w:name="heading 3" w:semiHidden="1" w:uiPriority="9" w:unhideWhenUsed="1" w:qFormat="1"/>
-    <w:lsdException w:name="heading 4" w:semiHidden="1" w:uiPriority="9" w:unhideWhenUsed="1" w:qFormat="1"/>
-    <w:lsdException w:name="heading 5" w:semiHidden="1" w:uiPriority="9" w:unhideWhenUsed="1" w:qFormat="1"/>
-    <w:lsdException w:name="heading 6" w:semiHidden="1" w:uiPriority="9" w:unhideWhenUsed="1" w:qFormat="1"/>
-    <w:lsdException w:name="heading 7" w:semiHidden="1" w:uiPriority="9" w:unhideWhenUsed="1" w:qFormat="1"/>
-    <w:lsdException w:name="heading 8" w:semiHidden="1" w:uiPriority="9" w:unhideWhenUsed="1" w:qFormat="1"/>
-    <w:lsdException w:name="heading 9" w:semiHidden="1" w:uiPriority="9" w:unhideWhenUsed="1" w:qFormat="1"/>
-    <w:lsdException w:name="index 1" w:semiHidden="1" w:unhideWhenUsed="1"/>
-    <w:lsdException w:name="index 2" w:semiHidden="1" w:unhideWhenUsed="1"/>
-    <w:lsdException w:name="index 3" w:semiHidden="1" w:unhideWhenUsed="1"/>
-    <w:lsdException w:name="index 4" w:semiHidden="1" w:unhideWhenUsed="1"/>
-    <w:lsdException w:name="index 5" w:semiHidden="1" w:unhideWhenUsed="1"/>
-    <w:lsdException w:name="index 6" w:semiHidden="1" w:unhideWhenUsed="1"/>
-    <w:lsdException w:name="index 7" w:semiHidden="1" w:unhideWhenUsed="1"/>
-    <w:lsdException w:name="index 8" w:semiHidden="1" w:unhideWhenUsed="1"/>
-    <w:lsdException w:name="index 9" w:semiHidden="1" w:unhideWhenUsed="1"/>
-    <w:lsdException w:name="toc 1" w:semiHidden="1" w:uiPriority="39" w:unhideWhenUsed="1"/>
-    <w:lsdException w:name="toc 2" w:semiHidden="1" w:uiPriority="39" w:unhideWhenUsed="1"/>
-    <w:lsdException w:name="toc 3" w:semiHidden="1" w:uiPriority="39" w:unhideWhenUsed="1"/>
-    <w:lsdException w:name="toc 4" w:semiHidden="1" w:uiPriority="39" w:unhideWhenUsed="1"/>
-    <w:lsdException w:name="toc 5" w:semiHidden="1" w:uiPriority="39" w:unhideWhenUsed="1"/>
-    <w:lsdException w:name="toc 6" w:semiHidden="1" w:uiPriority="39" w:unhideWhenUsed="1"/>
-    <w:lsdException w:name="toc 7" w:semiHidden="1" w:uiPriority="39" w:unhideWhenUsed="1"/>
-    <w:lsdException w:name="toc 8" w:semiHidden="1" w:uiPriority="39" w:unhideWhenUsed="1"/>
-    <w:lsdException w:name="toc 9" w:semiHidden="1" w:uiPriority="39" w:unhideWhenUsed="1"/>
-    <w:lsdException w:name="Normal Indent" w:semiHidden="1" w:unhideWhenUsed="1"/>
-    <w:lsdException w:name="footnote text" w:semiHidden="1" w:unhideWhenUsed="1"/>
-    <w:lsdException w:name="annotation text" w:semiHidden="1" w:unhideWhenUsed="1"/>
-    <w:lsdException w:name="header" w:semiHidden="1" w:unhideWhenUsed="1"/>
-    <w:lsdException w:name="footer" w:semiHidden="1" w:unhideWhenUsed="1"/>
-    <w:lsdException w:name="index heading" w:semiHidden="1" w:unhideWhenUsed="1"/>
-    <w:lsdException w:name="caption" w:semiHidden="1" w:uiPriority="35" w:unhideWhenUsed="1" w:qFormat="1"/>
-    <w:lsdException w:name="table of figures" w:semiHidden="1" w:unhideWhenUsed="1"/>
-    <w:lsdException w:name="envelope address" w:semiHidden="1" w:unhideWhenUsed="1"/>
-    <w:lsdException w:name="envelope return" w:semiHidden="1" w:unhideWhenUsed="1"/>
-    <w:lsdException w:name="footnote reference" w:semiHidden="1" w:unhideWhenUsed="1"/>
-    <w:lsdException w:name="annotation reference" w:semiHidden="1" w:unhideWhenUsed="1"/>
-    <w:lsdException w:name="line number" w:semiHidden="1" w:unhideWhenUsed="1"/>
-    <w:lsdException w:name="page number" w:semiHidden="1" w:unhideWhenUsed="1"/>
-    <w:lsdException w:name="endnote reference" w:semiHidden="1" w:unhideWhenUsed="1"/>
-    <w:lsdException w:name="endnote text" w:semiHidden="1" w:unhideWhenUsed="1"/>
-    <w:lsdException w:name="table of authorities" w:semiHidden="1" w:unhideWhenUsed="1"/>
-    <w:lsdException w:name="macro" w:semiHidden="1" w:unhideWhenUsed="1"/>
-    <w:lsdException w:name="toa heading" w:semiHidden="1" w:unhideWhenUsed="1"/>
-    <w:lsdException w:name="List" w:semiHidden="1" w:unhideWhenUsed="1"/>
-    <w:lsdException w:name="List Bullet" w:semiHidden="1" w:unhideWhenUsed="1"/>
-    <w:lsdException w:name="List Number" w:semiHidden="1" w:unhideWhenUsed="1"/>
-    <w:lsdException w:name="List 2" w:semiHidden="1" w:unhideWhenUsed="1"/>
-    <w:lsdException w:name="List 3" w:semiHidden="1" w:unhideWhenUsed="1"/>
-    <w:lsdException w:name="List 4" w:semiHidden="1" w:unhideWhenUsed="1"/>
-    <w:lsdException w:name="List 5" w:semiHidden="1" w:unhideWhenUsed="1"/>
-    <w:lsdException w:name="List Bullet 2" w:semiHidden="1" w:unhideWhenUsed="1"/>
-    <w:lsdException w:name="List Bullet 3" w:semiHidden="1" w:unhideWhenUsed="1"/>
-    <w:lsdException w:name="List Bullet 4" w:semiHidden="1" w:unhideWhenUsed="1"/>
-    <w:lsdException w:name="List Bullet 5" w:semiHidden="1" w:unhideWhenUsed="1"/>
-    <w:lsdException w:name="List Number 2" w:semiHidden="1" w:unhideWhenUsed="1"/>
-    <w:lsdException w:name="List Number 3" w:semiHidden="1" w:unhideWhenUsed="1"/>
-    <w:lsdException w:name="List Number 4" w:semiHidden="1" w:unhideWhenUsed="1"/>
-    <w:lsdException w:name="List Number 5" w:semiHidden="1" w:unhideWhenUsed="1"/>
-    <w:lsdException w:name="Title" w:uiPriority="10" w:qFormat="1"/>
-    <w:lsdException w:name="Closing" w:semiHidden="1" w:unhideWhenUsed="1"/>
-    <w:lsdException w:name="Signature" w:semiHidden="1" w:unhideWhenUsed="1"/>
-    <w:lsdException w:name="Default Paragraph Font" w:semiHidden="1" w:uiPriority="1" w:unhideWhenUsed="1"/>
-    <w:lsdException w:name="Body Text" w:semiHidden="1" w:unhideWhenUsed="1"/>
-    <w:lsdException w:name="Body Text Indent" w:semiHidden="1" w:unhideWhenUsed="1"/>
-    <w:lsdException w:name="List Continue" w:semiHidden="1" w:unhideWhenUsed="1"/>
-    <w:lsdException w:name="List Continue 2" w:semiHidden="1" w:unhideWhenUsed="1"/>
-    <w:lsdException w:name="List Continue 3" w:semiHidden="1" w:unhideWhenUsed="1"/>
-    <w:lsdException w:name="List Continue 4" w:semiHidden="1" w:unhideWhenUsed="1"/>
-    <w:lsdException w:name="List Continue 5" w:semiHidden="1" w:unhideWhenUsed="1"/>
-    <w:lsdException w:name="Message Header" w:semiHidden="1" w:unhideWhenUsed="1"/>
-    <w:lsdException w:name="Subtitle" w:uiPriority="11" w:qFormat="1"/>
-    <w:lsdException w:name="Salutation" w:semiHidden="1" w:unhideWhenUsed="1"/>
-    <w:lsdException w:name="Date" w:semiHidden="1" w:unhideWhenUsed="1"/>
-    <w:lsdException w:name="Body Text First Indent" w:semiHidden="1" w:unhideWhenUsed="1"/>
-    <w:lsdException w:name="Body Text First Indent 2" w:semiHidden="1" w:unhideWhenUsed="1"/>
-    <w:lsdException w:name="Note Heading" w:semiHidden="1" w:unhideWhenUsed="1"/>
-    <w:lsdException w:name="Body Text 2" w:semiHidden="1" w:unhideWhenUsed="1"/>
-    <w:lsdException w:name="Body Text 3" w:semiHidden="1" w:unhideWhenUsed="1"/>
-    <w:lsdException w:name="Body Text Indent 2" w:semiHidden="1" w:unhideWhenUsed="1"/>
-    <w:lsdException w:name="Body Text Indent 3" w:semiHidden="1" w:unhideWhenUsed="1"/>
-    <w:lsdException w:name="Block Text" w:semiHidden="1" w:unhideWhenUsed="1"/>
-    <w:lsdException w:name="Hyperlink" w:semiHidden="1" w:unhideWhenUsed="1"/>
-    <w:lsdException w:name="FollowedHyperlink" w:semiHidden="1" w:unhideWhenUsed="1"/>
-    <w:lsdException w:name="Strong" w:uiPriority="22" w:qFormat="1"/>
-    <w:lsdException w:name="Emphasis" w:uiPriority="20" w:qFormat="1"/>
-    <w:lsdException w:name="Document Map" w:semiHidden="1" w:unhideWhenUsed="1"/>
-    <w:lsdException w:name="Plain Text" w:semiHidden="1" w:unhideWhenUsed="1"/>
-    <w:lsdException w:name="E-mail Signature" w:semiHidden="1" w:unhideWhenUsed="1"/>
-    <w:lsdException w:name="HTML Top of Form" w:semiHidden="1" w:unhideWhenUsed="1"/>
-    <w:lsdException w:name="HTML Bottom of Form" w:semiHidden="1" w:unhideWhenUsed="1"/>
-    <w:lsdException w:name="Normal (Web)" w:semiHidden="1" w:unhideWhenUsed="1"/>
-    <w:lsdException w:name="HTML Acronym" w:semiHidden="1" w:unhideWhenUsed="1"/>
-    <w:lsdException w:name="HTML Address" w:semiHidden="1" w:unhideWhenUsed="1"/>
-    <w:lsdException w:name="HTML Cite" w:semiHidden="1" w:unhideWhenUsed="1"/>
-    <w:lsdException w:name="HTML Code" w:semiHidden="1" w:unhideWhenUsed="1"/>
-    <w:lsdException w:name="HTML Definition" w:semiHidden="1" w:unhideWhenUsed="1"/>
-    <w:lsdException w:name="HTML Keyboard" w:semiHidden="1" w:unhideWhenUsed="1"/>
-    <w:lsdException w:name="HTML Preformatted" w:semiHidden="1" w:unhideWhenUsed="1"/>
-    <w:lsdException w:name="HTML Sample" w:semiHidden="1" w:unhideWhenUsed="1"/>
-    <w:lsdException w:name="HTML Typewriter" w:semiHidden="1" w:unhideWhenUsed="1"/>
-    <w:lsdException w:name="HTML Variable" w:semiHidden="1" w:unhideWhenUsed="1"/>
-    <w:lsdException w:name="Normal Table" w:semiHidden="1" w:unhideWhenUsed="1"/>
-    <w:lsdException w:name="annotation subject" w:semiHidden="1" w:unhideWhenUsed="1"/>
-    <w:lsdException w:name="No List" w:semiHidden="1" w:unhideWhenUsed="1"/>
-    <w:lsdException w:name="Outline List 1" w:semiHidden="1" w:unhideWhenUsed="1"/>
-    <w:lsdException w:name="Outline List 2" w:semiHidden="1" w:unhideWhenUsed="1"/>
-    <w:lsdException w:name="Outline List 3" w:semiHidden="1" w:unhideWhenUsed="1"/>
-    <w:lsdException w:name="Table Simple 1" w:semiHidden="1" w:unhideWhenUsed="1"/>
-    <w:lsdException w:name="Table Simple 2" w:semiHidden="1" w:unhideWhenUsed="1"/>
-    <w:lsdException w:name="Table Simple 3" w:semiHidden="1" w:unhideWhenUsed="1"/>
-    <w:lsdException w:name="Table Classic 1" w:semiHidden="1" w:unhideWhenUsed="1"/>
-    <w:lsdException w:name="Table Classic 2" w:semiHidden="1" w:unhideWhenUsed="1"/>
-    <w:lsdException w:name="Table Classic 3" w:semiHidden="1" w:unhideWhenUsed="1"/>
-    <w:lsdException w:name="Table Classic 4" w:semiHidden="1" w:unhideWhenUsed="1"/>
-    <w:lsdException w:name="Table Colorful 1" w:semiHidden="1" w:unhideWhenUsed="1"/>
-    <w:lsdException w:name="Table Colorful 2" w:semiHidden="1" w:unhideWhenUsed="1"/>
-    <w:lsdException w:name="Table Colorful 3" w:semiHidden="1" w:unhideWhenUsed="1"/>
-    <w:lsdException w:name="Table Columns 1" w:semiHidden="1" w:unhideWhenUsed="1"/>
-    <w:lsdException w:name="Table Columns 2" w:semiHidden="1" w:unhideWhenUsed="1"/>
-    <w:lsdException w:name="Table Columns 3" w:semiHidden="1" w:unhideWhenUsed="1"/>
-    <w:lsdException w:name="Table Columns 4" w:semiHidden="1" w:unhideWhenUsed="1"/>
-    <w:lsdException w:name="Table Columns 5" w:semiHidden="1" w:unhideWhenUsed="1"/>
-    <w:lsdException w:name="Table Grid 1" w:semiHidden="1" w:unhideWhenUsed="1"/>
-    <w:lsdException w:name="Table Grid 2" w:semiHidden="1" w:unhideWhenUsed="1"/>
-    <w:lsdException w:name="Table Grid 3" w:semiHidden="1" w:unhideWhenUsed="1"/>
-    <w:lsdException w:name="Table Grid 4" w:semiHidden="1" w:unhideWhenUsed="1"/>
-    <w:lsdException w:name="Table Grid 5" w:semiHidden="1" w:unhideWhenUsed="1"/>
-    <w:lsdException w:name="Table Grid 6" w:semiHidden="1" w:unhideWhenUsed="1"/>
-    <w:lsdException w:name="Table Grid 7" w:semiHidden="1" w:unhideWhenUsed="1"/>
-    <w:lsdException w:name="Table Grid 8" w:semiHidden="1" w:unhideWhenUsed="1"/>
-    <w:lsdException w:name="Table List 1" w:semiHidden="1" w:unhideWhenUsed="1"/>
-    <w:lsdException w:name="Table List 2" w:semiHidden="1" w:unhideWhenUsed="1"/>
-    <w:lsdException w:name="Table List 3" w:semiHidden="1" w:unhideWhenUsed="1"/>
-    <w:lsdException w:name="Table List 4" w:semiHidden="1" w:unhideWhenUsed="1"/>
-    <w:lsdException w:name="Table List 5" w:semiHidden="1" w:unhideWhenUsed="1"/>
-    <w:lsdException w:name="Table List 6" w:semiHidden="1" w:unhideWhenUsed="1"/>
-    <w:lsdException w:name="Table List 7" w:semiHidden="1" w:unhideWhenUsed="1"/>
-    <w:lsdException w:name="Table List 8" w:semiHidden="1" w:unhideWhenUsed="1"/>
-    <w:lsdException w:name="Table 3D effects 1" w:semiHidden="1" w:unhideWhenUsed="1"/>
-    <w:lsdException w:name="Table 3D effects 2" w:semiHidden="1" w:unhideWhenUsed="1"/>
-    <w:lsdException w:name="Table 3D effects 3" w:semiHidden="1" w:unhideWhenUsed="1"/>
-    <w:lsdException w:name="Table Contemporary" w:semiHidden="1" w:unhideWhenUsed="1"/>
-    <w:lsdException w:name="Table Elegant" w:semiHidden="1" w:unhideWhenUsed="1"/>
-    <w:lsdException w:name="Table Professional" w:semiHidden="1" w:unhideWhenUsed="1"/>
-    <w:lsdException w:name="Table Subtle 1" w:semiHidden="1" w:unhideWhenUsed="1"/>
-    <w:lsdException w:name="Table Subtle 2" w:semiHidden="1" w:unhideWhenUsed="1"/>
-    <w:lsdException w:name="Table Web 1" w:semiHidden="1" w:unhideWhenUsed="1"/>
-    <w:lsdException w:name="Table Web 2" w:semiHidden="1" w:unhideWhenUsed="1"/>
-    <w:lsdException w:name="Table Web 3" w:semiHidden="1" w:unhideWhenUsed="1"/>
-    <w:lsdException w:name="Balloon Text" w:semiHidden="1" w:unhideWhenUsed="1"/>
-    <w:lsdException w:name="Table Grid" w:uiPriority="39"/>
-    <w:lsdException w:name="Table Theme" w:semiHidden="1" w:unhideWhenUsed="1"/>
-    <w:lsdException w:name="Placeholder Text" w:semiHidden="1"/>
-    <w:lsdException w:name="No Spacing" w:uiPriority="1" w:qFormat="1"/>
-    <w:lsdException w:name="Light Shading" w:uiPriority="60"/>
-    <w:lsdException w:name="Light List" w:uiPriority="61"/>
-    <w:lsdException w:name="Light Grid" w:uiPriority="62"/>
-    <w:lsdException w:name="Medium Shading 1" w:uiPriority="63"/>
-    <w:lsdException w:name="Medium Shading 2" w:uiPriority="64"/>
-    <w:lsdException w:name="Medium List 1" w:uiPriority="65"/>
-    <w:lsdException w:name="Medium List 2" w:uiPriority="66"/>
-    <w:lsdException w:name="Medium Grid 1" w:uiPriority="67"/>
-    <w:lsdException w:name="Medium Grid 2" w:uiPriority="68"/>
-    <w:lsdException w:name="Medium Grid 3" w:uiPriority="69"/>
-    <w:lsdException w:name="Dark List" w:uiPriority="70"/>
-    <w:lsdException w:name="Colorful Shading" w:uiPriority="71"/>
-    <w:lsdException w:name="Colorful List" w:uiPriority="72"/>
-    <w:lsdException w:name="Colorful Grid" w:uiPriority="73"/>
-    <w:lsdException w:name="Light Shading Accent 1" w:uiPriority="60"/>
-    <w:lsdException w:name="Light List Accent 1" w:uiPriority="61"/>
-    <w:lsdException w:name="Light Grid Accent 1" w:uiPriority="62"/>
-    <w:lsdException w:name="Medium Shading 1 Accent 1" w:uiPriority="63"/>
-    <w:lsdException w:name="Medium Shading 2 Accent 1" w:uiPriority="64"/>
-    <w:lsdException w:name="Medium List 1 Accent 1" w:uiPriority="65"/>
-    <w:lsdException w:name="Revision" w:semiHidden="1"/>
-    <w:lsdException w:name="List Paragraph" w:uiPriority="34" w:qFormat="1"/>
-    <w:lsdException w:name="Quote" w:uiPriority="29" w:qFormat="1"/>
-    <w:lsdException w:name="Intense Quote" w:uiPriority="30" w:qFormat="1"/>
-    <w:lsdException w:name="Medium List 2 Accent 1" w:uiPriority="66"/>
-    <w:lsdException w:name="Medium Grid 1 Accent 1" w:uiPriority="67"/>
-    <w:lsdException w:name="Medium Grid 2 Accent 1" w:uiPriority="68"/>
-    <w:lsdException w:name="Medium Grid 3 Accent 1" w:uiPriority="69"/>
-    <w:lsdException w:name="Dark List Accent 1" w:uiPriority="70"/>
-    <w:lsdException w:name="Colorful Shading Accent 1" w:uiPriority="71"/>
-    <w:lsdException w:name="Colorful List Accent 1" w:uiPriority="72"/>
-    <w:lsdException w:name="Colorful Grid Accent 1" w:uiPriority="73"/>
-    <w:lsdException w:name="Light Shading Accent 2" w:uiPriority="60"/>
-    <w:lsdException w:name="Light List Accent 2" w:uiPriority="61"/>
-    <w:lsdException w:name="Light Grid Accent 2" w:uiPriority="62"/>
-    <w:lsdException w:name="Medium Shading 1 Accent 2" w:uiPriority="63"/>
-    <w:lsdException w:name="Medium Shading 2 Accent 2" w:uiPriority="64"/>
-    <w:lsdException w:name="Medium List 1 Accent 2" w:uiPriority="65"/>
-    <w:lsdException w:name="Medium List 2 Accent 2" w:uiPriority="66"/>
-    <w:lsdException w:name="Medium Grid 1 Accent 2" w:uiPriority="67"/>
-    <w:lsdException w:name="Medium Grid 2 Accent 2" w:uiPriority="68"/>
-    <w:lsdException w:name="Medium Grid 3 Accent 2" w:uiPriority="69"/>
-    <w:lsdException w:name="Dark List Accent 2" w:uiPriority="70"/>
-    <w:lsdException w:name="Colorful Shading Accent 2" w:uiPriority="71"/>
-    <w:lsdException w:name="Colorful List Accent 2" w:uiPriority="72"/>
-    <w:lsdException w:name="Colorful Grid Accent 2" w:uiPriority="73"/>
-    <w:lsdException w:name="Light Shading Accent 3" w:uiPriority="60"/>
-    <w:lsdException w:name="Light List Accent 3" w:uiPriority="61"/>
-    <w:lsdException w:name="Light Grid Accent 3" w:uiPriority="62"/>
-    <w:lsdException w:name="Medium Shading 1 Accent 3" w:uiPriority="63"/>
-    <w:lsdException w:name="Medium Shading 2 Accent 3" w:uiPriority="64"/>
-    <w:lsdException w:name="Medium List 1 Accent 3" w:uiPriority="65"/>
-    <w:lsdException w:name="Medium List 2 Accent 3" w:uiPriority="66"/>
-    <w:lsdException w:name="Medium Grid 1 Accent 3" w:uiPriority="67"/>
-    <w:lsdException w:name="Medium Grid 2 Accent 3" w:uiPriority="68"/>
-    <w:lsdException w:name="Medium Grid 3 Accent 3" w:uiPriority="69"/>
-    <w:lsdException w:name="Dark List Accent 3" w:uiPriority="70"/>
-    <w:lsdException w:name="Colorful Shading Accent 3" w:uiPriority="71"/>
-    <w:lsdException w:name="Colorful List Accent 3" w:uiPriority="72"/>
-    <w:lsdException w:name="Colorful Grid Accent 3" w:uiPriority="73"/>
-    <w:lsdException w:name="Light Shading Accent 4" w:uiPriority="60"/>
-    <w:lsdException w:name="Light List Accent 4" w:uiPriority="61"/>
-    <w:lsdException w:name="Light Grid Accent 4" w:uiPriority="62"/>
-    <w:lsdException w:name="Medium Shading 1 Accent 4" w:uiPriority="63"/>
-    <w:lsdException w:name="Medium Shading 2 Accent 4" w:uiPriority="64"/>
-    <w:lsdException w:name="Medium List 1 Accent 4" w:uiPriority="65"/>
-    <w:lsdException w:name="Medium List 2 Accent 4" w:uiPriority="66"/>
-    <w:lsdException w:name="Medium Grid 1 Accent 4" w:uiPriority="67"/>
-    <w:lsdException w:name="Medium Grid 2 Accent 4" w:uiPriority="68"/>
-    <w:lsdException w:name="Medium Grid 3 Accent 4" w:uiPriority="69"/>
-    <w:lsdException w:name="Dark List Accent 4" w:uiPriority="70"/>
-    <w:lsdException w:name="Colorful Shading Accent 4" w:uiPriority="71"/>
-    <w:lsdException w:name="Colorful List Accent 4" w:uiPriority="72"/>
-    <w:lsdException w:name="Colorful Grid Accent 4" w:uiPriority="73"/>
-    <w:lsdException w:name="Light Shading Accent 5" w:uiPriority="60"/>
-    <w:lsdException w:name="Light List Accent 5" w:uiPriority="61"/>
-    <w:lsdException w:name="Light Grid Accent 5" w:uiPriority="62"/>
-    <w:lsdException w:name="Medium Shading 1 Accent 5" w:uiPriority="63"/>
-    <w:lsdException w:name="Medium Shading 2 Accent 5" w:uiPriority="64"/>
-    <w:lsdException w:name="Medium List 1 Accent 5" w:uiPriority="65"/>
-    <w:lsdException w:name="Medium List 2 Accent 5" w:uiPriority="66"/>
-    <w:lsdException w:name="Medium Grid 1 Accent 5" w:uiPriority="67"/>
-    <w:lsdException w:name="Medium Grid 2 Accent 5" w:uiPriority="68"/>
-    <w:lsdException w:name="Medium Grid 3 Accent 5" w:uiPriority="69"/>
-    <w:lsdException w:name="Dark List Accent 5" w:uiPriority="70"/>
-    <w:lsdException w:name="Colorful Shading Accent 5" w:uiPriority="71"/>
-    <w:lsdException w:name="Colorful List Accent 5" w:uiPriority="72"/>
-    <w:lsdException w:name="Colorful Grid Accent 5" w:uiPriority="73"/>
-    <w:lsdException w:name="Light Shading Accent 6" w:uiPriority="60"/>
-    <w:lsdException w:name="Light List Accent 6" w:uiPriority="61"/>
-    <w:lsdException w:name="Light Grid Accent 6" w:uiPriority="62"/>
-    <w:lsdException w:name="Medium Shading 1 Accent 6" w:uiPriority="63"/>
-    <w:lsdException w:name="Medium Shading 2 Accent 6" w:uiPriority="64"/>
-    <w:lsdException w:name="Medium List 1 Accent 6" w:uiPriority="65"/>
-    <w:lsdException w:name="Medium List 2 Accent 6" w:uiPriority="66"/>
-    <w:lsdException w:name="Medium Grid 1 Accent 6" w:uiPriority="67"/>
-    <w:lsdException w:name="Medium Grid 2 Accent 6" w:uiPriority="68"/>
-    <w:lsdException w:name="Medium Grid 3 Accent 6" w:uiPriority="69"/>
-    <w:lsdException w:name="Dark List Accent 6" w:uiPriority="70"/>
-    <w:lsdException w:name="Colorful Shading Accent 6" w:uiPriority="71"/>
-    <w:lsdException w:name="Colorful List Accent 6" w:uiPriority="72"/>
-    <w:lsdException w:name="Colorful Grid Accent 6" w:uiPriority="73"/>
-    <w:lsdException w:name="Subtle Emphasis" w:uiPriority="19" w:qFormat="1"/>
-    <w:lsdException w:name="Intense Emphasis" w:uiPriority="21" w:qFormat="1"/>
-    <w:lsdException w:name="Subtle Reference" w:uiPriority="31" w:qFormat="1"/>
-    <w:lsdException w:name="Intense Reference" w:uiPriority="32" w:qFormat="1"/>
-    <w:lsdException w:name="Book Title" w:uiPriority="33" w:qFormat="1"/>
-    <w:lsdException w:name="Bibliography" w:semiHidden="1" w:uiPriority="37" w:unhideWhenUsed="1"/>
-    <w:lsdException w:name="TOC Heading" w:semiHidden="1" w:uiPriority="39" w:unhideWhenUsed="1" w:qFormat="1"/>
-    <w:lsdException w:name="Plain Table 1" w:uiPriority="41"/>
-    <w:lsdException w:name="Plain Table 2" w:uiPriority="42"/>
-    <w:lsdException w:name="Plain Table 3" w:uiPriority="43"/>
-    <w:lsdException w:name="Plain Table 4" w:uiPriority="44"/>
-    <w:lsdException w:name="Plain Table 5" w:uiPriority="45"/>
-    <w:lsdException w:name="Grid Table Light" w:uiPriority="40"/>
-    <w:lsdException w:name="Grid Table 1 Light" w:uiPriority="46"/>
-    <w:lsdException w:name="Grid Table 2" w:uiPriority="47"/>
-    <w:lsdException w:name="Grid Table 3" w:uiPriority="48"/>
-    <w:lsdException w:name="Grid Table 4" w:uiPriority="49"/>
-    <w:lsdException w:name="Grid Table 5 Dark" w:uiPriority="50"/>
-    <w:lsdException w:name="Grid Table 6 Colorful" w:uiPriority="51"/>
-    <w:lsdException w:name="Grid Table 7 Colorful" w:uiPriority="52"/>
-    <w:lsdException w:name="Grid Table 1 Light Accent 1" w:uiPriority="46"/>
-    <w:lsdException w:name="Grid Table 2 Accent 1" w:uiPriority="47"/>
-    <w:lsdException w:name="Grid Table 3 Accent 1" w:uiPriority="48"/>
-    <w:lsdException w:name="Grid Table 4 Accent 1" w:uiPriority="49"/>
-    <w:lsdException w:name="Grid Table 5 Dark Accent 1" w:uiPriority="50"/>
-    <w:lsdException w:name="Grid Table 6 Colorful Accent 1" w:uiPriority="51"/>
-    <w:lsdException w:name="Grid Table 7 Colorful Accent 1" w:uiPriority="52"/>
-    <w:lsdException w:name="Grid Table 1 Light Accent 2" w:uiPriority="46"/>
-    <w:lsdException w:name="Grid Table 2 Accent 2" w:uiPriority="47"/>
-    <w:lsdException w:name="Grid Table 3 Accent 2" w:uiPriority="48"/>
-    <w:lsdException w:name="Grid Table 4 Accent 2" w:uiPriority="49"/>
-    <w:lsdException w:name="Grid Table 5 Dark Accent 2" w:uiPriority="50"/>
-    <w:lsdException w:name="Grid Table 6 Colorful Accent 2" w:uiPriority="51"/>
-    <w:lsdException w:name="Grid Table 7 Colorful Accent 2" w:uiPriority="52"/>
-    <w:lsdException w:name="Grid Table 1 Light Accent 3" w:uiPriority="46"/>
-    <w:lsdException w:name="Grid Table 2 Accent 3" w:uiPriority="47"/>
-    <w:lsdException w:name="Grid Table 3 Accent 3" w:uiPriority="48"/>
-    <w:lsdException w:name="Grid Table 4 Accent 3" w:uiPriority="49"/>
-    <w:lsdException w:name="Grid Table 5 Dark Accent 3" w:uiPriority="50"/>
-    <w:lsdException w:name="Grid Table 6 Colorful Accent 3" w:uiPriority="51"/>
-    <w:lsdException w:name="Grid Table 7 Colorful Accent 3" w:uiPriority="52"/>
-    <w:lsdException w:name="Grid Table 1 Light Accent 4" w:uiPriority="46"/>
-    <w:lsdException w:name="Grid Table 2 Accent 4" w:uiPriority="47"/>
-    <w:lsdException w:name="Grid Table 3 Accent 4" w:uiPriority="48"/>
-    <w:lsdException w:name="Grid Table 4 Accent 4" w:uiPriority="49"/>
-    <w:lsdException w:name="Grid Table 5 Dark Accent 4" w:uiPriority="50"/>
-    <w:lsdException w:name="Grid Table 6 Colorful Accent 4" w:uiPriority="51"/>
-    <w:lsdException w:name="Grid Table 7 Colorful Accent 4" w:uiPriority="52"/>
-    <w:lsdException w:name="Grid Table 1 Light Accent 5" w:uiPriority="46"/>
-    <w:lsdException w:name="Grid Table 2 Accent 5" w:uiPriority="47"/>
-    <w:lsdException w:name="Grid Table 3 Accent 5" w:uiPriority="48"/>
-    <w:lsdException w:name="Grid Table 4 Accent 5" w:uiPriority="49"/>
-    <w:lsdException w:name="Grid Table 5 Dark Accent 5" w:uiPriority="50"/>
-    <w:lsdException w:name="Grid Table 6 Colorful Accent 5" w:uiPriority="51"/>
-    <w:lsdException w:name="Grid Table 7 Colorful Accent 5" w:uiPriority="52"/>
-    <w:lsdException w:name="Grid Table 1 Light Accent 6" w:uiPriority="46"/>
-    <w:lsdException w:name="Grid Table 2 Accent 6" w:uiPriority="47"/>
-    <w:lsdException w:name="Grid Table 3 Accent 6" w:uiPriority="48"/>
-    <w:lsdException w:name="Grid Table 4 Accent 6" w:uiPriority="49"/>
-    <w:lsdException w:name="Grid Table 5 Dark Accent 6" w:uiPriority="50"/>
-    <w:lsdException w:name="Grid Table 6 Colorful Accent 6" w:uiPriority="51"/>
-    <w:lsdException w:name="Grid Table 7 Colorful Accent 6" w:uiPriority="52"/>
-    <w:lsdException w:name="List Table 1 Light" w:uiPriority="46"/>
-    <w:lsdException w:name="List Table 2" w:uiPriority="47"/>
-    <w:lsdException w:name="List Table 3" w:uiPriority="48"/>
-    <w:lsdException w:name="List Table 4" w:uiPriority="49"/>
-    <w:lsdException w:name="List Table 5 Dark" w:uiPriority="50"/>
-    <w:lsdException w:name="List Table 6 Colorful" w:uiPriority="51"/>
-    <w:lsdException w:name="List Table 7 Colorful" w:uiPriority="52"/>
-    <w:lsdException w:name="List Table 1 Light Accent 1" w:uiPriority="46"/>
-    <w:lsdException w:name="List Table 2 Accent 1" w:uiPriority="47"/>
-    <w:lsdException w:name="List Table 3 Accent 1" w:uiPriority="48"/>
-    <w:lsdException w:name="List Table 4 Accent 1" w:uiPriority="49"/>
-    <w:lsdException w:name="List Table 5 Dark Accent 1" w:uiPriority="50"/>
-    <w:lsdException w:name="List Table 6 Colorful Accent 1" w:uiPriority="51"/>
-    <w:lsdException w:name="List Table 7 Colorful Accent 1" w:uiPriority="52"/>
-    <w:lsdException w:name="List Table 1 Light Accent 2" w:uiPriority="46"/>
-    <w:lsdException w:name="List Table 2 Accent 2" w:uiPriority="47"/>
-    <w:lsdException w:name="List Table 3 Accent 2" w:uiPriority="48"/>
-    <w:lsdException w:name="List Table 4 Accent 2" w:uiPriority="49"/>
-    <w:lsdException w:name="List Table 5 Dark Accent 2" w:uiPriority="50"/>
-    <w:lsdException w:name="List Table 6 Colorful Accent 2" w:uiPriority="51"/>
-    <w:lsdException w:name="List Table 7 Colorful Accent 2" w:uiPriority="52"/>
-    <w:lsdException w:name="List Table 1 Light Accent 3" w:uiPriority="46"/>
-    <w:lsdException w:name="List Table 2 Accent 3" w:uiPriority="47"/>
-    <w:lsdException w:name="List Table 3 Accent 3" w:uiPriority="48"/>
-    <w:lsdException w:name="List Table 4 Accent 3" w:uiPriority="49"/>
-    <w:lsdException w:name="List Table 5 Dark Accent 3" w:uiPriority="50"/>
-    <w:lsdException w:name="List Table 6 Colorful Accent 3" w:uiPriority="51"/>
-    <w:lsdException w:name="List Table 7 Colorful Accent 3" w:uiPriority="52"/>
-    <w:lsdException w:name="List Table 1 Light Accent 4" w:uiPriority="46"/>
-    <w:lsdException w:name="List Table 2 Accent 4" w:uiPriority="47"/>
-    <w:lsdException w:name="List Table 3 Accent 4" w:uiPriority="48"/>
-    <w:lsdException w:name="List Table 4 Accent 4" w:uiPriority="49"/>
-    <w:lsdException w:name="List Table 5 Dark Accent 4" w:uiPriority="50"/>
-    <w:lsdException w:name="List Table 6 Colorful Accent 4" w:uiPriority="51"/>
-    <w:lsdException w:name="List Table 7 Colorful Accent 4" w:uiPriority="52"/>
-    <w:lsdException w:name="List Table 1 Light Accent 5" w:uiPriority="46"/>
-    <w:lsdException w:name="List Table 2 Accent 5" w:uiPriority="47"/>
-    <w:lsdException w:name="List Table 3 Accent 5" w:uiPriority="48"/>
-    <w:lsdException w:name="List Table 4 Accent 5" w:uiPriority="49"/>
-    <w:lsdException w:name="List Table 5 Dark Accent 5" w:uiPriority="50"/>
-    <w:lsdException w:name="List Table 6 Colorful Accent 5" w:uiPriority="51"/>
-    <w:lsdException w:name="List Table 7 Colorful Accent 5" w:uiPriority="52"/>
-    <w:lsdException w:name="List Table 1 Light Accent 6" w:uiPriority="46"/>
-    <w:lsdException w:name="List Table 2 Accent 6" w:uiPriority="47"/>
-    <w:lsdException w:name="List Table 3 Accent 6" w:uiPriority="48"/>
-    <w:lsdException w:name="List Table 4 Accent 6" w:uiPriority="49"/>
-    <w:lsdException w:name="List Table 5 Dark Accent 6" w:uiPriority="50"/>
-    <w:lsdException w:name="List Table 6 Colorful Accent 6" w:uiPriority="51"/>
-    <w:lsdException w:name="List Table 7 Colorful Accent 6" w:uiPriority="52"/>
+  <w:latentStyles w:defLockedState="0" w:defUIPriority="99" w:defSemiHidden="1" w:defUnhideWhenUsed="1" w:defQFormat="0" w:count="267">
+    <w:lsdException w:name="Normal" w:semiHidden="0" w:uiPriority="0" w:unhideWhenUsed="0" w:qFormat="1"/>
+    <w:lsdException w:name="heading 1" w:semiHidden="0" w:uiPriority="9" w:unhideWhenUsed="0" w:qFormat="1"/>
+    <w:lsdException w:name="heading 2" w:uiPriority="9" w:qFormat="1"/>
+    <w:lsdException w:name="heading 3" w:uiPriority="9" w:qFormat="1"/>
+    <w:lsdException w:name="heading 4" w:uiPriority="9" w:qFormat="1"/>
+    <w:lsdException w:name="heading 5" w:uiPriority="9" w:qFormat="1"/>
+    <w:lsdException w:name="heading 6" w:uiPriority="9" w:qFormat="1"/>
+    <w:lsdException w:name="heading 7" w:uiPriority="9" w:qFormat="1"/>
+    <w:lsdException w:name="heading 8" w:uiPriority="9" w:qFormat="1"/>
+    <w:lsdException w:name="heading 9" w:uiPriority="9" w:qFormat="1"/>
+    <w:lsdException w:name="toc 1" w:uiPriority="39"/>
+    <w:lsdException w:name="toc 2" w:uiPriority="39"/>
+    <w:lsdException w:name="toc 3" w:uiPriority="39"/>
+    <w:lsdException w:name="toc 4" w:uiPriority="39"/>
+    <w:lsdException w:name="toc 5" w:uiPriority="39"/>
+    <w:lsdException w:name="toc 6" w:uiPriority="39"/>
+    <w:lsdException w:name="toc 7" w:uiPriority="39"/>
+    <w:lsdException w:name="toc 8" w:uiPriority="39"/>
+    <w:lsdException w:name="toc 9" w:uiPriority="39"/>
+    <w:lsdException w:name="caption" w:uiPriority="35" w:qFormat="1"/>
+    <w:lsdException w:name="Title" w:semiHidden="0" w:uiPriority="10" w:unhideWhenUsed="0" w:qFormat="1"/>
+    <w:lsdException w:name="Default Paragraph Font" w:uiPriority="1"/>
+    <w:lsdException w:name="Subtitle" w:semiHidden="0" w:uiPriority="11" w:unhideWhenUsed="0" w:qFormat="1"/>
+    <w:lsdException w:name="Strong" w:semiHidden="0" w:uiPriority="22" w:unhideWhenUsed="0" w:qFormat="1"/>
+    <w:lsdException w:name="Emphasis" w:semiHidden="0" w:uiPriority="20" w:unhideWhenUsed="0" w:qFormat="1"/>
+    <w:lsdException w:name="Table Grid" w:semiHidden="0" w:uiPriority="39" w:unhideWhenUsed="0"/>
+    <w:lsdException w:name="Placeholder Text" w:unhideWhenUsed="0"/>
+    <w:lsdException w:name="No Spacing" w:semiHidden="0" w:uiPriority="1" w:unhideWhenUsed="0" w:qFormat="1"/>
+    <w:lsdException w:name="Light Shading" w:semiHidden="0" w:uiPriority="60" w:unhideWhenUsed="0"/>
+    <w:lsdException w:name="Light List" w:semiHidden="0" w:uiPriority="61" w:unhideWhenUsed="0"/>
+    <w:lsdException w:name="Light Grid" w:semiHidden="0" w:uiPriority="62" w:unhideWhenUsed="0"/>
+    <w:lsdException w:name="Medium Shading 1" w:semiHidden="0" w:uiPriority="63" w:unhideWhenUsed="0"/>
+    <w:lsdException w:name="Medium Shading 2" w:semiHidden="0" w:uiPriority="64" w:unhideWhenUsed="0"/>
+    <w:lsdException w:name="Medium List 1" w:semiHidden="0" w:uiPriority="65" w:unhideWhenUsed="0"/>
+    <w:lsdException w:name="Medium List 2" w:semiHidden="0" w:uiPriority="66" w:unhideWhenUsed="0"/>
+    <w:lsdException w:name="Medium Grid 1" w:semiHidden="0" w:uiPriority="67" w:unhideWhenUsed="0"/>
+    <w:lsdException w:name="Medium Grid 2" w:semiHidden="0" w:uiPriority="68" w:unhideWhenUsed="0"/>
+    <w:lsdException w:name="Medium Grid 3" w:semiHidden="0" w:uiPriority="69" w:unhideWhenUsed="0"/>
+    <w:lsdException w:name="Dark List" w:semiHidden="0" w:uiPriority="70" w:unhideWhenUsed="0"/>
+    <w:lsdException w:name="Colorful Shading" w:semiHidden="0" w:uiPriority="71" w:unhideWhenUsed="0"/>
+    <w:lsdException w:name="Colorful List" w:semiHidden="0" w:uiPriority="72" w:unhideWhenUsed="0"/>
+    <w:lsdException w:name="Colorful Grid" w:semiHidden="0" w:uiPriority="73" w:unhideWhenUsed="0"/>
+    <w:lsdException w:name="Light Shading Accent 1" w:semiHidden="0" w:uiPriority="60" w:unhideWhenUsed="0"/>
+    <w:lsdException w:name="Light List Accent 1" w:semiHidden="0" w:uiPriority="61" w:unhideWhenUsed="0"/>
+    <w:lsdException w:name="Light Grid Accent 1" w:semiHidden="0" w:uiPriority="62" w:unhideWhenUsed="0"/>
+    <w:lsdException w:name="Medium Shading 1 Accent 1" w:semiHidden="0" w:uiPriority="63" w:unhideWhenUsed="0"/>
+    <w:lsdException w:name="Medium Shading 2 Accent 1" w:semiHidden="0" w:uiPriority="64" w:unhideWhenUsed="0"/>
+    <w:lsdException w:name="Medium List 1 Accent 1" w:semiHidden="0" w:uiPriority="65" w:unhideWhenUsed="0"/>
+    <w:lsdException w:name="Revision" w:unhideWhenUsed="0"/>
+    <w:lsdException w:name="List Paragraph" w:semiHidden="0" w:uiPriority="34" w:unhideWhenUsed="0" w:qFormat="1"/>
+    <w:lsdException w:name="Quote" w:semiHidden="0" w:uiPriority="29" w:unhideWhenUsed="0" w:qFormat="1"/>
+    <w:lsdException w:name="Intense Quote" w:semiHidden="0" w:uiPriority="30" w:unhideWhenUsed="0" w:qFormat="1"/>
+    <w:lsdException w:name="Medium List 2 Accent 1" w:semiHidden="0" w:uiPriority="66" w:unhideWhenUsed="0"/>
+    <w:lsdException w:name="Medium Grid 1 Accent 1" w:semiHidden="0" w:uiPriority="67" w:unhideWhenUsed="0"/>
+    <w:lsdException w:name="Medium Grid 2 Accent 1" w:semiHidden="0" w:uiPriority="68" w:unhideWhenUsed="0"/>
+    <w:lsdException w:name="Medium Grid 3 Accent 1" w:semiHidden="0" w:uiPriority="69" w:unhideWhenUsed="0"/>
+    <w:lsdException w:name="Dark List Accent 1" w:semiHidden="0" w:uiPriority="70" w:unhideWhenUsed="0"/>
+    <w:lsdException w:name="Colorful Shading Accent 1" w:semiHidden="0" w:uiPriority="71" w:unhideWhenUsed="0"/>
+    <w:lsdException w:name="Colorful List Accent 1" w:semiHidden="0" w:uiPriority="72" w:unhideWhenUsed="0"/>
+    <w:lsdException w:name="Colorful Grid Accent 1" w:semiHidden="0" w:uiPriority="73" w:unhideWhenUsed="0"/>
+    <w:lsdException w:name="Light Shading Accent 2" w:semiHidden="0" w:uiPriority="60" w:unhideWhenUsed="0"/>
+    <w:lsdException w:name="Light List Accent 2" w:semiHidden="0" w:uiPriority="61" w:unhideWhenUsed="0"/>
+    <w:lsdException w:name="Light Grid Accent 2" w:semiHidden="0" w:uiPriority="62" w:unhideWhenUsed="0"/>
+    <w:lsdException w:name="Medium Shading 1 Accent 2" w:semiHidden="0" w:uiPriority="63" w:unhideWhenUsed="0"/>
+    <w:lsdException w:name="Medium Shading 2 Accent 2" w:semiHidden="0" w:uiPriority="64" w:unhideWhenUsed="0"/>
+    <w:lsdException w:name="Medium List 1 Accent 2" w:semiHidden="0" w:uiPriority="65" w:unhideWhenUsed="0"/>
+    <w:lsdException w:name="Medium List 2 Accent 2" w:semiHidden="0" w:uiPriority="66" w:unhideWhenUsed="0"/>
+    <w:lsdException w:name="Medium Grid 1 Accent 2" w:semiHidden="0" w:uiPriority="67" w:unhideWhenUsed="0"/>
+    <w:lsdException w:name="Medium Grid 2 Accent 2" w:semiHidden="0" w:uiPriority="68" w:unhideWhenUsed="0"/>
+    <w:lsdException w:name="Medium Grid 3 Accent 2" w:semiHidden="0" w:uiPriority="69" w:unhideWhenUsed="0"/>
+    <w:lsdException w:name="Dark List Accent 2" w:semiHidden="0" w:uiPriority="70" w:unhideWhenUsed="0"/>
+    <w:lsdException w:name="Colorful Shading Accent 2" w:semiHidden="0" w:uiPriority="71" w:unhideWhenUsed="0"/>
+    <w:lsdException w:name="Colorful List Accent 2" w:semiHidden="0" w:uiPriority="72" w:unhideWhenUsed="0"/>
+    <w:lsdException w:name="Colorful Grid Accent 2" w:semiHidden="0" w:uiPriority="73" w:unhideWhenUsed="0"/>
+    <w:lsdException w:name="Light Shading Accent 3" w:semiHidden="0" w:uiPriority="60" w:unhideWhenUsed="0"/>
+    <w:lsdException w:name="Light List Accent 3" w:semiHidden="0" w:uiPriority="61" w:unhideWhenUsed="0"/>
+    <w:lsdException w:name="Light Grid Accent 3" w:semiHidden="0" w:uiPriority="62" w:unhideWhenUsed="0"/>
+    <w:lsdException w:name="Medium Shading 1 Accent 3" w:semiHidden="0" w:uiPriority="63" w:unhideWhenUsed="0"/>
+    <w:lsdException w:name="Medium Shading 2 Accent 3" w:semiHidden="0" w:uiPriority="64" w:unhideWhenUsed="0"/>
+    <w:lsdException w:name="Medium List 1 Accent 3" w:semiHidden="0" w:uiPriority="65" w:unhideWhenUsed="0"/>
+    <w:lsdException w:name="Medium List 2 Accent 3" w:semiHidden="0" w:uiPriority="66" w:unhideWhenUsed="0"/>
+    <w:lsdException w:name="Medium Grid 1 Accent 3" w:semiHidden="0" w:uiPriority="67" w:unhideWhenUsed="0"/>
+    <w:lsdException w:name="Medium Grid 2 Accent 3" w:semiHidden="0" w:uiPriority="68" w:unhideWhenUsed="0"/>
+    <w:lsdException w:name="Medium Grid 3 Accent 3" w:semiHidden="0" w:uiPriority="69" w:unhideWhenUsed="0"/>
+    <w:lsdException w:name="Dark List Accent 3" w:semiHidden="0" w:uiPriority="70" w:unhideWhenUsed="0"/>
+    <w:lsdException w:name="Colorful Shading Accent 3" w:semiHidden="0" w:uiPriority="71" w:unhideWhenUsed="0"/>
+    <w:lsdException w:name="Colorful List Accent 3" w:semiHidden="0" w:uiPriority="72" w:unhideWhenUsed="0"/>
+    <w:lsdException w:name="Colorful Grid Accent 3" w:semiHidden="0" w:uiPriority="73" w:unhideWhenUsed="0"/>
+    <w:lsdException w:name="Light Shading Accent 4" w:semiHidden="0" w:uiPriority="60" w:unhideWhenUsed="0"/>
+    <w:lsdException w:name="Light List Accent 4" w:semiHidden="0" w:uiPriority="61" w:unhideWhenUsed="0"/>
+    <w:lsdException w:name="Light Grid Accent 4" w:semiHidden="0" w:uiPriority="62" w:unhideWhenUsed="0"/>
+    <w:lsdException w:name="Medium Shading 1 Accent 4" w:semiHidden="0" w:uiPriority="63" w:unhideWhenUsed="0"/>
+    <w:lsdException w:name="Medium Shading 2 Accent 4" w:semiHidden="0" w:uiPriority="64" w:unhideWhenUsed="0"/>
+    <w:lsdException w:name="Medium List 1 Accent 4" w:semiHidden="0" w:uiPriority="65" w:unhideWhenUsed="0"/>
+    <w:lsdException w:name="Medium List 2 Accent 4" w:semiHidden="0" w:uiPriority="66" w:unhideWhenUsed="0"/>
+    <w:lsdException w:name="Medium Grid 1 Accent 4" w:semiHidden="0" w:uiPriority="67" w:unhideWhenUsed="0"/>
+    <w:lsdException w:name="Medium Grid 2 Accent 4" w:semiHidden="0" w:uiPriority="68" w:unhideWhenUsed="0"/>
+    <w:lsdException w:name="Medium Grid 3 Accent 4" w:semiHidden="0" w:uiPriority="69" w:unhideWhenUsed="0"/>
+    <w:lsdException w:name="Dark List Accent 4" w:semiHidden="0" w:uiPriority="70" w:unhideWhenUsed="0"/>
+    <w:lsdException w:name="Colorful Shading Accent 4" w:semiHidden="0" w:uiPriority="71" w:unhideWhenUsed="0"/>
+    <w:lsdException w:name="Colorful List Accent 4" w:semiHidden="0" w:uiPriority="72" w:unhideWhenUsed="0"/>
+    <w:lsdException w:name="Colorful Grid Accent 4" w:semiHidden="0" w:uiPriority="73" w:unhideWhenUsed="0"/>
+    <w:lsdException w:name="Light Shading Accent 5" w:semiHidden="0" w:uiPriority="60" w:unhideWhenUsed="0"/>
+    <w:lsdException w:name="Light List Accent 5" w:semiHidden="0" w:uiPriority="61" w:unhideWhenUsed="0"/>
+    <w:lsdException w:name="Light Grid Accent 5" w:semiHidden="0" w:uiPriority="62" w:unhideWhenUsed="0"/>
+    <w:lsdException w:name="Medium Shading 1 Accent 5" w:semiHidden="0" w:uiPriority="63" w:unhideWhenUsed="0"/>
+    <w:lsdException w:name="Medium Shading 2 Accent 5" w:semiHidden="0" w:uiPriority="64" w:unhideWhenUsed="0"/>
+    <w:lsdException w:name="Medium List 1 Accent 5" w:semiHidden="0" w:uiPriority="65" w:unhideWhenUsed="0"/>
+    <w:lsdException w:name="Medium List 2 Accent 5" w:semiHidden="0" w:uiPriority="66" w:unhideWhenUsed="0"/>
+    <w:lsdException w:name="Medium Grid 1 Accent 5" w:semiHidden="0" w:uiPriority="67" w:unhideWhenUsed="0"/>
+    <w:lsdException w:name="Medium Grid 2 Accent 5" w:semiHidden="0" w:uiPriority="68" w:unhideWhenUsed="0"/>
+    <w:lsdException w:name="Medium Grid 3 Accent 5" w:semiHidden="0" w:uiPriority="69" w:unhideWhenUsed="0"/>
+    <w:lsdException w:name="Dark List Accent 5" w:semiHidden="0" w:uiPriority="70" w:unhideWhenUsed="0"/>
+    <w:lsdException w:name="Colorful Shading Accent 5" w:semiHidden="0" w:uiPriority="71" w:unhideWhenUsed="0"/>
+    <w:lsdException w:name="Colorful List Accent 5" w:semiHidden="0" w:uiPriority="72" w:unhideWhenUsed="0"/>
+    <w:lsdException w:name="Colorful Grid Accent 5" w:semiHidden="0" w:uiPriority="73" w:unhideWhenUsed="0"/>
+    <w:lsdException w:name="Light Shading Accent 6" w:semiHidden="0" w:uiPriority="60" w:unhideWhenUsed="0"/>
+    <w:lsdException w:name="Light List Accent 6" w:semiHidden="0" w:uiPriority="61" w:unhideWhenUsed="0"/>
+    <w:lsdException w:name="Light Grid Accent 6" w:semiHidden="0" w:uiPriority="62" w:unhideWhenUsed="0"/>
+    <w:lsdException w:name="Medium Shading 1 Accent 6" w:semiHidden="0" w:uiPriority="63" w:unhideWhenUsed="0"/>
+    <w:lsdException w:name="Medium Shading 2 Accent 6" w:semiHidden="0" w:uiPriority="64" w:unhideWhenUsed="0"/>
+    <w:lsdException w:name="Medium List 1 Accent 6" w:semiHidden="0" w:uiPriority="65" w:unhideWhenUsed="0"/>
+    <w:lsdException w:name="Medium List 2 Accent 6" w:semiHidden="0" w:uiPriority="66" w:unhideWhenUsed="0"/>
+    <w:lsdException w:name="Medium Grid 1 Accent 6" w:semiHidden="0" w:uiPriority="67" w:unhideWhenUsed="0"/>
+    <w:lsdException w:name="Medium Grid 2 Accent 6" w:semiHidden="0" w:uiPriority="68" w:unhideWhenUsed="0"/>
+    <w:lsdException w:name="Medium Grid 3 Accent 6" w:semiHidden="0" w:uiPriority="69" w:unhideWhenUsed="0"/>
+    <w:lsdException w:name="Dark List Accent 6" w:semiHidden="0" w:uiPriority="70" w:unhideWhenUsed="0"/>
+    <w:lsdException w:name="Colorful Shading Accent 6" w:semiHidden="0" w:uiPriority="71" w:unhideWhenUsed="0"/>
+    <w:lsdException w:name="Colorful List Accent 6" w:semiHidden="0" w:uiPriority="72" w:unhideWhenUsed="0"/>
+    <w:lsdException w:name="Colorful Grid Accent 6" w:semiHidden="0" w:uiPriority="73" w:unhideWhenUsed="0"/>
+    <w:lsdException w:name="Subtle Emphasis" w:semiHidden="0" w:uiPriority="19" w:unhideWhenUsed="0" w:qFormat="1"/>
+    <w:lsdException w:name="Intense Emphasis" w:semiHidden="0" w:uiPriority="21" w:unhideWhenUsed="0" w:qFormat="1"/>
+    <w:lsdException w:name="Subtle Reference" w:semiHidden="0" w:uiPriority="31" w:unhideWhenUsed="0" w:qFormat="1"/>
+    <w:lsdException w:name="Intense Reference" w:semiHidden="0" w:uiPriority="32" w:unhideWhenUsed="0" w:qFormat="1"/>
+    <w:lsdException w:name="Book Title" w:semiHidden="0" w:uiPriority="33" w:unhideWhenUsed="0" w:qFormat="1"/>
+    <w:lsdException w:name="Bibliography" w:uiPriority="37"/>
+    <w:lsdException w:name="TOC Heading" w:uiPriority="39" w:qFormat="1"/>
   </w:latentStyles>
   <w:style w:type="paragraph" w:default="1" w:styleId="Normal">
     <w:name w:val="Normal"/>
@@ -14925,6 +16382,7 @@
       <w:spacing w:after="0" w:line="240" w:lineRule="auto"/>
     </w:pPr>
     <w:tblPr>
+      <w:tblInd w:w="0" w:type="dxa"/>
       <w:tblBorders>
         <w:top w:val="single" w:sz="4" w:space="0" w:color="auto"/>
         <w:left w:val="single" w:sz="4" w:space="0" w:color="auto"/>
@@ -14933,6 +16391,419 @@
         <w:insideH w:val="single" w:sz="4" w:space="0" w:color="auto"/>
         <w:insideV w:val="single" w:sz="4" w:space="0" w:color="auto"/>
       </w:tblBorders>
+      <w:tblCellMar>
+        <w:top w:w="0" w:type="dxa"/>
+        <w:left w:w="108" w:type="dxa"/>
+        <w:bottom w:w="0" w:type="dxa"/>
+        <w:right w:w="108" w:type="dxa"/>
+      </w:tblCellMar>
+    </w:tblPr>
+  </w:style>
+</w:styles>
+</file>
+
+<file path=word/stylesWithEffects.xml><?xml version="1.0" encoding="utf-8"?>
+<w:styles xmlns:wpc="http://schemas.microsoft.com/office/word/2010/wordprocessingCanvas" xmlns:mc="http://schemas.openxmlformats.org/markup-compatibility/2006" xmlns:o="urn:schemas-microsoft-com:office:office" xmlns:r="http://schemas.openxmlformats.org/officeDocument/2006/relationships" xmlns:m="http://schemas.openxmlformats.org/officeDocument/2006/math" xmlns:v="urn:schemas-microsoft-com:vml" xmlns:wp14="http://schemas.microsoft.com/office/word/2010/wordprocessingDrawing" xmlns:wp="http://schemas.openxmlformats.org/drawingml/2006/wordprocessingDrawing" xmlns:w10="urn:schemas-microsoft-com:office:word" xmlns:w="http://schemas.openxmlformats.org/wordprocessingml/2006/main" xmlns:w14="http://schemas.microsoft.com/office/word/2010/wordml" xmlns:wpg="http://schemas.microsoft.com/office/word/2010/wordprocessingGroup" xmlns:wpi="http://schemas.microsoft.com/office/word/2010/wordprocessingInk" xmlns:wne="http://schemas.microsoft.com/office/word/2006/wordml" xmlns:wps="http://schemas.microsoft.com/office/word/2010/wordprocessingShape" mc:Ignorable="w14 wp14">
+  <w:docDefaults>
+    <w:rPrDefault>
+      <w:rPr>
+        <w:rFonts w:asciiTheme="minorHAnsi" w:eastAsiaTheme="minorHAnsi" w:hAnsiTheme="minorHAnsi" w:cstheme="minorBidi"/>
+        <w:sz w:val="22"/>
+        <w:szCs w:val="22"/>
+        <w:lang w:val="en-US" w:eastAsia="en-US" w:bidi="ar-SA"/>
+      </w:rPr>
+    </w:rPrDefault>
+    <w:pPrDefault>
+      <w:pPr>
+        <w:spacing w:after="160" w:line="259" w:lineRule="auto"/>
+      </w:pPr>
+    </w:pPrDefault>
+  </w:docDefaults>
+  <w:latentStyles w:defLockedState="0" w:defUIPriority="99" w:defSemiHidden="1" w:defUnhideWhenUsed="1" w:defQFormat="0" w:count="267">
+    <w:lsdException w:name="Normal" w:semiHidden="0" w:uiPriority="0" w:unhideWhenUsed="0" w:qFormat="1"/>
+    <w:lsdException w:name="heading 1" w:semiHidden="0" w:uiPriority="9" w:unhideWhenUsed="0" w:qFormat="1"/>
+    <w:lsdException w:name="heading 2" w:uiPriority="9" w:qFormat="1"/>
+    <w:lsdException w:name="heading 3" w:uiPriority="9" w:qFormat="1"/>
+    <w:lsdException w:name="heading 4" w:uiPriority="9" w:qFormat="1"/>
+    <w:lsdException w:name="heading 5" w:uiPriority="9" w:qFormat="1"/>
+    <w:lsdException w:name="heading 6" w:uiPriority="9" w:qFormat="1"/>
+    <w:lsdException w:name="heading 7" w:uiPriority="9" w:qFormat="1"/>
+    <w:lsdException w:name="heading 8" w:uiPriority="9" w:qFormat="1"/>
+    <w:lsdException w:name="heading 9" w:uiPriority="9" w:qFormat="1"/>
+    <w:lsdException w:name="toc 1" w:uiPriority="39"/>
+    <w:lsdException w:name="toc 2" w:uiPriority="39"/>
+    <w:lsdException w:name="toc 3" w:uiPriority="39"/>
+    <w:lsdException w:name="toc 4" w:uiPriority="39"/>
+    <w:lsdException w:name="toc 5" w:uiPriority="39"/>
+    <w:lsdException w:name="toc 6" w:uiPriority="39"/>
+    <w:lsdException w:name="toc 7" w:uiPriority="39"/>
+    <w:lsdException w:name="toc 8" w:uiPriority="39"/>
+    <w:lsdException w:name="toc 9" w:uiPriority="39"/>
+    <w:lsdException w:name="caption" w:uiPriority="35" w:qFormat="1"/>
+    <w:lsdException w:name="Title" w:semiHidden="0" w:uiPriority="10" w:unhideWhenUsed="0" w:qFormat="1"/>
+    <w:lsdException w:name="Default Paragraph Font" w:uiPriority="1"/>
+    <w:lsdException w:name="Subtitle" w:semiHidden="0" w:uiPriority="11" w:unhideWhenUsed="0" w:qFormat="1"/>
+    <w:lsdException w:name="Strong" w:semiHidden="0" w:uiPriority="22" w:unhideWhenUsed="0" w:qFormat="1"/>
+    <w:lsdException w:name="Emphasis" w:semiHidden="0" w:uiPriority="20" w:unhideWhenUsed="0" w:qFormat="1"/>
+    <w:lsdException w:name="Table Grid" w:semiHidden="0" w:uiPriority="39" w:unhideWhenUsed="0"/>
+    <w:lsdException w:name="Placeholder Text" w:unhideWhenUsed="0"/>
+    <w:lsdException w:name="No Spacing" w:semiHidden="0" w:uiPriority="1" w:unhideWhenUsed="0" w:qFormat="1"/>
+    <w:lsdException w:name="Light Shading" w:semiHidden="0" w:uiPriority="60" w:unhideWhenUsed="0"/>
+    <w:lsdException w:name="Light List" w:semiHidden="0" w:uiPriority="61" w:unhideWhenUsed="0"/>
+    <w:lsdException w:name="Light Grid" w:semiHidden="0" w:uiPriority="62" w:unhideWhenUsed="0"/>
+    <w:lsdException w:name="Medium Shading 1" w:semiHidden="0" w:uiPriority="63" w:unhideWhenUsed="0"/>
+    <w:lsdException w:name="Medium Shading 2" w:semiHidden="0" w:uiPriority="64" w:unhideWhenUsed="0"/>
+    <w:lsdException w:name="Medium List 1" w:semiHidden="0" w:uiPriority="65" w:unhideWhenUsed="0"/>
+    <w:lsdException w:name="Medium List 2" w:semiHidden="0" w:uiPriority="66" w:unhideWhenUsed="0"/>
+    <w:lsdException w:name="Medium Grid 1" w:semiHidden="0" w:uiPriority="67" w:unhideWhenUsed="0"/>
+    <w:lsdException w:name="Medium Grid 2" w:semiHidden="0" w:uiPriority="68" w:unhideWhenUsed="0"/>
+    <w:lsdException w:name="Medium Grid 3" w:semiHidden="0" w:uiPriority="69" w:unhideWhenUsed="0"/>
+    <w:lsdException w:name="Dark List" w:semiHidden="0" w:uiPriority="70" w:unhideWhenUsed="0"/>
+    <w:lsdException w:name="Colorful Shading" w:semiHidden="0" w:uiPriority="71" w:unhideWhenUsed="0"/>
+    <w:lsdException w:name="Colorful List" w:semiHidden="0" w:uiPriority="72" w:unhideWhenUsed="0"/>
+    <w:lsdException w:name="Colorful Grid" w:semiHidden="0" w:uiPriority="73" w:unhideWhenUsed="0"/>
+    <w:lsdException w:name="Light Shading Accent 1" w:semiHidden="0" w:uiPriority="60" w:unhideWhenUsed="0"/>
+    <w:lsdException w:name="Light List Accent 1" w:semiHidden="0" w:uiPriority="61" w:unhideWhenUsed="0"/>
+    <w:lsdException w:name="Light Grid Accent 1" w:semiHidden="0" w:uiPriority="62" w:unhideWhenUsed="0"/>
+    <w:lsdException w:name="Medium Shading 1 Accent 1" w:semiHidden="0" w:uiPriority="63" w:unhideWhenUsed="0"/>
+    <w:lsdException w:name="Medium Shading 2 Accent 1" w:semiHidden="0" w:uiPriority="64" w:unhideWhenUsed="0"/>
+    <w:lsdException w:name="Medium List 1 Accent 1" w:semiHidden="0" w:uiPriority="65" w:unhideWhenUsed="0"/>
+    <w:lsdException w:name="Revision" w:unhideWhenUsed="0"/>
+    <w:lsdException w:name="List Paragraph" w:semiHidden="0" w:uiPriority="34" w:unhideWhenUsed="0" w:qFormat="1"/>
+    <w:lsdException w:name="Quote" w:semiHidden="0" w:uiPriority="29" w:unhideWhenUsed="0" w:qFormat="1"/>
+    <w:lsdException w:name="Intense Quote" w:semiHidden="0" w:uiPriority="30" w:unhideWhenUsed="0" w:qFormat="1"/>
+    <w:lsdException w:name="Medium List 2 Accent 1" w:semiHidden="0" w:uiPriority="66" w:unhideWhenUsed="0"/>
+    <w:lsdException w:name="Medium Grid 1 Accent 1" w:semiHidden="0" w:uiPriority="67" w:unhideWhenUsed="0"/>
+    <w:lsdException w:name="Medium Grid 2 Accent 1" w:semiHidden="0" w:uiPriority="68" w:unhideWhenUsed="0"/>
+    <w:lsdException w:name="Medium Grid 3 Accent 1" w:semiHidden="0" w:uiPriority="69" w:unhideWhenUsed="0"/>
+    <w:lsdException w:name="Dark List Accent 1" w:semiHidden="0" w:uiPriority="70" w:unhideWhenUsed="0"/>
+    <w:lsdException w:name="Colorful Shading Accent 1" w:semiHidden="0" w:uiPriority="71" w:unhideWhenUsed="0"/>
+    <w:lsdException w:name="Colorful List Accent 1" w:semiHidden="0" w:uiPriority="72" w:unhideWhenUsed="0"/>
+    <w:lsdException w:name="Colorful Grid Accent 1" w:semiHidden="0" w:uiPriority="73" w:unhideWhenUsed="0"/>
+    <w:lsdException w:name="Light Shading Accent 2" w:semiHidden="0" w:uiPriority="60" w:unhideWhenUsed="0"/>
+    <w:lsdException w:name="Light List Accent 2" w:semiHidden="0" w:uiPriority="61" w:unhideWhenUsed="0"/>
+    <w:lsdException w:name="Light Grid Accent 2" w:semiHidden="0" w:uiPriority="62" w:unhideWhenUsed="0"/>
+    <w:lsdException w:name="Medium Shading 1 Accent 2" w:semiHidden="0" w:uiPriority="63" w:unhideWhenUsed="0"/>
+    <w:lsdException w:name="Medium Shading 2 Accent 2" w:semiHidden="0" w:uiPriority="64" w:unhideWhenUsed="0"/>
+    <w:lsdException w:name="Medium List 1 Accent 2" w:semiHidden="0" w:uiPriority="65" w:unhideWhenUsed="0"/>
+    <w:lsdException w:name="Medium List 2 Accent 2" w:semiHidden="0" w:uiPriority="66" w:unhideWhenUsed="0"/>
+    <w:lsdException w:name="Medium Grid 1 Accent 2" w:semiHidden="0" w:uiPriority="67" w:unhideWhenUsed="0"/>
+    <w:lsdException w:name="Medium Grid 2 Accent 2" w:semiHidden="0" w:uiPriority="68" w:unhideWhenUsed="0"/>
+    <w:lsdException w:name="Medium Grid 3 Accent 2" w:semiHidden="0" w:uiPriority="69" w:unhideWhenUsed="0"/>
+    <w:lsdException w:name="Dark List Accent 2" w:semiHidden="0" w:uiPriority="70" w:unhideWhenUsed="0"/>
+    <w:lsdException w:name="Colorful Shading Accent 2" w:semiHidden="0" w:uiPriority="71" w:unhideWhenUsed="0"/>
+    <w:lsdException w:name="Colorful List Accent 2" w:semiHidden="0" w:uiPriority="72" w:unhideWhenUsed="0"/>
+    <w:lsdException w:name="Colorful Grid Accent 2" w:semiHidden="0" w:uiPriority="73" w:unhideWhenUsed="0"/>
+    <w:lsdException w:name="Light Shading Accent 3" w:semiHidden="0" w:uiPriority="60" w:unhideWhenUsed="0"/>
+    <w:lsdException w:name="Light List Accent 3" w:semiHidden="0" w:uiPriority="61" w:unhideWhenUsed="0"/>
+    <w:lsdException w:name="Light Grid Accent 3" w:semiHidden="0" w:uiPriority="62" w:unhideWhenUsed="0"/>
+    <w:lsdException w:name="Medium Shading 1 Accent 3" w:semiHidden="0" w:uiPriority="63" w:unhideWhenUsed="0"/>
+    <w:lsdException w:name="Medium Shading 2 Accent 3" w:semiHidden="0" w:uiPriority="64" w:unhideWhenUsed="0"/>
+    <w:lsdException w:name="Medium List 1 Accent 3" w:semiHidden="0" w:uiPriority="65" w:unhideWhenUsed="0"/>
+    <w:lsdException w:name="Medium List 2 Accent 3" w:semiHidden="0" w:uiPriority="66" w:unhideWhenUsed="0"/>
+    <w:lsdException w:name="Medium Grid 1 Accent 3" w:semiHidden="0" w:uiPriority="67" w:unhideWhenUsed="0"/>
+    <w:lsdException w:name="Medium Grid 2 Accent 3" w:semiHidden="0" w:uiPriority="68" w:unhideWhenUsed="0"/>
+    <w:lsdException w:name="Medium Grid 3 Accent 3" w:semiHidden="0" w:uiPriority="69" w:unhideWhenUsed="0"/>
+    <w:lsdException w:name="Dark List Accent 3" w:semiHidden="0" w:uiPriority="70" w:unhideWhenUsed="0"/>
+    <w:lsdException w:name="Colorful Shading Accent 3" w:semiHidden="0" w:uiPriority="71" w:unhideWhenUsed="0"/>
+    <w:lsdException w:name="Colorful List Accent 3" w:semiHidden="0" w:uiPriority="72" w:unhideWhenUsed="0"/>
+    <w:lsdException w:name="Colorful Grid Accent 3" w:semiHidden="0" w:uiPriority="73" w:unhideWhenUsed="0"/>
+    <w:lsdException w:name="Light Shading Accent 4" w:semiHidden="0" w:uiPriority="60" w:unhideWhenUsed="0"/>
+    <w:lsdException w:name="Light List Accent 4" w:semiHidden="0" w:uiPriority="61" w:unhideWhenUsed="0"/>
+    <w:lsdException w:name="Light Grid Accent 4" w:semiHidden="0" w:uiPriority="62" w:unhideWhenUsed="0"/>
+    <w:lsdException w:name="Medium Shading 1 Accent 4" w:semiHidden="0" w:uiPriority="63" w:unhideWhenUsed="0"/>
+    <w:lsdException w:name="Medium Shading 2 Accent 4" w:semiHidden="0" w:uiPriority="64" w:unhideWhenUsed="0"/>
+    <w:lsdException w:name="Medium List 1 Accent 4" w:semiHidden="0" w:uiPriority="65" w:unhideWhenUsed="0"/>
+    <w:lsdException w:name="Medium List 2 Accent 4" w:semiHidden="0" w:uiPriority="66" w:unhideWhenUsed="0"/>
+    <w:lsdException w:name="Medium Grid 1 Accent 4" w:semiHidden="0" w:uiPriority="67" w:unhideWhenUsed="0"/>
+    <w:lsdException w:name="Medium Grid 2 Accent 4" w:semiHidden="0" w:uiPriority="68" w:unhideWhenUsed="0"/>
+    <w:lsdException w:name="Medium Grid 3 Accent 4" w:semiHidden="0" w:uiPriority="69" w:unhideWhenUsed="0"/>
+    <w:lsdException w:name="Dark List Accent 4" w:semiHidden="0" w:uiPriority="70" w:unhideWhenUsed="0"/>
+    <w:lsdException w:name="Colorful Shading Accent 4" w:semiHidden="0" w:uiPriority="71" w:unhideWhenUsed="0"/>
+    <w:lsdException w:name="Colorful List Accent 4" w:semiHidden="0" w:uiPriority="72" w:unhideWhenUsed="0"/>
+    <w:lsdException w:name="Colorful Grid Accent 4" w:semiHidden="0" w:uiPriority="73" w:unhideWhenUsed="0"/>
+    <w:lsdException w:name="Light Shading Accent 5" w:semiHidden="0" w:uiPriority="60" w:unhideWhenUsed="0"/>
+    <w:lsdException w:name="Light List Accent 5" w:semiHidden="0" w:uiPriority="61" w:unhideWhenUsed="0"/>
+    <w:lsdException w:name="Light Grid Accent 5" w:semiHidden="0" w:uiPriority="62" w:unhideWhenUsed="0"/>
+    <w:lsdException w:name="Medium Shading 1 Accent 5" w:semiHidden="0" w:uiPriority="63" w:unhideWhenUsed="0"/>
+    <w:lsdException w:name="Medium Shading 2 Accent 5" w:semiHidden="0" w:uiPriority="64" w:unhideWhenUsed="0"/>
+    <w:lsdException w:name="Medium List 1 Accent 5" w:semiHidden="0" w:uiPriority="65" w:unhideWhenUsed="0"/>
+    <w:lsdException w:name="Medium List 2 Accent 5" w:semiHidden="0" w:uiPriority="66" w:unhideWhenUsed="0"/>
+    <w:lsdException w:name="Medium Grid 1 Accent 5" w:semiHidden="0" w:uiPriority="67" w:unhideWhenUsed="0"/>
+    <w:lsdException w:name="Medium Grid 2 Accent 5" w:semiHidden="0" w:uiPriority="68" w:unhideWhenUsed="0"/>
+    <w:lsdException w:name="Medium Grid 3 Accent 5" w:semiHidden="0" w:uiPriority="69" w:unhideWhenUsed="0"/>
+    <w:lsdException w:name="Dark List Accent 5" w:semiHidden="0" w:uiPriority="70" w:unhideWhenUsed="0"/>
+    <w:lsdException w:name="Colorful Shading Accent 5" w:semiHidden="0" w:uiPriority="71" w:unhideWhenUsed="0"/>
+    <w:lsdException w:name="Colorful List Accent 5" w:semiHidden="0" w:uiPriority="72" w:unhideWhenUsed="0"/>
+    <w:lsdException w:name="Colorful Grid Accent 5" w:semiHidden="0" w:uiPriority="73" w:unhideWhenUsed="0"/>
+    <w:lsdException w:name="Light Shading Accent 6" w:semiHidden="0" w:uiPriority="60" w:unhideWhenUsed="0"/>
+    <w:lsdException w:name="Light List Accent 6" w:semiHidden="0" w:uiPriority="61" w:unhideWhenUsed="0"/>
+    <w:lsdException w:name="Light Grid Accent 6" w:semiHidden="0" w:uiPriority="62" w:unhideWhenUsed="0"/>
+    <w:lsdException w:name="Medium Shading 1 Accent 6" w:semiHidden="0" w:uiPriority="63" w:unhideWhenUsed="0"/>
+    <w:lsdException w:name="Medium Shading 2 Accent 6" w:semiHidden="0" w:uiPriority="64" w:unhideWhenUsed="0"/>
+    <w:lsdException w:name="Medium List 1 Accent 6" w:semiHidden="0" w:uiPriority="65" w:unhideWhenUsed="0"/>
+    <w:lsdException w:name="Medium List 2 Accent 6" w:semiHidden="0" w:uiPriority="66" w:unhideWhenUsed="0"/>
+    <w:lsdException w:name="Medium Grid 1 Accent 6" w:semiHidden="0" w:uiPriority="67" w:unhideWhenUsed="0"/>
+    <w:lsdException w:name="Medium Grid 2 Accent 6" w:semiHidden="0" w:uiPriority="68" w:unhideWhenUsed="0"/>
+    <w:lsdException w:name="Medium Grid 3 Accent 6" w:semiHidden="0" w:uiPriority="69" w:unhideWhenUsed="0"/>
+    <w:lsdException w:name="Dark List Accent 6" w:semiHidden="0" w:uiPriority="70" w:unhideWhenUsed="0"/>
+    <w:lsdException w:name="Colorful Shading Accent 6" w:semiHidden="0" w:uiPriority="71" w:unhideWhenUsed="0"/>
+    <w:lsdException w:name="Colorful List Accent 6" w:semiHidden="0" w:uiPriority="72" w:unhideWhenUsed="0"/>
+    <w:lsdException w:name="Colorful Grid Accent 6" w:semiHidden="0" w:uiPriority="73" w:unhideWhenUsed="0"/>
+    <w:lsdException w:name="Subtle Emphasis" w:semiHidden="0" w:uiPriority="19" w:unhideWhenUsed="0" w:qFormat="1"/>
+    <w:lsdException w:name="Intense Emphasis" w:semiHidden="0" w:uiPriority="21" w:unhideWhenUsed="0" w:qFormat="1"/>
+    <w:lsdException w:name="Subtle Reference" w:semiHidden="0" w:uiPriority="31" w:unhideWhenUsed="0" w:qFormat="1"/>
+    <w:lsdException w:name="Intense Reference" w:semiHidden="0" w:uiPriority="32" w:unhideWhenUsed="0" w:qFormat="1"/>
+    <w:lsdException w:name="Book Title" w:semiHidden="0" w:uiPriority="33" w:unhideWhenUsed="0" w:qFormat="1"/>
+    <w:lsdException w:name="Bibliography" w:uiPriority="37"/>
+    <w:lsdException w:name="TOC Heading" w:uiPriority="39" w:qFormat="1"/>
+  </w:latentStyles>
+  <w:style w:type="paragraph" w:default="1" w:styleId="Normal">
+    <w:name w:val="Normal"/>
+    <w:qFormat/>
+  </w:style>
+  <w:style w:type="paragraph" w:styleId="Heading1">
+    <w:name w:val="heading 1"/>
+    <w:basedOn w:val="Normal"/>
+    <w:next w:val="Normal"/>
+    <w:link w:val="Heading1Char"/>
+    <w:uiPriority w:val="9"/>
+    <w:qFormat/>
+    <w:rsid w:val="00982828"/>
+    <w:pPr>
+      <w:keepNext/>
+      <w:keepLines/>
+      <w:spacing w:before="240" w:after="0"/>
+      <w:outlineLvl w:val="0"/>
+    </w:pPr>
+    <w:rPr>
+      <w:rFonts w:asciiTheme="majorHAnsi" w:eastAsiaTheme="majorEastAsia" w:hAnsiTheme="majorHAnsi" w:cstheme="majorBidi"/>
+      <w:color w:val="2E74B5" w:themeColor="accent1" w:themeShade="BF"/>
+      <w:sz w:val="32"/>
+      <w:szCs w:val="32"/>
+    </w:rPr>
+  </w:style>
+  <w:style w:type="paragraph" w:styleId="Heading2">
+    <w:name w:val="heading 2"/>
+    <w:basedOn w:val="Normal"/>
+    <w:next w:val="Normal"/>
+    <w:link w:val="Heading2Char"/>
+    <w:uiPriority w:val="9"/>
+    <w:unhideWhenUsed/>
+    <w:qFormat/>
+    <w:rsid w:val="008D1BDD"/>
+    <w:pPr>
+      <w:keepNext/>
+      <w:keepLines/>
+      <w:spacing w:before="40" w:after="0"/>
+      <w:outlineLvl w:val="1"/>
+    </w:pPr>
+    <w:rPr>
+      <w:rFonts w:asciiTheme="majorHAnsi" w:eastAsiaTheme="majorEastAsia" w:hAnsiTheme="majorHAnsi" w:cstheme="majorBidi"/>
+      <w:color w:val="2E74B5" w:themeColor="accent1" w:themeShade="BF"/>
+      <w:sz w:val="26"/>
+      <w:szCs w:val="26"/>
+    </w:rPr>
+  </w:style>
+  <w:style w:type="paragraph" w:styleId="Heading3">
+    <w:name w:val="heading 3"/>
+    <w:basedOn w:val="Normal"/>
+    <w:next w:val="Normal"/>
+    <w:link w:val="Heading3Char"/>
+    <w:uiPriority w:val="9"/>
+    <w:unhideWhenUsed/>
+    <w:qFormat/>
+    <w:rsid w:val="00D10704"/>
+    <w:pPr>
+      <w:keepNext/>
+      <w:keepLines/>
+      <w:spacing w:before="40" w:after="0"/>
+      <w:outlineLvl w:val="2"/>
+    </w:pPr>
+    <w:rPr>
+      <w:rFonts w:asciiTheme="majorHAnsi" w:eastAsiaTheme="majorEastAsia" w:hAnsiTheme="majorHAnsi" w:cstheme="majorBidi"/>
+      <w:color w:val="1F4D78" w:themeColor="accent1" w:themeShade="7F"/>
+      <w:sz w:val="24"/>
+      <w:szCs w:val="24"/>
+    </w:rPr>
+  </w:style>
+  <w:style w:type="paragraph" w:styleId="Heading4">
+    <w:name w:val="heading 4"/>
+    <w:basedOn w:val="Normal"/>
+    <w:next w:val="Normal"/>
+    <w:link w:val="Heading4Char"/>
+    <w:uiPriority w:val="9"/>
+    <w:unhideWhenUsed/>
+    <w:qFormat/>
+    <w:rsid w:val="00D10704"/>
+    <w:pPr>
+      <w:keepNext/>
+      <w:keepLines/>
+      <w:spacing w:before="40" w:after="0"/>
+      <w:outlineLvl w:val="3"/>
+    </w:pPr>
+    <w:rPr>
+      <w:rFonts w:asciiTheme="majorHAnsi" w:eastAsiaTheme="majorEastAsia" w:hAnsiTheme="majorHAnsi" w:cstheme="majorBidi"/>
+      <w:i/>
+      <w:iCs/>
+      <w:color w:val="2E74B5" w:themeColor="accent1" w:themeShade="BF"/>
+    </w:rPr>
+  </w:style>
+  <w:style w:type="character" w:default="1" w:styleId="DefaultParagraphFont">
+    <w:name w:val="Default Paragraph Font"/>
+    <w:uiPriority w:val="1"/>
+    <w:semiHidden/>
+    <w:unhideWhenUsed/>
+  </w:style>
+  <w:style w:type="table" w:default="1" w:styleId="TableNormal">
+    <w:name w:val="Normal Table"/>
+    <w:uiPriority w:val="99"/>
+    <w:semiHidden/>
+    <w:unhideWhenUsed/>
+    <w:tblPr>
+      <w:tblInd w:w="0" w:type="dxa"/>
+      <w:tblCellMar>
+        <w:top w:w="0" w:type="dxa"/>
+        <w:left w:w="108" w:type="dxa"/>
+        <w:bottom w:w="0" w:type="dxa"/>
+        <w:right w:w="108" w:type="dxa"/>
+      </w:tblCellMar>
+    </w:tblPr>
+  </w:style>
+  <w:style w:type="numbering" w:default="1" w:styleId="NoList">
+    <w:name w:val="No List"/>
+    <w:uiPriority w:val="99"/>
+    <w:semiHidden/>
+    <w:unhideWhenUsed/>
+  </w:style>
+  <w:style w:type="character" w:customStyle="1" w:styleId="Heading1Char">
+    <w:name w:val="Heading 1 Char"/>
+    <w:basedOn w:val="DefaultParagraphFont"/>
+    <w:link w:val="Heading1"/>
+    <w:uiPriority w:val="9"/>
+    <w:rsid w:val="00982828"/>
+    <w:rPr>
+      <w:rFonts w:asciiTheme="majorHAnsi" w:eastAsiaTheme="majorEastAsia" w:hAnsiTheme="majorHAnsi" w:cstheme="majorBidi"/>
+      <w:color w:val="2E74B5" w:themeColor="accent1" w:themeShade="BF"/>
+      <w:sz w:val="32"/>
+      <w:szCs w:val="32"/>
+    </w:rPr>
+  </w:style>
+  <w:style w:type="character" w:customStyle="1" w:styleId="Heading2Char">
+    <w:name w:val="Heading 2 Char"/>
+    <w:basedOn w:val="DefaultParagraphFont"/>
+    <w:link w:val="Heading2"/>
+    <w:uiPriority w:val="9"/>
+    <w:rsid w:val="008D1BDD"/>
+    <w:rPr>
+      <w:rFonts w:asciiTheme="majorHAnsi" w:eastAsiaTheme="majorEastAsia" w:hAnsiTheme="majorHAnsi" w:cstheme="majorBidi"/>
+      <w:color w:val="2E74B5" w:themeColor="accent1" w:themeShade="BF"/>
+      <w:sz w:val="26"/>
+      <w:szCs w:val="26"/>
+    </w:rPr>
+  </w:style>
+  <w:style w:type="paragraph" w:styleId="ListParagraph">
+    <w:name w:val="List Paragraph"/>
+    <w:basedOn w:val="Normal"/>
+    <w:uiPriority w:val="34"/>
+    <w:qFormat/>
+    <w:rsid w:val="008D1BDD"/>
+    <w:pPr>
+      <w:ind w:left="720"/>
+      <w:contextualSpacing/>
+    </w:pPr>
+  </w:style>
+  <w:style w:type="character" w:customStyle="1" w:styleId="Heading3Char">
+    <w:name w:val="Heading 3 Char"/>
+    <w:basedOn w:val="DefaultParagraphFont"/>
+    <w:link w:val="Heading3"/>
+    <w:uiPriority w:val="9"/>
+    <w:rsid w:val="00D10704"/>
+    <w:rPr>
+      <w:rFonts w:asciiTheme="majorHAnsi" w:eastAsiaTheme="majorEastAsia" w:hAnsiTheme="majorHAnsi" w:cstheme="majorBidi"/>
+      <w:color w:val="1F4D78" w:themeColor="accent1" w:themeShade="7F"/>
+      <w:sz w:val="24"/>
+      <w:szCs w:val="24"/>
+    </w:rPr>
+  </w:style>
+  <w:style w:type="character" w:customStyle="1" w:styleId="Heading4Char">
+    <w:name w:val="Heading 4 Char"/>
+    <w:basedOn w:val="DefaultParagraphFont"/>
+    <w:link w:val="Heading4"/>
+    <w:uiPriority w:val="9"/>
+    <w:rsid w:val="00D10704"/>
+    <w:rPr>
+      <w:rFonts w:asciiTheme="majorHAnsi" w:eastAsiaTheme="majorEastAsia" w:hAnsiTheme="majorHAnsi" w:cstheme="majorBidi"/>
+      <w:i/>
+      <w:iCs/>
+      <w:color w:val="2E74B5" w:themeColor="accent1" w:themeShade="BF"/>
+    </w:rPr>
+  </w:style>
+  <w:style w:type="paragraph" w:styleId="BalloonText">
+    <w:name w:val="Balloon Text"/>
+    <w:basedOn w:val="Normal"/>
+    <w:link w:val="BalloonTextChar"/>
+    <w:uiPriority w:val="99"/>
+    <w:semiHidden/>
+    <w:unhideWhenUsed/>
+    <w:rsid w:val="008E11DE"/>
+    <w:pPr>
+      <w:spacing w:after="0" w:line="240" w:lineRule="auto"/>
+    </w:pPr>
+    <w:rPr>
+      <w:rFonts w:ascii="Segoe UI" w:hAnsi="Segoe UI" w:cs="Segoe UI"/>
+      <w:sz w:val="18"/>
+      <w:szCs w:val="18"/>
+    </w:rPr>
+  </w:style>
+  <w:style w:type="character" w:customStyle="1" w:styleId="BalloonTextChar">
+    <w:name w:val="Balloon Text Char"/>
+    <w:basedOn w:val="DefaultParagraphFont"/>
+    <w:link w:val="BalloonText"/>
+    <w:uiPriority w:val="99"/>
+    <w:semiHidden/>
+    <w:rsid w:val="008E11DE"/>
+    <w:rPr>
+      <w:rFonts w:ascii="Segoe UI" w:hAnsi="Segoe UI" w:cs="Segoe UI"/>
+      <w:sz w:val="18"/>
+      <w:szCs w:val="18"/>
+    </w:rPr>
+  </w:style>
+  <w:style w:type="character" w:styleId="Hyperlink">
+    <w:name w:val="Hyperlink"/>
+    <w:basedOn w:val="DefaultParagraphFont"/>
+    <w:uiPriority w:val="99"/>
+    <w:rsid w:val="00AE0C92"/>
+    <w:rPr>
+      <w:color w:val="0000FF"/>
+      <w:sz w:val="20"/>
+      <w:u w:val="single"/>
+    </w:rPr>
+  </w:style>
+  <w:style w:type="table" w:styleId="TableGrid">
+    <w:name w:val="Table Grid"/>
+    <w:basedOn w:val="TableNormal"/>
+    <w:uiPriority w:val="39"/>
+    <w:rsid w:val="00DB7710"/>
+    <w:pPr>
+      <w:spacing w:after="0" w:line="240" w:lineRule="auto"/>
+    </w:pPr>
+    <w:tblPr>
+      <w:tblInd w:w="0" w:type="dxa"/>
+      <w:tblBorders>
+        <w:top w:val="single" w:sz="4" w:space="0" w:color="auto"/>
+        <w:left w:val="single" w:sz="4" w:space="0" w:color="auto"/>
+        <w:bottom w:val="single" w:sz="4" w:space="0" w:color="auto"/>
+        <w:right w:val="single" w:sz="4" w:space="0" w:color="auto"/>
+        <w:insideH w:val="single" w:sz="4" w:space="0" w:color="auto"/>
+        <w:insideV w:val="single" w:sz="4" w:space="0" w:color="auto"/>
+      </w:tblBorders>
+      <w:tblCellMar>
+        <w:top w:w="0" w:type="dxa"/>
+        <w:left w:w="108" w:type="dxa"/>
+        <w:bottom w:w="0" w:type="dxa"/>
+        <w:right w:w="108" w:type="dxa"/>
+      </w:tblCellMar>
     </w:tblPr>
   </w:style>
 </w:styles>
@@ -15193,7 +17064,7 @@
   <a:extraClrSchemeLst/>
   <a:extLst>
     <a:ext uri="{05A4C25C-085E-4340-85A3-A5531E510DB2}">
-      <thm15:themeFamily xmlns:thm15="http://schemas.microsoft.com/office/thememl/2012/main" name="Office Theme" id="{62F939B6-93AF-4DB8-9C6B-D6C7DFDC589F}" vid="{4A3C46E8-61CC-4603-A589-7422A47A8E4A}"/>
+      <thm15:themeFamily xmlns="" xmlns:thm15="http://schemas.microsoft.com/office/thememl/2012/main" name="Office Theme" id="{62F939B6-93AF-4DB8-9C6B-D6C7DFDC589F}" vid="{4A3C46E8-61CC-4603-A589-7422A47A8E4A}"/>
     </a:ext>
   </a:extLst>
 </a:theme>
@@ -15204,7 +17075,7 @@
 </file>
 
 <file path=customXml/itemProps1.xml><?xml version="1.0" encoding="utf-8"?>
-<ds:datastoreItem xmlns:ds="http://schemas.openxmlformats.org/officeDocument/2006/customXml" ds:itemID="{5545471B-F3E3-4EE3-A7C7-BB063473EE96}">
+<ds:datastoreItem xmlns:ds="http://schemas.openxmlformats.org/officeDocument/2006/customXml" ds:itemID="{1D4D40AB-EBCD-4AB3-8F51-59439B8094EF}">
   <ds:schemaRefs>
     <ds:schemaRef ds:uri="http://schemas.openxmlformats.org/officeDocument/2006/bibliography"/>
   </ds:schemaRefs>

</xml_diff>

<commit_message>
ThuanPH: sửa nội dung phần 3.2.2
</commit_message>
<xml_diff>
--- a/CNPM/SRS_CNPM.docx
+++ b/CNPM/SRS_CNPM.docx
@@ -1430,8 +1430,6 @@
               </w:rPr>
               <w:t>v.10</w:t>
             </w:r>
-            <w:bookmarkStart w:id="0" w:name="_GoBack"/>
-            <w:bookmarkEnd w:id="0"/>
           </w:p>
         </w:tc>
       </w:tr>
@@ -11877,31 +11875,531 @@
     </w:p>
     <w:p>
       <w:pPr>
-        <w:spacing w:line="240" w:lineRule="auto"/>
-        <w:ind w:left="709"/>
-        <w:rPr>
-          <w:rFonts w:ascii="Times New Roman" w:hAnsi="Times New Roman" w:cs="Times New Roman"/>
-          <w:sz w:val="24"/>
-          <w:szCs w:val="24"/>
-        </w:rPr>
-      </w:pPr>
+        <w:pStyle w:val="Heading3"/>
+        <w:rPr>
+          <w:rFonts w:ascii="Times New Roman" w:hAnsi="Times New Roman" w:cs="Times New Roman"/>
+        </w:rPr>
+      </w:pPr>
+      <w:r>
+        <w:tab/>
+      </w:r>
+      <w:r>
+        <w:rPr>
+          <w:rFonts w:ascii="Times New Roman" w:hAnsi="Times New Roman" w:cs="Times New Roman"/>
+        </w:rPr>
+        <w:t>3.2</w:t>
+      </w:r>
+      <w:r>
+        <w:rPr>
+          <w:rFonts w:ascii="Times New Roman" w:hAnsi="Times New Roman" w:cs="Times New Roman"/>
+        </w:rPr>
+        <w:t>.2. User class 2 – Người quản trị</w:t>
+      </w:r>
     </w:p>
     <w:p>
       <w:pPr>
         <w:pStyle w:val="Heading4"/>
         <w:spacing w:line="240" w:lineRule="auto"/>
-        <w:ind w:left="709"/>
-        <w:rPr>
-          <w:rFonts w:ascii="Times New Roman" w:hAnsi="Times New Roman" w:cs="Times New Roman"/>
-          <w:i w:val="0"/>
-          <w:sz w:val="24"/>
-          <w:szCs w:val="24"/>
-        </w:rPr>
-      </w:pPr>
-      <w:r>
-        <w:rPr>
-          <w:rFonts w:ascii="Times New Roman" w:hAnsi="Times New Roman" w:cs="Times New Roman"/>
-          <w:i w:val="0"/>
+        <w:rPr>
+          <w:rFonts w:ascii="Times New Roman" w:hAnsi="Times New Roman" w:cs="Times New Roman"/>
+          <w:sz w:val="24"/>
+          <w:szCs w:val="24"/>
+        </w:rPr>
+      </w:pPr>
+      <w:r>
+        <w:tab/>
+      </w:r>
+      <w:r>
+        <w:tab/>
+        <w:t>3.2.2.1</w:t>
+      </w:r>
+      <w:r>
+        <w:tab/>
+      </w:r>
+      <w:r>
+        <w:rPr>
+          <w:rFonts w:ascii="Times New Roman" w:hAnsi="Times New Roman" w:cs="Times New Roman"/>
+          <w:sz w:val="24"/>
+          <w:szCs w:val="24"/>
+        </w:rPr>
+        <w:t>Yêu cầu chứ</w:t>
+      </w:r>
+      <w:r>
+        <w:rPr>
+          <w:rFonts w:ascii="Times New Roman" w:hAnsi="Times New Roman" w:cs="Times New Roman"/>
+          <w:sz w:val="24"/>
+          <w:szCs w:val="24"/>
+        </w:rPr>
+        <w:t>c năng 2.1</w:t>
+      </w:r>
+    </w:p>
+    <w:p>
+      <w:pPr>
+        <w:spacing w:line="240" w:lineRule="auto"/>
+        <w:ind w:left="720" w:firstLine="720"/>
+        <w:rPr>
+          <w:rFonts w:ascii="Times New Roman" w:hAnsi="Times New Roman" w:cs="Times New Roman"/>
+          <w:b/>
+          <w:sz w:val="24"/>
+          <w:szCs w:val="24"/>
+        </w:rPr>
+      </w:pPr>
+      <w:r>
+        <w:rPr>
+          <w:rFonts w:ascii="Times New Roman" w:hAnsi="Times New Roman" w:cs="Times New Roman"/>
+          <w:b/>
+          <w:sz w:val="24"/>
+          <w:szCs w:val="24"/>
+        </w:rPr>
+        <w:t>ID: FR9</w:t>
+      </w:r>
+    </w:p>
+    <w:p>
+      <w:pPr>
+        <w:spacing w:line="240" w:lineRule="auto"/>
+        <w:ind w:left="720"/>
+        <w:rPr>
+          <w:rFonts w:ascii="Times New Roman" w:hAnsi="Times New Roman" w:cs="Times New Roman"/>
+          <w:b/>
+          <w:sz w:val="24"/>
+          <w:szCs w:val="24"/>
+        </w:rPr>
+      </w:pPr>
+      <w:r>
+        <w:rPr>
+          <w:rFonts w:ascii="Times New Roman" w:hAnsi="Times New Roman" w:cs="Times New Roman"/>
+          <w:sz w:val="24"/>
+          <w:szCs w:val="24"/>
+        </w:rPr>
+        <w:tab/>
+      </w:r>
+      <w:r>
+        <w:rPr>
+          <w:rFonts w:ascii="Times New Roman" w:hAnsi="Times New Roman" w:cs="Times New Roman"/>
+          <w:b/>
+          <w:sz w:val="24"/>
+          <w:szCs w:val="24"/>
+        </w:rPr>
+        <w:t>TÊN: Truy cập hệ thống</w:t>
+      </w:r>
+    </w:p>
+    <w:p>
+      <w:pPr>
+        <w:spacing w:line="240" w:lineRule="auto"/>
+        <w:ind w:left="1440"/>
+        <w:rPr>
+          <w:rFonts w:ascii="Times New Roman" w:hAnsi="Times New Roman" w:cs="Times New Roman"/>
+          <w:sz w:val="24"/>
+          <w:szCs w:val="24"/>
+        </w:rPr>
+      </w:pPr>
+      <w:r>
+        <w:rPr>
+          <w:rFonts w:ascii="Times New Roman" w:hAnsi="Times New Roman" w:cs="Times New Roman"/>
+          <w:sz w:val="24"/>
+          <w:szCs w:val="24"/>
+        </w:rPr>
+        <w:t xml:space="preserve">TÍNH NĂNG: </w:t>
+      </w:r>
+      <w:r>
+        <w:rPr>
+          <w:rFonts w:ascii="Times New Roman" w:hAnsi="Times New Roman" w:cs="Times New Roman"/>
+          <w:sz w:val="24"/>
+          <w:szCs w:val="24"/>
+        </w:rPr>
+        <w:t>Để quản lý hệ thông quản trị viên phải đăng nhập vào CSDL</w:t>
+      </w:r>
+    </w:p>
+    <w:p>
+      <w:pPr>
+        <w:spacing w:line="240" w:lineRule="auto"/>
+        <w:ind w:left="1440"/>
+        <w:rPr>
+          <w:rFonts w:ascii="Times New Roman" w:hAnsi="Times New Roman" w:cs="Times New Roman"/>
+          <w:sz w:val="24"/>
+          <w:szCs w:val="24"/>
+        </w:rPr>
+      </w:pPr>
+      <w:r>
+        <w:rPr>
+          <w:rFonts w:ascii="Times New Roman" w:hAnsi="Times New Roman" w:cs="Times New Roman"/>
+          <w:sz w:val="24"/>
+          <w:szCs w:val="24"/>
+        </w:rPr>
+        <w:t>CHỨC NĂNG LIÊN QUAN: không có</w:t>
+      </w:r>
+    </w:p>
+    <w:p>
+      <w:pPr>
+        <w:spacing w:line="240" w:lineRule="auto"/>
+        <w:ind w:left="1440"/>
+        <w:rPr>
+          <w:rFonts w:ascii="Times New Roman" w:hAnsi="Times New Roman" w:cs="Times New Roman"/>
+          <w:sz w:val="24"/>
+          <w:szCs w:val="24"/>
+        </w:rPr>
+      </w:pPr>
+      <w:r>
+        <w:rPr>
+          <w:rFonts w:ascii="Times New Roman" w:hAnsi="Times New Roman" w:cs="Times New Roman"/>
+          <w:sz w:val="24"/>
+          <w:szCs w:val="24"/>
+        </w:rPr>
+        <w:t>KỊCH BẢN TIẾN HÀNH:</w:t>
+      </w:r>
+    </w:p>
+    <w:p>
+      <w:pPr>
+        <w:spacing w:line="240" w:lineRule="auto"/>
+        <w:ind w:left="2160"/>
+        <w:rPr>
+          <w:rFonts w:ascii="Times New Roman" w:hAnsi="Times New Roman" w:cs="Times New Roman"/>
+          <w:b/>
+          <w:sz w:val="24"/>
+          <w:szCs w:val="24"/>
+        </w:rPr>
+      </w:pPr>
+      <w:r>
+        <w:rPr>
+          <w:rFonts w:ascii="Times New Roman" w:hAnsi="Times New Roman" w:cs="Times New Roman"/>
+          <w:b/>
+          <w:sz w:val="24"/>
+          <w:szCs w:val="24"/>
+        </w:rPr>
+        <w:t>Kịch bản 1: Truy cậ</w:t>
+      </w:r>
+      <w:r>
+        <w:rPr>
+          <w:rFonts w:ascii="Times New Roman" w:hAnsi="Times New Roman" w:cs="Times New Roman"/>
+          <w:b/>
+          <w:sz w:val="24"/>
+          <w:szCs w:val="24"/>
+        </w:rPr>
+        <w:t>p vào hệ</w:t>
+      </w:r>
+      <w:r>
+        <w:rPr>
+          <w:rFonts w:ascii="Times New Roman" w:hAnsi="Times New Roman" w:cs="Times New Roman"/>
+          <w:b/>
+          <w:sz w:val="24"/>
+          <w:szCs w:val="24"/>
+        </w:rPr>
+        <w:t xml:space="preserve"> thống thành công</w:t>
+      </w:r>
+    </w:p>
+    <w:p>
+      <w:pPr>
+        <w:spacing w:line="240" w:lineRule="auto"/>
+        <w:ind w:left="1440" w:firstLine="720"/>
+        <w:rPr>
+          <w:rFonts w:ascii="Times New Roman" w:hAnsi="Times New Roman" w:cs="Times New Roman"/>
+          <w:sz w:val="24"/>
+          <w:szCs w:val="24"/>
+        </w:rPr>
+      </w:pPr>
+      <w:r>
+        <w:rPr>
+          <w:rFonts w:ascii="Times New Roman" w:hAnsi="Times New Roman" w:cs="Times New Roman"/>
+          <w:sz w:val="24"/>
+          <w:szCs w:val="24"/>
+        </w:rPr>
+        <w:t>Quản trị viên đăng nhập vào hệ thống bằng một tài khoản quả trị</w:t>
+      </w:r>
+    </w:p>
+    <w:p>
+      <w:pPr>
+        <w:spacing w:line="240" w:lineRule="auto"/>
+        <w:ind w:left="1440" w:firstLine="720"/>
+        <w:rPr>
+          <w:rFonts w:ascii="Times New Roman" w:hAnsi="Times New Roman" w:cs="Times New Roman"/>
+          <w:sz w:val="24"/>
+          <w:szCs w:val="24"/>
+        </w:rPr>
+      </w:pPr>
+      <w:r>
+        <w:rPr>
+          <w:rFonts w:ascii="Times New Roman" w:hAnsi="Times New Roman" w:cs="Times New Roman"/>
+          <w:sz w:val="24"/>
+          <w:szCs w:val="24"/>
+        </w:rPr>
+        <w:t>Hệ thống cho phép quản trị đăng nhập và thao tác với CSDL</w:t>
+      </w:r>
+    </w:p>
+    <w:p>
+      <w:pPr>
+        <w:pStyle w:val="Heading4"/>
+        <w:spacing w:line="240" w:lineRule="auto"/>
+        <w:rPr>
+          <w:rFonts w:ascii="Times New Roman" w:hAnsi="Times New Roman" w:cs="Times New Roman"/>
+          <w:sz w:val="24"/>
+          <w:szCs w:val="24"/>
+        </w:rPr>
+      </w:pPr>
+      <w:r>
+        <w:rPr>
+          <w:rFonts w:ascii="Times New Roman" w:hAnsi="Times New Roman" w:cs="Times New Roman"/>
+          <w:sz w:val="24"/>
+          <w:szCs w:val="24"/>
+        </w:rPr>
+        <w:tab/>
+      </w:r>
+      <w:r>
+        <w:rPr>
+          <w:rFonts w:ascii="Times New Roman" w:hAnsi="Times New Roman" w:cs="Times New Roman"/>
+          <w:sz w:val="24"/>
+          <w:szCs w:val="24"/>
+        </w:rPr>
+        <w:tab/>
+      </w:r>
+      <w:r>
+        <w:t>3.2.2.2</w:t>
+      </w:r>
+      <w:r>
+        <w:tab/>
+      </w:r>
+      <w:r>
+        <w:rPr>
+          <w:rFonts w:ascii="Times New Roman" w:hAnsi="Times New Roman" w:cs="Times New Roman"/>
+          <w:sz w:val="24"/>
+          <w:szCs w:val="24"/>
+        </w:rPr>
+        <w:t>Yêu cầu chứ</w:t>
+      </w:r>
+      <w:r>
+        <w:rPr>
+          <w:rFonts w:ascii="Times New Roman" w:hAnsi="Times New Roman" w:cs="Times New Roman"/>
+          <w:sz w:val="24"/>
+          <w:szCs w:val="24"/>
+        </w:rPr>
+        <w:t>c năng 2.2</w:t>
+      </w:r>
+    </w:p>
+    <w:p>
+      <w:pPr>
+        <w:spacing w:line="240" w:lineRule="auto"/>
+        <w:ind w:left="720" w:firstLine="720"/>
+        <w:rPr>
+          <w:rFonts w:ascii="Times New Roman" w:hAnsi="Times New Roman" w:cs="Times New Roman"/>
+          <w:b/>
+          <w:sz w:val="24"/>
+          <w:szCs w:val="24"/>
+        </w:rPr>
+      </w:pPr>
+      <w:r>
+        <w:rPr>
+          <w:rFonts w:ascii="Times New Roman" w:hAnsi="Times New Roman" w:cs="Times New Roman"/>
+          <w:b/>
+          <w:sz w:val="24"/>
+          <w:szCs w:val="24"/>
+        </w:rPr>
+        <w:t>ID: FR10</w:t>
+      </w:r>
+    </w:p>
+    <w:p>
+      <w:pPr>
+        <w:spacing w:line="240" w:lineRule="auto"/>
+        <w:ind w:left="720"/>
+        <w:rPr>
+          <w:rFonts w:ascii="Times New Roman" w:hAnsi="Times New Roman" w:cs="Times New Roman"/>
+          <w:b/>
+          <w:sz w:val="24"/>
+          <w:szCs w:val="24"/>
+        </w:rPr>
+      </w:pPr>
+      <w:r>
+        <w:rPr>
+          <w:rFonts w:ascii="Times New Roman" w:hAnsi="Times New Roman" w:cs="Times New Roman"/>
+          <w:sz w:val="24"/>
+          <w:szCs w:val="24"/>
+        </w:rPr>
+        <w:tab/>
+      </w:r>
+      <w:r>
+        <w:rPr>
+          <w:rFonts w:ascii="Times New Roman" w:hAnsi="Times New Roman" w:cs="Times New Roman"/>
+          <w:b/>
+          <w:sz w:val="24"/>
+          <w:szCs w:val="24"/>
+        </w:rPr>
+        <w:t xml:space="preserve">TÊN: </w:t>
+      </w:r>
+      <w:r>
+        <w:rPr>
+          <w:rFonts w:ascii="Times New Roman" w:hAnsi="Times New Roman" w:cs="Times New Roman"/>
+          <w:b/>
+          <w:sz w:val="24"/>
+          <w:szCs w:val="24"/>
+        </w:rPr>
+        <w:t>Quản lí khách hàng</w:t>
+      </w:r>
+    </w:p>
+    <w:p>
+      <w:pPr>
+        <w:spacing w:line="240" w:lineRule="auto"/>
+        <w:ind w:left="1440"/>
+        <w:rPr>
+          <w:rFonts w:ascii="Times New Roman" w:hAnsi="Times New Roman" w:cs="Times New Roman"/>
+          <w:sz w:val="24"/>
+          <w:szCs w:val="24"/>
+        </w:rPr>
+      </w:pPr>
+      <w:r>
+        <w:rPr>
+          <w:rFonts w:ascii="Times New Roman" w:hAnsi="Times New Roman" w:cs="Times New Roman"/>
+          <w:sz w:val="24"/>
+          <w:szCs w:val="24"/>
+        </w:rPr>
+        <w:t xml:space="preserve">TÍNH NĂNG: </w:t>
+      </w:r>
+      <w:r>
+        <w:rPr>
+          <w:rFonts w:ascii="Times New Roman" w:hAnsi="Times New Roman" w:cs="Times New Roman"/>
+          <w:sz w:val="24"/>
+          <w:szCs w:val="24"/>
+        </w:rPr>
+        <w:t>Quản lí thêm, sửa, xóa một tài khoản</w:t>
+      </w:r>
+    </w:p>
+    <w:p>
+      <w:pPr>
+        <w:spacing w:line="240" w:lineRule="auto"/>
+        <w:ind w:left="1440"/>
+        <w:rPr>
+          <w:rFonts w:ascii="Times New Roman" w:hAnsi="Times New Roman" w:cs="Times New Roman"/>
+          <w:sz w:val="24"/>
+          <w:szCs w:val="24"/>
+        </w:rPr>
+      </w:pPr>
+      <w:r>
+        <w:rPr>
+          <w:rFonts w:ascii="Times New Roman" w:hAnsi="Times New Roman" w:cs="Times New Roman"/>
+          <w:sz w:val="24"/>
+          <w:szCs w:val="24"/>
+        </w:rPr>
+        <w:lastRenderedPageBreak/>
+        <w:t>CHỨ</w:t>
+      </w:r>
+      <w:r>
+        <w:rPr>
+          <w:rFonts w:ascii="Times New Roman" w:hAnsi="Times New Roman" w:cs="Times New Roman"/>
+          <w:sz w:val="24"/>
+          <w:szCs w:val="24"/>
+        </w:rPr>
+        <w:t>C NĂNG LIÊN QUAN: FR9</w:t>
+      </w:r>
+    </w:p>
+    <w:p>
+      <w:pPr>
+        <w:spacing w:line="240" w:lineRule="auto"/>
+        <w:ind w:left="1440"/>
+        <w:rPr>
+          <w:rFonts w:ascii="Times New Roman" w:hAnsi="Times New Roman" w:cs="Times New Roman"/>
+          <w:sz w:val="24"/>
+          <w:szCs w:val="24"/>
+        </w:rPr>
+      </w:pPr>
+      <w:r>
+        <w:rPr>
+          <w:rFonts w:ascii="Times New Roman" w:hAnsi="Times New Roman" w:cs="Times New Roman"/>
+          <w:sz w:val="24"/>
+          <w:szCs w:val="24"/>
+        </w:rPr>
+        <w:t>KỊCH BẢN TIẾN HÀNH:</w:t>
+      </w:r>
+    </w:p>
+    <w:p>
+      <w:pPr>
+        <w:spacing w:line="240" w:lineRule="auto"/>
+        <w:ind w:left="2160"/>
+        <w:rPr>
+          <w:rFonts w:ascii="Times New Roman" w:hAnsi="Times New Roman" w:cs="Times New Roman"/>
+          <w:b/>
+          <w:sz w:val="24"/>
+          <w:szCs w:val="24"/>
+        </w:rPr>
+      </w:pPr>
+      <w:r>
+        <w:rPr>
+          <w:rFonts w:ascii="Times New Roman" w:hAnsi="Times New Roman" w:cs="Times New Roman"/>
+          <w:b/>
+          <w:sz w:val="24"/>
+          <w:szCs w:val="24"/>
+        </w:rPr>
+        <w:t xml:space="preserve">Kịch bản 1: </w:t>
+      </w:r>
+      <w:r>
+        <w:rPr>
+          <w:rFonts w:ascii="Times New Roman" w:hAnsi="Times New Roman" w:cs="Times New Roman"/>
+          <w:b/>
+          <w:sz w:val="24"/>
+          <w:szCs w:val="24"/>
+        </w:rPr>
+        <w:t xml:space="preserve">Quản trị thực hiện thêm, sửa, xóa tài khoản thành công </w:t>
+      </w:r>
+    </w:p>
+    <w:p>
+      <w:pPr>
+        <w:spacing w:line="240" w:lineRule="auto"/>
+        <w:ind w:left="1440" w:firstLine="720"/>
+        <w:rPr>
+          <w:rFonts w:ascii="Times New Roman" w:hAnsi="Times New Roman" w:cs="Times New Roman"/>
+          <w:sz w:val="24"/>
+          <w:szCs w:val="24"/>
+        </w:rPr>
+      </w:pPr>
+      <w:r>
+        <w:rPr>
+          <w:rFonts w:ascii="Times New Roman" w:hAnsi="Times New Roman" w:cs="Times New Roman"/>
+          <w:sz w:val="24"/>
+          <w:szCs w:val="24"/>
+        </w:rPr>
+        <w:t>Quản trị viên đăng nhập vào hệ thống bằng một tài khoản quả trị</w:t>
+      </w:r>
+    </w:p>
+    <w:p>
+      <w:pPr>
+        <w:spacing w:line="240" w:lineRule="auto"/>
+        <w:ind w:left="1440" w:firstLine="720"/>
+        <w:rPr>
+          <w:rFonts w:ascii="Times New Roman" w:hAnsi="Times New Roman" w:cs="Times New Roman"/>
+          <w:sz w:val="24"/>
+          <w:szCs w:val="24"/>
+        </w:rPr>
+      </w:pPr>
+      <w:r>
+        <w:rPr>
+          <w:rFonts w:ascii="Times New Roman" w:hAnsi="Times New Roman" w:cs="Times New Roman"/>
+          <w:sz w:val="24"/>
+          <w:szCs w:val="24"/>
+        </w:rPr>
+        <w:t>Thực hiện thêm, sửa, xóa một tài khoản</w:t>
+      </w:r>
+    </w:p>
+    <w:p>
+      <w:pPr>
+        <w:spacing w:line="240" w:lineRule="auto"/>
+        <w:ind w:left="1440" w:firstLine="720"/>
+        <w:rPr>
+          <w:rFonts w:ascii="Times New Roman" w:hAnsi="Times New Roman" w:cs="Times New Roman"/>
+          <w:i/>
+          <w:sz w:val="24"/>
+          <w:szCs w:val="24"/>
+        </w:rPr>
+      </w:pPr>
+      <w:r>
+        <w:rPr>
+          <w:rFonts w:ascii="Times New Roman" w:hAnsi="Times New Roman" w:cs="Times New Roman"/>
+          <w:sz w:val="24"/>
+          <w:szCs w:val="24"/>
+        </w:rPr>
+        <w:t>Cơ sở dữ liệu lưu lại các thay đổi quản trị đã thực hiện</w:t>
+      </w:r>
+      <w:bookmarkStart w:id="0" w:name="_GoBack"/>
+      <w:bookmarkEnd w:id="0"/>
+      <w:r>
+        <w:rPr>
+          <w:rFonts w:ascii="Times New Roman" w:hAnsi="Times New Roman" w:cs="Times New Roman"/>
+          <w:i/>
           <w:color w:val="000000" w:themeColor="text1"/>
           <w:sz w:val="24"/>
           <w:szCs w:val="24"/>
@@ -12141,7 +12639,6 @@
           <w:sz w:val="24"/>
           <w:szCs w:val="24"/>
         </w:rPr>
-        <w:lastRenderedPageBreak/>
         <w:t>MÔ TẢ: Giao diện phần mềm đơn giản dễ sử dụng, dễ thao tác, dễ nhìn không quá cầu kì, không quá rối, ít màu sắc, thân thiện với người dùng</w:t>
       </w:r>
     </w:p>
@@ -12377,6 +12874,7 @@
           <w:sz w:val="24"/>
           <w:szCs w:val="24"/>
         </w:rPr>
+        <w:lastRenderedPageBreak/>
         <w:t>ĐƠN VỊ ĐO: GB (Gigabyte)</w:t>
       </w:r>
     </w:p>
@@ -12756,7 +13254,6 @@
           <w:sz w:val="24"/>
           <w:szCs w:val="24"/>
         </w:rPr>
-        <w:lastRenderedPageBreak/>
         <w:t>QUY MÔ: Hệ thống cung cấp các kết quả tìm kiếm (thông tin thẻ, tài khoản khách hàng, thông tin tài khoản nhận tiền chuyển…) là chính xác.</w:t>
       </w:r>
     </w:p>
@@ -13298,7 +13795,6 @@
           <w:sz w:val="24"/>
           <w:szCs w:val="24"/>
         </w:rPr>
-        <w:lastRenderedPageBreak/>
         <w:t>Những ưu tiên và kế hoạch phát hành</w:t>
       </w:r>
     </w:p>
@@ -14151,6 +14647,92 @@
     </w:lvl>
   </w:abstractNum>
   <w:abstractNum w:abstractNumId="7">
+    <w:nsid w:val="282552BF"/>
+    <w:multiLevelType w:val="multilevel"/>
+    <w:tmpl w:val="0409001F"/>
+    <w:lvl w:ilvl="0">
+      <w:start w:val="1"/>
+      <w:numFmt w:val="decimal"/>
+      <w:lvlText w:val="%1."/>
+      <w:lvlJc w:val="left"/>
+      <w:pPr>
+        <w:ind w:left="360" w:hanging="360"/>
+      </w:pPr>
+    </w:lvl>
+    <w:lvl w:ilvl="1">
+      <w:start w:val="1"/>
+      <w:numFmt w:val="decimal"/>
+      <w:lvlText w:val="%1.%2."/>
+      <w:lvlJc w:val="left"/>
+      <w:pPr>
+        <w:ind w:left="792" w:hanging="432"/>
+      </w:pPr>
+    </w:lvl>
+    <w:lvl w:ilvl="2">
+      <w:start w:val="1"/>
+      <w:numFmt w:val="decimal"/>
+      <w:lvlText w:val="%1.%2.%3."/>
+      <w:lvlJc w:val="left"/>
+      <w:pPr>
+        <w:ind w:left="1224" w:hanging="504"/>
+      </w:pPr>
+    </w:lvl>
+    <w:lvl w:ilvl="3">
+      <w:start w:val="1"/>
+      <w:numFmt w:val="decimal"/>
+      <w:lvlText w:val="%1.%2.%3.%4."/>
+      <w:lvlJc w:val="left"/>
+      <w:pPr>
+        <w:ind w:left="1728" w:hanging="648"/>
+      </w:pPr>
+    </w:lvl>
+    <w:lvl w:ilvl="4">
+      <w:start w:val="1"/>
+      <w:numFmt w:val="decimal"/>
+      <w:lvlText w:val="%1.%2.%3.%4.%5."/>
+      <w:lvlJc w:val="left"/>
+      <w:pPr>
+        <w:ind w:left="2232" w:hanging="792"/>
+      </w:pPr>
+    </w:lvl>
+    <w:lvl w:ilvl="5">
+      <w:start w:val="1"/>
+      <w:numFmt w:val="decimal"/>
+      <w:lvlText w:val="%1.%2.%3.%4.%5.%6."/>
+      <w:lvlJc w:val="left"/>
+      <w:pPr>
+        <w:ind w:left="2736" w:hanging="936"/>
+      </w:pPr>
+    </w:lvl>
+    <w:lvl w:ilvl="6">
+      <w:start w:val="1"/>
+      <w:numFmt w:val="decimal"/>
+      <w:lvlText w:val="%1.%2.%3.%4.%5.%6.%7."/>
+      <w:lvlJc w:val="left"/>
+      <w:pPr>
+        <w:ind w:left="3240" w:hanging="1080"/>
+      </w:pPr>
+    </w:lvl>
+    <w:lvl w:ilvl="7">
+      <w:start w:val="1"/>
+      <w:numFmt w:val="decimal"/>
+      <w:lvlText w:val="%1.%2.%3.%4.%5.%6.%7.%8."/>
+      <w:lvlJc w:val="left"/>
+      <w:pPr>
+        <w:ind w:left="3744" w:hanging="1224"/>
+      </w:pPr>
+    </w:lvl>
+    <w:lvl w:ilvl="8">
+      <w:start w:val="1"/>
+      <w:numFmt w:val="decimal"/>
+      <w:lvlText w:val="%1.%2.%3.%4.%5.%6.%7.%8.%9."/>
+      <w:lvlJc w:val="left"/>
+      <w:pPr>
+        <w:ind w:left="4320" w:hanging="1440"/>
+      </w:pPr>
+    </w:lvl>
+  </w:abstractNum>
+  <w:abstractNum w:abstractNumId="8">
     <w:nsid w:val="2EB93C47"/>
     <w:multiLevelType w:val="hybridMultilevel"/>
     <w:tmpl w:val="46269190"/>
@@ -14263,7 +14845,7 @@
       </w:rPr>
     </w:lvl>
   </w:abstractNum>
-  <w:abstractNum w:abstractNumId="8">
+  <w:abstractNum w:abstractNumId="9">
     <w:nsid w:val="2F1322C3"/>
     <w:multiLevelType w:val="multilevel"/>
     <w:tmpl w:val="0409001F"/>
@@ -14349,7 +14931,7 @@
       </w:pPr>
     </w:lvl>
   </w:abstractNum>
-  <w:abstractNum w:abstractNumId="9">
+  <w:abstractNum w:abstractNumId="10">
     <w:nsid w:val="3526275B"/>
     <w:multiLevelType w:val="hybridMultilevel"/>
     <w:tmpl w:val="B1601BE2"/>
@@ -14462,7 +15044,7 @@
       </w:rPr>
     </w:lvl>
   </w:abstractNum>
-  <w:abstractNum w:abstractNumId="10">
+  <w:abstractNum w:abstractNumId="11">
     <w:nsid w:val="358E3AAC"/>
     <w:multiLevelType w:val="multilevel"/>
     <w:tmpl w:val="0409001F"/>
@@ -14548,7 +15130,7 @@
       </w:pPr>
     </w:lvl>
   </w:abstractNum>
-  <w:abstractNum w:abstractNumId="11">
+  <w:abstractNum w:abstractNumId="12">
     <w:nsid w:val="3B6307D8"/>
     <w:multiLevelType w:val="multilevel"/>
     <w:tmpl w:val="0409001F"/>
@@ -14634,7 +15216,7 @@
       </w:pPr>
     </w:lvl>
   </w:abstractNum>
-  <w:abstractNum w:abstractNumId="12">
+  <w:abstractNum w:abstractNumId="13">
     <w:nsid w:val="3DFF10C3"/>
     <w:multiLevelType w:val="multilevel"/>
     <w:tmpl w:val="0409001F"/>
@@ -14720,7 +15302,7 @@
       </w:pPr>
     </w:lvl>
   </w:abstractNum>
-  <w:abstractNum w:abstractNumId="13">
+  <w:abstractNum w:abstractNumId="14">
     <w:nsid w:val="3EC53EF7"/>
     <w:multiLevelType w:val="multilevel"/>
     <w:tmpl w:val="584243E2"/>
@@ -14833,7 +15415,7 @@
       </w:rPr>
     </w:lvl>
   </w:abstractNum>
-  <w:abstractNum w:abstractNumId="14">
+  <w:abstractNum w:abstractNumId="15">
     <w:nsid w:val="4976719D"/>
     <w:multiLevelType w:val="multilevel"/>
     <w:tmpl w:val="0409001F"/>
@@ -14919,7 +15501,7 @@
       </w:pPr>
     </w:lvl>
   </w:abstractNum>
-  <w:abstractNum w:abstractNumId="15">
+  <w:abstractNum w:abstractNumId="16">
     <w:nsid w:val="4B7A4C07"/>
     <w:multiLevelType w:val="multilevel"/>
     <w:tmpl w:val="0409001F"/>
@@ -15005,7 +15587,7 @@
       </w:pPr>
     </w:lvl>
   </w:abstractNum>
-  <w:abstractNum w:abstractNumId="16">
+  <w:abstractNum w:abstractNumId="17">
     <w:nsid w:val="4F6A6E3B"/>
     <w:multiLevelType w:val="hybridMultilevel"/>
     <w:tmpl w:val="2D7405D4"/>
@@ -15118,7 +15700,7 @@
       </w:rPr>
     </w:lvl>
   </w:abstractNum>
-  <w:abstractNum w:abstractNumId="17">
+  <w:abstractNum w:abstractNumId="18">
     <w:nsid w:val="5A8A25A0"/>
     <w:multiLevelType w:val="hybridMultilevel"/>
     <w:tmpl w:val="3D7A004C"/>
@@ -15231,7 +15813,7 @@
       </w:rPr>
     </w:lvl>
   </w:abstractNum>
-  <w:abstractNum w:abstractNumId="18">
+  <w:abstractNum w:abstractNumId="19">
     <w:nsid w:val="5E8B40C8"/>
     <w:multiLevelType w:val="multilevel"/>
     <w:tmpl w:val="0409001F"/>
@@ -15317,7 +15899,7 @@
       </w:pPr>
     </w:lvl>
   </w:abstractNum>
-  <w:abstractNum w:abstractNumId="19">
+  <w:abstractNum w:abstractNumId="20">
     <w:nsid w:val="6AA872B7"/>
     <w:multiLevelType w:val="hybridMultilevel"/>
     <w:tmpl w:val="7488E4B6"/>
@@ -15430,7 +16012,7 @@
       </w:rPr>
     </w:lvl>
   </w:abstractNum>
-  <w:abstractNum w:abstractNumId="20">
+  <w:abstractNum w:abstractNumId="21">
     <w:nsid w:val="741D5B96"/>
     <w:multiLevelType w:val="multilevel"/>
     <w:tmpl w:val="0409001F"/>
@@ -15516,7 +16098,7 @@
       </w:pPr>
     </w:lvl>
   </w:abstractNum>
-  <w:abstractNum w:abstractNumId="21">
+  <w:abstractNum w:abstractNumId="22">
     <w:nsid w:val="77AF5186"/>
     <w:multiLevelType w:val="multilevel"/>
     <w:tmpl w:val="0409001F"/>
@@ -15602,7 +16184,7 @@
       </w:pPr>
     </w:lvl>
   </w:abstractNum>
-  <w:abstractNum w:abstractNumId="22">
+  <w:abstractNum w:abstractNumId="23">
     <w:nsid w:val="79DF2717"/>
     <w:multiLevelType w:val="multilevel"/>
     <w:tmpl w:val="0409001F"/>
@@ -15688,7 +16270,7 @@
       </w:pPr>
     </w:lvl>
   </w:abstractNum>
-  <w:abstractNum w:abstractNumId="23">
+  <w:abstractNum w:abstractNumId="24">
     <w:nsid w:val="7A450ABF"/>
     <w:multiLevelType w:val="hybridMultilevel"/>
     <w:tmpl w:val="E18E859C"/>
@@ -15801,7 +16383,7 @@
       </w:rPr>
     </w:lvl>
   </w:abstractNum>
-  <w:abstractNum w:abstractNumId="24">
+  <w:abstractNum w:abstractNumId="25">
     <w:nsid w:val="7BC762CD"/>
     <w:multiLevelType w:val="hybridMultilevel"/>
     <w:tmpl w:val="C250F294"/>
@@ -15918,40 +16500,40 @@
     <w:abstractNumId w:val="4"/>
   </w:num>
   <w:num w:numId="2">
-    <w:abstractNumId w:val="13"/>
+    <w:abstractNumId w:val="14"/>
   </w:num>
   <w:num w:numId="3">
-    <w:abstractNumId w:val="20"/>
+    <w:abstractNumId w:val="21"/>
   </w:num>
   <w:num w:numId="4">
-    <w:abstractNumId w:val="18"/>
+    <w:abstractNumId w:val="19"/>
   </w:num>
   <w:num w:numId="5">
-    <w:abstractNumId w:val="14"/>
+    <w:abstractNumId w:val="15"/>
   </w:num>
   <w:num w:numId="6">
-    <w:abstractNumId w:val="15"/>
+    <w:abstractNumId w:val="16"/>
   </w:num>
   <w:num w:numId="7">
-    <w:abstractNumId w:val="11"/>
+    <w:abstractNumId w:val="12"/>
   </w:num>
   <w:num w:numId="8">
     <w:abstractNumId w:val="2"/>
   </w:num>
   <w:num w:numId="9">
-    <w:abstractNumId w:val="21"/>
+    <w:abstractNumId w:val="22"/>
   </w:num>
   <w:num w:numId="10">
-    <w:abstractNumId w:val="12"/>
+    <w:abstractNumId w:val="13"/>
   </w:num>
   <w:num w:numId="11">
     <w:abstractNumId w:val="3"/>
   </w:num>
   <w:num w:numId="12">
-    <w:abstractNumId w:val="24"/>
+    <w:abstractNumId w:val="25"/>
   </w:num>
   <w:num w:numId="13">
-    <w:abstractNumId w:val="10"/>
+    <w:abstractNumId w:val="11"/>
   </w:num>
   <w:num w:numId="14">
     <w:abstractNumId w:val="5"/>
@@ -15966,31 +16548,34 @@
     <w:abstractNumId w:val="6"/>
   </w:num>
   <w:num w:numId="18">
+    <w:abstractNumId w:val="18"/>
+  </w:num>
+  <w:num w:numId="19">
+    <w:abstractNumId w:val="8"/>
+  </w:num>
+  <w:num w:numId="20">
+    <w:abstractNumId w:val="20"/>
+  </w:num>
+  <w:num w:numId="21">
+    <w:abstractNumId w:val="20"/>
+  </w:num>
+  <w:num w:numId="22">
+    <w:abstractNumId w:val="24"/>
+  </w:num>
+  <w:num w:numId="23">
     <w:abstractNumId w:val="17"/>
   </w:num>
-  <w:num w:numId="19">
-    <w:abstractNumId w:val="7"/>
+  <w:num w:numId="24">
+    <w:abstractNumId w:val="9"/>
   </w:num>
-  <w:num w:numId="20">
-    <w:abstractNumId w:val="19"/>
-  </w:num>
-  <w:num w:numId="21">
-    <w:abstractNumId w:val="19"/>
-  </w:num>
-  <w:num w:numId="22">
+  <w:num w:numId="25">
     <w:abstractNumId w:val="23"/>
   </w:num>
-  <w:num w:numId="23">
-    <w:abstractNumId w:val="16"/>
+  <w:num w:numId="26">
+    <w:abstractNumId w:val="10"/>
   </w:num>
-  <w:num w:numId="24">
-    <w:abstractNumId w:val="8"/>
-  </w:num>
-  <w:num w:numId="25">
-    <w:abstractNumId w:val="22"/>
-  </w:num>
-  <w:num w:numId="26">
-    <w:abstractNumId w:val="9"/>
+  <w:num w:numId="27">
+    <w:abstractNumId w:val="7"/>
   </w:num>
 </w:numbering>
 </file>
@@ -17064,7 +17649,7 @@
   <a:extraClrSchemeLst/>
   <a:extLst>
     <a:ext uri="{05A4C25C-085E-4340-85A3-A5531E510DB2}">
-      <thm15:themeFamily xmlns="" xmlns:thm15="http://schemas.microsoft.com/office/thememl/2012/main" name="Office Theme" id="{62F939B6-93AF-4DB8-9C6B-D6C7DFDC589F}" vid="{4A3C46E8-61CC-4603-A589-7422A47A8E4A}"/>
+      <thm15:themeFamily xmlns:thm15="http://schemas.microsoft.com/office/thememl/2012/main" xmlns="" name="Office Theme" id="{62F939B6-93AF-4DB8-9C6B-D6C7DFDC589F}" vid="{4A3C46E8-61CC-4603-A589-7422A47A8E4A}"/>
     </a:ext>
   </a:extLst>
 </a:theme>
@@ -17075,7 +17660,7 @@
 </file>
 
 <file path=customXml/itemProps1.xml><?xml version="1.0" encoding="utf-8"?>
-<ds:datastoreItem xmlns:ds="http://schemas.openxmlformats.org/officeDocument/2006/customXml" ds:itemID="{1D4D40AB-EBCD-4AB3-8F51-59439B8094EF}">
+<ds:datastoreItem xmlns:ds="http://schemas.openxmlformats.org/officeDocument/2006/customXml" ds:itemID="{8E35FC01-6470-4F4E-AE29-430C7FFF0DDF}">
   <ds:schemaRefs>
     <ds:schemaRef ds:uri="http://schemas.openxmlformats.org/officeDocument/2006/bibliography"/>
   </ds:schemaRefs>

</xml_diff>

<commit_message>
Tuuu Tạo phần 4
</commit_message>
<xml_diff>
--- a/CNPM/SRS_CNPM.docx
+++ b/CNPM/SRS_CNPM.docx
@@ -1,6 +1,6 @@
 
 <file path=word/document.xml><?xml version="1.0" encoding="utf-8"?>
-<w:document xmlns:wpc="http://schemas.microsoft.com/office/word/2010/wordprocessingCanvas" xmlns:mc="http://schemas.openxmlformats.org/markup-compatibility/2006" xmlns:o="urn:schemas-microsoft-com:office:office" xmlns:r="http://schemas.openxmlformats.org/officeDocument/2006/relationships" xmlns:m="http://schemas.openxmlformats.org/officeDocument/2006/math" xmlns:v="urn:schemas-microsoft-com:vml" xmlns:wp14="http://schemas.microsoft.com/office/word/2010/wordprocessingDrawing" xmlns:wp="http://schemas.openxmlformats.org/drawingml/2006/wordprocessingDrawing" xmlns:w10="urn:schemas-microsoft-com:office:word" xmlns:w="http://schemas.openxmlformats.org/wordprocessingml/2006/main" xmlns:w14="http://schemas.microsoft.com/office/word/2010/wordml" xmlns:wpg="http://schemas.microsoft.com/office/word/2010/wordprocessingGroup" xmlns:wpi="http://schemas.microsoft.com/office/word/2010/wordprocessingInk" xmlns:wne="http://schemas.microsoft.com/office/word/2006/wordml" xmlns:wps="http://schemas.microsoft.com/office/word/2010/wordprocessingShape" mc:Ignorable="w14 wp14">
+<w:document xmlns:wpc="http://schemas.microsoft.com/office/word/2010/wordprocessingCanvas" xmlns:mc="http://schemas.openxmlformats.org/markup-compatibility/2006" xmlns:o="urn:schemas-microsoft-com:office:office" xmlns:r="http://schemas.openxmlformats.org/officeDocument/2006/relationships" xmlns:m="http://schemas.openxmlformats.org/officeDocument/2006/math" xmlns:v="urn:schemas-microsoft-com:vml" xmlns:wp14="http://schemas.microsoft.com/office/word/2010/wordprocessingDrawing" xmlns:wp="http://schemas.openxmlformats.org/drawingml/2006/wordprocessingDrawing" xmlns:w10="urn:schemas-microsoft-com:office:word" xmlns:w="http://schemas.openxmlformats.org/wordprocessingml/2006/main" xmlns:w14="http://schemas.microsoft.com/office/word/2010/wordml" xmlns:w15="http://schemas.microsoft.com/office/word/2012/wordml" xmlns:wpg="http://schemas.microsoft.com/office/word/2010/wordprocessingGroup" xmlns:wpi="http://schemas.microsoft.com/office/word/2010/wordprocessingInk" xmlns:wne="http://schemas.microsoft.com/office/word/2006/wordml" xmlns:wps="http://schemas.microsoft.com/office/word/2010/wordprocessingShape" mc:Ignorable="w14 w15 wp14">
   <w:body>
     <w:p>
       <w:pPr>
@@ -1566,6 +1566,109 @@
               </w:rPr>
               <w:t>V1.0</w:t>
             </w:r>
+          </w:p>
+        </w:tc>
+      </w:tr>
+      <w:tr>
+        <w:tc>
+          <w:tcPr>
+            <w:tcW w:w="2337" w:type="dxa"/>
+            <w:vAlign w:val="center"/>
+          </w:tcPr>
+          <w:p>
+            <w:pPr>
+              <w:rPr>
+                <w:rFonts w:ascii="Times New Roman" w:hAnsi="Times New Roman" w:cs="Times New Roman"/>
+                <w:sz w:val="24"/>
+                <w:szCs w:val="24"/>
+              </w:rPr>
+            </w:pPr>
+            <w:r>
+              <w:rPr>
+                <w:rFonts w:ascii="Times New Roman" w:hAnsi="Times New Roman" w:cs="Times New Roman"/>
+                <w:sz w:val="24"/>
+                <w:szCs w:val="24"/>
+              </w:rPr>
+              <w:t>17/06/2015</w:t>
+            </w:r>
+          </w:p>
+        </w:tc>
+        <w:tc>
+          <w:tcPr>
+            <w:tcW w:w="2337" w:type="dxa"/>
+            <w:vAlign w:val="center"/>
+          </w:tcPr>
+          <w:p>
+            <w:pPr>
+              <w:rPr>
+                <w:rFonts w:ascii="Times New Roman" w:hAnsi="Times New Roman" w:cs="Times New Roman"/>
+                <w:sz w:val="24"/>
+                <w:szCs w:val="24"/>
+              </w:rPr>
+            </w:pPr>
+            <w:r>
+              <w:rPr>
+                <w:rFonts w:ascii="Times New Roman" w:hAnsi="Times New Roman" w:cs="Times New Roman"/>
+                <w:sz w:val="24"/>
+                <w:szCs w:val="24"/>
+              </w:rPr>
+              <w:t>TuDHM</w:t>
+            </w:r>
+          </w:p>
+        </w:tc>
+        <w:tc>
+          <w:tcPr>
+            <w:tcW w:w="2338" w:type="dxa"/>
+            <w:vAlign w:val="center"/>
+          </w:tcPr>
+          <w:p>
+            <w:pPr>
+              <w:rPr>
+                <w:rFonts w:ascii="Times New Roman" w:hAnsi="Times New Roman" w:cs="Times New Roman"/>
+                <w:sz w:val="24"/>
+                <w:szCs w:val="24"/>
+              </w:rPr>
+            </w:pPr>
+            <w:r>
+              <w:rPr>
+                <w:rFonts w:ascii="Times New Roman" w:hAnsi="Times New Roman" w:cs="Times New Roman"/>
+                <w:sz w:val="24"/>
+                <w:szCs w:val="24"/>
+              </w:rPr>
+              <w:t>Tạo phần 4</w:t>
+            </w:r>
+          </w:p>
+          <w:p>
+            <w:pPr>
+              <w:rPr>
+                <w:rFonts w:ascii="Times New Roman" w:hAnsi="Times New Roman" w:cs="Times New Roman"/>
+                <w:sz w:val="24"/>
+                <w:szCs w:val="24"/>
+              </w:rPr>
+            </w:pPr>
+          </w:p>
+        </w:tc>
+        <w:tc>
+          <w:tcPr>
+            <w:tcW w:w="2338" w:type="dxa"/>
+            <w:vAlign w:val="center"/>
+          </w:tcPr>
+          <w:p>
+            <w:pPr>
+              <w:rPr>
+                <w:rFonts w:ascii="Times New Roman" w:hAnsi="Times New Roman" w:cs="Times New Roman"/>
+                <w:sz w:val="24"/>
+                <w:szCs w:val="24"/>
+              </w:rPr>
+            </w:pPr>
+            <w:r>
+              <w:rPr>
+                <w:rFonts w:ascii="Times New Roman" w:hAnsi="Times New Roman" w:cs="Times New Roman"/>
+                <w:sz w:val="24"/>
+                <w:szCs w:val="24"/>
+              </w:rPr>
+              <w:t>V1.0</w:t>
+            </w:r>
             <w:bookmarkStart w:id="0" w:name="_GoBack"/>
             <w:bookmarkEnd w:id="0"/>
           </w:p>
@@ -1711,25 +1814,7 @@
           <w:sz w:val="24"/>
           <w:szCs w:val="24"/>
         </w:rPr>
-        <w:t xml:space="preserve">Phạm </w:t>
-      </w:r>
-      <w:proofErr w:type="gramStart"/>
-      <w:r>
-        <w:rPr>
-          <w:rFonts w:ascii="Times New Roman" w:hAnsi="Times New Roman" w:cs="Times New Roman"/>
-          <w:sz w:val="24"/>
-          <w:szCs w:val="24"/>
-        </w:rPr>
-        <w:t>vi</w:t>
-      </w:r>
-      <w:proofErr w:type="gramEnd"/>
-      <w:r>
-        <w:rPr>
-          <w:rFonts w:ascii="Times New Roman" w:hAnsi="Times New Roman" w:cs="Times New Roman"/>
-          <w:sz w:val="24"/>
-          <w:szCs w:val="24"/>
-        </w:rPr>
-        <w:t xml:space="preserve"> tài liệu</w:t>
+        <w:t>Phạm vi tài liệu</w:t>
       </w:r>
     </w:p>
     <w:p>
@@ -2490,7 +2575,7 @@
                 <w:lang w:val="fr-FR"/>
               </w:rPr>
             </w:pPr>
-            <w:hyperlink r:id="rId7" w:history="1">
+            <w:hyperlink r:id="rId6" w:history="1">
               <w:r>
                 <w:rPr>
                   <w:rStyle w:val="Hyperlink"/>
@@ -2521,7 +2606,7 @@
                 <w:lang w:val="fr-FR"/>
               </w:rPr>
             </w:pPr>
-            <w:hyperlink r:id="rId8" w:tgtFrame="_blank" w:history="1">
+            <w:hyperlink r:id="rId7" w:tgtFrame="_blank" w:history="1">
               <w:r>
                 <w:rPr>
                   <w:rStyle w:val="Hyperlink"/>
@@ -3007,27 +3092,7 @@
           <w:sz w:val="24"/>
           <w:szCs w:val="24"/>
         </w:rPr>
-        <w:t xml:space="preserve">: phần này giới thiệu </w:t>
-      </w:r>
-      <w:proofErr w:type="gramStart"/>
-      <w:r>
-        <w:rPr>
-          <w:rFonts w:ascii="Times New Roman" w:hAnsi="Times New Roman" w:cs="Times New Roman"/>
-          <w:color w:val="000000"/>
-          <w:sz w:val="24"/>
-          <w:szCs w:val="24"/>
-        </w:rPr>
-        <w:t>chung</w:t>
-      </w:r>
-      <w:proofErr w:type="gramEnd"/>
-      <w:r>
-        <w:rPr>
-          <w:rFonts w:ascii="Times New Roman" w:hAnsi="Times New Roman" w:cs="Times New Roman"/>
-          <w:color w:val="000000"/>
-          <w:sz w:val="24"/>
-          <w:szCs w:val="24"/>
-        </w:rPr>
-        <w:t xml:space="preserve"> về tài liệu, giúp người đọc hình dung được nội dung, mục đích và bố cục chung của tài liệu.</w:t>
+        <w:t>: phần này giới thiệu chung về tài liệu, giúp người đọc hình dung được nội dung, mục đích và bố cục chung của tài liệu.</w:t>
       </w:r>
     </w:p>
     <w:p>
@@ -3059,25 +3124,7 @@
           <w:sz w:val="24"/>
           <w:szCs w:val="24"/>
         </w:rPr>
-        <w:t xml:space="preserve">: Xác định các yêu cầu </w:t>
-      </w:r>
-      <w:proofErr w:type="gramStart"/>
-      <w:r>
-        <w:rPr>
-          <w:rFonts w:ascii="Times New Roman" w:hAnsi="Times New Roman" w:cs="Times New Roman"/>
-          <w:sz w:val="24"/>
-          <w:szCs w:val="24"/>
-        </w:rPr>
-        <w:t>chung</w:t>
-      </w:r>
-      <w:proofErr w:type="gramEnd"/>
-      <w:r>
-        <w:rPr>
-          <w:rFonts w:ascii="Times New Roman" w:hAnsi="Times New Roman" w:cs="Times New Roman"/>
-          <w:sz w:val="24"/>
-          <w:szCs w:val="24"/>
-        </w:rPr>
-        <w:t>, mục tiêu, các đối tượng người dùng và xây dựng mô hình tổng thể của phần mềm.</w:t>
+        <w:t>: Xác định các yêu cầu chung, mục tiêu, các đối tượng người dùng và xây dựng mô hình tổng thể của phần mềm.</w:t>
       </w:r>
     </w:p>
     <w:p>
@@ -3221,27 +3268,7 @@
           <w:sz w:val="24"/>
           <w:szCs w:val="24"/>
         </w:rPr>
-        <w:t xml:space="preserve"> - Các tiêu chuẩn nghiệm </w:t>
-      </w:r>
-      <w:proofErr w:type="gramStart"/>
-      <w:r>
-        <w:rPr>
-          <w:rFonts w:ascii="Times New Roman" w:hAnsi="Times New Roman" w:cs="Times New Roman"/>
-          <w:b/>
-          <w:sz w:val="24"/>
-          <w:szCs w:val="24"/>
-        </w:rPr>
-        <w:t>thu</w:t>
-      </w:r>
-      <w:proofErr w:type="gramEnd"/>
-      <w:r>
-        <w:rPr>
-          <w:rFonts w:ascii="Times New Roman" w:hAnsi="Times New Roman" w:cs="Times New Roman"/>
-          <w:b/>
-          <w:sz w:val="24"/>
-          <w:szCs w:val="24"/>
-        </w:rPr>
-        <w:t xml:space="preserve"> phần mềm</w:t>
+        <w:t xml:space="preserve"> - Các tiêu chuẩn nghiệm thu phần mềm</w:t>
       </w:r>
       <w:r>
         <w:rPr>
@@ -3679,27 +3706,7 @@
           <w:sz w:val="24"/>
           <w:szCs w:val="24"/>
         </w:rPr>
-        <w:t xml:space="preserve">Các yêu cầu </w:t>
-      </w:r>
-      <w:proofErr w:type="gramStart"/>
-      <w:r>
-        <w:rPr>
-          <w:rFonts w:ascii="Times New Roman" w:hAnsi="Times New Roman" w:cs="Times New Roman"/>
-          <w:b/>
-          <w:sz w:val="24"/>
-          <w:szCs w:val="24"/>
-        </w:rPr>
-        <w:t>chung</w:t>
-      </w:r>
-      <w:proofErr w:type="gramEnd"/>
-      <w:r>
-        <w:rPr>
-          <w:rFonts w:ascii="Times New Roman" w:hAnsi="Times New Roman" w:cs="Times New Roman"/>
-          <w:b/>
-          <w:sz w:val="24"/>
-          <w:szCs w:val="24"/>
-        </w:rPr>
-        <w:t xml:space="preserve"> của phần mềm Giả Lập ATM:</w:t>
+        <w:t>Các yêu cầu chung của phần mềm Giả Lập ATM:</w:t>
       </w:r>
     </w:p>
     <w:p>
@@ -3904,7 +3911,6 @@
           <w:szCs w:val="24"/>
         </w:rPr>
       </w:pPr>
-      <w:proofErr w:type="gramStart"/>
       <w:r>
         <w:rPr>
           <w:rFonts w:ascii="Times New Roman" w:hAnsi="Times New Roman" w:cs="Times New Roman"/>
@@ -3937,7 +3943,6 @@
         </w:rPr>
         <w:t>, hủy bỏ thao tác người dùng sẽ quay lại màn hình chính.</w:t>
       </w:r>
-      <w:proofErr w:type="gramEnd"/>
     </w:p>
     <w:p>
       <w:pPr>
@@ -4017,25 +4022,7 @@
           <w:sz w:val="24"/>
           <w:szCs w:val="24"/>
         </w:rPr>
-        <w:t xml:space="preserve">, </w:t>
-      </w:r>
-      <w:proofErr w:type="gramStart"/>
-      <w:r>
-        <w:rPr>
-          <w:rFonts w:ascii="Times New Roman" w:hAnsi="Times New Roman" w:cs="Times New Roman"/>
-          <w:sz w:val="24"/>
-          <w:szCs w:val="24"/>
-        </w:rPr>
-        <w:t>nếu</w:t>
-      </w:r>
-      <w:proofErr w:type="gramEnd"/>
-      <w:r>
-        <w:rPr>
-          <w:rFonts w:ascii="Times New Roman" w:hAnsi="Times New Roman" w:cs="Times New Roman"/>
-          <w:sz w:val="24"/>
-          <w:szCs w:val="24"/>
-        </w:rPr>
-        <w:t xml:space="preserve"> không người dùng quay lại màn hình chính.</w:t>
+        <w:t>, nếu không người dùng quay lại màn hình chính.</w:t>
       </w:r>
     </w:p>
     <w:p>
@@ -4094,7 +4081,6 @@
           <w:szCs w:val="24"/>
         </w:rPr>
       </w:pPr>
-      <w:proofErr w:type="gramStart"/>
       <w:r>
         <w:rPr>
           <w:rFonts w:ascii="Times New Roman" w:hAnsi="Times New Roman" w:cs="Times New Roman"/>
@@ -4119,7 +4105,6 @@
         </w:rPr>
         <w:t xml:space="preserve"> người dùng có thể tiếp tục sử dụng chức năng đó hoặc quay lại màn hình chính để sử dụng chức năng khác.</w:t>
       </w:r>
-      <w:proofErr w:type="gramEnd"/>
     </w:p>
     <w:p>
       <w:pPr>
@@ -4504,18 +4489,8 @@
           <w:sz w:val="24"/>
           <w:szCs w:val="24"/>
         </w:rPr>
-        <w:t xml:space="preserve">Các thao tác bằng </w:t>
-      </w:r>
-      <w:proofErr w:type="gramStart"/>
-      <w:r>
-        <w:rPr>
-          <w:rFonts w:ascii="Times New Roman" w:hAnsi="Times New Roman" w:cs="Times New Roman"/>
-          <w:sz w:val="24"/>
-          <w:szCs w:val="24"/>
-        </w:rPr>
-        <w:t>tay</w:t>
-      </w:r>
-      <w:proofErr w:type="gramEnd"/>
+        <w:t>Các thao tác bằng tay</w:t>
+      </w:r>
       <w:r>
         <w:rPr>
           <w:rFonts w:ascii="Times New Roman" w:hAnsi="Times New Roman" w:cs="Times New Roman"/>
@@ -4759,7 +4734,6 @@
           <w:szCs w:val="24"/>
         </w:rPr>
       </w:pPr>
-      <w:proofErr w:type="gramStart"/>
       <w:r>
         <w:rPr>
           <w:rFonts w:ascii="Times New Roman" w:hAnsi="Times New Roman" w:cs="Times New Roman"/>
@@ -4782,34 +4756,7 @@
           <w:sz w:val="24"/>
           <w:szCs w:val="24"/>
         </w:rPr>
-        <w:t xml:space="preserve"> sẽ nhìn thấy trang yêu cầu chọn địa điểm cây ATM muốn giao dịch (ảnh 1).</w:t>
-      </w:r>
-      <w:proofErr w:type="gramEnd"/>
-      <w:r>
-        <w:rPr>
-          <w:rFonts w:ascii="Times New Roman" w:hAnsi="Times New Roman" w:cs="Times New Roman"/>
-          <w:sz w:val="24"/>
-          <w:szCs w:val="24"/>
-        </w:rPr>
-        <w:t xml:space="preserve"> Tiếp </w:t>
-      </w:r>
-      <w:proofErr w:type="gramStart"/>
-      <w:r>
-        <w:rPr>
-          <w:rFonts w:ascii="Times New Roman" w:hAnsi="Times New Roman" w:cs="Times New Roman"/>
-          <w:sz w:val="24"/>
-          <w:szCs w:val="24"/>
-        </w:rPr>
-        <w:t>theo</w:t>
-      </w:r>
-      <w:proofErr w:type="gramEnd"/>
-      <w:r>
-        <w:rPr>
-          <w:rFonts w:ascii="Times New Roman" w:hAnsi="Times New Roman" w:cs="Times New Roman"/>
-          <w:sz w:val="24"/>
-          <w:szCs w:val="24"/>
-        </w:rPr>
-        <w:t xml:space="preserve"> là trang yêu cầu nhập mã in trên thẻ khi họ sử dụng phần mềm (ảnh 2). Tiế</w:t>
+        <w:t xml:space="preserve"> sẽ nhìn thấy trang yêu cầu chọn địa điểm cây ATM muốn giao dịch (ảnh 1). Tiếp theo là trang yêu cầu nhập mã in trên thẻ khi họ sử dụng phần mềm (ảnh 2). Tiế</w:t>
       </w:r>
       <w:r>
         <w:rPr>
@@ -4819,41 +4766,13 @@
         </w:rPr>
         <w:t xml:space="preserve">p </w:t>
       </w:r>
-      <w:proofErr w:type="gramStart"/>
-      <w:r>
-        <w:rPr>
-          <w:rFonts w:ascii="Times New Roman" w:hAnsi="Times New Roman" w:cs="Times New Roman"/>
-          <w:sz w:val="24"/>
-          <w:szCs w:val="24"/>
-        </w:rPr>
-        <w:t>theo</w:t>
-      </w:r>
-      <w:proofErr w:type="gramEnd"/>
-      <w:r>
-        <w:rPr>
-          <w:rFonts w:ascii="Times New Roman" w:hAnsi="Times New Roman" w:cs="Times New Roman"/>
-          <w:sz w:val="24"/>
-          <w:szCs w:val="24"/>
-        </w:rPr>
-        <w:t xml:space="preserve"> trang yêu cầu nhập mật khẩu hiện ra, người dùng nhập mật khẩu của mình bằng cách bấm vào bàn phím ảo (ảnh 3). Nếu người dùng là lần đầu đăng nhập vào hệ thống, hệ thống yêu cầu người dùng đổi mật khẩu và đăng nhập lại (ảnh 4). Nếu người dùng nhập sai mật khẩu, hệ thống đưa ra thông báo người dùng đã nhập sai mật khẩu và còn bao nhiêu lần đăng nhập vào hệ thống (ảnh 5). Nếu người dùng nhập sai mật khẩu 3 lần, hệ thống đưa ra thông báo tài khoản của người dùng bị tạm khóa </w:t>
-      </w:r>
-      <w:proofErr w:type="gramStart"/>
-      <w:r>
-        <w:rPr>
-          <w:rFonts w:ascii="Times New Roman" w:hAnsi="Times New Roman" w:cs="Times New Roman"/>
-          <w:sz w:val="24"/>
-          <w:szCs w:val="24"/>
-        </w:rPr>
-        <w:t>( ảnh</w:t>
-      </w:r>
-      <w:proofErr w:type="gramEnd"/>
-      <w:r>
-        <w:rPr>
-          <w:rFonts w:ascii="Times New Roman" w:hAnsi="Times New Roman" w:cs="Times New Roman"/>
-          <w:sz w:val="24"/>
-          <w:szCs w:val="24"/>
-        </w:rPr>
-        <w:t xml:space="preserve"> 6). Nếu mật khẩu người dùng nhập vào đúng, hệ thống chuyển sang trang màn hình chính (ảnh 7).</w:t>
+      <w:r>
+        <w:rPr>
+          <w:rFonts w:ascii="Times New Roman" w:hAnsi="Times New Roman" w:cs="Times New Roman"/>
+          <w:sz w:val="24"/>
+          <w:szCs w:val="24"/>
+        </w:rPr>
+        <w:t>theo trang yêu cầu nhập mật khẩu hiện ra, người dùng nhập mật khẩu của mình bằng cách bấm vào bàn phím ảo (ảnh 3). Nếu người dùng là lần đầu đăng nhập vào hệ thống, hệ thống yêu cầu người dùng đổi mật khẩu và đăng nhập lại (ảnh 4). Nếu người dùng nhập sai mật khẩu, hệ thống đưa ra thông báo người dùng đã nhập sai mật khẩu và còn bao nhiêu lần đăng nhập vào hệ thống (ảnh 5). Nếu người dùng nhập sai mật khẩu 3 lần, hệ thống đưa ra thông báo tài khoản của người dùng bị tạm khóa ( ảnh 6). Nếu mật khẩu người dùng nhập vào đúng, hệ thống chuyển sang trang màn hình chính (ảnh 7).</w:t>
       </w:r>
     </w:p>
     <w:tbl>
@@ -4915,7 +4834,7 @@
                           </pic:cNvPicPr>
                         </pic:nvPicPr>
                         <pic:blipFill rotWithShape="1">
-                          <a:blip r:embed="rId9">
+                          <a:blip r:embed="rId8">
                             <a:extLst>
                               <a:ext uri="{28A0092B-C50C-407E-A947-70E740481C1C}">
                                 <a14:useLocalDpi xmlns:a14="http://schemas.microsoft.com/office/drawing/2010/main" val="0"/>
@@ -5013,7 +4932,7 @@
                           </pic:cNvPicPr>
                         </pic:nvPicPr>
                         <pic:blipFill rotWithShape="1">
-                          <a:blip r:embed="rId10">
+                          <a:blip r:embed="rId9">
                             <a:extLst>
                               <a:ext uri="{28A0092B-C50C-407E-A947-70E740481C1C}">
                                 <a14:useLocalDpi xmlns:a14="http://schemas.microsoft.com/office/drawing/2010/main" val="0"/>
@@ -5111,7 +5030,7 @@
                           </pic:cNvPicPr>
                         </pic:nvPicPr>
                         <pic:blipFill rotWithShape="1">
-                          <a:blip r:embed="rId11">
+                          <a:blip r:embed="rId10">
                             <a:extLst>
                               <a:ext uri="{28A0092B-C50C-407E-A947-70E740481C1C}">
                                 <a14:useLocalDpi xmlns:a14="http://schemas.microsoft.com/office/drawing/2010/main" val="0"/>
@@ -5212,7 +5131,7 @@
                           </pic:cNvPicPr>
                         </pic:nvPicPr>
                         <pic:blipFill rotWithShape="1">
-                          <a:blip r:embed="rId12">
+                          <a:blip r:embed="rId11">
                             <a:extLst>
                               <a:ext uri="{28A0092B-C50C-407E-A947-70E740481C1C}">
                                 <a14:useLocalDpi xmlns:a14="http://schemas.microsoft.com/office/drawing/2010/main" val="0"/>
@@ -5324,7 +5243,7 @@
                           </pic:cNvPicPr>
                         </pic:nvPicPr>
                         <pic:blipFill rotWithShape="1">
-                          <a:blip r:embed="rId13">
+                          <a:blip r:embed="rId12">
                             <a:extLst>
                               <a:ext uri="{28A0092B-C50C-407E-A947-70E740481C1C}">
                                 <a14:useLocalDpi xmlns:a14="http://schemas.microsoft.com/office/drawing/2010/main" val="0"/>
@@ -5425,7 +5344,7 @@
                           </pic:cNvPicPr>
                         </pic:nvPicPr>
                         <pic:blipFill rotWithShape="1">
-                          <a:blip r:embed="rId14">
+                          <a:blip r:embed="rId13">
                             <a:extLst>
                               <a:ext uri="{28A0092B-C50C-407E-A947-70E740481C1C}">
                                 <a14:useLocalDpi xmlns:a14="http://schemas.microsoft.com/office/drawing/2010/main" val="0"/>
@@ -5528,7 +5447,7 @@
                           </pic:cNvPicPr>
                         </pic:nvPicPr>
                         <pic:blipFill rotWithShape="1">
-                          <a:blip r:embed="rId15">
+                          <a:blip r:embed="rId14">
                             <a:extLst>
                               <a:ext uri="{28A0092B-C50C-407E-A947-70E740481C1C}">
                                 <a14:useLocalDpi xmlns:a14="http://schemas.microsoft.com/office/drawing/2010/main" val="0"/>
@@ -5723,25 +5642,7 @@
           <w:sz w:val="24"/>
           <w:szCs w:val="24"/>
         </w:rPr>
-        <w:t xml:space="preserve"> (ảnh 9). Sau đó hệ thống sẽ đưa ra số lượng tờ tiền </w:t>
-      </w:r>
-      <w:proofErr w:type="gramStart"/>
-      <w:r>
-        <w:rPr>
-          <w:rFonts w:ascii="Times New Roman" w:hAnsi="Times New Roman" w:cs="Times New Roman"/>
-          <w:sz w:val="24"/>
-          <w:szCs w:val="24"/>
-        </w:rPr>
-        <w:t>theo</w:t>
-      </w:r>
-      <w:proofErr w:type="gramEnd"/>
-      <w:r>
-        <w:rPr>
-          <w:rFonts w:ascii="Times New Roman" w:hAnsi="Times New Roman" w:cs="Times New Roman"/>
-          <w:sz w:val="24"/>
-          <w:szCs w:val="24"/>
-        </w:rPr>
-        <w:t xml:space="preserve"> mệnh giá cho người dùng (ảnh 10).</w:t>
+        <w:t xml:space="preserve"> (ảnh 9). Sau đó hệ thống sẽ đưa ra số lượng tờ tiền theo mệnh giá cho người dùng (ảnh 10).</w:t>
       </w:r>
     </w:p>
     <w:p>
@@ -5758,7 +5659,7 @@
     <w:tbl>
       <w:tblPr>
         <w:tblStyle w:val="TableGrid"/>
-        <w:tblW w:w="8870" w:type="dxa"/>
+        <w:tblW w:w="10260" w:type="dxa"/>
         <w:tblInd w:w="-252" w:type="dxa"/>
         <w:tblBorders>
           <w:top w:val="none" w:sz="0" w:space="0" w:color="auto"/>
@@ -5772,13 +5673,13 @@
       </w:tblPr>
       <w:tblGrid>
         <w:gridCol w:w="3786"/>
-        <w:gridCol w:w="4454"/>
-        <w:gridCol w:w="630"/>
+        <w:gridCol w:w="3486"/>
+        <w:gridCol w:w="3306"/>
       </w:tblGrid>
       <w:tr>
         <w:tc>
           <w:tcPr>
-            <w:tcW w:w="3786" w:type="dxa"/>
+            <w:tcW w:w="3516" w:type="dxa"/>
             <w:hideMark/>
           </w:tcPr>
           <w:p>
@@ -5816,7 +5717,7 @@
                           </pic:cNvPicPr>
                         </pic:nvPicPr>
                         <pic:blipFill rotWithShape="1">
-                          <a:blip r:embed="rId16" cstate="print">
+                          <a:blip r:embed="rId15" cstate="print">
                             <a:extLst>
                               <a:ext uri="{28A0092B-C50C-407E-A947-70E740481C1C}">
                                 <a14:useLocalDpi xmlns:a14="http://schemas.microsoft.com/office/drawing/2010/main" val="0"/>
@@ -5878,7 +5779,7 @@
         </w:tc>
         <w:tc>
           <w:tcPr>
-            <w:tcW w:w="4454" w:type="dxa"/>
+            <w:tcW w:w="3239" w:type="dxa"/>
           </w:tcPr>
           <w:p>
             <w:pPr>
@@ -5900,8 +5801,8 @@
               </w:rPr>
               <w:drawing>
                 <wp:inline distT="0" distB="0" distL="0" distR="0" wp14:anchorId="46C87954" wp14:editId="13E353AD">
-                  <wp:extent cx="2510119" cy="1219200"/>
-                  <wp:effectExtent l="19050" t="19050" r="24130" b="19050"/>
+                  <wp:extent cx="2038350" cy="1218909"/>
+                  <wp:effectExtent l="19050" t="19050" r="19050" b="19685"/>
                   <wp:docPr id="13" name="Picture 13" descr="10"/>
                   <wp:cNvGraphicFramePr>
                     <a:graphicFrameLocks xmlns:a="http://schemas.openxmlformats.org/drawingml/2006/main" noChangeAspect="1"/>
@@ -5916,7 +5817,7 @@
                           </pic:cNvPicPr>
                         </pic:nvPicPr>
                         <pic:blipFill rotWithShape="1">
-                          <a:blip r:embed="rId17">
+                          <a:blip r:embed="rId16">
                             <a:extLst>
                               <a:ext uri="{28A0092B-C50C-407E-A947-70E740481C1C}">
                                 <a14:useLocalDpi xmlns:a14="http://schemas.microsoft.com/office/drawing/2010/main" val="0"/>
@@ -5929,7 +5830,7 @@
                         <pic:spPr bwMode="auto">
                           <a:xfrm>
                             <a:off x="0" y="0"/>
-                            <a:ext cx="2518225" cy="1223137"/>
+                            <a:ext cx="2055258" cy="1229020"/>
                           </a:xfrm>
                           <a:prstGeom prst="rect">
                             <a:avLst/>
@@ -5980,9 +5881,82 @@
         </w:tc>
         <w:tc>
           <w:tcPr>
-            <w:tcW w:w="630" w:type="dxa"/>
+            <w:tcW w:w="3505" w:type="dxa"/>
             <w:hideMark/>
           </w:tcPr>
+          <w:p>
+            <w:pPr>
+              <w:pStyle w:val="ListParagraph"/>
+              <w:ind w:left="0"/>
+              <w:jc w:val="center"/>
+              <w:rPr>
+                <w:rFonts w:ascii="Times New Roman" w:hAnsi="Times New Roman" w:cs="Times New Roman"/>
+                <w:sz w:val="24"/>
+                <w:szCs w:val="24"/>
+              </w:rPr>
+            </w:pPr>
+            <w:r>
+              <w:rPr>
+                <w:rFonts w:ascii="Times New Roman" w:hAnsi="Times New Roman" w:cs="Times New Roman"/>
+                <w:noProof/>
+                <w:sz w:val="24"/>
+                <w:szCs w:val="24"/>
+              </w:rPr>
+              <w:drawing>
+                <wp:inline distT="0" distB="0" distL="0" distR="0">
+                  <wp:extent cx="1933575" cy="1228621"/>
+                  <wp:effectExtent l="19050" t="19050" r="9525" b="10160"/>
+                  <wp:docPr id="23" name="Picture 23" descr="C:\Users\Tuuu\Desktop\11638621_906899402699805_643821485_o.jpg"/>
+                  <wp:cNvGraphicFramePr>
+                    <a:graphicFrameLocks xmlns:a="http://schemas.openxmlformats.org/drawingml/2006/main" noChangeAspect="1"/>
+                  </wp:cNvGraphicFramePr>
+                  <a:graphic xmlns:a="http://schemas.openxmlformats.org/drawingml/2006/main">
+                    <a:graphicData uri="http://schemas.openxmlformats.org/drawingml/2006/picture">
+                      <pic:pic xmlns:pic="http://schemas.openxmlformats.org/drawingml/2006/picture">
+                        <pic:nvPicPr>
+                          <pic:cNvPr id="0" name="Picture 1" descr="C:\Users\Tuuu\Desktop\11638621_906899402699805_643821485_o.jpg"/>
+                          <pic:cNvPicPr>
+                            <a:picLocks noChangeAspect="1" noChangeArrowheads="1"/>
+                          </pic:cNvPicPr>
+                        </pic:nvPicPr>
+                        <pic:blipFill rotWithShape="1">
+                          <a:blip r:embed="rId17">
+                            <a:extLst>
+                              <a:ext uri="{28A0092B-C50C-407E-A947-70E740481C1C}">
+                                <a14:useLocalDpi xmlns:a14="http://schemas.microsoft.com/office/drawing/2010/main" val="0"/>
+                              </a:ext>
+                            </a:extLst>
+                          </a:blip>
+                          <a:srcRect l="4375" t="27379" r="51439" b="40199"/>
+                          <a:stretch/>
+                        </pic:blipFill>
+                        <pic:spPr bwMode="auto">
+                          <a:xfrm>
+                            <a:off x="0" y="0"/>
+                            <a:ext cx="1963839" cy="1247851"/>
+                          </a:xfrm>
+                          <a:prstGeom prst="rect">
+                            <a:avLst/>
+                          </a:prstGeom>
+                          <a:noFill/>
+                          <a:ln>
+                            <a:solidFill>
+                              <a:schemeClr val="tx1"/>
+                            </a:solidFill>
+                          </a:ln>
+                          <a:extLst>
+                            <a:ext uri="{53640926-AAD7-44D8-BBD7-CCE9431645EC}">
+                              <a14:shadowObscured xmlns:a14="http://schemas.microsoft.com/office/drawing/2010/main"/>
+                            </a:ext>
+                          </a:extLst>
+                        </pic:spPr>
+                      </pic:pic>
+                    </a:graphicData>
+                  </a:graphic>
+                </wp:inline>
+              </w:drawing>
+            </w:r>
+          </w:p>
           <w:p>
             <w:pPr>
               <w:pStyle w:val="ListParagraph"/>
@@ -6430,25 +6404,7 @@
           <w:sz w:val="24"/>
           <w:szCs w:val="24"/>
         </w:rPr>
-        <w:t xml:space="preserve">. Trang chuyển tiền hiện ra (ảnh 14), người dùng nhập ID người nhận vào. Sau đó trang hiển thị thông tin người nhận (ảnh 15) cho người dùng xác nhận có phải là tài khoản muốn chuyển hay không. Tiếp </w:t>
-      </w:r>
-      <w:proofErr w:type="gramStart"/>
-      <w:r>
-        <w:rPr>
-          <w:rFonts w:ascii="Times New Roman" w:hAnsi="Times New Roman" w:cs="Times New Roman"/>
-          <w:sz w:val="24"/>
-          <w:szCs w:val="24"/>
-        </w:rPr>
-        <w:t>theo</w:t>
-      </w:r>
-      <w:proofErr w:type="gramEnd"/>
-      <w:r>
-        <w:rPr>
-          <w:rFonts w:ascii="Times New Roman" w:hAnsi="Times New Roman" w:cs="Times New Roman"/>
-          <w:sz w:val="24"/>
-          <w:szCs w:val="24"/>
-        </w:rPr>
-        <w:t xml:space="preserve"> người dùng sẽ nhập số tiền cần chuyển cho người nhận (ảnh 16) và kết thúc quá trình chuyển tiền.</w:t>
+        <w:t>. Trang chuyển tiền hiện ra (ảnh 14), người dùng nhập ID người nhận vào. Sau đó trang hiển thị thông tin người nhận (ảnh 15) cho người dùng xác nhận có phải là tài khoản muốn chuyển hay không. Tiếp theo người dùng sẽ nhập số tiền cần chuyển cho người nhận (ảnh 16) và kết thúc quá trình chuyển tiền.</w:t>
       </w:r>
     </w:p>
     <w:tbl>
@@ -6874,7 +6830,6 @@
         </w:rPr>
         <w:t xml:space="preserve">p </w:t>
       </w:r>
-      <w:proofErr w:type="gramStart"/>
       <w:r>
         <w:rPr>
           <w:rFonts w:ascii="Times New Roman" w:hAnsi="Times New Roman" w:cs="Times New Roman"/>
@@ -6883,7 +6838,6 @@
         </w:rPr>
         <w:t>theo</w:t>
       </w:r>
-      <w:proofErr w:type="gramEnd"/>
       <w:r>
         <w:rPr>
           <w:rFonts w:ascii="Times New Roman" w:hAnsi="Times New Roman" w:cs="Times New Roman"/>
@@ -6914,25 +6868,7 @@
           <w:sz w:val="24"/>
           <w:szCs w:val="24"/>
         </w:rPr>
-        <w:t>(</w:t>
-      </w:r>
-      <w:proofErr w:type="gramStart"/>
-      <w:r>
-        <w:rPr>
-          <w:rFonts w:ascii="Times New Roman" w:hAnsi="Times New Roman" w:cs="Times New Roman"/>
-          <w:sz w:val="24"/>
-          <w:szCs w:val="24"/>
-        </w:rPr>
-        <w:t>ảnh</w:t>
-      </w:r>
-      <w:proofErr w:type="gramEnd"/>
-      <w:r>
-        <w:rPr>
-          <w:rFonts w:ascii="Times New Roman" w:hAnsi="Times New Roman" w:cs="Times New Roman"/>
-          <w:sz w:val="24"/>
-          <w:szCs w:val="24"/>
-        </w:rPr>
-        <w:t xml:space="preserve"> 20) . Nế</w:t>
+        <w:t>(ảnh 20) . Nế</w:t>
       </w:r>
       <w:r>
         <w:rPr>
@@ -7839,7 +7775,6 @@
           <w:szCs w:val="24"/>
         </w:rPr>
       </w:pPr>
-      <w:proofErr w:type="gramStart"/>
       <w:r>
         <w:rPr>
           <w:rFonts w:ascii="Times New Roman" w:hAnsi="Times New Roman" w:cs="Times New Roman"/>
@@ -7856,7 +7791,6 @@
         </w:rPr>
         <w:t>t.</w:t>
       </w:r>
-      <w:proofErr w:type="gramEnd"/>
     </w:p>
     <w:p>
       <w:pPr>
@@ -8195,21 +8129,7 @@
         <w:rPr>
           <w:rFonts w:ascii="Times New Roman" w:hAnsi="Times New Roman" w:cs="Times New Roman"/>
         </w:rPr>
-        <w:t xml:space="preserve">User class 1 </w:t>
-      </w:r>
-      <w:proofErr w:type="gramStart"/>
-      <w:r>
-        <w:rPr>
-          <w:rFonts w:ascii="Times New Roman" w:hAnsi="Times New Roman" w:cs="Times New Roman"/>
-        </w:rPr>
-        <w:t>-  Khách</w:t>
-      </w:r>
-      <w:proofErr w:type="gramEnd"/>
-      <w:r>
-        <w:rPr>
-          <w:rFonts w:ascii="Times New Roman" w:hAnsi="Times New Roman" w:cs="Times New Roman"/>
-        </w:rPr>
-        <w:t xml:space="preserve"> hàng sử dụng dịch vụ</w:t>
+        <w:t>User class 1 -  Khách hàng sử dụng dịch vụ</w:t>
       </w:r>
     </w:p>
     <w:p>
@@ -8661,7 +8581,6 @@
           <w:szCs w:val="24"/>
         </w:rPr>
       </w:pPr>
-      <w:proofErr w:type="gramStart"/>
       <w:r>
         <w:rPr>
           <w:rFonts w:ascii="Times New Roman" w:hAnsi="Times New Roman" w:cs="Times New Roman"/>
@@ -8684,27 +8603,8 @@
           <w:sz w:val="24"/>
           <w:szCs w:val="24"/>
         </w:rPr>
-        <w:t>nh nhập thẻ của hệ thống sẽ bắt đầu.</w:t>
-      </w:r>
-      <w:proofErr w:type="gramEnd"/>
-      <w:r>
-        <w:rPr>
-          <w:rFonts w:ascii="Times New Roman" w:hAnsi="Times New Roman" w:cs="Times New Roman"/>
-          <w:sz w:val="24"/>
-          <w:szCs w:val="24"/>
-        </w:rPr>
-        <w:t xml:space="preserve"> </w:t>
-      </w:r>
-      <w:proofErr w:type="gramStart"/>
-      <w:r>
-        <w:rPr>
-          <w:rFonts w:ascii="Times New Roman" w:hAnsi="Times New Roman" w:cs="Times New Roman"/>
-          <w:sz w:val="24"/>
-          <w:szCs w:val="24"/>
-        </w:rPr>
-        <w:t>Người dùng có thể sử dụng hệ thống.</w:t>
-      </w:r>
-      <w:proofErr w:type="gramEnd"/>
+        <w:t>nh nhập thẻ của hệ thống sẽ bắt đầu. Người dùng có thể sử dụng hệ thống.</w:t>
+      </w:r>
     </w:p>
     <w:p>
       <w:pPr>
@@ -8828,7 +8728,6 @@
           <w:szCs w:val="24"/>
         </w:rPr>
       </w:pPr>
-      <w:proofErr w:type="gramStart"/>
       <w:r>
         <w:rPr>
           <w:rFonts w:ascii="Times New Roman" w:hAnsi="Times New Roman" w:cs="Times New Roman"/>
@@ -8885,7 +8784,6 @@
         </w:rPr>
         <w:t>o từ trình duyệt về lỗi xảy ra.</w:t>
       </w:r>
-      <w:proofErr w:type="gramEnd"/>
     </w:p>
     <w:p>
       <w:pPr>
@@ -9056,27 +8954,7 @@
           <w:szCs w:val="24"/>
         </w:rPr>
         <w:tab/>
-        <w:t xml:space="preserve">Kịch </w:t>
-      </w:r>
-      <w:proofErr w:type="gramStart"/>
-      <w:r>
-        <w:rPr>
-          <w:rFonts w:ascii="Times New Roman" w:hAnsi="Times New Roman" w:cs="Times New Roman"/>
-          <w:b/>
-          <w:sz w:val="24"/>
-          <w:szCs w:val="24"/>
-        </w:rPr>
-        <w:t>bản :</w:t>
-      </w:r>
-      <w:proofErr w:type="gramEnd"/>
-      <w:r>
-        <w:rPr>
-          <w:rFonts w:ascii="Times New Roman" w:hAnsi="Times New Roman" w:cs="Times New Roman"/>
-          <w:b/>
-          <w:sz w:val="24"/>
-          <w:szCs w:val="24"/>
-        </w:rPr>
-        <w:t xml:space="preserve"> Hệ thống xác thực mã thẻ cho người dùng</w:t>
+        <w:t>Kịch bản : Hệ thống xác thực mã thẻ cho người dùng</w:t>
       </w:r>
     </w:p>
     <w:p>
@@ -9104,17 +8982,8 @@
           <w:szCs w:val="24"/>
         </w:rPr>
         <w:tab/>
-      </w:r>
-      <w:proofErr w:type="gramStart"/>
-      <w:r>
-        <w:rPr>
-          <w:rFonts w:ascii="Times New Roman" w:hAnsi="Times New Roman" w:cs="Times New Roman"/>
-          <w:sz w:val="24"/>
-          <w:szCs w:val="24"/>
-        </w:rPr>
         <w:t>Người dùng truy cập vào màn hình nhập thẻ.</w:t>
       </w:r>
-      <w:proofErr w:type="gramEnd"/>
     </w:p>
     <w:p>
       <w:pPr>
@@ -9126,7 +8995,6 @@
           <w:szCs w:val="24"/>
         </w:rPr>
       </w:pPr>
-      <w:proofErr w:type="gramStart"/>
       <w:r>
         <w:rPr>
           <w:rFonts w:ascii="Times New Roman" w:hAnsi="Times New Roman" w:cs="Times New Roman"/>
@@ -9135,7 +9003,6 @@
         </w:rPr>
         <w:t>Người dùng nhập số thẻ vào ô nhập số thẻ.</w:t>
       </w:r>
-      <w:proofErr w:type="gramEnd"/>
     </w:p>
     <w:p>
       <w:pPr>
@@ -9392,7 +9259,6 @@
           <w:szCs w:val="24"/>
         </w:rPr>
       </w:pPr>
-      <w:proofErr w:type="gramStart"/>
       <w:r>
         <w:rPr>
           <w:rFonts w:ascii="Times New Roman" w:hAnsi="Times New Roman" w:cs="Times New Roman"/>
@@ -9401,7 +9267,6 @@
         </w:rPr>
         <w:t>Người dùng nhập PIN vào ô nhập PIN trên màn hình.</w:t>
       </w:r>
-      <w:proofErr w:type="gramEnd"/>
     </w:p>
     <w:p>
       <w:pPr>
@@ -9509,7 +9374,6 @@
           <w:szCs w:val="24"/>
         </w:rPr>
       </w:pPr>
-      <w:proofErr w:type="gramStart"/>
       <w:r>
         <w:rPr>
           <w:rFonts w:ascii="Times New Roman" w:hAnsi="Times New Roman" w:cs="Times New Roman"/>
@@ -9534,7 +9398,6 @@
         </w:rPr>
         <w:t>n hành khóa thẻ.</w:t>
       </w:r>
-      <w:proofErr w:type="gramEnd"/>
     </w:p>
     <w:p>
       <w:pPr>
@@ -9835,14 +9698,6 @@
           <w:szCs w:val="24"/>
         </w:rPr>
         <w:tab/>
-      </w:r>
-      <w:proofErr w:type="gramStart"/>
-      <w:r>
-        <w:rPr>
-          <w:rFonts w:ascii="Times New Roman" w:hAnsi="Times New Roman" w:cs="Times New Roman"/>
-          <w:sz w:val="24"/>
-          <w:szCs w:val="24"/>
-        </w:rPr>
         <w:t>Hệ thống sẽ hiển thị số dư tài khoả</w:t>
       </w:r>
       <w:r>
@@ -9853,7 +9708,6 @@
         </w:rPr>
         <w:t>n lên màn hình.</w:t>
       </w:r>
-      <w:proofErr w:type="gramEnd"/>
       <w:r>
         <w:rPr>
           <w:rFonts w:ascii="Times New Roman" w:hAnsi="Times New Roman" w:cs="Times New Roman"/>
@@ -10196,7 +10050,6 @@
           <w:szCs w:val="24"/>
         </w:rPr>
       </w:pPr>
-      <w:proofErr w:type="gramStart"/>
       <w:r>
         <w:rPr>
           <w:rFonts w:ascii="Times New Roman" w:hAnsi="Times New Roman" w:cs="Times New Roman"/>
@@ -10229,7 +10082,6 @@
         </w:rPr>
         <w:t>.</w:t>
       </w:r>
-      <w:proofErr w:type="gramEnd"/>
     </w:p>
     <w:p>
       <w:pPr>
@@ -10248,14 +10100,6 @@
           <w:szCs w:val="24"/>
         </w:rPr>
         <w:tab/>
-      </w:r>
-      <w:proofErr w:type="gramStart"/>
-      <w:r>
-        <w:rPr>
-          <w:rFonts w:ascii="Times New Roman" w:hAnsi="Times New Roman" w:cs="Times New Roman"/>
-          <w:sz w:val="24"/>
-          <w:szCs w:val="24"/>
-        </w:rPr>
         <w:t>Hệ thống hiển thị số lượng và mệnh giá các tờ tiền mà khách hàng nhận đượ</w:t>
       </w:r>
       <w:r>
@@ -10266,7 +10110,6 @@
         </w:rPr>
         <w:t>c.</w:t>
       </w:r>
-      <w:proofErr w:type="gramEnd"/>
     </w:p>
     <w:p>
       <w:pPr>
@@ -10438,7 +10281,6 @@
         </w:rPr>
         <w:tab/>
       </w:r>
-      <w:proofErr w:type="gramStart"/>
       <w:r>
         <w:rPr>
           <w:rFonts w:ascii="Times New Roman" w:hAnsi="Times New Roman" w:cs="Times New Roman"/>
@@ -10487,7 +10329,6 @@
         </w:rPr>
         <w:t>.</w:t>
       </w:r>
-      <w:proofErr w:type="gramEnd"/>
     </w:p>
     <w:p>
       <w:pPr>
@@ -10559,7 +10400,6 @@
           <w:szCs w:val="24"/>
         </w:rPr>
       </w:pPr>
-      <w:proofErr w:type="gramStart"/>
       <w:r>
         <w:rPr>
           <w:rFonts w:ascii="Times New Roman" w:hAnsi="Times New Roman" w:cs="Times New Roman"/>
@@ -10592,7 +10432,6 @@
         </w:rPr>
         <w:t>.</w:t>
       </w:r>
-      <w:proofErr w:type="gramEnd"/>
     </w:p>
     <w:p>
       <w:pPr>
@@ -10748,7 +10587,6 @@
         </w:rPr>
         <w:t xml:space="preserve">tuần trước, 1 tháng trước v.v... </w:t>
       </w:r>
-      <w:proofErr w:type="gramStart"/>
       <w:r>
         <w:rPr>
           <w:rFonts w:ascii="Times New Roman" w:eastAsia="Times New Roman" w:hAnsi="Times New Roman" w:cs="Times New Roman"/>
@@ -10756,17 +10594,7 @@
           <w:sz w:val="24"/>
           <w:szCs w:val="24"/>
         </w:rPr>
-        <w:t>tùy</w:t>
-      </w:r>
-      <w:proofErr w:type="gramEnd"/>
-      <w:r>
-        <w:rPr>
-          <w:rFonts w:ascii="Times New Roman" w:eastAsia="Times New Roman" w:hAnsi="Times New Roman" w:cs="Times New Roman"/>
-          <w:bCs/>
-          <w:sz w:val="24"/>
-          <w:szCs w:val="24"/>
-        </w:rPr>
-        <w:t xml:space="preserve"> vào lựa chọn của người dùng </w:t>
+        <w:t xml:space="preserve">tùy vào lựa chọn của người dùng </w:t>
       </w:r>
     </w:p>
     <w:p>
@@ -10934,7 +10762,6 @@
         </w:rPr>
         <w:tab/>
       </w:r>
-      <w:proofErr w:type="gramStart"/>
       <w:r>
         <w:rPr>
           <w:rFonts w:ascii="Times New Roman" w:hAnsi="Times New Roman" w:cs="Times New Roman"/>
@@ -10951,7 +10778,6 @@
         </w:rPr>
         <w:t>.</w:t>
       </w:r>
-      <w:proofErr w:type="gramEnd"/>
     </w:p>
     <w:p>
       <w:pPr>
@@ -10979,23 +10805,13 @@
         </w:rPr>
         <w:t xml:space="preserve"> </w:t>
       </w:r>
-      <w:proofErr w:type="gramStart"/>
-      <w:r>
-        <w:rPr>
-          <w:rFonts w:ascii="Times New Roman" w:hAnsi="Times New Roman" w:cs="Times New Roman"/>
-          <w:sz w:val="24"/>
-          <w:szCs w:val="24"/>
-        </w:rPr>
-        <w:t>theo</w:t>
-      </w:r>
-      <w:proofErr w:type="gramEnd"/>
-      <w:r>
-        <w:rPr>
-          <w:rFonts w:ascii="Times New Roman" w:hAnsi="Times New Roman" w:cs="Times New Roman"/>
-          <w:sz w:val="24"/>
-          <w:szCs w:val="24"/>
-        </w:rPr>
-        <w:t xml:space="preserve"> tiêu chí người dùng đã chọn</w:t>
+      <w:r>
+        <w:rPr>
+          <w:rFonts w:ascii="Times New Roman" w:hAnsi="Times New Roman" w:cs="Times New Roman"/>
+          <w:sz w:val="24"/>
+          <w:szCs w:val="24"/>
+        </w:rPr>
+        <w:t>theo tiêu chí người dùng đã chọn</w:t>
       </w:r>
       <w:r>
         <w:rPr>
@@ -11330,14 +11146,6 @@
           <w:szCs w:val="24"/>
         </w:rPr>
         <w:tab/>
-      </w:r>
-      <w:proofErr w:type="gramStart"/>
-      <w:r>
-        <w:rPr>
-          <w:rFonts w:ascii="Times New Roman" w:hAnsi="Times New Roman" w:cs="Times New Roman"/>
-          <w:sz w:val="24"/>
-          <w:szCs w:val="24"/>
-        </w:rPr>
         <w:t>Người dùng nhập ID tài khoản của người nhận</w:t>
       </w:r>
       <w:r>
@@ -11348,7 +11156,6 @@
         </w:rPr>
         <w:t>.</w:t>
       </w:r>
-      <w:proofErr w:type="gramEnd"/>
     </w:p>
     <w:p>
       <w:pPr>
@@ -11383,14 +11190,6 @@
           <w:szCs w:val="24"/>
         </w:rPr>
         <w:tab/>
-      </w:r>
-      <w:proofErr w:type="gramStart"/>
-      <w:r>
-        <w:rPr>
-          <w:rFonts w:ascii="Times New Roman" w:hAnsi="Times New Roman" w:cs="Times New Roman"/>
-          <w:sz w:val="24"/>
-          <w:szCs w:val="24"/>
-        </w:rPr>
         <w:t>Hệ thống kiểm tra thấy ID tài khoản nhận không tồn tại</w:t>
       </w:r>
       <w:r>
@@ -11401,7 +11200,6 @@
         </w:rPr>
         <w:t>.</w:t>
       </w:r>
-      <w:proofErr w:type="gramEnd"/>
     </w:p>
     <w:p>
       <w:pPr>
@@ -11436,14 +11234,6 @@
           <w:szCs w:val="24"/>
         </w:rPr>
         <w:tab/>
-      </w:r>
-      <w:proofErr w:type="gramStart"/>
-      <w:r>
-        <w:rPr>
-          <w:rFonts w:ascii="Times New Roman" w:hAnsi="Times New Roman" w:cs="Times New Roman"/>
-          <w:sz w:val="24"/>
-          <w:szCs w:val="24"/>
-        </w:rPr>
         <w:t>Thông báo lỗi tài khoản nhận không tồn tại cho người dùng</w:t>
       </w:r>
       <w:r>
@@ -11454,7 +11244,6 @@
         </w:rPr>
         <w:t>.</w:t>
       </w:r>
-      <w:proofErr w:type="gramEnd"/>
     </w:p>
     <w:p>
       <w:pPr>
@@ -11518,7 +11307,6 @@
         </w:rPr>
         <w:tab/>
       </w:r>
-      <w:proofErr w:type="gramStart"/>
       <w:r>
         <w:rPr>
           <w:rFonts w:ascii="Times New Roman" w:hAnsi="Times New Roman" w:cs="Times New Roman"/>
@@ -11535,7 +11323,6 @@
         </w:rPr>
         <w:t>.</w:t>
       </w:r>
-      <w:proofErr w:type="gramEnd"/>
     </w:p>
     <w:p>
       <w:pPr>
@@ -11554,14 +11341,6 @@
           <w:szCs w:val="24"/>
         </w:rPr>
         <w:tab/>
-      </w:r>
-      <w:proofErr w:type="gramStart"/>
-      <w:r>
-        <w:rPr>
-          <w:rFonts w:ascii="Times New Roman" w:hAnsi="Times New Roman" w:cs="Times New Roman"/>
-          <w:sz w:val="24"/>
-          <w:szCs w:val="24"/>
-        </w:rPr>
         <w:t>Hệ thống kiểm tra thấy ID tài khoản nhận trùng với ID tài khoản gửi</w:t>
       </w:r>
       <w:r>
@@ -11572,7 +11351,6 @@
         </w:rPr>
         <w:t>.</w:t>
       </w:r>
-      <w:proofErr w:type="gramEnd"/>
     </w:p>
     <w:p>
       <w:pPr>
@@ -11584,7 +11362,6 @@
           <w:szCs w:val="24"/>
         </w:rPr>
       </w:pPr>
-      <w:proofErr w:type="gramStart"/>
       <w:r>
         <w:rPr>
           <w:rFonts w:ascii="Times New Roman" w:hAnsi="Times New Roman" w:cs="Times New Roman"/>
@@ -11601,7 +11378,6 @@
         </w:rPr>
         <w:t>.</w:t>
       </w:r>
-      <w:proofErr w:type="gramEnd"/>
     </w:p>
     <w:p>
       <w:pPr>
@@ -11662,14 +11438,6 @@
           <w:szCs w:val="24"/>
         </w:rPr>
         <w:tab/>
-      </w:r>
-      <w:proofErr w:type="gramStart"/>
-      <w:r>
-        <w:rPr>
-          <w:rFonts w:ascii="Times New Roman" w:hAnsi="Times New Roman" w:cs="Times New Roman"/>
-          <w:sz w:val="24"/>
-          <w:szCs w:val="24"/>
-        </w:rPr>
         <w:t>Người dùng nhập ID tài khoản của người nhận</w:t>
       </w:r>
       <w:r>
@@ -11680,7 +11448,6 @@
         </w:rPr>
         <w:t>.</w:t>
       </w:r>
-      <w:proofErr w:type="gramEnd"/>
     </w:p>
     <w:p>
       <w:pPr>
@@ -11699,14 +11466,6 @@
           <w:szCs w:val="24"/>
         </w:rPr>
         <w:tab/>
-      </w:r>
-      <w:proofErr w:type="gramStart"/>
-      <w:r>
-        <w:rPr>
-          <w:rFonts w:ascii="Times New Roman" w:hAnsi="Times New Roman" w:cs="Times New Roman"/>
-          <w:sz w:val="24"/>
-          <w:szCs w:val="24"/>
-        </w:rPr>
         <w:t>Hệ thống kiểm tra thấy ID tài khoản nhận tồn tại và không trùng với ID tài khoản gửi</w:t>
       </w:r>
       <w:r>
@@ -11717,7 +11476,6 @@
         </w:rPr>
         <w:t>.</w:t>
       </w:r>
-      <w:proofErr w:type="gramEnd"/>
     </w:p>
     <w:p>
       <w:pPr>
@@ -11752,14 +11510,6 @@
           <w:szCs w:val="24"/>
         </w:rPr>
         <w:tab/>
-      </w:r>
-      <w:proofErr w:type="gramStart"/>
-      <w:r>
-        <w:rPr>
-          <w:rFonts w:ascii="Times New Roman" w:hAnsi="Times New Roman" w:cs="Times New Roman"/>
-          <w:sz w:val="24"/>
-          <w:szCs w:val="24"/>
-        </w:rPr>
         <w:t>Người dùng nhập số tiền cần chuyển</w:t>
       </w:r>
       <w:r>
@@ -11770,7 +11520,6 @@
         </w:rPr>
         <w:t>.</w:t>
       </w:r>
-      <w:proofErr w:type="gramEnd"/>
     </w:p>
     <w:p>
       <w:pPr>
@@ -11789,14 +11538,6 @@
           <w:szCs w:val="24"/>
         </w:rPr>
         <w:tab/>
-      </w:r>
-      <w:proofErr w:type="gramStart"/>
-      <w:r>
-        <w:rPr>
-          <w:rFonts w:ascii="Times New Roman" w:hAnsi="Times New Roman" w:cs="Times New Roman"/>
-          <w:sz w:val="24"/>
-          <w:szCs w:val="24"/>
-        </w:rPr>
         <w:t>Hệ thống kiểm tra thấy số tiền cần chuyển lớn hơn số dư tài khoản của người gửi</w:t>
       </w:r>
       <w:r>
@@ -11807,7 +11548,6 @@
         </w:rPr>
         <w:t>.</w:t>
       </w:r>
-      <w:proofErr w:type="gramEnd"/>
     </w:p>
     <w:p>
       <w:pPr>
@@ -11842,14 +11582,6 @@
           <w:szCs w:val="24"/>
         </w:rPr>
         <w:tab/>
-      </w:r>
-      <w:proofErr w:type="gramStart"/>
-      <w:r>
-        <w:rPr>
-          <w:rFonts w:ascii="Times New Roman" w:hAnsi="Times New Roman" w:cs="Times New Roman"/>
-          <w:sz w:val="24"/>
-          <w:szCs w:val="24"/>
-        </w:rPr>
         <w:t>Hệ thống thông báo số dư tài khoản không đủ để giao dị</w:t>
       </w:r>
       <w:r>
@@ -11860,7 +11592,6 @@
         </w:rPr>
         <w:t>ch.</w:t>
       </w:r>
-      <w:proofErr w:type="gramEnd"/>
       <w:r>
         <w:rPr>
           <w:rFonts w:ascii="Times New Roman" w:hAnsi="Times New Roman" w:cs="Times New Roman"/>
@@ -11956,7 +11687,6 @@
         </w:rPr>
         <w:tab/>
       </w:r>
-      <w:proofErr w:type="gramStart"/>
       <w:r>
         <w:rPr>
           <w:rFonts w:ascii="Times New Roman" w:hAnsi="Times New Roman" w:cs="Times New Roman"/>
@@ -11973,7 +11703,6 @@
         </w:rPr>
         <w:t>.</w:t>
       </w:r>
-      <w:proofErr w:type="gramEnd"/>
     </w:p>
     <w:p>
       <w:pPr>
@@ -11992,14 +11721,6 @@
           <w:szCs w:val="24"/>
         </w:rPr>
         <w:tab/>
-      </w:r>
-      <w:proofErr w:type="gramStart"/>
-      <w:r>
-        <w:rPr>
-          <w:rFonts w:ascii="Times New Roman" w:hAnsi="Times New Roman" w:cs="Times New Roman"/>
-          <w:sz w:val="24"/>
-          <w:szCs w:val="24"/>
-        </w:rPr>
         <w:t>Hệ thống kiểm tra ID tài khoản nhận tồn tại và không trùng với ID tài khoản gửi</w:t>
       </w:r>
       <w:r>
@@ -12010,7 +11731,6 @@
         </w:rPr>
         <w:t>.</w:t>
       </w:r>
-      <w:proofErr w:type="gramEnd"/>
     </w:p>
     <w:p>
       <w:pPr>
@@ -12045,14 +11765,6 @@
           <w:szCs w:val="24"/>
         </w:rPr>
         <w:tab/>
-      </w:r>
-      <w:proofErr w:type="gramStart"/>
-      <w:r>
-        <w:rPr>
-          <w:rFonts w:ascii="Times New Roman" w:hAnsi="Times New Roman" w:cs="Times New Roman"/>
-          <w:sz w:val="24"/>
-          <w:szCs w:val="24"/>
-        </w:rPr>
         <w:t>Người dùng nhập số tiền cần chuyển</w:t>
       </w:r>
       <w:r>
@@ -12063,7 +11775,6 @@
         </w:rPr>
         <w:t>.</w:t>
       </w:r>
-      <w:proofErr w:type="gramEnd"/>
     </w:p>
     <w:p>
       <w:pPr>
@@ -12082,14 +11793,6 @@
           <w:szCs w:val="24"/>
         </w:rPr>
         <w:tab/>
-      </w:r>
-      <w:proofErr w:type="gramStart"/>
-      <w:r>
-        <w:rPr>
-          <w:rFonts w:ascii="Times New Roman" w:hAnsi="Times New Roman" w:cs="Times New Roman"/>
-          <w:sz w:val="24"/>
-          <w:szCs w:val="24"/>
-        </w:rPr>
         <w:t>Hệ thống kiểm tra thấy số tiền cần chuyển thỏa mãn nhỏ hơn số dư tài khoản của người gửi</w:t>
       </w:r>
       <w:r>
@@ -12100,7 +11803,6 @@
         </w:rPr>
         <w:t>.</w:t>
       </w:r>
-      <w:proofErr w:type="gramEnd"/>
     </w:p>
     <w:p>
       <w:pPr>
@@ -12112,7 +11814,6 @@
           <w:szCs w:val="24"/>
         </w:rPr>
       </w:pPr>
-      <w:proofErr w:type="gramStart"/>
       <w:r>
         <w:rPr>
           <w:rFonts w:ascii="Times New Roman" w:hAnsi="Times New Roman" w:cs="Times New Roman"/>
@@ -12129,7 +11830,6 @@
         </w:rPr>
         <w:t xml:space="preserve"> nếu người dùng xác nhận chuyển tiền.</w:t>
       </w:r>
-      <w:proofErr w:type="gramEnd"/>
     </w:p>
     <w:p>
       <w:pPr>
@@ -12400,17 +12100,8 @@
           <w:szCs w:val="24"/>
         </w:rPr>
         <w:tab/>
-      </w:r>
-      <w:proofErr w:type="gramStart"/>
-      <w:r>
-        <w:rPr>
-          <w:rFonts w:ascii="Times New Roman" w:hAnsi="Times New Roman" w:cs="Times New Roman"/>
-          <w:sz w:val="24"/>
-          <w:szCs w:val="24"/>
-        </w:rPr>
         <w:t>Người dùng nhập vào mã PIN hiện tại của tài khoản.</w:t>
       </w:r>
-      <w:proofErr w:type="gramEnd"/>
     </w:p>
     <w:p>
       <w:pPr>
@@ -12422,7 +12113,6 @@
           <w:szCs w:val="24"/>
         </w:rPr>
       </w:pPr>
-      <w:proofErr w:type="gramStart"/>
       <w:r>
         <w:rPr>
           <w:rFonts w:ascii="Times New Roman" w:hAnsi="Times New Roman" w:cs="Times New Roman"/>
@@ -12431,7 +12121,6 @@
         </w:rPr>
         <w:t>Hệ thống kiểm tra thấy mã PIN hiện tại nhập vào không đúng với CSDL.</w:t>
       </w:r>
-      <w:proofErr w:type="gramEnd"/>
     </w:p>
     <w:p>
       <w:pPr>
@@ -12511,17 +12200,8 @@
           <w:szCs w:val="24"/>
         </w:rPr>
         <w:tab/>
-      </w:r>
-      <w:proofErr w:type="gramStart"/>
-      <w:r>
-        <w:rPr>
-          <w:rFonts w:ascii="Times New Roman" w:hAnsi="Times New Roman" w:cs="Times New Roman"/>
-          <w:sz w:val="24"/>
-          <w:szCs w:val="24"/>
-        </w:rPr>
         <w:t>Người dùng nhập mã PIN.</w:t>
       </w:r>
-      <w:proofErr w:type="gramEnd"/>
     </w:p>
     <w:p>
       <w:pPr>
@@ -12533,7 +12213,6 @@
           <w:szCs w:val="24"/>
         </w:rPr>
       </w:pPr>
-      <w:proofErr w:type="gramStart"/>
       <w:r>
         <w:rPr>
           <w:rFonts w:ascii="Times New Roman" w:hAnsi="Times New Roman" w:cs="Times New Roman"/>
@@ -12543,7 +12222,6 @@
         <w:lastRenderedPageBreak/>
         <w:t>Hệ thống kiểm tra thấy mã PIN nhập vào nhỏ hơn hoặc lớn hơn 6 kí tự.</w:t>
       </w:r>
-      <w:proofErr w:type="gramEnd"/>
     </w:p>
     <w:p>
       <w:pPr>
@@ -12570,17 +12248,8 @@
           <w:szCs w:val="24"/>
         </w:rPr>
         <w:tab/>
-      </w:r>
-      <w:proofErr w:type="gramStart"/>
-      <w:r>
-        <w:rPr>
-          <w:rFonts w:ascii="Times New Roman" w:hAnsi="Times New Roman" w:cs="Times New Roman"/>
-          <w:sz w:val="24"/>
-          <w:szCs w:val="24"/>
-        </w:rPr>
         <w:t>Hệ thống thông báo lỗi mã PIN sai cú pháp.</w:t>
       </w:r>
-      <w:proofErr w:type="gramEnd"/>
     </w:p>
     <w:p>
       <w:pPr>
@@ -12623,16 +12292,7 @@
           <w:sz w:val="24"/>
           <w:szCs w:val="24"/>
         </w:rPr>
-        <w:t xml:space="preserve">Người dùng nhập mã PIN cũ đúng, nhập mã PIN mới thỏa mãn cú </w:t>
-      </w:r>
-      <w:proofErr w:type="gramStart"/>
-      <w:r>
-        <w:rPr>
-          <w:rFonts w:ascii="Times New Roman" w:hAnsi="Times New Roman" w:cs="Times New Roman"/>
-          <w:sz w:val="24"/>
-          <w:szCs w:val="24"/>
-        </w:rPr>
-        <w:t>pháp .</w:t>
+        <w:t>Người dùng nhập mã PIN cũ đúng, nhập mã PIN mới thỏa mãn cú pháp .</w:t>
       </w:r>
       <w:r>
         <w:rPr>
@@ -12642,7 +12302,6 @@
         </w:rPr>
         <w:tab/>
       </w:r>
-      <w:proofErr w:type="gramEnd"/>
     </w:p>
     <w:p>
       <w:pPr>
@@ -12736,7 +12395,6 @@
           <w:szCs w:val="24"/>
         </w:rPr>
       </w:pPr>
-      <w:proofErr w:type="gramStart"/>
       <w:r>
         <w:rPr>
           <w:rFonts w:ascii="Times New Roman" w:hAnsi="Times New Roman" w:cs="Times New Roman"/>
@@ -12745,7 +12403,6 @@
         </w:rPr>
         <w:t>Hệ thống kiểm tra thấy mã PIN mới của 2 lần nhập khác nhau.</w:t>
       </w:r>
-      <w:proofErr w:type="gramEnd"/>
     </w:p>
     <w:p>
       <w:pPr>
@@ -12757,7 +12414,6 @@
           <w:szCs w:val="24"/>
         </w:rPr>
       </w:pPr>
-      <w:proofErr w:type="gramStart"/>
       <w:r>
         <w:rPr>
           <w:rFonts w:ascii="Times New Roman" w:hAnsi="Times New Roman" w:cs="Times New Roman"/>
@@ -12766,7 +12422,6 @@
         </w:rPr>
         <w:t>Hệ thống thông báo lỗi nhập lại mã PIN mới không đúng.</w:t>
       </w:r>
-      <w:proofErr w:type="gramEnd"/>
     </w:p>
     <w:p>
       <w:pPr>
@@ -12814,25 +12469,7 @@
           <w:sz w:val="24"/>
           <w:szCs w:val="24"/>
         </w:rPr>
-        <w:t xml:space="preserve">Người dùng nhập mã PIN cũ đúng, nhập mã PIN mới và nhập lại mã PIN mới thỏa mãn cú pháp, không trùng với mã PIN cũ, </w:t>
-      </w:r>
-      <w:proofErr w:type="gramStart"/>
-      <w:r>
-        <w:rPr>
-          <w:rFonts w:ascii="Times New Roman" w:hAnsi="Times New Roman" w:cs="Times New Roman"/>
-          <w:sz w:val="24"/>
-          <w:szCs w:val="24"/>
-        </w:rPr>
-        <w:t>2</w:t>
-      </w:r>
-      <w:proofErr w:type="gramEnd"/>
-      <w:r>
-        <w:rPr>
-          <w:rFonts w:ascii="Times New Roman" w:hAnsi="Times New Roman" w:cs="Times New Roman"/>
-          <w:sz w:val="24"/>
-          <w:szCs w:val="24"/>
-        </w:rPr>
-        <w:t xml:space="preserve"> mã PIN mới nhập trùng nhau</w:t>
+        <w:t>Người dùng nhập mã PIN cũ đúng, nhập mã PIN mới và nhập lại mã PIN mới thỏa mãn cú pháp, không trùng với mã PIN cũ, 2 mã PIN mới nhập trùng nhau</w:t>
       </w:r>
     </w:p>
     <w:p>
@@ -12864,7 +12501,6 @@
           <w:szCs w:val="24"/>
         </w:rPr>
       </w:pPr>
-      <w:proofErr w:type="gramStart"/>
       <w:r>
         <w:rPr>
           <w:rFonts w:ascii="Times New Roman" w:hAnsi="Times New Roman" w:cs="Times New Roman"/>
@@ -12881,7 +12517,6 @@
         </w:rPr>
         <w:t>.</w:t>
       </w:r>
-      <w:proofErr w:type="gramEnd"/>
     </w:p>
     <w:p>
       <w:pPr>
@@ -13622,21 +13257,12 @@
           <w:i/>
         </w:rPr>
       </w:pPr>
-      <w:proofErr w:type="gramStart"/>
       <w:r>
         <w:rPr>
           <w:rFonts w:ascii="Times New Roman" w:hAnsi="Times New Roman" w:cs="Times New Roman"/>
           <w:i/>
         </w:rPr>
-        <w:t>3.3.2  Giao</w:t>
-      </w:r>
-      <w:proofErr w:type="gramEnd"/>
-      <w:r>
-        <w:rPr>
-          <w:rFonts w:ascii="Times New Roman" w:hAnsi="Times New Roman" w:cs="Times New Roman"/>
-          <w:i/>
-        </w:rPr>
-        <w:t xml:space="preserve"> hiện đơn giản, thân thiện</w:t>
+        <w:t>3.3.2  Giao hiện đơn giản, thân thiện</w:t>
       </w:r>
     </w:p>
     <w:p>
@@ -14852,6 +14478,26 @@
           <w:szCs w:val="24"/>
         </w:rPr>
         <w:t>Những ưu tiên và kế hoạch phát hành</w:t>
+      </w:r>
+    </w:p>
+    <w:p>
+      <w:pPr>
+        <w:ind w:left="360"/>
+        <w:rPr>
+          <w:rFonts w:ascii="Times New Roman" w:hAnsi="Times New Roman" w:cs="Times New Roman"/>
+        </w:rPr>
+      </w:pPr>
+      <w:r>
+        <w:rPr>
+          <w:rFonts w:ascii="Times New Roman" w:hAnsi="Times New Roman" w:cs="Times New Roman"/>
+        </w:rPr>
+        <w:t xml:space="preserve">Để có được một cái nhìn </w:t>
+      </w:r>
+      <w:r>
+        <w:rPr>
+          <w:rFonts w:ascii="Times New Roman" w:hAnsi="Times New Roman" w:cs="Times New Roman"/>
+        </w:rPr>
+        <w:t>như thế nào là phân chia các yêu cầu vào các phiên bản khác nhau và những yêu cầu nên được bao gồm trong phát hành, một ưu tiên trong những yêu cầu cần thiết. Phần này thảo luận về các lựa chọn phương pháp ưu tiên và đưa ra một đề nghị như thế nào là kế hoạch phát hành cho các yêu cầu này.</w:t>
       </w:r>
     </w:p>
     <w:p>
@@ -14963,6 +14609,113 @@
     </w:p>
     <w:p>
       <w:pPr>
+        <w:ind w:left="360"/>
+        <w:rPr>
+          <w:rFonts w:ascii="Times New Roman" w:hAnsi="Times New Roman" w:cs="Times New Roman"/>
+        </w:rPr>
+      </w:pPr>
+      <w:r>
+        <w:rPr>
+          <w:rFonts w:ascii="Times New Roman" w:hAnsi="Times New Roman" w:cs="Times New Roman"/>
+        </w:rPr>
+        <w:t>Khi ưu tiên các yêu cầu mười người quan trọng nhất đã được chọn ra đầu tiên. Điều này thực hiện  với “ 1 đến 10’ phương pháp xếp hạng đơn giản, với 1 là “ không quan trọng” và 10 “rất quan trọng”</w:t>
+      </w:r>
+      <w:r>
+        <w:rPr>
+          <w:rFonts w:ascii="Times New Roman" w:hAnsi="Times New Roman" w:cs="Times New Roman"/>
+        </w:rPr>
+        <w:t>. Dựa trên các cuộc họp tìm hiểu, và những ý tưởng nhận thức về cái gì là quan trong với các bên liên quan khác nhau, một vài con số đã được thiết lập cho từng yêu cầu. Những con số này sau đó được tóm tắt cho từng nhu cầu và điểm 10 là cao nhất cho sự lựa chọn ưu tiên về chi phí bỏ ra. Kết quả, trong các đánh giấu màu đỏ, bạn có thể nhìn thấy và thể hiện trong Phụ lục 1 , nó chỉ ra được 5 yêu cầu chắc năng và 5 yêu cầu chất lượng. Những yêu cầu này sau đó được ưu tiên theo phương pháp chi phí bỏ ra và kết quả có thể xem dưới Phụ lục 2.</w:t>
+      </w:r>
+    </w:p>
+    <w:p>
+      <w:pPr>
+        <w:ind w:left="360"/>
+        <w:rPr>
+          <w:rFonts w:ascii="Times New Roman" w:hAnsi="Times New Roman" w:cs="Times New Roman"/>
+        </w:rPr>
+      </w:pPr>
+      <w:r>
+        <w:rPr>
+          <w:rFonts w:ascii="Times New Roman" w:hAnsi="Times New Roman" w:cs="Times New Roman"/>
+        </w:rPr>
+        <w:t>Các yêu cầu còn lại được ưu tiên theo “</w:t>
+      </w:r>
+      <w:r>
+        <w:rPr>
+          <w:rFonts w:ascii="Times New Roman" w:hAnsi="Times New Roman" w:cs="Times New Roman"/>
+        </w:rPr>
+        <w:t>Kế hoạch đánh giá độ ưu tiên theo 5 hướng</w:t>
+      </w:r>
+      <w:r>
+        <w:rPr>
+          <w:rFonts w:ascii="Times New Roman" w:hAnsi="Times New Roman" w:cs="Times New Roman"/>
+        </w:rPr>
+        <w:t>”</w:t>
+      </w:r>
+      <w:r>
+        <w:rPr>
+          <w:rFonts w:ascii="Times New Roman" w:hAnsi="Times New Roman" w:cs="Times New Roman"/>
+        </w:rPr>
+        <w:t xml:space="preserve"> được thể hiện tại phụ lục 3. Phương pháp này đã được chọn vì nó mang lại cho các bên liên quan giống nhau về tầm quan trọng, và có một phạm vi rộng và đủ để xác định đó là yêu câu quan trọng hơn so với yêu cầu khác. Tuy nhiên trong quá trình ưu tiên này, nhóm phát triển đã không được xem như là các bên liên quan kể từ khi các tính năng khác nay không được coi là quan trọng với họ như đối với các bên liên quan khác.</w:t>
+      </w:r>
+    </w:p>
+    <w:p>
+      <w:pPr>
+        <w:ind w:left="360"/>
+        <w:rPr>
+          <w:rFonts w:ascii="Times New Roman" w:hAnsi="Times New Roman" w:cs="Times New Roman"/>
+        </w:rPr>
+      </w:pPr>
+      <w:r>
+        <w:rPr>
+          <w:rFonts w:ascii="Times New Roman" w:hAnsi="Times New Roman" w:cs="Times New Roman"/>
+        </w:rPr>
+        <w:t xml:space="preserve">Một vài phương pháp khác cho việc ưu tiên, Ví dụ như kiểm tra hàng trăm đô-la và bình chọn có-không, cũng được xem xét. Các thử nghiệm hang trăm đô –la là khá giống với Kế hoạch đánh giá độ </w:t>
+      </w:r>
+      <w:r>
+        <w:rPr>
+          <w:rFonts w:ascii="Times New Roman" w:hAnsi="Times New Roman" w:cs="Times New Roman"/>
+        </w:rPr>
+        <w:lastRenderedPageBreak/>
+        <w:t>ưu tiên theo 5 hướng, vì nó cũng đưa ra một loạt các yêu cầu để xếp hạng. Tuy nhiên nó được dễ dàng hơn kể từ khi nó bị lạm dụng bởi một người  nào đó có thể lưu tất cả tiền của bạn và để chúng vào một yêu cầu mà họ nghĩ là rất quan trọng. Những người khác có thể không đồng ý rằng yêu cầu này là quan trọng nhưng nó vẫn có thể nhận được nhiều phiếu bầu nhất từ mọt người quan tâm đến nó.</w:t>
+      </w:r>
+    </w:p>
+    <w:p>
+      <w:pPr>
+        <w:ind w:left="360"/>
+        <w:rPr>
+          <w:rFonts w:ascii="Times New Roman" w:hAnsi="Times New Roman" w:cs="Times New Roman"/>
+        </w:rPr>
+      </w:pPr>
+      <w:r>
+        <w:rPr>
+          <w:rFonts w:ascii="Times New Roman" w:hAnsi="Times New Roman" w:cs="Times New Roman"/>
+        </w:rPr>
+        <w:t>Phương pháp bỏ phiếu có-không có thể là khá đơn giản để thực hieejnm tuy nhiên phạm vi của nó quá hẹp. Ví dụ, nếu có 2 yêu cầu không thực sự rất quan trọng</w:t>
+      </w:r>
+      <w:r>
+        <w:rPr>
+          <w:rFonts w:ascii="Times New Roman" w:hAnsi="Times New Roman" w:cs="Times New Roman"/>
+        </w:rPr>
+        <w:t xml:space="preserve"> nó sẽ khó khăn để xác định những yêu cầu đó là quan trọng hơn so với các yêu cầu khác không?</w:t>
+      </w:r>
+    </w:p>
+    <w:p>
+      <w:pPr>
+        <w:ind w:left="360"/>
+        <w:rPr>
+          <w:rFonts w:ascii="Times New Roman" w:hAnsi="Times New Roman" w:cs="Times New Roman"/>
+        </w:rPr>
+      </w:pPr>
+      <w:r>
+        <w:rPr>
+          <w:rFonts w:ascii="Times New Roman" w:hAnsi="Times New Roman" w:cs="Times New Roman"/>
+        </w:rPr>
+        <w:t>Kết luận, cân nhắc những nhược điểm và ưu điểm của các phương pháp này với nhau để chúng tôi có thể lựa chọn kế hoạch đánh giá độ ưu tiên theo 5 hướng</w:t>
+      </w:r>
+    </w:p>
+    <w:p>
+      <w:pPr>
         <w:pStyle w:val="Heading2"/>
         <w:numPr>
           <w:ilvl w:val="1"/>
@@ -14982,6 +14735,112 @@
           <w:szCs w:val="24"/>
         </w:rPr>
         <w:t>Kế hoạch phát hành</w:t>
+      </w:r>
+    </w:p>
+    <w:p>
+      <w:pPr>
+        <w:ind w:left="360"/>
+        <w:rPr>
+          <w:rFonts w:ascii="Times New Roman" w:hAnsi="Times New Roman" w:cs="Times New Roman"/>
+        </w:rPr>
+      </w:pPr>
+      <w:r>
+        <w:rPr>
+          <w:rFonts w:ascii="Times New Roman" w:hAnsi="Times New Roman" w:cs="Times New Roman"/>
+        </w:rPr>
+        <w:t xml:space="preserve">Các yêu cầu được phân chia thành 3 </w:t>
+      </w:r>
+      <w:r>
+        <w:rPr>
+          <w:rFonts w:ascii="Times New Roman" w:hAnsi="Times New Roman" w:cs="Times New Roman"/>
+        </w:rPr>
+        <w:t xml:space="preserve">lần phát hành </w:t>
+      </w:r>
+      <w:r>
+        <w:rPr>
+          <w:rFonts w:ascii="Times New Roman" w:hAnsi="Times New Roman" w:cs="Times New Roman"/>
+        </w:rPr>
+        <w:t xml:space="preserve"> dựa trên các ưu tiên và sự phụ thuộc của chúng. Ba phiên bản khác nhau được ghép nối để mỗi người sẽ làm việc như là một ứng dụng đầy đủ chức năng.</w:t>
+      </w:r>
+    </w:p>
+    <w:p>
+      <w:pPr>
+        <w:ind w:left="360"/>
+        <w:rPr>
+          <w:rFonts w:ascii="Times New Roman" w:hAnsi="Times New Roman" w:cs="Times New Roman"/>
+        </w:rPr>
+      </w:pPr>
+      <w:r>
+        <w:rPr>
+          <w:rFonts w:ascii="Times New Roman" w:hAnsi="Times New Roman" w:cs="Times New Roman"/>
+        </w:rPr>
+        <w:t xml:space="preserve">Trong </w:t>
+      </w:r>
+      <w:r>
+        <w:rPr>
+          <w:rFonts w:ascii="Times New Roman" w:hAnsi="Times New Roman" w:cs="Times New Roman"/>
+        </w:rPr>
+        <w:t>lần phát hành</w:t>
+      </w:r>
+      <w:r>
+        <w:rPr>
+          <w:rFonts w:ascii="Times New Roman" w:hAnsi="Times New Roman" w:cs="Times New Roman"/>
+        </w:rPr>
+        <w:t xml:space="preserve"> đầu tiên, các yêu cầu xây dựng nền tảng </w:t>
+      </w:r>
+      <w:r>
+        <w:rPr>
+          <w:rFonts w:ascii="Times New Roman" w:hAnsi="Times New Roman" w:cs="Times New Roman"/>
+        </w:rPr>
+        <w:t>của ứng dụng, cùng với các yêu cầu có độ ưu tiên cao nhất mà chúng phụ thuộc</w:t>
+      </w:r>
+    </w:p>
+    <w:p>
+      <w:pPr>
+        <w:ind w:left="360"/>
+        <w:rPr>
+          <w:rFonts w:ascii="Times New Roman" w:hAnsi="Times New Roman" w:cs="Times New Roman"/>
+        </w:rPr>
+      </w:pPr>
+      <w:r>
+        <w:rPr>
+          <w:rFonts w:ascii="Times New Roman" w:hAnsi="Times New Roman" w:cs="Times New Roman"/>
+        </w:rPr>
+        <w:t xml:space="preserve"> </w:t>
+      </w:r>
+      <w:r>
+        <w:rPr>
+          <w:rFonts w:ascii="Times New Roman" w:hAnsi="Times New Roman" w:cs="Times New Roman"/>
+        </w:rPr>
+        <w:t>Trong lần phát hành thứ 2, cũng bao gồm các yêu cầu quan trọng. Tuy nhiên, các yêu cầu này không cần thiết cho một ứng dụng chức năng. Chúng được phù hợp hơn để thực hiện các tính năng như là bổ sung có thể góp phần làm cho sản phẩm phần mềm hấp dẫn hơn.</w:t>
+      </w:r>
+    </w:p>
+    <w:p>
+      <w:pPr>
+        <w:ind w:left="360"/>
+        <w:rPr>
+          <w:rFonts w:ascii="Times New Roman" w:hAnsi="Times New Roman" w:cs="Times New Roman"/>
+        </w:rPr>
+      </w:pPr>
+      <w:r>
+        <w:rPr>
+          <w:rFonts w:ascii="Times New Roman" w:hAnsi="Times New Roman" w:cs="Times New Roman"/>
+        </w:rPr>
+        <w:t>Việc phát hành lần thứ 3 bao gồm các yêu cầu mà có thể được dành để loại bỏ nếu dự án bị trì hoãn hoặc vượt ngoài ngân sách.</w:t>
+      </w:r>
+    </w:p>
+    <w:p>
+      <w:pPr>
+        <w:ind w:left="360"/>
+        <w:rPr>
+          <w:rFonts w:ascii="Times New Roman" w:hAnsi="Times New Roman" w:cs="Times New Roman"/>
+        </w:rPr>
+      </w:pPr>
+      <w:r>
+        <w:rPr>
+          <w:rFonts w:ascii="Times New Roman" w:hAnsi="Times New Roman" w:cs="Times New Roman"/>
+        </w:rPr>
+        <w:t>Để biết thêm chi tiết về kế hoạch phát hành, xem phụ lục 4.</w:t>
       </w:r>
     </w:p>
     <w:p>
@@ -15016,7 +14875,7 @@
 </file>
 
 <file path=word/numbering.xml><?xml version="1.0" encoding="utf-8"?>
-<w:numbering xmlns:wpc="http://schemas.microsoft.com/office/word/2010/wordprocessingCanvas" xmlns:mc="http://schemas.openxmlformats.org/markup-compatibility/2006" xmlns:o="urn:schemas-microsoft-com:office:office" xmlns:r="http://schemas.openxmlformats.org/officeDocument/2006/relationships" xmlns:m="http://schemas.openxmlformats.org/officeDocument/2006/math" xmlns:v="urn:schemas-microsoft-com:vml" xmlns:wp14="http://schemas.microsoft.com/office/word/2010/wordprocessingDrawing" xmlns:wp="http://schemas.openxmlformats.org/drawingml/2006/wordprocessingDrawing" xmlns:w10="urn:schemas-microsoft-com:office:word" xmlns:w="http://schemas.openxmlformats.org/wordprocessingml/2006/main" xmlns:w14="http://schemas.microsoft.com/office/word/2010/wordml" xmlns:wpg="http://schemas.microsoft.com/office/word/2010/wordprocessingGroup" xmlns:wpi="http://schemas.microsoft.com/office/word/2010/wordprocessingInk" xmlns:wne="http://schemas.microsoft.com/office/word/2006/wordml" xmlns:wps="http://schemas.microsoft.com/office/word/2010/wordprocessingShape" mc:Ignorable="w14 wp14">
+<w:numbering xmlns:wpc="http://schemas.microsoft.com/office/word/2010/wordprocessingCanvas" xmlns:mc="http://schemas.openxmlformats.org/markup-compatibility/2006" xmlns:o="urn:schemas-microsoft-com:office:office" xmlns:r="http://schemas.openxmlformats.org/officeDocument/2006/relationships" xmlns:m="http://schemas.openxmlformats.org/officeDocument/2006/math" xmlns:v="urn:schemas-microsoft-com:vml" xmlns:wp14="http://schemas.microsoft.com/office/word/2010/wordprocessingDrawing" xmlns:wp="http://schemas.openxmlformats.org/drawingml/2006/wordprocessingDrawing" xmlns:w10="urn:schemas-microsoft-com:office:word" xmlns:w="http://schemas.openxmlformats.org/wordprocessingml/2006/main" xmlns:w14="http://schemas.microsoft.com/office/word/2010/wordml" xmlns:w15="http://schemas.microsoft.com/office/word/2012/wordml" xmlns:wpg="http://schemas.microsoft.com/office/word/2010/wordprocessingGroup" xmlns:wpi="http://schemas.microsoft.com/office/word/2010/wordprocessingInk" xmlns:wne="http://schemas.microsoft.com/office/word/2006/wordml" xmlns:wps="http://schemas.microsoft.com/office/word/2010/wordprocessingShape" mc:Ignorable="w14 w15 wp14">
   <w:abstractNum w:abstractNumId="0">
     <w:nsid w:val="0179392D"/>
     <w:multiLevelType w:val="hybridMultilevel"/>
@@ -17637,7 +17496,7 @@
 </file>
 
 <file path=word/styles.xml><?xml version="1.0" encoding="utf-8"?>
-<w:styles xmlns:mc="http://schemas.openxmlformats.org/markup-compatibility/2006" xmlns:r="http://schemas.openxmlformats.org/officeDocument/2006/relationships" xmlns:w="http://schemas.openxmlformats.org/wordprocessingml/2006/main" xmlns:w14="http://schemas.microsoft.com/office/word/2010/wordml" mc:Ignorable="w14">
+<w:styles xmlns:mc="http://schemas.openxmlformats.org/markup-compatibility/2006" xmlns:r="http://schemas.openxmlformats.org/officeDocument/2006/relationships" xmlns:w="http://schemas.openxmlformats.org/wordprocessingml/2006/main" xmlns:w14="http://schemas.microsoft.com/office/word/2010/wordml" xmlns:w15="http://schemas.microsoft.com/office/word/2012/wordml" mc:Ignorable="w14 w15">
   <w:docDefaults>
     <w:rPrDefault>
       <w:rPr>
@@ -17653,144 +17512,378 @@
       </w:pPr>
     </w:pPrDefault>
   </w:docDefaults>
-  <w:latentStyles w:defLockedState="0" w:defUIPriority="99" w:defSemiHidden="1" w:defUnhideWhenUsed="1" w:defQFormat="0" w:count="267">
-    <w:lsdException w:name="Normal" w:semiHidden="0" w:uiPriority="0" w:unhideWhenUsed="0" w:qFormat="1"/>
-    <w:lsdException w:name="heading 1" w:semiHidden="0" w:uiPriority="9" w:unhideWhenUsed="0" w:qFormat="1"/>
-    <w:lsdException w:name="heading 2" w:uiPriority="9" w:qFormat="1"/>
-    <w:lsdException w:name="heading 3" w:uiPriority="9" w:qFormat="1"/>
-    <w:lsdException w:name="heading 4" w:uiPriority="9" w:qFormat="1"/>
-    <w:lsdException w:name="heading 5" w:uiPriority="9" w:qFormat="1"/>
-    <w:lsdException w:name="heading 6" w:uiPriority="9" w:qFormat="1"/>
-    <w:lsdException w:name="heading 7" w:uiPriority="9" w:qFormat="1"/>
-    <w:lsdException w:name="heading 8" w:uiPriority="9" w:qFormat="1"/>
-    <w:lsdException w:name="heading 9" w:uiPriority="9" w:qFormat="1"/>
-    <w:lsdException w:name="toc 1" w:uiPriority="39"/>
-    <w:lsdException w:name="toc 2" w:uiPriority="39"/>
-    <w:lsdException w:name="toc 3" w:uiPriority="39"/>
-    <w:lsdException w:name="toc 4" w:uiPriority="39"/>
-    <w:lsdException w:name="toc 5" w:uiPriority="39"/>
-    <w:lsdException w:name="toc 6" w:uiPriority="39"/>
-    <w:lsdException w:name="toc 7" w:uiPriority="39"/>
-    <w:lsdException w:name="toc 8" w:uiPriority="39"/>
-    <w:lsdException w:name="toc 9" w:uiPriority="39"/>
-    <w:lsdException w:name="caption" w:uiPriority="35" w:qFormat="1"/>
-    <w:lsdException w:name="Title" w:semiHidden="0" w:uiPriority="10" w:unhideWhenUsed="0" w:qFormat="1"/>
-    <w:lsdException w:name="Default Paragraph Font" w:uiPriority="1"/>
-    <w:lsdException w:name="Subtitle" w:semiHidden="0" w:uiPriority="11" w:unhideWhenUsed="0" w:qFormat="1"/>
-    <w:lsdException w:name="Strong" w:semiHidden="0" w:uiPriority="22" w:unhideWhenUsed="0" w:qFormat="1"/>
-    <w:lsdException w:name="Emphasis" w:semiHidden="0" w:uiPriority="20" w:unhideWhenUsed="0" w:qFormat="1"/>
-    <w:lsdException w:name="Table Grid" w:semiHidden="0" w:uiPriority="39" w:unhideWhenUsed="0"/>
-    <w:lsdException w:name="Placeholder Text" w:unhideWhenUsed="0"/>
-    <w:lsdException w:name="No Spacing" w:semiHidden="0" w:uiPriority="1" w:unhideWhenUsed="0" w:qFormat="1"/>
-    <w:lsdException w:name="Light Shading" w:semiHidden="0" w:uiPriority="60" w:unhideWhenUsed="0"/>
-    <w:lsdException w:name="Light List" w:semiHidden="0" w:uiPriority="61" w:unhideWhenUsed="0"/>
-    <w:lsdException w:name="Light Grid" w:semiHidden="0" w:uiPriority="62" w:unhideWhenUsed="0"/>
-    <w:lsdException w:name="Medium Shading 1" w:semiHidden="0" w:uiPriority="63" w:unhideWhenUsed="0"/>
-    <w:lsdException w:name="Medium Shading 2" w:semiHidden="0" w:uiPriority="64" w:unhideWhenUsed="0"/>
-    <w:lsdException w:name="Medium List 1" w:semiHidden="0" w:uiPriority="65" w:unhideWhenUsed="0"/>
-    <w:lsdException w:name="Medium List 2" w:semiHidden="0" w:uiPriority="66" w:unhideWhenUsed="0"/>
-    <w:lsdException w:name="Medium Grid 1" w:semiHidden="0" w:uiPriority="67" w:unhideWhenUsed="0"/>
-    <w:lsdException w:name="Medium Grid 2" w:semiHidden="0" w:uiPriority="68" w:unhideWhenUsed="0"/>
-    <w:lsdException w:name="Medium Grid 3" w:semiHidden="0" w:uiPriority="69" w:unhideWhenUsed="0"/>
-    <w:lsdException w:name="Dark List" w:semiHidden="0" w:uiPriority="70" w:unhideWhenUsed="0"/>
-    <w:lsdException w:name="Colorful Shading" w:semiHidden="0" w:uiPriority="71" w:unhideWhenUsed="0"/>
-    <w:lsdException w:name="Colorful List" w:semiHidden="0" w:uiPriority="72" w:unhideWhenUsed="0"/>
-    <w:lsdException w:name="Colorful Grid" w:semiHidden="0" w:uiPriority="73" w:unhideWhenUsed="0"/>
-    <w:lsdException w:name="Light Shading Accent 1" w:semiHidden="0" w:uiPriority="60" w:unhideWhenUsed="0"/>
-    <w:lsdException w:name="Light List Accent 1" w:semiHidden="0" w:uiPriority="61" w:unhideWhenUsed="0"/>
-    <w:lsdException w:name="Light Grid Accent 1" w:semiHidden="0" w:uiPriority="62" w:unhideWhenUsed="0"/>
-    <w:lsdException w:name="Medium Shading 1 Accent 1" w:semiHidden="0" w:uiPriority="63" w:unhideWhenUsed="0"/>
-    <w:lsdException w:name="Medium Shading 2 Accent 1" w:semiHidden="0" w:uiPriority="64" w:unhideWhenUsed="0"/>
-    <w:lsdException w:name="Medium List 1 Accent 1" w:semiHidden="0" w:uiPriority="65" w:unhideWhenUsed="0"/>
-    <w:lsdException w:name="Revision" w:unhideWhenUsed="0"/>
-    <w:lsdException w:name="List Paragraph" w:semiHidden="0" w:uiPriority="34" w:unhideWhenUsed="0" w:qFormat="1"/>
-    <w:lsdException w:name="Quote" w:semiHidden="0" w:uiPriority="29" w:unhideWhenUsed="0" w:qFormat="1"/>
-    <w:lsdException w:name="Intense Quote" w:semiHidden="0" w:uiPriority="30" w:unhideWhenUsed="0" w:qFormat="1"/>
-    <w:lsdException w:name="Medium List 2 Accent 1" w:semiHidden="0" w:uiPriority="66" w:unhideWhenUsed="0"/>
-    <w:lsdException w:name="Medium Grid 1 Accent 1" w:semiHidden="0" w:uiPriority="67" w:unhideWhenUsed="0"/>
-    <w:lsdException w:name="Medium Grid 2 Accent 1" w:semiHidden="0" w:uiPriority="68" w:unhideWhenUsed="0"/>
-    <w:lsdException w:name="Medium Grid 3 Accent 1" w:semiHidden="0" w:uiPriority="69" w:unhideWhenUsed="0"/>
-    <w:lsdException w:name="Dark List Accent 1" w:semiHidden="0" w:uiPriority="70" w:unhideWhenUsed="0"/>
-    <w:lsdException w:name="Colorful Shading Accent 1" w:semiHidden="0" w:uiPriority="71" w:unhideWhenUsed="0"/>
-    <w:lsdException w:name="Colorful List Accent 1" w:semiHidden="0" w:uiPriority="72" w:unhideWhenUsed="0"/>
-    <w:lsdException w:name="Colorful Grid Accent 1" w:semiHidden="0" w:uiPriority="73" w:unhideWhenUsed="0"/>
-    <w:lsdException w:name="Light Shading Accent 2" w:semiHidden="0" w:uiPriority="60" w:unhideWhenUsed="0"/>
-    <w:lsdException w:name="Light List Accent 2" w:semiHidden="0" w:uiPriority="61" w:unhideWhenUsed="0"/>
-    <w:lsdException w:name="Light Grid Accent 2" w:semiHidden="0" w:uiPriority="62" w:unhideWhenUsed="0"/>
-    <w:lsdException w:name="Medium Shading 1 Accent 2" w:semiHidden="0" w:uiPriority="63" w:unhideWhenUsed="0"/>
-    <w:lsdException w:name="Medium Shading 2 Accent 2" w:semiHidden="0" w:uiPriority="64" w:unhideWhenUsed="0"/>
-    <w:lsdException w:name="Medium List 1 Accent 2" w:semiHidden="0" w:uiPriority="65" w:unhideWhenUsed="0"/>
-    <w:lsdException w:name="Medium List 2 Accent 2" w:semiHidden="0" w:uiPriority="66" w:unhideWhenUsed="0"/>
-    <w:lsdException w:name="Medium Grid 1 Accent 2" w:semiHidden="0" w:uiPriority="67" w:unhideWhenUsed="0"/>
-    <w:lsdException w:name="Medium Grid 2 Accent 2" w:semiHidden="0" w:uiPriority="68" w:unhideWhenUsed="0"/>
-    <w:lsdException w:name="Medium Grid 3 Accent 2" w:semiHidden="0" w:uiPriority="69" w:unhideWhenUsed="0"/>
-    <w:lsdException w:name="Dark List Accent 2" w:semiHidden="0" w:uiPriority="70" w:unhideWhenUsed="0"/>
-    <w:lsdException w:name="Colorful Shading Accent 2" w:semiHidden="0" w:uiPriority="71" w:unhideWhenUsed="0"/>
-    <w:lsdException w:name="Colorful List Accent 2" w:semiHidden="0" w:uiPriority="72" w:unhideWhenUsed="0"/>
-    <w:lsdException w:name="Colorful Grid Accent 2" w:semiHidden="0" w:uiPriority="73" w:unhideWhenUsed="0"/>
-    <w:lsdException w:name="Light Shading Accent 3" w:semiHidden="0" w:uiPriority="60" w:unhideWhenUsed="0"/>
-    <w:lsdException w:name="Light List Accent 3" w:semiHidden="0" w:uiPriority="61" w:unhideWhenUsed="0"/>
-    <w:lsdException w:name="Light Grid Accent 3" w:semiHidden="0" w:uiPriority="62" w:unhideWhenUsed="0"/>
-    <w:lsdException w:name="Medium Shading 1 Accent 3" w:semiHidden="0" w:uiPriority="63" w:unhideWhenUsed="0"/>
-    <w:lsdException w:name="Medium Shading 2 Accent 3" w:semiHidden="0" w:uiPriority="64" w:unhideWhenUsed="0"/>
-    <w:lsdException w:name="Medium List 1 Accent 3" w:semiHidden="0" w:uiPriority="65" w:unhideWhenUsed="0"/>
-    <w:lsdException w:name="Medium List 2 Accent 3" w:semiHidden="0" w:uiPriority="66" w:unhideWhenUsed="0"/>
-    <w:lsdException w:name="Medium Grid 1 Accent 3" w:semiHidden="0" w:uiPriority="67" w:unhideWhenUsed="0"/>
-    <w:lsdException w:name="Medium Grid 2 Accent 3" w:semiHidden="0" w:uiPriority="68" w:unhideWhenUsed="0"/>
-    <w:lsdException w:name="Medium Grid 3 Accent 3" w:semiHidden="0" w:uiPriority="69" w:unhideWhenUsed="0"/>
-    <w:lsdException w:name="Dark List Accent 3" w:semiHidden="0" w:uiPriority="70" w:unhideWhenUsed="0"/>
-    <w:lsdException w:name="Colorful Shading Accent 3" w:semiHidden="0" w:uiPriority="71" w:unhideWhenUsed="0"/>
-    <w:lsdException w:name="Colorful List Accent 3" w:semiHidden="0" w:uiPriority="72" w:unhideWhenUsed="0"/>
-    <w:lsdException w:name="Colorful Grid Accent 3" w:semiHidden="0" w:uiPriority="73" w:unhideWhenUsed="0"/>
-    <w:lsdException w:name="Light Shading Accent 4" w:semiHidden="0" w:uiPriority="60" w:unhideWhenUsed="0"/>
-    <w:lsdException w:name="Light List Accent 4" w:semiHidden="0" w:uiPriority="61" w:unhideWhenUsed="0"/>
-    <w:lsdException w:name="Light Grid Accent 4" w:semiHidden="0" w:uiPriority="62" w:unhideWhenUsed="0"/>
-    <w:lsdException w:name="Medium Shading 1 Accent 4" w:semiHidden="0" w:uiPriority="63" w:unhideWhenUsed="0"/>
-    <w:lsdException w:name="Medium Shading 2 Accent 4" w:semiHidden="0" w:uiPriority="64" w:unhideWhenUsed="0"/>
-    <w:lsdException w:name="Medium List 1 Accent 4" w:semiHidden="0" w:uiPriority="65" w:unhideWhenUsed="0"/>
-    <w:lsdException w:name="Medium List 2 Accent 4" w:semiHidden="0" w:uiPriority="66" w:unhideWhenUsed="0"/>
-    <w:lsdException w:name="Medium Grid 1 Accent 4" w:semiHidden="0" w:uiPriority="67" w:unhideWhenUsed="0"/>
-    <w:lsdException w:name="Medium Grid 2 Accent 4" w:semiHidden="0" w:uiPriority="68" w:unhideWhenUsed="0"/>
-    <w:lsdException w:name="Medium Grid 3 Accent 4" w:semiHidden="0" w:uiPriority="69" w:unhideWhenUsed="0"/>
-    <w:lsdException w:name="Dark List Accent 4" w:semiHidden="0" w:uiPriority="70" w:unhideWhenUsed="0"/>
-    <w:lsdException w:name="Colorful Shading Accent 4" w:semiHidden="0" w:uiPriority="71" w:unhideWhenUsed="0"/>
-    <w:lsdException w:name="Colorful List Accent 4" w:semiHidden="0" w:uiPriority="72" w:unhideWhenUsed="0"/>
-    <w:lsdException w:name="Colorful Grid Accent 4" w:semiHidden="0" w:uiPriority="73" w:unhideWhenUsed="0"/>
-    <w:lsdException w:name="Light Shading Accent 5" w:semiHidden="0" w:uiPriority="60" w:unhideWhenUsed="0"/>
-    <w:lsdException w:name="Light List Accent 5" w:semiHidden="0" w:uiPriority="61" w:unhideWhenUsed="0"/>
-    <w:lsdException w:name="Light Grid Accent 5" w:semiHidden="0" w:uiPriority="62" w:unhideWhenUsed="0"/>
-    <w:lsdException w:name="Medium Shading 1 Accent 5" w:semiHidden="0" w:uiPriority="63" w:unhideWhenUsed="0"/>
-    <w:lsdException w:name="Medium Shading 2 Accent 5" w:semiHidden="0" w:uiPriority="64" w:unhideWhenUsed="0"/>
-    <w:lsdException w:name="Medium List 1 Accent 5" w:semiHidden="0" w:uiPriority="65" w:unhideWhenUsed="0"/>
-    <w:lsdException w:name="Medium List 2 Accent 5" w:semiHidden="0" w:uiPriority="66" w:unhideWhenUsed="0"/>
-    <w:lsdException w:name="Medium Grid 1 Accent 5" w:semiHidden="0" w:uiPriority="67" w:unhideWhenUsed="0"/>
-    <w:lsdException w:name="Medium Grid 2 Accent 5" w:semiHidden="0" w:uiPriority="68" w:unhideWhenUsed="0"/>
-    <w:lsdException w:name="Medium Grid 3 Accent 5" w:semiHidden="0" w:uiPriority="69" w:unhideWhenUsed="0"/>
-    <w:lsdException w:name="Dark List Accent 5" w:semiHidden="0" w:uiPriority="70" w:unhideWhenUsed="0"/>
-    <w:lsdException w:name="Colorful Shading Accent 5" w:semiHidden="0" w:uiPriority="71" w:unhideWhenUsed="0"/>
-    <w:lsdException w:name="Colorful List Accent 5" w:semiHidden="0" w:uiPriority="72" w:unhideWhenUsed="0"/>
-    <w:lsdException w:name="Colorful Grid Accent 5" w:semiHidden="0" w:uiPriority="73" w:unhideWhenUsed="0"/>
-    <w:lsdException w:name="Light Shading Accent 6" w:semiHidden="0" w:uiPriority="60" w:unhideWhenUsed="0"/>
-    <w:lsdException w:name="Light List Accent 6" w:semiHidden="0" w:uiPriority="61" w:unhideWhenUsed="0"/>
-    <w:lsdException w:name="Light Grid Accent 6" w:semiHidden="0" w:uiPriority="62" w:unhideWhenUsed="0"/>
-    <w:lsdException w:name="Medium Shading 1 Accent 6" w:semiHidden="0" w:uiPriority="63" w:unhideWhenUsed="0"/>
-    <w:lsdException w:name="Medium Shading 2 Accent 6" w:semiHidden="0" w:uiPriority="64" w:unhideWhenUsed="0"/>
-    <w:lsdException w:name="Medium List 1 Accent 6" w:semiHidden="0" w:uiPriority="65" w:unhideWhenUsed="0"/>
-    <w:lsdException w:name="Medium List 2 Accent 6" w:semiHidden="0" w:uiPriority="66" w:unhideWhenUsed="0"/>
-    <w:lsdException w:name="Medium Grid 1 Accent 6" w:semiHidden="0" w:uiPriority="67" w:unhideWhenUsed="0"/>
-    <w:lsdException w:name="Medium Grid 2 Accent 6" w:semiHidden="0" w:uiPriority="68" w:unhideWhenUsed="0"/>
-    <w:lsdException w:name="Medium Grid 3 Accent 6" w:semiHidden="0" w:uiPriority="69" w:unhideWhenUsed="0"/>
-    <w:lsdException w:name="Dark List Accent 6" w:semiHidden="0" w:uiPriority="70" w:unhideWhenUsed="0"/>
-    <w:lsdException w:name="Colorful Shading Accent 6" w:semiHidden="0" w:uiPriority="71" w:unhideWhenUsed="0"/>
-    <w:lsdException w:name="Colorful List Accent 6" w:semiHidden="0" w:uiPriority="72" w:unhideWhenUsed="0"/>
-    <w:lsdException w:name="Colorful Grid Accent 6" w:semiHidden="0" w:uiPriority="73" w:unhideWhenUsed="0"/>
-    <w:lsdException w:name="Subtle Emphasis" w:semiHidden="0" w:uiPriority="19" w:unhideWhenUsed="0" w:qFormat="1"/>
-    <w:lsdException w:name="Intense Emphasis" w:semiHidden="0" w:uiPriority="21" w:unhideWhenUsed="0" w:qFormat="1"/>
-    <w:lsdException w:name="Subtle Reference" w:semiHidden="0" w:uiPriority="31" w:unhideWhenUsed="0" w:qFormat="1"/>
-    <w:lsdException w:name="Intense Reference" w:semiHidden="0" w:uiPriority="32" w:unhideWhenUsed="0" w:qFormat="1"/>
-    <w:lsdException w:name="Book Title" w:semiHidden="0" w:uiPriority="33" w:unhideWhenUsed="0" w:qFormat="1"/>
-    <w:lsdException w:name="Bibliography" w:uiPriority="37"/>
-    <w:lsdException w:name="TOC Heading" w:uiPriority="39" w:qFormat="1"/>
+  <w:latentStyles w:defLockedState="0" w:defUIPriority="99" w:defSemiHidden="0" w:defUnhideWhenUsed="0" w:defQFormat="0" w:count="371">
+    <w:lsdException w:name="Normal" w:uiPriority="0" w:qFormat="1"/>
+    <w:lsdException w:name="heading 1" w:uiPriority="9" w:qFormat="1"/>
+    <w:lsdException w:name="heading 2" w:semiHidden="1" w:uiPriority="9" w:unhideWhenUsed="1" w:qFormat="1"/>
+    <w:lsdException w:name="heading 3" w:semiHidden="1" w:uiPriority="9" w:unhideWhenUsed="1" w:qFormat="1"/>
+    <w:lsdException w:name="heading 4" w:semiHidden="1" w:uiPriority="9" w:unhideWhenUsed="1" w:qFormat="1"/>
+    <w:lsdException w:name="heading 5" w:semiHidden="1" w:uiPriority="9" w:unhideWhenUsed="1" w:qFormat="1"/>
+    <w:lsdException w:name="heading 6" w:semiHidden="1" w:uiPriority="9" w:unhideWhenUsed="1" w:qFormat="1"/>
+    <w:lsdException w:name="heading 7" w:semiHidden="1" w:uiPriority="9" w:unhideWhenUsed="1" w:qFormat="1"/>
+    <w:lsdException w:name="heading 8" w:semiHidden="1" w:uiPriority="9" w:unhideWhenUsed="1" w:qFormat="1"/>
+    <w:lsdException w:name="heading 9" w:semiHidden="1" w:uiPriority="9" w:unhideWhenUsed="1" w:qFormat="1"/>
+    <w:lsdException w:name="index 1" w:semiHidden="1" w:unhideWhenUsed="1"/>
+    <w:lsdException w:name="index 2" w:semiHidden="1" w:unhideWhenUsed="1"/>
+    <w:lsdException w:name="index 3" w:semiHidden="1" w:unhideWhenUsed="1"/>
+    <w:lsdException w:name="index 4" w:semiHidden="1" w:unhideWhenUsed="1"/>
+    <w:lsdException w:name="index 5" w:semiHidden="1" w:unhideWhenUsed="1"/>
+    <w:lsdException w:name="index 6" w:semiHidden="1" w:unhideWhenUsed="1"/>
+    <w:lsdException w:name="index 7" w:semiHidden="1" w:unhideWhenUsed="1"/>
+    <w:lsdException w:name="index 8" w:semiHidden="1" w:unhideWhenUsed="1"/>
+    <w:lsdException w:name="index 9" w:semiHidden="1" w:unhideWhenUsed="1"/>
+    <w:lsdException w:name="toc 1" w:semiHidden="1" w:uiPriority="39" w:unhideWhenUsed="1"/>
+    <w:lsdException w:name="toc 2" w:semiHidden="1" w:uiPriority="39" w:unhideWhenUsed="1"/>
+    <w:lsdException w:name="toc 3" w:semiHidden="1" w:uiPriority="39" w:unhideWhenUsed="1"/>
+    <w:lsdException w:name="toc 4" w:semiHidden="1" w:uiPriority="39" w:unhideWhenUsed="1"/>
+    <w:lsdException w:name="toc 5" w:semiHidden="1" w:uiPriority="39" w:unhideWhenUsed="1"/>
+    <w:lsdException w:name="toc 6" w:semiHidden="1" w:uiPriority="39" w:unhideWhenUsed="1"/>
+    <w:lsdException w:name="toc 7" w:semiHidden="1" w:uiPriority="39" w:unhideWhenUsed="1"/>
+    <w:lsdException w:name="toc 8" w:semiHidden="1" w:uiPriority="39" w:unhideWhenUsed="1"/>
+    <w:lsdException w:name="toc 9" w:semiHidden="1" w:uiPriority="39" w:unhideWhenUsed="1"/>
+    <w:lsdException w:name="Normal Indent" w:semiHidden="1" w:unhideWhenUsed="1"/>
+    <w:lsdException w:name="footnote text" w:semiHidden="1" w:unhideWhenUsed="1"/>
+    <w:lsdException w:name="annotation text" w:semiHidden="1" w:unhideWhenUsed="1"/>
+    <w:lsdException w:name="header" w:semiHidden="1" w:unhideWhenUsed="1"/>
+    <w:lsdException w:name="footer" w:semiHidden="1" w:unhideWhenUsed="1"/>
+    <w:lsdException w:name="index heading" w:semiHidden="1" w:unhideWhenUsed="1"/>
+    <w:lsdException w:name="caption" w:semiHidden="1" w:uiPriority="35" w:unhideWhenUsed="1" w:qFormat="1"/>
+    <w:lsdException w:name="table of figures" w:semiHidden="1" w:unhideWhenUsed="1"/>
+    <w:lsdException w:name="envelope address" w:semiHidden="1" w:unhideWhenUsed="1"/>
+    <w:lsdException w:name="envelope return" w:semiHidden="1" w:unhideWhenUsed="1"/>
+    <w:lsdException w:name="footnote reference" w:semiHidden="1" w:unhideWhenUsed="1"/>
+    <w:lsdException w:name="annotation reference" w:semiHidden="1" w:unhideWhenUsed="1"/>
+    <w:lsdException w:name="line number" w:semiHidden="1" w:unhideWhenUsed="1"/>
+    <w:lsdException w:name="page number" w:semiHidden="1" w:unhideWhenUsed="1"/>
+    <w:lsdException w:name="endnote reference" w:semiHidden="1" w:unhideWhenUsed="1"/>
+    <w:lsdException w:name="endnote text" w:semiHidden="1" w:unhideWhenUsed="1"/>
+    <w:lsdException w:name="table of authorities" w:semiHidden="1" w:unhideWhenUsed="1"/>
+    <w:lsdException w:name="macro" w:semiHidden="1" w:unhideWhenUsed="1"/>
+    <w:lsdException w:name="toa heading" w:semiHidden="1" w:unhideWhenUsed="1"/>
+    <w:lsdException w:name="List" w:semiHidden="1" w:unhideWhenUsed="1"/>
+    <w:lsdException w:name="List Bullet" w:semiHidden="1" w:unhideWhenUsed="1"/>
+    <w:lsdException w:name="List Number" w:semiHidden="1" w:unhideWhenUsed="1"/>
+    <w:lsdException w:name="List 2" w:semiHidden="1" w:unhideWhenUsed="1"/>
+    <w:lsdException w:name="List 3" w:semiHidden="1" w:unhideWhenUsed="1"/>
+    <w:lsdException w:name="List 4" w:semiHidden="1" w:unhideWhenUsed="1"/>
+    <w:lsdException w:name="List 5" w:semiHidden="1" w:unhideWhenUsed="1"/>
+    <w:lsdException w:name="List Bullet 2" w:semiHidden="1" w:unhideWhenUsed="1"/>
+    <w:lsdException w:name="List Bullet 3" w:semiHidden="1" w:unhideWhenUsed="1"/>
+    <w:lsdException w:name="List Bullet 4" w:semiHidden="1" w:unhideWhenUsed="1"/>
+    <w:lsdException w:name="List Bullet 5" w:semiHidden="1" w:unhideWhenUsed="1"/>
+    <w:lsdException w:name="List Number 2" w:semiHidden="1" w:unhideWhenUsed="1"/>
+    <w:lsdException w:name="List Number 3" w:semiHidden="1" w:unhideWhenUsed="1"/>
+    <w:lsdException w:name="List Number 4" w:semiHidden="1" w:unhideWhenUsed="1"/>
+    <w:lsdException w:name="List Number 5" w:semiHidden="1" w:unhideWhenUsed="1"/>
+    <w:lsdException w:name="Title" w:uiPriority="10" w:qFormat="1"/>
+    <w:lsdException w:name="Closing" w:semiHidden="1" w:unhideWhenUsed="1"/>
+    <w:lsdException w:name="Signature" w:semiHidden="1" w:unhideWhenUsed="1"/>
+    <w:lsdException w:name="Default Paragraph Font" w:semiHidden="1" w:uiPriority="1" w:unhideWhenUsed="1"/>
+    <w:lsdException w:name="Body Text" w:semiHidden="1" w:unhideWhenUsed="1"/>
+    <w:lsdException w:name="Body Text Indent" w:semiHidden="1" w:unhideWhenUsed="1"/>
+    <w:lsdException w:name="List Continue" w:semiHidden="1" w:unhideWhenUsed="1"/>
+    <w:lsdException w:name="List Continue 2" w:semiHidden="1" w:unhideWhenUsed="1"/>
+    <w:lsdException w:name="List Continue 3" w:semiHidden="1" w:unhideWhenUsed="1"/>
+    <w:lsdException w:name="List Continue 4" w:semiHidden="1" w:unhideWhenUsed="1"/>
+    <w:lsdException w:name="List Continue 5" w:semiHidden="1" w:unhideWhenUsed="1"/>
+    <w:lsdException w:name="Message Header" w:semiHidden="1" w:unhideWhenUsed="1"/>
+    <w:lsdException w:name="Subtitle" w:uiPriority="11" w:qFormat="1"/>
+    <w:lsdException w:name="Salutation" w:semiHidden="1" w:unhideWhenUsed="1"/>
+    <w:lsdException w:name="Date" w:semiHidden="1" w:unhideWhenUsed="1"/>
+    <w:lsdException w:name="Body Text First Indent" w:semiHidden="1" w:unhideWhenUsed="1"/>
+    <w:lsdException w:name="Body Text First Indent 2" w:semiHidden="1" w:unhideWhenUsed="1"/>
+    <w:lsdException w:name="Note Heading" w:semiHidden="1" w:unhideWhenUsed="1"/>
+    <w:lsdException w:name="Body Text 2" w:semiHidden="1" w:unhideWhenUsed="1"/>
+    <w:lsdException w:name="Body Text 3" w:semiHidden="1" w:unhideWhenUsed="1"/>
+    <w:lsdException w:name="Body Text Indent 2" w:semiHidden="1" w:unhideWhenUsed="1"/>
+    <w:lsdException w:name="Body Text Indent 3" w:semiHidden="1" w:unhideWhenUsed="1"/>
+    <w:lsdException w:name="Block Text" w:semiHidden="1" w:unhideWhenUsed="1"/>
+    <w:lsdException w:name="Hyperlink" w:semiHidden="1" w:unhideWhenUsed="1"/>
+    <w:lsdException w:name="FollowedHyperlink" w:semiHidden="1" w:unhideWhenUsed="1"/>
+    <w:lsdException w:name="Strong" w:uiPriority="22" w:qFormat="1"/>
+    <w:lsdException w:name="Emphasis" w:uiPriority="20" w:qFormat="1"/>
+    <w:lsdException w:name="Document Map" w:semiHidden="1" w:unhideWhenUsed="1"/>
+    <w:lsdException w:name="Plain Text" w:semiHidden="1" w:unhideWhenUsed="1"/>
+    <w:lsdException w:name="E-mail Signature" w:semiHidden="1" w:unhideWhenUsed="1"/>
+    <w:lsdException w:name="HTML Top of Form" w:semiHidden="1" w:unhideWhenUsed="1"/>
+    <w:lsdException w:name="HTML Bottom of Form" w:semiHidden="1" w:unhideWhenUsed="1"/>
+    <w:lsdException w:name="Normal (Web)" w:semiHidden="1" w:unhideWhenUsed="1"/>
+    <w:lsdException w:name="HTML Acronym" w:semiHidden="1" w:unhideWhenUsed="1"/>
+    <w:lsdException w:name="HTML Address" w:semiHidden="1" w:unhideWhenUsed="1"/>
+    <w:lsdException w:name="HTML Cite" w:semiHidden="1" w:unhideWhenUsed="1"/>
+    <w:lsdException w:name="HTML Code" w:semiHidden="1" w:unhideWhenUsed="1"/>
+    <w:lsdException w:name="HTML Definition" w:semiHidden="1" w:unhideWhenUsed="1"/>
+    <w:lsdException w:name="HTML Keyboard" w:semiHidden="1" w:unhideWhenUsed="1"/>
+    <w:lsdException w:name="HTML Preformatted" w:semiHidden="1" w:unhideWhenUsed="1"/>
+    <w:lsdException w:name="HTML Sample" w:semiHidden="1" w:unhideWhenUsed="1"/>
+    <w:lsdException w:name="HTML Typewriter" w:semiHidden="1" w:unhideWhenUsed="1"/>
+    <w:lsdException w:name="HTML Variable" w:semiHidden="1" w:unhideWhenUsed="1"/>
+    <w:lsdException w:name="Normal Table" w:semiHidden="1" w:unhideWhenUsed="1"/>
+    <w:lsdException w:name="annotation subject" w:semiHidden="1" w:unhideWhenUsed="1"/>
+    <w:lsdException w:name="No List" w:semiHidden="1" w:unhideWhenUsed="1"/>
+    <w:lsdException w:name="Outline List 1" w:semiHidden="1" w:unhideWhenUsed="1"/>
+    <w:lsdException w:name="Outline List 2" w:semiHidden="1" w:unhideWhenUsed="1"/>
+    <w:lsdException w:name="Outline List 3" w:semiHidden="1" w:unhideWhenUsed="1"/>
+    <w:lsdException w:name="Table Simple 1" w:semiHidden="1" w:unhideWhenUsed="1"/>
+    <w:lsdException w:name="Table Simple 2" w:semiHidden="1" w:unhideWhenUsed="1"/>
+    <w:lsdException w:name="Table Simple 3" w:semiHidden="1" w:unhideWhenUsed="1"/>
+    <w:lsdException w:name="Table Classic 1" w:semiHidden="1" w:unhideWhenUsed="1"/>
+    <w:lsdException w:name="Table Classic 2" w:semiHidden="1" w:unhideWhenUsed="1"/>
+    <w:lsdException w:name="Table Classic 3" w:semiHidden="1" w:unhideWhenUsed="1"/>
+    <w:lsdException w:name="Table Classic 4" w:semiHidden="1" w:unhideWhenUsed="1"/>
+    <w:lsdException w:name="Table Colorful 1" w:semiHidden="1" w:unhideWhenUsed="1"/>
+    <w:lsdException w:name="Table Colorful 2" w:semiHidden="1" w:unhideWhenUsed="1"/>
+    <w:lsdException w:name="Table Colorful 3" w:semiHidden="1" w:unhideWhenUsed="1"/>
+    <w:lsdException w:name="Table Columns 1" w:semiHidden="1" w:unhideWhenUsed="1"/>
+    <w:lsdException w:name="Table Columns 2" w:semiHidden="1" w:unhideWhenUsed="1"/>
+    <w:lsdException w:name="Table Columns 3" w:semiHidden="1" w:unhideWhenUsed="1"/>
+    <w:lsdException w:name="Table Columns 4" w:semiHidden="1" w:unhideWhenUsed="1"/>
+    <w:lsdException w:name="Table Columns 5" w:semiHidden="1" w:unhideWhenUsed="1"/>
+    <w:lsdException w:name="Table Grid 1" w:semiHidden="1" w:unhideWhenUsed="1"/>
+    <w:lsdException w:name="Table Grid 2" w:semiHidden="1" w:unhideWhenUsed="1"/>
+    <w:lsdException w:name="Table Grid 3" w:semiHidden="1" w:unhideWhenUsed="1"/>
+    <w:lsdException w:name="Table Grid 4" w:semiHidden="1" w:unhideWhenUsed="1"/>
+    <w:lsdException w:name="Table Grid 5" w:semiHidden="1" w:unhideWhenUsed="1"/>
+    <w:lsdException w:name="Table Grid 6" w:semiHidden="1" w:unhideWhenUsed="1"/>
+    <w:lsdException w:name="Table Grid 7" w:semiHidden="1" w:unhideWhenUsed="1"/>
+    <w:lsdException w:name="Table Grid 8" w:semiHidden="1" w:unhideWhenUsed="1"/>
+    <w:lsdException w:name="Table List 1" w:semiHidden="1" w:unhideWhenUsed="1"/>
+    <w:lsdException w:name="Table List 2" w:semiHidden="1" w:unhideWhenUsed="1"/>
+    <w:lsdException w:name="Table List 3" w:semiHidden="1" w:unhideWhenUsed="1"/>
+    <w:lsdException w:name="Table List 4" w:semiHidden="1" w:unhideWhenUsed="1"/>
+    <w:lsdException w:name="Table List 5" w:semiHidden="1" w:unhideWhenUsed="1"/>
+    <w:lsdException w:name="Table List 6" w:semiHidden="1" w:unhideWhenUsed="1"/>
+    <w:lsdException w:name="Table List 7" w:semiHidden="1" w:unhideWhenUsed="1"/>
+    <w:lsdException w:name="Table List 8" w:semiHidden="1" w:unhideWhenUsed="1"/>
+    <w:lsdException w:name="Table 3D effects 1" w:semiHidden="1" w:unhideWhenUsed="1"/>
+    <w:lsdException w:name="Table 3D effects 2" w:semiHidden="1" w:unhideWhenUsed="1"/>
+    <w:lsdException w:name="Table 3D effects 3" w:semiHidden="1" w:unhideWhenUsed="1"/>
+    <w:lsdException w:name="Table Contemporary" w:semiHidden="1" w:unhideWhenUsed="1"/>
+    <w:lsdException w:name="Table Elegant" w:semiHidden="1" w:unhideWhenUsed="1"/>
+    <w:lsdException w:name="Table Professional" w:semiHidden="1" w:unhideWhenUsed="1"/>
+    <w:lsdException w:name="Table Subtle 1" w:semiHidden="1" w:unhideWhenUsed="1"/>
+    <w:lsdException w:name="Table Subtle 2" w:semiHidden="1" w:unhideWhenUsed="1"/>
+    <w:lsdException w:name="Table Web 1" w:semiHidden="1" w:unhideWhenUsed="1"/>
+    <w:lsdException w:name="Table Web 2" w:semiHidden="1" w:unhideWhenUsed="1"/>
+    <w:lsdException w:name="Table Web 3" w:semiHidden="1" w:unhideWhenUsed="1"/>
+    <w:lsdException w:name="Balloon Text" w:semiHidden="1" w:unhideWhenUsed="1"/>
+    <w:lsdException w:name="Table Grid" w:uiPriority="39"/>
+    <w:lsdException w:name="Table Theme" w:semiHidden="1" w:unhideWhenUsed="1"/>
+    <w:lsdException w:name="Placeholder Text" w:semiHidden="1"/>
+    <w:lsdException w:name="No Spacing" w:uiPriority="1" w:qFormat="1"/>
+    <w:lsdException w:name="Light Shading" w:uiPriority="60"/>
+    <w:lsdException w:name="Light List" w:uiPriority="61"/>
+    <w:lsdException w:name="Light Grid" w:uiPriority="62"/>
+    <w:lsdException w:name="Medium Shading 1" w:uiPriority="63"/>
+    <w:lsdException w:name="Medium Shading 2" w:uiPriority="64"/>
+    <w:lsdException w:name="Medium List 1" w:uiPriority="65"/>
+    <w:lsdException w:name="Medium List 2" w:uiPriority="66"/>
+    <w:lsdException w:name="Medium Grid 1" w:uiPriority="67"/>
+    <w:lsdException w:name="Medium Grid 2" w:uiPriority="68"/>
+    <w:lsdException w:name="Medium Grid 3" w:uiPriority="69"/>
+    <w:lsdException w:name="Dark List" w:uiPriority="70"/>
+    <w:lsdException w:name="Colorful Shading" w:uiPriority="71"/>
+    <w:lsdException w:name="Colorful List" w:uiPriority="72"/>
+    <w:lsdException w:name="Colorful Grid" w:uiPriority="73"/>
+    <w:lsdException w:name="Light Shading Accent 1" w:uiPriority="60"/>
+    <w:lsdException w:name="Light List Accent 1" w:uiPriority="61"/>
+    <w:lsdException w:name="Light Grid Accent 1" w:uiPriority="62"/>
+    <w:lsdException w:name="Medium Shading 1 Accent 1" w:uiPriority="63"/>
+    <w:lsdException w:name="Medium Shading 2 Accent 1" w:uiPriority="64"/>
+    <w:lsdException w:name="Medium List 1 Accent 1" w:uiPriority="65"/>
+    <w:lsdException w:name="Revision" w:semiHidden="1"/>
+    <w:lsdException w:name="List Paragraph" w:uiPriority="34" w:qFormat="1"/>
+    <w:lsdException w:name="Quote" w:uiPriority="29" w:qFormat="1"/>
+    <w:lsdException w:name="Intense Quote" w:uiPriority="30" w:qFormat="1"/>
+    <w:lsdException w:name="Medium List 2 Accent 1" w:uiPriority="66"/>
+    <w:lsdException w:name="Medium Grid 1 Accent 1" w:uiPriority="67"/>
+    <w:lsdException w:name="Medium Grid 2 Accent 1" w:uiPriority="68"/>
+    <w:lsdException w:name="Medium Grid 3 Accent 1" w:uiPriority="69"/>
+    <w:lsdException w:name="Dark List Accent 1" w:uiPriority="70"/>
+    <w:lsdException w:name="Colorful Shading Accent 1" w:uiPriority="71"/>
+    <w:lsdException w:name="Colorful List Accent 1" w:uiPriority="72"/>
+    <w:lsdException w:name="Colorful Grid Accent 1" w:uiPriority="73"/>
+    <w:lsdException w:name="Light Shading Accent 2" w:uiPriority="60"/>
+    <w:lsdException w:name="Light List Accent 2" w:uiPriority="61"/>
+    <w:lsdException w:name="Light Grid Accent 2" w:uiPriority="62"/>
+    <w:lsdException w:name="Medium Shading 1 Accent 2" w:uiPriority="63"/>
+    <w:lsdException w:name="Medium Shading 2 Accent 2" w:uiPriority="64"/>
+    <w:lsdException w:name="Medium List 1 Accent 2" w:uiPriority="65"/>
+    <w:lsdException w:name="Medium List 2 Accent 2" w:uiPriority="66"/>
+    <w:lsdException w:name="Medium Grid 1 Accent 2" w:uiPriority="67"/>
+    <w:lsdException w:name="Medium Grid 2 Accent 2" w:uiPriority="68"/>
+    <w:lsdException w:name="Medium Grid 3 Accent 2" w:uiPriority="69"/>
+    <w:lsdException w:name="Dark List Accent 2" w:uiPriority="70"/>
+    <w:lsdException w:name="Colorful Shading Accent 2" w:uiPriority="71"/>
+    <w:lsdException w:name="Colorful List Accent 2" w:uiPriority="72"/>
+    <w:lsdException w:name="Colorful Grid Accent 2" w:uiPriority="73"/>
+    <w:lsdException w:name="Light Shading Accent 3" w:uiPriority="60"/>
+    <w:lsdException w:name="Light List Accent 3" w:uiPriority="61"/>
+    <w:lsdException w:name="Light Grid Accent 3" w:uiPriority="62"/>
+    <w:lsdException w:name="Medium Shading 1 Accent 3" w:uiPriority="63"/>
+    <w:lsdException w:name="Medium Shading 2 Accent 3" w:uiPriority="64"/>
+    <w:lsdException w:name="Medium List 1 Accent 3" w:uiPriority="65"/>
+    <w:lsdException w:name="Medium List 2 Accent 3" w:uiPriority="66"/>
+    <w:lsdException w:name="Medium Grid 1 Accent 3" w:uiPriority="67"/>
+    <w:lsdException w:name="Medium Grid 2 Accent 3" w:uiPriority="68"/>
+    <w:lsdException w:name="Medium Grid 3 Accent 3" w:uiPriority="69"/>
+    <w:lsdException w:name="Dark List Accent 3" w:uiPriority="70"/>
+    <w:lsdException w:name="Colorful Shading Accent 3" w:uiPriority="71"/>
+    <w:lsdException w:name="Colorful List Accent 3" w:uiPriority="72"/>
+    <w:lsdException w:name="Colorful Grid Accent 3" w:uiPriority="73"/>
+    <w:lsdException w:name="Light Shading Accent 4" w:uiPriority="60"/>
+    <w:lsdException w:name="Light List Accent 4" w:uiPriority="61"/>
+    <w:lsdException w:name="Light Grid Accent 4" w:uiPriority="62"/>
+    <w:lsdException w:name="Medium Shading 1 Accent 4" w:uiPriority="63"/>
+    <w:lsdException w:name="Medium Shading 2 Accent 4" w:uiPriority="64"/>
+    <w:lsdException w:name="Medium List 1 Accent 4" w:uiPriority="65"/>
+    <w:lsdException w:name="Medium List 2 Accent 4" w:uiPriority="66"/>
+    <w:lsdException w:name="Medium Grid 1 Accent 4" w:uiPriority="67"/>
+    <w:lsdException w:name="Medium Grid 2 Accent 4" w:uiPriority="68"/>
+    <w:lsdException w:name="Medium Grid 3 Accent 4" w:uiPriority="69"/>
+    <w:lsdException w:name="Dark List Accent 4" w:uiPriority="70"/>
+    <w:lsdException w:name="Colorful Shading Accent 4" w:uiPriority="71"/>
+    <w:lsdException w:name="Colorful List Accent 4" w:uiPriority="72"/>
+    <w:lsdException w:name="Colorful Grid Accent 4" w:uiPriority="73"/>
+    <w:lsdException w:name="Light Shading Accent 5" w:uiPriority="60"/>
+    <w:lsdException w:name="Light List Accent 5" w:uiPriority="61"/>
+    <w:lsdException w:name="Light Grid Accent 5" w:uiPriority="62"/>
+    <w:lsdException w:name="Medium Shading 1 Accent 5" w:uiPriority="63"/>
+    <w:lsdException w:name="Medium Shading 2 Accent 5" w:uiPriority="64"/>
+    <w:lsdException w:name="Medium List 1 Accent 5" w:uiPriority="65"/>
+    <w:lsdException w:name="Medium List 2 Accent 5" w:uiPriority="66"/>
+    <w:lsdException w:name="Medium Grid 1 Accent 5" w:uiPriority="67"/>
+    <w:lsdException w:name="Medium Grid 2 Accent 5" w:uiPriority="68"/>
+    <w:lsdException w:name="Medium Grid 3 Accent 5" w:uiPriority="69"/>
+    <w:lsdException w:name="Dark List Accent 5" w:uiPriority="70"/>
+    <w:lsdException w:name="Colorful Shading Accent 5" w:uiPriority="71"/>
+    <w:lsdException w:name="Colorful List Accent 5" w:uiPriority="72"/>
+    <w:lsdException w:name="Colorful Grid Accent 5" w:uiPriority="73"/>
+    <w:lsdException w:name="Light Shading Accent 6" w:uiPriority="60"/>
+    <w:lsdException w:name="Light List Accent 6" w:uiPriority="61"/>
+    <w:lsdException w:name="Light Grid Accent 6" w:uiPriority="62"/>
+    <w:lsdException w:name="Medium Shading 1 Accent 6" w:uiPriority="63"/>
+    <w:lsdException w:name="Medium Shading 2 Accent 6" w:uiPriority="64"/>
+    <w:lsdException w:name="Medium List 1 Accent 6" w:uiPriority="65"/>
+    <w:lsdException w:name="Medium List 2 Accent 6" w:uiPriority="66"/>
+    <w:lsdException w:name="Medium Grid 1 Accent 6" w:uiPriority="67"/>
+    <w:lsdException w:name="Medium Grid 2 Accent 6" w:uiPriority="68"/>
+    <w:lsdException w:name="Medium Grid 3 Accent 6" w:uiPriority="69"/>
+    <w:lsdException w:name="Dark List Accent 6" w:uiPriority="70"/>
+    <w:lsdException w:name="Colorful Shading Accent 6" w:uiPriority="71"/>
+    <w:lsdException w:name="Colorful List Accent 6" w:uiPriority="72"/>
+    <w:lsdException w:name="Colorful Grid Accent 6" w:uiPriority="73"/>
+    <w:lsdException w:name="Subtle Emphasis" w:uiPriority="19" w:qFormat="1"/>
+    <w:lsdException w:name="Intense Emphasis" w:uiPriority="21" w:qFormat="1"/>
+    <w:lsdException w:name="Subtle Reference" w:uiPriority="31" w:qFormat="1"/>
+    <w:lsdException w:name="Intense Reference" w:uiPriority="32" w:qFormat="1"/>
+    <w:lsdException w:name="Book Title" w:uiPriority="33" w:qFormat="1"/>
+    <w:lsdException w:name="Bibliography" w:semiHidden="1" w:uiPriority="37" w:unhideWhenUsed="1"/>
+    <w:lsdException w:name="TOC Heading" w:semiHidden="1" w:uiPriority="39" w:unhideWhenUsed="1" w:qFormat="1"/>
+    <w:lsdException w:name="Plain Table 1" w:uiPriority="41"/>
+    <w:lsdException w:name="Plain Table 2" w:uiPriority="42"/>
+    <w:lsdException w:name="Plain Table 3" w:uiPriority="43"/>
+    <w:lsdException w:name="Plain Table 4" w:uiPriority="44"/>
+    <w:lsdException w:name="Plain Table 5" w:uiPriority="45"/>
+    <w:lsdException w:name="Grid Table Light" w:uiPriority="40"/>
+    <w:lsdException w:name="Grid Table 1 Light" w:uiPriority="46"/>
+    <w:lsdException w:name="Grid Table 2" w:uiPriority="47"/>
+    <w:lsdException w:name="Grid Table 3" w:uiPriority="48"/>
+    <w:lsdException w:name="Grid Table 4" w:uiPriority="49"/>
+    <w:lsdException w:name="Grid Table 5 Dark" w:uiPriority="50"/>
+    <w:lsdException w:name="Grid Table 6 Colorful" w:uiPriority="51"/>
+    <w:lsdException w:name="Grid Table 7 Colorful" w:uiPriority="52"/>
+    <w:lsdException w:name="Grid Table 1 Light Accent 1" w:uiPriority="46"/>
+    <w:lsdException w:name="Grid Table 2 Accent 1" w:uiPriority="47"/>
+    <w:lsdException w:name="Grid Table 3 Accent 1" w:uiPriority="48"/>
+    <w:lsdException w:name="Grid Table 4 Accent 1" w:uiPriority="49"/>
+    <w:lsdException w:name="Grid Table 5 Dark Accent 1" w:uiPriority="50"/>
+    <w:lsdException w:name="Grid Table 6 Colorful Accent 1" w:uiPriority="51"/>
+    <w:lsdException w:name="Grid Table 7 Colorful Accent 1" w:uiPriority="52"/>
+    <w:lsdException w:name="Grid Table 1 Light Accent 2" w:uiPriority="46"/>
+    <w:lsdException w:name="Grid Table 2 Accent 2" w:uiPriority="47"/>
+    <w:lsdException w:name="Grid Table 3 Accent 2" w:uiPriority="48"/>
+    <w:lsdException w:name="Grid Table 4 Accent 2" w:uiPriority="49"/>
+    <w:lsdException w:name="Grid Table 5 Dark Accent 2" w:uiPriority="50"/>
+    <w:lsdException w:name="Grid Table 6 Colorful Accent 2" w:uiPriority="51"/>
+    <w:lsdException w:name="Grid Table 7 Colorful Accent 2" w:uiPriority="52"/>
+    <w:lsdException w:name="Grid Table 1 Light Accent 3" w:uiPriority="46"/>
+    <w:lsdException w:name="Grid Table 2 Accent 3" w:uiPriority="47"/>
+    <w:lsdException w:name="Grid Table 3 Accent 3" w:uiPriority="48"/>
+    <w:lsdException w:name="Grid Table 4 Accent 3" w:uiPriority="49"/>
+    <w:lsdException w:name="Grid Table 5 Dark Accent 3" w:uiPriority="50"/>
+    <w:lsdException w:name="Grid Table 6 Colorful Accent 3" w:uiPriority="51"/>
+    <w:lsdException w:name="Grid Table 7 Colorful Accent 3" w:uiPriority="52"/>
+    <w:lsdException w:name="Grid Table 1 Light Accent 4" w:uiPriority="46"/>
+    <w:lsdException w:name="Grid Table 2 Accent 4" w:uiPriority="47"/>
+    <w:lsdException w:name="Grid Table 3 Accent 4" w:uiPriority="48"/>
+    <w:lsdException w:name="Grid Table 4 Accent 4" w:uiPriority="49"/>
+    <w:lsdException w:name="Grid Table 5 Dark Accent 4" w:uiPriority="50"/>
+    <w:lsdException w:name="Grid Table 6 Colorful Accent 4" w:uiPriority="51"/>
+    <w:lsdException w:name="Grid Table 7 Colorful Accent 4" w:uiPriority="52"/>
+    <w:lsdException w:name="Grid Table 1 Light Accent 5" w:uiPriority="46"/>
+    <w:lsdException w:name="Grid Table 2 Accent 5" w:uiPriority="47"/>
+    <w:lsdException w:name="Grid Table 3 Accent 5" w:uiPriority="48"/>
+    <w:lsdException w:name="Grid Table 4 Accent 5" w:uiPriority="49"/>
+    <w:lsdException w:name="Grid Table 5 Dark Accent 5" w:uiPriority="50"/>
+    <w:lsdException w:name="Grid Table 6 Colorful Accent 5" w:uiPriority="51"/>
+    <w:lsdException w:name="Grid Table 7 Colorful Accent 5" w:uiPriority="52"/>
+    <w:lsdException w:name="Grid Table 1 Light Accent 6" w:uiPriority="46"/>
+    <w:lsdException w:name="Grid Table 2 Accent 6" w:uiPriority="47"/>
+    <w:lsdException w:name="Grid Table 3 Accent 6" w:uiPriority="48"/>
+    <w:lsdException w:name="Grid Table 4 Accent 6" w:uiPriority="49"/>
+    <w:lsdException w:name="Grid Table 5 Dark Accent 6" w:uiPriority="50"/>
+    <w:lsdException w:name="Grid Table 6 Colorful Accent 6" w:uiPriority="51"/>
+    <w:lsdException w:name="Grid Table 7 Colorful Accent 6" w:uiPriority="52"/>
+    <w:lsdException w:name="List Table 1 Light" w:uiPriority="46"/>
+    <w:lsdException w:name="List Table 2" w:uiPriority="47"/>
+    <w:lsdException w:name="List Table 3" w:uiPriority="48"/>
+    <w:lsdException w:name="List Table 4" w:uiPriority="49"/>
+    <w:lsdException w:name="List Table 5 Dark" w:uiPriority="50"/>
+    <w:lsdException w:name="List Table 6 Colorful" w:uiPriority="51"/>
+    <w:lsdException w:name="List Table 7 Colorful" w:uiPriority="52"/>
+    <w:lsdException w:name="List Table 1 Light Accent 1" w:uiPriority="46"/>
+    <w:lsdException w:name="List Table 2 Accent 1" w:uiPriority="47"/>
+    <w:lsdException w:name="List Table 3 Accent 1" w:uiPriority="48"/>
+    <w:lsdException w:name="List Table 4 Accent 1" w:uiPriority="49"/>
+    <w:lsdException w:name="List Table 5 Dark Accent 1" w:uiPriority="50"/>
+    <w:lsdException w:name="List Table 6 Colorful Accent 1" w:uiPriority="51"/>
+    <w:lsdException w:name="List Table 7 Colorful Accent 1" w:uiPriority="52"/>
+    <w:lsdException w:name="List Table 1 Light Accent 2" w:uiPriority="46"/>
+    <w:lsdException w:name="List Table 2 Accent 2" w:uiPriority="47"/>
+    <w:lsdException w:name="List Table 3 Accent 2" w:uiPriority="48"/>
+    <w:lsdException w:name="List Table 4 Accent 2" w:uiPriority="49"/>
+    <w:lsdException w:name="List Table 5 Dark Accent 2" w:uiPriority="50"/>
+    <w:lsdException w:name="List Table 6 Colorful Accent 2" w:uiPriority="51"/>
+    <w:lsdException w:name="List Table 7 Colorful Accent 2" w:uiPriority="52"/>
+    <w:lsdException w:name="List Table 1 Light Accent 3" w:uiPriority="46"/>
+    <w:lsdException w:name="List Table 2 Accent 3" w:uiPriority="47"/>
+    <w:lsdException w:name="List Table 3 Accent 3" w:uiPriority="48"/>
+    <w:lsdException w:name="List Table 4 Accent 3" w:uiPriority="49"/>
+    <w:lsdException w:name="List Table 5 Dark Accent 3" w:uiPriority="50"/>
+    <w:lsdException w:name="List Table 6 Colorful Accent 3" w:uiPriority="51"/>
+    <w:lsdException w:name="List Table 7 Colorful Accent 3" w:uiPriority="52"/>
+    <w:lsdException w:name="List Table 1 Light Accent 4" w:uiPriority="46"/>
+    <w:lsdException w:name="List Table 2 Accent 4" w:uiPriority="47"/>
+    <w:lsdException w:name="List Table 3 Accent 4" w:uiPriority="48"/>
+    <w:lsdException w:name="List Table 4 Accent 4" w:uiPriority="49"/>
+    <w:lsdException w:name="List Table 5 Dark Accent 4" w:uiPriority="50"/>
+    <w:lsdException w:name="List Table 6 Colorful Accent 4" w:uiPriority="51"/>
+    <w:lsdException w:name="List Table 7 Colorful Accent 4" w:uiPriority="52"/>
+    <w:lsdException w:name="List Table 1 Light Accent 5" w:uiPriority="46"/>
+    <w:lsdException w:name="List Table 2 Accent 5" w:uiPriority="47"/>
+    <w:lsdException w:name="List Table 3 Accent 5" w:uiPriority="48"/>
+    <w:lsdException w:name="List Table 4 Accent 5" w:uiPriority="49"/>
+    <w:lsdException w:name="List Table 5 Dark Accent 5" w:uiPriority="50"/>
+    <w:lsdException w:name="List Table 6 Colorful Accent 5" w:uiPriority="51"/>
+    <w:lsdException w:name="List Table 7 Colorful Accent 5" w:uiPriority="52"/>
+    <w:lsdException w:name="List Table 1 Light Accent 6" w:uiPriority="46"/>
+    <w:lsdException w:name="List Table 2 Accent 6" w:uiPriority="47"/>
+    <w:lsdException w:name="List Table 3 Accent 6" w:uiPriority="48"/>
+    <w:lsdException w:name="List Table 4 Accent 6" w:uiPriority="49"/>
+    <w:lsdException w:name="List Table 5 Dark Accent 6" w:uiPriority="50"/>
+    <w:lsdException w:name="List Table 6 Colorful Accent 6" w:uiPriority="51"/>
+    <w:lsdException w:name="List Table 7 Colorful Accent 6" w:uiPriority="52"/>
   </w:latentStyles>
   <w:style w:type="paragraph" w:default="1" w:styleId="Normal">
     <w:name w:val="Normal"/>
@@ -18023,7 +18116,6 @@
       <w:spacing w:after="0" w:line="240" w:lineRule="auto"/>
     </w:pPr>
     <w:tblPr>
-      <w:tblInd w:w="0" w:type="dxa"/>
       <w:tblBorders>
         <w:top w:val="single" w:sz="4" w:space="0" w:color="auto"/>
         <w:left w:val="single" w:sz="4" w:space="0" w:color="auto"/>
@@ -18032,419 +18124,6 @@
         <w:insideH w:val="single" w:sz="4" w:space="0" w:color="auto"/>
         <w:insideV w:val="single" w:sz="4" w:space="0" w:color="auto"/>
       </w:tblBorders>
-      <w:tblCellMar>
-        <w:top w:w="0" w:type="dxa"/>
-        <w:left w:w="108" w:type="dxa"/>
-        <w:bottom w:w="0" w:type="dxa"/>
-        <w:right w:w="108" w:type="dxa"/>
-      </w:tblCellMar>
-    </w:tblPr>
-  </w:style>
-</w:styles>
-</file>
-
-<file path=word/stylesWithEffects.xml><?xml version="1.0" encoding="utf-8"?>
-<w:styles xmlns:wpc="http://schemas.microsoft.com/office/word/2010/wordprocessingCanvas" xmlns:mc="http://schemas.openxmlformats.org/markup-compatibility/2006" xmlns:o="urn:schemas-microsoft-com:office:office" xmlns:r="http://schemas.openxmlformats.org/officeDocument/2006/relationships" xmlns:m="http://schemas.openxmlformats.org/officeDocument/2006/math" xmlns:v="urn:schemas-microsoft-com:vml" xmlns:wp14="http://schemas.microsoft.com/office/word/2010/wordprocessingDrawing" xmlns:wp="http://schemas.openxmlformats.org/drawingml/2006/wordprocessingDrawing" xmlns:w10="urn:schemas-microsoft-com:office:word" xmlns:w="http://schemas.openxmlformats.org/wordprocessingml/2006/main" xmlns:w14="http://schemas.microsoft.com/office/word/2010/wordml" xmlns:wpg="http://schemas.microsoft.com/office/word/2010/wordprocessingGroup" xmlns:wpi="http://schemas.microsoft.com/office/word/2010/wordprocessingInk" xmlns:wne="http://schemas.microsoft.com/office/word/2006/wordml" xmlns:wps="http://schemas.microsoft.com/office/word/2010/wordprocessingShape" mc:Ignorable="w14 wp14">
-  <w:docDefaults>
-    <w:rPrDefault>
-      <w:rPr>
-        <w:rFonts w:asciiTheme="minorHAnsi" w:eastAsiaTheme="minorHAnsi" w:hAnsiTheme="minorHAnsi" w:cstheme="minorBidi"/>
-        <w:sz w:val="22"/>
-        <w:szCs w:val="22"/>
-        <w:lang w:val="en-US" w:eastAsia="en-US" w:bidi="ar-SA"/>
-      </w:rPr>
-    </w:rPrDefault>
-    <w:pPrDefault>
-      <w:pPr>
-        <w:spacing w:after="160" w:line="259" w:lineRule="auto"/>
-      </w:pPr>
-    </w:pPrDefault>
-  </w:docDefaults>
-  <w:latentStyles w:defLockedState="0" w:defUIPriority="99" w:defSemiHidden="1" w:defUnhideWhenUsed="1" w:defQFormat="0" w:count="267">
-    <w:lsdException w:name="Normal" w:semiHidden="0" w:uiPriority="0" w:unhideWhenUsed="0" w:qFormat="1"/>
-    <w:lsdException w:name="heading 1" w:semiHidden="0" w:uiPriority="9" w:unhideWhenUsed="0" w:qFormat="1"/>
-    <w:lsdException w:name="heading 2" w:uiPriority="9" w:qFormat="1"/>
-    <w:lsdException w:name="heading 3" w:uiPriority="9" w:qFormat="1"/>
-    <w:lsdException w:name="heading 4" w:uiPriority="9" w:qFormat="1"/>
-    <w:lsdException w:name="heading 5" w:uiPriority="9" w:qFormat="1"/>
-    <w:lsdException w:name="heading 6" w:uiPriority="9" w:qFormat="1"/>
-    <w:lsdException w:name="heading 7" w:uiPriority="9" w:qFormat="1"/>
-    <w:lsdException w:name="heading 8" w:uiPriority="9" w:qFormat="1"/>
-    <w:lsdException w:name="heading 9" w:uiPriority="9" w:qFormat="1"/>
-    <w:lsdException w:name="toc 1" w:uiPriority="39"/>
-    <w:lsdException w:name="toc 2" w:uiPriority="39"/>
-    <w:lsdException w:name="toc 3" w:uiPriority="39"/>
-    <w:lsdException w:name="toc 4" w:uiPriority="39"/>
-    <w:lsdException w:name="toc 5" w:uiPriority="39"/>
-    <w:lsdException w:name="toc 6" w:uiPriority="39"/>
-    <w:lsdException w:name="toc 7" w:uiPriority="39"/>
-    <w:lsdException w:name="toc 8" w:uiPriority="39"/>
-    <w:lsdException w:name="toc 9" w:uiPriority="39"/>
-    <w:lsdException w:name="caption" w:uiPriority="35" w:qFormat="1"/>
-    <w:lsdException w:name="Title" w:semiHidden="0" w:uiPriority="10" w:unhideWhenUsed="0" w:qFormat="1"/>
-    <w:lsdException w:name="Default Paragraph Font" w:uiPriority="1"/>
-    <w:lsdException w:name="Subtitle" w:semiHidden="0" w:uiPriority="11" w:unhideWhenUsed="0" w:qFormat="1"/>
-    <w:lsdException w:name="Strong" w:semiHidden="0" w:uiPriority="22" w:unhideWhenUsed="0" w:qFormat="1"/>
-    <w:lsdException w:name="Emphasis" w:semiHidden="0" w:uiPriority="20" w:unhideWhenUsed="0" w:qFormat="1"/>
-    <w:lsdException w:name="Table Grid" w:semiHidden="0" w:uiPriority="39" w:unhideWhenUsed="0"/>
-    <w:lsdException w:name="Placeholder Text" w:unhideWhenUsed="0"/>
-    <w:lsdException w:name="No Spacing" w:semiHidden="0" w:uiPriority="1" w:unhideWhenUsed="0" w:qFormat="1"/>
-    <w:lsdException w:name="Light Shading" w:semiHidden="0" w:uiPriority="60" w:unhideWhenUsed="0"/>
-    <w:lsdException w:name="Light List" w:semiHidden="0" w:uiPriority="61" w:unhideWhenUsed="0"/>
-    <w:lsdException w:name="Light Grid" w:semiHidden="0" w:uiPriority="62" w:unhideWhenUsed="0"/>
-    <w:lsdException w:name="Medium Shading 1" w:semiHidden="0" w:uiPriority="63" w:unhideWhenUsed="0"/>
-    <w:lsdException w:name="Medium Shading 2" w:semiHidden="0" w:uiPriority="64" w:unhideWhenUsed="0"/>
-    <w:lsdException w:name="Medium List 1" w:semiHidden="0" w:uiPriority="65" w:unhideWhenUsed="0"/>
-    <w:lsdException w:name="Medium List 2" w:semiHidden="0" w:uiPriority="66" w:unhideWhenUsed="0"/>
-    <w:lsdException w:name="Medium Grid 1" w:semiHidden="0" w:uiPriority="67" w:unhideWhenUsed="0"/>
-    <w:lsdException w:name="Medium Grid 2" w:semiHidden="0" w:uiPriority="68" w:unhideWhenUsed="0"/>
-    <w:lsdException w:name="Medium Grid 3" w:semiHidden="0" w:uiPriority="69" w:unhideWhenUsed="0"/>
-    <w:lsdException w:name="Dark List" w:semiHidden="0" w:uiPriority="70" w:unhideWhenUsed="0"/>
-    <w:lsdException w:name="Colorful Shading" w:semiHidden="0" w:uiPriority="71" w:unhideWhenUsed="0"/>
-    <w:lsdException w:name="Colorful List" w:semiHidden="0" w:uiPriority="72" w:unhideWhenUsed="0"/>
-    <w:lsdException w:name="Colorful Grid" w:semiHidden="0" w:uiPriority="73" w:unhideWhenUsed="0"/>
-    <w:lsdException w:name="Light Shading Accent 1" w:semiHidden="0" w:uiPriority="60" w:unhideWhenUsed="0"/>
-    <w:lsdException w:name="Light List Accent 1" w:semiHidden="0" w:uiPriority="61" w:unhideWhenUsed="0"/>
-    <w:lsdException w:name="Light Grid Accent 1" w:semiHidden="0" w:uiPriority="62" w:unhideWhenUsed="0"/>
-    <w:lsdException w:name="Medium Shading 1 Accent 1" w:semiHidden="0" w:uiPriority="63" w:unhideWhenUsed="0"/>
-    <w:lsdException w:name="Medium Shading 2 Accent 1" w:semiHidden="0" w:uiPriority="64" w:unhideWhenUsed="0"/>
-    <w:lsdException w:name="Medium List 1 Accent 1" w:semiHidden="0" w:uiPriority="65" w:unhideWhenUsed="0"/>
-    <w:lsdException w:name="Revision" w:unhideWhenUsed="0"/>
-    <w:lsdException w:name="List Paragraph" w:semiHidden="0" w:uiPriority="34" w:unhideWhenUsed="0" w:qFormat="1"/>
-    <w:lsdException w:name="Quote" w:semiHidden="0" w:uiPriority="29" w:unhideWhenUsed="0" w:qFormat="1"/>
-    <w:lsdException w:name="Intense Quote" w:semiHidden="0" w:uiPriority="30" w:unhideWhenUsed="0" w:qFormat="1"/>
-    <w:lsdException w:name="Medium List 2 Accent 1" w:semiHidden="0" w:uiPriority="66" w:unhideWhenUsed="0"/>
-    <w:lsdException w:name="Medium Grid 1 Accent 1" w:semiHidden="0" w:uiPriority="67" w:unhideWhenUsed="0"/>
-    <w:lsdException w:name="Medium Grid 2 Accent 1" w:semiHidden="0" w:uiPriority="68" w:unhideWhenUsed="0"/>
-    <w:lsdException w:name="Medium Grid 3 Accent 1" w:semiHidden="0" w:uiPriority="69" w:unhideWhenUsed="0"/>
-    <w:lsdException w:name="Dark List Accent 1" w:semiHidden="0" w:uiPriority="70" w:unhideWhenUsed="0"/>
-    <w:lsdException w:name="Colorful Shading Accent 1" w:semiHidden="0" w:uiPriority="71" w:unhideWhenUsed="0"/>
-    <w:lsdException w:name="Colorful List Accent 1" w:semiHidden="0" w:uiPriority="72" w:unhideWhenUsed="0"/>
-    <w:lsdException w:name="Colorful Grid Accent 1" w:semiHidden="0" w:uiPriority="73" w:unhideWhenUsed="0"/>
-    <w:lsdException w:name="Light Shading Accent 2" w:semiHidden="0" w:uiPriority="60" w:unhideWhenUsed="0"/>
-    <w:lsdException w:name="Light List Accent 2" w:semiHidden="0" w:uiPriority="61" w:unhideWhenUsed="0"/>
-    <w:lsdException w:name="Light Grid Accent 2" w:semiHidden="0" w:uiPriority="62" w:unhideWhenUsed="0"/>
-    <w:lsdException w:name="Medium Shading 1 Accent 2" w:semiHidden="0" w:uiPriority="63" w:unhideWhenUsed="0"/>
-    <w:lsdException w:name="Medium Shading 2 Accent 2" w:semiHidden="0" w:uiPriority="64" w:unhideWhenUsed="0"/>
-    <w:lsdException w:name="Medium List 1 Accent 2" w:semiHidden="0" w:uiPriority="65" w:unhideWhenUsed="0"/>
-    <w:lsdException w:name="Medium List 2 Accent 2" w:semiHidden="0" w:uiPriority="66" w:unhideWhenUsed="0"/>
-    <w:lsdException w:name="Medium Grid 1 Accent 2" w:semiHidden="0" w:uiPriority="67" w:unhideWhenUsed="0"/>
-    <w:lsdException w:name="Medium Grid 2 Accent 2" w:semiHidden="0" w:uiPriority="68" w:unhideWhenUsed="0"/>
-    <w:lsdException w:name="Medium Grid 3 Accent 2" w:semiHidden="0" w:uiPriority="69" w:unhideWhenUsed="0"/>
-    <w:lsdException w:name="Dark List Accent 2" w:semiHidden="0" w:uiPriority="70" w:unhideWhenUsed="0"/>
-    <w:lsdException w:name="Colorful Shading Accent 2" w:semiHidden="0" w:uiPriority="71" w:unhideWhenUsed="0"/>
-    <w:lsdException w:name="Colorful List Accent 2" w:semiHidden="0" w:uiPriority="72" w:unhideWhenUsed="0"/>
-    <w:lsdException w:name="Colorful Grid Accent 2" w:semiHidden="0" w:uiPriority="73" w:unhideWhenUsed="0"/>
-    <w:lsdException w:name="Light Shading Accent 3" w:semiHidden="0" w:uiPriority="60" w:unhideWhenUsed="0"/>
-    <w:lsdException w:name="Light List Accent 3" w:semiHidden="0" w:uiPriority="61" w:unhideWhenUsed="0"/>
-    <w:lsdException w:name="Light Grid Accent 3" w:semiHidden="0" w:uiPriority="62" w:unhideWhenUsed="0"/>
-    <w:lsdException w:name="Medium Shading 1 Accent 3" w:semiHidden="0" w:uiPriority="63" w:unhideWhenUsed="0"/>
-    <w:lsdException w:name="Medium Shading 2 Accent 3" w:semiHidden="0" w:uiPriority="64" w:unhideWhenUsed="0"/>
-    <w:lsdException w:name="Medium List 1 Accent 3" w:semiHidden="0" w:uiPriority="65" w:unhideWhenUsed="0"/>
-    <w:lsdException w:name="Medium List 2 Accent 3" w:semiHidden="0" w:uiPriority="66" w:unhideWhenUsed="0"/>
-    <w:lsdException w:name="Medium Grid 1 Accent 3" w:semiHidden="0" w:uiPriority="67" w:unhideWhenUsed="0"/>
-    <w:lsdException w:name="Medium Grid 2 Accent 3" w:semiHidden="0" w:uiPriority="68" w:unhideWhenUsed="0"/>
-    <w:lsdException w:name="Medium Grid 3 Accent 3" w:semiHidden="0" w:uiPriority="69" w:unhideWhenUsed="0"/>
-    <w:lsdException w:name="Dark List Accent 3" w:semiHidden="0" w:uiPriority="70" w:unhideWhenUsed="0"/>
-    <w:lsdException w:name="Colorful Shading Accent 3" w:semiHidden="0" w:uiPriority="71" w:unhideWhenUsed="0"/>
-    <w:lsdException w:name="Colorful List Accent 3" w:semiHidden="0" w:uiPriority="72" w:unhideWhenUsed="0"/>
-    <w:lsdException w:name="Colorful Grid Accent 3" w:semiHidden="0" w:uiPriority="73" w:unhideWhenUsed="0"/>
-    <w:lsdException w:name="Light Shading Accent 4" w:semiHidden="0" w:uiPriority="60" w:unhideWhenUsed="0"/>
-    <w:lsdException w:name="Light List Accent 4" w:semiHidden="0" w:uiPriority="61" w:unhideWhenUsed="0"/>
-    <w:lsdException w:name="Light Grid Accent 4" w:semiHidden="0" w:uiPriority="62" w:unhideWhenUsed="0"/>
-    <w:lsdException w:name="Medium Shading 1 Accent 4" w:semiHidden="0" w:uiPriority="63" w:unhideWhenUsed="0"/>
-    <w:lsdException w:name="Medium Shading 2 Accent 4" w:semiHidden="0" w:uiPriority="64" w:unhideWhenUsed="0"/>
-    <w:lsdException w:name="Medium List 1 Accent 4" w:semiHidden="0" w:uiPriority="65" w:unhideWhenUsed="0"/>
-    <w:lsdException w:name="Medium List 2 Accent 4" w:semiHidden="0" w:uiPriority="66" w:unhideWhenUsed="0"/>
-    <w:lsdException w:name="Medium Grid 1 Accent 4" w:semiHidden="0" w:uiPriority="67" w:unhideWhenUsed="0"/>
-    <w:lsdException w:name="Medium Grid 2 Accent 4" w:semiHidden="0" w:uiPriority="68" w:unhideWhenUsed="0"/>
-    <w:lsdException w:name="Medium Grid 3 Accent 4" w:semiHidden="0" w:uiPriority="69" w:unhideWhenUsed="0"/>
-    <w:lsdException w:name="Dark List Accent 4" w:semiHidden="0" w:uiPriority="70" w:unhideWhenUsed="0"/>
-    <w:lsdException w:name="Colorful Shading Accent 4" w:semiHidden="0" w:uiPriority="71" w:unhideWhenUsed="0"/>
-    <w:lsdException w:name="Colorful List Accent 4" w:semiHidden="0" w:uiPriority="72" w:unhideWhenUsed="0"/>
-    <w:lsdException w:name="Colorful Grid Accent 4" w:semiHidden="0" w:uiPriority="73" w:unhideWhenUsed="0"/>
-    <w:lsdException w:name="Light Shading Accent 5" w:semiHidden="0" w:uiPriority="60" w:unhideWhenUsed="0"/>
-    <w:lsdException w:name="Light List Accent 5" w:semiHidden="0" w:uiPriority="61" w:unhideWhenUsed="0"/>
-    <w:lsdException w:name="Light Grid Accent 5" w:semiHidden="0" w:uiPriority="62" w:unhideWhenUsed="0"/>
-    <w:lsdException w:name="Medium Shading 1 Accent 5" w:semiHidden="0" w:uiPriority="63" w:unhideWhenUsed="0"/>
-    <w:lsdException w:name="Medium Shading 2 Accent 5" w:semiHidden="0" w:uiPriority="64" w:unhideWhenUsed="0"/>
-    <w:lsdException w:name="Medium List 1 Accent 5" w:semiHidden="0" w:uiPriority="65" w:unhideWhenUsed="0"/>
-    <w:lsdException w:name="Medium List 2 Accent 5" w:semiHidden="0" w:uiPriority="66" w:unhideWhenUsed="0"/>
-    <w:lsdException w:name="Medium Grid 1 Accent 5" w:semiHidden="0" w:uiPriority="67" w:unhideWhenUsed="0"/>
-    <w:lsdException w:name="Medium Grid 2 Accent 5" w:semiHidden="0" w:uiPriority="68" w:unhideWhenUsed="0"/>
-    <w:lsdException w:name="Medium Grid 3 Accent 5" w:semiHidden="0" w:uiPriority="69" w:unhideWhenUsed="0"/>
-    <w:lsdException w:name="Dark List Accent 5" w:semiHidden="0" w:uiPriority="70" w:unhideWhenUsed="0"/>
-    <w:lsdException w:name="Colorful Shading Accent 5" w:semiHidden="0" w:uiPriority="71" w:unhideWhenUsed="0"/>
-    <w:lsdException w:name="Colorful List Accent 5" w:semiHidden="0" w:uiPriority="72" w:unhideWhenUsed="0"/>
-    <w:lsdException w:name="Colorful Grid Accent 5" w:semiHidden="0" w:uiPriority="73" w:unhideWhenUsed="0"/>
-    <w:lsdException w:name="Light Shading Accent 6" w:semiHidden="0" w:uiPriority="60" w:unhideWhenUsed="0"/>
-    <w:lsdException w:name="Light List Accent 6" w:semiHidden="0" w:uiPriority="61" w:unhideWhenUsed="0"/>
-    <w:lsdException w:name="Light Grid Accent 6" w:semiHidden="0" w:uiPriority="62" w:unhideWhenUsed="0"/>
-    <w:lsdException w:name="Medium Shading 1 Accent 6" w:semiHidden="0" w:uiPriority="63" w:unhideWhenUsed="0"/>
-    <w:lsdException w:name="Medium Shading 2 Accent 6" w:semiHidden="0" w:uiPriority="64" w:unhideWhenUsed="0"/>
-    <w:lsdException w:name="Medium List 1 Accent 6" w:semiHidden="0" w:uiPriority="65" w:unhideWhenUsed="0"/>
-    <w:lsdException w:name="Medium List 2 Accent 6" w:semiHidden="0" w:uiPriority="66" w:unhideWhenUsed="0"/>
-    <w:lsdException w:name="Medium Grid 1 Accent 6" w:semiHidden="0" w:uiPriority="67" w:unhideWhenUsed="0"/>
-    <w:lsdException w:name="Medium Grid 2 Accent 6" w:semiHidden="0" w:uiPriority="68" w:unhideWhenUsed="0"/>
-    <w:lsdException w:name="Medium Grid 3 Accent 6" w:semiHidden="0" w:uiPriority="69" w:unhideWhenUsed="0"/>
-    <w:lsdException w:name="Dark List Accent 6" w:semiHidden="0" w:uiPriority="70" w:unhideWhenUsed="0"/>
-    <w:lsdException w:name="Colorful Shading Accent 6" w:semiHidden="0" w:uiPriority="71" w:unhideWhenUsed="0"/>
-    <w:lsdException w:name="Colorful List Accent 6" w:semiHidden="0" w:uiPriority="72" w:unhideWhenUsed="0"/>
-    <w:lsdException w:name="Colorful Grid Accent 6" w:semiHidden="0" w:uiPriority="73" w:unhideWhenUsed="0"/>
-    <w:lsdException w:name="Subtle Emphasis" w:semiHidden="0" w:uiPriority="19" w:unhideWhenUsed="0" w:qFormat="1"/>
-    <w:lsdException w:name="Intense Emphasis" w:semiHidden="0" w:uiPriority="21" w:unhideWhenUsed="0" w:qFormat="1"/>
-    <w:lsdException w:name="Subtle Reference" w:semiHidden="0" w:uiPriority="31" w:unhideWhenUsed="0" w:qFormat="1"/>
-    <w:lsdException w:name="Intense Reference" w:semiHidden="0" w:uiPriority="32" w:unhideWhenUsed="0" w:qFormat="1"/>
-    <w:lsdException w:name="Book Title" w:semiHidden="0" w:uiPriority="33" w:unhideWhenUsed="0" w:qFormat="1"/>
-    <w:lsdException w:name="Bibliography" w:uiPriority="37"/>
-    <w:lsdException w:name="TOC Heading" w:uiPriority="39" w:qFormat="1"/>
-  </w:latentStyles>
-  <w:style w:type="paragraph" w:default="1" w:styleId="Normal">
-    <w:name w:val="Normal"/>
-    <w:qFormat/>
-  </w:style>
-  <w:style w:type="paragraph" w:styleId="Heading1">
-    <w:name w:val="heading 1"/>
-    <w:basedOn w:val="Normal"/>
-    <w:next w:val="Normal"/>
-    <w:link w:val="Heading1Char"/>
-    <w:uiPriority w:val="9"/>
-    <w:qFormat/>
-    <w:rsid w:val="00982828"/>
-    <w:pPr>
-      <w:keepNext/>
-      <w:keepLines/>
-      <w:spacing w:before="240" w:after="0"/>
-      <w:outlineLvl w:val="0"/>
-    </w:pPr>
-    <w:rPr>
-      <w:rFonts w:asciiTheme="majorHAnsi" w:eastAsiaTheme="majorEastAsia" w:hAnsiTheme="majorHAnsi" w:cstheme="majorBidi"/>
-      <w:color w:val="2E74B5" w:themeColor="accent1" w:themeShade="BF"/>
-      <w:sz w:val="32"/>
-      <w:szCs w:val="32"/>
-    </w:rPr>
-  </w:style>
-  <w:style w:type="paragraph" w:styleId="Heading2">
-    <w:name w:val="heading 2"/>
-    <w:basedOn w:val="Normal"/>
-    <w:next w:val="Normal"/>
-    <w:link w:val="Heading2Char"/>
-    <w:uiPriority w:val="9"/>
-    <w:unhideWhenUsed/>
-    <w:qFormat/>
-    <w:rsid w:val="008D1BDD"/>
-    <w:pPr>
-      <w:keepNext/>
-      <w:keepLines/>
-      <w:spacing w:before="40" w:after="0"/>
-      <w:outlineLvl w:val="1"/>
-    </w:pPr>
-    <w:rPr>
-      <w:rFonts w:asciiTheme="majorHAnsi" w:eastAsiaTheme="majorEastAsia" w:hAnsiTheme="majorHAnsi" w:cstheme="majorBidi"/>
-      <w:color w:val="2E74B5" w:themeColor="accent1" w:themeShade="BF"/>
-      <w:sz w:val="26"/>
-      <w:szCs w:val="26"/>
-    </w:rPr>
-  </w:style>
-  <w:style w:type="paragraph" w:styleId="Heading3">
-    <w:name w:val="heading 3"/>
-    <w:basedOn w:val="Normal"/>
-    <w:next w:val="Normal"/>
-    <w:link w:val="Heading3Char"/>
-    <w:uiPriority w:val="9"/>
-    <w:unhideWhenUsed/>
-    <w:qFormat/>
-    <w:rsid w:val="00D10704"/>
-    <w:pPr>
-      <w:keepNext/>
-      <w:keepLines/>
-      <w:spacing w:before="40" w:after="0"/>
-      <w:outlineLvl w:val="2"/>
-    </w:pPr>
-    <w:rPr>
-      <w:rFonts w:asciiTheme="majorHAnsi" w:eastAsiaTheme="majorEastAsia" w:hAnsiTheme="majorHAnsi" w:cstheme="majorBidi"/>
-      <w:color w:val="1F4D78" w:themeColor="accent1" w:themeShade="7F"/>
-      <w:sz w:val="24"/>
-      <w:szCs w:val="24"/>
-    </w:rPr>
-  </w:style>
-  <w:style w:type="paragraph" w:styleId="Heading4">
-    <w:name w:val="heading 4"/>
-    <w:basedOn w:val="Normal"/>
-    <w:next w:val="Normal"/>
-    <w:link w:val="Heading4Char"/>
-    <w:uiPriority w:val="9"/>
-    <w:unhideWhenUsed/>
-    <w:qFormat/>
-    <w:rsid w:val="00D10704"/>
-    <w:pPr>
-      <w:keepNext/>
-      <w:keepLines/>
-      <w:spacing w:before="40" w:after="0"/>
-      <w:outlineLvl w:val="3"/>
-    </w:pPr>
-    <w:rPr>
-      <w:rFonts w:asciiTheme="majorHAnsi" w:eastAsiaTheme="majorEastAsia" w:hAnsiTheme="majorHAnsi" w:cstheme="majorBidi"/>
-      <w:i/>
-      <w:iCs/>
-      <w:color w:val="2E74B5" w:themeColor="accent1" w:themeShade="BF"/>
-    </w:rPr>
-  </w:style>
-  <w:style w:type="character" w:default="1" w:styleId="DefaultParagraphFont">
-    <w:name w:val="Default Paragraph Font"/>
-    <w:uiPriority w:val="1"/>
-    <w:semiHidden/>
-    <w:unhideWhenUsed/>
-  </w:style>
-  <w:style w:type="table" w:default="1" w:styleId="TableNormal">
-    <w:name w:val="Normal Table"/>
-    <w:uiPriority w:val="99"/>
-    <w:semiHidden/>
-    <w:unhideWhenUsed/>
-    <w:tblPr>
-      <w:tblInd w:w="0" w:type="dxa"/>
-      <w:tblCellMar>
-        <w:top w:w="0" w:type="dxa"/>
-        <w:left w:w="108" w:type="dxa"/>
-        <w:bottom w:w="0" w:type="dxa"/>
-        <w:right w:w="108" w:type="dxa"/>
-      </w:tblCellMar>
-    </w:tblPr>
-  </w:style>
-  <w:style w:type="numbering" w:default="1" w:styleId="NoList">
-    <w:name w:val="No List"/>
-    <w:uiPriority w:val="99"/>
-    <w:semiHidden/>
-    <w:unhideWhenUsed/>
-  </w:style>
-  <w:style w:type="character" w:customStyle="1" w:styleId="Heading1Char">
-    <w:name w:val="Heading 1 Char"/>
-    <w:basedOn w:val="DefaultParagraphFont"/>
-    <w:link w:val="Heading1"/>
-    <w:uiPriority w:val="9"/>
-    <w:rsid w:val="00982828"/>
-    <w:rPr>
-      <w:rFonts w:asciiTheme="majorHAnsi" w:eastAsiaTheme="majorEastAsia" w:hAnsiTheme="majorHAnsi" w:cstheme="majorBidi"/>
-      <w:color w:val="2E74B5" w:themeColor="accent1" w:themeShade="BF"/>
-      <w:sz w:val="32"/>
-      <w:szCs w:val="32"/>
-    </w:rPr>
-  </w:style>
-  <w:style w:type="character" w:customStyle="1" w:styleId="Heading2Char">
-    <w:name w:val="Heading 2 Char"/>
-    <w:basedOn w:val="DefaultParagraphFont"/>
-    <w:link w:val="Heading2"/>
-    <w:uiPriority w:val="9"/>
-    <w:rsid w:val="008D1BDD"/>
-    <w:rPr>
-      <w:rFonts w:asciiTheme="majorHAnsi" w:eastAsiaTheme="majorEastAsia" w:hAnsiTheme="majorHAnsi" w:cstheme="majorBidi"/>
-      <w:color w:val="2E74B5" w:themeColor="accent1" w:themeShade="BF"/>
-      <w:sz w:val="26"/>
-      <w:szCs w:val="26"/>
-    </w:rPr>
-  </w:style>
-  <w:style w:type="paragraph" w:styleId="ListParagraph">
-    <w:name w:val="List Paragraph"/>
-    <w:basedOn w:val="Normal"/>
-    <w:uiPriority w:val="34"/>
-    <w:qFormat/>
-    <w:rsid w:val="008D1BDD"/>
-    <w:pPr>
-      <w:ind w:left="720"/>
-      <w:contextualSpacing/>
-    </w:pPr>
-  </w:style>
-  <w:style w:type="character" w:customStyle="1" w:styleId="Heading3Char">
-    <w:name w:val="Heading 3 Char"/>
-    <w:basedOn w:val="DefaultParagraphFont"/>
-    <w:link w:val="Heading3"/>
-    <w:uiPriority w:val="9"/>
-    <w:rsid w:val="00D10704"/>
-    <w:rPr>
-      <w:rFonts w:asciiTheme="majorHAnsi" w:eastAsiaTheme="majorEastAsia" w:hAnsiTheme="majorHAnsi" w:cstheme="majorBidi"/>
-      <w:color w:val="1F4D78" w:themeColor="accent1" w:themeShade="7F"/>
-      <w:sz w:val="24"/>
-      <w:szCs w:val="24"/>
-    </w:rPr>
-  </w:style>
-  <w:style w:type="character" w:customStyle="1" w:styleId="Heading4Char">
-    <w:name w:val="Heading 4 Char"/>
-    <w:basedOn w:val="DefaultParagraphFont"/>
-    <w:link w:val="Heading4"/>
-    <w:uiPriority w:val="9"/>
-    <w:rsid w:val="00D10704"/>
-    <w:rPr>
-      <w:rFonts w:asciiTheme="majorHAnsi" w:eastAsiaTheme="majorEastAsia" w:hAnsiTheme="majorHAnsi" w:cstheme="majorBidi"/>
-      <w:i/>
-      <w:iCs/>
-      <w:color w:val="2E74B5" w:themeColor="accent1" w:themeShade="BF"/>
-    </w:rPr>
-  </w:style>
-  <w:style w:type="paragraph" w:styleId="BalloonText">
-    <w:name w:val="Balloon Text"/>
-    <w:basedOn w:val="Normal"/>
-    <w:link w:val="BalloonTextChar"/>
-    <w:uiPriority w:val="99"/>
-    <w:semiHidden/>
-    <w:unhideWhenUsed/>
-    <w:rsid w:val="008E11DE"/>
-    <w:pPr>
-      <w:spacing w:after="0" w:line="240" w:lineRule="auto"/>
-    </w:pPr>
-    <w:rPr>
-      <w:rFonts w:ascii="Segoe UI" w:hAnsi="Segoe UI" w:cs="Segoe UI"/>
-      <w:sz w:val="18"/>
-      <w:szCs w:val="18"/>
-    </w:rPr>
-  </w:style>
-  <w:style w:type="character" w:customStyle="1" w:styleId="BalloonTextChar">
-    <w:name w:val="Balloon Text Char"/>
-    <w:basedOn w:val="DefaultParagraphFont"/>
-    <w:link w:val="BalloonText"/>
-    <w:uiPriority w:val="99"/>
-    <w:semiHidden/>
-    <w:rsid w:val="008E11DE"/>
-    <w:rPr>
-      <w:rFonts w:ascii="Segoe UI" w:hAnsi="Segoe UI" w:cs="Segoe UI"/>
-      <w:sz w:val="18"/>
-      <w:szCs w:val="18"/>
-    </w:rPr>
-  </w:style>
-  <w:style w:type="character" w:styleId="Hyperlink">
-    <w:name w:val="Hyperlink"/>
-    <w:basedOn w:val="DefaultParagraphFont"/>
-    <w:uiPriority w:val="99"/>
-    <w:rsid w:val="00AE0C92"/>
-    <w:rPr>
-      <w:color w:val="0000FF"/>
-      <w:sz w:val="20"/>
-      <w:u w:val="single"/>
-    </w:rPr>
-  </w:style>
-  <w:style w:type="table" w:styleId="TableGrid">
-    <w:name w:val="Table Grid"/>
-    <w:basedOn w:val="TableNormal"/>
-    <w:uiPriority w:val="39"/>
-    <w:rsid w:val="00DB7710"/>
-    <w:pPr>
-      <w:spacing w:after="0" w:line="240" w:lineRule="auto"/>
-    </w:pPr>
-    <w:tblPr>
-      <w:tblInd w:w="0" w:type="dxa"/>
-      <w:tblBorders>
-        <w:top w:val="single" w:sz="4" w:space="0" w:color="auto"/>
-        <w:left w:val="single" w:sz="4" w:space="0" w:color="auto"/>
-        <w:bottom w:val="single" w:sz="4" w:space="0" w:color="auto"/>
-        <w:right w:val="single" w:sz="4" w:space="0" w:color="auto"/>
-        <w:insideH w:val="single" w:sz="4" w:space="0" w:color="auto"/>
-        <w:insideV w:val="single" w:sz="4" w:space="0" w:color="auto"/>
-      </w:tblBorders>
-      <w:tblCellMar>
-        <w:top w:w="0" w:type="dxa"/>
-        <w:left w:w="108" w:type="dxa"/>
-        <w:bottom w:w="0" w:type="dxa"/>
-        <w:right w:w="108" w:type="dxa"/>
-      </w:tblCellMar>
     </w:tblPr>
   </w:style>
 </w:styles>
@@ -18705,7 +18384,7 @@
   <a:extraClrSchemeLst/>
   <a:extLst>
     <a:ext uri="{05A4C25C-085E-4340-85A3-A5531E510DB2}">
-      <thm15:themeFamily xmlns:thm15="http://schemas.microsoft.com/office/thememl/2012/main" xmlns="" name="Office Theme" id="{62F939B6-93AF-4DB8-9C6B-D6C7DFDC589F}" vid="{4A3C46E8-61CC-4603-A589-7422A47A8E4A}"/>
+      <thm15:themeFamily xmlns:thm15="http://schemas.microsoft.com/office/thememl/2012/main" name="Office Theme" id="{62F939B6-93AF-4DB8-9C6B-D6C7DFDC589F}" vid="{4A3C46E8-61CC-4603-A589-7422A47A8E4A}"/>
     </a:ext>
   </a:extLst>
 </a:theme>
@@ -18716,7 +18395,7 @@
 </file>
 
 <file path=customXml/itemProps1.xml><?xml version="1.0" encoding="utf-8"?>
-<ds:datastoreItem xmlns:ds="http://schemas.openxmlformats.org/officeDocument/2006/customXml" ds:itemID="{37A0CC51-4E39-497B-83F8-5DFAFA29AE49}">
+<ds:datastoreItem xmlns:ds="http://schemas.openxmlformats.org/officeDocument/2006/customXml" ds:itemID="{BBEBE5B6-8851-4AB2-960D-B09E0ED54988}">
   <ds:schemaRefs>
     <ds:schemaRef ds:uri="http://schemas.openxmlformats.org/officeDocument/2006/bibliography"/>
   </ds:schemaRefs>

</xml_diff>

<commit_message>
Tuuu đánh số trang
</commit_message>
<xml_diff>
--- a/CNPM/SRS_CNPM.docx
+++ b/CNPM/SRS_CNPM.docx
@@ -12,7 +12,6 @@
           <w:u w:val="single"/>
         </w:rPr>
       </w:pPr>
-      <w:bookmarkStart w:id="0" w:name="_GoBack"/>
     </w:p>
     <w:p>
       <w:pPr>
@@ -1903,6 +1902,25 @@
               <w:t>Sửa lại nội dung phần 3.1.1</w:t>
             </w:r>
           </w:p>
+          <w:p>
+            <w:pPr>
+              <w:rPr>
+                <w:rFonts w:ascii="Times New Roman" w:hAnsi="Times New Roman" w:cs="Times New Roman"/>
+                <w:sz w:val="24"/>
+                <w:szCs w:val="24"/>
+              </w:rPr>
+            </w:pPr>
+            <w:r>
+              <w:rPr>
+                <w:rFonts w:ascii="Times New Roman" w:hAnsi="Times New Roman" w:cs="Times New Roman"/>
+                <w:sz w:val="24"/>
+                <w:szCs w:val="24"/>
+              </w:rPr>
+              <w:t>Đánh số trang</w:t>
+            </w:r>
+            <w:bookmarkStart w:id="0" w:name="_GoBack"/>
+            <w:bookmarkEnd w:id="0"/>
+          </w:p>
         </w:tc>
         <w:tc>
           <w:tcPr>
@@ -1929,6 +1947,69 @@
           </w:p>
         </w:tc>
       </w:tr>
+      <w:tr>
+        <w:tc>
+          <w:tcPr>
+            <w:tcW w:w="1908" w:type="dxa"/>
+            <w:vAlign w:val="center"/>
+          </w:tcPr>
+          <w:p>
+            <w:pPr>
+              <w:rPr>
+                <w:rFonts w:ascii="Times New Roman" w:hAnsi="Times New Roman" w:cs="Times New Roman"/>
+                <w:sz w:val="24"/>
+                <w:szCs w:val="24"/>
+              </w:rPr>
+            </w:pPr>
+          </w:p>
+        </w:tc>
+        <w:tc>
+          <w:tcPr>
+            <w:tcW w:w="1620" w:type="dxa"/>
+            <w:vAlign w:val="center"/>
+          </w:tcPr>
+          <w:p>
+            <w:pPr>
+              <w:rPr>
+                <w:rFonts w:ascii="Times New Roman" w:hAnsi="Times New Roman" w:cs="Times New Roman"/>
+                <w:sz w:val="24"/>
+                <w:szCs w:val="24"/>
+              </w:rPr>
+            </w:pPr>
+          </w:p>
+        </w:tc>
+        <w:tc>
+          <w:tcPr>
+            <w:tcW w:w="4320" w:type="dxa"/>
+            <w:vAlign w:val="center"/>
+          </w:tcPr>
+          <w:p>
+            <w:pPr>
+              <w:rPr>
+                <w:rFonts w:ascii="Times New Roman" w:hAnsi="Times New Roman" w:cs="Times New Roman"/>
+                <w:sz w:val="24"/>
+                <w:szCs w:val="24"/>
+              </w:rPr>
+            </w:pPr>
+          </w:p>
+        </w:tc>
+        <w:tc>
+          <w:tcPr>
+            <w:tcW w:w="1502" w:type="dxa"/>
+            <w:vAlign w:val="center"/>
+          </w:tcPr>
+          <w:p>
+            <w:pPr>
+              <w:jc w:val="center"/>
+              <w:rPr>
+                <w:rFonts w:ascii="Times New Roman" w:hAnsi="Times New Roman" w:cs="Times New Roman"/>
+                <w:sz w:val="24"/>
+                <w:szCs w:val="24"/>
+              </w:rPr>
+            </w:pPr>
+          </w:p>
+        </w:tc>
+      </w:tr>
     </w:tbl>
     <w:p>
       <w:pPr>
@@ -2069,25 +2150,7 @@
           <w:sz w:val="24"/>
           <w:szCs w:val="24"/>
         </w:rPr>
-        <w:t xml:space="preserve">Phạm </w:t>
-      </w:r>
-      <w:proofErr w:type="gramStart"/>
-      <w:r>
-        <w:rPr>
-          <w:rFonts w:ascii="Times New Roman" w:hAnsi="Times New Roman" w:cs="Times New Roman"/>
-          <w:sz w:val="24"/>
-          <w:szCs w:val="24"/>
-        </w:rPr>
-        <w:t>vi</w:t>
-      </w:r>
-      <w:proofErr w:type="gramEnd"/>
-      <w:r>
-        <w:rPr>
-          <w:rFonts w:ascii="Times New Roman" w:hAnsi="Times New Roman" w:cs="Times New Roman"/>
-          <w:sz w:val="24"/>
-          <w:szCs w:val="24"/>
-        </w:rPr>
-        <w:t xml:space="preserve"> tài liệu</w:t>
+        <w:t>Phạm vi tài liệu</w:t>
       </w:r>
     </w:p>
     <w:p>
@@ -2848,7 +2911,7 @@
                 <w:lang w:val="fr-FR"/>
               </w:rPr>
             </w:pPr>
-            <w:hyperlink r:id="rId6" w:history="1">
+            <w:hyperlink r:id="rId8" w:history="1">
               <w:r>
                 <w:rPr>
                   <w:rStyle w:val="Hyperlink"/>
@@ -2879,7 +2942,7 @@
                 <w:lang w:val="fr-FR"/>
               </w:rPr>
             </w:pPr>
-            <w:hyperlink r:id="rId7" w:tgtFrame="_blank" w:history="1">
+            <w:hyperlink r:id="rId9" w:tgtFrame="_blank" w:history="1">
               <w:r>
                 <w:rPr>
                   <w:rStyle w:val="Hyperlink"/>
@@ -3301,6 +3364,7 @@
           <w:sz w:val="24"/>
           <w:szCs w:val="24"/>
         </w:rPr>
+        <w:lastRenderedPageBreak/>
         <w:t>Tổng quan</w:t>
       </w:r>
     </w:p>
@@ -3345,7 +3409,6 @@
           <w:sz w:val="24"/>
           <w:szCs w:val="24"/>
         </w:rPr>
-        <w:lastRenderedPageBreak/>
         <w:t xml:space="preserve">Phần 1 </w:t>
       </w:r>
       <w:r>
@@ -3365,27 +3428,7 @@
           <w:sz w:val="24"/>
           <w:szCs w:val="24"/>
         </w:rPr>
-        <w:t xml:space="preserve">: phần này giới thiệu </w:t>
-      </w:r>
-      <w:proofErr w:type="gramStart"/>
-      <w:r>
-        <w:rPr>
-          <w:rFonts w:ascii="Times New Roman" w:hAnsi="Times New Roman" w:cs="Times New Roman"/>
-          <w:color w:val="000000"/>
-          <w:sz w:val="24"/>
-          <w:szCs w:val="24"/>
-        </w:rPr>
-        <w:t>chung</w:t>
-      </w:r>
-      <w:proofErr w:type="gramEnd"/>
-      <w:r>
-        <w:rPr>
-          <w:rFonts w:ascii="Times New Roman" w:hAnsi="Times New Roman" w:cs="Times New Roman"/>
-          <w:color w:val="000000"/>
-          <w:sz w:val="24"/>
-          <w:szCs w:val="24"/>
-        </w:rPr>
-        <w:t xml:space="preserve"> về tài liệu, giúp người đọc hình dung được nội dung, mục đích và bố cục chung của tài liệu.</w:t>
+        <w:t>: phần này giới thiệu chung về tài liệu, giúp người đọc hình dung được nội dung, mục đích và bố cục chung của tài liệu.</w:t>
       </w:r>
     </w:p>
     <w:p>
@@ -3417,25 +3460,7 @@
           <w:sz w:val="24"/>
           <w:szCs w:val="24"/>
         </w:rPr>
-        <w:t xml:space="preserve">: Xác định các yêu cầu </w:t>
-      </w:r>
-      <w:proofErr w:type="gramStart"/>
-      <w:r>
-        <w:rPr>
-          <w:rFonts w:ascii="Times New Roman" w:hAnsi="Times New Roman" w:cs="Times New Roman"/>
-          <w:sz w:val="24"/>
-          <w:szCs w:val="24"/>
-        </w:rPr>
-        <w:t>chung</w:t>
-      </w:r>
-      <w:proofErr w:type="gramEnd"/>
-      <w:r>
-        <w:rPr>
-          <w:rFonts w:ascii="Times New Roman" w:hAnsi="Times New Roman" w:cs="Times New Roman"/>
-          <w:sz w:val="24"/>
-          <w:szCs w:val="24"/>
-        </w:rPr>
-        <w:t>, mục tiêu, các đối tượng người dùng và xây dựng mô hình tổng thể của phần mềm.</w:t>
+        <w:t>: Xác định các yêu cầu chung, mục tiêu, các đối tượng người dùng và xây dựng mô hình tổng thể của phần mềm.</w:t>
       </w:r>
     </w:p>
     <w:p>
@@ -3579,27 +3604,7 @@
           <w:sz w:val="24"/>
           <w:szCs w:val="24"/>
         </w:rPr>
-        <w:t xml:space="preserve"> - Các tiêu chuẩn nghiệm </w:t>
-      </w:r>
-      <w:proofErr w:type="gramStart"/>
-      <w:r>
-        <w:rPr>
-          <w:rFonts w:ascii="Times New Roman" w:hAnsi="Times New Roman" w:cs="Times New Roman"/>
-          <w:b/>
-          <w:sz w:val="24"/>
-          <w:szCs w:val="24"/>
-        </w:rPr>
-        <w:t>thu</w:t>
-      </w:r>
-      <w:proofErr w:type="gramEnd"/>
-      <w:r>
-        <w:rPr>
-          <w:rFonts w:ascii="Times New Roman" w:hAnsi="Times New Roman" w:cs="Times New Roman"/>
-          <w:b/>
-          <w:sz w:val="24"/>
-          <w:szCs w:val="24"/>
-        </w:rPr>
-        <w:t xml:space="preserve"> phần mềm</w:t>
+        <w:t xml:space="preserve"> - Các tiêu chuẩn nghiệm thu phần mềm</w:t>
       </w:r>
       <w:r>
         <w:rPr>
@@ -4037,27 +4042,7 @@
           <w:sz w:val="24"/>
           <w:szCs w:val="24"/>
         </w:rPr>
-        <w:t xml:space="preserve">Các yêu cầu </w:t>
-      </w:r>
-      <w:proofErr w:type="gramStart"/>
-      <w:r>
-        <w:rPr>
-          <w:rFonts w:ascii="Times New Roman" w:hAnsi="Times New Roman" w:cs="Times New Roman"/>
-          <w:b/>
-          <w:sz w:val="24"/>
-          <w:szCs w:val="24"/>
-        </w:rPr>
-        <w:t>chung</w:t>
-      </w:r>
-      <w:proofErr w:type="gramEnd"/>
-      <w:r>
-        <w:rPr>
-          <w:rFonts w:ascii="Times New Roman" w:hAnsi="Times New Roman" w:cs="Times New Roman"/>
-          <w:b/>
-          <w:sz w:val="24"/>
-          <w:szCs w:val="24"/>
-        </w:rPr>
-        <w:t xml:space="preserve"> của phần mềm Giả Lập ATM:</w:t>
+        <w:t>Các yêu cầu chung của phần mềm Giả Lập ATM:</w:t>
       </w:r>
     </w:p>
     <w:p>
@@ -4189,6 +4174,7 @@
           <w:sz w:val="24"/>
           <w:szCs w:val="24"/>
         </w:rPr>
+        <w:lastRenderedPageBreak/>
         <w:t xml:space="preserve">Với </w:t>
       </w:r>
       <w:r>
@@ -4216,7 +4202,6 @@
           <w:sz w:val="24"/>
           <w:szCs w:val="24"/>
         </w:rPr>
-        <w:lastRenderedPageBreak/>
         <w:t xml:space="preserve">Với chức năng xác thực người dùng, người dùng nhập số thẻ, PIN vào textbox trên màn hình, hệ thống sẽ tiến hành xác thực, nếu hợp lệ sẽ chuyển hướng đến màn </w:t>
       </w:r>
       <w:r>
@@ -4373,25 +4358,7 @@
           <w:sz w:val="24"/>
           <w:szCs w:val="24"/>
         </w:rPr>
-        <w:t xml:space="preserve">, </w:t>
-      </w:r>
-      <w:proofErr w:type="gramStart"/>
-      <w:r>
-        <w:rPr>
-          <w:rFonts w:ascii="Times New Roman" w:hAnsi="Times New Roman" w:cs="Times New Roman"/>
-          <w:sz w:val="24"/>
-          <w:szCs w:val="24"/>
-        </w:rPr>
-        <w:t>nếu</w:t>
-      </w:r>
-      <w:proofErr w:type="gramEnd"/>
-      <w:r>
-        <w:rPr>
-          <w:rFonts w:ascii="Times New Roman" w:hAnsi="Times New Roman" w:cs="Times New Roman"/>
-          <w:sz w:val="24"/>
-          <w:szCs w:val="24"/>
-        </w:rPr>
-        <w:t xml:space="preserve"> không người dùng quay lại màn hình chính.</w:t>
+        <w:t>, nếu không người dùng quay lại màn hình chính.</w:t>
       </w:r>
     </w:p>
     <w:p>
@@ -4665,6 +4632,7 @@
           <w:sz w:val="24"/>
           <w:szCs w:val="24"/>
         </w:rPr>
+        <w:lastRenderedPageBreak/>
         <w:t>Cuối cùng, người sử dụng hệ thống giả lập buộc phải sử dụng một máy tính để sử dụng hệ thống, kết nối Internet được thiết lập giữa CSDL của ngân hàng với máy tính sử dụng phần mềm giả lập ATM.</w:t>
       </w:r>
     </w:p>
@@ -4707,7 +4675,6 @@
           <w:sz w:val="24"/>
           <w:szCs w:val="24"/>
         </w:rPr>
-        <w:lastRenderedPageBreak/>
         <w:t>Giả định ở đây là kết nối Internet giữa máy tính sử dụng hệ thống giả lập với máy chủ chứa CSDL của ngân hàng là luôn ổn định</w:t>
       </w:r>
       <w:r>
@@ -4858,18 +4825,8 @@
           <w:sz w:val="24"/>
           <w:szCs w:val="24"/>
         </w:rPr>
-        <w:t xml:space="preserve">Các thao tác bằng </w:t>
-      </w:r>
-      <w:proofErr w:type="gramStart"/>
-      <w:r>
-        <w:rPr>
-          <w:rFonts w:ascii="Times New Roman" w:hAnsi="Times New Roman" w:cs="Times New Roman"/>
-          <w:sz w:val="24"/>
-          <w:szCs w:val="24"/>
-        </w:rPr>
-        <w:t>tay</w:t>
-      </w:r>
-      <w:proofErr w:type="gramEnd"/>
+        <w:t>Các thao tác bằng tay</w:t>
+      </w:r>
       <w:r>
         <w:rPr>
           <w:rFonts w:ascii="Times New Roman" w:hAnsi="Times New Roman" w:cs="Times New Roman"/>
@@ -5135,25 +5092,7 @@
           <w:sz w:val="24"/>
           <w:szCs w:val="24"/>
         </w:rPr>
-        <w:t xml:space="preserve"> sẽ nhìn thấy trang yêu cầu chọn địa điểm cây ATM muốn giao dịch (ảnh 1). Tiếp </w:t>
-      </w:r>
-      <w:proofErr w:type="gramStart"/>
-      <w:r>
-        <w:rPr>
-          <w:rFonts w:ascii="Times New Roman" w:hAnsi="Times New Roman" w:cs="Times New Roman"/>
-          <w:sz w:val="24"/>
-          <w:szCs w:val="24"/>
-        </w:rPr>
-        <w:t>theo</w:t>
-      </w:r>
-      <w:proofErr w:type="gramEnd"/>
-      <w:r>
-        <w:rPr>
-          <w:rFonts w:ascii="Times New Roman" w:hAnsi="Times New Roman" w:cs="Times New Roman"/>
-          <w:sz w:val="24"/>
-          <w:szCs w:val="24"/>
-        </w:rPr>
-        <w:t xml:space="preserve"> là trang yêu cầu nhập mã in trên thẻ khi họ sử dụng phần mềm (ảnh 2). Tiế</w:t>
+        <w:t xml:space="preserve"> sẽ nhìn thấy trang yêu cầu chọn địa điểm cây ATM muốn giao dịch (ảnh 1). Tiếp theo là trang yêu cầu nhập mã in trên thẻ khi họ sử dụng phần mềm (ảnh 2). Tiế</w:t>
       </w:r>
       <w:r>
         <w:rPr>
@@ -5163,41 +5102,13 @@
         </w:rPr>
         <w:t xml:space="preserve">p </w:t>
       </w:r>
-      <w:proofErr w:type="gramStart"/>
-      <w:r>
-        <w:rPr>
-          <w:rFonts w:ascii="Times New Roman" w:hAnsi="Times New Roman" w:cs="Times New Roman"/>
-          <w:sz w:val="24"/>
-          <w:szCs w:val="24"/>
-        </w:rPr>
-        <w:t>theo</w:t>
-      </w:r>
-      <w:proofErr w:type="gramEnd"/>
-      <w:r>
-        <w:rPr>
-          <w:rFonts w:ascii="Times New Roman" w:hAnsi="Times New Roman" w:cs="Times New Roman"/>
-          <w:sz w:val="24"/>
-          <w:szCs w:val="24"/>
-        </w:rPr>
-        <w:t xml:space="preserve"> trang yêu cầu nhập mật khẩu hiện ra, người dùng nhập mật khẩu của mình bằng cách bấm vào bàn phím ảo (ảnh 3). Nếu người dùng là lần đầu đăng nhập vào hệ thống, hệ thống yêu cầu người dùng đổi mật khẩu và đăng nhập lại (ảnh 4). Nếu người dùng nhập sai mật khẩu, hệ thống đưa ra thông báo người dùng đã nhập sai mật khẩu và còn bao nhiêu lần đăng nhập vào hệ thống (ảnh 5). Nếu người dùng nhập sai mật khẩu 3 lần, hệ thống đưa ra thông báo tài khoản của người dùng bị tạm khóa </w:t>
-      </w:r>
-      <w:proofErr w:type="gramStart"/>
-      <w:r>
-        <w:rPr>
-          <w:rFonts w:ascii="Times New Roman" w:hAnsi="Times New Roman" w:cs="Times New Roman"/>
-          <w:sz w:val="24"/>
-          <w:szCs w:val="24"/>
-        </w:rPr>
-        <w:t>( ảnh</w:t>
-      </w:r>
-      <w:proofErr w:type="gramEnd"/>
-      <w:r>
-        <w:rPr>
-          <w:rFonts w:ascii="Times New Roman" w:hAnsi="Times New Roman" w:cs="Times New Roman"/>
-          <w:sz w:val="24"/>
-          <w:szCs w:val="24"/>
-        </w:rPr>
-        <w:t xml:space="preserve"> 6). Nếu mật khẩu người dùng nhập vào đúng, hệ thống chuyển sang trang màn hình chính (ảnh 7).</w:t>
+      <w:r>
+        <w:rPr>
+          <w:rFonts w:ascii="Times New Roman" w:hAnsi="Times New Roman" w:cs="Times New Roman"/>
+          <w:sz w:val="24"/>
+          <w:szCs w:val="24"/>
+        </w:rPr>
+        <w:t>theo trang yêu cầu nhập mật khẩu hiện ra, người dùng nhập mật khẩu của mình bằng cách bấm vào bàn phím ảo (ảnh 3). Nếu người dùng là lần đầu đăng nhập vào hệ thống, hệ thống yêu cầu người dùng đổi mật khẩu và đăng nhập lại (ảnh 4). Nếu người dùng nhập sai mật khẩu, hệ thống đưa ra thông báo người dùng đã nhập sai mật khẩu và còn bao nhiêu lần đăng nhập vào hệ thống (ảnh 5). Nếu người dùng nhập sai mật khẩu 3 lần, hệ thống đưa ra thông báo tài khoản của người dùng bị tạm khóa ( ảnh 6). Nếu mật khẩu người dùng nhập vào đúng, hệ thống chuyển sang trang màn hình chính (ảnh 7).</w:t>
       </w:r>
     </w:p>
     <w:tbl>
@@ -5258,7 +5169,7 @@
                           </pic:cNvPicPr>
                         </pic:nvPicPr>
                         <pic:blipFill rotWithShape="1">
-                          <a:blip r:embed="rId8">
+                          <a:blip r:embed="rId10">
                             <a:extLst>
                               <a:ext uri="{28A0092B-C50C-407E-A947-70E740481C1C}">
                                 <a14:useLocalDpi xmlns:a14="http://schemas.microsoft.com/office/drawing/2010/main" val="0"/>
@@ -5363,7 +5274,7 @@
                           </pic:cNvPicPr>
                         </pic:nvPicPr>
                         <pic:blipFill rotWithShape="1">
-                          <a:blip r:embed="rId9">
+                          <a:blip r:embed="rId11">
                             <a:extLst>
                               <a:ext uri="{28A0092B-C50C-407E-A947-70E740481C1C}">
                                 <a14:useLocalDpi xmlns:a14="http://schemas.microsoft.com/office/drawing/2010/main" val="0"/>
@@ -5463,7 +5374,7 @@
                           </pic:cNvPicPr>
                         </pic:nvPicPr>
                         <pic:blipFill rotWithShape="1">
-                          <a:blip r:embed="rId9">
+                          <a:blip r:embed="rId11">
                             <a:extLst>
                               <a:ext uri="{28A0092B-C50C-407E-A947-70E740481C1C}">
                                 <a14:useLocalDpi xmlns:a14="http://schemas.microsoft.com/office/drawing/2010/main" val="0"/>
@@ -5561,7 +5472,7 @@
                           </pic:cNvPicPr>
                         </pic:nvPicPr>
                         <pic:blipFill rotWithShape="1">
-                          <a:blip r:embed="rId10">
+                          <a:blip r:embed="rId12">
                             <a:extLst>
                               <a:ext uri="{28A0092B-C50C-407E-A947-70E740481C1C}">
                                 <a14:useLocalDpi xmlns:a14="http://schemas.microsoft.com/office/drawing/2010/main" val="0"/>
@@ -5661,7 +5572,7 @@
                           </pic:cNvPicPr>
                         </pic:nvPicPr>
                         <pic:blipFill rotWithShape="1">
-                          <a:blip r:embed="rId11">
+                          <a:blip r:embed="rId13">
                             <a:extLst>
                               <a:ext uri="{28A0092B-C50C-407E-A947-70E740481C1C}">
                                 <a14:useLocalDpi xmlns:a14="http://schemas.microsoft.com/office/drawing/2010/main" val="0"/>
@@ -5760,7 +5671,7 @@
                           </pic:cNvPicPr>
                         </pic:nvPicPr>
                         <pic:blipFill rotWithShape="1">
-                          <a:blip r:embed="rId12">
+                          <a:blip r:embed="rId14">
                             <a:extLst>
                               <a:ext uri="{28A0092B-C50C-407E-A947-70E740481C1C}">
                                 <a14:useLocalDpi xmlns:a14="http://schemas.microsoft.com/office/drawing/2010/main" val="0"/>
@@ -5843,6 +5754,7 @@
                 <w:sz w:val="24"/>
                 <w:szCs w:val="24"/>
               </w:rPr>
+              <w:lastRenderedPageBreak/>
               <w:drawing>
                 <wp:inline distT="0" distB="0" distL="0" distR="0" wp14:anchorId="4610C45F" wp14:editId="0C4A49FB">
                   <wp:extent cx="2223944" cy="1095375"/>
@@ -5861,7 +5773,7 @@
                           </pic:cNvPicPr>
                         </pic:nvPicPr>
                         <pic:blipFill rotWithShape="1">
-                          <a:blip r:embed="rId13">
+                          <a:blip r:embed="rId15">
                             <a:extLst>
                               <a:ext uri="{28A0092B-C50C-407E-A947-70E740481C1C}">
                                 <a14:useLocalDpi xmlns:a14="http://schemas.microsoft.com/office/drawing/2010/main" val="0"/>
@@ -5960,7 +5872,7 @@
                           </pic:cNvPicPr>
                         </pic:nvPicPr>
                         <pic:blipFill rotWithShape="1">
-                          <a:blip r:embed="rId14">
+                          <a:blip r:embed="rId16">
                             <a:extLst>
                               <a:ext uri="{28A0092B-C50C-407E-A947-70E740481C1C}">
                                 <a14:useLocalDpi xmlns:a14="http://schemas.microsoft.com/office/drawing/2010/main" val="0"/>
@@ -6122,25 +6034,7 @@
           <w:sz w:val="24"/>
           <w:szCs w:val="24"/>
         </w:rPr>
-        <w:t xml:space="preserve"> (ảnh 9). Sau đó hệ thống sẽ đưa ra số lượng tờ tiền </w:t>
-      </w:r>
-      <w:proofErr w:type="gramStart"/>
-      <w:r>
-        <w:rPr>
-          <w:rFonts w:ascii="Times New Roman" w:hAnsi="Times New Roman" w:cs="Times New Roman"/>
-          <w:sz w:val="24"/>
-          <w:szCs w:val="24"/>
-        </w:rPr>
-        <w:t>theo</w:t>
-      </w:r>
-      <w:proofErr w:type="gramEnd"/>
-      <w:r>
-        <w:rPr>
-          <w:rFonts w:ascii="Times New Roman" w:hAnsi="Times New Roman" w:cs="Times New Roman"/>
-          <w:sz w:val="24"/>
-          <w:szCs w:val="24"/>
-        </w:rPr>
-        <w:t xml:space="preserve"> mệnh giá cho người dùng (ảnh 10).</w:t>
+        <w:t xml:space="preserve"> (ảnh 9). Sau đó hệ thống sẽ đưa ra số lượng tờ tiền theo mệnh giá cho người dùng (ảnh 10).</w:t>
       </w:r>
     </w:p>
     <w:tbl>
@@ -6203,7 +6097,7 @@
                           </pic:cNvPicPr>
                         </pic:nvPicPr>
                         <pic:blipFill rotWithShape="1">
-                          <a:blip r:embed="rId15" cstate="print">
+                          <a:blip r:embed="rId17" cstate="print">
                             <a:extLst>
                               <a:ext uri="{28A0092B-C50C-407E-A947-70E740481C1C}">
                                 <a14:useLocalDpi xmlns:a14="http://schemas.microsoft.com/office/drawing/2010/main" val="0"/>
@@ -6305,7 +6199,7 @@
                           </pic:cNvPicPr>
                         </pic:nvPicPr>
                         <pic:blipFill rotWithShape="1">
-                          <a:blip r:embed="rId16">
+                          <a:blip r:embed="rId18">
                             <a:extLst>
                               <a:ext uri="{28A0092B-C50C-407E-A947-70E740481C1C}">
                                 <a14:useLocalDpi xmlns:a14="http://schemas.microsoft.com/office/drawing/2010/main" val="0"/>
@@ -6409,7 +6303,7 @@
                           </pic:cNvPicPr>
                         </pic:nvPicPr>
                         <pic:blipFill rotWithShape="1">
-                          <a:blip r:embed="rId17">
+                          <a:blip r:embed="rId19">
                             <a:extLst>
                               <a:ext uri="{28A0092B-C50C-407E-A947-70E740481C1C}">
                                 <a14:useLocalDpi xmlns:a14="http://schemas.microsoft.com/office/drawing/2010/main" val="0"/>
@@ -6609,7 +6503,7 @@
                           </pic:cNvPicPr>
                         </pic:nvPicPr>
                         <pic:blipFill rotWithShape="1">
-                          <a:blip r:embed="rId18">
+                          <a:blip r:embed="rId20">
                             <a:extLst>
                               <a:ext uri="{28A0092B-C50C-407E-A947-70E740481C1C}">
                                 <a14:useLocalDpi xmlns:a14="http://schemas.microsoft.com/office/drawing/2010/main" val="0"/>
@@ -6711,7 +6605,7 @@
                           </pic:cNvPicPr>
                         </pic:nvPicPr>
                         <pic:blipFill rotWithShape="1">
-                          <a:blip r:embed="rId19" cstate="print">
+                          <a:blip r:embed="rId21" cstate="print">
                             <a:extLst>
                               <a:ext uri="{28A0092B-C50C-407E-A947-70E740481C1C}">
                                 <a14:useLocalDpi xmlns:a14="http://schemas.microsoft.com/office/drawing/2010/main" val="0"/>
@@ -6797,6 +6691,7 @@
                 <w:sz w:val="24"/>
                 <w:szCs w:val="24"/>
               </w:rPr>
+              <w:lastRenderedPageBreak/>
               <w:drawing>
                 <wp:inline distT="0" distB="0" distL="0" distR="0" wp14:anchorId="77338CA7" wp14:editId="0FA7D5D6">
                   <wp:extent cx="2286000" cy="1150471"/>
@@ -6815,7 +6710,7 @@
                           </pic:cNvPicPr>
                         </pic:nvPicPr>
                         <pic:blipFill rotWithShape="1">
-                          <a:blip r:embed="rId20" cstate="print">
+                          <a:blip r:embed="rId22" cstate="print">
                             <a:extLst>
                               <a:ext uri="{28A0092B-C50C-407E-A947-70E740481C1C}">
                                 <a14:useLocalDpi xmlns:a14="http://schemas.microsoft.com/office/drawing/2010/main" val="0"/>
@@ -6957,25 +6852,7 @@
           <w:sz w:val="24"/>
           <w:szCs w:val="24"/>
         </w:rPr>
-        <w:t xml:space="preserve">. Trang chuyển tiền hiện ra (ảnh 14), người dùng nhập ID người nhận vào. Sau đó trang hiển thị thông tin người nhận (ảnh 15) cho người dùng xác nhận có phải là tài khoản muốn chuyển hay không. Tiếp </w:t>
-      </w:r>
-      <w:proofErr w:type="gramStart"/>
-      <w:r>
-        <w:rPr>
-          <w:rFonts w:ascii="Times New Roman" w:hAnsi="Times New Roman" w:cs="Times New Roman"/>
-          <w:sz w:val="24"/>
-          <w:szCs w:val="24"/>
-        </w:rPr>
-        <w:t>theo</w:t>
-      </w:r>
-      <w:proofErr w:type="gramEnd"/>
-      <w:r>
-        <w:rPr>
-          <w:rFonts w:ascii="Times New Roman" w:hAnsi="Times New Roman" w:cs="Times New Roman"/>
-          <w:sz w:val="24"/>
-          <w:szCs w:val="24"/>
-        </w:rPr>
-        <w:t xml:space="preserve"> người dùng sẽ nhập số tiền cần chuyển cho người nhận (ảnh 16) và kết thúc quá trình chuyển tiền.</w:t>
+        <w:t>. Trang chuyển tiền hiện ra (ảnh 14), người dùng nhập ID người nhận vào. Sau đó trang hiển thị thông tin người nhận (ảnh 15) cho người dùng xác nhận có phải là tài khoản muốn chuyển hay không. Tiếp theo người dùng sẽ nhập số tiền cần chuyển cho người nhận (ảnh 16) và kết thúc quá trình chuyển tiền.</w:t>
       </w:r>
     </w:p>
     <w:tbl>
@@ -7038,7 +6915,7 @@
                           </pic:cNvPicPr>
                         </pic:nvPicPr>
                         <pic:blipFill rotWithShape="1">
-                          <a:blip r:embed="rId21">
+                          <a:blip r:embed="rId23">
                             <a:extLst>
                               <a:ext uri="{28A0092B-C50C-407E-A947-70E740481C1C}">
                                 <a14:useLocalDpi xmlns:a14="http://schemas.microsoft.com/office/drawing/2010/main" val="0"/>
@@ -7140,7 +7017,7 @@
                           </pic:cNvPicPr>
                         </pic:nvPicPr>
                         <pic:blipFill rotWithShape="1">
-                          <a:blip r:embed="rId22" cstate="print">
+                          <a:blip r:embed="rId24" cstate="print">
                             <a:extLst>
                               <a:ext uri="{28A0092B-C50C-407E-A947-70E740481C1C}">
                                 <a14:useLocalDpi xmlns:a14="http://schemas.microsoft.com/office/drawing/2010/main" val="0"/>
@@ -7244,7 +7121,7 @@
                           </pic:cNvPicPr>
                         </pic:nvPicPr>
                         <pic:blipFill rotWithShape="1">
-                          <a:blip r:embed="rId23">
+                          <a:blip r:embed="rId25">
                             <a:extLst>
                               <a:ext uri="{28A0092B-C50C-407E-A947-70E740481C1C}">
                                 <a14:useLocalDpi xmlns:a14="http://schemas.microsoft.com/office/drawing/2010/main" val="0"/>
@@ -7428,7 +7305,6 @@
         </w:rPr>
         <w:t xml:space="preserve">p </w:t>
       </w:r>
-      <w:proofErr w:type="gramStart"/>
       <w:r>
         <w:rPr>
           <w:rFonts w:ascii="Times New Roman" w:hAnsi="Times New Roman" w:cs="Times New Roman"/>
@@ -7437,7 +7313,6 @@
         </w:rPr>
         <w:t>theo</w:t>
       </w:r>
-      <w:proofErr w:type="gramEnd"/>
       <w:r>
         <w:rPr>
           <w:rFonts w:ascii="Times New Roman" w:hAnsi="Times New Roman" w:cs="Times New Roman"/>
@@ -7468,25 +7343,7 @@
           <w:sz w:val="24"/>
           <w:szCs w:val="24"/>
         </w:rPr>
-        <w:t>(</w:t>
-      </w:r>
-      <w:proofErr w:type="gramStart"/>
-      <w:r>
-        <w:rPr>
-          <w:rFonts w:ascii="Times New Roman" w:hAnsi="Times New Roman" w:cs="Times New Roman"/>
-          <w:sz w:val="24"/>
-          <w:szCs w:val="24"/>
-        </w:rPr>
-        <w:t>ảnh</w:t>
-      </w:r>
-      <w:proofErr w:type="gramEnd"/>
-      <w:r>
-        <w:rPr>
-          <w:rFonts w:ascii="Times New Roman" w:hAnsi="Times New Roman" w:cs="Times New Roman"/>
-          <w:sz w:val="24"/>
-          <w:szCs w:val="24"/>
-        </w:rPr>
-        <w:t xml:space="preserve"> 20) . Nế</w:t>
+        <w:t>(ảnh 20) . Nế</w:t>
       </w:r>
       <w:r>
         <w:rPr>
@@ -7610,7 +7467,7 @@
                           </pic:cNvPicPr>
                         </pic:nvPicPr>
                         <pic:blipFill rotWithShape="1">
-                          <a:blip r:embed="rId24">
+                          <a:blip r:embed="rId26">
                             <a:extLst>
                               <a:ext uri="{28A0092B-C50C-407E-A947-70E740481C1C}">
                                 <a14:useLocalDpi xmlns:a14="http://schemas.microsoft.com/office/drawing/2010/main" val="0"/>
@@ -7712,7 +7569,7 @@
                           </pic:cNvPicPr>
                         </pic:nvPicPr>
                         <pic:blipFill rotWithShape="1">
-                          <a:blip r:embed="rId25">
+                          <a:blip r:embed="rId27">
                             <a:extLst>
                               <a:ext uri="{28A0092B-C50C-407E-A947-70E740481C1C}">
                                 <a14:useLocalDpi xmlns:a14="http://schemas.microsoft.com/office/drawing/2010/main" val="0"/>
@@ -7816,7 +7673,7 @@
                           </pic:cNvPicPr>
                         </pic:nvPicPr>
                         <pic:blipFill rotWithShape="1">
-                          <a:blip r:embed="rId26">
+                          <a:blip r:embed="rId28">
                             <a:extLst>
                               <a:ext uri="{28A0092B-C50C-407E-A947-70E740481C1C}">
                                 <a14:useLocalDpi xmlns:a14="http://schemas.microsoft.com/office/drawing/2010/main" val="0"/>
@@ -7918,7 +7775,7 @@
                           </pic:cNvPicPr>
                         </pic:nvPicPr>
                         <pic:blipFill rotWithShape="1">
-                          <a:blip r:embed="rId27" cstate="print">
+                          <a:blip r:embed="rId29" cstate="print">
                             <a:extLst>
                               <a:ext uri="{28A0092B-C50C-407E-A947-70E740481C1C}">
                                 <a14:useLocalDpi xmlns:a14="http://schemas.microsoft.com/office/drawing/2010/main" val="0"/>
@@ -8102,7 +7959,7 @@
                           </pic:cNvPicPr>
                         </pic:nvPicPr>
                         <pic:blipFill rotWithShape="1">
-                          <a:blip r:embed="rId28">
+                          <a:blip r:embed="rId30">
                             <a:extLst>
                               <a:ext uri="{28A0092B-C50C-407E-A947-70E740481C1C}">
                                 <a14:useLocalDpi xmlns:a14="http://schemas.microsoft.com/office/drawing/2010/main" val="0"/>
@@ -8204,7 +8061,7 @@
                           </pic:cNvPicPr>
                         </pic:nvPicPr>
                         <pic:blipFill rotWithShape="1">
-                          <a:blip r:embed="rId29" cstate="print">
+                          <a:blip r:embed="rId31" cstate="print">
                             <a:extLst>
                               <a:ext uri="{28A0092B-C50C-407E-A947-70E740481C1C}">
                                 <a14:useLocalDpi xmlns:a14="http://schemas.microsoft.com/office/drawing/2010/main" val="0"/>
@@ -8675,21 +8532,7 @@
         <w:rPr>
           <w:rFonts w:ascii="Times New Roman" w:hAnsi="Times New Roman" w:cs="Times New Roman"/>
         </w:rPr>
-        <w:t xml:space="preserve">User class 1 </w:t>
-      </w:r>
-      <w:proofErr w:type="gramStart"/>
-      <w:r>
-        <w:rPr>
-          <w:rFonts w:ascii="Times New Roman" w:hAnsi="Times New Roman" w:cs="Times New Roman"/>
-        </w:rPr>
-        <w:t>-  Khách</w:t>
-      </w:r>
-      <w:proofErr w:type="gramEnd"/>
-      <w:r>
-        <w:rPr>
-          <w:rFonts w:ascii="Times New Roman" w:hAnsi="Times New Roman" w:cs="Times New Roman"/>
-        </w:rPr>
-        <w:t xml:space="preserve"> hàng sử dụng dịch vụ</w:t>
+        <w:t>User class 1 -  Khách hàng sử dụng dịch vụ</w:t>
       </w:r>
     </w:p>
     <w:p>
@@ -9514,27 +9357,7 @@
           <w:szCs w:val="24"/>
         </w:rPr>
         <w:tab/>
-        <w:t xml:space="preserve">Kịch </w:t>
-      </w:r>
-      <w:proofErr w:type="gramStart"/>
-      <w:r>
-        <w:rPr>
-          <w:rFonts w:ascii="Times New Roman" w:hAnsi="Times New Roman" w:cs="Times New Roman"/>
-          <w:b/>
-          <w:sz w:val="24"/>
-          <w:szCs w:val="24"/>
-        </w:rPr>
-        <w:t>bản :</w:t>
-      </w:r>
-      <w:proofErr w:type="gramEnd"/>
-      <w:r>
-        <w:rPr>
-          <w:rFonts w:ascii="Times New Roman" w:hAnsi="Times New Roman" w:cs="Times New Roman"/>
-          <w:b/>
-          <w:sz w:val="24"/>
-          <w:szCs w:val="24"/>
-        </w:rPr>
-        <w:t xml:space="preserve"> Hệ thống xác thực mã thẻ cho người dùng</w:t>
+        <w:t>Kịch bản : Hệ thống xác thực mã thẻ cho người dùng</w:t>
       </w:r>
     </w:p>
     <w:p>
@@ -10029,6 +9852,7 @@
           <w:sz w:val="24"/>
           <w:szCs w:val="24"/>
         </w:rPr>
+        <w:lastRenderedPageBreak/>
         <w:t>MÔ TẢ: Người dùng kiểm tra số dư của tài khoản sau khi đăng nhập thành công vào hệ thống.</w:t>
       </w:r>
     </w:p>
@@ -10048,7 +9872,6 @@
           <w:sz w:val="24"/>
           <w:szCs w:val="24"/>
         </w:rPr>
-        <w:lastRenderedPageBreak/>
         <w:t>TÍNH NĂNG: Để cho người dùng có thể biết được thông tin số dư tài khoản.</w:t>
       </w:r>
     </w:p>
@@ -10903,6 +10726,7 @@
           <w:sz w:val="24"/>
           <w:szCs w:val="24"/>
         </w:rPr>
+        <w:lastRenderedPageBreak/>
         <w:t>Người dùng chọn hoặc nhập số tiền cần rút thỏa mãn là bội của 50</w:t>
       </w:r>
       <w:r>
@@ -10965,7 +10789,6 @@
           <w:sz w:val="24"/>
           <w:szCs w:val="24"/>
         </w:rPr>
-        <w:lastRenderedPageBreak/>
         <w:tab/>
       </w:r>
       <w:r>
@@ -11084,7 +10907,6 @@
         </w:rPr>
         <w:t xml:space="preserve">tuần trước, 1 tháng trước v.v... </w:t>
       </w:r>
-      <w:proofErr w:type="gramStart"/>
       <w:r>
         <w:rPr>
           <w:rFonts w:ascii="Times New Roman" w:eastAsia="Times New Roman" w:hAnsi="Times New Roman" w:cs="Times New Roman"/>
@@ -11092,17 +10914,7 @@
           <w:sz w:val="24"/>
           <w:szCs w:val="24"/>
         </w:rPr>
-        <w:t>tùy</w:t>
-      </w:r>
-      <w:proofErr w:type="gramEnd"/>
-      <w:r>
-        <w:rPr>
-          <w:rFonts w:ascii="Times New Roman" w:eastAsia="Times New Roman" w:hAnsi="Times New Roman" w:cs="Times New Roman"/>
-          <w:bCs/>
-          <w:sz w:val="24"/>
-          <w:szCs w:val="24"/>
-        </w:rPr>
-        <w:t xml:space="preserve"> vào lựa chọn của người dùng </w:t>
+        <w:t xml:space="preserve">tùy vào lựa chọn của người dùng </w:t>
       </w:r>
     </w:p>
     <w:p>
@@ -11280,23 +11092,13 @@
         </w:rPr>
         <w:t xml:space="preserve"> </w:t>
       </w:r>
-      <w:proofErr w:type="gramStart"/>
-      <w:r>
-        <w:rPr>
-          <w:rFonts w:ascii="Times New Roman" w:hAnsi="Times New Roman" w:cs="Times New Roman"/>
-          <w:sz w:val="24"/>
-          <w:szCs w:val="24"/>
-        </w:rPr>
-        <w:t>theo</w:t>
-      </w:r>
-      <w:proofErr w:type="gramEnd"/>
-      <w:r>
-        <w:rPr>
-          <w:rFonts w:ascii="Times New Roman" w:hAnsi="Times New Roman" w:cs="Times New Roman"/>
-          <w:sz w:val="24"/>
-          <w:szCs w:val="24"/>
-        </w:rPr>
-        <w:t xml:space="preserve"> tiêu chí người dùng đã chọn</w:t>
+      <w:r>
+        <w:rPr>
+          <w:rFonts w:ascii="Times New Roman" w:hAnsi="Times New Roman" w:cs="Times New Roman"/>
+          <w:sz w:val="24"/>
+          <w:szCs w:val="24"/>
+        </w:rPr>
+        <w:t>theo tiêu chí người dùng đã chọn</w:t>
       </w:r>
       <w:r>
         <w:rPr>
@@ -11685,6 +11487,7 @@
           <w:sz w:val="24"/>
           <w:szCs w:val="24"/>
         </w:rPr>
+        <w:lastRenderedPageBreak/>
         <w:tab/>
       </w:r>
       <w:r>
@@ -11808,7 +11611,6 @@
           <w:sz w:val="24"/>
           <w:szCs w:val="24"/>
         </w:rPr>
-        <w:lastRenderedPageBreak/>
         <w:tab/>
         <w:t>Hệ thống kiểm tra thấy ID tài khoản nhận trùng với ID tài khoản gửi</w:t>
       </w:r>
@@ -12505,6 +12307,7 @@
           <w:sz w:val="24"/>
           <w:szCs w:val="24"/>
         </w:rPr>
+        <w:lastRenderedPageBreak/>
         <w:t>Kịch bản 1.1: Hệ thống thông báo lỗi nhập sai mã PIN cũ.</w:t>
       </w:r>
     </w:p>
@@ -12605,7 +12408,6 @@
           <w:sz w:val="24"/>
           <w:szCs w:val="24"/>
         </w:rPr>
-        <w:lastRenderedPageBreak/>
         <w:t>Kịch bản 1.1: Hệ thống thông báo lỗi nhập mã PIN sai cú pháp</w:t>
       </w:r>
     </w:p>
@@ -12725,16 +12527,7 @@
           <w:sz w:val="24"/>
           <w:szCs w:val="24"/>
         </w:rPr>
-        <w:t xml:space="preserve">Người dùng nhập mã PIN cũ đúng, nhập mã PIN mới thỏa mãn cú </w:t>
-      </w:r>
-      <w:proofErr w:type="gramStart"/>
-      <w:r>
-        <w:rPr>
-          <w:rFonts w:ascii="Times New Roman" w:hAnsi="Times New Roman" w:cs="Times New Roman"/>
-          <w:sz w:val="24"/>
-          <w:szCs w:val="24"/>
-        </w:rPr>
-        <w:t>pháp .</w:t>
+        <w:t>Người dùng nhập mã PIN cũ đúng, nhập mã PIN mới thỏa mãn cú pháp .</w:t>
       </w:r>
       <w:r>
         <w:rPr>
@@ -12744,7 +12537,6 @@
         </w:rPr>
         <w:tab/>
       </w:r>
-      <w:proofErr w:type="gramEnd"/>
     </w:p>
     <w:p>
       <w:pPr>
@@ -12903,25 +12695,7 @@
           <w:sz w:val="24"/>
           <w:szCs w:val="24"/>
         </w:rPr>
-        <w:t xml:space="preserve">Người dùng nhập mã PIN cũ đúng, nhập mã PIN mới và nhập lại mã PIN mới thỏa mãn cú pháp, không trùng với mã PIN cũ, </w:t>
-      </w:r>
-      <w:proofErr w:type="gramStart"/>
-      <w:r>
-        <w:rPr>
-          <w:rFonts w:ascii="Times New Roman" w:hAnsi="Times New Roman" w:cs="Times New Roman"/>
-          <w:sz w:val="24"/>
-          <w:szCs w:val="24"/>
-        </w:rPr>
-        <w:t>2</w:t>
-      </w:r>
-      <w:proofErr w:type="gramEnd"/>
-      <w:r>
-        <w:rPr>
-          <w:rFonts w:ascii="Times New Roman" w:hAnsi="Times New Roman" w:cs="Times New Roman"/>
-          <w:sz w:val="24"/>
-          <w:szCs w:val="24"/>
-        </w:rPr>
-        <w:t xml:space="preserve"> mã PIN mới nhập trùng nhau</w:t>
+        <w:t>Người dùng nhập mã PIN cũ đúng, nhập mã PIN mới và nhập lại mã PIN mới thỏa mãn cú pháp, không trùng với mã PIN cũ, 2 mã PIN mới nhập trùng nhau</w:t>
       </w:r>
     </w:p>
     <w:p>
@@ -13124,6 +12898,7 @@
           <w:sz w:val="24"/>
           <w:szCs w:val="24"/>
         </w:rPr>
+        <w:lastRenderedPageBreak/>
         <w:t>CHỨ</w:t>
       </w:r>
       <w:r>
@@ -13271,7 +13046,6 @@
           <w:sz w:val="24"/>
           <w:szCs w:val="24"/>
         </w:rPr>
-        <w:lastRenderedPageBreak/>
         <w:tab/>
       </w:r>
       <w:r>
@@ -13658,135 +13432,127 @@
           <w:i/>
         </w:rPr>
       </w:pPr>
-      <w:proofErr w:type="gramStart"/>
       <w:r>
         <w:rPr>
           <w:rFonts w:ascii="Times New Roman" w:hAnsi="Times New Roman" w:cs="Times New Roman"/>
           <w:i/>
         </w:rPr>
-        <w:t>3.3.2  Giao</w:t>
-      </w:r>
-      <w:proofErr w:type="gramEnd"/>
-      <w:r>
+        <w:t>3.3.2  Giao hiện đơn giản, thân thiện</w:t>
+      </w:r>
+    </w:p>
+    <w:p>
+      <w:pPr>
+        <w:spacing w:line="240" w:lineRule="auto"/>
+        <w:ind w:left="720"/>
+        <w:rPr>
+          <w:rFonts w:ascii="Times New Roman" w:hAnsi="Times New Roman" w:cs="Times New Roman"/>
+          <w:b/>
+          <w:sz w:val="24"/>
+          <w:szCs w:val="24"/>
+        </w:rPr>
+      </w:pPr>
+      <w:r>
+        <w:rPr>
+          <w:rFonts w:ascii="Times New Roman" w:hAnsi="Times New Roman" w:cs="Times New Roman"/>
+          <w:b/>
+          <w:sz w:val="24"/>
+          <w:szCs w:val="24"/>
+        </w:rPr>
+        <w:t>ID: PR2</w:t>
+      </w:r>
+    </w:p>
+    <w:p>
+      <w:pPr>
+        <w:spacing w:line="240" w:lineRule="auto"/>
+        <w:ind w:left="720"/>
+        <w:rPr>
+          <w:rFonts w:ascii="Times New Roman" w:hAnsi="Times New Roman" w:cs="Times New Roman"/>
+          <w:sz w:val="24"/>
+          <w:szCs w:val="24"/>
+        </w:rPr>
+      </w:pPr>
+      <w:r>
+        <w:rPr>
+          <w:rFonts w:ascii="Times New Roman" w:hAnsi="Times New Roman" w:cs="Times New Roman"/>
+          <w:sz w:val="24"/>
+          <w:szCs w:val="24"/>
+        </w:rPr>
+        <w:t>TÊN: Giao diện đơn giản, thân thiện</w:t>
+      </w:r>
+    </w:p>
+    <w:p>
+      <w:pPr>
+        <w:spacing w:line="240" w:lineRule="auto"/>
+        <w:ind w:left="720"/>
+        <w:rPr>
+          <w:rFonts w:ascii="Times New Roman" w:hAnsi="Times New Roman" w:cs="Times New Roman"/>
+          <w:sz w:val="24"/>
+          <w:szCs w:val="24"/>
+        </w:rPr>
+      </w:pPr>
+      <w:r>
+        <w:rPr>
+          <w:rFonts w:ascii="Times New Roman" w:hAnsi="Times New Roman" w:cs="Times New Roman"/>
+          <w:sz w:val="24"/>
+          <w:szCs w:val="24"/>
+        </w:rPr>
+        <w:t>MÔ TẢ: Giao diện phần mềm đơn giản dễ sử dụng, dễ thao tác, dễ nhìn không quá cầu kì, không quá rối, ít màu sắc, thân thiện với người dùng</w:t>
+      </w:r>
+    </w:p>
+    <w:p>
+      <w:pPr>
+        <w:spacing w:line="240" w:lineRule="auto"/>
+        <w:ind w:left="720"/>
+        <w:rPr>
+          <w:rFonts w:ascii="Times New Roman" w:hAnsi="Times New Roman" w:cs="Times New Roman"/>
+          <w:sz w:val="24"/>
+          <w:szCs w:val="24"/>
+        </w:rPr>
+      </w:pPr>
+      <w:r>
+        <w:rPr>
+          <w:rFonts w:ascii="Times New Roman" w:hAnsi="Times New Roman" w:cs="Times New Roman"/>
+          <w:sz w:val="24"/>
+          <w:szCs w:val="24"/>
+        </w:rPr>
+        <w:t>TÍNH NĂNG: Để người sử dụng đỡ mất thời gian trong việc sử dụng do giao diện quá phức tạp</w:t>
+      </w:r>
+    </w:p>
+    <w:p>
+      <w:pPr>
+        <w:spacing w:line="240" w:lineRule="auto"/>
+        <w:ind w:left="720"/>
+        <w:rPr>
+          <w:rFonts w:ascii="Times New Roman" w:hAnsi="Times New Roman" w:cs="Times New Roman"/>
+          <w:sz w:val="24"/>
+          <w:szCs w:val="24"/>
+        </w:rPr>
+      </w:pPr>
+      <w:r>
+        <w:rPr>
+          <w:rFonts w:ascii="Times New Roman" w:hAnsi="Times New Roman" w:cs="Times New Roman"/>
+          <w:sz w:val="24"/>
+          <w:szCs w:val="24"/>
+        </w:rPr>
+        <w:t>HIỆU NĂNG LIÊN QUAN: Không</w:t>
+      </w:r>
+    </w:p>
+    <w:p>
+      <w:pPr>
+        <w:pStyle w:val="Heading3"/>
+        <w:spacing w:line="240" w:lineRule="auto"/>
+        <w:ind w:firstLine="720"/>
         <w:rPr>
           <w:rFonts w:ascii="Times New Roman" w:hAnsi="Times New Roman" w:cs="Times New Roman"/>
           <w:i/>
         </w:rPr>
-        <w:t xml:space="preserve"> hiện đơn giản, thân thiện</w:t>
-      </w:r>
-    </w:p>
-    <w:p>
-      <w:pPr>
-        <w:spacing w:line="240" w:lineRule="auto"/>
-        <w:ind w:left="720"/>
-        <w:rPr>
-          <w:rFonts w:ascii="Times New Roman" w:hAnsi="Times New Roman" w:cs="Times New Roman"/>
-          <w:b/>
-          <w:sz w:val="24"/>
-          <w:szCs w:val="24"/>
-        </w:rPr>
-      </w:pPr>
-      <w:r>
-        <w:rPr>
-          <w:rFonts w:ascii="Times New Roman" w:hAnsi="Times New Roman" w:cs="Times New Roman"/>
-          <w:b/>
-          <w:sz w:val="24"/>
-          <w:szCs w:val="24"/>
-        </w:rPr>
-        <w:t>ID: PR2</w:t>
-      </w:r>
-    </w:p>
-    <w:p>
-      <w:pPr>
-        <w:spacing w:line="240" w:lineRule="auto"/>
-        <w:ind w:left="720"/>
-        <w:rPr>
-          <w:rFonts w:ascii="Times New Roman" w:hAnsi="Times New Roman" w:cs="Times New Roman"/>
-          <w:sz w:val="24"/>
-          <w:szCs w:val="24"/>
-        </w:rPr>
-      </w:pPr>
-      <w:r>
-        <w:rPr>
-          <w:rFonts w:ascii="Times New Roman" w:hAnsi="Times New Roman" w:cs="Times New Roman"/>
-          <w:sz w:val="24"/>
-          <w:szCs w:val="24"/>
-        </w:rPr>
-        <w:t>TÊN: Giao diện đơn giản, thân thiện</w:t>
-      </w:r>
-    </w:p>
-    <w:p>
-      <w:pPr>
-        <w:spacing w:line="240" w:lineRule="auto"/>
-        <w:ind w:left="720"/>
-        <w:rPr>
-          <w:rFonts w:ascii="Times New Roman" w:hAnsi="Times New Roman" w:cs="Times New Roman"/>
-          <w:sz w:val="24"/>
-          <w:szCs w:val="24"/>
-        </w:rPr>
-      </w:pPr>
-      <w:r>
-        <w:rPr>
-          <w:rFonts w:ascii="Times New Roman" w:hAnsi="Times New Roman" w:cs="Times New Roman"/>
-          <w:sz w:val="24"/>
-          <w:szCs w:val="24"/>
-        </w:rPr>
-        <w:t>MÔ TẢ: Giao diện phần mềm đơn giản dễ sử dụng, dễ thao tác, dễ nhìn không quá cầu kì, không quá rối, ít màu sắc, thân thiện với người dùng</w:t>
-      </w:r>
-    </w:p>
-    <w:p>
-      <w:pPr>
-        <w:spacing w:line="240" w:lineRule="auto"/>
-        <w:ind w:left="720"/>
-        <w:rPr>
-          <w:rFonts w:ascii="Times New Roman" w:hAnsi="Times New Roman" w:cs="Times New Roman"/>
-          <w:sz w:val="24"/>
-          <w:szCs w:val="24"/>
-        </w:rPr>
-      </w:pPr>
-      <w:r>
-        <w:rPr>
-          <w:rFonts w:ascii="Times New Roman" w:hAnsi="Times New Roman" w:cs="Times New Roman"/>
-          <w:sz w:val="24"/>
-          <w:szCs w:val="24"/>
-        </w:rPr>
-        <w:t>TÍNH NĂNG: Để người sử dụng đỡ mất thời gian trong việc sử dụng do giao diện quá phức tạp</w:t>
-      </w:r>
-    </w:p>
-    <w:p>
-      <w:pPr>
-        <w:spacing w:line="240" w:lineRule="auto"/>
-        <w:ind w:left="720"/>
-        <w:rPr>
-          <w:rFonts w:ascii="Times New Roman" w:hAnsi="Times New Roman" w:cs="Times New Roman"/>
-          <w:sz w:val="24"/>
-          <w:szCs w:val="24"/>
-        </w:rPr>
-      </w:pPr>
-      <w:r>
-        <w:rPr>
-          <w:rFonts w:ascii="Times New Roman" w:hAnsi="Times New Roman" w:cs="Times New Roman"/>
-          <w:sz w:val="24"/>
-          <w:szCs w:val="24"/>
-        </w:rPr>
-        <w:t>HIỆU NĂNG LIÊN QUAN: Không</w:t>
-      </w:r>
-    </w:p>
-    <w:p>
-      <w:pPr>
-        <w:pStyle w:val="Heading3"/>
-        <w:spacing w:line="240" w:lineRule="auto"/>
-        <w:ind w:firstLine="720"/>
+      </w:pPr>
+      <w:r>
         <w:rPr>
           <w:rFonts w:ascii="Times New Roman" w:hAnsi="Times New Roman" w:cs="Times New Roman"/>
           <w:i/>
         </w:rPr>
-      </w:pPr>
-      <w:r>
-        <w:rPr>
-          <w:rFonts w:ascii="Times New Roman" w:hAnsi="Times New Roman" w:cs="Times New Roman"/>
-          <w:i/>
-        </w:rPr>
+        <w:lastRenderedPageBreak/>
         <w:t>3.3.3 Giao diện cho các chức năng hợp lý</w:t>
       </w:r>
     </w:p>
@@ -13888,7 +13654,6 @@
           <w:sz w:val="24"/>
           <w:szCs w:val="24"/>
         </w:rPr>
-        <w:lastRenderedPageBreak/>
         <w:t>Ràng buộc thiết kế</w:t>
       </w:r>
     </w:p>
@@ -14429,6 +14194,7 @@
           <w:sz w:val="24"/>
           <w:szCs w:val="24"/>
         </w:rPr>
+        <w:lastRenderedPageBreak/>
         <w:t>MÔ TẢ: Sự sẵn sàng phục vụ của hệ thống khi hệ thống được đưa vào vận hành. Hệ thống không bị treo, bị nghẽn.</w:t>
       </w:r>
     </w:p>
@@ -14557,7 +14323,6 @@
           <w:sz w:val="24"/>
           <w:szCs w:val="24"/>
         </w:rPr>
-        <w:lastRenderedPageBreak/>
         <w:t>MONG MUỐN: Hệ thống luôn được kết nối với Internet.</w:t>
       </w:r>
     </w:p>
@@ -14794,7 +14559,6 @@
         </w:rPr>
         <w:t>MÔ TẢ: Phiên giao dịch sẽ tự động kết thúc nếu không có thao tác nào của khách hàng trong 1 khoảng thời gian nhất định. Tự động trả thẻ</w:t>
       </w:r>
-      <w:proofErr w:type="gramStart"/>
       <w:r>
         <w:rPr>
           <w:rFonts w:ascii="Times New Roman" w:hAnsi="Times New Roman" w:cs="Times New Roman"/>
@@ -14813,7 +14577,6 @@
         </w:rPr>
         <w:t>.</w:t>
       </w:r>
-      <w:proofErr w:type="gramEnd"/>
     </w:p>
     <w:p>
       <w:pPr>
@@ -14993,6 +14756,7 @@
           <w:sz w:val="24"/>
           <w:szCs w:val="24"/>
         </w:rPr>
+        <w:lastRenderedPageBreak/>
         <w:t>MÔ TẢ</w:t>
       </w:r>
       <w:r>
@@ -15312,21 +15076,7 @@
         <w:rPr>
           <w:rFonts w:ascii="Times New Roman" w:hAnsi="Times New Roman" w:cs="Times New Roman"/>
         </w:rPr>
-        <w:t xml:space="preserve">. Dựa trên các cuộc họp tìm hiểu, và những ý tưởng nhận thức về cái gì là quan trong với các bên liên quan khác nhau, một vài con số đã được thiết lập cho từng yêu cầu. Những con số này sau đó được tóm tắt cho từng nhu cầu và điểm 10 là cao nhất cho sự lựa chọn ưu tiên về chi phí bỏ ra. Kết quả, trong các đánh giấu màu đỏ, bạn có thể nhìn thấy và thể hiện trong Phụ lục 1 , nó chỉ ra được 5 yêu cầu chắc năng và 5 yêu cầu chất lượng. Những yêu cầu này sau đó được ưu tiên </w:t>
-      </w:r>
-      <w:proofErr w:type="gramStart"/>
-      <w:r>
-        <w:rPr>
-          <w:rFonts w:ascii="Times New Roman" w:hAnsi="Times New Roman" w:cs="Times New Roman"/>
-        </w:rPr>
-        <w:t>theo</w:t>
-      </w:r>
-      <w:proofErr w:type="gramEnd"/>
-      <w:r>
-        <w:rPr>
-          <w:rFonts w:ascii="Times New Roman" w:hAnsi="Times New Roman" w:cs="Times New Roman"/>
-        </w:rPr>
-        <w:t xml:space="preserve"> phương pháp chi phí bỏ ra và kết quả có thể xem dưới Phụ lục 2.</w:t>
+        <w:t>. Dựa trên các cuộc họp tìm hiểu, và những ý tưởng nhận thức về cái gì là quan trong với các bên liên quan khác nhau, một vài con số đã được thiết lập cho từng yêu cầu. Những con số này sau đó được tóm tắt cho từng nhu cầu và điểm 10 là cao nhất cho sự lựa chọn ưu tiên về chi phí bỏ ra. Kết quả, trong các đánh giấu màu đỏ, bạn có thể nhìn thấy và thể hiện trong Phụ lục 1 , nó chỉ ra được 5 yêu cầu chắc năng và 5 yêu cầu chất lượng. Những yêu cầu này sau đó được ưu tiên theo phương pháp chi phí bỏ ra và kết quả có thể xem dưới Phụ lục 2.</w:t>
       </w:r>
     </w:p>
     <w:p>
@@ -15340,21 +15090,7 @@
         <w:rPr>
           <w:rFonts w:ascii="Times New Roman" w:hAnsi="Times New Roman" w:cs="Times New Roman"/>
         </w:rPr>
-        <w:t xml:space="preserve">Các yêu cầu còn lại được ưu tiên </w:t>
-      </w:r>
-      <w:proofErr w:type="gramStart"/>
-      <w:r>
-        <w:rPr>
-          <w:rFonts w:ascii="Times New Roman" w:hAnsi="Times New Roman" w:cs="Times New Roman"/>
-        </w:rPr>
-        <w:t>theo</w:t>
-      </w:r>
-      <w:proofErr w:type="gramEnd"/>
-      <w:r>
-        <w:rPr>
-          <w:rFonts w:ascii="Times New Roman" w:hAnsi="Times New Roman" w:cs="Times New Roman"/>
-        </w:rPr>
-        <w:t xml:space="preserve"> “</w:t>
+        <w:t>Các yêu cầu còn lại được ưu tiên theo “</w:t>
       </w:r>
       <w:r>
         <w:rPr>
@@ -15386,35 +15122,7 @@
         <w:rPr>
           <w:rFonts w:ascii="Times New Roman" w:hAnsi="Times New Roman" w:cs="Times New Roman"/>
         </w:rPr>
-        <w:t xml:space="preserve">Một vài phương pháp khác cho việc ưu tiên, Ví dụ như kiểm tra hàng trăm đô-la và bình chọn có-không, cũng được xem xét. Các thử nghiệm hang trăm đô –la là khá giống với Kế hoạch đánh giá độ ưu tiên </w:t>
-      </w:r>
-      <w:proofErr w:type="gramStart"/>
-      <w:r>
-        <w:rPr>
-          <w:rFonts w:ascii="Times New Roman" w:hAnsi="Times New Roman" w:cs="Times New Roman"/>
-        </w:rPr>
-        <w:t>theo</w:t>
-      </w:r>
-      <w:proofErr w:type="gramEnd"/>
-      <w:r>
-        <w:rPr>
-          <w:rFonts w:ascii="Times New Roman" w:hAnsi="Times New Roman" w:cs="Times New Roman"/>
-        </w:rPr>
-        <w:t xml:space="preserve"> 5 hướng, vì nó cũng đưa ra một loạt các yêu cầu để xếp hạng. Tuy nhiên nó được dễ dàng hơn kể từ khi nó bị lạm dụng bởi một </w:t>
-      </w:r>
-      <w:proofErr w:type="gramStart"/>
-      <w:r>
-        <w:rPr>
-          <w:rFonts w:ascii="Times New Roman" w:hAnsi="Times New Roman" w:cs="Times New Roman"/>
-        </w:rPr>
-        <w:t>người  nào</w:t>
-      </w:r>
-      <w:proofErr w:type="gramEnd"/>
-      <w:r>
-        <w:rPr>
-          <w:rFonts w:ascii="Times New Roman" w:hAnsi="Times New Roman" w:cs="Times New Roman"/>
-        </w:rPr>
-        <w:t xml:space="preserve"> đó có thể lưu tất cả tiền của bạn và để chúng vào một yêu cầu mà họ nghĩ là rất quan trọng. Những người khác có thể không đồng ý rằng yêu cầu này là quan trọng nhưng nó vẫn có thể nhận được nhiều phiếu bầu nhất từ mọt người quan tâm đến nó.</w:t>
+        <w:t>Một vài phương pháp khác cho việc ưu tiên, Ví dụ như kiểm tra hàng trăm đô-la và bình chọn có-không, cũng được xem xét. Các thử nghiệm hang trăm đô –la là khá giống với Kế hoạch đánh giá độ ưu tiên theo 5 hướng, vì nó cũng đưa ra một loạt các yêu cầu để xếp hạng. Tuy nhiên nó được dễ dàng hơn kể từ khi nó bị lạm dụng bởi một người  nào đó có thể lưu tất cả tiền của bạn và để chúng vào một yêu cầu mà họ nghĩ là rất quan trọng. Những người khác có thể không đồng ý rằng yêu cầu này là quan trọng nhưng nó vẫn có thể nhận được nhiều phiếu bầu nhất từ mọt người quan tâm đến nó.</w:t>
       </w:r>
     </w:p>
     <w:p>
@@ -15428,21 +15136,7 @@
         <w:rPr>
           <w:rFonts w:ascii="Times New Roman" w:hAnsi="Times New Roman" w:cs="Times New Roman"/>
         </w:rPr>
-        <w:t xml:space="preserve">Phương pháp bỏ phiếu có-không có thể là khá đơn giản để thực hieejnm tuy nhiên phạm </w:t>
-      </w:r>
-      <w:proofErr w:type="gramStart"/>
-      <w:r>
-        <w:rPr>
-          <w:rFonts w:ascii="Times New Roman" w:hAnsi="Times New Roman" w:cs="Times New Roman"/>
-        </w:rPr>
-        <w:t>vi</w:t>
-      </w:r>
-      <w:proofErr w:type="gramEnd"/>
-      <w:r>
-        <w:rPr>
-          <w:rFonts w:ascii="Times New Roman" w:hAnsi="Times New Roman" w:cs="Times New Roman"/>
-        </w:rPr>
-        <w:t xml:space="preserve"> của nó quá hẹp. Ví dụ, nếu có 2 yêu cầu không thực sự rất quan trọng</w:t>
+        <w:t>Phương pháp bỏ phiếu có-không có thể là khá đơn giản để thực hieejnm tuy nhiên phạm vi của nó quá hẹp. Ví dụ, nếu có 2 yêu cầu không thực sự rất quan trọng</w:t>
       </w:r>
       <w:r>
         <w:rPr>
@@ -15462,21 +15156,8 @@
         <w:rPr>
           <w:rFonts w:ascii="Times New Roman" w:hAnsi="Times New Roman" w:cs="Times New Roman"/>
         </w:rPr>
-        <w:t xml:space="preserve">Kết luận, cân nhắc những nhược điểm và ưu điểm của các phương pháp này với nhau để chúng tôi có thể lựa chọn kế hoạch đánh giá độ ưu tiên </w:t>
-      </w:r>
-      <w:proofErr w:type="gramStart"/>
-      <w:r>
-        <w:rPr>
-          <w:rFonts w:ascii="Times New Roman" w:hAnsi="Times New Roman" w:cs="Times New Roman"/>
-        </w:rPr>
-        <w:t>theo</w:t>
-      </w:r>
-      <w:proofErr w:type="gramEnd"/>
-      <w:r>
-        <w:rPr>
-          <w:rFonts w:ascii="Times New Roman" w:hAnsi="Times New Roman" w:cs="Times New Roman"/>
-        </w:rPr>
-        <w:t xml:space="preserve"> 5 hướng</w:t>
+        <w:lastRenderedPageBreak/>
+        <w:t>Kết luận, cân nhắc những nhược điểm và ưu điểm của các phương pháp này với nhau để chúng tôi có thể lựa chọn kế hoạch đánh giá độ ưu tiên theo 5 hướng</w:t>
       </w:r>
     </w:p>
     <w:p>
@@ -15519,27 +15200,13 @@
         <w:rPr>
           <w:rFonts w:ascii="Times New Roman" w:hAnsi="Times New Roman" w:cs="Times New Roman"/>
         </w:rPr>
-        <w:t xml:space="preserve">lần phát </w:t>
-      </w:r>
-      <w:proofErr w:type="gramStart"/>
-      <w:r>
-        <w:rPr>
-          <w:rFonts w:ascii="Times New Roman" w:hAnsi="Times New Roman" w:cs="Times New Roman"/>
-        </w:rPr>
-        <w:t xml:space="preserve">hành </w:t>
-      </w:r>
-      <w:r>
-        <w:rPr>
-          <w:rFonts w:ascii="Times New Roman" w:hAnsi="Times New Roman" w:cs="Times New Roman"/>
-        </w:rPr>
-        <w:t xml:space="preserve"> dựa</w:t>
-      </w:r>
-      <w:proofErr w:type="gramEnd"/>
-      <w:r>
-        <w:rPr>
-          <w:rFonts w:ascii="Times New Roman" w:hAnsi="Times New Roman" w:cs="Times New Roman"/>
-        </w:rPr>
-        <w:t xml:space="preserve"> trên các ưu tiên và sự phụ thuộc của chúng. Ba phiên bản khác nhau được ghép nối để mỗi người sẽ làm việc như là một ứng dụng đầy đủ chức năng.</w:t>
+        <w:t xml:space="preserve">lần phát hành </w:t>
+      </w:r>
+      <w:r>
+        <w:rPr>
+          <w:rFonts w:ascii="Times New Roman" w:hAnsi="Times New Roman" w:cs="Times New Roman"/>
+        </w:rPr>
+        <w:t xml:space="preserve"> dựa trên các ưu tiên và sự phụ thuộc của chúng. Ba phiên bản khác nhau được ghép nối để mỗi người sẽ làm việc như là một ứng dụng đầy đủ chức năng.</w:t>
       </w:r>
     </w:p>
     <w:p>
@@ -15605,21 +15272,7 @@
         <w:rPr>
           <w:rFonts w:ascii="Times New Roman" w:hAnsi="Times New Roman" w:cs="Times New Roman"/>
         </w:rPr>
-        <w:t xml:space="preserve">Việc phát hành lần thứ 3 bao gồm các yêu cầu mà có thể được dành để loại bỏ nếu dự </w:t>
-      </w:r>
-      <w:proofErr w:type="gramStart"/>
-      <w:r>
-        <w:rPr>
-          <w:rFonts w:ascii="Times New Roman" w:hAnsi="Times New Roman" w:cs="Times New Roman"/>
-        </w:rPr>
-        <w:t>án</w:t>
-      </w:r>
-      <w:proofErr w:type="gramEnd"/>
-      <w:r>
-        <w:rPr>
-          <w:rFonts w:ascii="Times New Roman" w:hAnsi="Times New Roman" w:cs="Times New Roman"/>
-        </w:rPr>
-        <w:t xml:space="preserve"> bị trì hoãn hoặc vượt ngoài ngân sách.</w:t>
+        <w:t>Việc phát hành lần thứ 3 bao gồm các yêu cầu mà có thể được dành để loại bỏ nếu dự án bị trì hoãn hoặc vượt ngoài ngân sách.</w:t>
       </w:r>
     </w:p>
     <w:p>
@@ -15633,7 +15286,6 @@
         <w:rPr>
           <w:rFonts w:ascii="Times New Roman" w:hAnsi="Times New Roman" w:cs="Times New Roman"/>
         </w:rPr>
-        <w:lastRenderedPageBreak/>
         <w:t>Để biết thêm chi tiết về kế hoạch phát hành, xem phụ lục 4.</w:t>
       </w:r>
     </w:p>
@@ -15647,7 +15299,6 @@
         </w:rPr>
       </w:pPr>
     </w:p>
-    <w:bookmarkEnd w:id="0"/>
     <w:p>
       <w:pPr>
         <w:spacing w:line="240" w:lineRule="auto"/>
@@ -15660,13 +15311,127 @@
       </w:pPr>
     </w:p>
     <w:sectPr>
+      <w:footerReference w:type="default" r:id="rId32"/>
       <w:pgSz w:w="12240" w:h="15840"/>
       <w:pgMar w:top="1440" w:right="1440" w:bottom="810" w:left="1440" w:header="720" w:footer="720" w:gutter="0"/>
       <w:cols w:space="720"/>
+      <w:titlePg/>
       <w:docGrid w:linePitch="360"/>
     </w:sectPr>
   </w:body>
 </w:document>
+</file>
+
+<file path=word/endnotes.xml><?xml version="1.0" encoding="utf-8"?>
+<w:endnotes xmlns:wpc="http://schemas.microsoft.com/office/word/2010/wordprocessingCanvas" xmlns:mc="http://schemas.openxmlformats.org/markup-compatibility/2006" xmlns:o="urn:schemas-microsoft-com:office:office" xmlns:r="http://schemas.openxmlformats.org/officeDocument/2006/relationships" xmlns:m="http://schemas.openxmlformats.org/officeDocument/2006/math" xmlns:v="urn:schemas-microsoft-com:vml" xmlns:wp14="http://schemas.microsoft.com/office/word/2010/wordprocessingDrawing" xmlns:wp="http://schemas.openxmlformats.org/drawingml/2006/wordprocessingDrawing" xmlns:w10="urn:schemas-microsoft-com:office:word" xmlns:w="http://schemas.openxmlformats.org/wordprocessingml/2006/main" xmlns:w14="http://schemas.microsoft.com/office/word/2010/wordml" xmlns:w15="http://schemas.microsoft.com/office/word/2012/wordml" xmlns:wpg="http://schemas.microsoft.com/office/word/2010/wordprocessingGroup" xmlns:wpi="http://schemas.microsoft.com/office/word/2010/wordprocessingInk" xmlns:wne="http://schemas.microsoft.com/office/word/2006/wordml" xmlns:wps="http://schemas.microsoft.com/office/word/2010/wordprocessingShape" mc:Ignorable="w14 w15 wp14">
+  <w:endnote w:type="separator" w:id="-1">
+    <w:p>
+      <w:pPr>
+        <w:spacing w:after="0" w:line="240" w:lineRule="auto"/>
+      </w:pPr>
+      <w:r>
+        <w:separator/>
+      </w:r>
+    </w:p>
+  </w:endnote>
+  <w:endnote w:type="continuationSeparator" w:id="0">
+    <w:p>
+      <w:pPr>
+        <w:spacing w:after="0" w:line="240" w:lineRule="auto"/>
+      </w:pPr>
+      <w:r>
+        <w:continuationSeparator/>
+      </w:r>
+    </w:p>
+  </w:endnote>
+</w:endnotes>
+</file>
+
+<file path=word/footer1.xml><?xml version="1.0" encoding="utf-8"?>
+<w:ftr xmlns:wpc="http://schemas.microsoft.com/office/word/2010/wordprocessingCanvas" xmlns:mc="http://schemas.openxmlformats.org/markup-compatibility/2006" xmlns:o="urn:schemas-microsoft-com:office:office" xmlns:r="http://schemas.openxmlformats.org/officeDocument/2006/relationships" xmlns:m="http://schemas.openxmlformats.org/officeDocument/2006/math" xmlns:v="urn:schemas-microsoft-com:vml" xmlns:wp14="http://schemas.microsoft.com/office/word/2010/wordprocessingDrawing" xmlns:wp="http://schemas.openxmlformats.org/drawingml/2006/wordprocessingDrawing" xmlns:w10="urn:schemas-microsoft-com:office:word" xmlns:w="http://schemas.openxmlformats.org/wordprocessingml/2006/main" xmlns:w14="http://schemas.microsoft.com/office/word/2010/wordml" xmlns:w15="http://schemas.microsoft.com/office/word/2012/wordml" xmlns:wpg="http://schemas.microsoft.com/office/word/2010/wordprocessingGroup" xmlns:wpi="http://schemas.microsoft.com/office/word/2010/wordprocessingInk" xmlns:wne="http://schemas.microsoft.com/office/word/2006/wordml" xmlns:wps="http://schemas.microsoft.com/office/word/2010/wordprocessingShape" mc:Ignorable="w14 w15 wp14">
+  <w:p>
+    <w:pPr>
+      <w:pStyle w:val="Footer"/>
+      <w:tabs>
+        <w:tab w:val="clear" w:pos="4680"/>
+        <w:tab w:val="clear" w:pos="9360"/>
+      </w:tabs>
+      <w:jc w:val="center"/>
+      <w:rPr>
+        <w:caps/>
+        <w:noProof/>
+        <w:color w:val="000000" w:themeColor="text1"/>
+      </w:rPr>
+    </w:pPr>
+    <w:r>
+      <w:rPr>
+        <w:caps/>
+        <w:color w:val="000000" w:themeColor="text1"/>
+      </w:rPr>
+      <w:fldChar w:fldCharType="begin"/>
+    </w:r>
+    <w:r>
+      <w:rPr>
+        <w:caps/>
+        <w:color w:val="000000" w:themeColor="text1"/>
+      </w:rPr>
+      <w:instrText xml:space="preserve"> PAGE   \* MERGEFORMAT </w:instrText>
+    </w:r>
+    <w:r>
+      <w:rPr>
+        <w:caps/>
+        <w:color w:val="000000" w:themeColor="text1"/>
+      </w:rPr>
+      <w:fldChar w:fldCharType="separate"/>
+    </w:r>
+    <w:r>
+      <w:rPr>
+        <w:caps/>
+        <w:noProof/>
+        <w:color w:val="000000" w:themeColor="text1"/>
+      </w:rPr>
+      <w:t>13</w:t>
+    </w:r>
+    <w:r>
+      <w:rPr>
+        <w:caps/>
+        <w:noProof/>
+        <w:color w:val="000000" w:themeColor="text1"/>
+      </w:rPr>
+      <w:fldChar w:fldCharType="end"/>
+    </w:r>
+  </w:p>
+  <w:p>
+    <w:pPr>
+      <w:pStyle w:val="Footer"/>
+    </w:pPr>
+  </w:p>
+</w:ftr>
+</file>
+
+<file path=word/footnotes.xml><?xml version="1.0" encoding="utf-8"?>
+<w:footnotes xmlns:wpc="http://schemas.microsoft.com/office/word/2010/wordprocessingCanvas" xmlns:mc="http://schemas.openxmlformats.org/markup-compatibility/2006" xmlns:o="urn:schemas-microsoft-com:office:office" xmlns:r="http://schemas.openxmlformats.org/officeDocument/2006/relationships" xmlns:m="http://schemas.openxmlformats.org/officeDocument/2006/math" xmlns:v="urn:schemas-microsoft-com:vml" xmlns:wp14="http://schemas.microsoft.com/office/word/2010/wordprocessingDrawing" xmlns:wp="http://schemas.openxmlformats.org/drawingml/2006/wordprocessingDrawing" xmlns:w10="urn:schemas-microsoft-com:office:word" xmlns:w="http://schemas.openxmlformats.org/wordprocessingml/2006/main" xmlns:w14="http://schemas.microsoft.com/office/word/2010/wordml" xmlns:w15="http://schemas.microsoft.com/office/word/2012/wordml" xmlns:wpg="http://schemas.microsoft.com/office/word/2010/wordprocessingGroup" xmlns:wpi="http://schemas.microsoft.com/office/word/2010/wordprocessingInk" xmlns:wne="http://schemas.microsoft.com/office/word/2006/wordml" xmlns:wps="http://schemas.microsoft.com/office/word/2010/wordprocessingShape" mc:Ignorable="w14 w15 wp14">
+  <w:footnote w:type="separator" w:id="-1">
+    <w:p>
+      <w:pPr>
+        <w:spacing w:after="0" w:line="240" w:lineRule="auto"/>
+      </w:pPr>
+      <w:r>
+        <w:separator/>
+      </w:r>
+    </w:p>
+  </w:footnote>
+  <w:footnote w:type="continuationSeparator" w:id="0">
+    <w:p>
+      <w:pPr>
+        <w:spacing w:after="0" w:line="240" w:lineRule="auto"/>
+      </w:pPr>
+      <w:r>
+        <w:continuationSeparator/>
+      </w:r>
+    </w:p>
+  </w:footnote>
+</w:footnotes>
 </file>
 
 <file path=word/numbering.xml><?xml version="1.0" encoding="utf-8"?>
@@ -19010,6 +18775,50 @@
       </w:tblBorders>
     </w:tblPr>
   </w:style>
+  <w:style w:type="paragraph" w:styleId="Header">
+    <w:name w:val="header"/>
+    <w:basedOn w:val="Normal"/>
+    <w:link w:val="HeaderChar"/>
+    <w:uiPriority w:val="99"/>
+    <w:unhideWhenUsed/>
+    <w:rsid w:val="00C12352"/>
+    <w:pPr>
+      <w:tabs>
+        <w:tab w:val="center" w:pos="4680"/>
+        <w:tab w:val="right" w:pos="9360"/>
+      </w:tabs>
+      <w:spacing w:after="0" w:line="240" w:lineRule="auto"/>
+    </w:pPr>
+  </w:style>
+  <w:style w:type="character" w:customStyle="1" w:styleId="HeaderChar">
+    <w:name w:val="Header Char"/>
+    <w:basedOn w:val="DefaultParagraphFont"/>
+    <w:link w:val="Header"/>
+    <w:uiPriority w:val="99"/>
+    <w:rsid w:val="00C12352"/>
+  </w:style>
+  <w:style w:type="paragraph" w:styleId="Footer">
+    <w:name w:val="footer"/>
+    <w:basedOn w:val="Normal"/>
+    <w:link w:val="FooterChar"/>
+    <w:uiPriority w:val="99"/>
+    <w:unhideWhenUsed/>
+    <w:rsid w:val="00C12352"/>
+    <w:pPr>
+      <w:tabs>
+        <w:tab w:val="center" w:pos="4680"/>
+        <w:tab w:val="right" w:pos="9360"/>
+      </w:tabs>
+      <w:spacing w:after="0" w:line="240" w:lineRule="auto"/>
+    </w:pPr>
+  </w:style>
+  <w:style w:type="character" w:customStyle="1" w:styleId="FooterChar">
+    <w:name w:val="Footer Char"/>
+    <w:basedOn w:val="DefaultParagraphFont"/>
+    <w:link w:val="Footer"/>
+    <w:uiPriority w:val="99"/>
+    <w:rsid w:val="00C12352"/>
+  </w:style>
 </w:styles>
 </file>
 
@@ -19279,7 +19088,7 @@
 </file>
 
 <file path=customXml/itemProps1.xml><?xml version="1.0" encoding="utf-8"?>
-<ds:datastoreItem xmlns:ds="http://schemas.openxmlformats.org/officeDocument/2006/customXml" ds:itemID="{34BF244A-EAB2-4B3E-A5EB-775BA1CD5651}">
+<ds:datastoreItem xmlns:ds="http://schemas.openxmlformats.org/officeDocument/2006/customXml" ds:itemID="{971D8564-917D-49BB-9B66-8EFC571A27B0}">
   <ds:schemaRefs>
     <ds:schemaRef ds:uri="http://schemas.openxmlformats.org/officeDocument/2006/bibliography"/>
   </ds:schemaRefs>

</xml_diff>

<commit_message>
ThuanPH review tài liệu
</commit_message>
<xml_diff>
--- a/CNPM/SRS_CNPM.docx
+++ b/CNPM/SRS_CNPM.docx
@@ -1,6 +1,6 @@
 
 <file path=word/document.xml><?xml version="1.0" encoding="utf-8"?>
-<w:document xmlns:wpc="http://schemas.microsoft.com/office/word/2010/wordprocessingCanvas" xmlns:mc="http://schemas.openxmlformats.org/markup-compatibility/2006" xmlns:o="urn:schemas-microsoft-com:office:office" xmlns:r="http://schemas.openxmlformats.org/officeDocument/2006/relationships" xmlns:m="http://schemas.openxmlformats.org/officeDocument/2006/math" xmlns:v="urn:schemas-microsoft-com:vml" xmlns:wp14="http://schemas.microsoft.com/office/word/2010/wordprocessingDrawing" xmlns:wp="http://schemas.openxmlformats.org/drawingml/2006/wordprocessingDrawing" xmlns:w10="urn:schemas-microsoft-com:office:word" xmlns:w="http://schemas.openxmlformats.org/wordprocessingml/2006/main" xmlns:w14="http://schemas.microsoft.com/office/word/2010/wordml" xmlns:w15="http://schemas.microsoft.com/office/word/2012/wordml" xmlns:wpg="http://schemas.microsoft.com/office/word/2010/wordprocessingGroup" xmlns:wpi="http://schemas.microsoft.com/office/word/2010/wordprocessingInk" xmlns:wne="http://schemas.microsoft.com/office/word/2006/wordml" xmlns:wps="http://schemas.microsoft.com/office/word/2010/wordprocessingShape" mc:Ignorable="w14 w15 wp14">
+<w:document xmlns:wpc="http://schemas.microsoft.com/office/word/2010/wordprocessingCanvas" xmlns:mc="http://schemas.openxmlformats.org/markup-compatibility/2006" xmlns:o="urn:schemas-microsoft-com:office:office" xmlns:r="http://schemas.openxmlformats.org/officeDocument/2006/relationships" xmlns:m="http://schemas.openxmlformats.org/officeDocument/2006/math" xmlns:v="urn:schemas-microsoft-com:vml" xmlns:wp14="http://schemas.microsoft.com/office/word/2010/wordprocessingDrawing" xmlns:wp="http://schemas.openxmlformats.org/drawingml/2006/wordprocessingDrawing" xmlns:w10="urn:schemas-microsoft-com:office:word" xmlns:w="http://schemas.openxmlformats.org/wordprocessingml/2006/main" xmlns:w14="http://schemas.microsoft.com/office/word/2010/wordml" xmlns:wpg="http://schemas.microsoft.com/office/word/2010/wordprocessingGroup" xmlns:wpi="http://schemas.microsoft.com/office/word/2010/wordprocessingInk" xmlns:wne="http://schemas.microsoft.com/office/word/2006/wordml" xmlns:wps="http://schemas.microsoft.com/office/word/2010/wordprocessingShape" mc:Ignorable="w14 wp14">
   <w:body>
     <w:p>
       <w:pPr>
@@ -226,7 +226,23 @@
           <w:sz w:val="24"/>
           <w:szCs w:val="24"/>
         </w:rPr>
-        <w:t>Trương Tiến Phúc – Lớp TH11A</w:t>
+        <w:t>Trương Tiế</w:t>
+      </w:r>
+      <w:r>
+        <w:rPr>
+          <w:rFonts w:ascii="Times New Roman" w:hAnsi="Times New Roman" w:cs="Times New Roman"/>
+          <w:sz w:val="24"/>
+          <w:szCs w:val="24"/>
+        </w:rPr>
+        <w:t>n Phúc -</w:t>
+      </w:r>
+      <w:r>
+        <w:rPr>
+          <w:rFonts w:ascii="Times New Roman" w:hAnsi="Times New Roman" w:cs="Times New Roman"/>
+          <w:sz w:val="24"/>
+          <w:szCs w:val="24"/>
+        </w:rPr>
+        <w:t xml:space="preserve"> Lớp TH11A</w:t>
       </w:r>
     </w:p>
     <w:p>
@@ -245,7 +261,23 @@
           <w:sz w:val="24"/>
           <w:szCs w:val="24"/>
         </w:rPr>
-        <w:t>Lê Văn Thứ - Lớp TH11A</w:t>
+        <w:t>Lê Văn Thứ</w:t>
+      </w:r>
+      <w:r>
+        <w:rPr>
+          <w:rFonts w:ascii="Times New Roman" w:hAnsi="Times New Roman" w:cs="Times New Roman"/>
+          <w:sz w:val="24"/>
+          <w:szCs w:val="24"/>
+        </w:rPr>
+        <w:t xml:space="preserve"> -</w:t>
+      </w:r>
+      <w:r>
+        <w:rPr>
+          <w:rFonts w:ascii="Times New Roman" w:hAnsi="Times New Roman" w:cs="Times New Roman"/>
+          <w:sz w:val="24"/>
+          <w:szCs w:val="24"/>
+        </w:rPr>
+        <w:t xml:space="preserve"> Lớp TH11A</w:t>
       </w:r>
     </w:p>
     <w:p>
@@ -264,7 +296,23 @@
           <w:sz w:val="24"/>
           <w:szCs w:val="24"/>
         </w:rPr>
-        <w:t>Phạm Hồng Thuận – Lớp TH11A</w:t>
+        <w:t>Phạm Hồng Thuậ</w:t>
+      </w:r>
+      <w:r>
+        <w:rPr>
+          <w:rFonts w:ascii="Times New Roman" w:hAnsi="Times New Roman" w:cs="Times New Roman"/>
+          <w:sz w:val="24"/>
+          <w:szCs w:val="24"/>
+        </w:rPr>
+        <w:t>n -</w:t>
+      </w:r>
+      <w:r>
+        <w:rPr>
+          <w:rFonts w:ascii="Times New Roman" w:hAnsi="Times New Roman" w:cs="Times New Roman"/>
+          <w:sz w:val="24"/>
+          <w:szCs w:val="24"/>
+        </w:rPr>
+        <w:t xml:space="preserve"> Lớp TH11A</w:t>
       </w:r>
     </w:p>
     <w:p>
@@ -283,7 +331,23 @@
           <w:sz w:val="24"/>
           <w:szCs w:val="24"/>
         </w:rPr>
-        <w:t>Dương Hồ Minh Tú – Lớp TH11A</w:t>
+        <w:t>Dương Hồ</w:t>
+      </w:r>
+      <w:r>
+        <w:rPr>
+          <w:rFonts w:ascii="Times New Roman" w:hAnsi="Times New Roman" w:cs="Times New Roman"/>
+          <w:sz w:val="24"/>
+          <w:szCs w:val="24"/>
+        </w:rPr>
+        <w:t xml:space="preserve"> Minh Tú -</w:t>
+      </w:r>
+      <w:r>
+        <w:rPr>
+          <w:rFonts w:ascii="Times New Roman" w:hAnsi="Times New Roman" w:cs="Times New Roman"/>
+          <w:sz w:val="24"/>
+          <w:szCs w:val="24"/>
+        </w:rPr>
+        <w:t xml:space="preserve"> Lớp TH11A</w:t>
       </w:r>
     </w:p>
     <w:p>
@@ -682,7 +746,39 @@
                 <w:sz w:val="24"/>
                 <w:szCs w:val="24"/>
               </w:rPr>
-              <w:t>3.1.2-4</w:t>
+              <w:t>3.1.2</w:t>
+            </w:r>
+            <w:r>
+              <w:rPr>
+                <w:rFonts w:ascii="Times New Roman" w:hAnsi="Times New Roman" w:cs="Times New Roman"/>
+                <w:sz w:val="24"/>
+                <w:szCs w:val="24"/>
+              </w:rPr>
+              <w:t xml:space="preserve"> </w:t>
+            </w:r>
+            <w:r>
+              <w:rPr>
+                <w:rFonts w:ascii="Times New Roman" w:hAnsi="Times New Roman" w:cs="Times New Roman"/>
+                <w:sz w:val="24"/>
+                <w:szCs w:val="24"/>
+              </w:rPr>
+              <w:t>-</w:t>
+            </w:r>
+            <w:r>
+              <w:rPr>
+                <w:rFonts w:ascii="Times New Roman" w:hAnsi="Times New Roman" w:cs="Times New Roman"/>
+                <w:sz w:val="24"/>
+                <w:szCs w:val="24"/>
+              </w:rPr>
+              <w:t xml:space="preserve"> </w:t>
+            </w:r>
+            <w:r>
+              <w:rPr>
+                <w:rFonts w:ascii="Times New Roman" w:hAnsi="Times New Roman" w:cs="Times New Roman"/>
+                <w:sz w:val="24"/>
+                <w:szCs w:val="24"/>
+              </w:rPr>
+              <w:t>4</w:t>
             </w:r>
           </w:p>
         </w:tc>
@@ -1230,7 +1326,23 @@
                 <w:sz w:val="24"/>
                 <w:szCs w:val="24"/>
               </w:rPr>
-              <w:t>Thêm 3.4</w:t>
+              <w:t>Thêm</w:t>
+            </w:r>
+            <w:r>
+              <w:rPr>
+                <w:rFonts w:ascii="Times New Roman" w:hAnsi="Times New Roman" w:cs="Times New Roman"/>
+                <w:sz w:val="24"/>
+                <w:szCs w:val="24"/>
+              </w:rPr>
+              <w:t xml:space="preserve"> phần</w:t>
+            </w:r>
+            <w:r>
+              <w:rPr>
+                <w:rFonts w:ascii="Times New Roman" w:hAnsi="Times New Roman" w:cs="Times New Roman"/>
+                <w:sz w:val="24"/>
+                <w:szCs w:val="24"/>
+              </w:rPr>
+              <w:t xml:space="preserve"> 3.4</w:t>
             </w:r>
           </w:p>
         </w:tc>
@@ -1424,6 +1536,14 @@
               </w:rPr>
               <w:t>Thay đổi nội dung phần 3.2</w:t>
             </w:r>
+            <w:r>
+              <w:rPr>
+                <w:rFonts w:ascii="Times New Roman" w:hAnsi="Times New Roman" w:cs="Times New Roman"/>
+                <w:sz w:val="24"/>
+                <w:szCs w:val="24"/>
+              </w:rPr>
+              <w:t>.1</w:t>
+            </w:r>
           </w:p>
         </w:tc>
         <w:tc>
@@ -1535,7 +1655,7 @@
                 <w:sz w:val="24"/>
                 <w:szCs w:val="24"/>
               </w:rPr>
-              <w:t>Sửa chính tả;</w:t>
+              <w:t>Sửa chính tả</w:t>
             </w:r>
           </w:p>
           <w:p>
@@ -1803,7 +1923,39 @@
                 <w:sz w:val="24"/>
                 <w:szCs w:val="24"/>
               </w:rPr>
-              <w:t>Sửa phần đấnh ID trong phần  3.5.3,3.5.4</w:t>
+              <w:t>Sửa phần đ</w:t>
+            </w:r>
+            <w:r>
+              <w:rPr>
+                <w:rFonts w:ascii="Times New Roman" w:hAnsi="Times New Roman" w:cs="Times New Roman"/>
+                <w:sz w:val="24"/>
+                <w:szCs w:val="24"/>
+              </w:rPr>
+              <w:t>á</w:t>
+            </w:r>
+            <w:r>
+              <w:rPr>
+                <w:rFonts w:ascii="Times New Roman" w:hAnsi="Times New Roman" w:cs="Times New Roman"/>
+                <w:sz w:val="24"/>
+                <w:szCs w:val="24"/>
+              </w:rPr>
+              <w:t>nh ID trong phần  3.5.3,</w:t>
+            </w:r>
+            <w:r>
+              <w:rPr>
+                <w:rFonts w:ascii="Times New Roman" w:hAnsi="Times New Roman" w:cs="Times New Roman"/>
+                <w:sz w:val="24"/>
+                <w:szCs w:val="24"/>
+              </w:rPr>
+              <w:t xml:space="preserve"> </w:t>
+            </w:r>
+            <w:r>
+              <w:rPr>
+                <w:rFonts w:ascii="Times New Roman" w:hAnsi="Times New Roman" w:cs="Times New Roman"/>
+                <w:sz w:val="24"/>
+                <w:szCs w:val="24"/>
+              </w:rPr>
+              <w:t>3.5.4</w:t>
             </w:r>
           </w:p>
         </w:tc>
@@ -1918,8 +2070,6 @@
               </w:rPr>
               <w:t>Đánh số trang</w:t>
             </w:r>
-            <w:bookmarkStart w:id="0" w:name="_GoBack"/>
-            <w:bookmarkEnd w:id="0"/>
           </w:p>
         </w:tc>
         <w:tc>
@@ -1961,6 +2111,14 @@
                 <w:szCs w:val="24"/>
               </w:rPr>
             </w:pPr>
+            <w:r>
+              <w:rPr>
+                <w:rFonts w:ascii="Times New Roman" w:hAnsi="Times New Roman" w:cs="Times New Roman"/>
+                <w:sz w:val="24"/>
+                <w:szCs w:val="24"/>
+              </w:rPr>
+              <w:t>17/06/2015</w:t>
+            </w:r>
           </w:p>
         </w:tc>
         <w:tc>
@@ -1976,6 +2134,14 @@
                 <w:szCs w:val="24"/>
               </w:rPr>
             </w:pPr>
+            <w:r>
+              <w:rPr>
+                <w:rFonts w:ascii="Times New Roman" w:hAnsi="Times New Roman" w:cs="Times New Roman"/>
+                <w:sz w:val="24"/>
+                <w:szCs w:val="24"/>
+              </w:rPr>
+              <w:t>ThuanPH</w:t>
+            </w:r>
           </w:p>
         </w:tc>
         <w:tc>
@@ -1991,6 +2157,31 @@
                 <w:szCs w:val="24"/>
               </w:rPr>
             </w:pPr>
+            <w:r>
+              <w:rPr>
+                <w:rFonts w:ascii="Times New Roman" w:hAnsi="Times New Roman" w:cs="Times New Roman"/>
+                <w:sz w:val="24"/>
+                <w:szCs w:val="24"/>
+              </w:rPr>
+              <w:t>Sửa lỗi chính tả</w:t>
+            </w:r>
+          </w:p>
+          <w:p>
+            <w:pPr>
+              <w:rPr>
+                <w:rFonts w:ascii="Times New Roman" w:hAnsi="Times New Roman" w:cs="Times New Roman"/>
+                <w:sz w:val="24"/>
+                <w:szCs w:val="24"/>
+              </w:rPr>
+            </w:pPr>
+            <w:r>
+              <w:rPr>
+                <w:rFonts w:ascii="Times New Roman" w:hAnsi="Times New Roman" w:cs="Times New Roman"/>
+                <w:sz w:val="24"/>
+                <w:szCs w:val="24"/>
+              </w:rPr>
+              <w:t>Review tài liệu</w:t>
+            </w:r>
           </w:p>
         </w:tc>
         <w:tc>
@@ -2007,6 +2198,16 @@
                 <w:szCs w:val="24"/>
               </w:rPr>
             </w:pPr>
+            <w:r>
+              <w:rPr>
+                <w:rFonts w:ascii="Times New Roman" w:hAnsi="Times New Roman" w:cs="Times New Roman"/>
+                <w:sz w:val="24"/>
+                <w:szCs w:val="24"/>
+              </w:rPr>
+              <w:t>V1.0</w:t>
+            </w:r>
+            <w:bookmarkStart w:id="0" w:name="_GoBack"/>
+            <w:bookmarkEnd w:id="0"/>
           </w:p>
         </w:tc>
       </w:tr>
@@ -2117,7 +2318,55 @@
           <w:sz w:val="24"/>
           <w:szCs w:val="24"/>
         </w:rPr>
-        <w:t>Tài liệu phân tích, đặc tả yêu cẩu phần mềm cung cấp một cách đầy đủ các thông tin, mô tả của các chức năng, và đặc tả của Hệ thống giả lập cây ATM trên nền tảng web. Tài liệu được sử dụng nhằm mục đích cung cấp phương pháp tiếp cận đối với các yêu cầu của hệ thống ATM để từ đó các thành viên trong đội phát triển sẽ triển khai làm việc và xác định đúng các chức năng của hệ thống.</w:t>
+        <w:t>Tài liệu phân tích, đặc tả yêu c</w:t>
+      </w:r>
+      <w:r>
+        <w:rPr>
+          <w:rFonts w:ascii="Times New Roman" w:hAnsi="Times New Roman" w:cs="Times New Roman"/>
+          <w:sz w:val="24"/>
+          <w:szCs w:val="24"/>
+        </w:rPr>
+        <w:t>ầ</w:t>
+      </w:r>
+      <w:r>
+        <w:rPr>
+          <w:rFonts w:ascii="Times New Roman" w:hAnsi="Times New Roman" w:cs="Times New Roman"/>
+          <w:sz w:val="24"/>
+          <w:szCs w:val="24"/>
+        </w:rPr>
+        <w:t>u phần mềm cung cấp một cách đầy đủ các thông tin, mô tả của các chức năng, và đặc tả</w:t>
+      </w:r>
+      <w:r>
+        <w:rPr>
+          <w:rFonts w:ascii="Times New Roman" w:hAnsi="Times New Roman" w:cs="Times New Roman"/>
+          <w:sz w:val="24"/>
+          <w:szCs w:val="24"/>
+        </w:rPr>
+        <w:t xml:space="preserve"> yêu cầu</w:t>
+      </w:r>
+      <w:r>
+        <w:rPr>
+          <w:rFonts w:ascii="Times New Roman" w:hAnsi="Times New Roman" w:cs="Times New Roman"/>
+          <w:sz w:val="24"/>
+          <w:szCs w:val="24"/>
+        </w:rPr>
+        <w:t xml:space="preserve"> của Hệ thống giả lập cây ATM trên nền tảng web.</w:t>
+      </w:r>
+      <w:r>
+        <w:rPr>
+          <w:rFonts w:ascii="Times New Roman" w:hAnsi="Times New Roman" w:cs="Times New Roman"/>
+          <w:sz w:val="24"/>
+          <w:szCs w:val="24"/>
+        </w:rPr>
+        <w:t xml:space="preserve"> </w:t>
+      </w:r>
+      <w:r>
+        <w:rPr>
+          <w:rFonts w:ascii="Times New Roman" w:hAnsi="Times New Roman" w:cs="Times New Roman"/>
+          <w:sz w:val="24"/>
+          <w:szCs w:val="24"/>
+        </w:rPr>
+        <w:t xml:space="preserve"> Tài liệu được sử dụng nhằm mục đích cung cấp phương pháp tiếp cận đối với các yêu cầu của hệ thống ATM để từ đó các thành viên trong đội phát triển sẽ triển khai làm việc và xác định đúng các chức năng của hệ thống.</w:t>
       </w:r>
     </w:p>
     <w:p>
@@ -2220,9 +2469,9 @@
         <w:tblLook w:val="04A0" w:firstRow="1" w:lastRow="0" w:firstColumn="1" w:lastColumn="0" w:noHBand="0" w:noVBand="1"/>
       </w:tblPr>
       <w:tblGrid>
-        <w:gridCol w:w="1304"/>
-        <w:gridCol w:w="2183"/>
-        <w:gridCol w:w="5981"/>
+        <w:gridCol w:w="1305"/>
+        <w:gridCol w:w="2185"/>
+        <w:gridCol w:w="5978"/>
       </w:tblGrid>
       <w:tr>
         <w:trPr>
@@ -2686,7 +2935,15 @@
                 <w:sz w:val="24"/>
                 <w:szCs w:val="24"/>
               </w:rPr>
-              <w:t>Mật khẩu truy cập account</w:t>
+              <w:t>Mật khẩu truy cậ</w:t>
+            </w:r>
+            <w:r>
+              <w:rPr>
+                <w:rFonts w:ascii="Times New Roman" w:hAnsi="Times New Roman" w:cs="Times New Roman"/>
+                <w:sz w:val="24"/>
+                <w:szCs w:val="24"/>
+              </w:rPr>
+              <w:t>p tài khoản</w:t>
             </w:r>
           </w:p>
         </w:tc>
@@ -2911,7 +3168,7 @@
                 <w:lang w:val="fr-FR"/>
               </w:rPr>
             </w:pPr>
-            <w:hyperlink r:id="rId8" w:history="1">
+            <w:hyperlink r:id="rId9" w:history="1">
               <w:r>
                 <w:rPr>
                   <w:rStyle w:val="Hyperlink"/>
@@ -2942,7 +3199,7 @@
                 <w:lang w:val="fr-FR"/>
               </w:rPr>
             </w:pPr>
-            <w:hyperlink r:id="rId9" w:tgtFrame="_blank" w:history="1">
+            <w:hyperlink r:id="rId10" w:tgtFrame="_blank" w:history="1">
               <w:r>
                 <w:rPr>
                   <w:rStyle w:val="Hyperlink"/>
@@ -3511,7 +3768,7 @@
           <w:sz w:val="24"/>
           <w:szCs w:val="24"/>
         </w:rPr>
-        <w:t>–</w:t>
+        <w:t>-</w:t>
       </w:r>
       <w:r>
         <w:rPr>
@@ -3699,13 +3956,15 @@
         <w:spacing w:line="240" w:lineRule="auto"/>
         <w:rPr>
           <w:rFonts w:ascii="Times New Roman" w:hAnsi="Times New Roman" w:cs="Times New Roman"/>
-          <w:sz w:val="24"/>
-          <w:szCs w:val="24"/>
-        </w:rPr>
-      </w:pPr>
-      <w:r>
-        <w:rPr>
-          <w:rFonts w:ascii="Times New Roman" w:hAnsi="Times New Roman" w:cs="Times New Roman"/>
+          <w:color w:val="4472C4" w:themeColor="accent5"/>
+          <w:sz w:val="24"/>
+          <w:szCs w:val="24"/>
+        </w:rPr>
+      </w:pPr>
+      <w:r>
+        <w:rPr>
+          <w:rFonts w:ascii="Times New Roman" w:hAnsi="Times New Roman" w:cs="Times New Roman"/>
+          <w:color w:val="4472C4" w:themeColor="accent5"/>
           <w:sz w:val="24"/>
           <w:szCs w:val="24"/>
         </w:rPr>
@@ -3779,6 +4038,14 @@
           <w:sz w:val="24"/>
           <w:szCs w:val="24"/>
         </w:rPr>
+        <w:t xml:space="preserve"> tài khoản</w:t>
+      </w:r>
+      <w:r>
+        <w:rPr>
+          <w:rFonts w:ascii="Times New Roman" w:hAnsi="Times New Roman" w:cs="Times New Roman"/>
+          <w:sz w:val="24"/>
+          <w:szCs w:val="24"/>
+        </w:rPr>
         <w:t>,</w:t>
       </w:r>
       <w:r>
@@ -3811,15 +4078,79 @@
           <w:sz w:val="24"/>
           <w:szCs w:val="24"/>
         </w:rPr>
-        <w:t xml:space="preserve">Mỗi thẻ tương ứng với một tài khoản. Một người dùng có thể có nhiều tài khoảng. </w:t>
-      </w:r>
-      <w:r>
-        <w:rPr>
-          <w:rFonts w:ascii="Times New Roman" w:hAnsi="Times New Roman" w:cs="Times New Roman"/>
-          <w:sz w:val="24"/>
-          <w:szCs w:val="24"/>
-        </w:rPr>
-        <w:t>Một thẻ có thể bị chặn tạm thời hoặc vĩnh viễn bởi Ngân hàng (ví dụ: Nếu nó bị mất hoặc nhập sai PIN quá 3 lần). Mộ</w:t>
+        <w:t>Mỗi thẻ tương ứng với một tài khoản. Một người dùng có thể có nhiều tài khoả</w:t>
+      </w:r>
+      <w:r>
+        <w:rPr>
+          <w:rFonts w:ascii="Times New Roman" w:hAnsi="Times New Roman" w:cs="Times New Roman"/>
+          <w:sz w:val="24"/>
+          <w:szCs w:val="24"/>
+        </w:rPr>
+        <w:t>n</w:t>
+      </w:r>
+      <w:r>
+        <w:rPr>
+          <w:rFonts w:ascii="Times New Roman" w:hAnsi="Times New Roman" w:cs="Times New Roman"/>
+          <w:sz w:val="24"/>
+          <w:szCs w:val="24"/>
+        </w:rPr>
+        <w:t xml:space="preserve">. </w:t>
+      </w:r>
+      <w:r>
+        <w:rPr>
+          <w:rFonts w:ascii="Times New Roman" w:hAnsi="Times New Roman" w:cs="Times New Roman"/>
+          <w:sz w:val="24"/>
+          <w:szCs w:val="24"/>
+        </w:rPr>
+        <w:t>Một thẻ có thể bị chặn tạm thời hoặc vĩnh viễn bởi Ngân hàng (ví dụ: Nếu nó bị mất hoặc nhập sai</w:t>
+      </w:r>
+      <w:r>
+        <w:rPr>
+          <w:rFonts w:ascii="Times New Roman" w:hAnsi="Times New Roman" w:cs="Times New Roman"/>
+          <w:sz w:val="24"/>
+          <w:szCs w:val="24"/>
+        </w:rPr>
+        <w:t xml:space="preserve"> mã</w:t>
+      </w:r>
+      <w:r>
+        <w:rPr>
+          <w:rFonts w:ascii="Times New Roman" w:hAnsi="Times New Roman" w:cs="Times New Roman"/>
+          <w:sz w:val="24"/>
+          <w:szCs w:val="24"/>
+        </w:rPr>
+        <w:t xml:space="preserve"> PIN</w:t>
+      </w:r>
+      <w:r>
+        <w:rPr>
+          <w:rFonts w:ascii="Times New Roman" w:hAnsi="Times New Roman" w:cs="Times New Roman"/>
+          <w:sz w:val="24"/>
+          <w:szCs w:val="24"/>
+        </w:rPr>
+        <w:t xml:space="preserve"> </w:t>
+      </w:r>
+      <w:r>
+        <w:rPr>
+          <w:rFonts w:ascii="Times New Roman" w:hAnsi="Times New Roman" w:cs="Times New Roman"/>
+          <w:sz w:val="24"/>
+          <w:szCs w:val="24"/>
+        </w:rPr>
+        <w:t>quá 3 lần</w:t>
+      </w:r>
+      <w:r>
+        <w:rPr>
+          <w:rFonts w:ascii="Times New Roman" w:hAnsi="Times New Roman" w:cs="Times New Roman"/>
+          <w:sz w:val="24"/>
+          <w:szCs w:val="24"/>
+        </w:rPr>
+        <w:t xml:space="preserve"> khi đăng nhập vào hệ thống</w:t>
+      </w:r>
+      <w:r>
+        <w:rPr>
+          <w:rFonts w:ascii="Times New Roman" w:hAnsi="Times New Roman" w:cs="Times New Roman"/>
+          <w:sz w:val="24"/>
+          <w:szCs w:val="24"/>
+        </w:rPr>
+        <w:t>). Mộ</w:t>
       </w:r>
       <w:r>
         <w:rPr>
@@ -3835,7 +4166,23 @@
           <w:sz w:val="24"/>
           <w:szCs w:val="24"/>
         </w:rPr>
-        <w:t>mỗi thẻ để xác minh tính xác thực của người sử dụng. Có một Over Draft (OD) giới hạn kết hợp với mỗi tài khoản kiểm tra. Về mặt lý thuyết, một số tiền bất kỳ là bội của 50,000 VNĐ được rút ra từ một tài khoản, bất cứ lúc nào (</w:t>
+        <w:t>m</w:t>
+      </w:r>
+      <w:r>
+        <w:rPr>
+          <w:rFonts w:ascii="Times New Roman" w:hAnsi="Times New Roman" w:cs="Times New Roman"/>
+          <w:sz w:val="24"/>
+          <w:szCs w:val="24"/>
+        </w:rPr>
+        <w:t>ột</w:t>
+      </w:r>
+      <w:r>
+        <w:rPr>
+          <w:rFonts w:ascii="Times New Roman" w:hAnsi="Times New Roman" w:cs="Times New Roman"/>
+          <w:sz w:val="24"/>
+          <w:szCs w:val="24"/>
+        </w:rPr>
+        <w:t xml:space="preserve"> thẻ để xác minh tính xác thực của người sử dụng. Có một Over Draft (OD) giới hạn kết hợp với mỗi tài khoản kiểm tra. Về mặt lý thuyết, một số tiền bất kỳ là bội của 50,000 VNĐ được rút ra từ một tài khoản, bất cứ lúc nào (</w:t>
       </w:r>
       <w:r>
         <w:rPr>
@@ -4068,7 +4415,55 @@
           <w:sz w:val="24"/>
           <w:szCs w:val="24"/>
         </w:rPr>
-        <w:t>Ứng dụng có đầy đủ các tính năng giao dich đối với cây ATM: Rút tiền, kiểm tra tài khoản, xem lịch sử, chuyển tiền, thay đổi mã pin, xác nhận thẻ, ghi lại thao tác giao dịch.</w:t>
+        <w:t>Ứng dụng có đầy đủ</w:t>
+      </w:r>
+      <w:r>
+        <w:rPr>
+          <w:rFonts w:ascii="Times New Roman" w:hAnsi="Times New Roman" w:cs="Times New Roman"/>
+          <w:sz w:val="24"/>
+          <w:szCs w:val="24"/>
+        </w:rPr>
+        <w:t xml:space="preserve"> các tính năng giao dị</w:t>
+      </w:r>
+      <w:r>
+        <w:rPr>
+          <w:rFonts w:ascii="Times New Roman" w:hAnsi="Times New Roman" w:cs="Times New Roman"/>
+          <w:sz w:val="24"/>
+          <w:szCs w:val="24"/>
+        </w:rPr>
+        <w:t>ch đối với cây ATM: Rút tiền, kiểm tra</w:t>
+      </w:r>
+      <w:r>
+        <w:rPr>
+          <w:rFonts w:ascii="Times New Roman" w:hAnsi="Times New Roman" w:cs="Times New Roman"/>
+          <w:sz w:val="24"/>
+          <w:szCs w:val="24"/>
+        </w:rPr>
+        <w:t xml:space="preserve"> số dư</w:t>
+      </w:r>
+      <w:r>
+        <w:rPr>
+          <w:rFonts w:ascii="Times New Roman" w:hAnsi="Times New Roman" w:cs="Times New Roman"/>
+          <w:sz w:val="24"/>
+          <w:szCs w:val="24"/>
+        </w:rPr>
+        <w:t xml:space="preserve"> tài khoản, xem lịch sử, chuyển tiền, thay đổi mã </w:t>
+      </w:r>
+      <w:r>
+        <w:rPr>
+          <w:rFonts w:ascii="Times New Roman" w:hAnsi="Times New Roman" w:cs="Times New Roman"/>
+          <w:sz w:val="24"/>
+          <w:szCs w:val="24"/>
+        </w:rPr>
+        <w:t>PIN</w:t>
+      </w:r>
+      <w:r>
+        <w:rPr>
+          <w:rFonts w:ascii="Times New Roman" w:hAnsi="Times New Roman" w:cs="Times New Roman"/>
+          <w:sz w:val="24"/>
+          <w:szCs w:val="24"/>
+        </w:rPr>
+        <w:t>, xác nhận thẻ, ghi lại thao tác giao dịch.</w:t>
       </w:r>
     </w:p>
     <w:p>
@@ -4145,13 +4540,15 @@
         <w:spacing w:line="240" w:lineRule="auto"/>
         <w:rPr>
           <w:rFonts w:ascii="Times New Roman" w:hAnsi="Times New Roman" w:cs="Times New Roman"/>
-          <w:sz w:val="24"/>
-          <w:szCs w:val="24"/>
-        </w:rPr>
-      </w:pPr>
-      <w:r>
-        <w:rPr>
-          <w:rFonts w:ascii="Times New Roman" w:hAnsi="Times New Roman" w:cs="Times New Roman"/>
+          <w:color w:val="4472C4" w:themeColor="accent5"/>
+          <w:sz w:val="24"/>
+          <w:szCs w:val="24"/>
+        </w:rPr>
+      </w:pPr>
+      <w:r>
+        <w:rPr>
+          <w:rFonts w:ascii="Times New Roman" w:hAnsi="Times New Roman" w:cs="Times New Roman"/>
+          <w:color w:val="4472C4" w:themeColor="accent5"/>
           <w:sz w:val="24"/>
           <w:szCs w:val="24"/>
         </w:rPr>
@@ -4183,7 +4580,39 @@
           <w:sz w:val="24"/>
           <w:szCs w:val="24"/>
         </w:rPr>
-        <w:t>hệ thống giả lập trên nèn web, khách hàng có thể sử dụng các chức năng tương ứng như với một cây ATM trong thực tế. Các thao tác của người dùng được thực hiện bằng chuột trên các nút hiện ngay trên màn hình.</w:t>
+        <w:t>hệ thống giả lậ</w:t>
+      </w:r>
+      <w:r>
+        <w:rPr>
+          <w:rFonts w:ascii="Times New Roman" w:hAnsi="Times New Roman" w:cs="Times New Roman"/>
+          <w:sz w:val="24"/>
+          <w:szCs w:val="24"/>
+        </w:rPr>
+        <w:t>p trên nề</w:t>
+      </w:r>
+      <w:r>
+        <w:rPr>
+          <w:rFonts w:ascii="Times New Roman" w:hAnsi="Times New Roman" w:cs="Times New Roman"/>
+          <w:sz w:val="24"/>
+          <w:szCs w:val="24"/>
+        </w:rPr>
+        <w:t>n web, khách hàng có thể sử dụng các chức năng tương ứng như với một cây ATM trong thực tế. Các thao tác của người dùng được thực hiện bằng</w:t>
+      </w:r>
+      <w:r>
+        <w:rPr>
+          <w:rFonts w:ascii="Times New Roman" w:hAnsi="Times New Roman" w:cs="Times New Roman"/>
+          <w:sz w:val="24"/>
+          <w:szCs w:val="24"/>
+        </w:rPr>
+        <w:t xml:space="preserve"> con</w:t>
+      </w:r>
+      <w:r>
+        <w:rPr>
+          <w:rFonts w:ascii="Times New Roman" w:hAnsi="Times New Roman" w:cs="Times New Roman"/>
+          <w:sz w:val="24"/>
+          <w:szCs w:val="24"/>
+        </w:rPr>
+        <w:t xml:space="preserve"> chuột trên các nút hiện ngay trên màn hình.</w:t>
       </w:r>
     </w:p>
     <w:p>
@@ -4226,7 +4655,55 @@
           <w:sz w:val="24"/>
           <w:szCs w:val="24"/>
         </w:rPr>
-        <w:t>, nếu nhưng thẻ không hợp lệ sẽ có thông báo, nếu như PIN không khớp cũng sẽ có thông báo, sai 3 lần thẻ sẽ bị khóa</w:t>
+        <w:t xml:space="preserve">, nếu như thẻ không hợp lệ sẽ có thông báo, nếu như </w:t>
+      </w:r>
+      <w:r>
+        <w:rPr>
+          <w:rFonts w:ascii="Times New Roman" w:hAnsi="Times New Roman" w:cs="Times New Roman"/>
+          <w:sz w:val="24"/>
+          <w:szCs w:val="24"/>
+        </w:rPr>
+        <w:t xml:space="preserve">nhập mã </w:t>
+      </w:r>
+      <w:r>
+        <w:rPr>
+          <w:rFonts w:ascii="Times New Roman" w:hAnsi="Times New Roman" w:cs="Times New Roman"/>
+          <w:sz w:val="24"/>
+          <w:szCs w:val="24"/>
+        </w:rPr>
+        <w:t xml:space="preserve">PIN không khớp cũng sẽ có thông báo, </w:t>
+      </w:r>
+      <w:r>
+        <w:rPr>
+          <w:rFonts w:ascii="Times New Roman" w:hAnsi="Times New Roman" w:cs="Times New Roman"/>
+          <w:sz w:val="24"/>
+          <w:szCs w:val="24"/>
+        </w:rPr>
+        <w:t>sau</w:t>
+      </w:r>
+      <w:r>
+        <w:rPr>
+          <w:rFonts w:ascii="Times New Roman" w:hAnsi="Times New Roman" w:cs="Times New Roman"/>
+          <w:sz w:val="24"/>
+          <w:szCs w:val="24"/>
+        </w:rPr>
+        <w:t xml:space="preserve"> 3 lần</w:t>
+      </w:r>
+      <w:r>
+        <w:rPr>
+          <w:rFonts w:ascii="Times New Roman" w:hAnsi="Times New Roman" w:cs="Times New Roman"/>
+          <w:sz w:val="24"/>
+          <w:szCs w:val="24"/>
+        </w:rPr>
+        <w:t xml:space="preserve"> nhập mã PIN sai</w:t>
+      </w:r>
+      <w:r>
+        <w:rPr>
+          <w:rFonts w:ascii="Times New Roman" w:hAnsi="Times New Roman" w:cs="Times New Roman"/>
+          <w:sz w:val="24"/>
+          <w:szCs w:val="24"/>
+        </w:rPr>
+        <w:t xml:space="preserve"> thẻ sẽ bị khóa</w:t>
       </w:r>
       <w:r>
         <w:rPr>
@@ -4296,15 +4773,23 @@
           <w:sz w:val="24"/>
           <w:szCs w:val="24"/>
         </w:rPr>
-        <w:t>Với chức năng kiểm tra số dư, người dùng có thể xem số dư qua hóa đơn hoặc chỉ</w:t>
-      </w:r>
-      <w:r>
-        <w:rPr>
-          <w:rFonts w:ascii="Times New Roman" w:hAnsi="Times New Roman" w:cs="Times New Roman"/>
-          <w:sz w:val="24"/>
-          <w:szCs w:val="24"/>
-        </w:rPr>
-        <w:t xml:space="preserve"> trên màn hình máy, hủy bỏ thao tác người dùng sẽ quay lại màn hình chính.</w:t>
+        <w:t xml:space="preserve">Với chức năng kiểm tra số dư, người dùng có thể xem số dư qua hóa đơn hoặc </w:t>
+      </w:r>
+      <w:r>
+        <w:rPr>
+          <w:rFonts w:ascii="Times New Roman" w:hAnsi="Times New Roman" w:cs="Times New Roman"/>
+          <w:sz w:val="24"/>
+          <w:szCs w:val="24"/>
+        </w:rPr>
+        <w:t xml:space="preserve">chỉ xem </w:t>
+      </w:r>
+      <w:r>
+        <w:rPr>
+          <w:rFonts w:ascii="Times New Roman" w:hAnsi="Times New Roman" w:cs="Times New Roman"/>
+          <w:sz w:val="24"/>
+          <w:szCs w:val="24"/>
+        </w:rPr>
+        <w:t>trên màn hình máy, hủy bỏ thao tác người dùng sẽ quay lại màn hình chính.</w:t>
       </w:r>
     </w:p>
     <w:p>
@@ -4323,7 +4808,23 @@
           <w:sz w:val="24"/>
           <w:szCs w:val="24"/>
         </w:rPr>
-        <w:t>Với chức năng xem lịch sử giao dịch, người dùng chọn các mức thời gian để xem lại các giao dịch của tài khoản đó, các giao dịch sẽ được hiển thị trên bảng một các chi tiế</w:t>
+        <w:t xml:space="preserve">Với chức năng xem lịch sử giao dịch, người dùng chọn các </w:t>
+      </w:r>
+      <w:r>
+        <w:rPr>
+          <w:rFonts w:ascii="Times New Roman" w:hAnsi="Times New Roman" w:cs="Times New Roman"/>
+          <w:sz w:val="24"/>
+          <w:szCs w:val="24"/>
+        </w:rPr>
+        <w:t>khoảng</w:t>
+      </w:r>
+      <w:r>
+        <w:rPr>
+          <w:rFonts w:ascii="Times New Roman" w:hAnsi="Times New Roman" w:cs="Times New Roman"/>
+          <w:sz w:val="24"/>
+          <w:szCs w:val="24"/>
+        </w:rPr>
+        <w:t xml:space="preserve"> thời gian để xem lại các giao dịch của tài khoản đó, các giao dịch sẽ được hiển thị trên bảng một các chi tiế</w:t>
       </w:r>
       <w:r>
         <w:rPr>
@@ -4358,7 +4859,39 @@
           <w:sz w:val="24"/>
           <w:szCs w:val="24"/>
         </w:rPr>
-        <w:t>, nếu không người dùng quay lại màn hình chính.</w:t>
+        <w:t xml:space="preserve">, </w:t>
+      </w:r>
+      <w:r>
+        <w:rPr>
+          <w:rFonts w:ascii="Times New Roman" w:hAnsi="Times New Roman" w:cs="Times New Roman"/>
+          <w:sz w:val="24"/>
+          <w:szCs w:val="24"/>
+        </w:rPr>
+        <w:t xml:space="preserve">hủy bỏ thao tác </w:t>
+      </w:r>
+      <w:r>
+        <w:rPr>
+          <w:rFonts w:ascii="Times New Roman" w:hAnsi="Times New Roman" w:cs="Times New Roman"/>
+          <w:sz w:val="24"/>
+          <w:szCs w:val="24"/>
+        </w:rPr>
+        <w:t xml:space="preserve">người dùng </w:t>
+      </w:r>
+      <w:r>
+        <w:rPr>
+          <w:rFonts w:ascii="Times New Roman" w:hAnsi="Times New Roman" w:cs="Times New Roman"/>
+          <w:sz w:val="24"/>
+          <w:szCs w:val="24"/>
+        </w:rPr>
+        <w:t xml:space="preserve">sẽ </w:t>
+      </w:r>
+      <w:r>
+        <w:rPr>
+          <w:rFonts w:ascii="Times New Roman" w:hAnsi="Times New Roman" w:cs="Times New Roman"/>
+          <w:sz w:val="24"/>
+          <w:szCs w:val="24"/>
+        </w:rPr>
+        <w:t>quay lại màn hình chính.</w:t>
       </w:r>
     </w:p>
     <w:p>
@@ -4452,13 +4985,15 @@
         <w:spacing w:line="240" w:lineRule="auto"/>
         <w:rPr>
           <w:rFonts w:ascii="Times New Roman" w:hAnsi="Times New Roman" w:cs="Times New Roman"/>
-          <w:sz w:val="24"/>
-          <w:szCs w:val="24"/>
-        </w:rPr>
-      </w:pPr>
-      <w:r>
-        <w:rPr>
-          <w:rFonts w:ascii="Times New Roman" w:hAnsi="Times New Roman" w:cs="Times New Roman"/>
+          <w:color w:val="4472C4" w:themeColor="accent5"/>
+          <w:sz w:val="24"/>
+          <w:szCs w:val="24"/>
+        </w:rPr>
+      </w:pPr>
+      <w:r>
+        <w:rPr>
+          <w:rFonts w:ascii="Times New Roman" w:hAnsi="Times New Roman" w:cs="Times New Roman"/>
+          <w:color w:val="4472C4" w:themeColor="accent5"/>
           <w:sz w:val="24"/>
           <w:szCs w:val="24"/>
         </w:rPr>
@@ -4516,7 +5051,23 @@
           <w:sz w:val="24"/>
           <w:szCs w:val="24"/>
         </w:rPr>
-        <w:t xml:space="preserve">- Khách hàng: Là người trực tiếp sử dụng các tính năng: rút tiền, chuyển tiền, kiểm tra tài khoản, thay đổi mã </w:t>
+        <w:t xml:space="preserve">- Khách hàng: Là người trực tiếp sử dụng các tính năng: rút tiền, chuyển tiền, kiểm tra </w:t>
+      </w:r>
+      <w:r>
+        <w:rPr>
+          <w:rFonts w:ascii="Times New Roman" w:hAnsi="Times New Roman" w:cs="Times New Roman"/>
+          <w:sz w:val="24"/>
+          <w:szCs w:val="24"/>
+        </w:rPr>
+        <w:t xml:space="preserve">số dư </w:t>
+      </w:r>
+      <w:r>
+        <w:rPr>
+          <w:rFonts w:ascii="Times New Roman" w:hAnsi="Times New Roman" w:cs="Times New Roman"/>
+          <w:sz w:val="24"/>
+          <w:szCs w:val="24"/>
+        </w:rPr>
+        <w:t xml:space="preserve">tài khoản, thay đổi mã </w:t>
       </w:r>
       <w:r>
         <w:rPr>
@@ -4557,13 +5108,15 @@
         <w:spacing w:line="240" w:lineRule="auto"/>
         <w:rPr>
           <w:rFonts w:ascii="Times New Roman" w:hAnsi="Times New Roman" w:cs="Times New Roman"/>
-          <w:sz w:val="24"/>
-          <w:szCs w:val="24"/>
-        </w:rPr>
-      </w:pPr>
-      <w:r>
-        <w:rPr>
-          <w:rFonts w:ascii="Times New Roman" w:hAnsi="Times New Roman" w:cs="Times New Roman"/>
+          <w:color w:val="4472C4" w:themeColor="accent5"/>
+          <w:sz w:val="24"/>
+          <w:szCs w:val="24"/>
+        </w:rPr>
+      </w:pPr>
+      <w:r>
+        <w:rPr>
+          <w:rFonts w:ascii="Times New Roman" w:hAnsi="Times New Roman" w:cs="Times New Roman"/>
+          <w:color w:val="4472C4" w:themeColor="accent5"/>
           <w:sz w:val="24"/>
           <w:szCs w:val="24"/>
         </w:rPr>
@@ -4646,13 +5199,15 @@
         <w:spacing w:line="240" w:lineRule="auto"/>
         <w:rPr>
           <w:rFonts w:ascii="Times New Roman" w:hAnsi="Times New Roman" w:cs="Times New Roman"/>
-          <w:sz w:val="24"/>
-          <w:szCs w:val="24"/>
-        </w:rPr>
-      </w:pPr>
-      <w:r>
-        <w:rPr>
-          <w:rFonts w:ascii="Times New Roman" w:hAnsi="Times New Roman" w:cs="Times New Roman"/>
+          <w:color w:val="4472C4" w:themeColor="accent5"/>
+          <w:sz w:val="24"/>
+          <w:szCs w:val="24"/>
+        </w:rPr>
+      </w:pPr>
+      <w:r>
+        <w:rPr>
+          <w:rFonts w:ascii="Times New Roman" w:hAnsi="Times New Roman" w:cs="Times New Roman"/>
+          <w:color w:val="4472C4" w:themeColor="accent5"/>
           <w:sz w:val="24"/>
           <w:szCs w:val="24"/>
         </w:rPr>
@@ -4802,7 +5357,23 @@
           <w:sz w:val="24"/>
           <w:szCs w:val="24"/>
         </w:rPr>
-        <w:t>n trên cây ATM sẽ ngầm định là được thực hiện trên hệ thống giả lập; Thao tác nhả thẻ khi kết thúc giao dịch trên cây ATM cũng sẽ ngầm định là được thực hiện trên hệ thống.</w:t>
+        <w:t>n trên cây ATM sẽ ngầm định là được thực hiện trên hệ thống giả lậ</w:t>
+      </w:r>
+      <w:r>
+        <w:rPr>
+          <w:rFonts w:ascii="Times New Roman" w:hAnsi="Times New Roman" w:cs="Times New Roman"/>
+          <w:sz w:val="24"/>
+          <w:szCs w:val="24"/>
+        </w:rPr>
+        <w:t>p.</w:t>
+      </w:r>
+      <w:r>
+        <w:rPr>
+          <w:rFonts w:ascii="Times New Roman" w:hAnsi="Times New Roman" w:cs="Times New Roman"/>
+          <w:sz w:val="24"/>
+          <w:szCs w:val="24"/>
+        </w:rPr>
+        <w:t xml:space="preserve"> Thao tác nhả thẻ khi kết thúc giao dịch trên cây ATM cũng sẽ ngầm định là được thực hiện trên hệ thống.</w:t>
       </w:r>
     </w:p>
     <w:p>
@@ -4833,15 +5404,31 @@
           <w:sz w:val="24"/>
           <w:szCs w:val="24"/>
         </w:rPr>
-        <w:t xml:space="preserve"> ngón tay</w:t>
-      </w:r>
-      <w:r>
-        <w:rPr>
-          <w:rFonts w:ascii="Times New Roman" w:hAnsi="Times New Roman" w:cs="Times New Roman"/>
-          <w:sz w:val="24"/>
-          <w:szCs w:val="24"/>
-        </w:rPr>
-        <w:t xml:space="preserve"> sẽ tương đương với các thao tác bằng chuột. </w:t>
+        <w:t xml:space="preserve"> </w:t>
+      </w:r>
+      <w:r>
+        <w:rPr>
+          <w:rFonts w:ascii="Times New Roman" w:hAnsi="Times New Roman" w:cs="Times New Roman"/>
+          <w:sz w:val="24"/>
+          <w:szCs w:val="24"/>
+        </w:rPr>
+        <w:t xml:space="preserve">lên hệ thống ATM thật </w:t>
+      </w:r>
+      <w:r>
+        <w:rPr>
+          <w:rFonts w:ascii="Times New Roman" w:hAnsi="Times New Roman" w:cs="Times New Roman"/>
+          <w:sz w:val="24"/>
+          <w:szCs w:val="24"/>
+        </w:rPr>
+        <w:t>sẽ tương đương với các thao tác bằng chuộ</w:t>
+      </w:r>
+      <w:r>
+        <w:rPr>
+          <w:rFonts w:ascii="Times New Roman" w:hAnsi="Times New Roman" w:cs="Times New Roman"/>
+          <w:sz w:val="24"/>
+          <w:szCs w:val="24"/>
+        </w:rPr>
+        <w:t>t lên màn hình máy tính.</w:t>
       </w:r>
     </w:p>
     <w:p>
@@ -4970,7 +5557,15 @@
           <w:sz w:val="24"/>
           <w:szCs w:val="24"/>
         </w:rPr>
-        <w:t>Yêu cùa giao diện</w:t>
+        <w:t>Yêu cầu</w:t>
+      </w:r>
+      <w:r>
+        <w:rPr>
+          <w:rFonts w:ascii="Times New Roman" w:hAnsi="Times New Roman" w:cs="Times New Roman"/>
+          <w:sz w:val="24"/>
+          <w:szCs w:val="24"/>
+        </w:rPr>
+        <w:t xml:space="preserve"> giao diện</w:t>
       </w:r>
     </w:p>
     <w:p>
@@ -5092,7 +5687,39 @@
           <w:sz w:val="24"/>
           <w:szCs w:val="24"/>
         </w:rPr>
-        <w:t xml:space="preserve"> sẽ nhìn thấy trang yêu cầu chọn địa điểm cây ATM muốn giao dịch (ảnh 1). Tiếp theo là trang yêu cầu nhập mã in trên thẻ khi họ sử dụng phần mềm (ảnh 2). Tiế</w:t>
+        <w:t xml:space="preserve"> sẽ nhìn thấy trang yêu cầu chọn địa điểm cây ATM muốn giao dịch (ảnh 1). Tiếp theo là trang yêu cầu nhập mã </w:t>
+      </w:r>
+      <w:r>
+        <w:rPr>
+          <w:rFonts w:ascii="Times New Roman" w:hAnsi="Times New Roman" w:cs="Times New Roman"/>
+          <w:sz w:val="24"/>
+          <w:szCs w:val="24"/>
+        </w:rPr>
+        <w:t>PIN</w:t>
+      </w:r>
+      <w:r>
+        <w:rPr>
+          <w:rFonts w:ascii="Times New Roman" w:hAnsi="Times New Roman" w:cs="Times New Roman"/>
+          <w:sz w:val="24"/>
+          <w:szCs w:val="24"/>
+        </w:rPr>
+        <w:t xml:space="preserve"> </w:t>
+      </w:r>
+      <w:r>
+        <w:rPr>
+          <w:rFonts w:ascii="Times New Roman" w:hAnsi="Times New Roman" w:cs="Times New Roman"/>
+          <w:sz w:val="24"/>
+          <w:szCs w:val="24"/>
+        </w:rPr>
+        <w:t>của</w:t>
+      </w:r>
+      <w:r>
+        <w:rPr>
+          <w:rFonts w:ascii="Times New Roman" w:hAnsi="Times New Roman" w:cs="Times New Roman"/>
+          <w:sz w:val="24"/>
+          <w:szCs w:val="24"/>
+        </w:rPr>
+        <w:t xml:space="preserve"> thẻ khi họ sử dụng phần mềm (ảnh 2). Tiế</w:t>
       </w:r>
       <w:r>
         <w:rPr>
@@ -5108,7 +5735,71 @@
           <w:sz w:val="24"/>
           <w:szCs w:val="24"/>
         </w:rPr>
-        <w:t>theo trang yêu cầu nhập mật khẩu hiện ra, người dùng nhập mật khẩu của mình bằng cách bấm vào bàn phím ảo (ảnh 3). Nếu người dùng là lần đầu đăng nhập vào hệ thống, hệ thống yêu cầu người dùng đổi mật khẩu và đăng nhập lại (ảnh 4). Nếu người dùng nhập sai mật khẩu, hệ thống đưa ra thông báo người dùng đã nhập sai mật khẩu và còn bao nhiêu lần đăng nhập vào hệ thống (ảnh 5). Nếu người dùng nhập sai mật khẩu 3 lần, hệ thống đưa ra thông báo tài khoản của người dùng bị tạm khóa ( ảnh 6). Nếu mật khẩu người dùng nhập vào đúng, hệ thống chuyển sang trang màn hình chính (ảnh 7).</w:t>
+        <w:t>theo trang yêu cầu nhập mật khẩu hiện ra, người dùng nhập mật khẩu của mình bằng cách bấm vào bàn phím ả</w:t>
+      </w:r>
+      <w:r>
+        <w:rPr>
+          <w:rFonts w:ascii="Times New Roman" w:hAnsi="Times New Roman" w:cs="Times New Roman"/>
+          <w:sz w:val="24"/>
+          <w:szCs w:val="24"/>
+        </w:rPr>
+        <w:t>o (</w:t>
+      </w:r>
+      <w:r>
+        <w:rPr>
+          <w:rFonts w:ascii="Times New Roman" w:hAnsi="Times New Roman" w:cs="Times New Roman"/>
+          <w:sz w:val="24"/>
+          <w:szCs w:val="24"/>
+        </w:rPr>
+        <w:t>ảnh 3). Nếu ngườ</w:t>
+      </w:r>
+      <w:r>
+        <w:rPr>
+          <w:rFonts w:ascii="Times New Roman" w:hAnsi="Times New Roman" w:cs="Times New Roman"/>
+          <w:sz w:val="24"/>
+          <w:szCs w:val="24"/>
+        </w:rPr>
+        <w:t>i dùng</w:t>
+      </w:r>
+      <w:r>
+        <w:rPr>
+          <w:rFonts w:ascii="Times New Roman" w:hAnsi="Times New Roman" w:cs="Times New Roman"/>
+          <w:sz w:val="24"/>
+          <w:szCs w:val="24"/>
+        </w:rPr>
+        <w:t xml:space="preserve"> lần đầu đăng nhập vào hệ thống, hệ thống</w:t>
+      </w:r>
+      <w:r>
+        <w:rPr>
+          <w:rFonts w:ascii="Times New Roman" w:hAnsi="Times New Roman" w:cs="Times New Roman"/>
+          <w:sz w:val="24"/>
+          <w:szCs w:val="24"/>
+        </w:rPr>
+        <w:t xml:space="preserve"> sẽ</w:t>
+      </w:r>
+      <w:r>
+        <w:rPr>
+          <w:rFonts w:ascii="Times New Roman" w:hAnsi="Times New Roman" w:cs="Times New Roman"/>
+          <w:sz w:val="24"/>
+          <w:szCs w:val="24"/>
+        </w:rPr>
+        <w:t xml:space="preserve"> yêu cầu người dùng đổi mật khẩu (ảnh 4). Nếu người dùng nhập sai mật khẩu, hệ thống đưa ra thông báo người dùng đã nhập sai mật khẩu và còn bao nhiêu lần đăng nhập vào hệ thống (ảnh 5). Nếu người dùng nhập sai mật khẩu 3 lần, hệ thống đưa ra thông báo tài khoản của người dùng bị tạ</w:t>
+      </w:r>
+      <w:r>
+        <w:rPr>
+          <w:rFonts w:ascii="Times New Roman" w:hAnsi="Times New Roman" w:cs="Times New Roman"/>
+          <w:sz w:val="24"/>
+          <w:szCs w:val="24"/>
+        </w:rPr>
+        <w:t>m khóa (</w:t>
+      </w:r>
+      <w:r>
+        <w:rPr>
+          <w:rFonts w:ascii="Times New Roman" w:hAnsi="Times New Roman" w:cs="Times New Roman"/>
+          <w:sz w:val="24"/>
+          <w:szCs w:val="24"/>
+        </w:rPr>
+        <w:t>ảnh 6). Nếu mật khẩu người dùng nhập vào đúng, hệ thống chuyển sang trang màn hình chính (ảnh 7).</w:t>
       </w:r>
     </w:p>
     <w:tbl>
@@ -5150,6 +5841,7 @@
                 <w:noProof/>
                 <w:sz w:val="24"/>
                 <w:szCs w:val="24"/>
+                <w:lang w:val="vi-VN" w:eastAsia="vi-VN"/>
               </w:rPr>
               <w:drawing>
                 <wp:inline distT="0" distB="0" distL="0" distR="0" wp14:anchorId="54010354" wp14:editId="45E993CB">
@@ -5169,7 +5861,7 @@
                           </pic:cNvPicPr>
                         </pic:nvPicPr>
                         <pic:blipFill rotWithShape="1">
-                          <a:blip r:embed="rId10">
+                          <a:blip r:embed="rId11">
                             <a:extLst>
                               <a:ext uri="{28A0092B-C50C-407E-A947-70E740481C1C}">
                                 <a14:useLocalDpi xmlns:a14="http://schemas.microsoft.com/office/drawing/2010/main" val="0"/>
@@ -5255,6 +5947,7 @@
                 <w:noProof/>
                 <w:sz w:val="24"/>
                 <w:szCs w:val="24"/>
+                <w:lang w:val="vi-VN" w:eastAsia="vi-VN"/>
               </w:rPr>
               <w:drawing>
                 <wp:inline distT="0" distB="0" distL="0" distR="0" wp14:anchorId="64C027A6" wp14:editId="3ABDFCD2">
@@ -5274,7 +5967,7 @@
                           </pic:cNvPicPr>
                         </pic:nvPicPr>
                         <pic:blipFill rotWithShape="1">
-                          <a:blip r:embed="rId11">
+                          <a:blip r:embed="rId12">
                             <a:extLst>
                               <a:ext uri="{28A0092B-C50C-407E-A947-70E740481C1C}">
                                 <a14:useLocalDpi xmlns:a14="http://schemas.microsoft.com/office/drawing/2010/main" val="0"/>
@@ -5355,6 +6048,7 @@
                 <w:noProof/>
                 <w:sz w:val="24"/>
                 <w:szCs w:val="24"/>
+                <w:lang w:val="vi-VN" w:eastAsia="vi-VN"/>
               </w:rPr>
               <w:drawing>
                 <wp:inline distT="0" distB="0" distL="0" distR="0" wp14:anchorId="2598E540" wp14:editId="759F7D5F">
@@ -5374,7 +6068,7 @@
                           </pic:cNvPicPr>
                         </pic:nvPicPr>
                         <pic:blipFill rotWithShape="1">
-                          <a:blip r:embed="rId11">
+                          <a:blip r:embed="rId12">
                             <a:extLst>
                               <a:ext uri="{28A0092B-C50C-407E-A947-70E740481C1C}">
                                 <a14:useLocalDpi xmlns:a14="http://schemas.microsoft.com/office/drawing/2010/main" val="0"/>
@@ -5453,6 +6147,7 @@
                 <w:noProof/>
                 <w:sz w:val="24"/>
                 <w:szCs w:val="24"/>
+                <w:lang w:val="vi-VN" w:eastAsia="vi-VN"/>
               </w:rPr>
               <w:drawing>
                 <wp:inline distT="0" distB="0" distL="0" distR="0" wp14:anchorId="02999D67" wp14:editId="5A381D82">
@@ -5472,7 +6167,7 @@
                           </pic:cNvPicPr>
                         </pic:nvPicPr>
                         <pic:blipFill rotWithShape="1">
-                          <a:blip r:embed="rId12">
+                          <a:blip r:embed="rId13">
                             <a:extLst>
                               <a:ext uri="{28A0092B-C50C-407E-A947-70E740481C1C}">
                                 <a14:useLocalDpi xmlns:a14="http://schemas.microsoft.com/office/drawing/2010/main" val="0"/>
@@ -5553,6 +6248,7 @@
                 <w:noProof/>
                 <w:sz w:val="24"/>
                 <w:szCs w:val="24"/>
+                <w:lang w:val="vi-VN" w:eastAsia="vi-VN"/>
               </w:rPr>
               <w:drawing>
                 <wp:inline distT="0" distB="0" distL="0" distR="0" wp14:anchorId="35D0DAB2" wp14:editId="2862C0AC">
@@ -5572,7 +6268,7 @@
                           </pic:cNvPicPr>
                         </pic:nvPicPr>
                         <pic:blipFill rotWithShape="1">
-                          <a:blip r:embed="rId13">
+                          <a:blip r:embed="rId14">
                             <a:extLst>
                               <a:ext uri="{28A0092B-C50C-407E-A947-70E740481C1C}">
                                 <a14:useLocalDpi xmlns:a14="http://schemas.microsoft.com/office/drawing/2010/main" val="0"/>
@@ -5652,6 +6348,7 @@
                 <w:noProof/>
                 <w:sz w:val="24"/>
                 <w:szCs w:val="24"/>
+                <w:lang w:val="vi-VN" w:eastAsia="vi-VN"/>
               </w:rPr>
               <w:drawing>
                 <wp:inline distT="0" distB="0" distL="0" distR="0" wp14:anchorId="6F865070" wp14:editId="0EC8BD3F">
@@ -5671,7 +6368,7 @@
                           </pic:cNvPicPr>
                         </pic:nvPicPr>
                         <pic:blipFill rotWithShape="1">
-                          <a:blip r:embed="rId14">
+                          <a:blip r:embed="rId15">
                             <a:extLst>
                               <a:ext uri="{28A0092B-C50C-407E-A947-70E740481C1C}">
                                 <a14:useLocalDpi xmlns:a14="http://schemas.microsoft.com/office/drawing/2010/main" val="0"/>
@@ -5753,8 +6450,8 @@
                 <w:noProof/>
                 <w:sz w:val="24"/>
                 <w:szCs w:val="24"/>
-              </w:rPr>
-              <w:lastRenderedPageBreak/>
+                <w:lang w:val="vi-VN" w:eastAsia="vi-VN"/>
+              </w:rPr>
               <w:drawing>
                 <wp:inline distT="0" distB="0" distL="0" distR="0" wp14:anchorId="4610C45F" wp14:editId="0C4A49FB">
                   <wp:extent cx="2223944" cy="1095375"/>
@@ -5773,7 +6470,7 @@
                           </pic:cNvPicPr>
                         </pic:nvPicPr>
                         <pic:blipFill rotWithShape="1">
-                          <a:blip r:embed="rId15">
+                          <a:blip r:embed="rId16">
                             <a:extLst>
                               <a:ext uri="{28A0092B-C50C-407E-A947-70E740481C1C}">
                                 <a14:useLocalDpi xmlns:a14="http://schemas.microsoft.com/office/drawing/2010/main" val="0"/>
@@ -5830,6 +6527,7 @@
                 <w:sz w:val="24"/>
                 <w:szCs w:val="24"/>
               </w:rPr>
+              <w:lastRenderedPageBreak/>
               <w:t>Ảnh 6</w:t>
             </w:r>
           </w:p>
@@ -5853,7 +6551,9 @@
                 <w:noProof/>
                 <w:sz w:val="24"/>
                 <w:szCs w:val="24"/>
-              </w:rPr>
+                <w:lang w:val="vi-VN" w:eastAsia="vi-VN"/>
+              </w:rPr>
+              <w:lastRenderedPageBreak/>
               <w:drawing>
                 <wp:inline distT="0" distB="0" distL="0" distR="0" wp14:anchorId="1904D104" wp14:editId="68D34E15">
                   <wp:extent cx="2105025" cy="1103605"/>
@@ -5872,7 +6572,7 @@
                           </pic:cNvPicPr>
                         </pic:nvPicPr>
                         <pic:blipFill rotWithShape="1">
-                          <a:blip r:embed="rId16">
+                          <a:blip r:embed="rId17">
                             <a:extLst>
                               <a:ext uri="{28A0092B-C50C-407E-A947-70E740481C1C}">
                                 <a14:useLocalDpi xmlns:a14="http://schemas.microsoft.com/office/drawing/2010/main" val="0"/>
@@ -5929,6 +6629,7 @@
                 <w:sz w:val="24"/>
                 <w:szCs w:val="24"/>
               </w:rPr>
+              <w:lastRenderedPageBreak/>
               <w:t>Ảnh 7</w:t>
             </w:r>
           </w:p>
@@ -5962,7 +6663,23 @@
           <w:sz w:val="24"/>
           <w:szCs w:val="24"/>
         </w:rPr>
-        <w:t>Tại màn hình chính, người dùng có thể sử dụng các chức năng của hệ thống bằng cách bấm vào chức năng muốn sử dụng.</w:t>
+        <w:t>Tại màn hình chính, người dùng có thể sử dụng các chức năng của hệ thống bằng cách bấm</w:t>
+      </w:r>
+      <w:r>
+        <w:rPr>
+          <w:rFonts w:ascii="Times New Roman" w:hAnsi="Times New Roman" w:cs="Times New Roman"/>
+          <w:sz w:val="24"/>
+          <w:szCs w:val="24"/>
+        </w:rPr>
+        <w:t xml:space="preserve"> chuột</w:t>
+      </w:r>
+      <w:r>
+        <w:rPr>
+          <w:rFonts w:ascii="Times New Roman" w:hAnsi="Times New Roman" w:cs="Times New Roman"/>
+          <w:sz w:val="24"/>
+          <w:szCs w:val="24"/>
+        </w:rPr>
+        <w:t xml:space="preserve"> vào chức năng muốn sử dụng.</w:t>
       </w:r>
     </w:p>
     <w:p>
@@ -6002,7 +6719,23 @@
           <w:sz w:val="24"/>
           <w:szCs w:val="24"/>
         </w:rPr>
-        <w:t xml:space="preserve">. Trang rút tiền hiện ra (ảnh 8), người dùng chọn 1 mức tiền mà người dùng muốn. Hoặc cũng có thể chọn </w:t>
+        <w:t>. Trang rút tiền hiện ra (ảnh 8), người dùng chọn 1 mức tiền mà</w:t>
+      </w:r>
+      <w:r>
+        <w:rPr>
+          <w:rFonts w:ascii="Times New Roman" w:hAnsi="Times New Roman" w:cs="Times New Roman"/>
+          <w:sz w:val="24"/>
+          <w:szCs w:val="24"/>
+        </w:rPr>
+        <w:t xml:space="preserve"> mình muốn rút</w:t>
+      </w:r>
+      <w:r>
+        <w:rPr>
+          <w:rFonts w:ascii="Times New Roman" w:hAnsi="Times New Roman" w:cs="Times New Roman"/>
+          <w:sz w:val="24"/>
+          <w:szCs w:val="24"/>
+        </w:rPr>
+        <w:t xml:space="preserve">. Hoặc cũng có thể chọn </w:t>
       </w:r>
       <w:r>
         <w:rPr>
@@ -6034,7 +6767,39 @@
           <w:sz w:val="24"/>
           <w:szCs w:val="24"/>
         </w:rPr>
-        <w:t xml:space="preserve"> (ảnh 9). Sau đó hệ thống sẽ đưa ra số lượng tờ tiền theo mệnh giá cho người dùng (ảnh 10).</w:t>
+        <w:t xml:space="preserve"> (ảnh 9). Sau đó hệ thống sẽ đưa ra số lượng tờ</w:t>
+      </w:r>
+      <w:r>
+        <w:rPr>
+          <w:rFonts w:ascii="Times New Roman" w:hAnsi="Times New Roman" w:cs="Times New Roman"/>
+          <w:sz w:val="24"/>
+          <w:szCs w:val="24"/>
+        </w:rPr>
+        <w:t xml:space="preserve"> và </w:t>
+      </w:r>
+      <w:r>
+        <w:rPr>
+          <w:rFonts w:ascii="Times New Roman" w:hAnsi="Times New Roman" w:cs="Times New Roman"/>
+          <w:sz w:val="24"/>
+          <w:szCs w:val="24"/>
+        </w:rPr>
+        <w:t xml:space="preserve">mệnh giá </w:t>
+      </w:r>
+      <w:r>
+        <w:rPr>
+          <w:rFonts w:ascii="Times New Roman" w:hAnsi="Times New Roman" w:cs="Times New Roman"/>
+          <w:sz w:val="24"/>
+          <w:szCs w:val="24"/>
+        </w:rPr>
+        <w:t>các loại tờ tiền người dùng nhận được</w:t>
+      </w:r>
+      <w:r>
+        <w:rPr>
+          <w:rFonts w:ascii="Times New Roman" w:hAnsi="Times New Roman" w:cs="Times New Roman"/>
+          <w:sz w:val="24"/>
+          <w:szCs w:val="24"/>
+        </w:rPr>
+        <w:t xml:space="preserve"> (ảnh 10).</w:t>
       </w:r>
     </w:p>
     <w:tbl>
@@ -6078,6 +6843,7 @@
                 <w:noProof/>
                 <w:sz w:val="24"/>
                 <w:szCs w:val="24"/>
+                <w:lang w:val="vi-VN" w:eastAsia="vi-VN"/>
               </w:rPr>
               <w:drawing>
                 <wp:inline distT="0" distB="0" distL="0" distR="0" wp14:anchorId="5DCD852F" wp14:editId="307B50F7">
@@ -6097,7 +6863,7 @@
                           </pic:cNvPicPr>
                         </pic:nvPicPr>
                         <pic:blipFill rotWithShape="1">
-                          <a:blip r:embed="rId17" cstate="print">
+                          <a:blip r:embed="rId18" cstate="print">
                             <a:extLst>
                               <a:ext uri="{28A0092B-C50C-407E-A947-70E740481C1C}">
                                 <a14:useLocalDpi xmlns:a14="http://schemas.microsoft.com/office/drawing/2010/main" val="0"/>
@@ -6180,6 +6946,7 @@
                 <w:noProof/>
                 <w:sz w:val="24"/>
                 <w:szCs w:val="24"/>
+                <w:lang w:val="vi-VN" w:eastAsia="vi-VN"/>
               </w:rPr>
               <w:drawing>
                 <wp:inline distT="0" distB="0" distL="0" distR="0" wp14:anchorId="192F325F" wp14:editId="42AC2CF2">
@@ -6199,7 +6966,7 @@
                           </pic:cNvPicPr>
                         </pic:nvPicPr>
                         <pic:blipFill rotWithShape="1">
-                          <a:blip r:embed="rId18">
+                          <a:blip r:embed="rId19">
                             <a:extLst>
                               <a:ext uri="{28A0092B-C50C-407E-A947-70E740481C1C}">
                                 <a14:useLocalDpi xmlns:a14="http://schemas.microsoft.com/office/drawing/2010/main" val="0"/>
@@ -6284,6 +7051,7 @@
                 <w:noProof/>
                 <w:sz w:val="24"/>
                 <w:szCs w:val="24"/>
+                <w:lang w:val="vi-VN" w:eastAsia="vi-VN"/>
               </w:rPr>
               <w:drawing>
                 <wp:inline distT="0" distB="0" distL="0" distR="0" wp14:anchorId="201147DB" wp14:editId="51FE6F21">
@@ -6303,7 +7071,7 @@
                           </pic:cNvPicPr>
                         </pic:nvPicPr>
                         <pic:blipFill rotWithShape="1">
-                          <a:blip r:embed="rId19">
+                          <a:blip r:embed="rId20">
                             <a:extLst>
                               <a:ext uri="{28A0092B-C50C-407E-A947-70E740481C1C}">
                                 <a14:useLocalDpi xmlns:a14="http://schemas.microsoft.com/office/drawing/2010/main" val="0"/>
@@ -6440,7 +7208,71 @@
           <w:sz w:val="24"/>
           <w:szCs w:val="24"/>
         </w:rPr>
-        <w:t>. Trang kiểm tra số dư hiện ra (ảnh 11), Người dùng chọn hình thức kiểm tra là “Hiển thị”, trang hiện thị hiện ra thông số dư tài khoản của người dùng (ảnh 12). Người dùng chọn hình thức kiểm tra là “In hóa đơn”, trang in hóa đơn hiện ra(ảnh 13)</w:t>
+        <w:t xml:space="preserve">. Trang kiểm tra số dư hiện ra (ảnh 11), </w:t>
+      </w:r>
+      <w:r>
+        <w:rPr>
+          <w:rFonts w:ascii="Times New Roman" w:hAnsi="Times New Roman" w:cs="Times New Roman"/>
+          <w:sz w:val="24"/>
+          <w:szCs w:val="24"/>
+        </w:rPr>
+        <w:t>Nếu n</w:t>
+      </w:r>
+      <w:r>
+        <w:rPr>
+          <w:rFonts w:ascii="Times New Roman" w:hAnsi="Times New Roman" w:cs="Times New Roman"/>
+          <w:sz w:val="24"/>
+          <w:szCs w:val="24"/>
+        </w:rPr>
+        <w:t xml:space="preserve">gười dùng chọn hình thức kiểm tra là “Hiển thị”, trang </w:t>
+      </w:r>
+      <w:r>
+        <w:rPr>
+          <w:rFonts w:ascii="Times New Roman" w:hAnsi="Times New Roman" w:cs="Times New Roman"/>
+          <w:sz w:val="24"/>
+          <w:szCs w:val="24"/>
+        </w:rPr>
+        <w:t>hiển</w:t>
+      </w:r>
+      <w:r>
+        <w:rPr>
+          <w:rFonts w:ascii="Times New Roman" w:hAnsi="Times New Roman" w:cs="Times New Roman"/>
+          <w:sz w:val="24"/>
+          <w:szCs w:val="24"/>
+        </w:rPr>
+        <w:t xml:space="preserve"> thị hiện ra thông</w:t>
+      </w:r>
+      <w:r>
+        <w:rPr>
+          <w:rFonts w:ascii="Times New Roman" w:hAnsi="Times New Roman" w:cs="Times New Roman"/>
+          <w:sz w:val="24"/>
+          <w:szCs w:val="24"/>
+        </w:rPr>
+        <w:t xml:space="preserve"> tin</w:t>
+      </w:r>
+      <w:r>
+        <w:rPr>
+          <w:rFonts w:ascii="Times New Roman" w:hAnsi="Times New Roman" w:cs="Times New Roman"/>
+          <w:sz w:val="24"/>
+          <w:szCs w:val="24"/>
+        </w:rPr>
+        <w:t xml:space="preserve"> số dư tài khoản của người dùng (ảnh 12). Người dùng chọn hình thức kiểm tra là “In hóa đơn”, trang in hóa đơn hiện ra</w:t>
+      </w:r>
+      <w:r>
+        <w:rPr>
+          <w:rFonts w:ascii="Times New Roman" w:hAnsi="Times New Roman" w:cs="Times New Roman"/>
+          <w:sz w:val="24"/>
+          <w:szCs w:val="24"/>
+        </w:rPr>
+        <w:t xml:space="preserve"> </w:t>
+      </w:r>
+      <w:r>
+        <w:rPr>
+          <w:rFonts w:ascii="Times New Roman" w:hAnsi="Times New Roman" w:cs="Times New Roman"/>
+          <w:sz w:val="24"/>
+          <w:szCs w:val="24"/>
+        </w:rPr>
+        <w:t>(ảnh 13)</w:t>
       </w:r>
     </w:p>
     <w:tbl>
@@ -6484,6 +7316,7 @@
                 <w:noProof/>
                 <w:sz w:val="24"/>
                 <w:szCs w:val="24"/>
+                <w:lang w:val="vi-VN" w:eastAsia="vi-VN"/>
               </w:rPr>
               <w:drawing>
                 <wp:inline distT="0" distB="0" distL="0" distR="0" wp14:anchorId="7E745AA6" wp14:editId="50C67F66">
@@ -6503,7 +7336,7 @@
                           </pic:cNvPicPr>
                         </pic:nvPicPr>
                         <pic:blipFill rotWithShape="1">
-                          <a:blip r:embed="rId20">
+                          <a:blip r:embed="rId21">
                             <a:extLst>
                               <a:ext uri="{28A0092B-C50C-407E-A947-70E740481C1C}">
                                 <a14:useLocalDpi xmlns:a14="http://schemas.microsoft.com/office/drawing/2010/main" val="0"/>
@@ -6586,6 +7419,7 @@
                 <w:noProof/>
                 <w:sz w:val="24"/>
                 <w:szCs w:val="24"/>
+                <w:lang w:val="vi-VN" w:eastAsia="vi-VN"/>
               </w:rPr>
               <w:drawing>
                 <wp:inline distT="0" distB="0" distL="0" distR="0" wp14:anchorId="021F8F8F" wp14:editId="0FD310D5">
@@ -6605,7 +7439,7 @@
                           </pic:cNvPicPr>
                         </pic:nvPicPr>
                         <pic:blipFill rotWithShape="1">
-                          <a:blip r:embed="rId21" cstate="print">
+                          <a:blip r:embed="rId22" cstate="print">
                             <a:extLst>
                               <a:ext uri="{28A0092B-C50C-407E-A947-70E740481C1C}">
                                 <a14:useLocalDpi xmlns:a14="http://schemas.microsoft.com/office/drawing/2010/main" val="0"/>
@@ -6690,12 +7524,12 @@
                 <w:noProof/>
                 <w:sz w:val="24"/>
                 <w:szCs w:val="24"/>
-              </w:rPr>
-              <w:lastRenderedPageBreak/>
+                <w:lang w:val="vi-VN" w:eastAsia="vi-VN"/>
+              </w:rPr>
               <w:drawing>
                 <wp:inline distT="0" distB="0" distL="0" distR="0" wp14:anchorId="77338CA7" wp14:editId="0FA7D5D6">
-                  <wp:extent cx="2286000" cy="1150471"/>
-                  <wp:effectExtent l="19050" t="19050" r="19050" b="12065"/>
+                  <wp:extent cx="2260396" cy="936346"/>
+                  <wp:effectExtent l="19050" t="19050" r="26035" b="16510"/>
                   <wp:docPr id="10" name="Picture 10" descr="6"/>
                   <wp:cNvGraphicFramePr>
                     <a:graphicFrameLocks xmlns:a="http://schemas.openxmlformats.org/drawingml/2006/main" noChangeAspect="1"/>
@@ -6710,7 +7544,7 @@
                           </pic:cNvPicPr>
                         </pic:nvPicPr>
                         <pic:blipFill rotWithShape="1">
-                          <a:blip r:embed="rId22" cstate="print">
+                          <a:blip r:embed="rId23" cstate="print">
                             <a:extLst>
                               <a:ext uri="{28A0092B-C50C-407E-A947-70E740481C1C}">
                                 <a14:useLocalDpi xmlns:a14="http://schemas.microsoft.com/office/drawing/2010/main" val="0"/>
@@ -6723,7 +7557,7 @@
                         <pic:spPr bwMode="auto">
                           <a:xfrm>
                             <a:off x="0" y="0"/>
-                            <a:ext cx="2316822" cy="1165983"/>
+                            <a:ext cx="2316822" cy="959720"/>
                           </a:xfrm>
                           <a:prstGeom prst="rect">
                             <a:avLst/>
@@ -6896,6 +7730,7 @@
                 <w:noProof/>
                 <w:sz w:val="24"/>
                 <w:szCs w:val="24"/>
+                <w:lang w:val="vi-VN" w:eastAsia="vi-VN"/>
               </w:rPr>
               <w:drawing>
                 <wp:inline distT="0" distB="0" distL="0" distR="0" wp14:anchorId="3D60CA68" wp14:editId="4541BCDD">
@@ -6915,7 +7750,7 @@
                           </pic:cNvPicPr>
                         </pic:nvPicPr>
                         <pic:blipFill rotWithShape="1">
-                          <a:blip r:embed="rId23">
+                          <a:blip r:embed="rId24">
                             <a:extLst>
                               <a:ext uri="{28A0092B-C50C-407E-A947-70E740481C1C}">
                                 <a14:useLocalDpi xmlns:a14="http://schemas.microsoft.com/office/drawing/2010/main" val="0"/>
@@ -6998,6 +7833,7 @@
                 <w:noProof/>
                 <w:sz w:val="24"/>
                 <w:szCs w:val="24"/>
+                <w:lang w:val="vi-VN" w:eastAsia="vi-VN"/>
               </w:rPr>
               <w:drawing>
                 <wp:inline distT="0" distB="0" distL="0" distR="0" wp14:anchorId="65BE615E" wp14:editId="53AA43FD">
@@ -7017,7 +7853,7 @@
                           </pic:cNvPicPr>
                         </pic:nvPicPr>
                         <pic:blipFill rotWithShape="1">
-                          <a:blip r:embed="rId24" cstate="print">
+                          <a:blip r:embed="rId25" cstate="print">
                             <a:extLst>
                               <a:ext uri="{28A0092B-C50C-407E-A947-70E740481C1C}">
                                 <a14:useLocalDpi xmlns:a14="http://schemas.microsoft.com/office/drawing/2010/main" val="0"/>
@@ -7102,6 +7938,7 @@
                 <w:noProof/>
                 <w:sz w:val="24"/>
                 <w:szCs w:val="24"/>
+                <w:lang w:val="vi-VN" w:eastAsia="vi-VN"/>
               </w:rPr>
               <w:drawing>
                 <wp:inline distT="0" distB="0" distL="0" distR="0" wp14:anchorId="50B0F2CA" wp14:editId="2F5F1A88">
@@ -7121,7 +7958,7 @@
                           </pic:cNvPicPr>
                         </pic:nvPicPr>
                         <pic:blipFill rotWithShape="1">
-                          <a:blip r:embed="rId25">
+                          <a:blip r:embed="rId26">
                             <a:extLst>
                               <a:ext uri="{28A0092B-C50C-407E-A947-70E740481C1C}">
                                 <a14:useLocalDpi xmlns:a14="http://schemas.microsoft.com/office/drawing/2010/main" val="0"/>
@@ -7295,7 +8132,87 @@
           <w:sz w:val="24"/>
           <w:szCs w:val="24"/>
         </w:rPr>
-        <w:t xml:space="preserve"> thống yêu cầu người dùng nhập mật khẩu cũ. Nếu người dùng nhập sai mật khẩu, hệ thống đưa ra thông báo và yêu cầu bạn nhập lại mật khẩu (ảnh 18). Sau khi nhập mật khẩu đúng, trang nhập mật khẩu mới hiện ra và người dùng nhập mật khẩu mới vào (ảnh 19). Tiế</w:t>
+        <w:t xml:space="preserve"> thống yêu cầu người dùng nhập mật khẩ</w:t>
+      </w:r>
+      <w:r>
+        <w:rPr>
+          <w:rFonts w:ascii="Times New Roman" w:hAnsi="Times New Roman" w:cs="Times New Roman"/>
+          <w:sz w:val="24"/>
+          <w:szCs w:val="24"/>
+        </w:rPr>
+        <w:t>u hiện tại</w:t>
+      </w:r>
+      <w:r>
+        <w:rPr>
+          <w:rFonts w:ascii="Times New Roman" w:hAnsi="Times New Roman" w:cs="Times New Roman"/>
+          <w:sz w:val="24"/>
+          <w:szCs w:val="24"/>
+        </w:rPr>
+        <w:t>. Nếu người dùng nhập sai mật khẩu</w:t>
+      </w:r>
+      <w:r>
+        <w:rPr>
+          <w:rFonts w:ascii="Times New Roman" w:hAnsi="Times New Roman" w:cs="Times New Roman"/>
+          <w:sz w:val="24"/>
+          <w:szCs w:val="24"/>
+        </w:rPr>
+        <w:t xml:space="preserve"> hiện tại</w:t>
+      </w:r>
+      <w:r>
+        <w:rPr>
+          <w:rFonts w:ascii="Times New Roman" w:hAnsi="Times New Roman" w:cs="Times New Roman"/>
+          <w:sz w:val="24"/>
+          <w:szCs w:val="24"/>
+        </w:rPr>
+        <w:t>, hệ thống đưa ra thông báo</w:t>
+      </w:r>
+      <w:r>
+        <w:rPr>
+          <w:rFonts w:ascii="Times New Roman" w:hAnsi="Times New Roman" w:cs="Times New Roman"/>
+          <w:sz w:val="24"/>
+          <w:szCs w:val="24"/>
+        </w:rPr>
+        <w:t xml:space="preserve"> lỗi</w:t>
+      </w:r>
+      <w:r>
+        <w:rPr>
+          <w:rFonts w:ascii="Times New Roman" w:hAnsi="Times New Roman" w:cs="Times New Roman"/>
+          <w:sz w:val="24"/>
+          <w:szCs w:val="24"/>
+        </w:rPr>
+        <w:t xml:space="preserve"> và yêu cầu bạn nhập lạ</w:t>
+      </w:r>
+      <w:r>
+        <w:rPr>
+          <w:rFonts w:ascii="Times New Roman" w:hAnsi="Times New Roman" w:cs="Times New Roman"/>
+          <w:sz w:val="24"/>
+          <w:szCs w:val="24"/>
+        </w:rPr>
+        <w:t>i</w:t>
+      </w:r>
+      <w:r>
+        <w:rPr>
+          <w:rFonts w:ascii="Times New Roman" w:hAnsi="Times New Roman" w:cs="Times New Roman"/>
+          <w:sz w:val="24"/>
+          <w:szCs w:val="24"/>
+        </w:rPr>
+        <w:t xml:space="preserve"> (ảnh 18). Sau khi nhập mật khẩu đúng, trang nhập mật khẩu mới hiện ra và người dùng nhập mật khẩu mới vào (ảnh 19).</w:t>
+      </w:r>
+      <w:r>
+        <w:rPr>
+          <w:rFonts w:ascii="Times New Roman" w:hAnsi="Times New Roman" w:cs="Times New Roman"/>
+          <w:sz w:val="24"/>
+          <w:szCs w:val="24"/>
+        </w:rPr>
+        <w:t xml:space="preserve"> Người dùng phải nhập mật khẩu đủ 6 kí tự, nếu thiếu hoặc thừa hệ thống sẽ đưa ra thông báo lỗi và yêu cầu nhập lại.</w:t>
+      </w:r>
+      <w:r>
+        <w:rPr>
+          <w:rFonts w:ascii="Times New Roman" w:hAnsi="Times New Roman" w:cs="Times New Roman"/>
+          <w:sz w:val="24"/>
+          <w:szCs w:val="24"/>
+        </w:rPr>
+        <w:t xml:space="preserve"> Tiế</w:t>
       </w:r>
       <w:r>
         <w:rPr>
@@ -7327,23 +8244,103 @@
           <w:sz w:val="24"/>
           <w:szCs w:val="24"/>
         </w:rPr>
-        <w:t xml:space="preserve"> hệ thống yêu cầu người dùng nhập lại mật khẩu mới vừa nhập. Nếu nhập sai hệ thống đưa ra thông báo và yêu cầu người dùng nhập lại mật khẩu mới. Nếu mật khẩu mới và xác nhận thành công. Hệ thống đưa ra thông báo đổi mã PIN thành công và hỏi bạn có muốn tiếp túc quá trình giao dịch không?</w:t>
-      </w:r>
-      <w:r>
-        <w:rPr>
-          <w:rFonts w:ascii="Times New Roman" w:hAnsi="Times New Roman" w:cs="Times New Roman"/>
-          <w:sz w:val="24"/>
-          <w:szCs w:val="24"/>
-        </w:rPr>
-        <w:t xml:space="preserve"> </w:t>
-      </w:r>
-      <w:r>
-        <w:rPr>
-          <w:rFonts w:ascii="Times New Roman" w:hAnsi="Times New Roman" w:cs="Times New Roman"/>
-          <w:sz w:val="24"/>
-          <w:szCs w:val="24"/>
-        </w:rPr>
-        <w:t>(ảnh 20) . Nế</w:t>
+        <w:t xml:space="preserve"> hệ thống yêu cầu người dùng nhập lại mật khẩu mới vừa nhập. Nếu nhậ</w:t>
+      </w:r>
+      <w:r>
+        <w:rPr>
+          <w:rFonts w:ascii="Times New Roman" w:hAnsi="Times New Roman" w:cs="Times New Roman"/>
+          <w:sz w:val="24"/>
+          <w:szCs w:val="24"/>
+        </w:rPr>
+        <w:t>p khác so với lần đầu</w:t>
+      </w:r>
+      <w:r>
+        <w:rPr>
+          <w:rFonts w:ascii="Times New Roman" w:hAnsi="Times New Roman" w:cs="Times New Roman"/>
+          <w:sz w:val="24"/>
+          <w:szCs w:val="24"/>
+        </w:rPr>
+        <w:t xml:space="preserve"> hệ thống đưa ra thông báo </w:t>
+      </w:r>
+      <w:r>
+        <w:rPr>
+          <w:rFonts w:ascii="Times New Roman" w:hAnsi="Times New Roman" w:cs="Times New Roman"/>
+          <w:sz w:val="24"/>
+          <w:szCs w:val="24"/>
+        </w:rPr>
+        <w:t xml:space="preserve">lỗi </w:t>
+      </w:r>
+      <w:r>
+        <w:rPr>
+          <w:rFonts w:ascii="Times New Roman" w:hAnsi="Times New Roman" w:cs="Times New Roman"/>
+          <w:sz w:val="24"/>
+          <w:szCs w:val="24"/>
+        </w:rPr>
+        <w:t>và yêu cầu người dùng nhập lạ</w:t>
+      </w:r>
+      <w:r>
+        <w:rPr>
+          <w:rFonts w:ascii="Times New Roman" w:hAnsi="Times New Roman" w:cs="Times New Roman"/>
+          <w:sz w:val="24"/>
+          <w:szCs w:val="24"/>
+        </w:rPr>
+        <w:t>i</w:t>
+      </w:r>
+      <w:r>
+        <w:rPr>
+          <w:rFonts w:ascii="Times New Roman" w:hAnsi="Times New Roman" w:cs="Times New Roman"/>
+          <w:sz w:val="24"/>
+          <w:szCs w:val="24"/>
+        </w:rPr>
+        <w:t>. Nếu mật khẩu mới và</w:t>
+      </w:r>
+      <w:r>
+        <w:rPr>
+          <w:rFonts w:ascii="Times New Roman" w:hAnsi="Times New Roman" w:cs="Times New Roman"/>
+          <w:sz w:val="24"/>
+          <w:szCs w:val="24"/>
+        </w:rPr>
+        <w:t xml:space="preserve"> mật khẩu</w:t>
+      </w:r>
+      <w:r>
+        <w:rPr>
+          <w:rFonts w:ascii="Times New Roman" w:hAnsi="Times New Roman" w:cs="Times New Roman"/>
+          <w:sz w:val="24"/>
+          <w:szCs w:val="24"/>
+        </w:rPr>
+        <w:t xml:space="preserve"> xác nhận </w:t>
+      </w:r>
+      <w:r>
+        <w:rPr>
+          <w:rFonts w:ascii="Times New Roman" w:hAnsi="Times New Roman" w:cs="Times New Roman"/>
+          <w:sz w:val="24"/>
+          <w:szCs w:val="24"/>
+        </w:rPr>
+        <w:t>hợp lệ hệ</w:t>
+      </w:r>
+      <w:r>
+        <w:rPr>
+          <w:rFonts w:ascii="Times New Roman" w:hAnsi="Times New Roman" w:cs="Times New Roman"/>
+          <w:sz w:val="24"/>
+          <w:szCs w:val="24"/>
+        </w:rPr>
+        <w:t xml:space="preserve"> thống đưa ra thông báo đổi mã PIN thành công và hỏi bạn có muốn tiếp túc quá trình giao dị</w:t>
+      </w:r>
+      <w:r>
+        <w:rPr>
+          <w:rFonts w:ascii="Times New Roman" w:hAnsi="Times New Roman" w:cs="Times New Roman"/>
+          <w:sz w:val="24"/>
+          <w:szCs w:val="24"/>
+        </w:rPr>
+        <w:t xml:space="preserve">ch không? </w:t>
+      </w:r>
+      <w:r>
+        <w:rPr>
+          <w:rFonts w:ascii="Times New Roman" w:hAnsi="Times New Roman" w:cs="Times New Roman"/>
+          <w:sz w:val="24"/>
+          <w:szCs w:val="24"/>
+        </w:rPr>
+        <w:t>(ảnh 20). Nế</w:t>
       </w:r>
       <w:r>
         <w:rPr>
@@ -7448,6 +8445,7 @@
                 <w:noProof/>
                 <w:sz w:val="24"/>
                 <w:szCs w:val="24"/>
+                <w:lang w:val="vi-VN" w:eastAsia="vi-VN"/>
               </w:rPr>
               <w:drawing>
                 <wp:inline distT="0" distB="0" distL="0" distR="0" wp14:anchorId="5766B641" wp14:editId="1A6AC650">
@@ -7467,7 +8465,7 @@
                           </pic:cNvPicPr>
                         </pic:nvPicPr>
                         <pic:blipFill rotWithShape="1">
-                          <a:blip r:embed="rId26">
+                          <a:blip r:embed="rId27">
                             <a:extLst>
                               <a:ext uri="{28A0092B-C50C-407E-A947-70E740481C1C}">
                                 <a14:useLocalDpi xmlns:a14="http://schemas.microsoft.com/office/drawing/2010/main" val="0"/>
@@ -7550,6 +8548,7 @@
                 <w:noProof/>
                 <w:sz w:val="24"/>
                 <w:szCs w:val="24"/>
+                <w:lang w:val="vi-VN" w:eastAsia="vi-VN"/>
               </w:rPr>
               <w:drawing>
                 <wp:inline distT="0" distB="0" distL="0" distR="0" wp14:anchorId="3C516880" wp14:editId="1A22CF38">
@@ -7569,7 +8568,7 @@
                           </pic:cNvPicPr>
                         </pic:nvPicPr>
                         <pic:blipFill rotWithShape="1">
-                          <a:blip r:embed="rId27">
+                          <a:blip r:embed="rId28">
                             <a:extLst>
                               <a:ext uri="{28A0092B-C50C-407E-A947-70E740481C1C}">
                                 <a14:useLocalDpi xmlns:a14="http://schemas.microsoft.com/office/drawing/2010/main" val="0"/>
@@ -7654,6 +8653,7 @@
                 <w:noProof/>
                 <w:sz w:val="24"/>
                 <w:szCs w:val="24"/>
+                <w:lang w:val="vi-VN" w:eastAsia="vi-VN"/>
               </w:rPr>
               <w:drawing>
                 <wp:inline distT="0" distB="0" distL="0" distR="0" wp14:anchorId="25DB9243" wp14:editId="7386C830">
@@ -7673,7 +8673,7 @@
                           </pic:cNvPicPr>
                         </pic:nvPicPr>
                         <pic:blipFill rotWithShape="1">
-                          <a:blip r:embed="rId28">
+                          <a:blip r:embed="rId29">
                             <a:extLst>
                               <a:ext uri="{28A0092B-C50C-407E-A947-70E740481C1C}">
                                 <a14:useLocalDpi xmlns:a14="http://schemas.microsoft.com/office/drawing/2010/main" val="0"/>
@@ -7756,6 +8756,7 @@
                 <w:noProof/>
                 <w:sz w:val="24"/>
                 <w:szCs w:val="24"/>
+                <w:lang w:val="vi-VN" w:eastAsia="vi-VN"/>
               </w:rPr>
               <w:drawing>
                 <wp:inline distT="0" distB="0" distL="0" distR="0" wp14:anchorId="71ADDB90" wp14:editId="35CD2610">
@@ -7775,7 +8776,7 @@
                           </pic:cNvPicPr>
                         </pic:nvPicPr>
                         <pic:blipFill rotWithShape="1">
-                          <a:blip r:embed="rId29" cstate="print">
+                          <a:blip r:embed="rId30" cstate="print">
                             <a:extLst>
                               <a:ext uri="{28A0092B-C50C-407E-A947-70E740481C1C}">
                                 <a14:useLocalDpi xmlns:a14="http://schemas.microsoft.com/office/drawing/2010/main" val="0"/>
@@ -7896,7 +8897,39 @@
           <w:sz w:val="24"/>
           <w:szCs w:val="24"/>
         </w:rPr>
-        <w:t>Trang lịch sử giao dịch hiện ra (ảnh 21), tại đây người dùng chọn mốc thời gian mà họ đã giao dịch với hệ thống. Sau khi chọn một mốc thời gian, hệ thống đưa ra bản ghi chi tiết các giao dịch của người dùng (ảnh 22).</w:t>
+        <w:t xml:space="preserve">Trang lịch sử giao dịch hiện ra (ảnh 21), tại đây người dùng chọn </w:t>
+      </w:r>
+      <w:r>
+        <w:rPr>
+          <w:rFonts w:ascii="Times New Roman" w:hAnsi="Times New Roman" w:cs="Times New Roman"/>
+          <w:sz w:val="24"/>
+          <w:szCs w:val="24"/>
+        </w:rPr>
+        <w:t>khoảng</w:t>
+      </w:r>
+      <w:r>
+        <w:rPr>
+          <w:rFonts w:ascii="Times New Roman" w:hAnsi="Times New Roman" w:cs="Times New Roman"/>
+          <w:sz w:val="24"/>
+          <w:szCs w:val="24"/>
+        </w:rPr>
+        <w:t xml:space="preserve"> thời gian mà họ đã giao dịch với hệ thống. Sau khi chọ</w:t>
+      </w:r>
+      <w:r>
+        <w:rPr>
+          <w:rFonts w:ascii="Times New Roman" w:hAnsi="Times New Roman" w:cs="Times New Roman"/>
+          <w:sz w:val="24"/>
+          <w:szCs w:val="24"/>
+        </w:rPr>
+        <w:t xml:space="preserve">n khoảng </w:t>
+      </w:r>
+      <w:r>
+        <w:rPr>
+          <w:rFonts w:ascii="Times New Roman" w:hAnsi="Times New Roman" w:cs="Times New Roman"/>
+          <w:sz w:val="24"/>
+          <w:szCs w:val="24"/>
+        </w:rPr>
+        <w:t xml:space="preserve"> thời gian, hệ thống đưa ra bản ghi chi tiết các giao dịch của người dùng (ảnh 22).</w:t>
       </w:r>
     </w:p>
     <w:tbl>
@@ -7940,6 +8973,7 @@
                 <w:noProof/>
                 <w:sz w:val="24"/>
                 <w:szCs w:val="24"/>
+                <w:lang w:val="vi-VN" w:eastAsia="vi-VN"/>
               </w:rPr>
               <w:drawing>
                 <wp:inline distT="0" distB="0" distL="0" distR="0" wp14:anchorId="30973E76" wp14:editId="3543FDA0">
@@ -7959,7 +8993,7 @@
                           </pic:cNvPicPr>
                         </pic:nvPicPr>
                         <pic:blipFill rotWithShape="1">
-                          <a:blip r:embed="rId30">
+                          <a:blip r:embed="rId31">
                             <a:extLst>
                               <a:ext uri="{28A0092B-C50C-407E-A947-70E740481C1C}">
                                 <a14:useLocalDpi xmlns:a14="http://schemas.microsoft.com/office/drawing/2010/main" val="0"/>
@@ -8042,6 +9076,7 @@
                 <w:noProof/>
                 <w:sz w:val="24"/>
                 <w:szCs w:val="24"/>
+                <w:lang w:val="vi-VN" w:eastAsia="vi-VN"/>
               </w:rPr>
               <w:drawing>
                 <wp:inline distT="0" distB="0" distL="0" distR="0" wp14:anchorId="37367EE8" wp14:editId="40AF5356">
@@ -8061,7 +9096,7 @@
                           </pic:cNvPicPr>
                         </pic:nvPicPr>
                         <pic:blipFill rotWithShape="1">
-                          <a:blip r:embed="rId31" cstate="print">
+                          <a:blip r:embed="rId32" cstate="print">
                             <a:extLst>
                               <a:ext uri="{28A0092B-C50C-407E-A947-70E740481C1C}">
                                 <a14:useLocalDpi xmlns:a14="http://schemas.microsoft.com/office/drawing/2010/main" val="0"/>
@@ -8211,7 +9246,23 @@
           <w:sz w:val="24"/>
           <w:szCs w:val="24"/>
         </w:rPr>
-        <w:t>Phần cứng hỗ trợ kết nối với mạng Internet, hay các thao tác khác trên chuột hay bàn phím của máy đóng vai trò cây ATM sẽ do máy tính đó quản lý.</w:t>
+        <w:t>Phần cứng</w:t>
+      </w:r>
+      <w:r>
+        <w:rPr>
+          <w:rFonts w:ascii="Times New Roman" w:hAnsi="Times New Roman" w:cs="Times New Roman"/>
+          <w:sz w:val="24"/>
+          <w:szCs w:val="24"/>
+        </w:rPr>
+        <w:t xml:space="preserve"> phải</w:t>
+      </w:r>
+      <w:r>
+        <w:rPr>
+          <w:rFonts w:ascii="Times New Roman" w:hAnsi="Times New Roman" w:cs="Times New Roman"/>
+          <w:sz w:val="24"/>
+          <w:szCs w:val="24"/>
+        </w:rPr>
+        <w:t xml:space="preserve"> hỗ trợ kết nối với mạng Internet, hay các thao tác khác trên chuột hay bàn phím của máy đóng vai trò cây ATM sẽ do máy tính đó quản lý.</w:t>
       </w:r>
     </w:p>
     <w:p>
@@ -8253,7 +9304,23 @@
           <w:sz w:val="24"/>
           <w:szCs w:val="24"/>
         </w:rPr>
-        <w:t>Giạo diệ</w:t>
+        <w:t>Gi</w:t>
+      </w:r>
+      <w:r>
+        <w:rPr>
+          <w:rFonts w:ascii="Times New Roman" w:hAnsi="Times New Roman" w:cs="Times New Roman"/>
+          <w:sz w:val="24"/>
+          <w:szCs w:val="24"/>
+        </w:rPr>
+        <w:t>a</w:t>
+      </w:r>
+      <w:r>
+        <w:rPr>
+          <w:rFonts w:ascii="Times New Roman" w:hAnsi="Times New Roman" w:cs="Times New Roman"/>
+          <w:sz w:val="24"/>
+          <w:szCs w:val="24"/>
+        </w:rPr>
+        <w:t>o diệ</w:t>
       </w:r>
       <w:r>
         <w:rPr>
@@ -8288,7 +9355,15 @@
           <w:sz w:val="24"/>
           <w:szCs w:val="24"/>
         </w:rPr>
-        <w:t>Máy tính đóng vao trò cây ATM phải được cài đặt hệ điều hành Windows 7 trở lên, sử dụng các trình duyệt Internet Explorer 10 (hoặc cao hơn), Mozilla Firefox 30.x (hoặc cao hơn), Google Chrome 40 (hoặc cao hơn).</w:t>
+        <w:t>Máy tính đóng vai</w:t>
+      </w:r>
+      <w:r>
+        <w:rPr>
+          <w:rFonts w:ascii="Times New Roman" w:hAnsi="Times New Roman" w:cs="Times New Roman"/>
+          <w:sz w:val="24"/>
+          <w:szCs w:val="24"/>
+        </w:rPr>
+        <w:t xml:space="preserve"> trò cây ATM phải được cài đặt hệ điều hành Windows 7 trở lên, sử dụng các trình duyệt Internet Explorer 10 (hoặc cao hơn), Mozilla Firefox 30.x (hoặc cao hơn), Google Chrome 40 (hoặc cao hơn).</w:t>
       </w:r>
     </w:p>
     <w:p>
@@ -8308,7 +9383,23 @@
           <w:szCs w:val="24"/>
         </w:rPr>
         <w:lastRenderedPageBreak/>
-        <w:t>Máy tính đóng vai trò cơ sở dữ liệu phải chạy trên nền hệ điều hành Windows Server 2012 R2 (hoặc cao hơn).</w:t>
+        <w:t>Máy tính đóng vai trò cơ sở dữ liệu phải chạy trên nền hệ điề</w:t>
+      </w:r>
+      <w:r>
+        <w:rPr>
+          <w:rFonts w:ascii="Times New Roman" w:hAnsi="Times New Roman" w:cs="Times New Roman"/>
+          <w:sz w:val="24"/>
+          <w:szCs w:val="24"/>
+        </w:rPr>
+        <w:t>u hành Windows Server 2003</w:t>
+      </w:r>
+      <w:r>
+        <w:rPr>
+          <w:rFonts w:ascii="Times New Roman" w:hAnsi="Times New Roman" w:cs="Times New Roman"/>
+          <w:sz w:val="24"/>
+          <w:szCs w:val="24"/>
+        </w:rPr>
+        <w:t xml:space="preserve"> (hoặc cao hơn).</w:t>
       </w:r>
     </w:p>
     <w:p>
@@ -8532,7 +9623,13 @@
         <w:rPr>
           <w:rFonts w:ascii="Times New Roman" w:hAnsi="Times New Roman" w:cs="Times New Roman"/>
         </w:rPr>
-        <w:t>User class 1 -  Khách hàng sử dụng dịch vụ</w:t>
+        <w:t xml:space="preserve">User class 1 - </w:t>
+      </w:r>
+      <w:r>
+        <w:rPr>
+          <w:rFonts w:ascii="Times New Roman" w:hAnsi="Times New Roman" w:cs="Times New Roman"/>
+        </w:rPr>
+        <w:t>Khách hàng sử dụng dịch vụ</w:t>
       </w:r>
     </w:p>
     <w:p>
@@ -8880,7 +9977,25 @@
           <w:sz w:val="24"/>
           <w:szCs w:val="24"/>
         </w:rPr>
-        <w:t>Kịch bản 1: Truy cập vào hê thống thành công</w:t>
+        <w:t>Kịch bản 1: Truy cậ</w:t>
+      </w:r>
+      <w:r>
+        <w:rPr>
+          <w:rFonts w:ascii="Times New Roman" w:hAnsi="Times New Roman" w:cs="Times New Roman"/>
+          <w:b/>
+          <w:sz w:val="24"/>
+          <w:szCs w:val="24"/>
+        </w:rPr>
+        <w:t>p vào hệ</w:t>
+      </w:r>
+      <w:r>
+        <w:rPr>
+          <w:rFonts w:ascii="Times New Roman" w:hAnsi="Times New Roman" w:cs="Times New Roman"/>
+          <w:b/>
+          <w:sz w:val="24"/>
+          <w:szCs w:val="24"/>
+        </w:rPr>
+        <w:t xml:space="preserve"> thống thành công</w:t>
       </w:r>
     </w:p>
     <w:p>
@@ -9357,7 +10472,25 @@
           <w:szCs w:val="24"/>
         </w:rPr>
         <w:tab/>
-        <w:t>Kịch bản : Hệ thống xác thực mã thẻ cho người dùng</w:t>
+        <w:t>Kịch bả</w:t>
+      </w:r>
+      <w:r>
+        <w:rPr>
+          <w:rFonts w:ascii="Times New Roman" w:hAnsi="Times New Roman" w:cs="Times New Roman"/>
+          <w:b/>
+          <w:sz w:val="24"/>
+          <w:szCs w:val="24"/>
+        </w:rPr>
+        <w:t>n</w:t>
+      </w:r>
+      <w:r>
+        <w:rPr>
+          <w:rFonts w:ascii="Times New Roman" w:hAnsi="Times New Roman" w:cs="Times New Roman"/>
+          <w:b/>
+          <w:sz w:val="24"/>
+          <w:szCs w:val="24"/>
+        </w:rPr>
+        <w:t>: Hệ thống xác thực mã thẻ cho người dùng</w:t>
       </w:r>
     </w:p>
     <w:p>
@@ -9520,7 +10653,25 @@
           <w:sz w:val="24"/>
           <w:szCs w:val="24"/>
         </w:rPr>
-        <w:t>Sau khi người dùng nhập mã PIN, hệ thống sẽ kiểm tra xem mã PIN có chính xác so với tài khoản không để từ đó quyết định người dùng có được đăng nhập vào hệ thống không.</w:t>
+        <w:t>Sau khi người dùng nhập mã PIN, hệ thống sẽ kiểm tra xem mã PIN có chính xác so với tài khoản</w:t>
+      </w:r>
+      <w:r>
+        <w:rPr>
+          <w:rFonts w:ascii="Times New Roman" w:eastAsia="Times New Roman" w:hAnsi="Times New Roman" w:cs="Times New Roman"/>
+          <w:bCs/>
+          <w:sz w:val="24"/>
+          <w:szCs w:val="24"/>
+        </w:rPr>
+        <w:t xml:space="preserve"> đó</w:t>
+      </w:r>
+      <w:r>
+        <w:rPr>
+          <w:rFonts w:ascii="Times New Roman" w:eastAsia="Times New Roman" w:hAnsi="Times New Roman" w:cs="Times New Roman"/>
+          <w:bCs/>
+          <w:sz w:val="24"/>
+          <w:szCs w:val="24"/>
+        </w:rPr>
+        <w:t xml:space="preserve"> không để từ đó quyết định người dùng có được đăng nhập vào hệ thống không.</w:t>
       </w:r>
     </w:p>
     <w:p>
@@ -9633,8 +10784,35 @@
           <w:sz w:val="24"/>
           <w:szCs w:val="24"/>
         </w:rPr>
+        <w:t>Kịch bản: Hệ thống xác nhận mã thẻ đúng</w:t>
+      </w:r>
+    </w:p>
+    <w:p>
+      <w:pPr>
+        <w:spacing w:line="240" w:lineRule="auto"/>
+        <w:ind w:left="2160"/>
+        <w:rPr>
+          <w:rFonts w:ascii="Times New Roman" w:hAnsi="Times New Roman" w:cs="Times New Roman"/>
+          <w:sz w:val="24"/>
+          <w:szCs w:val="24"/>
+        </w:rPr>
+      </w:pPr>
+      <w:r>
+        <w:rPr>
+          <w:rFonts w:ascii="Times New Roman" w:hAnsi="Times New Roman" w:cs="Times New Roman"/>
+          <w:sz w:val="24"/>
+          <w:szCs w:val="24"/>
+        </w:rPr>
         <w:t>Người dùng truy cập vào màn hình nhập PIN</w:t>
       </w:r>
+      <w:r>
+        <w:rPr>
+          <w:rFonts w:ascii="Times New Roman" w:hAnsi="Times New Roman" w:cs="Times New Roman"/>
+          <w:sz w:val="24"/>
+          <w:szCs w:val="24"/>
+        </w:rPr>
+        <w:t>.</w:t>
+      </w:r>
     </w:p>
     <w:p>
       <w:pPr>
@@ -9731,6 +10909,25 @@
           <w:szCs w:val="24"/>
         </w:rPr>
         <w:t>Người dùng truy cập vào màn hình nhập PIN</w:t>
+      </w:r>
+    </w:p>
+    <w:p>
+      <w:pPr>
+        <w:spacing w:line="240" w:lineRule="auto"/>
+        <w:ind w:left="2160"/>
+        <w:rPr>
+          <w:rFonts w:ascii="Times New Roman" w:hAnsi="Times New Roman" w:cs="Times New Roman"/>
+          <w:sz w:val="24"/>
+          <w:szCs w:val="24"/>
+        </w:rPr>
+      </w:pPr>
+      <w:r>
+        <w:rPr>
+          <w:rFonts w:ascii="Times New Roman" w:hAnsi="Times New Roman" w:cs="Times New Roman"/>
+          <w:sz w:val="24"/>
+          <w:szCs w:val="24"/>
+        </w:rPr>
+        <w:t>Người dùng nhập PIN vào ô nhập PIN trên màn hình.</w:t>
       </w:r>
     </w:p>
     <w:p>
@@ -9790,6 +10987,7 @@
           <w:sz w:val="24"/>
           <w:szCs w:val="24"/>
         </w:rPr>
+        <w:lastRenderedPageBreak/>
         <w:t>Yêu cầu chức năng 1.2</w:t>
       </w:r>
     </w:p>
@@ -9852,7 +11050,6 @@
           <w:sz w:val="24"/>
           <w:szCs w:val="24"/>
         </w:rPr>
-        <w:lastRenderedPageBreak/>
         <w:t>MÔ TẢ: Người dùng kiểm tra số dư của tài khoản sau khi đăng nhập thành công vào hệ thống.</w:t>
       </w:r>
     </w:p>
@@ -10016,7 +11213,23 @@
           <w:sz w:val="24"/>
           <w:szCs w:val="24"/>
         </w:rPr>
-        <w:t>Người dùng chọn hình thức kiểm tra số dư tài khoản: Hiển thị</w:t>
+        <w:t>Người dùng chọn hình thức kiểm tra số dư tài khoản</w:t>
+      </w:r>
+      <w:r>
+        <w:rPr>
+          <w:rFonts w:ascii="Times New Roman" w:hAnsi="Times New Roman" w:cs="Times New Roman"/>
+          <w:sz w:val="24"/>
+          <w:szCs w:val="24"/>
+        </w:rPr>
+        <w:t xml:space="preserve"> là</w:t>
+      </w:r>
+      <w:r>
+        <w:rPr>
+          <w:rFonts w:ascii="Times New Roman" w:hAnsi="Times New Roman" w:cs="Times New Roman"/>
+          <w:sz w:val="24"/>
+          <w:szCs w:val="24"/>
+        </w:rPr>
+        <w:t>: Hiển thị</w:t>
       </w:r>
       <w:r>
         <w:rPr>
@@ -10060,7 +11273,23 @@
           <w:sz w:val="24"/>
           <w:szCs w:val="24"/>
         </w:rPr>
-        <w:t>n lên màn hình.</w:t>
+        <w:t>n lên màn hình</w:t>
+      </w:r>
+      <w:r>
+        <w:rPr>
+          <w:rFonts w:ascii="Times New Roman" w:hAnsi="Times New Roman" w:cs="Times New Roman"/>
+          <w:sz w:val="24"/>
+          <w:szCs w:val="24"/>
+        </w:rPr>
+        <w:t xml:space="preserve"> máy tính</w:t>
+      </w:r>
+      <w:r>
+        <w:rPr>
+          <w:rFonts w:ascii="Times New Roman" w:hAnsi="Times New Roman" w:cs="Times New Roman"/>
+          <w:sz w:val="24"/>
+          <w:szCs w:val="24"/>
+        </w:rPr>
+        <w:t>.</w:t>
       </w:r>
       <w:r>
         <w:rPr>
@@ -10108,7 +11337,23 @@
           <w:sz w:val="24"/>
           <w:szCs w:val="24"/>
         </w:rPr>
-        <w:t>Người dùng chọn hình thức kiểm tra số dư tài khoản: In hóa đơn</w:t>
+        <w:t>Người dùng chọn hình thức kiểm tra số dư tài khoản</w:t>
+      </w:r>
+      <w:r>
+        <w:rPr>
+          <w:rFonts w:ascii="Times New Roman" w:hAnsi="Times New Roman" w:cs="Times New Roman"/>
+          <w:sz w:val="24"/>
+          <w:szCs w:val="24"/>
+        </w:rPr>
+        <w:t xml:space="preserve"> là</w:t>
+      </w:r>
+      <w:r>
+        <w:rPr>
+          <w:rFonts w:ascii="Times New Roman" w:hAnsi="Times New Roman" w:cs="Times New Roman"/>
+          <w:sz w:val="24"/>
+          <w:szCs w:val="24"/>
+        </w:rPr>
+        <w:t>: In hóa đơn</w:t>
       </w:r>
       <w:r>
         <w:rPr>
@@ -10429,7 +11674,23 @@
           <w:szCs w:val="24"/>
         </w:rPr>
         <w:tab/>
-        <w:t>Hệ thống hiển thị số lượng và mệnh giá các tờ tiền mà khách hàng nhận đượ</w:t>
+        <w:t>Hệ thống hiển thị số lượng và mệnh giá các tờ tiền mà khách hàng</w:t>
+      </w:r>
+      <w:r>
+        <w:rPr>
+          <w:rFonts w:ascii="Times New Roman" w:hAnsi="Times New Roman" w:cs="Times New Roman"/>
+          <w:sz w:val="24"/>
+          <w:szCs w:val="24"/>
+        </w:rPr>
+        <w:t xml:space="preserve"> sẽ</w:t>
+      </w:r>
+      <w:r>
+        <w:rPr>
+          <w:rFonts w:ascii="Times New Roman" w:hAnsi="Times New Roman" w:cs="Times New Roman"/>
+          <w:sz w:val="24"/>
+          <w:szCs w:val="24"/>
+        </w:rPr>
+        <w:t xml:space="preserve"> nhận đượ</w:t>
       </w:r>
       <w:r>
         <w:rPr>
@@ -10666,6 +11927,7 @@
           <w:sz w:val="24"/>
           <w:szCs w:val="24"/>
         </w:rPr>
+        <w:lastRenderedPageBreak/>
         <w:tab/>
       </w:r>
       <w:r>
@@ -10726,7 +11988,6 @@
           <w:sz w:val="24"/>
           <w:szCs w:val="24"/>
         </w:rPr>
-        <w:lastRenderedPageBreak/>
         <w:t>Người dùng chọn hoặc nhập số tiền cần rút thỏa mãn là bội của 50</w:t>
       </w:r>
       <w:r>
@@ -10770,7 +12031,31 @@
           <w:sz w:val="24"/>
           <w:szCs w:val="24"/>
         </w:rPr>
-        <w:t xml:space="preserve">Hệ thống kiểm tra số tiền muốn rút lớn hơn số dư tài khoản cộng với khấu chi của tài khoản </w:t>
+        <w:t>Hệ thống kiểm tra số tiền muốn rút lớn hơn</w:t>
+      </w:r>
+      <w:r>
+        <w:rPr>
+          <w:rFonts w:ascii="Times New Roman" w:hAnsi="Times New Roman" w:cs="Times New Roman"/>
+          <w:sz w:val="24"/>
+          <w:szCs w:val="24"/>
+        </w:rPr>
+        <w:t xml:space="preserve"> tổng</w:t>
+      </w:r>
+      <w:r>
+        <w:rPr>
+          <w:rFonts w:ascii="Times New Roman" w:hAnsi="Times New Roman" w:cs="Times New Roman"/>
+          <w:sz w:val="24"/>
+          <w:szCs w:val="24"/>
+        </w:rPr>
+        <w:t xml:space="preserve"> số dư tài khoản cộng với khấu chi của tài khoả</w:t>
+      </w:r>
+      <w:r>
+        <w:rPr>
+          <w:rFonts w:ascii="Times New Roman" w:hAnsi="Times New Roman" w:cs="Times New Roman"/>
+          <w:sz w:val="24"/>
+          <w:szCs w:val="24"/>
+        </w:rPr>
+        <w:t>n.</w:t>
       </w:r>
     </w:p>
     <w:p>
@@ -10905,7 +12190,7 @@
           <w:sz w:val="24"/>
           <w:szCs w:val="24"/>
         </w:rPr>
-        <w:t xml:space="preserve">tuần trước, 1 tháng trước v.v... </w:t>
+        <w:t>tuần trước, 1 tháng trước v.v..</w:t>
       </w:r>
       <w:r>
         <w:rPr>
@@ -10914,7 +12199,16 @@
           <w:sz w:val="24"/>
           <w:szCs w:val="24"/>
         </w:rPr>
-        <w:t xml:space="preserve">tùy vào lựa chọn của người dùng </w:t>
+        <w:t xml:space="preserve"> </w:t>
+      </w:r>
+      <w:r>
+        <w:rPr>
+          <w:rFonts w:ascii="Times New Roman" w:eastAsia="Times New Roman" w:hAnsi="Times New Roman" w:cs="Times New Roman"/>
+          <w:bCs/>
+          <w:sz w:val="24"/>
+          <w:szCs w:val="24"/>
+        </w:rPr>
+        <w:t>tùy vào lựa chọn của người dùng.</w:t>
       </w:r>
     </w:p>
     <w:p>
@@ -11072,6 +12366,7 @@
         <w:ind w:left="2160"/>
         <w:rPr>
           <w:rFonts w:ascii="Times New Roman" w:hAnsi="Times New Roman" w:cs="Times New Roman"/>
+          <w:b/>
           <w:sz w:val="24"/>
           <w:szCs w:val="24"/>
         </w:rPr>
@@ -11108,18 +12403,6 @@
         </w:rPr>
         <w:t>.</w:t>
       </w:r>
-    </w:p>
-    <w:p>
-      <w:pPr>
-        <w:spacing w:line="240" w:lineRule="auto"/>
-        <w:ind w:left="2160"/>
-        <w:rPr>
-          <w:rFonts w:ascii="Times New Roman" w:hAnsi="Times New Roman" w:cs="Times New Roman"/>
-          <w:b/>
-          <w:sz w:val="24"/>
-          <w:szCs w:val="24"/>
-        </w:rPr>
-      </w:pPr>
     </w:p>
     <w:p>
       <w:pPr>
@@ -11443,6 +12726,7 @@
           <w:sz w:val="24"/>
           <w:szCs w:val="24"/>
         </w:rPr>
+        <w:lastRenderedPageBreak/>
         <w:tab/>
       </w:r>
       <w:r>
@@ -11474,20 +12758,19 @@
     <w:p>
       <w:pPr>
         <w:spacing w:line="240" w:lineRule="auto"/>
-        <w:ind w:left="1530" w:hanging="11"/>
-        <w:rPr>
-          <w:rFonts w:ascii="Times New Roman" w:hAnsi="Times New Roman" w:cs="Times New Roman"/>
-          <w:sz w:val="24"/>
-          <w:szCs w:val="24"/>
-        </w:rPr>
-      </w:pPr>
-      <w:r>
-        <w:rPr>
-          <w:rFonts w:ascii="Times New Roman" w:hAnsi="Times New Roman" w:cs="Times New Roman"/>
-          <w:sz w:val="24"/>
-          <w:szCs w:val="24"/>
-        </w:rPr>
-        <w:lastRenderedPageBreak/>
+        <w:ind w:left="2880" w:hanging="11"/>
+        <w:rPr>
+          <w:rFonts w:ascii="Times New Roman" w:hAnsi="Times New Roman" w:cs="Times New Roman"/>
+          <w:sz w:val="24"/>
+          <w:szCs w:val="24"/>
+        </w:rPr>
+      </w:pPr>
+      <w:r>
+        <w:rPr>
+          <w:rFonts w:ascii="Times New Roman" w:hAnsi="Times New Roman" w:cs="Times New Roman"/>
+          <w:sz w:val="24"/>
+          <w:szCs w:val="24"/>
+        </w:rPr>
         <w:tab/>
       </w:r>
       <w:r>
@@ -11496,16 +12779,15 @@
           <w:sz w:val="24"/>
           <w:szCs w:val="24"/>
         </w:rPr>
-        <w:tab/>
-      </w:r>
-      <w:r>
-        <w:rPr>
-          <w:rFonts w:ascii="Times New Roman" w:hAnsi="Times New Roman" w:cs="Times New Roman"/>
-          <w:sz w:val="24"/>
-          <w:szCs w:val="24"/>
-        </w:rPr>
-        <w:tab/>
-        <w:t>Thông báo lỗi tài khoản nhận không tồn tại cho người dùng</w:t>
+        <w:t>Hệ thống t</w:t>
+      </w:r>
+      <w:r>
+        <w:rPr>
+          <w:rFonts w:ascii="Times New Roman" w:hAnsi="Times New Roman" w:cs="Times New Roman"/>
+          <w:sz w:val="24"/>
+          <w:szCs w:val="24"/>
+        </w:rPr>
+        <w:t>hông báo lỗi tài khoản nhận không tồn tại cho người dùng</w:t>
       </w:r>
       <w:r>
         <w:rPr>
@@ -11639,7 +12921,15 @@
           <w:sz w:val="24"/>
           <w:szCs w:val="24"/>
         </w:rPr>
-        <w:t>Thông báo lỗi tài khoản nhận không được trùng với tài khoản gửi cho người dùng</w:t>
+        <w:t>Hệ thống t</w:t>
+      </w:r>
+      <w:r>
+        <w:rPr>
+          <w:rFonts w:ascii="Times New Roman" w:hAnsi="Times New Roman" w:cs="Times New Roman"/>
+          <w:sz w:val="24"/>
+          <w:szCs w:val="24"/>
+        </w:rPr>
+        <w:t>hông báo lỗi tài khoản nhận không được trùng với tài khoản gửi cho người dùng</w:t>
       </w:r>
       <w:r>
         <w:rPr>
@@ -11852,7 +13142,23 @@
           <w:szCs w:val="24"/>
         </w:rPr>
         <w:tab/>
-        <w:t>Hệ thống thông báo số dư tài khoản không đủ để giao dị</w:t>
+        <w:t>Hệ thống thông báo</w:t>
+      </w:r>
+      <w:r>
+        <w:rPr>
+          <w:rFonts w:ascii="Times New Roman" w:hAnsi="Times New Roman" w:cs="Times New Roman"/>
+          <w:sz w:val="24"/>
+          <w:szCs w:val="24"/>
+        </w:rPr>
+        <w:t xml:space="preserve"> lỗi</w:t>
+      </w:r>
+      <w:r>
+        <w:rPr>
+          <w:rFonts w:ascii="Times New Roman" w:hAnsi="Times New Roman" w:cs="Times New Roman"/>
+          <w:sz w:val="24"/>
+          <w:szCs w:val="24"/>
+        </w:rPr>
+        <w:t xml:space="preserve"> số dư tài khoản không đủ để giao dị</w:t>
       </w:r>
       <w:r>
         <w:rPr>
@@ -12261,6 +13567,7 @@
           <w:sz w:val="24"/>
           <w:szCs w:val="24"/>
         </w:rPr>
+        <w:lastRenderedPageBreak/>
         <w:t>KỊCH BẢN TIẾN HÀNH:</w:t>
       </w:r>
     </w:p>
@@ -12307,7 +13614,6 @@
           <w:sz w:val="24"/>
           <w:szCs w:val="24"/>
         </w:rPr>
-        <w:lastRenderedPageBreak/>
         <w:t>Kịch bản 1.1: Hệ thống thông báo lỗi nhập sai mã PIN cũ.</w:t>
       </w:r>
     </w:p>
@@ -12355,7 +13661,23 @@
           <w:sz w:val="24"/>
           <w:szCs w:val="24"/>
         </w:rPr>
-        <w:t>Hệ thống kiểm tra thấy mã PIN hiện tại nhập vào không đúng với CSDL.</w:t>
+        <w:t>Hệ thống kiểm tra thấy mã PIN hiện tại nhập vào không đúng</w:t>
+      </w:r>
+      <w:r>
+        <w:rPr>
+          <w:rFonts w:ascii="Times New Roman" w:hAnsi="Times New Roman" w:cs="Times New Roman"/>
+          <w:sz w:val="24"/>
+          <w:szCs w:val="24"/>
+        </w:rPr>
+        <w:t xml:space="preserve"> so</w:t>
+      </w:r>
+      <w:r>
+        <w:rPr>
+          <w:rFonts w:ascii="Times New Roman" w:hAnsi="Times New Roman" w:cs="Times New Roman"/>
+          <w:sz w:val="24"/>
+          <w:szCs w:val="24"/>
+        </w:rPr>
+        <w:t xml:space="preserve"> với CSDL.</w:t>
       </w:r>
     </w:p>
     <w:p>
@@ -12483,7 +13805,23 @@
           <w:szCs w:val="24"/>
         </w:rPr>
         <w:tab/>
-        <w:t>Hệ thống thông báo lỗi mã PIN sai cú pháp.</w:t>
+        <w:t>Hệ thống thông báo lỗi mã PIN sai cú pháp</w:t>
+      </w:r>
+      <w:r>
+        <w:rPr>
+          <w:rFonts w:ascii="Times New Roman" w:hAnsi="Times New Roman" w:cs="Times New Roman"/>
+          <w:sz w:val="24"/>
+          <w:szCs w:val="24"/>
+        </w:rPr>
+        <w:t xml:space="preserve"> và yêu cầu nhập lại</w:t>
+      </w:r>
+      <w:r>
+        <w:rPr>
+          <w:rFonts w:ascii="Times New Roman" w:hAnsi="Times New Roman" w:cs="Times New Roman"/>
+          <w:sz w:val="24"/>
+          <w:szCs w:val="24"/>
+        </w:rPr>
+        <w:t>.</w:t>
       </w:r>
     </w:p>
     <w:p>
@@ -12527,15 +13865,15 @@
           <w:sz w:val="24"/>
           <w:szCs w:val="24"/>
         </w:rPr>
-        <w:t>Người dùng nhập mã PIN cũ đúng, nhập mã PIN mới thỏa mãn cú pháp .</w:t>
-      </w:r>
-      <w:r>
-        <w:rPr>
-          <w:rFonts w:ascii="Times New Roman" w:hAnsi="Times New Roman" w:cs="Times New Roman"/>
-          <w:sz w:val="24"/>
-          <w:szCs w:val="24"/>
-        </w:rPr>
-        <w:tab/>
+        <w:t>Người dùng nhập mã PIN cũ đúng, nhập mã PIN mới thỏ</w:t>
+      </w:r>
+      <w:r>
+        <w:rPr>
+          <w:rFonts w:ascii="Times New Roman" w:hAnsi="Times New Roman" w:cs="Times New Roman"/>
+          <w:sz w:val="24"/>
+          <w:szCs w:val="24"/>
+        </w:rPr>
+        <w:t>a mãn cú pháp.</w:t>
       </w:r>
     </w:p>
     <w:p>
@@ -12573,7 +13911,23 @@
           <w:sz w:val="24"/>
           <w:szCs w:val="24"/>
         </w:rPr>
-        <w:t>Hệ thống thông báo lỗi trùng mã PIN cũ.</w:t>
+        <w:t>Hệ thống thông báo lỗi trùng mã PIN cũ</w:t>
+      </w:r>
+      <w:r>
+        <w:rPr>
+          <w:rFonts w:ascii="Times New Roman" w:hAnsi="Times New Roman" w:cs="Times New Roman"/>
+          <w:sz w:val="24"/>
+          <w:szCs w:val="24"/>
+        </w:rPr>
+        <w:t xml:space="preserve"> và yêu cầu nhập lại</w:t>
+      </w:r>
+      <w:r>
+        <w:rPr>
+          <w:rFonts w:ascii="Times New Roman" w:hAnsi="Times New Roman" w:cs="Times New Roman"/>
+          <w:sz w:val="24"/>
+          <w:szCs w:val="24"/>
+        </w:rPr>
+        <w:t>.</w:t>
       </w:r>
     </w:p>
     <w:p>
@@ -12714,7 +14068,23 @@
           <w:sz w:val="24"/>
           <w:szCs w:val="24"/>
         </w:rPr>
-        <w:t>Hệ thống kiểm tra mã thỏa mãn</w:t>
+        <w:t>Hệ thống kiể</w:t>
+      </w:r>
+      <w:r>
+        <w:rPr>
+          <w:rFonts w:ascii="Times New Roman" w:hAnsi="Times New Roman" w:cs="Times New Roman"/>
+          <w:sz w:val="24"/>
+          <w:szCs w:val="24"/>
+        </w:rPr>
+        <w:t>m tra đã</w:t>
+      </w:r>
+      <w:r>
+        <w:rPr>
+          <w:rFonts w:ascii="Times New Roman" w:hAnsi="Times New Roman" w:cs="Times New Roman"/>
+          <w:sz w:val="24"/>
+          <w:szCs w:val="24"/>
+        </w:rPr>
+        <w:t xml:space="preserve"> thỏa mãn</w:t>
       </w:r>
     </w:p>
     <w:p>
@@ -12835,6 +14205,7 @@
           <w:sz w:val="24"/>
           <w:szCs w:val="24"/>
         </w:rPr>
+        <w:lastRenderedPageBreak/>
         <w:tab/>
       </w:r>
       <w:r>
@@ -12898,7 +14269,6 @@
           <w:sz w:val="24"/>
           <w:szCs w:val="24"/>
         </w:rPr>
-        <w:lastRenderedPageBreak/>
         <w:t>CHỨ</w:t>
       </w:r>
       <w:r>
@@ -12916,6 +14286,14 @@
           <w:szCs w:val="24"/>
         </w:rPr>
         <w:t>hông có</w:t>
+      </w:r>
+      <w:r>
+        <w:rPr>
+          <w:rFonts w:ascii="Times New Roman" w:hAnsi="Times New Roman" w:cs="Times New Roman"/>
+          <w:sz w:val="24"/>
+          <w:szCs w:val="24"/>
+        </w:rPr>
+        <w:t>.</w:t>
       </w:r>
     </w:p>
     <w:p>
@@ -13398,8 +14776,7 @@
         <w:ind w:left="720"/>
         <w:rPr>
           <w:rFonts w:ascii="Times New Roman" w:hAnsi="Times New Roman" w:cs="Times New Roman"/>
-          <w:sz w:val="24"/>
-          <w:szCs w:val="24"/>
+          <w:i/>
         </w:rPr>
       </w:pPr>
       <w:r>
@@ -13410,6 +14787,14 @@
         </w:rPr>
         <w:t>HIỆU NĂNG LIÊN QUAN: Không</w:t>
       </w:r>
+      <w:r>
+        <w:rPr>
+          <w:rFonts w:ascii="Times New Roman" w:hAnsi="Times New Roman" w:cs="Times New Roman"/>
+          <w:sz w:val="24"/>
+          <w:szCs w:val="24"/>
+        </w:rPr>
+        <w:t xml:space="preserve"> có.</w:t>
+      </w:r>
     </w:p>
     <w:p>
       <w:pPr>
@@ -13421,6 +14806,111 @@
           <w:i/>
         </w:rPr>
       </w:pPr>
+      <w:r>
+        <w:rPr>
+          <w:rFonts w:ascii="Times New Roman" w:hAnsi="Times New Roman" w:cs="Times New Roman"/>
+          <w:i/>
+        </w:rPr>
+        <w:t>3.3.2  Giao hiện đơn giản, thân thiện</w:t>
+      </w:r>
+    </w:p>
+    <w:p>
+      <w:pPr>
+        <w:spacing w:line="240" w:lineRule="auto"/>
+        <w:ind w:left="720"/>
+        <w:rPr>
+          <w:rFonts w:ascii="Times New Roman" w:hAnsi="Times New Roman" w:cs="Times New Roman"/>
+          <w:b/>
+          <w:sz w:val="24"/>
+          <w:szCs w:val="24"/>
+        </w:rPr>
+      </w:pPr>
+      <w:r>
+        <w:rPr>
+          <w:rFonts w:ascii="Times New Roman" w:hAnsi="Times New Roman" w:cs="Times New Roman"/>
+          <w:b/>
+          <w:sz w:val="24"/>
+          <w:szCs w:val="24"/>
+        </w:rPr>
+        <w:t>ID: PR2</w:t>
+      </w:r>
+    </w:p>
+    <w:p>
+      <w:pPr>
+        <w:spacing w:line="240" w:lineRule="auto"/>
+        <w:ind w:left="720"/>
+        <w:rPr>
+          <w:rFonts w:ascii="Times New Roman" w:hAnsi="Times New Roman" w:cs="Times New Roman"/>
+          <w:sz w:val="24"/>
+          <w:szCs w:val="24"/>
+        </w:rPr>
+      </w:pPr>
+      <w:r>
+        <w:rPr>
+          <w:rFonts w:ascii="Times New Roman" w:hAnsi="Times New Roman" w:cs="Times New Roman"/>
+          <w:sz w:val="24"/>
+          <w:szCs w:val="24"/>
+        </w:rPr>
+        <w:t>TÊN: Giao diện đơn giản, thân thiện</w:t>
+      </w:r>
+    </w:p>
+    <w:p>
+      <w:pPr>
+        <w:spacing w:line="240" w:lineRule="auto"/>
+        <w:ind w:left="720"/>
+        <w:rPr>
+          <w:rFonts w:ascii="Times New Roman" w:hAnsi="Times New Roman" w:cs="Times New Roman"/>
+          <w:sz w:val="24"/>
+          <w:szCs w:val="24"/>
+        </w:rPr>
+      </w:pPr>
+      <w:r>
+        <w:rPr>
+          <w:rFonts w:ascii="Times New Roman" w:hAnsi="Times New Roman" w:cs="Times New Roman"/>
+          <w:sz w:val="24"/>
+          <w:szCs w:val="24"/>
+        </w:rPr>
+        <w:t>MÔ TẢ: Giao diện phần mềm đơn giản dễ sử dụng, dễ thao tác, dễ nhìn không quá cầu kì, không quá rối, ít màu sắc, thân thiện với người dùng</w:t>
+      </w:r>
+    </w:p>
+    <w:p>
+      <w:pPr>
+        <w:spacing w:line="240" w:lineRule="auto"/>
+        <w:ind w:left="720"/>
+        <w:rPr>
+          <w:rFonts w:ascii="Times New Roman" w:hAnsi="Times New Roman" w:cs="Times New Roman"/>
+          <w:sz w:val="24"/>
+          <w:szCs w:val="24"/>
+        </w:rPr>
+      </w:pPr>
+      <w:r>
+        <w:rPr>
+          <w:rFonts w:ascii="Times New Roman" w:hAnsi="Times New Roman" w:cs="Times New Roman"/>
+          <w:sz w:val="24"/>
+          <w:szCs w:val="24"/>
+        </w:rPr>
+        <w:t>TÍNH NĂNG: Để người sử dụng đỡ mất thời gian trong việc sử dụng do giao diện quá phức tạp</w:t>
+      </w:r>
+    </w:p>
+    <w:p>
+      <w:pPr>
+        <w:spacing w:line="240" w:lineRule="auto"/>
+        <w:ind w:left="720"/>
+        <w:rPr>
+          <w:rFonts w:ascii="Times New Roman" w:hAnsi="Times New Roman" w:cs="Times New Roman"/>
+          <w:sz w:val="24"/>
+          <w:szCs w:val="24"/>
+        </w:rPr>
+      </w:pPr>
+      <w:r>
+        <w:rPr>
+          <w:rFonts w:ascii="Times New Roman" w:hAnsi="Times New Roman" w:cs="Times New Roman"/>
+          <w:sz w:val="24"/>
+          <w:szCs w:val="24"/>
+        </w:rPr>
+        <w:lastRenderedPageBreak/>
+        <w:t>HIỆU NĂNG LIÊN QUAN: Không</w:t>
+      </w:r>
     </w:p>
     <w:p>
       <w:pPr>
@@ -13437,7 +14927,7 @@
           <w:rFonts w:ascii="Times New Roman" w:hAnsi="Times New Roman" w:cs="Times New Roman"/>
           <w:i/>
         </w:rPr>
-        <w:t>3.3.2  Giao hiện đơn giản, thân thiện</w:t>
+        <w:t>3.3.3 Giao diện cho các chức năng hợp lý</w:t>
       </w:r>
     </w:p>
     <w:p>
@@ -13458,7 +14948,7 @@
           <w:sz w:val="24"/>
           <w:szCs w:val="24"/>
         </w:rPr>
-        <w:t>ID: PR2</w:t>
+        <w:t>ID: PR3</w:t>
       </w:r>
     </w:p>
     <w:p>
@@ -13477,7 +14967,7 @@
           <w:sz w:val="24"/>
           <w:szCs w:val="24"/>
         </w:rPr>
-        <w:t>TÊN: Giao diện đơn giản, thân thiện</w:t>
+        <w:t>TÊN: Bố cục giao diện cho các chức năng hợp lý</w:t>
       </w:r>
     </w:p>
     <w:p>
@@ -13496,123 +14986,39 @@
           <w:sz w:val="24"/>
           <w:szCs w:val="24"/>
         </w:rPr>
-        <w:t>MÔ TẢ: Giao diện phần mềm đơn giản dễ sử dụng, dễ thao tác, dễ nhìn không quá cầu kì, không quá rối, ít màu sắc, thân thiện với người dùng</w:t>
-      </w:r>
-    </w:p>
-    <w:p>
-      <w:pPr>
-        <w:spacing w:line="240" w:lineRule="auto"/>
-        <w:ind w:left="720"/>
-        <w:rPr>
-          <w:rFonts w:ascii="Times New Roman" w:hAnsi="Times New Roman" w:cs="Times New Roman"/>
-          <w:sz w:val="24"/>
-          <w:szCs w:val="24"/>
-        </w:rPr>
-      </w:pPr>
-      <w:r>
-        <w:rPr>
-          <w:rFonts w:ascii="Times New Roman" w:hAnsi="Times New Roman" w:cs="Times New Roman"/>
-          <w:sz w:val="24"/>
-          <w:szCs w:val="24"/>
-        </w:rPr>
-        <w:t>TÍNH NĂNG: Để người sử dụng đỡ mất thời gian trong việc sử dụng do giao diện quá phức tạp</w:t>
-      </w:r>
-    </w:p>
-    <w:p>
-      <w:pPr>
-        <w:spacing w:line="240" w:lineRule="auto"/>
-        <w:ind w:left="720"/>
-        <w:rPr>
-          <w:rFonts w:ascii="Times New Roman" w:hAnsi="Times New Roman" w:cs="Times New Roman"/>
-          <w:sz w:val="24"/>
-          <w:szCs w:val="24"/>
-        </w:rPr>
-      </w:pPr>
-      <w:r>
-        <w:rPr>
-          <w:rFonts w:ascii="Times New Roman" w:hAnsi="Times New Roman" w:cs="Times New Roman"/>
-          <w:sz w:val="24"/>
-          <w:szCs w:val="24"/>
-        </w:rPr>
-        <w:t>HIỆU NĂNG LIÊN QUAN: Không</w:t>
-      </w:r>
-    </w:p>
-    <w:p>
-      <w:pPr>
-        <w:pStyle w:val="Heading3"/>
-        <w:spacing w:line="240" w:lineRule="auto"/>
-        <w:ind w:firstLine="720"/>
-        <w:rPr>
-          <w:rFonts w:ascii="Times New Roman" w:hAnsi="Times New Roman" w:cs="Times New Roman"/>
-          <w:i/>
-        </w:rPr>
-      </w:pPr>
-      <w:r>
-        <w:rPr>
-          <w:rFonts w:ascii="Times New Roman" w:hAnsi="Times New Roman" w:cs="Times New Roman"/>
-          <w:i/>
-        </w:rPr>
-        <w:lastRenderedPageBreak/>
-        <w:t>3.3.3 Giao diện cho các chức năng hợp lý</w:t>
-      </w:r>
-    </w:p>
-    <w:p>
-      <w:pPr>
-        <w:spacing w:line="240" w:lineRule="auto"/>
-        <w:ind w:left="720"/>
-        <w:rPr>
-          <w:rFonts w:ascii="Times New Roman" w:hAnsi="Times New Roman" w:cs="Times New Roman"/>
-          <w:b/>
-          <w:sz w:val="24"/>
-          <w:szCs w:val="24"/>
-        </w:rPr>
-      </w:pPr>
-      <w:r>
-        <w:rPr>
-          <w:rFonts w:ascii="Times New Roman" w:hAnsi="Times New Roman" w:cs="Times New Roman"/>
-          <w:b/>
-          <w:sz w:val="24"/>
-          <w:szCs w:val="24"/>
-        </w:rPr>
-        <w:t>ID: PR3</w:t>
-      </w:r>
-    </w:p>
-    <w:p>
-      <w:pPr>
-        <w:spacing w:line="240" w:lineRule="auto"/>
-        <w:ind w:left="720"/>
-        <w:rPr>
-          <w:rFonts w:ascii="Times New Roman" w:hAnsi="Times New Roman" w:cs="Times New Roman"/>
-          <w:sz w:val="24"/>
-          <w:szCs w:val="24"/>
-        </w:rPr>
-      </w:pPr>
-      <w:r>
-        <w:rPr>
-          <w:rFonts w:ascii="Times New Roman" w:hAnsi="Times New Roman" w:cs="Times New Roman"/>
-          <w:sz w:val="24"/>
-          <w:szCs w:val="24"/>
-        </w:rPr>
-        <w:t>TÊN: Bố cục giao diện cho các chức năng hợp lý</w:t>
-      </w:r>
-    </w:p>
-    <w:p>
-      <w:pPr>
-        <w:spacing w:line="240" w:lineRule="auto"/>
-        <w:ind w:left="720"/>
-        <w:rPr>
-          <w:rFonts w:ascii="Times New Roman" w:hAnsi="Times New Roman" w:cs="Times New Roman"/>
-          <w:sz w:val="24"/>
-          <w:szCs w:val="24"/>
-        </w:rPr>
-      </w:pPr>
-      <w:r>
-        <w:rPr>
-          <w:rFonts w:ascii="Times New Roman" w:hAnsi="Times New Roman" w:cs="Times New Roman"/>
-          <w:sz w:val="24"/>
-          <w:szCs w:val="24"/>
-        </w:rPr>
-        <w:t>MÔ TẢ: Giao diện tại mỗi chức năng phải đáp ứng cho khách hàng hiểu và sử dụng dễ dàng, khi nhìn vào giao diện khách hàng phải biết được giao diện đang thực hiện công việc gì, cần nhập xuất dữ liệu gì và thao tác nhập xuất dễ dàng v.v…</w:t>
+        <w:t>MÔ TẢ: Giao diện tại mỗi chức năng phải đáp ứng cho khách hàng hiểu và sử dụng dễ dàng, khi nhìn vào giao diện khách hàng phải biết được giao diện đang thực hiện công việc gì, cần nhập xuất dữ liệu gì và thao tác nhập xuất</w:t>
+      </w:r>
+      <w:r>
+        <w:rPr>
+          <w:rFonts w:ascii="Times New Roman" w:hAnsi="Times New Roman" w:cs="Times New Roman"/>
+          <w:sz w:val="24"/>
+          <w:szCs w:val="24"/>
+        </w:rPr>
+        <w:t xml:space="preserve"> phải</w:t>
+      </w:r>
+      <w:r>
+        <w:rPr>
+          <w:rFonts w:ascii="Times New Roman" w:hAnsi="Times New Roman" w:cs="Times New Roman"/>
+          <w:sz w:val="24"/>
+          <w:szCs w:val="24"/>
+        </w:rPr>
+        <w:t xml:space="preserve"> dễ dàng</w:t>
+      </w:r>
+      <w:r>
+        <w:rPr>
+          <w:rFonts w:ascii="Times New Roman" w:hAnsi="Times New Roman" w:cs="Times New Roman"/>
+          <w:sz w:val="24"/>
+          <w:szCs w:val="24"/>
+        </w:rPr>
+        <w:t xml:space="preserve"> cho người dùng </w:t>
+      </w:r>
+      <w:r>
+        <w:rPr>
+          <w:rFonts w:ascii="Times New Roman" w:hAnsi="Times New Roman" w:cs="Times New Roman"/>
+          <w:sz w:val="24"/>
+          <w:szCs w:val="24"/>
+        </w:rPr>
+        <w:t xml:space="preserve"> v.v…</w:t>
       </w:r>
     </w:p>
     <w:p>
@@ -13667,11 +15073,13 @@
         <w:spacing w:line="240" w:lineRule="auto"/>
         <w:rPr>
           <w:rFonts w:ascii="Times New Roman" w:hAnsi="Times New Roman" w:cs="Times New Roman"/>
-        </w:rPr>
-      </w:pPr>
-      <w:r>
-        <w:rPr>
-          <w:rFonts w:ascii="Times New Roman" w:hAnsi="Times New Roman" w:cs="Times New Roman"/>
+          <w:i/>
+        </w:rPr>
+      </w:pPr>
+      <w:r>
+        <w:rPr>
+          <w:rFonts w:ascii="Times New Roman" w:hAnsi="Times New Roman" w:cs="Times New Roman"/>
+          <w:i/>
         </w:rPr>
         <w:t>Không gian lưu trữ phần cứng</w:t>
       </w:r>
@@ -13802,11 +15210,13 @@
         <w:spacing w:line="240" w:lineRule="auto"/>
         <w:rPr>
           <w:rFonts w:ascii="Times New Roman" w:hAnsi="Times New Roman" w:cs="Times New Roman"/>
-        </w:rPr>
-      </w:pPr>
-      <w:r>
-        <w:rPr>
-          <w:rFonts w:ascii="Times New Roman" w:hAnsi="Times New Roman" w:cs="Times New Roman"/>
+          <w:i/>
+        </w:rPr>
+      </w:pPr>
+      <w:r>
+        <w:rPr>
+          <w:rFonts w:ascii="Times New Roman" w:hAnsi="Times New Roman" w:cs="Times New Roman"/>
+          <w:i/>
         </w:rPr>
         <w:t>Bộ nhớ mà phần mềm sử dụng</w:t>
       </w:r>
@@ -14042,11 +15452,13 @@
         </w:numPr>
         <w:rPr>
           <w:rFonts w:ascii="Times New Roman" w:hAnsi="Times New Roman" w:cs="Times New Roman"/>
-        </w:rPr>
-      </w:pPr>
-      <w:r>
-        <w:rPr>
-          <w:rFonts w:ascii="Times New Roman" w:hAnsi="Times New Roman" w:cs="Times New Roman"/>
+          <w:i/>
+        </w:rPr>
+      </w:pPr>
+      <w:r>
+        <w:rPr>
+          <w:rFonts w:ascii="Times New Roman" w:hAnsi="Times New Roman" w:cs="Times New Roman"/>
+          <w:i/>
         </w:rPr>
         <w:t>Độ tin cậy</w:t>
       </w:r>
@@ -14138,17 +15550,21 @@
         </w:numPr>
         <w:rPr>
           <w:rFonts w:ascii="Times New Roman" w:hAnsi="Times New Roman" w:cs="Times New Roman"/>
-        </w:rPr>
-      </w:pPr>
-      <w:r>
-        <w:rPr>
-          <w:rFonts w:ascii="Times New Roman" w:hAnsi="Times New Roman" w:cs="Times New Roman"/>
-        </w:rPr>
+          <w:i/>
+        </w:rPr>
+      </w:pPr>
+      <w:r>
+        <w:rPr>
+          <w:rFonts w:ascii="Times New Roman" w:hAnsi="Times New Roman" w:cs="Times New Roman"/>
+          <w:i/>
+        </w:rPr>
+        <w:lastRenderedPageBreak/>
         <w:t>Tính</w:t>
       </w:r>
       <w:r>
         <w:rPr>
           <w:rFonts w:ascii="Times New Roman" w:hAnsi="Times New Roman" w:cs="Times New Roman"/>
+          <w:i/>
         </w:rPr>
         <w:t xml:space="preserve"> sẵn sàng</w:t>
       </w:r>
@@ -14194,7 +15610,6 @@
           <w:sz w:val="24"/>
           <w:szCs w:val="24"/>
         </w:rPr>
-        <w:lastRenderedPageBreak/>
         <w:t>MÔ TẢ: Sự sẵn sàng phục vụ của hệ thống khi hệ thống được đưa vào vận hành. Hệ thống không bị treo, bị nghẽn.</w:t>
       </w:r>
     </w:p>
@@ -14359,17 +15774,20 @@
         </w:numPr>
         <w:rPr>
           <w:rFonts w:ascii="Times New Roman" w:hAnsi="Times New Roman" w:cs="Times New Roman"/>
-        </w:rPr>
-      </w:pPr>
-      <w:r>
-        <w:rPr>
-          <w:rFonts w:ascii="Times New Roman" w:hAnsi="Times New Roman" w:cs="Times New Roman"/>
+          <w:i/>
+        </w:rPr>
+      </w:pPr>
+      <w:r>
+        <w:rPr>
+          <w:rFonts w:ascii="Times New Roman" w:hAnsi="Times New Roman" w:cs="Times New Roman"/>
+          <w:i/>
         </w:rPr>
         <w:t>Tính b</w:t>
       </w:r>
       <w:r>
         <w:rPr>
           <w:rFonts w:ascii="Times New Roman" w:hAnsi="Times New Roman" w:cs="Times New Roman"/>
+          <w:i/>
         </w:rPr>
         <w:t>ảo mật</w:t>
       </w:r>
@@ -14620,11 +16038,13 @@
         </w:numPr>
         <w:rPr>
           <w:rFonts w:ascii="Times New Roman" w:hAnsi="Times New Roman" w:cs="Times New Roman"/>
-        </w:rPr>
-      </w:pPr>
-      <w:r>
-        <w:rPr>
-          <w:rFonts w:ascii="Times New Roman" w:hAnsi="Times New Roman" w:cs="Times New Roman"/>
+          <w:i/>
+        </w:rPr>
+      </w:pPr>
+      <w:r>
+        <w:rPr>
+          <w:rFonts w:ascii="Times New Roman" w:hAnsi="Times New Roman" w:cs="Times New Roman"/>
+          <w:i/>
         </w:rPr>
         <w:t>Khả năng bảo trì</w:t>
       </w:r>
@@ -14735,6 +16155,7 @@
           <w:sz w:val="24"/>
           <w:szCs w:val="24"/>
         </w:rPr>
+        <w:lastRenderedPageBreak/>
         <w:t>ID: QR8</w:t>
       </w:r>
     </w:p>
@@ -14756,7 +16177,6 @@
           <w:sz w:val="24"/>
           <w:szCs w:val="24"/>
         </w:rPr>
-        <w:lastRenderedPageBreak/>
         <w:t>MÔ TẢ</w:t>
       </w:r>
       <w:r>
@@ -14829,11 +16249,13 @@
         </w:numPr>
         <w:rPr>
           <w:rFonts w:ascii="Times New Roman" w:hAnsi="Times New Roman" w:cs="Times New Roman"/>
-        </w:rPr>
-      </w:pPr>
-      <w:r>
-        <w:rPr>
-          <w:rFonts w:ascii="Times New Roman" w:hAnsi="Times New Roman" w:cs="Times New Roman"/>
+          <w:i/>
+        </w:rPr>
+      </w:pPr>
+      <w:r>
+        <w:rPr>
+          <w:rFonts w:ascii="Times New Roman" w:hAnsi="Times New Roman" w:cs="Times New Roman"/>
+          <w:i/>
         </w:rPr>
         <w:t>Tính di động</w:t>
       </w:r>
@@ -15070,13 +16492,73 @@
         <w:rPr>
           <w:rFonts w:ascii="Times New Roman" w:hAnsi="Times New Roman" w:cs="Times New Roman"/>
         </w:rPr>
-        <w:t>Khi ưu tiên các yêu cầu mười người quan trọng nhất đã được chọn ra đầu tiên. Điều này thực hiện  với “ 1 đến 10’ phương pháp xếp hạng đơn giản, với 1 là “ không quan trọng” và 10 “rất quan trọng”</w:t>
-      </w:r>
-      <w:r>
-        <w:rPr>
-          <w:rFonts w:ascii="Times New Roman" w:hAnsi="Times New Roman" w:cs="Times New Roman"/>
-        </w:rPr>
-        <w:t>. Dựa trên các cuộc họp tìm hiểu, và những ý tưởng nhận thức về cái gì là quan trong với các bên liên quan khác nhau, một vài con số đã được thiết lập cho từng yêu cầu. Những con số này sau đó được tóm tắt cho từng nhu cầu và điểm 10 là cao nhất cho sự lựa chọn ưu tiên về chi phí bỏ ra. Kết quả, trong các đánh giấu màu đỏ, bạn có thể nhìn thấy và thể hiện trong Phụ lục 1 , nó chỉ ra được 5 yêu cầu chắc năng và 5 yêu cầu chất lượng. Những yêu cầu này sau đó được ưu tiên theo phương pháp chi phí bỏ ra và kết quả có thể xem dưới Phụ lục 2.</w:t>
+        <w:t>Khi ưu tiên các yêu cầu mười người quan trọng nhất đã được chọn ra đầu tiên. Điều này thực hiện  vớ</w:t>
+      </w:r>
+      <w:r>
+        <w:rPr>
+          <w:rFonts w:ascii="Times New Roman" w:hAnsi="Times New Roman" w:cs="Times New Roman"/>
+        </w:rPr>
+        <w:t>i “</w:t>
+      </w:r>
+      <w:r>
+        <w:rPr>
+          <w:rFonts w:ascii="Times New Roman" w:hAnsi="Times New Roman" w:cs="Times New Roman"/>
+        </w:rPr>
+        <w:t>1 đế</w:t>
+      </w:r>
+      <w:r>
+        <w:rPr>
+          <w:rFonts w:ascii="Times New Roman" w:hAnsi="Times New Roman" w:cs="Times New Roman"/>
+        </w:rPr>
+        <w:t>n 10”</w:t>
+      </w:r>
+      <w:r>
+        <w:rPr>
+          <w:rFonts w:ascii="Times New Roman" w:hAnsi="Times New Roman" w:cs="Times New Roman"/>
+        </w:rPr>
+        <w:t xml:space="preserve"> phương pháp xếp hạng đơn giản, với 1 là “ không quan trọng” và 10 “rất quan trọng”</w:t>
+      </w:r>
+      <w:r>
+        <w:rPr>
+          <w:rFonts w:ascii="Times New Roman" w:hAnsi="Times New Roman" w:cs="Times New Roman"/>
+        </w:rPr>
+        <w:t>. Dựa trên các cuộc họp tìm hiểu, và những ý tưởng nhận thức về</w:t>
+      </w:r>
+      <w:r>
+        <w:rPr>
+          <w:rFonts w:ascii="Times New Roman" w:hAnsi="Times New Roman" w:cs="Times New Roman"/>
+        </w:rPr>
+        <w:t xml:space="preserve"> cái gì là quan trọ</w:t>
+      </w:r>
+      <w:r>
+        <w:rPr>
+          <w:rFonts w:ascii="Times New Roman" w:hAnsi="Times New Roman" w:cs="Times New Roman"/>
+        </w:rPr>
+        <w:t>ng với các bên liên quan khác nhau, một vài con số đã được thiết lập cho từng yêu cầu. Những con số này sau đó được tóm tắt cho từng nhu cầu và điểm 10 là cao nhất cho sự lựa chọn ưu tiên về chi phí bỏ ra. Kết quả, trong các đánh giấu màu đỏ, bạn có thể nhìn thấy và thể hiện trong Phụ lụ</w:t>
+      </w:r>
+      <w:r>
+        <w:rPr>
+          <w:rFonts w:ascii="Times New Roman" w:hAnsi="Times New Roman" w:cs="Times New Roman"/>
+        </w:rPr>
+        <w:t>c 1</w:t>
+      </w:r>
+      <w:r>
+        <w:rPr>
+          <w:rFonts w:ascii="Times New Roman" w:hAnsi="Times New Roman" w:cs="Times New Roman"/>
+        </w:rPr>
+        <w:t>, nó chỉ ra được 5 yêu cầu ch</w:t>
+      </w:r>
+      <w:r>
+        <w:rPr>
+          <w:rFonts w:ascii="Times New Roman" w:hAnsi="Times New Roman" w:cs="Times New Roman"/>
+        </w:rPr>
+        <w:t>ứ</w:t>
+      </w:r>
+      <w:r>
+        <w:rPr>
+          <w:rFonts w:ascii="Times New Roman" w:hAnsi="Times New Roman" w:cs="Times New Roman"/>
+        </w:rPr>
+        <w:t>c năng và 5 yêu cầu chất lượng. Những yêu cầu này sau đó được ưu tiên theo phương pháp chi phí bỏ ra và kết quả có thể xem dưới Phụ lục 2.</w:t>
       </w:r>
     </w:p>
     <w:p>
@@ -15108,7 +16590,19 @@
         <w:rPr>
           <w:rFonts w:ascii="Times New Roman" w:hAnsi="Times New Roman" w:cs="Times New Roman"/>
         </w:rPr>
-        <w:t xml:space="preserve"> được thể hiện tại phụ lục 3. Phương pháp này đã được chọn vì nó mang lại cho các bên liên quan giống nhau về tầm quan trọng, và có một phạm vi rộng và đủ để xác định đó là yêu câu quan trọng hơn so với yêu cầu khác. Tuy nhiên trong quá trình ưu tiên này, nhóm phát triển đã không được xem như là các bên liên quan kể từ khi các tính năng khác nay không được coi là quan trọng với họ như đối với các bên liên quan khác.</w:t>
+        <w:t xml:space="preserve"> được thể hiện tại phụ lục 3. Phương pháp này đã được chọn vì nó mang lại cho các bên liên quan giống nhau về tầm quan trọng, và có một phạm vi rộng và đủ để xác đị</w:t>
+      </w:r>
+      <w:r>
+        <w:rPr>
+          <w:rFonts w:ascii="Times New Roman" w:hAnsi="Times New Roman" w:cs="Times New Roman"/>
+        </w:rPr>
+        <w:t>nh đó là yêu cầ</w:t>
+      </w:r>
+      <w:r>
+        <w:rPr>
+          <w:rFonts w:ascii="Times New Roman" w:hAnsi="Times New Roman" w:cs="Times New Roman"/>
+        </w:rPr>
+        <w:t>u quan trọng hơn so với yêu cầu khác. Tuy nhiên trong quá trình ưu tiên này, nhóm phát triển đã không được xem như là các bên liên quan kể từ khi các tính năng khác nay không được coi là quan trọng với họ như đối với các bên liên quan khác.</w:t>
       </w:r>
     </w:p>
     <w:p>
@@ -15122,7 +16616,31 @@
         <w:rPr>
           <w:rFonts w:ascii="Times New Roman" w:hAnsi="Times New Roman" w:cs="Times New Roman"/>
         </w:rPr>
-        <w:t>Một vài phương pháp khác cho việc ưu tiên, Ví dụ như kiểm tra hàng trăm đô-la và bình chọn có-không, cũng được xem xét. Các thử nghiệm hang trăm đô –la là khá giống với Kế hoạch đánh giá độ ưu tiên theo 5 hướng, vì nó cũng đưa ra một loạt các yêu cầu để xếp hạng. Tuy nhiên nó được dễ dàng hơn kể từ khi nó bị lạm dụng bởi một người  nào đó có thể lưu tất cả tiền của bạn và để chúng vào một yêu cầu mà họ nghĩ là rất quan trọng. Những người khác có thể không đồng ý rằng yêu cầu này là quan trọng nhưng nó vẫn có thể nhận được nhiều phiếu bầu nhất từ mọt người quan tâm đến nó.</w:t>
+        <w:t>Một vài phương pháp khác cho việc ưu tiên, Ví dụ như kiểm tra hàng trăm đô-la và bình chọn có-không, cũng được xem xét. Các thử nghiệ</w:t>
+      </w:r>
+      <w:r>
+        <w:rPr>
+          <w:rFonts w:ascii="Times New Roman" w:hAnsi="Times New Roman" w:cs="Times New Roman"/>
+        </w:rPr>
+        <w:t>m hang trăm đô-</w:t>
+      </w:r>
+      <w:r>
+        <w:rPr>
+          <w:rFonts w:ascii="Times New Roman" w:hAnsi="Times New Roman" w:cs="Times New Roman"/>
+        </w:rPr>
+        <w:t>la là khá giống với Kế hoạch đánh giá độ ưu tiên theo 5 hướng, vì nó cũng đưa ra một loạt các yêu cầu để xếp hạng. Tuy nhiên nó được dễ dàng hơn kể từ khi nó bị lạm dụng bởi một ngườ</w:t>
+      </w:r>
+      <w:r>
+        <w:rPr>
+          <w:rFonts w:ascii="Times New Roman" w:hAnsi="Times New Roman" w:cs="Times New Roman"/>
+        </w:rPr>
+        <w:t xml:space="preserve">i </w:t>
+      </w:r>
+      <w:r>
+        <w:rPr>
+          <w:rFonts w:ascii="Times New Roman" w:hAnsi="Times New Roman" w:cs="Times New Roman"/>
+        </w:rPr>
+        <w:t>nào đó có thể lưu tất cả tiền của bạn và để chúng vào một yêu cầu mà họ nghĩ là rất quan trọng. Những người khác có thể không đồng ý rằng yêu cầu này là quan trọng nhưng nó vẫn có thể nhận được nhiều phiếu bầu nhất từ mọt người quan tâm đến nó.</w:t>
       </w:r>
     </w:p>
     <w:p>
@@ -15136,7 +16654,19 @@
         <w:rPr>
           <w:rFonts w:ascii="Times New Roman" w:hAnsi="Times New Roman" w:cs="Times New Roman"/>
         </w:rPr>
-        <w:t>Phương pháp bỏ phiếu có-không có thể là khá đơn giản để thực hieejnm tuy nhiên phạm vi của nó quá hẹp. Ví dụ, nếu có 2 yêu cầu không thực sự rất quan trọng</w:t>
+        <w:t xml:space="preserve">Phương pháp bỏ phiếu có-không có thể là khá đơn giản để thực </w:t>
+      </w:r>
+      <w:r>
+        <w:rPr>
+          <w:rFonts w:ascii="Times New Roman" w:hAnsi="Times New Roman" w:cs="Times New Roman"/>
+        </w:rPr>
+        <w:t>hiện</w:t>
+      </w:r>
+      <w:r>
+        <w:rPr>
+          <w:rFonts w:ascii="Times New Roman" w:hAnsi="Times New Roman" w:cs="Times New Roman"/>
+        </w:rPr>
+        <w:t xml:space="preserve"> tuy nhiên phạm vi của nó quá hẹp. Ví dụ, nếu có 2 yêu cầu không thực sự rất quan trọng</w:t>
       </w:r>
       <w:r>
         <w:rPr>
@@ -15158,6 +16688,12 @@
         </w:rPr>
         <w:lastRenderedPageBreak/>
         <w:t>Kết luận, cân nhắc những nhược điểm và ưu điểm của các phương pháp này với nhau để chúng tôi có thể lựa chọn kế hoạch đánh giá độ ưu tiên theo 5 hướng</w:t>
+      </w:r>
+      <w:r>
+        <w:rPr>
+          <w:rFonts w:ascii="Times New Roman" w:hAnsi="Times New Roman" w:cs="Times New Roman"/>
+        </w:rPr>
+        <w:t>.</w:t>
       </w:r>
     </w:p>
     <w:p>
@@ -15252,12 +16788,6 @@
         <w:rPr>
           <w:rFonts w:ascii="Times New Roman" w:hAnsi="Times New Roman" w:cs="Times New Roman"/>
         </w:rPr>
-        <w:t xml:space="preserve"> </w:t>
-      </w:r>
-      <w:r>
-        <w:rPr>
-          <w:rFonts w:ascii="Times New Roman" w:hAnsi="Times New Roman" w:cs="Times New Roman"/>
-        </w:rPr>
         <w:t>Trong lần phát hành thứ 2, cũng bao gồm các yêu cầu quan trọng. Tuy nhiên, các yêu cầu này không cần thiết cho một ứng dụng chức năng. Chúng được phù hợp hơn để thực hiện các tính năng như là bổ sung có thể góp phần làm cho sản phẩm phần mềm hấp dẫn hơn.</w:t>
       </w:r>
     </w:p>
@@ -15311,7 +16841,7 @@
       </w:pPr>
     </w:p>
     <w:sectPr>
-      <w:footerReference w:type="default" r:id="rId32"/>
+      <w:footerReference w:type="default" r:id="rId33"/>
       <w:pgSz w:w="12240" w:h="15840"/>
       <w:pgMar w:top="1440" w:right="1440" w:bottom="810" w:left="1440" w:header="720" w:footer="720" w:gutter="0"/>
       <w:cols w:space="720"/>
@@ -15323,7 +16853,7 @@
 </file>
 
 <file path=word/endnotes.xml><?xml version="1.0" encoding="utf-8"?>
-<w:endnotes xmlns:wpc="http://schemas.microsoft.com/office/word/2010/wordprocessingCanvas" xmlns:mc="http://schemas.openxmlformats.org/markup-compatibility/2006" xmlns:o="urn:schemas-microsoft-com:office:office" xmlns:r="http://schemas.openxmlformats.org/officeDocument/2006/relationships" xmlns:m="http://schemas.openxmlformats.org/officeDocument/2006/math" xmlns:v="urn:schemas-microsoft-com:vml" xmlns:wp14="http://schemas.microsoft.com/office/word/2010/wordprocessingDrawing" xmlns:wp="http://schemas.openxmlformats.org/drawingml/2006/wordprocessingDrawing" xmlns:w10="urn:schemas-microsoft-com:office:word" xmlns:w="http://schemas.openxmlformats.org/wordprocessingml/2006/main" xmlns:w14="http://schemas.microsoft.com/office/word/2010/wordml" xmlns:w15="http://schemas.microsoft.com/office/word/2012/wordml" xmlns:wpg="http://schemas.microsoft.com/office/word/2010/wordprocessingGroup" xmlns:wpi="http://schemas.microsoft.com/office/word/2010/wordprocessingInk" xmlns:wne="http://schemas.microsoft.com/office/word/2006/wordml" xmlns:wps="http://schemas.microsoft.com/office/word/2010/wordprocessingShape" mc:Ignorable="w14 w15 wp14">
+<w:endnotes xmlns:wpc="http://schemas.microsoft.com/office/word/2010/wordprocessingCanvas" xmlns:mc="http://schemas.openxmlformats.org/markup-compatibility/2006" xmlns:o="urn:schemas-microsoft-com:office:office" xmlns:r="http://schemas.openxmlformats.org/officeDocument/2006/relationships" xmlns:m="http://schemas.openxmlformats.org/officeDocument/2006/math" xmlns:v="urn:schemas-microsoft-com:vml" xmlns:wp14="http://schemas.microsoft.com/office/word/2010/wordprocessingDrawing" xmlns:wp="http://schemas.openxmlformats.org/drawingml/2006/wordprocessingDrawing" xmlns:w10="urn:schemas-microsoft-com:office:word" xmlns:w="http://schemas.openxmlformats.org/wordprocessingml/2006/main" xmlns:w14="http://schemas.microsoft.com/office/word/2010/wordml" xmlns:wpg="http://schemas.microsoft.com/office/word/2010/wordprocessingGroup" xmlns:wpi="http://schemas.microsoft.com/office/word/2010/wordprocessingInk" xmlns:wne="http://schemas.microsoft.com/office/word/2006/wordml" xmlns:wps="http://schemas.microsoft.com/office/word/2010/wordprocessingShape" mc:Ignorable="w14 wp14">
   <w:endnote w:type="separator" w:id="-1">
     <w:p>
       <w:pPr>
@@ -15348,7 +16878,7 @@
 </file>
 
 <file path=word/footer1.xml><?xml version="1.0" encoding="utf-8"?>
-<w:ftr xmlns:wpc="http://schemas.microsoft.com/office/word/2010/wordprocessingCanvas" xmlns:mc="http://schemas.openxmlformats.org/markup-compatibility/2006" xmlns:o="urn:schemas-microsoft-com:office:office" xmlns:r="http://schemas.openxmlformats.org/officeDocument/2006/relationships" xmlns:m="http://schemas.openxmlformats.org/officeDocument/2006/math" xmlns:v="urn:schemas-microsoft-com:vml" xmlns:wp14="http://schemas.microsoft.com/office/word/2010/wordprocessingDrawing" xmlns:wp="http://schemas.openxmlformats.org/drawingml/2006/wordprocessingDrawing" xmlns:w10="urn:schemas-microsoft-com:office:word" xmlns:w="http://schemas.openxmlformats.org/wordprocessingml/2006/main" xmlns:w14="http://schemas.microsoft.com/office/word/2010/wordml" xmlns:w15="http://schemas.microsoft.com/office/word/2012/wordml" xmlns:wpg="http://schemas.microsoft.com/office/word/2010/wordprocessingGroup" xmlns:wpi="http://schemas.microsoft.com/office/word/2010/wordprocessingInk" xmlns:wne="http://schemas.microsoft.com/office/word/2006/wordml" xmlns:wps="http://schemas.microsoft.com/office/word/2010/wordprocessingShape" mc:Ignorable="w14 w15 wp14">
+<w:ftr xmlns:wpc="http://schemas.microsoft.com/office/word/2010/wordprocessingCanvas" xmlns:mc="http://schemas.openxmlformats.org/markup-compatibility/2006" xmlns:o="urn:schemas-microsoft-com:office:office" xmlns:r="http://schemas.openxmlformats.org/officeDocument/2006/relationships" xmlns:m="http://schemas.openxmlformats.org/officeDocument/2006/math" xmlns:v="urn:schemas-microsoft-com:vml" xmlns:wp14="http://schemas.microsoft.com/office/word/2010/wordprocessingDrawing" xmlns:wp="http://schemas.openxmlformats.org/drawingml/2006/wordprocessingDrawing" xmlns:w10="urn:schemas-microsoft-com:office:word" xmlns:w="http://schemas.openxmlformats.org/wordprocessingml/2006/main" xmlns:w14="http://schemas.microsoft.com/office/word/2010/wordml" xmlns:wpg="http://schemas.microsoft.com/office/word/2010/wordprocessingGroup" xmlns:wpi="http://schemas.microsoft.com/office/word/2010/wordprocessingInk" xmlns:wne="http://schemas.microsoft.com/office/word/2006/wordml" xmlns:wps="http://schemas.microsoft.com/office/word/2010/wordprocessingShape" mc:Ignorable="w14 wp14">
   <w:p>
     <w:pPr>
       <w:pStyle w:val="Footer"/>
@@ -15390,7 +16920,7 @@
         <w:noProof/>
         <w:color w:val="000000" w:themeColor="text1"/>
       </w:rPr>
-      <w:t>13</w:t>
+      <w:t>2</w:t>
     </w:r>
     <w:r>
       <w:rPr>
@@ -15410,7 +16940,7 @@
 </file>
 
 <file path=word/footnotes.xml><?xml version="1.0" encoding="utf-8"?>
-<w:footnotes xmlns:wpc="http://schemas.microsoft.com/office/word/2010/wordprocessingCanvas" xmlns:mc="http://schemas.openxmlformats.org/markup-compatibility/2006" xmlns:o="urn:schemas-microsoft-com:office:office" xmlns:r="http://schemas.openxmlformats.org/officeDocument/2006/relationships" xmlns:m="http://schemas.openxmlformats.org/officeDocument/2006/math" xmlns:v="urn:schemas-microsoft-com:vml" xmlns:wp14="http://schemas.microsoft.com/office/word/2010/wordprocessingDrawing" xmlns:wp="http://schemas.openxmlformats.org/drawingml/2006/wordprocessingDrawing" xmlns:w10="urn:schemas-microsoft-com:office:word" xmlns:w="http://schemas.openxmlformats.org/wordprocessingml/2006/main" xmlns:w14="http://schemas.microsoft.com/office/word/2010/wordml" xmlns:w15="http://schemas.microsoft.com/office/word/2012/wordml" xmlns:wpg="http://schemas.microsoft.com/office/word/2010/wordprocessingGroup" xmlns:wpi="http://schemas.microsoft.com/office/word/2010/wordprocessingInk" xmlns:wne="http://schemas.microsoft.com/office/word/2006/wordml" xmlns:wps="http://schemas.microsoft.com/office/word/2010/wordprocessingShape" mc:Ignorable="w14 w15 wp14">
+<w:footnotes xmlns:wpc="http://schemas.microsoft.com/office/word/2010/wordprocessingCanvas" xmlns:mc="http://schemas.openxmlformats.org/markup-compatibility/2006" xmlns:o="urn:schemas-microsoft-com:office:office" xmlns:r="http://schemas.openxmlformats.org/officeDocument/2006/relationships" xmlns:m="http://schemas.openxmlformats.org/officeDocument/2006/math" xmlns:v="urn:schemas-microsoft-com:vml" xmlns:wp14="http://schemas.microsoft.com/office/word/2010/wordprocessingDrawing" xmlns:wp="http://schemas.openxmlformats.org/drawingml/2006/wordprocessingDrawing" xmlns:w10="urn:schemas-microsoft-com:office:word" xmlns:w="http://schemas.openxmlformats.org/wordprocessingml/2006/main" xmlns:w14="http://schemas.microsoft.com/office/word/2010/wordml" xmlns:wpg="http://schemas.microsoft.com/office/word/2010/wordprocessingGroup" xmlns:wpi="http://schemas.microsoft.com/office/word/2010/wordprocessingInk" xmlns:wne="http://schemas.microsoft.com/office/word/2006/wordml" xmlns:wps="http://schemas.microsoft.com/office/word/2010/wordprocessingShape" mc:Ignorable="w14 wp14">
   <w:footnote w:type="separator" w:id="-1">
     <w:p>
       <w:pPr>
@@ -15435,8 +16965,8 @@
 </file>
 
 <file path=word/numbering.xml><?xml version="1.0" encoding="utf-8"?>
-<w:numbering xmlns:wpc="http://schemas.microsoft.com/office/word/2010/wordprocessingCanvas" xmlns:mc="http://schemas.openxmlformats.org/markup-compatibility/2006" xmlns:o="urn:schemas-microsoft-com:office:office" xmlns:r="http://schemas.openxmlformats.org/officeDocument/2006/relationships" xmlns:m="http://schemas.openxmlformats.org/officeDocument/2006/math" xmlns:v="urn:schemas-microsoft-com:vml" xmlns:wp14="http://schemas.microsoft.com/office/word/2010/wordprocessingDrawing" xmlns:wp="http://schemas.openxmlformats.org/drawingml/2006/wordprocessingDrawing" xmlns:w10="urn:schemas-microsoft-com:office:word" xmlns:w="http://schemas.openxmlformats.org/wordprocessingml/2006/main" xmlns:w14="http://schemas.microsoft.com/office/word/2010/wordml" xmlns:w15="http://schemas.microsoft.com/office/word/2012/wordml" xmlns:wpg="http://schemas.microsoft.com/office/word/2010/wordprocessingGroup" xmlns:wpi="http://schemas.microsoft.com/office/word/2010/wordprocessingInk" xmlns:wne="http://schemas.microsoft.com/office/word/2006/wordml" xmlns:wps="http://schemas.microsoft.com/office/word/2010/wordprocessingShape" mc:Ignorable="w14 w15 wp14">
-  <w:abstractNum w:abstractNumId="0" w15:restartNumberingAfterBreak="0">
+<w:numbering xmlns:wpc="http://schemas.microsoft.com/office/word/2010/wordprocessingCanvas" xmlns:mc="http://schemas.openxmlformats.org/markup-compatibility/2006" xmlns:o="urn:schemas-microsoft-com:office:office" xmlns:r="http://schemas.openxmlformats.org/officeDocument/2006/relationships" xmlns:m="http://schemas.openxmlformats.org/officeDocument/2006/math" xmlns:v="urn:schemas-microsoft-com:vml" xmlns:wp14="http://schemas.microsoft.com/office/word/2010/wordprocessingDrawing" xmlns:wp="http://schemas.openxmlformats.org/drawingml/2006/wordprocessingDrawing" xmlns:w10="urn:schemas-microsoft-com:office:word" xmlns:w="http://schemas.openxmlformats.org/wordprocessingml/2006/main" xmlns:w14="http://schemas.microsoft.com/office/word/2010/wordml" xmlns:wpg="http://schemas.microsoft.com/office/word/2010/wordprocessingGroup" xmlns:wpi="http://schemas.microsoft.com/office/word/2010/wordprocessingInk" xmlns:wne="http://schemas.microsoft.com/office/word/2006/wordml" xmlns:wps="http://schemas.microsoft.com/office/word/2010/wordprocessingShape" mc:Ignorable="w14 wp14">
+  <w:abstractNum w:abstractNumId="0">
     <w:nsid w:val="0179392D"/>
     <w:multiLevelType w:val="hybridMultilevel"/>
     <w:tmpl w:val="AD52D4BA"/>
@@ -15550,7 +17080,7 @@
       </w:rPr>
     </w:lvl>
   </w:abstractNum>
-  <w:abstractNum w:abstractNumId="1" w15:restartNumberingAfterBreak="0">
+  <w:abstractNum w:abstractNumId="1">
     <w:nsid w:val="02AC2DB0"/>
     <w:multiLevelType w:val="hybridMultilevel"/>
     <w:tmpl w:val="C5B8B956"/>
@@ -15663,7 +17193,7 @@
       </w:rPr>
     </w:lvl>
   </w:abstractNum>
-  <w:abstractNum w:abstractNumId="2" w15:restartNumberingAfterBreak="0">
+  <w:abstractNum w:abstractNumId="2">
     <w:nsid w:val="11EC2E6F"/>
     <w:multiLevelType w:val="multilevel"/>
     <w:tmpl w:val="0409001F"/>
@@ -15749,7 +17279,7 @@
       </w:pPr>
     </w:lvl>
   </w:abstractNum>
-  <w:abstractNum w:abstractNumId="3" w15:restartNumberingAfterBreak="0">
+  <w:abstractNum w:abstractNumId="3">
     <w:nsid w:val="19197D61"/>
     <w:multiLevelType w:val="multilevel"/>
     <w:tmpl w:val="0409001F"/>
@@ -15835,7 +17365,7 @@
       </w:pPr>
     </w:lvl>
   </w:abstractNum>
-  <w:abstractNum w:abstractNumId="4" w15:restartNumberingAfterBreak="0">
+  <w:abstractNum w:abstractNumId="4">
     <w:nsid w:val="220545F1"/>
     <w:multiLevelType w:val="hybridMultilevel"/>
     <w:tmpl w:val="F0C08494"/>
@@ -15921,7 +17451,7 @@
       </w:pPr>
     </w:lvl>
   </w:abstractNum>
-  <w:abstractNum w:abstractNumId="5" w15:restartNumberingAfterBreak="0">
+  <w:abstractNum w:abstractNumId="5">
     <w:nsid w:val="22252E62"/>
     <w:multiLevelType w:val="multilevel"/>
     <w:tmpl w:val="0409001F"/>
@@ -16007,7 +17537,7 @@
       </w:pPr>
     </w:lvl>
   </w:abstractNum>
-  <w:abstractNum w:abstractNumId="6" w15:restartNumberingAfterBreak="0">
+  <w:abstractNum w:abstractNumId="6">
     <w:nsid w:val="23F11B76"/>
     <w:multiLevelType w:val="hybridMultilevel"/>
     <w:tmpl w:val="434C5030"/>
@@ -16121,7 +17651,7 @@
       </w:rPr>
     </w:lvl>
   </w:abstractNum>
-  <w:abstractNum w:abstractNumId="7" w15:restartNumberingAfterBreak="0">
+  <w:abstractNum w:abstractNumId="7">
     <w:nsid w:val="282552BF"/>
     <w:multiLevelType w:val="multilevel"/>
     <w:tmpl w:val="0409001F"/>
@@ -16207,7 +17737,7 @@
       </w:pPr>
     </w:lvl>
   </w:abstractNum>
-  <w:abstractNum w:abstractNumId="8" w15:restartNumberingAfterBreak="0">
+  <w:abstractNum w:abstractNumId="8">
     <w:nsid w:val="2EB93C47"/>
     <w:multiLevelType w:val="hybridMultilevel"/>
     <w:tmpl w:val="46269190"/>
@@ -16320,7 +17850,7 @@
       </w:rPr>
     </w:lvl>
   </w:abstractNum>
-  <w:abstractNum w:abstractNumId="9" w15:restartNumberingAfterBreak="0">
+  <w:abstractNum w:abstractNumId="9">
     <w:nsid w:val="2F1322C3"/>
     <w:multiLevelType w:val="multilevel"/>
     <w:tmpl w:val="0409001F"/>
@@ -16406,7 +17936,7 @@
       </w:pPr>
     </w:lvl>
   </w:abstractNum>
-  <w:abstractNum w:abstractNumId="10" w15:restartNumberingAfterBreak="0">
+  <w:abstractNum w:abstractNumId="10">
     <w:nsid w:val="3526275B"/>
     <w:multiLevelType w:val="hybridMultilevel"/>
     <w:tmpl w:val="B1601BE2"/>
@@ -16519,7 +18049,7 @@
       </w:rPr>
     </w:lvl>
   </w:abstractNum>
-  <w:abstractNum w:abstractNumId="11" w15:restartNumberingAfterBreak="0">
+  <w:abstractNum w:abstractNumId="11">
     <w:nsid w:val="358E3AAC"/>
     <w:multiLevelType w:val="multilevel"/>
     <w:tmpl w:val="0409001F"/>
@@ -16605,7 +18135,7 @@
       </w:pPr>
     </w:lvl>
   </w:abstractNum>
-  <w:abstractNum w:abstractNumId="12" w15:restartNumberingAfterBreak="0">
+  <w:abstractNum w:abstractNumId="12">
     <w:nsid w:val="3B6307D8"/>
     <w:multiLevelType w:val="multilevel"/>
     <w:tmpl w:val="0409001F"/>
@@ -16691,7 +18221,7 @@
       </w:pPr>
     </w:lvl>
   </w:abstractNum>
-  <w:abstractNum w:abstractNumId="13" w15:restartNumberingAfterBreak="0">
+  <w:abstractNum w:abstractNumId="13">
     <w:nsid w:val="3DFF10C3"/>
     <w:multiLevelType w:val="multilevel"/>
     <w:tmpl w:val="0409001F"/>
@@ -16777,7 +18307,7 @@
       </w:pPr>
     </w:lvl>
   </w:abstractNum>
-  <w:abstractNum w:abstractNumId="14" w15:restartNumberingAfterBreak="0">
+  <w:abstractNum w:abstractNumId="14">
     <w:nsid w:val="3EC53EF7"/>
     <w:multiLevelType w:val="multilevel"/>
     <w:tmpl w:val="584243E2"/>
@@ -16890,7 +18420,7 @@
       </w:rPr>
     </w:lvl>
   </w:abstractNum>
-  <w:abstractNum w:abstractNumId="15" w15:restartNumberingAfterBreak="0">
+  <w:abstractNum w:abstractNumId="15">
     <w:nsid w:val="4976719D"/>
     <w:multiLevelType w:val="multilevel"/>
     <w:tmpl w:val="0409001F"/>
@@ -16976,7 +18506,7 @@
       </w:pPr>
     </w:lvl>
   </w:abstractNum>
-  <w:abstractNum w:abstractNumId="16" w15:restartNumberingAfterBreak="0">
+  <w:abstractNum w:abstractNumId="16">
     <w:nsid w:val="4B7A4C07"/>
     <w:multiLevelType w:val="multilevel"/>
     <w:tmpl w:val="0409001F"/>
@@ -17062,7 +18592,7 @@
       </w:pPr>
     </w:lvl>
   </w:abstractNum>
-  <w:abstractNum w:abstractNumId="17" w15:restartNumberingAfterBreak="0">
+  <w:abstractNum w:abstractNumId="17">
     <w:nsid w:val="4F6A6E3B"/>
     <w:multiLevelType w:val="hybridMultilevel"/>
     <w:tmpl w:val="2D7405D4"/>
@@ -17175,7 +18705,7 @@
       </w:rPr>
     </w:lvl>
   </w:abstractNum>
-  <w:abstractNum w:abstractNumId="18" w15:restartNumberingAfterBreak="0">
+  <w:abstractNum w:abstractNumId="18">
     <w:nsid w:val="5A8A25A0"/>
     <w:multiLevelType w:val="hybridMultilevel"/>
     <w:tmpl w:val="3D7A004C"/>
@@ -17288,7 +18818,7 @@
       </w:rPr>
     </w:lvl>
   </w:abstractNum>
-  <w:abstractNum w:abstractNumId="19" w15:restartNumberingAfterBreak="0">
+  <w:abstractNum w:abstractNumId="19">
     <w:nsid w:val="5E8B40C8"/>
     <w:multiLevelType w:val="multilevel"/>
     <w:tmpl w:val="0409001F"/>
@@ -17374,7 +18904,7 @@
       </w:pPr>
     </w:lvl>
   </w:abstractNum>
-  <w:abstractNum w:abstractNumId="20" w15:restartNumberingAfterBreak="0">
+  <w:abstractNum w:abstractNumId="20">
     <w:nsid w:val="62AC2839"/>
     <w:multiLevelType w:val="multilevel"/>
     <w:tmpl w:val="0409001F"/>
@@ -17460,7 +18990,7 @@
       </w:pPr>
     </w:lvl>
   </w:abstractNum>
-  <w:abstractNum w:abstractNumId="21" w15:restartNumberingAfterBreak="0">
+  <w:abstractNum w:abstractNumId="21">
     <w:nsid w:val="6AA872B7"/>
     <w:multiLevelType w:val="hybridMultilevel"/>
     <w:tmpl w:val="7488E4B6"/>
@@ -17573,7 +19103,7 @@
       </w:rPr>
     </w:lvl>
   </w:abstractNum>
-  <w:abstractNum w:abstractNumId="22" w15:restartNumberingAfterBreak="0">
+  <w:abstractNum w:abstractNumId="22">
     <w:nsid w:val="741D5B96"/>
     <w:multiLevelType w:val="multilevel"/>
     <w:tmpl w:val="0409001F"/>
@@ -17659,7 +19189,7 @@
       </w:pPr>
     </w:lvl>
   </w:abstractNum>
-  <w:abstractNum w:abstractNumId="23" w15:restartNumberingAfterBreak="0">
+  <w:abstractNum w:abstractNumId="23">
     <w:nsid w:val="77AF5186"/>
     <w:multiLevelType w:val="multilevel"/>
     <w:tmpl w:val="0409001F"/>
@@ -17745,7 +19275,7 @@
       </w:pPr>
     </w:lvl>
   </w:abstractNum>
-  <w:abstractNum w:abstractNumId="24" w15:restartNumberingAfterBreak="0">
+  <w:abstractNum w:abstractNumId="24">
     <w:nsid w:val="79DF2717"/>
     <w:multiLevelType w:val="multilevel"/>
     <w:tmpl w:val="0409001F"/>
@@ -17831,7 +19361,7 @@
       </w:pPr>
     </w:lvl>
   </w:abstractNum>
-  <w:abstractNum w:abstractNumId="25" w15:restartNumberingAfterBreak="0">
+  <w:abstractNum w:abstractNumId="25">
     <w:nsid w:val="7A450ABF"/>
     <w:multiLevelType w:val="hybridMultilevel"/>
     <w:tmpl w:val="E18E859C"/>
@@ -17944,7 +19474,7 @@
       </w:rPr>
     </w:lvl>
   </w:abstractNum>
-  <w:abstractNum w:abstractNumId="26" w15:restartNumberingAfterBreak="0">
+  <w:abstractNum w:abstractNumId="26">
     <w:nsid w:val="7BC762CD"/>
     <w:multiLevelType w:val="hybridMultilevel"/>
     <w:tmpl w:val="C250F294"/>
@@ -18145,7 +19675,7 @@
 </file>
 
 <file path=word/styles.xml><?xml version="1.0" encoding="utf-8"?>
-<w:styles xmlns:mc="http://schemas.openxmlformats.org/markup-compatibility/2006" xmlns:r="http://schemas.openxmlformats.org/officeDocument/2006/relationships" xmlns:w="http://schemas.openxmlformats.org/wordprocessingml/2006/main" xmlns:w14="http://schemas.microsoft.com/office/word/2010/wordml" xmlns:w15="http://schemas.microsoft.com/office/word/2012/wordml" mc:Ignorable="w14 w15">
+<w:styles xmlns:mc="http://schemas.openxmlformats.org/markup-compatibility/2006" xmlns:r="http://schemas.openxmlformats.org/officeDocument/2006/relationships" xmlns:w="http://schemas.openxmlformats.org/wordprocessingml/2006/main" xmlns:w14="http://schemas.microsoft.com/office/word/2010/wordml" mc:Ignorable="w14">
   <w:docDefaults>
     <w:rPrDefault>
       <w:rPr>
@@ -18161,378 +19691,144 @@
       </w:pPr>
     </w:pPrDefault>
   </w:docDefaults>
-  <w:latentStyles w:defLockedState="0" w:defUIPriority="99" w:defSemiHidden="0" w:defUnhideWhenUsed="0" w:defQFormat="0" w:count="371">
-    <w:lsdException w:name="Normal" w:uiPriority="0" w:qFormat="1"/>
-    <w:lsdException w:name="heading 1" w:uiPriority="9" w:qFormat="1"/>
-    <w:lsdException w:name="heading 2" w:semiHidden="1" w:uiPriority="9" w:unhideWhenUsed="1" w:qFormat="1"/>
-    <w:lsdException w:name="heading 3" w:semiHidden="1" w:uiPriority="9" w:unhideWhenUsed="1" w:qFormat="1"/>
-    <w:lsdException w:name="heading 4" w:semiHidden="1" w:uiPriority="9" w:unhideWhenUsed="1" w:qFormat="1"/>
-    <w:lsdException w:name="heading 5" w:semiHidden="1" w:uiPriority="9" w:unhideWhenUsed="1" w:qFormat="1"/>
-    <w:lsdException w:name="heading 6" w:semiHidden="1" w:uiPriority="9" w:unhideWhenUsed="1" w:qFormat="1"/>
-    <w:lsdException w:name="heading 7" w:semiHidden="1" w:uiPriority="9" w:unhideWhenUsed="1" w:qFormat="1"/>
-    <w:lsdException w:name="heading 8" w:semiHidden="1" w:uiPriority="9" w:unhideWhenUsed="1" w:qFormat="1"/>
-    <w:lsdException w:name="heading 9" w:semiHidden="1" w:uiPriority="9" w:unhideWhenUsed="1" w:qFormat="1"/>
-    <w:lsdException w:name="index 1" w:semiHidden="1" w:unhideWhenUsed="1"/>
-    <w:lsdException w:name="index 2" w:semiHidden="1" w:unhideWhenUsed="1"/>
-    <w:lsdException w:name="index 3" w:semiHidden="1" w:unhideWhenUsed="1"/>
-    <w:lsdException w:name="index 4" w:semiHidden="1" w:unhideWhenUsed="1"/>
-    <w:lsdException w:name="index 5" w:semiHidden="1" w:unhideWhenUsed="1"/>
-    <w:lsdException w:name="index 6" w:semiHidden="1" w:unhideWhenUsed="1"/>
-    <w:lsdException w:name="index 7" w:semiHidden="1" w:unhideWhenUsed="1"/>
-    <w:lsdException w:name="index 8" w:semiHidden="1" w:unhideWhenUsed="1"/>
-    <w:lsdException w:name="index 9" w:semiHidden="1" w:unhideWhenUsed="1"/>
-    <w:lsdException w:name="toc 1" w:semiHidden="1" w:uiPriority="39" w:unhideWhenUsed="1"/>
-    <w:lsdException w:name="toc 2" w:semiHidden="1" w:uiPriority="39" w:unhideWhenUsed="1"/>
-    <w:lsdException w:name="toc 3" w:semiHidden="1" w:uiPriority="39" w:unhideWhenUsed="1"/>
-    <w:lsdException w:name="toc 4" w:semiHidden="1" w:uiPriority="39" w:unhideWhenUsed="1"/>
-    <w:lsdException w:name="toc 5" w:semiHidden="1" w:uiPriority="39" w:unhideWhenUsed="1"/>
-    <w:lsdException w:name="toc 6" w:semiHidden="1" w:uiPriority="39" w:unhideWhenUsed="1"/>
-    <w:lsdException w:name="toc 7" w:semiHidden="1" w:uiPriority="39" w:unhideWhenUsed="1"/>
-    <w:lsdException w:name="toc 8" w:semiHidden="1" w:uiPriority="39" w:unhideWhenUsed="1"/>
-    <w:lsdException w:name="toc 9" w:semiHidden="1" w:uiPriority="39" w:unhideWhenUsed="1"/>
-    <w:lsdException w:name="Normal Indent" w:semiHidden="1" w:unhideWhenUsed="1"/>
-    <w:lsdException w:name="footnote text" w:semiHidden="1" w:unhideWhenUsed="1"/>
-    <w:lsdException w:name="annotation text" w:semiHidden="1" w:unhideWhenUsed="1"/>
-    <w:lsdException w:name="header" w:semiHidden="1" w:unhideWhenUsed="1"/>
-    <w:lsdException w:name="footer" w:semiHidden="1" w:unhideWhenUsed="1"/>
-    <w:lsdException w:name="index heading" w:semiHidden="1" w:unhideWhenUsed="1"/>
-    <w:lsdException w:name="caption" w:semiHidden="1" w:uiPriority="35" w:unhideWhenUsed="1" w:qFormat="1"/>
-    <w:lsdException w:name="table of figures" w:semiHidden="1" w:unhideWhenUsed="1"/>
-    <w:lsdException w:name="envelope address" w:semiHidden="1" w:unhideWhenUsed="1"/>
-    <w:lsdException w:name="envelope return" w:semiHidden="1" w:unhideWhenUsed="1"/>
-    <w:lsdException w:name="footnote reference" w:semiHidden="1" w:unhideWhenUsed="1"/>
-    <w:lsdException w:name="annotation reference" w:semiHidden="1" w:unhideWhenUsed="1"/>
-    <w:lsdException w:name="line number" w:semiHidden="1" w:unhideWhenUsed="1"/>
-    <w:lsdException w:name="page number" w:semiHidden="1" w:unhideWhenUsed="1"/>
-    <w:lsdException w:name="endnote reference" w:semiHidden="1" w:unhideWhenUsed="1"/>
-    <w:lsdException w:name="endnote text" w:semiHidden="1" w:unhideWhenUsed="1"/>
-    <w:lsdException w:name="table of authorities" w:semiHidden="1" w:unhideWhenUsed="1"/>
-    <w:lsdException w:name="macro" w:semiHidden="1" w:unhideWhenUsed="1"/>
-    <w:lsdException w:name="toa heading" w:semiHidden="1" w:unhideWhenUsed="1"/>
-    <w:lsdException w:name="List" w:semiHidden="1" w:unhideWhenUsed="1"/>
-    <w:lsdException w:name="List Bullet" w:semiHidden="1" w:unhideWhenUsed="1"/>
-    <w:lsdException w:name="List Number" w:semiHidden="1" w:unhideWhenUsed="1"/>
-    <w:lsdException w:name="List 2" w:semiHidden="1" w:unhideWhenUsed="1"/>
-    <w:lsdException w:name="List 3" w:semiHidden="1" w:unhideWhenUsed="1"/>
-    <w:lsdException w:name="List 4" w:semiHidden="1" w:unhideWhenUsed="1"/>
-    <w:lsdException w:name="List 5" w:semiHidden="1" w:unhideWhenUsed="1"/>
-    <w:lsdException w:name="List Bullet 2" w:semiHidden="1" w:unhideWhenUsed="1"/>
-    <w:lsdException w:name="List Bullet 3" w:semiHidden="1" w:unhideWhenUsed="1"/>
-    <w:lsdException w:name="List Bullet 4" w:semiHidden="1" w:unhideWhenUsed="1"/>
-    <w:lsdException w:name="List Bullet 5" w:semiHidden="1" w:unhideWhenUsed="1"/>
-    <w:lsdException w:name="List Number 2" w:semiHidden="1" w:unhideWhenUsed="1"/>
-    <w:lsdException w:name="List Number 3" w:semiHidden="1" w:unhideWhenUsed="1"/>
-    <w:lsdException w:name="List Number 4" w:semiHidden="1" w:unhideWhenUsed="1"/>
-    <w:lsdException w:name="List Number 5" w:semiHidden="1" w:unhideWhenUsed="1"/>
-    <w:lsdException w:name="Title" w:uiPriority="10" w:qFormat="1"/>
-    <w:lsdException w:name="Closing" w:semiHidden="1" w:unhideWhenUsed="1"/>
-    <w:lsdException w:name="Signature" w:semiHidden="1" w:unhideWhenUsed="1"/>
-    <w:lsdException w:name="Default Paragraph Font" w:semiHidden="1" w:uiPriority="1" w:unhideWhenUsed="1"/>
-    <w:lsdException w:name="Body Text" w:semiHidden="1" w:unhideWhenUsed="1"/>
-    <w:lsdException w:name="Body Text Indent" w:semiHidden="1" w:unhideWhenUsed="1"/>
-    <w:lsdException w:name="List Continue" w:semiHidden="1" w:unhideWhenUsed="1"/>
-    <w:lsdException w:name="List Continue 2" w:semiHidden="1" w:unhideWhenUsed="1"/>
-    <w:lsdException w:name="List Continue 3" w:semiHidden="1" w:unhideWhenUsed="1"/>
-    <w:lsdException w:name="List Continue 4" w:semiHidden="1" w:unhideWhenUsed="1"/>
-    <w:lsdException w:name="List Continue 5" w:semiHidden="1" w:unhideWhenUsed="1"/>
-    <w:lsdException w:name="Message Header" w:semiHidden="1" w:unhideWhenUsed="1"/>
-    <w:lsdException w:name="Subtitle" w:uiPriority="11" w:qFormat="1"/>
-    <w:lsdException w:name="Salutation" w:semiHidden="1" w:unhideWhenUsed="1"/>
-    <w:lsdException w:name="Date" w:semiHidden="1" w:unhideWhenUsed="1"/>
-    <w:lsdException w:name="Body Text First Indent" w:semiHidden="1" w:unhideWhenUsed="1"/>
-    <w:lsdException w:name="Body Text First Indent 2" w:semiHidden="1" w:unhideWhenUsed="1"/>
-    <w:lsdException w:name="Note Heading" w:semiHidden="1" w:unhideWhenUsed="1"/>
-    <w:lsdException w:name="Body Text 2" w:semiHidden="1" w:unhideWhenUsed="1"/>
-    <w:lsdException w:name="Body Text 3" w:semiHidden="1" w:unhideWhenUsed="1"/>
-    <w:lsdException w:name="Body Text Indent 2" w:semiHidden="1" w:unhideWhenUsed="1"/>
-    <w:lsdException w:name="Body Text Indent 3" w:semiHidden="1" w:unhideWhenUsed="1"/>
-    <w:lsdException w:name="Block Text" w:semiHidden="1" w:unhideWhenUsed="1"/>
-    <w:lsdException w:name="Hyperlink" w:semiHidden="1" w:unhideWhenUsed="1"/>
-    <w:lsdException w:name="FollowedHyperlink" w:semiHidden="1" w:unhideWhenUsed="1"/>
-    <w:lsdException w:name="Strong" w:uiPriority="22" w:qFormat="1"/>
-    <w:lsdException w:name="Emphasis" w:uiPriority="20" w:qFormat="1"/>
-    <w:lsdException w:name="Document Map" w:semiHidden="1" w:unhideWhenUsed="1"/>
-    <w:lsdException w:name="Plain Text" w:semiHidden="1" w:unhideWhenUsed="1"/>
-    <w:lsdException w:name="E-mail Signature" w:semiHidden="1" w:unhideWhenUsed="1"/>
-    <w:lsdException w:name="HTML Top of Form" w:semiHidden="1" w:unhideWhenUsed="1"/>
-    <w:lsdException w:name="HTML Bottom of Form" w:semiHidden="1" w:unhideWhenUsed="1"/>
-    <w:lsdException w:name="Normal (Web)" w:semiHidden="1" w:unhideWhenUsed="1"/>
-    <w:lsdException w:name="HTML Acronym" w:semiHidden="1" w:unhideWhenUsed="1"/>
-    <w:lsdException w:name="HTML Address" w:semiHidden="1" w:unhideWhenUsed="1"/>
-    <w:lsdException w:name="HTML Cite" w:semiHidden="1" w:unhideWhenUsed="1"/>
-    <w:lsdException w:name="HTML Code" w:semiHidden="1" w:unhideWhenUsed="1"/>
-    <w:lsdException w:name="HTML Definition" w:semiHidden="1" w:unhideWhenUsed="1"/>
-    <w:lsdException w:name="HTML Keyboard" w:semiHidden="1" w:unhideWhenUsed="1"/>
-    <w:lsdException w:name="HTML Preformatted" w:semiHidden="1" w:unhideWhenUsed="1"/>
-    <w:lsdException w:name="HTML Sample" w:semiHidden="1" w:unhideWhenUsed="1"/>
-    <w:lsdException w:name="HTML Typewriter" w:semiHidden="1" w:unhideWhenUsed="1"/>
-    <w:lsdException w:name="HTML Variable" w:semiHidden="1" w:unhideWhenUsed="1"/>
-    <w:lsdException w:name="Normal Table" w:semiHidden="1" w:unhideWhenUsed="1"/>
-    <w:lsdException w:name="annotation subject" w:semiHidden="1" w:unhideWhenUsed="1"/>
-    <w:lsdException w:name="No List" w:semiHidden="1" w:unhideWhenUsed="1"/>
-    <w:lsdException w:name="Outline List 1" w:semiHidden="1" w:unhideWhenUsed="1"/>
-    <w:lsdException w:name="Outline List 2" w:semiHidden="1" w:unhideWhenUsed="1"/>
-    <w:lsdException w:name="Outline List 3" w:semiHidden="1" w:unhideWhenUsed="1"/>
-    <w:lsdException w:name="Table Simple 1" w:semiHidden="1" w:unhideWhenUsed="1"/>
-    <w:lsdException w:name="Table Simple 2" w:semiHidden="1" w:unhideWhenUsed="1"/>
-    <w:lsdException w:name="Table Simple 3" w:semiHidden="1" w:unhideWhenUsed="1"/>
-    <w:lsdException w:name="Table Classic 1" w:semiHidden="1" w:unhideWhenUsed="1"/>
-    <w:lsdException w:name="Table Classic 2" w:semiHidden="1" w:unhideWhenUsed="1"/>
-    <w:lsdException w:name="Table Classic 3" w:semiHidden="1" w:unhideWhenUsed="1"/>
-    <w:lsdException w:name="Table Classic 4" w:semiHidden="1" w:unhideWhenUsed="1"/>
-    <w:lsdException w:name="Table Colorful 1" w:semiHidden="1" w:unhideWhenUsed="1"/>
-    <w:lsdException w:name="Table Colorful 2" w:semiHidden="1" w:unhideWhenUsed="1"/>
-    <w:lsdException w:name="Table Colorful 3" w:semiHidden="1" w:unhideWhenUsed="1"/>
-    <w:lsdException w:name="Table Columns 1" w:semiHidden="1" w:unhideWhenUsed="1"/>
-    <w:lsdException w:name="Table Columns 2" w:semiHidden="1" w:unhideWhenUsed="1"/>
-    <w:lsdException w:name="Table Columns 3" w:semiHidden="1" w:unhideWhenUsed="1"/>
-    <w:lsdException w:name="Table Columns 4" w:semiHidden="1" w:unhideWhenUsed="1"/>
-    <w:lsdException w:name="Table Columns 5" w:semiHidden="1" w:unhideWhenUsed="1"/>
-    <w:lsdException w:name="Table Grid 1" w:semiHidden="1" w:unhideWhenUsed="1"/>
-    <w:lsdException w:name="Table Grid 2" w:semiHidden="1" w:unhideWhenUsed="1"/>
-    <w:lsdException w:name="Table Grid 3" w:semiHidden="1" w:unhideWhenUsed="1"/>
-    <w:lsdException w:name="Table Grid 4" w:semiHidden="1" w:unhideWhenUsed="1"/>
-    <w:lsdException w:name="Table Grid 5" w:semiHidden="1" w:unhideWhenUsed="1"/>
-    <w:lsdException w:name="Table Grid 6" w:semiHidden="1" w:unhideWhenUsed="1"/>
-    <w:lsdException w:name="Table Grid 7" w:semiHidden="1" w:unhideWhenUsed="1"/>
-    <w:lsdException w:name="Table Grid 8" w:semiHidden="1" w:unhideWhenUsed="1"/>
-    <w:lsdException w:name="Table List 1" w:semiHidden="1" w:unhideWhenUsed="1"/>
-    <w:lsdException w:name="Table List 2" w:semiHidden="1" w:unhideWhenUsed="1"/>
-    <w:lsdException w:name="Table List 3" w:semiHidden="1" w:unhideWhenUsed="1"/>
-    <w:lsdException w:name="Table List 4" w:semiHidden="1" w:unhideWhenUsed="1"/>
-    <w:lsdException w:name="Table List 5" w:semiHidden="1" w:unhideWhenUsed="1"/>
-    <w:lsdException w:name="Table List 6" w:semiHidden="1" w:unhideWhenUsed="1"/>
-    <w:lsdException w:name="Table List 7" w:semiHidden="1" w:unhideWhenUsed="1"/>
-    <w:lsdException w:name="Table List 8" w:semiHidden="1" w:unhideWhenUsed="1"/>
-    <w:lsdException w:name="Table 3D effects 1" w:semiHidden="1" w:unhideWhenUsed="1"/>
-    <w:lsdException w:name="Table 3D effects 2" w:semiHidden="1" w:unhideWhenUsed="1"/>
-    <w:lsdException w:name="Table 3D effects 3" w:semiHidden="1" w:unhideWhenUsed="1"/>
-    <w:lsdException w:name="Table Contemporary" w:semiHidden="1" w:unhideWhenUsed="1"/>
-    <w:lsdException w:name="Table Elegant" w:semiHidden="1" w:unhideWhenUsed="1"/>
-    <w:lsdException w:name="Table Professional" w:semiHidden="1" w:unhideWhenUsed="1"/>
-    <w:lsdException w:name="Table Subtle 1" w:semiHidden="1" w:unhideWhenUsed="1"/>
-    <w:lsdException w:name="Table Subtle 2" w:semiHidden="1" w:unhideWhenUsed="1"/>
-    <w:lsdException w:name="Table Web 1" w:semiHidden="1" w:unhideWhenUsed="1"/>
-    <w:lsdException w:name="Table Web 2" w:semiHidden="1" w:unhideWhenUsed="1"/>
-    <w:lsdException w:name="Table Web 3" w:semiHidden="1" w:unhideWhenUsed="1"/>
-    <w:lsdException w:name="Balloon Text" w:semiHidden="1" w:unhideWhenUsed="1"/>
-    <w:lsdException w:name="Table Grid" w:uiPriority="39"/>
-    <w:lsdException w:name="Table Theme" w:semiHidden="1" w:unhideWhenUsed="1"/>
-    <w:lsdException w:name="Placeholder Text" w:semiHidden="1"/>
-    <w:lsdException w:name="No Spacing" w:uiPriority="1" w:qFormat="1"/>
-    <w:lsdException w:name="Light Shading" w:uiPriority="60"/>
-    <w:lsdException w:name="Light List" w:uiPriority="61"/>
-    <w:lsdException w:name="Light Grid" w:uiPriority="62"/>
-    <w:lsdException w:name="Medium Shading 1" w:uiPriority="63"/>
-    <w:lsdException w:name="Medium Shading 2" w:uiPriority="64"/>
-    <w:lsdException w:name="Medium List 1" w:uiPriority="65"/>
-    <w:lsdException w:name="Medium List 2" w:uiPriority="66"/>
-    <w:lsdException w:name="Medium Grid 1" w:uiPriority="67"/>
-    <w:lsdException w:name="Medium Grid 2" w:uiPriority="68"/>
-    <w:lsdException w:name="Medium Grid 3" w:uiPriority="69"/>
-    <w:lsdException w:name="Dark List" w:uiPriority="70"/>
-    <w:lsdException w:name="Colorful Shading" w:uiPriority="71"/>
-    <w:lsdException w:name="Colorful List" w:uiPriority="72"/>
-    <w:lsdException w:name="Colorful Grid" w:uiPriority="73"/>
-    <w:lsdException w:name="Light Shading Accent 1" w:uiPriority="60"/>
-    <w:lsdException w:name="Light List Accent 1" w:uiPriority="61"/>
-    <w:lsdException w:name="Light Grid Accent 1" w:uiPriority="62"/>
-    <w:lsdException w:name="Medium Shading 1 Accent 1" w:uiPriority="63"/>
-    <w:lsdException w:name="Medium Shading 2 Accent 1" w:uiPriority="64"/>
-    <w:lsdException w:name="Medium List 1 Accent 1" w:uiPriority="65"/>
-    <w:lsdException w:name="Revision" w:semiHidden="1"/>
-    <w:lsdException w:name="List Paragraph" w:uiPriority="34" w:qFormat="1"/>
-    <w:lsdException w:name="Quote" w:uiPriority="29" w:qFormat="1"/>
-    <w:lsdException w:name="Intense Quote" w:uiPriority="30" w:qFormat="1"/>
-    <w:lsdException w:name="Medium List 2 Accent 1" w:uiPriority="66"/>
-    <w:lsdException w:name="Medium Grid 1 Accent 1" w:uiPriority="67"/>
-    <w:lsdException w:name="Medium Grid 2 Accent 1" w:uiPriority="68"/>
-    <w:lsdException w:name="Medium Grid 3 Accent 1" w:uiPriority="69"/>
-    <w:lsdException w:name="Dark List Accent 1" w:uiPriority="70"/>
-    <w:lsdException w:name="Colorful Shading Accent 1" w:uiPriority="71"/>
-    <w:lsdException w:name="Colorful List Accent 1" w:uiPriority="72"/>
-    <w:lsdException w:name="Colorful Grid Accent 1" w:uiPriority="73"/>
-    <w:lsdException w:name="Light Shading Accent 2" w:uiPriority="60"/>
-    <w:lsdException w:name="Light List Accent 2" w:uiPriority="61"/>
-    <w:lsdException w:name="Light Grid Accent 2" w:uiPriority="62"/>
-    <w:lsdException w:name="Medium Shading 1 Accent 2" w:uiPriority="63"/>
-    <w:lsdException w:name="Medium Shading 2 Accent 2" w:uiPriority="64"/>
-    <w:lsdException w:name="Medium List 1 Accent 2" w:uiPriority="65"/>
-    <w:lsdException w:name="Medium List 2 Accent 2" w:uiPriority="66"/>
-    <w:lsdException w:name="Medium Grid 1 Accent 2" w:uiPriority="67"/>
-    <w:lsdException w:name="Medium Grid 2 Accent 2" w:uiPriority="68"/>
-    <w:lsdException w:name="Medium Grid 3 Accent 2" w:uiPriority="69"/>
-    <w:lsdException w:name="Dark List Accent 2" w:uiPriority="70"/>
-    <w:lsdException w:name="Colorful Shading Accent 2" w:uiPriority="71"/>
-    <w:lsdException w:name="Colorful List Accent 2" w:uiPriority="72"/>
-    <w:lsdException w:name="Colorful Grid Accent 2" w:uiPriority="73"/>
-    <w:lsdException w:name="Light Shading Accent 3" w:uiPriority="60"/>
-    <w:lsdException w:name="Light List Accent 3" w:uiPriority="61"/>
-    <w:lsdException w:name="Light Grid Accent 3" w:uiPriority="62"/>
-    <w:lsdException w:name="Medium Shading 1 Accent 3" w:uiPriority="63"/>
-    <w:lsdException w:name="Medium Shading 2 Accent 3" w:uiPriority="64"/>
-    <w:lsdException w:name="Medium List 1 Accent 3" w:uiPriority="65"/>
-    <w:lsdException w:name="Medium List 2 Accent 3" w:uiPriority="66"/>
-    <w:lsdException w:name="Medium Grid 1 Accent 3" w:uiPriority="67"/>
-    <w:lsdException w:name="Medium Grid 2 Accent 3" w:uiPriority="68"/>
-    <w:lsdException w:name="Medium Grid 3 Accent 3" w:uiPriority="69"/>
-    <w:lsdException w:name="Dark List Accent 3" w:uiPriority="70"/>
-    <w:lsdException w:name="Colorful Shading Accent 3" w:uiPriority="71"/>
-    <w:lsdException w:name="Colorful List Accent 3" w:uiPriority="72"/>
-    <w:lsdException w:name="Colorful Grid Accent 3" w:uiPriority="73"/>
-    <w:lsdException w:name="Light Shading Accent 4" w:uiPriority="60"/>
-    <w:lsdException w:name="Light List Accent 4" w:uiPriority="61"/>
-    <w:lsdException w:name="Light Grid Accent 4" w:uiPriority="62"/>
-    <w:lsdException w:name="Medium Shading 1 Accent 4" w:uiPriority="63"/>
-    <w:lsdException w:name="Medium Shading 2 Accent 4" w:uiPriority="64"/>
-    <w:lsdException w:name="Medium List 1 Accent 4" w:uiPriority="65"/>
-    <w:lsdException w:name="Medium List 2 Accent 4" w:uiPriority="66"/>
-    <w:lsdException w:name="Medium Grid 1 Accent 4" w:uiPriority="67"/>
-    <w:lsdException w:name="Medium Grid 2 Accent 4" w:uiPriority="68"/>
-    <w:lsdException w:name="Medium Grid 3 Accent 4" w:uiPriority="69"/>
-    <w:lsdException w:name="Dark List Accent 4" w:uiPriority="70"/>
-    <w:lsdException w:name="Colorful Shading Accent 4" w:uiPriority="71"/>
-    <w:lsdException w:name="Colorful List Accent 4" w:uiPriority="72"/>
-    <w:lsdException w:name="Colorful Grid Accent 4" w:uiPriority="73"/>
-    <w:lsdException w:name="Light Shading Accent 5" w:uiPriority="60"/>
-    <w:lsdException w:name="Light List Accent 5" w:uiPriority="61"/>
-    <w:lsdException w:name="Light Grid Accent 5" w:uiPriority="62"/>
-    <w:lsdException w:name="Medium Shading 1 Accent 5" w:uiPriority="63"/>
-    <w:lsdException w:name="Medium Shading 2 Accent 5" w:uiPriority="64"/>
-    <w:lsdException w:name="Medium List 1 Accent 5" w:uiPriority="65"/>
-    <w:lsdException w:name="Medium List 2 Accent 5" w:uiPriority="66"/>
-    <w:lsdException w:name="Medium Grid 1 Accent 5" w:uiPriority="67"/>
-    <w:lsdException w:name="Medium Grid 2 Accent 5" w:uiPriority="68"/>
-    <w:lsdException w:name="Medium Grid 3 Accent 5" w:uiPriority="69"/>
-    <w:lsdException w:name="Dark List Accent 5" w:uiPriority="70"/>
-    <w:lsdException w:name="Colorful Shading Accent 5" w:uiPriority="71"/>
-    <w:lsdException w:name="Colorful List Accent 5" w:uiPriority="72"/>
-    <w:lsdException w:name="Colorful Grid Accent 5" w:uiPriority="73"/>
-    <w:lsdException w:name="Light Shading Accent 6" w:uiPriority="60"/>
-    <w:lsdException w:name="Light List Accent 6" w:uiPriority="61"/>
-    <w:lsdException w:name="Light Grid Accent 6" w:uiPriority="62"/>
-    <w:lsdException w:name="Medium Shading 1 Accent 6" w:uiPriority="63"/>
-    <w:lsdException w:name="Medium Shading 2 Accent 6" w:uiPriority="64"/>
-    <w:lsdException w:name="Medium List 1 Accent 6" w:uiPriority="65"/>
-    <w:lsdException w:name="Medium List 2 Accent 6" w:uiPriority="66"/>
-    <w:lsdException w:name="Medium Grid 1 Accent 6" w:uiPriority="67"/>
-    <w:lsdException w:name="Medium Grid 2 Accent 6" w:uiPriority="68"/>
-    <w:lsdException w:name="Medium Grid 3 Accent 6" w:uiPriority="69"/>
-    <w:lsdException w:name="Dark List Accent 6" w:uiPriority="70"/>
-    <w:lsdException w:name="Colorful Shading Accent 6" w:uiPriority="71"/>
-    <w:lsdException w:name="Colorful List Accent 6" w:uiPriority="72"/>
-    <w:lsdException w:name="Colorful Grid Accent 6" w:uiPriority="73"/>
-    <w:lsdException w:name="Subtle Emphasis" w:uiPriority="19" w:qFormat="1"/>
-    <w:lsdException w:name="Intense Emphasis" w:uiPriority="21" w:qFormat="1"/>
-    <w:lsdException w:name="Subtle Reference" w:uiPriority="31" w:qFormat="1"/>
-    <w:lsdException w:name="Intense Reference" w:uiPriority="32" w:qFormat="1"/>
-    <w:lsdException w:name="Book Title" w:uiPriority="33" w:qFormat="1"/>
-    <w:lsdException w:name="Bibliography" w:semiHidden="1" w:uiPriority="37" w:unhideWhenUsed="1"/>
-    <w:lsdException w:name="TOC Heading" w:semiHidden="1" w:uiPriority="39" w:unhideWhenUsed="1" w:qFormat="1"/>
-    <w:lsdException w:name="Plain Table 1" w:uiPriority="41"/>
-    <w:lsdException w:name="Plain Table 2" w:uiPriority="42"/>
-    <w:lsdException w:name="Plain Table 3" w:uiPriority="43"/>
-    <w:lsdException w:name="Plain Table 4" w:uiPriority="44"/>
-    <w:lsdException w:name="Plain Table 5" w:uiPriority="45"/>
-    <w:lsdException w:name="Grid Table Light" w:uiPriority="40"/>
-    <w:lsdException w:name="Grid Table 1 Light" w:uiPriority="46"/>
-    <w:lsdException w:name="Grid Table 2" w:uiPriority="47"/>
-    <w:lsdException w:name="Grid Table 3" w:uiPriority="48"/>
-    <w:lsdException w:name="Grid Table 4" w:uiPriority="49"/>
-    <w:lsdException w:name="Grid Table 5 Dark" w:uiPriority="50"/>
-    <w:lsdException w:name="Grid Table 6 Colorful" w:uiPriority="51"/>
-    <w:lsdException w:name="Grid Table 7 Colorful" w:uiPriority="52"/>
-    <w:lsdException w:name="Grid Table 1 Light Accent 1" w:uiPriority="46"/>
-    <w:lsdException w:name="Grid Table 2 Accent 1" w:uiPriority="47"/>
-    <w:lsdException w:name="Grid Table 3 Accent 1" w:uiPriority="48"/>
-    <w:lsdException w:name="Grid Table 4 Accent 1" w:uiPriority="49"/>
-    <w:lsdException w:name="Grid Table 5 Dark Accent 1" w:uiPriority="50"/>
-    <w:lsdException w:name="Grid Table 6 Colorful Accent 1" w:uiPriority="51"/>
-    <w:lsdException w:name="Grid Table 7 Colorful Accent 1" w:uiPriority="52"/>
-    <w:lsdException w:name="Grid Table 1 Light Accent 2" w:uiPriority="46"/>
-    <w:lsdException w:name="Grid Table 2 Accent 2" w:uiPriority="47"/>
-    <w:lsdException w:name="Grid Table 3 Accent 2" w:uiPriority="48"/>
-    <w:lsdException w:name="Grid Table 4 Accent 2" w:uiPriority="49"/>
-    <w:lsdException w:name="Grid Table 5 Dark Accent 2" w:uiPriority="50"/>
-    <w:lsdException w:name="Grid Table 6 Colorful Accent 2" w:uiPriority="51"/>
-    <w:lsdException w:name="Grid Table 7 Colorful Accent 2" w:uiPriority="52"/>
-    <w:lsdException w:name="Grid Table 1 Light Accent 3" w:uiPriority="46"/>
-    <w:lsdException w:name="Grid Table 2 Accent 3" w:uiPriority="47"/>
-    <w:lsdException w:name="Grid Table 3 Accent 3" w:uiPriority="48"/>
-    <w:lsdException w:name="Grid Table 4 Accent 3" w:uiPriority="49"/>
-    <w:lsdException w:name="Grid Table 5 Dark Accent 3" w:uiPriority="50"/>
-    <w:lsdException w:name="Grid Table 6 Colorful Accent 3" w:uiPriority="51"/>
-    <w:lsdException w:name="Grid Table 7 Colorful Accent 3" w:uiPriority="52"/>
-    <w:lsdException w:name="Grid Table 1 Light Accent 4" w:uiPriority="46"/>
-    <w:lsdException w:name="Grid Table 2 Accent 4" w:uiPriority="47"/>
-    <w:lsdException w:name="Grid Table 3 Accent 4" w:uiPriority="48"/>
-    <w:lsdException w:name="Grid Table 4 Accent 4" w:uiPriority="49"/>
-    <w:lsdException w:name="Grid Table 5 Dark Accent 4" w:uiPriority="50"/>
-    <w:lsdException w:name="Grid Table 6 Colorful Accent 4" w:uiPriority="51"/>
-    <w:lsdException w:name="Grid Table 7 Colorful Accent 4" w:uiPriority="52"/>
-    <w:lsdException w:name="Grid Table 1 Light Accent 5" w:uiPriority="46"/>
-    <w:lsdException w:name="Grid Table 2 Accent 5" w:uiPriority="47"/>
-    <w:lsdException w:name="Grid Table 3 Accent 5" w:uiPriority="48"/>
-    <w:lsdException w:name="Grid Table 4 Accent 5" w:uiPriority="49"/>
-    <w:lsdException w:name="Grid Table 5 Dark Accent 5" w:uiPriority="50"/>
-    <w:lsdException w:name="Grid Table 6 Colorful Accent 5" w:uiPriority="51"/>
-    <w:lsdException w:name="Grid Table 7 Colorful Accent 5" w:uiPriority="52"/>
-    <w:lsdException w:name="Grid Table 1 Light Accent 6" w:uiPriority="46"/>
-    <w:lsdException w:name="Grid Table 2 Accent 6" w:uiPriority="47"/>
-    <w:lsdException w:name="Grid Table 3 Accent 6" w:uiPriority="48"/>
-    <w:lsdException w:name="Grid Table 4 Accent 6" w:uiPriority="49"/>
-    <w:lsdException w:name="Grid Table 5 Dark Accent 6" w:uiPriority="50"/>
-    <w:lsdException w:name="Grid Table 6 Colorful Accent 6" w:uiPriority="51"/>
-    <w:lsdException w:name="Grid Table 7 Colorful Accent 6" w:uiPriority="52"/>
-    <w:lsdException w:name="List Table 1 Light" w:uiPriority="46"/>
-    <w:lsdException w:name="List Table 2" w:uiPriority="47"/>
-    <w:lsdException w:name="List Table 3" w:uiPriority="48"/>
-    <w:lsdException w:name="List Table 4" w:uiPriority="49"/>
-    <w:lsdException w:name="List Table 5 Dark" w:uiPriority="50"/>
-    <w:lsdException w:name="List Table 6 Colorful" w:uiPriority="51"/>
-    <w:lsdException w:name="List Table 7 Colorful" w:uiPriority="52"/>
-    <w:lsdException w:name="List Table 1 Light Accent 1" w:uiPriority="46"/>
-    <w:lsdException w:name="List Table 2 Accent 1" w:uiPriority="47"/>
-    <w:lsdException w:name="List Table 3 Accent 1" w:uiPriority="48"/>
-    <w:lsdException w:name="List Table 4 Accent 1" w:uiPriority="49"/>
-    <w:lsdException w:name="List Table 5 Dark Accent 1" w:uiPriority="50"/>
-    <w:lsdException w:name="List Table 6 Colorful Accent 1" w:uiPriority="51"/>
-    <w:lsdException w:name="List Table 7 Colorful Accent 1" w:uiPriority="52"/>
-    <w:lsdException w:name="List Table 1 Light Accent 2" w:uiPriority="46"/>
-    <w:lsdException w:name="List Table 2 Accent 2" w:uiPriority="47"/>
-    <w:lsdException w:name="List Table 3 Accent 2" w:uiPriority="48"/>
-    <w:lsdException w:name="List Table 4 Accent 2" w:uiPriority="49"/>
-    <w:lsdException w:name="List Table 5 Dark Accent 2" w:uiPriority="50"/>
-    <w:lsdException w:name="List Table 6 Colorful Accent 2" w:uiPriority="51"/>
-    <w:lsdException w:name="List Table 7 Colorful Accent 2" w:uiPriority="52"/>
-    <w:lsdException w:name="List Table 1 Light Accent 3" w:uiPriority="46"/>
-    <w:lsdException w:name="List Table 2 Accent 3" w:uiPriority="47"/>
-    <w:lsdException w:name="List Table 3 Accent 3" w:uiPriority="48"/>
-    <w:lsdException w:name="List Table 4 Accent 3" w:uiPriority="49"/>
-    <w:lsdException w:name="List Table 5 Dark Accent 3" w:uiPriority="50"/>
-    <w:lsdException w:name="List Table 6 Colorful Accent 3" w:uiPriority="51"/>
-    <w:lsdException w:name="List Table 7 Colorful Accent 3" w:uiPriority="52"/>
-    <w:lsdException w:name="List Table 1 Light Accent 4" w:uiPriority="46"/>
-    <w:lsdException w:name="List Table 2 Accent 4" w:uiPriority="47"/>
-    <w:lsdException w:name="List Table 3 Accent 4" w:uiPriority="48"/>
-    <w:lsdException w:name="List Table 4 Accent 4" w:uiPriority="49"/>
-    <w:lsdException w:name="List Table 5 Dark Accent 4" w:uiPriority="50"/>
-    <w:lsdException w:name="List Table 6 Colorful Accent 4" w:uiPriority="51"/>
-    <w:lsdException w:name="List Table 7 Colorful Accent 4" w:uiPriority="52"/>
-    <w:lsdException w:name="List Table 1 Light Accent 5" w:uiPriority="46"/>
-    <w:lsdException w:name="List Table 2 Accent 5" w:uiPriority="47"/>
-    <w:lsdException w:name="List Table 3 Accent 5" w:uiPriority="48"/>
-    <w:lsdException w:name="List Table 4 Accent 5" w:uiPriority="49"/>
-    <w:lsdException w:name="List Table 5 Dark Accent 5" w:uiPriority="50"/>
-    <w:lsdException w:name="List Table 6 Colorful Accent 5" w:uiPriority="51"/>
-    <w:lsdException w:name="List Table 7 Colorful Accent 5" w:uiPriority="52"/>
-    <w:lsdException w:name="List Table 1 Light Accent 6" w:uiPriority="46"/>
-    <w:lsdException w:name="List Table 2 Accent 6" w:uiPriority="47"/>
-    <w:lsdException w:name="List Table 3 Accent 6" w:uiPriority="48"/>
-    <w:lsdException w:name="List Table 4 Accent 6" w:uiPriority="49"/>
-    <w:lsdException w:name="List Table 5 Dark Accent 6" w:uiPriority="50"/>
-    <w:lsdException w:name="List Table 6 Colorful Accent 6" w:uiPriority="51"/>
-    <w:lsdException w:name="List Table 7 Colorful Accent 6" w:uiPriority="52"/>
+  <w:latentStyles w:defLockedState="0" w:defUIPriority="99" w:defSemiHidden="1" w:defUnhideWhenUsed="1" w:defQFormat="0" w:count="267">
+    <w:lsdException w:name="Normal" w:semiHidden="0" w:uiPriority="0" w:unhideWhenUsed="0" w:qFormat="1"/>
+    <w:lsdException w:name="heading 1" w:semiHidden="0" w:uiPriority="9" w:unhideWhenUsed="0" w:qFormat="1"/>
+    <w:lsdException w:name="heading 2" w:uiPriority="9" w:qFormat="1"/>
+    <w:lsdException w:name="heading 3" w:uiPriority="9" w:qFormat="1"/>
+    <w:lsdException w:name="heading 4" w:uiPriority="9" w:qFormat="1"/>
+    <w:lsdException w:name="heading 5" w:uiPriority="9" w:qFormat="1"/>
+    <w:lsdException w:name="heading 6" w:uiPriority="9" w:qFormat="1"/>
+    <w:lsdException w:name="heading 7" w:uiPriority="9" w:qFormat="1"/>
+    <w:lsdException w:name="heading 8" w:uiPriority="9" w:qFormat="1"/>
+    <w:lsdException w:name="heading 9" w:uiPriority="9" w:qFormat="1"/>
+    <w:lsdException w:name="toc 1" w:uiPriority="39"/>
+    <w:lsdException w:name="toc 2" w:uiPriority="39"/>
+    <w:lsdException w:name="toc 3" w:uiPriority="39"/>
+    <w:lsdException w:name="toc 4" w:uiPriority="39"/>
+    <w:lsdException w:name="toc 5" w:uiPriority="39"/>
+    <w:lsdException w:name="toc 6" w:uiPriority="39"/>
+    <w:lsdException w:name="toc 7" w:uiPriority="39"/>
+    <w:lsdException w:name="toc 8" w:uiPriority="39"/>
+    <w:lsdException w:name="toc 9" w:uiPriority="39"/>
+    <w:lsdException w:name="caption" w:uiPriority="35" w:qFormat="1"/>
+    <w:lsdException w:name="Title" w:semiHidden="0" w:uiPriority="10" w:unhideWhenUsed="0" w:qFormat="1"/>
+    <w:lsdException w:name="Default Paragraph Font" w:uiPriority="1"/>
+    <w:lsdException w:name="Subtitle" w:semiHidden="0" w:uiPriority="11" w:unhideWhenUsed="0" w:qFormat="1"/>
+    <w:lsdException w:name="Strong" w:semiHidden="0" w:uiPriority="22" w:unhideWhenUsed="0" w:qFormat="1"/>
+    <w:lsdException w:name="Emphasis" w:semiHidden="0" w:uiPriority="20" w:unhideWhenUsed="0" w:qFormat="1"/>
+    <w:lsdException w:name="Table Grid" w:semiHidden="0" w:uiPriority="39" w:unhideWhenUsed="0"/>
+    <w:lsdException w:name="Placeholder Text" w:unhideWhenUsed="0"/>
+    <w:lsdException w:name="No Spacing" w:semiHidden="0" w:uiPriority="1" w:unhideWhenUsed="0" w:qFormat="1"/>
+    <w:lsdException w:name="Light Shading" w:semiHidden="0" w:uiPriority="60" w:unhideWhenUsed="0"/>
+    <w:lsdException w:name="Light List" w:semiHidden="0" w:uiPriority="61" w:unhideWhenUsed="0"/>
+    <w:lsdException w:name="Light Grid" w:semiHidden="0" w:uiPriority="62" w:unhideWhenUsed="0"/>
+    <w:lsdException w:name="Medium Shading 1" w:semiHidden="0" w:uiPriority="63" w:unhideWhenUsed="0"/>
+    <w:lsdException w:name="Medium Shading 2" w:semiHidden="0" w:uiPriority="64" w:unhideWhenUsed="0"/>
+    <w:lsdException w:name="Medium List 1" w:semiHidden="0" w:uiPriority="65" w:unhideWhenUsed="0"/>
+    <w:lsdException w:name="Medium List 2" w:semiHidden="0" w:uiPriority="66" w:unhideWhenUsed="0"/>
+    <w:lsdException w:name="Medium Grid 1" w:semiHidden="0" w:uiPriority="67" w:unhideWhenUsed="0"/>
+    <w:lsdException w:name="Medium Grid 2" w:semiHidden="0" w:uiPriority="68" w:unhideWhenUsed="0"/>
+    <w:lsdException w:name="Medium Grid 3" w:semiHidden="0" w:uiPriority="69" w:unhideWhenUsed="0"/>
+    <w:lsdException w:name="Dark List" w:semiHidden="0" w:uiPriority="70" w:unhideWhenUsed="0"/>
+    <w:lsdException w:name="Colorful Shading" w:semiHidden="0" w:uiPriority="71" w:unhideWhenUsed="0"/>
+    <w:lsdException w:name="Colorful List" w:semiHidden="0" w:uiPriority="72" w:unhideWhenUsed="0"/>
+    <w:lsdException w:name="Colorful Grid" w:semiHidden="0" w:uiPriority="73" w:unhideWhenUsed="0"/>
+    <w:lsdException w:name="Light Shading Accent 1" w:semiHidden="0" w:uiPriority="60" w:unhideWhenUsed="0"/>
+    <w:lsdException w:name="Light List Accent 1" w:semiHidden="0" w:uiPriority="61" w:unhideWhenUsed="0"/>
+    <w:lsdException w:name="Light Grid Accent 1" w:semiHidden="0" w:uiPriority="62" w:unhideWhenUsed="0"/>
+    <w:lsdException w:name="Medium Shading 1 Accent 1" w:semiHidden="0" w:uiPriority="63" w:unhideWhenUsed="0"/>
+    <w:lsdException w:name="Medium Shading 2 Accent 1" w:semiHidden="0" w:uiPriority="64" w:unhideWhenUsed="0"/>
+    <w:lsdException w:name="Medium List 1 Accent 1" w:semiHidden="0" w:uiPriority="65" w:unhideWhenUsed="0"/>
+    <w:lsdException w:name="Revision" w:unhideWhenUsed="0"/>
+    <w:lsdException w:name="List Paragraph" w:semiHidden="0" w:uiPriority="34" w:unhideWhenUsed="0" w:qFormat="1"/>
+    <w:lsdException w:name="Quote" w:semiHidden="0" w:uiPriority="29" w:unhideWhenUsed="0" w:qFormat="1"/>
+    <w:lsdException w:name="Intense Quote" w:semiHidden="0" w:uiPriority="30" w:unhideWhenUsed="0" w:qFormat="1"/>
+    <w:lsdException w:name="Medium List 2 Accent 1" w:semiHidden="0" w:uiPriority="66" w:unhideWhenUsed="0"/>
+    <w:lsdException w:name="Medium Grid 1 Accent 1" w:semiHidden="0" w:uiPriority="67" w:unhideWhenUsed="0"/>
+    <w:lsdException w:name="Medium Grid 2 Accent 1" w:semiHidden="0" w:uiPriority="68" w:unhideWhenUsed="0"/>
+    <w:lsdException w:name="Medium Grid 3 Accent 1" w:semiHidden="0" w:uiPriority="69" w:unhideWhenUsed="0"/>
+    <w:lsdException w:name="Dark List Accent 1" w:semiHidden="0" w:uiPriority="70" w:unhideWhenUsed="0"/>
+    <w:lsdException w:name="Colorful Shading Accent 1" w:semiHidden="0" w:uiPriority="71" w:unhideWhenUsed="0"/>
+    <w:lsdException w:name="Colorful List Accent 1" w:semiHidden="0" w:uiPriority="72" w:unhideWhenUsed="0"/>
+    <w:lsdException w:name="Colorful Grid Accent 1" w:semiHidden="0" w:uiPriority="73" w:unhideWhenUsed="0"/>
+    <w:lsdException w:name="Light Shading Accent 2" w:semiHidden="0" w:uiPriority="60" w:unhideWhenUsed="0"/>
+    <w:lsdException w:name="Light List Accent 2" w:semiHidden="0" w:uiPriority="61" w:unhideWhenUsed="0"/>
+    <w:lsdException w:name="Light Grid Accent 2" w:semiHidden="0" w:uiPriority="62" w:unhideWhenUsed="0"/>
+    <w:lsdException w:name="Medium Shading 1 Accent 2" w:semiHidden="0" w:uiPriority="63" w:unhideWhenUsed="0"/>
+    <w:lsdException w:name="Medium Shading 2 Accent 2" w:semiHidden="0" w:uiPriority="64" w:unhideWhenUsed="0"/>
+    <w:lsdException w:name="Medium List 1 Accent 2" w:semiHidden="0" w:uiPriority="65" w:unhideWhenUsed="0"/>
+    <w:lsdException w:name="Medium List 2 Accent 2" w:semiHidden="0" w:uiPriority="66" w:unhideWhenUsed="0"/>
+    <w:lsdException w:name="Medium Grid 1 Accent 2" w:semiHidden="0" w:uiPriority="67" w:unhideWhenUsed="0"/>
+    <w:lsdException w:name="Medium Grid 2 Accent 2" w:semiHidden="0" w:uiPriority="68" w:unhideWhenUsed="0"/>
+    <w:lsdException w:name="Medium Grid 3 Accent 2" w:semiHidden="0" w:uiPriority="69" w:unhideWhenUsed="0"/>
+    <w:lsdException w:name="Dark List Accent 2" w:semiHidden="0" w:uiPriority="70" w:unhideWhenUsed="0"/>
+    <w:lsdException w:name="Colorful Shading Accent 2" w:semiHidden="0" w:uiPriority="71" w:unhideWhenUsed="0"/>
+    <w:lsdException w:name="Colorful List Accent 2" w:semiHidden="0" w:uiPriority="72" w:unhideWhenUsed="0"/>
+    <w:lsdException w:name="Colorful Grid Accent 2" w:semiHidden="0" w:uiPriority="73" w:unhideWhenUsed="0"/>
+    <w:lsdException w:name="Light Shading Accent 3" w:semiHidden="0" w:uiPriority="60" w:unhideWhenUsed="0"/>
+    <w:lsdException w:name="Light List Accent 3" w:semiHidden="0" w:uiPriority="61" w:unhideWhenUsed="0"/>
+    <w:lsdException w:name="Light Grid Accent 3" w:semiHidden="0" w:uiPriority="62" w:unhideWhenUsed="0"/>
+    <w:lsdException w:name="Medium Shading 1 Accent 3" w:semiHidden="0" w:uiPriority="63" w:unhideWhenUsed="0"/>
+    <w:lsdException w:name="Medium Shading 2 Accent 3" w:semiHidden="0" w:uiPriority="64" w:unhideWhenUsed="0"/>
+    <w:lsdException w:name="Medium List 1 Accent 3" w:semiHidden="0" w:uiPriority="65" w:unhideWhenUsed="0"/>
+    <w:lsdException w:name="Medium List 2 Accent 3" w:semiHidden="0" w:uiPriority="66" w:unhideWhenUsed="0"/>
+    <w:lsdException w:name="Medium Grid 1 Accent 3" w:semiHidden="0" w:uiPriority="67" w:unhideWhenUsed="0"/>
+    <w:lsdException w:name="Medium Grid 2 Accent 3" w:semiHidden="0" w:uiPriority="68" w:unhideWhenUsed="0"/>
+    <w:lsdException w:name="Medium Grid 3 Accent 3" w:semiHidden="0" w:uiPriority="69" w:unhideWhenUsed="0"/>
+    <w:lsdException w:name="Dark List Accent 3" w:semiHidden="0" w:uiPriority="70" w:unhideWhenUsed="0"/>
+    <w:lsdException w:name="Colorful Shading Accent 3" w:semiHidden="0" w:uiPriority="71" w:unhideWhenUsed="0"/>
+    <w:lsdException w:name="Colorful List Accent 3" w:semiHidden="0" w:uiPriority="72" w:unhideWhenUsed="0"/>
+    <w:lsdException w:name="Colorful Grid Accent 3" w:semiHidden="0" w:uiPriority="73" w:unhideWhenUsed="0"/>
+    <w:lsdException w:name="Light Shading Accent 4" w:semiHidden="0" w:uiPriority="60" w:unhideWhenUsed="0"/>
+    <w:lsdException w:name="Light List Accent 4" w:semiHidden="0" w:uiPriority="61" w:unhideWhenUsed="0"/>
+    <w:lsdException w:name="Light Grid Accent 4" w:semiHidden="0" w:uiPriority="62" w:unhideWhenUsed="0"/>
+    <w:lsdException w:name="Medium Shading 1 Accent 4" w:semiHidden="0" w:uiPriority="63" w:unhideWhenUsed="0"/>
+    <w:lsdException w:name="Medium Shading 2 Accent 4" w:semiHidden="0" w:uiPriority="64" w:unhideWhenUsed="0"/>
+    <w:lsdException w:name="Medium List 1 Accent 4" w:semiHidden="0" w:uiPriority="65" w:unhideWhenUsed="0"/>
+    <w:lsdException w:name="Medium List 2 Accent 4" w:semiHidden="0" w:uiPriority="66" w:unhideWhenUsed="0"/>
+    <w:lsdException w:name="Medium Grid 1 Accent 4" w:semiHidden="0" w:uiPriority="67" w:unhideWhenUsed="0"/>
+    <w:lsdException w:name="Medium Grid 2 Accent 4" w:semiHidden="0" w:uiPriority="68" w:unhideWhenUsed="0"/>
+    <w:lsdException w:name="Medium Grid 3 Accent 4" w:semiHidden="0" w:uiPriority="69" w:unhideWhenUsed="0"/>
+    <w:lsdException w:name="Dark List Accent 4" w:semiHidden="0" w:uiPriority="70" w:unhideWhenUsed="0"/>
+    <w:lsdException w:name="Colorful Shading Accent 4" w:semiHidden="0" w:uiPriority="71" w:unhideWhenUsed="0"/>
+    <w:lsdException w:name="Colorful List Accent 4" w:semiHidden="0" w:uiPriority="72" w:unhideWhenUsed="0"/>
+    <w:lsdException w:name="Colorful Grid Accent 4" w:semiHidden="0" w:uiPriority="73" w:unhideWhenUsed="0"/>
+    <w:lsdException w:name="Light Shading Accent 5" w:semiHidden="0" w:uiPriority="60" w:unhideWhenUsed="0"/>
+    <w:lsdException w:name="Light List Accent 5" w:semiHidden="0" w:uiPriority="61" w:unhideWhenUsed="0"/>
+    <w:lsdException w:name="Light Grid Accent 5" w:semiHidden="0" w:uiPriority="62" w:unhideWhenUsed="0"/>
+    <w:lsdException w:name="Medium Shading 1 Accent 5" w:semiHidden="0" w:uiPriority="63" w:unhideWhenUsed="0"/>
+    <w:lsdException w:name="Medium Shading 2 Accent 5" w:semiHidden="0" w:uiPriority="64" w:unhideWhenUsed="0"/>
+    <w:lsdException w:name="Medium List 1 Accent 5" w:semiHidden="0" w:uiPriority="65" w:unhideWhenUsed="0"/>
+    <w:lsdException w:name="Medium List 2 Accent 5" w:semiHidden="0" w:uiPriority="66" w:unhideWhenUsed="0"/>
+    <w:lsdException w:name="Medium Grid 1 Accent 5" w:semiHidden="0" w:uiPriority="67" w:unhideWhenUsed="0"/>
+    <w:lsdException w:name="Medium Grid 2 Accent 5" w:semiHidden="0" w:uiPriority="68" w:unhideWhenUsed="0"/>
+    <w:lsdException w:name="Medium Grid 3 Accent 5" w:semiHidden="0" w:uiPriority="69" w:unhideWhenUsed="0"/>
+    <w:lsdException w:name="Dark List Accent 5" w:semiHidden="0" w:uiPriority="70" w:unhideWhenUsed="0"/>
+    <w:lsdException w:name="Colorful Shading Accent 5" w:semiHidden="0" w:uiPriority="71" w:unhideWhenUsed="0"/>
+    <w:lsdException w:name="Colorful List Accent 5" w:semiHidden="0" w:uiPriority="72" w:unhideWhenUsed="0"/>
+    <w:lsdException w:name="Colorful Grid Accent 5" w:semiHidden="0" w:uiPriority="73" w:unhideWhenUsed="0"/>
+    <w:lsdException w:name="Light Shading Accent 6" w:semiHidden="0" w:uiPriority="60" w:unhideWhenUsed="0"/>
+    <w:lsdException w:name="Light List Accent 6" w:semiHidden="0" w:uiPriority="61" w:unhideWhenUsed="0"/>
+    <w:lsdException w:name="Light Grid Accent 6" w:semiHidden="0" w:uiPriority="62" w:unhideWhenUsed="0"/>
+    <w:lsdException w:name="Medium Shading 1 Accent 6" w:semiHidden="0" w:uiPriority="63" w:unhideWhenUsed="0"/>
+    <w:lsdException w:name="Medium Shading 2 Accent 6" w:semiHidden="0" w:uiPriority="64" w:unhideWhenUsed="0"/>
+    <w:lsdException w:name="Medium List 1 Accent 6" w:semiHidden="0" w:uiPriority="65" w:unhideWhenUsed="0"/>
+    <w:lsdException w:name="Medium List 2 Accent 6" w:semiHidden="0" w:uiPriority="66" w:unhideWhenUsed="0"/>
+    <w:lsdException w:name="Medium Grid 1 Accent 6" w:semiHidden="0" w:uiPriority="67" w:unhideWhenUsed="0"/>
+    <w:lsdException w:name="Medium Grid 2 Accent 6" w:semiHidden="0" w:uiPriority="68" w:unhideWhenUsed="0"/>
+    <w:lsdException w:name="Medium Grid 3 Accent 6" w:semiHidden="0" w:uiPriority="69" w:unhideWhenUsed="0"/>
+    <w:lsdException w:name="Dark List Accent 6" w:semiHidden="0" w:uiPriority="70" w:unhideWhenUsed="0"/>
+    <w:lsdException w:name="Colorful Shading Accent 6" w:semiHidden="0" w:uiPriority="71" w:unhideWhenUsed="0"/>
+    <w:lsdException w:name="Colorful List Accent 6" w:semiHidden="0" w:uiPriority="72" w:unhideWhenUsed="0"/>
+    <w:lsdException w:name="Colorful Grid Accent 6" w:semiHidden="0" w:uiPriority="73" w:unhideWhenUsed="0"/>
+    <w:lsdException w:name="Subtle Emphasis" w:semiHidden="0" w:uiPriority="19" w:unhideWhenUsed="0" w:qFormat="1"/>
+    <w:lsdException w:name="Intense Emphasis" w:semiHidden="0" w:uiPriority="21" w:unhideWhenUsed="0" w:qFormat="1"/>
+    <w:lsdException w:name="Subtle Reference" w:semiHidden="0" w:uiPriority="31" w:unhideWhenUsed="0" w:qFormat="1"/>
+    <w:lsdException w:name="Intense Reference" w:semiHidden="0" w:uiPriority="32" w:unhideWhenUsed="0" w:qFormat="1"/>
+    <w:lsdException w:name="Book Title" w:semiHidden="0" w:uiPriority="33" w:unhideWhenUsed="0" w:qFormat="1"/>
+    <w:lsdException w:name="Bibliography" w:uiPriority="37"/>
+    <w:lsdException w:name="TOC Heading" w:uiPriority="39" w:qFormat="1"/>
   </w:latentStyles>
   <w:style w:type="paragraph" w:default="1" w:styleId="Normal">
     <w:name w:val="Normal"/>
@@ -18765,6 +20061,7 @@
       <w:spacing w:after="0" w:line="240" w:lineRule="auto"/>
     </w:pPr>
     <w:tblPr>
+      <w:tblInd w:w="0" w:type="dxa"/>
       <w:tblBorders>
         <w:top w:val="single" w:sz="4" w:space="0" w:color="auto"/>
         <w:left w:val="single" w:sz="4" w:space="0" w:color="auto"/>
@@ -18773,6 +20070,463 @@
         <w:insideH w:val="single" w:sz="4" w:space="0" w:color="auto"/>
         <w:insideV w:val="single" w:sz="4" w:space="0" w:color="auto"/>
       </w:tblBorders>
+      <w:tblCellMar>
+        <w:top w:w="0" w:type="dxa"/>
+        <w:left w:w="108" w:type="dxa"/>
+        <w:bottom w:w="0" w:type="dxa"/>
+        <w:right w:w="108" w:type="dxa"/>
+      </w:tblCellMar>
+    </w:tblPr>
+  </w:style>
+  <w:style w:type="paragraph" w:styleId="Header">
+    <w:name w:val="header"/>
+    <w:basedOn w:val="Normal"/>
+    <w:link w:val="HeaderChar"/>
+    <w:uiPriority w:val="99"/>
+    <w:unhideWhenUsed/>
+    <w:rsid w:val="00C12352"/>
+    <w:pPr>
+      <w:tabs>
+        <w:tab w:val="center" w:pos="4680"/>
+        <w:tab w:val="right" w:pos="9360"/>
+      </w:tabs>
+      <w:spacing w:after="0" w:line="240" w:lineRule="auto"/>
+    </w:pPr>
+  </w:style>
+  <w:style w:type="character" w:customStyle="1" w:styleId="HeaderChar">
+    <w:name w:val="Header Char"/>
+    <w:basedOn w:val="DefaultParagraphFont"/>
+    <w:link w:val="Header"/>
+    <w:uiPriority w:val="99"/>
+    <w:rsid w:val="00C12352"/>
+  </w:style>
+  <w:style w:type="paragraph" w:styleId="Footer">
+    <w:name w:val="footer"/>
+    <w:basedOn w:val="Normal"/>
+    <w:link w:val="FooterChar"/>
+    <w:uiPriority w:val="99"/>
+    <w:unhideWhenUsed/>
+    <w:rsid w:val="00C12352"/>
+    <w:pPr>
+      <w:tabs>
+        <w:tab w:val="center" w:pos="4680"/>
+        <w:tab w:val="right" w:pos="9360"/>
+      </w:tabs>
+      <w:spacing w:after="0" w:line="240" w:lineRule="auto"/>
+    </w:pPr>
+  </w:style>
+  <w:style w:type="character" w:customStyle="1" w:styleId="FooterChar">
+    <w:name w:val="Footer Char"/>
+    <w:basedOn w:val="DefaultParagraphFont"/>
+    <w:link w:val="Footer"/>
+    <w:uiPriority w:val="99"/>
+    <w:rsid w:val="00C12352"/>
+  </w:style>
+</w:styles>
+</file>
+
+<file path=word/stylesWithEffects.xml><?xml version="1.0" encoding="utf-8"?>
+<w:styles xmlns:wpc="http://schemas.microsoft.com/office/word/2010/wordprocessingCanvas" xmlns:mc="http://schemas.openxmlformats.org/markup-compatibility/2006" xmlns:o="urn:schemas-microsoft-com:office:office" xmlns:r="http://schemas.openxmlformats.org/officeDocument/2006/relationships" xmlns:m="http://schemas.openxmlformats.org/officeDocument/2006/math" xmlns:v="urn:schemas-microsoft-com:vml" xmlns:wp14="http://schemas.microsoft.com/office/word/2010/wordprocessingDrawing" xmlns:wp="http://schemas.openxmlformats.org/drawingml/2006/wordprocessingDrawing" xmlns:w10="urn:schemas-microsoft-com:office:word" xmlns:w="http://schemas.openxmlformats.org/wordprocessingml/2006/main" xmlns:w14="http://schemas.microsoft.com/office/word/2010/wordml" xmlns:wpg="http://schemas.microsoft.com/office/word/2010/wordprocessingGroup" xmlns:wpi="http://schemas.microsoft.com/office/word/2010/wordprocessingInk" xmlns:wne="http://schemas.microsoft.com/office/word/2006/wordml" xmlns:wps="http://schemas.microsoft.com/office/word/2010/wordprocessingShape" mc:Ignorable="w14 wp14">
+  <w:docDefaults>
+    <w:rPrDefault>
+      <w:rPr>
+        <w:rFonts w:asciiTheme="minorHAnsi" w:eastAsiaTheme="minorHAnsi" w:hAnsiTheme="minorHAnsi" w:cstheme="minorBidi"/>
+        <w:sz w:val="22"/>
+        <w:szCs w:val="22"/>
+        <w:lang w:val="en-US" w:eastAsia="en-US" w:bidi="ar-SA"/>
+      </w:rPr>
+    </w:rPrDefault>
+    <w:pPrDefault>
+      <w:pPr>
+        <w:spacing w:after="160" w:line="259" w:lineRule="auto"/>
+      </w:pPr>
+    </w:pPrDefault>
+  </w:docDefaults>
+  <w:latentStyles w:defLockedState="0" w:defUIPriority="99" w:defSemiHidden="1" w:defUnhideWhenUsed="1" w:defQFormat="0" w:count="267">
+    <w:lsdException w:name="Normal" w:semiHidden="0" w:uiPriority="0" w:unhideWhenUsed="0" w:qFormat="1"/>
+    <w:lsdException w:name="heading 1" w:semiHidden="0" w:uiPriority="9" w:unhideWhenUsed="0" w:qFormat="1"/>
+    <w:lsdException w:name="heading 2" w:uiPriority="9" w:qFormat="1"/>
+    <w:lsdException w:name="heading 3" w:uiPriority="9" w:qFormat="1"/>
+    <w:lsdException w:name="heading 4" w:uiPriority="9" w:qFormat="1"/>
+    <w:lsdException w:name="heading 5" w:uiPriority="9" w:qFormat="1"/>
+    <w:lsdException w:name="heading 6" w:uiPriority="9" w:qFormat="1"/>
+    <w:lsdException w:name="heading 7" w:uiPriority="9" w:qFormat="1"/>
+    <w:lsdException w:name="heading 8" w:uiPriority="9" w:qFormat="1"/>
+    <w:lsdException w:name="heading 9" w:uiPriority="9" w:qFormat="1"/>
+    <w:lsdException w:name="toc 1" w:uiPriority="39"/>
+    <w:lsdException w:name="toc 2" w:uiPriority="39"/>
+    <w:lsdException w:name="toc 3" w:uiPriority="39"/>
+    <w:lsdException w:name="toc 4" w:uiPriority="39"/>
+    <w:lsdException w:name="toc 5" w:uiPriority="39"/>
+    <w:lsdException w:name="toc 6" w:uiPriority="39"/>
+    <w:lsdException w:name="toc 7" w:uiPriority="39"/>
+    <w:lsdException w:name="toc 8" w:uiPriority="39"/>
+    <w:lsdException w:name="toc 9" w:uiPriority="39"/>
+    <w:lsdException w:name="caption" w:uiPriority="35" w:qFormat="1"/>
+    <w:lsdException w:name="Title" w:semiHidden="0" w:uiPriority="10" w:unhideWhenUsed="0" w:qFormat="1"/>
+    <w:lsdException w:name="Default Paragraph Font" w:uiPriority="1"/>
+    <w:lsdException w:name="Subtitle" w:semiHidden="0" w:uiPriority="11" w:unhideWhenUsed="0" w:qFormat="1"/>
+    <w:lsdException w:name="Strong" w:semiHidden="0" w:uiPriority="22" w:unhideWhenUsed="0" w:qFormat="1"/>
+    <w:lsdException w:name="Emphasis" w:semiHidden="0" w:uiPriority="20" w:unhideWhenUsed="0" w:qFormat="1"/>
+    <w:lsdException w:name="Table Grid" w:semiHidden="0" w:uiPriority="39" w:unhideWhenUsed="0"/>
+    <w:lsdException w:name="Placeholder Text" w:unhideWhenUsed="0"/>
+    <w:lsdException w:name="No Spacing" w:semiHidden="0" w:uiPriority="1" w:unhideWhenUsed="0" w:qFormat="1"/>
+    <w:lsdException w:name="Light Shading" w:semiHidden="0" w:uiPriority="60" w:unhideWhenUsed="0"/>
+    <w:lsdException w:name="Light List" w:semiHidden="0" w:uiPriority="61" w:unhideWhenUsed="0"/>
+    <w:lsdException w:name="Light Grid" w:semiHidden="0" w:uiPriority="62" w:unhideWhenUsed="0"/>
+    <w:lsdException w:name="Medium Shading 1" w:semiHidden="0" w:uiPriority="63" w:unhideWhenUsed="0"/>
+    <w:lsdException w:name="Medium Shading 2" w:semiHidden="0" w:uiPriority="64" w:unhideWhenUsed="0"/>
+    <w:lsdException w:name="Medium List 1" w:semiHidden="0" w:uiPriority="65" w:unhideWhenUsed="0"/>
+    <w:lsdException w:name="Medium List 2" w:semiHidden="0" w:uiPriority="66" w:unhideWhenUsed="0"/>
+    <w:lsdException w:name="Medium Grid 1" w:semiHidden="0" w:uiPriority="67" w:unhideWhenUsed="0"/>
+    <w:lsdException w:name="Medium Grid 2" w:semiHidden="0" w:uiPriority="68" w:unhideWhenUsed="0"/>
+    <w:lsdException w:name="Medium Grid 3" w:semiHidden="0" w:uiPriority="69" w:unhideWhenUsed="0"/>
+    <w:lsdException w:name="Dark List" w:semiHidden="0" w:uiPriority="70" w:unhideWhenUsed="0"/>
+    <w:lsdException w:name="Colorful Shading" w:semiHidden="0" w:uiPriority="71" w:unhideWhenUsed="0"/>
+    <w:lsdException w:name="Colorful List" w:semiHidden="0" w:uiPriority="72" w:unhideWhenUsed="0"/>
+    <w:lsdException w:name="Colorful Grid" w:semiHidden="0" w:uiPriority="73" w:unhideWhenUsed="0"/>
+    <w:lsdException w:name="Light Shading Accent 1" w:semiHidden="0" w:uiPriority="60" w:unhideWhenUsed="0"/>
+    <w:lsdException w:name="Light List Accent 1" w:semiHidden="0" w:uiPriority="61" w:unhideWhenUsed="0"/>
+    <w:lsdException w:name="Light Grid Accent 1" w:semiHidden="0" w:uiPriority="62" w:unhideWhenUsed="0"/>
+    <w:lsdException w:name="Medium Shading 1 Accent 1" w:semiHidden="0" w:uiPriority="63" w:unhideWhenUsed="0"/>
+    <w:lsdException w:name="Medium Shading 2 Accent 1" w:semiHidden="0" w:uiPriority="64" w:unhideWhenUsed="0"/>
+    <w:lsdException w:name="Medium List 1 Accent 1" w:semiHidden="0" w:uiPriority="65" w:unhideWhenUsed="0"/>
+    <w:lsdException w:name="Revision" w:unhideWhenUsed="0"/>
+    <w:lsdException w:name="List Paragraph" w:semiHidden="0" w:uiPriority="34" w:unhideWhenUsed="0" w:qFormat="1"/>
+    <w:lsdException w:name="Quote" w:semiHidden="0" w:uiPriority="29" w:unhideWhenUsed="0" w:qFormat="1"/>
+    <w:lsdException w:name="Intense Quote" w:semiHidden="0" w:uiPriority="30" w:unhideWhenUsed="0" w:qFormat="1"/>
+    <w:lsdException w:name="Medium List 2 Accent 1" w:semiHidden="0" w:uiPriority="66" w:unhideWhenUsed="0"/>
+    <w:lsdException w:name="Medium Grid 1 Accent 1" w:semiHidden="0" w:uiPriority="67" w:unhideWhenUsed="0"/>
+    <w:lsdException w:name="Medium Grid 2 Accent 1" w:semiHidden="0" w:uiPriority="68" w:unhideWhenUsed="0"/>
+    <w:lsdException w:name="Medium Grid 3 Accent 1" w:semiHidden="0" w:uiPriority="69" w:unhideWhenUsed="0"/>
+    <w:lsdException w:name="Dark List Accent 1" w:semiHidden="0" w:uiPriority="70" w:unhideWhenUsed="0"/>
+    <w:lsdException w:name="Colorful Shading Accent 1" w:semiHidden="0" w:uiPriority="71" w:unhideWhenUsed="0"/>
+    <w:lsdException w:name="Colorful List Accent 1" w:semiHidden="0" w:uiPriority="72" w:unhideWhenUsed="0"/>
+    <w:lsdException w:name="Colorful Grid Accent 1" w:semiHidden="0" w:uiPriority="73" w:unhideWhenUsed="0"/>
+    <w:lsdException w:name="Light Shading Accent 2" w:semiHidden="0" w:uiPriority="60" w:unhideWhenUsed="0"/>
+    <w:lsdException w:name="Light List Accent 2" w:semiHidden="0" w:uiPriority="61" w:unhideWhenUsed="0"/>
+    <w:lsdException w:name="Light Grid Accent 2" w:semiHidden="0" w:uiPriority="62" w:unhideWhenUsed="0"/>
+    <w:lsdException w:name="Medium Shading 1 Accent 2" w:semiHidden="0" w:uiPriority="63" w:unhideWhenUsed="0"/>
+    <w:lsdException w:name="Medium Shading 2 Accent 2" w:semiHidden="0" w:uiPriority="64" w:unhideWhenUsed="0"/>
+    <w:lsdException w:name="Medium List 1 Accent 2" w:semiHidden="0" w:uiPriority="65" w:unhideWhenUsed="0"/>
+    <w:lsdException w:name="Medium List 2 Accent 2" w:semiHidden="0" w:uiPriority="66" w:unhideWhenUsed="0"/>
+    <w:lsdException w:name="Medium Grid 1 Accent 2" w:semiHidden="0" w:uiPriority="67" w:unhideWhenUsed="0"/>
+    <w:lsdException w:name="Medium Grid 2 Accent 2" w:semiHidden="0" w:uiPriority="68" w:unhideWhenUsed="0"/>
+    <w:lsdException w:name="Medium Grid 3 Accent 2" w:semiHidden="0" w:uiPriority="69" w:unhideWhenUsed="0"/>
+    <w:lsdException w:name="Dark List Accent 2" w:semiHidden="0" w:uiPriority="70" w:unhideWhenUsed="0"/>
+    <w:lsdException w:name="Colorful Shading Accent 2" w:semiHidden="0" w:uiPriority="71" w:unhideWhenUsed="0"/>
+    <w:lsdException w:name="Colorful List Accent 2" w:semiHidden="0" w:uiPriority="72" w:unhideWhenUsed="0"/>
+    <w:lsdException w:name="Colorful Grid Accent 2" w:semiHidden="0" w:uiPriority="73" w:unhideWhenUsed="0"/>
+    <w:lsdException w:name="Light Shading Accent 3" w:semiHidden="0" w:uiPriority="60" w:unhideWhenUsed="0"/>
+    <w:lsdException w:name="Light List Accent 3" w:semiHidden="0" w:uiPriority="61" w:unhideWhenUsed="0"/>
+    <w:lsdException w:name="Light Grid Accent 3" w:semiHidden="0" w:uiPriority="62" w:unhideWhenUsed="0"/>
+    <w:lsdException w:name="Medium Shading 1 Accent 3" w:semiHidden="0" w:uiPriority="63" w:unhideWhenUsed="0"/>
+    <w:lsdException w:name="Medium Shading 2 Accent 3" w:semiHidden="0" w:uiPriority="64" w:unhideWhenUsed="0"/>
+    <w:lsdException w:name="Medium List 1 Accent 3" w:semiHidden="0" w:uiPriority="65" w:unhideWhenUsed="0"/>
+    <w:lsdException w:name="Medium List 2 Accent 3" w:semiHidden="0" w:uiPriority="66" w:unhideWhenUsed="0"/>
+    <w:lsdException w:name="Medium Grid 1 Accent 3" w:semiHidden="0" w:uiPriority="67" w:unhideWhenUsed="0"/>
+    <w:lsdException w:name="Medium Grid 2 Accent 3" w:semiHidden="0" w:uiPriority="68" w:unhideWhenUsed="0"/>
+    <w:lsdException w:name="Medium Grid 3 Accent 3" w:semiHidden="0" w:uiPriority="69" w:unhideWhenUsed="0"/>
+    <w:lsdException w:name="Dark List Accent 3" w:semiHidden="0" w:uiPriority="70" w:unhideWhenUsed="0"/>
+    <w:lsdException w:name="Colorful Shading Accent 3" w:semiHidden="0" w:uiPriority="71" w:unhideWhenUsed="0"/>
+    <w:lsdException w:name="Colorful List Accent 3" w:semiHidden="0" w:uiPriority="72" w:unhideWhenUsed="0"/>
+    <w:lsdException w:name="Colorful Grid Accent 3" w:semiHidden="0" w:uiPriority="73" w:unhideWhenUsed="0"/>
+    <w:lsdException w:name="Light Shading Accent 4" w:semiHidden="0" w:uiPriority="60" w:unhideWhenUsed="0"/>
+    <w:lsdException w:name="Light List Accent 4" w:semiHidden="0" w:uiPriority="61" w:unhideWhenUsed="0"/>
+    <w:lsdException w:name="Light Grid Accent 4" w:semiHidden="0" w:uiPriority="62" w:unhideWhenUsed="0"/>
+    <w:lsdException w:name="Medium Shading 1 Accent 4" w:semiHidden="0" w:uiPriority="63" w:unhideWhenUsed="0"/>
+    <w:lsdException w:name="Medium Shading 2 Accent 4" w:semiHidden="0" w:uiPriority="64" w:unhideWhenUsed="0"/>
+    <w:lsdException w:name="Medium List 1 Accent 4" w:semiHidden="0" w:uiPriority="65" w:unhideWhenUsed="0"/>
+    <w:lsdException w:name="Medium List 2 Accent 4" w:semiHidden="0" w:uiPriority="66" w:unhideWhenUsed="0"/>
+    <w:lsdException w:name="Medium Grid 1 Accent 4" w:semiHidden="0" w:uiPriority="67" w:unhideWhenUsed="0"/>
+    <w:lsdException w:name="Medium Grid 2 Accent 4" w:semiHidden="0" w:uiPriority="68" w:unhideWhenUsed="0"/>
+    <w:lsdException w:name="Medium Grid 3 Accent 4" w:semiHidden="0" w:uiPriority="69" w:unhideWhenUsed="0"/>
+    <w:lsdException w:name="Dark List Accent 4" w:semiHidden="0" w:uiPriority="70" w:unhideWhenUsed="0"/>
+    <w:lsdException w:name="Colorful Shading Accent 4" w:semiHidden="0" w:uiPriority="71" w:unhideWhenUsed="0"/>
+    <w:lsdException w:name="Colorful List Accent 4" w:semiHidden="0" w:uiPriority="72" w:unhideWhenUsed="0"/>
+    <w:lsdException w:name="Colorful Grid Accent 4" w:semiHidden="0" w:uiPriority="73" w:unhideWhenUsed="0"/>
+    <w:lsdException w:name="Light Shading Accent 5" w:semiHidden="0" w:uiPriority="60" w:unhideWhenUsed="0"/>
+    <w:lsdException w:name="Light List Accent 5" w:semiHidden="0" w:uiPriority="61" w:unhideWhenUsed="0"/>
+    <w:lsdException w:name="Light Grid Accent 5" w:semiHidden="0" w:uiPriority="62" w:unhideWhenUsed="0"/>
+    <w:lsdException w:name="Medium Shading 1 Accent 5" w:semiHidden="0" w:uiPriority="63" w:unhideWhenUsed="0"/>
+    <w:lsdException w:name="Medium Shading 2 Accent 5" w:semiHidden="0" w:uiPriority="64" w:unhideWhenUsed="0"/>
+    <w:lsdException w:name="Medium List 1 Accent 5" w:semiHidden="0" w:uiPriority="65" w:unhideWhenUsed="0"/>
+    <w:lsdException w:name="Medium List 2 Accent 5" w:semiHidden="0" w:uiPriority="66" w:unhideWhenUsed="0"/>
+    <w:lsdException w:name="Medium Grid 1 Accent 5" w:semiHidden="0" w:uiPriority="67" w:unhideWhenUsed="0"/>
+    <w:lsdException w:name="Medium Grid 2 Accent 5" w:semiHidden="0" w:uiPriority="68" w:unhideWhenUsed="0"/>
+    <w:lsdException w:name="Medium Grid 3 Accent 5" w:semiHidden="0" w:uiPriority="69" w:unhideWhenUsed="0"/>
+    <w:lsdException w:name="Dark List Accent 5" w:semiHidden="0" w:uiPriority="70" w:unhideWhenUsed="0"/>
+    <w:lsdException w:name="Colorful Shading Accent 5" w:semiHidden="0" w:uiPriority="71" w:unhideWhenUsed="0"/>
+    <w:lsdException w:name="Colorful List Accent 5" w:semiHidden="0" w:uiPriority="72" w:unhideWhenUsed="0"/>
+    <w:lsdException w:name="Colorful Grid Accent 5" w:semiHidden="0" w:uiPriority="73" w:unhideWhenUsed="0"/>
+    <w:lsdException w:name="Light Shading Accent 6" w:semiHidden="0" w:uiPriority="60" w:unhideWhenUsed="0"/>
+    <w:lsdException w:name="Light List Accent 6" w:semiHidden="0" w:uiPriority="61" w:unhideWhenUsed="0"/>
+    <w:lsdException w:name="Light Grid Accent 6" w:semiHidden="0" w:uiPriority="62" w:unhideWhenUsed="0"/>
+    <w:lsdException w:name="Medium Shading 1 Accent 6" w:semiHidden="0" w:uiPriority="63" w:unhideWhenUsed="0"/>
+    <w:lsdException w:name="Medium Shading 2 Accent 6" w:semiHidden="0" w:uiPriority="64" w:unhideWhenUsed="0"/>
+    <w:lsdException w:name="Medium List 1 Accent 6" w:semiHidden="0" w:uiPriority="65" w:unhideWhenUsed="0"/>
+    <w:lsdException w:name="Medium List 2 Accent 6" w:semiHidden="0" w:uiPriority="66" w:unhideWhenUsed="0"/>
+    <w:lsdException w:name="Medium Grid 1 Accent 6" w:semiHidden="0" w:uiPriority="67" w:unhideWhenUsed="0"/>
+    <w:lsdException w:name="Medium Grid 2 Accent 6" w:semiHidden="0" w:uiPriority="68" w:unhideWhenUsed="0"/>
+    <w:lsdException w:name="Medium Grid 3 Accent 6" w:semiHidden="0" w:uiPriority="69" w:unhideWhenUsed="0"/>
+    <w:lsdException w:name="Dark List Accent 6" w:semiHidden="0" w:uiPriority="70" w:unhideWhenUsed="0"/>
+    <w:lsdException w:name="Colorful Shading Accent 6" w:semiHidden="0" w:uiPriority="71" w:unhideWhenUsed="0"/>
+    <w:lsdException w:name="Colorful List Accent 6" w:semiHidden="0" w:uiPriority="72" w:unhideWhenUsed="0"/>
+    <w:lsdException w:name="Colorful Grid Accent 6" w:semiHidden="0" w:uiPriority="73" w:unhideWhenUsed="0"/>
+    <w:lsdException w:name="Subtle Emphasis" w:semiHidden="0" w:uiPriority="19" w:unhideWhenUsed="0" w:qFormat="1"/>
+    <w:lsdException w:name="Intense Emphasis" w:semiHidden="0" w:uiPriority="21" w:unhideWhenUsed="0" w:qFormat="1"/>
+    <w:lsdException w:name="Subtle Reference" w:semiHidden="0" w:uiPriority="31" w:unhideWhenUsed="0" w:qFormat="1"/>
+    <w:lsdException w:name="Intense Reference" w:semiHidden="0" w:uiPriority="32" w:unhideWhenUsed="0" w:qFormat="1"/>
+    <w:lsdException w:name="Book Title" w:semiHidden="0" w:uiPriority="33" w:unhideWhenUsed="0" w:qFormat="1"/>
+    <w:lsdException w:name="Bibliography" w:uiPriority="37"/>
+    <w:lsdException w:name="TOC Heading" w:uiPriority="39" w:qFormat="1"/>
+  </w:latentStyles>
+  <w:style w:type="paragraph" w:default="1" w:styleId="Normal">
+    <w:name w:val="Normal"/>
+    <w:qFormat/>
+  </w:style>
+  <w:style w:type="paragraph" w:styleId="Heading1">
+    <w:name w:val="heading 1"/>
+    <w:basedOn w:val="Normal"/>
+    <w:next w:val="Normal"/>
+    <w:link w:val="Heading1Char"/>
+    <w:uiPriority w:val="9"/>
+    <w:qFormat/>
+    <w:rsid w:val="00982828"/>
+    <w:pPr>
+      <w:keepNext/>
+      <w:keepLines/>
+      <w:spacing w:before="240" w:after="0"/>
+      <w:outlineLvl w:val="0"/>
+    </w:pPr>
+    <w:rPr>
+      <w:rFonts w:asciiTheme="majorHAnsi" w:eastAsiaTheme="majorEastAsia" w:hAnsiTheme="majorHAnsi" w:cstheme="majorBidi"/>
+      <w:color w:val="2E74B5" w:themeColor="accent1" w:themeShade="BF"/>
+      <w:sz w:val="32"/>
+      <w:szCs w:val="32"/>
+    </w:rPr>
+  </w:style>
+  <w:style w:type="paragraph" w:styleId="Heading2">
+    <w:name w:val="heading 2"/>
+    <w:basedOn w:val="Normal"/>
+    <w:next w:val="Normal"/>
+    <w:link w:val="Heading2Char"/>
+    <w:uiPriority w:val="9"/>
+    <w:unhideWhenUsed/>
+    <w:qFormat/>
+    <w:rsid w:val="008D1BDD"/>
+    <w:pPr>
+      <w:keepNext/>
+      <w:keepLines/>
+      <w:spacing w:before="40" w:after="0"/>
+      <w:outlineLvl w:val="1"/>
+    </w:pPr>
+    <w:rPr>
+      <w:rFonts w:asciiTheme="majorHAnsi" w:eastAsiaTheme="majorEastAsia" w:hAnsiTheme="majorHAnsi" w:cstheme="majorBidi"/>
+      <w:color w:val="2E74B5" w:themeColor="accent1" w:themeShade="BF"/>
+      <w:sz w:val="26"/>
+      <w:szCs w:val="26"/>
+    </w:rPr>
+  </w:style>
+  <w:style w:type="paragraph" w:styleId="Heading3">
+    <w:name w:val="heading 3"/>
+    <w:basedOn w:val="Normal"/>
+    <w:next w:val="Normal"/>
+    <w:link w:val="Heading3Char"/>
+    <w:uiPriority w:val="9"/>
+    <w:unhideWhenUsed/>
+    <w:qFormat/>
+    <w:rsid w:val="00D10704"/>
+    <w:pPr>
+      <w:keepNext/>
+      <w:keepLines/>
+      <w:spacing w:before="40" w:after="0"/>
+      <w:outlineLvl w:val="2"/>
+    </w:pPr>
+    <w:rPr>
+      <w:rFonts w:asciiTheme="majorHAnsi" w:eastAsiaTheme="majorEastAsia" w:hAnsiTheme="majorHAnsi" w:cstheme="majorBidi"/>
+      <w:color w:val="1F4D78" w:themeColor="accent1" w:themeShade="7F"/>
+      <w:sz w:val="24"/>
+      <w:szCs w:val="24"/>
+    </w:rPr>
+  </w:style>
+  <w:style w:type="paragraph" w:styleId="Heading4">
+    <w:name w:val="heading 4"/>
+    <w:basedOn w:val="Normal"/>
+    <w:next w:val="Normal"/>
+    <w:link w:val="Heading4Char"/>
+    <w:uiPriority w:val="9"/>
+    <w:unhideWhenUsed/>
+    <w:qFormat/>
+    <w:rsid w:val="00D10704"/>
+    <w:pPr>
+      <w:keepNext/>
+      <w:keepLines/>
+      <w:spacing w:before="40" w:after="0"/>
+      <w:outlineLvl w:val="3"/>
+    </w:pPr>
+    <w:rPr>
+      <w:rFonts w:asciiTheme="majorHAnsi" w:eastAsiaTheme="majorEastAsia" w:hAnsiTheme="majorHAnsi" w:cstheme="majorBidi"/>
+      <w:i/>
+      <w:iCs/>
+      <w:color w:val="2E74B5" w:themeColor="accent1" w:themeShade="BF"/>
+    </w:rPr>
+  </w:style>
+  <w:style w:type="character" w:default="1" w:styleId="DefaultParagraphFont">
+    <w:name w:val="Default Paragraph Font"/>
+    <w:uiPriority w:val="1"/>
+    <w:semiHidden/>
+    <w:unhideWhenUsed/>
+  </w:style>
+  <w:style w:type="table" w:default="1" w:styleId="TableNormal">
+    <w:name w:val="Normal Table"/>
+    <w:uiPriority w:val="99"/>
+    <w:semiHidden/>
+    <w:unhideWhenUsed/>
+    <w:tblPr>
+      <w:tblInd w:w="0" w:type="dxa"/>
+      <w:tblCellMar>
+        <w:top w:w="0" w:type="dxa"/>
+        <w:left w:w="108" w:type="dxa"/>
+        <w:bottom w:w="0" w:type="dxa"/>
+        <w:right w:w="108" w:type="dxa"/>
+      </w:tblCellMar>
+    </w:tblPr>
+  </w:style>
+  <w:style w:type="numbering" w:default="1" w:styleId="NoList">
+    <w:name w:val="No List"/>
+    <w:uiPriority w:val="99"/>
+    <w:semiHidden/>
+    <w:unhideWhenUsed/>
+  </w:style>
+  <w:style w:type="character" w:customStyle="1" w:styleId="Heading1Char">
+    <w:name w:val="Heading 1 Char"/>
+    <w:basedOn w:val="DefaultParagraphFont"/>
+    <w:link w:val="Heading1"/>
+    <w:uiPriority w:val="9"/>
+    <w:rsid w:val="00982828"/>
+    <w:rPr>
+      <w:rFonts w:asciiTheme="majorHAnsi" w:eastAsiaTheme="majorEastAsia" w:hAnsiTheme="majorHAnsi" w:cstheme="majorBidi"/>
+      <w:color w:val="2E74B5" w:themeColor="accent1" w:themeShade="BF"/>
+      <w:sz w:val="32"/>
+      <w:szCs w:val="32"/>
+    </w:rPr>
+  </w:style>
+  <w:style w:type="character" w:customStyle="1" w:styleId="Heading2Char">
+    <w:name w:val="Heading 2 Char"/>
+    <w:basedOn w:val="DefaultParagraphFont"/>
+    <w:link w:val="Heading2"/>
+    <w:uiPriority w:val="9"/>
+    <w:rsid w:val="008D1BDD"/>
+    <w:rPr>
+      <w:rFonts w:asciiTheme="majorHAnsi" w:eastAsiaTheme="majorEastAsia" w:hAnsiTheme="majorHAnsi" w:cstheme="majorBidi"/>
+      <w:color w:val="2E74B5" w:themeColor="accent1" w:themeShade="BF"/>
+      <w:sz w:val="26"/>
+      <w:szCs w:val="26"/>
+    </w:rPr>
+  </w:style>
+  <w:style w:type="paragraph" w:styleId="ListParagraph">
+    <w:name w:val="List Paragraph"/>
+    <w:basedOn w:val="Normal"/>
+    <w:uiPriority w:val="34"/>
+    <w:qFormat/>
+    <w:rsid w:val="008D1BDD"/>
+    <w:pPr>
+      <w:ind w:left="720"/>
+      <w:contextualSpacing/>
+    </w:pPr>
+  </w:style>
+  <w:style w:type="character" w:customStyle="1" w:styleId="Heading3Char">
+    <w:name w:val="Heading 3 Char"/>
+    <w:basedOn w:val="DefaultParagraphFont"/>
+    <w:link w:val="Heading3"/>
+    <w:uiPriority w:val="9"/>
+    <w:rsid w:val="00D10704"/>
+    <w:rPr>
+      <w:rFonts w:asciiTheme="majorHAnsi" w:eastAsiaTheme="majorEastAsia" w:hAnsiTheme="majorHAnsi" w:cstheme="majorBidi"/>
+      <w:color w:val="1F4D78" w:themeColor="accent1" w:themeShade="7F"/>
+      <w:sz w:val="24"/>
+      <w:szCs w:val="24"/>
+    </w:rPr>
+  </w:style>
+  <w:style w:type="character" w:customStyle="1" w:styleId="Heading4Char">
+    <w:name w:val="Heading 4 Char"/>
+    <w:basedOn w:val="DefaultParagraphFont"/>
+    <w:link w:val="Heading4"/>
+    <w:uiPriority w:val="9"/>
+    <w:rsid w:val="00D10704"/>
+    <w:rPr>
+      <w:rFonts w:asciiTheme="majorHAnsi" w:eastAsiaTheme="majorEastAsia" w:hAnsiTheme="majorHAnsi" w:cstheme="majorBidi"/>
+      <w:i/>
+      <w:iCs/>
+      <w:color w:val="2E74B5" w:themeColor="accent1" w:themeShade="BF"/>
+    </w:rPr>
+  </w:style>
+  <w:style w:type="paragraph" w:styleId="BalloonText">
+    <w:name w:val="Balloon Text"/>
+    <w:basedOn w:val="Normal"/>
+    <w:link w:val="BalloonTextChar"/>
+    <w:uiPriority w:val="99"/>
+    <w:semiHidden/>
+    <w:unhideWhenUsed/>
+    <w:rsid w:val="008E11DE"/>
+    <w:pPr>
+      <w:spacing w:after="0" w:line="240" w:lineRule="auto"/>
+    </w:pPr>
+    <w:rPr>
+      <w:rFonts w:ascii="Segoe UI" w:hAnsi="Segoe UI" w:cs="Segoe UI"/>
+      <w:sz w:val="18"/>
+      <w:szCs w:val="18"/>
+    </w:rPr>
+  </w:style>
+  <w:style w:type="character" w:customStyle="1" w:styleId="BalloonTextChar">
+    <w:name w:val="Balloon Text Char"/>
+    <w:basedOn w:val="DefaultParagraphFont"/>
+    <w:link w:val="BalloonText"/>
+    <w:uiPriority w:val="99"/>
+    <w:semiHidden/>
+    <w:rsid w:val="008E11DE"/>
+    <w:rPr>
+      <w:rFonts w:ascii="Segoe UI" w:hAnsi="Segoe UI" w:cs="Segoe UI"/>
+      <w:sz w:val="18"/>
+      <w:szCs w:val="18"/>
+    </w:rPr>
+  </w:style>
+  <w:style w:type="character" w:styleId="Hyperlink">
+    <w:name w:val="Hyperlink"/>
+    <w:basedOn w:val="DefaultParagraphFont"/>
+    <w:uiPriority w:val="99"/>
+    <w:rsid w:val="00AE0C92"/>
+    <w:rPr>
+      <w:color w:val="0000FF"/>
+      <w:sz w:val="20"/>
+      <w:u w:val="single"/>
+    </w:rPr>
+  </w:style>
+  <w:style w:type="table" w:styleId="TableGrid">
+    <w:name w:val="Table Grid"/>
+    <w:basedOn w:val="TableNormal"/>
+    <w:uiPriority w:val="39"/>
+    <w:rsid w:val="00DB7710"/>
+    <w:pPr>
+      <w:spacing w:after="0" w:line="240" w:lineRule="auto"/>
+    </w:pPr>
+    <w:tblPr>
+      <w:tblInd w:w="0" w:type="dxa"/>
+      <w:tblBorders>
+        <w:top w:val="single" w:sz="4" w:space="0" w:color="auto"/>
+        <w:left w:val="single" w:sz="4" w:space="0" w:color="auto"/>
+        <w:bottom w:val="single" w:sz="4" w:space="0" w:color="auto"/>
+        <w:right w:val="single" w:sz="4" w:space="0" w:color="auto"/>
+        <w:insideH w:val="single" w:sz="4" w:space="0" w:color="auto"/>
+        <w:insideV w:val="single" w:sz="4" w:space="0" w:color="auto"/>
+      </w:tblBorders>
+      <w:tblCellMar>
+        <w:top w:w="0" w:type="dxa"/>
+        <w:left w:w="108" w:type="dxa"/>
+        <w:bottom w:w="0" w:type="dxa"/>
+        <w:right w:w="108" w:type="dxa"/>
+      </w:tblCellMar>
     </w:tblPr>
   </w:style>
   <w:style w:type="paragraph" w:styleId="Header">
@@ -19077,7 +20831,7 @@
   <a:extraClrSchemeLst/>
   <a:extLst>
     <a:ext uri="{05A4C25C-085E-4340-85A3-A5531E510DB2}">
-      <thm15:themeFamily xmlns:thm15="http://schemas.microsoft.com/office/thememl/2012/main" name="Office Theme" id="{62F939B6-93AF-4DB8-9C6B-D6C7DFDC589F}" vid="{4A3C46E8-61CC-4603-A589-7422A47A8E4A}"/>
+      <thm15:themeFamily xmlns="" xmlns:thm15="http://schemas.microsoft.com/office/thememl/2012/main" name="Office Theme" id="{62F939B6-93AF-4DB8-9C6B-D6C7DFDC589F}" vid="{4A3C46E8-61CC-4603-A589-7422A47A8E4A}"/>
     </a:ext>
   </a:extLst>
 </a:theme>
@@ -19088,7 +20842,7 @@
 </file>
 
 <file path=customXml/itemProps1.xml><?xml version="1.0" encoding="utf-8"?>
-<ds:datastoreItem xmlns:ds="http://schemas.openxmlformats.org/officeDocument/2006/customXml" ds:itemID="{971D8564-917D-49BB-9B66-8EFC571A27B0}">
+<ds:datastoreItem xmlns:ds="http://schemas.openxmlformats.org/officeDocument/2006/customXml" ds:itemID="{E1BC7872-027A-4952-8044-BFB310268E40}">
   <ds:schemaRefs>
     <ds:schemaRef ds:uri="http://schemas.openxmlformats.org/officeDocument/2006/bibliography"/>
   </ds:schemaRefs>

</xml_diff>

<commit_message>
Tuuu sửa thứ tự ảnh
</commit_message>
<xml_diff>
--- a/CNPM/SRS_CNPM.docx
+++ b/CNPM/SRS_CNPM.docx
@@ -1,6 +1,6 @@
 
 <file path=word/document.xml><?xml version="1.0" encoding="utf-8"?>
-<w:document xmlns:wpc="http://schemas.microsoft.com/office/word/2010/wordprocessingCanvas" xmlns:mc="http://schemas.openxmlformats.org/markup-compatibility/2006" xmlns:o="urn:schemas-microsoft-com:office:office" xmlns:r="http://schemas.openxmlformats.org/officeDocument/2006/relationships" xmlns:m="http://schemas.openxmlformats.org/officeDocument/2006/math" xmlns:v="urn:schemas-microsoft-com:vml" xmlns:wp14="http://schemas.microsoft.com/office/word/2010/wordprocessingDrawing" xmlns:wp="http://schemas.openxmlformats.org/drawingml/2006/wordprocessingDrawing" xmlns:w10="urn:schemas-microsoft-com:office:word" xmlns:w="http://schemas.openxmlformats.org/wordprocessingml/2006/main" xmlns:w14="http://schemas.microsoft.com/office/word/2010/wordml" xmlns:wpg="http://schemas.microsoft.com/office/word/2010/wordprocessingGroup" xmlns:wpi="http://schemas.microsoft.com/office/word/2010/wordprocessingInk" xmlns:wne="http://schemas.microsoft.com/office/word/2006/wordml" xmlns:wps="http://schemas.microsoft.com/office/word/2010/wordprocessingShape" mc:Ignorable="w14 wp14">
+<w:document xmlns:wpc="http://schemas.microsoft.com/office/word/2010/wordprocessingCanvas" xmlns:mc="http://schemas.openxmlformats.org/markup-compatibility/2006" xmlns:o="urn:schemas-microsoft-com:office:office" xmlns:r="http://schemas.openxmlformats.org/officeDocument/2006/relationships" xmlns:m="http://schemas.openxmlformats.org/officeDocument/2006/math" xmlns:v="urn:schemas-microsoft-com:vml" xmlns:wp14="http://schemas.microsoft.com/office/word/2010/wordprocessingDrawing" xmlns:wp="http://schemas.openxmlformats.org/drawingml/2006/wordprocessingDrawing" xmlns:w10="urn:schemas-microsoft-com:office:word" xmlns:w="http://schemas.openxmlformats.org/wordprocessingml/2006/main" xmlns:w14="http://schemas.microsoft.com/office/word/2010/wordml" xmlns:w15="http://schemas.microsoft.com/office/word/2012/wordml" xmlns:wpg="http://schemas.microsoft.com/office/word/2010/wordprocessingGroup" xmlns:wpi="http://schemas.microsoft.com/office/word/2010/wordprocessingInk" xmlns:wne="http://schemas.microsoft.com/office/word/2006/wordml" xmlns:wps="http://schemas.microsoft.com/office/word/2010/wordprocessingShape" mc:Ignorable="w14 w15 wp14">
   <w:body>
     <w:p>
       <w:pPr>
@@ -2206,8 +2206,6 @@
               </w:rPr>
               <w:t>V1.0</w:t>
             </w:r>
-            <w:bookmarkStart w:id="0" w:name="_GoBack"/>
-            <w:bookmarkEnd w:id="0"/>
           </w:p>
         </w:tc>
       </w:tr>
@@ -3168,7 +3166,7 @@
                 <w:lang w:val="fr-FR"/>
               </w:rPr>
             </w:pPr>
-            <w:hyperlink r:id="rId9" w:history="1">
+            <w:hyperlink r:id="rId8" w:history="1">
               <w:r>
                 <w:rPr>
                   <w:rStyle w:val="Hyperlink"/>
@@ -3199,7 +3197,7 @@
                 <w:lang w:val="fr-FR"/>
               </w:rPr>
             </w:pPr>
-            <w:hyperlink r:id="rId10" w:tgtFrame="_blank" w:history="1">
+            <w:hyperlink r:id="rId9" w:tgtFrame="_blank" w:history="1">
               <w:r>
                 <w:rPr>
                   <w:rStyle w:val="Hyperlink"/>
@@ -5841,116 +5839,9 @@
                 <w:noProof/>
                 <w:sz w:val="24"/>
                 <w:szCs w:val="24"/>
-                <w:lang w:val="vi-VN" w:eastAsia="vi-VN"/>
               </w:rPr>
               <w:drawing>
-                <wp:inline distT="0" distB="0" distL="0" distR="0" wp14:anchorId="54010354" wp14:editId="45E993CB">
-                  <wp:extent cx="2264162" cy="1504950"/>
-                  <wp:effectExtent l="19050" t="19050" r="22225" b="19050"/>
-                  <wp:docPr id="22" name="Picture 22" descr="C:\Users\Tuuu\Desktop\TTN\2.png"/>
-                  <wp:cNvGraphicFramePr>
-                    <a:graphicFrameLocks xmlns:a="http://schemas.openxmlformats.org/drawingml/2006/main" noChangeAspect="1"/>
-                  </wp:cNvGraphicFramePr>
-                  <a:graphic xmlns:a="http://schemas.openxmlformats.org/drawingml/2006/main">
-                    <a:graphicData uri="http://schemas.openxmlformats.org/drawingml/2006/picture">
-                      <pic:pic xmlns:pic="http://schemas.openxmlformats.org/drawingml/2006/picture">
-                        <pic:nvPicPr>
-                          <pic:cNvPr id="0" name="Picture 1" descr="C:\Users\Tuuu\Desktop\TTN\2.png"/>
-                          <pic:cNvPicPr>
-                            <a:picLocks noChangeAspect="1" noChangeArrowheads="1"/>
-                          </pic:cNvPicPr>
-                        </pic:nvPicPr>
-                        <pic:blipFill rotWithShape="1">
-                          <a:blip r:embed="rId11">
-                            <a:extLst>
-                              <a:ext uri="{28A0092B-C50C-407E-A947-70E740481C1C}">
-                                <a14:useLocalDpi xmlns:a14="http://schemas.microsoft.com/office/drawing/2010/main" val="0"/>
-                              </a:ext>
-                            </a:extLst>
-                          </a:blip>
-                          <a:srcRect l="14094" t="70471" r="43625" b="6710"/>
-                          <a:stretch/>
-                        </pic:blipFill>
-                        <pic:spPr bwMode="auto">
-                          <a:xfrm>
-                            <a:off x="0" y="0"/>
-                            <a:ext cx="2292052" cy="1523488"/>
-                          </a:xfrm>
-                          <a:prstGeom prst="rect">
-                            <a:avLst/>
-                          </a:prstGeom>
-                          <a:noFill/>
-                          <a:ln>
-                            <a:solidFill>
-                              <a:schemeClr val="tx1"/>
-                            </a:solidFill>
-                          </a:ln>
-                          <a:extLst>
-                            <a:ext uri="{53640926-AAD7-44D8-BBD7-CCE9431645EC}">
-                              <a14:shadowObscured xmlns:a14="http://schemas.microsoft.com/office/drawing/2010/main"/>
-                            </a:ext>
-                          </a:extLst>
-                        </pic:spPr>
-                      </pic:pic>
-                    </a:graphicData>
-                  </a:graphic>
-                </wp:inline>
-              </w:drawing>
-            </w:r>
-          </w:p>
-          <w:p>
-            <w:pPr>
-              <w:jc w:val="center"/>
-              <w:rPr>
-                <w:rFonts w:ascii="Times New Roman" w:hAnsi="Times New Roman" w:cs="Times New Roman"/>
-                <w:sz w:val="24"/>
-                <w:szCs w:val="24"/>
-              </w:rPr>
-            </w:pPr>
-            <w:r>
-              <w:rPr>
-                <w:rFonts w:ascii="Times New Roman" w:hAnsi="Times New Roman" w:cs="Times New Roman"/>
-                <w:noProof/>
-                <w:sz w:val="24"/>
-                <w:szCs w:val="24"/>
-              </w:rPr>
-              <w:t>Bàn phím ảo</w:t>
-            </w:r>
-          </w:p>
-          <w:p>
-            <w:pPr>
-              <w:jc w:val="center"/>
-              <w:rPr>
-                <w:rFonts w:ascii="Times New Roman" w:hAnsi="Times New Roman" w:cs="Times New Roman"/>
-                <w:sz w:val="24"/>
-                <w:szCs w:val="24"/>
-              </w:rPr>
-            </w:pPr>
-          </w:p>
-        </w:tc>
-        <w:tc>
-          <w:tcPr>
-            <w:tcW w:w="4788" w:type="dxa"/>
-          </w:tcPr>
-          <w:p>
-            <w:pPr>
-              <w:jc w:val="center"/>
-              <w:rPr>
-                <w:rFonts w:ascii="Times New Roman" w:hAnsi="Times New Roman" w:cs="Times New Roman"/>
-                <w:sz w:val="24"/>
-                <w:szCs w:val="24"/>
-              </w:rPr>
-            </w:pPr>
-            <w:r>
-              <w:rPr>
-                <w:rFonts w:ascii="Times New Roman" w:hAnsi="Times New Roman" w:cs="Times New Roman"/>
-                <w:noProof/>
-                <w:sz w:val="24"/>
-                <w:szCs w:val="24"/>
-                <w:lang w:val="vi-VN" w:eastAsia="vi-VN"/>
-              </w:rPr>
-              <w:drawing>
-                <wp:inline distT="0" distB="0" distL="0" distR="0" wp14:anchorId="64C027A6" wp14:editId="3ABDFCD2">
+                <wp:inline distT="0" distB="0" distL="0" distR="0" wp14:anchorId="4B52F77D" wp14:editId="48ED45E9">
                   <wp:extent cx="2264410" cy="1485900"/>
                   <wp:effectExtent l="19050" t="19050" r="21590" b="19050"/>
                   <wp:docPr id="24" name="Picture 24" descr="3"/>
@@ -5967,7 +5858,7 @@
                           </pic:cNvPicPr>
                         </pic:nvPicPr>
                         <pic:blipFill rotWithShape="1">
-                          <a:blip r:embed="rId12">
+                          <a:blip r:embed="rId10">
                             <a:extLst>
                               <a:ext uri="{28A0092B-C50C-407E-A947-70E740481C1C}">
                                 <a14:useLocalDpi xmlns:a14="http://schemas.microsoft.com/office/drawing/2010/main" val="0"/>
@@ -6026,13 +5917,6 @@
               <w:t>Ảnh 1</w:t>
             </w:r>
           </w:p>
-        </w:tc>
-      </w:tr>
-      <w:tr>
-        <w:tc>
-          <w:tcPr>
-            <w:tcW w:w="4788" w:type="dxa"/>
-          </w:tcPr>
           <w:p>
             <w:pPr>
               <w:jc w:val="center"/>
@@ -6042,90 +5926,6 @@
                 <w:szCs w:val="24"/>
               </w:rPr>
             </w:pPr>
-            <w:r>
-              <w:rPr>
-                <w:rFonts w:ascii="Times New Roman" w:hAnsi="Times New Roman" w:cs="Times New Roman"/>
-                <w:noProof/>
-                <w:sz w:val="24"/>
-                <w:szCs w:val="24"/>
-                <w:lang w:val="vi-VN" w:eastAsia="vi-VN"/>
-              </w:rPr>
-              <w:drawing>
-                <wp:inline distT="0" distB="0" distL="0" distR="0" wp14:anchorId="2598E540" wp14:editId="759F7D5F">
-                  <wp:extent cx="2282406" cy="1209675"/>
-                  <wp:effectExtent l="19050" t="19050" r="22860" b="9525"/>
-                  <wp:docPr id="20" name="Picture 20" descr="3"/>
-                  <wp:cNvGraphicFramePr>
-                    <a:graphicFrameLocks xmlns:a="http://schemas.openxmlformats.org/drawingml/2006/main" noChangeAspect="1"/>
-                  </wp:cNvGraphicFramePr>
-                  <a:graphic xmlns:a="http://schemas.openxmlformats.org/drawingml/2006/main">
-                    <a:graphicData uri="http://schemas.openxmlformats.org/drawingml/2006/picture">
-                      <pic:pic xmlns:pic="http://schemas.openxmlformats.org/drawingml/2006/picture">
-                        <pic:nvPicPr>
-                          <pic:cNvPr id="0" name="Picture 3" descr="3"/>
-                          <pic:cNvPicPr>
-                            <a:picLocks noChangeAspect="1" noChangeArrowheads="1"/>
-                          </pic:cNvPicPr>
-                        </pic:nvPicPr>
-                        <pic:blipFill rotWithShape="1">
-                          <a:blip r:embed="rId12">
-                            <a:extLst>
-                              <a:ext uri="{28A0092B-C50C-407E-A947-70E740481C1C}">
-                                <a14:useLocalDpi xmlns:a14="http://schemas.microsoft.com/office/drawing/2010/main" val="0"/>
-                              </a:ext>
-                            </a:extLst>
-                          </a:blip>
-                          <a:srcRect t="18500" b="28500"/>
-                          <a:stretch/>
-                        </pic:blipFill>
-                        <pic:spPr bwMode="auto">
-                          <a:xfrm>
-                            <a:off x="0" y="0"/>
-                            <a:ext cx="2288986" cy="1213162"/>
-                          </a:xfrm>
-                          <a:prstGeom prst="rect">
-                            <a:avLst/>
-                          </a:prstGeom>
-                          <a:noFill/>
-                          <a:ln w="9525" cap="flat" cmpd="sng" algn="ctr">
-                            <a:solidFill>
-                              <a:srgbClr val="44546A"/>
-                            </a:solidFill>
-                            <a:prstDash val="solid"/>
-                            <a:round/>
-                            <a:headEnd type="none" w="med" len="med"/>
-                            <a:tailEnd type="none" w="med" len="med"/>
-                          </a:ln>
-                          <a:extLst>
-                            <a:ext uri="{53640926-AAD7-44D8-BBD7-CCE9431645EC}">
-                              <a14:shadowObscured xmlns:a14="http://schemas.microsoft.com/office/drawing/2010/main"/>
-                            </a:ext>
-                          </a:extLst>
-                        </pic:spPr>
-                      </pic:pic>
-                    </a:graphicData>
-                  </a:graphic>
-                </wp:inline>
-              </w:drawing>
-            </w:r>
-          </w:p>
-          <w:p>
-            <w:pPr>
-              <w:jc w:val="center"/>
-              <w:rPr>
-                <w:rFonts w:ascii="Times New Roman" w:hAnsi="Times New Roman" w:cs="Times New Roman"/>
-                <w:sz w:val="24"/>
-                <w:szCs w:val="24"/>
-              </w:rPr>
-            </w:pPr>
-            <w:r>
-              <w:rPr>
-                <w:rFonts w:ascii="Times New Roman" w:hAnsi="Times New Roman" w:cs="Times New Roman"/>
-                <w:sz w:val="24"/>
-                <w:szCs w:val="24"/>
-              </w:rPr>
-              <w:t>Ảnh 2</w:t>
-            </w:r>
           </w:p>
         </w:tc>
         <w:tc>
@@ -6141,16 +5941,25 @@
                 <w:szCs w:val="24"/>
               </w:rPr>
             </w:pPr>
+          </w:p>
+          <w:p>
+            <w:pPr>
+              <w:jc w:val="center"/>
+              <w:rPr>
+                <w:rFonts w:ascii="Times New Roman" w:hAnsi="Times New Roman" w:cs="Times New Roman"/>
+                <w:sz w:val="24"/>
+                <w:szCs w:val="24"/>
+              </w:rPr>
+            </w:pPr>
             <w:r>
               <w:rPr>
                 <w:rFonts w:ascii="Times New Roman" w:hAnsi="Times New Roman" w:cs="Times New Roman"/>
                 <w:noProof/>
                 <w:sz w:val="24"/>
                 <w:szCs w:val="24"/>
-                <w:lang w:val="vi-VN" w:eastAsia="vi-VN"/>
               </w:rPr>
               <w:drawing>
-                <wp:inline distT="0" distB="0" distL="0" distR="0" wp14:anchorId="02999D67" wp14:editId="5A381D82">
+                <wp:inline distT="0" distB="0" distL="0" distR="0" wp14:anchorId="6C63EEE8" wp14:editId="50D11CF6">
                   <wp:extent cx="2152650" cy="1181003"/>
                   <wp:effectExtent l="19050" t="19050" r="19050" b="19685"/>
                   <wp:docPr id="19" name="Picture 19" descr="4"/>
@@ -6167,7 +5976,7 @@
                           </pic:cNvPicPr>
                         </pic:nvPicPr>
                         <pic:blipFill rotWithShape="1">
-                          <a:blip r:embed="rId13">
+                          <a:blip r:embed="rId11">
                             <a:extLst>
                               <a:ext uri="{28A0092B-C50C-407E-A947-70E740481C1C}">
                                 <a14:useLocalDpi xmlns:a14="http://schemas.microsoft.com/office/drawing/2010/main" val="0"/>
@@ -6223,7 +6032,7 @@
                 <w:sz w:val="24"/>
                 <w:szCs w:val="24"/>
               </w:rPr>
-              <w:t>Ảnh 3</w:t>
+              <w:t>Ảnh 2</w:t>
             </w:r>
           </w:p>
         </w:tc>
@@ -6248,10 +6057,123 @@
                 <w:noProof/>
                 <w:sz w:val="24"/>
                 <w:szCs w:val="24"/>
-                <w:lang w:val="vi-VN" w:eastAsia="vi-VN"/>
               </w:rPr>
               <w:drawing>
-                <wp:inline distT="0" distB="0" distL="0" distR="0" wp14:anchorId="35D0DAB2" wp14:editId="2862C0AC">
+                <wp:inline distT="0" distB="0" distL="0" distR="0" wp14:anchorId="2EF62D4B" wp14:editId="353467C5">
+                  <wp:extent cx="2264162" cy="1504950"/>
+                  <wp:effectExtent l="19050" t="19050" r="22225" b="19050"/>
+                  <wp:docPr id="22" name="Picture 22" descr="C:\Users\Tuuu\Desktop\TTN\2.png"/>
+                  <wp:cNvGraphicFramePr>
+                    <a:graphicFrameLocks xmlns:a="http://schemas.openxmlformats.org/drawingml/2006/main" noChangeAspect="1"/>
+                  </wp:cNvGraphicFramePr>
+                  <a:graphic xmlns:a="http://schemas.openxmlformats.org/drawingml/2006/main">
+                    <a:graphicData uri="http://schemas.openxmlformats.org/drawingml/2006/picture">
+                      <pic:pic xmlns:pic="http://schemas.openxmlformats.org/drawingml/2006/picture">
+                        <pic:nvPicPr>
+                          <pic:cNvPr id="0" name="Picture 1" descr="C:\Users\Tuuu\Desktop\TTN\2.png"/>
+                          <pic:cNvPicPr>
+                            <a:picLocks noChangeAspect="1" noChangeArrowheads="1"/>
+                          </pic:cNvPicPr>
+                        </pic:nvPicPr>
+                        <pic:blipFill rotWithShape="1">
+                          <a:blip r:embed="rId12">
+                            <a:extLst>
+                              <a:ext uri="{28A0092B-C50C-407E-A947-70E740481C1C}">
+                                <a14:useLocalDpi xmlns:a14="http://schemas.microsoft.com/office/drawing/2010/main" val="0"/>
+                              </a:ext>
+                            </a:extLst>
+                          </a:blip>
+                          <a:srcRect l="14094" t="70471" r="43625" b="6710"/>
+                          <a:stretch/>
+                        </pic:blipFill>
+                        <pic:spPr bwMode="auto">
+                          <a:xfrm>
+                            <a:off x="0" y="0"/>
+                            <a:ext cx="2292052" cy="1523488"/>
+                          </a:xfrm>
+                          <a:prstGeom prst="rect">
+                            <a:avLst/>
+                          </a:prstGeom>
+                          <a:noFill/>
+                          <a:ln>
+                            <a:solidFill>
+                              <a:schemeClr val="tx1"/>
+                            </a:solidFill>
+                          </a:ln>
+                          <a:extLst>
+                            <a:ext uri="{53640926-AAD7-44D8-BBD7-CCE9431645EC}">
+                              <a14:shadowObscured xmlns:a14="http://schemas.microsoft.com/office/drawing/2010/main"/>
+                            </a:ext>
+                          </a:extLst>
+                        </pic:spPr>
+                      </pic:pic>
+                    </a:graphicData>
+                  </a:graphic>
+                </wp:inline>
+              </w:drawing>
+            </w:r>
+          </w:p>
+          <w:p>
+            <w:pPr>
+              <w:jc w:val="center"/>
+              <w:rPr>
+                <w:rFonts w:ascii="Times New Roman" w:hAnsi="Times New Roman" w:cs="Times New Roman"/>
+                <w:sz w:val="24"/>
+                <w:szCs w:val="24"/>
+              </w:rPr>
+            </w:pPr>
+            <w:r>
+              <w:rPr>
+                <w:rFonts w:ascii="Times New Roman" w:hAnsi="Times New Roman" w:cs="Times New Roman"/>
+                <w:sz w:val="24"/>
+                <w:szCs w:val="24"/>
+              </w:rPr>
+              <w:t>Ảnh 3</w:t>
+            </w:r>
+          </w:p>
+          <w:p>
+            <w:pPr>
+              <w:jc w:val="center"/>
+              <w:rPr>
+                <w:rFonts w:ascii="Times New Roman" w:hAnsi="Times New Roman" w:cs="Times New Roman"/>
+                <w:sz w:val="24"/>
+                <w:szCs w:val="24"/>
+              </w:rPr>
+            </w:pPr>
+          </w:p>
+        </w:tc>
+        <w:tc>
+          <w:tcPr>
+            <w:tcW w:w="4788" w:type="dxa"/>
+          </w:tcPr>
+          <w:p>
+            <w:pPr>
+              <w:jc w:val="center"/>
+              <w:rPr>
+                <w:rFonts w:ascii="Times New Roman" w:hAnsi="Times New Roman" w:cs="Times New Roman"/>
+                <w:sz w:val="24"/>
+                <w:szCs w:val="24"/>
+              </w:rPr>
+            </w:pPr>
+          </w:p>
+          <w:p>
+            <w:pPr>
+              <w:jc w:val="center"/>
+              <w:rPr>
+                <w:rFonts w:ascii="Times New Roman" w:hAnsi="Times New Roman" w:cs="Times New Roman"/>
+                <w:sz w:val="24"/>
+                <w:szCs w:val="24"/>
+              </w:rPr>
+            </w:pPr>
+            <w:r>
+              <w:rPr>
+                <w:rFonts w:ascii="Times New Roman" w:hAnsi="Times New Roman" w:cs="Times New Roman"/>
+                <w:noProof/>
+                <w:sz w:val="24"/>
+                <w:szCs w:val="24"/>
+              </w:rPr>
+              <w:drawing>
+                <wp:inline distT="0" distB="0" distL="0" distR="0" wp14:anchorId="01D4DEC3" wp14:editId="5E72893F">
                   <wp:extent cx="2249639" cy="1152525"/>
                   <wp:effectExtent l="19050" t="19050" r="17780" b="9525"/>
                   <wp:docPr id="18" name="Picture 18" descr="17"/>
@@ -6268,7 +6190,7 @@
                           </pic:cNvPicPr>
                         </pic:nvPicPr>
                         <pic:blipFill rotWithShape="1">
-                          <a:blip r:embed="rId14">
+                          <a:blip r:embed="rId13">
                             <a:extLst>
                               <a:ext uri="{28A0092B-C50C-407E-A947-70E740481C1C}">
                                 <a14:useLocalDpi xmlns:a14="http://schemas.microsoft.com/office/drawing/2010/main" val="0"/>
@@ -6329,6 +6251,8 @@
             </w:r>
           </w:p>
         </w:tc>
+      </w:tr>
+      <w:tr>
         <w:tc>
           <w:tcPr>
             <w:tcW w:w="4788" w:type="dxa"/>
@@ -6348,10 +6272,9 @@
                 <w:noProof/>
                 <w:sz w:val="24"/>
                 <w:szCs w:val="24"/>
-                <w:lang w:val="vi-VN" w:eastAsia="vi-VN"/>
               </w:rPr>
               <w:drawing>
-                <wp:inline distT="0" distB="0" distL="0" distR="0" wp14:anchorId="6F865070" wp14:editId="0EC8BD3F">
+                <wp:inline distT="0" distB="0" distL="0" distR="0" wp14:anchorId="1F63DE75" wp14:editId="5559E606">
                   <wp:extent cx="2117557" cy="1219200"/>
                   <wp:effectExtent l="19050" t="19050" r="16510" b="19050"/>
                   <wp:docPr id="17" name="Picture 17" descr="5.1"/>
@@ -6368,7 +6291,7 @@
                           </pic:cNvPicPr>
                         </pic:nvPicPr>
                         <pic:blipFill rotWithShape="1">
-                          <a:blip r:embed="rId15">
+                          <a:blip r:embed="rId14">
                             <a:extLst>
                               <a:ext uri="{28A0092B-C50C-407E-A947-70E740481C1C}">
                                 <a14:useLocalDpi xmlns:a14="http://schemas.microsoft.com/office/drawing/2010/main" val="0"/>
@@ -6429,8 +6352,6 @@
             </w:r>
           </w:p>
         </w:tc>
-      </w:tr>
-      <w:tr>
         <w:tc>
           <w:tcPr>
             <w:tcW w:w="4788" w:type="dxa"/>
@@ -6450,10 +6371,9 @@
                 <w:noProof/>
                 <w:sz w:val="24"/>
                 <w:szCs w:val="24"/>
-                <w:lang w:val="vi-VN" w:eastAsia="vi-VN"/>
               </w:rPr>
               <w:drawing>
-                <wp:inline distT="0" distB="0" distL="0" distR="0" wp14:anchorId="4610C45F" wp14:editId="0C4A49FB">
+                <wp:inline distT="0" distB="0" distL="0" distR="0" wp14:anchorId="6AFBE528" wp14:editId="5C932C10">
                   <wp:extent cx="2223944" cy="1095375"/>
                   <wp:effectExtent l="19050" t="19050" r="24130" b="9525"/>
                   <wp:docPr id="16" name="Picture 16" descr="5.2"/>
@@ -6470,7 +6390,7 @@
                           </pic:cNvPicPr>
                         </pic:nvPicPr>
                         <pic:blipFill rotWithShape="1">
-                          <a:blip r:embed="rId16">
+                          <a:blip r:embed="rId15">
                             <a:extLst>
                               <a:ext uri="{28A0092B-C50C-407E-A947-70E740481C1C}">
                                 <a14:useLocalDpi xmlns:a14="http://schemas.microsoft.com/office/drawing/2010/main" val="0"/>
@@ -6527,11 +6447,12 @@
                 <w:sz w:val="24"/>
                 <w:szCs w:val="24"/>
               </w:rPr>
-              <w:lastRenderedPageBreak/>
               <w:t>Ảnh 6</w:t>
             </w:r>
           </w:p>
         </w:tc>
+      </w:tr>
+      <w:tr>
         <w:tc>
           <w:tcPr>
             <w:tcW w:w="4788" w:type="dxa"/>
@@ -6551,11 +6472,10 @@
                 <w:noProof/>
                 <w:sz w:val="24"/>
                 <w:szCs w:val="24"/>
-                <w:lang w:val="vi-VN" w:eastAsia="vi-VN"/>
               </w:rPr>
               <w:lastRenderedPageBreak/>
               <w:drawing>
-                <wp:inline distT="0" distB="0" distL="0" distR="0" wp14:anchorId="1904D104" wp14:editId="68D34E15">
+                <wp:inline distT="0" distB="0" distL="0" distR="0" wp14:anchorId="08241661" wp14:editId="6B7B2FD9">
                   <wp:extent cx="2105025" cy="1103605"/>
                   <wp:effectExtent l="19050" t="19050" r="9525" b="20955"/>
                   <wp:docPr id="15" name="Picture 15" descr="main"/>
@@ -6572,7 +6492,7 @@
                           </pic:cNvPicPr>
                         </pic:nvPicPr>
                         <pic:blipFill rotWithShape="1">
-                          <a:blip r:embed="rId17">
+                          <a:blip r:embed="rId16">
                             <a:extLst>
                               <a:ext uri="{28A0092B-C50C-407E-A947-70E740481C1C}">
                                 <a14:useLocalDpi xmlns:a14="http://schemas.microsoft.com/office/drawing/2010/main" val="0"/>
@@ -6629,9 +6549,35 @@
                 <w:sz w:val="24"/>
                 <w:szCs w:val="24"/>
               </w:rPr>
-              <w:lastRenderedPageBreak/>
               <w:t>Ảnh 7</w:t>
             </w:r>
+          </w:p>
+        </w:tc>
+        <w:tc>
+          <w:tcPr>
+            <w:tcW w:w="4788" w:type="dxa"/>
+          </w:tcPr>
+          <w:p>
+            <w:pPr>
+              <w:jc w:val="center"/>
+              <w:rPr>
+                <w:rFonts w:ascii="Times New Roman" w:hAnsi="Times New Roman" w:cs="Times New Roman"/>
+                <w:sz w:val="24"/>
+                <w:szCs w:val="24"/>
+              </w:rPr>
+            </w:pPr>
+          </w:p>
+          <w:p>
+            <w:pPr>
+              <w:jc w:val="center"/>
+              <w:rPr>
+                <w:rFonts w:ascii="Times New Roman" w:hAnsi="Times New Roman" w:cs="Times New Roman"/>
+                <w:sz w:val="24"/>
+                <w:szCs w:val="24"/>
+              </w:rPr>
+            </w:pPr>
+            <w:bookmarkStart w:id="0" w:name="_GoBack"/>
+            <w:bookmarkEnd w:id="0"/>
           </w:p>
         </w:tc>
       </w:tr>
@@ -6843,7 +6789,6 @@
                 <w:noProof/>
                 <w:sz w:val="24"/>
                 <w:szCs w:val="24"/>
-                <w:lang w:val="vi-VN" w:eastAsia="vi-VN"/>
               </w:rPr>
               <w:drawing>
                 <wp:inline distT="0" distB="0" distL="0" distR="0" wp14:anchorId="5DCD852F" wp14:editId="307B50F7">
@@ -6863,7 +6808,7 @@
                           </pic:cNvPicPr>
                         </pic:nvPicPr>
                         <pic:blipFill rotWithShape="1">
-                          <a:blip r:embed="rId18" cstate="print">
+                          <a:blip r:embed="rId17" cstate="print">
                             <a:extLst>
                               <a:ext uri="{28A0092B-C50C-407E-A947-70E740481C1C}">
                                 <a14:useLocalDpi xmlns:a14="http://schemas.microsoft.com/office/drawing/2010/main" val="0"/>
@@ -6946,7 +6891,6 @@
                 <w:noProof/>
                 <w:sz w:val="24"/>
                 <w:szCs w:val="24"/>
-                <w:lang w:val="vi-VN" w:eastAsia="vi-VN"/>
               </w:rPr>
               <w:drawing>
                 <wp:inline distT="0" distB="0" distL="0" distR="0" wp14:anchorId="192F325F" wp14:editId="42AC2CF2">
@@ -6966,7 +6910,7 @@
                           </pic:cNvPicPr>
                         </pic:nvPicPr>
                         <pic:blipFill rotWithShape="1">
-                          <a:blip r:embed="rId19">
+                          <a:blip r:embed="rId18">
                             <a:extLst>
                               <a:ext uri="{28A0092B-C50C-407E-A947-70E740481C1C}">
                                 <a14:useLocalDpi xmlns:a14="http://schemas.microsoft.com/office/drawing/2010/main" val="0"/>
@@ -7051,7 +6995,6 @@
                 <w:noProof/>
                 <w:sz w:val="24"/>
                 <w:szCs w:val="24"/>
-                <w:lang w:val="vi-VN" w:eastAsia="vi-VN"/>
               </w:rPr>
               <w:drawing>
                 <wp:inline distT="0" distB="0" distL="0" distR="0" wp14:anchorId="201147DB" wp14:editId="51FE6F21">
@@ -7071,7 +7014,7 @@
                           </pic:cNvPicPr>
                         </pic:nvPicPr>
                         <pic:blipFill rotWithShape="1">
-                          <a:blip r:embed="rId20">
+                          <a:blip r:embed="rId19">
                             <a:extLst>
                               <a:ext uri="{28A0092B-C50C-407E-A947-70E740481C1C}">
                                 <a14:useLocalDpi xmlns:a14="http://schemas.microsoft.com/office/drawing/2010/main" val="0"/>
@@ -7316,7 +7259,6 @@
                 <w:noProof/>
                 <w:sz w:val="24"/>
                 <w:szCs w:val="24"/>
-                <w:lang w:val="vi-VN" w:eastAsia="vi-VN"/>
               </w:rPr>
               <w:drawing>
                 <wp:inline distT="0" distB="0" distL="0" distR="0" wp14:anchorId="7E745AA6" wp14:editId="50C67F66">
@@ -7336,7 +7278,7 @@
                           </pic:cNvPicPr>
                         </pic:nvPicPr>
                         <pic:blipFill rotWithShape="1">
-                          <a:blip r:embed="rId21">
+                          <a:blip r:embed="rId20">
                             <a:extLst>
                               <a:ext uri="{28A0092B-C50C-407E-A947-70E740481C1C}">
                                 <a14:useLocalDpi xmlns:a14="http://schemas.microsoft.com/office/drawing/2010/main" val="0"/>
@@ -7419,7 +7361,6 @@
                 <w:noProof/>
                 <w:sz w:val="24"/>
                 <w:szCs w:val="24"/>
-                <w:lang w:val="vi-VN" w:eastAsia="vi-VN"/>
               </w:rPr>
               <w:drawing>
                 <wp:inline distT="0" distB="0" distL="0" distR="0" wp14:anchorId="021F8F8F" wp14:editId="0FD310D5">
@@ -7439,7 +7380,7 @@
                           </pic:cNvPicPr>
                         </pic:nvPicPr>
                         <pic:blipFill rotWithShape="1">
-                          <a:blip r:embed="rId22" cstate="print">
+                          <a:blip r:embed="rId21" cstate="print">
                             <a:extLst>
                               <a:ext uri="{28A0092B-C50C-407E-A947-70E740481C1C}">
                                 <a14:useLocalDpi xmlns:a14="http://schemas.microsoft.com/office/drawing/2010/main" val="0"/>
@@ -7524,8 +7465,8 @@
                 <w:noProof/>
                 <w:sz w:val="24"/>
                 <w:szCs w:val="24"/>
-                <w:lang w:val="vi-VN" w:eastAsia="vi-VN"/>
-              </w:rPr>
+              </w:rPr>
+              <w:lastRenderedPageBreak/>
               <w:drawing>
                 <wp:inline distT="0" distB="0" distL="0" distR="0" wp14:anchorId="77338CA7" wp14:editId="0FA7D5D6">
                   <wp:extent cx="2260396" cy="936346"/>
@@ -7544,7 +7485,7 @@
                           </pic:cNvPicPr>
                         </pic:nvPicPr>
                         <pic:blipFill rotWithShape="1">
-                          <a:blip r:embed="rId23" cstate="print">
+                          <a:blip r:embed="rId22" cstate="print">
                             <a:extLst>
                               <a:ext uri="{28A0092B-C50C-407E-A947-70E740481C1C}">
                                 <a14:useLocalDpi xmlns:a14="http://schemas.microsoft.com/office/drawing/2010/main" val="0"/>
@@ -7730,7 +7671,6 @@
                 <w:noProof/>
                 <w:sz w:val="24"/>
                 <w:szCs w:val="24"/>
-                <w:lang w:val="vi-VN" w:eastAsia="vi-VN"/>
               </w:rPr>
               <w:drawing>
                 <wp:inline distT="0" distB="0" distL="0" distR="0" wp14:anchorId="3D60CA68" wp14:editId="4541BCDD">
@@ -7750,7 +7690,7 @@
                           </pic:cNvPicPr>
                         </pic:nvPicPr>
                         <pic:blipFill rotWithShape="1">
-                          <a:blip r:embed="rId24">
+                          <a:blip r:embed="rId23">
                             <a:extLst>
                               <a:ext uri="{28A0092B-C50C-407E-A947-70E740481C1C}">
                                 <a14:useLocalDpi xmlns:a14="http://schemas.microsoft.com/office/drawing/2010/main" val="0"/>
@@ -7833,7 +7773,6 @@
                 <w:noProof/>
                 <w:sz w:val="24"/>
                 <w:szCs w:val="24"/>
-                <w:lang w:val="vi-VN" w:eastAsia="vi-VN"/>
               </w:rPr>
               <w:drawing>
                 <wp:inline distT="0" distB="0" distL="0" distR="0" wp14:anchorId="65BE615E" wp14:editId="53AA43FD">
@@ -7853,7 +7792,7 @@
                           </pic:cNvPicPr>
                         </pic:nvPicPr>
                         <pic:blipFill rotWithShape="1">
-                          <a:blip r:embed="rId25" cstate="print">
+                          <a:blip r:embed="rId24" cstate="print">
                             <a:extLst>
                               <a:ext uri="{28A0092B-C50C-407E-A947-70E740481C1C}">
                                 <a14:useLocalDpi xmlns:a14="http://schemas.microsoft.com/office/drawing/2010/main" val="0"/>
@@ -7938,7 +7877,6 @@
                 <w:noProof/>
                 <w:sz w:val="24"/>
                 <w:szCs w:val="24"/>
-                <w:lang w:val="vi-VN" w:eastAsia="vi-VN"/>
               </w:rPr>
               <w:drawing>
                 <wp:inline distT="0" distB="0" distL="0" distR="0" wp14:anchorId="50B0F2CA" wp14:editId="2F5F1A88">
@@ -7958,7 +7896,7 @@
                           </pic:cNvPicPr>
                         </pic:nvPicPr>
                         <pic:blipFill rotWithShape="1">
-                          <a:blip r:embed="rId26">
+                          <a:blip r:embed="rId25">
                             <a:extLst>
                               <a:ext uri="{28A0092B-C50C-407E-A947-70E740481C1C}">
                                 <a14:useLocalDpi xmlns:a14="http://schemas.microsoft.com/office/drawing/2010/main" val="0"/>
@@ -8445,7 +8383,6 @@
                 <w:noProof/>
                 <w:sz w:val="24"/>
                 <w:szCs w:val="24"/>
-                <w:lang w:val="vi-VN" w:eastAsia="vi-VN"/>
               </w:rPr>
               <w:drawing>
                 <wp:inline distT="0" distB="0" distL="0" distR="0" wp14:anchorId="5766B641" wp14:editId="1A6AC650">
@@ -8465,7 +8402,7 @@
                           </pic:cNvPicPr>
                         </pic:nvPicPr>
                         <pic:blipFill rotWithShape="1">
-                          <a:blip r:embed="rId27">
+                          <a:blip r:embed="rId26">
                             <a:extLst>
                               <a:ext uri="{28A0092B-C50C-407E-A947-70E740481C1C}">
                                 <a14:useLocalDpi xmlns:a14="http://schemas.microsoft.com/office/drawing/2010/main" val="0"/>
@@ -8548,7 +8485,6 @@
                 <w:noProof/>
                 <w:sz w:val="24"/>
                 <w:szCs w:val="24"/>
-                <w:lang w:val="vi-VN" w:eastAsia="vi-VN"/>
               </w:rPr>
               <w:drawing>
                 <wp:inline distT="0" distB="0" distL="0" distR="0" wp14:anchorId="3C516880" wp14:editId="1A22CF38">
@@ -8568,7 +8504,7 @@
                           </pic:cNvPicPr>
                         </pic:nvPicPr>
                         <pic:blipFill rotWithShape="1">
-                          <a:blip r:embed="rId28">
+                          <a:blip r:embed="rId27">
                             <a:extLst>
                               <a:ext uri="{28A0092B-C50C-407E-A947-70E740481C1C}">
                                 <a14:useLocalDpi xmlns:a14="http://schemas.microsoft.com/office/drawing/2010/main" val="0"/>
@@ -8653,7 +8589,6 @@
                 <w:noProof/>
                 <w:sz w:val="24"/>
                 <w:szCs w:val="24"/>
-                <w:lang w:val="vi-VN" w:eastAsia="vi-VN"/>
               </w:rPr>
               <w:drawing>
                 <wp:inline distT="0" distB="0" distL="0" distR="0" wp14:anchorId="25DB9243" wp14:editId="7386C830">
@@ -8673,7 +8608,7 @@
                           </pic:cNvPicPr>
                         </pic:nvPicPr>
                         <pic:blipFill rotWithShape="1">
-                          <a:blip r:embed="rId29">
+                          <a:blip r:embed="rId28">
                             <a:extLst>
                               <a:ext uri="{28A0092B-C50C-407E-A947-70E740481C1C}">
                                 <a14:useLocalDpi xmlns:a14="http://schemas.microsoft.com/office/drawing/2010/main" val="0"/>
@@ -8756,7 +8691,6 @@
                 <w:noProof/>
                 <w:sz w:val="24"/>
                 <w:szCs w:val="24"/>
-                <w:lang w:val="vi-VN" w:eastAsia="vi-VN"/>
               </w:rPr>
               <w:drawing>
                 <wp:inline distT="0" distB="0" distL="0" distR="0" wp14:anchorId="71ADDB90" wp14:editId="35CD2610">
@@ -8776,7 +8710,7 @@
                           </pic:cNvPicPr>
                         </pic:nvPicPr>
                         <pic:blipFill rotWithShape="1">
-                          <a:blip r:embed="rId30" cstate="print">
+                          <a:blip r:embed="rId29" cstate="print">
                             <a:extLst>
                               <a:ext uri="{28A0092B-C50C-407E-A947-70E740481C1C}">
                                 <a14:useLocalDpi xmlns:a14="http://schemas.microsoft.com/office/drawing/2010/main" val="0"/>
@@ -8973,7 +8907,6 @@
                 <w:noProof/>
                 <w:sz w:val="24"/>
                 <w:szCs w:val="24"/>
-                <w:lang w:val="vi-VN" w:eastAsia="vi-VN"/>
               </w:rPr>
               <w:drawing>
                 <wp:inline distT="0" distB="0" distL="0" distR="0" wp14:anchorId="30973E76" wp14:editId="3543FDA0">
@@ -8993,7 +8926,7 @@
                           </pic:cNvPicPr>
                         </pic:nvPicPr>
                         <pic:blipFill rotWithShape="1">
-                          <a:blip r:embed="rId31">
+                          <a:blip r:embed="rId30">
                             <a:extLst>
                               <a:ext uri="{28A0092B-C50C-407E-A947-70E740481C1C}">
                                 <a14:useLocalDpi xmlns:a14="http://schemas.microsoft.com/office/drawing/2010/main" val="0"/>
@@ -9076,7 +9009,6 @@
                 <w:noProof/>
                 <w:sz w:val="24"/>
                 <w:szCs w:val="24"/>
-                <w:lang w:val="vi-VN" w:eastAsia="vi-VN"/>
               </w:rPr>
               <w:drawing>
                 <wp:inline distT="0" distB="0" distL="0" distR="0" wp14:anchorId="37367EE8" wp14:editId="40AF5356">
@@ -9096,7 +9028,7 @@
                           </pic:cNvPicPr>
                         </pic:nvPicPr>
                         <pic:blipFill rotWithShape="1">
-                          <a:blip r:embed="rId32" cstate="print">
+                          <a:blip r:embed="rId31" cstate="print">
                             <a:extLst>
                               <a:ext uri="{28A0092B-C50C-407E-A947-70E740481C1C}">
                                 <a14:useLocalDpi xmlns:a14="http://schemas.microsoft.com/office/drawing/2010/main" val="0"/>
@@ -16841,7 +16773,7 @@
       </w:pPr>
     </w:p>
     <w:sectPr>
-      <w:footerReference w:type="default" r:id="rId33"/>
+      <w:footerReference w:type="default" r:id="rId32"/>
       <w:pgSz w:w="12240" w:h="15840"/>
       <w:pgMar w:top="1440" w:right="1440" w:bottom="810" w:left="1440" w:header="720" w:footer="720" w:gutter="0"/>
       <w:cols w:space="720"/>
@@ -16853,7 +16785,7 @@
 </file>
 
 <file path=word/endnotes.xml><?xml version="1.0" encoding="utf-8"?>
-<w:endnotes xmlns:wpc="http://schemas.microsoft.com/office/word/2010/wordprocessingCanvas" xmlns:mc="http://schemas.openxmlformats.org/markup-compatibility/2006" xmlns:o="urn:schemas-microsoft-com:office:office" xmlns:r="http://schemas.openxmlformats.org/officeDocument/2006/relationships" xmlns:m="http://schemas.openxmlformats.org/officeDocument/2006/math" xmlns:v="urn:schemas-microsoft-com:vml" xmlns:wp14="http://schemas.microsoft.com/office/word/2010/wordprocessingDrawing" xmlns:wp="http://schemas.openxmlformats.org/drawingml/2006/wordprocessingDrawing" xmlns:w10="urn:schemas-microsoft-com:office:word" xmlns:w="http://schemas.openxmlformats.org/wordprocessingml/2006/main" xmlns:w14="http://schemas.microsoft.com/office/word/2010/wordml" xmlns:wpg="http://schemas.microsoft.com/office/word/2010/wordprocessingGroup" xmlns:wpi="http://schemas.microsoft.com/office/word/2010/wordprocessingInk" xmlns:wne="http://schemas.microsoft.com/office/word/2006/wordml" xmlns:wps="http://schemas.microsoft.com/office/word/2010/wordprocessingShape" mc:Ignorable="w14 wp14">
+<w:endnotes xmlns:wpc="http://schemas.microsoft.com/office/word/2010/wordprocessingCanvas" xmlns:mc="http://schemas.openxmlformats.org/markup-compatibility/2006" xmlns:o="urn:schemas-microsoft-com:office:office" xmlns:r="http://schemas.openxmlformats.org/officeDocument/2006/relationships" xmlns:m="http://schemas.openxmlformats.org/officeDocument/2006/math" xmlns:v="urn:schemas-microsoft-com:vml" xmlns:wp14="http://schemas.microsoft.com/office/word/2010/wordprocessingDrawing" xmlns:wp="http://schemas.openxmlformats.org/drawingml/2006/wordprocessingDrawing" xmlns:w10="urn:schemas-microsoft-com:office:word" xmlns:w="http://schemas.openxmlformats.org/wordprocessingml/2006/main" xmlns:w14="http://schemas.microsoft.com/office/word/2010/wordml" xmlns:w15="http://schemas.microsoft.com/office/word/2012/wordml" xmlns:wpg="http://schemas.microsoft.com/office/word/2010/wordprocessingGroup" xmlns:wpi="http://schemas.microsoft.com/office/word/2010/wordprocessingInk" xmlns:wne="http://schemas.microsoft.com/office/word/2006/wordml" xmlns:wps="http://schemas.microsoft.com/office/word/2010/wordprocessingShape" mc:Ignorable="w14 w15 wp14">
   <w:endnote w:type="separator" w:id="-1">
     <w:p>
       <w:pPr>
@@ -16878,7 +16810,7 @@
 </file>
 
 <file path=word/footer1.xml><?xml version="1.0" encoding="utf-8"?>
-<w:ftr xmlns:wpc="http://schemas.microsoft.com/office/word/2010/wordprocessingCanvas" xmlns:mc="http://schemas.openxmlformats.org/markup-compatibility/2006" xmlns:o="urn:schemas-microsoft-com:office:office" xmlns:r="http://schemas.openxmlformats.org/officeDocument/2006/relationships" xmlns:m="http://schemas.openxmlformats.org/officeDocument/2006/math" xmlns:v="urn:schemas-microsoft-com:vml" xmlns:wp14="http://schemas.microsoft.com/office/word/2010/wordprocessingDrawing" xmlns:wp="http://schemas.openxmlformats.org/drawingml/2006/wordprocessingDrawing" xmlns:w10="urn:schemas-microsoft-com:office:word" xmlns:w="http://schemas.openxmlformats.org/wordprocessingml/2006/main" xmlns:w14="http://schemas.microsoft.com/office/word/2010/wordml" xmlns:wpg="http://schemas.microsoft.com/office/word/2010/wordprocessingGroup" xmlns:wpi="http://schemas.microsoft.com/office/word/2010/wordprocessingInk" xmlns:wne="http://schemas.microsoft.com/office/word/2006/wordml" xmlns:wps="http://schemas.microsoft.com/office/word/2010/wordprocessingShape" mc:Ignorable="w14 wp14">
+<w:ftr xmlns:wpc="http://schemas.microsoft.com/office/word/2010/wordprocessingCanvas" xmlns:mc="http://schemas.openxmlformats.org/markup-compatibility/2006" xmlns:o="urn:schemas-microsoft-com:office:office" xmlns:r="http://schemas.openxmlformats.org/officeDocument/2006/relationships" xmlns:m="http://schemas.openxmlformats.org/officeDocument/2006/math" xmlns:v="urn:schemas-microsoft-com:vml" xmlns:wp14="http://schemas.microsoft.com/office/word/2010/wordprocessingDrawing" xmlns:wp="http://schemas.openxmlformats.org/drawingml/2006/wordprocessingDrawing" xmlns:w10="urn:schemas-microsoft-com:office:word" xmlns:w="http://schemas.openxmlformats.org/wordprocessingml/2006/main" xmlns:w14="http://schemas.microsoft.com/office/word/2010/wordml" xmlns:w15="http://schemas.microsoft.com/office/word/2012/wordml" xmlns:wpg="http://schemas.microsoft.com/office/word/2010/wordprocessingGroup" xmlns:wpi="http://schemas.microsoft.com/office/word/2010/wordprocessingInk" xmlns:wne="http://schemas.microsoft.com/office/word/2006/wordml" xmlns:wps="http://schemas.microsoft.com/office/word/2010/wordprocessingShape" mc:Ignorable="w14 w15 wp14">
   <w:p>
     <w:pPr>
       <w:pStyle w:val="Footer"/>
@@ -16920,7 +16852,7 @@
         <w:noProof/>
         <w:color w:val="000000" w:themeColor="text1"/>
       </w:rPr>
-      <w:t>2</w:t>
+      <w:t>7</w:t>
     </w:r>
     <w:r>
       <w:rPr>
@@ -16940,7 +16872,7 @@
 </file>
 
 <file path=word/footnotes.xml><?xml version="1.0" encoding="utf-8"?>
-<w:footnotes xmlns:wpc="http://schemas.microsoft.com/office/word/2010/wordprocessingCanvas" xmlns:mc="http://schemas.openxmlformats.org/markup-compatibility/2006" xmlns:o="urn:schemas-microsoft-com:office:office" xmlns:r="http://schemas.openxmlformats.org/officeDocument/2006/relationships" xmlns:m="http://schemas.openxmlformats.org/officeDocument/2006/math" xmlns:v="urn:schemas-microsoft-com:vml" xmlns:wp14="http://schemas.microsoft.com/office/word/2010/wordprocessingDrawing" xmlns:wp="http://schemas.openxmlformats.org/drawingml/2006/wordprocessingDrawing" xmlns:w10="urn:schemas-microsoft-com:office:word" xmlns:w="http://schemas.openxmlformats.org/wordprocessingml/2006/main" xmlns:w14="http://schemas.microsoft.com/office/word/2010/wordml" xmlns:wpg="http://schemas.microsoft.com/office/word/2010/wordprocessingGroup" xmlns:wpi="http://schemas.microsoft.com/office/word/2010/wordprocessingInk" xmlns:wne="http://schemas.microsoft.com/office/word/2006/wordml" xmlns:wps="http://schemas.microsoft.com/office/word/2010/wordprocessingShape" mc:Ignorable="w14 wp14">
+<w:footnotes xmlns:wpc="http://schemas.microsoft.com/office/word/2010/wordprocessingCanvas" xmlns:mc="http://schemas.openxmlformats.org/markup-compatibility/2006" xmlns:o="urn:schemas-microsoft-com:office:office" xmlns:r="http://schemas.openxmlformats.org/officeDocument/2006/relationships" xmlns:m="http://schemas.openxmlformats.org/officeDocument/2006/math" xmlns:v="urn:schemas-microsoft-com:vml" xmlns:wp14="http://schemas.microsoft.com/office/word/2010/wordprocessingDrawing" xmlns:wp="http://schemas.openxmlformats.org/drawingml/2006/wordprocessingDrawing" xmlns:w10="urn:schemas-microsoft-com:office:word" xmlns:w="http://schemas.openxmlformats.org/wordprocessingml/2006/main" xmlns:w14="http://schemas.microsoft.com/office/word/2010/wordml" xmlns:w15="http://schemas.microsoft.com/office/word/2012/wordml" xmlns:wpg="http://schemas.microsoft.com/office/word/2010/wordprocessingGroup" xmlns:wpi="http://schemas.microsoft.com/office/word/2010/wordprocessingInk" xmlns:wne="http://schemas.microsoft.com/office/word/2006/wordml" xmlns:wps="http://schemas.microsoft.com/office/word/2010/wordprocessingShape" mc:Ignorable="w14 w15 wp14">
   <w:footnote w:type="separator" w:id="-1">
     <w:p>
       <w:pPr>
@@ -16965,8 +16897,8 @@
 </file>
 
 <file path=word/numbering.xml><?xml version="1.0" encoding="utf-8"?>
-<w:numbering xmlns:wpc="http://schemas.microsoft.com/office/word/2010/wordprocessingCanvas" xmlns:mc="http://schemas.openxmlformats.org/markup-compatibility/2006" xmlns:o="urn:schemas-microsoft-com:office:office" xmlns:r="http://schemas.openxmlformats.org/officeDocument/2006/relationships" xmlns:m="http://schemas.openxmlformats.org/officeDocument/2006/math" xmlns:v="urn:schemas-microsoft-com:vml" xmlns:wp14="http://schemas.microsoft.com/office/word/2010/wordprocessingDrawing" xmlns:wp="http://schemas.openxmlformats.org/drawingml/2006/wordprocessingDrawing" xmlns:w10="urn:schemas-microsoft-com:office:word" xmlns:w="http://schemas.openxmlformats.org/wordprocessingml/2006/main" xmlns:w14="http://schemas.microsoft.com/office/word/2010/wordml" xmlns:wpg="http://schemas.microsoft.com/office/word/2010/wordprocessingGroup" xmlns:wpi="http://schemas.microsoft.com/office/word/2010/wordprocessingInk" xmlns:wne="http://schemas.microsoft.com/office/word/2006/wordml" xmlns:wps="http://schemas.microsoft.com/office/word/2010/wordprocessingShape" mc:Ignorable="w14 wp14">
-  <w:abstractNum w:abstractNumId="0">
+<w:numbering xmlns:wpc="http://schemas.microsoft.com/office/word/2010/wordprocessingCanvas" xmlns:mc="http://schemas.openxmlformats.org/markup-compatibility/2006" xmlns:o="urn:schemas-microsoft-com:office:office" xmlns:r="http://schemas.openxmlformats.org/officeDocument/2006/relationships" xmlns:m="http://schemas.openxmlformats.org/officeDocument/2006/math" xmlns:v="urn:schemas-microsoft-com:vml" xmlns:wp14="http://schemas.microsoft.com/office/word/2010/wordprocessingDrawing" xmlns:wp="http://schemas.openxmlformats.org/drawingml/2006/wordprocessingDrawing" xmlns:w10="urn:schemas-microsoft-com:office:word" xmlns:w="http://schemas.openxmlformats.org/wordprocessingml/2006/main" xmlns:w14="http://schemas.microsoft.com/office/word/2010/wordml" xmlns:w15="http://schemas.microsoft.com/office/word/2012/wordml" xmlns:wpg="http://schemas.microsoft.com/office/word/2010/wordprocessingGroup" xmlns:wpi="http://schemas.microsoft.com/office/word/2010/wordprocessingInk" xmlns:wne="http://schemas.microsoft.com/office/word/2006/wordml" xmlns:wps="http://schemas.microsoft.com/office/word/2010/wordprocessingShape" mc:Ignorable="w14 w15 wp14">
+  <w:abstractNum w:abstractNumId="0" w15:restartNumberingAfterBreak="0">
     <w:nsid w:val="0179392D"/>
     <w:multiLevelType w:val="hybridMultilevel"/>
     <w:tmpl w:val="AD52D4BA"/>
@@ -17080,7 +17012,7 @@
       </w:rPr>
     </w:lvl>
   </w:abstractNum>
-  <w:abstractNum w:abstractNumId="1">
+  <w:abstractNum w:abstractNumId="1" w15:restartNumberingAfterBreak="0">
     <w:nsid w:val="02AC2DB0"/>
     <w:multiLevelType w:val="hybridMultilevel"/>
     <w:tmpl w:val="C5B8B956"/>
@@ -17193,7 +17125,7 @@
       </w:rPr>
     </w:lvl>
   </w:abstractNum>
-  <w:abstractNum w:abstractNumId="2">
+  <w:abstractNum w:abstractNumId="2" w15:restartNumberingAfterBreak="0">
     <w:nsid w:val="11EC2E6F"/>
     <w:multiLevelType w:val="multilevel"/>
     <w:tmpl w:val="0409001F"/>
@@ -17279,7 +17211,7 @@
       </w:pPr>
     </w:lvl>
   </w:abstractNum>
-  <w:abstractNum w:abstractNumId="3">
+  <w:abstractNum w:abstractNumId="3" w15:restartNumberingAfterBreak="0">
     <w:nsid w:val="19197D61"/>
     <w:multiLevelType w:val="multilevel"/>
     <w:tmpl w:val="0409001F"/>
@@ -17365,7 +17297,7 @@
       </w:pPr>
     </w:lvl>
   </w:abstractNum>
-  <w:abstractNum w:abstractNumId="4">
+  <w:abstractNum w:abstractNumId="4" w15:restartNumberingAfterBreak="0">
     <w:nsid w:val="220545F1"/>
     <w:multiLevelType w:val="hybridMultilevel"/>
     <w:tmpl w:val="F0C08494"/>
@@ -17451,7 +17383,7 @@
       </w:pPr>
     </w:lvl>
   </w:abstractNum>
-  <w:abstractNum w:abstractNumId="5">
+  <w:abstractNum w:abstractNumId="5" w15:restartNumberingAfterBreak="0">
     <w:nsid w:val="22252E62"/>
     <w:multiLevelType w:val="multilevel"/>
     <w:tmpl w:val="0409001F"/>
@@ -17537,7 +17469,7 @@
       </w:pPr>
     </w:lvl>
   </w:abstractNum>
-  <w:abstractNum w:abstractNumId="6">
+  <w:abstractNum w:abstractNumId="6" w15:restartNumberingAfterBreak="0">
     <w:nsid w:val="23F11B76"/>
     <w:multiLevelType w:val="hybridMultilevel"/>
     <w:tmpl w:val="434C5030"/>
@@ -17651,7 +17583,7 @@
       </w:rPr>
     </w:lvl>
   </w:abstractNum>
-  <w:abstractNum w:abstractNumId="7">
+  <w:abstractNum w:abstractNumId="7" w15:restartNumberingAfterBreak="0">
     <w:nsid w:val="282552BF"/>
     <w:multiLevelType w:val="multilevel"/>
     <w:tmpl w:val="0409001F"/>
@@ -17737,7 +17669,7 @@
       </w:pPr>
     </w:lvl>
   </w:abstractNum>
-  <w:abstractNum w:abstractNumId="8">
+  <w:abstractNum w:abstractNumId="8" w15:restartNumberingAfterBreak="0">
     <w:nsid w:val="2EB93C47"/>
     <w:multiLevelType w:val="hybridMultilevel"/>
     <w:tmpl w:val="46269190"/>
@@ -17850,7 +17782,7 @@
       </w:rPr>
     </w:lvl>
   </w:abstractNum>
-  <w:abstractNum w:abstractNumId="9">
+  <w:abstractNum w:abstractNumId="9" w15:restartNumberingAfterBreak="0">
     <w:nsid w:val="2F1322C3"/>
     <w:multiLevelType w:val="multilevel"/>
     <w:tmpl w:val="0409001F"/>
@@ -17936,7 +17868,7 @@
       </w:pPr>
     </w:lvl>
   </w:abstractNum>
-  <w:abstractNum w:abstractNumId="10">
+  <w:abstractNum w:abstractNumId="10" w15:restartNumberingAfterBreak="0">
     <w:nsid w:val="3526275B"/>
     <w:multiLevelType w:val="hybridMultilevel"/>
     <w:tmpl w:val="B1601BE2"/>
@@ -18049,7 +17981,7 @@
       </w:rPr>
     </w:lvl>
   </w:abstractNum>
-  <w:abstractNum w:abstractNumId="11">
+  <w:abstractNum w:abstractNumId="11" w15:restartNumberingAfterBreak="0">
     <w:nsid w:val="358E3AAC"/>
     <w:multiLevelType w:val="multilevel"/>
     <w:tmpl w:val="0409001F"/>
@@ -18135,7 +18067,7 @@
       </w:pPr>
     </w:lvl>
   </w:abstractNum>
-  <w:abstractNum w:abstractNumId="12">
+  <w:abstractNum w:abstractNumId="12" w15:restartNumberingAfterBreak="0">
     <w:nsid w:val="3B6307D8"/>
     <w:multiLevelType w:val="multilevel"/>
     <w:tmpl w:val="0409001F"/>
@@ -18221,7 +18153,7 @@
       </w:pPr>
     </w:lvl>
   </w:abstractNum>
-  <w:abstractNum w:abstractNumId="13">
+  <w:abstractNum w:abstractNumId="13" w15:restartNumberingAfterBreak="0">
     <w:nsid w:val="3DFF10C3"/>
     <w:multiLevelType w:val="multilevel"/>
     <w:tmpl w:val="0409001F"/>
@@ -18307,7 +18239,7 @@
       </w:pPr>
     </w:lvl>
   </w:abstractNum>
-  <w:abstractNum w:abstractNumId="14">
+  <w:abstractNum w:abstractNumId="14" w15:restartNumberingAfterBreak="0">
     <w:nsid w:val="3EC53EF7"/>
     <w:multiLevelType w:val="multilevel"/>
     <w:tmpl w:val="584243E2"/>
@@ -18420,7 +18352,7 @@
       </w:rPr>
     </w:lvl>
   </w:abstractNum>
-  <w:abstractNum w:abstractNumId="15">
+  <w:abstractNum w:abstractNumId="15" w15:restartNumberingAfterBreak="0">
     <w:nsid w:val="4976719D"/>
     <w:multiLevelType w:val="multilevel"/>
     <w:tmpl w:val="0409001F"/>
@@ -18506,7 +18438,7 @@
       </w:pPr>
     </w:lvl>
   </w:abstractNum>
-  <w:abstractNum w:abstractNumId="16">
+  <w:abstractNum w:abstractNumId="16" w15:restartNumberingAfterBreak="0">
     <w:nsid w:val="4B7A4C07"/>
     <w:multiLevelType w:val="multilevel"/>
     <w:tmpl w:val="0409001F"/>
@@ -18592,7 +18524,7 @@
       </w:pPr>
     </w:lvl>
   </w:abstractNum>
-  <w:abstractNum w:abstractNumId="17">
+  <w:abstractNum w:abstractNumId="17" w15:restartNumberingAfterBreak="0">
     <w:nsid w:val="4F6A6E3B"/>
     <w:multiLevelType w:val="hybridMultilevel"/>
     <w:tmpl w:val="2D7405D4"/>
@@ -18705,7 +18637,7 @@
       </w:rPr>
     </w:lvl>
   </w:abstractNum>
-  <w:abstractNum w:abstractNumId="18">
+  <w:abstractNum w:abstractNumId="18" w15:restartNumberingAfterBreak="0">
     <w:nsid w:val="5A8A25A0"/>
     <w:multiLevelType w:val="hybridMultilevel"/>
     <w:tmpl w:val="3D7A004C"/>
@@ -18818,7 +18750,7 @@
       </w:rPr>
     </w:lvl>
   </w:abstractNum>
-  <w:abstractNum w:abstractNumId="19">
+  <w:abstractNum w:abstractNumId="19" w15:restartNumberingAfterBreak="0">
     <w:nsid w:val="5E8B40C8"/>
     <w:multiLevelType w:val="multilevel"/>
     <w:tmpl w:val="0409001F"/>
@@ -18904,7 +18836,7 @@
       </w:pPr>
     </w:lvl>
   </w:abstractNum>
-  <w:abstractNum w:abstractNumId="20">
+  <w:abstractNum w:abstractNumId="20" w15:restartNumberingAfterBreak="0">
     <w:nsid w:val="62AC2839"/>
     <w:multiLevelType w:val="multilevel"/>
     <w:tmpl w:val="0409001F"/>
@@ -18990,7 +18922,7 @@
       </w:pPr>
     </w:lvl>
   </w:abstractNum>
-  <w:abstractNum w:abstractNumId="21">
+  <w:abstractNum w:abstractNumId="21" w15:restartNumberingAfterBreak="0">
     <w:nsid w:val="6AA872B7"/>
     <w:multiLevelType w:val="hybridMultilevel"/>
     <w:tmpl w:val="7488E4B6"/>
@@ -19103,7 +19035,7 @@
       </w:rPr>
     </w:lvl>
   </w:abstractNum>
-  <w:abstractNum w:abstractNumId="22">
+  <w:abstractNum w:abstractNumId="22" w15:restartNumberingAfterBreak="0">
     <w:nsid w:val="741D5B96"/>
     <w:multiLevelType w:val="multilevel"/>
     <w:tmpl w:val="0409001F"/>
@@ -19189,7 +19121,7 @@
       </w:pPr>
     </w:lvl>
   </w:abstractNum>
-  <w:abstractNum w:abstractNumId="23">
+  <w:abstractNum w:abstractNumId="23" w15:restartNumberingAfterBreak="0">
     <w:nsid w:val="77AF5186"/>
     <w:multiLevelType w:val="multilevel"/>
     <w:tmpl w:val="0409001F"/>
@@ -19275,7 +19207,7 @@
       </w:pPr>
     </w:lvl>
   </w:abstractNum>
-  <w:abstractNum w:abstractNumId="24">
+  <w:abstractNum w:abstractNumId="24" w15:restartNumberingAfterBreak="0">
     <w:nsid w:val="79DF2717"/>
     <w:multiLevelType w:val="multilevel"/>
     <w:tmpl w:val="0409001F"/>
@@ -19361,7 +19293,7 @@
       </w:pPr>
     </w:lvl>
   </w:abstractNum>
-  <w:abstractNum w:abstractNumId="25">
+  <w:abstractNum w:abstractNumId="25" w15:restartNumberingAfterBreak="0">
     <w:nsid w:val="7A450ABF"/>
     <w:multiLevelType w:val="hybridMultilevel"/>
     <w:tmpl w:val="E18E859C"/>
@@ -19474,7 +19406,7 @@
       </w:rPr>
     </w:lvl>
   </w:abstractNum>
-  <w:abstractNum w:abstractNumId="26">
+  <w:abstractNum w:abstractNumId="26" w15:restartNumberingAfterBreak="0">
     <w:nsid w:val="7BC762CD"/>
     <w:multiLevelType w:val="hybridMultilevel"/>
     <w:tmpl w:val="C250F294"/>
@@ -19675,7 +19607,7 @@
 </file>
 
 <file path=word/styles.xml><?xml version="1.0" encoding="utf-8"?>
-<w:styles xmlns:mc="http://schemas.openxmlformats.org/markup-compatibility/2006" xmlns:r="http://schemas.openxmlformats.org/officeDocument/2006/relationships" xmlns:w="http://schemas.openxmlformats.org/wordprocessingml/2006/main" xmlns:w14="http://schemas.microsoft.com/office/word/2010/wordml" mc:Ignorable="w14">
+<w:styles xmlns:mc="http://schemas.openxmlformats.org/markup-compatibility/2006" xmlns:r="http://schemas.openxmlformats.org/officeDocument/2006/relationships" xmlns:w="http://schemas.openxmlformats.org/wordprocessingml/2006/main" xmlns:w14="http://schemas.microsoft.com/office/word/2010/wordml" xmlns:w15="http://schemas.microsoft.com/office/word/2012/wordml" mc:Ignorable="w14 w15">
   <w:docDefaults>
     <w:rPrDefault>
       <w:rPr>
@@ -19691,144 +19623,378 @@
       </w:pPr>
     </w:pPrDefault>
   </w:docDefaults>
-  <w:latentStyles w:defLockedState="0" w:defUIPriority="99" w:defSemiHidden="1" w:defUnhideWhenUsed="1" w:defQFormat="0" w:count="267">
-    <w:lsdException w:name="Normal" w:semiHidden="0" w:uiPriority="0" w:unhideWhenUsed="0" w:qFormat="1"/>
-    <w:lsdException w:name="heading 1" w:semiHidden="0" w:uiPriority="9" w:unhideWhenUsed="0" w:qFormat="1"/>
-    <w:lsdException w:name="heading 2" w:uiPriority="9" w:qFormat="1"/>
-    <w:lsdException w:name="heading 3" w:uiPriority="9" w:qFormat="1"/>
-    <w:lsdException w:name="heading 4" w:uiPriority="9" w:qFormat="1"/>
-    <w:lsdException w:name="heading 5" w:uiPriority="9" w:qFormat="1"/>
-    <w:lsdException w:name="heading 6" w:uiPriority="9" w:qFormat="1"/>
-    <w:lsdException w:name="heading 7" w:uiPriority="9" w:qFormat="1"/>
-    <w:lsdException w:name="heading 8" w:uiPriority="9" w:qFormat="1"/>
-    <w:lsdException w:name="heading 9" w:uiPriority="9" w:qFormat="1"/>
-    <w:lsdException w:name="toc 1" w:uiPriority="39"/>
-    <w:lsdException w:name="toc 2" w:uiPriority="39"/>
-    <w:lsdException w:name="toc 3" w:uiPriority="39"/>
-    <w:lsdException w:name="toc 4" w:uiPriority="39"/>
-    <w:lsdException w:name="toc 5" w:uiPriority="39"/>
-    <w:lsdException w:name="toc 6" w:uiPriority="39"/>
-    <w:lsdException w:name="toc 7" w:uiPriority="39"/>
-    <w:lsdException w:name="toc 8" w:uiPriority="39"/>
-    <w:lsdException w:name="toc 9" w:uiPriority="39"/>
-    <w:lsdException w:name="caption" w:uiPriority="35" w:qFormat="1"/>
-    <w:lsdException w:name="Title" w:semiHidden="0" w:uiPriority="10" w:unhideWhenUsed="0" w:qFormat="1"/>
-    <w:lsdException w:name="Default Paragraph Font" w:uiPriority="1"/>
-    <w:lsdException w:name="Subtitle" w:semiHidden="0" w:uiPriority="11" w:unhideWhenUsed="0" w:qFormat="1"/>
-    <w:lsdException w:name="Strong" w:semiHidden="0" w:uiPriority="22" w:unhideWhenUsed="0" w:qFormat="1"/>
-    <w:lsdException w:name="Emphasis" w:semiHidden="0" w:uiPriority="20" w:unhideWhenUsed="0" w:qFormat="1"/>
-    <w:lsdException w:name="Table Grid" w:semiHidden="0" w:uiPriority="39" w:unhideWhenUsed="0"/>
-    <w:lsdException w:name="Placeholder Text" w:unhideWhenUsed="0"/>
-    <w:lsdException w:name="No Spacing" w:semiHidden="0" w:uiPriority="1" w:unhideWhenUsed="0" w:qFormat="1"/>
-    <w:lsdException w:name="Light Shading" w:semiHidden="0" w:uiPriority="60" w:unhideWhenUsed="0"/>
-    <w:lsdException w:name="Light List" w:semiHidden="0" w:uiPriority="61" w:unhideWhenUsed="0"/>
-    <w:lsdException w:name="Light Grid" w:semiHidden="0" w:uiPriority="62" w:unhideWhenUsed="0"/>
-    <w:lsdException w:name="Medium Shading 1" w:semiHidden="0" w:uiPriority="63" w:unhideWhenUsed="0"/>
-    <w:lsdException w:name="Medium Shading 2" w:semiHidden="0" w:uiPriority="64" w:unhideWhenUsed="0"/>
-    <w:lsdException w:name="Medium List 1" w:semiHidden="0" w:uiPriority="65" w:unhideWhenUsed="0"/>
-    <w:lsdException w:name="Medium List 2" w:semiHidden="0" w:uiPriority="66" w:unhideWhenUsed="0"/>
-    <w:lsdException w:name="Medium Grid 1" w:semiHidden="0" w:uiPriority="67" w:unhideWhenUsed="0"/>
-    <w:lsdException w:name="Medium Grid 2" w:semiHidden="0" w:uiPriority="68" w:unhideWhenUsed="0"/>
-    <w:lsdException w:name="Medium Grid 3" w:semiHidden="0" w:uiPriority="69" w:unhideWhenUsed="0"/>
-    <w:lsdException w:name="Dark List" w:semiHidden="0" w:uiPriority="70" w:unhideWhenUsed="0"/>
-    <w:lsdException w:name="Colorful Shading" w:semiHidden="0" w:uiPriority="71" w:unhideWhenUsed="0"/>
-    <w:lsdException w:name="Colorful List" w:semiHidden="0" w:uiPriority="72" w:unhideWhenUsed="0"/>
-    <w:lsdException w:name="Colorful Grid" w:semiHidden="0" w:uiPriority="73" w:unhideWhenUsed="0"/>
-    <w:lsdException w:name="Light Shading Accent 1" w:semiHidden="0" w:uiPriority="60" w:unhideWhenUsed="0"/>
-    <w:lsdException w:name="Light List Accent 1" w:semiHidden="0" w:uiPriority="61" w:unhideWhenUsed="0"/>
-    <w:lsdException w:name="Light Grid Accent 1" w:semiHidden="0" w:uiPriority="62" w:unhideWhenUsed="0"/>
-    <w:lsdException w:name="Medium Shading 1 Accent 1" w:semiHidden="0" w:uiPriority="63" w:unhideWhenUsed="0"/>
-    <w:lsdException w:name="Medium Shading 2 Accent 1" w:semiHidden="0" w:uiPriority="64" w:unhideWhenUsed="0"/>
-    <w:lsdException w:name="Medium List 1 Accent 1" w:semiHidden="0" w:uiPriority="65" w:unhideWhenUsed="0"/>
-    <w:lsdException w:name="Revision" w:unhideWhenUsed="0"/>
-    <w:lsdException w:name="List Paragraph" w:semiHidden="0" w:uiPriority="34" w:unhideWhenUsed="0" w:qFormat="1"/>
-    <w:lsdException w:name="Quote" w:semiHidden="0" w:uiPriority="29" w:unhideWhenUsed="0" w:qFormat="1"/>
-    <w:lsdException w:name="Intense Quote" w:semiHidden="0" w:uiPriority="30" w:unhideWhenUsed="0" w:qFormat="1"/>
-    <w:lsdException w:name="Medium List 2 Accent 1" w:semiHidden="0" w:uiPriority="66" w:unhideWhenUsed="0"/>
-    <w:lsdException w:name="Medium Grid 1 Accent 1" w:semiHidden="0" w:uiPriority="67" w:unhideWhenUsed="0"/>
-    <w:lsdException w:name="Medium Grid 2 Accent 1" w:semiHidden="0" w:uiPriority="68" w:unhideWhenUsed="0"/>
-    <w:lsdException w:name="Medium Grid 3 Accent 1" w:semiHidden="0" w:uiPriority="69" w:unhideWhenUsed="0"/>
-    <w:lsdException w:name="Dark List Accent 1" w:semiHidden="0" w:uiPriority="70" w:unhideWhenUsed="0"/>
-    <w:lsdException w:name="Colorful Shading Accent 1" w:semiHidden="0" w:uiPriority="71" w:unhideWhenUsed="0"/>
-    <w:lsdException w:name="Colorful List Accent 1" w:semiHidden="0" w:uiPriority="72" w:unhideWhenUsed="0"/>
-    <w:lsdException w:name="Colorful Grid Accent 1" w:semiHidden="0" w:uiPriority="73" w:unhideWhenUsed="0"/>
-    <w:lsdException w:name="Light Shading Accent 2" w:semiHidden="0" w:uiPriority="60" w:unhideWhenUsed="0"/>
-    <w:lsdException w:name="Light List Accent 2" w:semiHidden="0" w:uiPriority="61" w:unhideWhenUsed="0"/>
-    <w:lsdException w:name="Light Grid Accent 2" w:semiHidden="0" w:uiPriority="62" w:unhideWhenUsed="0"/>
-    <w:lsdException w:name="Medium Shading 1 Accent 2" w:semiHidden="0" w:uiPriority="63" w:unhideWhenUsed="0"/>
-    <w:lsdException w:name="Medium Shading 2 Accent 2" w:semiHidden="0" w:uiPriority="64" w:unhideWhenUsed="0"/>
-    <w:lsdException w:name="Medium List 1 Accent 2" w:semiHidden="0" w:uiPriority="65" w:unhideWhenUsed="0"/>
-    <w:lsdException w:name="Medium List 2 Accent 2" w:semiHidden="0" w:uiPriority="66" w:unhideWhenUsed="0"/>
-    <w:lsdException w:name="Medium Grid 1 Accent 2" w:semiHidden="0" w:uiPriority="67" w:unhideWhenUsed="0"/>
-    <w:lsdException w:name="Medium Grid 2 Accent 2" w:semiHidden="0" w:uiPriority="68" w:unhideWhenUsed="0"/>
-    <w:lsdException w:name="Medium Grid 3 Accent 2" w:semiHidden="0" w:uiPriority="69" w:unhideWhenUsed="0"/>
-    <w:lsdException w:name="Dark List Accent 2" w:semiHidden="0" w:uiPriority="70" w:unhideWhenUsed="0"/>
-    <w:lsdException w:name="Colorful Shading Accent 2" w:semiHidden="0" w:uiPriority="71" w:unhideWhenUsed="0"/>
-    <w:lsdException w:name="Colorful List Accent 2" w:semiHidden="0" w:uiPriority="72" w:unhideWhenUsed="0"/>
-    <w:lsdException w:name="Colorful Grid Accent 2" w:semiHidden="0" w:uiPriority="73" w:unhideWhenUsed="0"/>
-    <w:lsdException w:name="Light Shading Accent 3" w:semiHidden="0" w:uiPriority="60" w:unhideWhenUsed="0"/>
-    <w:lsdException w:name="Light List Accent 3" w:semiHidden="0" w:uiPriority="61" w:unhideWhenUsed="0"/>
-    <w:lsdException w:name="Light Grid Accent 3" w:semiHidden="0" w:uiPriority="62" w:unhideWhenUsed="0"/>
-    <w:lsdException w:name="Medium Shading 1 Accent 3" w:semiHidden="0" w:uiPriority="63" w:unhideWhenUsed="0"/>
-    <w:lsdException w:name="Medium Shading 2 Accent 3" w:semiHidden="0" w:uiPriority="64" w:unhideWhenUsed="0"/>
-    <w:lsdException w:name="Medium List 1 Accent 3" w:semiHidden="0" w:uiPriority="65" w:unhideWhenUsed="0"/>
-    <w:lsdException w:name="Medium List 2 Accent 3" w:semiHidden="0" w:uiPriority="66" w:unhideWhenUsed="0"/>
-    <w:lsdException w:name="Medium Grid 1 Accent 3" w:semiHidden="0" w:uiPriority="67" w:unhideWhenUsed="0"/>
-    <w:lsdException w:name="Medium Grid 2 Accent 3" w:semiHidden="0" w:uiPriority="68" w:unhideWhenUsed="0"/>
-    <w:lsdException w:name="Medium Grid 3 Accent 3" w:semiHidden="0" w:uiPriority="69" w:unhideWhenUsed="0"/>
-    <w:lsdException w:name="Dark List Accent 3" w:semiHidden="0" w:uiPriority="70" w:unhideWhenUsed="0"/>
-    <w:lsdException w:name="Colorful Shading Accent 3" w:semiHidden="0" w:uiPriority="71" w:unhideWhenUsed="0"/>
-    <w:lsdException w:name="Colorful List Accent 3" w:semiHidden="0" w:uiPriority="72" w:unhideWhenUsed="0"/>
-    <w:lsdException w:name="Colorful Grid Accent 3" w:semiHidden="0" w:uiPriority="73" w:unhideWhenUsed="0"/>
-    <w:lsdException w:name="Light Shading Accent 4" w:semiHidden="0" w:uiPriority="60" w:unhideWhenUsed="0"/>
-    <w:lsdException w:name="Light List Accent 4" w:semiHidden="0" w:uiPriority="61" w:unhideWhenUsed="0"/>
-    <w:lsdException w:name="Light Grid Accent 4" w:semiHidden="0" w:uiPriority="62" w:unhideWhenUsed="0"/>
-    <w:lsdException w:name="Medium Shading 1 Accent 4" w:semiHidden="0" w:uiPriority="63" w:unhideWhenUsed="0"/>
-    <w:lsdException w:name="Medium Shading 2 Accent 4" w:semiHidden="0" w:uiPriority="64" w:unhideWhenUsed="0"/>
-    <w:lsdException w:name="Medium List 1 Accent 4" w:semiHidden="0" w:uiPriority="65" w:unhideWhenUsed="0"/>
-    <w:lsdException w:name="Medium List 2 Accent 4" w:semiHidden="0" w:uiPriority="66" w:unhideWhenUsed="0"/>
-    <w:lsdException w:name="Medium Grid 1 Accent 4" w:semiHidden="0" w:uiPriority="67" w:unhideWhenUsed="0"/>
-    <w:lsdException w:name="Medium Grid 2 Accent 4" w:semiHidden="0" w:uiPriority="68" w:unhideWhenUsed="0"/>
-    <w:lsdException w:name="Medium Grid 3 Accent 4" w:semiHidden="0" w:uiPriority="69" w:unhideWhenUsed="0"/>
-    <w:lsdException w:name="Dark List Accent 4" w:semiHidden="0" w:uiPriority="70" w:unhideWhenUsed="0"/>
-    <w:lsdException w:name="Colorful Shading Accent 4" w:semiHidden="0" w:uiPriority="71" w:unhideWhenUsed="0"/>
-    <w:lsdException w:name="Colorful List Accent 4" w:semiHidden="0" w:uiPriority="72" w:unhideWhenUsed="0"/>
-    <w:lsdException w:name="Colorful Grid Accent 4" w:semiHidden="0" w:uiPriority="73" w:unhideWhenUsed="0"/>
-    <w:lsdException w:name="Light Shading Accent 5" w:semiHidden="0" w:uiPriority="60" w:unhideWhenUsed="0"/>
-    <w:lsdException w:name="Light List Accent 5" w:semiHidden="0" w:uiPriority="61" w:unhideWhenUsed="0"/>
-    <w:lsdException w:name="Light Grid Accent 5" w:semiHidden="0" w:uiPriority="62" w:unhideWhenUsed="0"/>
-    <w:lsdException w:name="Medium Shading 1 Accent 5" w:semiHidden="0" w:uiPriority="63" w:unhideWhenUsed="0"/>
-    <w:lsdException w:name="Medium Shading 2 Accent 5" w:semiHidden="0" w:uiPriority="64" w:unhideWhenUsed="0"/>
-    <w:lsdException w:name="Medium List 1 Accent 5" w:semiHidden="0" w:uiPriority="65" w:unhideWhenUsed="0"/>
-    <w:lsdException w:name="Medium List 2 Accent 5" w:semiHidden="0" w:uiPriority="66" w:unhideWhenUsed="0"/>
-    <w:lsdException w:name="Medium Grid 1 Accent 5" w:semiHidden="0" w:uiPriority="67" w:unhideWhenUsed="0"/>
-    <w:lsdException w:name="Medium Grid 2 Accent 5" w:semiHidden="0" w:uiPriority="68" w:unhideWhenUsed="0"/>
-    <w:lsdException w:name="Medium Grid 3 Accent 5" w:semiHidden="0" w:uiPriority="69" w:unhideWhenUsed="0"/>
-    <w:lsdException w:name="Dark List Accent 5" w:semiHidden="0" w:uiPriority="70" w:unhideWhenUsed="0"/>
-    <w:lsdException w:name="Colorful Shading Accent 5" w:semiHidden="0" w:uiPriority="71" w:unhideWhenUsed="0"/>
-    <w:lsdException w:name="Colorful List Accent 5" w:semiHidden="0" w:uiPriority="72" w:unhideWhenUsed="0"/>
-    <w:lsdException w:name="Colorful Grid Accent 5" w:semiHidden="0" w:uiPriority="73" w:unhideWhenUsed="0"/>
-    <w:lsdException w:name="Light Shading Accent 6" w:semiHidden="0" w:uiPriority="60" w:unhideWhenUsed="0"/>
-    <w:lsdException w:name="Light List Accent 6" w:semiHidden="0" w:uiPriority="61" w:unhideWhenUsed="0"/>
-    <w:lsdException w:name="Light Grid Accent 6" w:semiHidden="0" w:uiPriority="62" w:unhideWhenUsed="0"/>
-    <w:lsdException w:name="Medium Shading 1 Accent 6" w:semiHidden="0" w:uiPriority="63" w:unhideWhenUsed="0"/>
-    <w:lsdException w:name="Medium Shading 2 Accent 6" w:semiHidden="0" w:uiPriority="64" w:unhideWhenUsed="0"/>
-    <w:lsdException w:name="Medium List 1 Accent 6" w:semiHidden="0" w:uiPriority="65" w:unhideWhenUsed="0"/>
-    <w:lsdException w:name="Medium List 2 Accent 6" w:semiHidden="0" w:uiPriority="66" w:unhideWhenUsed="0"/>
-    <w:lsdException w:name="Medium Grid 1 Accent 6" w:semiHidden="0" w:uiPriority="67" w:unhideWhenUsed="0"/>
-    <w:lsdException w:name="Medium Grid 2 Accent 6" w:semiHidden="0" w:uiPriority="68" w:unhideWhenUsed="0"/>
-    <w:lsdException w:name="Medium Grid 3 Accent 6" w:semiHidden="0" w:uiPriority="69" w:unhideWhenUsed="0"/>
-    <w:lsdException w:name="Dark List Accent 6" w:semiHidden="0" w:uiPriority="70" w:unhideWhenUsed="0"/>
-    <w:lsdException w:name="Colorful Shading Accent 6" w:semiHidden="0" w:uiPriority="71" w:unhideWhenUsed="0"/>
-    <w:lsdException w:name="Colorful List Accent 6" w:semiHidden="0" w:uiPriority="72" w:unhideWhenUsed="0"/>
-    <w:lsdException w:name="Colorful Grid Accent 6" w:semiHidden="0" w:uiPriority="73" w:unhideWhenUsed="0"/>
-    <w:lsdException w:name="Subtle Emphasis" w:semiHidden="0" w:uiPriority="19" w:unhideWhenUsed="0" w:qFormat="1"/>
-    <w:lsdException w:name="Intense Emphasis" w:semiHidden="0" w:uiPriority="21" w:unhideWhenUsed="0" w:qFormat="1"/>
-    <w:lsdException w:name="Subtle Reference" w:semiHidden="0" w:uiPriority="31" w:unhideWhenUsed="0" w:qFormat="1"/>
-    <w:lsdException w:name="Intense Reference" w:semiHidden="0" w:uiPriority="32" w:unhideWhenUsed="0" w:qFormat="1"/>
-    <w:lsdException w:name="Book Title" w:semiHidden="0" w:uiPriority="33" w:unhideWhenUsed="0" w:qFormat="1"/>
-    <w:lsdException w:name="Bibliography" w:uiPriority="37"/>
-    <w:lsdException w:name="TOC Heading" w:uiPriority="39" w:qFormat="1"/>
+  <w:latentStyles w:defLockedState="0" w:defUIPriority="99" w:defSemiHidden="0" w:defUnhideWhenUsed="0" w:defQFormat="0" w:count="371">
+    <w:lsdException w:name="Normal" w:uiPriority="0" w:qFormat="1"/>
+    <w:lsdException w:name="heading 1" w:uiPriority="9" w:qFormat="1"/>
+    <w:lsdException w:name="heading 2" w:semiHidden="1" w:uiPriority="9" w:unhideWhenUsed="1" w:qFormat="1"/>
+    <w:lsdException w:name="heading 3" w:semiHidden="1" w:uiPriority="9" w:unhideWhenUsed="1" w:qFormat="1"/>
+    <w:lsdException w:name="heading 4" w:semiHidden="1" w:uiPriority="9" w:unhideWhenUsed="1" w:qFormat="1"/>
+    <w:lsdException w:name="heading 5" w:semiHidden="1" w:uiPriority="9" w:unhideWhenUsed="1" w:qFormat="1"/>
+    <w:lsdException w:name="heading 6" w:semiHidden="1" w:uiPriority="9" w:unhideWhenUsed="1" w:qFormat="1"/>
+    <w:lsdException w:name="heading 7" w:semiHidden="1" w:uiPriority="9" w:unhideWhenUsed="1" w:qFormat="1"/>
+    <w:lsdException w:name="heading 8" w:semiHidden="1" w:uiPriority="9" w:unhideWhenUsed="1" w:qFormat="1"/>
+    <w:lsdException w:name="heading 9" w:semiHidden="1" w:uiPriority="9" w:unhideWhenUsed="1" w:qFormat="1"/>
+    <w:lsdException w:name="index 1" w:semiHidden="1" w:unhideWhenUsed="1"/>
+    <w:lsdException w:name="index 2" w:semiHidden="1" w:unhideWhenUsed="1"/>
+    <w:lsdException w:name="index 3" w:semiHidden="1" w:unhideWhenUsed="1"/>
+    <w:lsdException w:name="index 4" w:semiHidden="1" w:unhideWhenUsed="1"/>
+    <w:lsdException w:name="index 5" w:semiHidden="1" w:unhideWhenUsed="1"/>
+    <w:lsdException w:name="index 6" w:semiHidden="1" w:unhideWhenUsed="1"/>
+    <w:lsdException w:name="index 7" w:semiHidden="1" w:unhideWhenUsed="1"/>
+    <w:lsdException w:name="index 8" w:semiHidden="1" w:unhideWhenUsed="1"/>
+    <w:lsdException w:name="index 9" w:semiHidden="1" w:unhideWhenUsed="1"/>
+    <w:lsdException w:name="toc 1" w:semiHidden="1" w:uiPriority="39" w:unhideWhenUsed="1"/>
+    <w:lsdException w:name="toc 2" w:semiHidden="1" w:uiPriority="39" w:unhideWhenUsed="1"/>
+    <w:lsdException w:name="toc 3" w:semiHidden="1" w:uiPriority="39" w:unhideWhenUsed="1"/>
+    <w:lsdException w:name="toc 4" w:semiHidden="1" w:uiPriority="39" w:unhideWhenUsed="1"/>
+    <w:lsdException w:name="toc 5" w:semiHidden="1" w:uiPriority="39" w:unhideWhenUsed="1"/>
+    <w:lsdException w:name="toc 6" w:semiHidden="1" w:uiPriority="39" w:unhideWhenUsed="1"/>
+    <w:lsdException w:name="toc 7" w:semiHidden="1" w:uiPriority="39" w:unhideWhenUsed="1"/>
+    <w:lsdException w:name="toc 8" w:semiHidden="1" w:uiPriority="39" w:unhideWhenUsed="1"/>
+    <w:lsdException w:name="toc 9" w:semiHidden="1" w:uiPriority="39" w:unhideWhenUsed="1"/>
+    <w:lsdException w:name="Normal Indent" w:semiHidden="1" w:unhideWhenUsed="1"/>
+    <w:lsdException w:name="footnote text" w:semiHidden="1" w:unhideWhenUsed="1"/>
+    <w:lsdException w:name="annotation text" w:semiHidden="1" w:unhideWhenUsed="1"/>
+    <w:lsdException w:name="header" w:semiHidden="1" w:unhideWhenUsed="1"/>
+    <w:lsdException w:name="footer" w:semiHidden="1" w:unhideWhenUsed="1"/>
+    <w:lsdException w:name="index heading" w:semiHidden="1" w:unhideWhenUsed="1"/>
+    <w:lsdException w:name="caption" w:semiHidden="1" w:uiPriority="35" w:unhideWhenUsed="1" w:qFormat="1"/>
+    <w:lsdException w:name="table of figures" w:semiHidden="1" w:unhideWhenUsed="1"/>
+    <w:lsdException w:name="envelope address" w:semiHidden="1" w:unhideWhenUsed="1"/>
+    <w:lsdException w:name="envelope return" w:semiHidden="1" w:unhideWhenUsed="1"/>
+    <w:lsdException w:name="footnote reference" w:semiHidden="1" w:unhideWhenUsed="1"/>
+    <w:lsdException w:name="annotation reference" w:semiHidden="1" w:unhideWhenUsed="1"/>
+    <w:lsdException w:name="line number" w:semiHidden="1" w:unhideWhenUsed="1"/>
+    <w:lsdException w:name="page number" w:semiHidden="1" w:unhideWhenUsed="1"/>
+    <w:lsdException w:name="endnote reference" w:semiHidden="1" w:unhideWhenUsed="1"/>
+    <w:lsdException w:name="endnote text" w:semiHidden="1" w:unhideWhenUsed="1"/>
+    <w:lsdException w:name="table of authorities" w:semiHidden="1" w:unhideWhenUsed="1"/>
+    <w:lsdException w:name="macro" w:semiHidden="1" w:unhideWhenUsed="1"/>
+    <w:lsdException w:name="toa heading" w:semiHidden="1" w:unhideWhenUsed="1"/>
+    <w:lsdException w:name="List" w:semiHidden="1" w:unhideWhenUsed="1"/>
+    <w:lsdException w:name="List Bullet" w:semiHidden="1" w:unhideWhenUsed="1"/>
+    <w:lsdException w:name="List Number" w:semiHidden="1" w:unhideWhenUsed="1"/>
+    <w:lsdException w:name="List 2" w:semiHidden="1" w:unhideWhenUsed="1"/>
+    <w:lsdException w:name="List 3" w:semiHidden="1" w:unhideWhenUsed="1"/>
+    <w:lsdException w:name="List 4" w:semiHidden="1" w:unhideWhenUsed="1"/>
+    <w:lsdException w:name="List 5" w:semiHidden="1" w:unhideWhenUsed="1"/>
+    <w:lsdException w:name="List Bullet 2" w:semiHidden="1" w:unhideWhenUsed="1"/>
+    <w:lsdException w:name="List Bullet 3" w:semiHidden="1" w:unhideWhenUsed="1"/>
+    <w:lsdException w:name="List Bullet 4" w:semiHidden="1" w:unhideWhenUsed="1"/>
+    <w:lsdException w:name="List Bullet 5" w:semiHidden="1" w:unhideWhenUsed="1"/>
+    <w:lsdException w:name="List Number 2" w:semiHidden="1" w:unhideWhenUsed="1"/>
+    <w:lsdException w:name="List Number 3" w:semiHidden="1" w:unhideWhenUsed="1"/>
+    <w:lsdException w:name="List Number 4" w:semiHidden="1" w:unhideWhenUsed="1"/>
+    <w:lsdException w:name="List Number 5" w:semiHidden="1" w:unhideWhenUsed="1"/>
+    <w:lsdException w:name="Title" w:uiPriority="10" w:qFormat="1"/>
+    <w:lsdException w:name="Closing" w:semiHidden="1" w:unhideWhenUsed="1"/>
+    <w:lsdException w:name="Signature" w:semiHidden="1" w:unhideWhenUsed="1"/>
+    <w:lsdException w:name="Default Paragraph Font" w:semiHidden="1" w:uiPriority="1" w:unhideWhenUsed="1"/>
+    <w:lsdException w:name="Body Text" w:semiHidden="1" w:unhideWhenUsed="1"/>
+    <w:lsdException w:name="Body Text Indent" w:semiHidden="1" w:unhideWhenUsed="1"/>
+    <w:lsdException w:name="List Continue" w:semiHidden="1" w:unhideWhenUsed="1"/>
+    <w:lsdException w:name="List Continue 2" w:semiHidden="1" w:unhideWhenUsed="1"/>
+    <w:lsdException w:name="List Continue 3" w:semiHidden="1" w:unhideWhenUsed="1"/>
+    <w:lsdException w:name="List Continue 4" w:semiHidden="1" w:unhideWhenUsed="1"/>
+    <w:lsdException w:name="List Continue 5" w:semiHidden="1" w:unhideWhenUsed="1"/>
+    <w:lsdException w:name="Message Header" w:semiHidden="1" w:unhideWhenUsed="1"/>
+    <w:lsdException w:name="Subtitle" w:uiPriority="11" w:qFormat="1"/>
+    <w:lsdException w:name="Salutation" w:semiHidden="1" w:unhideWhenUsed="1"/>
+    <w:lsdException w:name="Date" w:semiHidden="1" w:unhideWhenUsed="1"/>
+    <w:lsdException w:name="Body Text First Indent" w:semiHidden="1" w:unhideWhenUsed="1"/>
+    <w:lsdException w:name="Body Text First Indent 2" w:semiHidden="1" w:unhideWhenUsed="1"/>
+    <w:lsdException w:name="Note Heading" w:semiHidden="1" w:unhideWhenUsed="1"/>
+    <w:lsdException w:name="Body Text 2" w:semiHidden="1" w:unhideWhenUsed="1"/>
+    <w:lsdException w:name="Body Text 3" w:semiHidden="1" w:unhideWhenUsed="1"/>
+    <w:lsdException w:name="Body Text Indent 2" w:semiHidden="1" w:unhideWhenUsed="1"/>
+    <w:lsdException w:name="Body Text Indent 3" w:semiHidden="1" w:unhideWhenUsed="1"/>
+    <w:lsdException w:name="Block Text" w:semiHidden="1" w:unhideWhenUsed="1"/>
+    <w:lsdException w:name="Hyperlink" w:semiHidden="1" w:unhideWhenUsed="1"/>
+    <w:lsdException w:name="FollowedHyperlink" w:semiHidden="1" w:unhideWhenUsed="1"/>
+    <w:lsdException w:name="Strong" w:uiPriority="22" w:qFormat="1"/>
+    <w:lsdException w:name="Emphasis" w:uiPriority="20" w:qFormat="1"/>
+    <w:lsdException w:name="Document Map" w:semiHidden="1" w:unhideWhenUsed="1"/>
+    <w:lsdException w:name="Plain Text" w:semiHidden="1" w:unhideWhenUsed="1"/>
+    <w:lsdException w:name="E-mail Signature" w:semiHidden="1" w:unhideWhenUsed="1"/>
+    <w:lsdException w:name="HTML Top of Form" w:semiHidden="1" w:unhideWhenUsed="1"/>
+    <w:lsdException w:name="HTML Bottom of Form" w:semiHidden="1" w:unhideWhenUsed="1"/>
+    <w:lsdException w:name="Normal (Web)" w:semiHidden="1" w:unhideWhenUsed="1"/>
+    <w:lsdException w:name="HTML Acronym" w:semiHidden="1" w:unhideWhenUsed="1"/>
+    <w:lsdException w:name="HTML Address" w:semiHidden="1" w:unhideWhenUsed="1"/>
+    <w:lsdException w:name="HTML Cite" w:semiHidden="1" w:unhideWhenUsed="1"/>
+    <w:lsdException w:name="HTML Code" w:semiHidden="1" w:unhideWhenUsed="1"/>
+    <w:lsdException w:name="HTML Definition" w:semiHidden="1" w:unhideWhenUsed="1"/>
+    <w:lsdException w:name="HTML Keyboard" w:semiHidden="1" w:unhideWhenUsed="1"/>
+    <w:lsdException w:name="HTML Preformatted" w:semiHidden="1" w:unhideWhenUsed="1"/>
+    <w:lsdException w:name="HTML Sample" w:semiHidden="1" w:unhideWhenUsed="1"/>
+    <w:lsdException w:name="HTML Typewriter" w:semiHidden="1" w:unhideWhenUsed="1"/>
+    <w:lsdException w:name="HTML Variable" w:semiHidden="1" w:unhideWhenUsed="1"/>
+    <w:lsdException w:name="Normal Table" w:semiHidden="1" w:unhideWhenUsed="1"/>
+    <w:lsdException w:name="annotation subject" w:semiHidden="1" w:unhideWhenUsed="1"/>
+    <w:lsdException w:name="No List" w:semiHidden="1" w:unhideWhenUsed="1"/>
+    <w:lsdException w:name="Outline List 1" w:semiHidden="1" w:unhideWhenUsed="1"/>
+    <w:lsdException w:name="Outline List 2" w:semiHidden="1" w:unhideWhenUsed="1"/>
+    <w:lsdException w:name="Outline List 3" w:semiHidden="1" w:unhideWhenUsed="1"/>
+    <w:lsdException w:name="Table Simple 1" w:semiHidden="1" w:unhideWhenUsed="1"/>
+    <w:lsdException w:name="Table Simple 2" w:semiHidden="1" w:unhideWhenUsed="1"/>
+    <w:lsdException w:name="Table Simple 3" w:semiHidden="1" w:unhideWhenUsed="1"/>
+    <w:lsdException w:name="Table Classic 1" w:semiHidden="1" w:unhideWhenUsed="1"/>
+    <w:lsdException w:name="Table Classic 2" w:semiHidden="1" w:unhideWhenUsed="1"/>
+    <w:lsdException w:name="Table Classic 3" w:semiHidden="1" w:unhideWhenUsed="1"/>
+    <w:lsdException w:name="Table Classic 4" w:semiHidden="1" w:unhideWhenUsed="1"/>
+    <w:lsdException w:name="Table Colorful 1" w:semiHidden="1" w:unhideWhenUsed="1"/>
+    <w:lsdException w:name="Table Colorful 2" w:semiHidden="1" w:unhideWhenUsed="1"/>
+    <w:lsdException w:name="Table Colorful 3" w:semiHidden="1" w:unhideWhenUsed="1"/>
+    <w:lsdException w:name="Table Columns 1" w:semiHidden="1" w:unhideWhenUsed="1"/>
+    <w:lsdException w:name="Table Columns 2" w:semiHidden="1" w:unhideWhenUsed="1"/>
+    <w:lsdException w:name="Table Columns 3" w:semiHidden="1" w:unhideWhenUsed="1"/>
+    <w:lsdException w:name="Table Columns 4" w:semiHidden="1" w:unhideWhenUsed="1"/>
+    <w:lsdException w:name="Table Columns 5" w:semiHidden="1" w:unhideWhenUsed="1"/>
+    <w:lsdException w:name="Table Grid 1" w:semiHidden="1" w:unhideWhenUsed="1"/>
+    <w:lsdException w:name="Table Grid 2" w:semiHidden="1" w:unhideWhenUsed="1"/>
+    <w:lsdException w:name="Table Grid 3" w:semiHidden="1" w:unhideWhenUsed="1"/>
+    <w:lsdException w:name="Table Grid 4" w:semiHidden="1" w:unhideWhenUsed="1"/>
+    <w:lsdException w:name="Table Grid 5" w:semiHidden="1" w:unhideWhenUsed="1"/>
+    <w:lsdException w:name="Table Grid 6" w:semiHidden="1" w:unhideWhenUsed="1"/>
+    <w:lsdException w:name="Table Grid 7" w:semiHidden="1" w:unhideWhenUsed="1"/>
+    <w:lsdException w:name="Table Grid 8" w:semiHidden="1" w:unhideWhenUsed="1"/>
+    <w:lsdException w:name="Table List 1" w:semiHidden="1" w:unhideWhenUsed="1"/>
+    <w:lsdException w:name="Table List 2" w:semiHidden="1" w:unhideWhenUsed="1"/>
+    <w:lsdException w:name="Table List 3" w:semiHidden="1" w:unhideWhenUsed="1"/>
+    <w:lsdException w:name="Table List 4" w:semiHidden="1" w:unhideWhenUsed="1"/>
+    <w:lsdException w:name="Table List 5" w:semiHidden="1" w:unhideWhenUsed="1"/>
+    <w:lsdException w:name="Table List 6" w:semiHidden="1" w:unhideWhenUsed="1"/>
+    <w:lsdException w:name="Table List 7" w:semiHidden="1" w:unhideWhenUsed="1"/>
+    <w:lsdException w:name="Table List 8" w:semiHidden="1" w:unhideWhenUsed="1"/>
+    <w:lsdException w:name="Table 3D effects 1" w:semiHidden="1" w:unhideWhenUsed="1"/>
+    <w:lsdException w:name="Table 3D effects 2" w:semiHidden="1" w:unhideWhenUsed="1"/>
+    <w:lsdException w:name="Table 3D effects 3" w:semiHidden="1" w:unhideWhenUsed="1"/>
+    <w:lsdException w:name="Table Contemporary" w:semiHidden="1" w:unhideWhenUsed="1"/>
+    <w:lsdException w:name="Table Elegant" w:semiHidden="1" w:unhideWhenUsed="1"/>
+    <w:lsdException w:name="Table Professional" w:semiHidden="1" w:unhideWhenUsed="1"/>
+    <w:lsdException w:name="Table Subtle 1" w:semiHidden="1" w:unhideWhenUsed="1"/>
+    <w:lsdException w:name="Table Subtle 2" w:semiHidden="1" w:unhideWhenUsed="1"/>
+    <w:lsdException w:name="Table Web 1" w:semiHidden="1" w:unhideWhenUsed="1"/>
+    <w:lsdException w:name="Table Web 2" w:semiHidden="1" w:unhideWhenUsed="1"/>
+    <w:lsdException w:name="Table Web 3" w:semiHidden="1" w:unhideWhenUsed="1"/>
+    <w:lsdException w:name="Balloon Text" w:semiHidden="1" w:unhideWhenUsed="1"/>
+    <w:lsdException w:name="Table Grid" w:uiPriority="39"/>
+    <w:lsdException w:name="Table Theme" w:semiHidden="1" w:unhideWhenUsed="1"/>
+    <w:lsdException w:name="Placeholder Text" w:semiHidden="1"/>
+    <w:lsdException w:name="No Spacing" w:uiPriority="1" w:qFormat="1"/>
+    <w:lsdException w:name="Light Shading" w:uiPriority="60"/>
+    <w:lsdException w:name="Light List" w:uiPriority="61"/>
+    <w:lsdException w:name="Light Grid" w:uiPriority="62"/>
+    <w:lsdException w:name="Medium Shading 1" w:uiPriority="63"/>
+    <w:lsdException w:name="Medium Shading 2" w:uiPriority="64"/>
+    <w:lsdException w:name="Medium List 1" w:uiPriority="65"/>
+    <w:lsdException w:name="Medium List 2" w:uiPriority="66"/>
+    <w:lsdException w:name="Medium Grid 1" w:uiPriority="67"/>
+    <w:lsdException w:name="Medium Grid 2" w:uiPriority="68"/>
+    <w:lsdException w:name="Medium Grid 3" w:uiPriority="69"/>
+    <w:lsdException w:name="Dark List" w:uiPriority="70"/>
+    <w:lsdException w:name="Colorful Shading" w:uiPriority="71"/>
+    <w:lsdException w:name="Colorful List" w:uiPriority="72"/>
+    <w:lsdException w:name="Colorful Grid" w:uiPriority="73"/>
+    <w:lsdException w:name="Light Shading Accent 1" w:uiPriority="60"/>
+    <w:lsdException w:name="Light List Accent 1" w:uiPriority="61"/>
+    <w:lsdException w:name="Light Grid Accent 1" w:uiPriority="62"/>
+    <w:lsdException w:name="Medium Shading 1 Accent 1" w:uiPriority="63"/>
+    <w:lsdException w:name="Medium Shading 2 Accent 1" w:uiPriority="64"/>
+    <w:lsdException w:name="Medium List 1 Accent 1" w:uiPriority="65"/>
+    <w:lsdException w:name="Revision" w:semiHidden="1"/>
+    <w:lsdException w:name="List Paragraph" w:uiPriority="34" w:qFormat="1"/>
+    <w:lsdException w:name="Quote" w:uiPriority="29" w:qFormat="1"/>
+    <w:lsdException w:name="Intense Quote" w:uiPriority="30" w:qFormat="1"/>
+    <w:lsdException w:name="Medium List 2 Accent 1" w:uiPriority="66"/>
+    <w:lsdException w:name="Medium Grid 1 Accent 1" w:uiPriority="67"/>
+    <w:lsdException w:name="Medium Grid 2 Accent 1" w:uiPriority="68"/>
+    <w:lsdException w:name="Medium Grid 3 Accent 1" w:uiPriority="69"/>
+    <w:lsdException w:name="Dark List Accent 1" w:uiPriority="70"/>
+    <w:lsdException w:name="Colorful Shading Accent 1" w:uiPriority="71"/>
+    <w:lsdException w:name="Colorful List Accent 1" w:uiPriority="72"/>
+    <w:lsdException w:name="Colorful Grid Accent 1" w:uiPriority="73"/>
+    <w:lsdException w:name="Light Shading Accent 2" w:uiPriority="60"/>
+    <w:lsdException w:name="Light List Accent 2" w:uiPriority="61"/>
+    <w:lsdException w:name="Light Grid Accent 2" w:uiPriority="62"/>
+    <w:lsdException w:name="Medium Shading 1 Accent 2" w:uiPriority="63"/>
+    <w:lsdException w:name="Medium Shading 2 Accent 2" w:uiPriority="64"/>
+    <w:lsdException w:name="Medium List 1 Accent 2" w:uiPriority="65"/>
+    <w:lsdException w:name="Medium List 2 Accent 2" w:uiPriority="66"/>
+    <w:lsdException w:name="Medium Grid 1 Accent 2" w:uiPriority="67"/>
+    <w:lsdException w:name="Medium Grid 2 Accent 2" w:uiPriority="68"/>
+    <w:lsdException w:name="Medium Grid 3 Accent 2" w:uiPriority="69"/>
+    <w:lsdException w:name="Dark List Accent 2" w:uiPriority="70"/>
+    <w:lsdException w:name="Colorful Shading Accent 2" w:uiPriority="71"/>
+    <w:lsdException w:name="Colorful List Accent 2" w:uiPriority="72"/>
+    <w:lsdException w:name="Colorful Grid Accent 2" w:uiPriority="73"/>
+    <w:lsdException w:name="Light Shading Accent 3" w:uiPriority="60"/>
+    <w:lsdException w:name="Light List Accent 3" w:uiPriority="61"/>
+    <w:lsdException w:name="Light Grid Accent 3" w:uiPriority="62"/>
+    <w:lsdException w:name="Medium Shading 1 Accent 3" w:uiPriority="63"/>
+    <w:lsdException w:name="Medium Shading 2 Accent 3" w:uiPriority="64"/>
+    <w:lsdException w:name="Medium List 1 Accent 3" w:uiPriority="65"/>
+    <w:lsdException w:name="Medium List 2 Accent 3" w:uiPriority="66"/>
+    <w:lsdException w:name="Medium Grid 1 Accent 3" w:uiPriority="67"/>
+    <w:lsdException w:name="Medium Grid 2 Accent 3" w:uiPriority="68"/>
+    <w:lsdException w:name="Medium Grid 3 Accent 3" w:uiPriority="69"/>
+    <w:lsdException w:name="Dark List Accent 3" w:uiPriority="70"/>
+    <w:lsdException w:name="Colorful Shading Accent 3" w:uiPriority="71"/>
+    <w:lsdException w:name="Colorful List Accent 3" w:uiPriority="72"/>
+    <w:lsdException w:name="Colorful Grid Accent 3" w:uiPriority="73"/>
+    <w:lsdException w:name="Light Shading Accent 4" w:uiPriority="60"/>
+    <w:lsdException w:name="Light List Accent 4" w:uiPriority="61"/>
+    <w:lsdException w:name="Light Grid Accent 4" w:uiPriority="62"/>
+    <w:lsdException w:name="Medium Shading 1 Accent 4" w:uiPriority="63"/>
+    <w:lsdException w:name="Medium Shading 2 Accent 4" w:uiPriority="64"/>
+    <w:lsdException w:name="Medium List 1 Accent 4" w:uiPriority="65"/>
+    <w:lsdException w:name="Medium List 2 Accent 4" w:uiPriority="66"/>
+    <w:lsdException w:name="Medium Grid 1 Accent 4" w:uiPriority="67"/>
+    <w:lsdException w:name="Medium Grid 2 Accent 4" w:uiPriority="68"/>
+    <w:lsdException w:name="Medium Grid 3 Accent 4" w:uiPriority="69"/>
+    <w:lsdException w:name="Dark List Accent 4" w:uiPriority="70"/>
+    <w:lsdException w:name="Colorful Shading Accent 4" w:uiPriority="71"/>
+    <w:lsdException w:name="Colorful List Accent 4" w:uiPriority="72"/>
+    <w:lsdException w:name="Colorful Grid Accent 4" w:uiPriority="73"/>
+    <w:lsdException w:name="Light Shading Accent 5" w:uiPriority="60"/>
+    <w:lsdException w:name="Light List Accent 5" w:uiPriority="61"/>
+    <w:lsdException w:name="Light Grid Accent 5" w:uiPriority="62"/>
+    <w:lsdException w:name="Medium Shading 1 Accent 5" w:uiPriority="63"/>
+    <w:lsdException w:name="Medium Shading 2 Accent 5" w:uiPriority="64"/>
+    <w:lsdException w:name="Medium List 1 Accent 5" w:uiPriority="65"/>
+    <w:lsdException w:name="Medium List 2 Accent 5" w:uiPriority="66"/>
+    <w:lsdException w:name="Medium Grid 1 Accent 5" w:uiPriority="67"/>
+    <w:lsdException w:name="Medium Grid 2 Accent 5" w:uiPriority="68"/>
+    <w:lsdException w:name="Medium Grid 3 Accent 5" w:uiPriority="69"/>
+    <w:lsdException w:name="Dark List Accent 5" w:uiPriority="70"/>
+    <w:lsdException w:name="Colorful Shading Accent 5" w:uiPriority="71"/>
+    <w:lsdException w:name="Colorful List Accent 5" w:uiPriority="72"/>
+    <w:lsdException w:name="Colorful Grid Accent 5" w:uiPriority="73"/>
+    <w:lsdException w:name="Light Shading Accent 6" w:uiPriority="60"/>
+    <w:lsdException w:name="Light List Accent 6" w:uiPriority="61"/>
+    <w:lsdException w:name="Light Grid Accent 6" w:uiPriority="62"/>
+    <w:lsdException w:name="Medium Shading 1 Accent 6" w:uiPriority="63"/>
+    <w:lsdException w:name="Medium Shading 2 Accent 6" w:uiPriority="64"/>
+    <w:lsdException w:name="Medium List 1 Accent 6" w:uiPriority="65"/>
+    <w:lsdException w:name="Medium List 2 Accent 6" w:uiPriority="66"/>
+    <w:lsdException w:name="Medium Grid 1 Accent 6" w:uiPriority="67"/>
+    <w:lsdException w:name="Medium Grid 2 Accent 6" w:uiPriority="68"/>
+    <w:lsdException w:name="Medium Grid 3 Accent 6" w:uiPriority="69"/>
+    <w:lsdException w:name="Dark List Accent 6" w:uiPriority="70"/>
+    <w:lsdException w:name="Colorful Shading Accent 6" w:uiPriority="71"/>
+    <w:lsdException w:name="Colorful List Accent 6" w:uiPriority="72"/>
+    <w:lsdException w:name="Colorful Grid Accent 6" w:uiPriority="73"/>
+    <w:lsdException w:name="Subtle Emphasis" w:uiPriority="19" w:qFormat="1"/>
+    <w:lsdException w:name="Intense Emphasis" w:uiPriority="21" w:qFormat="1"/>
+    <w:lsdException w:name="Subtle Reference" w:uiPriority="31" w:qFormat="1"/>
+    <w:lsdException w:name="Intense Reference" w:uiPriority="32" w:qFormat="1"/>
+    <w:lsdException w:name="Book Title" w:uiPriority="33" w:qFormat="1"/>
+    <w:lsdException w:name="Bibliography" w:semiHidden="1" w:uiPriority="37" w:unhideWhenUsed="1"/>
+    <w:lsdException w:name="TOC Heading" w:semiHidden="1" w:uiPriority="39" w:unhideWhenUsed="1" w:qFormat="1"/>
+    <w:lsdException w:name="Plain Table 1" w:uiPriority="41"/>
+    <w:lsdException w:name="Plain Table 2" w:uiPriority="42"/>
+    <w:lsdException w:name="Plain Table 3" w:uiPriority="43"/>
+    <w:lsdException w:name="Plain Table 4" w:uiPriority="44"/>
+    <w:lsdException w:name="Plain Table 5" w:uiPriority="45"/>
+    <w:lsdException w:name="Grid Table Light" w:uiPriority="40"/>
+    <w:lsdException w:name="Grid Table 1 Light" w:uiPriority="46"/>
+    <w:lsdException w:name="Grid Table 2" w:uiPriority="47"/>
+    <w:lsdException w:name="Grid Table 3" w:uiPriority="48"/>
+    <w:lsdException w:name="Grid Table 4" w:uiPriority="49"/>
+    <w:lsdException w:name="Grid Table 5 Dark" w:uiPriority="50"/>
+    <w:lsdException w:name="Grid Table 6 Colorful" w:uiPriority="51"/>
+    <w:lsdException w:name="Grid Table 7 Colorful" w:uiPriority="52"/>
+    <w:lsdException w:name="Grid Table 1 Light Accent 1" w:uiPriority="46"/>
+    <w:lsdException w:name="Grid Table 2 Accent 1" w:uiPriority="47"/>
+    <w:lsdException w:name="Grid Table 3 Accent 1" w:uiPriority="48"/>
+    <w:lsdException w:name="Grid Table 4 Accent 1" w:uiPriority="49"/>
+    <w:lsdException w:name="Grid Table 5 Dark Accent 1" w:uiPriority="50"/>
+    <w:lsdException w:name="Grid Table 6 Colorful Accent 1" w:uiPriority="51"/>
+    <w:lsdException w:name="Grid Table 7 Colorful Accent 1" w:uiPriority="52"/>
+    <w:lsdException w:name="Grid Table 1 Light Accent 2" w:uiPriority="46"/>
+    <w:lsdException w:name="Grid Table 2 Accent 2" w:uiPriority="47"/>
+    <w:lsdException w:name="Grid Table 3 Accent 2" w:uiPriority="48"/>
+    <w:lsdException w:name="Grid Table 4 Accent 2" w:uiPriority="49"/>
+    <w:lsdException w:name="Grid Table 5 Dark Accent 2" w:uiPriority="50"/>
+    <w:lsdException w:name="Grid Table 6 Colorful Accent 2" w:uiPriority="51"/>
+    <w:lsdException w:name="Grid Table 7 Colorful Accent 2" w:uiPriority="52"/>
+    <w:lsdException w:name="Grid Table 1 Light Accent 3" w:uiPriority="46"/>
+    <w:lsdException w:name="Grid Table 2 Accent 3" w:uiPriority="47"/>
+    <w:lsdException w:name="Grid Table 3 Accent 3" w:uiPriority="48"/>
+    <w:lsdException w:name="Grid Table 4 Accent 3" w:uiPriority="49"/>
+    <w:lsdException w:name="Grid Table 5 Dark Accent 3" w:uiPriority="50"/>
+    <w:lsdException w:name="Grid Table 6 Colorful Accent 3" w:uiPriority="51"/>
+    <w:lsdException w:name="Grid Table 7 Colorful Accent 3" w:uiPriority="52"/>
+    <w:lsdException w:name="Grid Table 1 Light Accent 4" w:uiPriority="46"/>
+    <w:lsdException w:name="Grid Table 2 Accent 4" w:uiPriority="47"/>
+    <w:lsdException w:name="Grid Table 3 Accent 4" w:uiPriority="48"/>
+    <w:lsdException w:name="Grid Table 4 Accent 4" w:uiPriority="49"/>
+    <w:lsdException w:name="Grid Table 5 Dark Accent 4" w:uiPriority="50"/>
+    <w:lsdException w:name="Grid Table 6 Colorful Accent 4" w:uiPriority="51"/>
+    <w:lsdException w:name="Grid Table 7 Colorful Accent 4" w:uiPriority="52"/>
+    <w:lsdException w:name="Grid Table 1 Light Accent 5" w:uiPriority="46"/>
+    <w:lsdException w:name="Grid Table 2 Accent 5" w:uiPriority="47"/>
+    <w:lsdException w:name="Grid Table 3 Accent 5" w:uiPriority="48"/>
+    <w:lsdException w:name="Grid Table 4 Accent 5" w:uiPriority="49"/>
+    <w:lsdException w:name="Grid Table 5 Dark Accent 5" w:uiPriority="50"/>
+    <w:lsdException w:name="Grid Table 6 Colorful Accent 5" w:uiPriority="51"/>
+    <w:lsdException w:name="Grid Table 7 Colorful Accent 5" w:uiPriority="52"/>
+    <w:lsdException w:name="Grid Table 1 Light Accent 6" w:uiPriority="46"/>
+    <w:lsdException w:name="Grid Table 2 Accent 6" w:uiPriority="47"/>
+    <w:lsdException w:name="Grid Table 3 Accent 6" w:uiPriority="48"/>
+    <w:lsdException w:name="Grid Table 4 Accent 6" w:uiPriority="49"/>
+    <w:lsdException w:name="Grid Table 5 Dark Accent 6" w:uiPriority="50"/>
+    <w:lsdException w:name="Grid Table 6 Colorful Accent 6" w:uiPriority="51"/>
+    <w:lsdException w:name="Grid Table 7 Colorful Accent 6" w:uiPriority="52"/>
+    <w:lsdException w:name="List Table 1 Light" w:uiPriority="46"/>
+    <w:lsdException w:name="List Table 2" w:uiPriority="47"/>
+    <w:lsdException w:name="List Table 3" w:uiPriority="48"/>
+    <w:lsdException w:name="List Table 4" w:uiPriority="49"/>
+    <w:lsdException w:name="List Table 5 Dark" w:uiPriority="50"/>
+    <w:lsdException w:name="List Table 6 Colorful" w:uiPriority="51"/>
+    <w:lsdException w:name="List Table 7 Colorful" w:uiPriority="52"/>
+    <w:lsdException w:name="List Table 1 Light Accent 1" w:uiPriority="46"/>
+    <w:lsdException w:name="List Table 2 Accent 1" w:uiPriority="47"/>
+    <w:lsdException w:name="List Table 3 Accent 1" w:uiPriority="48"/>
+    <w:lsdException w:name="List Table 4 Accent 1" w:uiPriority="49"/>
+    <w:lsdException w:name="List Table 5 Dark Accent 1" w:uiPriority="50"/>
+    <w:lsdException w:name="List Table 6 Colorful Accent 1" w:uiPriority="51"/>
+    <w:lsdException w:name="List Table 7 Colorful Accent 1" w:uiPriority="52"/>
+    <w:lsdException w:name="List Table 1 Light Accent 2" w:uiPriority="46"/>
+    <w:lsdException w:name="List Table 2 Accent 2" w:uiPriority="47"/>
+    <w:lsdException w:name="List Table 3 Accent 2" w:uiPriority="48"/>
+    <w:lsdException w:name="List Table 4 Accent 2" w:uiPriority="49"/>
+    <w:lsdException w:name="List Table 5 Dark Accent 2" w:uiPriority="50"/>
+    <w:lsdException w:name="List Table 6 Colorful Accent 2" w:uiPriority="51"/>
+    <w:lsdException w:name="List Table 7 Colorful Accent 2" w:uiPriority="52"/>
+    <w:lsdException w:name="List Table 1 Light Accent 3" w:uiPriority="46"/>
+    <w:lsdException w:name="List Table 2 Accent 3" w:uiPriority="47"/>
+    <w:lsdException w:name="List Table 3 Accent 3" w:uiPriority="48"/>
+    <w:lsdException w:name="List Table 4 Accent 3" w:uiPriority="49"/>
+    <w:lsdException w:name="List Table 5 Dark Accent 3" w:uiPriority="50"/>
+    <w:lsdException w:name="List Table 6 Colorful Accent 3" w:uiPriority="51"/>
+    <w:lsdException w:name="List Table 7 Colorful Accent 3" w:uiPriority="52"/>
+    <w:lsdException w:name="List Table 1 Light Accent 4" w:uiPriority="46"/>
+    <w:lsdException w:name="List Table 2 Accent 4" w:uiPriority="47"/>
+    <w:lsdException w:name="List Table 3 Accent 4" w:uiPriority="48"/>
+    <w:lsdException w:name="List Table 4 Accent 4" w:uiPriority="49"/>
+    <w:lsdException w:name="List Table 5 Dark Accent 4" w:uiPriority="50"/>
+    <w:lsdException w:name="List Table 6 Colorful Accent 4" w:uiPriority="51"/>
+    <w:lsdException w:name="List Table 7 Colorful Accent 4" w:uiPriority="52"/>
+    <w:lsdException w:name="List Table 1 Light Accent 5" w:uiPriority="46"/>
+    <w:lsdException w:name="List Table 2 Accent 5" w:uiPriority="47"/>
+    <w:lsdException w:name="List Table 3 Accent 5" w:uiPriority="48"/>
+    <w:lsdException w:name="List Table 4 Accent 5" w:uiPriority="49"/>
+    <w:lsdException w:name="List Table 5 Dark Accent 5" w:uiPriority="50"/>
+    <w:lsdException w:name="List Table 6 Colorful Accent 5" w:uiPriority="51"/>
+    <w:lsdException w:name="List Table 7 Colorful Accent 5" w:uiPriority="52"/>
+    <w:lsdException w:name="List Table 1 Light Accent 6" w:uiPriority="46"/>
+    <w:lsdException w:name="List Table 2 Accent 6" w:uiPriority="47"/>
+    <w:lsdException w:name="List Table 3 Accent 6" w:uiPriority="48"/>
+    <w:lsdException w:name="List Table 4 Accent 6" w:uiPriority="49"/>
+    <w:lsdException w:name="List Table 5 Dark Accent 6" w:uiPriority="50"/>
+    <w:lsdException w:name="List Table 6 Colorful Accent 6" w:uiPriority="51"/>
+    <w:lsdException w:name="List Table 7 Colorful Accent 6" w:uiPriority="52"/>
   </w:latentStyles>
   <w:style w:type="paragraph" w:default="1" w:styleId="Normal">
     <w:name w:val="Normal"/>
@@ -20061,7 +20227,6 @@
       <w:spacing w:after="0" w:line="240" w:lineRule="auto"/>
     </w:pPr>
     <w:tblPr>
-      <w:tblInd w:w="0" w:type="dxa"/>
       <w:tblBorders>
         <w:top w:val="single" w:sz="4" w:space="0" w:color="auto"/>
         <w:left w:val="single" w:sz="4" w:space="0" w:color="auto"/>
@@ -20070,463 +20235,6 @@
         <w:insideH w:val="single" w:sz="4" w:space="0" w:color="auto"/>
         <w:insideV w:val="single" w:sz="4" w:space="0" w:color="auto"/>
       </w:tblBorders>
-      <w:tblCellMar>
-        <w:top w:w="0" w:type="dxa"/>
-        <w:left w:w="108" w:type="dxa"/>
-        <w:bottom w:w="0" w:type="dxa"/>
-        <w:right w:w="108" w:type="dxa"/>
-      </w:tblCellMar>
-    </w:tblPr>
-  </w:style>
-  <w:style w:type="paragraph" w:styleId="Header">
-    <w:name w:val="header"/>
-    <w:basedOn w:val="Normal"/>
-    <w:link w:val="HeaderChar"/>
-    <w:uiPriority w:val="99"/>
-    <w:unhideWhenUsed/>
-    <w:rsid w:val="00C12352"/>
-    <w:pPr>
-      <w:tabs>
-        <w:tab w:val="center" w:pos="4680"/>
-        <w:tab w:val="right" w:pos="9360"/>
-      </w:tabs>
-      <w:spacing w:after="0" w:line="240" w:lineRule="auto"/>
-    </w:pPr>
-  </w:style>
-  <w:style w:type="character" w:customStyle="1" w:styleId="HeaderChar">
-    <w:name w:val="Header Char"/>
-    <w:basedOn w:val="DefaultParagraphFont"/>
-    <w:link w:val="Header"/>
-    <w:uiPriority w:val="99"/>
-    <w:rsid w:val="00C12352"/>
-  </w:style>
-  <w:style w:type="paragraph" w:styleId="Footer">
-    <w:name w:val="footer"/>
-    <w:basedOn w:val="Normal"/>
-    <w:link w:val="FooterChar"/>
-    <w:uiPriority w:val="99"/>
-    <w:unhideWhenUsed/>
-    <w:rsid w:val="00C12352"/>
-    <w:pPr>
-      <w:tabs>
-        <w:tab w:val="center" w:pos="4680"/>
-        <w:tab w:val="right" w:pos="9360"/>
-      </w:tabs>
-      <w:spacing w:after="0" w:line="240" w:lineRule="auto"/>
-    </w:pPr>
-  </w:style>
-  <w:style w:type="character" w:customStyle="1" w:styleId="FooterChar">
-    <w:name w:val="Footer Char"/>
-    <w:basedOn w:val="DefaultParagraphFont"/>
-    <w:link w:val="Footer"/>
-    <w:uiPriority w:val="99"/>
-    <w:rsid w:val="00C12352"/>
-  </w:style>
-</w:styles>
-</file>
-
-<file path=word/stylesWithEffects.xml><?xml version="1.0" encoding="utf-8"?>
-<w:styles xmlns:wpc="http://schemas.microsoft.com/office/word/2010/wordprocessingCanvas" xmlns:mc="http://schemas.openxmlformats.org/markup-compatibility/2006" xmlns:o="urn:schemas-microsoft-com:office:office" xmlns:r="http://schemas.openxmlformats.org/officeDocument/2006/relationships" xmlns:m="http://schemas.openxmlformats.org/officeDocument/2006/math" xmlns:v="urn:schemas-microsoft-com:vml" xmlns:wp14="http://schemas.microsoft.com/office/word/2010/wordprocessingDrawing" xmlns:wp="http://schemas.openxmlformats.org/drawingml/2006/wordprocessingDrawing" xmlns:w10="urn:schemas-microsoft-com:office:word" xmlns:w="http://schemas.openxmlformats.org/wordprocessingml/2006/main" xmlns:w14="http://schemas.microsoft.com/office/word/2010/wordml" xmlns:wpg="http://schemas.microsoft.com/office/word/2010/wordprocessingGroup" xmlns:wpi="http://schemas.microsoft.com/office/word/2010/wordprocessingInk" xmlns:wne="http://schemas.microsoft.com/office/word/2006/wordml" xmlns:wps="http://schemas.microsoft.com/office/word/2010/wordprocessingShape" mc:Ignorable="w14 wp14">
-  <w:docDefaults>
-    <w:rPrDefault>
-      <w:rPr>
-        <w:rFonts w:asciiTheme="minorHAnsi" w:eastAsiaTheme="minorHAnsi" w:hAnsiTheme="minorHAnsi" w:cstheme="minorBidi"/>
-        <w:sz w:val="22"/>
-        <w:szCs w:val="22"/>
-        <w:lang w:val="en-US" w:eastAsia="en-US" w:bidi="ar-SA"/>
-      </w:rPr>
-    </w:rPrDefault>
-    <w:pPrDefault>
-      <w:pPr>
-        <w:spacing w:after="160" w:line="259" w:lineRule="auto"/>
-      </w:pPr>
-    </w:pPrDefault>
-  </w:docDefaults>
-  <w:latentStyles w:defLockedState="0" w:defUIPriority="99" w:defSemiHidden="1" w:defUnhideWhenUsed="1" w:defQFormat="0" w:count="267">
-    <w:lsdException w:name="Normal" w:semiHidden="0" w:uiPriority="0" w:unhideWhenUsed="0" w:qFormat="1"/>
-    <w:lsdException w:name="heading 1" w:semiHidden="0" w:uiPriority="9" w:unhideWhenUsed="0" w:qFormat="1"/>
-    <w:lsdException w:name="heading 2" w:uiPriority="9" w:qFormat="1"/>
-    <w:lsdException w:name="heading 3" w:uiPriority="9" w:qFormat="1"/>
-    <w:lsdException w:name="heading 4" w:uiPriority="9" w:qFormat="1"/>
-    <w:lsdException w:name="heading 5" w:uiPriority="9" w:qFormat="1"/>
-    <w:lsdException w:name="heading 6" w:uiPriority="9" w:qFormat="1"/>
-    <w:lsdException w:name="heading 7" w:uiPriority="9" w:qFormat="1"/>
-    <w:lsdException w:name="heading 8" w:uiPriority="9" w:qFormat="1"/>
-    <w:lsdException w:name="heading 9" w:uiPriority="9" w:qFormat="1"/>
-    <w:lsdException w:name="toc 1" w:uiPriority="39"/>
-    <w:lsdException w:name="toc 2" w:uiPriority="39"/>
-    <w:lsdException w:name="toc 3" w:uiPriority="39"/>
-    <w:lsdException w:name="toc 4" w:uiPriority="39"/>
-    <w:lsdException w:name="toc 5" w:uiPriority="39"/>
-    <w:lsdException w:name="toc 6" w:uiPriority="39"/>
-    <w:lsdException w:name="toc 7" w:uiPriority="39"/>
-    <w:lsdException w:name="toc 8" w:uiPriority="39"/>
-    <w:lsdException w:name="toc 9" w:uiPriority="39"/>
-    <w:lsdException w:name="caption" w:uiPriority="35" w:qFormat="1"/>
-    <w:lsdException w:name="Title" w:semiHidden="0" w:uiPriority="10" w:unhideWhenUsed="0" w:qFormat="1"/>
-    <w:lsdException w:name="Default Paragraph Font" w:uiPriority="1"/>
-    <w:lsdException w:name="Subtitle" w:semiHidden="0" w:uiPriority="11" w:unhideWhenUsed="0" w:qFormat="1"/>
-    <w:lsdException w:name="Strong" w:semiHidden="0" w:uiPriority="22" w:unhideWhenUsed="0" w:qFormat="1"/>
-    <w:lsdException w:name="Emphasis" w:semiHidden="0" w:uiPriority="20" w:unhideWhenUsed="0" w:qFormat="1"/>
-    <w:lsdException w:name="Table Grid" w:semiHidden="0" w:uiPriority="39" w:unhideWhenUsed="0"/>
-    <w:lsdException w:name="Placeholder Text" w:unhideWhenUsed="0"/>
-    <w:lsdException w:name="No Spacing" w:semiHidden="0" w:uiPriority="1" w:unhideWhenUsed="0" w:qFormat="1"/>
-    <w:lsdException w:name="Light Shading" w:semiHidden="0" w:uiPriority="60" w:unhideWhenUsed="0"/>
-    <w:lsdException w:name="Light List" w:semiHidden="0" w:uiPriority="61" w:unhideWhenUsed="0"/>
-    <w:lsdException w:name="Light Grid" w:semiHidden="0" w:uiPriority="62" w:unhideWhenUsed="0"/>
-    <w:lsdException w:name="Medium Shading 1" w:semiHidden="0" w:uiPriority="63" w:unhideWhenUsed="0"/>
-    <w:lsdException w:name="Medium Shading 2" w:semiHidden="0" w:uiPriority="64" w:unhideWhenUsed="0"/>
-    <w:lsdException w:name="Medium List 1" w:semiHidden="0" w:uiPriority="65" w:unhideWhenUsed="0"/>
-    <w:lsdException w:name="Medium List 2" w:semiHidden="0" w:uiPriority="66" w:unhideWhenUsed="0"/>
-    <w:lsdException w:name="Medium Grid 1" w:semiHidden="0" w:uiPriority="67" w:unhideWhenUsed="0"/>
-    <w:lsdException w:name="Medium Grid 2" w:semiHidden="0" w:uiPriority="68" w:unhideWhenUsed="0"/>
-    <w:lsdException w:name="Medium Grid 3" w:semiHidden="0" w:uiPriority="69" w:unhideWhenUsed="0"/>
-    <w:lsdException w:name="Dark List" w:semiHidden="0" w:uiPriority="70" w:unhideWhenUsed="0"/>
-    <w:lsdException w:name="Colorful Shading" w:semiHidden="0" w:uiPriority="71" w:unhideWhenUsed="0"/>
-    <w:lsdException w:name="Colorful List" w:semiHidden="0" w:uiPriority="72" w:unhideWhenUsed="0"/>
-    <w:lsdException w:name="Colorful Grid" w:semiHidden="0" w:uiPriority="73" w:unhideWhenUsed="0"/>
-    <w:lsdException w:name="Light Shading Accent 1" w:semiHidden="0" w:uiPriority="60" w:unhideWhenUsed="0"/>
-    <w:lsdException w:name="Light List Accent 1" w:semiHidden="0" w:uiPriority="61" w:unhideWhenUsed="0"/>
-    <w:lsdException w:name="Light Grid Accent 1" w:semiHidden="0" w:uiPriority="62" w:unhideWhenUsed="0"/>
-    <w:lsdException w:name="Medium Shading 1 Accent 1" w:semiHidden="0" w:uiPriority="63" w:unhideWhenUsed="0"/>
-    <w:lsdException w:name="Medium Shading 2 Accent 1" w:semiHidden="0" w:uiPriority="64" w:unhideWhenUsed="0"/>
-    <w:lsdException w:name="Medium List 1 Accent 1" w:semiHidden="0" w:uiPriority="65" w:unhideWhenUsed="0"/>
-    <w:lsdException w:name="Revision" w:unhideWhenUsed="0"/>
-    <w:lsdException w:name="List Paragraph" w:semiHidden="0" w:uiPriority="34" w:unhideWhenUsed="0" w:qFormat="1"/>
-    <w:lsdException w:name="Quote" w:semiHidden="0" w:uiPriority="29" w:unhideWhenUsed="0" w:qFormat="1"/>
-    <w:lsdException w:name="Intense Quote" w:semiHidden="0" w:uiPriority="30" w:unhideWhenUsed="0" w:qFormat="1"/>
-    <w:lsdException w:name="Medium List 2 Accent 1" w:semiHidden="0" w:uiPriority="66" w:unhideWhenUsed="0"/>
-    <w:lsdException w:name="Medium Grid 1 Accent 1" w:semiHidden="0" w:uiPriority="67" w:unhideWhenUsed="0"/>
-    <w:lsdException w:name="Medium Grid 2 Accent 1" w:semiHidden="0" w:uiPriority="68" w:unhideWhenUsed="0"/>
-    <w:lsdException w:name="Medium Grid 3 Accent 1" w:semiHidden="0" w:uiPriority="69" w:unhideWhenUsed="0"/>
-    <w:lsdException w:name="Dark List Accent 1" w:semiHidden="0" w:uiPriority="70" w:unhideWhenUsed="0"/>
-    <w:lsdException w:name="Colorful Shading Accent 1" w:semiHidden="0" w:uiPriority="71" w:unhideWhenUsed="0"/>
-    <w:lsdException w:name="Colorful List Accent 1" w:semiHidden="0" w:uiPriority="72" w:unhideWhenUsed="0"/>
-    <w:lsdException w:name="Colorful Grid Accent 1" w:semiHidden="0" w:uiPriority="73" w:unhideWhenUsed="0"/>
-    <w:lsdException w:name="Light Shading Accent 2" w:semiHidden="0" w:uiPriority="60" w:unhideWhenUsed="0"/>
-    <w:lsdException w:name="Light List Accent 2" w:semiHidden="0" w:uiPriority="61" w:unhideWhenUsed="0"/>
-    <w:lsdException w:name="Light Grid Accent 2" w:semiHidden="0" w:uiPriority="62" w:unhideWhenUsed="0"/>
-    <w:lsdException w:name="Medium Shading 1 Accent 2" w:semiHidden="0" w:uiPriority="63" w:unhideWhenUsed="0"/>
-    <w:lsdException w:name="Medium Shading 2 Accent 2" w:semiHidden="0" w:uiPriority="64" w:unhideWhenUsed="0"/>
-    <w:lsdException w:name="Medium List 1 Accent 2" w:semiHidden="0" w:uiPriority="65" w:unhideWhenUsed="0"/>
-    <w:lsdException w:name="Medium List 2 Accent 2" w:semiHidden="0" w:uiPriority="66" w:unhideWhenUsed="0"/>
-    <w:lsdException w:name="Medium Grid 1 Accent 2" w:semiHidden="0" w:uiPriority="67" w:unhideWhenUsed="0"/>
-    <w:lsdException w:name="Medium Grid 2 Accent 2" w:semiHidden="0" w:uiPriority="68" w:unhideWhenUsed="0"/>
-    <w:lsdException w:name="Medium Grid 3 Accent 2" w:semiHidden="0" w:uiPriority="69" w:unhideWhenUsed="0"/>
-    <w:lsdException w:name="Dark List Accent 2" w:semiHidden="0" w:uiPriority="70" w:unhideWhenUsed="0"/>
-    <w:lsdException w:name="Colorful Shading Accent 2" w:semiHidden="0" w:uiPriority="71" w:unhideWhenUsed="0"/>
-    <w:lsdException w:name="Colorful List Accent 2" w:semiHidden="0" w:uiPriority="72" w:unhideWhenUsed="0"/>
-    <w:lsdException w:name="Colorful Grid Accent 2" w:semiHidden="0" w:uiPriority="73" w:unhideWhenUsed="0"/>
-    <w:lsdException w:name="Light Shading Accent 3" w:semiHidden="0" w:uiPriority="60" w:unhideWhenUsed="0"/>
-    <w:lsdException w:name="Light List Accent 3" w:semiHidden="0" w:uiPriority="61" w:unhideWhenUsed="0"/>
-    <w:lsdException w:name="Light Grid Accent 3" w:semiHidden="0" w:uiPriority="62" w:unhideWhenUsed="0"/>
-    <w:lsdException w:name="Medium Shading 1 Accent 3" w:semiHidden="0" w:uiPriority="63" w:unhideWhenUsed="0"/>
-    <w:lsdException w:name="Medium Shading 2 Accent 3" w:semiHidden="0" w:uiPriority="64" w:unhideWhenUsed="0"/>
-    <w:lsdException w:name="Medium List 1 Accent 3" w:semiHidden="0" w:uiPriority="65" w:unhideWhenUsed="0"/>
-    <w:lsdException w:name="Medium List 2 Accent 3" w:semiHidden="0" w:uiPriority="66" w:unhideWhenUsed="0"/>
-    <w:lsdException w:name="Medium Grid 1 Accent 3" w:semiHidden="0" w:uiPriority="67" w:unhideWhenUsed="0"/>
-    <w:lsdException w:name="Medium Grid 2 Accent 3" w:semiHidden="0" w:uiPriority="68" w:unhideWhenUsed="0"/>
-    <w:lsdException w:name="Medium Grid 3 Accent 3" w:semiHidden="0" w:uiPriority="69" w:unhideWhenUsed="0"/>
-    <w:lsdException w:name="Dark List Accent 3" w:semiHidden="0" w:uiPriority="70" w:unhideWhenUsed="0"/>
-    <w:lsdException w:name="Colorful Shading Accent 3" w:semiHidden="0" w:uiPriority="71" w:unhideWhenUsed="0"/>
-    <w:lsdException w:name="Colorful List Accent 3" w:semiHidden="0" w:uiPriority="72" w:unhideWhenUsed="0"/>
-    <w:lsdException w:name="Colorful Grid Accent 3" w:semiHidden="0" w:uiPriority="73" w:unhideWhenUsed="0"/>
-    <w:lsdException w:name="Light Shading Accent 4" w:semiHidden="0" w:uiPriority="60" w:unhideWhenUsed="0"/>
-    <w:lsdException w:name="Light List Accent 4" w:semiHidden="0" w:uiPriority="61" w:unhideWhenUsed="0"/>
-    <w:lsdException w:name="Light Grid Accent 4" w:semiHidden="0" w:uiPriority="62" w:unhideWhenUsed="0"/>
-    <w:lsdException w:name="Medium Shading 1 Accent 4" w:semiHidden="0" w:uiPriority="63" w:unhideWhenUsed="0"/>
-    <w:lsdException w:name="Medium Shading 2 Accent 4" w:semiHidden="0" w:uiPriority="64" w:unhideWhenUsed="0"/>
-    <w:lsdException w:name="Medium List 1 Accent 4" w:semiHidden="0" w:uiPriority="65" w:unhideWhenUsed="0"/>
-    <w:lsdException w:name="Medium List 2 Accent 4" w:semiHidden="0" w:uiPriority="66" w:unhideWhenUsed="0"/>
-    <w:lsdException w:name="Medium Grid 1 Accent 4" w:semiHidden="0" w:uiPriority="67" w:unhideWhenUsed="0"/>
-    <w:lsdException w:name="Medium Grid 2 Accent 4" w:semiHidden="0" w:uiPriority="68" w:unhideWhenUsed="0"/>
-    <w:lsdException w:name="Medium Grid 3 Accent 4" w:semiHidden="0" w:uiPriority="69" w:unhideWhenUsed="0"/>
-    <w:lsdException w:name="Dark List Accent 4" w:semiHidden="0" w:uiPriority="70" w:unhideWhenUsed="0"/>
-    <w:lsdException w:name="Colorful Shading Accent 4" w:semiHidden="0" w:uiPriority="71" w:unhideWhenUsed="0"/>
-    <w:lsdException w:name="Colorful List Accent 4" w:semiHidden="0" w:uiPriority="72" w:unhideWhenUsed="0"/>
-    <w:lsdException w:name="Colorful Grid Accent 4" w:semiHidden="0" w:uiPriority="73" w:unhideWhenUsed="0"/>
-    <w:lsdException w:name="Light Shading Accent 5" w:semiHidden="0" w:uiPriority="60" w:unhideWhenUsed="0"/>
-    <w:lsdException w:name="Light List Accent 5" w:semiHidden="0" w:uiPriority="61" w:unhideWhenUsed="0"/>
-    <w:lsdException w:name="Light Grid Accent 5" w:semiHidden="0" w:uiPriority="62" w:unhideWhenUsed="0"/>
-    <w:lsdException w:name="Medium Shading 1 Accent 5" w:semiHidden="0" w:uiPriority="63" w:unhideWhenUsed="0"/>
-    <w:lsdException w:name="Medium Shading 2 Accent 5" w:semiHidden="0" w:uiPriority="64" w:unhideWhenUsed="0"/>
-    <w:lsdException w:name="Medium List 1 Accent 5" w:semiHidden="0" w:uiPriority="65" w:unhideWhenUsed="0"/>
-    <w:lsdException w:name="Medium List 2 Accent 5" w:semiHidden="0" w:uiPriority="66" w:unhideWhenUsed="0"/>
-    <w:lsdException w:name="Medium Grid 1 Accent 5" w:semiHidden="0" w:uiPriority="67" w:unhideWhenUsed="0"/>
-    <w:lsdException w:name="Medium Grid 2 Accent 5" w:semiHidden="0" w:uiPriority="68" w:unhideWhenUsed="0"/>
-    <w:lsdException w:name="Medium Grid 3 Accent 5" w:semiHidden="0" w:uiPriority="69" w:unhideWhenUsed="0"/>
-    <w:lsdException w:name="Dark List Accent 5" w:semiHidden="0" w:uiPriority="70" w:unhideWhenUsed="0"/>
-    <w:lsdException w:name="Colorful Shading Accent 5" w:semiHidden="0" w:uiPriority="71" w:unhideWhenUsed="0"/>
-    <w:lsdException w:name="Colorful List Accent 5" w:semiHidden="0" w:uiPriority="72" w:unhideWhenUsed="0"/>
-    <w:lsdException w:name="Colorful Grid Accent 5" w:semiHidden="0" w:uiPriority="73" w:unhideWhenUsed="0"/>
-    <w:lsdException w:name="Light Shading Accent 6" w:semiHidden="0" w:uiPriority="60" w:unhideWhenUsed="0"/>
-    <w:lsdException w:name="Light List Accent 6" w:semiHidden="0" w:uiPriority="61" w:unhideWhenUsed="0"/>
-    <w:lsdException w:name="Light Grid Accent 6" w:semiHidden="0" w:uiPriority="62" w:unhideWhenUsed="0"/>
-    <w:lsdException w:name="Medium Shading 1 Accent 6" w:semiHidden="0" w:uiPriority="63" w:unhideWhenUsed="0"/>
-    <w:lsdException w:name="Medium Shading 2 Accent 6" w:semiHidden="0" w:uiPriority="64" w:unhideWhenUsed="0"/>
-    <w:lsdException w:name="Medium List 1 Accent 6" w:semiHidden="0" w:uiPriority="65" w:unhideWhenUsed="0"/>
-    <w:lsdException w:name="Medium List 2 Accent 6" w:semiHidden="0" w:uiPriority="66" w:unhideWhenUsed="0"/>
-    <w:lsdException w:name="Medium Grid 1 Accent 6" w:semiHidden="0" w:uiPriority="67" w:unhideWhenUsed="0"/>
-    <w:lsdException w:name="Medium Grid 2 Accent 6" w:semiHidden="0" w:uiPriority="68" w:unhideWhenUsed="0"/>
-    <w:lsdException w:name="Medium Grid 3 Accent 6" w:semiHidden="0" w:uiPriority="69" w:unhideWhenUsed="0"/>
-    <w:lsdException w:name="Dark List Accent 6" w:semiHidden="0" w:uiPriority="70" w:unhideWhenUsed="0"/>
-    <w:lsdException w:name="Colorful Shading Accent 6" w:semiHidden="0" w:uiPriority="71" w:unhideWhenUsed="0"/>
-    <w:lsdException w:name="Colorful List Accent 6" w:semiHidden="0" w:uiPriority="72" w:unhideWhenUsed="0"/>
-    <w:lsdException w:name="Colorful Grid Accent 6" w:semiHidden="0" w:uiPriority="73" w:unhideWhenUsed="0"/>
-    <w:lsdException w:name="Subtle Emphasis" w:semiHidden="0" w:uiPriority="19" w:unhideWhenUsed="0" w:qFormat="1"/>
-    <w:lsdException w:name="Intense Emphasis" w:semiHidden="0" w:uiPriority="21" w:unhideWhenUsed="0" w:qFormat="1"/>
-    <w:lsdException w:name="Subtle Reference" w:semiHidden="0" w:uiPriority="31" w:unhideWhenUsed="0" w:qFormat="1"/>
-    <w:lsdException w:name="Intense Reference" w:semiHidden="0" w:uiPriority="32" w:unhideWhenUsed="0" w:qFormat="1"/>
-    <w:lsdException w:name="Book Title" w:semiHidden="0" w:uiPriority="33" w:unhideWhenUsed="0" w:qFormat="1"/>
-    <w:lsdException w:name="Bibliography" w:uiPriority="37"/>
-    <w:lsdException w:name="TOC Heading" w:uiPriority="39" w:qFormat="1"/>
-  </w:latentStyles>
-  <w:style w:type="paragraph" w:default="1" w:styleId="Normal">
-    <w:name w:val="Normal"/>
-    <w:qFormat/>
-  </w:style>
-  <w:style w:type="paragraph" w:styleId="Heading1">
-    <w:name w:val="heading 1"/>
-    <w:basedOn w:val="Normal"/>
-    <w:next w:val="Normal"/>
-    <w:link w:val="Heading1Char"/>
-    <w:uiPriority w:val="9"/>
-    <w:qFormat/>
-    <w:rsid w:val="00982828"/>
-    <w:pPr>
-      <w:keepNext/>
-      <w:keepLines/>
-      <w:spacing w:before="240" w:after="0"/>
-      <w:outlineLvl w:val="0"/>
-    </w:pPr>
-    <w:rPr>
-      <w:rFonts w:asciiTheme="majorHAnsi" w:eastAsiaTheme="majorEastAsia" w:hAnsiTheme="majorHAnsi" w:cstheme="majorBidi"/>
-      <w:color w:val="2E74B5" w:themeColor="accent1" w:themeShade="BF"/>
-      <w:sz w:val="32"/>
-      <w:szCs w:val="32"/>
-    </w:rPr>
-  </w:style>
-  <w:style w:type="paragraph" w:styleId="Heading2">
-    <w:name w:val="heading 2"/>
-    <w:basedOn w:val="Normal"/>
-    <w:next w:val="Normal"/>
-    <w:link w:val="Heading2Char"/>
-    <w:uiPriority w:val="9"/>
-    <w:unhideWhenUsed/>
-    <w:qFormat/>
-    <w:rsid w:val="008D1BDD"/>
-    <w:pPr>
-      <w:keepNext/>
-      <w:keepLines/>
-      <w:spacing w:before="40" w:after="0"/>
-      <w:outlineLvl w:val="1"/>
-    </w:pPr>
-    <w:rPr>
-      <w:rFonts w:asciiTheme="majorHAnsi" w:eastAsiaTheme="majorEastAsia" w:hAnsiTheme="majorHAnsi" w:cstheme="majorBidi"/>
-      <w:color w:val="2E74B5" w:themeColor="accent1" w:themeShade="BF"/>
-      <w:sz w:val="26"/>
-      <w:szCs w:val="26"/>
-    </w:rPr>
-  </w:style>
-  <w:style w:type="paragraph" w:styleId="Heading3">
-    <w:name w:val="heading 3"/>
-    <w:basedOn w:val="Normal"/>
-    <w:next w:val="Normal"/>
-    <w:link w:val="Heading3Char"/>
-    <w:uiPriority w:val="9"/>
-    <w:unhideWhenUsed/>
-    <w:qFormat/>
-    <w:rsid w:val="00D10704"/>
-    <w:pPr>
-      <w:keepNext/>
-      <w:keepLines/>
-      <w:spacing w:before="40" w:after="0"/>
-      <w:outlineLvl w:val="2"/>
-    </w:pPr>
-    <w:rPr>
-      <w:rFonts w:asciiTheme="majorHAnsi" w:eastAsiaTheme="majorEastAsia" w:hAnsiTheme="majorHAnsi" w:cstheme="majorBidi"/>
-      <w:color w:val="1F4D78" w:themeColor="accent1" w:themeShade="7F"/>
-      <w:sz w:val="24"/>
-      <w:szCs w:val="24"/>
-    </w:rPr>
-  </w:style>
-  <w:style w:type="paragraph" w:styleId="Heading4">
-    <w:name w:val="heading 4"/>
-    <w:basedOn w:val="Normal"/>
-    <w:next w:val="Normal"/>
-    <w:link w:val="Heading4Char"/>
-    <w:uiPriority w:val="9"/>
-    <w:unhideWhenUsed/>
-    <w:qFormat/>
-    <w:rsid w:val="00D10704"/>
-    <w:pPr>
-      <w:keepNext/>
-      <w:keepLines/>
-      <w:spacing w:before="40" w:after="0"/>
-      <w:outlineLvl w:val="3"/>
-    </w:pPr>
-    <w:rPr>
-      <w:rFonts w:asciiTheme="majorHAnsi" w:eastAsiaTheme="majorEastAsia" w:hAnsiTheme="majorHAnsi" w:cstheme="majorBidi"/>
-      <w:i/>
-      <w:iCs/>
-      <w:color w:val="2E74B5" w:themeColor="accent1" w:themeShade="BF"/>
-    </w:rPr>
-  </w:style>
-  <w:style w:type="character" w:default="1" w:styleId="DefaultParagraphFont">
-    <w:name w:val="Default Paragraph Font"/>
-    <w:uiPriority w:val="1"/>
-    <w:semiHidden/>
-    <w:unhideWhenUsed/>
-  </w:style>
-  <w:style w:type="table" w:default="1" w:styleId="TableNormal">
-    <w:name w:val="Normal Table"/>
-    <w:uiPriority w:val="99"/>
-    <w:semiHidden/>
-    <w:unhideWhenUsed/>
-    <w:tblPr>
-      <w:tblInd w:w="0" w:type="dxa"/>
-      <w:tblCellMar>
-        <w:top w:w="0" w:type="dxa"/>
-        <w:left w:w="108" w:type="dxa"/>
-        <w:bottom w:w="0" w:type="dxa"/>
-        <w:right w:w="108" w:type="dxa"/>
-      </w:tblCellMar>
-    </w:tblPr>
-  </w:style>
-  <w:style w:type="numbering" w:default="1" w:styleId="NoList">
-    <w:name w:val="No List"/>
-    <w:uiPriority w:val="99"/>
-    <w:semiHidden/>
-    <w:unhideWhenUsed/>
-  </w:style>
-  <w:style w:type="character" w:customStyle="1" w:styleId="Heading1Char">
-    <w:name w:val="Heading 1 Char"/>
-    <w:basedOn w:val="DefaultParagraphFont"/>
-    <w:link w:val="Heading1"/>
-    <w:uiPriority w:val="9"/>
-    <w:rsid w:val="00982828"/>
-    <w:rPr>
-      <w:rFonts w:asciiTheme="majorHAnsi" w:eastAsiaTheme="majorEastAsia" w:hAnsiTheme="majorHAnsi" w:cstheme="majorBidi"/>
-      <w:color w:val="2E74B5" w:themeColor="accent1" w:themeShade="BF"/>
-      <w:sz w:val="32"/>
-      <w:szCs w:val="32"/>
-    </w:rPr>
-  </w:style>
-  <w:style w:type="character" w:customStyle="1" w:styleId="Heading2Char">
-    <w:name w:val="Heading 2 Char"/>
-    <w:basedOn w:val="DefaultParagraphFont"/>
-    <w:link w:val="Heading2"/>
-    <w:uiPriority w:val="9"/>
-    <w:rsid w:val="008D1BDD"/>
-    <w:rPr>
-      <w:rFonts w:asciiTheme="majorHAnsi" w:eastAsiaTheme="majorEastAsia" w:hAnsiTheme="majorHAnsi" w:cstheme="majorBidi"/>
-      <w:color w:val="2E74B5" w:themeColor="accent1" w:themeShade="BF"/>
-      <w:sz w:val="26"/>
-      <w:szCs w:val="26"/>
-    </w:rPr>
-  </w:style>
-  <w:style w:type="paragraph" w:styleId="ListParagraph">
-    <w:name w:val="List Paragraph"/>
-    <w:basedOn w:val="Normal"/>
-    <w:uiPriority w:val="34"/>
-    <w:qFormat/>
-    <w:rsid w:val="008D1BDD"/>
-    <w:pPr>
-      <w:ind w:left="720"/>
-      <w:contextualSpacing/>
-    </w:pPr>
-  </w:style>
-  <w:style w:type="character" w:customStyle="1" w:styleId="Heading3Char">
-    <w:name w:val="Heading 3 Char"/>
-    <w:basedOn w:val="DefaultParagraphFont"/>
-    <w:link w:val="Heading3"/>
-    <w:uiPriority w:val="9"/>
-    <w:rsid w:val="00D10704"/>
-    <w:rPr>
-      <w:rFonts w:asciiTheme="majorHAnsi" w:eastAsiaTheme="majorEastAsia" w:hAnsiTheme="majorHAnsi" w:cstheme="majorBidi"/>
-      <w:color w:val="1F4D78" w:themeColor="accent1" w:themeShade="7F"/>
-      <w:sz w:val="24"/>
-      <w:szCs w:val="24"/>
-    </w:rPr>
-  </w:style>
-  <w:style w:type="character" w:customStyle="1" w:styleId="Heading4Char">
-    <w:name w:val="Heading 4 Char"/>
-    <w:basedOn w:val="DefaultParagraphFont"/>
-    <w:link w:val="Heading4"/>
-    <w:uiPriority w:val="9"/>
-    <w:rsid w:val="00D10704"/>
-    <w:rPr>
-      <w:rFonts w:asciiTheme="majorHAnsi" w:eastAsiaTheme="majorEastAsia" w:hAnsiTheme="majorHAnsi" w:cstheme="majorBidi"/>
-      <w:i/>
-      <w:iCs/>
-      <w:color w:val="2E74B5" w:themeColor="accent1" w:themeShade="BF"/>
-    </w:rPr>
-  </w:style>
-  <w:style w:type="paragraph" w:styleId="BalloonText">
-    <w:name w:val="Balloon Text"/>
-    <w:basedOn w:val="Normal"/>
-    <w:link w:val="BalloonTextChar"/>
-    <w:uiPriority w:val="99"/>
-    <w:semiHidden/>
-    <w:unhideWhenUsed/>
-    <w:rsid w:val="008E11DE"/>
-    <w:pPr>
-      <w:spacing w:after="0" w:line="240" w:lineRule="auto"/>
-    </w:pPr>
-    <w:rPr>
-      <w:rFonts w:ascii="Segoe UI" w:hAnsi="Segoe UI" w:cs="Segoe UI"/>
-      <w:sz w:val="18"/>
-      <w:szCs w:val="18"/>
-    </w:rPr>
-  </w:style>
-  <w:style w:type="character" w:customStyle="1" w:styleId="BalloonTextChar">
-    <w:name w:val="Balloon Text Char"/>
-    <w:basedOn w:val="DefaultParagraphFont"/>
-    <w:link w:val="BalloonText"/>
-    <w:uiPriority w:val="99"/>
-    <w:semiHidden/>
-    <w:rsid w:val="008E11DE"/>
-    <w:rPr>
-      <w:rFonts w:ascii="Segoe UI" w:hAnsi="Segoe UI" w:cs="Segoe UI"/>
-      <w:sz w:val="18"/>
-      <w:szCs w:val="18"/>
-    </w:rPr>
-  </w:style>
-  <w:style w:type="character" w:styleId="Hyperlink">
-    <w:name w:val="Hyperlink"/>
-    <w:basedOn w:val="DefaultParagraphFont"/>
-    <w:uiPriority w:val="99"/>
-    <w:rsid w:val="00AE0C92"/>
-    <w:rPr>
-      <w:color w:val="0000FF"/>
-      <w:sz w:val="20"/>
-      <w:u w:val="single"/>
-    </w:rPr>
-  </w:style>
-  <w:style w:type="table" w:styleId="TableGrid">
-    <w:name w:val="Table Grid"/>
-    <w:basedOn w:val="TableNormal"/>
-    <w:uiPriority w:val="39"/>
-    <w:rsid w:val="00DB7710"/>
-    <w:pPr>
-      <w:spacing w:after="0" w:line="240" w:lineRule="auto"/>
-    </w:pPr>
-    <w:tblPr>
-      <w:tblInd w:w="0" w:type="dxa"/>
-      <w:tblBorders>
-        <w:top w:val="single" w:sz="4" w:space="0" w:color="auto"/>
-        <w:left w:val="single" w:sz="4" w:space="0" w:color="auto"/>
-        <w:bottom w:val="single" w:sz="4" w:space="0" w:color="auto"/>
-        <w:right w:val="single" w:sz="4" w:space="0" w:color="auto"/>
-        <w:insideH w:val="single" w:sz="4" w:space="0" w:color="auto"/>
-        <w:insideV w:val="single" w:sz="4" w:space="0" w:color="auto"/>
-      </w:tblBorders>
-      <w:tblCellMar>
-        <w:top w:w="0" w:type="dxa"/>
-        <w:left w:w="108" w:type="dxa"/>
-        <w:bottom w:w="0" w:type="dxa"/>
-        <w:right w:w="108" w:type="dxa"/>
-      </w:tblCellMar>
     </w:tblPr>
   </w:style>
   <w:style w:type="paragraph" w:styleId="Header">
@@ -20831,7 +20539,7 @@
   <a:extraClrSchemeLst/>
   <a:extLst>
     <a:ext uri="{05A4C25C-085E-4340-85A3-A5531E510DB2}">
-      <thm15:themeFamily xmlns="" xmlns:thm15="http://schemas.microsoft.com/office/thememl/2012/main" name="Office Theme" id="{62F939B6-93AF-4DB8-9C6B-D6C7DFDC589F}" vid="{4A3C46E8-61CC-4603-A589-7422A47A8E4A}"/>
+      <thm15:themeFamily xmlns:thm15="http://schemas.microsoft.com/office/thememl/2012/main" name="Office Theme" id="{62F939B6-93AF-4DB8-9C6B-D6C7DFDC589F}" vid="{4A3C46E8-61CC-4603-A589-7422A47A8E4A}"/>
     </a:ext>
   </a:extLst>
 </a:theme>
@@ -20842,7 +20550,7 @@
 </file>
 
 <file path=customXml/itemProps1.xml><?xml version="1.0" encoding="utf-8"?>
-<ds:datastoreItem xmlns:ds="http://schemas.openxmlformats.org/officeDocument/2006/customXml" ds:itemID="{E1BC7872-027A-4952-8044-BFB310268E40}">
+<ds:datastoreItem xmlns:ds="http://schemas.openxmlformats.org/officeDocument/2006/customXml" ds:itemID="{8DC9D52F-CB3E-45A6-AE1E-D37E790A9478}">
   <ds:schemaRefs>
     <ds:schemaRef ds:uri="http://schemas.openxmlformats.org/officeDocument/2006/bibliography"/>
   </ds:schemaRefs>

</xml_diff>

<commit_message>
-- Phuc -- comiit tldt
</commit_message>
<xml_diff>
--- a/CNPM/SRS_CNPM.docx
+++ b/CNPM/SRS_CNPM.docx
@@ -6576,8 +6576,6 @@
                 <w:szCs w:val="24"/>
               </w:rPr>
             </w:pPr>
-            <w:bookmarkStart w:id="0" w:name="_GoBack"/>
-            <w:bookmarkEnd w:id="0"/>
           </w:p>
         </w:tc>
       </w:tr>
@@ -13662,7 +13660,25 @@
           <w:sz w:val="24"/>
           <w:szCs w:val="24"/>
         </w:rPr>
-        <w:t>Kịch bản 1.1: Hệ thống thông báo lỗi nhập mã PIN sai cú pháp</w:t>
+        <w:t>Kịch bả</w:t>
+      </w:r>
+      <w:r>
+        <w:rPr>
+          <w:rFonts w:ascii="Times New Roman" w:hAnsi="Times New Roman" w:cs="Times New Roman"/>
+          <w:b/>
+          <w:sz w:val="24"/>
+          <w:szCs w:val="24"/>
+        </w:rPr>
+        <w:t>n 1.2</w:t>
+      </w:r>
+      <w:r>
+        <w:rPr>
+          <w:rFonts w:ascii="Times New Roman" w:hAnsi="Times New Roman" w:cs="Times New Roman"/>
+          <w:b/>
+          <w:sz w:val="24"/>
+          <w:szCs w:val="24"/>
+        </w:rPr>
+        <w:t>: Hệ thống thông báo lỗi nhập mã PIN sai cú pháp</w:t>
       </w:r>
     </w:p>
     <w:p>
@@ -14642,7 +14658,16 @@
           <w:sz w:val="24"/>
           <w:szCs w:val="24"/>
         </w:rPr>
-        <w:t>ID: PR1</w:t>
+        <w:t>ID: Q</w:t>
+      </w:r>
+      <w:r>
+        <w:rPr>
+          <w:rFonts w:ascii="Times New Roman" w:hAnsi="Times New Roman" w:cs="Times New Roman"/>
+          <w:b/>
+          <w:sz w:val="24"/>
+          <w:szCs w:val="24"/>
+        </w:rPr>
+        <w:t>R1</w:t>
       </w:r>
     </w:p>
     <w:p>
@@ -14764,7 +14789,16 @@
           <w:sz w:val="24"/>
           <w:szCs w:val="24"/>
         </w:rPr>
-        <w:t>ID: PR2</w:t>
+        <w:t>ID: Q</w:t>
+      </w:r>
+      <w:r>
+        <w:rPr>
+          <w:rFonts w:ascii="Times New Roman" w:hAnsi="Times New Roman" w:cs="Times New Roman"/>
+          <w:b/>
+          <w:sz w:val="24"/>
+          <w:szCs w:val="24"/>
+        </w:rPr>
+        <w:t>R2</w:t>
       </w:r>
     </w:p>
     <w:p>
@@ -14880,7 +14914,16 @@
           <w:sz w:val="24"/>
           <w:szCs w:val="24"/>
         </w:rPr>
-        <w:t>ID: PR3</w:t>
+        <w:t>ID: Q</w:t>
+      </w:r>
+      <w:r>
+        <w:rPr>
+          <w:rFonts w:ascii="Times New Roman" w:hAnsi="Times New Roman" w:cs="Times New Roman"/>
+          <w:b/>
+          <w:sz w:val="24"/>
+          <w:szCs w:val="24"/>
+        </w:rPr>
+        <w:t>R3</w:t>
       </w:r>
     </w:p>
     <w:p>
@@ -15034,7 +15077,16 @@
           <w:sz w:val="24"/>
           <w:szCs w:val="24"/>
         </w:rPr>
-        <w:t>ID: DC1</w:t>
+        <w:t xml:space="preserve">ID: </w:t>
+      </w:r>
+      <w:r>
+        <w:rPr>
+          <w:rFonts w:ascii="Times New Roman" w:hAnsi="Times New Roman" w:cs="Times New Roman"/>
+          <w:b/>
+          <w:sz w:val="24"/>
+          <w:szCs w:val="24"/>
+        </w:rPr>
+        <w:t>QR4</w:t>
       </w:r>
     </w:p>
     <w:p>
@@ -15171,7 +15223,7 @@
           <w:sz w:val="24"/>
           <w:szCs w:val="24"/>
         </w:rPr>
-        <w:t>ID: DC2</w:t>
+        <w:t>ID: QR5</w:t>
       </w:r>
     </w:p>
     <w:p>
@@ -15413,7 +15465,7 @@
           <w:sz w:val="24"/>
           <w:szCs w:val="24"/>
         </w:rPr>
-        <w:t>ID: QR1</w:t>
+        <w:t>ID: QR5</w:t>
       </w:r>
     </w:p>
     <w:p>
@@ -15521,7 +15573,7 @@
           <w:sz w:val="24"/>
           <w:szCs w:val="24"/>
         </w:rPr>
-        <w:t>ID: QR2</w:t>
+        <w:t>ID: QR6</w:t>
       </w:r>
     </w:p>
     <w:p>
@@ -15607,7 +15659,7 @@
           <w:sz w:val="24"/>
           <w:szCs w:val="24"/>
         </w:rPr>
-        <w:t>ID: QR3</w:t>
+        <w:t>ID: QR7</w:t>
       </w:r>
     </w:p>
     <w:p>
@@ -15744,7 +15796,7 @@
           <w:sz w:val="24"/>
           <w:szCs w:val="24"/>
         </w:rPr>
-        <w:t>ID: QR4</w:t>
+        <w:t>ID: QR8</w:t>
       </w:r>
     </w:p>
     <w:p>
@@ -15821,7 +15873,7 @@
           <w:sz w:val="24"/>
           <w:szCs w:val="24"/>
         </w:rPr>
-        <w:t>ID: QR5</w:t>
+        <w:t>ID: QR9</w:t>
       </w:r>
     </w:p>
     <w:p>
@@ -15886,7 +15938,7 @@
           <w:sz w:val="24"/>
           <w:szCs w:val="24"/>
         </w:rPr>
-        <w:t>ID: QR6</w:t>
+        <w:t>ID: QR10</w:t>
       </w:r>
     </w:p>
     <w:p>
@@ -16001,7 +16053,7 @@
           <w:sz w:val="24"/>
           <w:szCs w:val="24"/>
         </w:rPr>
-        <w:t>ID: QR7</w:t>
+        <w:t>ID: QR11</w:t>
       </w:r>
     </w:p>
     <w:p>
@@ -16088,7 +16140,7 @@
           <w:szCs w:val="24"/>
         </w:rPr>
         <w:lastRenderedPageBreak/>
-        <w:t>ID: QR8</w:t>
+        <w:t>ID: QR12</w:t>
       </w:r>
     </w:p>
     <w:p>
@@ -16118,7 +16170,18 @@
           <w:sz w:val="24"/>
           <w:szCs w:val="24"/>
         </w:rPr>
-        <w:t>: Một môi trường kiểm thử nên được xây dựng dành riêng cho hệ thống cho phép kiểm tra tất cả các chức năng của hệ thống.</w:t>
+        <w:t>: Một môi trường kiểm thử nên được xây dựng dành riêng cho hệ thống cho phép kiểm tra tất cả</w:t>
+      </w:r>
+      <w:bookmarkStart w:id="0" w:name="_GoBack"/>
+      <w:bookmarkEnd w:id="0"/>
+      <w:r>
+        <w:rPr>
+          <w:rFonts w:ascii="Times New Roman" w:hAnsi="Times New Roman" w:cs="Times New Roman"/>
+          <w:color w:val="000000" w:themeColor="text1"/>
+          <w:sz w:val="24"/>
+          <w:szCs w:val="24"/>
+        </w:rPr>
+        <w:t xml:space="preserve"> các chức năng của hệ thống.</w:t>
       </w:r>
     </w:p>
     <w:p>
@@ -16212,7 +16275,7 @@
           <w:sz w:val="24"/>
           <w:szCs w:val="24"/>
         </w:rPr>
-        <w:t>ID: QR9</w:t>
+        <w:t>ID: QR13</w:t>
       </w:r>
     </w:p>
     <w:p>
@@ -16852,7 +16915,7 @@
         <w:noProof/>
         <w:color w:val="000000" w:themeColor="text1"/>
       </w:rPr>
-      <w:t>7</w:t>
+      <w:t>19</w:t>
     </w:r>
     <w:r>
       <w:rPr>
@@ -16898,7 +16961,7 @@
 
 <file path=word/numbering.xml><?xml version="1.0" encoding="utf-8"?>
 <w:numbering xmlns:wpc="http://schemas.microsoft.com/office/word/2010/wordprocessingCanvas" xmlns:mc="http://schemas.openxmlformats.org/markup-compatibility/2006" xmlns:o="urn:schemas-microsoft-com:office:office" xmlns:r="http://schemas.openxmlformats.org/officeDocument/2006/relationships" xmlns:m="http://schemas.openxmlformats.org/officeDocument/2006/math" xmlns:v="urn:schemas-microsoft-com:vml" xmlns:wp14="http://schemas.microsoft.com/office/word/2010/wordprocessingDrawing" xmlns:wp="http://schemas.openxmlformats.org/drawingml/2006/wordprocessingDrawing" xmlns:w10="urn:schemas-microsoft-com:office:word" xmlns:w="http://schemas.openxmlformats.org/wordprocessingml/2006/main" xmlns:w14="http://schemas.microsoft.com/office/word/2010/wordml" xmlns:w15="http://schemas.microsoft.com/office/word/2012/wordml" xmlns:wpg="http://schemas.microsoft.com/office/word/2010/wordprocessingGroup" xmlns:wpi="http://schemas.microsoft.com/office/word/2010/wordprocessingInk" xmlns:wne="http://schemas.microsoft.com/office/word/2006/wordml" xmlns:wps="http://schemas.microsoft.com/office/word/2010/wordprocessingShape" mc:Ignorable="w14 w15 wp14">
-  <w:abstractNum w:abstractNumId="0" w15:restartNumberingAfterBreak="0">
+  <w:abstractNum w:abstractNumId="0">
     <w:nsid w:val="0179392D"/>
     <w:multiLevelType w:val="hybridMultilevel"/>
     <w:tmpl w:val="AD52D4BA"/>
@@ -17012,7 +17075,7 @@
       </w:rPr>
     </w:lvl>
   </w:abstractNum>
-  <w:abstractNum w:abstractNumId="1" w15:restartNumberingAfterBreak="0">
+  <w:abstractNum w:abstractNumId="1">
     <w:nsid w:val="02AC2DB0"/>
     <w:multiLevelType w:val="hybridMultilevel"/>
     <w:tmpl w:val="C5B8B956"/>
@@ -17125,7 +17188,7 @@
       </w:rPr>
     </w:lvl>
   </w:abstractNum>
-  <w:abstractNum w:abstractNumId="2" w15:restartNumberingAfterBreak="0">
+  <w:abstractNum w:abstractNumId="2">
     <w:nsid w:val="11EC2E6F"/>
     <w:multiLevelType w:val="multilevel"/>
     <w:tmpl w:val="0409001F"/>
@@ -17211,7 +17274,7 @@
       </w:pPr>
     </w:lvl>
   </w:abstractNum>
-  <w:abstractNum w:abstractNumId="3" w15:restartNumberingAfterBreak="0">
+  <w:abstractNum w:abstractNumId="3">
     <w:nsid w:val="19197D61"/>
     <w:multiLevelType w:val="multilevel"/>
     <w:tmpl w:val="0409001F"/>
@@ -17297,7 +17360,7 @@
       </w:pPr>
     </w:lvl>
   </w:abstractNum>
-  <w:abstractNum w:abstractNumId="4" w15:restartNumberingAfterBreak="0">
+  <w:abstractNum w:abstractNumId="4">
     <w:nsid w:val="220545F1"/>
     <w:multiLevelType w:val="hybridMultilevel"/>
     <w:tmpl w:val="F0C08494"/>
@@ -17383,7 +17446,7 @@
       </w:pPr>
     </w:lvl>
   </w:abstractNum>
-  <w:abstractNum w:abstractNumId="5" w15:restartNumberingAfterBreak="0">
+  <w:abstractNum w:abstractNumId="5">
     <w:nsid w:val="22252E62"/>
     <w:multiLevelType w:val="multilevel"/>
     <w:tmpl w:val="0409001F"/>
@@ -17469,7 +17532,7 @@
       </w:pPr>
     </w:lvl>
   </w:abstractNum>
-  <w:abstractNum w:abstractNumId="6" w15:restartNumberingAfterBreak="0">
+  <w:abstractNum w:abstractNumId="6">
     <w:nsid w:val="23F11B76"/>
     <w:multiLevelType w:val="hybridMultilevel"/>
     <w:tmpl w:val="434C5030"/>
@@ -17583,7 +17646,7 @@
       </w:rPr>
     </w:lvl>
   </w:abstractNum>
-  <w:abstractNum w:abstractNumId="7" w15:restartNumberingAfterBreak="0">
+  <w:abstractNum w:abstractNumId="7">
     <w:nsid w:val="282552BF"/>
     <w:multiLevelType w:val="multilevel"/>
     <w:tmpl w:val="0409001F"/>
@@ -17669,7 +17732,7 @@
       </w:pPr>
     </w:lvl>
   </w:abstractNum>
-  <w:abstractNum w:abstractNumId="8" w15:restartNumberingAfterBreak="0">
+  <w:abstractNum w:abstractNumId="8">
     <w:nsid w:val="2EB93C47"/>
     <w:multiLevelType w:val="hybridMultilevel"/>
     <w:tmpl w:val="46269190"/>
@@ -17782,7 +17845,7 @@
       </w:rPr>
     </w:lvl>
   </w:abstractNum>
-  <w:abstractNum w:abstractNumId="9" w15:restartNumberingAfterBreak="0">
+  <w:abstractNum w:abstractNumId="9">
     <w:nsid w:val="2F1322C3"/>
     <w:multiLevelType w:val="multilevel"/>
     <w:tmpl w:val="0409001F"/>
@@ -17868,7 +17931,7 @@
       </w:pPr>
     </w:lvl>
   </w:abstractNum>
-  <w:abstractNum w:abstractNumId="10" w15:restartNumberingAfterBreak="0">
+  <w:abstractNum w:abstractNumId="10">
     <w:nsid w:val="3526275B"/>
     <w:multiLevelType w:val="hybridMultilevel"/>
     <w:tmpl w:val="B1601BE2"/>
@@ -17981,7 +18044,7 @@
       </w:rPr>
     </w:lvl>
   </w:abstractNum>
-  <w:abstractNum w:abstractNumId="11" w15:restartNumberingAfterBreak="0">
+  <w:abstractNum w:abstractNumId="11">
     <w:nsid w:val="358E3AAC"/>
     <w:multiLevelType w:val="multilevel"/>
     <w:tmpl w:val="0409001F"/>
@@ -18067,7 +18130,7 @@
       </w:pPr>
     </w:lvl>
   </w:abstractNum>
-  <w:abstractNum w:abstractNumId="12" w15:restartNumberingAfterBreak="0">
+  <w:abstractNum w:abstractNumId="12">
     <w:nsid w:val="3B6307D8"/>
     <w:multiLevelType w:val="multilevel"/>
     <w:tmpl w:val="0409001F"/>
@@ -18153,7 +18216,7 @@
       </w:pPr>
     </w:lvl>
   </w:abstractNum>
-  <w:abstractNum w:abstractNumId="13" w15:restartNumberingAfterBreak="0">
+  <w:abstractNum w:abstractNumId="13">
     <w:nsid w:val="3DFF10C3"/>
     <w:multiLevelType w:val="multilevel"/>
     <w:tmpl w:val="0409001F"/>
@@ -18239,7 +18302,7 @@
       </w:pPr>
     </w:lvl>
   </w:abstractNum>
-  <w:abstractNum w:abstractNumId="14" w15:restartNumberingAfterBreak="0">
+  <w:abstractNum w:abstractNumId="14">
     <w:nsid w:val="3EC53EF7"/>
     <w:multiLevelType w:val="multilevel"/>
     <w:tmpl w:val="584243E2"/>
@@ -18352,7 +18415,7 @@
       </w:rPr>
     </w:lvl>
   </w:abstractNum>
-  <w:abstractNum w:abstractNumId="15" w15:restartNumberingAfterBreak="0">
+  <w:abstractNum w:abstractNumId="15">
     <w:nsid w:val="4976719D"/>
     <w:multiLevelType w:val="multilevel"/>
     <w:tmpl w:val="0409001F"/>
@@ -18438,7 +18501,7 @@
       </w:pPr>
     </w:lvl>
   </w:abstractNum>
-  <w:abstractNum w:abstractNumId="16" w15:restartNumberingAfterBreak="0">
+  <w:abstractNum w:abstractNumId="16">
     <w:nsid w:val="4B7A4C07"/>
     <w:multiLevelType w:val="multilevel"/>
     <w:tmpl w:val="0409001F"/>
@@ -18524,7 +18587,7 @@
       </w:pPr>
     </w:lvl>
   </w:abstractNum>
-  <w:abstractNum w:abstractNumId="17" w15:restartNumberingAfterBreak="0">
+  <w:abstractNum w:abstractNumId="17">
     <w:nsid w:val="4F6A6E3B"/>
     <w:multiLevelType w:val="hybridMultilevel"/>
     <w:tmpl w:val="2D7405D4"/>
@@ -18637,7 +18700,7 @@
       </w:rPr>
     </w:lvl>
   </w:abstractNum>
-  <w:abstractNum w:abstractNumId="18" w15:restartNumberingAfterBreak="0">
+  <w:abstractNum w:abstractNumId="18">
     <w:nsid w:val="5A8A25A0"/>
     <w:multiLevelType w:val="hybridMultilevel"/>
     <w:tmpl w:val="3D7A004C"/>
@@ -18750,7 +18813,7 @@
       </w:rPr>
     </w:lvl>
   </w:abstractNum>
-  <w:abstractNum w:abstractNumId="19" w15:restartNumberingAfterBreak="0">
+  <w:abstractNum w:abstractNumId="19">
     <w:nsid w:val="5E8B40C8"/>
     <w:multiLevelType w:val="multilevel"/>
     <w:tmpl w:val="0409001F"/>
@@ -18836,7 +18899,7 @@
       </w:pPr>
     </w:lvl>
   </w:abstractNum>
-  <w:abstractNum w:abstractNumId="20" w15:restartNumberingAfterBreak="0">
+  <w:abstractNum w:abstractNumId="20">
     <w:nsid w:val="62AC2839"/>
     <w:multiLevelType w:val="multilevel"/>
     <w:tmpl w:val="0409001F"/>
@@ -18922,7 +18985,7 @@
       </w:pPr>
     </w:lvl>
   </w:abstractNum>
-  <w:abstractNum w:abstractNumId="21" w15:restartNumberingAfterBreak="0">
+  <w:abstractNum w:abstractNumId="21">
     <w:nsid w:val="6AA872B7"/>
     <w:multiLevelType w:val="hybridMultilevel"/>
     <w:tmpl w:val="7488E4B6"/>
@@ -19035,7 +19098,7 @@
       </w:rPr>
     </w:lvl>
   </w:abstractNum>
-  <w:abstractNum w:abstractNumId="22" w15:restartNumberingAfterBreak="0">
+  <w:abstractNum w:abstractNumId="22">
     <w:nsid w:val="741D5B96"/>
     <w:multiLevelType w:val="multilevel"/>
     <w:tmpl w:val="0409001F"/>
@@ -19121,7 +19184,7 @@
       </w:pPr>
     </w:lvl>
   </w:abstractNum>
-  <w:abstractNum w:abstractNumId="23" w15:restartNumberingAfterBreak="0">
+  <w:abstractNum w:abstractNumId="23">
     <w:nsid w:val="77AF5186"/>
     <w:multiLevelType w:val="multilevel"/>
     <w:tmpl w:val="0409001F"/>
@@ -19207,7 +19270,7 @@
       </w:pPr>
     </w:lvl>
   </w:abstractNum>
-  <w:abstractNum w:abstractNumId="24" w15:restartNumberingAfterBreak="0">
+  <w:abstractNum w:abstractNumId="24">
     <w:nsid w:val="79DF2717"/>
     <w:multiLevelType w:val="multilevel"/>
     <w:tmpl w:val="0409001F"/>
@@ -19293,7 +19356,7 @@
       </w:pPr>
     </w:lvl>
   </w:abstractNum>
-  <w:abstractNum w:abstractNumId="25" w15:restartNumberingAfterBreak="0">
+  <w:abstractNum w:abstractNumId="25">
     <w:nsid w:val="7A450ABF"/>
     <w:multiLevelType w:val="hybridMultilevel"/>
     <w:tmpl w:val="E18E859C"/>
@@ -19406,7 +19469,7 @@
       </w:rPr>
     </w:lvl>
   </w:abstractNum>
-  <w:abstractNum w:abstractNumId="26" w15:restartNumberingAfterBreak="0">
+  <w:abstractNum w:abstractNumId="26">
     <w:nsid w:val="7BC762CD"/>
     <w:multiLevelType w:val="hybridMultilevel"/>
     <w:tmpl w:val="C250F294"/>
@@ -20227,6 +20290,7 @@
       <w:spacing w:after="0" w:line="240" w:lineRule="auto"/>
     </w:pPr>
     <w:tblPr>
+      <w:tblInd w:w="0" w:type="dxa"/>
       <w:tblBorders>
         <w:top w:val="single" w:sz="4" w:space="0" w:color="auto"/>
         <w:left w:val="single" w:sz="4" w:space="0" w:color="auto"/>
@@ -20235,6 +20299,12 @@
         <w:insideH w:val="single" w:sz="4" w:space="0" w:color="auto"/>
         <w:insideV w:val="single" w:sz="4" w:space="0" w:color="auto"/>
       </w:tblBorders>
+      <w:tblCellMar>
+        <w:top w:w="0" w:type="dxa"/>
+        <w:left w:w="108" w:type="dxa"/>
+        <w:bottom w:w="0" w:type="dxa"/>
+        <w:right w:w="108" w:type="dxa"/>
+      </w:tblCellMar>
     </w:tblPr>
   </w:style>
   <w:style w:type="paragraph" w:styleId="Header">
@@ -20550,7 +20620,7 @@
 </file>
 
 <file path=customXml/itemProps1.xml><?xml version="1.0" encoding="utf-8"?>
-<ds:datastoreItem xmlns:ds="http://schemas.openxmlformats.org/officeDocument/2006/customXml" ds:itemID="{8DC9D52F-CB3E-45A6-AE1E-D37E790A9478}">
+<ds:datastoreItem xmlns:ds="http://schemas.openxmlformats.org/officeDocument/2006/customXml" ds:itemID="{1A319C00-665F-4342-AB7F-CDD50BB147B7}">
   <ds:schemaRefs>
     <ds:schemaRef ds:uri="http://schemas.openxmlformats.org/officeDocument/2006/bibliography"/>
   </ds:schemaRefs>

</xml_diff>

<commit_message>
-- Phuc -- Commit
</commit_message>
<xml_diff>
--- a/CNPM/SRS_CNPM.docx
+++ b/CNPM/SRS_CNPM.docx
@@ -6473,7 +6473,6 @@
                 <w:sz w:val="24"/>
                 <w:szCs w:val="24"/>
               </w:rPr>
-              <w:lastRenderedPageBreak/>
               <w:drawing>
                 <wp:inline distT="0" distB="0" distL="0" distR="0" wp14:anchorId="08241661" wp14:editId="6B7B2FD9">
                   <wp:extent cx="2105025" cy="1103605"/>
@@ -7464,7 +7463,6 @@
                 <w:sz w:val="24"/>
                 <w:szCs w:val="24"/>
               </w:rPr>
-              <w:lastRenderedPageBreak/>
               <w:drawing>
                 <wp:inline distT="0" distB="0" distL="0" distR="0" wp14:anchorId="77338CA7" wp14:editId="0FA7D5D6">
                   <wp:extent cx="2260396" cy="936346"/>
@@ -9312,7 +9310,6 @@
           <w:sz w:val="24"/>
           <w:szCs w:val="24"/>
         </w:rPr>
-        <w:lastRenderedPageBreak/>
         <w:t>Máy tính đóng vai trò cơ sở dữ liệu phải chạy trên nền hệ điề</w:t>
       </w:r>
       <w:r>
@@ -9827,6 +9824,63 @@
           <w:sz w:val="24"/>
           <w:szCs w:val="24"/>
         </w:rPr>
+        <w:t>CÁC YẾU TÓ KỸ THUẬT:</w:t>
+      </w:r>
+    </w:p>
+    <w:p>
+      <w:pPr>
+        <w:spacing w:line="240" w:lineRule="auto"/>
+        <w:ind w:left="1440"/>
+        <w:rPr>
+          <w:rFonts w:ascii="Times New Roman" w:hAnsi="Times New Roman" w:cs="Times New Roman"/>
+          <w:sz w:val="24"/>
+          <w:szCs w:val="24"/>
+        </w:rPr>
+      </w:pPr>
+      <w:r>
+        <w:rPr>
+          <w:rFonts w:ascii="Times New Roman" w:hAnsi="Times New Roman" w:cs="Times New Roman"/>
+          <w:sz w:val="24"/>
+          <w:szCs w:val="24"/>
+        </w:rPr>
+        <w:t>CHI PHÍ VÀ LỊCH TRÌNH:</w:t>
+      </w:r>
+    </w:p>
+    <w:p>
+      <w:pPr>
+        <w:spacing w:line="240" w:lineRule="auto"/>
+        <w:ind w:left="1440"/>
+        <w:rPr>
+          <w:rFonts w:ascii="Times New Roman" w:hAnsi="Times New Roman" w:cs="Times New Roman"/>
+          <w:sz w:val="24"/>
+          <w:szCs w:val="24"/>
+        </w:rPr>
+      </w:pPr>
+      <w:r>
+        <w:rPr>
+          <w:rFonts w:ascii="Times New Roman" w:hAnsi="Times New Roman" w:cs="Times New Roman"/>
+          <w:sz w:val="24"/>
+          <w:szCs w:val="24"/>
+        </w:rPr>
+        <w:t>CÁC RỦI RO CÓ THỂ XẢY RA:</w:t>
+      </w:r>
+    </w:p>
+    <w:p>
+      <w:pPr>
+        <w:spacing w:line="240" w:lineRule="auto"/>
+        <w:ind w:left="1440"/>
+        <w:rPr>
+          <w:rFonts w:ascii="Times New Roman" w:hAnsi="Times New Roman" w:cs="Times New Roman"/>
+          <w:sz w:val="24"/>
+          <w:szCs w:val="24"/>
+        </w:rPr>
+      </w:pPr>
+      <w:r>
+        <w:rPr>
+          <w:rFonts w:ascii="Times New Roman" w:hAnsi="Times New Roman" w:cs="Times New Roman"/>
+          <w:sz w:val="24"/>
+          <w:szCs w:val="24"/>
+        </w:rPr>
         <w:t>CHỨ</w:t>
       </w:r>
       <w:r>
@@ -10304,7 +10358,6 @@
           <w:sz w:val="24"/>
           <w:szCs w:val="24"/>
         </w:rPr>
-        <w:lastRenderedPageBreak/>
         <w:t xml:space="preserve">MÔ TẢ: </w:t>
       </w:r>
       <w:r>
@@ -10917,7 +10970,6 @@
           <w:sz w:val="24"/>
           <w:szCs w:val="24"/>
         </w:rPr>
-        <w:lastRenderedPageBreak/>
         <w:t>Yêu cầu chức năng 1.2</w:t>
       </w:r>
     </w:p>
@@ -11857,7 +11909,6 @@
           <w:sz w:val="24"/>
           <w:szCs w:val="24"/>
         </w:rPr>
-        <w:lastRenderedPageBreak/>
         <w:tab/>
       </w:r>
       <w:r>
@@ -12656,7 +12707,6 @@
           <w:sz w:val="24"/>
           <w:szCs w:val="24"/>
         </w:rPr>
-        <w:lastRenderedPageBreak/>
         <w:tab/>
       </w:r>
       <w:r>
@@ -13497,7 +13547,6 @@
           <w:sz w:val="24"/>
           <w:szCs w:val="24"/>
         </w:rPr>
-        <w:lastRenderedPageBreak/>
         <w:t>KỊCH BẢN TIẾN HÀNH:</w:t>
       </w:r>
     </w:p>
@@ -14153,7 +14202,6 @@
           <w:sz w:val="24"/>
           <w:szCs w:val="24"/>
         </w:rPr>
-        <w:lastRenderedPageBreak/>
         <w:tab/>
       </w:r>
       <w:r>
@@ -14874,7 +14922,6 @@
           <w:sz w:val="24"/>
           <w:szCs w:val="24"/>
         </w:rPr>
-        <w:lastRenderedPageBreak/>
         <w:t>HIỆU NĂNG LIÊN QUAN: Không</w:t>
       </w:r>
     </w:p>
@@ -15542,7 +15589,6 @@
           <w:rFonts w:ascii="Times New Roman" w:hAnsi="Times New Roman" w:cs="Times New Roman"/>
           <w:i/>
         </w:rPr>
-        <w:lastRenderedPageBreak/>
         <w:t>Tính</w:t>
       </w:r>
       <w:r>
@@ -16139,7 +16185,6 @@
           <w:sz w:val="24"/>
           <w:szCs w:val="24"/>
         </w:rPr>
-        <w:lastRenderedPageBreak/>
         <w:t>ID: QR12</w:t>
       </w:r>
     </w:p>
@@ -16170,18 +16215,7 @@
           <w:sz w:val="24"/>
           <w:szCs w:val="24"/>
         </w:rPr>
-        <w:t>: Một môi trường kiểm thử nên được xây dựng dành riêng cho hệ thống cho phép kiểm tra tất cả</w:t>
-      </w:r>
-      <w:bookmarkStart w:id="0" w:name="_GoBack"/>
-      <w:bookmarkEnd w:id="0"/>
-      <w:r>
-        <w:rPr>
-          <w:rFonts w:ascii="Times New Roman" w:hAnsi="Times New Roman" w:cs="Times New Roman"/>
-          <w:color w:val="000000" w:themeColor="text1"/>
-          <w:sz w:val="24"/>
-          <w:szCs w:val="24"/>
-        </w:rPr>
-        <w:t xml:space="preserve"> các chức năng của hệ thống.</w:t>
+        <w:t>: Một môi trường kiểm thử nên được xây dựng dành riêng cho hệ thống cho phép kiểm tra tất cả các chức năng của hệ thống.</w:t>
       </w:r>
     </w:p>
     <w:p>
@@ -16322,15 +16356,120 @@
     </w:p>
     <w:p>
       <w:pPr>
-        <w:spacing w:line="240" w:lineRule="auto"/>
-        <w:ind w:left="720"/>
-        <w:rPr>
-          <w:rFonts w:ascii="Times New Roman" w:hAnsi="Times New Roman" w:cs="Times New Roman"/>
-          <w:color w:val="000000" w:themeColor="text1"/>
-          <w:sz w:val="24"/>
-          <w:szCs w:val="24"/>
-        </w:rPr>
-      </w:pPr>
+        <w:pStyle w:val="Heading2"/>
+        <w:numPr>
+          <w:ilvl w:val="1"/>
+          <w:numId w:val="9"/>
+        </w:numPr>
+        <w:spacing w:line="240" w:lineRule="auto"/>
+        <w:rPr>
+          <w:rFonts w:ascii="Times New Roman" w:hAnsi="Times New Roman" w:cs="Times New Roman"/>
+          <w:sz w:val="24"/>
+          <w:szCs w:val="24"/>
+        </w:rPr>
+      </w:pPr>
+      <w:r>
+        <w:rPr>
+          <w:rFonts w:ascii="Times New Roman" w:hAnsi="Times New Roman" w:cs="Times New Roman"/>
+          <w:sz w:val="24"/>
+          <w:szCs w:val="24"/>
+        </w:rPr>
+        <w:t>Các yêu cầu về máy móc</w:t>
+      </w:r>
+    </w:p>
+    <w:p>
+      <w:pPr>
+        <w:pStyle w:val="Heading2"/>
+        <w:numPr>
+          <w:ilvl w:val="1"/>
+          <w:numId w:val="9"/>
+        </w:numPr>
+        <w:spacing w:line="240" w:lineRule="auto"/>
+        <w:rPr>
+          <w:rFonts w:ascii="Times New Roman" w:hAnsi="Times New Roman" w:cs="Times New Roman"/>
+          <w:sz w:val="24"/>
+          <w:szCs w:val="24"/>
+        </w:rPr>
+      </w:pPr>
+      <w:r>
+        <w:rPr>
+          <w:rFonts w:ascii="Times New Roman" w:hAnsi="Times New Roman" w:cs="Times New Roman"/>
+          <w:sz w:val="24"/>
+          <w:szCs w:val="24"/>
+        </w:rPr>
+        <w:t>Các yêu cầu về con người</w:t>
+      </w:r>
+    </w:p>
+    <w:p>
+      <w:pPr>
+        <w:pStyle w:val="Heading2"/>
+        <w:numPr>
+          <w:ilvl w:val="1"/>
+          <w:numId w:val="9"/>
+        </w:numPr>
+        <w:spacing w:line="240" w:lineRule="auto"/>
+        <w:rPr>
+          <w:rFonts w:ascii="Times New Roman" w:hAnsi="Times New Roman" w:cs="Times New Roman"/>
+          <w:sz w:val="24"/>
+          <w:szCs w:val="24"/>
+        </w:rPr>
+      </w:pPr>
+      <w:r>
+        <w:rPr>
+          <w:rFonts w:ascii="Times New Roman" w:hAnsi="Times New Roman" w:cs="Times New Roman"/>
+          <w:sz w:val="24"/>
+          <w:szCs w:val="24"/>
+        </w:rPr>
+        <w:t>Các yêu cầu đào tạo liên quan</w:t>
+      </w:r>
+    </w:p>
+    <w:p>
+      <w:pPr>
+        <w:pStyle w:val="Heading2"/>
+        <w:numPr>
+          <w:ilvl w:val="1"/>
+          <w:numId w:val="9"/>
+        </w:numPr>
+        <w:spacing w:line="240" w:lineRule="auto"/>
+        <w:rPr>
+          <w:rFonts w:ascii="Times New Roman" w:hAnsi="Times New Roman" w:cs="Times New Roman"/>
+          <w:sz w:val="24"/>
+          <w:szCs w:val="24"/>
+        </w:rPr>
+      </w:pPr>
+      <w:r>
+        <w:rPr>
+          <w:rFonts w:ascii="Times New Roman" w:hAnsi="Times New Roman" w:cs="Times New Roman"/>
+          <w:sz w:val="24"/>
+          <w:szCs w:val="24"/>
+        </w:rPr>
+        <w:t>Các yêu cầu pháp lý liên quan</w:t>
+      </w:r>
+    </w:p>
+    <w:p>
+      <w:pPr>
+        <w:pStyle w:val="Heading2"/>
+        <w:numPr>
+          <w:ilvl w:val="1"/>
+          <w:numId w:val="9"/>
+        </w:numPr>
+        <w:spacing w:line="240" w:lineRule="auto"/>
+        <w:rPr>
+          <w:rFonts w:ascii="Times New Roman" w:hAnsi="Times New Roman" w:cs="Times New Roman"/>
+          <w:sz w:val="24"/>
+          <w:szCs w:val="24"/>
+        </w:rPr>
+      </w:pPr>
+      <w:bookmarkStart w:id="0" w:name="_GoBack"/>
+      <w:bookmarkEnd w:id="0"/>
+      <w:r>
+        <w:rPr>
+          <w:rFonts w:ascii="Times New Roman" w:hAnsi="Times New Roman" w:cs="Times New Roman"/>
+          <w:sz w:val="24"/>
+          <w:szCs w:val="24"/>
+        </w:rPr>
+        <w:t>Các yêu cầu khác</w:t>
+      </w:r>
     </w:p>
     <w:p>
       <w:pPr>
@@ -16681,7 +16820,6 @@
         <w:rPr>
           <w:rFonts w:ascii="Times New Roman" w:hAnsi="Times New Roman" w:cs="Times New Roman"/>
         </w:rPr>
-        <w:lastRenderedPageBreak/>
         <w:t>Kết luận, cân nhắc những nhược điểm và ưu điểm của các phương pháp này với nhau để chúng tôi có thể lựa chọn kế hoạch đánh giá độ ưu tiên theo 5 hướng</w:t>
       </w:r>
       <w:r>
@@ -16711,6 +16849,7 @@
           <w:sz w:val="24"/>
           <w:szCs w:val="24"/>
         </w:rPr>
+        <w:lastRenderedPageBreak/>
         <w:t>Kế hoạch phát hành</w:t>
       </w:r>
     </w:p>
@@ -16915,7 +17054,7 @@
         <w:noProof/>
         <w:color w:val="000000" w:themeColor="text1"/>
       </w:rPr>
-      <w:t>19</w:t>
+      <w:t>7</w:t>
     </w:r>
     <w:r>
       <w:rPr>
@@ -17189,6 +17328,178 @@
     </w:lvl>
   </w:abstractNum>
   <w:abstractNum w:abstractNumId="2">
+    <w:nsid w:val="09000048"/>
+    <w:multiLevelType w:val="multilevel"/>
+    <w:tmpl w:val="0409001F"/>
+    <w:lvl w:ilvl="0">
+      <w:start w:val="1"/>
+      <w:numFmt w:val="decimal"/>
+      <w:lvlText w:val="%1."/>
+      <w:lvlJc w:val="left"/>
+      <w:pPr>
+        <w:ind w:left="360" w:hanging="360"/>
+      </w:pPr>
+    </w:lvl>
+    <w:lvl w:ilvl="1">
+      <w:start w:val="1"/>
+      <w:numFmt w:val="decimal"/>
+      <w:lvlText w:val="%1.%2."/>
+      <w:lvlJc w:val="left"/>
+      <w:pPr>
+        <w:ind w:left="792" w:hanging="432"/>
+      </w:pPr>
+    </w:lvl>
+    <w:lvl w:ilvl="2">
+      <w:start w:val="1"/>
+      <w:numFmt w:val="decimal"/>
+      <w:lvlText w:val="%1.%2.%3."/>
+      <w:lvlJc w:val="left"/>
+      <w:pPr>
+        <w:ind w:left="1224" w:hanging="504"/>
+      </w:pPr>
+    </w:lvl>
+    <w:lvl w:ilvl="3">
+      <w:start w:val="1"/>
+      <w:numFmt w:val="decimal"/>
+      <w:lvlText w:val="%1.%2.%3.%4."/>
+      <w:lvlJc w:val="left"/>
+      <w:pPr>
+        <w:ind w:left="1728" w:hanging="648"/>
+      </w:pPr>
+    </w:lvl>
+    <w:lvl w:ilvl="4">
+      <w:start w:val="1"/>
+      <w:numFmt w:val="decimal"/>
+      <w:lvlText w:val="%1.%2.%3.%4.%5."/>
+      <w:lvlJc w:val="left"/>
+      <w:pPr>
+        <w:ind w:left="2232" w:hanging="792"/>
+      </w:pPr>
+    </w:lvl>
+    <w:lvl w:ilvl="5">
+      <w:start w:val="1"/>
+      <w:numFmt w:val="decimal"/>
+      <w:lvlText w:val="%1.%2.%3.%4.%5.%6."/>
+      <w:lvlJc w:val="left"/>
+      <w:pPr>
+        <w:ind w:left="2736" w:hanging="936"/>
+      </w:pPr>
+    </w:lvl>
+    <w:lvl w:ilvl="6">
+      <w:start w:val="1"/>
+      <w:numFmt w:val="decimal"/>
+      <w:lvlText w:val="%1.%2.%3.%4.%5.%6.%7."/>
+      <w:lvlJc w:val="left"/>
+      <w:pPr>
+        <w:ind w:left="3240" w:hanging="1080"/>
+      </w:pPr>
+    </w:lvl>
+    <w:lvl w:ilvl="7">
+      <w:start w:val="1"/>
+      <w:numFmt w:val="decimal"/>
+      <w:lvlText w:val="%1.%2.%3.%4.%5.%6.%7.%8."/>
+      <w:lvlJc w:val="left"/>
+      <w:pPr>
+        <w:ind w:left="3744" w:hanging="1224"/>
+      </w:pPr>
+    </w:lvl>
+    <w:lvl w:ilvl="8">
+      <w:start w:val="1"/>
+      <w:numFmt w:val="decimal"/>
+      <w:lvlText w:val="%1.%2.%3.%4.%5.%6.%7.%8.%9."/>
+      <w:lvlJc w:val="left"/>
+      <w:pPr>
+        <w:ind w:left="4320" w:hanging="1440"/>
+      </w:pPr>
+    </w:lvl>
+  </w:abstractNum>
+  <w:abstractNum w:abstractNumId="3">
+    <w:nsid w:val="10024808"/>
+    <w:multiLevelType w:val="multilevel"/>
+    <w:tmpl w:val="0409001F"/>
+    <w:lvl w:ilvl="0">
+      <w:start w:val="1"/>
+      <w:numFmt w:val="decimal"/>
+      <w:lvlText w:val="%1."/>
+      <w:lvlJc w:val="left"/>
+      <w:pPr>
+        <w:ind w:left="360" w:hanging="360"/>
+      </w:pPr>
+    </w:lvl>
+    <w:lvl w:ilvl="1">
+      <w:start w:val="1"/>
+      <w:numFmt w:val="decimal"/>
+      <w:lvlText w:val="%1.%2."/>
+      <w:lvlJc w:val="left"/>
+      <w:pPr>
+        <w:ind w:left="792" w:hanging="432"/>
+      </w:pPr>
+    </w:lvl>
+    <w:lvl w:ilvl="2">
+      <w:start w:val="1"/>
+      <w:numFmt w:val="decimal"/>
+      <w:lvlText w:val="%1.%2.%3."/>
+      <w:lvlJc w:val="left"/>
+      <w:pPr>
+        <w:ind w:left="1224" w:hanging="504"/>
+      </w:pPr>
+    </w:lvl>
+    <w:lvl w:ilvl="3">
+      <w:start w:val="1"/>
+      <w:numFmt w:val="decimal"/>
+      <w:lvlText w:val="%1.%2.%3.%4."/>
+      <w:lvlJc w:val="left"/>
+      <w:pPr>
+        <w:ind w:left="1728" w:hanging="648"/>
+      </w:pPr>
+    </w:lvl>
+    <w:lvl w:ilvl="4">
+      <w:start w:val="1"/>
+      <w:numFmt w:val="decimal"/>
+      <w:lvlText w:val="%1.%2.%3.%4.%5."/>
+      <w:lvlJc w:val="left"/>
+      <w:pPr>
+        <w:ind w:left="2232" w:hanging="792"/>
+      </w:pPr>
+    </w:lvl>
+    <w:lvl w:ilvl="5">
+      <w:start w:val="1"/>
+      <w:numFmt w:val="decimal"/>
+      <w:lvlText w:val="%1.%2.%3.%4.%5.%6."/>
+      <w:lvlJc w:val="left"/>
+      <w:pPr>
+        <w:ind w:left="2736" w:hanging="936"/>
+      </w:pPr>
+    </w:lvl>
+    <w:lvl w:ilvl="6">
+      <w:start w:val="1"/>
+      <w:numFmt w:val="decimal"/>
+      <w:lvlText w:val="%1.%2.%3.%4.%5.%6.%7."/>
+      <w:lvlJc w:val="left"/>
+      <w:pPr>
+        <w:ind w:left="3240" w:hanging="1080"/>
+      </w:pPr>
+    </w:lvl>
+    <w:lvl w:ilvl="7">
+      <w:start w:val="1"/>
+      <w:numFmt w:val="decimal"/>
+      <w:lvlText w:val="%1.%2.%3.%4.%5.%6.%7.%8."/>
+      <w:lvlJc w:val="left"/>
+      <w:pPr>
+        <w:ind w:left="3744" w:hanging="1224"/>
+      </w:pPr>
+    </w:lvl>
+    <w:lvl w:ilvl="8">
+      <w:start w:val="1"/>
+      <w:numFmt w:val="decimal"/>
+      <w:lvlText w:val="%1.%2.%3.%4.%5.%6.%7.%8.%9."/>
+      <w:lvlJc w:val="left"/>
+      <w:pPr>
+        <w:ind w:left="4320" w:hanging="1440"/>
+      </w:pPr>
+    </w:lvl>
+  </w:abstractNum>
+  <w:abstractNum w:abstractNumId="4">
     <w:nsid w:val="11EC2E6F"/>
     <w:multiLevelType w:val="multilevel"/>
     <w:tmpl w:val="0409001F"/>
@@ -17274,7 +17585,93 @@
       </w:pPr>
     </w:lvl>
   </w:abstractNum>
-  <w:abstractNum w:abstractNumId="3">
+  <w:abstractNum w:abstractNumId="5">
+    <w:nsid w:val="1520267D"/>
+    <w:multiLevelType w:val="multilevel"/>
+    <w:tmpl w:val="0409001F"/>
+    <w:lvl w:ilvl="0">
+      <w:start w:val="1"/>
+      <w:numFmt w:val="decimal"/>
+      <w:lvlText w:val="%1."/>
+      <w:lvlJc w:val="left"/>
+      <w:pPr>
+        <w:ind w:left="360" w:hanging="360"/>
+      </w:pPr>
+    </w:lvl>
+    <w:lvl w:ilvl="1">
+      <w:start w:val="1"/>
+      <w:numFmt w:val="decimal"/>
+      <w:lvlText w:val="%1.%2."/>
+      <w:lvlJc w:val="left"/>
+      <w:pPr>
+        <w:ind w:left="792" w:hanging="432"/>
+      </w:pPr>
+    </w:lvl>
+    <w:lvl w:ilvl="2">
+      <w:start w:val="1"/>
+      <w:numFmt w:val="decimal"/>
+      <w:lvlText w:val="%1.%2.%3."/>
+      <w:lvlJc w:val="left"/>
+      <w:pPr>
+        <w:ind w:left="1224" w:hanging="504"/>
+      </w:pPr>
+    </w:lvl>
+    <w:lvl w:ilvl="3">
+      <w:start w:val="1"/>
+      <w:numFmt w:val="decimal"/>
+      <w:lvlText w:val="%1.%2.%3.%4."/>
+      <w:lvlJc w:val="left"/>
+      <w:pPr>
+        <w:ind w:left="1728" w:hanging="648"/>
+      </w:pPr>
+    </w:lvl>
+    <w:lvl w:ilvl="4">
+      <w:start w:val="1"/>
+      <w:numFmt w:val="decimal"/>
+      <w:lvlText w:val="%1.%2.%3.%4.%5."/>
+      <w:lvlJc w:val="left"/>
+      <w:pPr>
+        <w:ind w:left="2232" w:hanging="792"/>
+      </w:pPr>
+    </w:lvl>
+    <w:lvl w:ilvl="5">
+      <w:start w:val="1"/>
+      <w:numFmt w:val="decimal"/>
+      <w:lvlText w:val="%1.%2.%3.%4.%5.%6."/>
+      <w:lvlJc w:val="left"/>
+      <w:pPr>
+        <w:ind w:left="2736" w:hanging="936"/>
+      </w:pPr>
+    </w:lvl>
+    <w:lvl w:ilvl="6">
+      <w:start w:val="1"/>
+      <w:numFmt w:val="decimal"/>
+      <w:lvlText w:val="%1.%2.%3.%4.%5.%6.%7."/>
+      <w:lvlJc w:val="left"/>
+      <w:pPr>
+        <w:ind w:left="3240" w:hanging="1080"/>
+      </w:pPr>
+    </w:lvl>
+    <w:lvl w:ilvl="7">
+      <w:start w:val="1"/>
+      <w:numFmt w:val="decimal"/>
+      <w:lvlText w:val="%1.%2.%3.%4.%5.%6.%7.%8."/>
+      <w:lvlJc w:val="left"/>
+      <w:pPr>
+        <w:ind w:left="3744" w:hanging="1224"/>
+      </w:pPr>
+    </w:lvl>
+    <w:lvl w:ilvl="8">
+      <w:start w:val="1"/>
+      <w:numFmt w:val="decimal"/>
+      <w:lvlText w:val="%1.%2.%3.%4.%5.%6.%7.%8.%9."/>
+      <w:lvlJc w:val="left"/>
+      <w:pPr>
+        <w:ind w:left="4320" w:hanging="1440"/>
+      </w:pPr>
+    </w:lvl>
+  </w:abstractNum>
+  <w:abstractNum w:abstractNumId="6">
     <w:nsid w:val="19197D61"/>
     <w:multiLevelType w:val="multilevel"/>
     <w:tmpl w:val="0409001F"/>
@@ -17360,7 +17757,7 @@
       </w:pPr>
     </w:lvl>
   </w:abstractNum>
-  <w:abstractNum w:abstractNumId="4">
+  <w:abstractNum w:abstractNumId="7">
     <w:nsid w:val="220545F1"/>
     <w:multiLevelType w:val="hybridMultilevel"/>
     <w:tmpl w:val="F0C08494"/>
@@ -17446,7 +17843,7 @@
       </w:pPr>
     </w:lvl>
   </w:abstractNum>
-  <w:abstractNum w:abstractNumId="5">
+  <w:abstractNum w:abstractNumId="8">
     <w:nsid w:val="22252E62"/>
     <w:multiLevelType w:val="multilevel"/>
     <w:tmpl w:val="0409001F"/>
@@ -17532,7 +17929,7 @@
       </w:pPr>
     </w:lvl>
   </w:abstractNum>
-  <w:abstractNum w:abstractNumId="6">
+  <w:abstractNum w:abstractNumId="9">
     <w:nsid w:val="23F11B76"/>
     <w:multiLevelType w:val="hybridMultilevel"/>
     <w:tmpl w:val="434C5030"/>
@@ -17646,7 +18043,7 @@
       </w:rPr>
     </w:lvl>
   </w:abstractNum>
-  <w:abstractNum w:abstractNumId="7">
+  <w:abstractNum w:abstractNumId="10">
     <w:nsid w:val="282552BF"/>
     <w:multiLevelType w:val="multilevel"/>
     <w:tmpl w:val="0409001F"/>
@@ -17732,7 +18129,7 @@
       </w:pPr>
     </w:lvl>
   </w:abstractNum>
-  <w:abstractNum w:abstractNumId="8">
+  <w:abstractNum w:abstractNumId="11">
     <w:nsid w:val="2EB93C47"/>
     <w:multiLevelType w:val="hybridMultilevel"/>
     <w:tmpl w:val="46269190"/>
@@ -17845,7 +18242,7 @@
       </w:rPr>
     </w:lvl>
   </w:abstractNum>
-  <w:abstractNum w:abstractNumId="9">
+  <w:abstractNum w:abstractNumId="12">
     <w:nsid w:val="2F1322C3"/>
     <w:multiLevelType w:val="multilevel"/>
     <w:tmpl w:val="0409001F"/>
@@ -17931,7 +18328,7 @@
       </w:pPr>
     </w:lvl>
   </w:abstractNum>
-  <w:abstractNum w:abstractNumId="10">
+  <w:abstractNum w:abstractNumId="13">
     <w:nsid w:val="3526275B"/>
     <w:multiLevelType w:val="hybridMultilevel"/>
     <w:tmpl w:val="B1601BE2"/>
@@ -18044,7 +18441,7 @@
       </w:rPr>
     </w:lvl>
   </w:abstractNum>
-  <w:abstractNum w:abstractNumId="11">
+  <w:abstractNum w:abstractNumId="14">
     <w:nsid w:val="358E3AAC"/>
     <w:multiLevelType w:val="multilevel"/>
     <w:tmpl w:val="0409001F"/>
@@ -18130,7 +18527,7 @@
       </w:pPr>
     </w:lvl>
   </w:abstractNum>
-  <w:abstractNum w:abstractNumId="12">
+  <w:abstractNum w:abstractNumId="15">
     <w:nsid w:val="3B6307D8"/>
     <w:multiLevelType w:val="multilevel"/>
     <w:tmpl w:val="0409001F"/>
@@ -18216,7 +18613,7 @@
       </w:pPr>
     </w:lvl>
   </w:abstractNum>
-  <w:abstractNum w:abstractNumId="13">
+  <w:abstractNum w:abstractNumId="16">
     <w:nsid w:val="3DFF10C3"/>
     <w:multiLevelType w:val="multilevel"/>
     <w:tmpl w:val="0409001F"/>
@@ -18302,7 +18699,7 @@
       </w:pPr>
     </w:lvl>
   </w:abstractNum>
-  <w:abstractNum w:abstractNumId="14">
+  <w:abstractNum w:abstractNumId="17">
     <w:nsid w:val="3EC53EF7"/>
     <w:multiLevelType w:val="multilevel"/>
     <w:tmpl w:val="584243E2"/>
@@ -18415,7 +18812,7 @@
       </w:rPr>
     </w:lvl>
   </w:abstractNum>
-  <w:abstractNum w:abstractNumId="15">
+  <w:abstractNum w:abstractNumId="18">
     <w:nsid w:val="4976719D"/>
     <w:multiLevelType w:val="multilevel"/>
     <w:tmpl w:val="0409001F"/>
@@ -18501,7 +18898,7 @@
       </w:pPr>
     </w:lvl>
   </w:abstractNum>
-  <w:abstractNum w:abstractNumId="16">
+  <w:abstractNum w:abstractNumId="19">
     <w:nsid w:val="4B7A4C07"/>
     <w:multiLevelType w:val="multilevel"/>
     <w:tmpl w:val="0409001F"/>
@@ -18587,7 +18984,7 @@
       </w:pPr>
     </w:lvl>
   </w:abstractNum>
-  <w:abstractNum w:abstractNumId="17">
+  <w:abstractNum w:abstractNumId="20">
     <w:nsid w:val="4F6A6E3B"/>
     <w:multiLevelType w:val="hybridMultilevel"/>
     <w:tmpl w:val="2D7405D4"/>
@@ -18700,7 +19097,7 @@
       </w:rPr>
     </w:lvl>
   </w:abstractNum>
-  <w:abstractNum w:abstractNumId="18">
+  <w:abstractNum w:abstractNumId="21">
     <w:nsid w:val="5A8A25A0"/>
     <w:multiLevelType w:val="hybridMultilevel"/>
     <w:tmpl w:val="3D7A004C"/>
@@ -18813,7 +19210,7 @@
       </w:rPr>
     </w:lvl>
   </w:abstractNum>
-  <w:abstractNum w:abstractNumId="19">
+  <w:abstractNum w:abstractNumId="22">
     <w:nsid w:val="5E8B40C8"/>
     <w:multiLevelType w:val="multilevel"/>
     <w:tmpl w:val="0409001F"/>
@@ -18899,7 +19296,7 @@
       </w:pPr>
     </w:lvl>
   </w:abstractNum>
-  <w:abstractNum w:abstractNumId="20">
+  <w:abstractNum w:abstractNumId="23">
     <w:nsid w:val="62AC2839"/>
     <w:multiLevelType w:val="multilevel"/>
     <w:tmpl w:val="0409001F"/>
@@ -18985,7 +19382,93 @@
       </w:pPr>
     </w:lvl>
   </w:abstractNum>
-  <w:abstractNum w:abstractNumId="21">
+  <w:abstractNum w:abstractNumId="24">
+    <w:nsid w:val="642934A3"/>
+    <w:multiLevelType w:val="multilevel"/>
+    <w:tmpl w:val="0409001F"/>
+    <w:lvl w:ilvl="0">
+      <w:start w:val="1"/>
+      <w:numFmt w:val="decimal"/>
+      <w:lvlText w:val="%1."/>
+      <w:lvlJc w:val="left"/>
+      <w:pPr>
+        <w:ind w:left="360" w:hanging="360"/>
+      </w:pPr>
+    </w:lvl>
+    <w:lvl w:ilvl="1">
+      <w:start w:val="1"/>
+      <w:numFmt w:val="decimal"/>
+      <w:lvlText w:val="%1.%2."/>
+      <w:lvlJc w:val="left"/>
+      <w:pPr>
+        <w:ind w:left="792" w:hanging="432"/>
+      </w:pPr>
+    </w:lvl>
+    <w:lvl w:ilvl="2">
+      <w:start w:val="1"/>
+      <w:numFmt w:val="decimal"/>
+      <w:lvlText w:val="%1.%2.%3."/>
+      <w:lvlJc w:val="left"/>
+      <w:pPr>
+        <w:ind w:left="1224" w:hanging="504"/>
+      </w:pPr>
+    </w:lvl>
+    <w:lvl w:ilvl="3">
+      <w:start w:val="1"/>
+      <w:numFmt w:val="decimal"/>
+      <w:lvlText w:val="%1.%2.%3.%4."/>
+      <w:lvlJc w:val="left"/>
+      <w:pPr>
+        <w:ind w:left="1728" w:hanging="648"/>
+      </w:pPr>
+    </w:lvl>
+    <w:lvl w:ilvl="4">
+      <w:start w:val="1"/>
+      <w:numFmt w:val="decimal"/>
+      <w:lvlText w:val="%1.%2.%3.%4.%5."/>
+      <w:lvlJc w:val="left"/>
+      <w:pPr>
+        <w:ind w:left="2232" w:hanging="792"/>
+      </w:pPr>
+    </w:lvl>
+    <w:lvl w:ilvl="5">
+      <w:start w:val="1"/>
+      <w:numFmt w:val="decimal"/>
+      <w:lvlText w:val="%1.%2.%3.%4.%5.%6."/>
+      <w:lvlJc w:val="left"/>
+      <w:pPr>
+        <w:ind w:left="2736" w:hanging="936"/>
+      </w:pPr>
+    </w:lvl>
+    <w:lvl w:ilvl="6">
+      <w:start w:val="1"/>
+      <w:numFmt w:val="decimal"/>
+      <w:lvlText w:val="%1.%2.%3.%4.%5.%6.%7."/>
+      <w:lvlJc w:val="left"/>
+      <w:pPr>
+        <w:ind w:left="3240" w:hanging="1080"/>
+      </w:pPr>
+    </w:lvl>
+    <w:lvl w:ilvl="7">
+      <w:start w:val="1"/>
+      <w:numFmt w:val="decimal"/>
+      <w:lvlText w:val="%1.%2.%3.%4.%5.%6.%7.%8."/>
+      <w:lvlJc w:val="left"/>
+      <w:pPr>
+        <w:ind w:left="3744" w:hanging="1224"/>
+      </w:pPr>
+    </w:lvl>
+    <w:lvl w:ilvl="8">
+      <w:start w:val="1"/>
+      <w:numFmt w:val="decimal"/>
+      <w:lvlText w:val="%1.%2.%3.%4.%5.%6.%7.%8.%9."/>
+      <w:lvlJc w:val="left"/>
+      <w:pPr>
+        <w:ind w:left="4320" w:hanging="1440"/>
+      </w:pPr>
+    </w:lvl>
+  </w:abstractNum>
+  <w:abstractNum w:abstractNumId="25">
     <w:nsid w:val="6AA872B7"/>
     <w:multiLevelType w:val="hybridMultilevel"/>
     <w:tmpl w:val="7488E4B6"/>
@@ -19098,7 +19581,7 @@
       </w:rPr>
     </w:lvl>
   </w:abstractNum>
-  <w:abstractNum w:abstractNumId="22">
+  <w:abstractNum w:abstractNumId="26">
     <w:nsid w:val="741D5B96"/>
     <w:multiLevelType w:val="multilevel"/>
     <w:tmpl w:val="0409001F"/>
@@ -19184,7 +19667,7 @@
       </w:pPr>
     </w:lvl>
   </w:abstractNum>
-  <w:abstractNum w:abstractNumId="23">
+  <w:abstractNum w:abstractNumId="27">
     <w:nsid w:val="77AF5186"/>
     <w:multiLevelType w:val="multilevel"/>
     <w:tmpl w:val="0409001F"/>
@@ -19270,7 +19753,7 @@
       </w:pPr>
     </w:lvl>
   </w:abstractNum>
-  <w:abstractNum w:abstractNumId="24">
+  <w:abstractNum w:abstractNumId="28">
     <w:nsid w:val="79DF2717"/>
     <w:multiLevelType w:val="multilevel"/>
     <w:tmpl w:val="0409001F"/>
@@ -19356,7 +19839,7 @@
       </w:pPr>
     </w:lvl>
   </w:abstractNum>
-  <w:abstractNum w:abstractNumId="25">
+  <w:abstractNum w:abstractNumId="29">
     <w:nsid w:val="7A450ABF"/>
     <w:multiLevelType w:val="hybridMultilevel"/>
     <w:tmpl w:val="E18E859C"/>
@@ -19469,7 +19952,7 @@
       </w:rPr>
     </w:lvl>
   </w:abstractNum>
-  <w:abstractNum w:abstractNumId="26">
+  <w:abstractNum w:abstractNumId="30">
     <w:nsid w:val="7BC762CD"/>
     <w:multiLevelType w:val="hybridMultilevel"/>
     <w:tmpl w:val="C250F294"/>
@@ -19583,46 +20066,46 @@
     </w:lvl>
   </w:abstractNum>
   <w:num w:numId="1">
+    <w:abstractNumId w:val="7"/>
+  </w:num>
+  <w:num w:numId="2">
+    <w:abstractNumId w:val="17"/>
+  </w:num>
+  <w:num w:numId="3">
+    <w:abstractNumId w:val="26"/>
+  </w:num>
+  <w:num w:numId="4">
+    <w:abstractNumId w:val="22"/>
+  </w:num>
+  <w:num w:numId="5">
+    <w:abstractNumId w:val="18"/>
+  </w:num>
+  <w:num w:numId="6">
+    <w:abstractNumId w:val="19"/>
+  </w:num>
+  <w:num w:numId="7">
+    <w:abstractNumId w:val="15"/>
+  </w:num>
+  <w:num w:numId="8">
     <w:abstractNumId w:val="4"/>
   </w:num>
-  <w:num w:numId="2">
+  <w:num w:numId="9">
+    <w:abstractNumId w:val="27"/>
+  </w:num>
+  <w:num w:numId="10">
+    <w:abstractNumId w:val="16"/>
+  </w:num>
+  <w:num w:numId="11">
+    <w:abstractNumId w:val="6"/>
+  </w:num>
+  <w:num w:numId="12">
+    <w:abstractNumId w:val="30"/>
+  </w:num>
+  <w:num w:numId="13">
     <w:abstractNumId w:val="14"/>
   </w:num>
-  <w:num w:numId="3">
-    <w:abstractNumId w:val="22"/>
-  </w:num>
-  <w:num w:numId="4">
-    <w:abstractNumId w:val="19"/>
-  </w:num>
-  <w:num w:numId="5">
-    <w:abstractNumId w:val="15"/>
-  </w:num>
-  <w:num w:numId="6">
-    <w:abstractNumId w:val="16"/>
-  </w:num>
-  <w:num w:numId="7">
-    <w:abstractNumId w:val="12"/>
-  </w:num>
-  <w:num w:numId="8">
-    <w:abstractNumId w:val="2"/>
-  </w:num>
-  <w:num w:numId="9">
-    <w:abstractNumId w:val="23"/>
-  </w:num>
-  <w:num w:numId="10">
-    <w:abstractNumId w:val="13"/>
-  </w:num>
-  <w:num w:numId="11">
-    <w:abstractNumId w:val="3"/>
-  </w:num>
-  <w:num w:numId="12">
-    <w:abstractNumId w:val="26"/>
-  </w:num>
-  <w:num w:numId="13">
-    <w:abstractNumId w:val="11"/>
-  </w:num>
   <w:num w:numId="14">
-    <w:abstractNumId w:val="5"/>
+    <w:abstractNumId w:val="8"/>
   </w:num>
   <w:num w:numId="15">
     <w:abstractNumId w:val="1"/>
@@ -19631,40 +20114,52 @@
     <w:abstractNumId w:val="0"/>
   </w:num>
   <w:num w:numId="17">
-    <w:abstractNumId w:val="6"/>
+    <w:abstractNumId w:val="9"/>
   </w:num>
   <w:num w:numId="18">
-    <w:abstractNumId w:val="18"/>
+    <w:abstractNumId w:val="21"/>
   </w:num>
   <w:num w:numId="19">
-    <w:abstractNumId w:val="8"/>
+    <w:abstractNumId w:val="11"/>
   </w:num>
   <w:num w:numId="20">
-    <w:abstractNumId w:val="21"/>
+    <w:abstractNumId w:val="25"/>
   </w:num>
   <w:num w:numId="21">
-    <w:abstractNumId w:val="21"/>
+    <w:abstractNumId w:val="25"/>
   </w:num>
   <w:num w:numId="22">
-    <w:abstractNumId w:val="25"/>
+    <w:abstractNumId w:val="29"/>
   </w:num>
   <w:num w:numId="23">
-    <w:abstractNumId w:val="17"/>
+    <w:abstractNumId w:val="20"/>
   </w:num>
   <w:num w:numId="24">
-    <w:abstractNumId w:val="9"/>
+    <w:abstractNumId w:val="12"/>
   </w:num>
   <w:num w:numId="25">
+    <w:abstractNumId w:val="28"/>
+  </w:num>
+  <w:num w:numId="26">
+    <w:abstractNumId w:val="13"/>
+  </w:num>
+  <w:num w:numId="27">
+    <w:abstractNumId w:val="10"/>
+  </w:num>
+  <w:num w:numId="28">
+    <w:abstractNumId w:val="23"/>
+  </w:num>
+  <w:num w:numId="29">
+    <w:abstractNumId w:val="3"/>
+  </w:num>
+  <w:num w:numId="30">
     <w:abstractNumId w:val="24"/>
   </w:num>
-  <w:num w:numId="26">
-    <w:abstractNumId w:val="10"/>
+  <w:num w:numId="31">
+    <w:abstractNumId w:val="2"/>
   </w:num>
-  <w:num w:numId="27">
-    <w:abstractNumId w:val="7"/>
-  </w:num>
-  <w:num w:numId="28">
-    <w:abstractNumId w:val="20"/>
+  <w:num w:numId="32">
+    <w:abstractNumId w:val="5"/>
   </w:num>
 </w:numbering>
 </file>
@@ -20620,7 +21115,7 @@
 </file>
 
 <file path=customXml/itemProps1.xml><?xml version="1.0" encoding="utf-8"?>
-<ds:datastoreItem xmlns:ds="http://schemas.openxmlformats.org/officeDocument/2006/customXml" ds:itemID="{1A319C00-665F-4342-AB7F-CDD50BB147B7}">
+<ds:datastoreItem xmlns:ds="http://schemas.openxmlformats.org/officeDocument/2006/customXml" ds:itemID="{02163BED-C208-4598-81DD-E733A76E4776}">
   <ds:schemaRefs>
     <ds:schemaRef ds:uri="http://schemas.openxmlformats.org/officeDocument/2006/bibliography"/>
   </ds:schemaRefs>

</xml_diff>

<commit_message>
Thu buon ngu lam roi
</commit_message>
<xml_diff>
--- a/CNPM/SRS_CNPM.docx
+++ b/CNPM/SRS_CNPM.docx
@@ -1,6 +1,6 @@
 
 <file path=word/document.xml><?xml version="1.0" encoding="utf-8"?>
-<w:document xmlns:wpc="http://schemas.microsoft.com/office/word/2010/wordprocessingCanvas" xmlns:mc="http://schemas.openxmlformats.org/markup-compatibility/2006" xmlns:o="urn:schemas-microsoft-com:office:office" xmlns:r="http://schemas.openxmlformats.org/officeDocument/2006/relationships" xmlns:m="http://schemas.openxmlformats.org/officeDocument/2006/math" xmlns:v="urn:schemas-microsoft-com:vml" xmlns:wp14="http://schemas.microsoft.com/office/word/2010/wordprocessingDrawing" xmlns:wp="http://schemas.openxmlformats.org/drawingml/2006/wordprocessingDrawing" xmlns:w10="urn:schemas-microsoft-com:office:word" xmlns:w="http://schemas.openxmlformats.org/wordprocessingml/2006/main" xmlns:w14="http://schemas.microsoft.com/office/word/2010/wordml" xmlns:w15="http://schemas.microsoft.com/office/word/2012/wordml" xmlns:wpg="http://schemas.microsoft.com/office/word/2010/wordprocessingGroup" xmlns:wpi="http://schemas.microsoft.com/office/word/2010/wordprocessingInk" xmlns:wne="http://schemas.microsoft.com/office/word/2006/wordml" xmlns:wps="http://schemas.microsoft.com/office/word/2010/wordprocessingShape" mc:Ignorable="w14 w15 wp14">
+<w:document xmlns:wpc="http://schemas.microsoft.com/office/word/2010/wordprocessingCanvas" xmlns:mc="http://schemas.openxmlformats.org/markup-compatibility/2006" xmlns:o="urn:schemas-microsoft-com:office:office" xmlns:r="http://schemas.openxmlformats.org/officeDocument/2006/relationships" xmlns:m="http://schemas.openxmlformats.org/officeDocument/2006/math" xmlns:v="urn:schemas-microsoft-com:vml" xmlns:wp14="http://schemas.microsoft.com/office/word/2010/wordprocessingDrawing" xmlns:wp="http://schemas.openxmlformats.org/drawingml/2006/wordprocessingDrawing" xmlns:w10="urn:schemas-microsoft-com:office:word" xmlns:w="http://schemas.openxmlformats.org/wordprocessingml/2006/main" xmlns:w14="http://schemas.microsoft.com/office/word/2010/wordml" xmlns:wpg="http://schemas.microsoft.com/office/word/2010/wordprocessingGroup" xmlns:wpi="http://schemas.microsoft.com/office/word/2010/wordprocessingInk" xmlns:wne="http://schemas.microsoft.com/office/word/2006/wordml" xmlns:wps="http://schemas.microsoft.com/office/word/2010/wordprocessingShape" mc:Ignorable="w14 wp14">
   <w:body>
     <w:p>
       <w:pPr>
@@ -3184,7 +3184,7 @@
                 <w:lang w:val="fr-FR"/>
               </w:rPr>
             </w:pPr>
-            <w:hyperlink r:id="rId8" w:history="1">
+            <w:hyperlink r:id="rId9" w:history="1">
               <w:r>
                 <w:rPr>
                   <w:rStyle w:val="Hyperlink"/>
@@ -3215,7 +3215,7 @@
                 <w:lang w:val="fr-FR"/>
               </w:rPr>
             </w:pPr>
-            <w:hyperlink r:id="rId9" w:tgtFrame="_blank" w:history="1">
+            <w:hyperlink r:id="rId10" w:tgtFrame="_blank" w:history="1">
               <w:r>
                 <w:rPr>
                   <w:rStyle w:val="Hyperlink"/>
@@ -6002,7 +6002,7 @@
                           </pic:cNvPicPr>
                         </pic:nvPicPr>
                         <pic:blipFill rotWithShape="1">
-                          <a:blip r:embed="rId10">
+                          <a:blip r:embed="rId11">
                             <a:extLst>
                               <a:ext uri="{28A0092B-C50C-407E-A947-70E740481C1C}">
                                 <a14:useLocalDpi xmlns:a14="http://schemas.microsoft.com/office/drawing/2010/main" val="0"/>
@@ -6120,7 +6120,7 @@
                           </pic:cNvPicPr>
                         </pic:nvPicPr>
                         <pic:blipFill rotWithShape="1">
-                          <a:blip r:embed="rId11">
+                          <a:blip r:embed="rId12">
                             <a:extLst>
                               <a:ext uri="{28A0092B-C50C-407E-A947-70E740481C1C}">
                                 <a14:useLocalDpi xmlns:a14="http://schemas.microsoft.com/office/drawing/2010/main" val="0"/>
@@ -6220,7 +6220,7 @@
                           </pic:cNvPicPr>
                         </pic:nvPicPr>
                         <pic:blipFill rotWithShape="1">
-                          <a:blip r:embed="rId12">
+                          <a:blip r:embed="rId13">
                             <a:extLst>
                               <a:ext uri="{28A0092B-C50C-407E-A947-70E740481C1C}">
                                 <a14:useLocalDpi xmlns:a14="http://schemas.microsoft.com/office/drawing/2010/main" val="0"/>
@@ -6334,7 +6334,7 @@
                           </pic:cNvPicPr>
                         </pic:nvPicPr>
                         <pic:blipFill rotWithShape="1">
-                          <a:blip r:embed="rId13">
+                          <a:blip r:embed="rId14">
                             <a:extLst>
                               <a:ext uri="{28A0092B-C50C-407E-A947-70E740481C1C}">
                                 <a14:useLocalDpi xmlns:a14="http://schemas.microsoft.com/office/drawing/2010/main" val="0"/>
@@ -6435,7 +6435,7 @@
                           </pic:cNvPicPr>
                         </pic:nvPicPr>
                         <pic:blipFill rotWithShape="1">
-                          <a:blip r:embed="rId14">
+                          <a:blip r:embed="rId15">
                             <a:extLst>
                               <a:ext uri="{28A0092B-C50C-407E-A947-70E740481C1C}">
                                 <a14:useLocalDpi xmlns:a14="http://schemas.microsoft.com/office/drawing/2010/main" val="0"/>
@@ -6534,7 +6534,7 @@
                           </pic:cNvPicPr>
                         </pic:nvPicPr>
                         <pic:blipFill rotWithShape="1">
-                          <a:blip r:embed="rId15">
+                          <a:blip r:embed="rId16">
                             <a:extLst>
                               <a:ext uri="{28A0092B-C50C-407E-A947-70E740481C1C}">
                                 <a14:useLocalDpi xmlns:a14="http://schemas.microsoft.com/office/drawing/2010/main" val="0"/>
@@ -6636,7 +6636,7 @@
                           </pic:cNvPicPr>
                         </pic:nvPicPr>
                         <pic:blipFill rotWithShape="1">
-                          <a:blip r:embed="rId16">
+                          <a:blip r:embed="rId17">
                             <a:extLst>
                               <a:ext uri="{28A0092B-C50C-407E-A947-70E740481C1C}">
                                 <a14:useLocalDpi xmlns:a14="http://schemas.microsoft.com/office/drawing/2010/main" val="0"/>
@@ -6950,7 +6950,7 @@
                           </pic:cNvPicPr>
                         </pic:nvPicPr>
                         <pic:blipFill rotWithShape="1">
-                          <a:blip r:embed="rId17" cstate="print">
+                          <a:blip r:embed="rId18" cstate="print">
                             <a:extLst>
                               <a:ext uri="{28A0092B-C50C-407E-A947-70E740481C1C}">
                                 <a14:useLocalDpi xmlns:a14="http://schemas.microsoft.com/office/drawing/2010/main" val="0"/>
@@ -7052,7 +7052,7 @@
                           </pic:cNvPicPr>
                         </pic:nvPicPr>
                         <pic:blipFill rotWithShape="1">
-                          <a:blip r:embed="rId18">
+                          <a:blip r:embed="rId19">
                             <a:extLst>
                               <a:ext uri="{28A0092B-C50C-407E-A947-70E740481C1C}">
                                 <a14:useLocalDpi xmlns:a14="http://schemas.microsoft.com/office/drawing/2010/main" val="0"/>
@@ -7156,7 +7156,7 @@
                           </pic:cNvPicPr>
                         </pic:nvPicPr>
                         <pic:blipFill rotWithShape="1">
-                          <a:blip r:embed="rId19">
+                          <a:blip r:embed="rId20">
                             <a:extLst>
                               <a:ext uri="{28A0092B-C50C-407E-A947-70E740481C1C}">
                                 <a14:useLocalDpi xmlns:a14="http://schemas.microsoft.com/office/drawing/2010/main" val="0"/>
@@ -7420,7 +7420,7 @@
                           </pic:cNvPicPr>
                         </pic:nvPicPr>
                         <pic:blipFill rotWithShape="1">
-                          <a:blip r:embed="rId20">
+                          <a:blip r:embed="rId21">
                             <a:extLst>
                               <a:ext uri="{28A0092B-C50C-407E-A947-70E740481C1C}">
                                 <a14:useLocalDpi xmlns:a14="http://schemas.microsoft.com/office/drawing/2010/main" val="0"/>
@@ -7522,7 +7522,7 @@
                           </pic:cNvPicPr>
                         </pic:nvPicPr>
                         <pic:blipFill rotWithShape="1">
-                          <a:blip r:embed="rId21" cstate="print">
+                          <a:blip r:embed="rId22" cstate="print">
                             <a:extLst>
                               <a:ext uri="{28A0092B-C50C-407E-A947-70E740481C1C}">
                                 <a14:useLocalDpi xmlns:a14="http://schemas.microsoft.com/office/drawing/2010/main" val="0"/>
@@ -7627,7 +7627,7 @@
                           </pic:cNvPicPr>
                         </pic:nvPicPr>
                         <pic:blipFill rotWithShape="1">
-                          <a:blip r:embed="rId22" cstate="print">
+                          <a:blip r:embed="rId23" cstate="print">
                             <a:extLst>
                               <a:ext uri="{28A0092B-C50C-407E-A947-70E740481C1C}">
                                 <a14:useLocalDpi xmlns:a14="http://schemas.microsoft.com/office/drawing/2010/main" val="0"/>
@@ -7850,7 +7850,7 @@
                           </pic:cNvPicPr>
                         </pic:nvPicPr>
                         <pic:blipFill rotWithShape="1">
-                          <a:blip r:embed="rId23">
+                          <a:blip r:embed="rId24">
                             <a:extLst>
                               <a:ext uri="{28A0092B-C50C-407E-A947-70E740481C1C}">
                                 <a14:useLocalDpi xmlns:a14="http://schemas.microsoft.com/office/drawing/2010/main" val="0"/>
@@ -7952,7 +7952,7 @@
                           </pic:cNvPicPr>
                         </pic:nvPicPr>
                         <pic:blipFill rotWithShape="1">
-                          <a:blip r:embed="rId24" cstate="print">
+                          <a:blip r:embed="rId25" cstate="print">
                             <a:extLst>
                               <a:ext uri="{28A0092B-C50C-407E-A947-70E740481C1C}">
                                 <a14:useLocalDpi xmlns:a14="http://schemas.microsoft.com/office/drawing/2010/main" val="0"/>
@@ -8056,7 +8056,7 @@
                           </pic:cNvPicPr>
                         </pic:nvPicPr>
                         <pic:blipFill rotWithShape="1">
-                          <a:blip r:embed="rId25">
+                          <a:blip r:embed="rId26">
                             <a:extLst>
                               <a:ext uri="{28A0092B-C50C-407E-A947-70E740481C1C}">
                                 <a14:useLocalDpi xmlns:a14="http://schemas.microsoft.com/office/drawing/2010/main" val="0"/>
@@ -8582,7 +8582,7 @@
                           </pic:cNvPicPr>
                         </pic:nvPicPr>
                         <pic:blipFill rotWithShape="1">
-                          <a:blip r:embed="rId26">
+                          <a:blip r:embed="rId27">
                             <a:extLst>
                               <a:ext uri="{28A0092B-C50C-407E-A947-70E740481C1C}">
                                 <a14:useLocalDpi xmlns:a14="http://schemas.microsoft.com/office/drawing/2010/main" val="0"/>
@@ -8684,7 +8684,7 @@
                           </pic:cNvPicPr>
                         </pic:nvPicPr>
                         <pic:blipFill rotWithShape="1">
-                          <a:blip r:embed="rId27">
+                          <a:blip r:embed="rId28">
                             <a:extLst>
                               <a:ext uri="{28A0092B-C50C-407E-A947-70E740481C1C}">
                                 <a14:useLocalDpi xmlns:a14="http://schemas.microsoft.com/office/drawing/2010/main" val="0"/>
@@ -8788,7 +8788,7 @@
                           </pic:cNvPicPr>
                         </pic:nvPicPr>
                         <pic:blipFill rotWithShape="1">
-                          <a:blip r:embed="rId28">
+                          <a:blip r:embed="rId29">
                             <a:extLst>
                               <a:ext uri="{28A0092B-C50C-407E-A947-70E740481C1C}">
                                 <a14:useLocalDpi xmlns:a14="http://schemas.microsoft.com/office/drawing/2010/main" val="0"/>
@@ -8890,7 +8890,7 @@
                           </pic:cNvPicPr>
                         </pic:nvPicPr>
                         <pic:blipFill rotWithShape="1">
-                          <a:blip r:embed="rId29" cstate="print">
+                          <a:blip r:embed="rId30" cstate="print">
                             <a:extLst>
                               <a:ext uri="{28A0092B-C50C-407E-A947-70E740481C1C}">
                                 <a14:useLocalDpi xmlns:a14="http://schemas.microsoft.com/office/drawing/2010/main" val="0"/>
@@ -9124,7 +9124,7 @@
                           </pic:cNvPicPr>
                         </pic:nvPicPr>
                         <pic:blipFill rotWithShape="1">
-                          <a:blip r:embed="rId30">
+                          <a:blip r:embed="rId31">
                             <a:extLst>
                               <a:ext uri="{28A0092B-C50C-407E-A947-70E740481C1C}">
                                 <a14:useLocalDpi xmlns:a14="http://schemas.microsoft.com/office/drawing/2010/main" val="0"/>
@@ -9226,7 +9226,7 @@
                           </pic:cNvPicPr>
                         </pic:nvPicPr>
                         <pic:blipFill rotWithShape="1">
-                          <a:blip r:embed="rId31" cstate="print">
+                          <a:blip r:embed="rId32" cstate="print">
                             <a:extLst>
                               <a:ext uri="{28A0092B-C50C-407E-A947-70E740481C1C}">
                                 <a14:useLocalDpi xmlns:a14="http://schemas.microsoft.com/office/drawing/2010/main" val="0"/>
@@ -10794,6 +10794,7 @@
           <w:szCs w:val="24"/>
         </w:rPr>
       </w:pPr>
+      <w:proofErr w:type="gramStart"/>
       <w:r>
         <w:rPr>
           <w:rFonts w:ascii="Times New Roman" w:hAnsi="Times New Roman" w:cs="Times New Roman"/>
@@ -10848,26 +10849,9 @@
           <w:sz w:val="24"/>
           <w:szCs w:val="24"/>
         </w:rPr>
-        <w:t xml:space="preserve">o từ </w:t>
-      </w:r>
-      <w:proofErr w:type="gramStart"/>
-      <w:r>
-        <w:rPr>
-          <w:rFonts w:ascii="Times New Roman" w:hAnsi="Times New Roman" w:cs="Times New Roman"/>
-          <w:sz w:val="24"/>
-          <w:szCs w:val="24"/>
-        </w:rPr>
-        <w:t>trình</w:t>
+        <w:t>o từ trình duyệt về lỗi xảy ra.</w:t>
       </w:r>
       <w:proofErr w:type="gramEnd"/>
-      <w:r>
-        <w:rPr>
-          <w:rFonts w:ascii="Times New Roman" w:hAnsi="Times New Roman" w:cs="Times New Roman"/>
-          <w:sz w:val="24"/>
-          <w:szCs w:val="24"/>
-        </w:rPr>
-        <w:t xml:space="preserve"> duyệt về lỗi xảy ra.</w:t>
-      </w:r>
     </w:p>
     <w:p>
       <w:pPr>
@@ -11983,15 +11967,7 @@
           <w:sz w:val="24"/>
           <w:szCs w:val="24"/>
         </w:rPr>
-        <w:t>CÁC RỦI RO CÓ THỂ XẢY RA</w:t>
-      </w:r>
-      <w:r>
-        <w:rPr>
-          <w:rFonts w:ascii="Times New Roman" w:hAnsi="Times New Roman" w:cs="Times New Roman"/>
-          <w:sz w:val="24"/>
-          <w:szCs w:val="24"/>
-        </w:rPr>
-        <w:t>: Người sử dụng nhập mã thẻ sai hoặc thiếu sót mã thẻ.</w:t>
+        <w:t>CÁC RỦI RO CÓ THỂ XẢY RA: Người sử dụng nhập mã thẻ sai hoặc thiếu sót mã thẻ.</w:t>
       </w:r>
     </w:p>
     <w:p>
@@ -13293,15 +13269,7 @@
           <w:sz w:val="24"/>
           <w:szCs w:val="24"/>
         </w:rPr>
-        <w:t>CÁC RỦI RO CÓ THỂ XẢY RA:</w:t>
-      </w:r>
-      <w:r>
-        <w:rPr>
-          <w:rFonts w:ascii="Times New Roman" w:hAnsi="Times New Roman" w:cs="Times New Roman"/>
-          <w:sz w:val="24"/>
-          <w:szCs w:val="24"/>
-        </w:rPr>
-        <w:t xml:space="preserve"> mật khẩu người dùng nhập vào sai, hoặc người dùng nhập vào sai quá 3 lần dẫn tới tài khoản bị tạm khóa.</w:t>
+        <w:t>CÁC RỦI RO CÓ THỂ XẢY RA: mật khẩu người dùng nhập vào sai, hoặc người dùng nhập vào sai quá 3 lần dẫn tới tài khoản bị tạm khóa.</w:t>
       </w:r>
     </w:p>
     <w:p>
@@ -17960,15 +17928,7 @@
           <w:sz w:val="24"/>
           <w:szCs w:val="24"/>
         </w:rPr>
-        <w:t>CÁC RỦI RO CÓ THỂ XẢY RA</w:t>
-      </w:r>
-      <w:r>
-        <w:rPr>
-          <w:rFonts w:ascii="Times New Roman" w:hAnsi="Times New Roman" w:cs="Times New Roman"/>
-          <w:sz w:val="24"/>
-          <w:szCs w:val="24"/>
-        </w:rPr>
-        <w:t>:</w:t>
+        <w:t>CÁC RỦI RO CÓ THỂ XẢY RA:</w:t>
       </w:r>
     </w:p>
     <w:p>
@@ -22776,18 +22736,8 @@
           <w:sz w:val="24"/>
           <w:szCs w:val="24"/>
         </w:rPr>
-        <w:t xml:space="preserve">Thông tin người dùng chưa </w:t>
-      </w:r>
-      <w:bookmarkStart w:id="0" w:name="_GoBack"/>
-      <w:r>
-        <w:rPr>
-          <w:rFonts w:ascii="Times New Roman" w:hAnsi="Times New Roman" w:cs="Times New Roman"/>
-          <w:sz w:val="24"/>
-          <w:szCs w:val="24"/>
-        </w:rPr>
-        <w:t>đủ điều kiện để cấp thẻ ATM</w:t>
-      </w:r>
-      <w:bookmarkEnd w:id="0"/>
+        <w:t>Thông tin người dùng chưa đủ điều kiện để cấp thẻ ATM</w:t>
+      </w:r>
     </w:p>
     <w:p>
       <w:pPr>
@@ -24689,6 +24639,199 @@
     </w:p>
     <w:p>
       <w:pPr>
+        <w:pStyle w:val="ListParagraph"/>
+        <w:spacing w:after="0"/>
+        <w:ind w:left="864"/>
+        <w:rPr>
+          <w:rFonts w:ascii="Times New Roman" w:hAnsi="Times New Roman" w:cs="Times New Roman"/>
+          <w:b/>
+          <w:sz w:val="24"/>
+          <w:szCs w:val="24"/>
+        </w:rPr>
+      </w:pPr>
+      <w:r>
+        <w:rPr>
+          <w:rFonts w:ascii="Times New Roman" w:hAnsi="Times New Roman" w:cs="Times New Roman"/>
+          <w:b/>
+          <w:sz w:val="24"/>
+          <w:szCs w:val="24"/>
+        </w:rPr>
+        <w:t>ID: QR*</w:t>
+      </w:r>
+    </w:p>
+    <w:p>
+      <w:pPr>
+        <w:pStyle w:val="ListParagraph"/>
+        <w:suppressAutoHyphens/>
+        <w:spacing w:after="0" w:line="360" w:lineRule="auto"/>
+        <w:ind w:left="864" w:right="720"/>
+        <w:jc w:val="both"/>
+        <w:rPr>
+          <w:rFonts w:ascii="Times New Roman" w:hAnsi="Times New Roman" w:cs="Times New Roman"/>
+          <w:sz w:val="24"/>
+          <w:szCs w:val="24"/>
+        </w:rPr>
+      </w:pPr>
+      <w:r>
+        <w:rPr>
+          <w:rFonts w:ascii="Times New Roman" w:hAnsi="Times New Roman" w:cs="Times New Roman"/>
+          <w:sz w:val="24"/>
+          <w:szCs w:val="24"/>
+        </w:rPr>
+        <w:t>MÔ TẢ: Hỗ trợ hệ thống giúp đỡ trực tuyến cho người dùng.</w:t>
+      </w:r>
+    </w:p>
+    <w:p>
+      <w:pPr>
+        <w:pStyle w:val="ListParagraph"/>
+        <w:suppressAutoHyphens/>
+        <w:spacing w:after="0" w:line="360" w:lineRule="auto"/>
+        <w:ind w:left="864" w:right="720"/>
+        <w:jc w:val="both"/>
+        <w:rPr>
+          <w:rFonts w:ascii="Times New Roman" w:hAnsi="Times New Roman" w:cs="Times New Roman"/>
+          <w:sz w:val="24"/>
+          <w:szCs w:val="24"/>
+        </w:rPr>
+      </w:pPr>
+      <w:r>
+        <w:rPr>
+          <w:rFonts w:ascii="Times New Roman" w:hAnsi="Times New Roman" w:cs="Times New Roman"/>
+          <w:sz w:val="24"/>
+          <w:szCs w:val="24"/>
+        </w:rPr>
+        <w:t>MỤC ĐÍCH: Hỗ trợ người dùng.</w:t>
+      </w:r>
+    </w:p>
+    <w:p>
+      <w:pPr>
+        <w:pStyle w:val="ListParagraph"/>
+        <w:suppressAutoHyphens/>
+        <w:spacing w:after="0" w:line="360" w:lineRule="auto"/>
+        <w:ind w:left="864" w:right="720"/>
+        <w:jc w:val="both"/>
+        <w:rPr>
+          <w:rFonts w:ascii="Times New Roman" w:hAnsi="Times New Roman" w:cs="Times New Roman"/>
+          <w:sz w:val="24"/>
+          <w:szCs w:val="24"/>
+        </w:rPr>
+      </w:pPr>
+      <w:r>
+        <w:rPr>
+          <w:rFonts w:ascii="Times New Roman" w:hAnsi="Times New Roman" w:cs="Times New Roman"/>
+          <w:sz w:val="24"/>
+          <w:szCs w:val="24"/>
+        </w:rPr>
+        <w:t>YÊU CẦU: Hệ thống giúp đỡ trực tuyến được tích hợp trực tiếp vào hệ thống.</w:t>
+      </w:r>
+    </w:p>
+    <w:p>
+      <w:pPr>
+        <w:pStyle w:val="ListParagraph"/>
+        <w:suppressAutoHyphens/>
+        <w:spacing w:after="0" w:line="360" w:lineRule="auto"/>
+        <w:ind w:left="864" w:right="720"/>
+        <w:jc w:val="both"/>
+        <w:rPr>
+          <w:rFonts w:ascii="Times New Roman" w:hAnsi="Times New Roman" w:cs="Times New Roman"/>
+          <w:sz w:val="24"/>
+          <w:szCs w:val="24"/>
+        </w:rPr>
+      </w:pPr>
+    </w:p>
+    <w:p>
+      <w:pPr>
+        <w:pStyle w:val="ListParagraph"/>
+        <w:spacing w:after="0"/>
+        <w:ind w:left="864"/>
+        <w:rPr>
+          <w:rFonts w:ascii="Times New Roman" w:hAnsi="Times New Roman" w:cs="Times New Roman"/>
+          <w:b/>
+          <w:sz w:val="24"/>
+          <w:szCs w:val="24"/>
+        </w:rPr>
+      </w:pPr>
+      <w:r>
+        <w:rPr>
+          <w:rFonts w:ascii="Times New Roman" w:hAnsi="Times New Roman" w:cs="Times New Roman"/>
+          <w:b/>
+          <w:sz w:val="24"/>
+          <w:szCs w:val="24"/>
+        </w:rPr>
+        <w:t>ID: QR*</w:t>
+      </w:r>
+    </w:p>
+    <w:p>
+      <w:pPr>
+        <w:pStyle w:val="ListParagraph"/>
+        <w:suppressAutoHyphens/>
+        <w:spacing w:after="0" w:line="360" w:lineRule="auto"/>
+        <w:ind w:left="864" w:right="720"/>
+        <w:jc w:val="both"/>
+        <w:rPr>
+          <w:rFonts w:ascii="Times New Roman" w:hAnsi="Times New Roman" w:cs="Times New Roman"/>
+          <w:sz w:val="24"/>
+          <w:szCs w:val="24"/>
+        </w:rPr>
+      </w:pPr>
+      <w:r>
+        <w:rPr>
+          <w:rFonts w:ascii="Times New Roman" w:hAnsi="Times New Roman" w:cs="Times New Roman"/>
+          <w:sz w:val="24"/>
+          <w:szCs w:val="24"/>
+        </w:rPr>
+        <w:t>MÔ TẢ: Huấn luyện người người quản trị sử dụng hệ thống.</w:t>
+      </w:r>
+    </w:p>
+    <w:p>
+      <w:pPr>
+        <w:pStyle w:val="ListParagraph"/>
+        <w:spacing w:after="0"/>
+        <w:ind w:left="864"/>
+        <w:rPr>
+          <w:rFonts w:ascii="Times New Roman" w:hAnsi="Times New Roman" w:cs="Times New Roman"/>
+          <w:sz w:val="24"/>
+          <w:szCs w:val="24"/>
+        </w:rPr>
+      </w:pPr>
+      <w:r>
+        <w:rPr>
+          <w:rFonts w:ascii="Times New Roman" w:hAnsi="Times New Roman" w:cs="Times New Roman"/>
+          <w:sz w:val="24"/>
+          <w:szCs w:val="24"/>
+        </w:rPr>
+        <w:t>MỤC ĐÍCH:  Hỗ trợ người quản trị.</w:t>
+      </w:r>
+    </w:p>
+    <w:p>
+      <w:pPr>
+        <w:pStyle w:val="ListParagraph"/>
+        <w:suppressAutoHyphens/>
+        <w:spacing w:after="0" w:line="360" w:lineRule="auto"/>
+        <w:ind w:left="864" w:right="720"/>
+        <w:jc w:val="both"/>
+        <w:rPr>
+          <w:rFonts w:ascii="Times New Roman" w:hAnsi="Times New Roman" w:cs="Times New Roman"/>
+          <w:sz w:val="24"/>
+          <w:szCs w:val="24"/>
+        </w:rPr>
+      </w:pPr>
+      <w:r>
+        <w:rPr>
+          <w:rFonts w:ascii="Times New Roman" w:hAnsi="Times New Roman" w:cs="Times New Roman"/>
+          <w:sz w:val="24"/>
+          <w:szCs w:val="24"/>
+        </w:rPr>
+        <w:t>YÊU CẦU: Tổ chức huấn luyện người dùng cuối sử dụng hệ thống.</w:t>
+      </w:r>
+    </w:p>
+    <w:p>
+      <w:pPr>
+        <w:ind w:left="720"/>
+      </w:pPr>
+    </w:p>
+    <w:p>
+      <w:pPr>
         <w:pStyle w:val="Heading2"/>
         <w:numPr>
           <w:ilvl w:val="1"/>
@@ -24709,6 +24852,105 @@
         </w:rPr>
         <w:t>Các yêu cầu pháp lý liên quan</w:t>
       </w:r>
+    </w:p>
+    <w:p>
+      <w:pPr>
+        <w:pStyle w:val="ListParagraph"/>
+        <w:spacing w:after="0"/>
+        <w:ind w:left="360" w:firstLine="360"/>
+        <w:rPr>
+          <w:rFonts w:ascii="Times New Roman" w:hAnsi="Times New Roman" w:cs="Times New Roman"/>
+          <w:b/>
+          <w:sz w:val="24"/>
+          <w:szCs w:val="24"/>
+        </w:rPr>
+      </w:pPr>
+      <w:bookmarkStart w:id="0" w:name="_GoBack"/>
+      <w:r>
+        <w:rPr>
+          <w:rFonts w:ascii="Times New Roman" w:hAnsi="Times New Roman" w:cs="Times New Roman"/>
+          <w:b/>
+          <w:sz w:val="24"/>
+          <w:szCs w:val="24"/>
+        </w:rPr>
+        <w:t>ID: QR*</w:t>
+      </w:r>
+    </w:p>
+    <w:p>
+      <w:pPr>
+        <w:pStyle w:val="ListParagraph"/>
+        <w:suppressAutoHyphens/>
+        <w:spacing w:after="0" w:line="360" w:lineRule="auto"/>
+        <w:ind w:left="360" w:right="720" w:firstLine="360"/>
+        <w:jc w:val="both"/>
+        <w:rPr>
+          <w:rFonts w:ascii="Times New Roman" w:hAnsi="Times New Roman" w:cs="Times New Roman"/>
+          <w:sz w:val="24"/>
+          <w:szCs w:val="24"/>
+        </w:rPr>
+      </w:pPr>
+      <w:r>
+        <w:rPr>
+          <w:rFonts w:ascii="Times New Roman" w:hAnsi="Times New Roman" w:cs="Times New Roman"/>
+          <w:sz w:val="24"/>
+          <w:szCs w:val="24"/>
+        </w:rPr>
+        <w:t>MÔ TẢ: Bản quyền về source code</w:t>
+      </w:r>
+      <w:r>
+        <w:rPr>
+          <w:rFonts w:ascii="Times New Roman" w:hAnsi="Times New Roman" w:cs="Times New Roman"/>
+          <w:sz w:val="24"/>
+          <w:szCs w:val="24"/>
+        </w:rPr>
+        <w:t>.</w:t>
+      </w:r>
+    </w:p>
+    <w:p>
+      <w:pPr>
+        <w:pStyle w:val="ListParagraph"/>
+        <w:suppressAutoHyphens/>
+        <w:spacing w:after="0" w:line="360" w:lineRule="auto"/>
+        <w:ind w:right="720"/>
+        <w:jc w:val="both"/>
+        <w:rPr>
+          <w:rFonts w:ascii="Times New Roman" w:hAnsi="Times New Roman" w:cs="Times New Roman"/>
+          <w:sz w:val="24"/>
+          <w:szCs w:val="24"/>
+        </w:rPr>
+      </w:pPr>
+      <w:r>
+        <w:rPr>
+          <w:rFonts w:ascii="Times New Roman" w:hAnsi="Times New Roman" w:cs="Times New Roman"/>
+          <w:sz w:val="24"/>
+          <w:szCs w:val="24"/>
+        </w:rPr>
+        <w:t xml:space="preserve">YÊU CẦU: Toàn bộ source code phát triển hệ thống thuộc quyền quản lý của công ty đội </w:t>
+      </w:r>
+      <w:proofErr w:type="gramStart"/>
+      <w:r>
+        <w:rPr>
+          <w:rFonts w:ascii="Times New Roman" w:hAnsi="Times New Roman" w:cs="Times New Roman"/>
+          <w:sz w:val="24"/>
+          <w:szCs w:val="24"/>
+        </w:rPr>
+        <w:t>ngũ</w:t>
+      </w:r>
+      <w:proofErr w:type="gramEnd"/>
+      <w:r>
+        <w:rPr>
+          <w:rFonts w:ascii="Times New Roman" w:hAnsi="Times New Roman" w:cs="Times New Roman"/>
+          <w:sz w:val="24"/>
+          <w:szCs w:val="24"/>
+        </w:rPr>
+        <w:t xml:space="preserve"> phát triển phần mềm.</w:t>
+      </w:r>
+    </w:p>
+    <w:bookmarkEnd w:id="0"/>
+    <w:p>
+      <w:pPr>
+        <w:ind w:left="720"/>
+      </w:pPr>
     </w:p>
     <w:p>
       <w:pPr>
@@ -24982,6 +25224,7 @@
         <w:rPr>
           <w:rFonts w:ascii="Times New Roman" w:hAnsi="Times New Roman" w:cs="Times New Roman"/>
         </w:rPr>
+        <w:lastRenderedPageBreak/>
         <w:t xml:space="preserve">Các yêu cầu còn lại được ưu tiên </w:t>
       </w:r>
       <w:proofErr w:type="gramStart"/>
@@ -25181,7 +25424,6 @@
           <w:sz w:val="24"/>
           <w:szCs w:val="24"/>
         </w:rPr>
-        <w:lastRenderedPageBreak/>
         <w:t>Kế hoạch phát hành</w:t>
       </w:r>
     </w:p>
@@ -25335,7 +25577,7 @@
       </w:pPr>
     </w:p>
     <w:sectPr>
-      <w:footerReference w:type="default" r:id="rId32"/>
+      <w:footerReference w:type="default" r:id="rId33"/>
       <w:pgSz w:w="12240" w:h="15840"/>
       <w:pgMar w:top="1440" w:right="1440" w:bottom="810" w:left="1440" w:header="720" w:footer="720" w:gutter="0"/>
       <w:cols w:space="720"/>
@@ -25347,7 +25589,7 @@
 </file>
 
 <file path=word/endnotes.xml><?xml version="1.0" encoding="utf-8"?>
-<w:endnotes xmlns:wpc="http://schemas.microsoft.com/office/word/2010/wordprocessingCanvas" xmlns:mc="http://schemas.openxmlformats.org/markup-compatibility/2006" xmlns:o="urn:schemas-microsoft-com:office:office" xmlns:r="http://schemas.openxmlformats.org/officeDocument/2006/relationships" xmlns:m="http://schemas.openxmlformats.org/officeDocument/2006/math" xmlns:v="urn:schemas-microsoft-com:vml" xmlns:wp14="http://schemas.microsoft.com/office/word/2010/wordprocessingDrawing" xmlns:wp="http://schemas.openxmlformats.org/drawingml/2006/wordprocessingDrawing" xmlns:w10="urn:schemas-microsoft-com:office:word" xmlns:w="http://schemas.openxmlformats.org/wordprocessingml/2006/main" xmlns:w14="http://schemas.microsoft.com/office/word/2010/wordml" xmlns:w15="http://schemas.microsoft.com/office/word/2012/wordml" xmlns:wpg="http://schemas.microsoft.com/office/word/2010/wordprocessingGroup" xmlns:wpi="http://schemas.microsoft.com/office/word/2010/wordprocessingInk" xmlns:wne="http://schemas.microsoft.com/office/word/2006/wordml" xmlns:wps="http://schemas.microsoft.com/office/word/2010/wordprocessingShape" mc:Ignorable="w14 w15 wp14">
+<w:endnotes xmlns:wpc="http://schemas.microsoft.com/office/word/2010/wordprocessingCanvas" xmlns:mc="http://schemas.openxmlformats.org/markup-compatibility/2006" xmlns:o="urn:schemas-microsoft-com:office:office" xmlns:r="http://schemas.openxmlformats.org/officeDocument/2006/relationships" xmlns:m="http://schemas.openxmlformats.org/officeDocument/2006/math" xmlns:v="urn:schemas-microsoft-com:vml" xmlns:wp14="http://schemas.microsoft.com/office/word/2010/wordprocessingDrawing" xmlns:wp="http://schemas.openxmlformats.org/drawingml/2006/wordprocessingDrawing" xmlns:w10="urn:schemas-microsoft-com:office:word" xmlns:w="http://schemas.openxmlformats.org/wordprocessingml/2006/main" xmlns:w14="http://schemas.microsoft.com/office/word/2010/wordml" xmlns:wpg="http://schemas.microsoft.com/office/word/2010/wordprocessingGroup" xmlns:wpi="http://schemas.microsoft.com/office/word/2010/wordprocessingInk" xmlns:wne="http://schemas.microsoft.com/office/word/2006/wordml" xmlns:wps="http://schemas.microsoft.com/office/word/2010/wordprocessingShape" mc:Ignorable="w14 wp14">
   <w:endnote w:type="separator" w:id="-1">
     <w:p>
       <w:pPr>
@@ -25372,7 +25614,7 @@
 </file>
 
 <file path=word/footer1.xml><?xml version="1.0" encoding="utf-8"?>
-<w:ftr xmlns:wpc="http://schemas.microsoft.com/office/word/2010/wordprocessingCanvas" xmlns:mc="http://schemas.openxmlformats.org/markup-compatibility/2006" xmlns:o="urn:schemas-microsoft-com:office:office" xmlns:r="http://schemas.openxmlformats.org/officeDocument/2006/relationships" xmlns:m="http://schemas.openxmlformats.org/officeDocument/2006/math" xmlns:v="urn:schemas-microsoft-com:vml" xmlns:wp14="http://schemas.microsoft.com/office/word/2010/wordprocessingDrawing" xmlns:wp="http://schemas.openxmlformats.org/drawingml/2006/wordprocessingDrawing" xmlns:w10="urn:schemas-microsoft-com:office:word" xmlns:w="http://schemas.openxmlformats.org/wordprocessingml/2006/main" xmlns:w14="http://schemas.microsoft.com/office/word/2010/wordml" xmlns:w15="http://schemas.microsoft.com/office/word/2012/wordml" xmlns:wpg="http://schemas.microsoft.com/office/word/2010/wordprocessingGroup" xmlns:wpi="http://schemas.microsoft.com/office/word/2010/wordprocessingInk" xmlns:wne="http://schemas.microsoft.com/office/word/2006/wordml" xmlns:wps="http://schemas.microsoft.com/office/word/2010/wordprocessingShape" mc:Ignorable="w14 w15 wp14">
+<w:ftr xmlns:wpc="http://schemas.microsoft.com/office/word/2010/wordprocessingCanvas" xmlns:mc="http://schemas.openxmlformats.org/markup-compatibility/2006" xmlns:o="urn:schemas-microsoft-com:office:office" xmlns:r="http://schemas.openxmlformats.org/officeDocument/2006/relationships" xmlns:m="http://schemas.openxmlformats.org/officeDocument/2006/math" xmlns:v="urn:schemas-microsoft-com:vml" xmlns:wp14="http://schemas.microsoft.com/office/word/2010/wordprocessingDrawing" xmlns:wp="http://schemas.openxmlformats.org/drawingml/2006/wordprocessingDrawing" xmlns:w10="urn:schemas-microsoft-com:office:word" xmlns:w="http://schemas.openxmlformats.org/wordprocessingml/2006/main" xmlns:w14="http://schemas.microsoft.com/office/word/2010/wordml" xmlns:wpg="http://schemas.microsoft.com/office/word/2010/wordprocessingGroup" xmlns:wpi="http://schemas.microsoft.com/office/word/2010/wordprocessingInk" xmlns:wne="http://schemas.microsoft.com/office/word/2006/wordml" xmlns:wps="http://schemas.microsoft.com/office/word/2010/wordprocessingShape" mc:Ignorable="w14 wp14">
   <w:p>
     <w:pPr>
       <w:pStyle w:val="Footer"/>
@@ -25434,7 +25676,7 @@
 </file>
 
 <file path=word/footnotes.xml><?xml version="1.0" encoding="utf-8"?>
-<w:footnotes xmlns:wpc="http://schemas.microsoft.com/office/word/2010/wordprocessingCanvas" xmlns:mc="http://schemas.openxmlformats.org/markup-compatibility/2006" xmlns:o="urn:schemas-microsoft-com:office:office" xmlns:r="http://schemas.openxmlformats.org/officeDocument/2006/relationships" xmlns:m="http://schemas.openxmlformats.org/officeDocument/2006/math" xmlns:v="urn:schemas-microsoft-com:vml" xmlns:wp14="http://schemas.microsoft.com/office/word/2010/wordprocessingDrawing" xmlns:wp="http://schemas.openxmlformats.org/drawingml/2006/wordprocessingDrawing" xmlns:w10="urn:schemas-microsoft-com:office:word" xmlns:w="http://schemas.openxmlformats.org/wordprocessingml/2006/main" xmlns:w14="http://schemas.microsoft.com/office/word/2010/wordml" xmlns:w15="http://schemas.microsoft.com/office/word/2012/wordml" xmlns:wpg="http://schemas.microsoft.com/office/word/2010/wordprocessingGroup" xmlns:wpi="http://schemas.microsoft.com/office/word/2010/wordprocessingInk" xmlns:wne="http://schemas.microsoft.com/office/word/2006/wordml" xmlns:wps="http://schemas.microsoft.com/office/word/2010/wordprocessingShape" mc:Ignorable="w14 w15 wp14">
+<w:footnotes xmlns:wpc="http://schemas.microsoft.com/office/word/2010/wordprocessingCanvas" xmlns:mc="http://schemas.openxmlformats.org/markup-compatibility/2006" xmlns:o="urn:schemas-microsoft-com:office:office" xmlns:r="http://schemas.openxmlformats.org/officeDocument/2006/relationships" xmlns:m="http://schemas.openxmlformats.org/officeDocument/2006/math" xmlns:v="urn:schemas-microsoft-com:vml" xmlns:wp14="http://schemas.microsoft.com/office/word/2010/wordprocessingDrawing" xmlns:wp="http://schemas.openxmlformats.org/drawingml/2006/wordprocessingDrawing" xmlns:w10="urn:schemas-microsoft-com:office:word" xmlns:w="http://schemas.openxmlformats.org/wordprocessingml/2006/main" xmlns:w14="http://schemas.microsoft.com/office/word/2010/wordml" xmlns:wpg="http://schemas.microsoft.com/office/word/2010/wordprocessingGroup" xmlns:wpi="http://schemas.microsoft.com/office/word/2010/wordprocessingInk" xmlns:wne="http://schemas.microsoft.com/office/word/2006/wordml" xmlns:wps="http://schemas.microsoft.com/office/word/2010/wordprocessingShape" mc:Ignorable="w14 wp14">
   <w:footnote w:type="separator" w:id="-1">
     <w:p>
       <w:pPr>
@@ -25459,8 +25701,8 @@
 </file>
 
 <file path=word/numbering.xml><?xml version="1.0" encoding="utf-8"?>
-<w:numbering xmlns:wpc="http://schemas.microsoft.com/office/word/2010/wordprocessingCanvas" xmlns:mc="http://schemas.openxmlformats.org/markup-compatibility/2006" xmlns:o="urn:schemas-microsoft-com:office:office" xmlns:r="http://schemas.openxmlformats.org/officeDocument/2006/relationships" xmlns:m="http://schemas.openxmlformats.org/officeDocument/2006/math" xmlns:v="urn:schemas-microsoft-com:vml" xmlns:wp14="http://schemas.microsoft.com/office/word/2010/wordprocessingDrawing" xmlns:wp="http://schemas.openxmlformats.org/drawingml/2006/wordprocessingDrawing" xmlns:w10="urn:schemas-microsoft-com:office:word" xmlns:w="http://schemas.openxmlformats.org/wordprocessingml/2006/main" xmlns:w14="http://schemas.microsoft.com/office/word/2010/wordml" xmlns:w15="http://schemas.microsoft.com/office/word/2012/wordml" xmlns:wpg="http://schemas.microsoft.com/office/word/2010/wordprocessingGroup" xmlns:wpi="http://schemas.microsoft.com/office/word/2010/wordprocessingInk" xmlns:wne="http://schemas.microsoft.com/office/word/2006/wordml" xmlns:wps="http://schemas.microsoft.com/office/word/2010/wordprocessingShape" mc:Ignorable="w14 w15 wp14">
-  <w:abstractNum w:abstractNumId="0" w15:restartNumberingAfterBreak="0">
+<w:numbering xmlns:wpc="http://schemas.microsoft.com/office/word/2010/wordprocessingCanvas" xmlns:mc="http://schemas.openxmlformats.org/markup-compatibility/2006" xmlns:o="urn:schemas-microsoft-com:office:office" xmlns:r="http://schemas.openxmlformats.org/officeDocument/2006/relationships" xmlns:m="http://schemas.openxmlformats.org/officeDocument/2006/math" xmlns:v="urn:schemas-microsoft-com:vml" xmlns:wp14="http://schemas.microsoft.com/office/word/2010/wordprocessingDrawing" xmlns:wp="http://schemas.openxmlformats.org/drawingml/2006/wordprocessingDrawing" xmlns:w10="urn:schemas-microsoft-com:office:word" xmlns:w="http://schemas.openxmlformats.org/wordprocessingml/2006/main" xmlns:w14="http://schemas.microsoft.com/office/word/2010/wordml" xmlns:wpg="http://schemas.microsoft.com/office/word/2010/wordprocessingGroup" xmlns:wpi="http://schemas.microsoft.com/office/word/2010/wordprocessingInk" xmlns:wne="http://schemas.microsoft.com/office/word/2006/wordml" xmlns:wps="http://schemas.microsoft.com/office/word/2010/wordprocessingShape" mc:Ignorable="w14 wp14">
+  <w:abstractNum w:abstractNumId="0">
     <w:nsid w:val="0179392D"/>
     <w:multiLevelType w:val="hybridMultilevel"/>
     <w:tmpl w:val="AD52D4BA"/>
@@ -25574,7 +25816,7 @@
       </w:rPr>
     </w:lvl>
   </w:abstractNum>
-  <w:abstractNum w:abstractNumId="1" w15:restartNumberingAfterBreak="0">
+  <w:abstractNum w:abstractNumId="1">
     <w:nsid w:val="02AC2DB0"/>
     <w:multiLevelType w:val="hybridMultilevel"/>
     <w:tmpl w:val="C5B8B956"/>
@@ -25687,7 +25929,7 @@
       </w:rPr>
     </w:lvl>
   </w:abstractNum>
-  <w:abstractNum w:abstractNumId="2" w15:restartNumberingAfterBreak="0">
+  <w:abstractNum w:abstractNumId="2">
     <w:nsid w:val="09000048"/>
     <w:multiLevelType w:val="multilevel"/>
     <w:tmpl w:val="0409001F"/>
@@ -25773,7 +26015,7 @@
       </w:pPr>
     </w:lvl>
   </w:abstractNum>
-  <w:abstractNum w:abstractNumId="3" w15:restartNumberingAfterBreak="0">
+  <w:abstractNum w:abstractNumId="3">
     <w:nsid w:val="10024808"/>
     <w:multiLevelType w:val="multilevel"/>
     <w:tmpl w:val="0409001F"/>
@@ -25859,7 +26101,7 @@
       </w:pPr>
     </w:lvl>
   </w:abstractNum>
-  <w:abstractNum w:abstractNumId="4" w15:restartNumberingAfterBreak="0">
+  <w:abstractNum w:abstractNumId="4">
     <w:nsid w:val="11EC2E6F"/>
     <w:multiLevelType w:val="multilevel"/>
     <w:tmpl w:val="0409001F"/>
@@ -25945,7 +26187,7 @@
       </w:pPr>
     </w:lvl>
   </w:abstractNum>
-  <w:abstractNum w:abstractNumId="5" w15:restartNumberingAfterBreak="0">
+  <w:abstractNum w:abstractNumId="5">
     <w:nsid w:val="1520267D"/>
     <w:multiLevelType w:val="multilevel"/>
     <w:tmpl w:val="0409001F"/>
@@ -26031,7 +26273,7 @@
       </w:pPr>
     </w:lvl>
   </w:abstractNum>
-  <w:abstractNum w:abstractNumId="6" w15:restartNumberingAfterBreak="0">
+  <w:abstractNum w:abstractNumId="6">
     <w:nsid w:val="19197D61"/>
     <w:multiLevelType w:val="multilevel"/>
     <w:tmpl w:val="0409001F"/>
@@ -26117,7 +26359,7 @@
       </w:pPr>
     </w:lvl>
   </w:abstractNum>
-  <w:abstractNum w:abstractNumId="7" w15:restartNumberingAfterBreak="0">
+  <w:abstractNum w:abstractNumId="7">
     <w:nsid w:val="220545F1"/>
     <w:multiLevelType w:val="hybridMultilevel"/>
     <w:tmpl w:val="F0C08494"/>
@@ -26203,7 +26445,7 @@
       </w:pPr>
     </w:lvl>
   </w:abstractNum>
-  <w:abstractNum w:abstractNumId="8" w15:restartNumberingAfterBreak="0">
+  <w:abstractNum w:abstractNumId="8">
     <w:nsid w:val="22252E62"/>
     <w:multiLevelType w:val="multilevel"/>
     <w:tmpl w:val="0409001F"/>
@@ -26289,7 +26531,7 @@
       </w:pPr>
     </w:lvl>
   </w:abstractNum>
-  <w:abstractNum w:abstractNumId="9" w15:restartNumberingAfterBreak="0">
+  <w:abstractNum w:abstractNumId="9">
     <w:nsid w:val="23F11B76"/>
     <w:multiLevelType w:val="hybridMultilevel"/>
     <w:tmpl w:val="434C5030"/>
@@ -26403,7 +26645,7 @@
       </w:rPr>
     </w:lvl>
   </w:abstractNum>
-  <w:abstractNum w:abstractNumId="10" w15:restartNumberingAfterBreak="0">
+  <w:abstractNum w:abstractNumId="10">
     <w:nsid w:val="282552BF"/>
     <w:multiLevelType w:val="multilevel"/>
     <w:tmpl w:val="0409001F"/>
@@ -26489,7 +26731,7 @@
       </w:pPr>
     </w:lvl>
   </w:abstractNum>
-  <w:abstractNum w:abstractNumId="11" w15:restartNumberingAfterBreak="0">
+  <w:abstractNum w:abstractNumId="11">
     <w:nsid w:val="2EB93C47"/>
     <w:multiLevelType w:val="hybridMultilevel"/>
     <w:tmpl w:val="46269190"/>
@@ -26602,7 +26844,7 @@
       </w:rPr>
     </w:lvl>
   </w:abstractNum>
-  <w:abstractNum w:abstractNumId="12" w15:restartNumberingAfterBreak="0">
+  <w:abstractNum w:abstractNumId="12">
     <w:nsid w:val="2F1322C3"/>
     <w:multiLevelType w:val="multilevel"/>
     <w:tmpl w:val="0409001F"/>
@@ -26688,7 +26930,7 @@
       </w:pPr>
     </w:lvl>
   </w:abstractNum>
-  <w:abstractNum w:abstractNumId="13" w15:restartNumberingAfterBreak="0">
+  <w:abstractNum w:abstractNumId="13">
     <w:nsid w:val="3526275B"/>
     <w:multiLevelType w:val="hybridMultilevel"/>
     <w:tmpl w:val="B1601BE2"/>
@@ -26801,7 +27043,7 @@
       </w:rPr>
     </w:lvl>
   </w:abstractNum>
-  <w:abstractNum w:abstractNumId="14" w15:restartNumberingAfterBreak="0">
+  <w:abstractNum w:abstractNumId="14">
     <w:nsid w:val="358E3AAC"/>
     <w:multiLevelType w:val="multilevel"/>
     <w:tmpl w:val="0409001F"/>
@@ -26887,7 +27129,7 @@
       </w:pPr>
     </w:lvl>
   </w:abstractNum>
-  <w:abstractNum w:abstractNumId="15" w15:restartNumberingAfterBreak="0">
+  <w:abstractNum w:abstractNumId="15">
     <w:nsid w:val="3B6307D8"/>
     <w:multiLevelType w:val="multilevel"/>
     <w:tmpl w:val="0409001F"/>
@@ -26973,7 +27215,7 @@
       </w:pPr>
     </w:lvl>
   </w:abstractNum>
-  <w:abstractNum w:abstractNumId="16" w15:restartNumberingAfterBreak="0">
+  <w:abstractNum w:abstractNumId="16">
     <w:nsid w:val="3DFF10C3"/>
     <w:multiLevelType w:val="multilevel"/>
     <w:tmpl w:val="0409001F"/>
@@ -27059,7 +27301,7 @@
       </w:pPr>
     </w:lvl>
   </w:abstractNum>
-  <w:abstractNum w:abstractNumId="17" w15:restartNumberingAfterBreak="0">
+  <w:abstractNum w:abstractNumId="17">
     <w:nsid w:val="3EC53EF7"/>
     <w:multiLevelType w:val="multilevel"/>
     <w:tmpl w:val="584243E2"/>
@@ -27172,7 +27414,7 @@
       </w:rPr>
     </w:lvl>
   </w:abstractNum>
-  <w:abstractNum w:abstractNumId="18" w15:restartNumberingAfterBreak="0">
+  <w:abstractNum w:abstractNumId="18">
     <w:nsid w:val="4976719D"/>
     <w:multiLevelType w:val="multilevel"/>
     <w:tmpl w:val="0409001F"/>
@@ -27258,7 +27500,7 @@
       </w:pPr>
     </w:lvl>
   </w:abstractNum>
-  <w:abstractNum w:abstractNumId="19" w15:restartNumberingAfterBreak="0">
+  <w:abstractNum w:abstractNumId="19">
     <w:nsid w:val="4B7A4C07"/>
     <w:multiLevelType w:val="multilevel"/>
     <w:tmpl w:val="0409001F"/>
@@ -27344,7 +27586,7 @@
       </w:pPr>
     </w:lvl>
   </w:abstractNum>
-  <w:abstractNum w:abstractNumId="20" w15:restartNumberingAfterBreak="0">
+  <w:abstractNum w:abstractNumId="20">
     <w:nsid w:val="4F6A6E3B"/>
     <w:multiLevelType w:val="hybridMultilevel"/>
     <w:tmpl w:val="2D7405D4"/>
@@ -27457,7 +27699,7 @@
       </w:rPr>
     </w:lvl>
   </w:abstractNum>
-  <w:abstractNum w:abstractNumId="21" w15:restartNumberingAfterBreak="0">
+  <w:abstractNum w:abstractNumId="21">
     <w:nsid w:val="5A8A25A0"/>
     <w:multiLevelType w:val="hybridMultilevel"/>
     <w:tmpl w:val="3D7A004C"/>
@@ -27570,7 +27812,7 @@
       </w:rPr>
     </w:lvl>
   </w:abstractNum>
-  <w:abstractNum w:abstractNumId="22" w15:restartNumberingAfterBreak="0">
+  <w:abstractNum w:abstractNumId="22">
     <w:nsid w:val="5E8B40C8"/>
     <w:multiLevelType w:val="multilevel"/>
     <w:tmpl w:val="0409001F"/>
@@ -27656,7 +27898,7 @@
       </w:pPr>
     </w:lvl>
   </w:abstractNum>
-  <w:abstractNum w:abstractNumId="23" w15:restartNumberingAfterBreak="0">
+  <w:abstractNum w:abstractNumId="23">
     <w:nsid w:val="62AC2839"/>
     <w:multiLevelType w:val="multilevel"/>
     <w:tmpl w:val="0409001F"/>
@@ -27742,7 +27984,7 @@
       </w:pPr>
     </w:lvl>
   </w:abstractNum>
-  <w:abstractNum w:abstractNumId="24" w15:restartNumberingAfterBreak="0">
+  <w:abstractNum w:abstractNumId="24">
     <w:nsid w:val="642934A3"/>
     <w:multiLevelType w:val="multilevel"/>
     <w:tmpl w:val="0409001F"/>
@@ -27828,7 +28070,7 @@
       </w:pPr>
     </w:lvl>
   </w:abstractNum>
-  <w:abstractNum w:abstractNumId="25" w15:restartNumberingAfterBreak="0">
+  <w:abstractNum w:abstractNumId="25">
     <w:nsid w:val="6AA872B7"/>
     <w:multiLevelType w:val="hybridMultilevel"/>
     <w:tmpl w:val="7488E4B6"/>
@@ -27941,7 +28183,7 @@
       </w:rPr>
     </w:lvl>
   </w:abstractNum>
-  <w:abstractNum w:abstractNumId="26" w15:restartNumberingAfterBreak="0">
+  <w:abstractNum w:abstractNumId="26">
     <w:nsid w:val="741D5B96"/>
     <w:multiLevelType w:val="multilevel"/>
     <w:tmpl w:val="0409001F"/>
@@ -28027,7 +28269,7 @@
       </w:pPr>
     </w:lvl>
   </w:abstractNum>
-  <w:abstractNum w:abstractNumId="27" w15:restartNumberingAfterBreak="0">
+  <w:abstractNum w:abstractNumId="27">
     <w:nsid w:val="77AF5186"/>
     <w:multiLevelType w:val="multilevel"/>
     <w:tmpl w:val="0409001F"/>
@@ -28113,7 +28355,7 @@
       </w:pPr>
     </w:lvl>
   </w:abstractNum>
-  <w:abstractNum w:abstractNumId="28" w15:restartNumberingAfterBreak="0">
+  <w:abstractNum w:abstractNumId="28">
     <w:nsid w:val="79DF2717"/>
     <w:multiLevelType w:val="multilevel"/>
     <w:tmpl w:val="0409001F"/>
@@ -28199,7 +28441,7 @@
       </w:pPr>
     </w:lvl>
   </w:abstractNum>
-  <w:abstractNum w:abstractNumId="29" w15:restartNumberingAfterBreak="0">
+  <w:abstractNum w:abstractNumId="29">
     <w:nsid w:val="7A450ABF"/>
     <w:multiLevelType w:val="hybridMultilevel"/>
     <w:tmpl w:val="E18E859C"/>
@@ -28312,7 +28554,7 @@
       </w:rPr>
     </w:lvl>
   </w:abstractNum>
-  <w:abstractNum w:abstractNumId="30" w15:restartNumberingAfterBreak="0">
+  <w:abstractNum w:abstractNumId="30">
     <w:nsid w:val="7BC762CD"/>
     <w:multiLevelType w:val="hybridMultilevel"/>
     <w:tmpl w:val="C250F294"/>
@@ -28525,7 +28767,7 @@
 </file>
 
 <file path=word/styles.xml><?xml version="1.0" encoding="utf-8"?>
-<w:styles xmlns:mc="http://schemas.openxmlformats.org/markup-compatibility/2006" xmlns:r="http://schemas.openxmlformats.org/officeDocument/2006/relationships" xmlns:w="http://schemas.openxmlformats.org/wordprocessingml/2006/main" xmlns:w14="http://schemas.microsoft.com/office/word/2010/wordml" xmlns:w15="http://schemas.microsoft.com/office/word/2012/wordml" mc:Ignorable="w14 w15">
+<w:styles xmlns:mc="http://schemas.openxmlformats.org/markup-compatibility/2006" xmlns:r="http://schemas.openxmlformats.org/officeDocument/2006/relationships" xmlns:w="http://schemas.openxmlformats.org/wordprocessingml/2006/main" xmlns:w14="http://schemas.microsoft.com/office/word/2010/wordml" mc:Ignorable="w14">
   <w:docDefaults>
     <w:rPrDefault>
       <w:rPr>
@@ -28541,378 +28783,144 @@
       </w:pPr>
     </w:pPrDefault>
   </w:docDefaults>
-  <w:latentStyles w:defLockedState="0" w:defUIPriority="99" w:defSemiHidden="0" w:defUnhideWhenUsed="0" w:defQFormat="0" w:count="371">
-    <w:lsdException w:name="Normal" w:uiPriority="0" w:qFormat="1"/>
-    <w:lsdException w:name="heading 1" w:uiPriority="9" w:qFormat="1"/>
-    <w:lsdException w:name="heading 2" w:semiHidden="1" w:uiPriority="9" w:unhideWhenUsed="1" w:qFormat="1"/>
-    <w:lsdException w:name="heading 3" w:semiHidden="1" w:uiPriority="9" w:unhideWhenUsed="1" w:qFormat="1"/>
-    <w:lsdException w:name="heading 4" w:semiHidden="1" w:uiPriority="9" w:unhideWhenUsed="1" w:qFormat="1"/>
-    <w:lsdException w:name="heading 5" w:semiHidden="1" w:uiPriority="9" w:unhideWhenUsed="1" w:qFormat="1"/>
-    <w:lsdException w:name="heading 6" w:semiHidden="1" w:uiPriority="9" w:unhideWhenUsed="1" w:qFormat="1"/>
-    <w:lsdException w:name="heading 7" w:semiHidden="1" w:uiPriority="9" w:unhideWhenUsed="1" w:qFormat="1"/>
-    <w:lsdException w:name="heading 8" w:semiHidden="1" w:uiPriority="9" w:unhideWhenUsed="1" w:qFormat="1"/>
-    <w:lsdException w:name="heading 9" w:semiHidden="1" w:uiPriority="9" w:unhideWhenUsed="1" w:qFormat="1"/>
-    <w:lsdException w:name="index 1" w:semiHidden="1" w:unhideWhenUsed="1"/>
-    <w:lsdException w:name="index 2" w:semiHidden="1" w:unhideWhenUsed="1"/>
-    <w:lsdException w:name="index 3" w:semiHidden="1" w:unhideWhenUsed="1"/>
-    <w:lsdException w:name="index 4" w:semiHidden="1" w:unhideWhenUsed="1"/>
-    <w:lsdException w:name="index 5" w:semiHidden="1" w:unhideWhenUsed="1"/>
-    <w:lsdException w:name="index 6" w:semiHidden="1" w:unhideWhenUsed="1"/>
-    <w:lsdException w:name="index 7" w:semiHidden="1" w:unhideWhenUsed="1"/>
-    <w:lsdException w:name="index 8" w:semiHidden="1" w:unhideWhenUsed="1"/>
-    <w:lsdException w:name="index 9" w:semiHidden="1" w:unhideWhenUsed="1"/>
-    <w:lsdException w:name="toc 1" w:semiHidden="1" w:uiPriority="39" w:unhideWhenUsed="1"/>
-    <w:lsdException w:name="toc 2" w:semiHidden="1" w:uiPriority="39" w:unhideWhenUsed="1"/>
-    <w:lsdException w:name="toc 3" w:semiHidden="1" w:uiPriority="39" w:unhideWhenUsed="1"/>
-    <w:lsdException w:name="toc 4" w:semiHidden="1" w:uiPriority="39" w:unhideWhenUsed="1"/>
-    <w:lsdException w:name="toc 5" w:semiHidden="1" w:uiPriority="39" w:unhideWhenUsed="1"/>
-    <w:lsdException w:name="toc 6" w:semiHidden="1" w:uiPriority="39" w:unhideWhenUsed="1"/>
-    <w:lsdException w:name="toc 7" w:semiHidden="1" w:uiPriority="39" w:unhideWhenUsed="1"/>
-    <w:lsdException w:name="toc 8" w:semiHidden="1" w:uiPriority="39" w:unhideWhenUsed="1"/>
-    <w:lsdException w:name="toc 9" w:semiHidden="1" w:uiPriority="39" w:unhideWhenUsed="1"/>
-    <w:lsdException w:name="Normal Indent" w:semiHidden="1" w:unhideWhenUsed="1"/>
-    <w:lsdException w:name="footnote text" w:semiHidden="1" w:unhideWhenUsed="1"/>
-    <w:lsdException w:name="annotation text" w:semiHidden="1" w:unhideWhenUsed="1"/>
-    <w:lsdException w:name="header" w:semiHidden="1" w:unhideWhenUsed="1"/>
-    <w:lsdException w:name="footer" w:semiHidden="1" w:unhideWhenUsed="1"/>
-    <w:lsdException w:name="index heading" w:semiHidden="1" w:unhideWhenUsed="1"/>
-    <w:lsdException w:name="caption" w:semiHidden="1" w:uiPriority="35" w:unhideWhenUsed="1" w:qFormat="1"/>
-    <w:lsdException w:name="table of figures" w:semiHidden="1" w:unhideWhenUsed="1"/>
-    <w:lsdException w:name="envelope address" w:semiHidden="1" w:unhideWhenUsed="1"/>
-    <w:lsdException w:name="envelope return" w:semiHidden="1" w:unhideWhenUsed="1"/>
-    <w:lsdException w:name="footnote reference" w:semiHidden="1" w:unhideWhenUsed="1"/>
-    <w:lsdException w:name="annotation reference" w:semiHidden="1" w:unhideWhenUsed="1"/>
-    <w:lsdException w:name="line number" w:semiHidden="1" w:unhideWhenUsed="1"/>
-    <w:lsdException w:name="page number" w:semiHidden="1" w:unhideWhenUsed="1"/>
-    <w:lsdException w:name="endnote reference" w:semiHidden="1" w:unhideWhenUsed="1"/>
-    <w:lsdException w:name="endnote text" w:semiHidden="1" w:unhideWhenUsed="1"/>
-    <w:lsdException w:name="table of authorities" w:semiHidden="1" w:unhideWhenUsed="1"/>
-    <w:lsdException w:name="macro" w:semiHidden="1" w:unhideWhenUsed="1"/>
-    <w:lsdException w:name="toa heading" w:semiHidden="1" w:unhideWhenUsed="1"/>
-    <w:lsdException w:name="List" w:semiHidden="1" w:unhideWhenUsed="1"/>
-    <w:lsdException w:name="List Bullet" w:semiHidden="1" w:unhideWhenUsed="1"/>
-    <w:lsdException w:name="List Number" w:semiHidden="1" w:unhideWhenUsed="1"/>
-    <w:lsdException w:name="List 2" w:semiHidden="1" w:unhideWhenUsed="1"/>
-    <w:lsdException w:name="List 3" w:semiHidden="1" w:unhideWhenUsed="1"/>
-    <w:lsdException w:name="List 4" w:semiHidden="1" w:unhideWhenUsed="1"/>
-    <w:lsdException w:name="List 5" w:semiHidden="1" w:unhideWhenUsed="1"/>
-    <w:lsdException w:name="List Bullet 2" w:semiHidden="1" w:unhideWhenUsed="1"/>
-    <w:lsdException w:name="List Bullet 3" w:semiHidden="1" w:unhideWhenUsed="1"/>
-    <w:lsdException w:name="List Bullet 4" w:semiHidden="1" w:unhideWhenUsed="1"/>
-    <w:lsdException w:name="List Bullet 5" w:semiHidden="1" w:unhideWhenUsed="1"/>
-    <w:lsdException w:name="List Number 2" w:semiHidden="1" w:unhideWhenUsed="1"/>
-    <w:lsdException w:name="List Number 3" w:semiHidden="1" w:unhideWhenUsed="1"/>
-    <w:lsdException w:name="List Number 4" w:semiHidden="1" w:unhideWhenUsed="1"/>
-    <w:lsdException w:name="List Number 5" w:semiHidden="1" w:unhideWhenUsed="1"/>
-    <w:lsdException w:name="Title" w:uiPriority="10" w:qFormat="1"/>
-    <w:lsdException w:name="Closing" w:semiHidden="1" w:unhideWhenUsed="1"/>
-    <w:lsdException w:name="Signature" w:semiHidden="1" w:unhideWhenUsed="1"/>
-    <w:lsdException w:name="Default Paragraph Font" w:semiHidden="1" w:uiPriority="1" w:unhideWhenUsed="1"/>
-    <w:lsdException w:name="Body Text" w:semiHidden="1" w:unhideWhenUsed="1"/>
-    <w:lsdException w:name="Body Text Indent" w:semiHidden="1" w:unhideWhenUsed="1"/>
-    <w:lsdException w:name="List Continue" w:semiHidden="1" w:unhideWhenUsed="1"/>
-    <w:lsdException w:name="List Continue 2" w:semiHidden="1" w:unhideWhenUsed="1"/>
-    <w:lsdException w:name="List Continue 3" w:semiHidden="1" w:unhideWhenUsed="1"/>
-    <w:lsdException w:name="List Continue 4" w:semiHidden="1" w:unhideWhenUsed="1"/>
-    <w:lsdException w:name="List Continue 5" w:semiHidden="1" w:unhideWhenUsed="1"/>
-    <w:lsdException w:name="Message Header" w:semiHidden="1" w:unhideWhenUsed="1"/>
-    <w:lsdException w:name="Subtitle" w:uiPriority="11" w:qFormat="1"/>
-    <w:lsdException w:name="Salutation" w:semiHidden="1" w:unhideWhenUsed="1"/>
-    <w:lsdException w:name="Date" w:semiHidden="1" w:unhideWhenUsed="1"/>
-    <w:lsdException w:name="Body Text First Indent" w:semiHidden="1" w:unhideWhenUsed="1"/>
-    <w:lsdException w:name="Body Text First Indent 2" w:semiHidden="1" w:unhideWhenUsed="1"/>
-    <w:lsdException w:name="Note Heading" w:semiHidden="1" w:unhideWhenUsed="1"/>
-    <w:lsdException w:name="Body Text 2" w:semiHidden="1" w:unhideWhenUsed="1"/>
-    <w:lsdException w:name="Body Text 3" w:semiHidden="1" w:unhideWhenUsed="1"/>
-    <w:lsdException w:name="Body Text Indent 2" w:semiHidden="1" w:unhideWhenUsed="1"/>
-    <w:lsdException w:name="Body Text Indent 3" w:semiHidden="1" w:unhideWhenUsed="1"/>
-    <w:lsdException w:name="Block Text" w:semiHidden="1" w:unhideWhenUsed="1"/>
-    <w:lsdException w:name="Hyperlink" w:semiHidden="1" w:unhideWhenUsed="1"/>
-    <w:lsdException w:name="FollowedHyperlink" w:semiHidden="1" w:unhideWhenUsed="1"/>
-    <w:lsdException w:name="Strong" w:uiPriority="22" w:qFormat="1"/>
-    <w:lsdException w:name="Emphasis" w:uiPriority="20" w:qFormat="1"/>
-    <w:lsdException w:name="Document Map" w:semiHidden="1" w:unhideWhenUsed="1"/>
-    <w:lsdException w:name="Plain Text" w:semiHidden="1" w:unhideWhenUsed="1"/>
-    <w:lsdException w:name="E-mail Signature" w:semiHidden="1" w:unhideWhenUsed="1"/>
-    <w:lsdException w:name="HTML Top of Form" w:semiHidden="1" w:unhideWhenUsed="1"/>
-    <w:lsdException w:name="HTML Bottom of Form" w:semiHidden="1" w:unhideWhenUsed="1"/>
-    <w:lsdException w:name="Normal (Web)" w:semiHidden="1" w:unhideWhenUsed="1"/>
-    <w:lsdException w:name="HTML Acronym" w:semiHidden="1" w:unhideWhenUsed="1"/>
-    <w:lsdException w:name="HTML Address" w:semiHidden="1" w:unhideWhenUsed="1"/>
-    <w:lsdException w:name="HTML Cite" w:semiHidden="1" w:unhideWhenUsed="1"/>
-    <w:lsdException w:name="HTML Code" w:semiHidden="1" w:unhideWhenUsed="1"/>
-    <w:lsdException w:name="HTML Definition" w:semiHidden="1" w:unhideWhenUsed="1"/>
-    <w:lsdException w:name="HTML Keyboard" w:semiHidden="1" w:unhideWhenUsed="1"/>
-    <w:lsdException w:name="HTML Preformatted" w:semiHidden="1" w:unhideWhenUsed="1"/>
-    <w:lsdException w:name="HTML Sample" w:semiHidden="1" w:unhideWhenUsed="1"/>
-    <w:lsdException w:name="HTML Typewriter" w:semiHidden="1" w:unhideWhenUsed="1"/>
-    <w:lsdException w:name="HTML Variable" w:semiHidden="1" w:unhideWhenUsed="1"/>
-    <w:lsdException w:name="Normal Table" w:semiHidden="1" w:unhideWhenUsed="1"/>
-    <w:lsdException w:name="annotation subject" w:semiHidden="1" w:unhideWhenUsed="1"/>
-    <w:lsdException w:name="No List" w:semiHidden="1" w:unhideWhenUsed="1"/>
-    <w:lsdException w:name="Outline List 1" w:semiHidden="1" w:unhideWhenUsed="1"/>
-    <w:lsdException w:name="Outline List 2" w:semiHidden="1" w:unhideWhenUsed="1"/>
-    <w:lsdException w:name="Outline List 3" w:semiHidden="1" w:unhideWhenUsed="1"/>
-    <w:lsdException w:name="Table Simple 1" w:semiHidden="1" w:unhideWhenUsed="1"/>
-    <w:lsdException w:name="Table Simple 2" w:semiHidden="1" w:unhideWhenUsed="1"/>
-    <w:lsdException w:name="Table Simple 3" w:semiHidden="1" w:unhideWhenUsed="1"/>
-    <w:lsdException w:name="Table Classic 1" w:semiHidden="1" w:unhideWhenUsed="1"/>
-    <w:lsdException w:name="Table Classic 2" w:semiHidden="1" w:unhideWhenUsed="1"/>
-    <w:lsdException w:name="Table Classic 3" w:semiHidden="1" w:unhideWhenUsed="1"/>
-    <w:lsdException w:name="Table Classic 4" w:semiHidden="1" w:unhideWhenUsed="1"/>
-    <w:lsdException w:name="Table Colorful 1" w:semiHidden="1" w:unhideWhenUsed="1"/>
-    <w:lsdException w:name="Table Colorful 2" w:semiHidden="1" w:unhideWhenUsed="1"/>
-    <w:lsdException w:name="Table Colorful 3" w:semiHidden="1" w:unhideWhenUsed="1"/>
-    <w:lsdException w:name="Table Columns 1" w:semiHidden="1" w:unhideWhenUsed="1"/>
-    <w:lsdException w:name="Table Columns 2" w:semiHidden="1" w:unhideWhenUsed="1"/>
-    <w:lsdException w:name="Table Columns 3" w:semiHidden="1" w:unhideWhenUsed="1"/>
-    <w:lsdException w:name="Table Columns 4" w:semiHidden="1" w:unhideWhenUsed="1"/>
-    <w:lsdException w:name="Table Columns 5" w:semiHidden="1" w:unhideWhenUsed="1"/>
-    <w:lsdException w:name="Table Grid 1" w:semiHidden="1" w:unhideWhenUsed="1"/>
-    <w:lsdException w:name="Table Grid 2" w:semiHidden="1" w:unhideWhenUsed="1"/>
-    <w:lsdException w:name="Table Grid 3" w:semiHidden="1" w:unhideWhenUsed="1"/>
-    <w:lsdException w:name="Table Grid 4" w:semiHidden="1" w:unhideWhenUsed="1"/>
-    <w:lsdException w:name="Table Grid 5" w:semiHidden="1" w:unhideWhenUsed="1"/>
-    <w:lsdException w:name="Table Grid 6" w:semiHidden="1" w:unhideWhenUsed="1"/>
-    <w:lsdException w:name="Table Grid 7" w:semiHidden="1" w:unhideWhenUsed="1"/>
-    <w:lsdException w:name="Table Grid 8" w:semiHidden="1" w:unhideWhenUsed="1"/>
-    <w:lsdException w:name="Table List 1" w:semiHidden="1" w:unhideWhenUsed="1"/>
-    <w:lsdException w:name="Table List 2" w:semiHidden="1" w:unhideWhenUsed="1"/>
-    <w:lsdException w:name="Table List 3" w:semiHidden="1" w:unhideWhenUsed="1"/>
-    <w:lsdException w:name="Table List 4" w:semiHidden="1" w:unhideWhenUsed="1"/>
-    <w:lsdException w:name="Table List 5" w:semiHidden="1" w:unhideWhenUsed="1"/>
-    <w:lsdException w:name="Table List 6" w:semiHidden="1" w:unhideWhenUsed="1"/>
-    <w:lsdException w:name="Table List 7" w:semiHidden="1" w:unhideWhenUsed="1"/>
-    <w:lsdException w:name="Table List 8" w:semiHidden="1" w:unhideWhenUsed="1"/>
-    <w:lsdException w:name="Table 3D effects 1" w:semiHidden="1" w:unhideWhenUsed="1"/>
-    <w:lsdException w:name="Table 3D effects 2" w:semiHidden="1" w:unhideWhenUsed="1"/>
-    <w:lsdException w:name="Table 3D effects 3" w:semiHidden="1" w:unhideWhenUsed="1"/>
-    <w:lsdException w:name="Table Contemporary" w:semiHidden="1" w:unhideWhenUsed="1"/>
-    <w:lsdException w:name="Table Elegant" w:semiHidden="1" w:unhideWhenUsed="1"/>
-    <w:lsdException w:name="Table Professional" w:semiHidden="1" w:unhideWhenUsed="1"/>
-    <w:lsdException w:name="Table Subtle 1" w:semiHidden="1" w:unhideWhenUsed="1"/>
-    <w:lsdException w:name="Table Subtle 2" w:semiHidden="1" w:unhideWhenUsed="1"/>
-    <w:lsdException w:name="Table Web 1" w:semiHidden="1" w:unhideWhenUsed="1"/>
-    <w:lsdException w:name="Table Web 2" w:semiHidden="1" w:unhideWhenUsed="1"/>
-    <w:lsdException w:name="Table Web 3" w:semiHidden="1" w:unhideWhenUsed="1"/>
-    <w:lsdException w:name="Balloon Text" w:semiHidden="1" w:unhideWhenUsed="1"/>
-    <w:lsdException w:name="Table Grid" w:uiPriority="39"/>
-    <w:lsdException w:name="Table Theme" w:semiHidden="1" w:unhideWhenUsed="1"/>
-    <w:lsdException w:name="Placeholder Text" w:semiHidden="1"/>
-    <w:lsdException w:name="No Spacing" w:uiPriority="1" w:qFormat="1"/>
-    <w:lsdException w:name="Light Shading" w:uiPriority="60"/>
-    <w:lsdException w:name="Light List" w:uiPriority="61"/>
-    <w:lsdException w:name="Light Grid" w:uiPriority="62"/>
-    <w:lsdException w:name="Medium Shading 1" w:uiPriority="63"/>
-    <w:lsdException w:name="Medium Shading 2" w:uiPriority="64"/>
-    <w:lsdException w:name="Medium List 1" w:uiPriority="65"/>
-    <w:lsdException w:name="Medium List 2" w:uiPriority="66"/>
-    <w:lsdException w:name="Medium Grid 1" w:uiPriority="67"/>
-    <w:lsdException w:name="Medium Grid 2" w:uiPriority="68"/>
-    <w:lsdException w:name="Medium Grid 3" w:uiPriority="69"/>
-    <w:lsdException w:name="Dark List" w:uiPriority="70"/>
-    <w:lsdException w:name="Colorful Shading" w:uiPriority="71"/>
-    <w:lsdException w:name="Colorful List" w:uiPriority="72"/>
-    <w:lsdException w:name="Colorful Grid" w:uiPriority="73"/>
-    <w:lsdException w:name="Light Shading Accent 1" w:uiPriority="60"/>
-    <w:lsdException w:name="Light List Accent 1" w:uiPriority="61"/>
-    <w:lsdException w:name="Light Grid Accent 1" w:uiPriority="62"/>
-    <w:lsdException w:name="Medium Shading 1 Accent 1" w:uiPriority="63"/>
-    <w:lsdException w:name="Medium Shading 2 Accent 1" w:uiPriority="64"/>
-    <w:lsdException w:name="Medium List 1 Accent 1" w:uiPriority="65"/>
-    <w:lsdException w:name="Revision" w:semiHidden="1"/>
-    <w:lsdException w:name="List Paragraph" w:uiPriority="34" w:qFormat="1"/>
-    <w:lsdException w:name="Quote" w:uiPriority="29" w:qFormat="1"/>
-    <w:lsdException w:name="Intense Quote" w:uiPriority="30" w:qFormat="1"/>
-    <w:lsdException w:name="Medium List 2 Accent 1" w:uiPriority="66"/>
-    <w:lsdException w:name="Medium Grid 1 Accent 1" w:uiPriority="67"/>
-    <w:lsdException w:name="Medium Grid 2 Accent 1" w:uiPriority="68"/>
-    <w:lsdException w:name="Medium Grid 3 Accent 1" w:uiPriority="69"/>
-    <w:lsdException w:name="Dark List Accent 1" w:uiPriority="70"/>
-    <w:lsdException w:name="Colorful Shading Accent 1" w:uiPriority="71"/>
-    <w:lsdException w:name="Colorful List Accent 1" w:uiPriority="72"/>
-    <w:lsdException w:name="Colorful Grid Accent 1" w:uiPriority="73"/>
-    <w:lsdException w:name="Light Shading Accent 2" w:uiPriority="60"/>
-    <w:lsdException w:name="Light List Accent 2" w:uiPriority="61"/>
-    <w:lsdException w:name="Light Grid Accent 2" w:uiPriority="62"/>
-    <w:lsdException w:name="Medium Shading 1 Accent 2" w:uiPriority="63"/>
-    <w:lsdException w:name="Medium Shading 2 Accent 2" w:uiPriority="64"/>
-    <w:lsdException w:name="Medium List 1 Accent 2" w:uiPriority="65"/>
-    <w:lsdException w:name="Medium List 2 Accent 2" w:uiPriority="66"/>
-    <w:lsdException w:name="Medium Grid 1 Accent 2" w:uiPriority="67"/>
-    <w:lsdException w:name="Medium Grid 2 Accent 2" w:uiPriority="68"/>
-    <w:lsdException w:name="Medium Grid 3 Accent 2" w:uiPriority="69"/>
-    <w:lsdException w:name="Dark List Accent 2" w:uiPriority="70"/>
-    <w:lsdException w:name="Colorful Shading Accent 2" w:uiPriority="71"/>
-    <w:lsdException w:name="Colorful List Accent 2" w:uiPriority="72"/>
-    <w:lsdException w:name="Colorful Grid Accent 2" w:uiPriority="73"/>
-    <w:lsdException w:name="Light Shading Accent 3" w:uiPriority="60"/>
-    <w:lsdException w:name="Light List Accent 3" w:uiPriority="61"/>
-    <w:lsdException w:name="Light Grid Accent 3" w:uiPriority="62"/>
-    <w:lsdException w:name="Medium Shading 1 Accent 3" w:uiPriority="63"/>
-    <w:lsdException w:name="Medium Shading 2 Accent 3" w:uiPriority="64"/>
-    <w:lsdException w:name="Medium List 1 Accent 3" w:uiPriority="65"/>
-    <w:lsdException w:name="Medium List 2 Accent 3" w:uiPriority="66"/>
-    <w:lsdException w:name="Medium Grid 1 Accent 3" w:uiPriority="67"/>
-    <w:lsdException w:name="Medium Grid 2 Accent 3" w:uiPriority="68"/>
-    <w:lsdException w:name="Medium Grid 3 Accent 3" w:uiPriority="69"/>
-    <w:lsdException w:name="Dark List Accent 3" w:uiPriority="70"/>
-    <w:lsdException w:name="Colorful Shading Accent 3" w:uiPriority="71"/>
-    <w:lsdException w:name="Colorful List Accent 3" w:uiPriority="72"/>
-    <w:lsdException w:name="Colorful Grid Accent 3" w:uiPriority="73"/>
-    <w:lsdException w:name="Light Shading Accent 4" w:uiPriority="60"/>
-    <w:lsdException w:name="Light List Accent 4" w:uiPriority="61"/>
-    <w:lsdException w:name="Light Grid Accent 4" w:uiPriority="62"/>
-    <w:lsdException w:name="Medium Shading 1 Accent 4" w:uiPriority="63"/>
-    <w:lsdException w:name="Medium Shading 2 Accent 4" w:uiPriority="64"/>
-    <w:lsdException w:name="Medium List 1 Accent 4" w:uiPriority="65"/>
-    <w:lsdException w:name="Medium List 2 Accent 4" w:uiPriority="66"/>
-    <w:lsdException w:name="Medium Grid 1 Accent 4" w:uiPriority="67"/>
-    <w:lsdException w:name="Medium Grid 2 Accent 4" w:uiPriority="68"/>
-    <w:lsdException w:name="Medium Grid 3 Accent 4" w:uiPriority="69"/>
-    <w:lsdException w:name="Dark List Accent 4" w:uiPriority="70"/>
-    <w:lsdException w:name="Colorful Shading Accent 4" w:uiPriority="71"/>
-    <w:lsdException w:name="Colorful List Accent 4" w:uiPriority="72"/>
-    <w:lsdException w:name="Colorful Grid Accent 4" w:uiPriority="73"/>
-    <w:lsdException w:name="Light Shading Accent 5" w:uiPriority="60"/>
-    <w:lsdException w:name="Light List Accent 5" w:uiPriority="61"/>
-    <w:lsdException w:name="Light Grid Accent 5" w:uiPriority="62"/>
-    <w:lsdException w:name="Medium Shading 1 Accent 5" w:uiPriority="63"/>
-    <w:lsdException w:name="Medium Shading 2 Accent 5" w:uiPriority="64"/>
-    <w:lsdException w:name="Medium List 1 Accent 5" w:uiPriority="65"/>
-    <w:lsdException w:name="Medium List 2 Accent 5" w:uiPriority="66"/>
-    <w:lsdException w:name="Medium Grid 1 Accent 5" w:uiPriority="67"/>
-    <w:lsdException w:name="Medium Grid 2 Accent 5" w:uiPriority="68"/>
-    <w:lsdException w:name="Medium Grid 3 Accent 5" w:uiPriority="69"/>
-    <w:lsdException w:name="Dark List Accent 5" w:uiPriority="70"/>
-    <w:lsdException w:name="Colorful Shading Accent 5" w:uiPriority="71"/>
-    <w:lsdException w:name="Colorful List Accent 5" w:uiPriority="72"/>
-    <w:lsdException w:name="Colorful Grid Accent 5" w:uiPriority="73"/>
-    <w:lsdException w:name="Light Shading Accent 6" w:uiPriority="60"/>
-    <w:lsdException w:name="Light List Accent 6" w:uiPriority="61"/>
-    <w:lsdException w:name="Light Grid Accent 6" w:uiPriority="62"/>
-    <w:lsdException w:name="Medium Shading 1 Accent 6" w:uiPriority="63"/>
-    <w:lsdException w:name="Medium Shading 2 Accent 6" w:uiPriority="64"/>
-    <w:lsdException w:name="Medium List 1 Accent 6" w:uiPriority="65"/>
-    <w:lsdException w:name="Medium List 2 Accent 6" w:uiPriority="66"/>
-    <w:lsdException w:name="Medium Grid 1 Accent 6" w:uiPriority="67"/>
-    <w:lsdException w:name="Medium Grid 2 Accent 6" w:uiPriority="68"/>
-    <w:lsdException w:name="Medium Grid 3 Accent 6" w:uiPriority="69"/>
-    <w:lsdException w:name="Dark List Accent 6" w:uiPriority="70"/>
-    <w:lsdException w:name="Colorful Shading Accent 6" w:uiPriority="71"/>
-    <w:lsdException w:name="Colorful List Accent 6" w:uiPriority="72"/>
-    <w:lsdException w:name="Colorful Grid Accent 6" w:uiPriority="73"/>
-    <w:lsdException w:name="Subtle Emphasis" w:uiPriority="19" w:qFormat="1"/>
-    <w:lsdException w:name="Intense Emphasis" w:uiPriority="21" w:qFormat="1"/>
-    <w:lsdException w:name="Subtle Reference" w:uiPriority="31" w:qFormat="1"/>
-    <w:lsdException w:name="Intense Reference" w:uiPriority="32" w:qFormat="1"/>
-    <w:lsdException w:name="Book Title" w:uiPriority="33" w:qFormat="1"/>
-    <w:lsdException w:name="Bibliography" w:semiHidden="1" w:uiPriority="37" w:unhideWhenUsed="1"/>
-    <w:lsdException w:name="TOC Heading" w:semiHidden="1" w:uiPriority="39" w:unhideWhenUsed="1" w:qFormat="1"/>
-    <w:lsdException w:name="Plain Table 1" w:uiPriority="41"/>
-    <w:lsdException w:name="Plain Table 2" w:uiPriority="42"/>
-    <w:lsdException w:name="Plain Table 3" w:uiPriority="43"/>
-    <w:lsdException w:name="Plain Table 4" w:uiPriority="44"/>
-    <w:lsdException w:name="Plain Table 5" w:uiPriority="45"/>
-    <w:lsdException w:name="Grid Table Light" w:uiPriority="40"/>
-    <w:lsdException w:name="Grid Table 1 Light" w:uiPriority="46"/>
-    <w:lsdException w:name="Grid Table 2" w:uiPriority="47"/>
-    <w:lsdException w:name="Grid Table 3" w:uiPriority="48"/>
-    <w:lsdException w:name="Grid Table 4" w:uiPriority="49"/>
-    <w:lsdException w:name="Grid Table 5 Dark" w:uiPriority="50"/>
-    <w:lsdException w:name="Grid Table 6 Colorful" w:uiPriority="51"/>
-    <w:lsdException w:name="Grid Table 7 Colorful" w:uiPriority="52"/>
-    <w:lsdException w:name="Grid Table 1 Light Accent 1" w:uiPriority="46"/>
-    <w:lsdException w:name="Grid Table 2 Accent 1" w:uiPriority="47"/>
-    <w:lsdException w:name="Grid Table 3 Accent 1" w:uiPriority="48"/>
-    <w:lsdException w:name="Grid Table 4 Accent 1" w:uiPriority="49"/>
-    <w:lsdException w:name="Grid Table 5 Dark Accent 1" w:uiPriority="50"/>
-    <w:lsdException w:name="Grid Table 6 Colorful Accent 1" w:uiPriority="51"/>
-    <w:lsdException w:name="Grid Table 7 Colorful Accent 1" w:uiPriority="52"/>
-    <w:lsdException w:name="Grid Table 1 Light Accent 2" w:uiPriority="46"/>
-    <w:lsdException w:name="Grid Table 2 Accent 2" w:uiPriority="47"/>
-    <w:lsdException w:name="Grid Table 3 Accent 2" w:uiPriority="48"/>
-    <w:lsdException w:name="Grid Table 4 Accent 2" w:uiPriority="49"/>
-    <w:lsdException w:name="Grid Table 5 Dark Accent 2" w:uiPriority="50"/>
-    <w:lsdException w:name="Grid Table 6 Colorful Accent 2" w:uiPriority="51"/>
-    <w:lsdException w:name="Grid Table 7 Colorful Accent 2" w:uiPriority="52"/>
-    <w:lsdException w:name="Grid Table 1 Light Accent 3" w:uiPriority="46"/>
-    <w:lsdException w:name="Grid Table 2 Accent 3" w:uiPriority="47"/>
-    <w:lsdException w:name="Grid Table 3 Accent 3" w:uiPriority="48"/>
-    <w:lsdException w:name="Grid Table 4 Accent 3" w:uiPriority="49"/>
-    <w:lsdException w:name="Grid Table 5 Dark Accent 3" w:uiPriority="50"/>
-    <w:lsdException w:name="Grid Table 6 Colorful Accent 3" w:uiPriority="51"/>
-    <w:lsdException w:name="Grid Table 7 Colorful Accent 3" w:uiPriority="52"/>
-    <w:lsdException w:name="Grid Table 1 Light Accent 4" w:uiPriority="46"/>
-    <w:lsdException w:name="Grid Table 2 Accent 4" w:uiPriority="47"/>
-    <w:lsdException w:name="Grid Table 3 Accent 4" w:uiPriority="48"/>
-    <w:lsdException w:name="Grid Table 4 Accent 4" w:uiPriority="49"/>
-    <w:lsdException w:name="Grid Table 5 Dark Accent 4" w:uiPriority="50"/>
-    <w:lsdException w:name="Grid Table 6 Colorful Accent 4" w:uiPriority="51"/>
-    <w:lsdException w:name="Grid Table 7 Colorful Accent 4" w:uiPriority="52"/>
-    <w:lsdException w:name="Grid Table 1 Light Accent 5" w:uiPriority="46"/>
-    <w:lsdException w:name="Grid Table 2 Accent 5" w:uiPriority="47"/>
-    <w:lsdException w:name="Grid Table 3 Accent 5" w:uiPriority="48"/>
-    <w:lsdException w:name="Grid Table 4 Accent 5" w:uiPriority="49"/>
-    <w:lsdException w:name="Grid Table 5 Dark Accent 5" w:uiPriority="50"/>
-    <w:lsdException w:name="Grid Table 6 Colorful Accent 5" w:uiPriority="51"/>
-    <w:lsdException w:name="Grid Table 7 Colorful Accent 5" w:uiPriority="52"/>
-    <w:lsdException w:name="Grid Table 1 Light Accent 6" w:uiPriority="46"/>
-    <w:lsdException w:name="Grid Table 2 Accent 6" w:uiPriority="47"/>
-    <w:lsdException w:name="Grid Table 3 Accent 6" w:uiPriority="48"/>
-    <w:lsdException w:name="Grid Table 4 Accent 6" w:uiPriority="49"/>
-    <w:lsdException w:name="Grid Table 5 Dark Accent 6" w:uiPriority="50"/>
-    <w:lsdException w:name="Grid Table 6 Colorful Accent 6" w:uiPriority="51"/>
-    <w:lsdException w:name="Grid Table 7 Colorful Accent 6" w:uiPriority="52"/>
-    <w:lsdException w:name="List Table 1 Light" w:uiPriority="46"/>
-    <w:lsdException w:name="List Table 2" w:uiPriority="47"/>
-    <w:lsdException w:name="List Table 3" w:uiPriority="48"/>
-    <w:lsdException w:name="List Table 4" w:uiPriority="49"/>
-    <w:lsdException w:name="List Table 5 Dark" w:uiPriority="50"/>
-    <w:lsdException w:name="List Table 6 Colorful" w:uiPriority="51"/>
-    <w:lsdException w:name="List Table 7 Colorful" w:uiPriority="52"/>
-    <w:lsdException w:name="List Table 1 Light Accent 1" w:uiPriority="46"/>
-    <w:lsdException w:name="List Table 2 Accent 1" w:uiPriority="47"/>
-    <w:lsdException w:name="List Table 3 Accent 1" w:uiPriority="48"/>
-    <w:lsdException w:name="List Table 4 Accent 1" w:uiPriority="49"/>
-    <w:lsdException w:name="List Table 5 Dark Accent 1" w:uiPriority="50"/>
-    <w:lsdException w:name="List Table 6 Colorful Accent 1" w:uiPriority="51"/>
-    <w:lsdException w:name="List Table 7 Colorful Accent 1" w:uiPriority="52"/>
-    <w:lsdException w:name="List Table 1 Light Accent 2" w:uiPriority="46"/>
-    <w:lsdException w:name="List Table 2 Accent 2" w:uiPriority="47"/>
-    <w:lsdException w:name="List Table 3 Accent 2" w:uiPriority="48"/>
-    <w:lsdException w:name="List Table 4 Accent 2" w:uiPriority="49"/>
-    <w:lsdException w:name="List Table 5 Dark Accent 2" w:uiPriority="50"/>
-    <w:lsdException w:name="List Table 6 Colorful Accent 2" w:uiPriority="51"/>
-    <w:lsdException w:name="List Table 7 Colorful Accent 2" w:uiPriority="52"/>
-    <w:lsdException w:name="List Table 1 Light Accent 3" w:uiPriority="46"/>
-    <w:lsdException w:name="List Table 2 Accent 3" w:uiPriority="47"/>
-    <w:lsdException w:name="List Table 3 Accent 3" w:uiPriority="48"/>
-    <w:lsdException w:name="List Table 4 Accent 3" w:uiPriority="49"/>
-    <w:lsdException w:name="List Table 5 Dark Accent 3" w:uiPriority="50"/>
-    <w:lsdException w:name="List Table 6 Colorful Accent 3" w:uiPriority="51"/>
-    <w:lsdException w:name="List Table 7 Colorful Accent 3" w:uiPriority="52"/>
-    <w:lsdException w:name="List Table 1 Light Accent 4" w:uiPriority="46"/>
-    <w:lsdException w:name="List Table 2 Accent 4" w:uiPriority="47"/>
-    <w:lsdException w:name="List Table 3 Accent 4" w:uiPriority="48"/>
-    <w:lsdException w:name="List Table 4 Accent 4" w:uiPriority="49"/>
-    <w:lsdException w:name="List Table 5 Dark Accent 4" w:uiPriority="50"/>
-    <w:lsdException w:name="List Table 6 Colorful Accent 4" w:uiPriority="51"/>
-    <w:lsdException w:name="List Table 7 Colorful Accent 4" w:uiPriority="52"/>
-    <w:lsdException w:name="List Table 1 Light Accent 5" w:uiPriority="46"/>
-    <w:lsdException w:name="List Table 2 Accent 5" w:uiPriority="47"/>
-    <w:lsdException w:name="List Table 3 Accent 5" w:uiPriority="48"/>
-    <w:lsdException w:name="List Table 4 Accent 5" w:uiPriority="49"/>
-    <w:lsdException w:name="List Table 5 Dark Accent 5" w:uiPriority="50"/>
-    <w:lsdException w:name="List Table 6 Colorful Accent 5" w:uiPriority="51"/>
-    <w:lsdException w:name="List Table 7 Colorful Accent 5" w:uiPriority="52"/>
-    <w:lsdException w:name="List Table 1 Light Accent 6" w:uiPriority="46"/>
-    <w:lsdException w:name="List Table 2 Accent 6" w:uiPriority="47"/>
-    <w:lsdException w:name="List Table 3 Accent 6" w:uiPriority="48"/>
-    <w:lsdException w:name="List Table 4 Accent 6" w:uiPriority="49"/>
-    <w:lsdException w:name="List Table 5 Dark Accent 6" w:uiPriority="50"/>
-    <w:lsdException w:name="List Table 6 Colorful Accent 6" w:uiPriority="51"/>
-    <w:lsdException w:name="List Table 7 Colorful Accent 6" w:uiPriority="52"/>
+  <w:latentStyles w:defLockedState="0" w:defUIPriority="99" w:defSemiHidden="1" w:defUnhideWhenUsed="1" w:defQFormat="0" w:count="267">
+    <w:lsdException w:name="Normal" w:semiHidden="0" w:uiPriority="0" w:unhideWhenUsed="0" w:qFormat="1"/>
+    <w:lsdException w:name="heading 1" w:semiHidden="0" w:uiPriority="9" w:unhideWhenUsed="0" w:qFormat="1"/>
+    <w:lsdException w:name="heading 2" w:uiPriority="9" w:qFormat="1"/>
+    <w:lsdException w:name="heading 3" w:uiPriority="9" w:qFormat="1"/>
+    <w:lsdException w:name="heading 4" w:uiPriority="9" w:qFormat="1"/>
+    <w:lsdException w:name="heading 5" w:uiPriority="9" w:qFormat="1"/>
+    <w:lsdException w:name="heading 6" w:uiPriority="9" w:qFormat="1"/>
+    <w:lsdException w:name="heading 7" w:uiPriority="9" w:qFormat="1"/>
+    <w:lsdException w:name="heading 8" w:uiPriority="9" w:qFormat="1"/>
+    <w:lsdException w:name="heading 9" w:uiPriority="9" w:qFormat="1"/>
+    <w:lsdException w:name="toc 1" w:uiPriority="39"/>
+    <w:lsdException w:name="toc 2" w:uiPriority="39"/>
+    <w:lsdException w:name="toc 3" w:uiPriority="39"/>
+    <w:lsdException w:name="toc 4" w:uiPriority="39"/>
+    <w:lsdException w:name="toc 5" w:uiPriority="39"/>
+    <w:lsdException w:name="toc 6" w:uiPriority="39"/>
+    <w:lsdException w:name="toc 7" w:uiPriority="39"/>
+    <w:lsdException w:name="toc 8" w:uiPriority="39"/>
+    <w:lsdException w:name="toc 9" w:uiPriority="39"/>
+    <w:lsdException w:name="caption" w:uiPriority="35" w:qFormat="1"/>
+    <w:lsdException w:name="Title" w:semiHidden="0" w:uiPriority="10" w:unhideWhenUsed="0" w:qFormat="1"/>
+    <w:lsdException w:name="Default Paragraph Font" w:uiPriority="1"/>
+    <w:lsdException w:name="Subtitle" w:semiHidden="0" w:uiPriority="11" w:unhideWhenUsed="0" w:qFormat="1"/>
+    <w:lsdException w:name="Strong" w:semiHidden="0" w:uiPriority="22" w:unhideWhenUsed="0" w:qFormat="1"/>
+    <w:lsdException w:name="Emphasis" w:semiHidden="0" w:uiPriority="20" w:unhideWhenUsed="0" w:qFormat="1"/>
+    <w:lsdException w:name="Table Grid" w:semiHidden="0" w:uiPriority="39" w:unhideWhenUsed="0"/>
+    <w:lsdException w:name="Placeholder Text" w:unhideWhenUsed="0"/>
+    <w:lsdException w:name="No Spacing" w:semiHidden="0" w:uiPriority="1" w:unhideWhenUsed="0" w:qFormat="1"/>
+    <w:lsdException w:name="Light Shading" w:semiHidden="0" w:uiPriority="60" w:unhideWhenUsed="0"/>
+    <w:lsdException w:name="Light List" w:semiHidden="0" w:uiPriority="61" w:unhideWhenUsed="0"/>
+    <w:lsdException w:name="Light Grid" w:semiHidden="0" w:uiPriority="62" w:unhideWhenUsed="0"/>
+    <w:lsdException w:name="Medium Shading 1" w:semiHidden="0" w:uiPriority="63" w:unhideWhenUsed="0"/>
+    <w:lsdException w:name="Medium Shading 2" w:semiHidden="0" w:uiPriority="64" w:unhideWhenUsed="0"/>
+    <w:lsdException w:name="Medium List 1" w:semiHidden="0" w:uiPriority="65" w:unhideWhenUsed="0"/>
+    <w:lsdException w:name="Medium List 2" w:semiHidden="0" w:uiPriority="66" w:unhideWhenUsed="0"/>
+    <w:lsdException w:name="Medium Grid 1" w:semiHidden="0" w:uiPriority="67" w:unhideWhenUsed="0"/>
+    <w:lsdException w:name="Medium Grid 2" w:semiHidden="0" w:uiPriority="68" w:unhideWhenUsed="0"/>
+    <w:lsdException w:name="Medium Grid 3" w:semiHidden="0" w:uiPriority="69" w:unhideWhenUsed="0"/>
+    <w:lsdException w:name="Dark List" w:semiHidden="0" w:uiPriority="70" w:unhideWhenUsed="0"/>
+    <w:lsdException w:name="Colorful Shading" w:semiHidden="0" w:uiPriority="71" w:unhideWhenUsed="0"/>
+    <w:lsdException w:name="Colorful List" w:semiHidden="0" w:uiPriority="72" w:unhideWhenUsed="0"/>
+    <w:lsdException w:name="Colorful Grid" w:semiHidden="0" w:uiPriority="73" w:unhideWhenUsed="0"/>
+    <w:lsdException w:name="Light Shading Accent 1" w:semiHidden="0" w:uiPriority="60" w:unhideWhenUsed="0"/>
+    <w:lsdException w:name="Light List Accent 1" w:semiHidden="0" w:uiPriority="61" w:unhideWhenUsed="0"/>
+    <w:lsdException w:name="Light Grid Accent 1" w:semiHidden="0" w:uiPriority="62" w:unhideWhenUsed="0"/>
+    <w:lsdException w:name="Medium Shading 1 Accent 1" w:semiHidden="0" w:uiPriority="63" w:unhideWhenUsed="0"/>
+    <w:lsdException w:name="Medium Shading 2 Accent 1" w:semiHidden="0" w:uiPriority="64" w:unhideWhenUsed="0"/>
+    <w:lsdException w:name="Medium List 1 Accent 1" w:semiHidden="0" w:uiPriority="65" w:unhideWhenUsed="0"/>
+    <w:lsdException w:name="Revision" w:unhideWhenUsed="0"/>
+    <w:lsdException w:name="List Paragraph" w:semiHidden="0" w:uiPriority="34" w:unhideWhenUsed="0" w:qFormat="1"/>
+    <w:lsdException w:name="Quote" w:semiHidden="0" w:uiPriority="29" w:unhideWhenUsed="0" w:qFormat="1"/>
+    <w:lsdException w:name="Intense Quote" w:semiHidden="0" w:uiPriority="30" w:unhideWhenUsed="0" w:qFormat="1"/>
+    <w:lsdException w:name="Medium List 2 Accent 1" w:semiHidden="0" w:uiPriority="66" w:unhideWhenUsed="0"/>
+    <w:lsdException w:name="Medium Grid 1 Accent 1" w:semiHidden="0" w:uiPriority="67" w:unhideWhenUsed="0"/>
+    <w:lsdException w:name="Medium Grid 2 Accent 1" w:semiHidden="0" w:uiPriority="68" w:unhideWhenUsed="0"/>
+    <w:lsdException w:name="Medium Grid 3 Accent 1" w:semiHidden="0" w:uiPriority="69" w:unhideWhenUsed="0"/>
+    <w:lsdException w:name="Dark List Accent 1" w:semiHidden="0" w:uiPriority="70" w:unhideWhenUsed="0"/>
+    <w:lsdException w:name="Colorful Shading Accent 1" w:semiHidden="0" w:uiPriority="71" w:unhideWhenUsed="0"/>
+    <w:lsdException w:name="Colorful List Accent 1" w:semiHidden="0" w:uiPriority="72" w:unhideWhenUsed="0"/>
+    <w:lsdException w:name="Colorful Grid Accent 1" w:semiHidden="0" w:uiPriority="73" w:unhideWhenUsed="0"/>
+    <w:lsdException w:name="Light Shading Accent 2" w:semiHidden="0" w:uiPriority="60" w:unhideWhenUsed="0"/>
+    <w:lsdException w:name="Light List Accent 2" w:semiHidden="0" w:uiPriority="61" w:unhideWhenUsed="0"/>
+    <w:lsdException w:name="Light Grid Accent 2" w:semiHidden="0" w:uiPriority="62" w:unhideWhenUsed="0"/>
+    <w:lsdException w:name="Medium Shading 1 Accent 2" w:semiHidden="0" w:uiPriority="63" w:unhideWhenUsed="0"/>
+    <w:lsdException w:name="Medium Shading 2 Accent 2" w:semiHidden="0" w:uiPriority="64" w:unhideWhenUsed="0"/>
+    <w:lsdException w:name="Medium List 1 Accent 2" w:semiHidden="0" w:uiPriority="65" w:unhideWhenUsed="0"/>
+    <w:lsdException w:name="Medium List 2 Accent 2" w:semiHidden="0" w:uiPriority="66" w:unhideWhenUsed="0"/>
+    <w:lsdException w:name="Medium Grid 1 Accent 2" w:semiHidden="0" w:uiPriority="67" w:unhideWhenUsed="0"/>
+    <w:lsdException w:name="Medium Grid 2 Accent 2" w:semiHidden="0" w:uiPriority="68" w:unhideWhenUsed="0"/>
+    <w:lsdException w:name="Medium Grid 3 Accent 2" w:semiHidden="0" w:uiPriority="69" w:unhideWhenUsed="0"/>
+    <w:lsdException w:name="Dark List Accent 2" w:semiHidden="0" w:uiPriority="70" w:unhideWhenUsed="0"/>
+    <w:lsdException w:name="Colorful Shading Accent 2" w:semiHidden="0" w:uiPriority="71" w:unhideWhenUsed="0"/>
+    <w:lsdException w:name="Colorful List Accent 2" w:semiHidden="0" w:uiPriority="72" w:unhideWhenUsed="0"/>
+    <w:lsdException w:name="Colorful Grid Accent 2" w:semiHidden="0" w:uiPriority="73" w:unhideWhenUsed="0"/>
+    <w:lsdException w:name="Light Shading Accent 3" w:semiHidden="0" w:uiPriority="60" w:unhideWhenUsed="0"/>
+    <w:lsdException w:name="Light List Accent 3" w:semiHidden="0" w:uiPriority="61" w:unhideWhenUsed="0"/>
+    <w:lsdException w:name="Light Grid Accent 3" w:semiHidden="0" w:uiPriority="62" w:unhideWhenUsed="0"/>
+    <w:lsdException w:name="Medium Shading 1 Accent 3" w:semiHidden="0" w:uiPriority="63" w:unhideWhenUsed="0"/>
+    <w:lsdException w:name="Medium Shading 2 Accent 3" w:semiHidden="0" w:uiPriority="64" w:unhideWhenUsed="0"/>
+    <w:lsdException w:name="Medium List 1 Accent 3" w:semiHidden="0" w:uiPriority="65" w:unhideWhenUsed="0"/>
+    <w:lsdException w:name="Medium List 2 Accent 3" w:semiHidden="0" w:uiPriority="66" w:unhideWhenUsed="0"/>
+    <w:lsdException w:name="Medium Grid 1 Accent 3" w:semiHidden="0" w:uiPriority="67" w:unhideWhenUsed="0"/>
+    <w:lsdException w:name="Medium Grid 2 Accent 3" w:semiHidden="0" w:uiPriority="68" w:unhideWhenUsed="0"/>
+    <w:lsdException w:name="Medium Grid 3 Accent 3" w:semiHidden="0" w:uiPriority="69" w:unhideWhenUsed="0"/>
+    <w:lsdException w:name="Dark List Accent 3" w:semiHidden="0" w:uiPriority="70" w:unhideWhenUsed="0"/>
+    <w:lsdException w:name="Colorful Shading Accent 3" w:semiHidden="0" w:uiPriority="71" w:unhideWhenUsed="0"/>
+    <w:lsdException w:name="Colorful List Accent 3" w:semiHidden="0" w:uiPriority="72" w:unhideWhenUsed="0"/>
+    <w:lsdException w:name="Colorful Grid Accent 3" w:semiHidden="0" w:uiPriority="73" w:unhideWhenUsed="0"/>
+    <w:lsdException w:name="Light Shading Accent 4" w:semiHidden="0" w:uiPriority="60" w:unhideWhenUsed="0"/>
+    <w:lsdException w:name="Light List Accent 4" w:semiHidden="0" w:uiPriority="61" w:unhideWhenUsed="0"/>
+    <w:lsdException w:name="Light Grid Accent 4" w:semiHidden="0" w:uiPriority="62" w:unhideWhenUsed="0"/>
+    <w:lsdException w:name="Medium Shading 1 Accent 4" w:semiHidden="0" w:uiPriority="63" w:unhideWhenUsed="0"/>
+    <w:lsdException w:name="Medium Shading 2 Accent 4" w:semiHidden="0" w:uiPriority="64" w:unhideWhenUsed="0"/>
+    <w:lsdException w:name="Medium List 1 Accent 4" w:semiHidden="0" w:uiPriority="65" w:unhideWhenUsed="0"/>
+    <w:lsdException w:name="Medium List 2 Accent 4" w:semiHidden="0" w:uiPriority="66" w:unhideWhenUsed="0"/>
+    <w:lsdException w:name="Medium Grid 1 Accent 4" w:semiHidden="0" w:uiPriority="67" w:unhideWhenUsed="0"/>
+    <w:lsdException w:name="Medium Grid 2 Accent 4" w:semiHidden="0" w:uiPriority="68" w:unhideWhenUsed="0"/>
+    <w:lsdException w:name="Medium Grid 3 Accent 4" w:semiHidden="0" w:uiPriority="69" w:unhideWhenUsed="0"/>
+    <w:lsdException w:name="Dark List Accent 4" w:semiHidden="0" w:uiPriority="70" w:unhideWhenUsed="0"/>
+    <w:lsdException w:name="Colorful Shading Accent 4" w:semiHidden="0" w:uiPriority="71" w:unhideWhenUsed="0"/>
+    <w:lsdException w:name="Colorful List Accent 4" w:semiHidden="0" w:uiPriority="72" w:unhideWhenUsed="0"/>
+    <w:lsdException w:name="Colorful Grid Accent 4" w:semiHidden="0" w:uiPriority="73" w:unhideWhenUsed="0"/>
+    <w:lsdException w:name="Light Shading Accent 5" w:semiHidden="0" w:uiPriority="60" w:unhideWhenUsed="0"/>
+    <w:lsdException w:name="Light List Accent 5" w:semiHidden="0" w:uiPriority="61" w:unhideWhenUsed="0"/>
+    <w:lsdException w:name="Light Grid Accent 5" w:semiHidden="0" w:uiPriority="62" w:unhideWhenUsed="0"/>
+    <w:lsdException w:name="Medium Shading 1 Accent 5" w:semiHidden="0" w:uiPriority="63" w:unhideWhenUsed="0"/>
+    <w:lsdException w:name="Medium Shading 2 Accent 5" w:semiHidden="0" w:uiPriority="64" w:unhideWhenUsed="0"/>
+    <w:lsdException w:name="Medium List 1 Accent 5" w:semiHidden="0" w:uiPriority="65" w:unhideWhenUsed="0"/>
+    <w:lsdException w:name="Medium List 2 Accent 5" w:semiHidden="0" w:uiPriority="66" w:unhideWhenUsed="0"/>
+    <w:lsdException w:name="Medium Grid 1 Accent 5" w:semiHidden="0" w:uiPriority="67" w:unhideWhenUsed="0"/>
+    <w:lsdException w:name="Medium Grid 2 Accent 5" w:semiHidden="0" w:uiPriority="68" w:unhideWhenUsed="0"/>
+    <w:lsdException w:name="Medium Grid 3 Accent 5" w:semiHidden="0" w:uiPriority="69" w:unhideWhenUsed="0"/>
+    <w:lsdException w:name="Dark List Accent 5" w:semiHidden="0" w:uiPriority="70" w:unhideWhenUsed="0"/>
+    <w:lsdException w:name="Colorful Shading Accent 5" w:semiHidden="0" w:uiPriority="71" w:unhideWhenUsed="0"/>
+    <w:lsdException w:name="Colorful List Accent 5" w:semiHidden="0" w:uiPriority="72" w:unhideWhenUsed="0"/>
+    <w:lsdException w:name="Colorful Grid Accent 5" w:semiHidden="0" w:uiPriority="73" w:unhideWhenUsed="0"/>
+    <w:lsdException w:name="Light Shading Accent 6" w:semiHidden="0" w:uiPriority="60" w:unhideWhenUsed="0"/>
+    <w:lsdException w:name="Light List Accent 6" w:semiHidden="0" w:uiPriority="61" w:unhideWhenUsed="0"/>
+    <w:lsdException w:name="Light Grid Accent 6" w:semiHidden="0" w:uiPriority="62" w:unhideWhenUsed="0"/>
+    <w:lsdException w:name="Medium Shading 1 Accent 6" w:semiHidden="0" w:uiPriority="63" w:unhideWhenUsed="0"/>
+    <w:lsdException w:name="Medium Shading 2 Accent 6" w:semiHidden="0" w:uiPriority="64" w:unhideWhenUsed="0"/>
+    <w:lsdException w:name="Medium List 1 Accent 6" w:semiHidden="0" w:uiPriority="65" w:unhideWhenUsed="0"/>
+    <w:lsdException w:name="Medium List 2 Accent 6" w:semiHidden="0" w:uiPriority="66" w:unhideWhenUsed="0"/>
+    <w:lsdException w:name="Medium Grid 1 Accent 6" w:semiHidden="0" w:uiPriority="67" w:unhideWhenUsed="0"/>
+    <w:lsdException w:name="Medium Grid 2 Accent 6" w:semiHidden="0" w:uiPriority="68" w:unhideWhenUsed="0"/>
+    <w:lsdException w:name="Medium Grid 3 Accent 6" w:semiHidden="0" w:uiPriority="69" w:unhideWhenUsed="0"/>
+    <w:lsdException w:name="Dark List Accent 6" w:semiHidden="0" w:uiPriority="70" w:unhideWhenUsed="0"/>
+    <w:lsdException w:name="Colorful Shading Accent 6" w:semiHidden="0" w:uiPriority="71" w:unhideWhenUsed="0"/>
+    <w:lsdException w:name="Colorful List Accent 6" w:semiHidden="0" w:uiPriority="72" w:unhideWhenUsed="0"/>
+    <w:lsdException w:name="Colorful Grid Accent 6" w:semiHidden="0" w:uiPriority="73" w:unhideWhenUsed="0"/>
+    <w:lsdException w:name="Subtle Emphasis" w:semiHidden="0" w:uiPriority="19" w:unhideWhenUsed="0" w:qFormat="1"/>
+    <w:lsdException w:name="Intense Emphasis" w:semiHidden="0" w:uiPriority="21" w:unhideWhenUsed="0" w:qFormat="1"/>
+    <w:lsdException w:name="Subtle Reference" w:semiHidden="0" w:uiPriority="31" w:unhideWhenUsed="0" w:qFormat="1"/>
+    <w:lsdException w:name="Intense Reference" w:semiHidden="0" w:uiPriority="32" w:unhideWhenUsed="0" w:qFormat="1"/>
+    <w:lsdException w:name="Book Title" w:semiHidden="0" w:uiPriority="33" w:unhideWhenUsed="0" w:qFormat="1"/>
+    <w:lsdException w:name="Bibliography" w:uiPriority="37"/>
+    <w:lsdException w:name="TOC Heading" w:uiPriority="39" w:qFormat="1"/>
   </w:latentStyles>
   <w:style w:type="paragraph" w:default="1" w:styleId="Normal">
     <w:name w:val="Normal"/>
@@ -29145,6 +29153,7 @@
       <w:spacing w:after="0" w:line="240" w:lineRule="auto"/>
     </w:pPr>
     <w:tblPr>
+      <w:tblInd w:w="0" w:type="dxa"/>
       <w:tblBorders>
         <w:top w:val="single" w:sz="4" w:space="0" w:color="auto"/>
         <w:left w:val="single" w:sz="4" w:space="0" w:color="auto"/>
@@ -29153,6 +29162,480 @@
         <w:insideH w:val="single" w:sz="4" w:space="0" w:color="auto"/>
         <w:insideV w:val="single" w:sz="4" w:space="0" w:color="auto"/>
       </w:tblBorders>
+      <w:tblCellMar>
+        <w:top w:w="0" w:type="dxa"/>
+        <w:left w:w="108" w:type="dxa"/>
+        <w:bottom w:w="0" w:type="dxa"/>
+        <w:right w:w="108" w:type="dxa"/>
+      </w:tblCellMar>
+    </w:tblPr>
+  </w:style>
+  <w:style w:type="paragraph" w:styleId="Header">
+    <w:name w:val="header"/>
+    <w:basedOn w:val="Normal"/>
+    <w:link w:val="HeaderChar"/>
+    <w:uiPriority w:val="99"/>
+    <w:unhideWhenUsed/>
+    <w:rsid w:val="00C12352"/>
+    <w:pPr>
+      <w:tabs>
+        <w:tab w:val="center" w:pos="4680"/>
+        <w:tab w:val="right" w:pos="9360"/>
+      </w:tabs>
+      <w:spacing w:after="0" w:line="240" w:lineRule="auto"/>
+    </w:pPr>
+  </w:style>
+  <w:style w:type="character" w:customStyle="1" w:styleId="HeaderChar">
+    <w:name w:val="Header Char"/>
+    <w:basedOn w:val="DefaultParagraphFont"/>
+    <w:link w:val="Header"/>
+    <w:uiPriority w:val="99"/>
+    <w:rsid w:val="00C12352"/>
+  </w:style>
+  <w:style w:type="paragraph" w:styleId="Footer">
+    <w:name w:val="footer"/>
+    <w:basedOn w:val="Normal"/>
+    <w:link w:val="FooterChar"/>
+    <w:uiPriority w:val="99"/>
+    <w:unhideWhenUsed/>
+    <w:rsid w:val="00C12352"/>
+    <w:pPr>
+      <w:tabs>
+        <w:tab w:val="center" w:pos="4680"/>
+        <w:tab w:val="right" w:pos="9360"/>
+      </w:tabs>
+      <w:spacing w:after="0" w:line="240" w:lineRule="auto"/>
+    </w:pPr>
+  </w:style>
+  <w:style w:type="character" w:customStyle="1" w:styleId="FooterChar">
+    <w:name w:val="Footer Char"/>
+    <w:basedOn w:val="DefaultParagraphFont"/>
+    <w:link w:val="Footer"/>
+    <w:uiPriority w:val="99"/>
+    <w:rsid w:val="00C12352"/>
+  </w:style>
+  <w:style w:type="paragraph" w:customStyle="1" w:styleId="prj1">
+    <w:name w:val="prj1"/>
+    <w:basedOn w:val="Normal"/>
+    <w:rsid w:val="00897AC5"/>
+    <w:pPr>
+      <w:pBdr>
+        <w:top w:val="single" w:sz="4" w:space="0" w:color="B1BBCC"/>
+        <w:left w:val="single" w:sz="4" w:space="0" w:color="B1BBCC"/>
+        <w:bottom w:val="single" w:sz="4" w:space="0" w:color="B1BBCC"/>
+        <w:right w:val="single" w:sz="4" w:space="0" w:color="B1BBCC"/>
+      </w:pBdr>
+      <w:spacing w:before="100" w:beforeAutospacing="1" w:after="100" w:afterAutospacing="1" w:line="240" w:lineRule="auto"/>
+    </w:pPr>
+    <w:rPr>
+      <w:rFonts w:ascii="Calibri" w:eastAsia="Times New Roman" w:hAnsi="Calibri" w:cs="Times New Roman"/>
+    </w:rPr>
+  </w:style>
+</w:styles>
+</file>
+
+<file path=word/stylesWithEffects.xml><?xml version="1.0" encoding="utf-8"?>
+<w:styles xmlns:wpc="http://schemas.microsoft.com/office/word/2010/wordprocessingCanvas" xmlns:mc="http://schemas.openxmlformats.org/markup-compatibility/2006" xmlns:o="urn:schemas-microsoft-com:office:office" xmlns:r="http://schemas.openxmlformats.org/officeDocument/2006/relationships" xmlns:m="http://schemas.openxmlformats.org/officeDocument/2006/math" xmlns:v="urn:schemas-microsoft-com:vml" xmlns:wp14="http://schemas.microsoft.com/office/word/2010/wordprocessingDrawing" xmlns:wp="http://schemas.openxmlformats.org/drawingml/2006/wordprocessingDrawing" xmlns:w10="urn:schemas-microsoft-com:office:word" xmlns:w="http://schemas.openxmlformats.org/wordprocessingml/2006/main" xmlns:w14="http://schemas.microsoft.com/office/word/2010/wordml" xmlns:wpg="http://schemas.microsoft.com/office/word/2010/wordprocessingGroup" xmlns:wpi="http://schemas.microsoft.com/office/word/2010/wordprocessingInk" xmlns:wne="http://schemas.microsoft.com/office/word/2006/wordml" xmlns:wps="http://schemas.microsoft.com/office/word/2010/wordprocessingShape" mc:Ignorable="w14 wp14">
+  <w:docDefaults>
+    <w:rPrDefault>
+      <w:rPr>
+        <w:rFonts w:asciiTheme="minorHAnsi" w:eastAsiaTheme="minorHAnsi" w:hAnsiTheme="minorHAnsi" w:cstheme="minorBidi"/>
+        <w:sz w:val="22"/>
+        <w:szCs w:val="22"/>
+        <w:lang w:val="en-US" w:eastAsia="en-US" w:bidi="ar-SA"/>
+      </w:rPr>
+    </w:rPrDefault>
+    <w:pPrDefault>
+      <w:pPr>
+        <w:spacing w:after="160" w:line="259" w:lineRule="auto"/>
+      </w:pPr>
+    </w:pPrDefault>
+  </w:docDefaults>
+  <w:latentStyles w:defLockedState="0" w:defUIPriority="99" w:defSemiHidden="1" w:defUnhideWhenUsed="1" w:defQFormat="0" w:count="267">
+    <w:lsdException w:name="Normal" w:semiHidden="0" w:uiPriority="0" w:unhideWhenUsed="0" w:qFormat="1"/>
+    <w:lsdException w:name="heading 1" w:semiHidden="0" w:uiPriority="9" w:unhideWhenUsed="0" w:qFormat="1"/>
+    <w:lsdException w:name="heading 2" w:uiPriority="9" w:qFormat="1"/>
+    <w:lsdException w:name="heading 3" w:uiPriority="9" w:qFormat="1"/>
+    <w:lsdException w:name="heading 4" w:uiPriority="9" w:qFormat="1"/>
+    <w:lsdException w:name="heading 5" w:uiPriority="9" w:qFormat="1"/>
+    <w:lsdException w:name="heading 6" w:uiPriority="9" w:qFormat="1"/>
+    <w:lsdException w:name="heading 7" w:uiPriority="9" w:qFormat="1"/>
+    <w:lsdException w:name="heading 8" w:uiPriority="9" w:qFormat="1"/>
+    <w:lsdException w:name="heading 9" w:uiPriority="9" w:qFormat="1"/>
+    <w:lsdException w:name="toc 1" w:uiPriority="39"/>
+    <w:lsdException w:name="toc 2" w:uiPriority="39"/>
+    <w:lsdException w:name="toc 3" w:uiPriority="39"/>
+    <w:lsdException w:name="toc 4" w:uiPriority="39"/>
+    <w:lsdException w:name="toc 5" w:uiPriority="39"/>
+    <w:lsdException w:name="toc 6" w:uiPriority="39"/>
+    <w:lsdException w:name="toc 7" w:uiPriority="39"/>
+    <w:lsdException w:name="toc 8" w:uiPriority="39"/>
+    <w:lsdException w:name="toc 9" w:uiPriority="39"/>
+    <w:lsdException w:name="caption" w:uiPriority="35" w:qFormat="1"/>
+    <w:lsdException w:name="Title" w:semiHidden="0" w:uiPriority="10" w:unhideWhenUsed="0" w:qFormat="1"/>
+    <w:lsdException w:name="Default Paragraph Font" w:uiPriority="1"/>
+    <w:lsdException w:name="Subtitle" w:semiHidden="0" w:uiPriority="11" w:unhideWhenUsed="0" w:qFormat="1"/>
+    <w:lsdException w:name="Strong" w:semiHidden="0" w:uiPriority="22" w:unhideWhenUsed="0" w:qFormat="1"/>
+    <w:lsdException w:name="Emphasis" w:semiHidden="0" w:uiPriority="20" w:unhideWhenUsed="0" w:qFormat="1"/>
+    <w:lsdException w:name="Table Grid" w:semiHidden="0" w:uiPriority="39" w:unhideWhenUsed="0"/>
+    <w:lsdException w:name="Placeholder Text" w:unhideWhenUsed="0"/>
+    <w:lsdException w:name="No Spacing" w:semiHidden="0" w:uiPriority="1" w:unhideWhenUsed="0" w:qFormat="1"/>
+    <w:lsdException w:name="Light Shading" w:semiHidden="0" w:uiPriority="60" w:unhideWhenUsed="0"/>
+    <w:lsdException w:name="Light List" w:semiHidden="0" w:uiPriority="61" w:unhideWhenUsed="0"/>
+    <w:lsdException w:name="Light Grid" w:semiHidden="0" w:uiPriority="62" w:unhideWhenUsed="0"/>
+    <w:lsdException w:name="Medium Shading 1" w:semiHidden="0" w:uiPriority="63" w:unhideWhenUsed="0"/>
+    <w:lsdException w:name="Medium Shading 2" w:semiHidden="0" w:uiPriority="64" w:unhideWhenUsed="0"/>
+    <w:lsdException w:name="Medium List 1" w:semiHidden="0" w:uiPriority="65" w:unhideWhenUsed="0"/>
+    <w:lsdException w:name="Medium List 2" w:semiHidden="0" w:uiPriority="66" w:unhideWhenUsed="0"/>
+    <w:lsdException w:name="Medium Grid 1" w:semiHidden="0" w:uiPriority="67" w:unhideWhenUsed="0"/>
+    <w:lsdException w:name="Medium Grid 2" w:semiHidden="0" w:uiPriority="68" w:unhideWhenUsed="0"/>
+    <w:lsdException w:name="Medium Grid 3" w:semiHidden="0" w:uiPriority="69" w:unhideWhenUsed="0"/>
+    <w:lsdException w:name="Dark List" w:semiHidden="0" w:uiPriority="70" w:unhideWhenUsed="0"/>
+    <w:lsdException w:name="Colorful Shading" w:semiHidden="0" w:uiPriority="71" w:unhideWhenUsed="0"/>
+    <w:lsdException w:name="Colorful List" w:semiHidden="0" w:uiPriority="72" w:unhideWhenUsed="0"/>
+    <w:lsdException w:name="Colorful Grid" w:semiHidden="0" w:uiPriority="73" w:unhideWhenUsed="0"/>
+    <w:lsdException w:name="Light Shading Accent 1" w:semiHidden="0" w:uiPriority="60" w:unhideWhenUsed="0"/>
+    <w:lsdException w:name="Light List Accent 1" w:semiHidden="0" w:uiPriority="61" w:unhideWhenUsed="0"/>
+    <w:lsdException w:name="Light Grid Accent 1" w:semiHidden="0" w:uiPriority="62" w:unhideWhenUsed="0"/>
+    <w:lsdException w:name="Medium Shading 1 Accent 1" w:semiHidden="0" w:uiPriority="63" w:unhideWhenUsed="0"/>
+    <w:lsdException w:name="Medium Shading 2 Accent 1" w:semiHidden="0" w:uiPriority="64" w:unhideWhenUsed="0"/>
+    <w:lsdException w:name="Medium List 1 Accent 1" w:semiHidden="0" w:uiPriority="65" w:unhideWhenUsed="0"/>
+    <w:lsdException w:name="Revision" w:unhideWhenUsed="0"/>
+    <w:lsdException w:name="List Paragraph" w:semiHidden="0" w:uiPriority="34" w:unhideWhenUsed="0" w:qFormat="1"/>
+    <w:lsdException w:name="Quote" w:semiHidden="0" w:uiPriority="29" w:unhideWhenUsed="0" w:qFormat="1"/>
+    <w:lsdException w:name="Intense Quote" w:semiHidden="0" w:uiPriority="30" w:unhideWhenUsed="0" w:qFormat="1"/>
+    <w:lsdException w:name="Medium List 2 Accent 1" w:semiHidden="0" w:uiPriority="66" w:unhideWhenUsed="0"/>
+    <w:lsdException w:name="Medium Grid 1 Accent 1" w:semiHidden="0" w:uiPriority="67" w:unhideWhenUsed="0"/>
+    <w:lsdException w:name="Medium Grid 2 Accent 1" w:semiHidden="0" w:uiPriority="68" w:unhideWhenUsed="0"/>
+    <w:lsdException w:name="Medium Grid 3 Accent 1" w:semiHidden="0" w:uiPriority="69" w:unhideWhenUsed="0"/>
+    <w:lsdException w:name="Dark List Accent 1" w:semiHidden="0" w:uiPriority="70" w:unhideWhenUsed="0"/>
+    <w:lsdException w:name="Colorful Shading Accent 1" w:semiHidden="0" w:uiPriority="71" w:unhideWhenUsed="0"/>
+    <w:lsdException w:name="Colorful List Accent 1" w:semiHidden="0" w:uiPriority="72" w:unhideWhenUsed="0"/>
+    <w:lsdException w:name="Colorful Grid Accent 1" w:semiHidden="0" w:uiPriority="73" w:unhideWhenUsed="0"/>
+    <w:lsdException w:name="Light Shading Accent 2" w:semiHidden="0" w:uiPriority="60" w:unhideWhenUsed="0"/>
+    <w:lsdException w:name="Light List Accent 2" w:semiHidden="0" w:uiPriority="61" w:unhideWhenUsed="0"/>
+    <w:lsdException w:name="Light Grid Accent 2" w:semiHidden="0" w:uiPriority="62" w:unhideWhenUsed="0"/>
+    <w:lsdException w:name="Medium Shading 1 Accent 2" w:semiHidden="0" w:uiPriority="63" w:unhideWhenUsed="0"/>
+    <w:lsdException w:name="Medium Shading 2 Accent 2" w:semiHidden="0" w:uiPriority="64" w:unhideWhenUsed="0"/>
+    <w:lsdException w:name="Medium List 1 Accent 2" w:semiHidden="0" w:uiPriority="65" w:unhideWhenUsed="0"/>
+    <w:lsdException w:name="Medium List 2 Accent 2" w:semiHidden="0" w:uiPriority="66" w:unhideWhenUsed="0"/>
+    <w:lsdException w:name="Medium Grid 1 Accent 2" w:semiHidden="0" w:uiPriority="67" w:unhideWhenUsed="0"/>
+    <w:lsdException w:name="Medium Grid 2 Accent 2" w:semiHidden="0" w:uiPriority="68" w:unhideWhenUsed="0"/>
+    <w:lsdException w:name="Medium Grid 3 Accent 2" w:semiHidden="0" w:uiPriority="69" w:unhideWhenUsed="0"/>
+    <w:lsdException w:name="Dark List Accent 2" w:semiHidden="0" w:uiPriority="70" w:unhideWhenUsed="0"/>
+    <w:lsdException w:name="Colorful Shading Accent 2" w:semiHidden="0" w:uiPriority="71" w:unhideWhenUsed="0"/>
+    <w:lsdException w:name="Colorful List Accent 2" w:semiHidden="0" w:uiPriority="72" w:unhideWhenUsed="0"/>
+    <w:lsdException w:name="Colorful Grid Accent 2" w:semiHidden="0" w:uiPriority="73" w:unhideWhenUsed="0"/>
+    <w:lsdException w:name="Light Shading Accent 3" w:semiHidden="0" w:uiPriority="60" w:unhideWhenUsed="0"/>
+    <w:lsdException w:name="Light List Accent 3" w:semiHidden="0" w:uiPriority="61" w:unhideWhenUsed="0"/>
+    <w:lsdException w:name="Light Grid Accent 3" w:semiHidden="0" w:uiPriority="62" w:unhideWhenUsed="0"/>
+    <w:lsdException w:name="Medium Shading 1 Accent 3" w:semiHidden="0" w:uiPriority="63" w:unhideWhenUsed="0"/>
+    <w:lsdException w:name="Medium Shading 2 Accent 3" w:semiHidden="0" w:uiPriority="64" w:unhideWhenUsed="0"/>
+    <w:lsdException w:name="Medium List 1 Accent 3" w:semiHidden="0" w:uiPriority="65" w:unhideWhenUsed="0"/>
+    <w:lsdException w:name="Medium List 2 Accent 3" w:semiHidden="0" w:uiPriority="66" w:unhideWhenUsed="0"/>
+    <w:lsdException w:name="Medium Grid 1 Accent 3" w:semiHidden="0" w:uiPriority="67" w:unhideWhenUsed="0"/>
+    <w:lsdException w:name="Medium Grid 2 Accent 3" w:semiHidden="0" w:uiPriority="68" w:unhideWhenUsed="0"/>
+    <w:lsdException w:name="Medium Grid 3 Accent 3" w:semiHidden="0" w:uiPriority="69" w:unhideWhenUsed="0"/>
+    <w:lsdException w:name="Dark List Accent 3" w:semiHidden="0" w:uiPriority="70" w:unhideWhenUsed="0"/>
+    <w:lsdException w:name="Colorful Shading Accent 3" w:semiHidden="0" w:uiPriority="71" w:unhideWhenUsed="0"/>
+    <w:lsdException w:name="Colorful List Accent 3" w:semiHidden="0" w:uiPriority="72" w:unhideWhenUsed="0"/>
+    <w:lsdException w:name="Colorful Grid Accent 3" w:semiHidden="0" w:uiPriority="73" w:unhideWhenUsed="0"/>
+    <w:lsdException w:name="Light Shading Accent 4" w:semiHidden="0" w:uiPriority="60" w:unhideWhenUsed="0"/>
+    <w:lsdException w:name="Light List Accent 4" w:semiHidden="0" w:uiPriority="61" w:unhideWhenUsed="0"/>
+    <w:lsdException w:name="Light Grid Accent 4" w:semiHidden="0" w:uiPriority="62" w:unhideWhenUsed="0"/>
+    <w:lsdException w:name="Medium Shading 1 Accent 4" w:semiHidden="0" w:uiPriority="63" w:unhideWhenUsed="0"/>
+    <w:lsdException w:name="Medium Shading 2 Accent 4" w:semiHidden="0" w:uiPriority="64" w:unhideWhenUsed="0"/>
+    <w:lsdException w:name="Medium List 1 Accent 4" w:semiHidden="0" w:uiPriority="65" w:unhideWhenUsed="0"/>
+    <w:lsdException w:name="Medium List 2 Accent 4" w:semiHidden="0" w:uiPriority="66" w:unhideWhenUsed="0"/>
+    <w:lsdException w:name="Medium Grid 1 Accent 4" w:semiHidden="0" w:uiPriority="67" w:unhideWhenUsed="0"/>
+    <w:lsdException w:name="Medium Grid 2 Accent 4" w:semiHidden="0" w:uiPriority="68" w:unhideWhenUsed="0"/>
+    <w:lsdException w:name="Medium Grid 3 Accent 4" w:semiHidden="0" w:uiPriority="69" w:unhideWhenUsed="0"/>
+    <w:lsdException w:name="Dark List Accent 4" w:semiHidden="0" w:uiPriority="70" w:unhideWhenUsed="0"/>
+    <w:lsdException w:name="Colorful Shading Accent 4" w:semiHidden="0" w:uiPriority="71" w:unhideWhenUsed="0"/>
+    <w:lsdException w:name="Colorful List Accent 4" w:semiHidden="0" w:uiPriority="72" w:unhideWhenUsed="0"/>
+    <w:lsdException w:name="Colorful Grid Accent 4" w:semiHidden="0" w:uiPriority="73" w:unhideWhenUsed="0"/>
+    <w:lsdException w:name="Light Shading Accent 5" w:semiHidden="0" w:uiPriority="60" w:unhideWhenUsed="0"/>
+    <w:lsdException w:name="Light List Accent 5" w:semiHidden="0" w:uiPriority="61" w:unhideWhenUsed="0"/>
+    <w:lsdException w:name="Light Grid Accent 5" w:semiHidden="0" w:uiPriority="62" w:unhideWhenUsed="0"/>
+    <w:lsdException w:name="Medium Shading 1 Accent 5" w:semiHidden="0" w:uiPriority="63" w:unhideWhenUsed="0"/>
+    <w:lsdException w:name="Medium Shading 2 Accent 5" w:semiHidden="0" w:uiPriority="64" w:unhideWhenUsed="0"/>
+    <w:lsdException w:name="Medium List 1 Accent 5" w:semiHidden="0" w:uiPriority="65" w:unhideWhenUsed="0"/>
+    <w:lsdException w:name="Medium List 2 Accent 5" w:semiHidden="0" w:uiPriority="66" w:unhideWhenUsed="0"/>
+    <w:lsdException w:name="Medium Grid 1 Accent 5" w:semiHidden="0" w:uiPriority="67" w:unhideWhenUsed="0"/>
+    <w:lsdException w:name="Medium Grid 2 Accent 5" w:semiHidden="0" w:uiPriority="68" w:unhideWhenUsed="0"/>
+    <w:lsdException w:name="Medium Grid 3 Accent 5" w:semiHidden="0" w:uiPriority="69" w:unhideWhenUsed="0"/>
+    <w:lsdException w:name="Dark List Accent 5" w:semiHidden="0" w:uiPriority="70" w:unhideWhenUsed="0"/>
+    <w:lsdException w:name="Colorful Shading Accent 5" w:semiHidden="0" w:uiPriority="71" w:unhideWhenUsed="0"/>
+    <w:lsdException w:name="Colorful List Accent 5" w:semiHidden="0" w:uiPriority="72" w:unhideWhenUsed="0"/>
+    <w:lsdException w:name="Colorful Grid Accent 5" w:semiHidden="0" w:uiPriority="73" w:unhideWhenUsed="0"/>
+    <w:lsdException w:name="Light Shading Accent 6" w:semiHidden="0" w:uiPriority="60" w:unhideWhenUsed="0"/>
+    <w:lsdException w:name="Light List Accent 6" w:semiHidden="0" w:uiPriority="61" w:unhideWhenUsed="0"/>
+    <w:lsdException w:name="Light Grid Accent 6" w:semiHidden="0" w:uiPriority="62" w:unhideWhenUsed="0"/>
+    <w:lsdException w:name="Medium Shading 1 Accent 6" w:semiHidden="0" w:uiPriority="63" w:unhideWhenUsed="0"/>
+    <w:lsdException w:name="Medium Shading 2 Accent 6" w:semiHidden="0" w:uiPriority="64" w:unhideWhenUsed="0"/>
+    <w:lsdException w:name="Medium List 1 Accent 6" w:semiHidden="0" w:uiPriority="65" w:unhideWhenUsed="0"/>
+    <w:lsdException w:name="Medium List 2 Accent 6" w:semiHidden="0" w:uiPriority="66" w:unhideWhenUsed="0"/>
+    <w:lsdException w:name="Medium Grid 1 Accent 6" w:semiHidden="0" w:uiPriority="67" w:unhideWhenUsed="0"/>
+    <w:lsdException w:name="Medium Grid 2 Accent 6" w:semiHidden="0" w:uiPriority="68" w:unhideWhenUsed="0"/>
+    <w:lsdException w:name="Medium Grid 3 Accent 6" w:semiHidden="0" w:uiPriority="69" w:unhideWhenUsed="0"/>
+    <w:lsdException w:name="Dark List Accent 6" w:semiHidden="0" w:uiPriority="70" w:unhideWhenUsed="0"/>
+    <w:lsdException w:name="Colorful Shading Accent 6" w:semiHidden="0" w:uiPriority="71" w:unhideWhenUsed="0"/>
+    <w:lsdException w:name="Colorful List Accent 6" w:semiHidden="0" w:uiPriority="72" w:unhideWhenUsed="0"/>
+    <w:lsdException w:name="Colorful Grid Accent 6" w:semiHidden="0" w:uiPriority="73" w:unhideWhenUsed="0"/>
+    <w:lsdException w:name="Subtle Emphasis" w:semiHidden="0" w:uiPriority="19" w:unhideWhenUsed="0" w:qFormat="1"/>
+    <w:lsdException w:name="Intense Emphasis" w:semiHidden="0" w:uiPriority="21" w:unhideWhenUsed="0" w:qFormat="1"/>
+    <w:lsdException w:name="Subtle Reference" w:semiHidden="0" w:uiPriority="31" w:unhideWhenUsed="0" w:qFormat="1"/>
+    <w:lsdException w:name="Intense Reference" w:semiHidden="0" w:uiPriority="32" w:unhideWhenUsed="0" w:qFormat="1"/>
+    <w:lsdException w:name="Book Title" w:semiHidden="0" w:uiPriority="33" w:unhideWhenUsed="0" w:qFormat="1"/>
+    <w:lsdException w:name="Bibliography" w:uiPriority="37"/>
+    <w:lsdException w:name="TOC Heading" w:uiPriority="39" w:qFormat="1"/>
+  </w:latentStyles>
+  <w:style w:type="paragraph" w:default="1" w:styleId="Normal">
+    <w:name w:val="Normal"/>
+    <w:qFormat/>
+  </w:style>
+  <w:style w:type="paragraph" w:styleId="Heading1">
+    <w:name w:val="heading 1"/>
+    <w:basedOn w:val="Normal"/>
+    <w:next w:val="Normal"/>
+    <w:link w:val="Heading1Char"/>
+    <w:uiPriority w:val="9"/>
+    <w:qFormat/>
+    <w:rsid w:val="00982828"/>
+    <w:pPr>
+      <w:keepNext/>
+      <w:keepLines/>
+      <w:spacing w:before="240" w:after="0"/>
+      <w:outlineLvl w:val="0"/>
+    </w:pPr>
+    <w:rPr>
+      <w:rFonts w:asciiTheme="majorHAnsi" w:eastAsiaTheme="majorEastAsia" w:hAnsiTheme="majorHAnsi" w:cstheme="majorBidi"/>
+      <w:color w:val="2E74B5" w:themeColor="accent1" w:themeShade="BF"/>
+      <w:sz w:val="32"/>
+      <w:szCs w:val="32"/>
+    </w:rPr>
+  </w:style>
+  <w:style w:type="paragraph" w:styleId="Heading2">
+    <w:name w:val="heading 2"/>
+    <w:basedOn w:val="Normal"/>
+    <w:next w:val="Normal"/>
+    <w:link w:val="Heading2Char"/>
+    <w:uiPriority w:val="9"/>
+    <w:unhideWhenUsed/>
+    <w:qFormat/>
+    <w:rsid w:val="008D1BDD"/>
+    <w:pPr>
+      <w:keepNext/>
+      <w:keepLines/>
+      <w:spacing w:before="40" w:after="0"/>
+      <w:outlineLvl w:val="1"/>
+    </w:pPr>
+    <w:rPr>
+      <w:rFonts w:asciiTheme="majorHAnsi" w:eastAsiaTheme="majorEastAsia" w:hAnsiTheme="majorHAnsi" w:cstheme="majorBidi"/>
+      <w:color w:val="2E74B5" w:themeColor="accent1" w:themeShade="BF"/>
+      <w:sz w:val="26"/>
+      <w:szCs w:val="26"/>
+    </w:rPr>
+  </w:style>
+  <w:style w:type="paragraph" w:styleId="Heading3">
+    <w:name w:val="heading 3"/>
+    <w:basedOn w:val="Normal"/>
+    <w:next w:val="Normal"/>
+    <w:link w:val="Heading3Char"/>
+    <w:uiPriority w:val="9"/>
+    <w:unhideWhenUsed/>
+    <w:qFormat/>
+    <w:rsid w:val="00D10704"/>
+    <w:pPr>
+      <w:keepNext/>
+      <w:keepLines/>
+      <w:spacing w:before="40" w:after="0"/>
+      <w:outlineLvl w:val="2"/>
+    </w:pPr>
+    <w:rPr>
+      <w:rFonts w:asciiTheme="majorHAnsi" w:eastAsiaTheme="majorEastAsia" w:hAnsiTheme="majorHAnsi" w:cstheme="majorBidi"/>
+      <w:color w:val="1F4D78" w:themeColor="accent1" w:themeShade="7F"/>
+      <w:sz w:val="24"/>
+      <w:szCs w:val="24"/>
+    </w:rPr>
+  </w:style>
+  <w:style w:type="paragraph" w:styleId="Heading4">
+    <w:name w:val="heading 4"/>
+    <w:basedOn w:val="Normal"/>
+    <w:next w:val="Normal"/>
+    <w:link w:val="Heading4Char"/>
+    <w:uiPriority w:val="9"/>
+    <w:unhideWhenUsed/>
+    <w:qFormat/>
+    <w:rsid w:val="00D10704"/>
+    <w:pPr>
+      <w:keepNext/>
+      <w:keepLines/>
+      <w:spacing w:before="40" w:after="0"/>
+      <w:outlineLvl w:val="3"/>
+    </w:pPr>
+    <w:rPr>
+      <w:rFonts w:asciiTheme="majorHAnsi" w:eastAsiaTheme="majorEastAsia" w:hAnsiTheme="majorHAnsi" w:cstheme="majorBidi"/>
+      <w:i/>
+      <w:iCs/>
+      <w:color w:val="2E74B5" w:themeColor="accent1" w:themeShade="BF"/>
+    </w:rPr>
+  </w:style>
+  <w:style w:type="character" w:default="1" w:styleId="DefaultParagraphFont">
+    <w:name w:val="Default Paragraph Font"/>
+    <w:uiPriority w:val="1"/>
+    <w:semiHidden/>
+    <w:unhideWhenUsed/>
+  </w:style>
+  <w:style w:type="table" w:default="1" w:styleId="TableNormal">
+    <w:name w:val="Normal Table"/>
+    <w:uiPriority w:val="99"/>
+    <w:semiHidden/>
+    <w:unhideWhenUsed/>
+    <w:tblPr>
+      <w:tblInd w:w="0" w:type="dxa"/>
+      <w:tblCellMar>
+        <w:top w:w="0" w:type="dxa"/>
+        <w:left w:w="108" w:type="dxa"/>
+        <w:bottom w:w="0" w:type="dxa"/>
+        <w:right w:w="108" w:type="dxa"/>
+      </w:tblCellMar>
+    </w:tblPr>
+  </w:style>
+  <w:style w:type="numbering" w:default="1" w:styleId="NoList">
+    <w:name w:val="No List"/>
+    <w:uiPriority w:val="99"/>
+    <w:semiHidden/>
+    <w:unhideWhenUsed/>
+  </w:style>
+  <w:style w:type="character" w:customStyle="1" w:styleId="Heading1Char">
+    <w:name w:val="Heading 1 Char"/>
+    <w:basedOn w:val="DefaultParagraphFont"/>
+    <w:link w:val="Heading1"/>
+    <w:uiPriority w:val="9"/>
+    <w:rsid w:val="00982828"/>
+    <w:rPr>
+      <w:rFonts w:asciiTheme="majorHAnsi" w:eastAsiaTheme="majorEastAsia" w:hAnsiTheme="majorHAnsi" w:cstheme="majorBidi"/>
+      <w:color w:val="2E74B5" w:themeColor="accent1" w:themeShade="BF"/>
+      <w:sz w:val="32"/>
+      <w:szCs w:val="32"/>
+    </w:rPr>
+  </w:style>
+  <w:style w:type="character" w:customStyle="1" w:styleId="Heading2Char">
+    <w:name w:val="Heading 2 Char"/>
+    <w:basedOn w:val="DefaultParagraphFont"/>
+    <w:link w:val="Heading2"/>
+    <w:uiPriority w:val="9"/>
+    <w:rsid w:val="008D1BDD"/>
+    <w:rPr>
+      <w:rFonts w:asciiTheme="majorHAnsi" w:eastAsiaTheme="majorEastAsia" w:hAnsiTheme="majorHAnsi" w:cstheme="majorBidi"/>
+      <w:color w:val="2E74B5" w:themeColor="accent1" w:themeShade="BF"/>
+      <w:sz w:val="26"/>
+      <w:szCs w:val="26"/>
+    </w:rPr>
+  </w:style>
+  <w:style w:type="paragraph" w:styleId="ListParagraph">
+    <w:name w:val="List Paragraph"/>
+    <w:basedOn w:val="Normal"/>
+    <w:uiPriority w:val="34"/>
+    <w:qFormat/>
+    <w:rsid w:val="008D1BDD"/>
+    <w:pPr>
+      <w:ind w:left="720"/>
+      <w:contextualSpacing/>
+    </w:pPr>
+  </w:style>
+  <w:style w:type="character" w:customStyle="1" w:styleId="Heading3Char">
+    <w:name w:val="Heading 3 Char"/>
+    <w:basedOn w:val="DefaultParagraphFont"/>
+    <w:link w:val="Heading3"/>
+    <w:uiPriority w:val="9"/>
+    <w:rsid w:val="00D10704"/>
+    <w:rPr>
+      <w:rFonts w:asciiTheme="majorHAnsi" w:eastAsiaTheme="majorEastAsia" w:hAnsiTheme="majorHAnsi" w:cstheme="majorBidi"/>
+      <w:color w:val="1F4D78" w:themeColor="accent1" w:themeShade="7F"/>
+      <w:sz w:val="24"/>
+      <w:szCs w:val="24"/>
+    </w:rPr>
+  </w:style>
+  <w:style w:type="character" w:customStyle="1" w:styleId="Heading4Char">
+    <w:name w:val="Heading 4 Char"/>
+    <w:basedOn w:val="DefaultParagraphFont"/>
+    <w:link w:val="Heading4"/>
+    <w:uiPriority w:val="9"/>
+    <w:rsid w:val="00D10704"/>
+    <w:rPr>
+      <w:rFonts w:asciiTheme="majorHAnsi" w:eastAsiaTheme="majorEastAsia" w:hAnsiTheme="majorHAnsi" w:cstheme="majorBidi"/>
+      <w:i/>
+      <w:iCs/>
+      <w:color w:val="2E74B5" w:themeColor="accent1" w:themeShade="BF"/>
+    </w:rPr>
+  </w:style>
+  <w:style w:type="paragraph" w:styleId="BalloonText">
+    <w:name w:val="Balloon Text"/>
+    <w:basedOn w:val="Normal"/>
+    <w:link w:val="BalloonTextChar"/>
+    <w:uiPriority w:val="99"/>
+    <w:semiHidden/>
+    <w:unhideWhenUsed/>
+    <w:rsid w:val="008E11DE"/>
+    <w:pPr>
+      <w:spacing w:after="0" w:line="240" w:lineRule="auto"/>
+    </w:pPr>
+    <w:rPr>
+      <w:rFonts w:ascii="Segoe UI" w:hAnsi="Segoe UI" w:cs="Segoe UI"/>
+      <w:sz w:val="18"/>
+      <w:szCs w:val="18"/>
+    </w:rPr>
+  </w:style>
+  <w:style w:type="character" w:customStyle="1" w:styleId="BalloonTextChar">
+    <w:name w:val="Balloon Text Char"/>
+    <w:basedOn w:val="DefaultParagraphFont"/>
+    <w:link w:val="BalloonText"/>
+    <w:uiPriority w:val="99"/>
+    <w:semiHidden/>
+    <w:rsid w:val="008E11DE"/>
+    <w:rPr>
+      <w:rFonts w:ascii="Segoe UI" w:hAnsi="Segoe UI" w:cs="Segoe UI"/>
+      <w:sz w:val="18"/>
+      <w:szCs w:val="18"/>
+    </w:rPr>
+  </w:style>
+  <w:style w:type="character" w:styleId="Hyperlink">
+    <w:name w:val="Hyperlink"/>
+    <w:basedOn w:val="DefaultParagraphFont"/>
+    <w:uiPriority w:val="99"/>
+    <w:rsid w:val="00AE0C92"/>
+    <w:rPr>
+      <w:color w:val="0000FF"/>
+      <w:sz w:val="20"/>
+      <w:u w:val="single"/>
+    </w:rPr>
+  </w:style>
+  <w:style w:type="table" w:styleId="TableGrid">
+    <w:name w:val="Table Grid"/>
+    <w:basedOn w:val="TableNormal"/>
+    <w:uiPriority w:val="39"/>
+    <w:rsid w:val="00DB7710"/>
+    <w:pPr>
+      <w:spacing w:after="0" w:line="240" w:lineRule="auto"/>
+    </w:pPr>
+    <w:tblPr>
+      <w:tblInd w:w="0" w:type="dxa"/>
+      <w:tblBorders>
+        <w:top w:val="single" w:sz="4" w:space="0" w:color="auto"/>
+        <w:left w:val="single" w:sz="4" w:space="0" w:color="auto"/>
+        <w:bottom w:val="single" w:sz="4" w:space="0" w:color="auto"/>
+        <w:right w:val="single" w:sz="4" w:space="0" w:color="auto"/>
+        <w:insideH w:val="single" w:sz="4" w:space="0" w:color="auto"/>
+        <w:insideV w:val="single" w:sz="4" w:space="0" w:color="auto"/>
+      </w:tblBorders>
+      <w:tblCellMar>
+        <w:top w:w="0" w:type="dxa"/>
+        <w:left w:w="108" w:type="dxa"/>
+        <w:bottom w:w="0" w:type="dxa"/>
+        <w:right w:w="108" w:type="dxa"/>
+      </w:tblCellMar>
     </w:tblPr>
   </w:style>
   <w:style w:type="paragraph" w:styleId="Header">
@@ -29474,7 +29957,7 @@
   <a:extraClrSchemeLst/>
   <a:extLst>
     <a:ext uri="{05A4C25C-085E-4340-85A3-A5531E510DB2}">
-      <thm15:themeFamily xmlns:thm15="http://schemas.microsoft.com/office/thememl/2012/main" name="Office Theme" id="{62F939B6-93AF-4DB8-9C6B-D6C7DFDC589F}" vid="{4A3C46E8-61CC-4603-A589-7422A47A8E4A}"/>
+      <thm15:themeFamily xmlns:thm15="http://schemas.microsoft.com/office/thememl/2012/main" xmlns="" name="Office Theme" id="{62F939B6-93AF-4DB8-9C6B-D6C7DFDC589F}" vid="{4A3C46E8-61CC-4603-A589-7422A47A8E4A}"/>
     </a:ext>
   </a:extLst>
 </a:theme>
@@ -29485,7 +29968,7 @@
 </file>
 
 <file path=customXml/itemProps1.xml><?xml version="1.0" encoding="utf-8"?>
-<ds:datastoreItem xmlns:ds="http://schemas.openxmlformats.org/officeDocument/2006/customXml" ds:itemID="{B2519BC2-077A-4A55-804D-C719FE2DB290}">
+<ds:datastoreItem xmlns:ds="http://schemas.openxmlformats.org/officeDocument/2006/customXml" ds:itemID="{2558607F-950A-4A8F-9025-0C192179140C}">
   <ds:schemaRefs>
     <ds:schemaRef ds:uri="http://schemas.openxmlformats.org/officeDocument/2006/bibliography"/>
   </ds:schemaRefs>

</xml_diff>

<commit_message>
-- sua lai stt
</commit_message>
<xml_diff>
--- a/CNPM/SRS_CNPM.docx
+++ b/CNPM/SRS_CNPM.docx
@@ -26471,7 +26471,7 @@
           <w:sz w:val="24"/>
           <w:szCs w:val="24"/>
         </w:rPr>
-        <w:t>ID: QR5</w:t>
+        <w:t>ID: QR6</w:t>
       </w:r>
     </w:p>
     <w:p>
@@ -26578,7 +26578,7 @@
           <w:sz w:val="24"/>
           <w:szCs w:val="24"/>
         </w:rPr>
-        <w:t>ID: QR6</w:t>
+        <w:t>ID: QR7</w:t>
       </w:r>
     </w:p>
     <w:p>
@@ -26665,7 +26665,7 @@
           <w:sz w:val="24"/>
           <w:szCs w:val="24"/>
         </w:rPr>
-        <w:t>ID: QR7</w:t>
+        <w:t>ID: QR8</w:t>
       </w:r>
     </w:p>
     <w:p>
@@ -26778,7 +26778,7 @@
           <w:sz w:val="24"/>
           <w:szCs w:val="24"/>
         </w:rPr>
-        <w:t>ID: QR8</w:t>
+        <w:t>ID: QR9</w:t>
       </w:r>
     </w:p>
     <w:p>
@@ -26843,7 +26843,7 @@
           <w:sz w:val="24"/>
           <w:szCs w:val="24"/>
         </w:rPr>
-        <w:t>ID: QR9</w:t>
+        <w:t>ID: QR10</w:t>
       </w:r>
     </w:p>
     <w:p>
@@ -26908,7 +26908,7 @@
           <w:sz w:val="24"/>
           <w:szCs w:val="24"/>
         </w:rPr>
-        <w:t>ID: QR10</w:t>
+        <w:t>ID: QR11</w:t>
       </w:r>
     </w:p>
     <w:p>
@@ -27023,7 +27023,7 @@
           <w:sz w:val="24"/>
           <w:szCs w:val="24"/>
         </w:rPr>
-        <w:t>ID: QR11</w:t>
+        <w:t>ID: QR12</w:t>
       </w:r>
     </w:p>
     <w:p>
@@ -27109,7 +27109,7 @@
           <w:sz w:val="24"/>
           <w:szCs w:val="24"/>
         </w:rPr>
-        <w:t>ID: QR12</w:t>
+        <w:t>ID: QR13</w:t>
       </w:r>
     </w:p>
     <w:p>
@@ -27233,7 +27233,7 @@
           <w:sz w:val="24"/>
           <w:szCs w:val="24"/>
         </w:rPr>
-        <w:t>ID: QR13</w:t>
+        <w:t>ID: QR14</w:t>
       </w:r>
     </w:p>
     <w:p>
@@ -27319,7 +27319,7 @@
           <w:sz w:val="24"/>
           <w:szCs w:val="24"/>
         </w:rPr>
-        <w:t>ID:QR14</w:t>
+        <w:t>ID:QR15</w:t>
       </w:r>
     </w:p>
     <w:p>
@@ -27409,7 +27409,7 @@
           <w:sz w:val="24"/>
           <w:szCs w:val="24"/>
         </w:rPr>
-        <w:t>ID:QR15</w:t>
+        <w:t>ID:QR16</w:t>
       </w:r>
     </w:p>
     <w:p>
@@ -27543,7 +27543,7 @@
           <w:sz w:val="24"/>
           <w:szCs w:val="24"/>
         </w:rPr>
-        <w:t>ID:QR16</w:t>
+        <w:t>ID:QR17</w:t>
       </w:r>
     </w:p>
     <w:p>
@@ -27625,7 +27625,7 @@
           <w:sz w:val="24"/>
           <w:szCs w:val="24"/>
         </w:rPr>
-        <w:t>ID:QR17</w:t>
+        <w:t>ID:QR18</w:t>
       </w:r>
     </w:p>
     <w:p>
@@ -27724,7 +27724,7 @@
           <w:sz w:val="24"/>
           <w:szCs w:val="24"/>
         </w:rPr>
-        <w:t>ID: QR18</w:t>
+        <w:t>ID: QR19</w:t>
       </w:r>
     </w:p>
     <w:p>
@@ -27812,7 +27812,7 @@
           <w:sz w:val="24"/>
           <w:szCs w:val="24"/>
         </w:rPr>
-        <w:t>ID: QR19</w:t>
+        <w:t>ID: QR20</w:t>
       </w:r>
     </w:p>
     <w:p>
@@ -27948,7 +27948,7 @@
           <w:szCs w:val="24"/>
           <w:lang w:val="fr-FR"/>
         </w:rPr>
-        <w:t>ID: QR20</w:t>
+        <w:t>ID: QR21</w:t>
       </w:r>
     </w:p>
     <w:p>
@@ -28084,7 +28084,16 @@
           <w:sz w:val="24"/>
           <w:szCs w:val="24"/>
         </w:rPr>
-        <w:t>ID: QR21</w:t>
+        <w:t>ID:</w:t>
+      </w:r>
+      <w:r>
+        <w:rPr>
+          <w:rFonts w:ascii="Times New Roman" w:hAnsi="Times New Roman" w:cs="Times New Roman"/>
+          <w:b/>
+          <w:sz w:val="24"/>
+          <w:szCs w:val="24"/>
+        </w:rPr>
+        <w:t xml:space="preserve"> QR22</w:t>
       </w:r>
     </w:p>
     <w:p>
@@ -28170,7 +28179,7 @@
           <w:sz w:val="24"/>
           <w:szCs w:val="24"/>
         </w:rPr>
-        <w:t>ID: QR22</w:t>
+        <w:t>ID: QR23</w:t>
       </w:r>
     </w:p>
     <w:p>
@@ -28287,7 +28296,17 @@
           <w:sz w:val="24"/>
           <w:szCs w:val="24"/>
         </w:rPr>
-        <w:t>Để có được một cái nhìn như thế nào là phân chia các yêu cầu vào các phiên bản khác nhau và những yêu cầu nên được bao gồm trong phát hành, một ưu tiên trong những yêu cầu cần thiết. Phần này thảo luận về các lựa chọn phương pháp ưu tiên và đưa ra một đề nghị như thế nào là kế hoạch phát hành cho các yêu cầu này.</w:t>
+        <w:t>Để có được một cái nhìn như thế nào là phân chia các yêu cầu vào các phiên bản khác nhau và những yêu cầu nên được bao gồm trong phát hành, một ưu tiên trong những yêu cầu cần thiết. Phần này thảo luận về các lựa chọn phương pháp ưu tiên và đưa ra một đề nghị như thế nào là kế hoạc</w:t>
+      </w:r>
+      <w:bookmarkStart w:id="0" w:name="_GoBack"/>
+      <w:bookmarkEnd w:id="0"/>
+      <w:r>
+        <w:rPr>
+          <w:rFonts w:ascii="Times New Roman" w:hAnsi="Times New Roman" w:cs="Times New Roman"/>
+          <w:sz w:val="24"/>
+          <w:szCs w:val="24"/>
+        </w:rPr>
+        <w:t>h phát hành cho các yêu cầu này.</w:t>
       </w:r>
     </w:p>
     <w:p>
@@ -34991,8 +35010,6 @@
         </w:rPr>
         <w:t>Bảng : Đánh giá chi phí</w:t>
       </w:r>
-      <w:bookmarkStart w:id="0" w:name="_GoBack"/>
-      <w:bookmarkEnd w:id="0"/>
     </w:p>
     <w:tbl>
       <w:tblPr>
@@ -41155,7 +41172,7 @@
         <w:noProof/>
         <w:color w:val="000000" w:themeColor="text1"/>
       </w:rPr>
-      <w:t>27</w:t>
+      <w:t>25</w:t>
     </w:r>
     <w:r>
       <w:rPr>
@@ -46486,11 +46503,11 @@
           <c:showPercent val="0"/>
           <c:showBubbleSize val="0"/>
         </c:dLbls>
-        <c:axId val="-886126240"/>
-        <c:axId val="-886120800"/>
+        <c:axId val="1706374352"/>
+        <c:axId val="1706380880"/>
       </c:scatterChart>
       <c:valAx>
-        <c:axId val="-886126240"/>
+        <c:axId val="1706374352"/>
         <c:scaling>
           <c:orientation val="minMax"/>
         </c:scaling>
@@ -46602,12 +46619,12 @@
             <a:endParaRPr lang="en-US"/>
           </a:p>
         </c:txPr>
-        <c:crossAx val="-886120800"/>
+        <c:crossAx val="1706380880"/>
         <c:crosses val="autoZero"/>
         <c:crossBetween val="midCat"/>
       </c:valAx>
       <c:valAx>
-        <c:axId val="-886120800"/>
+        <c:axId val="1706380880"/>
         <c:scaling>
           <c:orientation val="minMax"/>
         </c:scaling>
@@ -46727,7 +46744,7 @@
             <a:endParaRPr lang="en-US"/>
           </a:p>
         </c:txPr>
-        <c:crossAx val="-886126240"/>
+        <c:crossAx val="1706374352"/>
         <c:crosses val="autoZero"/>
         <c:crossBetween val="midCat"/>
       </c:valAx>
@@ -47013,11 +47030,11 @@
         </c:dLbls>
         <c:gapWidth val="219"/>
         <c:overlap val="-27"/>
-        <c:axId val="-842004048"/>
-        <c:axId val="-842002960"/>
+        <c:axId val="1706375984"/>
+        <c:axId val="1706379248"/>
       </c:barChart>
       <c:catAx>
-        <c:axId val="-842004048"/>
+        <c:axId val="1706375984"/>
         <c:scaling>
           <c:orientation val="minMax"/>
         </c:scaling>
@@ -47060,7 +47077,7 @@
             <a:endParaRPr lang="en-US"/>
           </a:p>
         </c:txPr>
-        <c:crossAx val="-842002960"/>
+        <c:crossAx val="1706379248"/>
         <c:crosses val="autoZero"/>
         <c:auto val="1"/>
         <c:lblAlgn val="ctr"/>
@@ -47068,7 +47085,7 @@
         <c:noMultiLvlLbl val="0"/>
       </c:catAx>
       <c:valAx>
-        <c:axId val="-842002960"/>
+        <c:axId val="1706379248"/>
         <c:scaling>
           <c:orientation val="minMax"/>
         </c:scaling>
@@ -47119,7 +47136,7 @@
             <a:endParaRPr lang="en-US"/>
           </a:p>
         </c:txPr>
-        <c:crossAx val="-842004048"/>
+        <c:crossAx val="1706375984"/>
         <c:crosses val="autoZero"/>
         <c:crossBetween val="between"/>
       </c:valAx>
@@ -48536,7 +48553,7 @@
 </file>
 
 <file path=customXml/itemProps1.xml><?xml version="1.0" encoding="utf-8"?>
-<ds:datastoreItem xmlns:ds="http://schemas.openxmlformats.org/officeDocument/2006/customXml" ds:itemID="{78ADE82C-DC0A-4E50-8CED-0DB099A499F7}">
+<ds:datastoreItem xmlns:ds="http://schemas.openxmlformats.org/officeDocument/2006/customXml" ds:itemID="{6133B758-5A00-4511-9598-E85F5B8740D0}">
   <ds:schemaRefs>
     <ds:schemaRef ds:uri="http://schemas.openxmlformats.org/officeDocument/2006/bibliography"/>
   </ds:schemaRefs>

</xml_diff>